<commit_message>
Added documentation for disk drive emulation
</commit_message>
<xml_diff>
--- a/Documentation.docx
+++ b/Documentation.docx
@@ -284,25 +284,7 @@
         </w:numPr>
       </w:pPr>
       <w:r>
-        <w:t>Emulates a casse</w:t>
-      </w:r>
-      <w:r>
-        <w:t>tte interface at I/O addresses 0x06 and 0x07</w:t>
-      </w:r>
-      <w:r>
-        <w:t>. There are 256 virtual tapes that can be use</w:t>
-      </w:r>
-      <w:r>
-        <w:t>d for storage by setting SW15-13</w:t>
-      </w:r>
-      <w:r>
-        <w:t xml:space="preserve"> to 01</w:t>
-      </w:r>
-      <w:r>
-        <w:t>0</w:t>
-      </w:r>
-      <w:r>
-        <w:t>, selecting the virtual tape number on SW7-0 and pressing AUX2 UP (to capture) or AUX2 DOWN (to replay captured data).</w:t>
+        <w:t xml:space="preserve">Emulates 4 Altair 88-DCDD disk drives </w:t>
       </w:r>
     </w:p>
     <w:p>
@@ -314,13 +296,25 @@
         </w:numPr>
       </w:pPr>
       <w:r>
-        <w:t>Emulates a</w:t>
-      </w:r>
-      <w:r>
-        <w:t>n</w:t>
-      </w:r>
-      <w:r>
-        <w:t xml:space="preserve"> ALTAIR 88-SIO serial board with control channel at 0x00 and data channel at 0x01. Data sent to this device can be captured and replayed (as if a Teletype tape punch were connected). Capturing is the same as for tape but with SW15-13 set to 001.</w:t>
+        <w:t>Emulates a casse</w:t>
+      </w:r>
+      <w:r>
+        <w:t>tte interface at I/O addresses 0x06 and 0x07</w:t>
+      </w:r>
+      <w:r>
+        <w:t>. There are 256 virtual tapes that can be use</w:t>
+      </w:r>
+      <w:r>
+        <w:t>d for storage by setting SW15-13</w:t>
+      </w:r>
+      <w:r>
+        <w:t xml:space="preserve"> to 01</w:t>
+      </w:r>
+      <w:r>
+        <w:t>0</w:t>
+      </w:r>
+      <w:r>
+        <w:t>, selecting the virtual tape number on SW7-0 and pressing AUX2 UP (to capture) or AUX2 DOWN (to replay captured data).</w:t>
       </w:r>
     </w:p>
     <w:p>
@@ -332,7 +326,13 @@
         </w:numPr>
       </w:pPr>
       <w:r>
-        <w:t>The cassette interface also supports using the CSAVE/CLOAD commands in extended BASIC. Each file will automatically be saved to a separate file specified by the file name in the CSAVE command. For CLOAD, all tapes will automatically be played back until the file is found (or not).</w:t>
+        <w:t>Emulates a</w:t>
+      </w:r>
+      <w:r>
+        <w:t>n</w:t>
+      </w:r>
+      <w:r>
+        <w:t xml:space="preserve"> ALTAIR 88-SIO serial board with control channel at 0x00 and data channel at 0x01. Data sent to this device can be captured and replayed (as if a Teletype tape punch were connected). Capturing is the same as for tape but with SW15-13 set to 001.</w:t>
       </w:r>
     </w:p>
     <w:p>
@@ -344,6 +344,18 @@
         </w:numPr>
       </w:pPr>
       <w:r>
+        <w:t>The cassette interface also supports using the CSAVE/CLOAD commands in extended BASIC. Each file will automatically be saved to a separate file specified by the file name in the CSAVE command. For CLOAD, all tapes will automatically be played back until the file is found (or not).</w:t>
+      </w:r>
+    </w:p>
+    <w:p>
+      <w:pPr>
+        <w:pStyle w:val="ListParagraph"/>
+        <w:numPr>
+          <w:ilvl w:val="0"/>
+          <w:numId w:val="1"/>
+        </w:numPr>
+      </w:pPr>
+      <w:r>
         <w:t xml:space="preserve">Currently set up using Arduino Due, can also work on Arduino Mega 2560. In that </w:t>
       </w:r>
       <w:r>
@@ -400,7 +412,7 @@
         <w:tabs>
           <w:tab w:val="left" w:pos="2160"/>
         </w:tabs>
-        <w:spacing w:after="80"/>
+        <w:spacing w:after="40"/>
       </w:pPr>
       <w:r>
         <w:t xml:space="preserve">  A15-A0</w:t>
@@ -446,7 +458,7 @@
         <w:tabs>
           <w:tab w:val="left" w:pos="2160"/>
         </w:tabs>
-        <w:spacing w:after="80"/>
+        <w:spacing w:after="40"/>
       </w:pPr>
       <w:r>
         <w:t xml:space="preserve">  SW15-SW0</w:t>
@@ -461,7 +473,7 @@
         <w:tabs>
           <w:tab w:val="left" w:pos="2160"/>
         </w:tabs>
-        <w:spacing w:after="80"/>
+        <w:spacing w:after="40"/>
       </w:pPr>
       <w:r>
         <w:t xml:space="preserve">  RUN</w:t>
@@ -476,7 +488,7 @@
         <w:tabs>
           <w:tab w:val="left" w:pos="2160"/>
         </w:tabs>
-        <w:spacing w:after="80"/>
+        <w:spacing w:after="40"/>
       </w:pPr>
       <w:r>
         <w:t xml:space="preserve">  STOP</w:t>
@@ -491,7 +503,7 @@
         <w:tabs>
           <w:tab w:val="left" w:pos="2160"/>
         </w:tabs>
-        <w:spacing w:after="80"/>
+        <w:spacing w:after="40"/>
       </w:pPr>
       <w:r>
         <w:t xml:space="preserve">  SINGLE STEP</w:t>
@@ -512,7 +524,7 @@
         <w:tabs>
           <w:tab w:val="left" w:pos="2160"/>
         </w:tabs>
-        <w:spacing w:after="80"/>
+        <w:spacing w:after="40"/>
       </w:pPr>
       <w:r>
         <w:t xml:space="preserve">  EXAMINE</w:t>
@@ -527,7 +539,7 @@
         <w:tabs>
           <w:tab w:val="left" w:pos="2160"/>
         </w:tabs>
-        <w:spacing w:after="80"/>
+        <w:spacing w:after="40"/>
       </w:pPr>
       <w:r>
         <w:t xml:space="preserve">  EXAMINE NEXT</w:t>
@@ -548,7 +560,7 @@
         <w:tabs>
           <w:tab w:val="left" w:pos="2160"/>
         </w:tabs>
-        <w:spacing w:after="80"/>
+        <w:spacing w:after="40"/>
       </w:pPr>
       <w:r>
         <w:t xml:space="preserve">  DEPOSIT</w:t>
@@ -563,7 +575,7 @@
         <w:tabs>
           <w:tab w:val="left" w:pos="2160"/>
         </w:tabs>
-        <w:spacing w:after="80"/>
+        <w:spacing w:after="40"/>
       </w:pPr>
       <w:r>
         <w:t xml:space="preserve">  DEPOSIT NEXT</w:t>
@@ -578,7 +590,7 @@
         <w:tabs>
           <w:tab w:val="left" w:pos="2160"/>
         </w:tabs>
-        <w:spacing w:after="80"/>
+        <w:spacing w:after="40"/>
       </w:pPr>
       <w:r>
         <w:t xml:space="preserve">  CLR</w:t>
@@ -600,7 +612,7 @@
         <w:tabs>
           <w:tab w:val="left" w:pos="2160"/>
         </w:tabs>
-        <w:spacing w:after="80"/>
+        <w:spacing w:after="40"/>
       </w:pPr>
       <w:r>
         <w:t xml:space="preserve">  RESET</w:t>
@@ -615,7 +627,7 @@
         <w:tabs>
           <w:tab w:val="left" w:pos="2160"/>
         </w:tabs>
-        <w:spacing w:after="80"/>
+        <w:spacing w:after="40"/>
       </w:pPr>
       <w:r>
         <w:t xml:space="preserve">  PROTECT</w:t>
@@ -636,7 +648,7 @@
         <w:tabs>
           <w:tab w:val="left" w:pos="2160"/>
         </w:tabs>
-        <w:spacing w:after="80"/>
+        <w:spacing w:after="40"/>
       </w:pPr>
       <w:r>
         <w:t xml:space="preserve">  UNPROTECT</w:t>
@@ -651,7 +663,7 @@
         <w:tabs>
           <w:tab w:val="left" w:pos="2160"/>
         </w:tabs>
-        <w:spacing w:after="80"/>
+        <w:spacing w:after="40"/>
       </w:pPr>
       <w:r>
         <w:t xml:space="preserve">  AUX1/AUX2</w:t>
@@ -687,6 +699,7 @@
     </w:p>
     <w:p>
       <w:pPr>
+        <w:spacing w:after="80"/>
         <w:rPr>
           <w:b/>
         </w:rPr>
@@ -699,6 +712,9 @@
       </w:r>
     </w:p>
     <w:p>
+      <w:pPr>
+        <w:spacing w:after="80"/>
+      </w:pPr>
       <w:r>
         <w:t>Function d</w:t>
       </w:r>
@@ -1278,52 +1294,6 @@
     </w:p>
     <w:p>
       <w:pPr>
-        <w:pStyle w:val="ListParagraph"/>
-        <w:spacing w:after="80"/>
-        <w:ind w:left="1080"/>
-        <w:rPr>
-          <w:sz w:val="20"/>
-          <w:szCs w:val="20"/>
-        </w:rPr>
-      </w:pPr>
-      <w:r>
-        <w:rPr>
-          <w:sz w:val="20"/>
-          <w:szCs w:val="20"/>
-        </w:rPr>
-        <w:t xml:space="preserve">(4045 bytes without extra functions, </w:t>
-      </w:r>
-      <w:r>
-        <w:rPr>
-          <w:sz w:val="20"/>
-          <w:szCs w:val="20"/>
-        </w:rPr>
-        <w:t>3799 bytes if</w:t>
-      </w:r>
-      <w:r>
-        <w:rPr>
-          <w:sz w:val="20"/>
-          <w:szCs w:val="20"/>
-        </w:rPr>
-        <w:t xml:space="preserve"> all functions </w:t>
-      </w:r>
-      <w:r>
-        <w:rPr>
-          <w:sz w:val="20"/>
-          <w:szCs w:val="20"/>
-        </w:rPr>
-        <w:t xml:space="preserve">are </w:t>
-      </w:r>
-      <w:r>
-        <w:rPr>
-          <w:sz w:val="20"/>
-          <w:szCs w:val="20"/>
-        </w:rPr>
-        <w:t>included)</w:t>
-      </w:r>
-    </w:p>
-    <w:p>
-      <w:pPr>
         <w:spacing w:after="0"/>
       </w:pPr>
       <w:r>
@@ -1425,7 +1395,36 @@
         <w:spacing w:after="80"/>
       </w:pPr>
       <w:r>
-        <w:t xml:space="preserve">    0…1000: </w:t>
+        <w:t xml:space="preserve">    0…1000: Disk </w:t>
+      </w:r>
+      <w:r>
+        <w:t xml:space="preserve">Drive </w:t>
+      </w:r>
+      <w:r>
+        <w:t>Boot ROM</w:t>
+      </w:r>
+      <w:r>
+        <w:t xml:space="preserve"> (see </w:t>
+      </w:r>
+      <w:r>
+        <w:rPr>
+          <w:i/>
+        </w:rPr>
+        <w:t>Disk Drive Support</w:t>
+      </w:r>
+      <w:r>
+        <w:t xml:space="preserve"> section below)</w:t>
+      </w:r>
+    </w:p>
+    <w:p>
+      <w:pPr>
+        <w:spacing w:after="80"/>
+      </w:pPr>
+      <w:r>
+        <w:t xml:space="preserve">    0…1001</w:t>
+      </w:r>
+      <w:r>
+        <w:t xml:space="preserve">: </w:t>
       </w:r>
       <w:r>
         <w:t xml:space="preserve">Music (“Daisy, Daisy…”) (Steve Dompier, 1975) </w:t>
@@ -1487,7 +1486,7 @@
         <w:t xml:space="preserve">    0…</w:t>
       </w:r>
       <w:r>
-        <w:t>1001</w:t>
+        <w:t>1010</w:t>
       </w:r>
       <w:r>
         <w:t xml:space="preserve">: </w:t>
@@ -1561,7 +1560,7 @@
         <w:t>…</w:t>
       </w:r>
       <w:r>
-        <w:t>1010</w:t>
+        <w:t>1011</w:t>
       </w:r>
       <w:r>
         <w:t xml:space="preserve">: </w:t>
@@ -1694,7 +1693,7 @@
     </w:p>
     <w:p>
       <w:pPr>
-        <w:spacing w:after="80"/>
+        <w:spacing w:after="0"/>
       </w:pPr>
       <w:r>
         <w:t xml:space="preserve">    10……0:  Load the 256-byte memory page currently selected on the SW15-8 switches</w:t>
@@ -1886,7 +1885,7 @@
         <w:t>-</w:t>
       </w:r>
       <w:r>
-        <w:t>13</w:t>
+        <w:t>12</w:t>
       </w:r>
       <w:r>
         <w:t xml:space="preserve"> (see below for details)</w:t>
@@ -1910,6 +1909,9 @@
         <w:t>0</w:t>
       </w:r>
       <w:r>
+        <w:t>0</w:t>
+      </w:r>
+      <w:r>
         <w:t>: Load BASIC example</w:t>
       </w:r>
     </w:p>
@@ -1928,7 +1930,16 @@
         <w:t>0</w:t>
       </w:r>
       <w:r>
-        <w:t>: Play back data</w:t>
+        <w:t>0</w:t>
+      </w:r>
+      <w:r>
+        <w:t>:</w:t>
+      </w:r>
+      <w:r>
+        <w:t xml:space="preserve"> </w:t>
+      </w:r>
+      <w:r>
+        <w:t>Play back data</w:t>
       </w:r>
       <w:r>
         <w:t xml:space="preserve"> captured from the emulated 88-2SIO </w:t>
@@ -1955,6 +1966,9 @@
         <w:t>0</w:t>
       </w:r>
       <w:r>
+        <w:t>0</w:t>
+      </w:r>
+      <w:r>
         <w:t xml:space="preserve">: Play back </w:t>
       </w:r>
       <w:r>
@@ -1979,13 +1993,40 @@
         </w:numPr>
       </w:pPr>
       <w:r>
-        <w:t xml:space="preserve">001: Play back data captured from the emulated 88-SIO </w:t>
+        <w:t>001</w:t>
+      </w:r>
+      <w:r>
+        <w:t>0</w:t>
+      </w:r>
+      <w:r>
+        <w:t xml:space="preserve">: Play back data captured from the emulated 88-SIO </w:t>
       </w:r>
       <w:r>
         <w:t xml:space="preserve">serial </w:t>
       </w:r>
       <w:r>
         <w:t>board</w:t>
+      </w:r>
+    </w:p>
+    <w:p>
+      <w:pPr>
+        <w:pStyle w:val="ListParagraph"/>
+        <w:numPr>
+          <w:ilvl w:val="0"/>
+          <w:numId w:val="15"/>
+        </w:numPr>
+      </w:pPr>
+      <w:r>
+        <w:t xml:space="preserve">0001: Mount disk in disk drive (see </w:t>
+      </w:r>
+      <w:r>
+        <w:rPr>
+          <w:i/>
+        </w:rPr>
+        <w:t>Disk Drive Support</w:t>
+      </w:r>
+      <w:r>
+        <w:t xml:space="preserve"> section below)</w:t>
       </w:r>
     </w:p>
     <w:p>
@@ -2167,13 +2208,18 @@
         <w:rPr>
           <w:b/>
         </w:rPr>
-        <w:lastRenderedPageBreak/>
         <w:t>AUX2 up:</w:t>
       </w:r>
     </w:p>
     <w:p>
       <w:r>
-        <w:t>Function depends on current setting of SW15-14:</w:t>
+        <w:t>Function depends on current s</w:t>
+      </w:r>
+      <w:r>
+        <w:t>etting of SW15-12</w:t>
+      </w:r>
+      <w:r>
+        <w:t>:</w:t>
       </w:r>
     </w:p>
     <w:p>
@@ -2191,6 +2237,9 @@
         <w:t>0</w:t>
       </w:r>
       <w:r>
+        <w:t>0</w:t>
+      </w:r>
+      <w:r>
         <w:t>: Capture</w:t>
       </w:r>
       <w:r>
@@ -2215,6 +2264,9 @@
         <w:t>0</w:t>
       </w:r>
       <w:r>
+        <w:t>0</w:t>
+      </w:r>
+      <w:r>
         <w:t>: Captured tape (cassette) data</w:t>
       </w:r>
       <w:r>
@@ -2233,13 +2285,40 @@
         </w:numPr>
       </w:pPr>
       <w:r>
-        <w:t xml:space="preserve">001: Captured </w:t>
+        <w:t>001</w:t>
+      </w:r>
+      <w:r>
+        <w:t>0</w:t>
+      </w:r>
+      <w:r>
+        <w:t xml:space="preserve">: Captured </w:t>
       </w:r>
       <w:r>
         <w:t>serial</w:t>
       </w:r>
       <w:r>
         <w:t xml:space="preserve"> data (on I/O ports 0/1)</w:t>
+      </w:r>
+    </w:p>
+    <w:p>
+      <w:pPr>
+        <w:pStyle w:val="ListParagraph"/>
+        <w:numPr>
+          <w:ilvl w:val="0"/>
+          <w:numId w:val="15"/>
+        </w:numPr>
+      </w:pPr>
+      <w:r>
+        <w:t xml:space="preserve">0001: Unmount disk from disk drive (see </w:t>
+      </w:r>
+      <w:r>
+        <w:rPr>
+          <w:i/>
+        </w:rPr>
+        <w:t>Disk Drive Support</w:t>
+      </w:r>
+      <w:r>
+        <w:t xml:space="preserve"> section below)</w:t>
       </w:r>
     </w:p>
     <w:p>
@@ -2641,11 +2720,6 @@
       </w:r>
     </w:p>
     <w:p>
-      <w:r>
-        <w:br w:type="page"/>
-      </w:r>
-    </w:p>
-    <w:p>
       <w:pPr>
         <w:jc w:val="center"/>
         <w:rPr>
@@ -2656,6 +2730,9 @@
         </w:rPr>
       </w:pPr>
       <w:r>
+        <w:br w:type="page"/>
+      </w:r>
+      <w:r>
         <w:rPr>
           <w:b/>
           <w:sz w:val="24"/>
@@ -2663,6 +2740,366 @@
           <w:u w:val="single"/>
         </w:rPr>
         <w:lastRenderedPageBreak/>
+        <w:t>Disk Drive Support</w:t>
+      </w:r>
+    </w:p>
+    <w:p>
+      <w:r>
+        <w:t xml:space="preserve">Disk drive support is optional and requires a SD card attached to the Arduino Due’s SPI header (the 2-row, 6-pin header marked “SPI”). See the </w:t>
+      </w:r>
+      <w:r>
+        <w:rPr>
+          <w:i/>
+        </w:rPr>
+        <w:t>Wiring SD card to Arduino DUE</w:t>
+      </w:r>
+      <w:r>
+        <w:t xml:space="preserve"> section </w:t>
+      </w:r>
+      <w:r>
+        <w:t>at the end of this document</w:t>
+      </w:r>
+      <w:r>
+        <w:t xml:space="preserve"> about how to physically hook up the card.</w:t>
+      </w:r>
+    </w:p>
+    <w:p>
+      <w:r>
+        <w:t xml:space="preserve">Disk drive support is </w:t>
+      </w:r>
+      <w:r>
+        <w:rPr>
+          <w:b/>
+        </w:rPr>
+        <w:t>not</w:t>
+      </w:r>
+      <w:r>
+        <w:t xml:space="preserve"> available in the Arduino Mega build, mainly for two reasons: 1. The SPI pins on the Mega are directly connected to some general I/O pins which are already used for the front panel and 2. The Mega only provides 6k of emulated RAM. Most disk based programs require more than that.</w:t>
+      </w:r>
+    </w:p>
+    <w:p>
+      <w:r>
+        <w:t xml:space="preserve">If you do not want </w:t>
+      </w:r>
+      <w:r>
+        <w:t>to connect a SD card to the Due then</w:t>
+      </w:r>
+      <w:r>
+        <w:t xml:space="preserve"> you may want to change the </w:t>
+      </w:r>
+      <w:r>
+        <w:rPr>
+          <w:rFonts w:ascii="Courier New" w:hAnsi="Courier New" w:cs="Courier New"/>
+        </w:rPr>
+        <w:t>NUM_DRIVES</w:t>
+      </w:r>
+      <w:r>
+        <w:t xml:space="preserve"> setting in </w:t>
+      </w:r>
+      <w:r>
+        <w:rPr>
+          <w:rFonts w:ascii="Courier New" w:hAnsi="Courier New" w:cs="Courier New"/>
+        </w:rPr>
+        <w:t>config.h</w:t>
+      </w:r>
+      <w:r>
+        <w:t xml:space="preserve"> to 0. If </w:t>
+      </w:r>
+      <w:r>
+        <w:rPr>
+          <w:rFonts w:ascii="Courier New" w:hAnsi="Courier New" w:cs="Courier New"/>
+        </w:rPr>
+        <w:t>NUM_DRIVES</w:t>
+      </w:r>
+      <w:r>
+        <w:t xml:space="preserve"> is greater than 0 then</w:t>
+      </w:r>
+      <w:r>
+        <w:t xml:space="preserve"> the Due spends about 1-2 seconds during startup looking fort the SD card</w:t>
+      </w:r>
+      <w:r>
+        <w:t xml:space="preserve"> (it will continue normally but without drive support if no card is found).</w:t>
+      </w:r>
+    </w:p>
+    <w:p>
+      <w:r>
+        <w:t xml:space="preserve">If an SD card is detected, the following files are expected to be found in the root directory of the </w:t>
+      </w:r>
+      <w:r>
+        <w:t>(FAT format) card:</w:t>
+      </w:r>
+    </w:p>
+    <w:p>
+      <w:pPr>
+        <w:pStyle w:val="ListParagraph"/>
+        <w:numPr>
+          <w:ilvl w:val="0"/>
+          <w:numId w:val="39"/>
+        </w:numPr>
+      </w:pPr>
+      <w:r>
+        <w:rPr>
+          <w:b/>
+        </w:rPr>
+        <w:t>DISKxx.DSK</w:t>
+      </w:r>
+      <w:r>
+        <w:t xml:space="preserve"> (where xx is a 2-digit hexadecimal number): Disk images that the simulator can mount.</w:t>
+      </w:r>
+    </w:p>
+    <w:p>
+      <w:pPr>
+        <w:pStyle w:val="ListParagraph"/>
+        <w:numPr>
+          <w:ilvl w:val="0"/>
+          <w:numId w:val="39"/>
+        </w:numPr>
+      </w:pPr>
+      <w:r>
+        <w:rPr>
+          <w:b/>
+        </w:rPr>
+        <w:t>DISKDIR.TXT</w:t>
+      </w:r>
+      <w:r>
+        <w:t xml:space="preserve">: A text file </w:t>
+      </w:r>
+      <w:r>
+        <w:t>whose contents</w:t>
+      </w:r>
+      <w:r>
+        <w:t xml:space="preserve"> will be </w:t>
+      </w:r>
+      <w:r>
+        <w:t xml:space="preserve">sent to the serial connection (i.e. </w:t>
+      </w:r>
+      <w:r>
+        <w:t xml:space="preserve">shown </w:t>
+      </w:r>
+      <w:r>
+        <w:t xml:space="preserve">to the user) </w:t>
+      </w:r>
+      <w:r>
+        <w:t xml:space="preserve">if </w:t>
+      </w:r>
+      <w:r>
+        <w:t>front panel switches are set to 0001xxxx00000000 and the AUX2 switch is pressed down. This should contain information about each of the DISCxx.DSK files</w:t>
+      </w:r>
+    </w:p>
+    <w:p>
+      <w:r>
+        <w:t xml:space="preserve">To mount disks in the drive, use the AUX2 </w:t>
+      </w:r>
+      <w:r>
+        <w:t xml:space="preserve">down </w:t>
+      </w:r>
+      <w:r>
+        <w:t>switch:</w:t>
+      </w:r>
+    </w:p>
+    <w:p>
+      <w:pPr>
+        <w:pStyle w:val="ListParagraph"/>
+        <w:numPr>
+          <w:ilvl w:val="0"/>
+          <w:numId w:val="40"/>
+        </w:numPr>
+      </w:pPr>
+      <w:r>
+        <w:t>Set SW15-0 to: 0001nnnnDDDDDDDD where nnnn is a 4-bit number selecting the drive (i.e. drive 0-15) and DDDDDDDD is an 8-bit number selecting the disk number</w:t>
+      </w:r>
+      <w:r>
+        <w:t xml:space="preserve"> and press</w:t>
+      </w:r>
+      <w:r>
+        <w:t xml:space="preserve"> AUX2 </w:t>
+      </w:r>
+      <w:r>
+        <w:t>down.</w:t>
+      </w:r>
+    </w:p>
+    <w:p>
+      <w:pPr>
+        <w:pStyle w:val="ListParagraph"/>
+        <w:numPr>
+          <w:ilvl w:val="0"/>
+          <w:numId w:val="40"/>
+        </w:numPr>
+      </w:pPr>
+      <w:r>
+        <w:t>The 8-bit disk number corresponds to the xx in the DISKxx.DSK files on the SD card.</w:t>
+      </w:r>
+    </w:p>
+    <w:p>
+      <w:pPr>
+        <w:pStyle w:val="ListParagraph"/>
+        <w:numPr>
+          <w:ilvl w:val="0"/>
+          <w:numId w:val="40"/>
+        </w:numPr>
+      </w:pPr>
+      <w:r>
+        <w:t xml:space="preserve">For example, setting SW15-0 to 0001 0010 0000101 and pressing AUX2 down will mount disk number 5 in drive </w:t>
+      </w:r>
+      <w:r>
+        <w:t>2.</w:t>
+      </w:r>
+    </w:p>
+    <w:p>
+      <w:pPr>
+        <w:pStyle w:val="ListParagraph"/>
+        <w:numPr>
+          <w:ilvl w:val="0"/>
+          <w:numId w:val="40"/>
+        </w:numPr>
+      </w:pPr>
+      <w:r>
+        <w:t>Selecting disk number 0 is a special case. If disk 0 is selected for mounting, it will not be mounted but instead the contents of the DISKDIR.TXT file will be sent to the serial outpu</w:t>
+      </w:r>
+      <w:r>
+        <w:t>t (i.e. shown to the user).</w:t>
+      </w:r>
+      <w:r>
+        <w:br/>
+        <w:t>Note that that means a file named DISK00.DSK can not be mounted.</w:t>
+      </w:r>
+    </w:p>
+    <w:p>
+      <w:pPr>
+        <w:pStyle w:val="ListParagraph"/>
+        <w:numPr>
+          <w:ilvl w:val="0"/>
+          <w:numId w:val="40"/>
+        </w:numPr>
+      </w:pPr>
+      <w:r>
+        <w:t>If a disk is already mounted in the drive the mounted disk will be unmounted before mounting the new disk</w:t>
+      </w:r>
+    </w:p>
+    <w:p>
+      <w:pPr>
+        <w:pStyle w:val="ListParagraph"/>
+        <w:numPr>
+          <w:ilvl w:val="0"/>
+          <w:numId w:val="40"/>
+        </w:numPr>
+      </w:pPr>
+      <w:r>
+        <w:t>If the disk file does not exist, it is like inserting an empty disk in the drive. If the operating system writes to the disk, the selected disk file will be created. So inserting a non-existent disk and then formatting that disk via the operating system (e.g. CP/M) will create a new empty disk.</w:t>
+      </w:r>
+    </w:p>
+    <w:p>
+      <w:pPr>
+        <w:pStyle w:val="ListParagraph"/>
+        <w:numPr>
+          <w:ilvl w:val="0"/>
+          <w:numId w:val="40"/>
+        </w:numPr>
+      </w:pPr>
+      <w:r>
+        <w:t>It is possible to mount the same disk in multiple drives. The simulator has no problem with that but the running operating system may get confused.</w:t>
+      </w:r>
+    </w:p>
+    <w:p>
+      <w:r>
+        <w:t>To unmount a disk from a drive, use the AUX2 up switch:</w:t>
+      </w:r>
+    </w:p>
+    <w:p>
+      <w:pPr>
+        <w:pStyle w:val="ListParagraph"/>
+        <w:numPr>
+          <w:ilvl w:val="0"/>
+          <w:numId w:val="40"/>
+        </w:numPr>
+      </w:pPr>
+      <w:r>
+        <w:t>Set SW15-0 to: 0001nnnnxxxxxxxx</w:t>
+      </w:r>
+      <w:r>
+        <w:t xml:space="preserve"> where nnnn is a 4-bit number selecting the drive (i.e. drive 0-15) and press AUX2 </w:t>
+      </w:r>
+      <w:r>
+        <w:t>up</w:t>
+      </w:r>
+      <w:r>
+        <w:t>.</w:t>
+      </w:r>
+    </w:p>
+    <w:p>
+      <w:pPr>
+        <w:pStyle w:val="ListParagraph"/>
+        <w:numPr>
+          <w:ilvl w:val="0"/>
+          <w:numId w:val="40"/>
+        </w:numPr>
+      </w:pPr>
+      <w:r>
+        <w:t>It is not necessary to unmount disks before turning off the computer. Each write operation to a disk gets flushed to the SD card immediately so turning the computer off with disks mounted will not lose data.</w:t>
+      </w:r>
+    </w:p>
+    <w:p>
+      <w:r>
+        <w:t>To run a bootable disk image, first mount the disk and then start the Disk Boot ROM:</w:t>
+      </w:r>
+    </w:p>
+    <w:p>
+      <w:pPr>
+        <w:pStyle w:val="ListParagraph"/>
+        <w:numPr>
+          <w:ilvl w:val="0"/>
+          <w:numId w:val="41"/>
+        </w:numPr>
+      </w:pPr>
+      <w:r>
+        <w:t>Set SW0-7 to 00001000 (to select Disk Boot ROM)</w:t>
+      </w:r>
+    </w:p>
+    <w:p>
+      <w:pPr>
+        <w:pStyle w:val="ListParagraph"/>
+        <w:numPr>
+          <w:ilvl w:val="0"/>
+          <w:numId w:val="41"/>
+        </w:numPr>
+      </w:pPr>
+      <w:r>
+        <w:t>Press AUX1 down</w:t>
+      </w:r>
+    </w:p>
+    <w:p>
+      <w:pPr>
+        <w:pStyle w:val="ListParagraph"/>
+        <w:numPr>
+          <w:ilvl w:val="0"/>
+          <w:numId w:val="41"/>
+        </w:numPr>
+      </w:pPr>
+      <w:r>
+        <w:t>This will install the Disk Boot ROM at 0xFF00 and immediately start it. If a bootable disk has been moun</w:t>
+      </w:r>
+      <w:r>
+        <w:t>ted it should automatically start now</w:t>
+      </w:r>
+    </w:p>
+    <w:p/>
+    <w:p>
+      <w:pPr>
+        <w:jc w:val="center"/>
+        <w:rPr>
+          <w:b/>
+          <w:sz w:val="24"/>
+          <w:szCs w:val="24"/>
+          <w:u w:val="single"/>
+        </w:rPr>
+      </w:pPr>
+      <w:r>
+        <w:rPr>
+          <w:b/>
+          <w:sz w:val="24"/>
+          <w:szCs w:val="24"/>
+          <w:u w:val="single"/>
+        </w:rPr>
         <w:t>File system manager</w:t>
       </w:r>
     </w:p>
@@ -38004,8 +38441,6 @@
           <w:szCs w:val="18"/>
         </w:rPr>
       </w:pPr>
-      <w:bookmarkStart w:id="0" w:name="_GoBack"/>
-      <w:bookmarkEnd w:id="0"/>
     </w:p>
     <w:p>
       <w:pPr>
@@ -38096,6 +38531,433 @@
         </w:rPr>
         <w:t xml:space="preserve"> A8-A11 on the Arduino</w:t>
       </w:r>
+    </w:p>
+    <w:p>
+      <w:pPr>
+        <w:tabs>
+          <w:tab w:val="left" w:pos="720"/>
+          <w:tab w:val="left" w:pos="1440"/>
+          <w:tab w:val="left" w:pos="2160"/>
+          <w:tab w:val="left" w:pos="3600"/>
+          <w:tab w:val="left" w:pos="5040"/>
+          <w:tab w:val="left" w:pos="6480"/>
+        </w:tabs>
+        <w:ind w:left="720" w:hanging="270"/>
+        <w:rPr>
+          <w:rFonts w:cs="Courier New"/>
+          <w:sz w:val="24"/>
+          <w:szCs w:val="24"/>
+        </w:rPr>
+      </w:pPr>
+    </w:p>
+    <w:p>
+      <w:pPr>
+        <w:jc w:val="center"/>
+        <w:rPr>
+          <w:b/>
+          <w:sz w:val="32"/>
+          <w:szCs w:val="32"/>
+          <w:u w:val="single"/>
+        </w:rPr>
+      </w:pPr>
+      <w:r>
+        <w:rPr>
+          <w:b/>
+          <w:sz w:val="32"/>
+          <w:szCs w:val="32"/>
+          <w:u w:val="single"/>
+        </w:rPr>
+        <w:lastRenderedPageBreak/>
+        <w:t xml:space="preserve">Wiring </w:t>
+      </w:r>
+      <w:r>
+        <w:rPr>
+          <w:b/>
+          <w:sz w:val="32"/>
+          <w:szCs w:val="32"/>
+          <w:u w:val="single"/>
+        </w:rPr>
+        <w:t xml:space="preserve">an </w:t>
+      </w:r>
+      <w:r>
+        <w:rPr>
+          <w:b/>
+          <w:sz w:val="32"/>
+          <w:szCs w:val="32"/>
+          <w:u w:val="single"/>
+        </w:rPr>
+        <w:t>SD card to</w:t>
+      </w:r>
+      <w:r>
+        <w:rPr>
+          <w:b/>
+          <w:sz w:val="32"/>
+          <w:szCs w:val="32"/>
+          <w:u w:val="single"/>
+        </w:rPr>
+        <w:t xml:space="preserve"> Arduino Due</w:t>
+      </w:r>
+    </w:p>
+    <w:p>
+      <w:pPr>
+        <w:tabs>
+          <w:tab w:val="left" w:pos="0"/>
+          <w:tab w:val="left" w:pos="1440"/>
+          <w:tab w:val="left" w:pos="2160"/>
+          <w:tab w:val="left" w:pos="3600"/>
+          <w:tab w:val="left" w:pos="5040"/>
+          <w:tab w:val="left" w:pos="6480"/>
+        </w:tabs>
+        <w:rPr>
+          <w:rFonts w:cs="Courier New"/>
+          <w:sz w:val="24"/>
+          <w:szCs w:val="24"/>
+        </w:rPr>
+      </w:pPr>
+    </w:p>
+    <w:p>
+      <w:pPr>
+        <w:tabs>
+          <w:tab w:val="left" w:pos="0"/>
+          <w:tab w:val="left" w:pos="1440"/>
+          <w:tab w:val="left" w:pos="2160"/>
+          <w:tab w:val="left" w:pos="3600"/>
+          <w:tab w:val="left" w:pos="5040"/>
+          <w:tab w:val="left" w:pos="6480"/>
+        </w:tabs>
+        <w:rPr>
+          <w:rFonts w:cs="Courier New"/>
+          <w:sz w:val="24"/>
+          <w:szCs w:val="24"/>
+        </w:rPr>
+      </w:pPr>
+      <w:r>
+        <w:rPr>
+          <w:rFonts w:cs="Courier New"/>
+          <w:sz w:val="24"/>
+          <w:szCs w:val="24"/>
+        </w:rPr>
+        <w:t>Standard Arduino SD card shields will not work with the Arduino Due because the SPI pins are not connected to the D13-D11 pins as in other Arduino board. That is a good thing because we’re already using the D13-D11 pins for front panel elements.</w:t>
+      </w:r>
+    </w:p>
+    <w:p>
+      <w:pPr>
+        <w:tabs>
+          <w:tab w:val="left" w:pos="0"/>
+          <w:tab w:val="left" w:pos="1440"/>
+          <w:tab w:val="left" w:pos="2160"/>
+          <w:tab w:val="left" w:pos="3600"/>
+          <w:tab w:val="left" w:pos="5040"/>
+          <w:tab w:val="left" w:pos="6480"/>
+        </w:tabs>
+        <w:rPr>
+          <w:rFonts w:cs="Courier New"/>
+          <w:sz w:val="24"/>
+          <w:szCs w:val="24"/>
+        </w:rPr>
+      </w:pPr>
+      <w:r>
+        <w:rPr>
+          <w:rFonts w:cs="Courier New"/>
+          <w:sz w:val="24"/>
+          <w:szCs w:val="24"/>
+        </w:rPr>
+        <w:t xml:space="preserve">On the DUE, the SPI pins are </w:t>
+      </w:r>
+      <w:r>
+        <w:rPr>
+          <w:rFonts w:cs="Courier New"/>
+          <w:b/>
+          <w:sz w:val="24"/>
+          <w:szCs w:val="24"/>
+        </w:rPr>
+        <w:t>only</w:t>
+      </w:r>
+      <w:r>
+        <w:rPr>
+          <w:rFonts w:cs="Courier New"/>
+          <w:sz w:val="24"/>
+          <w:szCs w:val="24"/>
+        </w:rPr>
+        <w:t xml:space="preserve"> available on the separate 2-row, 6-pin SPI header (labeled “SPI” on the board).</w:t>
+      </w:r>
+    </w:p>
+    <w:p>
+      <w:pPr>
+        <w:pStyle w:val="Heading1"/>
+        <w:rPr>
+          <w:rFonts w:asciiTheme="minorHAnsi" w:hAnsiTheme="minorHAnsi"/>
+          <w:b w:val="0"/>
+          <w:sz w:val="24"/>
+          <w:szCs w:val="24"/>
+        </w:rPr>
+      </w:pPr>
+      <w:r>
+        <w:rPr>
+          <w:rFonts w:asciiTheme="minorHAnsi" w:hAnsiTheme="minorHAnsi" w:cs="Courier New"/>
+          <w:b w:val="0"/>
+          <w:sz w:val="24"/>
+          <w:szCs w:val="24"/>
+        </w:rPr>
+        <w:t xml:space="preserve">There are commercial products such as the </w:t>
+      </w:r>
+      <w:r>
+        <w:rPr>
+          <w:rFonts w:asciiTheme="minorHAnsi" w:hAnsiTheme="minorHAnsi"/>
+          <w:b w:val="0"/>
+          <w:sz w:val="24"/>
+          <w:szCs w:val="24"/>
+        </w:rPr>
+        <w:t>SparkFun Level Shifting microSD Breakout</w:t>
+      </w:r>
+      <w:r>
+        <w:rPr>
+          <w:rFonts w:asciiTheme="minorHAnsi" w:hAnsiTheme="minorHAnsi"/>
+          <w:b w:val="0"/>
+          <w:sz w:val="24"/>
+          <w:szCs w:val="24"/>
+        </w:rPr>
+        <w:t xml:space="preserve"> board that provide an SD card slot. That board is certainly works but is overkill since the Arduino DUE (like the SD cards) operates on 3.3V so no level shifting is required.</w:t>
+      </w:r>
+    </w:p>
+    <w:p>
+      <w:pPr>
+        <w:pStyle w:val="Heading1"/>
+        <w:rPr>
+          <w:rFonts w:asciiTheme="minorHAnsi" w:hAnsiTheme="minorHAnsi"/>
+          <w:b w:val="0"/>
+          <w:sz w:val="24"/>
+          <w:szCs w:val="24"/>
+        </w:rPr>
+      </w:pPr>
+      <w:r>
+        <w:rPr>
+          <w:rFonts w:asciiTheme="minorHAnsi" w:hAnsiTheme="minorHAnsi"/>
+          <w:b w:val="0"/>
+          <w:sz w:val="24"/>
+          <w:szCs w:val="24"/>
+        </w:rPr>
+        <w:t>In fact, an SD card can be wired directly (without any other required electronic elements) to the SPI header on the Due:</w:t>
+      </w:r>
+    </w:p>
+    <w:p>
+      <w:pPr>
+        <w:pStyle w:val="Heading1"/>
+        <w:rPr>
+          <w:rFonts w:asciiTheme="minorHAnsi" w:hAnsiTheme="minorHAnsi"/>
+          <w:b w:val="0"/>
+          <w:sz w:val="24"/>
+          <w:szCs w:val="24"/>
+        </w:rPr>
+      </w:pPr>
+      <w:r>
+        <w:rPr>
+          <w:noProof/>
+        </w:rPr>
+        <w:drawing>
+          <wp:inline distT="0" distB="0" distL="0" distR="0" wp14:anchorId="29782DAF" wp14:editId="14B8A845">
+            <wp:extent cx="5943600" cy="2378710"/>
+            <wp:effectExtent l="0" t="0" r="0" b="2540"/>
+            <wp:docPr id="5" name="Picture 5"/>
+            <wp:cNvGraphicFramePr>
+              <a:graphicFrameLocks xmlns:a="http://schemas.openxmlformats.org/drawingml/2006/main" noChangeAspect="1"/>
+            </wp:cNvGraphicFramePr>
+            <a:graphic xmlns:a="http://schemas.openxmlformats.org/drawingml/2006/main">
+              <a:graphicData uri="http://schemas.openxmlformats.org/drawingml/2006/picture">
+                <pic:pic xmlns:pic="http://schemas.openxmlformats.org/drawingml/2006/picture">
+                  <pic:nvPicPr>
+                    <pic:cNvPr id="1" name=""/>
+                    <pic:cNvPicPr/>
+                  </pic:nvPicPr>
+                  <pic:blipFill>
+                    <a:blip r:embed="rId13"/>
+                    <a:stretch>
+                      <a:fillRect/>
+                    </a:stretch>
+                  </pic:blipFill>
+                  <pic:spPr>
+                    <a:xfrm>
+                      <a:off x="0" y="0"/>
+                      <a:ext cx="5943600" cy="2378710"/>
+                    </a:xfrm>
+                    <a:prstGeom prst="rect">
+                      <a:avLst/>
+                    </a:prstGeom>
+                  </pic:spPr>
+                </pic:pic>
+              </a:graphicData>
+            </a:graphic>
+          </wp:inline>
+        </w:drawing>
+      </w:r>
+    </w:p>
+    <w:p>
+      <w:pPr>
+        <w:pStyle w:val="Heading1"/>
+        <w:numPr>
+          <w:ilvl w:val="0"/>
+          <w:numId w:val="38"/>
+        </w:numPr>
+        <w:rPr>
+          <w:rFonts w:asciiTheme="minorHAnsi" w:hAnsiTheme="minorHAnsi"/>
+          <w:b w:val="0"/>
+          <w:sz w:val="24"/>
+          <w:szCs w:val="24"/>
+        </w:rPr>
+      </w:pPr>
+      <w:r>
+        <w:rPr>
+          <w:rFonts w:asciiTheme="minorHAnsi" w:hAnsiTheme="minorHAnsi"/>
+          <w:b w:val="0"/>
+          <w:sz w:val="24"/>
+          <w:szCs w:val="24"/>
+        </w:rPr>
+        <w:t xml:space="preserve">Unfortunately, there is no 3.3V pin on the SPI header on the Arduino Due so that wire </w:t>
+      </w:r>
+      <w:r>
+        <w:rPr>
+          <w:rFonts w:asciiTheme="minorHAnsi" w:hAnsiTheme="minorHAnsi"/>
+          <w:b w:val="0"/>
+          <w:sz w:val="24"/>
+          <w:szCs w:val="24"/>
+        </w:rPr>
+        <w:t>must</w:t>
+      </w:r>
+      <w:r>
+        <w:rPr>
+          <w:rFonts w:asciiTheme="minorHAnsi" w:hAnsiTheme="minorHAnsi"/>
+          <w:b w:val="0"/>
+          <w:sz w:val="24"/>
+          <w:szCs w:val="24"/>
+        </w:rPr>
+        <w:t xml:space="preserve"> go to the (separate) 3.3V </w:t>
+      </w:r>
+      <w:r>
+        <w:rPr>
+          <w:rFonts w:asciiTheme="minorHAnsi" w:hAnsiTheme="minorHAnsi"/>
+          <w:b w:val="0"/>
+          <w:sz w:val="24"/>
+          <w:szCs w:val="24"/>
+        </w:rPr>
+        <w:t>pin</w:t>
+      </w:r>
+      <w:r>
+        <w:rPr>
+          <w:rFonts w:asciiTheme="minorHAnsi" w:hAnsiTheme="minorHAnsi"/>
+          <w:b w:val="0"/>
+          <w:sz w:val="24"/>
+          <w:szCs w:val="24"/>
+        </w:rPr>
+        <w:t>. Do not wire the 5V output from the SPI header to the card. Doing so could damage the SD card and/or the Due.</w:t>
+      </w:r>
+    </w:p>
+    <w:p>
+      <w:pPr>
+        <w:pStyle w:val="Heading1"/>
+        <w:numPr>
+          <w:ilvl w:val="0"/>
+          <w:numId w:val="38"/>
+        </w:numPr>
+        <w:rPr>
+          <w:rFonts w:asciiTheme="minorHAnsi" w:hAnsiTheme="minorHAnsi"/>
+          <w:b w:val="0"/>
+          <w:sz w:val="24"/>
+          <w:szCs w:val="24"/>
+        </w:rPr>
+      </w:pPr>
+      <w:r>
+        <w:rPr>
+          <w:rFonts w:asciiTheme="minorHAnsi" w:hAnsiTheme="minorHAnsi"/>
+          <w:b w:val="0"/>
+          <w:sz w:val="24"/>
+          <w:szCs w:val="24"/>
+        </w:rPr>
+        <w:t>T</w:t>
+      </w:r>
+      <w:r>
+        <w:rPr>
+          <w:rFonts w:asciiTheme="minorHAnsi" w:hAnsiTheme="minorHAnsi"/>
+          <w:b w:val="0"/>
+          <w:sz w:val="24"/>
+          <w:szCs w:val="24"/>
+        </w:rPr>
+        <w:t xml:space="preserve">he CS (chip select) pin </w:t>
+      </w:r>
+      <w:r>
+        <w:rPr>
+          <w:rFonts w:asciiTheme="minorHAnsi" w:hAnsiTheme="minorHAnsi"/>
+          <w:b w:val="0"/>
+          <w:sz w:val="24"/>
+          <w:szCs w:val="24"/>
+        </w:rPr>
+        <w:t xml:space="preserve">is wired </w:t>
+      </w:r>
+      <w:r>
+        <w:rPr>
+          <w:rFonts w:asciiTheme="minorHAnsi" w:hAnsiTheme="minorHAnsi"/>
+          <w:b w:val="0"/>
+          <w:sz w:val="24"/>
+          <w:szCs w:val="24"/>
+        </w:rPr>
+        <w:t>directly to GND, so the SD card is always selected. That saves us from having to find another I/O pin on the Arduino to use for chip select.</w:t>
+      </w:r>
+      <w:r>
+        <w:rPr>
+          <w:rFonts w:asciiTheme="minorHAnsi" w:hAnsiTheme="minorHAnsi"/>
+          <w:b w:val="0"/>
+          <w:sz w:val="24"/>
+          <w:szCs w:val="24"/>
+        </w:rPr>
+        <w:t xml:space="preserve"> The SD library on the Arduino requires to specify a Chip Select output pin but the simulator software sets that to the HLD</w:t>
+      </w:r>
+      <w:bookmarkStart w:id="0" w:name="_GoBack"/>
+      <w:bookmarkEnd w:id="0"/>
+      <w:r>
+        <w:rPr>
+          <w:rFonts w:asciiTheme="minorHAnsi" w:hAnsiTheme="minorHAnsi"/>
+          <w:b w:val="0"/>
+          <w:sz w:val="24"/>
+          <w:szCs w:val="24"/>
+        </w:rPr>
+        <w:t>A light output pin which as a side effect gives a “sd card active” visual indicator.</w:t>
+      </w:r>
+    </w:p>
+    <w:p>
+      <w:pPr>
+        <w:pStyle w:val="Heading1"/>
+        <w:rPr>
+          <w:rFonts w:asciiTheme="minorHAnsi" w:hAnsiTheme="minorHAnsi"/>
+          <w:b w:val="0"/>
+          <w:sz w:val="24"/>
+          <w:szCs w:val="24"/>
+        </w:rPr>
+      </w:pPr>
+      <w:r>
+        <w:rPr>
+          <w:rFonts w:asciiTheme="minorHAnsi" w:hAnsiTheme="minorHAnsi"/>
+          <w:b w:val="0"/>
+          <w:sz w:val="24"/>
+          <w:szCs w:val="24"/>
+        </w:rPr>
+        <w:t>I recommend getting a microSD card with a microSD-to-SD adapter. Take the microSD card out of the adapter and create a cable by soldering wires directly to the adapter’s pins and connecting them to the SPI header using the wiring given above. The adapter now serves as the socket for the microSD card, which can be plugged in and taken out easily.</w:t>
+      </w:r>
+    </w:p>
+    <w:p>
+      <w:pPr>
+        <w:tabs>
+          <w:tab w:val="left" w:pos="0"/>
+          <w:tab w:val="left" w:pos="1440"/>
+          <w:tab w:val="left" w:pos="2160"/>
+          <w:tab w:val="left" w:pos="3600"/>
+          <w:tab w:val="left" w:pos="5040"/>
+          <w:tab w:val="left" w:pos="6480"/>
+        </w:tabs>
+        <w:rPr>
+          <w:rFonts w:cs="Courier New"/>
+          <w:sz w:val="24"/>
+          <w:szCs w:val="24"/>
+        </w:rPr>
+      </w:pPr>
     </w:p>
     <w:sectPr>
       <w:pgSz w:w="12240" w:h="15840"/>
@@ -39606,7 +40468,7 @@
   <w:abstractNum w:abstractNumId="15" w15:restartNumberingAfterBreak="0">
     <w:nsid w:val="3E1A3994"/>
     <w:multiLevelType w:val="hybridMultilevel"/>
-    <w:tmpl w:val="5FB86A4A"/>
+    <w:tmpl w:val="FA7E6614"/>
     <w:lvl w:ilvl="0" w:tplc="04090001">
       <w:start w:val="1"/>
       <w:numFmt w:val="bullet"/>
@@ -40594,6 +41456,119 @@
     </w:lvl>
   </w:abstractNum>
   <w:abstractNum w:abstractNumId="24" w15:restartNumberingAfterBreak="0">
+    <w:nsid w:val="5BD423B3"/>
+    <w:multiLevelType w:val="hybridMultilevel"/>
+    <w:tmpl w:val="7E2CE152"/>
+    <w:lvl w:ilvl="0" w:tplc="04090001">
+      <w:start w:val="1"/>
+      <w:numFmt w:val="bullet"/>
+      <w:lvlText w:val=""/>
+      <w:lvlJc w:val="left"/>
+      <w:pPr>
+        <w:ind w:left="720" w:hanging="360"/>
+      </w:pPr>
+      <w:rPr>
+        <w:rFonts w:ascii="Symbol" w:hAnsi="Symbol" w:hint="default"/>
+      </w:rPr>
+    </w:lvl>
+    <w:lvl w:ilvl="1" w:tplc="04090003" w:tentative="1">
+      <w:start w:val="1"/>
+      <w:numFmt w:val="bullet"/>
+      <w:lvlText w:val="o"/>
+      <w:lvlJc w:val="left"/>
+      <w:pPr>
+        <w:ind w:left="1440" w:hanging="360"/>
+      </w:pPr>
+      <w:rPr>
+        <w:rFonts w:ascii="Courier New" w:hAnsi="Courier New" w:cs="Courier New" w:hint="default"/>
+      </w:rPr>
+    </w:lvl>
+    <w:lvl w:ilvl="2" w:tplc="04090005" w:tentative="1">
+      <w:start w:val="1"/>
+      <w:numFmt w:val="bullet"/>
+      <w:lvlText w:val=""/>
+      <w:lvlJc w:val="left"/>
+      <w:pPr>
+        <w:ind w:left="2160" w:hanging="360"/>
+      </w:pPr>
+      <w:rPr>
+        <w:rFonts w:ascii="Wingdings" w:hAnsi="Wingdings" w:hint="default"/>
+      </w:rPr>
+    </w:lvl>
+    <w:lvl w:ilvl="3" w:tplc="04090001" w:tentative="1">
+      <w:start w:val="1"/>
+      <w:numFmt w:val="bullet"/>
+      <w:lvlText w:val=""/>
+      <w:lvlJc w:val="left"/>
+      <w:pPr>
+        <w:ind w:left="2880" w:hanging="360"/>
+      </w:pPr>
+      <w:rPr>
+        <w:rFonts w:ascii="Symbol" w:hAnsi="Symbol" w:hint="default"/>
+      </w:rPr>
+    </w:lvl>
+    <w:lvl w:ilvl="4" w:tplc="04090003" w:tentative="1">
+      <w:start w:val="1"/>
+      <w:numFmt w:val="bullet"/>
+      <w:lvlText w:val="o"/>
+      <w:lvlJc w:val="left"/>
+      <w:pPr>
+        <w:ind w:left="3600" w:hanging="360"/>
+      </w:pPr>
+      <w:rPr>
+        <w:rFonts w:ascii="Courier New" w:hAnsi="Courier New" w:cs="Courier New" w:hint="default"/>
+      </w:rPr>
+    </w:lvl>
+    <w:lvl w:ilvl="5" w:tplc="04090005" w:tentative="1">
+      <w:start w:val="1"/>
+      <w:numFmt w:val="bullet"/>
+      <w:lvlText w:val=""/>
+      <w:lvlJc w:val="left"/>
+      <w:pPr>
+        <w:ind w:left="4320" w:hanging="360"/>
+      </w:pPr>
+      <w:rPr>
+        <w:rFonts w:ascii="Wingdings" w:hAnsi="Wingdings" w:hint="default"/>
+      </w:rPr>
+    </w:lvl>
+    <w:lvl w:ilvl="6" w:tplc="04090001" w:tentative="1">
+      <w:start w:val="1"/>
+      <w:numFmt w:val="bullet"/>
+      <w:lvlText w:val=""/>
+      <w:lvlJc w:val="left"/>
+      <w:pPr>
+        <w:ind w:left="5040" w:hanging="360"/>
+      </w:pPr>
+      <w:rPr>
+        <w:rFonts w:ascii="Symbol" w:hAnsi="Symbol" w:hint="default"/>
+      </w:rPr>
+    </w:lvl>
+    <w:lvl w:ilvl="7" w:tplc="04090003" w:tentative="1">
+      <w:start w:val="1"/>
+      <w:numFmt w:val="bullet"/>
+      <w:lvlText w:val="o"/>
+      <w:lvlJc w:val="left"/>
+      <w:pPr>
+        <w:ind w:left="5760" w:hanging="360"/>
+      </w:pPr>
+      <w:rPr>
+        <w:rFonts w:ascii="Courier New" w:hAnsi="Courier New" w:cs="Courier New" w:hint="default"/>
+      </w:rPr>
+    </w:lvl>
+    <w:lvl w:ilvl="8" w:tplc="04090005" w:tentative="1">
+      <w:start w:val="1"/>
+      <w:numFmt w:val="bullet"/>
+      <w:lvlText w:val=""/>
+      <w:lvlJc w:val="left"/>
+      <w:pPr>
+        <w:ind w:left="6480" w:hanging="360"/>
+      </w:pPr>
+      <w:rPr>
+        <w:rFonts w:ascii="Wingdings" w:hAnsi="Wingdings" w:hint="default"/>
+      </w:rPr>
+    </w:lvl>
+  </w:abstractNum>
+  <w:abstractNum w:abstractNumId="25" w15:restartNumberingAfterBreak="0">
     <w:nsid w:val="5D902D64"/>
     <w:multiLevelType w:val="hybridMultilevel"/>
     <w:tmpl w:val="2C6EF308"/>
@@ -40709,7 +41684,7 @@
       </w:rPr>
     </w:lvl>
   </w:abstractNum>
-  <w:abstractNum w:abstractNumId="25" w15:restartNumberingAfterBreak="0">
+  <w:abstractNum w:abstractNumId="26" w15:restartNumberingAfterBreak="0">
     <w:nsid w:val="62DE3101"/>
     <w:multiLevelType w:val="hybridMultilevel"/>
     <w:tmpl w:val="824E553E"/>
@@ -40822,17 +41797,17 @@
       </w:rPr>
     </w:lvl>
   </w:abstractNum>
-  <w:abstractNum w:abstractNumId="26" w15:restartNumberingAfterBreak="0">
-    <w:nsid w:val="63323DB7"/>
+  <w:abstractNum w:abstractNumId="27" w15:restartNumberingAfterBreak="0">
+    <w:nsid w:val="62E36E35"/>
     <w:multiLevelType w:val="hybridMultilevel"/>
-    <w:tmpl w:val="8F5649FA"/>
+    <w:tmpl w:val="8962DE7E"/>
     <w:lvl w:ilvl="0" w:tplc="04090001">
       <w:start w:val="1"/>
       <w:numFmt w:val="bullet"/>
       <w:lvlText w:val=""/>
       <w:lvlJc w:val="left"/>
       <w:pPr>
-        <w:ind w:left="1800" w:hanging="360"/>
+        <w:ind w:left="720" w:hanging="360"/>
       </w:pPr>
       <w:rPr>
         <w:rFonts w:ascii="Symbol" w:hAnsi="Symbol" w:hint="default"/>
@@ -40844,7 +41819,7 @@
       <w:lvlText w:val="o"/>
       <w:lvlJc w:val="left"/>
       <w:pPr>
-        <w:ind w:left="2520" w:hanging="360"/>
+        <w:ind w:left="1440" w:hanging="360"/>
       </w:pPr>
       <w:rPr>
         <w:rFonts w:ascii="Courier New" w:hAnsi="Courier New" w:cs="Courier New" w:hint="default"/>
@@ -40856,7 +41831,7 @@
       <w:lvlText w:val=""/>
       <w:lvlJc w:val="left"/>
       <w:pPr>
-        <w:ind w:left="3240" w:hanging="360"/>
+        <w:ind w:left="2160" w:hanging="360"/>
       </w:pPr>
       <w:rPr>
         <w:rFonts w:ascii="Wingdings" w:hAnsi="Wingdings" w:hint="default"/>
@@ -40868,7 +41843,7 @@
       <w:lvlText w:val=""/>
       <w:lvlJc w:val="left"/>
       <w:pPr>
-        <w:ind w:left="3960" w:hanging="360"/>
+        <w:ind w:left="2880" w:hanging="360"/>
       </w:pPr>
       <w:rPr>
         <w:rFonts w:ascii="Symbol" w:hAnsi="Symbol" w:hint="default"/>
@@ -40880,7 +41855,7 @@
       <w:lvlText w:val="o"/>
       <w:lvlJc w:val="left"/>
       <w:pPr>
-        <w:ind w:left="4680" w:hanging="360"/>
+        <w:ind w:left="3600" w:hanging="360"/>
       </w:pPr>
       <w:rPr>
         <w:rFonts w:ascii="Courier New" w:hAnsi="Courier New" w:cs="Courier New" w:hint="default"/>
@@ -40892,7 +41867,7 @@
       <w:lvlText w:val=""/>
       <w:lvlJc w:val="left"/>
       <w:pPr>
-        <w:ind w:left="5400" w:hanging="360"/>
+        <w:ind w:left="4320" w:hanging="360"/>
       </w:pPr>
       <w:rPr>
         <w:rFonts w:ascii="Wingdings" w:hAnsi="Wingdings" w:hint="default"/>
@@ -40904,7 +41879,7 @@
       <w:lvlText w:val=""/>
       <w:lvlJc w:val="left"/>
       <w:pPr>
-        <w:ind w:left="6120" w:hanging="360"/>
+        <w:ind w:left="5040" w:hanging="360"/>
       </w:pPr>
       <w:rPr>
         <w:rFonts w:ascii="Symbol" w:hAnsi="Symbol" w:hint="default"/>
@@ -40916,7 +41891,7 @@
       <w:lvlText w:val="o"/>
       <w:lvlJc w:val="left"/>
       <w:pPr>
-        <w:ind w:left="6840" w:hanging="360"/>
+        <w:ind w:left="5760" w:hanging="360"/>
       </w:pPr>
       <w:rPr>
         <w:rFonts w:ascii="Courier New" w:hAnsi="Courier New" w:cs="Courier New" w:hint="default"/>
@@ -40928,14 +41903,127 @@
       <w:lvlText w:val=""/>
       <w:lvlJc w:val="left"/>
       <w:pPr>
-        <w:ind w:left="7560" w:hanging="360"/>
+        <w:ind w:left="6480" w:hanging="360"/>
       </w:pPr>
       <w:rPr>
         <w:rFonts w:ascii="Wingdings" w:hAnsi="Wingdings" w:hint="default"/>
       </w:rPr>
     </w:lvl>
   </w:abstractNum>
-  <w:abstractNum w:abstractNumId="27" w15:restartNumberingAfterBreak="0">
+  <w:abstractNum w:abstractNumId="28" w15:restartNumberingAfterBreak="0">
+    <w:nsid w:val="63323DB7"/>
+    <w:multiLevelType w:val="hybridMultilevel"/>
+    <w:tmpl w:val="8F5649FA"/>
+    <w:lvl w:ilvl="0" w:tplc="04090001">
+      <w:start w:val="1"/>
+      <w:numFmt w:val="bullet"/>
+      <w:lvlText w:val=""/>
+      <w:lvlJc w:val="left"/>
+      <w:pPr>
+        <w:ind w:left="1800" w:hanging="360"/>
+      </w:pPr>
+      <w:rPr>
+        <w:rFonts w:ascii="Symbol" w:hAnsi="Symbol" w:hint="default"/>
+      </w:rPr>
+    </w:lvl>
+    <w:lvl w:ilvl="1" w:tplc="04090003" w:tentative="1">
+      <w:start w:val="1"/>
+      <w:numFmt w:val="bullet"/>
+      <w:lvlText w:val="o"/>
+      <w:lvlJc w:val="left"/>
+      <w:pPr>
+        <w:ind w:left="2520" w:hanging="360"/>
+      </w:pPr>
+      <w:rPr>
+        <w:rFonts w:ascii="Courier New" w:hAnsi="Courier New" w:cs="Courier New" w:hint="default"/>
+      </w:rPr>
+    </w:lvl>
+    <w:lvl w:ilvl="2" w:tplc="04090005" w:tentative="1">
+      <w:start w:val="1"/>
+      <w:numFmt w:val="bullet"/>
+      <w:lvlText w:val=""/>
+      <w:lvlJc w:val="left"/>
+      <w:pPr>
+        <w:ind w:left="3240" w:hanging="360"/>
+      </w:pPr>
+      <w:rPr>
+        <w:rFonts w:ascii="Wingdings" w:hAnsi="Wingdings" w:hint="default"/>
+      </w:rPr>
+    </w:lvl>
+    <w:lvl w:ilvl="3" w:tplc="04090001" w:tentative="1">
+      <w:start w:val="1"/>
+      <w:numFmt w:val="bullet"/>
+      <w:lvlText w:val=""/>
+      <w:lvlJc w:val="left"/>
+      <w:pPr>
+        <w:ind w:left="3960" w:hanging="360"/>
+      </w:pPr>
+      <w:rPr>
+        <w:rFonts w:ascii="Symbol" w:hAnsi="Symbol" w:hint="default"/>
+      </w:rPr>
+    </w:lvl>
+    <w:lvl w:ilvl="4" w:tplc="04090003" w:tentative="1">
+      <w:start w:val="1"/>
+      <w:numFmt w:val="bullet"/>
+      <w:lvlText w:val="o"/>
+      <w:lvlJc w:val="left"/>
+      <w:pPr>
+        <w:ind w:left="4680" w:hanging="360"/>
+      </w:pPr>
+      <w:rPr>
+        <w:rFonts w:ascii="Courier New" w:hAnsi="Courier New" w:cs="Courier New" w:hint="default"/>
+      </w:rPr>
+    </w:lvl>
+    <w:lvl w:ilvl="5" w:tplc="04090005" w:tentative="1">
+      <w:start w:val="1"/>
+      <w:numFmt w:val="bullet"/>
+      <w:lvlText w:val=""/>
+      <w:lvlJc w:val="left"/>
+      <w:pPr>
+        <w:ind w:left="5400" w:hanging="360"/>
+      </w:pPr>
+      <w:rPr>
+        <w:rFonts w:ascii="Wingdings" w:hAnsi="Wingdings" w:hint="default"/>
+      </w:rPr>
+    </w:lvl>
+    <w:lvl w:ilvl="6" w:tplc="04090001" w:tentative="1">
+      <w:start w:val="1"/>
+      <w:numFmt w:val="bullet"/>
+      <w:lvlText w:val=""/>
+      <w:lvlJc w:val="left"/>
+      <w:pPr>
+        <w:ind w:left="6120" w:hanging="360"/>
+      </w:pPr>
+      <w:rPr>
+        <w:rFonts w:ascii="Symbol" w:hAnsi="Symbol" w:hint="default"/>
+      </w:rPr>
+    </w:lvl>
+    <w:lvl w:ilvl="7" w:tplc="04090003" w:tentative="1">
+      <w:start w:val="1"/>
+      <w:numFmt w:val="bullet"/>
+      <w:lvlText w:val="o"/>
+      <w:lvlJc w:val="left"/>
+      <w:pPr>
+        <w:ind w:left="6840" w:hanging="360"/>
+      </w:pPr>
+      <w:rPr>
+        <w:rFonts w:ascii="Courier New" w:hAnsi="Courier New" w:cs="Courier New" w:hint="default"/>
+      </w:rPr>
+    </w:lvl>
+    <w:lvl w:ilvl="8" w:tplc="04090005" w:tentative="1">
+      <w:start w:val="1"/>
+      <w:numFmt w:val="bullet"/>
+      <w:lvlText w:val=""/>
+      <w:lvlJc w:val="left"/>
+      <w:pPr>
+        <w:ind w:left="7560" w:hanging="360"/>
+      </w:pPr>
+      <w:rPr>
+        <w:rFonts w:ascii="Wingdings" w:hAnsi="Wingdings" w:hint="default"/>
+      </w:rPr>
+    </w:lvl>
+  </w:abstractNum>
+  <w:abstractNum w:abstractNumId="29" w15:restartNumberingAfterBreak="0">
     <w:nsid w:val="6A1F6484"/>
     <w:multiLevelType w:val="hybridMultilevel"/>
     <w:tmpl w:val="4628C3F2"/>
@@ -41048,7 +42136,7 @@
       </w:rPr>
     </w:lvl>
   </w:abstractNum>
-  <w:abstractNum w:abstractNumId="28" w15:restartNumberingAfterBreak="0">
+  <w:abstractNum w:abstractNumId="30" w15:restartNumberingAfterBreak="0">
     <w:nsid w:val="6AA46715"/>
     <w:multiLevelType w:val="hybridMultilevel"/>
     <w:tmpl w:val="CA268F66"/>
@@ -41161,7 +42249,7 @@
       </w:rPr>
     </w:lvl>
   </w:abstractNum>
-  <w:abstractNum w:abstractNumId="29" w15:restartNumberingAfterBreak="0">
+  <w:abstractNum w:abstractNumId="31" w15:restartNumberingAfterBreak="0">
     <w:nsid w:val="6B1C6654"/>
     <w:multiLevelType w:val="hybridMultilevel"/>
     <w:tmpl w:val="F7A8ABCE"/>
@@ -41274,7 +42362,7 @@
       </w:rPr>
     </w:lvl>
   </w:abstractNum>
-  <w:abstractNum w:abstractNumId="30" w15:restartNumberingAfterBreak="0">
+  <w:abstractNum w:abstractNumId="32" w15:restartNumberingAfterBreak="0">
     <w:nsid w:val="6BEF7D55"/>
     <w:multiLevelType w:val="hybridMultilevel"/>
     <w:tmpl w:val="E0E2FDD2"/>
@@ -41360,7 +42448,7 @@
       </w:pPr>
     </w:lvl>
   </w:abstractNum>
-  <w:abstractNum w:abstractNumId="31" w15:restartNumberingAfterBreak="0">
+  <w:abstractNum w:abstractNumId="33" w15:restartNumberingAfterBreak="0">
     <w:nsid w:val="705E0D80"/>
     <w:multiLevelType w:val="hybridMultilevel"/>
     <w:tmpl w:val="36B422A0"/>
@@ -41473,7 +42561,7 @@
       </w:rPr>
     </w:lvl>
   </w:abstractNum>
-  <w:abstractNum w:abstractNumId="32" w15:restartNumberingAfterBreak="0">
+  <w:abstractNum w:abstractNumId="34" w15:restartNumberingAfterBreak="0">
     <w:nsid w:val="77067D9E"/>
     <w:multiLevelType w:val="hybridMultilevel"/>
     <w:tmpl w:val="EDEE5D48"/>
@@ -41586,7 +42674,120 @@
       </w:rPr>
     </w:lvl>
   </w:abstractNum>
-  <w:abstractNum w:abstractNumId="33" w15:restartNumberingAfterBreak="0">
+  <w:abstractNum w:abstractNumId="35" w15:restartNumberingAfterBreak="0">
+    <w:nsid w:val="777E5D8D"/>
+    <w:multiLevelType w:val="hybridMultilevel"/>
+    <w:tmpl w:val="8AEABAA0"/>
+    <w:lvl w:ilvl="0" w:tplc="04090001">
+      <w:start w:val="1"/>
+      <w:numFmt w:val="bullet"/>
+      <w:lvlText w:val=""/>
+      <w:lvlJc w:val="left"/>
+      <w:pPr>
+        <w:ind w:left="720" w:hanging="360"/>
+      </w:pPr>
+      <w:rPr>
+        <w:rFonts w:ascii="Symbol" w:hAnsi="Symbol" w:hint="default"/>
+      </w:rPr>
+    </w:lvl>
+    <w:lvl w:ilvl="1" w:tplc="04090003" w:tentative="1">
+      <w:start w:val="1"/>
+      <w:numFmt w:val="bullet"/>
+      <w:lvlText w:val="o"/>
+      <w:lvlJc w:val="left"/>
+      <w:pPr>
+        <w:ind w:left="1440" w:hanging="360"/>
+      </w:pPr>
+      <w:rPr>
+        <w:rFonts w:ascii="Courier New" w:hAnsi="Courier New" w:cs="Courier New" w:hint="default"/>
+      </w:rPr>
+    </w:lvl>
+    <w:lvl w:ilvl="2" w:tplc="04090005" w:tentative="1">
+      <w:start w:val="1"/>
+      <w:numFmt w:val="bullet"/>
+      <w:lvlText w:val=""/>
+      <w:lvlJc w:val="left"/>
+      <w:pPr>
+        <w:ind w:left="2160" w:hanging="360"/>
+      </w:pPr>
+      <w:rPr>
+        <w:rFonts w:ascii="Wingdings" w:hAnsi="Wingdings" w:hint="default"/>
+      </w:rPr>
+    </w:lvl>
+    <w:lvl w:ilvl="3" w:tplc="04090001" w:tentative="1">
+      <w:start w:val="1"/>
+      <w:numFmt w:val="bullet"/>
+      <w:lvlText w:val=""/>
+      <w:lvlJc w:val="left"/>
+      <w:pPr>
+        <w:ind w:left="2880" w:hanging="360"/>
+      </w:pPr>
+      <w:rPr>
+        <w:rFonts w:ascii="Symbol" w:hAnsi="Symbol" w:hint="default"/>
+      </w:rPr>
+    </w:lvl>
+    <w:lvl w:ilvl="4" w:tplc="04090003" w:tentative="1">
+      <w:start w:val="1"/>
+      <w:numFmt w:val="bullet"/>
+      <w:lvlText w:val="o"/>
+      <w:lvlJc w:val="left"/>
+      <w:pPr>
+        <w:ind w:left="3600" w:hanging="360"/>
+      </w:pPr>
+      <w:rPr>
+        <w:rFonts w:ascii="Courier New" w:hAnsi="Courier New" w:cs="Courier New" w:hint="default"/>
+      </w:rPr>
+    </w:lvl>
+    <w:lvl w:ilvl="5" w:tplc="04090005" w:tentative="1">
+      <w:start w:val="1"/>
+      <w:numFmt w:val="bullet"/>
+      <w:lvlText w:val=""/>
+      <w:lvlJc w:val="left"/>
+      <w:pPr>
+        <w:ind w:left="4320" w:hanging="360"/>
+      </w:pPr>
+      <w:rPr>
+        <w:rFonts w:ascii="Wingdings" w:hAnsi="Wingdings" w:hint="default"/>
+      </w:rPr>
+    </w:lvl>
+    <w:lvl w:ilvl="6" w:tplc="04090001" w:tentative="1">
+      <w:start w:val="1"/>
+      <w:numFmt w:val="bullet"/>
+      <w:lvlText w:val=""/>
+      <w:lvlJc w:val="left"/>
+      <w:pPr>
+        <w:ind w:left="5040" w:hanging="360"/>
+      </w:pPr>
+      <w:rPr>
+        <w:rFonts w:ascii="Symbol" w:hAnsi="Symbol" w:hint="default"/>
+      </w:rPr>
+    </w:lvl>
+    <w:lvl w:ilvl="7" w:tplc="04090003" w:tentative="1">
+      <w:start w:val="1"/>
+      <w:numFmt w:val="bullet"/>
+      <w:lvlText w:val="o"/>
+      <w:lvlJc w:val="left"/>
+      <w:pPr>
+        <w:ind w:left="5760" w:hanging="360"/>
+      </w:pPr>
+      <w:rPr>
+        <w:rFonts w:ascii="Courier New" w:hAnsi="Courier New" w:cs="Courier New" w:hint="default"/>
+      </w:rPr>
+    </w:lvl>
+    <w:lvl w:ilvl="8" w:tplc="04090005" w:tentative="1">
+      <w:start w:val="1"/>
+      <w:numFmt w:val="bullet"/>
+      <w:lvlText w:val=""/>
+      <w:lvlJc w:val="left"/>
+      <w:pPr>
+        <w:ind w:left="6480" w:hanging="360"/>
+      </w:pPr>
+      <w:rPr>
+        <w:rFonts w:ascii="Wingdings" w:hAnsi="Wingdings" w:hint="default"/>
+      </w:rPr>
+    </w:lvl>
+  </w:abstractNum>
+  <w:abstractNum w:abstractNumId="36" w15:restartNumberingAfterBreak="0">
     <w:nsid w:val="787B4972"/>
     <w:multiLevelType w:val="hybridMultilevel"/>
     <w:tmpl w:val="C2D4D848"/>
@@ -41672,7 +42873,7 @@
       </w:pPr>
     </w:lvl>
   </w:abstractNum>
-  <w:abstractNum w:abstractNumId="34" w15:restartNumberingAfterBreak="0">
+  <w:abstractNum w:abstractNumId="37" w15:restartNumberingAfterBreak="0">
     <w:nsid w:val="7B460465"/>
     <w:multiLevelType w:val="hybridMultilevel"/>
     <w:tmpl w:val="6922BB96"/>
@@ -41785,7 +42986,7 @@
       </w:rPr>
     </w:lvl>
   </w:abstractNum>
-  <w:abstractNum w:abstractNumId="35" w15:restartNumberingAfterBreak="0">
+  <w:abstractNum w:abstractNumId="38" w15:restartNumberingAfterBreak="0">
     <w:nsid w:val="7B93057A"/>
     <w:multiLevelType w:val="hybridMultilevel"/>
     <w:tmpl w:val="CBE6EDC6"/>
@@ -41874,7 +43075,7 @@
       </w:pPr>
     </w:lvl>
   </w:abstractNum>
-  <w:abstractNum w:abstractNumId="36" w15:restartNumberingAfterBreak="0">
+  <w:abstractNum w:abstractNumId="39" w15:restartNumberingAfterBreak="0">
     <w:nsid w:val="7C9A684C"/>
     <w:multiLevelType w:val="hybridMultilevel"/>
     <w:tmpl w:val="046AC1AA"/>
@@ -41987,7 +43188,7 @@
       </w:rPr>
     </w:lvl>
   </w:abstractNum>
-  <w:abstractNum w:abstractNumId="37" w15:restartNumberingAfterBreak="0">
+  <w:abstractNum w:abstractNumId="40" w15:restartNumberingAfterBreak="0">
     <w:nsid w:val="7D630522"/>
     <w:multiLevelType w:val="hybridMultilevel"/>
     <w:tmpl w:val="3EB2AB16"/>
@@ -42101,25 +43302,25 @@
     </w:lvl>
   </w:abstractNum>
   <w:num w:numId="1">
-    <w:abstractNumId w:val="25"/>
+    <w:abstractNumId w:val="26"/>
   </w:num>
   <w:num w:numId="2">
     <w:abstractNumId w:val="9"/>
   </w:num>
   <w:num w:numId="3">
-    <w:abstractNumId w:val="26"/>
+    <w:abstractNumId w:val="28"/>
   </w:num>
   <w:num w:numId="4">
-    <w:abstractNumId w:val="33"/>
+    <w:abstractNumId w:val="36"/>
   </w:num>
   <w:num w:numId="5">
     <w:abstractNumId w:val="20"/>
   </w:num>
   <w:num w:numId="6">
-    <w:abstractNumId w:val="27"/>
+    <w:abstractNumId w:val="29"/>
   </w:num>
   <w:num w:numId="7">
-    <w:abstractNumId w:val="30"/>
+    <w:abstractNumId w:val="32"/>
   </w:num>
   <w:num w:numId="8">
     <w:abstractNumId w:val="1"/>
@@ -42131,10 +43332,10 @@
     <w:abstractNumId w:val="5"/>
   </w:num>
   <w:num w:numId="11">
-    <w:abstractNumId w:val="29"/>
+    <w:abstractNumId w:val="31"/>
   </w:num>
   <w:num w:numId="12">
-    <w:abstractNumId w:val="32"/>
+    <w:abstractNumId w:val="34"/>
   </w:num>
   <w:num w:numId="13">
     <w:abstractNumId w:val="18"/>
@@ -42143,19 +43344,19 @@
     <w:abstractNumId w:val="3"/>
   </w:num>
   <w:num w:numId="15">
-    <w:abstractNumId w:val="28"/>
+    <w:abstractNumId w:val="30"/>
   </w:num>
   <w:num w:numId="16">
     <w:abstractNumId w:val="13"/>
   </w:num>
   <w:num w:numId="17">
-    <w:abstractNumId w:val="37"/>
+    <w:abstractNumId w:val="40"/>
   </w:num>
   <w:num w:numId="18">
     <w:abstractNumId w:val="19"/>
   </w:num>
   <w:num w:numId="19">
-    <w:abstractNumId w:val="34"/>
+    <w:abstractNumId w:val="37"/>
   </w:num>
   <w:num w:numId="20">
     <w:abstractNumId w:val="22"/>
@@ -42167,7 +43368,7 @@
     <w:abstractNumId w:val="17"/>
   </w:num>
   <w:num w:numId="23">
-    <w:abstractNumId w:val="31"/>
+    <w:abstractNumId w:val="33"/>
   </w:num>
   <w:num w:numId="24">
     <w:abstractNumId w:val="14"/>
@@ -42194,25 +43395,34 @@
     <w:abstractNumId w:val="2"/>
   </w:num>
   <w:num w:numId="32">
-    <w:abstractNumId w:val="35"/>
+    <w:abstractNumId w:val="38"/>
   </w:num>
   <w:num w:numId="33">
     <w:abstractNumId w:val="11"/>
   </w:num>
   <w:num w:numId="34">
-    <w:abstractNumId w:val="24"/>
+    <w:abstractNumId w:val="25"/>
   </w:num>
   <w:num w:numId="35">
     <w:abstractNumId w:val="21"/>
   </w:num>
   <w:num w:numId="36">
-    <w:abstractNumId w:val="36"/>
+    <w:abstractNumId w:val="39"/>
   </w:num>
   <w:num w:numId="37">
     <w:abstractNumId w:val="10"/>
   </w:num>
   <w:num w:numId="38">
     <w:abstractNumId w:val="15"/>
+  </w:num>
+  <w:num w:numId="39">
+    <w:abstractNumId w:val="35"/>
+  </w:num>
+  <w:num w:numId="40">
+    <w:abstractNumId w:val="24"/>
+  </w:num>
+  <w:num w:numId="41">
+    <w:abstractNumId w:val="27"/>
   </w:num>
   <w:numIdMacAtCleanup w:val="34"/>
 </w:numbering>
@@ -42615,6 +43825,26 @@
     <w:name w:val="Normal"/>
     <w:qFormat/>
   </w:style>
+  <w:style w:type="paragraph" w:styleId="Heading1">
+    <w:name w:val="heading 1"/>
+    <w:basedOn w:val="Normal"/>
+    <w:link w:val="Heading1Char"/>
+    <w:uiPriority w:val="9"/>
+    <w:qFormat/>
+    <w:rsid w:val="00861418"/>
+    <w:pPr>
+      <w:spacing w:before="100" w:beforeAutospacing="1" w:after="100" w:afterAutospacing="1" w:line="240" w:lineRule="auto"/>
+      <w:outlineLvl w:val="0"/>
+    </w:pPr>
+    <w:rPr>
+      <w:rFonts w:ascii="Times New Roman" w:eastAsia="Times New Roman" w:hAnsi="Times New Roman" w:cs="Times New Roman"/>
+      <w:b/>
+      <w:bCs/>
+      <w:kern w:val="36"/>
+      <w:sz w:val="48"/>
+      <w:szCs w:val="48"/>
+    </w:rPr>
+  </w:style>
   <w:style w:type="character" w:default="1" w:styleId="DefaultParagraphFont">
     <w:name w:val="Default Paragraph Font"/>
     <w:uiPriority w:val="1"/>
@@ -42824,6 +44054,21 @@
         <w:shd w:val="clear" w:color="auto" w:fill="F2F2F2" w:themeFill="background1" w:themeFillShade="F2"/>
       </w:tcPr>
     </w:tblStylePr>
+  </w:style>
+  <w:style w:type="character" w:customStyle="1" w:styleId="Heading1Char">
+    <w:name w:val="Heading 1 Char"/>
+    <w:basedOn w:val="DefaultParagraphFont"/>
+    <w:link w:val="Heading1"/>
+    <w:uiPriority w:val="9"/>
+    <w:rsid w:val="00861418"/>
+    <w:rPr>
+      <w:rFonts w:ascii="Times New Roman" w:eastAsia="Times New Roman" w:hAnsi="Times New Roman" w:cs="Times New Roman"/>
+      <w:b/>
+      <w:bCs/>
+      <w:kern w:val="36"/>
+      <w:sz w:val="48"/>
+      <w:szCs w:val="48"/>
+    </w:rPr>
   </w:style>
 </w:styles>
 </file>
@@ -43094,7 +44339,7 @@
 </file>
 
 <file path=customXml/itemProps1.xml><?xml version="1.0" encoding="utf-8"?>
-<ds:datastoreItem xmlns:ds="http://schemas.openxmlformats.org/officeDocument/2006/customXml" ds:itemID="{711DE6B8-20CD-4135-8D2B-A1AEDA5AA838}">
+<ds:datastoreItem xmlns:ds="http://schemas.openxmlformats.org/officeDocument/2006/customXml" ds:itemID="{B208B94D-E498-4944-82A1-1E513C69D409}">
   <ds:schemaRefs>
     <ds:schemaRef ds:uri="http://schemas.openxmlformats.org/officeDocument/2006/bibliography"/>
   </ds:schemaRefs>

</xml_diff>

<commit_message>
Added mention of the "disks" subdirectory in source archive
</commit_message>
<xml_diff>
--- a/Documentation.docx
+++ b/Documentation.docx
@@ -2990,7 +2990,28 @@
         <w:t xml:space="preserve">If an SD card is detected, the following files are expected to be found in the root directory of the </w:t>
       </w:r>
       <w:r>
-        <w:t>(FAT format) card:</w:t>
+        <w:t>(FAT format) card</w:t>
+      </w:r>
+      <w:r>
+        <w:t xml:space="preserve"> (the </w:t>
+      </w:r>
+      <w:r>
+        <w:rPr>
+          <w:rFonts w:ascii="Courier New" w:hAnsi="Courier New" w:cs="Courier New"/>
+        </w:rPr>
+        <w:t>disks</w:t>
+      </w:r>
+      <w:r>
+        <w:t xml:space="preserve"> subdirectory in the source archive contains </w:t>
+      </w:r>
+      <w:r>
+        <w:t>several</w:t>
+      </w:r>
+      <w:r>
+        <w:t xml:space="preserve"> disks including CP/M and Altair DOS)</w:t>
+      </w:r>
+      <w:r>
+        <w:t>:</w:t>
       </w:r>
     </w:p>
     <w:p>
@@ -3008,7 +3029,12 @@
         <w:t>DISKxx.DSK</w:t>
       </w:r>
       <w:r>
-        <w:t xml:space="preserve"> (where xx is a 2-digit hexadecimal number): Disk images that the simulator can mount.</w:t>
+        <w:t xml:space="preserve"> (where xx is a 2-digit hexadecimal number): Disk images that the simulator</w:t>
+      </w:r>
+      <w:bookmarkStart w:id="0" w:name="_GoBack"/>
+      <w:bookmarkEnd w:id="0"/>
+      <w:r>
+        <w:t xml:space="preserve"> can mount.</w:t>
       </w:r>
     </w:p>
     <w:p>
@@ -3047,7 +3073,13 @@
         <w:t xml:space="preserve">if </w:t>
       </w:r>
       <w:r>
-        <w:t>front panel switches are set to 0001xxxx00000000 and the AUX2 switch is pressed down. This should contain information about each of the DISCxx.DSK files</w:t>
+        <w:t>front panel switches are set to 0001xxxx00000000 and the AUX2 switch is pressed down. This should contain informatio</w:t>
+      </w:r>
+      <w:r>
+        <w:t>n about each of the DISK</w:t>
+      </w:r>
+      <w:r>
+        <w:t>xx.DSK files</w:t>
       </w:r>
     </w:p>
     <w:p>
@@ -12446,8 +12478,6 @@
           <w:szCs w:val="20"/>
         </w:rPr>
       </w:pPr>
-      <w:bookmarkStart w:id="0" w:name="_GoBack"/>
-      <w:bookmarkEnd w:id="0"/>
       <w:r>
         <w:rPr>
           <w:rFonts w:cs="Helvetica"/>
@@ -46524,7 +46554,7 @@
 </file>
 
 <file path=customXml/itemProps1.xml><?xml version="1.0" encoding="utf-8"?>
-<ds:datastoreItem xmlns:ds="http://schemas.openxmlformats.org/officeDocument/2006/customXml" ds:itemID="{2D6CD1E4-FEC2-45D8-A3FD-55F88DC818FD}">
+<ds:datastoreItem xmlns:ds="http://schemas.openxmlformats.org/officeDocument/2006/customXml" ds:itemID="{0A5145CF-315D-49C1-9344-84C224F9A5E6}">
   <ds:schemaRefs>
     <ds:schemaRef ds:uri="http://schemas.openxmlformats.org/officeDocument/2006/bibliography"/>
   </ds:schemaRefs>

</xml_diff>

<commit_message>
Removed outdated information from "Debugging Capabilities" section
</commit_message>
<xml_diff>
--- a/Documentation.docx
+++ b/Documentation.docx
@@ -5004,12 +5004,7 @@
       </w:r>
       <w:r>
         <w:br/>
-        <w:t xml:space="preserve">Resets all settings to their default values. This can also be done by holding </w:t>
-      </w:r>
-      <w:bookmarkStart w:id="5" w:name="_GoBack"/>
-      <w:bookmarkEnd w:id="5"/>
-      <w:r>
-        <w:t>RESET up during power-up of the Simulator.</w:t>
+        <w:t>Resets all settings to their default values. This can also be done by holding RESET up during power-up of the Simulator.</w:t>
       </w:r>
     </w:p>
     <w:p>
@@ -5625,12 +5620,12 @@
       <w:pPr>
         <w:pStyle w:val="Heading1"/>
       </w:pPr>
-      <w:bookmarkStart w:id="6" w:name="_Toc475800682"/>
+      <w:bookmarkStart w:id="5" w:name="_Toc475800682"/>
       <w:r>
         <w:lastRenderedPageBreak/>
         <w:t>File System Manager</w:t>
       </w:r>
-      <w:bookmarkEnd w:id="6"/>
+      <w:bookmarkEnd w:id="5"/>
     </w:p>
     <w:p>
       <w:pPr>
@@ -5796,106 +5791,18 @@
       <w:pPr>
         <w:pStyle w:val="Heading1"/>
       </w:pPr>
-      <w:bookmarkStart w:id="7" w:name="_Toc475800683"/>
+      <w:bookmarkStart w:id="6" w:name="_Toc475800683"/>
+      <w:bookmarkStart w:id="7" w:name="_GoBack"/>
+      <w:bookmarkEnd w:id="7"/>
       <w:r>
         <w:t>Debugging Capabilities</w:t>
       </w:r>
-      <w:bookmarkEnd w:id="7"/>
+      <w:bookmarkEnd w:id="6"/>
     </w:p>
     <w:p>
       <w:pPr>
         <w:spacing w:after="0"/>
       </w:pPr>
-    </w:p>
-    <w:p>
-      <w:pPr>
-        <w:spacing w:after="0"/>
-      </w:pPr>
-      <w:r>
-        <w:t>During reset:</w:t>
-      </w:r>
-    </w:p>
-    <w:p>
-      <w:pPr>
-        <w:tabs>
-          <w:tab w:val="left" w:pos="720"/>
-          <w:tab w:val="left" w:pos="1800"/>
-        </w:tabs>
-        <w:spacing w:after="0"/>
-      </w:pPr>
-      <w:r>
-        <w:tab/>
-        <w:t>SW7 on</w:t>
-      </w:r>
-      <w:r>
-        <w:tab/>
-        <w:t>P</w:t>
-      </w:r>
-      <w:r>
-        <w:t xml:space="preserve">rint </w:t>
-      </w:r>
-      <w:r>
-        <w:t xml:space="preserve">processor status and </w:t>
-      </w:r>
-      <w:r>
-        <w:t xml:space="preserve">disassembled opcode </w:t>
-      </w:r>
-      <w:r>
-        <w:t>serial during single-stepping</w:t>
-      </w:r>
-    </w:p>
-    <w:p>
-      <w:pPr>
-        <w:tabs>
-          <w:tab w:val="left" w:pos="720"/>
-          <w:tab w:val="left" w:pos="1800"/>
-        </w:tabs>
-        <w:spacing w:after="0"/>
-      </w:pPr>
-      <w:r>
-        <w:tab/>
-        <w:t>SW6 on</w:t>
-      </w:r>
-      <w:r>
-        <w:tab/>
-        <w:t>P</w:t>
-      </w:r>
-      <w:r>
-        <w:t>rint status of control panel to serial during single-stepping</w:t>
-      </w:r>
-    </w:p>
-    <w:p>
-      <w:pPr>
-        <w:tabs>
-          <w:tab w:val="left" w:pos="720"/>
-          <w:tab w:val="left" w:pos="1800"/>
-        </w:tabs>
-        <w:spacing w:after="0"/>
-      </w:pPr>
-      <w:r>
-        <w:tab/>
-      </w:r>
-      <w:r>
-        <w:t>SW</w:t>
-      </w:r>
-      <w:r>
-        <w:t>5 on</w:t>
-      </w:r>
-      <w:r>
-        <w:t xml:space="preserve"> </w:t>
-      </w:r>
-      <w:r>
-        <w:tab/>
-      </w:r>
-      <w:r>
-        <w:t xml:space="preserve">read </w:t>
-      </w:r>
-      <w:r>
-        <w:t xml:space="preserve">(single-character) </w:t>
-      </w:r>
-      <w:r>
-        <w:t>debugging inputs from serial</w:t>
-      </w:r>
     </w:p>
     <w:p>
       <w:pPr>
@@ -5907,6 +5814,21 @@
         </w:tabs>
         <w:spacing w:after="0"/>
       </w:pPr>
+      <w:r>
+        <w:t xml:space="preserve">When </w:t>
+      </w:r>
+      <w:r>
+        <w:t xml:space="preserve">simulation is </w:t>
+      </w:r>
+      <w:r>
+        <w:t>stopped</w:t>
+      </w:r>
+      <w:r>
+        <w:t xml:space="preserve"> (i.e. the WAIT LED is on) and the “Serial debug” option is enabled in the configuration menu</w:t>
+      </w:r>
+      <w:r>
+        <w:t>, the following keys have a function:</w:t>
+      </w:r>
     </w:p>
     <w:p>
       <w:pPr>
@@ -5918,9 +5840,6 @@
         </w:tabs>
         <w:spacing w:after="0"/>
       </w:pPr>
-      <w:r>
-        <w:t>When stopped, the following keys have a function (if debugging inputs were enabled via SW5):</w:t>
-      </w:r>
     </w:p>
     <w:p>
       <w:pPr>
@@ -8910,37 +8829,20 @@
         <w:rPr>
           <w:rFonts w:ascii="Courier New" w:hAnsi="Courier New" w:cs="Courier New"/>
         </w:rPr>
-        <w:t>0</w:t>
-      </w:r>
-      <w:r>
-        <w:rPr>
-          <w:rFonts w:ascii="Courier New" w:hAnsi="Courier New" w:cs="Courier New"/>
-        </w:rPr>
-        <w:t xml:space="preserve">00: 041 256 017 061 022 000 333 000  </w:t>
+        <w:t xml:space="preserve">000: 041 256 017 061 022 000 333 000  </w:t>
       </w:r>
       <w:r>
         <w:rPr>
           <w:rFonts w:ascii="Courier New" w:hAnsi="Courier New" w:cs="Courier New"/>
         </w:rPr>
         <w:br/>
-        <w:t>010: 017</w:t>
-      </w:r>
-      <w:r>
-        <w:rPr>
-          <w:rFonts w:ascii="Courier New" w:hAnsi="Courier New" w:cs="Courier New"/>
-        </w:rPr>
-        <w:t xml:space="preserve"> 330 333 001 275 310 055 167</w:t>
+        <w:t>010: 017 330 333 001 275 310 055 167</w:t>
       </w:r>
       <w:r>
         <w:rPr>
           <w:rFonts w:ascii="Courier New" w:hAnsi="Courier New" w:cs="Courier New"/>
         </w:rPr>
         <w:br/>
-      </w:r>
-      <w:r>
-        <w:rPr>
-          <w:rFonts w:ascii="Courier New" w:hAnsi="Courier New" w:cs="Courier New"/>
-        </w:rPr>
         <w:t>020: 300 351 003 000</w:t>
       </w:r>
     </w:p>
@@ -42809,7 +42711,7 @@
           <w:rPr>
             <w:noProof/>
           </w:rPr>
-          <w:t>- 8 -</w:t>
+          <w:t>- 18 -</w:t>
         </w:r>
         <w:r>
           <w:rPr>
@@ -48458,14 +48360,13 @@
     <w:link w:val="Heading1Char"/>
     <w:uiPriority w:val="9"/>
     <w:qFormat/>
-    <w:rsid w:val="007278F5"/>
+    <w:rsid w:val="001166B1"/>
     <w:pPr>
       <w:spacing w:after="240"/>
       <w:jc w:val="center"/>
       <w:outlineLvl w:val="0"/>
     </w:pPr>
     <w:rPr>
-      <w:rFonts w:asciiTheme="majorHAnsi" w:hAnsiTheme="majorHAnsi"/>
       <w:b/>
       <w:sz w:val="32"/>
       <w:szCs w:val="32"/>
@@ -48686,9 +48587,8 @@
     <w:basedOn w:val="DefaultParagraphFont"/>
     <w:link w:val="Heading1"/>
     <w:uiPriority w:val="9"/>
-    <w:rsid w:val="007278F5"/>
+    <w:rsid w:val="001166B1"/>
     <w:rPr>
-      <w:rFonts w:asciiTheme="majorHAnsi" w:hAnsiTheme="majorHAnsi"/>
       <w:b/>
       <w:sz w:val="32"/>
       <w:szCs w:val="32"/>
@@ -48805,588 +48705,6 @@
     <w:rsid w:val="00661499"/>
   </w:style>
 </w:styles>
-</file>
-
-<file path=word/glossary/document.xml><?xml version="1.0" encoding="utf-8"?>
-<w:glossaryDocument xmlns:wpc="http://schemas.microsoft.com/office/word/2010/wordprocessingCanvas" xmlns:cx="http://schemas.microsoft.com/office/drawing/2014/chartex" xmlns:cx1="http://schemas.microsoft.com/office/drawing/2015/9/8/chartex" xmlns:cx2="http://schemas.microsoft.com/office/drawing/2015/10/21/chartex" xmlns:cx3="http://schemas.microsoft.com/office/drawing/2016/5/9/chartex" xmlns:cx4="http://schemas.microsoft.com/office/drawing/2016/5/10/chartex" xmlns:cx5="http://schemas.microsoft.com/office/drawing/2016/5/11/chartex" xmlns:mc="http://schemas.openxmlformats.org/markup-compatibility/2006" xmlns:o="urn:schemas-microsoft-com:office:office" xmlns:r="http://schemas.openxmlformats.org/officeDocument/2006/relationships" xmlns:m="http://schemas.openxmlformats.org/officeDocument/2006/math" xmlns:v="urn:schemas-microsoft-com:vml" xmlns:wp14="http://schemas.microsoft.com/office/word/2010/wordprocessingDrawing" xmlns:wp="http://schemas.openxmlformats.org/drawingml/2006/wordprocessingDrawing" xmlns:w10="urn:schemas-microsoft-com:office:word" xmlns:w="http://schemas.openxmlformats.org/wordprocessingml/2006/main" xmlns:w14="http://schemas.microsoft.com/office/word/2010/wordml" xmlns:w15="http://schemas.microsoft.com/office/word/2012/wordml" xmlns:w16se="http://schemas.microsoft.com/office/word/2015/wordml/symex" xmlns:wpg="http://schemas.microsoft.com/office/word/2010/wordprocessingGroup" xmlns:wpi="http://schemas.microsoft.com/office/word/2010/wordprocessingInk" xmlns:wne="http://schemas.microsoft.com/office/word/2006/wordml" xmlns:wps="http://schemas.microsoft.com/office/word/2010/wordprocessingShape" mc:Ignorable="w14 w15 w16se wp14"/>
-</file>
-
-<file path=word/glossary/fontTable.xml><?xml version="1.0" encoding="utf-8"?>
-<w:fonts xmlns:mc="http://schemas.openxmlformats.org/markup-compatibility/2006" xmlns:r="http://schemas.openxmlformats.org/officeDocument/2006/relationships" xmlns:w="http://schemas.openxmlformats.org/wordprocessingml/2006/main" xmlns:w14="http://schemas.microsoft.com/office/word/2010/wordml" xmlns:w15="http://schemas.microsoft.com/office/word/2012/wordml" xmlns:w16se="http://schemas.microsoft.com/office/word/2015/wordml/symex" mc:Ignorable="w14 w15 w16se">
-  <w:font w:name="Symbol">
-    <w:panose1 w:val="05050102010706020507"/>
-    <w:charset w:val="02"/>
-    <w:family w:val="roman"/>
-    <w:pitch w:val="variable"/>
-    <w:sig w:usb0="00000000" w:usb1="10000000" w:usb2="00000000" w:usb3="00000000" w:csb0="80000000" w:csb1="00000000"/>
-  </w:font>
-  <w:font w:name="Times New Roman">
-    <w:panose1 w:val="02020603050405020304"/>
-    <w:charset w:val="00"/>
-    <w:family w:val="roman"/>
-    <w:pitch w:val="variable"/>
-    <w:sig w:usb0="E0002AFF" w:usb1="C0007841" w:usb2="00000009" w:usb3="00000000" w:csb0="000001FF" w:csb1="00000000"/>
-  </w:font>
-  <w:font w:name="Courier New">
-    <w:panose1 w:val="02070309020205020404"/>
-    <w:charset w:val="00"/>
-    <w:family w:val="modern"/>
-    <w:pitch w:val="fixed"/>
-    <w:sig w:usb0="E0002AFF" w:usb1="C0007843" w:usb2="00000009" w:usb3="00000000" w:csb0="000001FF" w:csb1="00000000"/>
-  </w:font>
-  <w:font w:name="Wingdings">
-    <w:panose1 w:val="05000000000000000000"/>
-    <w:charset w:val="02"/>
-    <w:family w:val="auto"/>
-    <w:pitch w:val="variable"/>
-    <w:sig w:usb0="00000000" w:usb1="10000000" w:usb2="00000000" w:usb3="00000000" w:csb0="80000000" w:csb1="00000000"/>
-  </w:font>
-  <w:font w:name="Calibri">
-    <w:panose1 w:val="020F0502020204030204"/>
-    <w:charset w:val="00"/>
-    <w:family w:val="swiss"/>
-    <w:pitch w:val="variable"/>
-    <w:sig w:usb0="E00002FF" w:usb1="4000ACFF" w:usb2="00000001" w:usb3="00000000" w:csb0="0000019F" w:csb1="00000000"/>
-  </w:font>
-  <w:font w:name="Helvetica">
-    <w:panose1 w:val="020B0604020202020204"/>
-    <w:charset w:val="00"/>
-    <w:family w:val="swiss"/>
-    <w:pitch w:val="variable"/>
-    <w:sig w:usb0="E0002AFF" w:usb1="C0007843" w:usb2="00000009" w:usb3="00000000" w:csb0="000001FF" w:csb1="00000000"/>
-  </w:font>
-  <w:font w:name="Calibri Light">
-    <w:panose1 w:val="020F0302020204030204"/>
-    <w:charset w:val="00"/>
-    <w:family w:val="swiss"/>
-    <w:pitch w:val="variable"/>
-    <w:sig w:usb0="A00002EF" w:usb1="4000207B" w:usb2="00000000" w:usb3="00000000" w:csb0="0000019F" w:csb1="00000000"/>
-  </w:font>
-  <w:font w:name="Segoe UI">
-    <w:panose1 w:val="020B0502040204020203"/>
-    <w:charset w:val="00"/>
-    <w:family w:val="swiss"/>
-    <w:pitch w:val="variable"/>
-    <w:sig w:usb0="E10022FF" w:usb1="C000E47F" w:usb2="00000029" w:usb3="00000000" w:csb0="000001DF" w:csb1="00000000"/>
-  </w:font>
-  <w:font w:name="Yu Gothic Light">
-    <w:altName w:val="游ゴシック Light"/>
-    <w:panose1 w:val="00000000000000000000"/>
-    <w:charset w:val="80"/>
-    <w:family w:val="roman"/>
-    <w:notTrueType/>
-    <w:pitch w:val="default"/>
-  </w:font>
-  <w:font w:name="Yu Mincho">
-    <w:altName w:val="游明朝"/>
-    <w:panose1 w:val="00000000000000000000"/>
-    <w:charset w:val="80"/>
-    <w:family w:val="roman"/>
-    <w:notTrueType/>
-    <w:pitch w:val="default"/>
-  </w:font>
-  <w:font w:name="Arial">
-    <w:panose1 w:val="020B0604020202020204"/>
-    <w:charset w:val="00"/>
-    <w:family w:val="swiss"/>
-    <w:pitch w:val="variable"/>
-    <w:sig w:usb0="E0002AFF" w:usb1="C0007843" w:usb2="00000009" w:usb3="00000000" w:csb0="000001FF" w:csb1="00000000"/>
-  </w:font>
-  <w:font w:name="Helvetica-Bold">
-    <w:altName w:val="Helvetica"/>
-    <w:panose1 w:val="00000000000000000000"/>
-    <w:charset w:val="00"/>
-    <w:family w:val="auto"/>
-    <w:notTrueType/>
-    <w:pitch w:val="default"/>
-    <w:sig w:usb0="00000003" w:usb1="00000000" w:usb2="00000000" w:usb3="00000000" w:csb0="00000001" w:csb1="00000000"/>
-  </w:font>
-</w:fonts>
-</file>
-
-<file path=word/glossary/settings.xml><?xml version="1.0" encoding="utf-8"?>
-<w:settings xmlns:mc="http://schemas.openxmlformats.org/markup-compatibility/2006" xmlns:o="urn:schemas-microsoft-com:office:office" xmlns:r="http://schemas.openxmlformats.org/officeDocument/2006/relationships" xmlns:m="http://schemas.openxmlformats.org/officeDocument/2006/math" xmlns:v="urn:schemas-microsoft-com:vml" xmlns:w10="urn:schemas-microsoft-com:office:word" xmlns:w="http://schemas.openxmlformats.org/wordprocessingml/2006/main" xmlns:w14="http://schemas.microsoft.com/office/word/2010/wordml" xmlns:w15="http://schemas.microsoft.com/office/word/2012/wordml" xmlns:w16se="http://schemas.microsoft.com/office/word/2015/wordml/symex" xmlns:sl="http://schemas.openxmlformats.org/schemaLibrary/2006/main" mc:Ignorable="w14 w15 w16se">
-  <w:view w:val="normal"/>
-  <w:defaultTabStop w:val="720"/>
-  <w:characterSpacingControl w:val="doNotCompress"/>
-  <w:compat>
-    <w:useFELayout/>
-    <w:compatSetting w:name="compatibilityMode" w:uri="http://schemas.microsoft.com/office/word" w:val="15"/>
-    <w:compatSetting w:name="overrideTableStyleFontSizeAndJustification" w:uri="http://schemas.microsoft.com/office/word" w:val="1"/>
-    <w:compatSetting w:name="enableOpenTypeFeatures" w:uri="http://schemas.microsoft.com/office/word" w:val="1"/>
-    <w:compatSetting w:name="doNotFlipMirrorIndents" w:uri="http://schemas.microsoft.com/office/word" w:val="1"/>
-    <w:compatSetting w:name="differentiateMultirowTableHeaders" w:uri="http://schemas.microsoft.com/office/word" w:val="1"/>
-  </w:compat>
-  <w:rsids>
-    <w:rsidRoot w:val="003B3E5A"/>
-    <w:rsid w:val="003801A7"/>
-    <w:rsid w:val="003B3E5A"/>
-  </w:rsids>
-  <m:mathPr>
-    <m:mathFont m:val="Cambria Math"/>
-    <m:brkBin m:val="before"/>
-    <m:brkBinSub m:val="--"/>
-    <m:smallFrac m:val="0"/>
-    <m:dispDef/>
-    <m:lMargin m:val="0"/>
-    <m:rMargin m:val="0"/>
-    <m:defJc m:val="centerGroup"/>
-    <m:wrapIndent m:val="1440"/>
-    <m:intLim m:val="subSup"/>
-    <m:naryLim m:val="undOvr"/>
-  </m:mathPr>
-  <w:themeFontLang w:val="en-US"/>
-  <w:clrSchemeMapping w:bg1="light1" w:t1="dark1" w:bg2="light2" w:t2="dark2" w:accent1="accent1" w:accent2="accent2" w:accent3="accent3" w:accent4="accent4" w:accent5="accent5" w:accent6="accent6" w:hyperlink="hyperlink" w:followedHyperlink="followedHyperlink"/>
-  <w:decimalSymbol w:val="."/>
-  <w:listSeparator w:val=","/>
-  <w15:chartTrackingRefBased/>
-</w:settings>
-</file>
-
-<file path=word/glossary/styles.xml><?xml version="1.0" encoding="utf-8"?>
-<w:styles xmlns:mc="http://schemas.openxmlformats.org/markup-compatibility/2006" xmlns:r="http://schemas.openxmlformats.org/officeDocument/2006/relationships" xmlns:w="http://schemas.openxmlformats.org/wordprocessingml/2006/main" xmlns:w14="http://schemas.microsoft.com/office/word/2010/wordml" xmlns:w15="http://schemas.microsoft.com/office/word/2012/wordml" xmlns:w16se="http://schemas.microsoft.com/office/word/2015/wordml/symex" mc:Ignorable="w14 w15 w16se">
-  <w:docDefaults>
-    <w:rPrDefault>
-      <w:rPr>
-        <w:rFonts w:asciiTheme="minorHAnsi" w:eastAsiaTheme="minorEastAsia" w:hAnsiTheme="minorHAnsi" w:cstheme="minorBidi"/>
-        <w:sz w:val="22"/>
-        <w:szCs w:val="22"/>
-        <w:lang w:val="en-US" w:eastAsia="en-US" w:bidi="ar-SA"/>
-      </w:rPr>
-    </w:rPrDefault>
-    <w:pPrDefault>
-      <w:pPr>
-        <w:spacing w:after="160" w:line="259" w:lineRule="auto"/>
-      </w:pPr>
-    </w:pPrDefault>
-  </w:docDefaults>
-  <w:latentStyles w:defLockedState="0" w:defUIPriority="99" w:defSemiHidden="0" w:defUnhideWhenUsed="0" w:defQFormat="0" w:count="374">
-    <w:lsdException w:name="Normal" w:uiPriority="0" w:qFormat="1"/>
-    <w:lsdException w:name="heading 1" w:uiPriority="9" w:qFormat="1"/>
-    <w:lsdException w:name="heading 2" w:semiHidden="1" w:uiPriority="9" w:unhideWhenUsed="1" w:qFormat="1"/>
-    <w:lsdException w:name="heading 3" w:semiHidden="1" w:uiPriority="9" w:unhideWhenUsed="1" w:qFormat="1"/>
-    <w:lsdException w:name="heading 4" w:semiHidden="1" w:uiPriority="9" w:unhideWhenUsed="1" w:qFormat="1"/>
-    <w:lsdException w:name="heading 5" w:semiHidden="1" w:uiPriority="9" w:unhideWhenUsed="1" w:qFormat="1"/>
-    <w:lsdException w:name="heading 6" w:semiHidden="1" w:uiPriority="9" w:unhideWhenUsed="1" w:qFormat="1"/>
-    <w:lsdException w:name="heading 7" w:semiHidden="1" w:uiPriority="9" w:unhideWhenUsed="1" w:qFormat="1"/>
-    <w:lsdException w:name="heading 8" w:semiHidden="1" w:uiPriority="9" w:unhideWhenUsed="1" w:qFormat="1"/>
-    <w:lsdException w:name="heading 9" w:semiHidden="1" w:uiPriority="9" w:unhideWhenUsed="1" w:qFormat="1"/>
-    <w:lsdException w:name="index 1" w:semiHidden="1" w:unhideWhenUsed="1"/>
-    <w:lsdException w:name="index 2" w:semiHidden="1" w:unhideWhenUsed="1"/>
-    <w:lsdException w:name="index 3" w:semiHidden="1" w:unhideWhenUsed="1"/>
-    <w:lsdException w:name="index 4" w:semiHidden="1" w:unhideWhenUsed="1"/>
-    <w:lsdException w:name="index 5" w:semiHidden="1" w:unhideWhenUsed="1"/>
-    <w:lsdException w:name="index 6" w:semiHidden="1" w:unhideWhenUsed="1"/>
-    <w:lsdException w:name="index 7" w:semiHidden="1" w:unhideWhenUsed="1"/>
-    <w:lsdException w:name="index 8" w:semiHidden="1" w:unhideWhenUsed="1"/>
-    <w:lsdException w:name="index 9" w:semiHidden="1" w:unhideWhenUsed="1"/>
-    <w:lsdException w:name="toc 1" w:semiHidden="1" w:uiPriority="39" w:unhideWhenUsed="1"/>
-    <w:lsdException w:name="toc 2" w:semiHidden="1" w:uiPriority="39" w:unhideWhenUsed="1"/>
-    <w:lsdException w:name="toc 3" w:semiHidden="1" w:uiPriority="39" w:unhideWhenUsed="1"/>
-    <w:lsdException w:name="toc 4" w:semiHidden="1" w:uiPriority="39" w:unhideWhenUsed="1"/>
-    <w:lsdException w:name="toc 5" w:semiHidden="1" w:uiPriority="39" w:unhideWhenUsed="1"/>
-    <w:lsdException w:name="toc 6" w:semiHidden="1" w:uiPriority="39" w:unhideWhenUsed="1"/>
-    <w:lsdException w:name="toc 7" w:semiHidden="1" w:uiPriority="39" w:unhideWhenUsed="1"/>
-    <w:lsdException w:name="toc 8" w:semiHidden="1" w:uiPriority="39" w:unhideWhenUsed="1"/>
-    <w:lsdException w:name="toc 9" w:semiHidden="1" w:uiPriority="39" w:unhideWhenUsed="1"/>
-    <w:lsdException w:name="Normal Indent" w:semiHidden="1" w:unhideWhenUsed="1"/>
-    <w:lsdException w:name="footnote text" w:semiHidden="1" w:unhideWhenUsed="1"/>
-    <w:lsdException w:name="annotation text" w:semiHidden="1" w:unhideWhenUsed="1"/>
-    <w:lsdException w:name="header" w:semiHidden="1" w:unhideWhenUsed="1"/>
-    <w:lsdException w:name="footer" w:semiHidden="1" w:unhideWhenUsed="1"/>
-    <w:lsdException w:name="index heading" w:semiHidden="1" w:unhideWhenUsed="1"/>
-    <w:lsdException w:name="caption" w:semiHidden="1" w:uiPriority="35" w:unhideWhenUsed="1" w:qFormat="1"/>
-    <w:lsdException w:name="table of figures" w:semiHidden="1" w:unhideWhenUsed="1"/>
-    <w:lsdException w:name="envelope address" w:semiHidden="1" w:unhideWhenUsed="1"/>
-    <w:lsdException w:name="envelope return" w:semiHidden="1" w:unhideWhenUsed="1"/>
-    <w:lsdException w:name="footnote reference" w:semiHidden="1" w:unhideWhenUsed="1"/>
-    <w:lsdException w:name="annotation reference" w:semiHidden="1" w:unhideWhenUsed="1"/>
-    <w:lsdException w:name="line number" w:semiHidden="1" w:unhideWhenUsed="1"/>
-    <w:lsdException w:name="page number" w:semiHidden="1" w:unhideWhenUsed="1"/>
-    <w:lsdException w:name="endnote reference" w:semiHidden="1" w:unhideWhenUsed="1"/>
-    <w:lsdException w:name="endnote text" w:semiHidden="1" w:unhideWhenUsed="1"/>
-    <w:lsdException w:name="table of authorities" w:semiHidden="1" w:unhideWhenUsed="1"/>
-    <w:lsdException w:name="macro" w:semiHidden="1" w:unhideWhenUsed="1"/>
-    <w:lsdException w:name="toa heading" w:semiHidden="1" w:unhideWhenUsed="1"/>
-    <w:lsdException w:name="List" w:semiHidden="1" w:unhideWhenUsed="1"/>
-    <w:lsdException w:name="List Bullet" w:semiHidden="1" w:unhideWhenUsed="1"/>
-    <w:lsdException w:name="List Number" w:semiHidden="1" w:unhideWhenUsed="1"/>
-    <w:lsdException w:name="List 2" w:semiHidden="1" w:unhideWhenUsed="1"/>
-    <w:lsdException w:name="List 3" w:semiHidden="1" w:unhideWhenUsed="1"/>
-    <w:lsdException w:name="List 4" w:semiHidden="1" w:unhideWhenUsed="1"/>
-    <w:lsdException w:name="List 5" w:semiHidden="1" w:unhideWhenUsed="1"/>
-    <w:lsdException w:name="List Bullet 2" w:semiHidden="1" w:unhideWhenUsed="1"/>
-    <w:lsdException w:name="List Bullet 3" w:semiHidden="1" w:unhideWhenUsed="1"/>
-    <w:lsdException w:name="List Bullet 4" w:semiHidden="1" w:unhideWhenUsed="1"/>
-    <w:lsdException w:name="List Bullet 5" w:semiHidden="1" w:unhideWhenUsed="1"/>
-    <w:lsdException w:name="List Number 2" w:semiHidden="1" w:unhideWhenUsed="1"/>
-    <w:lsdException w:name="List Number 3" w:semiHidden="1" w:unhideWhenUsed="1"/>
-    <w:lsdException w:name="List Number 4" w:semiHidden="1" w:unhideWhenUsed="1"/>
-    <w:lsdException w:name="List Number 5" w:semiHidden="1" w:unhideWhenUsed="1"/>
-    <w:lsdException w:name="Title" w:uiPriority="10" w:qFormat="1"/>
-    <w:lsdException w:name="Closing" w:semiHidden="1" w:unhideWhenUsed="1"/>
-    <w:lsdException w:name="Signature" w:semiHidden="1" w:unhideWhenUsed="1"/>
-    <w:lsdException w:name="Default Paragraph Font" w:semiHidden="1" w:uiPriority="1" w:unhideWhenUsed="1"/>
-    <w:lsdException w:name="Body Text" w:semiHidden="1" w:unhideWhenUsed="1"/>
-    <w:lsdException w:name="Body Text Indent" w:semiHidden="1" w:unhideWhenUsed="1"/>
-    <w:lsdException w:name="List Continue" w:semiHidden="1" w:unhideWhenUsed="1"/>
-    <w:lsdException w:name="List Continue 2" w:semiHidden="1" w:unhideWhenUsed="1"/>
-    <w:lsdException w:name="List Continue 3" w:semiHidden="1" w:unhideWhenUsed="1"/>
-    <w:lsdException w:name="List Continue 4" w:semiHidden="1" w:unhideWhenUsed="1"/>
-    <w:lsdException w:name="List Continue 5" w:semiHidden="1" w:unhideWhenUsed="1"/>
-    <w:lsdException w:name="Message Header" w:semiHidden="1" w:unhideWhenUsed="1"/>
-    <w:lsdException w:name="Subtitle" w:uiPriority="11" w:qFormat="1"/>
-    <w:lsdException w:name="Salutation" w:semiHidden="1" w:unhideWhenUsed="1"/>
-    <w:lsdException w:name="Date" w:semiHidden="1" w:unhideWhenUsed="1"/>
-    <w:lsdException w:name="Body Text First Indent" w:semiHidden="1" w:unhideWhenUsed="1"/>
-    <w:lsdException w:name="Body Text First Indent 2" w:semiHidden="1" w:unhideWhenUsed="1"/>
-    <w:lsdException w:name="Note Heading" w:semiHidden="1" w:unhideWhenUsed="1"/>
-    <w:lsdException w:name="Body Text 2" w:semiHidden="1" w:unhideWhenUsed="1"/>
-    <w:lsdException w:name="Body Text 3" w:semiHidden="1" w:unhideWhenUsed="1"/>
-    <w:lsdException w:name="Body Text Indent 2" w:semiHidden="1" w:unhideWhenUsed="1"/>
-    <w:lsdException w:name="Body Text Indent 3" w:semiHidden="1" w:unhideWhenUsed="1"/>
-    <w:lsdException w:name="Block Text" w:semiHidden="1" w:unhideWhenUsed="1"/>
-    <w:lsdException w:name="Hyperlink" w:semiHidden="1" w:unhideWhenUsed="1"/>
-    <w:lsdException w:name="FollowedHyperlink" w:semiHidden="1" w:unhideWhenUsed="1"/>
-    <w:lsdException w:name="Strong" w:uiPriority="22" w:qFormat="1"/>
-    <w:lsdException w:name="Emphasis" w:uiPriority="20" w:qFormat="1"/>
-    <w:lsdException w:name="Document Map" w:semiHidden="1" w:unhideWhenUsed="1"/>
-    <w:lsdException w:name="Plain Text" w:semiHidden="1" w:unhideWhenUsed="1"/>
-    <w:lsdException w:name="E-mail Signature" w:semiHidden="1" w:unhideWhenUsed="1"/>
-    <w:lsdException w:name="HTML Top of Form" w:semiHidden="1" w:unhideWhenUsed="1"/>
-    <w:lsdException w:name="HTML Bottom of Form" w:semiHidden="1" w:unhideWhenUsed="1"/>
-    <w:lsdException w:name="Normal (Web)" w:semiHidden="1" w:unhideWhenUsed="1"/>
-    <w:lsdException w:name="HTML Acronym" w:semiHidden="1" w:unhideWhenUsed="1"/>
-    <w:lsdException w:name="HTML Address" w:semiHidden="1" w:unhideWhenUsed="1"/>
-    <w:lsdException w:name="HTML Cite" w:semiHidden="1" w:unhideWhenUsed="1"/>
-    <w:lsdException w:name="HTML Code" w:semiHidden="1" w:unhideWhenUsed="1"/>
-    <w:lsdException w:name="HTML Definition" w:semiHidden="1" w:unhideWhenUsed="1"/>
-    <w:lsdException w:name="HTML Keyboard" w:semiHidden="1" w:unhideWhenUsed="1"/>
-    <w:lsdException w:name="HTML Preformatted" w:semiHidden="1" w:unhideWhenUsed="1"/>
-    <w:lsdException w:name="HTML Sample" w:semiHidden="1" w:unhideWhenUsed="1"/>
-    <w:lsdException w:name="HTML Typewriter" w:semiHidden="1" w:unhideWhenUsed="1"/>
-    <w:lsdException w:name="HTML Variable" w:semiHidden="1" w:unhideWhenUsed="1"/>
-    <w:lsdException w:name="Normal Table" w:semiHidden="1" w:unhideWhenUsed="1"/>
-    <w:lsdException w:name="annotation subject" w:semiHidden="1" w:unhideWhenUsed="1"/>
-    <w:lsdException w:name="No List" w:semiHidden="1" w:unhideWhenUsed="1"/>
-    <w:lsdException w:name="Outline List 1" w:semiHidden="1" w:unhideWhenUsed="1"/>
-    <w:lsdException w:name="Outline List 2" w:semiHidden="1" w:unhideWhenUsed="1"/>
-    <w:lsdException w:name="Outline List 3" w:semiHidden="1" w:unhideWhenUsed="1"/>
-    <w:lsdException w:name="Table Simple 1" w:semiHidden="1" w:unhideWhenUsed="1"/>
-    <w:lsdException w:name="Table Simple 2" w:semiHidden="1" w:unhideWhenUsed="1"/>
-    <w:lsdException w:name="Table Simple 3" w:semiHidden="1" w:unhideWhenUsed="1"/>
-    <w:lsdException w:name="Table Classic 1" w:semiHidden="1" w:unhideWhenUsed="1"/>
-    <w:lsdException w:name="Table Classic 2" w:semiHidden="1" w:unhideWhenUsed="1"/>
-    <w:lsdException w:name="Table Classic 3" w:semiHidden="1" w:unhideWhenUsed="1"/>
-    <w:lsdException w:name="Table Classic 4" w:semiHidden="1" w:unhideWhenUsed="1"/>
-    <w:lsdException w:name="Table Colorful 1" w:semiHidden="1" w:unhideWhenUsed="1"/>
-    <w:lsdException w:name="Table Colorful 2" w:semiHidden="1" w:unhideWhenUsed="1"/>
-    <w:lsdException w:name="Table Colorful 3" w:semiHidden="1" w:unhideWhenUsed="1"/>
-    <w:lsdException w:name="Table Columns 1" w:semiHidden="1" w:unhideWhenUsed="1"/>
-    <w:lsdException w:name="Table Columns 2" w:semiHidden="1" w:unhideWhenUsed="1"/>
-    <w:lsdException w:name="Table Columns 3" w:semiHidden="1" w:unhideWhenUsed="1"/>
-    <w:lsdException w:name="Table Columns 4" w:semiHidden="1" w:unhideWhenUsed="1"/>
-    <w:lsdException w:name="Table Columns 5" w:semiHidden="1" w:unhideWhenUsed="1"/>
-    <w:lsdException w:name="Table Grid 1" w:semiHidden="1" w:unhideWhenUsed="1"/>
-    <w:lsdException w:name="Table Grid 2" w:semiHidden="1" w:unhideWhenUsed="1"/>
-    <w:lsdException w:name="Table Grid 3" w:semiHidden="1" w:unhideWhenUsed="1"/>
-    <w:lsdException w:name="Table Grid 4" w:semiHidden="1" w:unhideWhenUsed="1"/>
-    <w:lsdException w:name="Table Grid 5" w:semiHidden="1" w:unhideWhenUsed="1"/>
-    <w:lsdException w:name="Table Grid 6" w:semiHidden="1" w:unhideWhenUsed="1"/>
-    <w:lsdException w:name="Table Grid 7" w:semiHidden="1" w:unhideWhenUsed="1"/>
-    <w:lsdException w:name="Table Grid 8" w:semiHidden="1" w:unhideWhenUsed="1"/>
-    <w:lsdException w:name="Table List 1" w:semiHidden="1" w:unhideWhenUsed="1"/>
-    <w:lsdException w:name="Table List 2" w:semiHidden="1" w:unhideWhenUsed="1"/>
-    <w:lsdException w:name="Table List 3" w:semiHidden="1" w:unhideWhenUsed="1"/>
-    <w:lsdException w:name="Table List 4" w:semiHidden="1" w:unhideWhenUsed="1"/>
-    <w:lsdException w:name="Table List 5" w:semiHidden="1" w:unhideWhenUsed="1"/>
-    <w:lsdException w:name="Table List 6" w:semiHidden="1" w:unhideWhenUsed="1"/>
-    <w:lsdException w:name="Table List 7" w:semiHidden="1" w:unhideWhenUsed="1"/>
-    <w:lsdException w:name="Table List 8" w:semiHidden="1" w:unhideWhenUsed="1"/>
-    <w:lsdException w:name="Table 3D effects 1" w:semiHidden="1" w:unhideWhenUsed="1"/>
-    <w:lsdException w:name="Table 3D effects 2" w:semiHidden="1" w:unhideWhenUsed="1"/>
-    <w:lsdException w:name="Table 3D effects 3" w:semiHidden="1" w:unhideWhenUsed="1"/>
-    <w:lsdException w:name="Table Contemporary" w:semiHidden="1" w:unhideWhenUsed="1"/>
-    <w:lsdException w:name="Table Elegant" w:semiHidden="1" w:unhideWhenUsed="1"/>
-    <w:lsdException w:name="Table Professional" w:semiHidden="1" w:unhideWhenUsed="1"/>
-    <w:lsdException w:name="Table Subtle 1" w:semiHidden="1" w:unhideWhenUsed="1"/>
-    <w:lsdException w:name="Table Subtle 2" w:semiHidden="1" w:unhideWhenUsed="1"/>
-    <w:lsdException w:name="Table Web 1" w:semiHidden="1" w:unhideWhenUsed="1"/>
-    <w:lsdException w:name="Table Web 2" w:semiHidden="1" w:unhideWhenUsed="1"/>
-    <w:lsdException w:name="Table Web 3" w:semiHidden="1" w:unhideWhenUsed="1"/>
-    <w:lsdException w:name="Balloon Text" w:semiHidden="1" w:unhideWhenUsed="1"/>
-    <w:lsdException w:name="Table Grid" w:uiPriority="39"/>
-    <w:lsdException w:name="Table Theme" w:semiHidden="1" w:unhideWhenUsed="1"/>
-    <w:lsdException w:name="Placeholder Text" w:semiHidden="1"/>
-    <w:lsdException w:name="No Spacing" w:uiPriority="1" w:qFormat="1"/>
-    <w:lsdException w:name="Light Shading" w:uiPriority="60"/>
-    <w:lsdException w:name="Light List" w:uiPriority="61"/>
-    <w:lsdException w:name="Light Grid" w:uiPriority="62"/>
-    <w:lsdException w:name="Medium Shading 1" w:uiPriority="63"/>
-    <w:lsdException w:name="Medium Shading 2" w:uiPriority="64"/>
-    <w:lsdException w:name="Medium List 1" w:uiPriority="65"/>
-    <w:lsdException w:name="Medium List 2" w:uiPriority="66"/>
-    <w:lsdException w:name="Medium Grid 1" w:uiPriority="67"/>
-    <w:lsdException w:name="Medium Grid 2" w:uiPriority="68"/>
-    <w:lsdException w:name="Medium Grid 3" w:uiPriority="69"/>
-    <w:lsdException w:name="Dark List" w:uiPriority="70"/>
-    <w:lsdException w:name="Colorful Shading" w:uiPriority="71"/>
-    <w:lsdException w:name="Colorful List" w:uiPriority="72"/>
-    <w:lsdException w:name="Colorful Grid" w:uiPriority="73"/>
-    <w:lsdException w:name="Light Shading Accent 1" w:uiPriority="60"/>
-    <w:lsdException w:name="Light List Accent 1" w:uiPriority="61"/>
-    <w:lsdException w:name="Light Grid Accent 1" w:uiPriority="62"/>
-    <w:lsdException w:name="Medium Shading 1 Accent 1" w:uiPriority="63"/>
-    <w:lsdException w:name="Medium Shading 2 Accent 1" w:uiPriority="64"/>
-    <w:lsdException w:name="Medium List 1 Accent 1" w:uiPriority="65"/>
-    <w:lsdException w:name="Revision" w:semiHidden="1"/>
-    <w:lsdException w:name="List Paragraph" w:uiPriority="34" w:qFormat="1"/>
-    <w:lsdException w:name="Quote" w:uiPriority="29" w:qFormat="1"/>
-    <w:lsdException w:name="Intense Quote" w:uiPriority="30" w:qFormat="1"/>
-    <w:lsdException w:name="Medium List 2 Accent 1" w:uiPriority="66"/>
-    <w:lsdException w:name="Medium Grid 1 Accent 1" w:uiPriority="67"/>
-    <w:lsdException w:name="Medium Grid 2 Accent 1" w:uiPriority="68"/>
-    <w:lsdException w:name="Medium Grid 3 Accent 1" w:uiPriority="69"/>
-    <w:lsdException w:name="Dark List Accent 1" w:uiPriority="70"/>
-    <w:lsdException w:name="Colorful Shading Accent 1" w:uiPriority="71"/>
-    <w:lsdException w:name="Colorful List Accent 1" w:uiPriority="72"/>
-    <w:lsdException w:name="Colorful Grid Accent 1" w:uiPriority="73"/>
-    <w:lsdException w:name="Light Shading Accent 2" w:uiPriority="60"/>
-    <w:lsdException w:name="Light List Accent 2" w:uiPriority="61"/>
-    <w:lsdException w:name="Light Grid Accent 2" w:uiPriority="62"/>
-    <w:lsdException w:name="Medium Shading 1 Accent 2" w:uiPriority="63"/>
-    <w:lsdException w:name="Medium Shading 2 Accent 2" w:uiPriority="64"/>
-    <w:lsdException w:name="Medium List 1 Accent 2" w:uiPriority="65"/>
-    <w:lsdException w:name="Medium List 2 Accent 2" w:uiPriority="66"/>
-    <w:lsdException w:name="Medium Grid 1 Accent 2" w:uiPriority="67"/>
-    <w:lsdException w:name="Medium Grid 2 Accent 2" w:uiPriority="68"/>
-    <w:lsdException w:name="Medium Grid 3 Accent 2" w:uiPriority="69"/>
-    <w:lsdException w:name="Dark List Accent 2" w:uiPriority="70"/>
-    <w:lsdException w:name="Colorful Shading Accent 2" w:uiPriority="71"/>
-    <w:lsdException w:name="Colorful List Accent 2" w:uiPriority="72"/>
-    <w:lsdException w:name="Colorful Grid Accent 2" w:uiPriority="73"/>
-    <w:lsdException w:name="Light Shading Accent 3" w:uiPriority="60"/>
-    <w:lsdException w:name="Light List Accent 3" w:uiPriority="61"/>
-    <w:lsdException w:name="Light Grid Accent 3" w:uiPriority="62"/>
-    <w:lsdException w:name="Medium Shading 1 Accent 3" w:uiPriority="63"/>
-    <w:lsdException w:name="Medium Shading 2 Accent 3" w:uiPriority="64"/>
-    <w:lsdException w:name="Medium List 1 Accent 3" w:uiPriority="65"/>
-    <w:lsdException w:name="Medium List 2 Accent 3" w:uiPriority="66"/>
-    <w:lsdException w:name="Medium Grid 1 Accent 3" w:uiPriority="67"/>
-    <w:lsdException w:name="Medium Grid 2 Accent 3" w:uiPriority="68"/>
-    <w:lsdException w:name="Medium Grid 3 Accent 3" w:uiPriority="69"/>
-    <w:lsdException w:name="Dark List Accent 3" w:uiPriority="70"/>
-    <w:lsdException w:name="Colorful Shading Accent 3" w:uiPriority="71"/>
-    <w:lsdException w:name="Colorful List Accent 3" w:uiPriority="72"/>
-    <w:lsdException w:name="Colorful Grid Accent 3" w:uiPriority="73"/>
-    <w:lsdException w:name="Light Shading Accent 4" w:uiPriority="60"/>
-    <w:lsdException w:name="Light List Accent 4" w:uiPriority="61"/>
-    <w:lsdException w:name="Light Grid Accent 4" w:uiPriority="62"/>
-    <w:lsdException w:name="Medium Shading 1 Accent 4" w:uiPriority="63"/>
-    <w:lsdException w:name="Medium Shading 2 Accent 4" w:uiPriority="64"/>
-    <w:lsdException w:name="Medium List 1 Accent 4" w:uiPriority="65"/>
-    <w:lsdException w:name="Medium List 2 Accent 4" w:uiPriority="66"/>
-    <w:lsdException w:name="Medium Grid 1 Accent 4" w:uiPriority="67"/>
-    <w:lsdException w:name="Medium Grid 2 Accent 4" w:uiPriority="68"/>
-    <w:lsdException w:name="Medium Grid 3 Accent 4" w:uiPriority="69"/>
-    <w:lsdException w:name="Dark List Accent 4" w:uiPriority="70"/>
-    <w:lsdException w:name="Colorful Shading Accent 4" w:uiPriority="71"/>
-    <w:lsdException w:name="Colorful List Accent 4" w:uiPriority="72"/>
-    <w:lsdException w:name="Colorful Grid Accent 4" w:uiPriority="73"/>
-    <w:lsdException w:name="Light Shading Accent 5" w:uiPriority="60"/>
-    <w:lsdException w:name="Light List Accent 5" w:uiPriority="61"/>
-    <w:lsdException w:name="Light Grid Accent 5" w:uiPriority="62"/>
-    <w:lsdException w:name="Medium Shading 1 Accent 5" w:uiPriority="63"/>
-    <w:lsdException w:name="Medium Shading 2 Accent 5" w:uiPriority="64"/>
-    <w:lsdException w:name="Medium List 1 Accent 5" w:uiPriority="65"/>
-    <w:lsdException w:name="Medium List 2 Accent 5" w:uiPriority="66"/>
-    <w:lsdException w:name="Medium Grid 1 Accent 5" w:uiPriority="67"/>
-    <w:lsdException w:name="Medium Grid 2 Accent 5" w:uiPriority="68"/>
-    <w:lsdException w:name="Medium Grid 3 Accent 5" w:uiPriority="69"/>
-    <w:lsdException w:name="Dark List Accent 5" w:uiPriority="70"/>
-    <w:lsdException w:name="Colorful Shading Accent 5" w:uiPriority="71"/>
-    <w:lsdException w:name="Colorful List Accent 5" w:uiPriority="72"/>
-    <w:lsdException w:name="Colorful Grid Accent 5" w:uiPriority="73"/>
-    <w:lsdException w:name="Light Shading Accent 6" w:uiPriority="60"/>
-    <w:lsdException w:name="Light List Accent 6" w:uiPriority="61"/>
-    <w:lsdException w:name="Light Grid Accent 6" w:uiPriority="62"/>
-    <w:lsdException w:name="Medium Shading 1 Accent 6" w:uiPriority="63"/>
-    <w:lsdException w:name="Medium Shading 2 Accent 6" w:uiPriority="64"/>
-    <w:lsdException w:name="Medium List 1 Accent 6" w:uiPriority="65"/>
-    <w:lsdException w:name="Medium List 2 Accent 6" w:uiPriority="66"/>
-    <w:lsdException w:name="Medium Grid 1 Accent 6" w:uiPriority="67"/>
-    <w:lsdException w:name="Medium Grid 2 Accent 6" w:uiPriority="68"/>
-    <w:lsdException w:name="Medium Grid 3 Accent 6" w:uiPriority="69"/>
-    <w:lsdException w:name="Dark List Accent 6" w:uiPriority="70"/>
-    <w:lsdException w:name="Colorful Shading Accent 6" w:uiPriority="71"/>
-    <w:lsdException w:name="Colorful List Accent 6" w:uiPriority="72"/>
-    <w:lsdException w:name="Colorful Grid Accent 6" w:uiPriority="73"/>
-    <w:lsdException w:name="Subtle Emphasis" w:uiPriority="19" w:qFormat="1"/>
-    <w:lsdException w:name="Intense Emphasis" w:uiPriority="21" w:qFormat="1"/>
-    <w:lsdException w:name="Subtle Reference" w:uiPriority="31" w:qFormat="1"/>
-    <w:lsdException w:name="Intense Reference" w:uiPriority="32" w:qFormat="1"/>
-    <w:lsdException w:name="Book Title" w:uiPriority="33" w:qFormat="1"/>
-    <w:lsdException w:name="Bibliography" w:semiHidden="1" w:uiPriority="37" w:unhideWhenUsed="1"/>
-    <w:lsdException w:name="TOC Heading" w:semiHidden="1" w:uiPriority="39" w:unhideWhenUsed="1" w:qFormat="1"/>
-    <w:lsdException w:name="Plain Table 1" w:uiPriority="41"/>
-    <w:lsdException w:name="Plain Table 2" w:uiPriority="42"/>
-    <w:lsdException w:name="Plain Table 3" w:uiPriority="43"/>
-    <w:lsdException w:name="Plain Table 4" w:uiPriority="44"/>
-    <w:lsdException w:name="Plain Table 5" w:uiPriority="45"/>
-    <w:lsdException w:name="Grid Table Light" w:uiPriority="40"/>
-    <w:lsdException w:name="Grid Table 1 Light" w:uiPriority="46"/>
-    <w:lsdException w:name="Grid Table 2" w:uiPriority="47"/>
-    <w:lsdException w:name="Grid Table 3" w:uiPriority="48"/>
-    <w:lsdException w:name="Grid Table 4" w:uiPriority="49"/>
-    <w:lsdException w:name="Grid Table 5 Dark" w:uiPriority="50"/>
-    <w:lsdException w:name="Grid Table 6 Colorful" w:uiPriority="51"/>
-    <w:lsdException w:name="Grid Table 7 Colorful" w:uiPriority="52"/>
-    <w:lsdException w:name="Grid Table 1 Light Accent 1" w:uiPriority="46"/>
-    <w:lsdException w:name="Grid Table 2 Accent 1" w:uiPriority="47"/>
-    <w:lsdException w:name="Grid Table 3 Accent 1" w:uiPriority="48"/>
-    <w:lsdException w:name="Grid Table 4 Accent 1" w:uiPriority="49"/>
-    <w:lsdException w:name="Grid Table 5 Dark Accent 1" w:uiPriority="50"/>
-    <w:lsdException w:name="Grid Table 6 Colorful Accent 1" w:uiPriority="51"/>
-    <w:lsdException w:name="Grid Table 7 Colorful Accent 1" w:uiPriority="52"/>
-    <w:lsdException w:name="Grid Table 1 Light Accent 2" w:uiPriority="46"/>
-    <w:lsdException w:name="Grid Table 2 Accent 2" w:uiPriority="47"/>
-    <w:lsdException w:name="Grid Table 3 Accent 2" w:uiPriority="48"/>
-    <w:lsdException w:name="Grid Table 4 Accent 2" w:uiPriority="49"/>
-    <w:lsdException w:name="Grid Table 5 Dark Accent 2" w:uiPriority="50"/>
-    <w:lsdException w:name="Grid Table 6 Colorful Accent 2" w:uiPriority="51"/>
-    <w:lsdException w:name="Grid Table 7 Colorful Accent 2" w:uiPriority="52"/>
-    <w:lsdException w:name="Grid Table 1 Light Accent 3" w:uiPriority="46"/>
-    <w:lsdException w:name="Grid Table 2 Accent 3" w:uiPriority="47"/>
-    <w:lsdException w:name="Grid Table 3 Accent 3" w:uiPriority="48"/>
-    <w:lsdException w:name="Grid Table 4 Accent 3" w:uiPriority="49"/>
-    <w:lsdException w:name="Grid Table 5 Dark Accent 3" w:uiPriority="50"/>
-    <w:lsdException w:name="Grid Table 6 Colorful Accent 3" w:uiPriority="51"/>
-    <w:lsdException w:name="Grid Table 7 Colorful Accent 3" w:uiPriority="52"/>
-    <w:lsdException w:name="Grid Table 1 Light Accent 4" w:uiPriority="46"/>
-    <w:lsdException w:name="Grid Table 2 Accent 4" w:uiPriority="47"/>
-    <w:lsdException w:name="Grid Table 3 Accent 4" w:uiPriority="48"/>
-    <w:lsdException w:name="Grid Table 4 Accent 4" w:uiPriority="49"/>
-    <w:lsdException w:name="Grid Table 5 Dark Accent 4" w:uiPriority="50"/>
-    <w:lsdException w:name="Grid Table 6 Colorful Accent 4" w:uiPriority="51"/>
-    <w:lsdException w:name="Grid Table 7 Colorful Accent 4" w:uiPriority="52"/>
-    <w:lsdException w:name="Grid Table 1 Light Accent 5" w:uiPriority="46"/>
-    <w:lsdException w:name="Grid Table 2 Accent 5" w:uiPriority="47"/>
-    <w:lsdException w:name="Grid Table 3 Accent 5" w:uiPriority="48"/>
-    <w:lsdException w:name="Grid Table 4 Accent 5" w:uiPriority="49"/>
-    <w:lsdException w:name="Grid Table 5 Dark Accent 5" w:uiPriority="50"/>
-    <w:lsdException w:name="Grid Table 6 Colorful Accent 5" w:uiPriority="51"/>
-    <w:lsdException w:name="Grid Table 7 Colorful Accent 5" w:uiPriority="52"/>
-    <w:lsdException w:name="Grid Table 1 Light Accent 6" w:uiPriority="46"/>
-    <w:lsdException w:name="Grid Table 2 Accent 6" w:uiPriority="47"/>
-    <w:lsdException w:name="Grid Table 3 Accent 6" w:uiPriority="48"/>
-    <w:lsdException w:name="Grid Table 4 Accent 6" w:uiPriority="49"/>
-    <w:lsdException w:name="Grid Table 5 Dark Accent 6" w:uiPriority="50"/>
-    <w:lsdException w:name="Grid Table 6 Colorful Accent 6" w:uiPriority="51"/>
-    <w:lsdException w:name="Grid Table 7 Colorful Accent 6" w:uiPriority="52"/>
-    <w:lsdException w:name="List Table 1 Light" w:uiPriority="46"/>
-    <w:lsdException w:name="List Table 2" w:uiPriority="47"/>
-    <w:lsdException w:name="List Table 3" w:uiPriority="48"/>
-    <w:lsdException w:name="List Table 4" w:uiPriority="49"/>
-    <w:lsdException w:name="List Table 5 Dark" w:uiPriority="50"/>
-    <w:lsdException w:name="List Table 6 Colorful" w:uiPriority="51"/>
-    <w:lsdException w:name="List Table 7 Colorful" w:uiPriority="52"/>
-    <w:lsdException w:name="List Table 1 Light Accent 1" w:uiPriority="46"/>
-    <w:lsdException w:name="List Table 2 Accent 1" w:uiPriority="47"/>
-    <w:lsdException w:name="List Table 3 Accent 1" w:uiPriority="48"/>
-    <w:lsdException w:name="List Table 4 Accent 1" w:uiPriority="49"/>
-    <w:lsdException w:name="List Table 5 Dark Accent 1" w:uiPriority="50"/>
-    <w:lsdException w:name="List Table 6 Colorful Accent 1" w:uiPriority="51"/>
-    <w:lsdException w:name="List Table 7 Colorful Accent 1" w:uiPriority="52"/>
-    <w:lsdException w:name="List Table 1 Light Accent 2" w:uiPriority="46"/>
-    <w:lsdException w:name="List Table 2 Accent 2" w:uiPriority="47"/>
-    <w:lsdException w:name="List Table 3 Accent 2" w:uiPriority="48"/>
-    <w:lsdException w:name="List Table 4 Accent 2" w:uiPriority="49"/>
-    <w:lsdException w:name="List Table 5 Dark Accent 2" w:uiPriority="50"/>
-    <w:lsdException w:name="List Table 6 Colorful Accent 2" w:uiPriority="51"/>
-    <w:lsdException w:name="List Table 7 Colorful Accent 2" w:uiPriority="52"/>
-    <w:lsdException w:name="List Table 1 Light Accent 3" w:uiPriority="46"/>
-    <w:lsdException w:name="List Table 2 Accent 3" w:uiPriority="47"/>
-    <w:lsdException w:name="List Table 3 Accent 3" w:uiPriority="48"/>
-    <w:lsdException w:name="List Table 4 Accent 3" w:uiPriority="49"/>
-    <w:lsdException w:name="List Table 5 Dark Accent 3" w:uiPriority="50"/>
-    <w:lsdException w:name="List Table 6 Colorful Accent 3" w:uiPriority="51"/>
-    <w:lsdException w:name="List Table 7 Colorful Accent 3" w:uiPriority="52"/>
-    <w:lsdException w:name="List Table 1 Light Accent 4" w:uiPriority="46"/>
-    <w:lsdException w:name="List Table 2 Accent 4" w:uiPriority="47"/>
-    <w:lsdException w:name="List Table 3 Accent 4" w:uiPriority="48"/>
-    <w:lsdException w:name="List Table 4 Accent 4" w:uiPriority="49"/>
-    <w:lsdException w:name="List Table 5 Dark Accent 4" w:uiPriority="50"/>
-    <w:lsdException w:name="List Table 6 Colorful Accent 4" w:uiPriority="51"/>
-    <w:lsdException w:name="List Table 7 Colorful Accent 4" w:uiPriority="52"/>
-    <w:lsdException w:name="List Table 1 Light Accent 5" w:uiPriority="46"/>
-    <w:lsdException w:name="List Table 2 Accent 5" w:uiPriority="47"/>
-    <w:lsdException w:name="List Table 3 Accent 5" w:uiPriority="48"/>
-    <w:lsdException w:name="List Table 4 Accent 5" w:uiPriority="49"/>
-    <w:lsdException w:name="List Table 5 Dark Accent 5" w:uiPriority="50"/>
-    <w:lsdException w:name="List Table 6 Colorful Accent 5" w:uiPriority="51"/>
-    <w:lsdException w:name="List Table 7 Colorful Accent 5" w:uiPriority="52"/>
-    <w:lsdException w:name="List Table 1 Light Accent 6" w:uiPriority="46"/>
-    <w:lsdException w:name="List Table 2 Accent 6" w:uiPriority="47"/>
-    <w:lsdException w:name="List Table 3 Accent 6" w:uiPriority="48"/>
-    <w:lsdException w:name="List Table 4 Accent 6" w:uiPriority="49"/>
-    <w:lsdException w:name="List Table 5 Dark Accent 6" w:uiPriority="50"/>
-    <w:lsdException w:name="List Table 6 Colorful Accent 6" w:uiPriority="51"/>
-    <w:lsdException w:name="List Table 7 Colorful Accent 6" w:uiPriority="52"/>
-    <w:lsdException w:name="Mention" w:semiHidden="1" w:unhideWhenUsed="1"/>
-    <w:lsdException w:name="Smart Hyperlink" w:semiHidden="1" w:unhideWhenUsed="1"/>
-    <w:lsdException w:name="Hashtag" w:semiHidden="1" w:unhideWhenUsed="1"/>
-  </w:latentStyles>
-  <w:style w:type="paragraph" w:default="1" w:styleId="Normal">
-    <w:name w:val="Normal"/>
-    <w:qFormat/>
-  </w:style>
-  <w:style w:type="character" w:default="1" w:styleId="DefaultParagraphFont">
-    <w:name w:val="Default Paragraph Font"/>
-    <w:uiPriority w:val="1"/>
-    <w:semiHidden/>
-    <w:unhideWhenUsed/>
-  </w:style>
-  <w:style w:type="table" w:default="1" w:styleId="TableNormal">
-    <w:name w:val="Normal Table"/>
-    <w:uiPriority w:val="99"/>
-    <w:semiHidden/>
-    <w:unhideWhenUsed/>
-    <w:tblPr>
-      <w:tblInd w:w="0" w:type="dxa"/>
-      <w:tblCellMar>
-        <w:top w:w="0" w:type="dxa"/>
-        <w:left w:w="108" w:type="dxa"/>
-        <w:bottom w:w="0" w:type="dxa"/>
-        <w:right w:w="108" w:type="dxa"/>
-      </w:tblCellMar>
-    </w:tblPr>
-  </w:style>
-  <w:style w:type="numbering" w:default="1" w:styleId="NoList">
-    <w:name w:val="No List"/>
-    <w:uiPriority w:val="99"/>
-    <w:semiHidden/>
-    <w:unhideWhenUsed/>
-  </w:style>
-  <w:style w:type="paragraph" w:customStyle="1" w:styleId="8BA57BFD23F645399D96AF4254BBAF6C">
-    <w:name w:val="8BA57BFD23F645399D96AF4254BBAF6C"/>
-    <w:rsid w:val="003B3E5A"/>
-  </w:style>
-  <w:style w:type="paragraph" w:customStyle="1" w:styleId="D81DAE37F7774C7F818EEA7D8F9F26C1">
-    <w:name w:val="D81DAE37F7774C7F818EEA7D8F9F26C1"/>
-    <w:rsid w:val="003B3E5A"/>
-  </w:style>
-  <w:style w:type="paragraph" w:customStyle="1" w:styleId="1644695818974564BDFA736A6F9CE736">
-    <w:name w:val="1644695818974564BDFA736A6F9CE736"/>
-    <w:rsid w:val="003B3E5A"/>
-  </w:style>
-</w:styles>
-</file>
-
-<file path=word/glossary/webSettings.xml><?xml version="1.0" encoding="utf-8"?>
-<w:webSettings xmlns:mc="http://schemas.openxmlformats.org/markup-compatibility/2006" xmlns:r="http://schemas.openxmlformats.org/officeDocument/2006/relationships" xmlns:w="http://schemas.openxmlformats.org/wordprocessingml/2006/main" xmlns:w14="http://schemas.microsoft.com/office/word/2010/wordml" xmlns:w15="http://schemas.microsoft.com/office/word/2012/wordml" xmlns:w16se="http://schemas.microsoft.com/office/word/2015/wordml/symex" mc:Ignorable="w14 w15 w16se">
-  <w:optimizeForBrowser/>
-  <w:allowPNG/>
-</w:webSettings>
 </file>
 
 <file path=word/theme/theme1.xml><?xml version="1.0" encoding="utf-8"?>
@@ -49655,7 +48973,7 @@
 </file>
 
 <file path=customXml/itemProps1.xml><?xml version="1.0" encoding="utf-8"?>
-<ds:datastoreItem xmlns:ds="http://schemas.openxmlformats.org/officeDocument/2006/customXml" ds:itemID="{A807CF91-8A55-4A92-BD8A-F78F843FA6B4}">
+<ds:datastoreItem xmlns:ds="http://schemas.openxmlformats.org/officeDocument/2006/customXml" ds:itemID="{E4F1B09A-59B9-407B-9021-1043E579ABFF}">
   <ds:schemaRefs>
     <ds:schemaRef ds:uri="http://schemas.openxmlformats.org/officeDocument/2006/bibliography"/>
   </ds:schemaRefs>

</xml_diff>

<commit_message>
Added drive configuration menu
</commit_message>
<xml_diff>
--- a/Documentation.docx
+++ b/Documentation.docx
@@ -1655,11 +1655,9 @@
       <w:pPr>
         <w:pStyle w:val="Heading1"/>
       </w:pPr>
-      <w:bookmarkStart w:id="1" w:name="_Toc475800678"/>
       <w:r>
         <w:t>Front Panel Elements</w:t>
       </w:r>
-      <w:bookmarkEnd w:id="1"/>
     </w:p>
     <w:p>
       <w:pPr>
@@ -1947,12 +1945,12 @@
       <w:pPr>
         <w:pStyle w:val="Heading1"/>
       </w:pPr>
-      <w:bookmarkStart w:id="2" w:name="_Toc475800679"/>
+      <w:bookmarkStart w:id="1" w:name="_Toc475800679"/>
       <w:r>
         <w:lastRenderedPageBreak/>
         <w:t>Auxiliary Switch Functions</w:t>
       </w:r>
-      <w:bookmarkEnd w:id="2"/>
+      <w:bookmarkEnd w:id="1"/>
     </w:p>
     <w:p>
       <w:pPr>
@@ -4127,12 +4125,12 @@
       <w:r>
         <w:br w:type="page"/>
       </w:r>
-      <w:bookmarkStart w:id="3" w:name="_Toc475800680"/>
+      <w:bookmarkStart w:id="2" w:name="_Toc475800680"/>
       <w:r>
         <w:lastRenderedPageBreak/>
         <w:t>Disk Drive Support</w:t>
       </w:r>
-      <w:bookmarkEnd w:id="3"/>
+      <w:bookmarkEnd w:id="2"/>
     </w:p>
     <w:p>
       <w:pPr>
@@ -4498,12 +4496,12 @@
       <w:pPr>
         <w:pStyle w:val="Heading1"/>
       </w:pPr>
-      <w:bookmarkStart w:id="4" w:name="_Toc475800681"/>
+      <w:bookmarkStart w:id="3" w:name="_Toc475800681"/>
       <w:r>
         <w:lastRenderedPageBreak/>
         <w:t>Configuration Menu</w:t>
       </w:r>
-      <w:bookmarkEnd w:id="4"/>
+      <w:bookmarkEnd w:id="3"/>
     </w:p>
     <w:p>
       <w:r>
@@ -4699,15 +4697,20 @@
         <w:rPr>
           <w:i/>
         </w:rPr>
-        <w:t>Configure Interrupts</w:t>
-      </w:r>
-    </w:p>
-    <w:p>
-      <w:pPr>
-        <w:pStyle w:val="ListParagraph"/>
-      </w:pPr>
-      <w:r>
-        <w:t>See “Interrupts configuration” section below.</w:t>
+        <w:t>Host Serial b</w:t>
+      </w:r>
+      <w:r>
+        <w:rPr>
+          <w:i/>
+        </w:rPr>
+        <w:t>aud rate</w:t>
+      </w:r>
+      <w:r>
+        <w:br/>
+        <w:t xml:space="preserve">Sets the baud rate </w:t>
+      </w:r>
+      <w:r>
+        <w:t>for the Serial interface (pins 0/1 and USB serial on the Arduino)</w:t>
       </w:r>
     </w:p>
     <w:p>
@@ -4722,20 +4725,20 @@
         <w:rPr>
           <w:i/>
         </w:rPr>
-        <w:t>Host Serial b</w:t>
+        <w:t>Host Serial1 baud r</w:t>
       </w:r>
       <w:r>
         <w:rPr>
           <w:i/>
         </w:rPr>
-        <w:t>aud rate</w:t>
+        <w:t>ate</w:t>
+      </w:r>
+      <w:r>
+        <w:t xml:space="preserve"> (Arduino Due only)</w:t>
       </w:r>
       <w:r>
         <w:br/>
-        <w:t xml:space="preserve">Sets the baud rate </w:t>
-      </w:r>
-      <w:r>
-        <w:t>for the Serial interface (pins 0/1 and USB serial on the Arduino)</w:t>
+        <w:t>Sets the baud rate for the Serial1 interface (pins 18/19) on the Arduino</w:t>
       </w:r>
     </w:p>
     <w:p>
@@ -4750,20 +4753,32 @@
         <w:rPr>
           <w:i/>
         </w:rPr>
-        <w:t>Host Serial1 baud r</w:t>
+        <w:t>P</w:t>
       </w:r>
       <w:r>
         <w:rPr>
           <w:i/>
         </w:rPr>
-        <w:t>ate</w:t>
+        <w:t>rimary host serial</w:t>
       </w:r>
       <w:r>
         <w:t xml:space="preserve"> (Arduino Due only)</w:t>
       </w:r>
       <w:r>
         <w:br/>
-        <w:t>Sets the baud rate for the Serial1 interface (pins 18/19) on the Arduino</w:t>
+        <w:t>Selects which serial interface (Serial/Serial1) is used as the primary interface. All simulator</w:t>
+      </w:r>
+      <w:r>
+        <w:br/>
+        <w:t>related output (such as the configuration menu) is sent to the primary serial interface. Also,</w:t>
+      </w:r>
+      <w:r>
+        <w:br/>
+        <w:t>when auto-detecting the serial device for capturing/replaying data, only devices mapped to the</w:t>
+      </w:r>
+      <w:r>
+        <w:br/>
+        <w:t>primary serial interface are considered.</w:t>
       </w:r>
     </w:p>
     <w:p>
@@ -4778,32 +4793,38 @@
         <w:rPr>
           <w:i/>
         </w:rPr>
-        <w:t>P</w:t>
+        <w:t>Configure SIO/</w:t>
       </w:r>
       <w:r>
         <w:rPr>
           <w:i/>
         </w:rPr>
-        <w:t>rimary host serial</w:t>
-      </w:r>
-      <w:r>
-        <w:t xml:space="preserve"> (Arduino Due only)</w:t>
+        <w:t>ACR</w:t>
+      </w:r>
+      <w:r>
+        <w:rPr>
+          <w:i/>
+        </w:rPr>
+        <w:t xml:space="preserve">/2SIO port 1/2SIO port </w:t>
+      </w:r>
+      <w:r>
+        <w:rPr>
+          <w:i/>
+        </w:rPr>
+        <w:t>2</w:t>
       </w:r>
       <w:r>
         <w:br/>
-        <w:t>Selects which serial interface (Serial/Serial1) is used as the primary interface. All simulator</w:t>
-      </w:r>
-      <w:r>
-        <w:br/>
-        <w:t>related output (such as the configuration menu) is sent to the primary serial interface. Also,</w:t>
-      </w:r>
-      <w:r>
-        <w:br/>
-        <w:t>when auto-detecting the serial device for capturing/replaying data, only devices mapped to the</w:t>
-      </w:r>
-      <w:r>
-        <w:br/>
-        <w:t>primary serial interface are considered.</w:t>
+        <w:t>See “S</w:t>
+      </w:r>
+      <w:r>
+        <w:t>erial device configuration</w:t>
+      </w:r>
+      <w:r>
+        <w:t>”</w:t>
+      </w:r>
+      <w:r>
+        <w:t xml:space="preserve"> section below</w:t>
       </w:r>
     </w:p>
     <w:p>
@@ -4818,38 +4839,30 @@
         <w:rPr>
           <w:i/>
         </w:rPr>
-        <w:t>Configure SIO/</w:t>
+        <w:t xml:space="preserve">Configure </w:t>
       </w:r>
       <w:r>
         <w:rPr>
           <w:i/>
         </w:rPr>
-        <w:t>ACR</w:t>
-      </w:r>
-      <w:r>
-        <w:rPr>
-          <w:i/>
-        </w:rPr>
-        <w:t xml:space="preserve">/2SIO port 1/2SIO port </w:t>
-      </w:r>
-      <w:r>
-        <w:rPr>
-          <w:i/>
-        </w:rPr>
-        <w:t>2</w:t>
-      </w:r>
-      <w:r>
-        <w:br/>
-        <w:t>See “S</w:t>
-      </w:r>
-      <w:r>
-        <w:t>erial device configuration</w:t>
-      </w:r>
-      <w:r>
-        <w:t>”</w:t>
-      </w:r>
-      <w:r>
-        <w:t xml:space="preserve"> section below</w:t>
+        <w:t>Disk Drives</w:t>
+      </w:r>
+      <w:r>
+        <w:t xml:space="preserve"> (Only if disk drive emulation is enabled)</w:t>
+      </w:r>
+    </w:p>
+    <w:p>
+      <w:pPr>
+        <w:pStyle w:val="ListParagraph"/>
+      </w:pPr>
+      <w:r>
+        <w:t>See “</w:t>
+      </w:r>
+      <w:r>
+        <w:t>Disk Drive</w:t>
+      </w:r>
+      <w:r>
+        <w:t xml:space="preserve"> configuration” section below.</w:t>
       </w:r>
     </w:p>
     <w:p>
@@ -4864,17 +4877,15 @@
         <w:rPr>
           <w:i/>
         </w:rPr>
-        <w:t>M</w:t>
-      </w:r>
-      <w:r>
-        <w:rPr>
-          <w:i/>
-        </w:rPr>
-        <w:t>anage Filesystem</w:t>
-      </w:r>
-      <w:r>
-        <w:br/>
-        <w:t>Starts file system manager (see File System Manager section below).</w:t>
+        <w:t>Configure Interrupts</w:t>
+      </w:r>
+    </w:p>
+    <w:p>
+      <w:pPr>
+        <w:pStyle w:val="ListParagraph"/>
+      </w:pPr>
+      <w:r>
+        <w:t>See “Interrupts configuration” section below.</w:t>
       </w:r>
     </w:p>
     <w:p>
@@ -4889,17 +4900,17 @@
         <w:rPr>
           <w:i/>
         </w:rPr>
-        <w:t>A</w:t>
+        <w:t>M</w:t>
       </w:r>
       <w:r>
         <w:rPr>
           <w:i/>
         </w:rPr>
-        <w:t>pply host serial settings</w:t>
+        <w:t>anage Filesystem</w:t>
       </w:r>
       <w:r>
         <w:br/>
-        <w:t>When making changes to the host serial settings (baud rate, primary interface), those are not applied immediately. Select this option to apply the modified settings.</w:t>
+        <w:t>Starts file system manager (see File System Manager section below).</w:t>
       </w:r>
     </w:p>
     <w:p>
@@ -4914,17 +4925,17 @@
         <w:rPr>
           <w:i/>
         </w:rPr>
-        <w:t>C</w:t>
+        <w:t>A</w:t>
       </w:r>
       <w:r>
         <w:rPr>
           <w:i/>
         </w:rPr>
-        <w:t>lear memory</w:t>
+        <w:t>pply host serial settings</w:t>
       </w:r>
       <w:r>
         <w:br/>
-        <w:t>Clear the memory of the simulator (set all to 0)</w:t>
+        <w:t>When making changes to the host serial settings (baud rate, primary interface), those are not applied immediately. Select this option to apply the modified settings.</w:t>
       </w:r>
     </w:p>
     <w:p>
@@ -4940,21 +4951,17 @@
           <w:i/>
         </w:rPr>
         <w:lastRenderedPageBreak/>
-        <w:t>S</w:t>
+        <w:t>C</w:t>
       </w:r>
       <w:r>
         <w:rPr>
           <w:i/>
         </w:rPr>
-        <w:t>ave configuration</w:t>
+        <w:t>lear memory</w:t>
       </w:r>
       <w:r>
         <w:br/>
-        <w:t xml:space="preserve">Saves the configuration. Up to 256 different configurations can be saved. </w:t>
-      </w:r>
-      <w:r>
-        <w:br/>
-        <w:t>Configuration #0 is automatically loaded when the simulator starts.</w:t>
+        <w:t>Clear the memory of the simulator (set all to 0)</w:t>
       </w:r>
     </w:p>
     <w:p>
@@ -4969,17 +4976,21 @@
         <w:rPr>
           <w:i/>
         </w:rPr>
-        <w:t>L</w:t>
+        <w:t>S</w:t>
       </w:r>
       <w:r>
         <w:rPr>
           <w:i/>
         </w:rPr>
-        <w:t>oad configuration</w:t>
+        <w:t>ave configuration</w:t>
       </w:r>
       <w:r>
         <w:br/>
-        <w:t xml:space="preserve">Loads a saved configuration </w:t>
+        <w:t xml:space="preserve">Saves the configuration. Up to 256 different configurations can be saved. </w:t>
+      </w:r>
+      <w:r>
+        <w:br/>
+        <w:t>Configuration #0 is automatically loaded when the simulator starts.</w:t>
       </w:r>
     </w:p>
     <w:p>
@@ -4994,6 +5005,31 @@
         <w:rPr>
           <w:i/>
         </w:rPr>
+        <w:t>L</w:t>
+      </w:r>
+      <w:r>
+        <w:rPr>
+          <w:i/>
+        </w:rPr>
+        <w:t>oad configuration</w:t>
+      </w:r>
+      <w:r>
+        <w:br/>
+        <w:t xml:space="preserve">Loads a saved configuration </w:t>
+      </w:r>
+    </w:p>
+    <w:p>
+      <w:pPr>
+        <w:pStyle w:val="ListParagraph"/>
+        <w:numPr>
+          <w:ilvl w:val="0"/>
+          <w:numId w:val="38"/>
+        </w:numPr>
+      </w:pPr>
+      <w:r>
+        <w:rPr>
+          <w:i/>
+        </w:rPr>
         <w:t>R</w:t>
       </w:r>
       <w:r>
@@ -5009,18 +5045,7 @@
     </w:p>
     <w:p>
       <w:pPr>
-        <w:rPr>
-          <w:sz w:val="24"/>
-          <w:szCs w:val="24"/>
-        </w:rPr>
-      </w:pPr>
-    </w:p>
-    <w:p>
-      <w:pPr>
-        <w:rPr>
-          <w:sz w:val="24"/>
-          <w:szCs w:val="24"/>
-        </w:rPr>
+        <w:pStyle w:val="ListParagraph"/>
       </w:pPr>
     </w:p>
     <w:p>
@@ -5170,7 +5195,6 @@
       </w:r>
     </w:p>
     <w:p/>
-    <w:p/>
     <w:p>
       <w:pPr>
         <w:jc w:val="center"/>
@@ -5188,12 +5212,24 @@
           <w:szCs w:val="24"/>
           <w:u w:val="single"/>
         </w:rPr>
-        <w:t>Serial device configuration</w:t>
-      </w:r>
-    </w:p>
-    <w:p>
-      <w:r>
-        <w:t>The simulator emulates four serial devices connected to the Altair:</w:t>
+        <w:t>Disk drive</w:t>
+      </w:r>
+      <w:r>
+        <w:rPr>
+          <w:b/>
+          <w:sz w:val="24"/>
+          <w:szCs w:val="24"/>
+          <w:u w:val="single"/>
+        </w:rPr>
+        <w:t xml:space="preserve"> configuration</w:t>
+      </w:r>
+    </w:p>
+    <w:p>
+      <w:r>
+        <w:t xml:space="preserve">If disk drive support is enabled, </w:t>
+      </w:r>
+      <w:r>
+        <w:t>this menu allows to modify drive related settings:</w:t>
       </w:r>
     </w:p>
     <w:p>
@@ -5205,7 +5241,23 @@
         </w:numPr>
       </w:pPr>
       <w:r>
-        <w:t>88-SIO card at port 0x00/0x01</w:t>
+        <w:rPr>
+          <w:i/>
+        </w:rPr>
+        <w:t>Force real-time mode</w:t>
+      </w:r>
+      <w:r>
+        <w:rPr>
+          <w:i/>
+        </w:rPr>
+        <w:br/>
+      </w:r>
+      <w:r>
+        <w:t>If a running program that interacts with the disk drive does not enable interrupts for the drive then the drive emulation works in a rapid mode in which new data is presented to the program every time it checks if new data is available. This makes for very fast disk emulation. If interrupts are enabled for the drive then it operates in real-time mode, only producing interrupts when new data would be available on a real drive.</w:t>
+      </w:r>
+      <w:r>
+        <w:br/>
+        <w:t>Enabling the “Force real-time mode” option will always operate the drive in the slower real-time mode, making for a more realistic LED blinging pattern while interacting with the disk drive.</w:t>
       </w:r>
     </w:p>
     <w:p>
@@ -5217,7 +5269,50 @@
         </w:numPr>
       </w:pPr>
       <w:r>
-        <w:t>88-ACR audio cassette interface at port 0x06/0x07</w:t>
+        <w:rPr>
+          <w:i/>
+        </w:rPr>
+        <w:t>Drive n mounted disk</w:t>
+      </w:r>
+    </w:p>
+    <w:p>
+      <w:pPr>
+        <w:pStyle w:val="ListParagraph"/>
+      </w:pPr>
+      <w:r>
+        <w:t>Shows which disk is currently mounted in which drive and cycles through available disks.</w:t>
+      </w:r>
+      <w:r>
+        <w:br/>
+      </w:r>
+    </w:p>
+    <w:p>
+      <w:pPr>
+        <w:jc w:val="center"/>
+        <w:rPr>
+          <w:b/>
+          <w:sz w:val="24"/>
+          <w:szCs w:val="24"/>
+          <w:u w:val="single"/>
+        </w:rPr>
+      </w:pPr>
+      <w:r>
+        <w:lastRenderedPageBreak/>
+        <w:br/>
+      </w:r>
+      <w:r>
+        <w:rPr>
+          <w:b/>
+          <w:sz w:val="24"/>
+          <w:szCs w:val="24"/>
+          <w:u w:val="single"/>
+        </w:rPr>
+        <w:t>Serial device configuration</w:t>
+      </w:r>
+    </w:p>
+    <w:p>
+      <w:r>
+        <w:t>The simulator emulates four serial devices connected to the Altair:</w:t>
       </w:r>
     </w:p>
     <w:p>
@@ -5229,12 +5324,7 @@
         </w:numPr>
       </w:pPr>
       <w:r>
-        <w:t>88-2SIO, card with serial 1 at port 0x10/0x11 and serial 2 at port 0x12/0x13</w:t>
-      </w:r>
-    </w:p>
-    <w:p>
-      <w:r>
-        <w:t>For each of these devices the following settings can be configured in the configuration menu:</w:t>
+        <w:t>88-SIO card at port 0x00/0x01</w:t>
       </w:r>
     </w:p>
     <w:p>
@@ -5246,18 +5336,7 @@
         </w:numPr>
       </w:pPr>
       <w:r>
-        <w:rPr>
-          <w:i/>
-        </w:rPr>
-        <w:t>Map to host interface</w:t>
-      </w:r>
-      <w:r>
-        <w:br/>
-        <w:t>Select to which host interface input/output of device gets directed.</w:t>
-      </w:r>
-      <w:r>
-        <w:br/>
-        <w:t>When using Arduino Mega, there is only one host interface (Serial). When using the Due, there is the primary and secondary interface. The physical interface (Serial/Serial1) that the primary interface maps to can be picked on the main setup screen. The other one becomes the secondary interface.</w:t>
+        <w:t>88-ACR audio cassette interface at port 0x06/0x07</w:t>
       </w:r>
     </w:p>
     <w:p>
@@ -5269,87 +5348,12 @@
         </w:numPr>
       </w:pPr>
       <w:r>
-        <w:rPr>
-          <w:i/>
-        </w:rPr>
-        <w:lastRenderedPageBreak/>
-        <w:t>Simulated</w:t>
-      </w:r>
-      <w:r>
-        <w:rPr>
-          <w:i/>
-        </w:rPr>
-        <w:t xml:space="preserve"> baud rate</w:t>
-      </w:r>
-      <w:r>
-        <w:br/>
-        <w:t xml:space="preserve">If </w:t>
-      </w:r>
-      <w:r>
-        <w:t xml:space="preserve">receive </w:t>
-      </w:r>
-      <w:r>
-        <w:t>interrupts are disabled for a serial device</w:t>
-      </w:r>
-      <w:r>
-        <w:t xml:space="preserve"> and “Force baud rate” is off</w:t>
-      </w:r>
-      <w:r>
-        <w:t xml:space="preserve">, the simulator just makes a new byte available for playback whenever the running program requests one. That way, playback runs as maximum speed without the program missing any characters. If </w:t>
-      </w:r>
-      <w:r>
-        <w:t xml:space="preserve">receive </w:t>
-      </w:r>
-      <w:r>
-        <w:t xml:space="preserve">interrupts are enabled however, the characters must be sent at a rate that </w:t>
-      </w:r>
-      <w:r>
-        <w:t xml:space="preserve">gives </w:t>
-      </w:r>
-      <w:r>
-        <w:t xml:space="preserve">the </w:t>
-      </w:r>
-      <w:r>
-        <w:t xml:space="preserve">running program a chance to keep up. </w:t>
-      </w:r>
-      <w:r>
-        <w:t>Similarly, if transmit interrupts are enabled, the program expects some time to pass between sending characters.</w:t>
-      </w:r>
-      <w:r>
-        <w:br/>
-      </w:r>
-      <w:r>
-        <w:t xml:space="preserve">This setting selects the baud rate at which </w:t>
-      </w:r>
-      <w:r>
-        <w:t>input/output is processed</w:t>
-      </w:r>
-      <w:r>
-        <w:t xml:space="preserve">. Note that </w:t>
-      </w:r>
-      <w:r>
-        <w:t xml:space="preserve">the timing is based on simulated time, not real time. That means that </w:t>
-      </w:r>
-      <w:r>
-        <w:t xml:space="preserve">on the Mega (since it is running at 25% original speed) </w:t>
-      </w:r>
-      <w:r>
-        <w:t>a</w:t>
-      </w:r>
-      <w:r>
-        <w:t xml:space="preserve"> </w:t>
-      </w:r>
-      <w:r>
-        <w:t xml:space="preserve">rate of </w:t>
-      </w:r>
-      <w:r>
-        <w:t>110 baud</w:t>
-      </w:r>
-      <w:r>
-        <w:t xml:space="preserve"> may actually look more like 25 baud in real time</w:t>
-      </w:r>
-      <w:r>
-        <w:t>.</w:t>
+        <w:t>88-2SIO, card with serial 1 at port 0x10/0x11 and serial 2 at port 0x12/0x13</w:t>
+      </w:r>
+    </w:p>
+    <w:p>
+      <w:r>
+        <w:t>For each of these devices the following settings can be configured in the configuration menu:</w:t>
       </w:r>
     </w:p>
     <w:p>
@@ -5364,28 +5368,15 @@
         <w:rPr>
           <w:i/>
         </w:rPr>
-        <w:t>Force baud rate</w:t>
-      </w:r>
-      <w:r>
-        <w:rPr>
-          <w:i/>
-        </w:rPr>
+        <w:t>Map to host interface</w:t>
+      </w:r>
+      <w:r>
         <w:br/>
-      </w:r>
-      <w:r>
-        <w:t>If this option is on</w:t>
-      </w:r>
-      <w:r>
-        <w:t xml:space="preserve"> then</w:t>
-      </w:r>
-      <w:r>
-        <w:t xml:space="preserve"> the simulator will always use the given baud rate</w:t>
-      </w:r>
-      <w:r>
-        <w:t xml:space="preserve"> </w:t>
-      </w:r>
-      <w:r>
-        <w:t>for receive and transmit, even if interrupts are disabled. This can be used to get more realistic timing for code that is not using interrupts.</w:t>
+        <w:t>Select to which host interface input/output of device gets directed.</w:t>
+      </w:r>
+      <w:r>
+        <w:br/>
+        <w:t>When using Arduino Mega, there is only one host interface (Serial). When using the Due, there is the primary and secondary interface. The physical interface (Serial/Serial1) that the primary interface maps to can be picked on the main setup screen. The other one becomes the secondary interface.</w:t>
       </w:r>
     </w:p>
     <w:p>
@@ -5400,11 +5391,83 @@
         <w:rPr>
           <w:i/>
         </w:rPr>
-        <w:t>Example playback NULs</w:t>
+        <w:t>Simulated</w:t>
+      </w:r>
+      <w:r>
+        <w:rPr>
+          <w:i/>
+        </w:rPr>
+        <w:t xml:space="preserve"> baud rate</w:t>
       </w:r>
       <w:r>
         <w:br/>
-        <w:t>When playing back data to the running program (e.g. the AM2 assembler), the program may need some extra processing time after a carriage return to process the previous line. This is done (as it would have been on the original) by sending a number of NUL (0) bytes after a carriage return. Note that this setting only affects the case when playing back examples stored in the simulator, not for captured data being played back. For captured data, make sure to set the program from which you are capturing to produce the proper number of NULs.</w:t>
+        <w:t xml:space="preserve">If </w:t>
+      </w:r>
+      <w:r>
+        <w:t xml:space="preserve">receive </w:t>
+      </w:r>
+      <w:r>
+        <w:t>interrupts are disabled for a serial device</w:t>
+      </w:r>
+      <w:r>
+        <w:t xml:space="preserve"> and “Force baud rate” is off</w:t>
+      </w:r>
+      <w:r>
+        <w:t xml:space="preserve">, the simulator just makes a new byte available for playback whenever the running program requests one. That way, playback runs as maximum speed without the program missing any characters. If </w:t>
+      </w:r>
+      <w:r>
+        <w:t xml:space="preserve">receive </w:t>
+      </w:r>
+      <w:r>
+        <w:t xml:space="preserve">interrupts are enabled however, the characters must be sent at a rate that </w:t>
+      </w:r>
+      <w:r>
+        <w:t xml:space="preserve">gives </w:t>
+      </w:r>
+      <w:r>
+        <w:t xml:space="preserve">the </w:t>
+      </w:r>
+      <w:r>
+        <w:t xml:space="preserve">running program a chance to keep up. </w:t>
+      </w:r>
+      <w:r>
+        <w:t>Similarly, if transmit interrupts are enabled, the program expects some time to pass between sending characters.</w:t>
+      </w:r>
+      <w:r>
+        <w:br/>
+      </w:r>
+      <w:r>
+        <w:t xml:space="preserve">This setting selects the baud rate at which </w:t>
+      </w:r>
+      <w:r>
+        <w:t>input/output is processed</w:t>
+      </w:r>
+      <w:r>
+        <w:t xml:space="preserve">. Note that </w:t>
+      </w:r>
+      <w:r>
+        <w:t xml:space="preserve">the timing is based on simulated time, not real time. That means that </w:t>
+      </w:r>
+      <w:r>
+        <w:t xml:space="preserve">on the Mega (since it is running at 25% original speed) </w:t>
+      </w:r>
+      <w:r>
+        <w:t>a</w:t>
+      </w:r>
+      <w:r>
+        <w:t xml:space="preserve"> </w:t>
+      </w:r>
+      <w:r>
+        <w:t xml:space="preserve">rate of </w:t>
+      </w:r>
+      <w:r>
+        <w:t>110 baud</w:t>
+      </w:r>
+      <w:r>
+        <w:t xml:space="preserve"> may actually look more like 25 baud in real time</w:t>
+      </w:r>
+      <w:r>
+        <w:t>.</w:t>
       </w:r>
     </w:p>
     <w:p>
@@ -5419,42 +5482,28 @@
         <w:rPr>
           <w:i/>
         </w:rPr>
-        <w:t>Use 7 bits</w:t>
-      </w:r>
-      <w:r>
+        <w:t>Force baud rate</w:t>
+      </w:r>
+      <w:r>
+        <w:rPr>
+          <w:i/>
+        </w:rPr>
         <w:br/>
-        <w:t>Some Altair programs (e.g. 4k BASIC) use the 8</w:t>
-      </w:r>
-      <w:r>
-        <w:rPr>
-          <w:vertAlign w:val="superscript"/>
-        </w:rPr>
-        <w:t>th</w:t>
-      </w:r>
-      <w:r>
-        <w:t xml:space="preserve"> bit of a character to signal end-of-string, assuming that the output device only uses 7 bits. </w:t>
-      </w:r>
-      <w:r>
-        <w:t xml:space="preserve">If this is the </w:t>
-      </w:r>
-      <w:r>
-        <w:t>case,</w:t>
-      </w:r>
-      <w:r>
-        <w:t xml:space="preserve"> then the last character of any string will appear mangled in the output. If this option is enabled, the simulator will always clear the 8</w:t>
-      </w:r>
-      <w:r>
-        <w:rPr>
-          <w:vertAlign w:val="superscript"/>
-        </w:rPr>
-        <w:t>th</w:t>
-      </w:r>
-      <w:r>
-        <w:t xml:space="preserve"> bit before sending it to the serial output. </w:t>
-      </w:r>
-      <w:r>
-        <w:br/>
-        <w:t>If the option is set to “autodetect”, the s will detect (for some known programs) based on the memory location of the “OUT” instruction whether the bit needs to be cleared or not.</w:t>
+      </w:r>
+      <w:r>
+        <w:t>If this option is on</w:t>
+      </w:r>
+      <w:r>
+        <w:t xml:space="preserve"> then</w:t>
+      </w:r>
+      <w:r>
+        <w:t xml:space="preserve"> the simulator will always use the given baud rate</w:t>
+      </w:r>
+      <w:r>
+        <w:t xml:space="preserve"> </w:t>
+      </w:r>
+      <w:r>
+        <w:t>for receive and transmit, even if interrupts are disabled. This can be used to get more realistic timing for code that is not using interrupts.</w:t>
       </w:r>
     </w:p>
     <w:p>
@@ -5469,19 +5518,11 @@
         <w:rPr>
           <w:i/>
         </w:rPr>
-        <w:t>Serial input uppercase</w:t>
+        <w:t>Example playback NULs</w:t>
       </w:r>
       <w:r>
         <w:br/>
-        <w:t>Some Altair programs (e.g. 4k BASIC) only display uppercase characters and expect all input to be uppercase characters. If this option is enabled, the simulator will translate any incoming lower-case character to upper-case.</w:t>
-      </w:r>
-    </w:p>
-    <w:p>
-      <w:pPr>
-        <w:pStyle w:val="ListParagraph"/>
-      </w:pPr>
-      <w:r>
-        <w:t>If the option is set to “autodetect”, the simulator will detect (for some known programs) based on the memory location of the “IN” instruction whether the translation is required.</w:t>
+        <w:t>When playing back data to the running program (e.g. the AM2 assembler), the program may need some extra processing time after a carriage return to process the previous line. This is done (as it would have been on the original) by sending a number of NUL (0) bytes after a carriage return. Note that this setting only affects the case when playing back examples stored in the simulator, not for captured data being played back. For captured data, make sure to set the program from which you are capturing to produce the proper number of NULs.</w:t>
       </w:r>
     </w:p>
     <w:p>
@@ -5491,73 +5532,47 @@
           <w:ilvl w:val="0"/>
           <w:numId w:val="39"/>
         </w:numPr>
-        <w:rPr>
-          <w:sz w:val="24"/>
-          <w:szCs w:val="24"/>
-        </w:rPr>
       </w:pPr>
       <w:r>
         <w:rPr>
           <w:i/>
         </w:rPr>
-        <w:t>Translate backspace to</w:t>
-      </w:r>
-      <w:r>
-        <w:rPr>
-          <w:i/>
-        </w:rPr>
+        <w:t>Use 7 bits</w:t>
+      </w:r>
+      <w:r>
         <w:br/>
-      </w:r>
-      <w:r>
-        <w:t>Allows to map the backspace character to other characters expected by different ALTAIR programs:</w:t>
+        <w:t>Some Altair programs (e.g. 4k BASIC) use the 8</w:t>
+      </w:r>
+      <w:r>
+        <w:rPr>
+          <w:vertAlign w:val="superscript"/>
+        </w:rPr>
+        <w:t>th</w:t>
+      </w:r>
+      <w:r>
+        <w:t xml:space="preserve"> bit of a character to signal end-of-string, assuming that the output device only uses 7 bits. </w:t>
+      </w:r>
+      <w:r>
+        <w:t xml:space="preserve">If this is the </w:t>
+      </w:r>
+      <w:r>
+        <w:t>case,</w:t>
+      </w:r>
+      <w:r>
+        <w:t xml:space="preserve"> then the last character of any string will appear mangled in the output. If this option is enabled, the simulator will always clear the 8</w:t>
+      </w:r>
+      <w:r>
+        <w:rPr>
+          <w:vertAlign w:val="superscript"/>
+        </w:rPr>
+        <w:t>th</w:t>
+      </w:r>
+      <w:r>
+        <w:t xml:space="preserve"> bit before sending it to the serial output. </w:t>
       </w:r>
       <w:r>
         <w:br/>
-      </w:r>
-      <w:r>
-        <w:rPr>
-          <w:i/>
-        </w:rPr>
-        <w:t>off</w:t>
-      </w:r>
-      <w:r>
-        <w:t xml:space="preserve"> – backspace is sent as backspace (ASCII 8)</w:t>
-      </w:r>
-      <w:r>
-        <w:br/>
-      </w:r>
-      <w:r>
-        <w:rPr>
-          <w:i/>
-        </w:rPr>
-        <w:t>underscore</w:t>
-      </w:r>
-      <w:r>
-        <w:t xml:space="preserve"> – backspace is sent to the simulated program as an underscore ‘_’ (ASCII 95) and an underscore sent by the simulated program is interpreted as backspace. This is usefule for 4k BASIC and ROM BASIC.</w:t>
-      </w:r>
-      <w:r>
-        <w:br/>
-      </w:r>
-      <w:r>
-        <w:rPr>
-          <w:i/>
-        </w:rPr>
-        <w:t xml:space="preserve">rubout </w:t>
-      </w:r>
-      <w:r>
-        <w:t>– backspace sent to the simulated program as a rubout (ASCII 127) character. Time-sharing BASIC expects this</w:t>
-      </w:r>
-      <w:r>
-        <w:br/>
-      </w:r>
-      <w:r>
-        <w:rPr>
-          <w:i/>
-        </w:rPr>
-        <w:t>autodetect</w:t>
-      </w:r>
-      <w:r>
-        <w:t xml:space="preserve"> – the simulator attempts to automatically determine which conversion is necessary by the memory location of IN/OUT opcode.</w:t>
+        <w:t>If the option is set to “autodetect”, the s will detect (for some known programs) based on the memory location of the “OUT” instruction whether the bit needs to be cleared or not.</w:t>
       </w:r>
     </w:p>
     <w:p>
@@ -5567,6 +5582,33 @@
           <w:ilvl w:val="0"/>
           <w:numId w:val="39"/>
         </w:numPr>
+      </w:pPr>
+      <w:r>
+        <w:rPr>
+          <w:i/>
+        </w:rPr>
+        <w:t>Serial input uppercase</w:t>
+      </w:r>
+      <w:r>
+        <w:br/>
+        <w:t>Some Altair programs (e.g. 4k BASIC) only display uppercase characters and expect all input to be uppercase characters. If this option is enabled, the simulator will translate any incoming lower-case character to upper-case.</w:t>
+      </w:r>
+    </w:p>
+    <w:p>
+      <w:pPr>
+        <w:pStyle w:val="ListParagraph"/>
+      </w:pPr>
+      <w:r>
+        <w:t>If the option is set to “autodetect”, the simulator will detect (for some known programs) based on the memory location of the “IN” instruction whether the translation is required.</w:t>
+      </w:r>
+    </w:p>
+    <w:p>
+      <w:pPr>
+        <w:pStyle w:val="ListParagraph"/>
+        <w:numPr>
+          <w:ilvl w:val="0"/>
+          <w:numId w:val="39"/>
+        </w:numPr>
         <w:rPr>
           <w:sz w:val="24"/>
           <w:szCs w:val="24"/>
@@ -5576,6 +5618,83 @@
         <w:rPr>
           <w:i/>
         </w:rPr>
+        <w:lastRenderedPageBreak/>
+        <w:t>Translate backspace to</w:t>
+      </w:r>
+      <w:r>
+        <w:rPr>
+          <w:i/>
+        </w:rPr>
+        <w:br/>
+      </w:r>
+      <w:r>
+        <w:t>Allows to map the backspace character to other characters expected by different ALTAIR programs:</w:t>
+      </w:r>
+      <w:r>
+        <w:br/>
+      </w:r>
+      <w:r>
+        <w:rPr>
+          <w:i/>
+        </w:rPr>
+        <w:t>off</w:t>
+      </w:r>
+      <w:r>
+        <w:t xml:space="preserve"> – backspace is sent as backspace (ASCII 8)</w:t>
+      </w:r>
+      <w:r>
+        <w:br/>
+      </w:r>
+      <w:r>
+        <w:rPr>
+          <w:i/>
+        </w:rPr>
+        <w:t>underscore</w:t>
+      </w:r>
+      <w:r>
+        <w:t xml:space="preserve"> – backspace is sent to the simulated program as an underscore ‘_’ (ASCII 95) and an underscore sent by the simulated program is interpreted as backspace. This is usefule for 4k BASIC and ROM BASIC.</w:t>
+      </w:r>
+      <w:r>
+        <w:br/>
+      </w:r>
+      <w:r>
+        <w:rPr>
+          <w:i/>
+        </w:rPr>
+        <w:t xml:space="preserve">rubout </w:t>
+      </w:r>
+      <w:r>
+        <w:t>– backspace sent to the simulated program as a rubout (ASCII 127) character. Time-sharing BASIC expects this</w:t>
+      </w:r>
+      <w:r>
+        <w:br/>
+      </w:r>
+      <w:r>
+        <w:rPr>
+          <w:i/>
+        </w:rPr>
+        <w:t>autodetect</w:t>
+      </w:r>
+      <w:r>
+        <w:t xml:space="preserve"> – the simulator attempts to automatically determine which conversion is necessary by the memory location of IN/OUT opcode.</w:t>
+      </w:r>
+    </w:p>
+    <w:p>
+      <w:pPr>
+        <w:pStyle w:val="ListParagraph"/>
+        <w:numPr>
+          <w:ilvl w:val="0"/>
+          <w:numId w:val="39"/>
+        </w:numPr>
+        <w:rPr>
+          <w:sz w:val="24"/>
+          <w:szCs w:val="24"/>
+        </w:rPr>
+      </w:pPr>
+      <w:r>
+        <w:rPr>
+          <w:i/>
+        </w:rPr>
         <w:t>Enable CLOAD/CSAVE traps</w:t>
       </w:r>
       <w:r>
@@ -5620,12 +5739,12 @@
       <w:pPr>
         <w:pStyle w:val="Heading1"/>
       </w:pPr>
-      <w:bookmarkStart w:id="5" w:name="_Toc475800682"/>
+      <w:bookmarkStart w:id="4" w:name="_Toc475800682"/>
       <w:r>
         <w:lastRenderedPageBreak/>
         <w:t>File System Manager</w:t>
       </w:r>
-      <w:bookmarkEnd w:id="5"/>
+      <w:bookmarkEnd w:id="4"/>
     </w:p>
     <w:p>
       <w:pPr>
@@ -5791,13 +5910,11 @@
       <w:pPr>
         <w:pStyle w:val="Heading1"/>
       </w:pPr>
-      <w:bookmarkStart w:id="6" w:name="_Toc475800683"/>
-      <w:bookmarkStart w:id="7" w:name="_GoBack"/>
-      <w:bookmarkEnd w:id="7"/>
+      <w:bookmarkStart w:id="5" w:name="_Toc475800683"/>
       <w:r>
         <w:t>Debugging Capabilities</w:t>
       </w:r>
-      <w:bookmarkEnd w:id="6"/>
+      <w:bookmarkEnd w:id="5"/>
     </w:p>
     <w:p>
       <w:pPr>
@@ -6149,18 +6266,39 @@
         <w:tab/>
         <w:t>Enter configuration menu</w:t>
       </w:r>
-      <w:r>
-        <w:br/>
-      </w:r>
-      <w:r>
-        <w:t xml:space="preserve">L  </w:t>
-      </w:r>
-      <w:r>
-        <w:t xml:space="preserve"> </w:t>
+    </w:p>
+    <w:p>
+      <w:pPr>
+        <w:tabs>
+          <w:tab w:val="left" w:pos="720"/>
+          <w:tab w:val="left" w:pos="1800"/>
+        </w:tabs>
+        <w:spacing w:after="0"/>
+        <w:ind w:left="720"/>
+      </w:pPr>
+      <w:r>
+        <w:t>L</w:t>
       </w:r>
       <w:r>
         <w:tab/>
-        <w:t>Load a program from serial</w:t>
+      </w:r>
+      <w:r>
+        <w:t xml:space="preserve">Load a program </w:t>
+      </w:r>
+      <w:r>
+        <w:t xml:space="preserve">or data </w:t>
+      </w:r>
+      <w:r>
+        <w:t>through</w:t>
+      </w:r>
+      <w:r>
+        <w:t xml:space="preserve"> serial</w:t>
+      </w:r>
+      <w:r>
+        <w:t xml:space="preserve"> input</w:t>
+      </w:r>
+      <w:r>
+        <w:t xml:space="preserve"> into simulated memory</w:t>
       </w:r>
       <w:r>
         <w:br/>
@@ -6168,31 +6306,88 @@
       </w:r>
       <w:r>
         <w:tab/>
-      </w:r>
-      <w:r>
-        <w:t>First value is start address, second value is length,</w:t>
+        <w:t>First value is start address, second value is length, followed by data bytes</w:t>
+      </w:r>
+      <w:r>
+        <w:br/>
+      </w:r>
+      <w:bookmarkStart w:id="6" w:name="_GoBack"/>
+      <w:bookmarkEnd w:id="6"/>
+      <w:r>
+        <w:tab/>
+        <w:t xml:space="preserve">(all values separated by spaces). </w:t>
+      </w:r>
+      <w:r>
+        <w:t>Easier to enter data this way than using the switches.</w:t>
+      </w:r>
+    </w:p>
+    <w:p>
+      <w:pPr>
+        <w:tabs>
+          <w:tab w:val="left" w:pos="720"/>
+          <w:tab w:val="left" w:pos="1800"/>
+        </w:tabs>
+        <w:spacing w:after="0"/>
+        <w:ind w:left="720"/>
+      </w:pPr>
+      <w:r>
+        <w:t>H</w:t>
+      </w:r>
+      <w:r>
+        <w:t xml:space="preserve">  </w:t>
       </w:r>
       <w:r>
         <w:t xml:space="preserve"> </w:t>
       </w:r>
       <w:r>
-        <w:t>followed by data bytes</w:t>
+        <w:tab/>
+        <w:t xml:space="preserve">Load a program </w:t>
+      </w:r>
+      <w:r>
+        <w:t xml:space="preserve">in Intel HEX format </w:t>
+      </w:r>
+      <w:r>
+        <w:t>through</w:t>
+      </w:r>
+      <w:r>
+        <w:t xml:space="preserve"> serial</w:t>
+      </w:r>
+      <w:r>
+        <w:t xml:space="preserve"> input</w:t>
+      </w:r>
+      <w:r>
+        <w:t>.</w:t>
+      </w:r>
+      <w:r>
+        <w:t xml:space="preserve"> </w:t>
       </w:r>
       <w:r>
         <w:br/>
       </w:r>
       <w:r>
         <w:tab/>
-        <w:t>(</w:t>
-      </w:r>
-      <w:r>
-        <w:t xml:space="preserve">all values </w:t>
-      </w:r>
-      <w:r>
-        <w:t>separated by spaces)</w:t>
-      </w:r>
-      <w:r>
-        <w:t>. Can be used to load a program via the terminal.</w:t>
+      </w:r>
+      <w:hyperlink r:id="rId8" w:history="1">
+        <w:r>
+          <w:rPr>
+            <w:rStyle w:val="Hyperlink"/>
+          </w:rPr>
+          <w:t>https://en.wikipedia.org/wiki/Intel_HEX</w:t>
+        </w:r>
+      </w:hyperlink>
+    </w:p>
+    <w:p>
+      <w:pPr>
+        <w:tabs>
+          <w:tab w:val="left" w:pos="720"/>
+          <w:tab w:val="left" w:pos="1800"/>
+        </w:tabs>
+        <w:spacing w:after="0"/>
+        <w:ind w:left="720"/>
+      </w:pPr>
+      <w:r>
+        <w:tab/>
+        <w:t>Useful to deposit programs and/or data directly into the simulated memory.</w:t>
       </w:r>
     </w:p>
     <w:p>
@@ -6204,12 +6399,12 @@
       <w:pPr>
         <w:pStyle w:val="Heading1"/>
       </w:pPr>
-      <w:bookmarkStart w:id="8" w:name="_Toc475800684"/>
+      <w:bookmarkStart w:id="7" w:name="_Toc475800684"/>
       <w:r>
         <w:lastRenderedPageBreak/>
         <w:t>Example program: Kill-the-bit game</w:t>
       </w:r>
-      <w:bookmarkEnd w:id="8"/>
+      <w:bookmarkEnd w:id="7"/>
     </w:p>
     <w:p>
       <w:pPr>
@@ -8464,12 +8659,12 @@
       <w:pPr>
         <w:pStyle w:val="Heading1"/>
       </w:pPr>
-      <w:bookmarkStart w:id="9" w:name="_Toc475800685"/>
+      <w:bookmarkStart w:id="8" w:name="_Toc475800685"/>
       <w:r>
         <w:lastRenderedPageBreak/>
         <w:t>Loading 4k BASIC the old-school way</w:t>
       </w:r>
-      <w:bookmarkEnd w:id="9"/>
+      <w:bookmarkEnd w:id="8"/>
     </w:p>
     <w:p>
       <w:pPr>
@@ -9290,12 +9485,12 @@
       <w:pPr>
         <w:pStyle w:val="Heading1"/>
       </w:pPr>
-      <w:bookmarkStart w:id="10" w:name="_Toc475800686"/>
+      <w:bookmarkStart w:id="9" w:name="_Toc475800686"/>
       <w:r>
         <w:lastRenderedPageBreak/>
         <w:t>Altair Time Sharing BASIC</w:t>
       </w:r>
-      <w:bookmarkEnd w:id="10"/>
+      <w:bookmarkEnd w:id="9"/>
     </w:p>
     <w:p>
       <w:pPr>
@@ -10199,12 +10394,12 @@
       <w:pPr>
         <w:pStyle w:val="Heading1"/>
       </w:pPr>
-      <w:bookmarkStart w:id="11" w:name="_Toc475800687"/>
+      <w:bookmarkStart w:id="10" w:name="_Toc475800687"/>
       <w:r>
         <w:lastRenderedPageBreak/>
         <w:t>MITS Programming System II</w:t>
       </w:r>
-      <w:bookmarkEnd w:id="11"/>
+      <w:bookmarkEnd w:id="10"/>
     </w:p>
     <w:p>
       <w:pPr>
@@ -16133,12 +16328,12 @@
       <w:pPr>
         <w:pStyle w:val="Heading1"/>
       </w:pPr>
-      <w:bookmarkStart w:id="12" w:name="_Toc475800688"/>
+      <w:bookmarkStart w:id="11" w:name="_Toc475800688"/>
       <w:r>
         <w:lastRenderedPageBreak/>
         <w:t>8080 Instruction Set</w:t>
       </w:r>
-      <w:bookmarkEnd w:id="12"/>
+      <w:bookmarkEnd w:id="11"/>
     </w:p>
     <w:p>
       <w:pPr>
@@ -16820,7 +17015,7 @@
           <w:szCs w:val="18"/>
         </w:rPr>
         <w:sectPr>
-          <w:footerReference w:type="default" r:id="rId8"/>
+          <w:footerReference w:type="default" r:id="rId9"/>
           <w:pgSz w:w="12240" w:h="15840"/>
           <w:pgMar w:top="720" w:right="1440" w:bottom="720" w:left="720" w:header="144" w:footer="144" w:gutter="0"/>
           <w:pgNumType w:fmt="numberInDash"/>
@@ -19313,12 +19508,12 @@
       <w:pPr>
         <w:pStyle w:val="Heading1"/>
       </w:pPr>
-      <w:bookmarkStart w:id="13" w:name="_Toc475800689"/>
+      <w:bookmarkStart w:id="12" w:name="_Toc475800689"/>
       <w:r>
         <w:lastRenderedPageBreak/>
         <w:t>Hardware setup for Arduino Mega 2560</w:t>
       </w:r>
-      <w:bookmarkEnd w:id="13"/>
+      <w:bookmarkEnd w:id="12"/>
     </w:p>
     <w:p>
       <w:pPr>
@@ -20033,113 +20228,6 @@
             <wp:extent cx="1066800" cy="762000"/>
             <wp:effectExtent l="0" t="0" r="0" b="0"/>
             <wp:docPr id="2" name="Picture 2"/>
-            <wp:cNvGraphicFramePr>
-              <a:graphicFrameLocks xmlns:a="http://schemas.openxmlformats.org/drawingml/2006/main" noChangeAspect="1"/>
-            </wp:cNvGraphicFramePr>
-            <a:graphic xmlns:a="http://schemas.openxmlformats.org/drawingml/2006/main">
-              <a:graphicData uri="http://schemas.openxmlformats.org/drawingml/2006/picture">
-                <pic:pic xmlns:pic="http://schemas.openxmlformats.org/drawingml/2006/picture">
-                  <pic:nvPicPr>
-                    <pic:cNvPr id="1" name=""/>
-                    <pic:cNvPicPr/>
-                  </pic:nvPicPr>
-                  <pic:blipFill>
-                    <a:blip r:embed="rId9"/>
-                    <a:stretch>
-                      <a:fillRect/>
-                    </a:stretch>
-                  </pic:blipFill>
-                  <pic:spPr>
-                    <a:xfrm>
-                      <a:off x="0" y="0"/>
-                      <a:ext cx="1066800" cy="762000"/>
-                    </a:xfrm>
-                    <a:prstGeom prst="rect">
-                      <a:avLst/>
-                    </a:prstGeom>
-                  </pic:spPr>
-                </pic:pic>
-              </a:graphicData>
-            </a:graphic>
-          </wp:inline>
-        </w:drawing>
-      </w:r>
-    </w:p>
-    <w:p>
-      <w:pPr>
-        <w:spacing w:after="0"/>
-        <w:rPr>
-          <w:sz w:val="24"/>
-          <w:szCs w:val="24"/>
-        </w:rPr>
-      </w:pPr>
-      <w:r>
-        <w:rPr>
-          <w:sz w:val="24"/>
-          <w:szCs w:val="24"/>
-        </w:rPr>
-        <w:t>For t</w:t>
-      </w:r>
-      <w:r>
-        <w:rPr>
-          <w:sz w:val="24"/>
-          <w:szCs w:val="24"/>
-        </w:rPr>
-        <w:t>he function switches</w:t>
-      </w:r>
-      <w:r>
-        <w:rPr>
-          <w:sz w:val="24"/>
-          <w:szCs w:val="24"/>
-        </w:rPr>
-        <w:t xml:space="preserve"> we use the Arduino’s internal pull-up resistors and just switch GND to the appropriate digital input</w:t>
-      </w:r>
-      <w:r>
-        <w:rPr>
-          <w:sz w:val="24"/>
-          <w:szCs w:val="24"/>
-        </w:rPr>
-        <w:t>. These are momentary SPDT (On)-Off-(On) switches</w:t>
-      </w:r>
-      <w:r>
-        <w:rPr>
-          <w:sz w:val="24"/>
-          <w:szCs w:val="24"/>
-        </w:rPr>
-        <w:t xml:space="preserve">. For example, the EXAMINE/EXAMINE </w:t>
-      </w:r>
-      <w:r>
-        <w:rPr>
-          <w:sz w:val="24"/>
-          <w:szCs w:val="24"/>
-        </w:rPr>
-        <w:t>NEXT</w:t>
-      </w:r>
-      <w:r>
-        <w:rPr>
-          <w:sz w:val="24"/>
-          <w:szCs w:val="24"/>
-        </w:rPr>
-        <w:t xml:space="preserve"> switch is connected like this:</w:t>
-      </w:r>
-    </w:p>
-    <w:p>
-      <w:pPr>
-        <w:jc w:val="center"/>
-        <w:rPr>
-          <w:sz w:val="24"/>
-          <w:szCs w:val="24"/>
-        </w:rPr>
-      </w:pPr>
-      <w:r>
-        <w:rPr>
-          <w:noProof/>
-        </w:rPr>
-        <w:drawing>
-          <wp:inline distT="0" distB="0" distL="0" distR="0" wp14:anchorId="2C17BE60" wp14:editId="40A7E46B">
-            <wp:extent cx="1145521" cy="552450"/>
-            <wp:effectExtent l="0" t="0" r="0" b="0"/>
-            <wp:docPr id="4" name="Picture 4"/>
             <wp:cNvGraphicFramePr>
               <a:graphicFrameLocks xmlns:a="http://schemas.openxmlformats.org/drawingml/2006/main" noChangeAspect="1"/>
             </wp:cNvGraphicFramePr>
@@ -20159,7 +20247,7 @@
                   <pic:spPr>
                     <a:xfrm>
                       <a:off x="0" y="0"/>
-                      <a:ext cx="1150142" cy="554679"/>
+                      <a:ext cx="1066800" cy="762000"/>
                     </a:xfrm>
                     <a:prstGeom prst="rect">
                       <a:avLst/>
@@ -20185,45 +20273,57 @@
           <w:sz w:val="24"/>
           <w:szCs w:val="24"/>
         </w:rPr>
-        <w:t>To drive the output LEDs we just use a simple transistor switch circuit</w:t>
+        <w:t>For t</w:t>
       </w:r>
       <w:r>
         <w:rPr>
           <w:sz w:val="24"/>
           <w:szCs w:val="24"/>
         </w:rPr>
-        <w:t xml:space="preserve"> for each LED</w:t>
+        <w:t>he function switches</w:t>
       </w:r>
       <w:r>
         <w:rPr>
           <w:sz w:val="24"/>
           <w:szCs w:val="24"/>
         </w:rPr>
-        <w:t xml:space="preserve"> (to prevent overload on the Arduino if too many of the LEDs are on</w:t>
+        <w:t xml:space="preserve"> we use the Arduino’s internal pull-up resistors and just switch GND to the appropriate digital input</w:t>
       </w:r>
       <w:r>
         <w:rPr>
           <w:sz w:val="24"/>
           <w:szCs w:val="24"/>
         </w:rPr>
-        <w:t xml:space="preserve"> at the same time</w:t>
+        <w:t>. These are momentary SPDT (On)-Off-(On) switches</w:t>
       </w:r>
       <w:r>
         <w:rPr>
           <w:sz w:val="24"/>
           <w:szCs w:val="24"/>
         </w:rPr>
-        <w:t>):</w:t>
+        <w:t xml:space="preserve">. For example, the EXAMINE/EXAMINE </w:t>
+      </w:r>
+      <w:r>
+        <w:rPr>
+          <w:sz w:val="24"/>
+          <w:szCs w:val="24"/>
+        </w:rPr>
+        <w:t>NEXT</w:t>
+      </w:r>
+      <w:r>
+        <w:rPr>
+          <w:sz w:val="24"/>
+          <w:szCs w:val="24"/>
+        </w:rPr>
+        <w:t xml:space="preserve"> switch is connected like this:</w:t>
       </w:r>
     </w:p>
     <w:p>
       <w:pPr>
         <w:jc w:val="center"/>
         <w:rPr>
-          <w:b/>
-          <w:sz w:val="32"/>
-          <w:szCs w:val="32"/>
-          <w:u w:val="single"/>
+          <w:sz w:val="24"/>
+          <w:szCs w:val="24"/>
         </w:rPr>
       </w:pPr>
       <w:r>
@@ -20231,10 +20331,10 @@
           <w:noProof/>
         </w:rPr>
         <w:drawing>
-          <wp:inline distT="0" distB="0" distL="0" distR="0" wp14:anchorId="246463E9" wp14:editId="4B603E2D">
-            <wp:extent cx="2206427" cy="1914525"/>
-            <wp:effectExtent l="0" t="0" r="3810" b="0"/>
-            <wp:docPr id="1" name="Picture 1"/>
+          <wp:inline distT="0" distB="0" distL="0" distR="0" wp14:anchorId="2C17BE60" wp14:editId="40A7E46B">
+            <wp:extent cx="1145521" cy="552450"/>
+            <wp:effectExtent l="0" t="0" r="0" b="0"/>
+            <wp:docPr id="4" name="Picture 4"/>
             <wp:cNvGraphicFramePr>
               <a:graphicFrameLocks xmlns:a="http://schemas.openxmlformats.org/drawingml/2006/main" noChangeAspect="1"/>
             </wp:cNvGraphicFramePr>
@@ -20254,6 +20354,101 @@
                   <pic:spPr>
                     <a:xfrm>
                       <a:off x="0" y="0"/>
+                      <a:ext cx="1150142" cy="554679"/>
+                    </a:xfrm>
+                    <a:prstGeom prst="rect">
+                      <a:avLst/>
+                    </a:prstGeom>
+                  </pic:spPr>
+                </pic:pic>
+              </a:graphicData>
+            </a:graphic>
+          </wp:inline>
+        </w:drawing>
+      </w:r>
+    </w:p>
+    <w:p>
+      <w:pPr>
+        <w:spacing w:after="0"/>
+        <w:rPr>
+          <w:sz w:val="24"/>
+          <w:szCs w:val="24"/>
+        </w:rPr>
+      </w:pPr>
+      <w:r>
+        <w:rPr>
+          <w:sz w:val="24"/>
+          <w:szCs w:val="24"/>
+        </w:rPr>
+        <w:t>To drive the output LEDs we just use a simple transistor switch circuit</w:t>
+      </w:r>
+      <w:r>
+        <w:rPr>
+          <w:sz w:val="24"/>
+          <w:szCs w:val="24"/>
+        </w:rPr>
+        <w:t xml:space="preserve"> for each LED</w:t>
+      </w:r>
+      <w:r>
+        <w:rPr>
+          <w:sz w:val="24"/>
+          <w:szCs w:val="24"/>
+        </w:rPr>
+        <w:t xml:space="preserve"> (to prevent overload on the Arduino if too many of the LEDs are on</w:t>
+      </w:r>
+      <w:r>
+        <w:rPr>
+          <w:sz w:val="24"/>
+          <w:szCs w:val="24"/>
+        </w:rPr>
+        <w:t xml:space="preserve"> at the same time</w:t>
+      </w:r>
+      <w:r>
+        <w:rPr>
+          <w:sz w:val="24"/>
+          <w:szCs w:val="24"/>
+        </w:rPr>
+        <w:t>):</w:t>
+      </w:r>
+    </w:p>
+    <w:p>
+      <w:pPr>
+        <w:jc w:val="center"/>
+        <w:rPr>
+          <w:b/>
+          <w:sz w:val="32"/>
+          <w:szCs w:val="32"/>
+          <w:u w:val="single"/>
+        </w:rPr>
+      </w:pPr>
+      <w:r>
+        <w:rPr>
+          <w:noProof/>
+        </w:rPr>
+        <w:drawing>
+          <wp:inline distT="0" distB="0" distL="0" distR="0" wp14:anchorId="246463E9" wp14:editId="4B603E2D">
+            <wp:extent cx="2206427" cy="1914525"/>
+            <wp:effectExtent l="0" t="0" r="3810" b="0"/>
+            <wp:docPr id="1" name="Picture 1"/>
+            <wp:cNvGraphicFramePr>
+              <a:graphicFrameLocks xmlns:a="http://schemas.openxmlformats.org/drawingml/2006/main" noChangeAspect="1"/>
+            </wp:cNvGraphicFramePr>
+            <a:graphic xmlns:a="http://schemas.openxmlformats.org/drawingml/2006/main">
+              <a:graphicData uri="http://schemas.openxmlformats.org/drawingml/2006/picture">
+                <pic:pic xmlns:pic="http://schemas.openxmlformats.org/drawingml/2006/picture">
+                  <pic:nvPicPr>
+                    <pic:cNvPr id="1" name=""/>
+                    <pic:cNvPicPr/>
+                  </pic:nvPicPr>
+                  <pic:blipFill>
+                    <a:blip r:embed="rId12"/>
+                    <a:stretch>
+                      <a:fillRect/>
+                    </a:stretch>
+                  </pic:blipFill>
+                  <pic:spPr>
+                    <a:xfrm>
+                      <a:off x="0" y="0"/>
                       <a:ext cx="2214617" cy="1921631"/>
                     </a:xfrm>
                     <a:prstGeom prst="rect">
@@ -20293,12 +20488,12 @@
       <w:pPr>
         <w:pStyle w:val="Heading1"/>
       </w:pPr>
-      <w:bookmarkStart w:id="14" w:name="_Toc475800690"/>
+      <w:bookmarkStart w:id="13" w:name="_Toc475800690"/>
       <w:r>
         <w:lastRenderedPageBreak/>
         <w:t>Pin Mapping for Arduino Mega 2560</w:t>
       </w:r>
-      <w:bookmarkEnd w:id="14"/>
+      <w:bookmarkEnd w:id="13"/>
     </w:p>
     <w:p>
       <w:pPr>
@@ -31037,12 +31232,12 @@
       <w:pPr>
         <w:pStyle w:val="Heading1"/>
       </w:pPr>
-      <w:bookmarkStart w:id="15" w:name="_Toc475800691"/>
+      <w:bookmarkStart w:id="14" w:name="_Toc475800691"/>
       <w:r>
         <w:lastRenderedPageBreak/>
         <w:t>Hardware setup for Arduino Due</w:t>
       </w:r>
-      <w:bookmarkEnd w:id="15"/>
+      <w:bookmarkEnd w:id="14"/>
     </w:p>
     <w:p>
       <w:pPr>
@@ -31222,191 +31417,6 @@
             <wp:extent cx="1666875" cy="642216"/>
             <wp:effectExtent l="0" t="0" r="0" b="5715"/>
             <wp:docPr id="8" name="Picture 8"/>
-            <wp:cNvGraphicFramePr>
-              <a:graphicFrameLocks xmlns:a="http://schemas.openxmlformats.org/drawingml/2006/main" noChangeAspect="1"/>
-            </wp:cNvGraphicFramePr>
-            <a:graphic xmlns:a="http://schemas.openxmlformats.org/drawingml/2006/main">
-              <a:graphicData uri="http://schemas.openxmlformats.org/drawingml/2006/picture">
-                <pic:pic xmlns:pic="http://schemas.openxmlformats.org/drawingml/2006/picture">
-                  <pic:nvPicPr>
-                    <pic:cNvPr id="1" name=""/>
-                    <pic:cNvPicPr/>
-                  </pic:nvPicPr>
-                  <pic:blipFill>
-                    <a:blip r:embed="rId12"/>
-                    <a:stretch>
-                      <a:fillRect/>
-                    </a:stretch>
-                  </pic:blipFill>
-                  <pic:spPr>
-                    <a:xfrm>
-                      <a:off x="0" y="0"/>
-                      <a:ext cx="1675908" cy="645696"/>
-                    </a:xfrm>
-                    <a:prstGeom prst="rect">
-                      <a:avLst/>
-                    </a:prstGeom>
-                  </pic:spPr>
-                </pic:pic>
-              </a:graphicData>
-            </a:graphic>
-          </wp:inline>
-        </w:drawing>
-      </w:r>
-    </w:p>
-    <w:p>
-      <w:pPr>
-        <w:pStyle w:val="ListParagraph"/>
-        <w:numPr>
-          <w:ilvl w:val="0"/>
-          <w:numId w:val="37"/>
-        </w:numPr>
-        <w:autoSpaceDE w:val="0"/>
-        <w:autoSpaceDN w:val="0"/>
-        <w:adjustRightInd w:val="0"/>
-        <w:spacing w:after="0" w:line="240" w:lineRule="auto"/>
-        <w:rPr>
-          <w:rFonts w:ascii="Calibri" w:hAnsi="Calibri" w:cs="Calibri"/>
-          <w:sz w:val="24"/>
-          <w:szCs w:val="24"/>
-        </w:rPr>
-      </w:pPr>
-      <w:r>
-        <w:rPr>
-          <w:rFonts w:ascii="Calibri" w:hAnsi="Calibri" w:cs="Calibri"/>
-          <w:sz w:val="24"/>
-          <w:szCs w:val="24"/>
-        </w:rPr>
-        <w:t xml:space="preserve">The reset circuit on (some) Due boards is not very reliable at power-up (this seems to be a common problem), leaving the Due sometimes </w:t>
-      </w:r>
-      <w:r>
-        <w:rPr>
-          <w:rFonts w:ascii="Calibri" w:hAnsi="Calibri" w:cs="Calibri"/>
-          <w:sz w:val="24"/>
-          <w:szCs w:val="24"/>
-        </w:rPr>
-        <w:t xml:space="preserve">in a blocked state </w:t>
-      </w:r>
-      <w:r>
-        <w:rPr>
-          <w:rFonts w:ascii="Calibri" w:hAnsi="Calibri" w:cs="Calibri"/>
-          <w:sz w:val="24"/>
-          <w:szCs w:val="24"/>
-        </w:rPr>
-        <w:t xml:space="preserve">after power-up. </w:t>
-      </w:r>
-      <w:r>
-        <w:rPr>
-          <w:sz w:val="24"/>
-          <w:szCs w:val="24"/>
-        </w:rPr>
-        <w:t>If you experience</w:t>
-      </w:r>
-      <w:r>
-        <w:rPr>
-          <w:sz w:val="24"/>
-          <w:szCs w:val="24"/>
-        </w:rPr>
-        <w:t xml:space="preserve"> </w:t>
-      </w:r>
-      <w:r>
-        <w:rPr>
-          <w:sz w:val="24"/>
-          <w:szCs w:val="24"/>
-        </w:rPr>
-        <w:t>this</w:t>
-      </w:r>
-      <w:r>
-        <w:rPr>
-          <w:sz w:val="24"/>
-          <w:szCs w:val="24"/>
-        </w:rPr>
-        <w:t xml:space="preserve">, a </w:t>
-      </w:r>
-      <w:r>
-        <w:rPr>
-          <w:sz w:val="24"/>
-          <w:szCs w:val="24"/>
-        </w:rPr>
-        <w:t xml:space="preserve">simple workaround is </w:t>
-      </w:r>
-      <w:r>
-        <w:rPr>
-          <w:sz w:val="24"/>
-          <w:szCs w:val="24"/>
-        </w:rPr>
-        <w:t xml:space="preserve">to </w:t>
-      </w:r>
-      <w:r>
-        <w:rPr>
-          <w:sz w:val="24"/>
-          <w:szCs w:val="24"/>
-        </w:rPr>
-        <w:t>a</w:t>
-      </w:r>
-      <w:r>
-        <w:rPr>
-          <w:sz w:val="24"/>
-          <w:szCs w:val="24"/>
-        </w:rPr>
-        <w:t>dd</w:t>
-      </w:r>
-      <w:r>
-        <w:rPr>
-          <w:sz w:val="24"/>
-          <w:szCs w:val="24"/>
-        </w:rPr>
-        <w:t xml:space="preserve"> a </w:t>
-      </w:r>
-      <w:r>
-        <w:rPr>
-          <w:sz w:val="24"/>
-          <w:szCs w:val="24"/>
-        </w:rPr>
-        <w:t xml:space="preserve">capacitor and resistor </w:t>
-      </w:r>
-      <w:r>
-        <w:rPr>
-          <w:sz w:val="24"/>
-          <w:szCs w:val="24"/>
-        </w:rPr>
-        <w:t xml:space="preserve">to </w:t>
-      </w:r>
-      <w:r>
-        <w:rPr>
-          <w:sz w:val="24"/>
-          <w:szCs w:val="24"/>
-        </w:rPr>
-        <w:t>keep the RESET line low for a bit longer at power-up. This has worked fine for me and not caused any side effects</w:t>
-      </w:r>
-      <w:r>
-        <w:rPr>
-          <w:sz w:val="24"/>
-          <w:szCs w:val="24"/>
-        </w:rPr>
-        <w:t>.</w:t>
-      </w:r>
-    </w:p>
-    <w:p>
-      <w:pPr>
-        <w:tabs>
-          <w:tab w:val="left" w:pos="2700"/>
-        </w:tabs>
-        <w:jc w:val="center"/>
-        <w:rPr>
-          <w:sz w:val="24"/>
-          <w:szCs w:val="24"/>
-        </w:rPr>
-      </w:pPr>
-      <w:r>
-        <w:rPr>
-          <w:noProof/>
-        </w:rPr>
-        <w:drawing>
-          <wp:inline distT="0" distB="0" distL="0" distR="0" wp14:anchorId="1479DA28" wp14:editId="65C27F54">
-            <wp:extent cx="1981200" cy="704850"/>
-            <wp:effectExtent l="0" t="0" r="0" b="0"/>
-            <wp:docPr id="7" name="Picture 7"/>
             <wp:cNvGraphicFramePr>
               <a:graphicFrameLocks xmlns:a="http://schemas.openxmlformats.org/drawingml/2006/main" noChangeAspect="1"/>
             </wp:cNvGraphicFramePr>
@@ -31426,6 +31436,191 @@
                   <pic:spPr>
                     <a:xfrm>
                       <a:off x="0" y="0"/>
+                      <a:ext cx="1675908" cy="645696"/>
+                    </a:xfrm>
+                    <a:prstGeom prst="rect">
+                      <a:avLst/>
+                    </a:prstGeom>
+                  </pic:spPr>
+                </pic:pic>
+              </a:graphicData>
+            </a:graphic>
+          </wp:inline>
+        </w:drawing>
+      </w:r>
+    </w:p>
+    <w:p>
+      <w:pPr>
+        <w:pStyle w:val="ListParagraph"/>
+        <w:numPr>
+          <w:ilvl w:val="0"/>
+          <w:numId w:val="37"/>
+        </w:numPr>
+        <w:autoSpaceDE w:val="0"/>
+        <w:autoSpaceDN w:val="0"/>
+        <w:adjustRightInd w:val="0"/>
+        <w:spacing w:after="0" w:line="240" w:lineRule="auto"/>
+        <w:rPr>
+          <w:rFonts w:ascii="Calibri" w:hAnsi="Calibri" w:cs="Calibri"/>
+          <w:sz w:val="24"/>
+          <w:szCs w:val="24"/>
+        </w:rPr>
+      </w:pPr>
+      <w:r>
+        <w:rPr>
+          <w:rFonts w:ascii="Calibri" w:hAnsi="Calibri" w:cs="Calibri"/>
+          <w:sz w:val="24"/>
+          <w:szCs w:val="24"/>
+        </w:rPr>
+        <w:t xml:space="preserve">The reset circuit on (some) Due boards is not very reliable at power-up (this seems to be a common problem), leaving the Due sometimes </w:t>
+      </w:r>
+      <w:r>
+        <w:rPr>
+          <w:rFonts w:ascii="Calibri" w:hAnsi="Calibri" w:cs="Calibri"/>
+          <w:sz w:val="24"/>
+          <w:szCs w:val="24"/>
+        </w:rPr>
+        <w:t xml:space="preserve">in a blocked state </w:t>
+      </w:r>
+      <w:r>
+        <w:rPr>
+          <w:rFonts w:ascii="Calibri" w:hAnsi="Calibri" w:cs="Calibri"/>
+          <w:sz w:val="24"/>
+          <w:szCs w:val="24"/>
+        </w:rPr>
+        <w:t xml:space="preserve">after power-up. </w:t>
+      </w:r>
+      <w:r>
+        <w:rPr>
+          <w:sz w:val="24"/>
+          <w:szCs w:val="24"/>
+        </w:rPr>
+        <w:t>If you experience</w:t>
+      </w:r>
+      <w:r>
+        <w:rPr>
+          <w:sz w:val="24"/>
+          <w:szCs w:val="24"/>
+        </w:rPr>
+        <w:t xml:space="preserve"> </w:t>
+      </w:r>
+      <w:r>
+        <w:rPr>
+          <w:sz w:val="24"/>
+          <w:szCs w:val="24"/>
+        </w:rPr>
+        <w:t>this</w:t>
+      </w:r>
+      <w:r>
+        <w:rPr>
+          <w:sz w:val="24"/>
+          <w:szCs w:val="24"/>
+        </w:rPr>
+        <w:t xml:space="preserve">, a </w:t>
+      </w:r>
+      <w:r>
+        <w:rPr>
+          <w:sz w:val="24"/>
+          <w:szCs w:val="24"/>
+        </w:rPr>
+        <w:t xml:space="preserve">simple workaround is </w:t>
+      </w:r>
+      <w:r>
+        <w:rPr>
+          <w:sz w:val="24"/>
+          <w:szCs w:val="24"/>
+        </w:rPr>
+        <w:t xml:space="preserve">to </w:t>
+      </w:r>
+      <w:r>
+        <w:rPr>
+          <w:sz w:val="24"/>
+          <w:szCs w:val="24"/>
+        </w:rPr>
+        <w:t>a</w:t>
+      </w:r>
+      <w:r>
+        <w:rPr>
+          <w:sz w:val="24"/>
+          <w:szCs w:val="24"/>
+        </w:rPr>
+        <w:t>dd</w:t>
+      </w:r>
+      <w:r>
+        <w:rPr>
+          <w:sz w:val="24"/>
+          <w:szCs w:val="24"/>
+        </w:rPr>
+        <w:t xml:space="preserve"> a </w:t>
+      </w:r>
+      <w:r>
+        <w:rPr>
+          <w:sz w:val="24"/>
+          <w:szCs w:val="24"/>
+        </w:rPr>
+        <w:t xml:space="preserve">capacitor and resistor </w:t>
+      </w:r>
+      <w:r>
+        <w:rPr>
+          <w:sz w:val="24"/>
+          <w:szCs w:val="24"/>
+        </w:rPr>
+        <w:t xml:space="preserve">to </w:t>
+      </w:r>
+      <w:r>
+        <w:rPr>
+          <w:sz w:val="24"/>
+          <w:szCs w:val="24"/>
+        </w:rPr>
+        <w:t>keep the RESET line low for a bit longer at power-up. This has worked fine for me and not caused any side effects</w:t>
+      </w:r>
+      <w:r>
+        <w:rPr>
+          <w:sz w:val="24"/>
+          <w:szCs w:val="24"/>
+        </w:rPr>
+        <w:t>.</w:t>
+      </w:r>
+    </w:p>
+    <w:p>
+      <w:pPr>
+        <w:tabs>
+          <w:tab w:val="left" w:pos="2700"/>
+        </w:tabs>
+        <w:jc w:val="center"/>
+        <w:rPr>
+          <w:sz w:val="24"/>
+          <w:szCs w:val="24"/>
+        </w:rPr>
+      </w:pPr>
+      <w:r>
+        <w:rPr>
+          <w:noProof/>
+        </w:rPr>
+        <w:drawing>
+          <wp:inline distT="0" distB="0" distL="0" distR="0" wp14:anchorId="1479DA28" wp14:editId="65C27F54">
+            <wp:extent cx="1981200" cy="704850"/>
+            <wp:effectExtent l="0" t="0" r="0" b="0"/>
+            <wp:docPr id="7" name="Picture 7"/>
+            <wp:cNvGraphicFramePr>
+              <a:graphicFrameLocks xmlns:a="http://schemas.openxmlformats.org/drawingml/2006/main" noChangeAspect="1"/>
+            </wp:cNvGraphicFramePr>
+            <a:graphic xmlns:a="http://schemas.openxmlformats.org/drawingml/2006/main">
+              <a:graphicData uri="http://schemas.openxmlformats.org/drawingml/2006/picture">
+                <pic:pic xmlns:pic="http://schemas.openxmlformats.org/drawingml/2006/picture">
+                  <pic:nvPicPr>
+                    <pic:cNvPr id="1" name=""/>
+                    <pic:cNvPicPr/>
+                  </pic:nvPicPr>
+                  <pic:blipFill>
+                    <a:blip r:embed="rId14"/>
+                    <a:stretch>
+                      <a:fillRect/>
+                    </a:stretch>
+                  </pic:blipFill>
+                  <pic:spPr>
+                    <a:xfrm>
+                      <a:off x="0" y="0"/>
                       <a:ext cx="1981200" cy="704850"/>
                     </a:xfrm>
                     <a:prstGeom prst="rect">
@@ -31491,11 +31686,11 @@
       <w:pPr>
         <w:pStyle w:val="Heading1"/>
       </w:pPr>
-      <w:bookmarkStart w:id="16" w:name="_Toc475800692"/>
+      <w:bookmarkStart w:id="15" w:name="_Toc475800692"/>
       <w:r>
         <w:t>Pin Mapping for Arduino Due</w:t>
       </w:r>
-      <w:bookmarkEnd w:id="16"/>
+      <w:bookmarkEnd w:id="15"/>
     </w:p>
     <w:p>
       <w:pPr>
@@ -42443,12 +42638,12 @@
       <w:pPr>
         <w:pStyle w:val="Heading1"/>
       </w:pPr>
-      <w:bookmarkStart w:id="17" w:name="_Toc475800693"/>
+      <w:bookmarkStart w:id="16" w:name="_Toc475800693"/>
       <w:r>
         <w:lastRenderedPageBreak/>
         <w:t>Wiring an SD card to the Arduino Due</w:t>
       </w:r>
-      <w:bookmarkEnd w:id="17"/>
+      <w:bookmarkEnd w:id="16"/>
     </w:p>
     <w:p>
       <w:pPr>
@@ -42580,7 +42775,7 @@
                     <pic:cNvPicPr/>
                   </pic:nvPicPr>
                   <pic:blipFill>
-                    <a:blip r:embed="rId14"/>
+                    <a:blip r:embed="rId15"/>
                     <a:stretch>
                       <a:fillRect/>
                     </a:stretch>
@@ -42641,7 +42836,7 @@
       </w:r>
     </w:p>
     <w:sectPr>
-      <w:footerReference w:type="default" r:id="rId15"/>
+      <w:footerReference w:type="default" r:id="rId16"/>
       <w:pgSz w:w="12240" w:h="15840"/>
       <w:pgMar w:top="720" w:right="1440" w:bottom="720" w:left="720" w:header="144" w:footer="144" w:gutter="0"/>
       <w:pgNumType w:fmt="numberInDash"/>
@@ -42711,7 +42906,7 @@
           <w:rPr>
             <w:noProof/>
           </w:rPr>
-          <w:t>- 18 -</w:t>
+          <w:t>- 19 -</w:t>
         </w:r>
         <w:r>
           <w:rPr>
@@ -42764,7 +42959,7 @@
           <w:rPr>
             <w:noProof/>
           </w:rPr>
-          <w:t>- 22 -</w:t>
+          <w:t>- 21 -</w:t>
         </w:r>
         <w:r>
           <w:rPr>
@@ -48704,6 +48899,18 @@
     <w:uiPriority w:val="99"/>
     <w:rsid w:val="00661499"/>
   </w:style>
+  <w:style w:type="character" w:styleId="FollowedHyperlink">
+    <w:name w:val="FollowedHyperlink"/>
+    <w:basedOn w:val="DefaultParagraphFont"/>
+    <w:uiPriority w:val="99"/>
+    <w:semiHidden/>
+    <w:unhideWhenUsed/>
+    <w:rsid w:val="00784003"/>
+    <w:rPr>
+      <w:color w:val="954F72" w:themeColor="followedHyperlink"/>
+      <w:u w:val="single"/>
+    </w:rPr>
+  </w:style>
 </w:styles>
 </file>
 
@@ -48973,7 +49180,7 @@
 </file>
 
 <file path=customXml/itemProps1.xml><?xml version="1.0" encoding="utf-8"?>
-<ds:datastoreItem xmlns:ds="http://schemas.openxmlformats.org/officeDocument/2006/customXml" ds:itemID="{E4F1B09A-59B9-407B-9021-1043E579ABFF}">
+<ds:datastoreItem xmlns:ds="http://schemas.openxmlformats.org/officeDocument/2006/customXml" ds:itemID="{23480B80-1242-486A-B382-6F74F47227A3}">
   <ds:schemaRefs>
     <ds:schemaRef ds:uri="http://schemas.openxmlformats.org/officeDocument/2006/bibliography"/>
   </ds:schemaRefs>

</xml_diff>

<commit_message>
Added a section with info about interaction via serial terminal and fixed an error (AUX2 connection missing) in the wiring table for Arduino Mega.
</commit_message>
<xml_diff>
--- a/Documentation.docx
+++ b/Documentation.docx
@@ -37,7 +37,17 @@
           <w:sz w:val="144"/>
           <w:szCs w:val="144"/>
         </w:rPr>
-        <w:t>Altair 8800 Simulator</w:t>
+        <w:t xml:space="preserve">Altair 8800 </w:t>
+      </w:r>
+      <w:bookmarkStart w:id="0" w:name="_GoBack"/>
+      <w:bookmarkEnd w:id="0"/>
+      <w:r>
+        <w:rPr>
+          <w:rFonts w:ascii="Arial" w:hAnsi="Arial" w:cs="Arial"/>
+          <w:sz w:val="144"/>
+          <w:szCs w:val="144"/>
+        </w:rPr>
+        <w:t>Simulator</w:t>
       </w:r>
     </w:p>
     <w:p>
@@ -64,7 +74,12 @@
     </w:p>
     <w:p>
       <w:pPr>
-        <w:rPr>
+        <w:pStyle w:val="TOC1"/>
+        <w:tabs>
+          <w:tab w:val="right" w:leader="dot" w:pos="10070"/>
+        </w:tabs>
+        <w:rPr>
+          <w:rFonts w:eastAsiaTheme="minorEastAsia"/>
           <w:noProof/>
         </w:rPr>
       </w:pPr>
@@ -98,19 +113,7 @@
         </w:rPr>
         <w:fldChar w:fldCharType="separate"/>
       </w:r>
-    </w:p>
-    <w:p>
-      <w:pPr>
-        <w:pStyle w:val="TOC1"/>
-        <w:tabs>
-          <w:tab w:val="right" w:leader="dot" w:pos="10070"/>
-        </w:tabs>
-        <w:rPr>
-          <w:rFonts w:eastAsiaTheme="minorEastAsia"/>
-          <w:noProof/>
-        </w:rPr>
-      </w:pPr>
-      <w:hyperlink w:anchor="_Toc475800677" w:history="1">
+      <w:hyperlink w:anchor="_Toc476067997" w:history="1">
         <w:r>
           <w:rPr>
             <w:rStyle w:val="Hyperlink"/>
@@ -137,7 +140,7 @@
             <w:noProof/>
             <w:webHidden/>
           </w:rPr>
-          <w:instrText xml:space="preserve"> PAGEREF _Toc475800677 \h </w:instrText>
+          <w:instrText xml:space="preserve"> PAGEREF _Toc476067997 \h </w:instrText>
         </w:r>
         <w:r>
           <w:rPr>
@@ -179,7 +182,7 @@
           <w:noProof/>
         </w:rPr>
       </w:pPr>
-      <w:hyperlink w:anchor="_Toc475800678" w:history="1">
+      <w:hyperlink w:anchor="_Toc476067998" w:history="1">
         <w:r>
           <w:rPr>
             <w:rStyle w:val="Hyperlink"/>
@@ -206,7 +209,7 @@
             <w:noProof/>
             <w:webHidden/>
           </w:rPr>
-          <w:instrText xml:space="preserve"> PAGEREF _Toc475800678 \h </w:instrText>
+          <w:instrText xml:space="preserve"> PAGEREF _Toc476067998 \h </w:instrText>
         </w:r>
         <w:r>
           <w:rPr>
@@ -248,7 +251,7 @@
           <w:noProof/>
         </w:rPr>
       </w:pPr>
-      <w:hyperlink w:anchor="_Toc475800679" w:history="1">
+      <w:hyperlink w:anchor="_Toc476067999" w:history="1">
         <w:r>
           <w:rPr>
             <w:rStyle w:val="Hyperlink"/>
@@ -275,7 +278,7 @@
             <w:noProof/>
             <w:webHidden/>
           </w:rPr>
-          <w:instrText xml:space="preserve"> PAGEREF _Toc475800679 \h </w:instrText>
+          <w:instrText xml:space="preserve"> PAGEREF _Toc476067999 \h </w:instrText>
         </w:r>
         <w:r>
           <w:rPr>
@@ -317,13 +320,13 @@
           <w:noProof/>
         </w:rPr>
       </w:pPr>
-      <w:hyperlink w:anchor="_Toc475800680" w:history="1">
+      <w:hyperlink w:anchor="_Toc476068000" w:history="1">
         <w:r>
           <w:rPr>
             <w:rStyle w:val="Hyperlink"/>
             <w:noProof/>
           </w:rPr>
-          <w:t>Disk Drive Support</w:t>
+          <w:t>Interacting with software via a terminal</w:t>
         </w:r>
         <w:r>
           <w:rPr>
@@ -344,7 +347,7 @@
             <w:noProof/>
             <w:webHidden/>
           </w:rPr>
-          <w:instrText xml:space="preserve"> PAGEREF _Toc475800680 \h </w:instrText>
+          <w:instrText xml:space="preserve"> PAGEREF _Toc476068000 \h </w:instrText>
         </w:r>
         <w:r>
           <w:rPr>
@@ -386,7 +389,76 @@
           <w:noProof/>
         </w:rPr>
       </w:pPr>
-      <w:hyperlink w:anchor="_Toc475800681" w:history="1">
+      <w:hyperlink w:anchor="_Toc476068001" w:history="1">
+        <w:r>
+          <w:rPr>
+            <w:rStyle w:val="Hyperlink"/>
+            <w:noProof/>
+          </w:rPr>
+          <w:t>Disk Drive Support</w:t>
+        </w:r>
+        <w:r>
+          <w:rPr>
+            <w:noProof/>
+            <w:webHidden/>
+          </w:rPr>
+          <w:tab/>
+        </w:r>
+        <w:r>
+          <w:rPr>
+            <w:noProof/>
+            <w:webHidden/>
+          </w:rPr>
+          <w:fldChar w:fldCharType="begin"/>
+        </w:r>
+        <w:r>
+          <w:rPr>
+            <w:noProof/>
+            <w:webHidden/>
+          </w:rPr>
+          <w:instrText xml:space="preserve"> PAGEREF _Toc476068001 \h </w:instrText>
+        </w:r>
+        <w:r>
+          <w:rPr>
+            <w:noProof/>
+            <w:webHidden/>
+          </w:rPr>
+        </w:r>
+        <w:r>
+          <w:rPr>
+            <w:noProof/>
+            <w:webHidden/>
+          </w:rPr>
+          <w:fldChar w:fldCharType="separate"/>
+        </w:r>
+        <w:r>
+          <w:rPr>
+            <w:noProof/>
+            <w:webHidden/>
+          </w:rPr>
+          <w:t>- 8 -</w:t>
+        </w:r>
+        <w:r>
+          <w:rPr>
+            <w:noProof/>
+            <w:webHidden/>
+          </w:rPr>
+          <w:fldChar w:fldCharType="end"/>
+        </w:r>
+      </w:hyperlink>
+    </w:p>
+    <w:p>
+      <w:pPr>
+        <w:pStyle w:val="TOC1"/>
+        <w:tabs>
+          <w:tab w:val="right" w:leader="dot" w:pos="10070"/>
+        </w:tabs>
+        <w:rPr>
+          <w:rFonts w:eastAsiaTheme="minorEastAsia"/>
+          <w:noProof/>
+        </w:rPr>
+      </w:pPr>
+      <w:hyperlink w:anchor="_Toc476068002" w:history="1">
         <w:r>
           <w:rPr>
             <w:rStyle w:val="Hyperlink"/>
@@ -413,7 +485,7 @@
             <w:noProof/>
             <w:webHidden/>
           </w:rPr>
-          <w:instrText xml:space="preserve"> PAGEREF _Toc475800681 \h </w:instrText>
+          <w:instrText xml:space="preserve"> PAGEREF _Toc476068002 \h </w:instrText>
         </w:r>
         <w:r>
           <w:rPr>
@@ -433,7 +505,7 @@
             <w:noProof/>
             <w:webHidden/>
           </w:rPr>
-          <w:t>- 7 -</w:t>
+          <w:t>- 9 -</w:t>
         </w:r>
         <w:r>
           <w:rPr>
@@ -455,7 +527,7 @@
           <w:noProof/>
         </w:rPr>
       </w:pPr>
-      <w:hyperlink w:anchor="_Toc475800682" w:history="1">
+      <w:hyperlink w:anchor="_Toc476068003" w:history="1">
         <w:r>
           <w:rPr>
             <w:rStyle w:val="Hyperlink"/>
@@ -482,283 +554,7 @@
             <w:noProof/>
             <w:webHidden/>
           </w:rPr>
-          <w:instrText xml:space="preserve"> PAGEREF _Toc475800682 \h </w:instrText>
-        </w:r>
-        <w:r>
-          <w:rPr>
-            <w:noProof/>
-            <w:webHidden/>
-          </w:rPr>
-        </w:r>
-        <w:r>
-          <w:rPr>
-            <w:noProof/>
-            <w:webHidden/>
-          </w:rPr>
-          <w:fldChar w:fldCharType="separate"/>
-        </w:r>
-        <w:r>
-          <w:rPr>
-            <w:noProof/>
-            <w:webHidden/>
-          </w:rPr>
-          <w:t>- 10 -</w:t>
-        </w:r>
-        <w:r>
-          <w:rPr>
-            <w:noProof/>
-            <w:webHidden/>
-          </w:rPr>
-          <w:fldChar w:fldCharType="end"/>
-        </w:r>
-      </w:hyperlink>
-    </w:p>
-    <w:p>
-      <w:pPr>
-        <w:pStyle w:val="TOC1"/>
-        <w:tabs>
-          <w:tab w:val="right" w:leader="dot" w:pos="10070"/>
-        </w:tabs>
-        <w:rPr>
-          <w:rFonts w:eastAsiaTheme="minorEastAsia"/>
-          <w:noProof/>
-        </w:rPr>
-      </w:pPr>
-      <w:hyperlink w:anchor="_Toc475800683" w:history="1">
-        <w:r>
-          <w:rPr>
-            <w:rStyle w:val="Hyperlink"/>
-            <w:noProof/>
-          </w:rPr>
-          <w:t>Debugging Capabilities</w:t>
-        </w:r>
-        <w:r>
-          <w:rPr>
-            <w:noProof/>
-            <w:webHidden/>
-          </w:rPr>
-          <w:tab/>
-        </w:r>
-        <w:r>
-          <w:rPr>
-            <w:noProof/>
-            <w:webHidden/>
-          </w:rPr>
-          <w:fldChar w:fldCharType="begin"/>
-        </w:r>
-        <w:r>
-          <w:rPr>
-            <w:noProof/>
-            <w:webHidden/>
-          </w:rPr>
-          <w:instrText xml:space="preserve"> PAGEREF _Toc475800683 \h </w:instrText>
-        </w:r>
-        <w:r>
-          <w:rPr>
-            <w:noProof/>
-            <w:webHidden/>
-          </w:rPr>
-        </w:r>
-        <w:r>
-          <w:rPr>
-            <w:noProof/>
-            <w:webHidden/>
-          </w:rPr>
-          <w:fldChar w:fldCharType="separate"/>
-        </w:r>
-        <w:r>
-          <w:rPr>
-            <w:noProof/>
-            <w:webHidden/>
-          </w:rPr>
-          <w:t>- 10 -</w:t>
-        </w:r>
-        <w:r>
-          <w:rPr>
-            <w:noProof/>
-            <w:webHidden/>
-          </w:rPr>
-          <w:fldChar w:fldCharType="end"/>
-        </w:r>
-      </w:hyperlink>
-    </w:p>
-    <w:p>
-      <w:pPr>
-        <w:pStyle w:val="TOC1"/>
-        <w:tabs>
-          <w:tab w:val="right" w:leader="dot" w:pos="10070"/>
-        </w:tabs>
-        <w:rPr>
-          <w:rFonts w:eastAsiaTheme="minorEastAsia"/>
-          <w:noProof/>
-        </w:rPr>
-      </w:pPr>
-      <w:hyperlink w:anchor="_Toc475800684" w:history="1">
-        <w:r>
-          <w:rPr>
-            <w:rStyle w:val="Hyperlink"/>
-            <w:noProof/>
-          </w:rPr>
-          <w:t>Example program: Kill-the-bit game</w:t>
-        </w:r>
-        <w:r>
-          <w:rPr>
-            <w:noProof/>
-            <w:webHidden/>
-          </w:rPr>
-          <w:tab/>
-        </w:r>
-        <w:r>
-          <w:rPr>
-            <w:noProof/>
-            <w:webHidden/>
-          </w:rPr>
-          <w:fldChar w:fldCharType="begin"/>
-        </w:r>
-        <w:r>
-          <w:rPr>
-            <w:noProof/>
-            <w:webHidden/>
-          </w:rPr>
-          <w:instrText xml:space="preserve"> PAGEREF _Toc475800684 \h </w:instrText>
-        </w:r>
-        <w:r>
-          <w:rPr>
-            <w:noProof/>
-            <w:webHidden/>
-          </w:rPr>
-        </w:r>
-        <w:r>
-          <w:rPr>
-            <w:noProof/>
-            <w:webHidden/>
-          </w:rPr>
-          <w:fldChar w:fldCharType="separate"/>
-        </w:r>
-        <w:r>
-          <w:rPr>
-            <w:noProof/>
-            <w:webHidden/>
-          </w:rPr>
-          <w:t>- 11 -</w:t>
-        </w:r>
-        <w:r>
-          <w:rPr>
-            <w:noProof/>
-            <w:webHidden/>
-          </w:rPr>
-          <w:fldChar w:fldCharType="end"/>
-        </w:r>
-      </w:hyperlink>
-    </w:p>
-    <w:p>
-      <w:pPr>
-        <w:pStyle w:val="TOC1"/>
-        <w:tabs>
-          <w:tab w:val="right" w:leader="dot" w:pos="10070"/>
-        </w:tabs>
-        <w:rPr>
-          <w:rFonts w:eastAsiaTheme="minorEastAsia"/>
-          <w:noProof/>
-        </w:rPr>
-      </w:pPr>
-      <w:hyperlink w:anchor="_Toc475800685" w:history="1">
-        <w:r>
-          <w:rPr>
-            <w:rStyle w:val="Hyperlink"/>
-            <w:noProof/>
-          </w:rPr>
-          <w:t>Loading 4k BASIC the old-school way</w:t>
-        </w:r>
-        <w:r>
-          <w:rPr>
-            <w:noProof/>
-            <w:webHidden/>
-          </w:rPr>
-          <w:tab/>
-        </w:r>
-        <w:r>
-          <w:rPr>
-            <w:noProof/>
-            <w:webHidden/>
-          </w:rPr>
-          <w:fldChar w:fldCharType="begin"/>
-        </w:r>
-        <w:r>
-          <w:rPr>
-            <w:noProof/>
-            <w:webHidden/>
-          </w:rPr>
-          <w:instrText xml:space="preserve"> PAGEREF _Toc475800685 \h </w:instrText>
-        </w:r>
-        <w:r>
-          <w:rPr>
-            <w:noProof/>
-            <w:webHidden/>
-          </w:rPr>
-        </w:r>
-        <w:r>
-          <w:rPr>
-            <w:noProof/>
-            <w:webHidden/>
-          </w:rPr>
-          <w:fldChar w:fldCharType="separate"/>
-        </w:r>
-        <w:r>
-          <w:rPr>
-            <w:noProof/>
-            <w:webHidden/>
-          </w:rPr>
-          <w:t>- 12 -</w:t>
-        </w:r>
-        <w:r>
-          <w:rPr>
-            <w:noProof/>
-            <w:webHidden/>
-          </w:rPr>
-          <w:fldChar w:fldCharType="end"/>
-        </w:r>
-      </w:hyperlink>
-    </w:p>
-    <w:p>
-      <w:pPr>
-        <w:pStyle w:val="TOC1"/>
-        <w:tabs>
-          <w:tab w:val="right" w:leader="dot" w:pos="10070"/>
-        </w:tabs>
-        <w:rPr>
-          <w:rFonts w:eastAsiaTheme="minorEastAsia"/>
-          <w:noProof/>
-        </w:rPr>
-      </w:pPr>
-      <w:hyperlink w:anchor="_Toc475800686" w:history="1">
-        <w:r>
-          <w:rPr>
-            <w:rStyle w:val="Hyperlink"/>
-            <w:noProof/>
-          </w:rPr>
-          <w:t>Altair Time Sharing BASIC</w:t>
-        </w:r>
-        <w:r>
-          <w:rPr>
-            <w:noProof/>
-            <w:webHidden/>
-          </w:rPr>
-          <w:tab/>
-        </w:r>
-        <w:r>
-          <w:rPr>
-            <w:noProof/>
-            <w:webHidden/>
-          </w:rPr>
-          <w:fldChar w:fldCharType="begin"/>
-        </w:r>
-        <w:r>
-          <w:rPr>
-            <w:noProof/>
-            <w:webHidden/>
-          </w:rPr>
-          <w:instrText xml:space="preserve"> PAGEREF _Toc475800686 \h </w:instrText>
+          <w:instrText xml:space="preserve"> PAGEREF _Toc476068003 \h </w:instrText>
         </w:r>
         <w:r>
           <w:rPr>
@@ -800,13 +596,13 @@
           <w:noProof/>
         </w:rPr>
       </w:pPr>
-      <w:hyperlink w:anchor="_Toc475800687" w:history="1">
+      <w:hyperlink w:anchor="_Toc476068004" w:history="1">
         <w:r>
           <w:rPr>
             <w:rStyle w:val="Hyperlink"/>
             <w:noProof/>
           </w:rPr>
-          <w:t>MITS Programming System II</w:t>
+          <w:t>Debugging Capabilities</w:t>
         </w:r>
         <w:r>
           <w:rPr>
@@ -827,7 +623,76 @@
             <w:noProof/>
             <w:webHidden/>
           </w:rPr>
-          <w:instrText xml:space="preserve"> PAGEREF _Toc475800687 \h </w:instrText>
+          <w:instrText xml:space="preserve"> PAGEREF _Toc476068004 \h </w:instrText>
+        </w:r>
+        <w:r>
+          <w:rPr>
+            <w:noProof/>
+            <w:webHidden/>
+          </w:rPr>
+        </w:r>
+        <w:r>
+          <w:rPr>
+            <w:noProof/>
+            <w:webHidden/>
+          </w:rPr>
+          <w:fldChar w:fldCharType="separate"/>
+        </w:r>
+        <w:r>
+          <w:rPr>
+            <w:noProof/>
+            <w:webHidden/>
+          </w:rPr>
+          <w:t>- 13 -</w:t>
+        </w:r>
+        <w:r>
+          <w:rPr>
+            <w:noProof/>
+            <w:webHidden/>
+          </w:rPr>
+          <w:fldChar w:fldCharType="end"/>
+        </w:r>
+      </w:hyperlink>
+    </w:p>
+    <w:p>
+      <w:pPr>
+        <w:pStyle w:val="TOC1"/>
+        <w:tabs>
+          <w:tab w:val="right" w:leader="dot" w:pos="10070"/>
+        </w:tabs>
+        <w:rPr>
+          <w:rFonts w:eastAsiaTheme="minorEastAsia"/>
+          <w:noProof/>
+        </w:rPr>
+      </w:pPr>
+      <w:hyperlink w:anchor="_Toc476068005" w:history="1">
+        <w:r>
+          <w:rPr>
+            <w:rStyle w:val="Hyperlink"/>
+            <w:noProof/>
+          </w:rPr>
+          <w:t>Example program: Kill-the-bit game</w:t>
+        </w:r>
+        <w:r>
+          <w:rPr>
+            <w:noProof/>
+            <w:webHidden/>
+          </w:rPr>
+          <w:tab/>
+        </w:r>
+        <w:r>
+          <w:rPr>
+            <w:noProof/>
+            <w:webHidden/>
+          </w:rPr>
+          <w:fldChar w:fldCharType="begin"/>
+        </w:r>
+        <w:r>
+          <w:rPr>
+            <w:noProof/>
+            <w:webHidden/>
+          </w:rPr>
+          <w:instrText xml:space="preserve"> PAGEREF _Toc476068005 \h </w:instrText>
         </w:r>
         <w:r>
           <w:rPr>
@@ -869,7 +734,214 @@
           <w:noProof/>
         </w:rPr>
       </w:pPr>
-      <w:hyperlink w:anchor="_Toc475800688" w:history="1">
+      <w:hyperlink w:anchor="_Toc476068006" w:history="1">
+        <w:r>
+          <w:rPr>
+            <w:rStyle w:val="Hyperlink"/>
+            <w:noProof/>
+          </w:rPr>
+          <w:t>Loading 4k BASIC the old-school way</w:t>
+        </w:r>
+        <w:r>
+          <w:rPr>
+            <w:noProof/>
+            <w:webHidden/>
+          </w:rPr>
+          <w:tab/>
+        </w:r>
+        <w:r>
+          <w:rPr>
+            <w:noProof/>
+            <w:webHidden/>
+          </w:rPr>
+          <w:fldChar w:fldCharType="begin"/>
+        </w:r>
+        <w:r>
+          <w:rPr>
+            <w:noProof/>
+            <w:webHidden/>
+          </w:rPr>
+          <w:instrText xml:space="preserve"> PAGEREF _Toc476068006 \h </w:instrText>
+        </w:r>
+        <w:r>
+          <w:rPr>
+            <w:noProof/>
+            <w:webHidden/>
+          </w:rPr>
+        </w:r>
+        <w:r>
+          <w:rPr>
+            <w:noProof/>
+            <w:webHidden/>
+          </w:rPr>
+          <w:fldChar w:fldCharType="separate"/>
+        </w:r>
+        <w:r>
+          <w:rPr>
+            <w:noProof/>
+            <w:webHidden/>
+          </w:rPr>
+          <w:t>- 15 -</w:t>
+        </w:r>
+        <w:r>
+          <w:rPr>
+            <w:noProof/>
+            <w:webHidden/>
+          </w:rPr>
+          <w:fldChar w:fldCharType="end"/>
+        </w:r>
+      </w:hyperlink>
+    </w:p>
+    <w:p>
+      <w:pPr>
+        <w:pStyle w:val="TOC1"/>
+        <w:tabs>
+          <w:tab w:val="right" w:leader="dot" w:pos="10070"/>
+        </w:tabs>
+        <w:rPr>
+          <w:rFonts w:eastAsiaTheme="minorEastAsia"/>
+          <w:noProof/>
+        </w:rPr>
+      </w:pPr>
+      <w:hyperlink w:anchor="_Toc476068007" w:history="1">
+        <w:r>
+          <w:rPr>
+            <w:rStyle w:val="Hyperlink"/>
+            <w:noProof/>
+          </w:rPr>
+          <w:t>Altair Time Sharing BASIC</w:t>
+        </w:r>
+        <w:r>
+          <w:rPr>
+            <w:noProof/>
+            <w:webHidden/>
+          </w:rPr>
+          <w:tab/>
+        </w:r>
+        <w:r>
+          <w:rPr>
+            <w:noProof/>
+            <w:webHidden/>
+          </w:rPr>
+          <w:fldChar w:fldCharType="begin"/>
+        </w:r>
+        <w:r>
+          <w:rPr>
+            <w:noProof/>
+            <w:webHidden/>
+          </w:rPr>
+          <w:instrText xml:space="preserve"> PAGEREF _Toc476068007 \h </w:instrText>
+        </w:r>
+        <w:r>
+          <w:rPr>
+            <w:noProof/>
+            <w:webHidden/>
+          </w:rPr>
+        </w:r>
+        <w:r>
+          <w:rPr>
+            <w:noProof/>
+            <w:webHidden/>
+          </w:rPr>
+          <w:fldChar w:fldCharType="separate"/>
+        </w:r>
+        <w:r>
+          <w:rPr>
+            <w:noProof/>
+            <w:webHidden/>
+          </w:rPr>
+          <w:t>- 16 -</w:t>
+        </w:r>
+        <w:r>
+          <w:rPr>
+            <w:noProof/>
+            <w:webHidden/>
+          </w:rPr>
+          <w:fldChar w:fldCharType="end"/>
+        </w:r>
+      </w:hyperlink>
+    </w:p>
+    <w:p>
+      <w:pPr>
+        <w:pStyle w:val="TOC1"/>
+        <w:tabs>
+          <w:tab w:val="right" w:leader="dot" w:pos="10070"/>
+        </w:tabs>
+        <w:rPr>
+          <w:rFonts w:eastAsiaTheme="minorEastAsia"/>
+          <w:noProof/>
+        </w:rPr>
+      </w:pPr>
+      <w:hyperlink w:anchor="_Toc476068008" w:history="1">
+        <w:r>
+          <w:rPr>
+            <w:rStyle w:val="Hyperlink"/>
+            <w:noProof/>
+          </w:rPr>
+          <w:t>MITS Programming System II</w:t>
+        </w:r>
+        <w:r>
+          <w:rPr>
+            <w:noProof/>
+            <w:webHidden/>
+          </w:rPr>
+          <w:tab/>
+        </w:r>
+        <w:r>
+          <w:rPr>
+            <w:noProof/>
+            <w:webHidden/>
+          </w:rPr>
+          <w:fldChar w:fldCharType="begin"/>
+        </w:r>
+        <w:r>
+          <w:rPr>
+            <w:noProof/>
+            <w:webHidden/>
+          </w:rPr>
+          <w:instrText xml:space="preserve"> PAGEREF _Toc476068008 \h </w:instrText>
+        </w:r>
+        <w:r>
+          <w:rPr>
+            <w:noProof/>
+            <w:webHidden/>
+          </w:rPr>
+        </w:r>
+        <w:r>
+          <w:rPr>
+            <w:noProof/>
+            <w:webHidden/>
+          </w:rPr>
+          <w:fldChar w:fldCharType="separate"/>
+        </w:r>
+        <w:r>
+          <w:rPr>
+            <w:noProof/>
+            <w:webHidden/>
+          </w:rPr>
+          <w:t>- 17 -</w:t>
+        </w:r>
+        <w:r>
+          <w:rPr>
+            <w:noProof/>
+            <w:webHidden/>
+          </w:rPr>
+          <w:fldChar w:fldCharType="end"/>
+        </w:r>
+      </w:hyperlink>
+    </w:p>
+    <w:p>
+      <w:pPr>
+        <w:pStyle w:val="TOC1"/>
+        <w:tabs>
+          <w:tab w:val="right" w:leader="dot" w:pos="10070"/>
+        </w:tabs>
+        <w:rPr>
+          <w:rFonts w:eastAsiaTheme="minorEastAsia"/>
+          <w:noProof/>
+        </w:rPr>
+      </w:pPr>
+      <w:hyperlink w:anchor="_Toc476068009" w:history="1">
         <w:r>
           <w:rPr>
             <w:rStyle w:val="Hyperlink"/>
@@ -896,76 +968,7 @@
             <w:noProof/>
             <w:webHidden/>
           </w:rPr>
-          <w:instrText xml:space="preserve"> PAGEREF _Toc475800688 \h </w:instrText>
-        </w:r>
-        <w:r>
-          <w:rPr>
-            <w:noProof/>
-            <w:webHidden/>
-          </w:rPr>
-        </w:r>
-        <w:r>
-          <w:rPr>
-            <w:noProof/>
-            <w:webHidden/>
-          </w:rPr>
-          <w:fldChar w:fldCharType="separate"/>
-        </w:r>
-        <w:r>
-          <w:rPr>
-            <w:noProof/>
-            <w:webHidden/>
-          </w:rPr>
-          <w:t>- 18 -</w:t>
-        </w:r>
-        <w:r>
-          <w:rPr>
-            <w:noProof/>
-            <w:webHidden/>
-          </w:rPr>
-          <w:fldChar w:fldCharType="end"/>
-        </w:r>
-      </w:hyperlink>
-    </w:p>
-    <w:p>
-      <w:pPr>
-        <w:pStyle w:val="TOC1"/>
-        <w:tabs>
-          <w:tab w:val="right" w:leader="dot" w:pos="10070"/>
-        </w:tabs>
-        <w:rPr>
-          <w:rFonts w:eastAsiaTheme="minorEastAsia"/>
-          <w:noProof/>
-        </w:rPr>
-      </w:pPr>
-      <w:hyperlink w:anchor="_Toc475800689" w:history="1">
-        <w:r>
-          <w:rPr>
-            <w:rStyle w:val="Hyperlink"/>
-            <w:noProof/>
-          </w:rPr>
-          <w:t>Hardware setup for Arduino Mega 2560</w:t>
-        </w:r>
-        <w:r>
-          <w:rPr>
-            <w:noProof/>
-            <w:webHidden/>
-          </w:rPr>
-          <w:tab/>
-        </w:r>
-        <w:r>
-          <w:rPr>
-            <w:noProof/>
-            <w:webHidden/>
-          </w:rPr>
-          <w:fldChar w:fldCharType="begin"/>
-        </w:r>
-        <w:r>
-          <w:rPr>
-            <w:noProof/>
-            <w:webHidden/>
-          </w:rPr>
-          <w:instrText xml:space="preserve"> PAGEREF _Toc475800689 \h </w:instrText>
+          <w:instrText xml:space="preserve"> PAGEREF _Toc476068009 \h </w:instrText>
         </w:r>
         <w:r>
           <w:rPr>
@@ -1007,13 +1010,13 @@
           <w:noProof/>
         </w:rPr>
       </w:pPr>
-      <w:hyperlink w:anchor="_Toc475800690" w:history="1">
+      <w:hyperlink w:anchor="_Toc476068010" w:history="1">
         <w:r>
           <w:rPr>
             <w:rStyle w:val="Hyperlink"/>
             <w:noProof/>
           </w:rPr>
-          <w:t>Pin Mapping for Arduino Mega 2560</w:t>
+          <w:t>Hardware setup for Arduino Mega 2560</w:t>
         </w:r>
         <w:r>
           <w:rPr>
@@ -1034,76 +1037,7 @@
             <w:noProof/>
             <w:webHidden/>
           </w:rPr>
-          <w:instrText xml:space="preserve"> PAGEREF _Toc475800690 \h </w:instrText>
-        </w:r>
-        <w:r>
-          <w:rPr>
-            <w:noProof/>
-            <w:webHidden/>
-          </w:rPr>
-        </w:r>
-        <w:r>
-          <w:rPr>
-            <w:noProof/>
-            <w:webHidden/>
-          </w:rPr>
-          <w:fldChar w:fldCharType="separate"/>
-        </w:r>
-        <w:r>
-          <w:rPr>
-            <w:noProof/>
-            <w:webHidden/>
-          </w:rPr>
-          <w:t>- 22 -</w:t>
-        </w:r>
-        <w:r>
-          <w:rPr>
-            <w:noProof/>
-            <w:webHidden/>
-          </w:rPr>
-          <w:fldChar w:fldCharType="end"/>
-        </w:r>
-      </w:hyperlink>
-    </w:p>
-    <w:p>
-      <w:pPr>
-        <w:pStyle w:val="TOC1"/>
-        <w:tabs>
-          <w:tab w:val="right" w:leader="dot" w:pos="10070"/>
-        </w:tabs>
-        <w:rPr>
-          <w:rFonts w:eastAsiaTheme="minorEastAsia"/>
-          <w:noProof/>
-        </w:rPr>
-      </w:pPr>
-      <w:hyperlink w:anchor="_Toc475800691" w:history="1">
-        <w:r>
-          <w:rPr>
-            <w:rStyle w:val="Hyperlink"/>
-            <w:noProof/>
-          </w:rPr>
-          <w:t>Hardware setup for Arduino Due</w:t>
-        </w:r>
-        <w:r>
-          <w:rPr>
-            <w:noProof/>
-            <w:webHidden/>
-          </w:rPr>
-          <w:tab/>
-        </w:r>
-        <w:r>
-          <w:rPr>
-            <w:noProof/>
-            <w:webHidden/>
-          </w:rPr>
-          <w:fldChar w:fldCharType="begin"/>
-        </w:r>
-        <w:r>
-          <w:rPr>
-            <w:noProof/>
-            <w:webHidden/>
-          </w:rPr>
-          <w:instrText xml:space="preserve"> PAGEREF _Toc475800691 \h </w:instrText>
+          <w:instrText xml:space="preserve"> PAGEREF _Toc476068010 \h </w:instrText>
         </w:r>
         <w:r>
           <w:rPr>
@@ -1145,13 +1079,13 @@
           <w:noProof/>
         </w:rPr>
       </w:pPr>
-      <w:hyperlink w:anchor="_Toc475800692" w:history="1">
+      <w:hyperlink w:anchor="_Toc476068011" w:history="1">
         <w:r>
           <w:rPr>
             <w:rStyle w:val="Hyperlink"/>
             <w:noProof/>
           </w:rPr>
-          <w:t>Pin Mapping for Arduino Due</w:t>
+          <w:t>Pin Mapping for Arduino Mega 2560</w:t>
         </w:r>
         <w:r>
           <w:rPr>
@@ -1172,7 +1106,7 @@
             <w:noProof/>
             <w:webHidden/>
           </w:rPr>
-          <w:instrText xml:space="preserve"> PAGEREF _Toc475800692 \h </w:instrText>
+          <w:instrText xml:space="preserve"> PAGEREF _Toc476068011 \h </w:instrText>
         </w:r>
         <w:r>
           <w:rPr>
@@ -1214,13 +1148,13 @@
           <w:noProof/>
         </w:rPr>
       </w:pPr>
-      <w:hyperlink w:anchor="_Toc475800693" w:history="1">
+      <w:hyperlink w:anchor="_Toc476068012" w:history="1">
         <w:r>
           <w:rPr>
             <w:rStyle w:val="Hyperlink"/>
             <w:noProof/>
           </w:rPr>
-          <w:t>Wiring an SD card to the Arduino Due</w:t>
+          <w:t>Hardware setup for Arduino Due</w:t>
         </w:r>
         <w:r>
           <w:rPr>
@@ -1241,7 +1175,7 @@
             <w:noProof/>
             <w:webHidden/>
           </w:rPr>
-          <w:instrText xml:space="preserve"> PAGEREF _Toc475800693 \h </w:instrText>
+          <w:instrText xml:space="preserve"> PAGEREF _Toc476068012 \h </w:instrText>
         </w:r>
         <w:r>
           <w:rPr>
@@ -1274,6 +1208,144 @@
     </w:p>
     <w:p>
       <w:pPr>
+        <w:pStyle w:val="TOC1"/>
+        <w:tabs>
+          <w:tab w:val="right" w:leader="dot" w:pos="10070"/>
+        </w:tabs>
+        <w:rPr>
+          <w:rFonts w:eastAsiaTheme="minorEastAsia"/>
+          <w:noProof/>
+        </w:rPr>
+      </w:pPr>
+      <w:hyperlink w:anchor="_Toc476068013" w:history="1">
+        <w:r>
+          <w:rPr>
+            <w:rStyle w:val="Hyperlink"/>
+            <w:noProof/>
+          </w:rPr>
+          <w:t>Pin Mapping for Arduino Due</w:t>
+        </w:r>
+        <w:r>
+          <w:rPr>
+            <w:noProof/>
+            <w:webHidden/>
+          </w:rPr>
+          <w:tab/>
+        </w:r>
+        <w:r>
+          <w:rPr>
+            <w:noProof/>
+            <w:webHidden/>
+          </w:rPr>
+          <w:fldChar w:fldCharType="begin"/>
+        </w:r>
+        <w:r>
+          <w:rPr>
+            <w:noProof/>
+            <w:webHidden/>
+          </w:rPr>
+          <w:instrText xml:space="preserve"> PAGEREF _Toc476068013 \h </w:instrText>
+        </w:r>
+        <w:r>
+          <w:rPr>
+            <w:noProof/>
+            <w:webHidden/>
+          </w:rPr>
+        </w:r>
+        <w:r>
+          <w:rPr>
+            <w:noProof/>
+            <w:webHidden/>
+          </w:rPr>
+          <w:fldChar w:fldCharType="separate"/>
+        </w:r>
+        <w:r>
+          <w:rPr>
+            <w:noProof/>
+            <w:webHidden/>
+          </w:rPr>
+          <w:t>- 28 -</w:t>
+        </w:r>
+        <w:r>
+          <w:rPr>
+            <w:noProof/>
+            <w:webHidden/>
+          </w:rPr>
+          <w:fldChar w:fldCharType="end"/>
+        </w:r>
+      </w:hyperlink>
+    </w:p>
+    <w:p>
+      <w:pPr>
+        <w:pStyle w:val="TOC1"/>
+        <w:tabs>
+          <w:tab w:val="right" w:leader="dot" w:pos="10070"/>
+        </w:tabs>
+        <w:rPr>
+          <w:rFonts w:eastAsiaTheme="minorEastAsia"/>
+          <w:noProof/>
+        </w:rPr>
+      </w:pPr>
+      <w:hyperlink w:anchor="_Toc476068014" w:history="1">
+        <w:r>
+          <w:rPr>
+            <w:rStyle w:val="Hyperlink"/>
+            <w:noProof/>
+          </w:rPr>
+          <w:t>Wiring an SD card to the Arduino Due</w:t>
+        </w:r>
+        <w:r>
+          <w:rPr>
+            <w:noProof/>
+            <w:webHidden/>
+          </w:rPr>
+          <w:tab/>
+        </w:r>
+        <w:r>
+          <w:rPr>
+            <w:noProof/>
+            <w:webHidden/>
+          </w:rPr>
+          <w:fldChar w:fldCharType="begin"/>
+        </w:r>
+        <w:r>
+          <w:rPr>
+            <w:noProof/>
+            <w:webHidden/>
+          </w:rPr>
+          <w:instrText xml:space="preserve"> PAGEREF _Toc476068014 \h </w:instrText>
+        </w:r>
+        <w:r>
+          <w:rPr>
+            <w:noProof/>
+            <w:webHidden/>
+          </w:rPr>
+        </w:r>
+        <w:r>
+          <w:rPr>
+            <w:noProof/>
+            <w:webHidden/>
+          </w:rPr>
+          <w:fldChar w:fldCharType="separate"/>
+        </w:r>
+        <w:r>
+          <w:rPr>
+            <w:noProof/>
+            <w:webHidden/>
+          </w:rPr>
+          <w:t>- 30 -</w:t>
+        </w:r>
+        <w:r>
+          <w:rPr>
+            <w:noProof/>
+            <w:webHidden/>
+          </w:rPr>
+          <w:fldChar w:fldCharType="end"/>
+        </w:r>
+      </w:hyperlink>
+    </w:p>
+    <w:p>
+      <w:pPr>
         <w:rPr>
           <w:rFonts w:asciiTheme="majorHAnsi" w:hAnsiTheme="majorHAnsi"/>
           <w:b/>
@@ -1318,12 +1390,12 @@
       <w:pPr>
         <w:pStyle w:val="Heading1"/>
       </w:pPr>
-      <w:bookmarkStart w:id="0" w:name="_Toc475800677"/>
+      <w:bookmarkStart w:id="1" w:name="_Toc476067997"/>
       <w:r>
         <w:lastRenderedPageBreak/>
         <w:t>Highlights</w:t>
       </w:r>
-      <w:bookmarkEnd w:id="0"/>
+      <w:bookmarkEnd w:id="1"/>
     </w:p>
     <w:p>
       <w:pPr>
@@ -1655,9 +1727,11 @@
       <w:pPr>
         <w:pStyle w:val="Heading1"/>
       </w:pPr>
+      <w:bookmarkStart w:id="2" w:name="_Toc476067998"/>
       <w:r>
         <w:t>Front Panel Elements</w:t>
       </w:r>
+      <w:bookmarkEnd w:id="2"/>
     </w:p>
     <w:p>
       <w:pPr>
@@ -1945,12 +2019,12 @@
       <w:pPr>
         <w:pStyle w:val="Heading1"/>
       </w:pPr>
-      <w:bookmarkStart w:id="1" w:name="_Toc475800679"/>
+      <w:bookmarkStart w:id="3" w:name="_Toc476067999"/>
       <w:r>
         <w:lastRenderedPageBreak/>
         <w:t>Auxiliary Switch Functions</w:t>
       </w:r>
-      <w:bookmarkEnd w:id="1"/>
+      <w:bookmarkEnd w:id="3"/>
     </w:p>
     <w:p>
       <w:pPr>
@@ -2548,7 +2622,7 @@
         <w:t xml:space="preserve">    0…0110</w:t>
       </w:r>
       <w:r>
-        <w:t>: MITS 16k ROM Basic (see AUX1 UP section below)</w:t>
+        <w:t>: MITS 16k ROM Basic</w:t>
       </w:r>
     </w:p>
     <w:p>
@@ -4125,17 +4199,562 @@
       <w:r>
         <w:br w:type="page"/>
       </w:r>
-      <w:bookmarkStart w:id="2" w:name="_Toc475800680"/>
+      <w:bookmarkStart w:id="4" w:name="_Toc476068000"/>
+      <w:r>
+        <w:lastRenderedPageBreak/>
+        <w:t xml:space="preserve">Interacting with </w:t>
+      </w:r>
+      <w:r>
+        <w:t>software</w:t>
+      </w:r>
+      <w:r>
+        <w:t xml:space="preserve"> via a terminal</w:t>
+      </w:r>
+      <w:bookmarkEnd w:id="4"/>
+    </w:p>
+    <w:p>
+      <w:r>
+        <w:t xml:space="preserve">The main way to interact with programs on the Altair is via a </w:t>
+      </w:r>
+      <w:r>
+        <w:t xml:space="preserve">terminal that is </w:t>
+      </w:r>
+      <w:r>
+        <w:t>connected</w:t>
+      </w:r>
+      <w:r>
+        <w:t xml:space="preserve"> to a </w:t>
+      </w:r>
+      <w:r>
+        <w:t xml:space="preserve">serial </w:t>
+      </w:r>
+      <w:r>
+        <w:t>interface.</w:t>
+      </w:r>
+      <w:r>
+        <w:t xml:space="preserve"> </w:t>
+      </w:r>
+      <w:r>
+        <w:t>The t</w:t>
+      </w:r>
+      <w:r>
+        <w:t xml:space="preserve">wo </w:t>
+      </w:r>
+      <w:r>
+        <w:t xml:space="preserve">most common </w:t>
+      </w:r>
+      <w:r>
+        <w:t xml:space="preserve">serial interface cards </w:t>
+      </w:r>
+      <w:r>
+        <w:t>used with the</w:t>
+      </w:r>
+      <w:r>
+        <w:t xml:space="preserve"> </w:t>
+      </w:r>
+      <w:r>
+        <w:t>Altair were t</w:t>
+      </w:r>
+      <w:r>
+        <w:t>he 88-SIO and 88-2SIO. The 88-SIO offered one serial port which (although configurable via jumpers) was most often set to use I/O addresses 0 and 1. The 88-2SIO offered two serial ports (again configurable via jumper) that usually used addresses 16/17 (first port) and 18/19 (second port).</w:t>
+      </w:r>
+    </w:p>
+    <w:p>
+      <w:r>
+        <w:t>Most systems had at least one of these installed and most programs would</w:t>
+      </w:r>
+      <w:r>
+        <w:t xml:space="preserve"> expect to</w:t>
+      </w:r>
+      <w:r>
+        <w:t xml:space="preserve"> interact via either an 88-SIO at addresses 0/1 or </w:t>
+      </w:r>
+      <w:r>
+        <w:t xml:space="preserve">the first port of </w:t>
+      </w:r>
+      <w:r>
+        <w:t>an 88-2SIO at addresses 16/17. Some programs used the SW15-8 sense switches at startup to determine which one to use. For example:</w:t>
+      </w:r>
+    </w:p>
+    <w:p>
+      <w:r>
+        <w:rPr>
+          <w:i/>
+        </w:rPr>
+        <w:t xml:space="preserve">4k BASIC and </w:t>
+      </w:r>
+      <w:r>
+        <w:rPr>
+          <w:i/>
+        </w:rPr>
+        <w:t xml:space="preserve">Programming System II: </w:t>
+      </w:r>
+      <w:r>
+        <w:t>If SW11 is up then use an 88-2SIO at 16/17 otherwise use 88-SIO at 0/1.</w:t>
+      </w:r>
+      <w:r>
+        <w:br/>
+      </w:r>
+      <w:r>
+        <w:rPr>
+          <w:i/>
+        </w:rPr>
+        <w:t>16k ROM BASIC:</w:t>
+      </w:r>
+      <w:r>
+        <w:t xml:space="preserve"> I</w:t>
+      </w:r>
+      <w:r>
+        <w:t>f SW13</w:t>
+      </w:r>
+      <w:r>
+        <w:t xml:space="preserve"> is up then use 88-SIO at 0/1 otherwise use 88-2SIO at 16/17.</w:t>
+      </w:r>
+    </w:p>
+    <w:p>
+      <w:r>
+        <w:t xml:space="preserve">The simulator simulates a system with both an 88-SIO and 88-2SIO installed at their default addresses. In the default configuration, </w:t>
+      </w:r>
+      <w:r>
+        <w:rPr>
+          <w:b/>
+        </w:rPr>
+        <w:t>both</w:t>
+      </w:r>
+      <w:r>
+        <w:t xml:space="preserve"> the 88-SIO and the first port of the 88-2SIO are mapped to the Arduino’s main serial port, i.e. any output that goes to either one will show up on a terminal connected to the Arduino and inputs coming from the terminal will be sent to both cards. This was not possible in reality (it would mean to hook up one terminal to two serial ports) but in the simulated environment it works just fine. It allows </w:t>
+      </w:r>
+      <w:r>
+        <w:t>users</w:t>
+      </w:r>
+      <w:r>
+        <w:t xml:space="preserve"> to not have to worry about </w:t>
+      </w:r>
+      <w:r>
+        <w:t xml:space="preserve">properly </w:t>
+      </w:r>
+      <w:r>
+        <w:t>set</w:t>
+      </w:r>
+      <w:r>
+        <w:t>ting</w:t>
+      </w:r>
+      <w:r>
+        <w:t xml:space="preserve"> sense switches before starting BASIC or other programs.</w:t>
+      </w:r>
+      <w:r>
+        <w:t xml:space="preserve"> </w:t>
+      </w:r>
+    </w:p>
+    <w:p>
+      <w:r>
+        <w:t xml:space="preserve">The one drawback is that when changing device settings in the configuration menu, you must first know which device is being used. The easiest way to determine that is to just un-map one </w:t>
+      </w:r>
+      <w:r>
+        <w:t>of them</w:t>
+      </w:r>
+      <w:r>
+        <w:t xml:space="preserve"> in the configuration and see if the serial I/O still works. </w:t>
+      </w:r>
+    </w:p>
+    <w:p>
+      <w:r>
+        <w:rPr>
+          <w:b/>
+        </w:rPr>
+        <w:t xml:space="preserve">7-bit vs 8-bit characters. </w:t>
+      </w:r>
+      <w:r>
+        <w:t>Early terminals used only 7-bit characters and a number of Altair programs (such as 4k BASIC) use the 8</w:t>
+      </w:r>
+      <w:r>
+        <w:rPr>
+          <w:vertAlign w:val="superscript"/>
+        </w:rPr>
+        <w:t>th</w:t>
+      </w:r>
+      <w:r>
+        <w:t xml:space="preserve"> bit of a character to define end-of-string which would work fine since the terminal would ignore the 8</w:t>
+      </w:r>
+      <w:r>
+        <w:rPr>
+          <w:vertAlign w:val="superscript"/>
+        </w:rPr>
+        <w:t>th</w:t>
+      </w:r>
+      <w:r>
+        <w:t xml:space="preserve"> bit anyways. Modern terminals use the 8</w:t>
+      </w:r>
+      <w:r>
+        <w:rPr>
+          <w:vertAlign w:val="superscript"/>
+        </w:rPr>
+        <w:t>th</w:t>
+      </w:r>
+      <w:r>
+        <w:t xml:space="preserve"> bit and so display some strange graphics character for characters where the </w:t>
+      </w:r>
+      <w:r>
+        <w:t>8</w:t>
+      </w:r>
+      <w:r>
+        <w:rPr>
+          <w:vertAlign w:val="superscript"/>
+        </w:rPr>
+        <w:t>th</w:t>
+      </w:r>
+      <w:r>
+        <w:t xml:space="preserve"> </w:t>
+      </w:r>
+      <w:r>
+        <w:t>bit is set.</w:t>
+      </w:r>
+      <w:r>
+        <w:t xml:space="preserve"> The simulator (in the serial device settings) offers a way to filter out the 8</w:t>
+      </w:r>
+      <w:r>
+        <w:rPr>
+          <w:vertAlign w:val="superscript"/>
+        </w:rPr>
+        <w:t>th</w:t>
+      </w:r>
+      <w:r>
+        <w:t xml:space="preserve"> bit by enabling the “Use 7 bits” setting.</w:t>
+      </w:r>
+    </w:p>
+    <w:p>
+      <w:r>
+        <w:rPr>
+          <w:b/>
+        </w:rPr>
+        <w:t>Uppercase input.</w:t>
+      </w:r>
+      <w:r>
+        <w:t xml:space="preserve"> Early terminals only had upper case characters and so early Altair programs (4k BASIC again) can not handle lower-case characters. The simulator offers a serial device setting (“Serial input uppercase”) that will automatically covert incoming lower-case characters to upper case.</w:t>
+      </w:r>
+    </w:p>
+    <w:p>
+      <w:r>
+        <w:rPr>
+          <w:b/>
+        </w:rPr>
+        <w:t>Backspace handling</w:t>
+      </w:r>
+      <w:r>
+        <w:t xml:space="preserve">. </w:t>
+      </w:r>
+      <w:r>
+        <w:t>Some e</w:t>
+      </w:r>
+      <w:r>
+        <w:t xml:space="preserve">arly </w:t>
+      </w:r>
+      <w:r>
+        <w:t>Altair software</w:t>
+      </w:r>
+      <w:r>
+        <w:t xml:space="preserve"> </w:t>
+      </w:r>
+      <w:r>
+        <w:t>does not use the backspace (0x08) character and instead has</w:t>
+      </w:r>
+      <w:r>
+        <w:t xml:space="preserve"> </w:t>
+      </w:r>
+      <w:r>
+        <w:t>its</w:t>
+      </w:r>
+      <w:r>
+        <w:t xml:space="preserve"> own way of undoing inputs, e.g. in 4k BASIC receiving an underscore (“_”) will print the underscore but internally delete the last character from the input buffer, i.e. have the functionality of a backspace. Other programs expect a “rubout” (0x7f) character instead of “backspace” (0x08). The simulator offers some help by offering an option to translate between backspace and underscore or backspace and rubout.</w:t>
+      </w:r>
+    </w:p>
+    <w:p>
+      <w:r>
+        <w:t xml:space="preserve">However, the simulator has no knowledge about which terminal program is being used and currently assumes that sending a rubout (0x7f) to the terminal will delete the last character </w:t>
+      </w:r>
+      <w:r>
+        <w:t xml:space="preserve">before the cursor </w:t>
+      </w:r>
+      <w:r>
+        <w:t xml:space="preserve">and move the cursor back. Putty does this but it seems like TeraTerm does not (unless it’s an option that I am not aware of). </w:t>
+      </w:r>
+    </w:p>
+    <w:p>
+      <w:r>
+        <w:t xml:space="preserve">So while enabling the “Translate backspace to underscore” option works well in BASIC when using Putty (it makes the backspace key work as you would expect on a modern computer), </w:t>
+      </w:r>
+      <w:r>
+        <w:t>in</w:t>
+      </w:r>
+      <w:r>
+        <w:t xml:space="preserve"> TeraTerm pressing backspace will just internally delete the last character (because the simulator translates backspace to underscore) but not delete it on screen (because the simulator translates the underscore back to rubout which TeraTerm does not handle).</w:t>
+      </w:r>
+    </w:p>
+    <w:p>
+      <w:r>
+        <w:lastRenderedPageBreak/>
+        <w:t xml:space="preserve">Later programs (such as Altair Disk BASIC) have proper backspace handing built in and </w:t>
+      </w:r>
+      <w:r>
+        <w:t xml:space="preserve">therefore </w:t>
+      </w:r>
+      <w:r>
+        <w:t xml:space="preserve">work </w:t>
+      </w:r>
+      <w:r>
+        <w:t xml:space="preserve">fine </w:t>
+      </w:r>
+      <w:r>
+        <w:t xml:space="preserve">with </w:t>
+      </w:r>
+      <w:r>
+        <w:t xml:space="preserve">both </w:t>
+      </w:r>
+      <w:r>
+        <w:t>Putty and TeraTerm.</w:t>
+      </w:r>
+    </w:p>
+    <w:p>
+      <w:r>
+        <w:rPr>
+          <w:b/>
+        </w:rPr>
+        <w:t xml:space="preserve">Pasting </w:t>
+      </w:r>
+      <w:r>
+        <w:rPr>
+          <w:b/>
+        </w:rPr>
+        <w:t>text</w:t>
+      </w:r>
+      <w:r>
+        <w:rPr>
+          <w:b/>
+        </w:rPr>
+        <w:t xml:space="preserve"> into the </w:t>
+      </w:r>
+      <w:r>
+        <w:rPr>
+          <w:b/>
+        </w:rPr>
+        <w:t>terminal</w:t>
+      </w:r>
+      <w:r>
+        <w:t xml:space="preserve">. When pasting large amounts of text into the terminal, </w:t>
+      </w:r>
+      <w:r>
+        <w:t>the</w:t>
+      </w:r>
+      <w:r>
+        <w:t xml:space="preserve"> terminal program usually sends that text at the given baud rate. So if </w:t>
+      </w:r>
+      <w:r>
+        <w:t>the connection is</w:t>
+      </w:r>
+      <w:r>
+        <w:t xml:space="preserve"> using 9600 baud then a new character will arrive at the simulator about </w:t>
+      </w:r>
+      <w:r>
+        <w:t xml:space="preserve">every </w:t>
+      </w:r>
+      <w:r>
+        <w:t>m</w:t>
+      </w:r>
+      <w:r>
+        <w:t>illisecond</w:t>
+      </w:r>
+      <w:r>
+        <w:t>. With many simulated programs (and especially when running the simulator on the Arduino Mega) this can cause characters to get lost because the simulated program can not keep up processing the characters at t</w:t>
+      </w:r>
+      <w:r>
+        <w:t>he rate that they arrive.</w:t>
+      </w:r>
+    </w:p>
+    <w:p>
+      <w:r>
+        <w:t>There are t</w:t>
+      </w:r>
+      <w:r>
+        <w:t>wo</w:t>
+      </w:r>
+      <w:r>
+        <w:t xml:space="preserve"> </w:t>
+      </w:r>
+      <w:r>
+        <w:t>ways</w:t>
+      </w:r>
+      <w:r>
+        <w:t xml:space="preserve"> to </w:t>
+      </w:r>
+      <w:r>
+        <w:t>deal with this:</w:t>
+      </w:r>
+    </w:p>
+    <w:p>
+      <w:pPr>
+        <w:pStyle w:val="ListParagraph"/>
+        <w:numPr>
+          <w:ilvl w:val="0"/>
+          <w:numId w:val="48"/>
+        </w:numPr>
+      </w:pPr>
+      <w:r>
+        <w:t>Lower the baud rate of the host serial interface</w:t>
+      </w:r>
+      <w:r>
+        <w:t xml:space="preserve"> and your terminal program</w:t>
+      </w:r>
+      <w:r>
+        <w:t>, which forces the terminal to send characters at a lower speed. This works</w:t>
+      </w:r>
+      <w:r>
+        <w:t xml:space="preserve"> to some degree but </w:t>
+      </w:r>
+      <w:r>
+        <w:t xml:space="preserve">(a) </w:t>
+      </w:r>
+      <w:r>
+        <w:t xml:space="preserve">you may not be able to reduce the </w:t>
+      </w:r>
+      <w:r>
+        <w:t>baud rate</w:t>
+      </w:r>
+      <w:r>
+        <w:t xml:space="preserve"> enough </w:t>
+      </w:r>
+      <w:r>
+        <w:t xml:space="preserve">to guarantee that no characters </w:t>
+      </w:r>
+      <w:r>
+        <w:t>are</w:t>
+      </w:r>
+      <w:r>
+        <w:t xml:space="preserve"> lost (especially </w:t>
+      </w:r>
+      <w:r>
+        <w:t>when using the Mega</w:t>
+      </w:r>
+      <w:r>
+        <w:t>) and (b) reducing the baud rate will also lower the transmission speed from the simulator to your terminal, which can become annoying when outputting large amounts of text.</w:t>
+      </w:r>
+    </w:p>
+    <w:p>
+      <w:pPr>
+        <w:pStyle w:val="ListParagraph"/>
+      </w:pPr>
+    </w:p>
+    <w:p>
+      <w:pPr>
+        <w:pStyle w:val="ListParagraph"/>
+        <w:numPr>
+          <w:ilvl w:val="0"/>
+          <w:numId w:val="48"/>
+        </w:numPr>
+      </w:pPr>
+      <w:r>
+        <w:t xml:space="preserve">The </w:t>
+      </w:r>
+      <w:r>
+        <w:t>better</w:t>
+      </w:r>
+      <w:r>
+        <w:t xml:space="preserve"> option is to tell your terminal to add a delay between sending characters. TeraTerm allows this </w:t>
+      </w:r>
+      <w:r>
+        <w:t xml:space="preserve">by changing the “Transmit delay” settings </w:t>
+      </w:r>
+      <w:r>
+        <w:t xml:space="preserve">(In the </w:t>
+      </w:r>
+      <w:r>
+        <w:t>Setup</w:t>
+      </w:r>
+      <w:r>
+        <w:t xml:space="preserve">-&gt;Serial port menu). </w:t>
+      </w:r>
+      <w:r>
+        <w:t xml:space="preserve">The terminal will still send at </w:t>
+      </w:r>
+      <w:r>
+        <w:t>the given</w:t>
+      </w:r>
+      <w:r>
+        <w:t xml:space="preserve"> </w:t>
+      </w:r>
+      <w:r>
+        <w:t xml:space="preserve">(fast) </w:t>
+      </w:r>
+      <w:r>
+        <w:t xml:space="preserve">baud rate (and more importantly </w:t>
+      </w:r>
+      <w:r>
+        <w:rPr>
+          <w:i/>
+        </w:rPr>
+        <w:t>receive</w:t>
+      </w:r>
+      <w:r>
+        <w:t xml:space="preserve"> at the fast baud rate) but will wait for a specified amount of time before sending the next character. Moreover, TeraTerm allows to specify a delay after a carriage return/line feed. This is important because some programs (such as BASIC) need additional time after seeing a carriage return to process the input.</w:t>
+      </w:r>
+      <w:r>
+        <w:br/>
+      </w:r>
+      <w:r>
+        <w:t xml:space="preserve">Some testing has shown that </w:t>
+      </w:r>
+      <w:r>
+        <w:t xml:space="preserve">for the Arduino Mega, </w:t>
+      </w:r>
+      <w:r>
+        <w:t>setting the Transmit</w:t>
+      </w:r>
+      <w:r>
+        <w:t xml:space="preserve"> delay to 10msec/char and 200msec/line works well even with the host serial rate set at 115200 baud. On the Due, 3msec/char a</w:t>
+      </w:r>
+      <w:r>
+        <w:t>nd 25</w:t>
+      </w:r>
+      <w:r>
+        <w:t xml:space="preserve">msec/line should be sufficient. These are just some basic benchmarks. The optimum setting (not too </w:t>
+      </w:r>
+      <w:r>
+        <w:br/>
+      </w:r>
+      <w:r>
+        <w:t xml:space="preserve">much </w:t>
+      </w:r>
+      <w:r>
+        <w:t xml:space="preserve">delay </w:t>
+      </w:r>
+      <w:r>
+        <w:t xml:space="preserve">but </w:t>
+      </w:r>
+      <w:r>
+        <w:t xml:space="preserve">also </w:t>
+      </w:r>
+      <w:r>
+        <w:t>not too little) will also depend on the baud rate.</w:t>
+      </w:r>
+      <w:r>
+        <w:br/>
+        <w:t>Unfortunately it appears that Putty does not support a transmit delay.</w:t>
+      </w:r>
+      <w:r>
+        <w:br w:type="page"/>
+      </w:r>
+    </w:p>
+    <w:p>
+      <w:pPr>
+        <w:pStyle w:val="Heading1"/>
+      </w:pPr>
+      <w:bookmarkStart w:id="5" w:name="_Toc476068001"/>
       <w:r>
         <w:lastRenderedPageBreak/>
         <w:t>Disk Drive Support</w:t>
       </w:r>
-      <w:bookmarkEnd w:id="2"/>
-    </w:p>
-    <w:p>
-      <w:pPr>
-        <w:jc w:val="center"/>
-      </w:pPr>
+      <w:bookmarkEnd w:id="5"/>
+    </w:p>
+    <w:p>
       <w:r>
         <w:t xml:space="preserve">Disk drive support is optional and requires a SD card attached to the Arduino Due’s SPI header (the 2-row, 6-pin header marked “SPI”). See the </w:t>
       </w:r>
@@ -4496,12 +5115,12 @@
       <w:pPr>
         <w:pStyle w:val="Heading1"/>
       </w:pPr>
-      <w:bookmarkStart w:id="3" w:name="_Toc475800681"/>
+      <w:bookmarkStart w:id="6" w:name="_Toc476068002"/>
       <w:r>
         <w:lastRenderedPageBreak/>
         <w:t>Configuration Menu</w:t>
       </w:r>
-      <w:bookmarkEnd w:id="3"/>
+      <w:bookmarkEnd w:id="6"/>
     </w:p>
     <w:p>
       <w:r>
@@ -4839,13 +5458,7 @@
         <w:rPr>
           <w:i/>
         </w:rPr>
-        <w:t xml:space="preserve">Configure </w:t>
-      </w:r>
-      <w:r>
-        <w:rPr>
-          <w:i/>
-        </w:rPr>
-        <w:t>Disk Drives</w:t>
+        <w:t>Configure Disk Drives</w:t>
       </w:r>
       <w:r>
         <w:t xml:space="preserve"> (Only if disk drive emulation is enabled)</w:t>
@@ -4856,13 +5469,7 @@
         <w:pStyle w:val="ListParagraph"/>
       </w:pPr>
       <w:r>
-        <w:t>See “</w:t>
-      </w:r>
-      <w:r>
-        <w:t>Disk Drive</w:t>
-      </w:r>
-      <w:r>
-        <w:t xml:space="preserve"> configuration” section below.</w:t>
+        <w:t>See “Disk Drive configuration” section below.</w:t>
       </w:r>
     </w:p>
     <w:p>
@@ -5739,12 +6346,12 @@
       <w:pPr>
         <w:pStyle w:val="Heading1"/>
       </w:pPr>
-      <w:bookmarkStart w:id="4" w:name="_Toc475800682"/>
+      <w:bookmarkStart w:id="7" w:name="_Toc476068003"/>
       <w:r>
         <w:lastRenderedPageBreak/>
         <w:t>File System Manager</w:t>
       </w:r>
-      <w:bookmarkEnd w:id="4"/>
+      <w:bookmarkEnd w:id="7"/>
     </w:p>
     <w:p>
       <w:pPr>
@@ -5910,11 +6517,11 @@
       <w:pPr>
         <w:pStyle w:val="Heading1"/>
       </w:pPr>
-      <w:bookmarkStart w:id="5" w:name="_Toc475800683"/>
+      <w:bookmarkStart w:id="8" w:name="_Toc476068004"/>
       <w:r>
         <w:t>Debugging Capabilities</w:t>
       </w:r>
-      <w:bookmarkEnd w:id="5"/>
+      <w:bookmarkEnd w:id="8"/>
     </w:p>
     <w:p>
       <w:pPr>
@@ -6289,13 +6896,7 @@
         <w:t xml:space="preserve">or data </w:t>
       </w:r>
       <w:r>
-        <w:t>through</w:t>
-      </w:r>
-      <w:r>
-        <w:t xml:space="preserve"> serial</w:t>
-      </w:r>
-      <w:r>
-        <w:t xml:space="preserve"> input</w:t>
+        <w:t>through serial input</w:t>
       </w:r>
       <w:r>
         <w:t xml:space="preserve"> into simulated memory</w:t>
@@ -6311,8 +6912,6 @@
       <w:r>
         <w:br/>
       </w:r>
-      <w:bookmarkStart w:id="6" w:name="_GoBack"/>
-      <w:bookmarkEnd w:id="6"/>
       <w:r>
         <w:tab/>
         <w:t xml:space="preserve">(all values separated by spaces). </w:t>
@@ -6399,12 +6998,12 @@
       <w:pPr>
         <w:pStyle w:val="Heading1"/>
       </w:pPr>
-      <w:bookmarkStart w:id="7" w:name="_Toc475800684"/>
+      <w:bookmarkStart w:id="9" w:name="_Toc476068005"/>
       <w:r>
         <w:lastRenderedPageBreak/>
         <w:t>Example program: Kill-the-bit game</w:t>
       </w:r>
-      <w:bookmarkEnd w:id="7"/>
+      <w:bookmarkEnd w:id="9"/>
     </w:p>
     <w:p>
       <w:pPr>
@@ -8659,12 +9258,12 @@
       <w:pPr>
         <w:pStyle w:val="Heading1"/>
       </w:pPr>
-      <w:bookmarkStart w:id="8" w:name="_Toc475800685"/>
+      <w:bookmarkStart w:id="10" w:name="_Toc476068006"/>
       <w:r>
         <w:lastRenderedPageBreak/>
         <w:t>Loading 4k BASIC the old-school way</w:t>
       </w:r>
-      <w:bookmarkEnd w:id="8"/>
+      <w:bookmarkEnd w:id="10"/>
     </w:p>
     <w:p>
       <w:pPr>
@@ -9485,12 +10084,12 @@
       <w:pPr>
         <w:pStyle w:val="Heading1"/>
       </w:pPr>
-      <w:bookmarkStart w:id="9" w:name="_Toc475800686"/>
+      <w:bookmarkStart w:id="11" w:name="_Toc476068007"/>
       <w:r>
         <w:lastRenderedPageBreak/>
         <w:t>Altair Time Sharing BASIC</w:t>
       </w:r>
-      <w:bookmarkEnd w:id="9"/>
+      <w:bookmarkEnd w:id="11"/>
     </w:p>
     <w:p>
       <w:pPr>
@@ -10394,12 +10993,12 @@
       <w:pPr>
         <w:pStyle w:val="Heading1"/>
       </w:pPr>
-      <w:bookmarkStart w:id="10" w:name="_Toc475800687"/>
+      <w:bookmarkStart w:id="12" w:name="_Toc476068008"/>
       <w:r>
         <w:lastRenderedPageBreak/>
         <w:t>MITS Programming System II</w:t>
       </w:r>
-      <w:bookmarkEnd w:id="10"/>
+      <w:bookmarkEnd w:id="12"/>
     </w:p>
     <w:p>
       <w:pPr>
@@ -12231,109 +12830,49 @@
         <w:rPr>
           <w:rFonts w:cs="Helvetica"/>
         </w:rPr>
-        <w:t>When sending large amounts of text (e.g. pasting source code into the serial terminal), it ma</w:t>
-      </w:r>
-      <w:r>
-        <w:rPr>
-          <w:rFonts w:cs="Helvetica"/>
-        </w:rPr>
-        <w:t xml:space="preserve">y come out corrupted because if the </w:t>
-      </w:r>
-      <w:r>
-        <w:rPr>
-          <w:rFonts w:cs="Helvetica"/>
-        </w:rPr>
-        <w:t xml:space="preserve">serial </w:t>
-      </w:r>
-      <w:r>
-        <w:rPr>
-          <w:rFonts w:cs="Helvetica"/>
-        </w:rPr>
-        <w:t xml:space="preserve">interface speed </w:t>
-      </w:r>
-      <w:r>
-        <w:rPr>
-          <w:rFonts w:cs="Helvetica"/>
-        </w:rPr>
-        <w:t xml:space="preserve">is </w:t>
-      </w:r>
-      <w:r>
-        <w:rPr>
-          <w:rFonts w:cs="Helvetica"/>
-        </w:rPr>
-        <w:t>greater than 1200</w:t>
-      </w:r>
-      <w:r>
-        <w:rPr>
-          <w:rFonts w:cs="Helvetica"/>
-        </w:rPr>
-        <w:t xml:space="preserve"> ba</w:t>
-      </w:r>
-      <w:r>
-        <w:rPr>
-          <w:rFonts w:cs="Helvetica"/>
-        </w:rPr>
-        <w:t xml:space="preserve">ud </w:t>
-      </w:r>
-      <w:r>
-        <w:rPr>
-          <w:rFonts w:cs="Helvetica"/>
-        </w:rPr>
-        <w:t>because</w:t>
-      </w:r>
-      <w:r>
-        <w:rPr>
-          <w:rFonts w:cs="Helvetica"/>
-        </w:rPr>
-        <w:t xml:space="preserve"> the editor/assembler can</w:t>
-      </w:r>
-      <w:r>
-        <w:rPr>
-          <w:rFonts w:cs="Helvetica"/>
-        </w:rPr>
-        <w:t xml:space="preserve">not process the arriving characters at that speed, so some get lost. You may need to drop the </w:t>
-      </w:r>
-      <w:r>
-        <w:rPr>
-          <w:rFonts w:cs="Helvetica"/>
-        </w:rPr>
-        <w:t xml:space="preserve">host </w:t>
-      </w:r>
-      <w:r>
-        <w:rPr>
-          <w:rFonts w:cs="Helvetica"/>
-        </w:rPr>
-        <w:t xml:space="preserve">serial </w:t>
-      </w:r>
-      <w:r>
-        <w:rPr>
-          <w:rFonts w:cs="Helvetica"/>
-        </w:rPr>
-        <w:t xml:space="preserve">interface </w:t>
-      </w:r>
-      <w:r>
-        <w:rPr>
-          <w:rFonts w:cs="Helvetica"/>
-        </w:rPr>
-        <w:t>speed to 1200 baud</w:t>
-      </w:r>
-      <w:r>
-        <w:rPr>
-          <w:rFonts w:cs="Helvetica"/>
-        </w:rPr>
-        <w:t xml:space="preserve"> (via the configuration editor</w:t>
-      </w:r>
-      <w:r>
-        <w:rPr>
-          <w:rFonts w:cs="Helvetica"/>
-        </w:rPr>
-        <w:t>).</w:t>
+        <w:t xml:space="preserve">When sending large amounts of text (e.g. pasting source code into the serial terminal), </w:t>
+      </w:r>
+      <w:r>
+        <w:rPr>
+          <w:rFonts w:cs="Helvetica"/>
+        </w:rPr>
+        <w:t>some characters may get lost</w:t>
+      </w:r>
+      <w:r>
+        <w:rPr>
+          <w:rFonts w:cs="Helvetica"/>
+        </w:rPr>
+        <w:t>.</w:t>
       </w:r>
       <w:r>
         <w:rPr>
           <w:rFonts w:cs="Helvetica"/>
         </w:rPr>
         <w:t xml:space="preserve"> </w:t>
+      </w:r>
+      <w:r>
+        <w:rPr>
+          <w:rFonts w:cs="Helvetica"/>
+        </w:rPr>
+        <w:t>Refer</w:t>
+      </w:r>
+      <w:r>
+        <w:rPr>
+          <w:rFonts w:cs="Helvetica"/>
+        </w:rPr>
+        <w:t xml:space="preserve"> the section about pasting text into the terminal in the “Interacting with running programs” </w:t>
+      </w:r>
+      <w:r>
+        <w:rPr>
+          <w:rFonts w:cs="Helvetica"/>
+        </w:rPr>
+        <w:t>about</w:t>
+      </w:r>
+      <w:r>
+        <w:rPr>
+          <w:rFonts w:cs="Helvetica"/>
+        </w:rPr>
+        <w:t xml:space="preserve"> possible solutions.</w:t>
       </w:r>
     </w:p>
     <w:p>
@@ -13808,7 +14347,6 @@
           <w:sz w:val="20"/>
           <w:szCs w:val="20"/>
         </w:rPr>
-        <w:lastRenderedPageBreak/>
         <w:t>14</w:t>
       </w:r>
       <w:r>
@@ -13847,6 +14385,7 @@
           <w:sz w:val="20"/>
           <w:szCs w:val="20"/>
         </w:rPr>
+        <w:lastRenderedPageBreak/>
         <w:t>[CTRL-Z</w:t>
       </w:r>
       <w:r>
@@ -16328,12 +16867,12 @@
       <w:pPr>
         <w:pStyle w:val="Heading1"/>
       </w:pPr>
-      <w:bookmarkStart w:id="11" w:name="_Toc475800688"/>
+      <w:bookmarkStart w:id="13" w:name="_Toc476068009"/>
       <w:r>
         <w:lastRenderedPageBreak/>
         <w:t>8080 Instruction Set</w:t>
       </w:r>
-      <w:bookmarkEnd w:id="11"/>
+      <w:bookmarkEnd w:id="13"/>
     </w:p>
     <w:p>
       <w:pPr>
@@ -19508,12 +20047,12 @@
       <w:pPr>
         <w:pStyle w:val="Heading1"/>
       </w:pPr>
-      <w:bookmarkStart w:id="12" w:name="_Toc475800689"/>
+      <w:bookmarkStart w:id="14" w:name="_Toc476068010"/>
       <w:r>
         <w:lastRenderedPageBreak/>
         <w:t>Hardware setup for Arduino Mega 2560</w:t>
       </w:r>
-      <w:bookmarkEnd w:id="12"/>
+      <w:bookmarkEnd w:id="14"/>
     </w:p>
     <w:p>
       <w:pPr>
@@ -20488,12 +21027,12 @@
       <w:pPr>
         <w:pStyle w:val="Heading1"/>
       </w:pPr>
-      <w:bookmarkStart w:id="13" w:name="_Toc475800690"/>
+      <w:bookmarkStart w:id="15" w:name="_Toc476068011"/>
       <w:r>
         <w:lastRenderedPageBreak/>
         <w:t>Pin Mapping for Arduino Mega 2560</w:t>
       </w:r>
-      <w:bookmarkEnd w:id="13"/>
+      <w:bookmarkEnd w:id="15"/>
     </w:p>
     <w:p>
       <w:pPr>
@@ -21186,7 +21725,14 @@
                 <w:sz w:val="24"/>
                 <w:szCs w:val="24"/>
               </w:rPr>
-              <w:t>AUX1 UP</w:t>
+              <w:t>AUX2</w:t>
+            </w:r>
+            <w:r>
+              <w:rPr>
+                <w:sz w:val="24"/>
+                <w:szCs w:val="24"/>
+              </w:rPr>
+              <w:t xml:space="preserve"> UP</w:t>
             </w:r>
           </w:p>
         </w:tc>
@@ -21325,7 +21871,14 @@
                 <w:sz w:val="24"/>
                 <w:szCs w:val="24"/>
               </w:rPr>
-              <w:t>AUX1 DOWN</w:t>
+              <w:t>AUX2</w:t>
+            </w:r>
+            <w:r>
+              <w:rPr>
+                <w:sz w:val="24"/>
+                <w:szCs w:val="24"/>
+              </w:rPr>
+              <w:t xml:space="preserve"> DOWN</w:t>
             </w:r>
           </w:p>
         </w:tc>
@@ -31232,12 +31785,12 @@
       <w:pPr>
         <w:pStyle w:val="Heading1"/>
       </w:pPr>
-      <w:bookmarkStart w:id="14" w:name="_Toc475800691"/>
+      <w:bookmarkStart w:id="16" w:name="_Toc476068012"/>
       <w:r>
         <w:lastRenderedPageBreak/>
         <w:t>Hardware setup for Arduino Due</w:t>
       </w:r>
-      <w:bookmarkEnd w:id="14"/>
+      <w:bookmarkEnd w:id="16"/>
     </w:p>
     <w:p>
       <w:pPr>
@@ -31686,11 +32239,11 @@
       <w:pPr>
         <w:pStyle w:val="Heading1"/>
       </w:pPr>
-      <w:bookmarkStart w:id="15" w:name="_Toc475800692"/>
+      <w:bookmarkStart w:id="17" w:name="_Toc476068013"/>
       <w:r>
         <w:t>Pin Mapping for Arduino Due</w:t>
       </w:r>
-      <w:bookmarkEnd w:id="15"/>
+      <w:bookmarkEnd w:id="17"/>
     </w:p>
     <w:p>
       <w:pPr>
@@ -42638,12 +43191,12 @@
       <w:pPr>
         <w:pStyle w:val="Heading1"/>
       </w:pPr>
-      <w:bookmarkStart w:id="16" w:name="_Toc475800693"/>
+      <w:bookmarkStart w:id="18" w:name="_Toc476068014"/>
       <w:r>
         <w:lastRenderedPageBreak/>
         <w:t>Wiring an SD card to the Arduino Due</w:t>
       </w:r>
-      <w:bookmarkEnd w:id="16"/>
+      <w:bookmarkEnd w:id="18"/>
     </w:p>
     <w:p>
       <w:pPr>
@@ -42906,7 +43459,7 @@
           <w:rPr>
             <w:noProof/>
           </w:rPr>
-          <w:t>- 19 -</w:t>
+          <w:t>- 1 -</w:t>
         </w:r>
         <w:r>
           <w:rPr>
@@ -42959,7 +43512,7 @@
           <w:rPr>
             <w:noProof/>
           </w:rPr>
-          <w:t>- 21 -</w:t>
+          <w:t>- 30 -</w:t>
         </w:r>
         <w:r>
           <w:rPr>
@@ -43811,6 +44364,92 @@
     </w:lvl>
   </w:abstractNum>
   <w:abstractNum w:abstractNumId="8" w15:restartNumberingAfterBreak="0">
+    <w:nsid w:val="13A544A5"/>
+    <w:multiLevelType w:val="hybridMultilevel"/>
+    <w:tmpl w:val="876CD17A"/>
+    <w:lvl w:ilvl="0" w:tplc="0409000F">
+      <w:start w:val="1"/>
+      <w:numFmt w:val="decimal"/>
+      <w:lvlText w:val="%1."/>
+      <w:lvlJc w:val="left"/>
+      <w:pPr>
+        <w:ind w:left="720" w:hanging="360"/>
+      </w:pPr>
+    </w:lvl>
+    <w:lvl w:ilvl="1" w:tplc="04090019" w:tentative="1">
+      <w:start w:val="1"/>
+      <w:numFmt w:val="lowerLetter"/>
+      <w:lvlText w:val="%2."/>
+      <w:lvlJc w:val="left"/>
+      <w:pPr>
+        <w:ind w:left="1440" w:hanging="360"/>
+      </w:pPr>
+    </w:lvl>
+    <w:lvl w:ilvl="2" w:tplc="0409001B" w:tentative="1">
+      <w:start w:val="1"/>
+      <w:numFmt w:val="lowerRoman"/>
+      <w:lvlText w:val="%3."/>
+      <w:lvlJc w:val="right"/>
+      <w:pPr>
+        <w:ind w:left="2160" w:hanging="180"/>
+      </w:pPr>
+    </w:lvl>
+    <w:lvl w:ilvl="3" w:tplc="0409000F" w:tentative="1">
+      <w:start w:val="1"/>
+      <w:numFmt w:val="decimal"/>
+      <w:lvlText w:val="%4."/>
+      <w:lvlJc w:val="left"/>
+      <w:pPr>
+        <w:ind w:left="2880" w:hanging="360"/>
+      </w:pPr>
+    </w:lvl>
+    <w:lvl w:ilvl="4" w:tplc="04090019" w:tentative="1">
+      <w:start w:val="1"/>
+      <w:numFmt w:val="lowerLetter"/>
+      <w:lvlText w:val="%5."/>
+      <w:lvlJc w:val="left"/>
+      <w:pPr>
+        <w:ind w:left="3600" w:hanging="360"/>
+      </w:pPr>
+    </w:lvl>
+    <w:lvl w:ilvl="5" w:tplc="0409001B" w:tentative="1">
+      <w:start w:val="1"/>
+      <w:numFmt w:val="lowerRoman"/>
+      <w:lvlText w:val="%6."/>
+      <w:lvlJc w:val="right"/>
+      <w:pPr>
+        <w:ind w:left="4320" w:hanging="180"/>
+      </w:pPr>
+    </w:lvl>
+    <w:lvl w:ilvl="6" w:tplc="0409000F" w:tentative="1">
+      <w:start w:val="1"/>
+      <w:numFmt w:val="decimal"/>
+      <w:lvlText w:val="%7."/>
+      <w:lvlJc w:val="left"/>
+      <w:pPr>
+        <w:ind w:left="5040" w:hanging="360"/>
+      </w:pPr>
+    </w:lvl>
+    <w:lvl w:ilvl="7" w:tplc="04090019" w:tentative="1">
+      <w:start w:val="1"/>
+      <w:numFmt w:val="lowerLetter"/>
+      <w:lvlText w:val="%8."/>
+      <w:lvlJc w:val="left"/>
+      <w:pPr>
+        <w:ind w:left="5760" w:hanging="360"/>
+      </w:pPr>
+    </w:lvl>
+    <w:lvl w:ilvl="8" w:tplc="0409001B" w:tentative="1">
+      <w:start w:val="1"/>
+      <w:numFmt w:val="lowerRoman"/>
+      <w:lvlText w:val="%9."/>
+      <w:lvlJc w:val="right"/>
+      <w:pPr>
+        <w:ind w:left="6480" w:hanging="180"/>
+      </w:pPr>
+    </w:lvl>
+  </w:abstractNum>
+  <w:abstractNum w:abstractNumId="9" w15:restartNumberingAfterBreak="0">
     <w:nsid w:val="13EF65FE"/>
     <w:multiLevelType w:val="hybridMultilevel"/>
     <w:tmpl w:val="2C5AFAA8"/>
@@ -43896,7 +44535,7 @@
       </w:pPr>
     </w:lvl>
   </w:abstractNum>
-  <w:abstractNum w:abstractNumId="9" w15:restartNumberingAfterBreak="0">
+  <w:abstractNum w:abstractNumId="10" w15:restartNumberingAfterBreak="0">
     <w:nsid w:val="148F700E"/>
     <w:multiLevelType w:val="hybridMultilevel"/>
     <w:tmpl w:val="6922BB96"/>
@@ -44009,7 +44648,7 @@
       </w:rPr>
     </w:lvl>
   </w:abstractNum>
-  <w:abstractNum w:abstractNumId="10" w15:restartNumberingAfterBreak="0">
+  <w:abstractNum w:abstractNumId="11" w15:restartNumberingAfterBreak="0">
     <w:nsid w:val="15836B53"/>
     <w:multiLevelType w:val="hybridMultilevel"/>
     <w:tmpl w:val="2FC609D0"/>
@@ -44095,7 +44734,7 @@
       </w:pPr>
     </w:lvl>
   </w:abstractNum>
-  <w:abstractNum w:abstractNumId="11" w15:restartNumberingAfterBreak="0">
+  <w:abstractNum w:abstractNumId="12" w15:restartNumberingAfterBreak="0">
     <w:nsid w:val="21E86B88"/>
     <w:multiLevelType w:val="hybridMultilevel"/>
     <w:tmpl w:val="2F400B2A"/>
@@ -44208,7 +44847,7 @@
       </w:rPr>
     </w:lvl>
   </w:abstractNum>
-  <w:abstractNum w:abstractNumId="12" w15:restartNumberingAfterBreak="0">
+  <w:abstractNum w:abstractNumId="13" w15:restartNumberingAfterBreak="0">
     <w:nsid w:val="24BC7970"/>
     <w:multiLevelType w:val="hybridMultilevel"/>
     <w:tmpl w:val="F732ECBC"/>
@@ -44297,7 +44936,7 @@
       </w:pPr>
     </w:lvl>
   </w:abstractNum>
-  <w:abstractNum w:abstractNumId="13" w15:restartNumberingAfterBreak="0">
+  <w:abstractNum w:abstractNumId="14" w15:restartNumberingAfterBreak="0">
     <w:nsid w:val="2A537026"/>
     <w:multiLevelType w:val="hybridMultilevel"/>
     <w:tmpl w:val="5576161E"/>
@@ -44410,7 +45049,7 @@
       </w:rPr>
     </w:lvl>
   </w:abstractNum>
-  <w:abstractNum w:abstractNumId="14" w15:restartNumberingAfterBreak="0">
+  <w:abstractNum w:abstractNumId="15" w15:restartNumberingAfterBreak="0">
     <w:nsid w:val="2A733B01"/>
     <w:multiLevelType w:val="hybridMultilevel"/>
     <w:tmpl w:val="CA4A27A0"/>
@@ -44522,7 +45161,7 @@
       </w:rPr>
     </w:lvl>
   </w:abstractNum>
-  <w:abstractNum w:abstractNumId="15" w15:restartNumberingAfterBreak="0">
+  <w:abstractNum w:abstractNumId="16" w15:restartNumberingAfterBreak="0">
     <w:nsid w:val="2DB41C1D"/>
     <w:multiLevelType w:val="hybridMultilevel"/>
     <w:tmpl w:val="CE4009FA"/>
@@ -44611,7 +45250,7 @@
       </w:pPr>
     </w:lvl>
   </w:abstractNum>
-  <w:abstractNum w:abstractNumId="16" w15:restartNumberingAfterBreak="0">
+  <w:abstractNum w:abstractNumId="17" w15:restartNumberingAfterBreak="0">
     <w:nsid w:val="331E33F6"/>
     <w:multiLevelType w:val="hybridMultilevel"/>
     <w:tmpl w:val="49E09006"/>
@@ -44724,7 +45363,7 @@
       </w:rPr>
     </w:lvl>
   </w:abstractNum>
-  <w:abstractNum w:abstractNumId="17" w15:restartNumberingAfterBreak="0">
+  <w:abstractNum w:abstractNumId="18" w15:restartNumberingAfterBreak="0">
     <w:nsid w:val="342C4785"/>
     <w:multiLevelType w:val="hybridMultilevel"/>
     <w:tmpl w:val="EED05C92"/>
@@ -44837,7 +45476,7 @@
       </w:rPr>
     </w:lvl>
   </w:abstractNum>
-  <w:abstractNum w:abstractNumId="18" w15:restartNumberingAfterBreak="0">
+  <w:abstractNum w:abstractNumId="19" w15:restartNumberingAfterBreak="0">
     <w:nsid w:val="3E1A3994"/>
     <w:multiLevelType w:val="hybridMultilevel"/>
     <w:tmpl w:val="FA7E6614"/>
@@ -44950,7 +45589,7 @@
       </w:rPr>
     </w:lvl>
   </w:abstractNum>
-  <w:abstractNum w:abstractNumId="19" w15:restartNumberingAfterBreak="0">
+  <w:abstractNum w:abstractNumId="20" w15:restartNumberingAfterBreak="0">
     <w:nsid w:val="3EA175AC"/>
     <w:multiLevelType w:val="hybridMultilevel"/>
     <w:tmpl w:val="86722FAE"/>
@@ -45063,7 +45702,7 @@
       </w:rPr>
     </w:lvl>
   </w:abstractNum>
-  <w:abstractNum w:abstractNumId="20" w15:restartNumberingAfterBreak="0">
+  <w:abstractNum w:abstractNumId="21" w15:restartNumberingAfterBreak="0">
     <w:nsid w:val="4613169E"/>
     <w:multiLevelType w:val="hybridMultilevel"/>
     <w:tmpl w:val="DFBA8296"/>
@@ -45176,7 +45815,7 @@
       </w:rPr>
     </w:lvl>
   </w:abstractNum>
-  <w:abstractNum w:abstractNumId="21" w15:restartNumberingAfterBreak="0">
+  <w:abstractNum w:abstractNumId="22" w15:restartNumberingAfterBreak="0">
     <w:nsid w:val="46502D78"/>
     <w:multiLevelType w:val="hybridMultilevel"/>
     <w:tmpl w:val="28F23FA0"/>
@@ -45289,7 +45928,7 @@
       </w:rPr>
     </w:lvl>
   </w:abstractNum>
-  <w:abstractNum w:abstractNumId="22" w15:restartNumberingAfterBreak="0">
+  <w:abstractNum w:abstractNumId="23" w15:restartNumberingAfterBreak="0">
     <w:nsid w:val="4CD42019"/>
     <w:multiLevelType w:val="hybridMultilevel"/>
     <w:tmpl w:val="4628C3F2"/>
@@ -45402,7 +46041,7 @@
       </w:rPr>
     </w:lvl>
   </w:abstractNum>
-  <w:abstractNum w:abstractNumId="23" w15:restartNumberingAfterBreak="0">
+  <w:abstractNum w:abstractNumId="24" w15:restartNumberingAfterBreak="0">
     <w:nsid w:val="51113E2C"/>
     <w:multiLevelType w:val="hybridMultilevel"/>
     <w:tmpl w:val="9F40D23A"/>
@@ -45514,7 +46153,7 @@
       </w:rPr>
     </w:lvl>
   </w:abstractNum>
-  <w:abstractNum w:abstractNumId="24" w15:restartNumberingAfterBreak="0">
+  <w:abstractNum w:abstractNumId="25" w15:restartNumberingAfterBreak="0">
     <w:nsid w:val="58144D14"/>
     <w:multiLevelType w:val="hybridMultilevel"/>
     <w:tmpl w:val="C2D4D848"/>
@@ -45600,7 +46239,7 @@
       </w:pPr>
     </w:lvl>
   </w:abstractNum>
-  <w:abstractNum w:abstractNumId="25" w15:restartNumberingAfterBreak="0">
+  <w:abstractNum w:abstractNumId="26" w15:restartNumberingAfterBreak="0">
     <w:nsid w:val="5AB473F7"/>
     <w:multiLevelType w:val="hybridMultilevel"/>
     <w:tmpl w:val="2F96F2A4"/>
@@ -45713,7 +46352,7 @@
       </w:rPr>
     </w:lvl>
   </w:abstractNum>
-  <w:abstractNum w:abstractNumId="26" w15:restartNumberingAfterBreak="0">
+  <w:abstractNum w:abstractNumId="27" w15:restartNumberingAfterBreak="0">
     <w:nsid w:val="5BD423B3"/>
     <w:multiLevelType w:val="hybridMultilevel"/>
     <w:tmpl w:val="7E2CE152"/>
@@ -45826,7 +46465,7 @@
       </w:rPr>
     </w:lvl>
   </w:abstractNum>
-  <w:abstractNum w:abstractNumId="27" w15:restartNumberingAfterBreak="0">
+  <w:abstractNum w:abstractNumId="28" w15:restartNumberingAfterBreak="0">
     <w:nsid w:val="5D2935B7"/>
     <w:multiLevelType w:val="hybridMultilevel"/>
     <w:tmpl w:val="ECA8827A"/>
@@ -45939,7 +46578,7 @@
       </w:rPr>
     </w:lvl>
   </w:abstractNum>
-  <w:abstractNum w:abstractNumId="28" w15:restartNumberingAfterBreak="0">
+  <w:abstractNum w:abstractNumId="29" w15:restartNumberingAfterBreak="0">
     <w:nsid w:val="62DE3101"/>
     <w:multiLevelType w:val="hybridMultilevel"/>
     <w:tmpl w:val="824E553E"/>
@@ -46052,7 +46691,7 @@
       </w:rPr>
     </w:lvl>
   </w:abstractNum>
-  <w:abstractNum w:abstractNumId="29" w15:restartNumberingAfterBreak="0">
+  <w:abstractNum w:abstractNumId="30" w15:restartNumberingAfterBreak="0">
     <w:nsid w:val="62E36E35"/>
     <w:multiLevelType w:val="hybridMultilevel"/>
     <w:tmpl w:val="8962DE7E"/>
@@ -46165,7 +46804,7 @@
       </w:rPr>
     </w:lvl>
   </w:abstractNum>
-  <w:abstractNum w:abstractNumId="30" w15:restartNumberingAfterBreak="0">
+  <w:abstractNum w:abstractNumId="31" w15:restartNumberingAfterBreak="0">
     <w:nsid w:val="63323DB7"/>
     <w:multiLevelType w:val="hybridMultilevel"/>
     <w:tmpl w:val="8F5649FA"/>
@@ -46278,7 +46917,7 @@
       </w:rPr>
     </w:lvl>
   </w:abstractNum>
-  <w:abstractNum w:abstractNumId="31" w15:restartNumberingAfterBreak="0">
+  <w:abstractNum w:abstractNumId="32" w15:restartNumberingAfterBreak="0">
     <w:nsid w:val="650E1971"/>
     <w:multiLevelType w:val="hybridMultilevel"/>
     <w:tmpl w:val="E184204A"/>
@@ -46390,7 +47029,7 @@
       </w:rPr>
     </w:lvl>
   </w:abstractNum>
-  <w:abstractNum w:abstractNumId="32" w15:restartNumberingAfterBreak="0">
+  <w:abstractNum w:abstractNumId="33" w15:restartNumberingAfterBreak="0">
     <w:nsid w:val="6A1F6484"/>
     <w:multiLevelType w:val="hybridMultilevel"/>
     <w:tmpl w:val="4628C3F2"/>
@@ -46503,7 +47142,7 @@
       </w:rPr>
     </w:lvl>
   </w:abstractNum>
-  <w:abstractNum w:abstractNumId="33" w15:restartNumberingAfterBreak="0">
+  <w:abstractNum w:abstractNumId="34" w15:restartNumberingAfterBreak="0">
     <w:nsid w:val="6AA46715"/>
     <w:multiLevelType w:val="hybridMultilevel"/>
     <w:tmpl w:val="FF809DEC"/>
@@ -46616,7 +47255,7 @@
       </w:rPr>
     </w:lvl>
   </w:abstractNum>
-  <w:abstractNum w:abstractNumId="34" w15:restartNumberingAfterBreak="0">
+  <w:abstractNum w:abstractNumId="35" w15:restartNumberingAfterBreak="0">
     <w:nsid w:val="6B1C6654"/>
     <w:multiLevelType w:val="hybridMultilevel"/>
     <w:tmpl w:val="F7A8ABCE"/>
@@ -46729,7 +47368,7 @@
       </w:rPr>
     </w:lvl>
   </w:abstractNum>
-  <w:abstractNum w:abstractNumId="35" w15:restartNumberingAfterBreak="0">
+  <w:abstractNum w:abstractNumId="36" w15:restartNumberingAfterBreak="0">
     <w:nsid w:val="6BEF7D55"/>
     <w:multiLevelType w:val="hybridMultilevel"/>
     <w:tmpl w:val="E0E2FDD2"/>
@@ -46815,7 +47454,7 @@
       </w:pPr>
     </w:lvl>
   </w:abstractNum>
-  <w:abstractNum w:abstractNumId="36" w15:restartNumberingAfterBreak="0">
+  <w:abstractNum w:abstractNumId="37" w15:restartNumberingAfterBreak="0">
     <w:nsid w:val="705E0D80"/>
     <w:multiLevelType w:val="hybridMultilevel"/>
     <w:tmpl w:val="36B422A0"/>
@@ -46928,7 +47567,7 @@
       </w:rPr>
     </w:lvl>
   </w:abstractNum>
-  <w:abstractNum w:abstractNumId="37" w15:restartNumberingAfterBreak="0">
+  <w:abstractNum w:abstractNumId="38" w15:restartNumberingAfterBreak="0">
     <w:nsid w:val="77067D9E"/>
     <w:multiLevelType w:val="hybridMultilevel"/>
     <w:tmpl w:val="EDEE5D48"/>
@@ -47041,7 +47680,7 @@
       </w:rPr>
     </w:lvl>
   </w:abstractNum>
-  <w:abstractNum w:abstractNumId="38" w15:restartNumberingAfterBreak="0">
+  <w:abstractNum w:abstractNumId="39" w15:restartNumberingAfterBreak="0">
     <w:nsid w:val="777E5D8D"/>
     <w:multiLevelType w:val="hybridMultilevel"/>
     <w:tmpl w:val="8AEABAA0"/>
@@ -47154,7 +47793,7 @@
       </w:rPr>
     </w:lvl>
   </w:abstractNum>
-  <w:abstractNum w:abstractNumId="39" w15:restartNumberingAfterBreak="0">
+  <w:abstractNum w:abstractNumId="40" w15:restartNumberingAfterBreak="0">
     <w:nsid w:val="77C92D05"/>
     <w:multiLevelType w:val="hybridMultilevel"/>
     <w:tmpl w:val="8B4C5C62"/>
@@ -47267,7 +47906,7 @@
       </w:rPr>
     </w:lvl>
   </w:abstractNum>
-  <w:abstractNum w:abstractNumId="40" w15:restartNumberingAfterBreak="0">
+  <w:abstractNum w:abstractNumId="41" w15:restartNumberingAfterBreak="0">
     <w:nsid w:val="78327620"/>
     <w:multiLevelType w:val="hybridMultilevel"/>
     <w:tmpl w:val="047A26FE"/>
@@ -47380,7 +48019,7 @@
       </w:rPr>
     </w:lvl>
   </w:abstractNum>
-  <w:abstractNum w:abstractNumId="41" w15:restartNumberingAfterBreak="0">
+  <w:abstractNum w:abstractNumId="42" w15:restartNumberingAfterBreak="0">
     <w:nsid w:val="787B4972"/>
     <w:multiLevelType w:val="hybridMultilevel"/>
     <w:tmpl w:val="C2D4D848"/>
@@ -47466,7 +48105,7 @@
       </w:pPr>
     </w:lvl>
   </w:abstractNum>
-  <w:abstractNum w:abstractNumId="42" w15:restartNumberingAfterBreak="0">
+  <w:abstractNum w:abstractNumId="43" w15:restartNumberingAfterBreak="0">
     <w:nsid w:val="78E2380D"/>
     <w:multiLevelType w:val="hybridMultilevel"/>
     <w:tmpl w:val="100CEE22"/>
@@ -47579,7 +48218,7 @@
       </w:rPr>
     </w:lvl>
   </w:abstractNum>
-  <w:abstractNum w:abstractNumId="43" w15:restartNumberingAfterBreak="0">
+  <w:abstractNum w:abstractNumId="44" w15:restartNumberingAfterBreak="0">
     <w:nsid w:val="7B460465"/>
     <w:multiLevelType w:val="hybridMultilevel"/>
     <w:tmpl w:val="6922BB96"/>
@@ -47692,7 +48331,7 @@
       </w:rPr>
     </w:lvl>
   </w:abstractNum>
-  <w:abstractNum w:abstractNumId="44" w15:restartNumberingAfterBreak="0">
+  <w:abstractNum w:abstractNumId="45" w15:restartNumberingAfterBreak="0">
     <w:nsid w:val="7B93057A"/>
     <w:multiLevelType w:val="hybridMultilevel"/>
     <w:tmpl w:val="CBE6EDC6"/>
@@ -47781,7 +48420,7 @@
       </w:pPr>
     </w:lvl>
   </w:abstractNum>
-  <w:abstractNum w:abstractNumId="45" w15:restartNumberingAfterBreak="0">
+  <w:abstractNum w:abstractNumId="46" w15:restartNumberingAfterBreak="0">
     <w:nsid w:val="7CA52378"/>
     <w:multiLevelType w:val="hybridMultilevel"/>
     <w:tmpl w:val="F11097CA"/>
@@ -47894,7 +48533,7 @@
       </w:rPr>
     </w:lvl>
   </w:abstractNum>
-  <w:abstractNum w:abstractNumId="46" w15:restartNumberingAfterBreak="0">
+  <w:abstractNum w:abstractNumId="47" w15:restartNumberingAfterBreak="0">
     <w:nsid w:val="7D630522"/>
     <w:multiLevelType w:val="hybridMultilevel"/>
     <w:tmpl w:val="3EB2AB16"/>
@@ -48008,112 +48647,112 @@
     </w:lvl>
   </w:abstractNum>
   <w:num w:numId="1">
-    <w:abstractNumId w:val="28"/>
+    <w:abstractNumId w:val="29"/>
   </w:num>
   <w:num w:numId="2">
-    <w:abstractNumId w:val="11"/>
+    <w:abstractNumId w:val="12"/>
   </w:num>
   <w:num w:numId="3">
-    <w:abstractNumId w:val="30"/>
+    <w:abstractNumId w:val="31"/>
   </w:num>
   <w:num w:numId="4">
-    <w:abstractNumId w:val="41"/>
+    <w:abstractNumId w:val="42"/>
   </w:num>
   <w:num w:numId="5">
-    <w:abstractNumId w:val="22"/>
+    <w:abstractNumId w:val="23"/>
   </w:num>
   <w:num w:numId="6">
-    <w:abstractNumId w:val="32"/>
+    <w:abstractNumId w:val="33"/>
   </w:num>
   <w:num w:numId="7">
-    <w:abstractNumId w:val="35"/>
+    <w:abstractNumId w:val="36"/>
   </w:num>
   <w:num w:numId="8">
     <w:abstractNumId w:val="2"/>
   </w:num>
   <w:num w:numId="9">
-    <w:abstractNumId w:val="25"/>
+    <w:abstractNumId w:val="26"/>
   </w:num>
   <w:num w:numId="10">
     <w:abstractNumId w:val="7"/>
   </w:num>
   <w:num w:numId="11">
-    <w:abstractNumId w:val="34"/>
+    <w:abstractNumId w:val="35"/>
   </w:num>
   <w:num w:numId="12">
-    <w:abstractNumId w:val="37"/>
+    <w:abstractNumId w:val="38"/>
   </w:num>
   <w:num w:numId="13">
-    <w:abstractNumId w:val="21"/>
+    <w:abstractNumId w:val="22"/>
   </w:num>
   <w:num w:numId="14">
     <w:abstractNumId w:val="5"/>
   </w:num>
   <w:num w:numId="15">
-    <w:abstractNumId w:val="33"/>
+    <w:abstractNumId w:val="34"/>
   </w:num>
   <w:num w:numId="16">
+    <w:abstractNumId w:val="17"/>
+  </w:num>
+  <w:num w:numId="17">
+    <w:abstractNumId w:val="47"/>
+  </w:num>
+  <w:num w:numId="18">
+    <w:abstractNumId w:val="44"/>
+  </w:num>
+  <w:num w:numId="19">
+    <w:abstractNumId w:val="25"/>
+  </w:num>
+  <w:num w:numId="20">
+    <w:abstractNumId w:val="10"/>
+  </w:num>
+  <w:num w:numId="21">
+    <w:abstractNumId w:val="21"/>
+  </w:num>
+  <w:num w:numId="22">
+    <w:abstractNumId w:val="37"/>
+  </w:num>
+  <w:num w:numId="23">
+    <w:abstractNumId w:val="18"/>
+  </w:num>
+  <w:num w:numId="24">
     <w:abstractNumId w:val="16"/>
   </w:num>
-  <w:num w:numId="17">
-    <w:abstractNumId w:val="46"/>
-  </w:num>
-  <w:num w:numId="18">
-    <w:abstractNumId w:val="43"/>
-  </w:num>
-  <w:num w:numId="19">
-    <w:abstractNumId w:val="24"/>
-  </w:num>
-  <w:num w:numId="20">
-    <w:abstractNumId w:val="9"/>
-  </w:num>
-  <w:num w:numId="21">
-    <w:abstractNumId w:val="20"/>
-  </w:num>
-  <w:num w:numId="22">
-    <w:abstractNumId w:val="36"/>
-  </w:num>
-  <w:num w:numId="23">
-    <w:abstractNumId w:val="17"/>
-  </w:num>
-  <w:num w:numId="24">
-    <w:abstractNumId w:val="15"/>
-  </w:num>
   <w:num w:numId="25">
-    <w:abstractNumId w:val="10"/>
+    <w:abstractNumId w:val="11"/>
   </w:num>
   <w:num w:numId="26">
     <w:abstractNumId w:val="0"/>
   </w:num>
   <w:num w:numId="27">
-    <w:abstractNumId w:val="8"/>
+    <w:abstractNumId w:val="9"/>
   </w:num>
   <w:num w:numId="28">
     <w:abstractNumId w:val="6"/>
   </w:num>
   <w:num w:numId="29">
-    <w:abstractNumId w:val="19"/>
+    <w:abstractNumId w:val="20"/>
   </w:num>
   <w:num w:numId="30">
     <w:abstractNumId w:val="3"/>
   </w:num>
   <w:num w:numId="31">
-    <w:abstractNumId w:val="44"/>
+    <w:abstractNumId w:val="45"/>
   </w:num>
   <w:num w:numId="32">
-    <w:abstractNumId w:val="12"/>
+    <w:abstractNumId w:val="13"/>
   </w:num>
   <w:num w:numId="33">
-    <w:abstractNumId w:val="18"/>
+    <w:abstractNumId w:val="19"/>
   </w:num>
   <w:num w:numId="34">
-    <w:abstractNumId w:val="38"/>
+    <w:abstractNumId w:val="39"/>
   </w:num>
   <w:num w:numId="35">
-    <w:abstractNumId w:val="26"/>
+    <w:abstractNumId w:val="27"/>
   </w:num>
   <w:num w:numId="36">
-    <w:abstractNumId w:val="29"/>
+    <w:abstractNumId w:val="30"/>
   </w:num>
   <w:num w:numId="37">
     <w:abstractNumId w:val="4"/>
@@ -48122,31 +48761,34 @@
     <w:abstractNumId w:val="1"/>
   </w:num>
   <w:num w:numId="39">
-    <w:abstractNumId w:val="45"/>
+    <w:abstractNumId w:val="46"/>
   </w:num>
   <w:num w:numId="40">
-    <w:abstractNumId w:val="27"/>
+    <w:abstractNumId w:val="28"/>
   </w:num>
   <w:num w:numId="41">
-    <w:abstractNumId w:val="39"/>
+    <w:abstractNumId w:val="40"/>
   </w:num>
   <w:num w:numId="42">
-    <w:abstractNumId w:val="42"/>
+    <w:abstractNumId w:val="43"/>
   </w:num>
   <w:num w:numId="43">
-    <w:abstractNumId w:val="40"/>
+    <w:abstractNumId w:val="41"/>
   </w:num>
   <w:num w:numId="44">
+    <w:abstractNumId w:val="15"/>
+  </w:num>
+  <w:num w:numId="45">
+    <w:abstractNumId w:val="32"/>
+  </w:num>
+  <w:num w:numId="46">
+    <w:abstractNumId w:val="24"/>
+  </w:num>
+  <w:num w:numId="47">
     <w:abstractNumId w:val="14"/>
   </w:num>
-  <w:num w:numId="45">
-    <w:abstractNumId w:val="31"/>
-  </w:num>
-  <w:num w:numId="46">
-    <w:abstractNumId w:val="23"/>
-  </w:num>
-  <w:num w:numId="47">
-    <w:abstractNumId w:val="13"/>
+  <w:num w:numId="48">
+    <w:abstractNumId w:val="8"/>
   </w:num>
   <w:numIdMacAtCleanup w:val="43"/>
 </w:numbering>
@@ -49180,7 +49822,7 @@
 </file>
 
 <file path=customXml/itemProps1.xml><?xml version="1.0" encoding="utf-8"?>
-<ds:datastoreItem xmlns:ds="http://schemas.openxmlformats.org/officeDocument/2006/customXml" ds:itemID="{23480B80-1242-486A-B382-6F74F47227A3}">
+<ds:datastoreItem xmlns:ds="http://schemas.openxmlformats.org/officeDocument/2006/customXml" ds:itemID="{A95AD21B-3C1D-48CA-94C4-201789DFAC4C}">
   <ds:schemaRefs>
     <ds:schemaRef ds:uri="http://schemas.openxmlformats.org/officeDocument/2006/bibliography"/>
   </ds:schemaRefs>

</xml_diff>

<commit_message>
- Added 88-HDSK emulation - Initiate Intel HEX load by setting SW7-0 to 01000000 and activating AUX1 down - in debugger, use > character to run starting from a given address
</commit_message>
<xml_diff>
--- a/Documentation.docx
+++ b/Documentation.docx
@@ -7,15 +7,15 @@
         <w:jc w:val="center"/>
         <w:rPr>
           <w:rFonts w:ascii="Arial" w:hAnsi="Arial" w:cs="Arial"/>
-          <w:sz w:val="144"/>
-          <w:szCs w:val="144"/>
+          <w:sz w:val="128"/>
+          <w:szCs w:val="128"/>
         </w:rPr>
       </w:pPr>
       <w:r>
         <w:rPr>
           <w:rFonts w:ascii="Arial" w:hAnsi="Arial" w:cs="Arial"/>
-          <w:sz w:val="144"/>
-          <w:szCs w:val="144"/>
+          <w:sz w:val="128"/>
+          <w:szCs w:val="128"/>
         </w:rPr>
         <w:t>Altair 8800 Simulator</w:t>
       </w:r>
@@ -26,8 +26,8 @@
         <w:rPr>
           <w:rFonts w:asciiTheme="majorHAnsi" w:hAnsiTheme="majorHAnsi"/>
           <w:b/>
-          <w:sz w:val="32"/>
-          <w:szCs w:val="32"/>
+          <w:sz w:val="20"/>
+          <w:szCs w:val="20"/>
         </w:rPr>
       </w:pPr>
     </w:p>
@@ -123,7 +123,7 @@
         </w:rPr>
         <w:fldChar w:fldCharType="separate"/>
       </w:r>
-      <w:hyperlink w:anchor="_Toc492758046" w:history="1">
+      <w:hyperlink w:anchor="_Toc493963653" w:history="1">
         <w:r>
           <w:rPr>
             <w:rStyle w:val="Hyperlink"/>
@@ -150,7 +150,7 @@
             <w:noProof/>
             <w:webHidden/>
           </w:rPr>
-          <w:instrText xml:space="preserve"> PAGEREF _Toc492758046 \h </w:instrText>
+          <w:instrText xml:space="preserve"> PAGEREF _Toc493963653 \h </w:instrText>
         </w:r>
         <w:r>
           <w:rPr>
@@ -192,7 +192,7 @@
           <w:noProof/>
         </w:rPr>
       </w:pPr>
-      <w:hyperlink w:anchor="_Toc492758047" w:history="1">
+      <w:hyperlink w:anchor="_Toc493963654" w:history="1">
         <w:r>
           <w:rPr>
             <w:rStyle w:val="Hyperlink"/>
@@ -219,7 +219,7 @@
             <w:noProof/>
             <w:webHidden/>
           </w:rPr>
-          <w:instrText xml:space="preserve"> PAGEREF _Toc492758047 \h </w:instrText>
+          <w:instrText xml:space="preserve"> PAGEREF _Toc493963654 \h </w:instrText>
         </w:r>
         <w:r>
           <w:rPr>
@@ -261,7 +261,7 @@
           <w:noProof/>
         </w:rPr>
       </w:pPr>
-      <w:hyperlink w:anchor="_Toc492758048" w:history="1">
+      <w:hyperlink w:anchor="_Toc493963655" w:history="1">
         <w:r>
           <w:rPr>
             <w:rStyle w:val="Hyperlink"/>
@@ -288,7 +288,7 @@
             <w:noProof/>
             <w:webHidden/>
           </w:rPr>
-          <w:instrText xml:space="preserve"> PAGEREF _Toc492758048 \h </w:instrText>
+          <w:instrText xml:space="preserve"> PAGEREF _Toc493963655 \h </w:instrText>
         </w:r>
         <w:r>
           <w:rPr>
@@ -330,7 +330,7 @@
           <w:noProof/>
         </w:rPr>
       </w:pPr>
-      <w:hyperlink w:anchor="_Toc492758049" w:history="1">
+      <w:hyperlink w:anchor="_Toc493963656" w:history="1">
         <w:r>
           <w:rPr>
             <w:rStyle w:val="Hyperlink"/>
@@ -357,7 +357,7 @@
             <w:noProof/>
             <w:webHidden/>
           </w:rPr>
-          <w:instrText xml:space="preserve"> PAGEREF _Toc492758049 \h </w:instrText>
+          <w:instrText xml:space="preserve"> PAGEREF _Toc493963656 \h </w:instrText>
         </w:r>
         <w:r>
           <w:rPr>
@@ -399,7 +399,7 @@
           <w:noProof/>
         </w:rPr>
       </w:pPr>
-      <w:hyperlink w:anchor="_Toc492758050" w:history="1">
+      <w:hyperlink w:anchor="_Toc493963657" w:history="1">
         <w:r>
           <w:rPr>
             <w:rStyle w:val="Hyperlink"/>
@@ -426,7 +426,7 @@
             <w:noProof/>
             <w:webHidden/>
           </w:rPr>
-          <w:instrText xml:space="preserve"> PAGEREF _Toc492758050 \h </w:instrText>
+          <w:instrText xml:space="preserve"> PAGEREF _Toc493963657 \h </w:instrText>
         </w:r>
         <w:r>
           <w:rPr>
@@ -468,7 +468,7 @@
           <w:noProof/>
         </w:rPr>
       </w:pPr>
-      <w:hyperlink w:anchor="_Toc492758051" w:history="1">
+      <w:hyperlink w:anchor="_Toc493963658" w:history="1">
         <w:r>
           <w:rPr>
             <w:rStyle w:val="Hyperlink"/>
@@ -495,7 +495,7 @@
             <w:noProof/>
             <w:webHidden/>
           </w:rPr>
-          <w:instrText xml:space="preserve"> PAGEREF _Toc492758051 \h </w:instrText>
+          <w:instrText xml:space="preserve"> PAGEREF _Toc493963658 \h </w:instrText>
         </w:r>
         <w:r>
           <w:rPr>
@@ -537,7 +537,7 @@
           <w:noProof/>
         </w:rPr>
       </w:pPr>
-      <w:hyperlink w:anchor="_Toc492758052" w:history="1">
+      <w:hyperlink w:anchor="_Toc493963659" w:history="1">
         <w:r>
           <w:rPr>
             <w:rStyle w:val="Hyperlink"/>
@@ -564,7 +564,7 @@
             <w:noProof/>
             <w:webHidden/>
           </w:rPr>
-          <w:instrText xml:space="preserve"> PAGEREF _Toc492758052 \h </w:instrText>
+          <w:instrText xml:space="preserve"> PAGEREF _Toc493963659 \h </w:instrText>
         </w:r>
         <w:r>
           <w:rPr>
@@ -606,13 +606,13 @@
           <w:noProof/>
         </w:rPr>
       </w:pPr>
-      <w:hyperlink w:anchor="_Toc492758053" w:history="1">
+      <w:hyperlink w:anchor="_Toc493963660" w:history="1">
         <w:r>
           <w:rPr>
             <w:rStyle w:val="Hyperlink"/>
             <w:noProof/>
           </w:rPr>
-          <w:t>Configuration Menu</w:t>
+          <w:t>Hard Disk Support</w:t>
         </w:r>
         <w:r>
           <w:rPr>
@@ -633,7 +633,7 @@
             <w:noProof/>
             <w:webHidden/>
           </w:rPr>
-          <w:instrText xml:space="preserve"> PAGEREF _Toc492758053 \h </w:instrText>
+          <w:instrText xml:space="preserve"> PAGEREF _Toc493963660 \h </w:instrText>
         </w:r>
         <w:r>
           <w:rPr>
@@ -675,7 +675,76 @@
           <w:noProof/>
         </w:rPr>
       </w:pPr>
-      <w:hyperlink w:anchor="_Toc492758054" w:history="1">
+      <w:hyperlink w:anchor="_Toc493963661" w:history="1">
+        <w:r>
+          <w:rPr>
+            <w:rStyle w:val="Hyperlink"/>
+            <w:noProof/>
+          </w:rPr>
+          <w:t>Configuration Menu</w:t>
+        </w:r>
+        <w:r>
+          <w:rPr>
+            <w:noProof/>
+            <w:webHidden/>
+          </w:rPr>
+          <w:tab/>
+        </w:r>
+        <w:r>
+          <w:rPr>
+            <w:noProof/>
+            <w:webHidden/>
+          </w:rPr>
+          <w:fldChar w:fldCharType="begin"/>
+        </w:r>
+        <w:r>
+          <w:rPr>
+            <w:noProof/>
+            <w:webHidden/>
+          </w:rPr>
+          <w:instrText xml:space="preserve"> PAGEREF _Toc493963661 \h </w:instrText>
+        </w:r>
+        <w:r>
+          <w:rPr>
+            <w:noProof/>
+            <w:webHidden/>
+          </w:rPr>
+        </w:r>
+        <w:r>
+          <w:rPr>
+            <w:noProof/>
+            <w:webHidden/>
+          </w:rPr>
+          <w:fldChar w:fldCharType="separate"/>
+        </w:r>
+        <w:r>
+          <w:rPr>
+            <w:noProof/>
+            <w:webHidden/>
+          </w:rPr>
+          <w:t>- 11 -</w:t>
+        </w:r>
+        <w:r>
+          <w:rPr>
+            <w:noProof/>
+            <w:webHidden/>
+          </w:rPr>
+          <w:fldChar w:fldCharType="end"/>
+        </w:r>
+      </w:hyperlink>
+    </w:p>
+    <w:p>
+      <w:pPr>
+        <w:pStyle w:val="TOC1"/>
+        <w:tabs>
+          <w:tab w:val="right" w:leader="dot" w:pos="10070"/>
+        </w:tabs>
+        <w:rPr>
+          <w:rFonts w:eastAsiaTheme="minorEastAsia"/>
+          <w:noProof/>
+        </w:rPr>
+      </w:pPr>
+      <w:hyperlink w:anchor="_Toc493963662" w:history="1">
         <w:r>
           <w:rPr>
             <w:rStyle w:val="Hyperlink"/>
@@ -702,214 +771,7 @@
             <w:noProof/>
             <w:webHidden/>
           </w:rPr>
-          <w:instrText xml:space="preserve"> PAGEREF _Toc492758054 \h </w:instrText>
-        </w:r>
-        <w:r>
-          <w:rPr>
-            <w:noProof/>
-            <w:webHidden/>
-          </w:rPr>
-        </w:r>
-        <w:r>
-          <w:rPr>
-            <w:noProof/>
-            <w:webHidden/>
-          </w:rPr>
-          <w:fldChar w:fldCharType="separate"/>
-        </w:r>
-        <w:r>
-          <w:rPr>
-            <w:noProof/>
-            <w:webHidden/>
-          </w:rPr>
-          <w:t>- 14 -</w:t>
-        </w:r>
-        <w:r>
-          <w:rPr>
-            <w:noProof/>
-            <w:webHidden/>
-          </w:rPr>
-          <w:fldChar w:fldCharType="end"/>
-        </w:r>
-      </w:hyperlink>
-    </w:p>
-    <w:p>
-      <w:pPr>
-        <w:pStyle w:val="TOC1"/>
-        <w:tabs>
-          <w:tab w:val="right" w:leader="dot" w:pos="10070"/>
-        </w:tabs>
-        <w:rPr>
-          <w:rFonts w:eastAsiaTheme="minorEastAsia"/>
-          <w:noProof/>
-        </w:rPr>
-      </w:pPr>
-      <w:hyperlink w:anchor="_Toc492758055" w:history="1">
-        <w:r>
-          <w:rPr>
-            <w:rStyle w:val="Hyperlink"/>
-            <w:noProof/>
-          </w:rPr>
-          <w:t>Debugging Capabilities</w:t>
-        </w:r>
-        <w:r>
-          <w:rPr>
-            <w:noProof/>
-            <w:webHidden/>
-          </w:rPr>
-          <w:tab/>
-        </w:r>
-        <w:r>
-          <w:rPr>
-            <w:noProof/>
-            <w:webHidden/>
-          </w:rPr>
-          <w:fldChar w:fldCharType="begin"/>
-        </w:r>
-        <w:r>
-          <w:rPr>
-            <w:noProof/>
-            <w:webHidden/>
-          </w:rPr>
-          <w:instrText xml:space="preserve"> PAGEREF _Toc492758055 \h </w:instrText>
-        </w:r>
-        <w:r>
-          <w:rPr>
-            <w:noProof/>
-            <w:webHidden/>
-          </w:rPr>
-        </w:r>
-        <w:r>
-          <w:rPr>
-            <w:noProof/>
-            <w:webHidden/>
-          </w:rPr>
-          <w:fldChar w:fldCharType="separate"/>
-        </w:r>
-        <w:r>
-          <w:rPr>
-            <w:noProof/>
-            <w:webHidden/>
-          </w:rPr>
-          <w:t>- 14 -</w:t>
-        </w:r>
-        <w:r>
-          <w:rPr>
-            <w:noProof/>
-            <w:webHidden/>
-          </w:rPr>
-          <w:fldChar w:fldCharType="end"/>
-        </w:r>
-      </w:hyperlink>
-    </w:p>
-    <w:p>
-      <w:pPr>
-        <w:pStyle w:val="TOC1"/>
-        <w:tabs>
-          <w:tab w:val="right" w:leader="dot" w:pos="10070"/>
-        </w:tabs>
-        <w:rPr>
-          <w:rFonts w:eastAsiaTheme="minorEastAsia"/>
-          <w:noProof/>
-        </w:rPr>
-      </w:pPr>
-      <w:hyperlink w:anchor="_Toc492758056" w:history="1">
-        <w:r>
-          <w:rPr>
-            <w:rStyle w:val="Hyperlink"/>
-            <w:noProof/>
-          </w:rPr>
-          <w:t>Example program: Kill-the-bit game</w:t>
-        </w:r>
-        <w:r>
-          <w:rPr>
-            <w:noProof/>
-            <w:webHidden/>
-          </w:rPr>
-          <w:tab/>
-        </w:r>
-        <w:r>
-          <w:rPr>
-            <w:noProof/>
-            <w:webHidden/>
-          </w:rPr>
-          <w:fldChar w:fldCharType="begin"/>
-        </w:r>
-        <w:r>
-          <w:rPr>
-            <w:noProof/>
-            <w:webHidden/>
-          </w:rPr>
-          <w:instrText xml:space="preserve"> PAGEREF _Toc492758056 \h </w:instrText>
-        </w:r>
-        <w:r>
-          <w:rPr>
-            <w:noProof/>
-            <w:webHidden/>
-          </w:rPr>
-        </w:r>
-        <w:r>
-          <w:rPr>
-            <w:noProof/>
-            <w:webHidden/>
-          </w:rPr>
-          <w:fldChar w:fldCharType="separate"/>
-        </w:r>
-        <w:r>
-          <w:rPr>
-            <w:noProof/>
-            <w:webHidden/>
-          </w:rPr>
-          <w:t>- 15 -</w:t>
-        </w:r>
-        <w:r>
-          <w:rPr>
-            <w:noProof/>
-            <w:webHidden/>
-          </w:rPr>
-          <w:fldChar w:fldCharType="end"/>
-        </w:r>
-      </w:hyperlink>
-    </w:p>
-    <w:p>
-      <w:pPr>
-        <w:pStyle w:val="TOC1"/>
-        <w:tabs>
-          <w:tab w:val="right" w:leader="dot" w:pos="10070"/>
-        </w:tabs>
-        <w:rPr>
-          <w:rFonts w:eastAsiaTheme="minorEastAsia"/>
-          <w:noProof/>
-        </w:rPr>
-      </w:pPr>
-      <w:hyperlink w:anchor="_Toc492758057" w:history="1">
-        <w:r>
-          <w:rPr>
-            <w:rStyle w:val="Hyperlink"/>
-            <w:noProof/>
-          </w:rPr>
-          <w:t>Loading 4k BASIC the old-school way</w:t>
-        </w:r>
-        <w:r>
-          <w:rPr>
-            <w:noProof/>
-            <w:webHidden/>
-          </w:rPr>
-          <w:tab/>
-        </w:r>
-        <w:r>
-          <w:rPr>
-            <w:noProof/>
-            <w:webHidden/>
-          </w:rPr>
-          <w:fldChar w:fldCharType="begin"/>
-        </w:r>
-        <w:r>
-          <w:rPr>
-            <w:noProof/>
-            <w:webHidden/>
-          </w:rPr>
-          <w:instrText xml:space="preserve"> PAGEREF _Toc492758057 \h </w:instrText>
+          <w:instrText xml:space="preserve"> PAGEREF _Toc493963662 \h </w:instrText>
         </w:r>
         <w:r>
           <w:rPr>
@@ -951,13 +813,13 @@
           <w:noProof/>
         </w:rPr>
       </w:pPr>
-      <w:hyperlink w:anchor="_Toc492758058" w:history="1">
+      <w:hyperlink w:anchor="_Toc493963663" w:history="1">
         <w:r>
           <w:rPr>
             <w:rStyle w:val="Hyperlink"/>
             <w:noProof/>
           </w:rPr>
-          <w:t>Altair Time Sharing BASIC</w:t>
+          <w:t>Debugging Capabilities</w:t>
         </w:r>
         <w:r>
           <w:rPr>
@@ -978,7 +840,76 @@
             <w:noProof/>
             <w:webHidden/>
           </w:rPr>
-          <w:instrText xml:space="preserve"> PAGEREF _Toc492758058 \h </w:instrText>
+          <w:instrText xml:space="preserve"> PAGEREF _Toc493963663 \h </w:instrText>
+        </w:r>
+        <w:r>
+          <w:rPr>
+            <w:noProof/>
+            <w:webHidden/>
+          </w:rPr>
+        </w:r>
+        <w:r>
+          <w:rPr>
+            <w:noProof/>
+            <w:webHidden/>
+          </w:rPr>
+          <w:fldChar w:fldCharType="separate"/>
+        </w:r>
+        <w:r>
+          <w:rPr>
+            <w:noProof/>
+            <w:webHidden/>
+          </w:rPr>
+          <w:t>- 16 -</w:t>
+        </w:r>
+        <w:r>
+          <w:rPr>
+            <w:noProof/>
+            <w:webHidden/>
+          </w:rPr>
+          <w:fldChar w:fldCharType="end"/>
+        </w:r>
+      </w:hyperlink>
+    </w:p>
+    <w:p>
+      <w:pPr>
+        <w:pStyle w:val="TOC1"/>
+        <w:tabs>
+          <w:tab w:val="right" w:leader="dot" w:pos="10070"/>
+        </w:tabs>
+        <w:rPr>
+          <w:rFonts w:eastAsiaTheme="minorEastAsia"/>
+          <w:noProof/>
+        </w:rPr>
+      </w:pPr>
+      <w:hyperlink w:anchor="_Toc493963664" w:history="1">
+        <w:r>
+          <w:rPr>
+            <w:rStyle w:val="Hyperlink"/>
+            <w:noProof/>
+          </w:rPr>
+          <w:t>Example program: Kill-the-bit game</w:t>
+        </w:r>
+        <w:r>
+          <w:rPr>
+            <w:noProof/>
+            <w:webHidden/>
+          </w:rPr>
+          <w:tab/>
+        </w:r>
+        <w:r>
+          <w:rPr>
+            <w:noProof/>
+            <w:webHidden/>
+          </w:rPr>
+          <w:fldChar w:fldCharType="begin"/>
+        </w:r>
+        <w:r>
+          <w:rPr>
+            <w:noProof/>
+            <w:webHidden/>
+          </w:rPr>
+          <w:instrText xml:space="preserve"> PAGEREF _Toc493963664 \h </w:instrText>
         </w:r>
         <w:r>
           <w:rPr>
@@ -1020,13 +951,13 @@
           <w:noProof/>
         </w:rPr>
       </w:pPr>
-      <w:hyperlink w:anchor="_Toc492758059" w:history="1">
+      <w:hyperlink w:anchor="_Toc493963665" w:history="1">
         <w:r>
           <w:rPr>
             <w:rStyle w:val="Hyperlink"/>
             <w:noProof/>
           </w:rPr>
-          <w:t>Music System</w:t>
+          <w:t>Loading 4k BASIC the old-school way</w:t>
         </w:r>
         <w:r>
           <w:rPr>
@@ -1047,7 +978,7 @@
             <w:noProof/>
             <w:webHidden/>
           </w:rPr>
-          <w:instrText xml:space="preserve"> PAGEREF _Toc492758059 \h </w:instrText>
+          <w:instrText xml:space="preserve"> PAGEREF _Toc493963665 \h </w:instrText>
         </w:r>
         <w:r>
           <w:rPr>
@@ -1089,13 +1020,13 @@
           <w:noProof/>
         </w:rPr>
       </w:pPr>
-      <w:hyperlink w:anchor="_Toc492758060" w:history="1">
+      <w:hyperlink w:anchor="_Toc493963666" w:history="1">
         <w:r>
           <w:rPr>
             <w:rStyle w:val="Hyperlink"/>
             <w:noProof/>
           </w:rPr>
-          <w:t>MITS Programming System II</w:t>
+          <w:t>Altair Time Sharing BASIC</w:t>
         </w:r>
         <w:r>
           <w:rPr>
@@ -1116,7 +1047,76 @@
             <w:noProof/>
             <w:webHidden/>
           </w:rPr>
-          <w:instrText xml:space="preserve"> PAGEREF _Toc492758060 \h </w:instrText>
+          <w:instrText xml:space="preserve"> PAGEREF _Toc493963666 \h </w:instrText>
+        </w:r>
+        <w:r>
+          <w:rPr>
+            <w:noProof/>
+            <w:webHidden/>
+          </w:rPr>
+        </w:r>
+        <w:r>
+          <w:rPr>
+            <w:noProof/>
+            <w:webHidden/>
+          </w:rPr>
+          <w:fldChar w:fldCharType="separate"/>
+        </w:r>
+        <w:r>
+          <w:rPr>
+            <w:noProof/>
+            <w:webHidden/>
+          </w:rPr>
+          <w:t>- 19 -</w:t>
+        </w:r>
+        <w:r>
+          <w:rPr>
+            <w:noProof/>
+            <w:webHidden/>
+          </w:rPr>
+          <w:fldChar w:fldCharType="end"/>
+        </w:r>
+      </w:hyperlink>
+    </w:p>
+    <w:p>
+      <w:pPr>
+        <w:pStyle w:val="TOC1"/>
+        <w:tabs>
+          <w:tab w:val="right" w:leader="dot" w:pos="10070"/>
+        </w:tabs>
+        <w:rPr>
+          <w:rFonts w:eastAsiaTheme="minorEastAsia"/>
+          <w:noProof/>
+        </w:rPr>
+      </w:pPr>
+      <w:hyperlink w:anchor="_Toc493963667" w:history="1">
+        <w:r>
+          <w:rPr>
+            <w:rStyle w:val="Hyperlink"/>
+            <w:noProof/>
+          </w:rPr>
+          <w:t>Music System</w:t>
+        </w:r>
+        <w:r>
+          <w:rPr>
+            <w:noProof/>
+            <w:webHidden/>
+          </w:rPr>
+          <w:tab/>
+        </w:r>
+        <w:r>
+          <w:rPr>
+            <w:noProof/>
+            <w:webHidden/>
+          </w:rPr>
+          <w:fldChar w:fldCharType="begin"/>
+        </w:r>
+        <w:r>
+          <w:rPr>
+            <w:noProof/>
+            <w:webHidden/>
+          </w:rPr>
+          <w:instrText xml:space="preserve"> PAGEREF _Toc493963667 \h </w:instrText>
         </w:r>
         <w:r>
           <w:rPr>
@@ -1158,7 +1158,76 @@
           <w:noProof/>
         </w:rPr>
       </w:pPr>
-      <w:hyperlink w:anchor="_Toc492758061" w:history="1">
+      <w:hyperlink w:anchor="_Toc493963668" w:history="1">
+        <w:r>
+          <w:rPr>
+            <w:rStyle w:val="Hyperlink"/>
+            <w:noProof/>
+          </w:rPr>
+          <w:t>MITS Programming System II</w:t>
+        </w:r>
+        <w:r>
+          <w:rPr>
+            <w:noProof/>
+            <w:webHidden/>
+          </w:rPr>
+          <w:tab/>
+        </w:r>
+        <w:r>
+          <w:rPr>
+            <w:noProof/>
+            <w:webHidden/>
+          </w:rPr>
+          <w:fldChar w:fldCharType="begin"/>
+        </w:r>
+        <w:r>
+          <w:rPr>
+            <w:noProof/>
+            <w:webHidden/>
+          </w:rPr>
+          <w:instrText xml:space="preserve"> PAGEREF _Toc493963668 \h </w:instrText>
+        </w:r>
+        <w:r>
+          <w:rPr>
+            <w:noProof/>
+            <w:webHidden/>
+          </w:rPr>
+        </w:r>
+        <w:r>
+          <w:rPr>
+            <w:noProof/>
+            <w:webHidden/>
+          </w:rPr>
+          <w:fldChar w:fldCharType="separate"/>
+        </w:r>
+        <w:r>
+          <w:rPr>
+            <w:noProof/>
+            <w:webHidden/>
+          </w:rPr>
+          <w:t>- 22 -</w:t>
+        </w:r>
+        <w:r>
+          <w:rPr>
+            <w:noProof/>
+            <w:webHidden/>
+          </w:rPr>
+          <w:fldChar w:fldCharType="end"/>
+        </w:r>
+      </w:hyperlink>
+    </w:p>
+    <w:p>
+      <w:pPr>
+        <w:pStyle w:val="TOC1"/>
+        <w:tabs>
+          <w:tab w:val="right" w:leader="dot" w:pos="10070"/>
+        </w:tabs>
+        <w:rPr>
+          <w:rFonts w:eastAsiaTheme="minorEastAsia"/>
+          <w:noProof/>
+        </w:rPr>
+      </w:pPr>
+      <w:hyperlink w:anchor="_Toc493963669" w:history="1">
         <w:r>
           <w:rPr>
             <w:rStyle w:val="Hyperlink"/>
@@ -1185,7 +1254,7 @@
             <w:noProof/>
             <w:webHidden/>
           </w:rPr>
-          <w:instrText xml:space="preserve"> PAGEREF _Toc492758061 \h </w:instrText>
+          <w:instrText xml:space="preserve"> PAGEREF _Toc493963669 \h </w:instrText>
         </w:r>
         <w:r>
           <w:rPr>
@@ -1205,7 +1274,7 @@
             <w:noProof/>
             <w:webHidden/>
           </w:rPr>
-          <w:t>- 24 -</w:t>
+          <w:t>- 26 -</w:t>
         </w:r>
         <w:r>
           <w:rPr>
@@ -1227,7 +1296,7 @@
           <w:noProof/>
         </w:rPr>
       </w:pPr>
-      <w:hyperlink w:anchor="_Toc492758062" w:history="1">
+      <w:hyperlink w:anchor="_Toc493963670" w:history="1">
         <w:r>
           <w:rPr>
             <w:rStyle w:val="Hyperlink"/>
@@ -1254,7 +1323,7 @@
             <w:noProof/>
             <w:webHidden/>
           </w:rPr>
-          <w:instrText xml:space="preserve"> PAGEREF _Toc492758062 \h </w:instrText>
+          <w:instrText xml:space="preserve"> PAGEREF _Toc493963670 \h </w:instrText>
         </w:r>
         <w:r>
           <w:rPr>
@@ -1274,7 +1343,7 @@
             <w:noProof/>
             <w:webHidden/>
           </w:rPr>
-          <w:t>- 27 -</w:t>
+          <w:t>- 29 -</w:t>
         </w:r>
         <w:r>
           <w:rPr>
@@ -1296,7 +1365,7 @@
           <w:noProof/>
         </w:rPr>
       </w:pPr>
-      <w:hyperlink w:anchor="_Toc492758063" w:history="1">
+      <w:hyperlink w:anchor="_Toc493963671" w:history="1">
         <w:r>
           <w:rPr>
             <w:rStyle w:val="Hyperlink"/>
@@ -1323,76 +1392,7 @@
             <w:noProof/>
             <w:webHidden/>
           </w:rPr>
-          <w:instrText xml:space="preserve"> PAGEREF _Toc492758063 \h </w:instrText>
-        </w:r>
-        <w:r>
-          <w:rPr>
-            <w:noProof/>
-            <w:webHidden/>
-          </w:rPr>
-        </w:r>
-        <w:r>
-          <w:rPr>
-            <w:noProof/>
-            <w:webHidden/>
-          </w:rPr>
-          <w:fldChar w:fldCharType="separate"/>
-        </w:r>
-        <w:r>
-          <w:rPr>
-            <w:noProof/>
-            <w:webHidden/>
-          </w:rPr>
-          <w:t>- 28 -</w:t>
-        </w:r>
-        <w:r>
-          <w:rPr>
-            <w:noProof/>
-            <w:webHidden/>
-          </w:rPr>
-          <w:fldChar w:fldCharType="end"/>
-        </w:r>
-      </w:hyperlink>
-    </w:p>
-    <w:p>
-      <w:pPr>
-        <w:pStyle w:val="TOC1"/>
-        <w:tabs>
-          <w:tab w:val="right" w:leader="dot" w:pos="10070"/>
-        </w:tabs>
-        <w:rPr>
-          <w:rFonts w:eastAsiaTheme="minorEastAsia"/>
-          <w:noProof/>
-        </w:rPr>
-      </w:pPr>
-      <w:hyperlink w:anchor="_Toc492758064" w:history="1">
-        <w:r>
-          <w:rPr>
-            <w:rStyle w:val="Hyperlink"/>
-            <w:noProof/>
-          </w:rPr>
-          <w:t>Hardware setup for Arduino Due</w:t>
-        </w:r>
-        <w:r>
-          <w:rPr>
-            <w:noProof/>
-            <w:webHidden/>
-          </w:rPr>
-          <w:tab/>
-        </w:r>
-        <w:r>
-          <w:rPr>
-            <w:noProof/>
-            <w:webHidden/>
-          </w:rPr>
-          <w:fldChar w:fldCharType="begin"/>
-        </w:r>
-        <w:r>
-          <w:rPr>
-            <w:noProof/>
-            <w:webHidden/>
-          </w:rPr>
-          <w:instrText xml:space="preserve"> PAGEREF _Toc492758064 \h </w:instrText>
+          <w:instrText xml:space="preserve"> PAGEREF _Toc493963671 \h </w:instrText>
         </w:r>
         <w:r>
           <w:rPr>
@@ -1434,7 +1434,76 @@
           <w:noProof/>
         </w:rPr>
       </w:pPr>
-      <w:hyperlink w:anchor="_Toc492758065" w:history="1">
+      <w:hyperlink w:anchor="_Toc493963672" w:history="1">
+        <w:r>
+          <w:rPr>
+            <w:rStyle w:val="Hyperlink"/>
+            <w:noProof/>
+          </w:rPr>
+          <w:t>Hardware setup for Arduino Due</w:t>
+        </w:r>
+        <w:r>
+          <w:rPr>
+            <w:noProof/>
+            <w:webHidden/>
+          </w:rPr>
+          <w:tab/>
+        </w:r>
+        <w:r>
+          <w:rPr>
+            <w:noProof/>
+            <w:webHidden/>
+          </w:rPr>
+          <w:fldChar w:fldCharType="begin"/>
+        </w:r>
+        <w:r>
+          <w:rPr>
+            <w:noProof/>
+            <w:webHidden/>
+          </w:rPr>
+          <w:instrText xml:space="preserve"> PAGEREF _Toc493963672 \h </w:instrText>
+        </w:r>
+        <w:r>
+          <w:rPr>
+            <w:noProof/>
+            <w:webHidden/>
+          </w:rPr>
+        </w:r>
+        <w:r>
+          <w:rPr>
+            <w:noProof/>
+            <w:webHidden/>
+          </w:rPr>
+          <w:fldChar w:fldCharType="separate"/>
+        </w:r>
+        <w:r>
+          <w:rPr>
+            <w:noProof/>
+            <w:webHidden/>
+          </w:rPr>
+          <w:t>- 32 -</w:t>
+        </w:r>
+        <w:r>
+          <w:rPr>
+            <w:noProof/>
+            <w:webHidden/>
+          </w:rPr>
+          <w:fldChar w:fldCharType="end"/>
+        </w:r>
+      </w:hyperlink>
+    </w:p>
+    <w:p>
+      <w:pPr>
+        <w:pStyle w:val="TOC1"/>
+        <w:tabs>
+          <w:tab w:val="right" w:leader="dot" w:pos="10070"/>
+        </w:tabs>
+        <w:rPr>
+          <w:rFonts w:eastAsiaTheme="minorEastAsia"/>
+          <w:noProof/>
+        </w:rPr>
+      </w:pPr>
+      <w:hyperlink w:anchor="_Toc493963673" w:history="1">
         <w:r>
           <w:rPr>
             <w:rStyle w:val="Hyperlink"/>
@@ -1461,76 +1530,7 @@
             <w:noProof/>
             <w:webHidden/>
           </w:rPr>
-          <w:instrText xml:space="preserve"> PAGEREF _Toc492758065 \h </w:instrText>
-        </w:r>
-        <w:r>
-          <w:rPr>
-            <w:noProof/>
-            <w:webHidden/>
-          </w:rPr>
-        </w:r>
-        <w:r>
-          <w:rPr>
-            <w:noProof/>
-            <w:webHidden/>
-          </w:rPr>
-          <w:fldChar w:fldCharType="separate"/>
-        </w:r>
-        <w:r>
-          <w:rPr>
-            <w:noProof/>
-            <w:webHidden/>
-          </w:rPr>
-          <w:t>- 31 -</w:t>
-        </w:r>
-        <w:r>
-          <w:rPr>
-            <w:noProof/>
-            <w:webHidden/>
-          </w:rPr>
-          <w:fldChar w:fldCharType="end"/>
-        </w:r>
-      </w:hyperlink>
-    </w:p>
-    <w:p>
-      <w:pPr>
-        <w:pStyle w:val="TOC1"/>
-        <w:tabs>
-          <w:tab w:val="right" w:leader="dot" w:pos="10070"/>
-        </w:tabs>
-        <w:rPr>
-          <w:rFonts w:eastAsiaTheme="minorEastAsia"/>
-          <w:noProof/>
-        </w:rPr>
-      </w:pPr>
-      <w:hyperlink w:anchor="_Toc492758066" w:history="1">
-        <w:r>
-          <w:rPr>
-            <w:rStyle w:val="Hyperlink"/>
-            <w:noProof/>
-          </w:rPr>
-          <w:t>Wiring an SD card to the Arduino Due</w:t>
-        </w:r>
-        <w:r>
-          <w:rPr>
-            <w:noProof/>
-            <w:webHidden/>
-          </w:rPr>
-          <w:tab/>
-        </w:r>
-        <w:r>
-          <w:rPr>
-            <w:noProof/>
-            <w:webHidden/>
-          </w:rPr>
-          <w:fldChar w:fldCharType="begin"/>
-        </w:r>
-        <w:r>
-          <w:rPr>
-            <w:noProof/>
-            <w:webHidden/>
-          </w:rPr>
-          <w:instrText xml:space="preserve"> PAGEREF _Toc492758066 \h </w:instrText>
+          <w:instrText xml:space="preserve"> PAGEREF _Toc493963673 \h </w:instrText>
         </w:r>
         <w:r>
           <w:rPr>
@@ -1563,6 +1563,75 @@
     </w:p>
     <w:p>
       <w:pPr>
+        <w:pStyle w:val="TOC1"/>
+        <w:tabs>
+          <w:tab w:val="right" w:leader="dot" w:pos="10070"/>
+        </w:tabs>
+        <w:rPr>
+          <w:rFonts w:eastAsiaTheme="minorEastAsia"/>
+          <w:noProof/>
+        </w:rPr>
+      </w:pPr>
+      <w:hyperlink w:anchor="_Toc493963674" w:history="1">
+        <w:r>
+          <w:rPr>
+            <w:rStyle w:val="Hyperlink"/>
+            <w:noProof/>
+          </w:rPr>
+          <w:t>Wiring an SD card to the Arduino Due</w:t>
+        </w:r>
+        <w:r>
+          <w:rPr>
+            <w:noProof/>
+            <w:webHidden/>
+          </w:rPr>
+          <w:tab/>
+        </w:r>
+        <w:r>
+          <w:rPr>
+            <w:noProof/>
+            <w:webHidden/>
+          </w:rPr>
+          <w:fldChar w:fldCharType="begin"/>
+        </w:r>
+        <w:r>
+          <w:rPr>
+            <w:noProof/>
+            <w:webHidden/>
+          </w:rPr>
+          <w:instrText xml:space="preserve"> PAGEREF _Toc493963674 \h </w:instrText>
+        </w:r>
+        <w:r>
+          <w:rPr>
+            <w:noProof/>
+            <w:webHidden/>
+          </w:rPr>
+        </w:r>
+        <w:r>
+          <w:rPr>
+            <w:noProof/>
+            <w:webHidden/>
+          </w:rPr>
+          <w:fldChar w:fldCharType="separate"/>
+        </w:r>
+        <w:r>
+          <w:rPr>
+            <w:noProof/>
+            <w:webHidden/>
+          </w:rPr>
+          <w:t>- 35 -</w:t>
+        </w:r>
+        <w:r>
+          <w:rPr>
+            <w:noProof/>
+            <w:webHidden/>
+          </w:rPr>
+          <w:fldChar w:fldCharType="end"/>
+        </w:r>
+      </w:hyperlink>
+    </w:p>
+    <w:p>
+      <w:pPr>
         <w:rPr>
           <w:rFonts w:asciiTheme="majorHAnsi" w:hAnsiTheme="majorHAnsi"/>
           <w:b/>
@@ -1579,60 +1648,97 @@
           <w:szCs w:val="32"/>
           <w:u w:val="single"/>
         </w:rPr>
+        <w:fldChar w:fldCharType="end"/>
+      </w:r>
+    </w:p>
+    <w:p>
+      <w:pPr>
+        <w:pStyle w:val="Heading1"/>
+      </w:pPr>
+      <w:bookmarkStart w:id="0" w:name="_Toc493963653"/>
+      <w:r>
         <w:lastRenderedPageBreak/>
-        <w:fldChar w:fldCharType="end"/>
+        <w:t>Acknowledgements</w:t>
+      </w:r>
+      <w:bookmarkEnd w:id="0"/>
+    </w:p>
+    <w:p>
+      <w:pPr>
+        <w:ind w:left="360"/>
+      </w:pPr>
+      <w:r>
+        <w:br/>
+      </w:r>
+      <w:r>
+        <w:t xml:space="preserve">I must give many credits to Mike Douglas of altairclone.com who has spent countless hours collecting information about the Altair and made it all available on his web site for the community to use. </w:t>
+      </w:r>
+      <w:r>
+        <w:t>Additionally</w:t>
+      </w:r>
+      <w:r>
+        <w:t>, most of the software included in this simulator was collected, put in</w:t>
+      </w:r>
+      <w:r>
+        <w:t>to</w:t>
+      </w:r>
+      <w:r>
+        <w:t xml:space="preserve"> working condition and in many cases amended with additional functionality by Mike. Without his work, this project would have been significantly more complicated to put together</w:t>
+      </w:r>
+      <w:r>
+        <w:t>, way less fun and would probably not happened at all.</w:t>
+      </w:r>
+    </w:p>
+    <w:p>
+      <w:pPr>
+        <w:ind w:left="360"/>
+      </w:pPr>
+      <w:r>
+        <w:t xml:space="preserve">Another big thanks to Martin Eberhard who has written many tools </w:t>
+      </w:r>
+      <w:r>
+        <w:t xml:space="preserve">for the Altair community, for example the combo disk boot loader </w:t>
+      </w:r>
+      <w:r>
+        <w:t>and hard disk loader which are</w:t>
+      </w:r>
+      <w:r>
+        <w:t xml:space="preserve"> used by the simulator. His ADEXER tool was invaluable for debugging the </w:t>
+      </w:r>
+      <w:r>
+        <w:t xml:space="preserve">hard disk </w:t>
+      </w:r>
+      <w:r>
+        <w:t>support.</w:t>
+      </w:r>
+      <w:r>
+        <w:t xml:space="preserve"> </w:t>
+      </w:r>
+      <w:r>
+        <w:t xml:space="preserve">Thanks also for helping me sort through various issues with </w:t>
+      </w:r>
+      <w:r>
+        <w:t xml:space="preserve">the </w:t>
+      </w:r>
+      <w:bookmarkStart w:id="1" w:name="_GoBack"/>
+      <w:bookmarkEnd w:id="1"/>
+      <w:r>
+        <w:t>hard disk emulation.</w:t>
       </w:r>
     </w:p>
     <w:p>
       <w:pPr>
         <w:pStyle w:val="Heading1"/>
       </w:pPr>
-      <w:bookmarkStart w:id="0" w:name="_Toc492758046"/>
-      <w:r>
-        <w:t>Acknowledgements</w:t>
-      </w:r>
-      <w:bookmarkEnd w:id="0"/>
-    </w:p>
-    <w:p>
-      <w:pPr>
-        <w:ind w:left="360"/>
-      </w:pPr>
-      <w:r>
-        <w:br/>
-      </w:r>
-      <w:r>
-        <w:t xml:space="preserve">I must give many credits to Mike Douglas of altairclone.com who has spent countless hours collecting information about the Altair and made it all available on his web site for the community to use. </w:t>
-      </w:r>
-      <w:r>
-        <w:t>Additionally</w:t>
-      </w:r>
-      <w:r>
-        <w:t>, most of the software included in this simulator was collected, put in</w:t>
-      </w:r>
-      <w:r>
-        <w:t>to</w:t>
-      </w:r>
-      <w:r>
-        <w:t xml:space="preserve"> working condition and in many cases amended with additional functionality by Mike. Without his work, this project would have been significantly more complicated to put together </w:t>
-      </w:r>
-      <w:r>
-        <w:t>and way less fun.</w:t>
-      </w:r>
     </w:p>
     <w:p>
       <w:pPr>
         <w:pStyle w:val="Heading1"/>
       </w:pPr>
-    </w:p>
-    <w:p>
-      <w:pPr>
-        <w:pStyle w:val="Heading1"/>
-      </w:pPr>
-      <w:bookmarkStart w:id="1" w:name="_Toc492758047"/>
+      <w:bookmarkStart w:id="2" w:name="_Toc493963654"/>
       <w:r>
         <w:t>Highlights</w:t>
       </w:r>
-      <w:bookmarkEnd w:id="1"/>
+      <w:bookmarkEnd w:id="2"/>
     </w:p>
     <w:p>
       <w:pPr>
@@ -1916,7 +2022,13 @@
         </w:numPr>
       </w:pPr>
       <w:r>
-        <w:t>Emulates the 88-RTC-VI board which makes it possible to run ALTAIR Time Sharing BASIC.</w:t>
+        <w:t xml:space="preserve">Emulates an 88-HDSK hard disks </w:t>
+      </w:r>
+      <w:r>
+        <w:t xml:space="preserve">drive </w:t>
+      </w:r>
+      <w:r>
+        <w:t>with one unit (can be configured up to 4) and 4 platters.</w:t>
       </w:r>
     </w:p>
     <w:p>
@@ -1928,19 +2040,7 @@
         </w:numPr>
       </w:pPr>
       <w:r>
-        <w:t xml:space="preserve">Many settings can be modified via a </w:t>
-      </w:r>
-      <w:r>
-        <w:t>c</w:t>
-      </w:r>
-      <w:r>
-        <w:t xml:space="preserve">onfiguration editor (invoke </w:t>
-      </w:r>
-      <w:r>
-        <w:t>by holding STOP and raising AUX1</w:t>
-      </w:r>
-      <w:r>
-        <w:t>)</w:t>
+        <w:t>Emulates the 88-RTC-VI board which makes it possible to run ALTAIR Time Sharing BASIC.</w:t>
       </w:r>
     </w:p>
     <w:p>
@@ -1952,6 +2052,30 @@
         </w:numPr>
       </w:pPr>
       <w:r>
+        <w:t xml:space="preserve">Many settings can be modified via a </w:t>
+      </w:r>
+      <w:r>
+        <w:t>c</w:t>
+      </w:r>
+      <w:r>
+        <w:t xml:space="preserve">onfiguration editor (invoke </w:t>
+      </w:r>
+      <w:r>
+        <w:t>by holding STOP and raising AUX1</w:t>
+      </w:r>
+      <w:r>
+        <w:t>)</w:t>
+      </w:r>
+    </w:p>
+    <w:p>
+      <w:pPr>
+        <w:pStyle w:val="ListParagraph"/>
+        <w:numPr>
+          <w:ilvl w:val="0"/>
+          <w:numId w:val="1"/>
+        </w:numPr>
+      </w:pPr>
+      <w:r>
         <w:t>Above specs apply when running on an Arduino Due. The simulator can also work when running on an Arduino Mega 2560. In that case, it runs at about 25% original speed and has 6k emulated RAM. Disk drive emulation is not supported on the Mega.</w:t>
       </w:r>
     </w:p>
@@ -1969,11 +2093,11 @@
       <w:pPr>
         <w:pStyle w:val="Heading1"/>
       </w:pPr>
-      <w:bookmarkStart w:id="2" w:name="_Toc492758048"/>
+      <w:bookmarkStart w:id="3" w:name="_Toc493963655"/>
       <w:r>
         <w:t>Front Panel Elements</w:t>
       </w:r>
-      <w:bookmarkEnd w:id="2"/>
+      <w:bookmarkEnd w:id="3"/>
     </w:p>
     <w:p>
       <w:pPr>
@@ -2261,12 +2385,12 @@
       <w:pPr>
         <w:pStyle w:val="Heading1"/>
       </w:pPr>
-      <w:bookmarkStart w:id="3" w:name="_Toc492758049"/>
+      <w:bookmarkStart w:id="4" w:name="_Toc493963656"/>
       <w:r>
         <w:lastRenderedPageBreak/>
         <w:t>Auxiliary Switch Functions</w:t>
       </w:r>
-      <w:bookmarkEnd w:id="3"/>
+      <w:bookmarkEnd w:id="4"/>
     </w:p>
     <w:p>
       <w:pPr>
@@ -3519,25 +3643,7 @@
           <w:sz w:val="20"/>
           <w:szCs w:val="20"/>
         </w:rPr>
-        <w:t xml:space="preserve"> hours. The "aluop &lt;</w:t>
-      </w:r>
-      <w:proofErr w:type="gramStart"/>
-      <w:r>
-        <w:rPr>
-          <w:rFonts w:eastAsia="Times New Roman" w:cs="Courier New"/>
-          <w:sz w:val="20"/>
-          <w:szCs w:val="20"/>
-        </w:rPr>
-        <w:t>b,c</w:t>
-      </w:r>
-      <w:proofErr w:type="gramEnd"/>
-      <w:r>
-        <w:rPr>
-          <w:rFonts w:eastAsia="Times New Roman" w:cs="Courier New"/>
-          <w:sz w:val="20"/>
-          <w:szCs w:val="20"/>
-        </w:rPr>
-        <w:t>,d,e,h,l,m,a&gt;</w:t>
+        <w:t xml:space="preserve"> hours. The "aluop &lt;b,c,d,e,h,l,m,a&gt;</w:t>
       </w:r>
       <w:r>
         <w:rPr>
@@ -3646,22 +3752,36 @@
     </w:p>
     <w:p>
       <w:pPr>
-        <w:spacing w:after="80"/>
-      </w:pPr>
-      <w:r>
-        <w:t xml:space="preserve">    11xxxxxx</w:t>
-      </w:r>
-      <w:r>
-        <w:t>:  Save the 256-byte memory page currently selected on the SW15-8 switches</w:t>
-      </w:r>
-      <w:r>
-        <w:t xml:space="preserve"> to file #xxxxxx</w:t>
-      </w:r>
-    </w:p>
-    <w:p>
-      <w:pPr>
-        <w:spacing w:after="80"/>
-      </w:pPr>
+        <w:spacing w:after="0"/>
+      </w:pPr>
+      <w:r>
+        <w:t xml:space="preserve"> </w:t>
+      </w:r>
+      <w:r>
+        <w:t xml:space="preserve">   0</w:t>
+      </w:r>
+      <w:r>
+        <w:t>1</w:t>
+      </w:r>
+      <w:r>
+        <w:t>00000</w:t>
+      </w:r>
+      <w:r>
+        <w:t xml:space="preserve">:  </w:t>
+      </w:r>
+      <w:r>
+        <w:t>Read Intel HEX data from serial input</w:t>
+      </w:r>
+    </w:p>
+    <w:p>
+      <w:pPr>
+        <w:spacing w:after="0"/>
+      </w:pPr>
+      <w:r>
+        <w:t xml:space="preserve">    11xxxxxx:  Save the 256-byte memory page currently selected on the SW15-8 switches to file #xxxxxx</w:t>
+      </w:r>
+    </w:p>
+    <w:p>
       <w:r>
         <w:t xml:space="preserve">    10xxxxxx</w:t>
       </w:r>
@@ -3679,6 +3799,30 @@
           <w:b/>
         </w:rPr>
       </w:pPr>
+      <w:r>
+        <w:rPr>
+          <w:b/>
+        </w:rPr>
+        <w:t>AUX1 up:</w:t>
+      </w:r>
+    </w:p>
+    <w:p>
+      <w:r>
+        <w:t xml:space="preserve">If STOP is held up while AUX1 is </w:t>
+      </w:r>
+      <w:r>
+        <w:t>raised,</w:t>
+      </w:r>
+      <w:r>
+        <w:t xml:space="preserve"> then invoke the configuration editor (see Confi</w:t>
+      </w:r>
+      <w:r>
+        <w:t>guration menu below).</w:t>
+      </w:r>
+      <w:r>
+        <w:br/>
+        <w:t>Otherwise, run the program configured via the corresponding setting in the configuration menu.</w:t>
+      </w:r>
     </w:p>
     <w:p>
       <w:pPr>
@@ -3691,62 +3835,55 @@
         <w:rPr>
           <w:b/>
         </w:rPr>
-        <w:t>AUX1 up:</w:t>
-      </w:r>
-    </w:p>
-    <w:p>
-      <w:r>
-        <w:t xml:space="preserve">If STOP is held up while AUX1 is </w:t>
-      </w:r>
-      <w:r>
-        <w:t>raised,</w:t>
-      </w:r>
-      <w:r>
-        <w:t xml:space="preserve"> then invoke the configuration editor (see Confi</w:t>
-      </w:r>
-      <w:r>
-        <w:t>guration menu below).</w:t>
+        <w:t>AUX2 down:</w:t>
+      </w:r>
+    </w:p>
+    <w:p>
+      <w:r>
+        <w:t xml:space="preserve">If SW12 is </w:t>
+      </w:r>
+      <w:r>
+        <w:t>up</w:t>
+      </w:r>
+      <w:r>
+        <w:t xml:space="preserve"> and SW13 is down</w:t>
+      </w:r>
+      <w:r>
+        <w:t>,</w:t>
+      </w:r>
+      <w:r>
+        <w:t xml:space="preserve"> then mount disk in </w:t>
+      </w:r>
+      <w:r>
+        <w:t xml:space="preserve">emulated </w:t>
+      </w:r>
+      <w:r>
+        <w:t xml:space="preserve">disk drive (see </w:t>
+      </w:r>
+      <w:r>
+        <w:rPr>
+          <w:i/>
+        </w:rPr>
+        <w:t>Disk Drive Support</w:t>
+      </w:r>
+      <w:r>
+        <w:t xml:space="preserve"> section below).</w:t>
       </w:r>
       <w:r>
         <w:br/>
-        <w:t>Otherwise, run the program configured via the corresponding setting in the configuration menu (default is 16k ROM BASIC).</w:t>
-      </w:r>
-    </w:p>
-    <w:p>
-      <w:pPr>
-        <w:spacing w:after="0"/>
-        <w:rPr>
-          <w:b/>
-        </w:rPr>
-      </w:pPr>
-      <w:r>
-        <w:rPr>
-          <w:b/>
-        </w:rPr>
-        <w:t>AUX2 down:</w:t>
-      </w:r>
-    </w:p>
-    <w:p>
-      <w:r>
-        <w:t xml:space="preserve">If SW12 is </w:t>
-      </w:r>
-      <w:r>
-        <w:t>up,</w:t>
-      </w:r>
-      <w:r>
-        <w:t xml:space="preserve"> then mount disk in </w:t>
-      </w:r>
-      <w:r>
-        <w:t xml:space="preserve">emulated </w:t>
-      </w:r>
-      <w:r>
-        <w:t xml:space="preserve">disk drive (see </w:t>
+        <w:t xml:space="preserve">If SW12 is up and SW13 is up, then mount image in emulated hard disk (see </w:t>
       </w:r>
       <w:r>
         <w:rPr>
           <w:i/>
         </w:rPr>
-        <w:t>Disk Drive Support</w:t>
+        <w:t>Hard Disk</w:t>
+      </w:r>
+      <w:r>
+        <w:rPr>
+          <w:i/>
+        </w:rPr>
+        <w:t xml:space="preserve"> Support</w:t>
       </w:r>
       <w:r>
         <w:t xml:space="preserve"> section below).</w:t>
@@ -4056,6 +4193,9 @@
         <w:t>If SW12 is up</w:t>
       </w:r>
       <w:r>
+        <w:t xml:space="preserve"> and SW13 is down</w:t>
+      </w:r>
+      <w:r>
         <w:t>,</w:t>
       </w:r>
       <w:r>
@@ -4066,6 +4206,28 @@
           <w:i/>
         </w:rPr>
         <w:t>Disk Drive Support</w:t>
+      </w:r>
+      <w:r>
+        <w:t xml:space="preserve"> section below).</w:t>
+      </w:r>
+      <w:r>
+        <w:t xml:space="preserve"> </w:t>
+      </w:r>
+      <w:r>
+        <w:br/>
+        <w:t xml:space="preserve">If SW12 is up and SW13 is up, then unmount image from hard disk (see </w:t>
+      </w:r>
+      <w:r>
+        <w:rPr>
+          <w:i/>
+        </w:rPr>
+        <w:t>Hard Disk</w:t>
+      </w:r>
+      <w:r>
+        <w:rPr>
+          <w:i/>
+        </w:rPr>
+        <w:t xml:space="preserve"> Support</w:t>
       </w:r>
       <w:r>
         <w:t xml:space="preserve"> section below).</w:t>
@@ -4563,7 +4725,7 @@
       <w:r>
         <w:br w:type="page"/>
       </w:r>
-      <w:bookmarkStart w:id="4" w:name="_Toc492758050"/>
+      <w:bookmarkStart w:id="5" w:name="_Toc493963657"/>
       <w:r>
         <w:lastRenderedPageBreak/>
         <w:t xml:space="preserve">Interacting with </w:t>
@@ -4574,7 +4736,7 @@
       <w:r>
         <w:t xml:space="preserve"> via a terminal</w:t>
       </w:r>
-      <w:bookmarkEnd w:id="4"/>
+      <w:bookmarkEnd w:id="5"/>
     </w:p>
     <w:p>
       <w:r>
@@ -5113,11 +5275,11 @@
       <w:pPr>
         <w:pStyle w:val="Heading1"/>
       </w:pPr>
-      <w:bookmarkStart w:id="5" w:name="_Toc492758051"/>
+      <w:bookmarkStart w:id="6" w:name="_Toc493963658"/>
       <w:r>
         <w:t>Printer Emulation</w:t>
       </w:r>
-      <w:bookmarkEnd w:id="5"/>
+      <w:bookmarkEnd w:id="6"/>
     </w:p>
     <w:p>
       <w:pPr>
@@ -5172,12 +5334,12 @@
       <w:pPr>
         <w:pStyle w:val="Heading1"/>
       </w:pPr>
-      <w:bookmarkStart w:id="6" w:name="_Toc492758052"/>
+      <w:bookmarkStart w:id="7" w:name="_Toc493963659"/>
       <w:r>
         <w:lastRenderedPageBreak/>
         <w:t>Disk Drive Support</w:t>
       </w:r>
-      <w:bookmarkEnd w:id="6"/>
+      <w:bookmarkEnd w:id="7"/>
     </w:p>
     <w:p>
       <w:r>
@@ -5215,51 +5377,10 @@
     </w:p>
     <w:p>
       <w:r>
-        <w:t xml:space="preserve">If you do not want </w:t>
-      </w:r>
-      <w:r>
-        <w:t>to connect a SD card to the Due then</w:t>
-      </w:r>
-      <w:r>
-        <w:t xml:space="preserve"> you may want to change the </w:t>
-      </w:r>
-      <w:r>
-        <w:rPr>
-          <w:rFonts w:ascii="Courier New" w:hAnsi="Courier New" w:cs="Courier New"/>
-        </w:rPr>
-        <w:t>NUM_DRIVES</w:t>
-      </w:r>
-      <w:r>
-        <w:t xml:space="preserve"> setting in </w:t>
-      </w:r>
-      <w:r>
-        <w:rPr>
-          <w:rFonts w:ascii="Courier New" w:hAnsi="Courier New" w:cs="Courier New"/>
-        </w:rPr>
-        <w:t>config.h</w:t>
-      </w:r>
-      <w:r>
-        <w:t xml:space="preserve"> to 0. If </w:t>
-      </w:r>
-      <w:r>
-        <w:rPr>
-          <w:rFonts w:ascii="Courier New" w:hAnsi="Courier New" w:cs="Courier New"/>
-        </w:rPr>
-        <w:t>NUM_DRIVES</w:t>
-      </w:r>
-      <w:r>
-        <w:t xml:space="preserve"> is greater than 0 then</w:t>
-      </w:r>
-      <w:r>
-        <w:t xml:space="preserve"> the Due spends about 1-2 seconds during startup looking fort the SD card</w:t>
-      </w:r>
-      <w:r>
-        <w:t xml:space="preserve"> (it will continue normally but without drive support if no card is found).</w:t>
-      </w:r>
-    </w:p>
-    <w:p>
-      <w:r>
-        <w:t xml:space="preserve">If an SD card is detected, the following files are expected to be found in the root directory of the </w:t>
+        <w:t>T</w:t>
+      </w:r>
+      <w:r>
+        <w:t xml:space="preserve">he following files are expected to be found in the root directory of the </w:t>
       </w:r>
       <w:r>
         <w:t>(FAT format) card</w:t>
@@ -5537,15 +5658,582 @@
       </w:r>
     </w:p>
     <w:p>
+      <w:r>
+        <w:br w:type="page"/>
+      </w:r>
+    </w:p>
+    <w:p>
       <w:pPr>
         <w:pStyle w:val="Heading1"/>
       </w:pPr>
-      <w:bookmarkStart w:id="7" w:name="_Toc492758053"/>
+      <w:bookmarkStart w:id="8" w:name="_Toc493963660"/>
       <w:r>
         <w:lastRenderedPageBreak/>
+        <w:t>Hard Disk Support</w:t>
+      </w:r>
+      <w:bookmarkEnd w:id="8"/>
+    </w:p>
+    <w:p>
+      <w:r>
+        <w:t>Just like disk drive support, h</w:t>
+      </w:r>
+      <w:r>
+        <w:t xml:space="preserve">ard disk (88-HDSK) support </w:t>
+      </w:r>
+      <w:r>
+        <w:t xml:space="preserve">requires a SD card and is not available on the Arduino Mega build. See the first </w:t>
+      </w:r>
+      <w:r>
+        <w:t xml:space="preserve">two </w:t>
+      </w:r>
+      <w:r>
+        <w:t>paragraphs of the “Disk Drive Support” section above for more details.</w:t>
+      </w:r>
+    </w:p>
+    <w:p>
+      <w:r>
+        <w:t xml:space="preserve">The 88-HDSK controller could handle up to 4 units, each holding up to 4 platters. </w:t>
+      </w:r>
+      <w:r>
+        <w:t>In its default configuration, only one unit is enabled, which should be sufficient for most cases. Change the NUM_HDSK_UNITS setting in the config.h file to enable more (at most 4) units.</w:t>
+      </w:r>
+    </w:p>
+    <w:p>
+      <w:r>
+        <w:t>T</w:t>
+      </w:r>
+      <w:r>
+        <w:t xml:space="preserve">he following files are expected to be found in the root directory of the (FAT format) card (the </w:t>
+      </w:r>
+      <w:r>
+        <w:rPr>
+          <w:rFonts w:ascii="Courier New" w:hAnsi="Courier New" w:cs="Courier New"/>
+        </w:rPr>
+        <w:t>disks</w:t>
+      </w:r>
+      <w:r>
+        <w:t xml:space="preserve"> subdirectory in the source archive contains </w:t>
+      </w:r>
+      <w:r>
+        <w:t>some</w:t>
+      </w:r>
+      <w:r>
+        <w:t xml:space="preserve"> </w:t>
+      </w:r>
+      <w:r>
+        <w:t>hard disk images</w:t>
+      </w:r>
+      <w:r>
+        <w:t xml:space="preserve"> including </w:t>
+      </w:r>
+      <w:r>
+        <w:t>the</w:t>
+      </w:r>
+      <w:r>
+        <w:t xml:space="preserve"> Altair </w:t>
+      </w:r>
+      <w:r>
+        <w:t>Accounting System</w:t>
+      </w:r>
+      <w:r>
+        <w:t>):</w:t>
+      </w:r>
+    </w:p>
+    <w:p>
+      <w:pPr>
+        <w:pStyle w:val="ListParagraph"/>
+        <w:numPr>
+          <w:ilvl w:val="0"/>
+          <w:numId w:val="34"/>
+        </w:numPr>
+      </w:pPr>
+      <w:r>
+        <w:rPr>
+          <w:b/>
+        </w:rPr>
+        <w:t>HDSK</w:t>
+      </w:r>
+      <w:r>
+        <w:rPr>
+          <w:b/>
+        </w:rPr>
+        <w:t>xx.DSK</w:t>
+      </w:r>
+      <w:r>
+        <w:t xml:space="preserve"> (where xx is a 2-digit hexadecimal number): Disk images that the simulator can mount.</w:t>
+      </w:r>
+    </w:p>
+    <w:p>
+      <w:pPr>
+        <w:pStyle w:val="ListParagraph"/>
+        <w:numPr>
+          <w:ilvl w:val="0"/>
+          <w:numId w:val="34"/>
+        </w:numPr>
+      </w:pPr>
+      <w:r>
+        <w:rPr>
+          <w:b/>
+        </w:rPr>
+        <w:t>HDSK</w:t>
+      </w:r>
+      <w:r>
+        <w:rPr>
+          <w:b/>
+        </w:rPr>
+        <w:t>DIR.TXT</w:t>
+      </w:r>
+      <w:r>
+        <w:t>: A text file whose contents will be sent to the serial connection (i.e. shown to the user) if fro</w:t>
+      </w:r>
+      <w:r>
+        <w:t>nt panel switches are set to 001</w:t>
+      </w:r>
+      <w:r>
+        <w:t xml:space="preserve">1xxxx00000000 and the AUX2 switch is pressed down. This should contain information about each of the </w:t>
+      </w:r>
+      <w:r>
+        <w:t>HDSK</w:t>
+      </w:r>
+      <w:r>
+        <w:t>xx.DSK files</w:t>
+      </w:r>
+    </w:p>
+    <w:p>
+      <w:r>
+        <w:t xml:space="preserve">To mount </w:t>
+      </w:r>
+      <w:r>
+        <w:t>hard disk images on a unit/platter</w:t>
+      </w:r>
+      <w:r>
+        <w:t>, use the AUX2 down switch:</w:t>
+      </w:r>
+    </w:p>
+    <w:p>
+      <w:pPr>
+        <w:pStyle w:val="ListParagraph"/>
+        <w:numPr>
+          <w:ilvl w:val="0"/>
+          <w:numId w:val="35"/>
+        </w:numPr>
+      </w:pPr>
+      <w:r>
+        <w:t>Set SW15-0 to: 0011uupp</w:t>
+      </w:r>
+      <w:r>
+        <w:t xml:space="preserve">DDDDDDDD where </w:t>
+      </w:r>
+      <w:r>
+        <w:rPr>
+          <w:i/>
+        </w:rPr>
+        <w:t>uu</w:t>
+      </w:r>
+      <w:r>
+        <w:t xml:space="preserve"> is the hard disk unit (2-bit, 0-3) and </w:t>
+      </w:r>
+      <w:r>
+        <w:rPr>
+          <w:i/>
+        </w:rPr>
+        <w:t>pp</w:t>
+      </w:r>
+      <w:r>
+        <w:t xml:space="preserve"> is the platter number within that unit (2-bit, 0-3). </w:t>
+      </w:r>
+      <w:r>
+        <w:t xml:space="preserve">DDDDDDDD is an 8-bit number selecting the </w:t>
+      </w:r>
+      <w:r>
+        <w:t>hard disk image</w:t>
+      </w:r>
+      <w:r>
+        <w:t xml:space="preserve"> number</w:t>
+      </w:r>
+      <w:r>
+        <w:t>. Then</w:t>
+      </w:r>
+      <w:r>
+        <w:t xml:space="preserve"> press AUX2 down.</w:t>
+      </w:r>
+    </w:p>
+    <w:p>
+      <w:pPr>
+        <w:pStyle w:val="ListParagraph"/>
+        <w:numPr>
+          <w:ilvl w:val="0"/>
+          <w:numId w:val="35"/>
+        </w:numPr>
+      </w:pPr>
+      <w:r>
+        <w:t xml:space="preserve">The 8-bit disk </w:t>
+      </w:r>
+      <w:r>
+        <w:t xml:space="preserve">image </w:t>
+      </w:r>
+      <w:r>
+        <w:t xml:space="preserve">number corresponds to the xx in the </w:t>
+      </w:r>
+      <w:r>
+        <w:t>HDSK</w:t>
+      </w:r>
+      <w:r>
+        <w:t>xx.DSK files on the SD card.</w:t>
+      </w:r>
+    </w:p>
+    <w:p>
+      <w:pPr>
+        <w:pStyle w:val="ListParagraph"/>
+        <w:numPr>
+          <w:ilvl w:val="0"/>
+          <w:numId w:val="35"/>
+        </w:numPr>
+      </w:pPr>
+      <w:r>
+        <w:t>Fo</w:t>
+      </w:r>
+      <w:r>
+        <w:t>r example, setting SW15-0 to 0011 0001 0001100</w:t>
+      </w:r>
+      <w:r>
+        <w:t xml:space="preserve"> and pressing AU</w:t>
+      </w:r>
+      <w:r>
+        <w:t xml:space="preserve">X2 down will mount </w:t>
+      </w:r>
+      <w:r>
+        <w:t>HDSK0C.DSK on platter 1 of unit 0</w:t>
+      </w:r>
+      <w:r>
+        <w:t>.</w:t>
+      </w:r>
+    </w:p>
+    <w:p>
+      <w:pPr>
+        <w:pStyle w:val="ListParagraph"/>
+        <w:numPr>
+          <w:ilvl w:val="0"/>
+          <w:numId w:val="35"/>
+        </w:numPr>
+      </w:pPr>
+      <w:r>
+        <w:t xml:space="preserve">Selecting </w:t>
+      </w:r>
+      <w:r>
+        <w:t xml:space="preserve">hard </w:t>
+      </w:r>
+      <w:r>
+        <w:t xml:space="preserve">disk </w:t>
+      </w:r>
+      <w:r>
+        <w:t xml:space="preserve">image </w:t>
+      </w:r>
+      <w:r>
+        <w:t xml:space="preserve">number 0 is a special case. If disk </w:t>
+      </w:r>
+      <w:r>
+        <w:t xml:space="preserve">image </w:t>
+      </w:r>
+      <w:r>
+        <w:t xml:space="preserve">0 is selected for mounting, it will not be mounted but instead the contents of the </w:t>
+      </w:r>
+      <w:r>
+        <w:t>HDSKDIR</w:t>
+      </w:r>
+      <w:r>
+        <w:t>.TXT file will be sent to the serial output (i.e. shown to the user).</w:t>
+      </w:r>
+      <w:r>
+        <w:br/>
+        <w:t xml:space="preserve">Note that that means a file named </w:t>
+      </w:r>
+      <w:r>
+        <w:t>HDSK</w:t>
+      </w:r>
+      <w:r>
+        <w:t>00.DSK can not be mounted.</w:t>
+      </w:r>
+    </w:p>
+    <w:p>
+      <w:pPr>
+        <w:pStyle w:val="ListParagraph"/>
+        <w:numPr>
+          <w:ilvl w:val="0"/>
+          <w:numId w:val="35"/>
+        </w:numPr>
+      </w:pPr>
+      <w:r>
+        <w:t xml:space="preserve">If a </w:t>
+      </w:r>
+      <w:r>
+        <w:t xml:space="preserve">hard </w:t>
+      </w:r>
+      <w:r>
+        <w:t xml:space="preserve">disk </w:t>
+      </w:r>
+      <w:r>
+        <w:t xml:space="preserve">image </w:t>
+      </w:r>
+      <w:r>
+        <w:t>is already mounted in the drive the mounted disk will be unmounted before mounting the new disk</w:t>
+      </w:r>
+    </w:p>
+    <w:p>
+      <w:pPr>
+        <w:pStyle w:val="ListParagraph"/>
+        <w:numPr>
+          <w:ilvl w:val="0"/>
+          <w:numId w:val="35"/>
+        </w:numPr>
+      </w:pPr>
+      <w:r>
+        <w:t xml:space="preserve">If the </w:t>
+      </w:r>
+      <w:r>
+        <w:t xml:space="preserve">hard </w:t>
+      </w:r>
+      <w:r>
+        <w:t xml:space="preserve">disk </w:t>
+      </w:r>
+      <w:r>
+        <w:t>image file</w:t>
+      </w:r>
+      <w:r>
+        <w:t xml:space="preserve"> does not exist, it is like inserting a</w:t>
+      </w:r>
+      <w:r>
+        <w:t xml:space="preserve"> new platter</w:t>
+      </w:r>
+      <w:r>
+        <w:t xml:space="preserve"> in the </w:t>
+      </w:r>
+      <w:r>
+        <w:t>hard disk</w:t>
+      </w:r>
+      <w:r>
+        <w:t xml:space="preserve">. If the operating system writes to the </w:t>
+      </w:r>
+      <w:r>
+        <w:t xml:space="preserve">hard </w:t>
+      </w:r>
+      <w:r>
+        <w:t xml:space="preserve">disk, the selected </w:t>
+      </w:r>
+      <w:r>
+        <w:t>image</w:t>
+      </w:r>
+      <w:r>
+        <w:t xml:space="preserve"> file will be created. </w:t>
+      </w:r>
+      <w:r>
+        <w:t>I</w:t>
+      </w:r>
+      <w:r>
+        <w:t xml:space="preserve">nserting a non-existent </w:t>
+      </w:r>
+      <w:r>
+        <w:t>image</w:t>
+      </w:r>
+      <w:r>
+        <w:t xml:space="preserve"> and then formatting via the operating system (e.g. </w:t>
+      </w:r>
+      <w:r>
+        <w:t xml:space="preserve">using ADEXER in </w:t>
+      </w:r>
+      <w:r>
+        <w:t>CP</w:t>
+      </w:r>
+      <w:r>
+        <w:t>/M) will create a new empty image</w:t>
+      </w:r>
+      <w:r>
+        <w:t>.</w:t>
+      </w:r>
+    </w:p>
+    <w:p>
+      <w:pPr>
+        <w:pStyle w:val="ListParagraph"/>
+        <w:numPr>
+          <w:ilvl w:val="0"/>
+          <w:numId w:val="35"/>
+        </w:numPr>
+      </w:pPr>
+      <w:r>
+        <w:t xml:space="preserve">It is possible to mount the same </w:t>
+      </w:r>
+      <w:r>
+        <w:t>image</w:t>
+      </w:r>
+      <w:r>
+        <w:t xml:space="preserve"> in multiple drives. The simulator has no problem with that but the running operating system may get confused.</w:t>
+      </w:r>
+    </w:p>
+    <w:p>
+      <w:r>
+        <w:t>To unmount a</w:t>
+      </w:r>
+      <w:r>
+        <w:t>n image</w:t>
+      </w:r>
+      <w:r>
+        <w:t xml:space="preserve"> from a </w:t>
+      </w:r>
+      <w:r>
+        <w:t>unit/</w:t>
+      </w:r>
+      <w:r>
+        <w:t>platter</w:t>
+      </w:r>
+      <w:r>
+        <w:t>, use the AUX2 up switch:</w:t>
+      </w:r>
+    </w:p>
+    <w:p>
+      <w:pPr>
+        <w:pStyle w:val="ListParagraph"/>
+        <w:numPr>
+          <w:ilvl w:val="0"/>
+          <w:numId w:val="35"/>
+        </w:numPr>
+      </w:pPr>
+      <w:r>
+        <w:t xml:space="preserve">Set SW15-0 to: 0011uuppxxxxxxxx where </w:t>
+      </w:r>
+      <w:r>
+        <w:rPr>
+          <w:i/>
+        </w:rPr>
+        <w:t>uu</w:t>
+      </w:r>
+      <w:r>
+        <w:t xml:space="preserve"> is the hard disk unit (2-bit, 0-3) and </w:t>
+      </w:r>
+      <w:r>
+        <w:rPr>
+          <w:i/>
+        </w:rPr>
+        <w:t>pp</w:t>
+      </w:r>
+      <w:r>
+        <w:t xml:space="preserve"> is the platter number within that unit (2-bit, 0-3). Then press AUX2 up.</w:t>
+      </w:r>
+    </w:p>
+    <w:p>
+      <w:pPr>
+        <w:pStyle w:val="ListParagraph"/>
+        <w:numPr>
+          <w:ilvl w:val="0"/>
+          <w:numId w:val="35"/>
+        </w:numPr>
+      </w:pPr>
+      <w:r>
+        <w:t xml:space="preserve">It is not necessary to unmount </w:t>
+      </w:r>
+      <w:r>
+        <w:t>images</w:t>
+      </w:r>
+      <w:r>
+        <w:t xml:space="preserve"> before turning off the comp</w:t>
+      </w:r>
+      <w:r>
+        <w:t xml:space="preserve">uter. Each write operation to an image </w:t>
+      </w:r>
+      <w:r>
+        <w:t>gets flushed to the SD card immediately so turning the computer off with disks mounted will not lose data.</w:t>
+      </w:r>
+    </w:p>
+    <w:p>
+      <w:r>
+        <w:t xml:space="preserve">To run a bootable </w:t>
+      </w:r>
+      <w:r>
+        <w:t xml:space="preserve">hard </w:t>
+      </w:r>
+      <w:r>
+        <w:t xml:space="preserve">disk image, first mount the </w:t>
+      </w:r>
+      <w:r>
+        <w:t>image</w:t>
+      </w:r>
+      <w:r>
+        <w:t xml:space="preserve"> and then start the Disk Boot ROM:</w:t>
+      </w:r>
+    </w:p>
+    <w:p>
+      <w:pPr>
+        <w:pStyle w:val="ListParagraph"/>
+        <w:numPr>
+          <w:ilvl w:val="0"/>
+          <w:numId w:val="36"/>
+        </w:numPr>
+      </w:pPr>
+      <w:r>
+        <w:t>Set SW0-7 to 0000111</w:t>
+      </w:r>
+      <w:r>
+        <w:t>0 (to select Disk Boot ROM)</w:t>
+      </w:r>
+    </w:p>
+    <w:p>
+      <w:pPr>
+        <w:pStyle w:val="ListParagraph"/>
+        <w:numPr>
+          <w:ilvl w:val="0"/>
+          <w:numId w:val="36"/>
+        </w:numPr>
+      </w:pPr>
+      <w:r>
+        <w:t>Press AUX1 down</w:t>
+      </w:r>
+    </w:p>
+    <w:p>
+      <w:pPr>
+        <w:pStyle w:val="ListParagraph"/>
+        <w:numPr>
+          <w:ilvl w:val="0"/>
+          <w:numId w:val="36"/>
+        </w:numPr>
+      </w:pPr>
+      <w:r>
+        <w:t xml:space="preserve">This will install the </w:t>
+      </w:r>
+      <w:r>
+        <w:t xml:space="preserve">Hard </w:t>
+      </w:r>
+      <w:r>
+        <w:t>Disk Boot ROM at 0xFC</w:t>
+      </w:r>
+      <w:r>
+        <w:t xml:space="preserve">00 and immediately start it. If a bootable </w:t>
+      </w:r>
+      <w:r>
+        <w:t>image</w:t>
+      </w:r>
+      <w:r>
+        <w:t xml:space="preserve"> has been mounted it should automatically start now</w:t>
+      </w:r>
+      <w:r>
+        <w:t>.</w:t>
+      </w:r>
+      <w:r>
+        <w:t xml:space="preserve"> The Hard Disk Boot ROM always boots from unit 0, platter 0.</w:t>
+      </w:r>
+    </w:p>
+    <w:p>
+      <w:pPr>
+        <w:pStyle w:val="Heading1"/>
+      </w:pPr>
+    </w:p>
+    <w:p>
+      <w:pPr>
+        <w:pStyle w:val="Heading1"/>
+      </w:pPr>
+      <w:bookmarkStart w:id="9" w:name="_Toc493963661"/>
+      <w:r>
         <w:t>Configuration Menu</w:t>
       </w:r>
-      <w:bookmarkEnd w:id="7"/>
+      <w:bookmarkEnd w:id="9"/>
     </w:p>
     <w:p>
       <w:r>
@@ -5909,7 +6597,22 @@
         <w:rPr>
           <w:i/>
         </w:rPr>
-        <w:t>Configure Interrupts</w:t>
+        <w:t>Configure Hard Disk</w:t>
+      </w:r>
+      <w:r>
+        <w:rPr>
+          <w:i/>
+        </w:rPr>
+        <w:t>s</w:t>
+      </w:r>
+      <w:r>
+        <w:t xml:space="preserve"> (Only if </w:t>
+      </w:r>
+      <w:r>
+        <w:t>hard disk</w:t>
+      </w:r>
+      <w:r>
+        <w:t xml:space="preserve"> emulation is enabled)</w:t>
       </w:r>
     </w:p>
     <w:p>
@@ -5917,7 +6620,13 @@
         <w:pStyle w:val="ListParagraph"/>
       </w:pPr>
       <w:r>
-        <w:t>See “Interrupts configuration” section below.</w:t>
+        <w:t>See “</w:t>
+      </w:r>
+      <w:r>
+        <w:t>Hard Disk</w:t>
+      </w:r>
+      <w:r>
+        <w:t xml:space="preserve"> configuration” section below.</w:t>
       </w:r>
     </w:p>
     <w:p>
@@ -5932,17 +6641,15 @@
         <w:rPr>
           <w:i/>
         </w:rPr>
-        <w:t>M</w:t>
-      </w:r>
-      <w:r>
-        <w:rPr>
-          <w:i/>
-        </w:rPr>
-        <w:t>anage Filesystem</w:t>
-      </w:r>
-      <w:r>
-        <w:br/>
-        <w:t>Starts file system manager (see File System Manager section below).</w:t>
+        <w:t>Configure Interrupts</w:t>
+      </w:r>
+    </w:p>
+    <w:p>
+      <w:pPr>
+        <w:pStyle w:val="ListParagraph"/>
+      </w:pPr>
+      <w:r>
+        <w:t>See “Interrupts configuration” section below.</w:t>
       </w:r>
     </w:p>
     <w:p>
@@ -5957,17 +6664,18 @@
         <w:rPr>
           <w:i/>
         </w:rPr>
-        <w:t>A</w:t>
+        <w:lastRenderedPageBreak/>
+        <w:t>M</w:t>
       </w:r>
       <w:r>
         <w:rPr>
           <w:i/>
         </w:rPr>
-        <w:t>pply host serial settings</w:t>
+        <w:t>anage Filesystem</w:t>
       </w:r>
       <w:r>
         <w:br/>
-        <w:t>When making changes to the host serial settings (baud rate, primary interface), those are not applied immediately. Select this option to apply the modified settings.</w:t>
+        <w:t>Starts file system manager (see File System Manager section below).</w:t>
       </w:r>
     </w:p>
     <w:p>
@@ -5982,18 +6690,17 @@
         <w:rPr>
           <w:i/>
         </w:rPr>
-        <w:lastRenderedPageBreak/>
-        <w:t>C</w:t>
+        <w:t>A</w:t>
       </w:r>
       <w:r>
         <w:rPr>
           <w:i/>
         </w:rPr>
-        <w:t>lear memory</w:t>
+        <w:t>pply host serial settings</w:t>
       </w:r>
       <w:r>
         <w:br/>
-        <w:t>Clear the memory of the simulator (set all to 0)</w:t>
+        <w:t>When making changes to the host serial settings (baud rate, primary interface), those are not applied immediately. Select this option to apply the modified settings.</w:t>
       </w:r>
     </w:p>
     <w:p>
@@ -6008,21 +6715,17 @@
         <w:rPr>
           <w:i/>
         </w:rPr>
-        <w:t>S</w:t>
+        <w:t>C</w:t>
       </w:r>
       <w:r>
         <w:rPr>
           <w:i/>
         </w:rPr>
-        <w:t>ave configuration</w:t>
+        <w:t>lear memory</w:t>
       </w:r>
       <w:r>
         <w:br/>
-        <w:t xml:space="preserve">Saves the configuration. Up to 256 different configurations can be saved. </w:t>
-      </w:r>
-      <w:r>
-        <w:br/>
-        <w:t>Configuration #0 is automatically loaded when the simulator starts.</w:t>
+        <w:t>Clear the memory of the simulator (set all to 0)</w:t>
       </w:r>
     </w:p>
     <w:p>
@@ -6037,17 +6740,21 @@
         <w:rPr>
           <w:i/>
         </w:rPr>
-        <w:t>L</w:t>
+        <w:t>S</w:t>
       </w:r>
       <w:r>
         <w:rPr>
           <w:i/>
         </w:rPr>
-        <w:t>oad configuration</w:t>
+        <w:t>ave configuration</w:t>
       </w:r>
       <w:r>
         <w:br/>
-        <w:t xml:space="preserve">Loads a saved configuration </w:t>
+        <w:t xml:space="preserve">Saves the configuration. Up to 256 different configurations can be saved. </w:t>
+      </w:r>
+      <w:r>
+        <w:br/>
+        <w:t>Configuration #0 is automatically loaded when the simulator starts.</w:t>
       </w:r>
     </w:p>
     <w:p>
@@ -6062,6 +6769,31 @@
         <w:rPr>
           <w:i/>
         </w:rPr>
+        <w:t>L</w:t>
+      </w:r>
+      <w:r>
+        <w:rPr>
+          <w:i/>
+        </w:rPr>
+        <w:t>oad configuration</w:t>
+      </w:r>
+      <w:r>
+        <w:br/>
+        <w:t xml:space="preserve">Loads a saved configuration </w:t>
+      </w:r>
+    </w:p>
+    <w:p>
+      <w:pPr>
+        <w:pStyle w:val="ListParagraph"/>
+        <w:numPr>
+          <w:ilvl w:val="0"/>
+          <w:numId w:val="38"/>
+        </w:numPr>
+      </w:pPr>
+      <w:r>
+        <w:rPr>
+          <w:i/>
+        </w:rPr>
         <w:t>R</w:t>
       </w:r>
       <w:r>
@@ -6074,6 +6806,16 @@
         <w:br/>
         <w:t>Resets all settings to their default values. This can also be done by holding RESET up during power-up of the Simulator.</w:t>
       </w:r>
+    </w:p>
+    <w:p>
+      <w:pPr>
+        <w:pStyle w:val="ListParagraph"/>
+      </w:pPr>
+    </w:p>
+    <w:p>
+      <w:pPr>
+        <w:pStyle w:val="ListParagraph"/>
+      </w:pPr>
     </w:p>
     <w:p>
       <w:pPr>
@@ -6226,7 +6968,11 @@
         <w:t xml:space="preserve">This configures the connection of the interrupt line for each of the listed devices. If the VI board is disabled, then an interrupt line can either be connected or not connected to the CPU. If the VI board is enabled, then the interrupt can be connected to a specific level on the VI board. </w:t>
       </w:r>
     </w:p>
-    <w:p/>
+    <w:p>
+      <w:r>
+        <w:br w:type="page"/>
+      </w:r>
+    </w:p>
     <w:p>
       <w:pPr>
         <w:jc w:val="center"/>
@@ -6244,6 +6990,7 @@
           <w:szCs w:val="24"/>
           <w:u w:val="single"/>
         </w:rPr>
+        <w:lastRenderedPageBreak/>
         <w:t>Disk drive</w:t>
       </w:r>
       <w:r>
@@ -6289,7 +7036,13 @@
       </w:r>
       <w:r>
         <w:br/>
-        <w:t>Enabling the “Force real-time mode” option will always operate the drive in the slower real-time mode, making for a more realistic LED blinging pattern while interacting with the disk drive.</w:t>
+        <w:t>Enabling the “Force real-time mode” option will always operate the drive in the slower real-time mode, makin</w:t>
+      </w:r>
+      <w:r>
+        <w:t>g for a more realistic LED blink</w:t>
+      </w:r>
+      <w:r>
+        <w:t>ing pattern while interacting with the disk drive.</w:t>
       </w:r>
     </w:p>
     <w:p>
@@ -6306,17 +7059,47 @@
         </w:rPr>
         <w:t>Drive n mounted disk</w:t>
       </w:r>
+      <w:r>
+        <w:rPr>
+          <w:i/>
+        </w:rPr>
+        <w:t xml:space="preserve"> image</w:t>
+      </w:r>
     </w:p>
     <w:p>
       <w:pPr>
         <w:pStyle w:val="ListParagraph"/>
       </w:pPr>
       <w:r>
-        <w:t>Shows which disk is currently mounted in which drive and cycles through available disks.</w:t>
-      </w:r>
-      <w:r>
-        <w:br/>
-      </w:r>
+        <w:t xml:space="preserve">Shows which disk </w:t>
+      </w:r>
+      <w:r>
+        <w:t xml:space="preserve">image (DISKxx.DSK) </w:t>
+      </w:r>
+      <w:r>
+        <w:t xml:space="preserve">is currently mounted in which drive and cycles through </w:t>
+      </w:r>
+      <w:r>
+        <w:t xml:space="preserve">the </w:t>
+      </w:r>
+      <w:r>
+        <w:t xml:space="preserve">available </w:t>
+      </w:r>
+      <w:r>
+        <w:t>images</w:t>
+      </w:r>
+      <w:r>
+        <w:t>.</w:t>
+      </w:r>
+    </w:p>
+    <w:p>
+      <w:pPr>
+        <w:pStyle w:val="ListParagraph"/>
+        <w:rPr>
+          <w:sz w:val="16"/>
+          <w:szCs w:val="16"/>
+        </w:rPr>
+      </w:pPr>
     </w:p>
     <w:p>
       <w:pPr>
@@ -6329,22 +7112,27 @@
         </w:rPr>
       </w:pPr>
       <w:r>
-        <w:lastRenderedPageBreak/>
-        <w:br/>
-      </w:r>
-      <w:r>
         <w:rPr>
           <w:b/>
           <w:sz w:val="24"/>
           <w:szCs w:val="24"/>
           <w:u w:val="single"/>
         </w:rPr>
-        <w:t>Serial device configuration</w:t>
-      </w:r>
-    </w:p>
-    <w:p>
-      <w:r>
-        <w:t>The simulator emulates four serial devices connected to the Altair:</w:t>
+        <w:t>Hard disk</w:t>
+      </w:r>
+      <w:r>
+        <w:rPr>
+          <w:b/>
+          <w:sz w:val="24"/>
+          <w:szCs w:val="24"/>
+          <w:u w:val="single"/>
+        </w:rPr>
+        <w:t xml:space="preserve"> configuration</w:t>
+      </w:r>
+    </w:p>
+    <w:p>
+      <w:r>
+        <w:t>If hard disk support is enabled, this menu allows to modify drive related settings:</w:t>
       </w:r>
     </w:p>
     <w:p>
@@ -6356,7 +7144,53 @@
         </w:numPr>
       </w:pPr>
       <w:r>
-        <w:t>88-SIO card at port 0x00/0x01</w:t>
+        <w:rPr>
+          <w:i/>
+        </w:rPr>
+        <w:t>Force real-time mode</w:t>
+      </w:r>
+      <w:r>
+        <w:rPr>
+          <w:i/>
+        </w:rPr>
+        <w:br/>
+      </w:r>
+      <w:r>
+        <w:t xml:space="preserve">If a running program that interacts with the </w:t>
+      </w:r>
+      <w:r>
+        <w:t>hard disk</w:t>
+      </w:r>
+      <w:r>
+        <w:t xml:space="preserve"> does not enable interrupts for the drive then the drive emulation works in a rapid mode in which new data is presented to the program every time it checks if new data is available. This makes for very fast </w:t>
+      </w:r>
+      <w:r>
+        <w:t xml:space="preserve">hard </w:t>
+      </w:r>
+      <w:r>
+        <w:t xml:space="preserve">disk emulation. If interrupts are enabled for the </w:t>
+      </w:r>
+      <w:r>
+        <w:t>hard disk</w:t>
+      </w:r>
+      <w:r>
+        <w:t xml:space="preserve"> then it operates in real-time mode, only producing interrupts when new data would be available on a real drive.</w:t>
+      </w:r>
+      <w:r>
+        <w:br/>
+        <w:t>Enabling the “Force real-time mode” option will always operate the drive in the slower real-time mode, makin</w:t>
+      </w:r>
+      <w:r>
+        <w:t>g for a more realistic LED blink</w:t>
+      </w:r>
+      <w:r>
+        <w:t xml:space="preserve">ing pattern while interacting with the </w:t>
+      </w:r>
+      <w:r>
+        <w:t>hard disk</w:t>
+      </w:r>
+      <w:r>
+        <w:t>.</w:t>
       </w:r>
     </w:p>
     <w:p>
@@ -6368,7 +7202,56 @@
         </w:numPr>
       </w:pPr>
       <w:r>
-        <w:t>88-ACR audio cassette interface at port 0x06/0x07</w:t>
+        <w:rPr>
+          <w:i/>
+        </w:rPr>
+        <w:t>Hard disk [unit n] platter m image</w:t>
+      </w:r>
+      <w:r>
+        <w:rPr>
+          <w:i/>
+        </w:rPr>
+        <w:br/>
+      </w:r>
+      <w:r>
+        <w:t xml:space="preserve">Shows which </w:t>
+      </w:r>
+      <w:r>
+        <w:t>image</w:t>
+      </w:r>
+      <w:r>
+        <w:t xml:space="preserve"> </w:t>
+      </w:r>
+      <w:r>
+        <w:t xml:space="preserve">(HDSKxx.DSK) </w:t>
+      </w:r>
+      <w:r>
+        <w:t xml:space="preserve">is currently mounted in which </w:t>
+      </w:r>
+      <w:r>
+        <w:t>unit/platter</w:t>
+      </w:r>
+      <w:r>
+        <w:t xml:space="preserve"> and cycles through </w:t>
+      </w:r>
+      <w:r>
+        <w:t xml:space="preserve">the </w:t>
+      </w:r>
+      <w:r>
+        <w:t xml:space="preserve">available </w:t>
+      </w:r>
+      <w:r>
+        <w:t>images</w:t>
+      </w:r>
+      <w:r>
+        <w:t>.</w:t>
+      </w:r>
+      <w:r>
+        <w:t xml:space="preserve"> The [unit n] is only shown if the simulator is set up to emulate more than one unit</w:t>
+      </w:r>
+      <w:r>
+        <w:br/>
+        <w:t>(NUM_HDSK_UNITS setting in config.h).</w:t>
       </w:r>
     </w:p>
     <w:p>
@@ -6380,12 +7263,167 @@
         </w:numPr>
       </w:pPr>
       <w:r>
-        <w:t>88-2SIO, card with serial 1 at port 0x10/0x11 and serial 2 at port 0x12/0x13</w:t>
-      </w:r>
-    </w:p>
-    <w:p>
-      <w:r>
-        <w:t>For each of these devices the following settings can be configured in the configuration menu:</w:t>
+        <w:rPr>
+          <w:i/>
+        </w:rPr>
+        <w:t>Reset hard disk controller</w:t>
+      </w:r>
+      <w:r>
+        <w:rPr>
+          <w:i/>
+        </w:rPr>
+        <w:br/>
+      </w:r>
+      <w:r>
+        <w:t>Resets the controller</w:t>
+      </w:r>
+      <w:r>
+        <w:t>. Mainly this sets the CRDY flag. Do this if emulated software instructs you to turn the hard disk unit off and back on.</w:t>
+      </w:r>
+    </w:p>
+    <w:p>
+      <w:pPr>
+        <w:pStyle w:val="ListParagraph"/>
+      </w:pPr>
+    </w:p>
+    <w:p>
+      <w:pPr>
+        <w:jc w:val="center"/>
+        <w:rPr>
+          <w:b/>
+          <w:sz w:val="24"/>
+          <w:szCs w:val="24"/>
+          <w:u w:val="single"/>
+        </w:rPr>
+      </w:pPr>
+      <w:r>
+        <w:rPr>
+          <w:b/>
+          <w:sz w:val="24"/>
+          <w:szCs w:val="24"/>
+          <w:u w:val="single"/>
+        </w:rPr>
+        <w:t>Printer</w:t>
+      </w:r>
+      <w:r>
+        <w:rPr>
+          <w:b/>
+          <w:sz w:val="24"/>
+          <w:szCs w:val="24"/>
+          <w:u w:val="single"/>
+        </w:rPr>
+        <w:t xml:space="preserve"> configuration</w:t>
+      </w:r>
+    </w:p>
+    <w:p>
+      <w:r>
+        <w:t>To configure printer options, select “(5) Configure printer” in the main configuration menu.</w:t>
+      </w:r>
+      <w:r>
+        <w:t xml:space="preserve"> The following configuration options are available for printer emulation:</w:t>
+      </w:r>
+    </w:p>
+    <w:p>
+      <w:pPr>
+        <w:pStyle w:val="ListParagraph"/>
+        <w:numPr>
+          <w:ilvl w:val="0"/>
+          <w:numId w:val="49"/>
+        </w:numPr>
+      </w:pPr>
+      <w:r>
+        <w:rPr>
+          <w:i/>
+        </w:rPr>
+        <w:t>Printer type</w:t>
+      </w:r>
+      <w:r>
+        <w:rPr>
+          <w:i/>
+        </w:rPr>
+        <w:br/>
+      </w:r>
+      <w:r>
+        <w:t>Select which printer should be emulated or turn off printer emulation:</w:t>
+      </w:r>
+      <w:r>
+        <w:br/>
+        <w:t>Okidata – emulates an Okidata printer at I/O ports 2/3</w:t>
+      </w:r>
+      <w:r>
+        <w:br/>
+        <w:t>C700 – emulates a Centronics C700 printer at I/O ports 2/3</w:t>
+      </w:r>
+    </w:p>
+    <w:p>
+      <w:pPr>
+        <w:pStyle w:val="ListParagraph"/>
+        <w:numPr>
+          <w:ilvl w:val="0"/>
+          <w:numId w:val="49"/>
+        </w:numPr>
+      </w:pPr>
+      <w:r>
+        <w:rPr>
+          <w:i/>
+        </w:rPr>
+        <w:t>Map printer to interface</w:t>
+      </w:r>
+      <w:r>
+        <w:br/>
+        <w:t>Selects the host’s serial interface to which the emulated printer’s output should be directed</w:t>
+      </w:r>
+    </w:p>
+    <w:p>
+      <w:pPr>
+        <w:pStyle w:val="ListParagraph"/>
+        <w:numPr>
+          <w:ilvl w:val="0"/>
+          <w:numId w:val="49"/>
+        </w:numPr>
+      </w:pPr>
+      <w:r>
+        <w:rPr>
+          <w:i/>
+        </w:rPr>
+        <w:t>Force real-time mode</w:t>
+      </w:r>
+      <w:r>
+        <w:br/>
+        <w:t>If enabled, the printer emulation will enforce timing similar to a real printer (although not necessarily matching the actual emulated printer model). Provides a printer-like effect when watching the output.</w:t>
+      </w:r>
+    </w:p>
+    <w:p>
+      <w:pPr>
+        <w:jc w:val="center"/>
+        <w:rPr>
+          <w:b/>
+          <w:sz w:val="24"/>
+          <w:szCs w:val="24"/>
+          <w:u w:val="single"/>
+        </w:rPr>
+      </w:pPr>
+      <w:r>
+        <w:rPr>
+          <w:sz w:val="24"/>
+          <w:szCs w:val="24"/>
+        </w:rPr>
+        <w:br w:type="page"/>
+      </w:r>
+      <w:r>
+        <w:rPr>
+          <w:b/>
+          <w:sz w:val="24"/>
+          <w:szCs w:val="24"/>
+          <w:u w:val="single"/>
+        </w:rPr>
+        <w:lastRenderedPageBreak/>
+        <w:t>Serial device configuration</w:t>
+      </w:r>
+    </w:p>
+    <w:p>
+      <w:r>
+        <w:t>The simulator emulates four serial devices connected to the Altair:</w:t>
       </w:r>
     </w:p>
     <w:p>
@@ -6397,18 +7435,7 @@
         </w:numPr>
       </w:pPr>
       <w:r>
-        <w:rPr>
-          <w:i/>
-        </w:rPr>
-        <w:t>Map to host interface</w:t>
-      </w:r>
-      <w:r>
-        <w:br/>
-        <w:t>Select to which host interface input/output of device gets directed.</w:t>
-      </w:r>
-      <w:r>
-        <w:br/>
-        <w:t>When using Arduino Mega, there is only one host interface (Serial). When using the Due, there is the primary and secondary interface. The physical interface (Serial/Serial1) that the primary interface maps to can be picked on the main setup screen. The other one becomes the secondary interface.</w:t>
+        <w:t>88-SIO card at port 0x00/0x01</w:t>
       </w:r>
     </w:p>
     <w:p>
@@ -6420,86 +7447,7 @@
         </w:numPr>
       </w:pPr>
       <w:r>
-        <w:rPr>
-          <w:i/>
-        </w:rPr>
-        <w:t>Simulated</w:t>
-      </w:r>
-      <w:r>
-        <w:rPr>
-          <w:i/>
-        </w:rPr>
-        <w:t xml:space="preserve"> baud rate</w:t>
-      </w:r>
-      <w:r>
-        <w:br/>
-        <w:t xml:space="preserve">If </w:t>
-      </w:r>
-      <w:r>
-        <w:t xml:space="preserve">receive </w:t>
-      </w:r>
-      <w:r>
-        <w:t>interrupts are disabled for a serial device</w:t>
-      </w:r>
-      <w:r>
-        <w:t xml:space="preserve"> and “Force baud rate” is off</w:t>
-      </w:r>
-      <w:r>
-        <w:t xml:space="preserve">, the simulator just makes a new byte available for playback whenever the running program requests one. That way, playback runs as maximum speed without the program missing any characters. If </w:t>
-      </w:r>
-      <w:r>
-        <w:t xml:space="preserve">receive </w:t>
-      </w:r>
-      <w:r>
-        <w:t xml:space="preserve">interrupts are enabled however, the characters must be sent at a rate that </w:t>
-      </w:r>
-      <w:r>
-        <w:t xml:space="preserve">gives </w:t>
-      </w:r>
-      <w:r>
-        <w:t xml:space="preserve">the </w:t>
-      </w:r>
-      <w:r>
-        <w:t xml:space="preserve">running program a chance to keep up. </w:t>
-      </w:r>
-      <w:r>
-        <w:t>Similarly, if transmit interrupts are enabled, the program expects some time to pass between sending characters.</w:t>
-      </w:r>
-      <w:r>
-        <w:br/>
-      </w:r>
-      <w:r>
-        <w:t xml:space="preserve">This setting selects the baud rate at which </w:t>
-      </w:r>
-      <w:r>
-        <w:t>input/output is processed</w:t>
-      </w:r>
-      <w:r>
-        <w:t xml:space="preserve">. Note that </w:t>
-      </w:r>
-      <w:r>
-        <w:t xml:space="preserve">the timing is based on simulated time, not real time. That means that </w:t>
-      </w:r>
-      <w:r>
-        <w:t xml:space="preserve">on the Mega (since it is running at 25% original speed) </w:t>
-      </w:r>
-      <w:r>
-        <w:t>a</w:t>
-      </w:r>
-      <w:r>
-        <w:t xml:space="preserve"> </w:t>
-      </w:r>
-      <w:r>
-        <w:t xml:space="preserve">rate of </w:t>
-      </w:r>
-      <w:r>
-        <w:t>110 baud</w:t>
-      </w:r>
-      <w:r>
-        <w:t xml:space="preserve"> may actually look more like 25 baud in real time</w:t>
-      </w:r>
-      <w:r>
-        <w:t>.</w:t>
+        <w:t>88-ACR audio cassette interface at port 0x06/0x07</w:t>
       </w:r>
     </w:p>
     <w:p>
@@ -6511,31 +7459,12 @@
         </w:numPr>
       </w:pPr>
       <w:r>
-        <w:rPr>
-          <w:i/>
-        </w:rPr>
-        <w:t>Force baud rate</w:t>
-      </w:r>
-      <w:r>
-        <w:rPr>
-          <w:i/>
-        </w:rPr>
-        <w:br/>
-      </w:r>
-      <w:r>
-        <w:t>If this option is on</w:t>
-      </w:r>
-      <w:r>
-        <w:t xml:space="preserve"> then</w:t>
-      </w:r>
-      <w:r>
-        <w:t xml:space="preserve"> the simulator will always use the given baud rate</w:t>
-      </w:r>
-      <w:r>
-        <w:t xml:space="preserve"> </w:t>
-      </w:r>
-      <w:r>
-        <w:t>for receive and transmit, even if interrupts are disabled. This can be used to get more realistic timing for code that is not using interrupts.</w:t>
+        <w:t>88-2SIO, card with serial 1 at port 0x10/0x11 and serial 2 at port 0x12/0x13</w:t>
+      </w:r>
+    </w:p>
+    <w:p>
+      <w:r>
+        <w:t>For each of these devices the following settings can be configured in the configuration menu:</w:t>
       </w:r>
     </w:p>
     <w:p>
@@ -6550,11 +7479,15 @@
         <w:rPr>
           <w:i/>
         </w:rPr>
-        <w:t>Example playback NULs</w:t>
+        <w:t>Map to host interface</w:t>
       </w:r>
       <w:r>
         <w:br/>
-        <w:t>When playing back data to the running program (e.g. the AM2 assembler), the program may need some extra processing time after a carriage return to process the previous line. This is done (as it would have been on the original) by sending a number of NUL (0) bytes after a carriage return. Note that this setting only affects the case when playing back examples stored in the simulator, not for captured data being played back. For captured data, make sure to set the program from which you are capturing to produce the proper number of NULs.</w:t>
+        <w:t>Select to which host interface input/output of device gets directed.</w:t>
+      </w:r>
+      <w:r>
+        <w:br/>
+        <w:t>When using Arduino Mega, there is only one host interface (Serial). When using the Due, there is the primary and secondary interface. The physical interface (Serial/Serial1) that the primary interface maps to can be picked on the main setup screen. The other one becomes the secondary interface.</w:t>
       </w:r>
     </w:p>
     <w:p>
@@ -6569,42 +7502,83 @@
         <w:rPr>
           <w:i/>
         </w:rPr>
-        <w:t>Use 7 bits</w:t>
+        <w:t>Simulated</w:t>
+      </w:r>
+      <w:r>
+        <w:rPr>
+          <w:i/>
+        </w:rPr>
+        <w:t xml:space="preserve"> baud rate</w:t>
       </w:r>
       <w:r>
         <w:br/>
-        <w:t>Some Altair programs (e.g. 4k BASIC) use the 8</w:t>
-      </w:r>
-      <w:r>
-        <w:rPr>
-          <w:vertAlign w:val="superscript"/>
-        </w:rPr>
-        <w:t>th</w:t>
-      </w:r>
-      <w:r>
-        <w:t xml:space="preserve"> bit of a character to signal end-of-string, assuming that the output device only uses 7 bits. </w:t>
-      </w:r>
-      <w:r>
-        <w:t xml:space="preserve">If this is the </w:t>
-      </w:r>
-      <w:r>
-        <w:t>case,</w:t>
-      </w:r>
-      <w:r>
-        <w:t xml:space="preserve"> then the last character of any string will appear mangled in the output. If this option is enabled, the simulator will always clear the 8</w:t>
-      </w:r>
-      <w:r>
-        <w:rPr>
-          <w:vertAlign w:val="superscript"/>
-        </w:rPr>
-        <w:t>th</w:t>
-      </w:r>
-      <w:r>
-        <w:t xml:space="preserve"> bit before sending it to the serial output. </w:t>
+        <w:t xml:space="preserve">If </w:t>
+      </w:r>
+      <w:r>
+        <w:t xml:space="preserve">receive </w:t>
+      </w:r>
+      <w:r>
+        <w:t>interrupts are disabled for a serial device</w:t>
+      </w:r>
+      <w:r>
+        <w:t xml:space="preserve"> and “Force baud rate” is off</w:t>
+      </w:r>
+      <w:r>
+        <w:t xml:space="preserve">, the simulator just makes a new byte available for playback whenever the running program requests one. That way, playback runs as maximum speed without the program missing any characters. If </w:t>
+      </w:r>
+      <w:r>
+        <w:t xml:space="preserve">receive </w:t>
+      </w:r>
+      <w:r>
+        <w:t xml:space="preserve">interrupts are enabled however, the characters must be sent at a rate that </w:t>
+      </w:r>
+      <w:r>
+        <w:t xml:space="preserve">gives </w:t>
+      </w:r>
+      <w:r>
+        <w:t xml:space="preserve">the </w:t>
+      </w:r>
+      <w:r>
+        <w:t xml:space="preserve">running program a chance to keep up. </w:t>
+      </w:r>
+      <w:r>
+        <w:t>Similarly, if transmit interrupts are enabled, the program expects some time to pass between sending characters.</w:t>
       </w:r>
       <w:r>
         <w:br/>
-        <w:t>If the option is set to “autodetect”, the s will detect (for some known programs) based on the memory location of the “OUT” instruction whether the bit needs to be cleared or not.</w:t>
+      </w:r>
+      <w:r>
+        <w:t xml:space="preserve">This setting selects the baud rate at which </w:t>
+      </w:r>
+      <w:r>
+        <w:t>input/output is processed</w:t>
+      </w:r>
+      <w:r>
+        <w:t xml:space="preserve">. Note that </w:t>
+      </w:r>
+      <w:r>
+        <w:t xml:space="preserve">the timing is based on simulated time, not real time. That means that </w:t>
+      </w:r>
+      <w:r>
+        <w:t xml:space="preserve">on the Mega (since it is running at 25% original speed) </w:t>
+      </w:r>
+      <w:r>
+        <w:t>a</w:t>
+      </w:r>
+      <w:r>
+        <w:t xml:space="preserve"> </w:t>
+      </w:r>
+      <w:r>
+        <w:t xml:space="preserve">rate of </w:t>
+      </w:r>
+      <w:r>
+        <w:t>110 baud</w:t>
+      </w:r>
+      <w:r>
+        <w:t xml:space="preserve"> may actually look more like 25 baud in real time</w:t>
+      </w:r>
+      <w:r>
+        <w:t>.</w:t>
       </w:r>
     </w:p>
     <w:p>
@@ -6619,19 +7593,28 @@
         <w:rPr>
           <w:i/>
         </w:rPr>
-        <w:t>Serial input uppercase</w:t>
-      </w:r>
-      <w:r>
+        <w:t>Force baud rate</w:t>
+      </w:r>
+      <w:r>
+        <w:rPr>
+          <w:i/>
+        </w:rPr>
         <w:br/>
-        <w:t>Some Altair programs (e.g. 4k BASIC) only display uppercase characters and expect all input to be uppercase characters. If this option is enabled, the simulator will translate any incoming lower-case character to upper-case.</w:t>
-      </w:r>
-    </w:p>
-    <w:p>
-      <w:pPr>
-        <w:pStyle w:val="ListParagraph"/>
-      </w:pPr>
-      <w:r>
-        <w:t>If the option is set to “autodetect”, the simulator will detect (for some known programs) based on the memory location of the “IN” instruction whether the translation is required.</w:t>
+      </w:r>
+      <w:r>
+        <w:t>If this option is on</w:t>
+      </w:r>
+      <w:r>
+        <w:t xml:space="preserve"> then</w:t>
+      </w:r>
+      <w:r>
+        <w:t xml:space="preserve"> the simulator will always use the given baud rate</w:t>
+      </w:r>
+      <w:r>
+        <w:t xml:space="preserve"> </w:t>
+      </w:r>
+      <w:r>
+        <w:t>for receive and transmit, even if interrupts are disabled. This can be used to get more realistic timing for code that is not using interrupts.</w:t>
       </w:r>
     </w:p>
     <w:p>
@@ -6641,74 +7624,16 @@
           <w:ilvl w:val="0"/>
           <w:numId w:val="39"/>
         </w:numPr>
-        <w:rPr>
-          <w:sz w:val="24"/>
-          <w:szCs w:val="24"/>
-        </w:rPr>
       </w:pPr>
       <w:r>
         <w:rPr>
           <w:i/>
         </w:rPr>
-        <w:lastRenderedPageBreak/>
-        <w:t>Translate backspace to</w:t>
-      </w:r>
-      <w:r>
-        <w:rPr>
-          <w:i/>
-        </w:rPr>
+        <w:t>Example playback NULs</w:t>
+      </w:r>
+      <w:r>
         <w:br/>
-      </w:r>
-      <w:r>
-        <w:t>Allows to map the backspace character to other characters expected by different ALTAIR programs:</w:t>
-      </w:r>
-      <w:r>
-        <w:br/>
-      </w:r>
-      <w:r>
-        <w:rPr>
-          <w:i/>
-        </w:rPr>
-        <w:t>off</w:t>
-      </w:r>
-      <w:r>
-        <w:t xml:space="preserve"> – backspace is sent as backspace (ASCII 8)</w:t>
-      </w:r>
-      <w:r>
-        <w:br/>
-      </w:r>
-      <w:r>
-        <w:rPr>
-          <w:i/>
-        </w:rPr>
-        <w:t>underscore</w:t>
-      </w:r>
-      <w:r>
-        <w:t xml:space="preserve"> – backspace is sent to the simulated program as an underscore ‘_’ (ASCII 95) and an underscore sent by the simulated program is interpreted as backspace. This is usefule for 4k BASIC and ROM BASIC.</w:t>
-      </w:r>
-      <w:r>
-        <w:br/>
-      </w:r>
-      <w:r>
-        <w:rPr>
-          <w:i/>
-        </w:rPr>
-        <w:t xml:space="preserve">rubout </w:t>
-      </w:r>
-      <w:r>
-        <w:t>– backspace sent to the simulated program as a rubout (ASCII 127) character. Time-sharing BASIC expects this</w:t>
-      </w:r>
-      <w:r>
-        <w:br/>
-      </w:r>
-      <w:r>
-        <w:rPr>
-          <w:i/>
-        </w:rPr>
-        <w:t>autodetect</w:t>
-      </w:r>
-      <w:r>
-        <w:t xml:space="preserve"> – the simulator attempts to automatically determine which conversion is necessary by the memory location of IN/OUT opcode.</w:t>
+        <w:t>When playing back data to the running program (e.g. the AM2 assembler), the program may need some extra processing time after a carriage return to process the previous line. This is done (as it would have been on the original) by sending a number of NUL (0) bytes after a carriage return. Note that this setting only affects the case when playing back examples stored in the simulator, not for captured data being played back. For captured data, make sure to set the program from which you are capturing to produce the proper number of NULs.</w:t>
       </w:r>
     </w:p>
     <w:p>
@@ -6718,83 +7643,47 @@
           <w:ilvl w:val="0"/>
           <w:numId w:val="39"/>
         </w:numPr>
-        <w:rPr>
-          <w:sz w:val="24"/>
-          <w:szCs w:val="24"/>
-        </w:rPr>
       </w:pPr>
       <w:r>
         <w:rPr>
           <w:i/>
         </w:rPr>
-        <w:t>Enable CLOAD/CSAVE traps</w:t>
-      </w:r>
-      <w:r>
-        <w:t xml:space="preserve"> (for </w:t>
-      </w:r>
-      <w:r>
-        <w:t>ACR</w:t>
-      </w:r>
-      <w:r>
-        <w:t xml:space="preserve"> device only)</w:t>
+        <w:t>Use 7 bits</w:t>
       </w:r>
       <w:r>
         <w:br/>
-        <w:t xml:space="preserve">If this option is enabled then the simulator will catch BASIC CLOAD/CSAVE calls and automatically save/load to the internal simulator storage, avoiding the need to manually start </w:t>
-      </w:r>
-      <w:r>
-        <w:t>cassette</w:t>
-      </w:r>
-      <w:r>
-        <w:t xml:space="preserve"> capture/replay</w:t>
-      </w:r>
-      <w:r>
-        <w:t>.</w:t>
-      </w:r>
-    </w:p>
-    <w:p>
-      <w:pPr>
-        <w:rPr>
-          <w:sz w:val="24"/>
-          <w:szCs w:val="24"/>
-        </w:rPr>
-      </w:pPr>
-    </w:p>
-    <w:p>
-      <w:pPr>
-        <w:jc w:val="center"/>
-        <w:rPr>
-          <w:b/>
-          <w:sz w:val="24"/>
-          <w:szCs w:val="24"/>
-          <w:u w:val="single"/>
-        </w:rPr>
-      </w:pPr>
-      <w:r>
-        <w:rPr>
-          <w:b/>
-          <w:sz w:val="24"/>
-          <w:szCs w:val="24"/>
-          <w:u w:val="single"/>
-        </w:rPr>
-        <w:t>Printer</w:t>
-      </w:r>
-      <w:r>
-        <w:rPr>
-          <w:b/>
-          <w:sz w:val="24"/>
-          <w:szCs w:val="24"/>
-          <w:u w:val="single"/>
-        </w:rPr>
-        <w:t xml:space="preserve"> configuration</w:t>
-      </w:r>
-    </w:p>
-    <w:p>
-      <w:r>
-        <w:t>To configure printer options, select “(5) Configure printer” in the main configuration menu.</w:t>
-      </w:r>
-      <w:r>
-        <w:t xml:space="preserve"> The following configuration options are available for printer emulation:</w:t>
+        <w:t>Some Altair programs (e.g. 4k BASIC) use the 8</w:t>
+      </w:r>
+      <w:r>
+        <w:rPr>
+          <w:vertAlign w:val="superscript"/>
+        </w:rPr>
+        <w:t>th</w:t>
+      </w:r>
+      <w:r>
+        <w:t xml:space="preserve"> bit of a character to signal end-of-string, assuming that the output device only uses 7 bits. </w:t>
+      </w:r>
+      <w:r>
+        <w:t xml:space="preserve">If this is the </w:t>
+      </w:r>
+      <w:r>
+        <w:t>case,</w:t>
+      </w:r>
+      <w:r>
+        <w:t xml:space="preserve"> then the last character of any string will appear mangled in the output. If this option is enabled, the simulator will always clear the 8</w:t>
+      </w:r>
+      <w:r>
+        <w:rPr>
+          <w:vertAlign w:val="superscript"/>
+        </w:rPr>
+        <w:t>th</w:t>
+      </w:r>
+      <w:r>
+        <w:t xml:space="preserve"> bit before sending it to the serial output. </w:t>
+      </w:r>
+      <w:r>
+        <w:br/>
+        <w:t>If the option is set to “autodetect”, the s will detect (for some known programs) based on the memory location of the “OUT” instruction whether the bit needs to be cleared or not.</w:t>
       </w:r>
     </w:p>
     <w:p>
@@ -6802,31 +7691,26 @@
         <w:pStyle w:val="ListParagraph"/>
         <w:numPr>
           <w:ilvl w:val="0"/>
-          <w:numId w:val="49"/>
+          <w:numId w:val="39"/>
         </w:numPr>
       </w:pPr>
       <w:r>
         <w:rPr>
           <w:i/>
         </w:rPr>
-        <w:t>Printer type</w:t>
-      </w:r>
-      <w:r>
-        <w:rPr>
-          <w:i/>
-        </w:rPr>
+        <w:t>Serial input uppercase</w:t>
+      </w:r>
+      <w:r>
         <w:br/>
-      </w:r>
-      <w:r>
-        <w:t>Select which printer should be emulated or turn off printer emulation:</w:t>
-      </w:r>
-      <w:r>
-        <w:br/>
-        <w:t>Okidata – emulates an Okidata printer at I/O ports 2/3</w:t>
-      </w:r>
-      <w:r>
-        <w:br/>
-        <w:t>C700 – emulates a Centronics C700 printer at I/O ports 2/3</w:t>
+        <w:t>Some Altair programs (e.g. 4k BASIC) only display uppercase characters and expect all input to be uppercase characters. If this option is enabled, the simulator will translate any incoming lower-case character to upper-case.</w:t>
+      </w:r>
+    </w:p>
+    <w:p>
+      <w:pPr>
+        <w:pStyle w:val="ListParagraph"/>
+      </w:pPr>
+      <w:r>
+        <w:t>If the option is set to “autodetect”, the simulator will detect (for some known programs) based on the memory location of the “IN” instruction whether the translation is required.</w:t>
       </w:r>
     </w:p>
     <w:p>
@@ -6834,20 +7718,76 @@
         <w:pStyle w:val="ListParagraph"/>
         <w:numPr>
           <w:ilvl w:val="0"/>
-          <w:numId w:val="49"/>
+          <w:numId w:val="39"/>
         </w:numPr>
+        <w:rPr>
+          <w:sz w:val="24"/>
+          <w:szCs w:val="24"/>
+        </w:rPr>
       </w:pPr>
       <w:r>
         <w:rPr>
           <w:i/>
         </w:rPr>
-        <w:t>Map printer to interface</w:t>
-      </w:r>
-      <w:r>
+        <w:lastRenderedPageBreak/>
+        <w:t>Translate backspace to</w:t>
+      </w:r>
+      <w:r>
+        <w:rPr>
+          <w:i/>
+        </w:rPr>
         <w:br/>
       </w:r>
       <w:r>
-        <w:t>Selects the host’s serial interface to which the emulated printer’s output should be directed</w:t>
+        <w:t>Allows to map the backspace character to other characters expected by different ALTAIR programs:</w:t>
+      </w:r>
+      <w:r>
+        <w:br/>
+      </w:r>
+      <w:r>
+        <w:rPr>
+          <w:i/>
+        </w:rPr>
+        <w:t>off</w:t>
+      </w:r>
+      <w:r>
+        <w:t xml:space="preserve"> – backspace is sent as backspace (ASCII 8)</w:t>
+      </w:r>
+      <w:r>
+        <w:br/>
+      </w:r>
+      <w:r>
+        <w:rPr>
+          <w:i/>
+        </w:rPr>
+        <w:t>underscore</w:t>
+      </w:r>
+      <w:r>
+        <w:t xml:space="preserve"> – backspace is sent to the simulated program as an underscore ‘_’ (ASCII 95) and an underscore sent by the simulated program is interpreted as backspace. This is usefule for 4k BASIC and ROM BASIC.</w:t>
+      </w:r>
+      <w:r>
+        <w:br/>
+      </w:r>
+      <w:r>
+        <w:rPr>
+          <w:i/>
+        </w:rPr>
+        <w:t xml:space="preserve">rubout </w:t>
+      </w:r>
+      <w:r>
+        <w:t>– backspace sent to the simulated program as a rubout (ASCII 127) character. Time-sharing BASIC expects this</w:t>
+      </w:r>
+      <w:r>
+        <w:br/>
+      </w:r>
+      <w:r>
+        <w:rPr>
+          <w:i/>
+        </w:rPr>
+        <w:t>autodetect</w:t>
+      </w:r>
+      <w:r>
+        <w:t xml:space="preserve"> – the simulator attempts to automatically determine which conversion is necessary by the memory location of IN/OUT opcode.</w:t>
       </w:r>
     </w:p>
     <w:p>
@@ -6855,30 +7795,8 @@
         <w:pStyle w:val="ListParagraph"/>
         <w:numPr>
           <w:ilvl w:val="0"/>
-          <w:numId w:val="49"/>
+          <w:numId w:val="39"/>
         </w:numPr>
-      </w:pPr>
-      <w:r>
-        <w:rPr>
-          <w:i/>
-        </w:rPr>
-        <w:t>Force real-time mode</w:t>
-      </w:r>
-      <w:r>
-        <w:br/>
-        <w:t xml:space="preserve">If enabled, the printer emulation will enforce timing </w:t>
-      </w:r>
-      <w:proofErr w:type="gramStart"/>
-      <w:r>
-        <w:t>similar to</w:t>
-      </w:r>
-      <w:proofErr w:type="gramEnd"/>
-      <w:r>
-        <w:t xml:space="preserve"> a real printer (although not necessarily matching the actual emulated printer model). Provides a printer-like effect when watching the output.</w:t>
-      </w:r>
-    </w:p>
-    <w:p>
-      <w:pPr>
         <w:rPr>
           <w:sz w:val="24"/>
           <w:szCs w:val="24"/>
@@ -6886,9 +7804,45 @@
       </w:pPr>
       <w:r>
         <w:rPr>
+          <w:i/>
+        </w:rPr>
+        <w:t>Enable CLOAD/CSAVE traps</w:t>
+      </w:r>
+      <w:r>
+        <w:t xml:space="preserve"> (for </w:t>
+      </w:r>
+      <w:r>
+        <w:t>ACR</w:t>
+      </w:r>
+      <w:r>
+        <w:t xml:space="preserve"> device only)</w:t>
+      </w:r>
+      <w:r>
+        <w:br/>
+        <w:t xml:space="preserve">If this option is enabled then the simulator will catch BASIC CLOAD/CSAVE calls and automatically save/load to the internal simulator storage, avoiding the need to manually start </w:t>
+      </w:r>
+      <w:r>
+        <w:t>cassette</w:t>
+      </w:r>
+      <w:r>
+        <w:t xml:space="preserve"> capture/replay</w:t>
+      </w:r>
+      <w:r>
+        <w:t>.</w:t>
+      </w:r>
+    </w:p>
+    <w:p>
+      <w:pPr>
+        <w:rPr>
           <w:sz w:val="24"/>
           <w:szCs w:val="24"/>
         </w:rPr>
+      </w:pPr>
+      <w:r>
+        <w:rPr>
+          <w:sz w:val="24"/>
+          <w:szCs w:val="24"/>
+        </w:rPr>
         <w:br w:type="page"/>
       </w:r>
     </w:p>
@@ -6896,12 +7850,12 @@
       <w:pPr>
         <w:pStyle w:val="Heading1"/>
       </w:pPr>
-      <w:bookmarkStart w:id="8" w:name="_Toc492758054"/>
+      <w:bookmarkStart w:id="10" w:name="_Toc493963662"/>
       <w:r>
         <w:lastRenderedPageBreak/>
         <w:t>File System Manager</w:t>
       </w:r>
-      <w:bookmarkEnd w:id="8"/>
+      <w:bookmarkEnd w:id="10"/>
     </w:p>
     <w:p>
       <w:pPr>
@@ -7067,11 +8021,11 @@
       <w:pPr>
         <w:pStyle w:val="Heading1"/>
       </w:pPr>
-      <w:bookmarkStart w:id="9" w:name="_Toc492758055"/>
+      <w:bookmarkStart w:id="11" w:name="_Toc493963663"/>
       <w:r>
         <w:t>Debugging Capabilities</w:t>
       </w:r>
-      <w:bookmarkEnd w:id="9"/>
+      <w:bookmarkEnd w:id="11"/>
     </w:p>
     <w:p>
       <w:pPr>
@@ -7317,6 +8271,23 @@
       </w:r>
       <w:r>
         <w:t>Unprotect</w:t>
+      </w:r>
+    </w:p>
+    <w:p>
+      <w:pPr>
+        <w:tabs>
+          <w:tab w:val="left" w:pos="720"/>
+          <w:tab w:val="left" w:pos="1800"/>
+        </w:tabs>
+        <w:spacing w:after="0"/>
+        <w:ind w:left="720"/>
+      </w:pPr>
+      <w:r>
+        <w:t>&gt;</w:t>
+      </w:r>
+      <w:r>
+        <w:tab/>
+        <w:t>Run from address</w:t>
       </w:r>
     </w:p>
     <w:p>
@@ -7548,12 +8519,12 @@
       <w:pPr>
         <w:pStyle w:val="Heading1"/>
       </w:pPr>
-      <w:bookmarkStart w:id="10" w:name="_Toc492758056"/>
+      <w:bookmarkStart w:id="12" w:name="_Toc493963664"/>
       <w:r>
         <w:lastRenderedPageBreak/>
         <w:t>Example program: Kill-the-bit game</w:t>
       </w:r>
-      <w:bookmarkEnd w:id="10"/>
+      <w:bookmarkEnd w:id="12"/>
     </w:p>
     <w:p>
       <w:pPr>
@@ -9808,12 +10779,12 @@
       <w:pPr>
         <w:pStyle w:val="Heading1"/>
       </w:pPr>
-      <w:bookmarkStart w:id="11" w:name="_Toc492758057"/>
+      <w:bookmarkStart w:id="13" w:name="_Toc493963665"/>
       <w:r>
         <w:lastRenderedPageBreak/>
         <w:t>Loading 4k BASIC the old-school way</w:t>
       </w:r>
-      <w:bookmarkEnd w:id="11"/>
+      <w:bookmarkEnd w:id="13"/>
     </w:p>
     <w:p>
       <w:pPr>
@@ -10634,12 +11605,12 @@
       <w:pPr>
         <w:pStyle w:val="Heading1"/>
       </w:pPr>
-      <w:bookmarkStart w:id="12" w:name="_Toc492758058"/>
+      <w:bookmarkStart w:id="14" w:name="_Toc493963666"/>
       <w:r>
         <w:lastRenderedPageBreak/>
         <w:t>Altair Time Sharing BASIC</w:t>
       </w:r>
-      <w:bookmarkEnd w:id="12"/>
+      <w:bookmarkEnd w:id="14"/>
     </w:p>
     <w:p>
       <w:pPr>
@@ -11543,12 +12514,12 @@
       <w:pPr>
         <w:pStyle w:val="Heading1"/>
       </w:pPr>
-      <w:bookmarkStart w:id="13" w:name="_Toc492758059"/>
+      <w:bookmarkStart w:id="15" w:name="_Toc493963667"/>
       <w:r>
         <w:lastRenderedPageBreak/>
         <w:t>Music System</w:t>
       </w:r>
-      <w:bookmarkEnd w:id="13"/>
+      <w:bookmarkEnd w:id="15"/>
     </w:p>
     <w:p>
       <w:pPr>
@@ -11572,35 +12543,7 @@
             <w:rStyle w:val="Hyperlink"/>
             <w:rFonts w:cs="Helvetica"/>
           </w:rPr>
-          <w:t>altair</w:t>
-        </w:r>
-        <w:r>
-          <w:rPr>
-            <w:rStyle w:val="Hyperlink"/>
-            <w:rFonts w:cs="Helvetica"/>
-          </w:rPr>
-          <w:t>c</w:t>
-        </w:r>
-        <w:r>
-          <w:rPr>
-            <w:rStyle w:val="Hyperlink"/>
-            <w:rFonts w:cs="Helvetica"/>
-          </w:rPr>
-          <w:t>lon</w:t>
-        </w:r>
-        <w:r>
-          <w:rPr>
-            <w:rStyle w:val="Hyperlink"/>
-            <w:rFonts w:cs="Helvetica"/>
-          </w:rPr>
-          <w:t>e</w:t>
-        </w:r>
-        <w:r>
-          <w:rPr>
-            <w:rStyle w:val="Hyperlink"/>
-            <w:rFonts w:cs="Helvetica"/>
-          </w:rPr>
-          <w:t>.com</w:t>
+          <w:t>altairclone.com</w:t>
         </w:r>
       </w:hyperlink>
       <w:r>
@@ -11609,14 +12552,14 @@
         </w:rPr>
         <w:t xml:space="preserve"> where Mike Douglas has </w:t>
       </w:r>
-      <w:bookmarkStart w:id="14" w:name="_Hlk492757119"/>
+      <w:bookmarkStart w:id="16" w:name="_Hlk492757119"/>
       <w:r>
         <w:rPr>
           <w:rFonts w:cs="Helvetica"/>
         </w:rPr>
         <w:t xml:space="preserve">put </w:t>
       </w:r>
-      <w:bookmarkEnd w:id="14"/>
+      <w:bookmarkEnd w:id="16"/>
       <w:r>
         <w:rPr>
           <w:rFonts w:cs="Helvetica"/>
@@ -11649,21 +12592,7 @@
         <w:rPr>
           <w:rFonts w:cs="Helvetica"/>
         </w:rPr>
-        <w:t xml:space="preserve">You can run the music system on the simulator without any changes but </w:t>
-      </w:r>
-      <w:proofErr w:type="gramStart"/>
-      <w:r>
-        <w:rPr>
-          <w:rFonts w:cs="Helvetica"/>
-        </w:rPr>
-        <w:t>in order to</w:t>
-      </w:r>
-      <w:proofErr w:type="gramEnd"/>
-      <w:r>
-        <w:rPr>
-          <w:rFonts w:cs="Helvetica"/>
-        </w:rPr>
-        <w:t xml:space="preserve"> get any actual sound you will need to add just a minimal </w:t>
+        <w:t xml:space="preserve">You can run the music system on the simulator without any changes but in order to get any actual sound you will need to add just a minimal </w:t>
       </w:r>
       <w:r>
         <w:rPr>
@@ -12283,27 +13212,13 @@
         <w:rPr>
           <w:rFonts w:cs="Helvetica"/>
         </w:rPr>
-        <w:t xml:space="preserve">Now we need to get some music into the system. Mike Douglas has collected </w:t>
-      </w:r>
-      <w:proofErr w:type="gramStart"/>
-      <w:r>
-        <w:rPr>
-          <w:rFonts w:cs="Helvetica"/>
-        </w:rPr>
-        <w:t>a n</w:t>
-      </w:r>
-      <w:r>
-        <w:rPr>
-          <w:rFonts w:cs="Helvetica"/>
-        </w:rPr>
-        <w:t>umber of</w:t>
-      </w:r>
-      <w:proofErr w:type="gramEnd"/>
-      <w:r>
-        <w:rPr>
-          <w:rFonts w:cs="Helvetica"/>
-        </w:rPr>
-        <w:t xml:space="preserve"> music examples for</w:t>
+        <w:t>Now we need to get some music into the system. Mike Douglas has collected a n</w:t>
+      </w:r>
+      <w:r>
+        <w:rPr>
+          <w:rFonts w:cs="Helvetica"/>
+        </w:rPr>
+        <w:t>umber of music examples for</w:t>
       </w:r>
       <w:r>
         <w:rPr>
@@ -12896,6 +13811,7 @@
           <w:rFonts w:ascii="Courier New" w:hAnsi="Courier New" w:cs="Courier New"/>
           <w:sz w:val="20"/>
           <w:szCs w:val="20"/>
+          <w:lang w:val="de-DE"/>
         </w:rPr>
       </w:pPr>
       <w:r>
@@ -12903,6 +13819,7 @@
           <w:rFonts w:ascii="Courier New" w:hAnsi="Courier New" w:cs="Courier New"/>
           <w:sz w:val="20"/>
           <w:szCs w:val="20"/>
+          <w:lang w:val="de-DE"/>
         </w:rPr>
         <w:t>08D3</w:t>
       </w:r>
@@ -12917,6 +13834,7 @@
           <w:rFonts w:ascii="Courier New" w:hAnsi="Courier New" w:cs="Courier New"/>
           <w:sz w:val="20"/>
           <w:szCs w:val="20"/>
+          <w:lang w:val="de-DE"/>
         </w:rPr>
       </w:pPr>
       <w:r>
@@ -12924,6 +13842,7 @@
           <w:rFonts w:ascii="Courier New" w:hAnsi="Courier New" w:cs="Courier New"/>
           <w:sz w:val="20"/>
           <w:szCs w:val="20"/>
+          <w:lang w:val="de-DE"/>
         </w:rPr>
         <w:t>08E3</w:t>
       </w:r>
@@ -12938,6 +13857,7 @@
           <w:rFonts w:ascii="Courier New" w:hAnsi="Courier New" w:cs="Courier New"/>
           <w:sz w:val="20"/>
           <w:szCs w:val="20"/>
+          <w:lang w:val="de-DE"/>
         </w:rPr>
       </w:pPr>
       <w:r>
@@ -12945,16 +13865,16 @@
           <w:rFonts w:ascii="Courier New" w:hAnsi="Courier New" w:cs="Courier New"/>
           <w:sz w:val="20"/>
           <w:szCs w:val="20"/>
+          <w:lang w:val="de-DE"/>
         </w:rPr>
         <w:t>08F3</w:t>
       </w:r>
-      <w:bookmarkStart w:id="15" w:name="_GoBack"/>
-      <w:bookmarkEnd w:id="15"/>
       <w:r>
         <w:rPr>
           <w:rFonts w:ascii="Courier New" w:hAnsi="Courier New" w:cs="Courier New"/>
           <w:sz w:val="20"/>
           <w:szCs w:val="20"/>
+          <w:lang w:val="de-DE"/>
         </w:rPr>
         <w:br/>
         <w:t>[…]</w:t>
@@ -12970,6 +13890,7 @@
           <w:rFonts w:ascii="Courier New" w:hAnsi="Courier New" w:cs="Courier New"/>
           <w:sz w:val="20"/>
           <w:szCs w:val="20"/>
+          <w:lang w:val="de-DE"/>
         </w:rPr>
       </w:pPr>
       <w:r>
@@ -12977,6 +13898,7 @@
           <w:rFonts w:ascii="Courier New" w:hAnsi="Courier New" w:cs="Courier New"/>
           <w:sz w:val="20"/>
           <w:szCs w:val="20"/>
+          <w:lang w:val="de-DE"/>
         </w:rPr>
         <w:t>10E3</w:t>
       </w:r>
@@ -12991,6 +13913,7 @@
           <w:rFonts w:ascii="Courier New" w:hAnsi="Courier New" w:cs="Courier New"/>
           <w:sz w:val="20"/>
           <w:szCs w:val="20"/>
+          <w:lang w:val="de-DE"/>
         </w:rPr>
       </w:pPr>
       <w:r>
@@ -12998,6 +13921,7 @@
           <w:rFonts w:ascii="Courier New" w:hAnsi="Courier New" w:cs="Courier New"/>
           <w:sz w:val="20"/>
           <w:szCs w:val="20"/>
+          <w:lang w:val="de-DE"/>
         </w:rPr>
         <w:t>&gt;</w:t>
       </w:r>
@@ -13008,6 +13932,7 @@
           <w:i/>
           <w:sz w:val="20"/>
           <w:szCs w:val="20"/>
+          <w:lang w:val="de-DE"/>
         </w:rPr>
         <w:t>EX 0</w:t>
       </w:r>
@@ -13024,6 +13949,7 @@
           <w:i/>
           <w:sz w:val="20"/>
           <w:szCs w:val="20"/>
+          <w:lang w:val="de-DE"/>
         </w:rPr>
       </w:pPr>
       <w:r>
@@ -13033,6 +13959,7 @@
           <w:i/>
           <w:sz w:val="20"/>
           <w:szCs w:val="20"/>
+          <w:lang w:val="de-DE"/>
         </w:rPr>
         <w:t>FILE</w:t>
       </w:r>
@@ -13047,6 +13974,7 @@
           <w:rFonts w:ascii="Courier New" w:hAnsi="Courier New" w:cs="Courier New"/>
           <w:sz w:val="20"/>
           <w:szCs w:val="20"/>
+          <w:lang w:val="de-DE"/>
         </w:rPr>
       </w:pPr>
       <w:r>
@@ -13054,6 +13982,7 @@
           <w:rFonts w:ascii="Courier New" w:hAnsi="Courier New" w:cs="Courier New"/>
           <w:sz w:val="20"/>
           <w:szCs w:val="20"/>
+          <w:lang w:val="de-DE"/>
         </w:rPr>
         <w:t>08D3 10F0</w:t>
       </w:r>
@@ -13606,12 +14535,12 @@
       <w:pPr>
         <w:pStyle w:val="Heading1"/>
       </w:pPr>
-      <w:bookmarkStart w:id="16" w:name="_Toc492758060"/>
+      <w:bookmarkStart w:id="17" w:name="_Toc493963668"/>
       <w:r>
         <w:lastRenderedPageBreak/>
         <w:t>MITS Programming System II</w:t>
       </w:r>
-      <w:bookmarkEnd w:id="16"/>
+      <w:bookmarkEnd w:id="17"/>
     </w:p>
     <w:p>
       <w:pPr>
@@ -13652,6 +14581,13 @@
           <w:bCs/>
         </w:rPr>
         <w:t xml:space="preserve"> from </w:t>
+      </w:r>
+      <w:r>
+        <w:rPr>
+          <w:rFonts w:cs="Helvetica-Bold"/>
+          <w:bCs/>
+        </w:rPr>
+        <w:t xml:space="preserve">Mike Douglas’ </w:t>
       </w:r>
       <w:r>
         <w:rPr>
@@ -14009,37 +14945,13 @@
         <w:rPr>
           <w:rFonts w:cs="Helvetica"/>
         </w:rPr>
-        <w:t xml:space="preserve">Raise A9 </w:t>
-      </w:r>
-      <w:r>
-        <w:rPr>
-          <w:rFonts w:cs="Helvetica"/>
-        </w:rPr>
-        <w:t>if you want to disable</w:t>
-      </w:r>
-      <w:r>
-        <w:rPr>
-          <w:rFonts w:cs="Helvetica"/>
-        </w:rPr>
-        <w:t xml:space="preserve"> interrupts. </w:t>
-      </w:r>
-      <w:r>
-        <w:rPr>
-          <w:rFonts w:cs="Helvetica"/>
-        </w:rPr>
-        <w:t xml:space="preserve">If interrupts are enabled, serial replay is slower (because it must run at a specific baud rate). On the other </w:t>
-      </w:r>
-      <w:r>
-        <w:rPr>
-          <w:rFonts w:cs="Helvetica"/>
-        </w:rPr>
-        <w:t>hand,</w:t>
-      </w:r>
-      <w:r>
-        <w:rPr>
-          <w:rFonts w:cs="Helvetica"/>
-        </w:rPr>
-        <w:t xml:space="preserve"> enabling interrupts enables the use of Ctrl-C.</w:t>
+        <w:t>Set A15-A3 down and A2-A0 up</w:t>
+      </w:r>
+      <w:r>
+        <w:rPr>
+          <w:rFonts w:cs="Helvetica"/>
+        </w:rPr>
+        <w:t>.</w:t>
       </w:r>
     </w:p>
     <w:p>
@@ -14061,7 +14973,49 @@
         <w:rPr>
           <w:rFonts w:cs="Helvetica"/>
         </w:rPr>
-        <w:t>Set A7-A0 to 00000110 and then push AUX2 down to load the monitor.</w:t>
+        <w:t xml:space="preserve">Raise A9 </w:t>
+      </w:r>
+      <w:r>
+        <w:rPr>
+          <w:rFonts w:cs="Helvetica"/>
+        </w:rPr>
+        <w:t>if you want to disable</w:t>
+      </w:r>
+      <w:r>
+        <w:rPr>
+          <w:rFonts w:cs="Helvetica"/>
+        </w:rPr>
+        <w:t xml:space="preserve"> interrupts. </w:t>
+      </w:r>
+      <w:r>
+        <w:rPr>
+          <w:rFonts w:cs="Helvetica"/>
+        </w:rPr>
+        <w:t xml:space="preserve">If interrupts are enabled, serial replay is slower (because it must run at </w:t>
+      </w:r>
+      <w:r>
+        <w:rPr>
+          <w:rFonts w:cs="Helvetica"/>
+        </w:rPr>
+        <w:t>the given</w:t>
+      </w:r>
+      <w:r>
+        <w:rPr>
+          <w:rFonts w:cs="Helvetica"/>
+        </w:rPr>
+        <w:t xml:space="preserve"> baud rate). On the other </w:t>
+      </w:r>
+      <w:r>
+        <w:rPr>
+          <w:rFonts w:cs="Helvetica"/>
+        </w:rPr>
+        <w:t>hand,</w:t>
+      </w:r>
+      <w:r>
+        <w:rPr>
+          <w:rFonts w:cs="Helvetica"/>
+        </w:rPr>
+        <w:t xml:space="preserve"> enabling interrupts enables the use of Ctrl-C.</w:t>
       </w:r>
     </w:p>
     <w:p>
@@ -14083,7 +15037,19 @@
         <w:rPr>
           <w:rFonts w:cs="Helvetica"/>
         </w:rPr>
-        <w:t>The monitor prompt is two spaces and "?"</w:t>
+        <w:t>P</w:t>
+      </w:r>
+      <w:r>
+        <w:rPr>
+          <w:rFonts w:cs="Helvetica"/>
+        </w:rPr>
+        <w:t>ush AUX1</w:t>
+      </w:r>
+      <w:r>
+        <w:rPr>
+          <w:rFonts w:cs="Helvetica"/>
+        </w:rPr>
+        <w:t xml:space="preserve"> down to load the monitor.</w:t>
       </w:r>
     </w:p>
     <w:p>
@@ -14105,7 +15071,7 @@
         <w:rPr>
           <w:rFonts w:cs="Helvetica"/>
         </w:rPr>
-        <w:t>STOP! Do not type any commands to see "what happens." If what is typed is not a command, the monitor tries loading a program of that name from the cassette and hangs there until you provide that program. If the ABS device has been set to audio-cassette (AC), then Ctrl-C will return to the monitor prompt if interrupts were enabled during the boot process. Otherwise, follow the instructions below to restart the monitor from the front panel.</w:t>
+        <w:t>The monitor prompt is two spaces and "?"</w:t>
       </w:r>
     </w:p>
     <w:p>
@@ -14127,19 +15093,7 @@
         <w:rPr>
           <w:rFonts w:cs="Helvetica"/>
         </w:rPr>
-        <w:t>Assign the program lo</w:t>
-      </w:r>
-      <w:r>
-        <w:rPr>
-          <w:rFonts w:cs="Helvetica"/>
-        </w:rPr>
-        <w:t>ad device to the cassette, type</w:t>
-      </w:r>
-      <w:r>
-        <w:rPr>
-          <w:rFonts w:cs="Helvetica"/>
-        </w:rPr>
-        <w:t>: "OPN ABS,AC&lt;cr&gt;"</w:t>
+        <w:t>STOP! Do not type any commands to see "what happens." If what is typed is not a command, the monitor tries loading a program of that name from the cassette and hangs there until you provide that program. If the ABS device has been set to audio-cassette (AC), then Ctrl-C will return to the monitor prompt if interrupts were enabled during the boot process. Otherwise, follow the instructions below to restart the monitor from the front panel.</w:t>
       </w:r>
     </w:p>
     <w:p>
@@ -14161,19 +15115,19 @@
         <w:rPr>
           <w:rFonts w:cs="Helvetica"/>
         </w:rPr>
-        <w:t xml:space="preserve">Load the editor, type: "EDT&lt;cr&gt;" and then send the editor .bin file through the </w:t>
-      </w:r>
-      <w:r>
-        <w:rPr>
-          <w:rFonts w:cs="Helvetica"/>
-        </w:rPr>
-        <w:t>cassette</w:t>
-      </w:r>
-      <w:r>
-        <w:rPr>
-          <w:rFonts w:cs="Helvetica"/>
-        </w:rPr>
-        <w:t xml:space="preserve"> port. When loaded, the editor's prompt "*" is displayed. Type "E&lt;cr&gt;" to return the monitor.</w:t>
+        <w:t>Assign the program lo</w:t>
+      </w:r>
+      <w:r>
+        <w:rPr>
+          <w:rFonts w:cs="Helvetica"/>
+        </w:rPr>
+        <w:t>ad device to the cassette, type</w:t>
+      </w:r>
+      <w:r>
+        <w:rPr>
+          <w:rFonts w:cs="Helvetica"/>
+        </w:rPr>
+        <w:t>: "OPN ABS,AC&lt;cr&gt;"</w:t>
       </w:r>
     </w:p>
     <w:p>
@@ -14195,74 +15149,7 @@
         <w:rPr>
           <w:rFonts w:cs="Helvetica"/>
         </w:rPr>
-        <w:t xml:space="preserve">Move the editor's buffer location into high memory so the assembler can reside in memory at the same time as the editor. For larger programs, more than the default 2K of buffer space will probably be needed as well. Here are settings for an 8K buffer: </w:t>
-      </w:r>
-    </w:p>
-    <w:p>
-      <w:pPr>
-        <w:pStyle w:val="ListParagraph"/>
-        <w:autoSpaceDE w:val="0"/>
-        <w:autoSpaceDN w:val="0"/>
-        <w:adjustRightInd w:val="0"/>
-        <w:spacing w:after="0" w:line="240" w:lineRule="auto"/>
-        <w:ind w:left="1440"/>
-        <w:rPr>
-          <w:rFonts w:cs="Helvetica"/>
-        </w:rPr>
-      </w:pPr>
-      <w:r>
-        <w:rPr>
-          <w:rFonts w:cs="Helvetica"/>
-        </w:rPr>
-        <w:t>Type "DEP 5124&lt;cr&gt;" and enter "0&lt;cr&gt;" then "100&lt;cr&gt;" then ctrl-z.</w:t>
-      </w:r>
-      <w:r>
-        <w:rPr>
-          <w:rFonts w:cs="Helvetica"/>
-        </w:rPr>
-        <w:br/>
-      </w:r>
-      <w:r>
-        <w:rPr>
-          <w:rFonts w:cs="Helvetica"/>
-        </w:rPr>
-        <w:t>This specifies the 16-</w:t>
-      </w:r>
-      <w:r>
-        <w:rPr>
-          <w:rFonts w:cs="Helvetica"/>
-        </w:rPr>
-        <w:t xml:space="preserve">bit octal address 40000 (0x4000) for buffer start. </w:t>
-      </w:r>
-      <w:r>
-        <w:rPr>
-          <w:rFonts w:cs="Helvetica"/>
-        </w:rPr>
-        <w:br/>
-      </w:r>
-      <w:r>
-        <w:rPr>
-          <w:rFonts w:cs="Helvetica"/>
-        </w:rPr>
-        <w:t>Type "DEP 5530&lt;cr&gt;" and enter "0&lt;cr&gt;" then "140&lt;cr&gt;" then ctrl-z.</w:t>
-      </w:r>
-      <w:r>
-        <w:rPr>
-          <w:rFonts w:cs="Helvetica"/>
-        </w:rPr>
-        <w:br/>
-      </w:r>
-      <w:r>
-        <w:rPr>
-          <w:rFonts w:cs="Helvetica"/>
-        </w:rPr>
-        <w:t>This specifies the 16-</w:t>
-      </w:r>
-      <w:r>
-        <w:rPr>
-          <w:rFonts w:cs="Helvetica"/>
-        </w:rPr>
-        <w:t>bit octal address 60000 (0x6000) for buffer end.</w:t>
+        <w:t>Load the editor, type: "EDT&lt;cr&gt;". When loaded, the editor's prompt "*" is displayed. Type "E&lt;cr&gt;" to return the monitor.</w:t>
       </w:r>
     </w:p>
     <w:p>
@@ -14284,19 +15171,96 @@
         <w:rPr>
           <w:rFonts w:cs="Helvetica"/>
         </w:rPr>
-        <w:t xml:space="preserve">Load the assembler, type: "AM2&lt;cr&gt;" and the send the assembler version 2 .bin file through the </w:t>
-      </w:r>
-      <w:r>
-        <w:rPr>
-          <w:rFonts w:cs="Helvetica"/>
-        </w:rPr>
-        <w:t>cassette</w:t>
-      </w:r>
-      <w:r>
-        <w:rPr>
-          <w:rFonts w:cs="Helvetica"/>
-        </w:rPr>
-        <w:t xml:space="preserve"> port. When loaded, the assembler prompt is "*ASM*&lt;cr&gt;". Type "EOA&lt;cr&gt;" (end of assembly) to return to the monitor.</w:t>
+        <w:t xml:space="preserve">Move the editor's buffer location into high memory so the assembler can reside in memory at the same time as the editor. For larger programs, more than the default 2K of buffer space will probably be needed as well. Here are settings for an 8K buffer: </w:t>
+      </w:r>
+    </w:p>
+    <w:p>
+      <w:pPr>
+        <w:pStyle w:val="ListParagraph"/>
+        <w:autoSpaceDE w:val="0"/>
+        <w:autoSpaceDN w:val="0"/>
+        <w:adjustRightInd w:val="0"/>
+        <w:spacing w:after="0" w:line="240" w:lineRule="auto"/>
+        <w:ind w:left="1440"/>
+        <w:rPr>
+          <w:rFonts w:cs="Helvetica"/>
+        </w:rPr>
+      </w:pPr>
+      <w:r>
+        <w:rPr>
+          <w:rFonts w:cs="Helvetica"/>
+        </w:rPr>
+        <w:t>Type "DEP 5124&lt;cr&gt;" and enter "0&lt;cr&gt;" then "100&lt;cr&gt;" then ctrl-z.</w:t>
+      </w:r>
+      <w:r>
+        <w:rPr>
+          <w:rFonts w:cs="Helvetica"/>
+        </w:rPr>
+        <w:br/>
+      </w:r>
+      <w:r>
+        <w:rPr>
+          <w:rFonts w:cs="Helvetica"/>
+        </w:rPr>
+        <w:t>This specifies the 16-</w:t>
+      </w:r>
+      <w:r>
+        <w:rPr>
+          <w:rFonts w:cs="Helvetica"/>
+        </w:rPr>
+        <w:t xml:space="preserve">bit octal address 40000 (0x4000) for buffer start. </w:t>
+      </w:r>
+      <w:r>
+        <w:rPr>
+          <w:rFonts w:cs="Helvetica"/>
+        </w:rPr>
+        <w:br/>
+      </w:r>
+      <w:r>
+        <w:rPr>
+          <w:rFonts w:cs="Helvetica"/>
+        </w:rPr>
+        <w:t>Type "DEP 5530&lt;cr&gt;" and enter "0&lt;cr&gt;" then "140&lt;cr&gt;" then ctrl-z.</w:t>
+      </w:r>
+      <w:r>
+        <w:rPr>
+          <w:rFonts w:cs="Helvetica"/>
+        </w:rPr>
+        <w:br/>
+      </w:r>
+      <w:r>
+        <w:rPr>
+          <w:rFonts w:cs="Helvetica"/>
+        </w:rPr>
+        <w:t>This specifies the 16-</w:t>
+      </w:r>
+      <w:r>
+        <w:rPr>
+          <w:rFonts w:cs="Helvetica"/>
+        </w:rPr>
+        <w:t>bit octal address 60000 (0x6000) for buffer end.</w:t>
+      </w:r>
+    </w:p>
+    <w:p>
+      <w:pPr>
+        <w:pStyle w:val="ListParagraph"/>
+        <w:numPr>
+          <w:ilvl w:val="0"/>
+          <w:numId w:val="24"/>
+        </w:numPr>
+        <w:autoSpaceDE w:val="0"/>
+        <w:autoSpaceDN w:val="0"/>
+        <w:adjustRightInd w:val="0"/>
+        <w:spacing w:after="0" w:line="240" w:lineRule="auto"/>
+        <w:rPr>
+          <w:rFonts w:cs="Helvetica"/>
+        </w:rPr>
+      </w:pPr>
+      <w:r>
+        <w:rPr>
+          <w:rFonts w:cs="Helvetica"/>
+        </w:rPr>
+        <w:t>Load the assembler, type: "AM2&lt;cr&gt;". When loaded, the assembler prompt is "*ASM*&lt;cr&gt;". Type "EOA&lt;cr&gt;" (end of assembly) to return to the monitor.</w:t>
       </w:r>
     </w:p>
     <w:p>
@@ -19480,12 +20444,12 @@
       <w:pPr>
         <w:pStyle w:val="Heading1"/>
       </w:pPr>
-      <w:bookmarkStart w:id="17" w:name="_Toc492758061"/>
+      <w:bookmarkStart w:id="18" w:name="_Toc493963669"/>
       <w:r>
         <w:lastRenderedPageBreak/>
         <w:t>8080 Instruction Set</w:t>
       </w:r>
-      <w:bookmarkEnd w:id="17"/>
+      <w:bookmarkEnd w:id="18"/>
     </w:p>
     <w:p>
       <w:pPr>
@@ -22660,12 +23624,12 @@
       <w:pPr>
         <w:pStyle w:val="Heading1"/>
       </w:pPr>
-      <w:bookmarkStart w:id="18" w:name="_Toc492758062"/>
+      <w:bookmarkStart w:id="19" w:name="_Toc493963670"/>
       <w:r>
         <w:lastRenderedPageBreak/>
         <w:t>Hardware setup for Arduino Mega 2560</w:t>
       </w:r>
-      <w:bookmarkEnd w:id="18"/>
+      <w:bookmarkEnd w:id="19"/>
     </w:p>
     <w:p>
       <w:pPr>
@@ -23640,12 +24604,12 @@
       <w:pPr>
         <w:pStyle w:val="Heading1"/>
       </w:pPr>
-      <w:bookmarkStart w:id="19" w:name="_Toc492758063"/>
+      <w:bookmarkStart w:id="20" w:name="_Toc493963671"/>
       <w:r>
         <w:lastRenderedPageBreak/>
         <w:t>Pin Mapping for Arduino Mega 2560</w:t>
       </w:r>
-      <w:bookmarkEnd w:id="19"/>
+      <w:bookmarkEnd w:id="20"/>
     </w:p>
     <w:p>
       <w:pPr>
@@ -34398,12 +35362,12 @@
       <w:pPr>
         <w:pStyle w:val="Heading1"/>
       </w:pPr>
-      <w:bookmarkStart w:id="20" w:name="_Toc492758064"/>
+      <w:bookmarkStart w:id="21" w:name="_Toc493963672"/>
       <w:r>
         <w:lastRenderedPageBreak/>
         <w:t>Hardware setup for Arduino Due</w:t>
       </w:r>
-      <w:bookmarkEnd w:id="20"/>
+      <w:bookmarkEnd w:id="21"/>
     </w:p>
     <w:p>
       <w:pPr>
@@ -34852,11 +35816,11 @@
       <w:pPr>
         <w:pStyle w:val="Heading1"/>
       </w:pPr>
-      <w:bookmarkStart w:id="21" w:name="_Toc492758065"/>
+      <w:bookmarkStart w:id="22" w:name="_Toc493963673"/>
       <w:r>
         <w:t>Pin Mapping for Arduino Due</w:t>
       </w:r>
-      <w:bookmarkEnd w:id="21"/>
+      <w:bookmarkEnd w:id="22"/>
     </w:p>
     <w:p>
       <w:pPr>
@@ -45804,12 +46768,12 @@
       <w:pPr>
         <w:pStyle w:val="Heading1"/>
       </w:pPr>
-      <w:bookmarkStart w:id="22" w:name="_Toc492758066"/>
+      <w:bookmarkStart w:id="23" w:name="_Toc493963674"/>
       <w:r>
         <w:lastRenderedPageBreak/>
         <w:t>Wiring an SD card to the Arduino Due</w:t>
       </w:r>
-      <w:bookmarkEnd w:id="22"/>
+      <w:bookmarkEnd w:id="23"/>
     </w:p>
     <w:p>
       <w:pPr>
@@ -46072,7 +47036,7 @@
           <w:rPr>
             <w:noProof/>
           </w:rPr>
-          <w:t>- 24 -</w:t>
+          <w:t>- 2 -</w:t>
         </w:r>
         <w:r>
           <w:rPr>
@@ -46125,7 +47089,7 @@
           <w:rPr>
             <w:noProof/>
           </w:rPr>
-          <w:t>- 29 -</w:t>
+          <w:t>- 35 -</w:t>
         </w:r>
         <w:r>
           <w:rPr>
@@ -52912,7 +53876,7 @@
 </file>
 
 <file path=customXml/itemProps1.xml><?xml version="1.0" encoding="utf-8"?>
-<ds:datastoreItem xmlns:ds="http://schemas.openxmlformats.org/officeDocument/2006/customXml" ds:itemID="{8196C770-F9E4-42BE-AAC3-643A764610F1}">
+<ds:datastoreItem xmlns:ds="http://schemas.openxmlformats.org/officeDocument/2006/customXml" ds:itemID="{91DEFDD8-97B2-44AD-8BF9-F3A8416E6FE2}">
   <ds:schemaRefs>
     <ds:schemaRef ds:uri="http://schemas.openxmlformats.org/officeDocument/2006/bibliography"/>
   </ds:schemaRefs>

</xml_diff>

<commit_message>
Tweaked baud rate limits for serial ports on Due.
</commit_message>
<xml_diff>
--- a/Documentation.docx
+++ b/Documentation.docx
@@ -5109,7 +5109,7 @@
     </w:p>
     <w:p>
       <w:pPr>
-        <w:spacing w:after="0" w:line="240" w:lineRule="auto"/>
+        <w:spacing w:after="120" w:line="240" w:lineRule="auto"/>
         <w:rPr>
           <w:rFonts w:eastAsia="Times New Roman" w:cs="Times New Roman"/>
         </w:rPr>
@@ -5141,79 +5141,87 @@
     </w:p>
     <w:p>
       <w:pPr>
-        <w:spacing w:after="0" w:line="240" w:lineRule="auto"/>
+        <w:spacing w:after="120" w:line="240" w:lineRule="auto"/>
         <w:rPr>
           <w:rFonts w:eastAsia="Times New Roman" w:cs="Times New Roman"/>
         </w:rPr>
       </w:pPr>
-    </w:p>
-    <w:p>
-      <w:pPr>
-        <w:spacing w:after="0" w:line="240" w:lineRule="auto"/>
+      <w:r>
         <w:rPr>
           <w:rFonts w:eastAsia="Times New Roman" w:cs="Times New Roman"/>
         </w:rPr>
-      </w:pPr>
+        <w:t>The Arduino, which runs the emulator, has its own serial ports</w:t>
+      </w:r>
       <w:r>
         <w:rPr>
           <w:rFonts w:eastAsia="Times New Roman" w:cs="Times New Roman"/>
         </w:rPr>
-        <w:t>The Arduino, which runs the emulator, has its own serial ports</w:t>
+        <w:t xml:space="preserve"> that actual terminals can be connected to</w:t>
       </w:r>
       <w:r>
         <w:rPr>
           <w:rFonts w:eastAsia="Times New Roman" w:cs="Times New Roman"/>
         </w:rPr>
-        <w:t xml:space="preserve"> that actual terminals can be connected to</w:t>
+        <w:t xml:space="preserve">. The configuration editor allows the user to map emulated </w:t>
       </w:r>
       <w:r>
         <w:rPr>
           <w:rFonts w:eastAsia="Times New Roman" w:cs="Times New Roman"/>
         </w:rPr>
-        <w:t xml:space="preserve">. The configuration editor allows the user to map emulated </w:t>
+        <w:t>serial ports</w:t>
       </w:r>
       <w:r>
         <w:rPr>
           <w:rFonts w:eastAsia="Times New Roman" w:cs="Times New Roman"/>
         </w:rPr>
-        <w:t>serial ports</w:t>
-      </w:r>
-      <w:r>
+        <w:t xml:space="preserve"> to real serial ports.</w:t>
+      </w:r>
+    </w:p>
+    <w:p>
+      <w:pPr>
+        <w:spacing w:after="120" w:line="240" w:lineRule="auto"/>
         <w:rPr>
           <w:rFonts w:eastAsia="Times New Roman" w:cs="Times New Roman"/>
         </w:rPr>
-        <w:t xml:space="preserve"> to real serial ports.</w:t>
-      </w:r>
-    </w:p>
-    <w:p>
-      <w:pPr>
-        <w:spacing w:after="0" w:line="240" w:lineRule="auto"/>
+      </w:pPr>
+      <w:r>
         <w:rPr>
           <w:rFonts w:eastAsia="Times New Roman" w:cs="Times New Roman"/>
         </w:rPr>
-      </w:pPr>
-    </w:p>
-    <w:p>
-      <w:pPr>
-        <w:spacing w:after="0" w:line="240" w:lineRule="auto"/>
+        <w:t xml:space="preserve">While the Arduino Mega has 4 serial ports, only one of them is available to use with the emulator because the pins that the others would use are connected to front panel elements such as LEDs or switches. The Mega’s single serial port can be accessed either by plugging in the USB cable or by connecting a serial device to pins 0 (RX) and 1 (TX). Note that these pins use 5V levels, not the +12V/-12V used by real serial hardware. However, the levels can be boosted to proper </w:t>
+      </w:r>
+      <w:r>
         <w:rPr>
           <w:rFonts w:eastAsia="Times New Roman" w:cs="Times New Roman"/>
         </w:rPr>
-      </w:pPr>
+        <w:t xml:space="preserve">serial </w:t>
+      </w:r>
       <w:r>
         <w:rPr>
           <w:rFonts w:eastAsia="Times New Roman" w:cs="Times New Roman"/>
         </w:rPr>
-        <w:t xml:space="preserve">While the Arduino Mega has 4 serial ports, only one of them is available to use with the emulator because the pins that the others would use are connected to front panel elements such as LEDs or switches. The Mega’s single serial port can be accessed either by plugging in the USB cable or by connecting a serial device to pins 0 (RX) and 1 (TX). Note that these pins use 5V levels, not the +12V/-12V used by real serial hardware. However, the levels can be boosted to the proper levels using a MAX232 adapter. </w:t>
-      </w:r>
-    </w:p>
-    <w:p>
-      <w:pPr>
-        <w:spacing w:after="0" w:line="240" w:lineRule="auto"/>
+        <w:t xml:space="preserve">levels using </w:t>
+      </w:r>
+      <w:r>
         <w:rPr>
           <w:rFonts w:eastAsia="Times New Roman" w:cs="Times New Roman"/>
         </w:rPr>
-      </w:pPr>
+        <w:t xml:space="preserve">an adapter such as </w:t>
+      </w:r>
+      <w:r>
+        <w:rPr>
+          <w:rFonts w:eastAsia="Times New Roman" w:cs="Times New Roman"/>
+        </w:rPr>
+        <w:t>a MAX232</w:t>
+      </w:r>
+      <w:bookmarkStart w:id="5" w:name="_GoBack"/>
+      <w:bookmarkEnd w:id="5"/>
+      <w:r>
+        <w:rPr>
+          <w:rFonts w:eastAsia="Times New Roman" w:cs="Times New Roman"/>
+        </w:rPr>
+        <w:t xml:space="preserve">. </w:t>
+      </w:r>
     </w:p>
     <w:p>
       <w:pPr>
@@ -5307,7 +5315,19 @@
         <w:rPr>
           <w:rFonts w:eastAsia="Times New Roman" w:cs="Times New Roman"/>
         </w:rPr>
-        <w:t xml:space="preserve"> there appears to exist a problem with (some versions of) the Arduino Due where pin 0 (RX) does not work. For more information see here: </w:t>
+        <w:t xml:space="preserve"> there appears to exist a problem with (some versions of) the Arduino Due where pin 0 (RX) does not work. For more information </w:t>
+      </w:r>
+      <w:r>
+        <w:rPr>
+          <w:rFonts w:eastAsia="Times New Roman" w:cs="Times New Roman"/>
+        </w:rPr>
+        <w:t xml:space="preserve">about that issue </w:t>
+      </w:r>
+      <w:r>
+        <w:rPr>
+          <w:rFonts w:eastAsia="Times New Roman" w:cs="Times New Roman"/>
+        </w:rPr>
+        <w:t xml:space="preserve">see here: </w:t>
       </w:r>
       <w:hyperlink r:id="rId9" w:history="1">
         <w:r>
@@ -5342,8 +5362,83 @@
         <w:rPr>
           <w:rFonts w:eastAsia="Times New Roman" w:cs="Times New Roman"/>
         </w:rPr>
-        <w:t xml:space="preserve"> This port can be configured from 600 to 115200 baud (the Arduino’s UART does not support baud rates below 600).</w:t>
-      </w:r>
+        <w:t xml:space="preserve"> Th</w:t>
+      </w:r>
+      <w:r>
+        <w:rPr>
+          <w:rFonts w:eastAsia="Times New Roman" w:cs="Times New Roman"/>
+        </w:rPr>
+        <w:t xml:space="preserve">is port can be configured from </w:t>
+      </w:r>
+      <w:r>
+        <w:rPr>
+          <w:rFonts w:eastAsia="Times New Roman" w:cs="Times New Roman"/>
+        </w:rPr>
+        <w:t>60</w:t>
+      </w:r>
+      <w:r>
+        <w:rPr>
+          <w:rFonts w:eastAsia="Times New Roman" w:cs="Times New Roman"/>
+        </w:rPr>
+        <w:t>0 to 115200 baud</w:t>
+      </w:r>
+      <w:r>
+        <w:rPr>
+          <w:rFonts w:eastAsia="Times New Roman" w:cs="Times New Roman"/>
+        </w:rPr>
+        <w:t xml:space="preserve">, except for 1200 baud </w:t>
+      </w:r>
+      <w:r>
+        <w:rPr>
+          <w:rFonts w:eastAsia="Times New Roman" w:cs="Times New Roman"/>
+        </w:rPr>
+        <w:t>since</w:t>
+      </w:r>
+      <w:r>
+        <w:rPr>
+          <w:rFonts w:eastAsia="Times New Roman" w:cs="Times New Roman"/>
+        </w:rPr>
+        <w:t xml:space="preserve"> opening a </w:t>
+      </w:r>
+      <w:r>
+        <w:rPr>
+          <w:rFonts w:eastAsia="Times New Roman" w:cs="Times New Roman"/>
+        </w:rPr>
+        <w:t xml:space="preserve">USB serial </w:t>
+      </w:r>
+      <w:r>
+        <w:rPr>
+          <w:rFonts w:eastAsia="Times New Roman" w:cs="Times New Roman"/>
+        </w:rPr>
+        <w:t>connection at 1200 baud causes the Due to erase its flash memory and go into programming mode.</w:t>
+      </w:r>
+      <w:r>
+        <w:rPr>
+          <w:rFonts w:eastAsia="Times New Roman" w:cs="Times New Roman"/>
+        </w:rPr>
+        <w:t xml:space="preserve"> Baud rates of 300 and below are not available because the USB-to-serial </w:t>
+      </w:r>
+      <w:r>
+        <w:rPr>
+          <w:rFonts w:eastAsia="Times New Roman" w:cs="Times New Roman"/>
+        </w:rPr>
+        <w:t xml:space="preserve">chip on the Due </w:t>
+      </w:r>
+      <w:r>
+        <w:rPr>
+          <w:rFonts w:eastAsia="Times New Roman" w:cs="Times New Roman"/>
+        </w:rPr>
+        <w:t xml:space="preserve">does not support them: </w:t>
+      </w:r>
+      <w:hyperlink r:id="rId10" w:history="1">
+        <w:r>
+          <w:rPr>
+            <w:rStyle w:val="Hyperlink"/>
+            <w:rFonts w:eastAsia="Times New Roman" w:cs="Times New Roman"/>
+          </w:rPr>
+          <w:t>https://github.com/arduino/Arduino/issues/4714</w:t>
+        </w:r>
+      </w:hyperlink>
     </w:p>
     <w:p>
       <w:pPr>
@@ -5417,7 +5512,25 @@
         <w:rPr>
           <w:rFonts w:eastAsia="Times New Roman" w:cs="Times New Roman"/>
         </w:rPr>
-        <w:t xml:space="preserve"> have corresponding I/O pins and can only be accessed via USB.</w:t>
+        <w:t xml:space="preserve"> have corresponding I/O pins a</w:t>
+      </w:r>
+      <w:r>
+        <w:rPr>
+          <w:rFonts w:eastAsia="Times New Roman" w:cs="Times New Roman"/>
+        </w:rPr>
+        <w:t xml:space="preserve">nd can only be accessed via USB. Since it is a pure USB connection the baud rate is irrelevant and </w:t>
+      </w:r>
+      <w:r>
+        <w:rPr>
+          <w:rFonts w:eastAsia="Times New Roman" w:cs="Times New Roman"/>
+        </w:rPr>
+        <w:t xml:space="preserve">is </w:t>
+      </w:r>
+      <w:r>
+        <w:rPr>
+          <w:rFonts w:eastAsia="Times New Roman" w:cs="Times New Roman"/>
+        </w:rPr>
+        <w:t>fixed at 115200.</w:t>
       </w:r>
     </w:p>
     <w:p>
@@ -5482,7 +5595,19 @@
         <w:rPr>
           <w:rFonts w:eastAsia="Times New Roman" w:cs="Times New Roman"/>
         </w:rPr>
-        <w:t xml:space="preserve">  This port can be configured from 600 to 115200 baud (the Arduino’s UART does not support baud rates below 600).</w:t>
+        <w:t xml:space="preserve">  Thi</w:t>
+      </w:r>
+      <w:r>
+        <w:rPr>
+          <w:rFonts w:eastAsia="Times New Roman" w:cs="Times New Roman"/>
+        </w:rPr>
+        <w:t>s port can be configured from 11</w:t>
+      </w:r>
+      <w:r>
+        <w:rPr>
+          <w:rFonts w:eastAsia="Times New Roman" w:cs="Times New Roman"/>
+        </w:rPr>
+        <w:t>0 to 115200 baud.</w:t>
       </w:r>
     </w:p>
     <w:p>
@@ -6006,7 +6131,7 @@
                     </pic:cNvPicPr>
                   </pic:nvPicPr>
                   <pic:blipFill>
-                    <a:blip r:embed="rId10">
+                    <a:blip r:embed="rId11">
                       <a:extLst>
                         <a:ext uri="{28A0092B-C50C-407E-A947-70E740481C1C}">
                           <a14:useLocalDpi xmlns:a14="http://schemas.microsoft.com/office/drawing/2010/main" val="0"/>
@@ -6215,8 +6340,6 @@
           <w:rFonts w:eastAsia="Times New Roman" w:cs="Times New Roman"/>
         </w:rPr>
       </w:pPr>
-      <w:bookmarkStart w:id="5" w:name="_GoBack"/>
-      <w:bookmarkEnd w:id="5"/>
       <w:r>
         <w:rPr>
           <w:rFonts w:eastAsia="Times New Roman" w:cs="Times New Roman"/>
@@ -6264,13 +6387,7 @@
         <w:rPr>
           <w:rFonts w:ascii="Courier New" w:eastAsia="Times New Roman" w:hAnsi="Courier New" w:cs="Courier New"/>
         </w:rPr>
-        <w:t>#define USE_SERIAL_ON_RXLTXL</w:t>
-      </w:r>
-      <w:r>
-        <w:rPr>
-          <w:rFonts w:ascii="Courier New" w:eastAsia="Times New Roman" w:hAnsi="Courier New" w:cs="Courier New"/>
-        </w:rPr>
-        <w:t xml:space="preserve"> 0</w:t>
+        <w:t>#define USE_SERIAL_ON_RXLTXL 0</w:t>
       </w:r>
       <w:r>
         <w:rPr>
@@ -6289,13 +6406,7 @@
         <w:rPr>
           <w:rFonts w:ascii="Courier New" w:eastAsia="Times New Roman" w:hAnsi="Courier New" w:cs="Courier New"/>
         </w:rPr>
-        <w:t>#define USE_SERIAL_ON_RXLTXL</w:t>
-      </w:r>
-      <w:r>
-        <w:rPr>
-          <w:rFonts w:ascii="Courier New" w:eastAsia="Times New Roman" w:hAnsi="Courier New" w:cs="Courier New"/>
-        </w:rPr>
-        <w:t xml:space="preserve"> 1</w:t>
+        <w:t>#define USE_SERIAL_ON_RXLTXL 1</w:t>
       </w:r>
       <w:r>
         <w:rPr>
@@ -6370,8 +6481,8 @@
       <w:pPr>
         <w:pStyle w:val="Heading1"/>
       </w:pPr>
-      <w:bookmarkStart w:id="6" w:name="_Hlk496476229"/>
-      <w:bookmarkStart w:id="7" w:name="_Toc497414115"/>
+      <w:bookmarkStart w:id="6" w:name="_Toc497414115"/>
+      <w:bookmarkStart w:id="7" w:name="_Hlk496476229"/>
       <w:r>
         <w:lastRenderedPageBreak/>
         <w:t xml:space="preserve">Interacting with </w:t>
@@ -6382,9 +6493,9 @@
       <w:r>
         <w:t xml:space="preserve"> via a terminal</w:t>
       </w:r>
-      <w:bookmarkEnd w:id="7"/>
-    </w:p>
-    <w:bookmarkEnd w:id="6"/>
+      <w:bookmarkEnd w:id="6"/>
+    </w:p>
+    <w:bookmarkEnd w:id="7"/>
     <w:p>
       <w:r>
         <w:t xml:space="preserve">The main way to interact with programs on the Altair is via a </w:t>
@@ -10445,7 +10556,7 @@
       <w:r>
         <w:tab/>
       </w:r>
-      <w:hyperlink r:id="rId11" w:history="1">
+      <w:hyperlink r:id="rId12" w:history="1">
         <w:r>
           <w:rPr>
             <w:rStyle w:val="Hyperlink"/>
@@ -14791,7 +14902,7 @@
         </w:rPr>
         <w:t xml:space="preserve">The Music System from Processor Technology was an affordable Music System for the Altair that required only a a minimal hardware addition. To learn more about the Music System and how it ran on the original Altair, head over to </w:t>
       </w:r>
-      <w:hyperlink r:id="rId12" w:history="1">
+      <w:hyperlink r:id="rId13" w:history="1">
         <w:r>
           <w:rPr>
             <w:rStyle w:val="Hyperlink"/>
@@ -14879,7 +14990,7 @@
         </w:rPr>
         <w:t xml:space="preserve">he schematic (taken from page 7 of the Music System </w:t>
       </w:r>
-      <w:hyperlink r:id="rId13" w:history="1">
+      <w:hyperlink r:id="rId14" w:history="1">
         <w:r>
           <w:rPr>
             <w:rStyle w:val="Hyperlink"/>
@@ -14937,7 +15048,7 @@
                     <pic:cNvPicPr/>
                   </pic:nvPicPr>
                   <pic:blipFill>
-                    <a:blip r:embed="rId14"/>
+                    <a:blip r:embed="rId15"/>
                     <a:stretch>
                       <a:fillRect/>
                     </a:stretch>
@@ -15079,7 +15190,7 @@
         </w:rPr>
         <w:t xml:space="preserve"> (see </w:t>
       </w:r>
-      <w:hyperlink r:id="rId15" w:history="1">
+      <w:hyperlink r:id="rId16" w:history="1">
         <w:r>
           <w:rPr>
             <w:rStyle w:val="Hyperlink"/>
@@ -15134,7 +15245,7 @@
         </w:rPr>
         <w:t xml:space="preserve"> (see </w:t>
       </w:r>
-      <w:hyperlink r:id="rId16" w:history="1">
+      <w:hyperlink r:id="rId17" w:history="1">
         <w:r>
           <w:rPr>
             <w:rStyle w:val="Hyperlink"/>
@@ -15527,7 +15638,7 @@
         </w:rPr>
         <w:t xml:space="preserve">he system. Follow this </w:t>
       </w:r>
-      <w:hyperlink r:id="rId17" w:history="1">
+      <w:hyperlink r:id="rId18" w:history="1">
         <w:r>
           <w:rPr>
             <w:rStyle w:val="Hyperlink"/>
@@ -15858,7 +15969,7 @@
         </w:rPr>
         <w:t xml:space="preserve">For a detailed description of the ACUTER and music system commands refer to their User manuals: </w:t>
       </w:r>
-      <w:hyperlink r:id="rId18" w:history="1">
+      <w:hyperlink r:id="rId19" w:history="1">
         <w:r>
           <w:rPr>
             <w:rStyle w:val="Hyperlink"/>
@@ -15873,7 +15984,7 @@
         </w:rPr>
         <w:t xml:space="preserve"> </w:t>
       </w:r>
-      <w:hyperlink r:id="rId19" w:history="1">
+      <w:hyperlink r:id="rId20" w:history="1">
         <w:r>
           <w:rPr>
             <w:rStyle w:val="Hyperlink"/>
@@ -23910,7 +24021,7 @@
           <w:szCs w:val="18"/>
         </w:rPr>
         <w:sectPr>
-          <w:footerReference w:type="default" r:id="rId20"/>
+          <w:footerReference w:type="default" r:id="rId21"/>
           <w:pgSz w:w="12240" w:h="15840"/>
           <w:pgMar w:top="720" w:right="1440" w:bottom="720" w:left="720" w:header="144" w:footer="144" w:gutter="0"/>
           <w:pgNumType w:fmt="numberInDash"/>
@@ -27512,113 +27623,6 @@
             <wp:extent cx="1066800" cy="762000"/>
             <wp:effectExtent l="0" t="0" r="0" b="0"/>
             <wp:docPr id="2" name="Picture 2"/>
-            <wp:cNvGraphicFramePr>
-              <a:graphicFrameLocks xmlns:a="http://schemas.openxmlformats.org/drawingml/2006/main" noChangeAspect="1"/>
-            </wp:cNvGraphicFramePr>
-            <a:graphic xmlns:a="http://schemas.openxmlformats.org/drawingml/2006/main">
-              <a:graphicData uri="http://schemas.openxmlformats.org/drawingml/2006/picture">
-                <pic:pic xmlns:pic="http://schemas.openxmlformats.org/drawingml/2006/picture">
-                  <pic:nvPicPr>
-                    <pic:cNvPr id="1" name=""/>
-                    <pic:cNvPicPr/>
-                  </pic:nvPicPr>
-                  <pic:blipFill>
-                    <a:blip r:embed="rId21"/>
-                    <a:stretch>
-                      <a:fillRect/>
-                    </a:stretch>
-                  </pic:blipFill>
-                  <pic:spPr>
-                    <a:xfrm>
-                      <a:off x="0" y="0"/>
-                      <a:ext cx="1066800" cy="762000"/>
-                    </a:xfrm>
-                    <a:prstGeom prst="rect">
-                      <a:avLst/>
-                    </a:prstGeom>
-                  </pic:spPr>
-                </pic:pic>
-              </a:graphicData>
-            </a:graphic>
-          </wp:inline>
-        </w:drawing>
-      </w:r>
-    </w:p>
-    <w:p>
-      <w:pPr>
-        <w:spacing w:after="0"/>
-        <w:rPr>
-          <w:sz w:val="24"/>
-          <w:szCs w:val="24"/>
-        </w:rPr>
-      </w:pPr>
-      <w:r>
-        <w:rPr>
-          <w:sz w:val="24"/>
-          <w:szCs w:val="24"/>
-        </w:rPr>
-        <w:t>For t</w:t>
-      </w:r>
-      <w:r>
-        <w:rPr>
-          <w:sz w:val="24"/>
-          <w:szCs w:val="24"/>
-        </w:rPr>
-        <w:t>he function switches</w:t>
-      </w:r>
-      <w:r>
-        <w:rPr>
-          <w:sz w:val="24"/>
-          <w:szCs w:val="24"/>
-        </w:rPr>
-        <w:t xml:space="preserve"> we use the Arduino’s internal pull-up resistors and just switch GND to the appropriate digital input</w:t>
-      </w:r>
-      <w:r>
-        <w:rPr>
-          <w:sz w:val="24"/>
-          <w:szCs w:val="24"/>
-        </w:rPr>
-        <w:t>. These are momentary SPDT (On)-Off-(On) switches</w:t>
-      </w:r>
-      <w:r>
-        <w:rPr>
-          <w:sz w:val="24"/>
-          <w:szCs w:val="24"/>
-        </w:rPr>
-        <w:t xml:space="preserve">. For example, the EXAMINE/EXAMINE </w:t>
-      </w:r>
-      <w:r>
-        <w:rPr>
-          <w:sz w:val="24"/>
-          <w:szCs w:val="24"/>
-        </w:rPr>
-        <w:t>NEXT</w:t>
-      </w:r>
-      <w:r>
-        <w:rPr>
-          <w:sz w:val="24"/>
-          <w:szCs w:val="24"/>
-        </w:rPr>
-        <w:t xml:space="preserve"> switch is connected like this:</w:t>
-      </w:r>
-    </w:p>
-    <w:p>
-      <w:pPr>
-        <w:jc w:val="center"/>
-        <w:rPr>
-          <w:sz w:val="24"/>
-          <w:szCs w:val="24"/>
-        </w:rPr>
-      </w:pPr>
-      <w:r>
-        <w:rPr>
-          <w:noProof/>
-        </w:rPr>
-        <w:drawing>
-          <wp:inline distT="0" distB="0" distL="0" distR="0" wp14:anchorId="2C17BE60" wp14:editId="40A7E46B">
-            <wp:extent cx="1145521" cy="552450"/>
-            <wp:effectExtent l="0" t="0" r="0" b="0"/>
-            <wp:docPr id="4" name="Picture 4"/>
             <wp:cNvGraphicFramePr>
               <a:graphicFrameLocks xmlns:a="http://schemas.openxmlformats.org/drawingml/2006/main" noChangeAspect="1"/>
             </wp:cNvGraphicFramePr>
@@ -27638,6 +27642,113 @@
                   <pic:spPr>
                     <a:xfrm>
                       <a:off x="0" y="0"/>
+                      <a:ext cx="1066800" cy="762000"/>
+                    </a:xfrm>
+                    <a:prstGeom prst="rect">
+                      <a:avLst/>
+                    </a:prstGeom>
+                  </pic:spPr>
+                </pic:pic>
+              </a:graphicData>
+            </a:graphic>
+          </wp:inline>
+        </w:drawing>
+      </w:r>
+    </w:p>
+    <w:p>
+      <w:pPr>
+        <w:spacing w:after="0"/>
+        <w:rPr>
+          <w:sz w:val="24"/>
+          <w:szCs w:val="24"/>
+        </w:rPr>
+      </w:pPr>
+      <w:r>
+        <w:rPr>
+          <w:sz w:val="24"/>
+          <w:szCs w:val="24"/>
+        </w:rPr>
+        <w:t>For t</w:t>
+      </w:r>
+      <w:r>
+        <w:rPr>
+          <w:sz w:val="24"/>
+          <w:szCs w:val="24"/>
+        </w:rPr>
+        <w:t>he function switches</w:t>
+      </w:r>
+      <w:r>
+        <w:rPr>
+          <w:sz w:val="24"/>
+          <w:szCs w:val="24"/>
+        </w:rPr>
+        <w:t xml:space="preserve"> we use the Arduino’s internal pull-up resistors and just switch GND to the appropriate digital input</w:t>
+      </w:r>
+      <w:r>
+        <w:rPr>
+          <w:sz w:val="24"/>
+          <w:szCs w:val="24"/>
+        </w:rPr>
+        <w:t>. These are momentary SPDT (On)-Off-(On) switches</w:t>
+      </w:r>
+      <w:r>
+        <w:rPr>
+          <w:sz w:val="24"/>
+          <w:szCs w:val="24"/>
+        </w:rPr>
+        <w:t xml:space="preserve">. For example, the EXAMINE/EXAMINE </w:t>
+      </w:r>
+      <w:r>
+        <w:rPr>
+          <w:sz w:val="24"/>
+          <w:szCs w:val="24"/>
+        </w:rPr>
+        <w:t>NEXT</w:t>
+      </w:r>
+      <w:r>
+        <w:rPr>
+          <w:sz w:val="24"/>
+          <w:szCs w:val="24"/>
+        </w:rPr>
+        <w:t xml:space="preserve"> switch is connected like this:</w:t>
+      </w:r>
+    </w:p>
+    <w:p>
+      <w:pPr>
+        <w:jc w:val="center"/>
+        <w:rPr>
+          <w:sz w:val="24"/>
+          <w:szCs w:val="24"/>
+        </w:rPr>
+      </w:pPr>
+      <w:r>
+        <w:rPr>
+          <w:noProof/>
+        </w:rPr>
+        <w:drawing>
+          <wp:inline distT="0" distB="0" distL="0" distR="0" wp14:anchorId="2C17BE60" wp14:editId="40A7E46B">
+            <wp:extent cx="1145521" cy="552450"/>
+            <wp:effectExtent l="0" t="0" r="0" b="0"/>
+            <wp:docPr id="4" name="Picture 4"/>
+            <wp:cNvGraphicFramePr>
+              <a:graphicFrameLocks xmlns:a="http://schemas.openxmlformats.org/drawingml/2006/main" noChangeAspect="1"/>
+            </wp:cNvGraphicFramePr>
+            <a:graphic xmlns:a="http://schemas.openxmlformats.org/drawingml/2006/main">
+              <a:graphicData uri="http://schemas.openxmlformats.org/drawingml/2006/picture">
+                <pic:pic xmlns:pic="http://schemas.openxmlformats.org/drawingml/2006/picture">
+                  <pic:nvPicPr>
+                    <pic:cNvPr id="1" name=""/>
+                    <pic:cNvPicPr/>
+                  </pic:nvPicPr>
+                  <pic:blipFill>
+                    <a:blip r:embed="rId23"/>
+                    <a:stretch>
+                      <a:fillRect/>
+                    </a:stretch>
+                  </pic:blipFill>
+                  <pic:spPr>
+                    <a:xfrm>
+                      <a:off x="0" y="0"/>
                       <a:ext cx="1150142" cy="554679"/>
                     </a:xfrm>
                     <a:prstGeom prst="rect">
@@ -27741,7 +27852,7 @@
                     <pic:cNvPicPr/>
                   </pic:nvPicPr>
                   <pic:blipFill>
-                    <a:blip r:embed="rId23"/>
+                    <a:blip r:embed="rId24"/>
                     <a:stretch>
                       <a:fillRect/>
                     </a:stretch>
@@ -38758,7 +38869,7 @@
                     <pic:cNvPicPr/>
                   </pic:nvPicPr>
                   <pic:blipFill>
-                    <a:blip r:embed="rId24"/>
+                    <a:blip r:embed="rId25"/>
                     <a:stretch>
                       <a:fillRect/>
                     </a:stretch>
@@ -38943,7 +39054,7 @@
                     <pic:cNvPicPr/>
                   </pic:nvPicPr>
                   <pic:blipFill>
-                    <a:blip r:embed="rId25"/>
+                    <a:blip r:embed="rId26"/>
                     <a:stretch>
                       <a:fillRect/>
                     </a:stretch>
@@ -50113,7 +50224,7 @@
                     <pic:cNvPicPr/>
                   </pic:nvPicPr>
                   <pic:blipFill>
-                    <a:blip r:embed="rId26"/>
+                    <a:blip r:embed="rId27"/>
                     <a:stretch>
                       <a:fillRect/>
                     </a:stretch>
@@ -50174,7 +50285,7 @@
       </w:r>
     </w:p>
     <w:sectPr>
-      <w:footerReference w:type="default" r:id="rId27"/>
+      <w:footerReference w:type="default" r:id="rId28"/>
       <w:pgSz w:w="12240" w:h="15840"/>
       <w:pgMar w:top="720" w:right="1440" w:bottom="720" w:left="720" w:header="144" w:footer="144" w:gutter="0"/>
       <w:pgNumType w:fmt="numberInDash"/>
@@ -50244,7 +50355,7 @@
           <w:rPr>
             <w:noProof/>
           </w:rPr>
-          <w:t>- 2 -</w:t>
+          <w:t>- 8 -</w:t>
         </w:r>
         <w:r>
           <w:rPr>
@@ -50297,7 +50408,7 @@
           <w:rPr>
             <w:noProof/>
           </w:rPr>
-          <w:t>- 35 -</w:t>
+          <w:t>- 39 -</w:t>
         </w:r>
         <w:r>
           <w:rPr>
@@ -57036,7 +57147,7 @@
 </file>
 
 <file path=customXml/itemProps1.xml><?xml version="1.0" encoding="utf-8"?>
-<ds:datastoreItem xmlns:ds="http://schemas.openxmlformats.org/officeDocument/2006/customXml" ds:itemID="{DFD4205E-D77C-4E8C-816F-64F2519FC3C1}">
+<ds:datastoreItem xmlns:ds="http://schemas.openxmlformats.org/officeDocument/2006/customXml" ds:itemID="{E70C34A8-DC45-4C22-B0C0-5A8381B760B0}">
   <ds:schemaRefs>
     <ds:schemaRef ds:uri="http://schemas.openxmlformats.org/officeDocument/2006/bibliography"/>
   </ds:schemaRefs>

</xml_diff>

<commit_message>
A few minor improvements: - allow ESC key to abort loading/saving a configuration - when translating backspace to underscore, send backspace-space-backspace   back to terminal - reorganized some code
</commit_message>
<xml_diff>
--- a/Documentation.docx
+++ b/Documentation.docx
@@ -2360,7 +2360,14 @@
       </w:r>
       <w:r>
         <w:tab/>
-        <w:t>Stop program execution</w:t>
+      </w:r>
+      <w:proofErr w:type="spellStart"/>
+      <w:r>
+        <w:t>Stop</w:t>
+      </w:r>
+      <w:proofErr w:type="spellEnd"/>
+      <w:r>
+        <w:t xml:space="preserve"> program execution</w:t>
       </w:r>
     </w:p>
     <w:p>
@@ -2484,7 +2491,14 @@
       </w:r>
       <w:r>
         <w:tab/>
-        <w:t>Reset processor (set PC to 0)</w:t>
+      </w:r>
+      <w:proofErr w:type="spellStart"/>
+      <w:r>
+        <w:t>Reset</w:t>
+      </w:r>
+      <w:proofErr w:type="spellEnd"/>
+      <w:r>
+        <w:t xml:space="preserve"> processor (set PC to 0)</w:t>
       </w:r>
     </w:p>
     <w:p>
@@ -3187,7 +3201,23 @@
           <w:sz w:val="20"/>
           <w:szCs w:val="20"/>
         </w:rPr>
-        <w:t>On Arduinoe Due, m</w:t>
+        <w:t xml:space="preserve">On </w:t>
+      </w:r>
+      <w:proofErr w:type="spellStart"/>
+      <w:r>
+        <w:rPr>
+          <w:sz w:val="20"/>
+          <w:szCs w:val="20"/>
+        </w:rPr>
+        <w:t>Arduinoe</w:t>
+      </w:r>
+      <w:proofErr w:type="spellEnd"/>
+      <w:r>
+        <w:rPr>
+          <w:sz w:val="20"/>
+          <w:szCs w:val="20"/>
+        </w:rPr>
+        <w:t xml:space="preserve"> Due, m</w:t>
       </w:r>
       <w:r>
         <w:rPr>
@@ -3561,7 +3591,15 @@
         <w:t xml:space="preserve">Music </w:t>
       </w:r>
       <w:r>
-        <w:t>“Daisy, Daisy…” (Steve Dompier, 1975</w:t>
+        <w:t xml:space="preserve">“Daisy, Daisy…” (Steve </w:t>
+      </w:r>
+      <w:proofErr w:type="spellStart"/>
+      <w:r>
+        <w:t>Dompier</w:t>
+      </w:r>
+      <w:proofErr w:type="spellEnd"/>
+      <w:r>
+        <w:t>, 1975</w:t>
       </w:r>
       <w:proofErr w:type="gramStart"/>
       <w:r>
@@ -3839,25 +3877,53 @@
           <w:sz w:val="20"/>
           <w:szCs w:val="20"/>
         </w:rPr>
-        <w:t xml:space="preserve"> hours. The "aluop &lt;</w:t>
-      </w:r>
-      <w:proofErr w:type="gramStart"/>
+        <w:t xml:space="preserve"> hours. The "</w:t>
+      </w:r>
+      <w:proofErr w:type="spellStart"/>
       <w:r>
         <w:rPr>
           <w:rFonts w:eastAsia="Times New Roman" w:cs="Courier New"/>
           <w:sz w:val="20"/>
           <w:szCs w:val="20"/>
         </w:rPr>
-        <w:t>b,c</w:t>
-      </w:r>
-      <w:proofErr w:type="gramEnd"/>
+        <w:t>aluop</w:t>
+      </w:r>
+      <w:proofErr w:type="spellEnd"/>
       <w:r>
         <w:rPr>
           <w:rFonts w:eastAsia="Times New Roman" w:cs="Courier New"/>
           <w:sz w:val="20"/>
           <w:szCs w:val="20"/>
         </w:rPr>
-        <w:t>,d,e,h,l,m,a&gt;</w:t>
+        <w:t xml:space="preserve"> &lt;</w:t>
+      </w:r>
+      <w:proofErr w:type="spellStart"/>
+      <w:proofErr w:type="gramStart"/>
+      <w:r>
+        <w:rPr>
+          <w:rFonts w:eastAsia="Times New Roman" w:cs="Courier New"/>
+          <w:sz w:val="20"/>
+          <w:szCs w:val="20"/>
+        </w:rPr>
+        <w:t>b,c</w:t>
+      </w:r>
+      <w:proofErr w:type="gramEnd"/>
+      <w:r>
+        <w:rPr>
+          <w:rFonts w:eastAsia="Times New Roman" w:cs="Courier New"/>
+          <w:sz w:val="20"/>
+          <w:szCs w:val="20"/>
+        </w:rPr>
+        <w:t>,d,e,h,l,m,a</w:t>
+      </w:r>
+      <w:proofErr w:type="spellEnd"/>
+      <w:r>
+        <w:rPr>
+          <w:rFonts w:eastAsia="Times New Roman" w:cs="Courier New"/>
+          <w:sz w:val="20"/>
+          <w:szCs w:val="20"/>
+        </w:rPr>
+        <w:t>&gt;</w:t>
       </w:r>
       <w:r>
         <w:rPr>
@@ -4109,8 +4175,13 @@
         <w:spacing w:after="0"/>
       </w:pPr>
       <w:r>
-        <w:t xml:space="preserve">    11xxxxxx:  Save the 256-byte memory page currently selected on the SW15-8 switches to file #xxxxxx</w:t>
-      </w:r>
+        <w:t xml:space="preserve">    11xxxxxx:  Save the 256-byte memory page currently selected on the SW15-8 switches to file #</w:t>
+      </w:r>
+      <w:proofErr w:type="spellStart"/>
+      <w:r>
+        <w:t>xxxxxx</w:t>
+      </w:r>
+      <w:proofErr w:type="spellEnd"/>
     </w:p>
     <w:p>
       <w:r>
@@ -4120,8 +4191,13 @@
         <w:t>:  Load the 256-byte memory page currently selected on the SW15-8 switches</w:t>
       </w:r>
       <w:r>
-        <w:t xml:space="preserve"> from file #xxxxxx</w:t>
-      </w:r>
+        <w:t xml:space="preserve"> from file #</w:t>
+      </w:r>
+      <w:proofErr w:type="spellStart"/>
+      <w:r>
+        <w:t>xxxxxx</w:t>
+      </w:r>
+      <w:proofErr w:type="spellEnd"/>
     </w:p>
     <w:p>
       <w:pPr>
@@ -4359,8 +4435,13 @@
         <w:t>Loading BASIC</w:t>
       </w:r>
       <w:r>
-        <w:t>/assemly</w:t>
-      </w:r>
+        <w:t>/</w:t>
+      </w:r>
+      <w:proofErr w:type="spellStart"/>
+      <w:r>
+        <w:t>assemly</w:t>
+      </w:r>
+      <w:proofErr w:type="spellEnd"/>
       <w:r>
         <w:t xml:space="preserve"> examples:</w:t>
       </w:r>
@@ -5188,12 +5269,26 @@
         <w:rPr>
           <w:rFonts w:eastAsia="Times New Roman" w:cs="Times New Roman"/>
         </w:rPr>
-        <w:t xml:space="preserve">While the Arduino Mega has 4 serial ports, only one of them is available to use with the emulator because the pins that the others would use are connected to front panel elements such as LEDs or switches. The Mega’s single serial port can be accessed either by plugging in the USB cable or by connecting a serial device to pins 0 (RX) and 1 (TX). Note that these pins use 5V levels, not the +12V/-12V used by real serial hardware. However, the levels can be boosted to proper </w:t>
-      </w:r>
+        <w:t xml:space="preserve">While the Arduino Mega has 4 serial ports, only one of them is available to use with the emulator because the pins that the others would use are connected to front panel elements such as LEDs or switches. The </w:t>
+      </w:r>
+      <w:proofErr w:type="spellStart"/>
       <w:r>
         <w:rPr>
           <w:rFonts w:eastAsia="Times New Roman" w:cs="Times New Roman"/>
         </w:rPr>
+        <w:t>Mega’s</w:t>
+      </w:r>
+      <w:proofErr w:type="spellEnd"/>
+      <w:r>
+        <w:rPr>
+          <w:rFonts w:eastAsia="Times New Roman" w:cs="Times New Roman"/>
+        </w:rPr>
+        <w:t xml:space="preserve"> single serial port can be accessed either by plugging in the USB cable or by connecting a serial device to pins 0 (RX) and 1 (TX). Note that these pins use 5V levels, not the +12V/-12V used by real serial hardware. However, the levels can be boosted to proper </w:t>
+      </w:r>
+      <w:r>
+        <w:rPr>
+          <w:rFonts w:eastAsia="Times New Roman" w:cs="Times New Roman"/>
+        </w:rPr>
         <w:t xml:space="preserve">serial </w:t>
       </w:r>
       <w:r>
@@ -5212,15 +5307,7 @@
         <w:rPr>
           <w:rFonts w:eastAsia="Times New Roman" w:cs="Times New Roman"/>
         </w:rPr>
-        <w:t>a MAX232</w:t>
-      </w:r>
-      <w:bookmarkStart w:id="5" w:name="_GoBack"/>
-      <w:bookmarkEnd w:id="5"/>
-      <w:r>
-        <w:rPr>
-          <w:rFonts w:eastAsia="Times New Roman" w:cs="Times New Roman"/>
-        </w:rPr>
-        <w:t xml:space="preserve">. </w:t>
+        <w:t xml:space="preserve">a MAX232. </w:t>
       </w:r>
     </w:p>
     <w:p>
@@ -5964,7 +6051,21 @@
         <w:rPr>
           <w:rFonts w:eastAsia="Times New Roman" w:cs="Times New Roman"/>
         </w:rPr>
-        <w:t xml:space="preserve">In config.h, change </w:t>
+        <w:t xml:space="preserve">In </w:t>
+      </w:r>
+      <w:proofErr w:type="spellStart"/>
+      <w:r>
+        <w:rPr>
+          <w:rFonts w:eastAsia="Times New Roman" w:cs="Times New Roman"/>
+        </w:rPr>
+        <w:t>config.h</w:t>
+      </w:r>
+      <w:proofErr w:type="spellEnd"/>
+      <w:r>
+        <w:rPr>
+          <w:rFonts w:eastAsia="Times New Roman" w:cs="Times New Roman"/>
+        </w:rPr>
+        <w:t xml:space="preserve">, change </w:t>
       </w:r>
       <w:r>
         <w:rPr>
@@ -6013,7 +6114,21 @@
         <w:rPr>
           <w:rFonts w:eastAsia="Times New Roman" w:cs="Times New Roman"/>
         </w:rPr>
-        <w:t xml:space="preserve">In host_due.h, change </w:t>
+        <w:t xml:space="preserve">In </w:t>
+      </w:r>
+      <w:proofErr w:type="spellStart"/>
+      <w:r>
+        <w:rPr>
+          <w:rFonts w:eastAsia="Times New Roman" w:cs="Times New Roman"/>
+        </w:rPr>
+        <w:t>host_due.h</w:t>
+      </w:r>
+      <w:proofErr w:type="spellEnd"/>
+      <w:r>
+        <w:rPr>
+          <w:rFonts w:eastAsia="Times New Roman" w:cs="Times New Roman"/>
+        </w:rPr>
+        <w:t xml:space="preserve">, change </w:t>
       </w:r>
       <w:r>
         <w:rPr>
@@ -6375,7 +6490,21 @@
         <w:rPr>
           <w:rFonts w:eastAsia="Times New Roman" w:cs="Times New Roman"/>
         </w:rPr>
-        <w:t>In file host_due.h, change</w:t>
+        <w:t xml:space="preserve">In file </w:t>
+      </w:r>
+      <w:proofErr w:type="spellStart"/>
+      <w:r>
+        <w:rPr>
+          <w:rFonts w:eastAsia="Times New Roman" w:cs="Times New Roman"/>
+        </w:rPr>
+        <w:t>host_due.h</w:t>
+      </w:r>
+      <w:proofErr w:type="spellEnd"/>
+      <w:r>
+        <w:rPr>
+          <w:rFonts w:eastAsia="Times New Roman" w:cs="Times New Roman"/>
+        </w:rPr>
+        <w:t>, change</w:t>
       </w:r>
       <w:r>
         <w:rPr>
@@ -6481,8 +6610,8 @@
       <w:pPr>
         <w:pStyle w:val="Heading1"/>
       </w:pPr>
-      <w:bookmarkStart w:id="6" w:name="_Toc497414115"/>
-      <w:bookmarkStart w:id="7" w:name="_Hlk496476229"/>
+      <w:bookmarkStart w:id="5" w:name="_Toc497414115"/>
+      <w:bookmarkStart w:id="6" w:name="_Hlk496476229"/>
       <w:r>
         <w:lastRenderedPageBreak/>
         <w:t xml:space="preserve">Interacting with </w:t>
@@ -6493,9 +6622,9 @@
       <w:r>
         <w:t xml:space="preserve"> via a terminal</w:t>
       </w:r>
-      <w:bookmarkEnd w:id="6"/>
-    </w:p>
-    <w:bookmarkEnd w:id="7"/>
+      <w:bookmarkEnd w:id="5"/>
+    </w:p>
+    <w:bookmarkEnd w:id="6"/>
     <w:p>
       <w:r>
         <w:t xml:space="preserve">The main way to interact with programs on the Altair is via a </w:t>
@@ -6730,7 +6859,15 @@
         <w:t>Uppercase input.</w:t>
       </w:r>
       <w:r>
-        <w:t xml:space="preserve"> Early terminals only had upper case characters and so early Altair programs (4k BASIC again) can not handle lower-case characters. The simulator offers a serial device setting (“Serial input uppercase”) that will automatically covert incoming lower-case characters to upper case.</w:t>
+        <w:t xml:space="preserve"> Early terminals only had upper case characters and so early Altair programs (4k BASIC again) </w:t>
+      </w:r>
+      <w:proofErr w:type="spellStart"/>
+      <w:r>
+        <w:t>can not</w:t>
+      </w:r>
+      <w:proofErr w:type="spellEnd"/>
+      <w:r>
+        <w:t xml:space="preserve"> handle lower-case characters. The simulator offers a serial device setting (“Serial input uppercase”) that will automatically covert incoming lower-case characters to upper case.</w:t>
       </w:r>
     </w:p>
     <w:p>
@@ -6765,108 +6902,74 @@
         <w:t>its</w:t>
       </w:r>
       <w:r>
-        <w:t xml:space="preserve"> own way of undoing inputs, e.g. in 4k BASIC receiving an underscore (“_”) will print the underscore but internally delete the last character from the input buffer, i.e. have the functionality of a backspace. Other programs expect a “rubout” (0x7f) character instead of “backspace” (0x08). The simulator offers some help by offering an option to translate between backspace and underscore or backspace and rubout.</w:t>
-      </w:r>
-    </w:p>
-    <w:p>
-      <w:r>
-        <w:t xml:space="preserve">However, the simulator has no knowledge about which terminal program is being used and currently assumes that sending a rubout (0x7f) to the terminal will delete the last character </w:t>
-      </w:r>
-      <w:r>
-        <w:t xml:space="preserve">before the cursor </w:t>
-      </w:r>
-      <w:r>
-        <w:t xml:space="preserve">and move the cursor back. Putty does </w:t>
+        <w:t xml:space="preserve"> own way of undoing inputs, e.g. in 4k BASIC receiving an underscore (“_”) will print the underscore but internally delete the last character from the input buffer, i.e. have the functionality of a backspace. Other programs expect a “</w:t>
+      </w:r>
+      <w:r>
+        <w:t>delete</w:t>
+      </w:r>
+      <w:r>
+        <w:t xml:space="preserve">” (0x7f) character instead of “backspace” (0x08). The simulator offers some help by offering an option to translate between backspace and underscore or backspace and </w:t>
+      </w:r>
+      <w:r>
+        <w:t>delete</w:t>
+      </w:r>
+      <w:r>
+        <w:t>.</w:t>
+      </w:r>
+      <w:r>
+        <w:t xml:space="preserve"> </w:t>
+      </w:r>
+    </w:p>
+    <w:p>
+      <w:r>
+        <w:t xml:space="preserve">When </w:t>
+      </w:r>
+      <w:r>
+        <w:t>converting back from underscore to backspace, the simulator actually sends a backspace-space-backspace sequence to delete the character left of the cursor even if the connected terminal does not do a destructive backspace.</w:t>
+      </w:r>
+      <w:bookmarkStart w:id="7" w:name="_GoBack"/>
+      <w:bookmarkEnd w:id="7"/>
+    </w:p>
+    <w:p>
+      <w:r>
+        <w:rPr>
+          <w:b/>
+        </w:rPr>
+        <w:t xml:space="preserve">Pasting </w:t>
+      </w:r>
+      <w:r>
+        <w:rPr>
+          <w:b/>
+        </w:rPr>
+        <w:t>text</w:t>
+      </w:r>
+      <w:r>
+        <w:rPr>
+          <w:b/>
+        </w:rPr>
+        <w:t xml:space="preserve"> into the </w:t>
+      </w:r>
+      <w:r>
+        <w:rPr>
+          <w:b/>
+        </w:rPr>
+        <w:t>terminal</w:t>
+      </w:r>
+      <w:r>
+        <w:t xml:space="preserve">. When pasting large amounts of text into the terminal, </w:t>
+      </w:r>
+      <w:r>
+        <w:t>the</w:t>
+      </w:r>
+      <w:r>
+        <w:t xml:space="preserve"> terminal program usually sends that text at the given baud rate. </w:t>
       </w:r>
       <w:proofErr w:type="gramStart"/>
       <w:r>
-        <w:t>this</w:t>
+        <w:t>So</w:t>
       </w:r>
       <w:proofErr w:type="gramEnd"/>
       <w:r>
-        <w:t xml:space="preserve"> but it seems like TeraTerm does not (unless it’s an option that I am not aware of). </w:t>
-      </w:r>
-    </w:p>
-    <w:p>
-      <w:proofErr w:type="gramStart"/>
-      <w:r>
-        <w:t>So</w:t>
-      </w:r>
-      <w:proofErr w:type="gramEnd"/>
-      <w:r>
-        <w:t xml:space="preserve"> while enabling the “Translate backspace to underscore” option works well in BASIC when using Putty (it makes the backspace key work as you would expect on a modern computer), </w:t>
-      </w:r>
-      <w:r>
-        <w:t>in</w:t>
-      </w:r>
-      <w:r>
-        <w:t xml:space="preserve"> TeraTerm pressing backspace will just internally delete the last character (because the simulator translates backspace to underscore) but not delete it on screen (because the simulator translates the underscore back to rubout which TeraTerm does not handle).</w:t>
-      </w:r>
-    </w:p>
-    <w:p>
-      <w:r>
-        <w:lastRenderedPageBreak/>
-        <w:t xml:space="preserve">Later programs (such as Altair Disk BASIC) have proper backspace handing built in and </w:t>
-      </w:r>
-      <w:r>
-        <w:t xml:space="preserve">therefore </w:t>
-      </w:r>
-      <w:r>
-        <w:t xml:space="preserve">work </w:t>
-      </w:r>
-      <w:r>
-        <w:t xml:space="preserve">fine </w:t>
-      </w:r>
-      <w:r>
-        <w:t xml:space="preserve">with </w:t>
-      </w:r>
-      <w:r>
-        <w:t xml:space="preserve">both </w:t>
-      </w:r>
-      <w:r>
-        <w:t>Putty and TeraTerm.</w:t>
-      </w:r>
-    </w:p>
-    <w:p>
-      <w:r>
-        <w:rPr>
-          <w:b/>
-        </w:rPr>
-        <w:t xml:space="preserve">Pasting </w:t>
-      </w:r>
-      <w:r>
-        <w:rPr>
-          <w:b/>
-        </w:rPr>
-        <w:t>text</w:t>
-      </w:r>
-      <w:r>
-        <w:rPr>
-          <w:b/>
-        </w:rPr>
-        <w:t xml:space="preserve"> into the </w:t>
-      </w:r>
-      <w:r>
-        <w:rPr>
-          <w:b/>
-        </w:rPr>
-        <w:t>terminal</w:t>
-      </w:r>
-      <w:r>
-        <w:t xml:space="preserve">. When pasting large amounts of text into the terminal, </w:t>
-      </w:r>
-      <w:r>
-        <w:t>the</w:t>
-      </w:r>
-      <w:r>
-        <w:t xml:space="preserve"> terminal program usually sends that text at the given baud rate. </w:t>
-      </w:r>
-      <w:proofErr w:type="gramStart"/>
-      <w:r>
-        <w:t>So</w:t>
-      </w:r>
-      <w:proofErr w:type="gramEnd"/>
-      <w:r>
         <w:t xml:space="preserve"> if </w:t>
       </w:r>
       <w:r>
@@ -6885,7 +6988,15 @@
         <w:t>illisecond</w:t>
       </w:r>
       <w:r>
-        <w:t>. With many simulated programs (and especially when running the simulator on the Arduino Mega) this can cause characters to get lost because the simulated program can not keep up processing the characters at t</w:t>
+        <w:t xml:space="preserve">. With many simulated programs (and especially when running the simulator on the Arduino Mega) this can cause characters to get lost because the simulated program </w:t>
+      </w:r>
+      <w:proofErr w:type="spellStart"/>
+      <w:r>
+        <w:t>can not</w:t>
+      </w:r>
+      <w:proofErr w:type="spellEnd"/>
+      <w:r>
+        <w:t xml:space="preserve"> keep up processing the characters at t</w:t>
       </w:r>
       <w:r>
         <w:t>he rate that they arrive.</w:t>
@@ -6920,6 +7031,7 @@
         </w:numPr>
       </w:pPr>
       <w:r>
+        <w:lastRenderedPageBreak/>
         <w:t>Lower the baud rate of the host serial interface</w:t>
       </w:r>
       <w:r>
@@ -6979,7 +7091,15 @@
         <w:t>better</w:t>
       </w:r>
       <w:r>
-        <w:t xml:space="preserve"> option is to tell your terminal to add a delay between sending characters. TeraTerm allows this </w:t>
+        <w:t xml:space="preserve"> option is to tell your terminal to add a delay between sending characters. </w:t>
+      </w:r>
+      <w:proofErr w:type="spellStart"/>
+      <w:r>
+        <w:t>TeraTerm</w:t>
+      </w:r>
+      <w:proofErr w:type="spellEnd"/>
+      <w:r>
+        <w:t xml:space="preserve"> allows this </w:t>
       </w:r>
       <w:r>
         <w:t xml:space="preserve">by changing the “Transmit delay” settings </w:t>
@@ -7015,7 +7135,15 @@
         <w:t>receive</w:t>
       </w:r>
       <w:r>
-        <w:t xml:space="preserve"> at the fast baud rate) but will wait for a specified amount of time before sending the next character. Moreover, TeraTerm allows to specify a delay after a carriage return/line feed. This is important because some programs (such as BASIC) need additional time after seeing a carriage return to process the input.</w:t>
+        <w:t xml:space="preserve"> at the fast baud rate) but will wait for a specified amount of time before sending the next character. Moreover, </w:t>
+      </w:r>
+      <w:proofErr w:type="spellStart"/>
+      <w:r>
+        <w:t>TeraTerm</w:t>
+      </w:r>
+      <w:proofErr w:type="spellEnd"/>
+      <w:r>
+        <w:t xml:space="preserve"> allows to specify a delay after a carriage return/line feed. This is important because some programs (such as BASIC) need additional time after seeing a carriage return to process the input.</w:t>
       </w:r>
       <w:r>
         <w:br/>
@@ -7083,7 +7211,31 @@
         <w:jc w:val="both"/>
       </w:pPr>
       <w:r>
-        <w:t>One printer can be emulated by enabling the corresponding options in the configuration menu (see Configuratoin Menu section below). The printer emulation can be configured for an “Okidata” printer or “Centronics C700”. Most of the included software (e.g. BASIC) support both (enter “O” or “C” at the LINEPRINTER prompt). Support for the Centronics printer is more complete since documentation for that printer exists on the Internet. The Okidata printer emulation was mostly put together by looking at other Altair system emulators.</w:t>
+        <w:t xml:space="preserve">One printer can be emulated by enabling the corresponding options in the configuration menu (see </w:t>
+      </w:r>
+      <w:proofErr w:type="spellStart"/>
+      <w:r>
+        <w:t>Configuratoin</w:t>
+      </w:r>
+      <w:proofErr w:type="spellEnd"/>
+      <w:r>
+        <w:t xml:space="preserve"> Menu section below). The printer emulation can be configured for an “</w:t>
+      </w:r>
+      <w:proofErr w:type="spellStart"/>
+      <w:r>
+        <w:t>Okidata</w:t>
+      </w:r>
+      <w:proofErr w:type="spellEnd"/>
+      <w:r>
+        <w:t xml:space="preserve">” printer or “Centronics C700”. Most of the included software (e.g. BASIC) support both (enter “O” or “C” at the LINEPRINTER prompt). Support for the Centronics printer is more complete since documentation for that printer exists on the Internet. The </w:t>
+      </w:r>
+      <w:proofErr w:type="spellStart"/>
+      <w:r>
+        <w:t>Okidata</w:t>
+      </w:r>
+      <w:proofErr w:type="spellEnd"/>
+      <w:r>
+        <w:t xml:space="preserve"> printer emulation was mostly put together by looking at other Altair system emulators.</w:t>
       </w:r>
     </w:p>
     <w:p>
@@ -7210,12 +7362,14 @@
           <w:numId w:val="33"/>
         </w:numPr>
       </w:pPr>
+      <w:proofErr w:type="spellStart"/>
       <w:r>
         <w:rPr>
           <w:b/>
         </w:rPr>
         <w:t>DISKxx.DSK</w:t>
       </w:r>
+      <w:proofErr w:type="spellEnd"/>
       <w:r>
         <w:t xml:space="preserve"> (where xx is a 2-digit hexadecimal number): Disk images that the simulator can mount.</w:t>
       </w:r>
@@ -7259,10 +7413,18 @@
         <w:t>front panel switches are set to 0001xxxx00000000 and the AUX2 switch is pressed down. This should contain informatio</w:t>
       </w:r>
       <w:r>
-        <w:t>n about each of the DISK</w:t>
-      </w:r>
-      <w:r>
-        <w:t>xx.DSK files</w:t>
+        <w:t xml:space="preserve">n about each of the </w:t>
+      </w:r>
+      <w:proofErr w:type="spellStart"/>
+      <w:r>
+        <w:t>DISK</w:t>
+      </w:r>
+      <w:r>
+        <w:t>xx.DSK</w:t>
+      </w:r>
+      <w:proofErr w:type="spellEnd"/>
+      <w:r>
+        <w:t xml:space="preserve"> files</w:t>
       </w:r>
     </w:p>
     <w:p>
@@ -7285,7 +7447,15 @@
         </w:numPr>
       </w:pPr>
       <w:r>
-        <w:t>Set SW15-0 to: 0001nnnnDDDDDDDD where nnnn is a 4-bit number selecting the drive (i.e. drive 0-15) and DDDDDDDD is an 8-bit number selecting the disk number</w:t>
+        <w:t xml:space="preserve">Set SW15-0 to: 0001nnnnDDDDDDDD where </w:t>
+      </w:r>
+      <w:proofErr w:type="spellStart"/>
+      <w:r>
+        <w:t>nnnn</w:t>
+      </w:r>
+      <w:proofErr w:type="spellEnd"/>
+      <w:r>
+        <w:t xml:space="preserve"> is a 4-bit number selecting the drive (i.e. drive 0-15) and DDDDDDDD is an 8-bit number selecting the disk number</w:t>
       </w:r>
       <w:r>
         <w:t xml:space="preserve"> and press</w:t>
@@ -7306,7 +7476,15 @@
         </w:numPr>
       </w:pPr>
       <w:r>
-        <w:t>The 8-bit disk number corresponds to the xx in the DISKxx.DSK files on the SD card.</w:t>
+        <w:t xml:space="preserve">The 8-bit disk number corresponds to the xx in the </w:t>
+      </w:r>
+      <w:proofErr w:type="spellStart"/>
+      <w:r>
+        <w:t>DISKxx.DSK</w:t>
+      </w:r>
+      <w:proofErr w:type="spellEnd"/>
+      <w:r>
+        <w:t xml:space="preserve"> files on the SD card.</w:t>
       </w:r>
     </w:p>
     <w:p>
@@ -7340,7 +7518,15 @@
       </w:r>
       <w:r>
         <w:br/>
-        <w:t>Note that that means a file named DISK00.DSK can not be mounted.</w:t>
+        <w:t xml:space="preserve">Note that that means a file named DISK00.DSK </w:t>
+      </w:r>
+      <w:proofErr w:type="spellStart"/>
+      <w:r>
+        <w:t>can not</w:t>
+      </w:r>
+      <w:proofErr w:type="spellEnd"/>
+      <w:r>
+        <w:t xml:space="preserve"> be mounted.</w:t>
       </w:r>
     </w:p>
     <w:p>
@@ -7409,7 +7595,15 @@
         </w:numPr>
       </w:pPr>
       <w:r>
-        <w:t>Set SW15-0 to: 0001nnnnxxxxxxxx where nnnn is a 4-bit number selecting the drive (i.e. drive 0-15) and press AUX2 up.</w:t>
+        <w:t xml:space="preserve">Set SW15-0 to: 0001nnnnxxxxxxxx where </w:t>
+      </w:r>
+      <w:proofErr w:type="spellStart"/>
+      <w:r>
+        <w:t>nnnn</w:t>
+      </w:r>
+      <w:proofErr w:type="spellEnd"/>
+      <w:r>
+        <w:t xml:space="preserve"> is a 4-bit number selecting the drive (i.e. drive 0-15) and press AUX2 up.</w:t>
       </w:r>
     </w:p>
     <w:p>
@@ -7462,18 +7656,10 @@
         </w:numPr>
       </w:pPr>
       <w:r>
-        <w:t xml:space="preserve">This will install the Disk Boot ROM at 0xFF00 and immediately start it. If a bootable disk has been </w:t>
-      </w:r>
-      <w:proofErr w:type="gramStart"/>
-      <w:r>
-        <w:t>moun</w:t>
-      </w:r>
-      <w:r>
-        <w:t>ted</w:t>
-      </w:r>
-      <w:proofErr w:type="gramEnd"/>
-      <w:r>
-        <w:t xml:space="preserve"> it should automatically start now</w:t>
+        <w:t>This will install the Disk Boot ROM at 0xFF00 and immediately start it. If a bootable disk has been moun</w:t>
+      </w:r>
+      <w:r>
+        <w:t>ted it should automatically start now</w:t>
       </w:r>
     </w:p>
     <w:p>
@@ -7514,7 +7700,15 @@
         <w:t xml:space="preserve">The 88-HDSK controller could handle up to 4 units, each holding up to 4 platters. </w:t>
       </w:r>
       <w:r>
-        <w:t>In its default configuration, only one unit is enabled, which should be sufficient for most cases. Change the NUM_HDSK_UNITS setting in the config.h file to enable more (at most 4) units.</w:t>
+        <w:t xml:space="preserve">In its default configuration, only one unit is enabled, which should be sufficient for most cases. Change the NUM_HDSK_UNITS setting in the </w:t>
+      </w:r>
+      <w:proofErr w:type="spellStart"/>
+      <w:r>
+        <w:t>config.h</w:t>
+      </w:r>
+      <w:proofErr w:type="spellEnd"/>
+      <w:r>
+        <w:t xml:space="preserve"> file to enable more (at most 4) units.</w:t>
       </w:r>
     </w:p>
     <w:p>
@@ -7566,6 +7760,7 @@
           <w:numId w:val="33"/>
         </w:numPr>
       </w:pPr>
+      <w:proofErr w:type="spellStart"/>
       <w:r>
         <w:rPr>
           <w:b/>
@@ -7578,6 +7773,7 @@
         </w:rPr>
         <w:t>xx.DSK</w:t>
       </w:r>
+      <w:proofErr w:type="spellEnd"/>
       <w:r>
         <w:t xml:space="preserve"> (where xx is a 2-digit hexadecimal number): Disk images that the simulator can mount.</w:t>
       </w:r>
@@ -7611,11 +7807,16 @@
       <w:r>
         <w:t xml:space="preserve">1xxxx00000000 and the AUX2 switch is pressed down. This should contain information about each of the </w:t>
       </w:r>
+      <w:proofErr w:type="spellStart"/>
       <w:r>
         <w:t>HDSK</w:t>
       </w:r>
       <w:r>
-        <w:t>xx.DSK files</w:t>
+        <w:t>xx.DSK</w:t>
+      </w:r>
+      <w:proofErr w:type="spellEnd"/>
+      <w:r>
+        <w:t xml:space="preserve"> files</w:t>
       </w:r>
     </w:p>
     <w:p>
@@ -7643,12 +7844,14 @@
       <w:r>
         <w:t xml:space="preserve">DDDDDDDD where </w:t>
       </w:r>
+      <w:proofErr w:type="spellStart"/>
       <w:r>
         <w:rPr>
           <w:i/>
         </w:rPr>
         <w:t>uu</w:t>
       </w:r>
+      <w:proofErr w:type="spellEnd"/>
       <w:r>
         <w:t xml:space="preserve"> is the hard disk unit (2-bit, 0-3) and </w:t>
       </w:r>
@@ -7694,11 +7897,16 @@
       <w:r>
         <w:t xml:space="preserve">number corresponds to the xx in the </w:t>
       </w:r>
+      <w:proofErr w:type="spellStart"/>
       <w:r>
         <w:t>HDSK</w:t>
       </w:r>
       <w:r>
-        <w:t>xx.DSK files on the SD card.</w:t>
+        <w:t>xx.DSK</w:t>
+      </w:r>
+      <w:proofErr w:type="spellEnd"/>
+      <w:r>
+        <w:t xml:space="preserve"> files on the SD card.</w:t>
       </w:r>
     </w:p>
     <w:p>
@@ -7771,7 +7979,15 @@
         <w:t>HDSK</w:t>
       </w:r>
       <w:r>
-        <w:t>00.DSK can not be mounted.</w:t>
+        <w:t xml:space="preserve">00.DSK </w:t>
+      </w:r>
+      <w:proofErr w:type="spellStart"/>
+      <w:r>
+        <w:t>can not</w:t>
+      </w:r>
+      <w:proofErr w:type="spellEnd"/>
+      <w:r>
+        <w:t xml:space="preserve"> be mounted.</w:t>
       </w:r>
     </w:p>
     <w:p>
@@ -7927,12 +8143,14 @@
       <w:r>
         <w:t xml:space="preserve">Set SW15-0 to: 0011uuppxxxxxxxx where </w:t>
       </w:r>
+      <w:proofErr w:type="spellStart"/>
       <w:r>
         <w:rPr>
           <w:i/>
         </w:rPr>
         <w:t>uu</w:t>
       </w:r>
+      <w:proofErr w:type="spellEnd"/>
       <w:r>
         <w:t xml:space="preserve"> is the hard disk unit (2-bit, 0-3) and </w:t>
       </w:r>
@@ -8044,15 +8262,7 @@
         <w:t>image</w:t>
       </w:r>
       <w:r>
-        <w:t xml:space="preserve"> has been </w:t>
-      </w:r>
-      <w:proofErr w:type="gramStart"/>
-      <w:r>
-        <w:t>mounted</w:t>
-      </w:r>
-      <w:proofErr w:type="gramEnd"/>
-      <w:r>
-        <w:t xml:space="preserve"> it should automatically start now</w:t>
+        <w:t xml:space="preserve"> has been mounted it should automatically start now</w:t>
       </w:r>
       <w:r>
         <w:t>.</w:t>
@@ -9010,16 +9220,24 @@
           <w:numId w:val="38"/>
         </w:numPr>
       </w:pPr>
+      <w:proofErr w:type="spellStart"/>
       <w:r>
         <w:rPr>
           <w:i/>
         </w:rPr>
-        <w:t>Drive n mounted disk</w:t>
-      </w:r>
+        <w:t>Drive n</w:t>
+      </w:r>
+      <w:proofErr w:type="spellEnd"/>
       <w:r>
         <w:rPr>
           <w:i/>
         </w:rPr>
+        <w:t xml:space="preserve"> mounted disk</w:t>
+      </w:r>
+      <w:r>
+        <w:rPr>
+          <w:i/>
+        </w:rPr>
         <w:t xml:space="preserve"> image</w:t>
       </w:r>
     </w:p>
@@ -9031,7 +9249,15 @@
         <w:t xml:space="preserve">Shows which disk </w:t>
       </w:r>
       <w:r>
-        <w:t xml:space="preserve">image (DISKxx.DSK) </w:t>
+        <w:t>image (</w:t>
+      </w:r>
+      <w:proofErr w:type="spellStart"/>
+      <w:r>
+        <w:t>DISKxx.DSK</w:t>
+      </w:r>
+      <w:proofErr w:type="spellEnd"/>
+      <w:r>
+        <w:t xml:space="preserve">) </w:t>
       </w:r>
       <w:r>
         <w:t xml:space="preserve">is currently mounted in which drive and cycles through </w:t>
@@ -9180,7 +9406,15 @@
         <w:t xml:space="preserve"> </w:t>
       </w:r>
       <w:r>
-        <w:t xml:space="preserve">(HDSKxx.DSK) </w:t>
+        <w:t>(</w:t>
+      </w:r>
+      <w:proofErr w:type="spellStart"/>
+      <w:r>
+        <w:t>HDSKxx.DSK</w:t>
+      </w:r>
+      <w:proofErr w:type="spellEnd"/>
+      <w:r>
+        <w:t xml:space="preserve">) </w:t>
       </w:r>
       <w:r>
         <w:t xml:space="preserve">is currently mounted in which </w:t>
@@ -9208,7 +9442,15 @@
       </w:r>
       <w:r>
         <w:br/>
-        <w:t>(NUM_HDSK_UNITS setting in config.h).</w:t>
+        <w:t xml:space="preserve">(NUM_HDSK_UNITS setting in </w:t>
+      </w:r>
+      <w:proofErr w:type="spellStart"/>
+      <w:r>
+        <w:t>config.h</w:t>
+      </w:r>
+      <w:proofErr w:type="spellEnd"/>
+      <w:r>
+        <w:t>).</w:t>
       </w:r>
     </w:p>
     <w:p>
@@ -9305,7 +9547,22 @@
       </w:r>
       <w:r>
         <w:br/>
-        <w:t>Okidata – emulates an Okidata printer at I/O ports 2/3</w:t>
+      </w:r>
+      <w:proofErr w:type="spellStart"/>
+      <w:r>
+        <w:t>Okidata</w:t>
+      </w:r>
+      <w:proofErr w:type="spellEnd"/>
+      <w:r>
+        <w:t xml:space="preserve"> – emulates an </w:t>
+      </w:r>
+      <w:proofErr w:type="spellStart"/>
+      <w:r>
+        <w:t>Okidata</w:t>
+      </w:r>
+      <w:proofErr w:type="spellEnd"/>
+      <w:r>
+        <w:t xml:space="preserve"> printer at I/O ports 2/3</w:t>
       </w:r>
       <w:r>
         <w:br/>
@@ -9444,12 +9701,14 @@
       <w:r>
         <w:t xml:space="preserve"> to the Arduino. In file </w:t>
       </w:r>
+      <w:proofErr w:type="spellStart"/>
       <w:r>
         <w:rPr>
           <w:rFonts w:ascii="Courier New" w:hAnsi="Courier New" w:cs="Courier New"/>
         </w:rPr>
         <w:t>config.h</w:t>
       </w:r>
+      <w:proofErr w:type="spellEnd"/>
       <w:r>
         <w:rPr>
           <w:rFonts w:cs="Courier New"/>
@@ -9824,7 +10083,15 @@
         <w:t>underscore</w:t>
       </w:r>
       <w:r>
-        <w:t xml:space="preserve"> – backspace is sent to the simulated program as an underscore ‘_’ (ASCII 95) and an underscore sent by the simulated program is interpreted as backspace. This is usefule for 4k BASIC and ROM BASIC.</w:t>
+        <w:t xml:space="preserve"> – backspace is sent to the simulated program as an underscore ‘_’ (ASCII 95) and an underscore sent by the simulated program is interpreted as backspace. This is </w:t>
+      </w:r>
+      <w:proofErr w:type="spellStart"/>
+      <w:r>
+        <w:t>usefule</w:t>
+      </w:r>
+      <w:proofErr w:type="spellEnd"/>
+      <w:r>
+        <w:t xml:space="preserve"> for 4k BASIC and ROM BASIC.</w:t>
       </w:r>
       <w:r>
         <w:br/>
@@ -9833,10 +10100,22 @@
         <w:rPr>
           <w:i/>
         </w:rPr>
-        <w:t xml:space="preserve">rubout </w:t>
-      </w:r>
-      <w:r>
-        <w:t>– backspace sent to the simulated program as a rubout (ASCII 127) character. Time-sharing BASIC expects this</w:t>
+        <w:t>delete</w:t>
+      </w:r>
+      <w:r>
+        <w:rPr>
+          <w:i/>
+        </w:rPr>
+        <w:t xml:space="preserve"> </w:t>
+      </w:r>
+      <w:r>
+        <w:t xml:space="preserve">– backspace sent to the simulated program as a </w:t>
+      </w:r>
+      <w:r>
+        <w:t>delete</w:t>
+      </w:r>
+      <w:r>
+        <w:t xml:space="preserve"> (ASCII 127) character. Time-sharing BASIC expects this</w:t>
       </w:r>
       <w:r>
         <w:br/>
@@ -10164,8 +10443,13 @@
         <w:t>stand-alone mode</w:t>
       </w:r>
       <w:r>
-        <w:t xml:space="preserve"> enabled in setup.h</w:t>
-      </w:r>
+        <w:t xml:space="preserve"> enabled in </w:t>
+      </w:r>
+      <w:proofErr w:type="spellStart"/>
+      <w:r>
+        <w:t>setup.h</w:t>
+      </w:r>
+      <w:proofErr w:type="spellEnd"/>
       <w:r>
         <w:t>)</w:t>
       </w:r>
@@ -10178,7 +10462,15 @@
         <w:t xml:space="preserve">Prompt for value to set SW0-15 (only </w:t>
       </w:r>
       <w:r>
-        <w:t>if stand-alone mode enabled in setup.h)</w:t>
+        <w:t xml:space="preserve">if stand-alone mode enabled in </w:t>
+      </w:r>
+      <w:proofErr w:type="spellStart"/>
+      <w:r>
+        <w:t>setup.h</w:t>
+      </w:r>
+      <w:proofErr w:type="spellEnd"/>
+      <w:r>
+        <w:t>)</w:t>
       </w:r>
       <w:r>
         <w:br/>
@@ -10196,9 +10488,11 @@
       <w:r>
         <w:br/>
       </w:r>
+      <w:proofErr w:type="spellStart"/>
       <w:r>
         <w:t>o</w:t>
       </w:r>
+      <w:proofErr w:type="spellEnd"/>
       <w:r>
         <w:tab/>
       </w:r>
@@ -10289,13 +10583,21 @@
       </w:r>
       <w:r>
         <w:tab/>
-        <w:t>AUX1 down</w:t>
+        <w:t xml:space="preserve">AUX1 </w:t>
+      </w:r>
+      <w:proofErr w:type="spellStart"/>
+      <w:r>
+        <w:t>down</w:t>
       </w:r>
       <w:r>
         <w:br/>
       </w:r>
       <w:r>
-        <w:t xml:space="preserve">s  </w:t>
+        <w:t>s</w:t>
+      </w:r>
+      <w:proofErr w:type="spellEnd"/>
+      <w:r>
+        <w:t xml:space="preserve">  </w:t>
       </w:r>
       <w:r>
         <w:t xml:space="preserve"> </w:t>
@@ -10373,7 +10675,15 @@
       </w:r>
       <w:r>
         <w:tab/>
-        <w:t>Add breakpoint (only if breakpoints enabled in setup.h)</w:t>
+        <w:t xml:space="preserve">Add breakpoint (only if breakpoints enabled in </w:t>
+      </w:r>
+      <w:proofErr w:type="spellStart"/>
+      <w:r>
+        <w:t>setup.h</w:t>
+      </w:r>
+      <w:proofErr w:type="spellEnd"/>
+      <w:r>
+        <w:t>)</w:t>
       </w:r>
     </w:p>
     <w:p>
@@ -11768,13 +12078,23 @@
         </w:rPr>
         <w:tab/>
       </w:r>
-      <w:r>
-        <w:rPr>
-          <w:rFonts w:ascii="Courier New" w:hAnsi="Courier New" w:cs="Courier New"/>
-          <w:sz w:val="18"/>
-          <w:szCs w:val="18"/>
-        </w:rPr>
-        <w:t xml:space="preserve">ldax </w:t>
+      <w:proofErr w:type="spellStart"/>
+      <w:r>
+        <w:rPr>
+          <w:rFonts w:ascii="Courier New" w:hAnsi="Courier New" w:cs="Courier New"/>
+          <w:sz w:val="18"/>
+          <w:szCs w:val="18"/>
+        </w:rPr>
+        <w:t>ldax</w:t>
+      </w:r>
+      <w:proofErr w:type="spellEnd"/>
+      <w:r>
+        <w:rPr>
+          <w:rFonts w:ascii="Courier New" w:hAnsi="Courier New" w:cs="Courier New"/>
+          <w:sz w:val="18"/>
+          <w:szCs w:val="18"/>
+        </w:rPr>
+        <w:t xml:space="preserve"> </w:t>
       </w:r>
       <w:r>
         <w:rPr>
@@ -11866,13 +12186,23 @@
         </w:rPr>
         <w:tab/>
       </w:r>
-      <w:r>
-        <w:rPr>
-          <w:rFonts w:ascii="Courier New" w:hAnsi="Courier New" w:cs="Courier New"/>
-          <w:sz w:val="18"/>
-          <w:szCs w:val="18"/>
-        </w:rPr>
-        <w:t xml:space="preserve">ldax </w:t>
+      <w:proofErr w:type="spellStart"/>
+      <w:r>
+        <w:rPr>
+          <w:rFonts w:ascii="Courier New" w:hAnsi="Courier New" w:cs="Courier New"/>
+          <w:sz w:val="18"/>
+          <w:szCs w:val="18"/>
+        </w:rPr>
+        <w:t>ldax</w:t>
+      </w:r>
+      <w:proofErr w:type="spellEnd"/>
+      <w:r>
+        <w:rPr>
+          <w:rFonts w:ascii="Courier New" w:hAnsi="Courier New" w:cs="Courier New"/>
+          <w:sz w:val="18"/>
+          <w:szCs w:val="18"/>
+        </w:rPr>
+        <w:t xml:space="preserve"> </w:t>
       </w:r>
       <w:r>
         <w:rPr>
@@ -11964,13 +12294,23 @@
         </w:rPr>
         <w:tab/>
       </w:r>
-      <w:r>
-        <w:rPr>
-          <w:rFonts w:ascii="Courier New" w:hAnsi="Courier New" w:cs="Courier New"/>
-          <w:sz w:val="18"/>
-          <w:szCs w:val="18"/>
-        </w:rPr>
-        <w:t xml:space="preserve">ldax </w:t>
+      <w:proofErr w:type="spellStart"/>
+      <w:r>
+        <w:rPr>
+          <w:rFonts w:ascii="Courier New" w:hAnsi="Courier New" w:cs="Courier New"/>
+          <w:sz w:val="18"/>
+          <w:szCs w:val="18"/>
+        </w:rPr>
+        <w:t>ldax</w:t>
+      </w:r>
+      <w:proofErr w:type="spellEnd"/>
+      <w:r>
+        <w:rPr>
+          <w:rFonts w:ascii="Courier New" w:hAnsi="Courier New" w:cs="Courier New"/>
+          <w:sz w:val="18"/>
+          <w:szCs w:val="18"/>
+        </w:rPr>
+        <w:t xml:space="preserve"> </w:t>
       </w:r>
       <w:r>
         <w:rPr>
@@ -12030,13 +12370,23 @@
         </w:rPr>
         <w:tab/>
       </w:r>
-      <w:r>
-        <w:rPr>
-          <w:rFonts w:ascii="Courier New" w:hAnsi="Courier New" w:cs="Courier New"/>
-          <w:sz w:val="18"/>
-          <w:szCs w:val="18"/>
-        </w:rPr>
-        <w:t xml:space="preserve">ldax </w:t>
+      <w:proofErr w:type="spellStart"/>
+      <w:r>
+        <w:rPr>
+          <w:rFonts w:ascii="Courier New" w:hAnsi="Courier New" w:cs="Courier New"/>
+          <w:sz w:val="18"/>
+          <w:szCs w:val="18"/>
+        </w:rPr>
+        <w:t>ldax</w:t>
+      </w:r>
+      <w:proofErr w:type="spellEnd"/>
+      <w:r>
+        <w:rPr>
+          <w:rFonts w:ascii="Courier New" w:hAnsi="Courier New" w:cs="Courier New"/>
+          <w:sz w:val="18"/>
+          <w:szCs w:val="18"/>
+        </w:rPr>
+        <w:t xml:space="preserve"> </w:t>
       </w:r>
       <w:r>
         <w:rPr>
@@ -12194,13 +12544,23 @@
         </w:rPr>
         <w:tab/>
       </w:r>
-      <w:r>
-        <w:rPr>
-          <w:rFonts w:ascii="Courier New" w:hAnsi="Courier New" w:cs="Courier New"/>
-          <w:sz w:val="18"/>
-          <w:szCs w:val="18"/>
-        </w:rPr>
-        <w:t xml:space="preserve">jnc </w:t>
+      <w:proofErr w:type="spellStart"/>
+      <w:r>
+        <w:rPr>
+          <w:rFonts w:ascii="Courier New" w:hAnsi="Courier New" w:cs="Courier New"/>
+          <w:sz w:val="18"/>
+          <w:szCs w:val="18"/>
+        </w:rPr>
+        <w:t>jnc</w:t>
+      </w:r>
+      <w:proofErr w:type="spellEnd"/>
+      <w:r>
+        <w:rPr>
+          <w:rFonts w:ascii="Courier New" w:hAnsi="Courier New" w:cs="Courier New"/>
+          <w:sz w:val="18"/>
+          <w:szCs w:val="18"/>
+        </w:rPr>
+        <w:t xml:space="preserve"> </w:t>
       </w:r>
       <w:r>
         <w:rPr>
@@ -12358,13 +12718,23 @@
         </w:rPr>
         <w:tab/>
       </w:r>
-      <w:r>
-        <w:rPr>
-          <w:rFonts w:ascii="Courier New" w:hAnsi="Courier New" w:cs="Courier New"/>
-          <w:sz w:val="18"/>
-          <w:szCs w:val="18"/>
-        </w:rPr>
-        <w:t xml:space="preserve">xra </w:t>
+      <w:proofErr w:type="spellStart"/>
+      <w:r>
+        <w:rPr>
+          <w:rFonts w:ascii="Courier New" w:hAnsi="Courier New" w:cs="Courier New"/>
+          <w:sz w:val="18"/>
+          <w:szCs w:val="18"/>
+        </w:rPr>
+        <w:t>xra</w:t>
+      </w:r>
+      <w:proofErr w:type="spellEnd"/>
+      <w:r>
+        <w:rPr>
+          <w:rFonts w:ascii="Courier New" w:hAnsi="Courier New" w:cs="Courier New"/>
+          <w:sz w:val="18"/>
+          <w:szCs w:val="18"/>
+        </w:rPr>
+        <w:t xml:space="preserve"> </w:t>
       </w:r>
       <w:r>
         <w:rPr>
@@ -12456,6 +12826,7 @@
         </w:rPr>
         <w:tab/>
       </w:r>
+      <w:proofErr w:type="spellStart"/>
       <w:r>
         <w:rPr>
           <w:rFonts w:ascii="Courier New" w:hAnsi="Courier New" w:cs="Courier New"/>
@@ -12464,6 +12835,7 @@
         </w:rPr>
         <w:t>rrc</w:t>
       </w:r>
+      <w:proofErr w:type="spellEnd"/>
       <w:r>
         <w:rPr>
           <w:rFonts w:ascii="Courier New" w:hAnsi="Courier New" w:cs="Courier New"/>
@@ -12546,13 +12918,23 @@
         </w:rPr>
         <w:tab/>
       </w:r>
-      <w:r>
-        <w:rPr>
-          <w:rFonts w:ascii="Courier New" w:hAnsi="Courier New" w:cs="Courier New"/>
-          <w:sz w:val="18"/>
-          <w:szCs w:val="18"/>
-        </w:rPr>
-        <w:t xml:space="preserve">mov </w:t>
+      <w:proofErr w:type="spellStart"/>
+      <w:r>
+        <w:rPr>
+          <w:rFonts w:ascii="Courier New" w:hAnsi="Courier New" w:cs="Courier New"/>
+          <w:sz w:val="18"/>
+          <w:szCs w:val="18"/>
+        </w:rPr>
+        <w:t>mov</w:t>
+      </w:r>
+      <w:proofErr w:type="spellEnd"/>
+      <w:r>
+        <w:rPr>
+          <w:rFonts w:ascii="Courier New" w:hAnsi="Courier New" w:cs="Courier New"/>
+          <w:sz w:val="18"/>
+          <w:szCs w:val="18"/>
+        </w:rPr>
+        <w:t xml:space="preserve"> </w:t>
       </w:r>
       <w:r>
         <w:rPr>
@@ -12562,6 +12944,7 @@
         </w:rPr>
         <w:tab/>
       </w:r>
+      <w:proofErr w:type="spellStart"/>
       <w:proofErr w:type="gramStart"/>
       <w:r>
         <w:rPr>
@@ -12571,6 +12954,7 @@
         </w:rPr>
         <w:t>d,a</w:t>
       </w:r>
+      <w:proofErr w:type="spellEnd"/>
       <w:proofErr w:type="gramEnd"/>
       <w:r>
         <w:rPr>
@@ -12602,8 +12986,18 @@
           <w:sz w:val="18"/>
           <w:szCs w:val="18"/>
         </w:rPr>
-        <w:t>move data to display reg</w:t>
-      </w:r>
+        <w:t xml:space="preserve">move data to display </w:t>
+      </w:r>
+      <w:proofErr w:type="spellStart"/>
+      <w:r>
+        <w:rPr>
+          <w:rFonts w:ascii="Courier New" w:hAnsi="Courier New" w:cs="Courier New"/>
+          <w:sz w:val="18"/>
+          <w:szCs w:val="18"/>
+        </w:rPr>
+        <w:t>reg</w:t>
+      </w:r>
+      <w:proofErr w:type="spellEnd"/>
     </w:p>
     <w:p>
       <w:pPr>
@@ -12646,13 +13040,23 @@
         </w:rPr>
         <w:tab/>
       </w:r>
-      <w:r>
-        <w:rPr>
-          <w:rFonts w:ascii="Courier New" w:hAnsi="Courier New" w:cs="Courier New"/>
-          <w:sz w:val="18"/>
-          <w:szCs w:val="18"/>
-        </w:rPr>
-        <w:t xml:space="preserve">jmp </w:t>
+      <w:proofErr w:type="spellStart"/>
+      <w:r>
+        <w:rPr>
+          <w:rFonts w:ascii="Courier New" w:hAnsi="Courier New" w:cs="Courier New"/>
+          <w:sz w:val="18"/>
+          <w:szCs w:val="18"/>
+        </w:rPr>
+        <w:t>jmp</w:t>
+      </w:r>
+      <w:proofErr w:type="spellEnd"/>
+      <w:r>
+        <w:rPr>
+          <w:rFonts w:ascii="Courier New" w:hAnsi="Courier New" w:cs="Courier New"/>
+          <w:sz w:val="18"/>
+          <w:szCs w:val="18"/>
+        </w:rPr>
+        <w:t xml:space="preserve"> </w:t>
       </w:r>
       <w:r>
         <w:rPr>
@@ -13140,7 +13544,21 @@
         <w:rPr>
           <w:rFonts w:cs="Helvetica"/>
         </w:rPr>
-        <w:t xml:space="preserve">. Obvioulsy you can choose other baud rates here but 110 baud </w:t>
+        <w:t xml:space="preserve">. </w:t>
+      </w:r>
+      <w:proofErr w:type="spellStart"/>
+      <w:r>
+        <w:rPr>
+          <w:rFonts w:cs="Helvetica"/>
+        </w:rPr>
+        <w:t>Obvioulsy</w:t>
+      </w:r>
+      <w:proofErr w:type="spellEnd"/>
+      <w:r>
+        <w:rPr>
+          <w:rFonts w:cs="Helvetica"/>
+        </w:rPr>
+        <w:t xml:space="preserve"> you can choose other baud rates here but 110 baud </w:t>
       </w:r>
       <w:proofErr w:type="gramStart"/>
       <w:r>
@@ -13154,7 +13572,21 @@
         <w:rPr>
           <w:rFonts w:cs="Helvetica"/>
         </w:rPr>
-        <w:t xml:space="preserve"> the speed at which a typical TeleType tape reader operated. </w:t>
+        <w:t xml:space="preserve"> the speed at which a typical </w:t>
+      </w:r>
+      <w:proofErr w:type="spellStart"/>
+      <w:r>
+        <w:rPr>
+          <w:rFonts w:cs="Helvetica"/>
+        </w:rPr>
+        <w:t>TeleType</w:t>
+      </w:r>
+      <w:proofErr w:type="spellEnd"/>
+      <w:r>
+        <w:rPr>
+          <w:rFonts w:cs="Helvetica"/>
+        </w:rPr>
+        <w:t xml:space="preserve"> tape reader operated. </w:t>
       </w:r>
       <w:r>
         <w:rPr>
@@ -13433,13 +13865,27 @@
         <w:rPr>
           <w:rFonts w:cs="Helvetica"/>
         </w:rPr>
-        <w:t>SW15, SW7 and SW6. T</w:t>
-      </w:r>
-      <w:r>
-        <w:rPr>
-          <w:rFonts w:cs="Helvetica"/>
-        </w:rPr>
-        <w:t xml:space="preserve">this selects example 0xC0 </w:t>
+        <w:t xml:space="preserve">SW15, SW7 and SW6. </w:t>
+      </w:r>
+      <w:proofErr w:type="spellStart"/>
+      <w:r>
+        <w:rPr>
+          <w:rFonts w:cs="Helvetica"/>
+        </w:rPr>
+        <w:t>T</w:t>
+      </w:r>
+      <w:r>
+        <w:rPr>
+          <w:rFonts w:cs="Helvetica"/>
+        </w:rPr>
+        <w:t>this</w:t>
+      </w:r>
+      <w:proofErr w:type="spellEnd"/>
+      <w:r>
+        <w:rPr>
+          <w:rFonts w:cs="Helvetica"/>
+        </w:rPr>
+        <w:t xml:space="preserve"> selects example 0xC0 </w:t>
       </w:r>
       <w:r>
         <w:rPr>
@@ -13664,7 +14110,21 @@
         <w:rPr>
           <w:rFonts w:cs="Helvetica"/>
         </w:rPr>
-        <w:t xml:space="preserve"> A9-A7 and A3-A0 on, all others off and your termial should show the “MEMORY SIZE?” prompt.</w:t>
+        <w:t xml:space="preserve"> A9-A7 and A3-A0 on, all others off and your </w:t>
+      </w:r>
+      <w:proofErr w:type="spellStart"/>
+      <w:r>
+        <w:rPr>
+          <w:rFonts w:cs="Helvetica"/>
+        </w:rPr>
+        <w:t>termial</w:t>
+      </w:r>
+      <w:proofErr w:type="spellEnd"/>
+      <w:r>
+        <w:rPr>
+          <w:rFonts w:cs="Helvetica"/>
+        </w:rPr>
+        <w:t xml:space="preserve"> should show the “MEMORY SIZE?” prompt.</w:t>
       </w:r>
     </w:p>
     <w:p>
@@ -13833,7 +14293,21 @@
         <w:rPr>
           <w:rFonts w:cs="Helvetica"/>
         </w:rPr>
-        <w:t>Next configure the emulated devices. Time Sharing BASIC only supports 2SIO cards, so set the SIO and ACR cards to “Not mapped”. Configure the the two ports of the 2SIO card as follows:</w:t>
+        <w:t xml:space="preserve">Next configure the emulated devices. Time Sharing BASIC only supports 2SIO cards, so set the SIO and ACR cards to “Not mapped”. Configure the </w:t>
+      </w:r>
+      <w:proofErr w:type="spellStart"/>
+      <w:r>
+        <w:rPr>
+          <w:rFonts w:cs="Helvetica"/>
+        </w:rPr>
+        <w:t>the</w:t>
+      </w:r>
+      <w:proofErr w:type="spellEnd"/>
+      <w:r>
+        <w:rPr>
+          <w:rFonts w:cs="Helvetica"/>
+        </w:rPr>
+        <w:t xml:space="preserve"> two ports of the 2SIO card as follows:</w:t>
       </w:r>
     </w:p>
     <w:p>
@@ -13983,7 +14457,13 @@
         <w:rPr>
           <w:rFonts w:cs="Helvetica"/>
         </w:rPr>
-        <w:t>Translate backspace to: rubout</w:t>
+        <w:t xml:space="preserve">Translate backspace to: </w:t>
+      </w:r>
+      <w:r>
+        <w:rPr>
+          <w:rFonts w:cs="Helvetica"/>
+        </w:rPr>
+        <w:t>delete</w:t>
       </w:r>
     </w:p>
     <w:p>
@@ -14702,12 +15182,14 @@
       <w:r>
         <w:t xml:space="preserve">Load </w:t>
       </w:r>
+      <w:proofErr w:type="spellStart"/>
       <w:r>
         <w:rPr>
           <w:rFonts w:ascii="Courier New" w:hAnsi="Courier New" w:cs="Courier New"/>
         </w:rPr>
         <w:t>config.h</w:t>
       </w:r>
+      <w:proofErr w:type="spellEnd"/>
       <w:r>
         <w:t xml:space="preserve"> in an editor</w:t>
       </w:r>
@@ -14900,7 +15382,21 @@
         <w:rPr>
           <w:rFonts w:cs="Helvetica"/>
         </w:rPr>
-        <w:t xml:space="preserve">The Music System from Processor Technology was an affordable Music System for the Altair that required only a a minimal hardware addition. To learn more about the Music System and how it ran on the original Altair, head over to </w:t>
+        <w:t xml:space="preserve">The Music System from Processor Technology was an affordable Music System for the Altair that required only a </w:t>
+      </w:r>
+      <w:proofErr w:type="spellStart"/>
+      <w:r>
+        <w:rPr>
+          <w:rFonts w:cs="Helvetica"/>
+        </w:rPr>
+        <w:t>a</w:t>
+      </w:r>
+      <w:proofErr w:type="spellEnd"/>
+      <w:r>
+        <w:rPr>
+          <w:rFonts w:cs="Helvetica"/>
+        </w:rPr>
+        <w:t xml:space="preserve"> minimal hardware addition. To learn more about the Music System and how it ran on the original Altair, head over to </w:t>
       </w:r>
       <w:hyperlink r:id="rId13" w:history="1">
         <w:r>
@@ -15264,7 +15760,14 @@
         <w:rPr>
           <w:rFonts w:cs="Helvetica"/>
         </w:rPr>
-        <w:t xml:space="preserve">. The music system can </w:t>
+        <w:t xml:space="preserve">. The music system </w:t>
+      </w:r>
+      <w:proofErr w:type="spellStart"/>
+      <w:r>
+        <w:rPr>
+          <w:rFonts w:cs="Helvetica"/>
+        </w:rPr>
+        <w:t xml:space="preserve">can </w:t>
       </w:r>
       <w:r>
         <w:rPr>
@@ -15273,6 +15776,7 @@
         </w:rPr>
         <w:t>not</w:t>
       </w:r>
+      <w:proofErr w:type="spellEnd"/>
       <w:r>
         <w:rPr>
           <w:rFonts w:cs="Helvetica"/>
@@ -15754,7 +16258,21 @@
         <w:rPr>
           <w:rFonts w:cs="Helvetica"/>
         </w:rPr>
-        <w:t>You should see “Send/Rcv on port 0”</w:t>
+        <w:t>You should see “Send/</w:t>
+      </w:r>
+      <w:proofErr w:type="spellStart"/>
+      <w:r>
+        <w:rPr>
+          <w:rFonts w:cs="Helvetica"/>
+        </w:rPr>
+        <w:t>Rcv</w:t>
+      </w:r>
+      <w:proofErr w:type="spellEnd"/>
+      <w:r>
+        <w:rPr>
+          <w:rFonts w:cs="Helvetica"/>
+        </w:rPr>
+        <w:t xml:space="preserve"> on port 0”</w:t>
       </w:r>
     </w:p>
     <w:p>
@@ -16123,8 +16641,18 @@
           <w:sz w:val="20"/>
           <w:szCs w:val="20"/>
         </w:rPr>
-        <w:t>08D3 08D3</w:t>
-      </w:r>
+        <w:t xml:space="preserve">08D3 </w:t>
+      </w:r>
+      <w:proofErr w:type="spellStart"/>
+      <w:r>
+        <w:rPr>
+          <w:rFonts w:ascii="Courier New" w:hAnsi="Courier New" w:cs="Courier New"/>
+          <w:sz w:val="20"/>
+          <w:szCs w:val="20"/>
+        </w:rPr>
+        <w:t>08D3</w:t>
+      </w:r>
+      <w:proofErr w:type="spellEnd"/>
     </w:p>
     <w:p>
       <w:pPr>
@@ -16709,8 +17237,20 @@
           <w:szCs w:val="20"/>
         </w:rPr>
         <w:br/>
-        <w:t>[AUX2 up =&gt; start captur</w:t>
-      </w:r>
+        <w:t xml:space="preserve">[AUX2 up =&gt; start </w:t>
+      </w:r>
+      <w:proofErr w:type="spellStart"/>
+      <w:r>
+        <w:rPr>
+          <w:rFonts w:cs="Helvetica"/>
+          <w:b/>
+          <w:i/>
+          <w:sz w:val="20"/>
+          <w:szCs w:val="20"/>
+        </w:rPr>
+        <w:t>captur</w:t>
+      </w:r>
+      <w:proofErr w:type="spellEnd"/>
       <w:r>
         <w:rPr>
           <w:rFonts w:cs="Helvetica"/>
@@ -17547,7 +18087,21 @@
         <w:rPr>
           <w:rFonts w:cs="Helvetica"/>
         </w:rPr>
-        <w:t>&lt;cr&gt;"</w:t>
+        <w:t>&lt;</w:t>
+      </w:r>
+      <w:proofErr w:type="spellStart"/>
+      <w:r>
+        <w:rPr>
+          <w:rFonts w:cs="Helvetica"/>
+        </w:rPr>
+        <w:t>cr</w:t>
+      </w:r>
+      <w:proofErr w:type="spellEnd"/>
+      <w:r>
+        <w:rPr>
+          <w:rFonts w:cs="Helvetica"/>
+        </w:rPr>
+        <w:t>&gt;"</w:t>
       </w:r>
     </w:p>
     <w:p>
@@ -17569,7 +18123,35 @@
         <w:rPr>
           <w:rFonts w:cs="Helvetica"/>
         </w:rPr>
-        <w:t>Load the editor, type: "EDT&lt;cr&gt;". When loaded, the editor's prompt "*" is displayed. Type "E&lt;cr&gt;" to return the monitor.</w:t>
+        <w:t>Load the editor, type: "EDT&lt;</w:t>
+      </w:r>
+      <w:proofErr w:type="spellStart"/>
+      <w:r>
+        <w:rPr>
+          <w:rFonts w:cs="Helvetica"/>
+        </w:rPr>
+        <w:t>cr</w:t>
+      </w:r>
+      <w:proofErr w:type="spellEnd"/>
+      <w:r>
+        <w:rPr>
+          <w:rFonts w:cs="Helvetica"/>
+        </w:rPr>
+        <w:t>&gt;". When loaded, the editor's prompt "*" is displayed. Type "E&lt;</w:t>
+      </w:r>
+      <w:proofErr w:type="spellStart"/>
+      <w:r>
+        <w:rPr>
+          <w:rFonts w:cs="Helvetica"/>
+        </w:rPr>
+        <w:t>cr</w:t>
+      </w:r>
+      <w:proofErr w:type="spellEnd"/>
+      <w:r>
+        <w:rPr>
+          <w:rFonts w:cs="Helvetica"/>
+        </w:rPr>
+        <w:t>&gt;" to return the monitor.</w:t>
       </w:r>
     </w:p>
     <w:p>
@@ -17610,7 +18192,49 @@
         <w:rPr>
           <w:rFonts w:cs="Helvetica"/>
         </w:rPr>
-        <w:t>Type "DEP 5124&lt;cr&gt;" and enter "0&lt;cr&gt;" then "100&lt;cr&gt;" then ctrl-z.</w:t>
+        <w:t>Type "DEP 5124&lt;</w:t>
+      </w:r>
+      <w:proofErr w:type="spellStart"/>
+      <w:r>
+        <w:rPr>
+          <w:rFonts w:cs="Helvetica"/>
+        </w:rPr>
+        <w:t>cr</w:t>
+      </w:r>
+      <w:proofErr w:type="spellEnd"/>
+      <w:r>
+        <w:rPr>
+          <w:rFonts w:cs="Helvetica"/>
+        </w:rPr>
+        <w:t>&gt;" and enter "0&lt;</w:t>
+      </w:r>
+      <w:proofErr w:type="spellStart"/>
+      <w:r>
+        <w:rPr>
+          <w:rFonts w:cs="Helvetica"/>
+        </w:rPr>
+        <w:t>cr</w:t>
+      </w:r>
+      <w:proofErr w:type="spellEnd"/>
+      <w:r>
+        <w:rPr>
+          <w:rFonts w:cs="Helvetica"/>
+        </w:rPr>
+        <w:t>&gt;" then "100&lt;</w:t>
+      </w:r>
+      <w:proofErr w:type="spellStart"/>
+      <w:r>
+        <w:rPr>
+          <w:rFonts w:cs="Helvetica"/>
+        </w:rPr>
+        <w:t>cr</w:t>
+      </w:r>
+      <w:proofErr w:type="spellEnd"/>
+      <w:r>
+        <w:rPr>
+          <w:rFonts w:cs="Helvetica"/>
+        </w:rPr>
+        <w:t>&gt;" then ctrl-z.</w:t>
       </w:r>
       <w:r>
         <w:rPr>
@@ -17640,7 +18264,49 @@
         <w:rPr>
           <w:rFonts w:cs="Helvetica"/>
         </w:rPr>
-        <w:t>Type "DEP 5530&lt;cr&gt;" and enter "0&lt;cr&gt;" then "140&lt;cr&gt;" then ctrl-z.</w:t>
+        <w:t>Type "DEP 5530&lt;</w:t>
+      </w:r>
+      <w:proofErr w:type="spellStart"/>
+      <w:r>
+        <w:rPr>
+          <w:rFonts w:cs="Helvetica"/>
+        </w:rPr>
+        <w:t>cr</w:t>
+      </w:r>
+      <w:proofErr w:type="spellEnd"/>
+      <w:r>
+        <w:rPr>
+          <w:rFonts w:cs="Helvetica"/>
+        </w:rPr>
+        <w:t>&gt;" and enter "0&lt;</w:t>
+      </w:r>
+      <w:proofErr w:type="spellStart"/>
+      <w:r>
+        <w:rPr>
+          <w:rFonts w:cs="Helvetica"/>
+        </w:rPr>
+        <w:t>cr</w:t>
+      </w:r>
+      <w:proofErr w:type="spellEnd"/>
+      <w:r>
+        <w:rPr>
+          <w:rFonts w:cs="Helvetica"/>
+        </w:rPr>
+        <w:t>&gt;" then "140&lt;</w:t>
+      </w:r>
+      <w:proofErr w:type="spellStart"/>
+      <w:r>
+        <w:rPr>
+          <w:rFonts w:cs="Helvetica"/>
+        </w:rPr>
+        <w:t>cr</w:t>
+      </w:r>
+      <w:proofErr w:type="spellEnd"/>
+      <w:r>
+        <w:rPr>
+          <w:rFonts w:cs="Helvetica"/>
+        </w:rPr>
+        <w:t>&gt;" then ctrl-z.</w:t>
       </w:r>
       <w:r>
         <w:rPr>
@@ -17680,7 +18346,49 @@
         <w:rPr>
           <w:rFonts w:cs="Helvetica"/>
         </w:rPr>
-        <w:t>Load the assembler, type: "AM2&lt;cr&gt;". When loaded, the assembler prompt is "*ASM*&lt;cr&gt;". Type "EOA&lt;cr&gt;" (end of assembly) to return to the monitor.</w:t>
+        <w:t>Load the assembler, type: "AM2&lt;</w:t>
+      </w:r>
+      <w:proofErr w:type="spellStart"/>
+      <w:r>
+        <w:rPr>
+          <w:rFonts w:cs="Helvetica"/>
+        </w:rPr>
+        <w:t>cr</w:t>
+      </w:r>
+      <w:proofErr w:type="spellEnd"/>
+      <w:r>
+        <w:rPr>
+          <w:rFonts w:cs="Helvetica"/>
+        </w:rPr>
+        <w:t>&gt;". When loaded, the assembler prompt is "*ASM*&lt;</w:t>
+      </w:r>
+      <w:proofErr w:type="spellStart"/>
+      <w:r>
+        <w:rPr>
+          <w:rFonts w:cs="Helvetica"/>
+        </w:rPr>
+        <w:t>cr</w:t>
+      </w:r>
+      <w:proofErr w:type="spellEnd"/>
+      <w:r>
+        <w:rPr>
+          <w:rFonts w:cs="Helvetica"/>
+        </w:rPr>
+        <w:t>&gt;". Type "EOA&lt;</w:t>
+      </w:r>
+      <w:proofErr w:type="spellStart"/>
+      <w:r>
+        <w:rPr>
+          <w:rFonts w:cs="Helvetica"/>
+        </w:rPr>
+        <w:t>cr</w:t>
+      </w:r>
+      <w:proofErr w:type="spellEnd"/>
+      <w:r>
+        <w:rPr>
+          <w:rFonts w:cs="Helvetica"/>
+        </w:rPr>
+        <w:t>&gt;" (end of assembly) to return to the monitor.</w:t>
       </w:r>
     </w:p>
     <w:p>
@@ -17823,7 +18531,21 @@
         <w:rPr>
           <w:rFonts w:cs="Helvetica"/>
         </w:rPr>
-        <w:t>To start the editor, type: “EDT&lt;cr&gt;” This starts the editor and clears the edit buffer. To</w:t>
+        <w:t>To start the editor, type: “EDT&lt;</w:t>
+      </w:r>
+      <w:proofErr w:type="spellStart"/>
+      <w:r>
+        <w:rPr>
+          <w:rFonts w:cs="Helvetica"/>
+        </w:rPr>
+        <w:t>cr</w:t>
+      </w:r>
+      <w:proofErr w:type="spellEnd"/>
+      <w:r>
+        <w:rPr>
+          <w:rFonts w:cs="Helvetica"/>
+        </w:rPr>
+        <w:t>&gt;” This starts the editor and clears the edit buffer. To</w:t>
       </w:r>
       <w:r>
         <w:rPr>
@@ -17835,7 +18557,21 @@
         <w:rPr>
           <w:rFonts w:cs="Helvetica"/>
         </w:rPr>
-        <w:t>subsequently re-edit a program, type “EDT(R)&lt;cr&gt;” This leaves the existing source code in</w:t>
+        <w:t>subsequently re-edit a program, type “EDT(R)&lt;</w:t>
+      </w:r>
+      <w:proofErr w:type="spellStart"/>
+      <w:r>
+        <w:rPr>
+          <w:rFonts w:cs="Helvetica"/>
+        </w:rPr>
+        <w:t>cr</w:t>
+      </w:r>
+      <w:proofErr w:type="spellEnd"/>
+      <w:r>
+        <w:rPr>
+          <w:rFonts w:cs="Helvetica"/>
+        </w:rPr>
+        <w:t>&gt;” This leaves the existing source code in</w:t>
       </w:r>
       <w:r>
         <w:rPr>
@@ -18105,7 +18841,21 @@
         <w:rPr>
           <w:rFonts w:cs="Helvetica"/>
         </w:rPr>
-        <w:t>,A&lt;cr&gt;” This only has to be done once during a session (or</w:t>
+        <w:t>,A&lt;</w:t>
+      </w:r>
+      <w:proofErr w:type="spellStart"/>
+      <w:r>
+        <w:rPr>
+          <w:rFonts w:cs="Helvetica"/>
+        </w:rPr>
+        <w:t>cr</w:t>
+      </w:r>
+      <w:proofErr w:type="spellEnd"/>
+      <w:r>
+        <w:rPr>
+          <w:rFonts w:cs="Helvetica"/>
+        </w:rPr>
+        <w:t>&gt;” This only has to be done once during a session (or</w:t>
       </w:r>
       <w:r>
         <w:rPr>
@@ -18139,7 +18889,21 @@
         <w:rPr>
           <w:rFonts w:cs="Helvetica"/>
         </w:rPr>
-        <w:t>Run the assembler: Type “AM2&lt;cr&gt;”</w:t>
+        <w:t>Run the assembler: Type “AM2&lt;</w:t>
+      </w:r>
+      <w:proofErr w:type="spellStart"/>
+      <w:r>
+        <w:rPr>
+          <w:rFonts w:cs="Helvetica"/>
+        </w:rPr>
+        <w:t>cr</w:t>
+      </w:r>
+      <w:proofErr w:type="spellEnd"/>
+      <w:r>
+        <w:rPr>
+          <w:rFonts w:cs="Helvetica"/>
+        </w:rPr>
+        <w:t>&gt;”</w:t>
       </w:r>
     </w:p>
     <w:p>
@@ -18161,7 +18925,21 @@
         <w:rPr>
           <w:rFonts w:cs="Helvetica"/>
         </w:rPr>
-        <w:t>Tell the assembler to take input from a file: Type “FILE&lt;cr&gt;” The assembler will run and show</w:t>
+        <w:t>Tell the assembler to take input from a file: Type “FILE&lt;</w:t>
+      </w:r>
+      <w:proofErr w:type="spellStart"/>
+      <w:r>
+        <w:rPr>
+          <w:rFonts w:cs="Helvetica"/>
+        </w:rPr>
+        <w:t>cr</w:t>
+      </w:r>
+      <w:proofErr w:type="spellEnd"/>
+      <w:r>
+        <w:rPr>
+          <w:rFonts w:cs="Helvetica"/>
+        </w:rPr>
+        <w:t>&gt;” The assembler will run and show</w:t>
       </w:r>
       <w:r>
         <w:rPr>
@@ -18207,7 +18985,35 @@
         <w:rPr>
           <w:rFonts w:cs="Helvetica"/>
         </w:rPr>
-        <w:t>Run the program by jumping to the starting address: Type “JMP xxxxxx” where xxxxxx is the</w:t>
+        <w:t xml:space="preserve">Run the program by jumping to the starting address: Type “JMP </w:t>
+      </w:r>
+      <w:proofErr w:type="spellStart"/>
+      <w:r>
+        <w:rPr>
+          <w:rFonts w:cs="Helvetica"/>
+        </w:rPr>
+        <w:t>xxxxxx</w:t>
+      </w:r>
+      <w:proofErr w:type="spellEnd"/>
+      <w:r>
+        <w:rPr>
+          <w:rFonts w:cs="Helvetica"/>
+        </w:rPr>
+        <w:t xml:space="preserve">” where </w:t>
+      </w:r>
+      <w:proofErr w:type="spellStart"/>
+      <w:r>
+        <w:rPr>
+          <w:rFonts w:cs="Helvetica"/>
+        </w:rPr>
+        <w:t>xxxxxx</w:t>
+      </w:r>
+      <w:proofErr w:type="spellEnd"/>
+      <w:r>
+        <w:rPr>
+          <w:rFonts w:cs="Helvetica"/>
+        </w:rPr>
+        <w:t xml:space="preserve"> is the</w:t>
       </w:r>
       <w:r>
         <w:rPr>
@@ -18253,7 +19059,21 @@
         <w:rPr>
           <w:rFonts w:cs="Helvetica"/>
         </w:rPr>
-        <w:t>assembly, re-enter the assembler and preserve symbols: Type “AM2(P)&lt;cr&gt;”</w:t>
+        <w:t>assembly, re-enter the assembler and preserve symbols: Type “AM2(P)&lt;</w:t>
+      </w:r>
+      <w:proofErr w:type="spellStart"/>
+      <w:r>
+        <w:rPr>
+          <w:rFonts w:cs="Helvetica"/>
+        </w:rPr>
+        <w:t>cr</w:t>
+      </w:r>
+      <w:proofErr w:type="spellEnd"/>
+      <w:r>
+        <w:rPr>
+          <w:rFonts w:cs="Helvetica"/>
+        </w:rPr>
+        <w:t>&gt;”</w:t>
       </w:r>
     </w:p>
     <w:p>
@@ -18275,7 +19095,21 @@
         <w:rPr>
           <w:rFonts w:cs="Helvetica"/>
         </w:rPr>
-        <w:t xml:space="preserve">Type “RUN name&lt;cr&gt;” where name is the </w:t>
+        <w:t>Type “RUN name&lt;</w:t>
+      </w:r>
+      <w:proofErr w:type="spellStart"/>
+      <w:r>
+        <w:rPr>
+          <w:rFonts w:cs="Helvetica"/>
+        </w:rPr>
+        <w:t>cr</w:t>
+      </w:r>
+      <w:proofErr w:type="spellEnd"/>
+      <w:r>
+        <w:rPr>
+          <w:rFonts w:cs="Helvetica"/>
+        </w:rPr>
+        <w:t xml:space="preserve">&gt;” where name is the </w:t>
       </w:r>
       <w:proofErr w:type="gramStart"/>
       <w:r>
@@ -18448,6 +19282,7 @@
         </w:rPr>
         <w:t xml:space="preserve">Two versions of the assembler are available. Each are about 3K in length. ASM (assembler version 1) loads at the same address as the editor (0xA40). This is inconvenient for the iterative cycle of edit, assemble and test. As an alternative, AM2 (assembler version 2) loads just above the editor at 0x1350 – 0x1D78. The assembler’s symbol table grows up from 0x1D78. Note that the default location of the edit buffer conflicts with the load address of AM2 as the edit buffer grows. Before using the editor for longer programs, the location of the edit buffer should </w:t>
       </w:r>
+      <w:proofErr w:type="spellStart"/>
       <w:proofErr w:type="gramStart"/>
       <w:r>
         <w:rPr>
@@ -18455,6 +19290,7 @@
         </w:rPr>
         <w:t>moved</w:t>
       </w:r>
+      <w:proofErr w:type="spellEnd"/>
       <w:proofErr w:type="gramEnd"/>
       <w:r>
         <w:rPr>
@@ -18506,6 +19342,7 @@
         </w:rPr>
         <w:t xml:space="preserve">The debugger is </w:t>
       </w:r>
+      <w:proofErr w:type="spellStart"/>
       <w:proofErr w:type="gramStart"/>
       <w:r>
         <w:rPr>
@@ -18513,6 +19350,7 @@
         </w:rPr>
         <w:t>is</w:t>
       </w:r>
+      <w:proofErr w:type="spellEnd"/>
       <w:proofErr w:type="gramEnd"/>
       <w:r>
         <w:rPr>
@@ -18608,7 +19446,21 @@
         <w:rPr>
           <w:rFonts w:cs="Helvetica"/>
         </w:rPr>
-        <w:t>,A&lt;cr&gt;”</w:t>
+        <w:t>,A&lt;</w:t>
+      </w:r>
+      <w:proofErr w:type="spellStart"/>
+      <w:r>
+        <w:rPr>
+          <w:rFonts w:cs="Helvetica"/>
+        </w:rPr>
+        <w:t>cr</w:t>
+      </w:r>
+      <w:proofErr w:type="spellEnd"/>
+      <w:r>
+        <w:rPr>
+          <w:rFonts w:cs="Helvetica"/>
+        </w:rPr>
+        <w:t>&gt;”</w:t>
       </w:r>
     </w:p>
     <w:p>
@@ -18630,7 +19482,35 @@
         <w:rPr>
           <w:rFonts w:cs="Helvetica"/>
         </w:rPr>
-        <w:t>In the editor, type “L&lt;cr&gt;” to load a source file. Type “S&lt;cr&gt;” to save a source file.</w:t>
+        <w:t>In the editor, type “L&lt;</w:t>
+      </w:r>
+      <w:proofErr w:type="spellStart"/>
+      <w:r>
+        <w:rPr>
+          <w:rFonts w:cs="Helvetica"/>
+        </w:rPr>
+        <w:t>cr</w:t>
+      </w:r>
+      <w:proofErr w:type="spellEnd"/>
+      <w:r>
+        <w:rPr>
+          <w:rFonts w:cs="Helvetica"/>
+        </w:rPr>
+        <w:t>&gt;” to load a source file. Type “S&lt;</w:t>
+      </w:r>
+      <w:proofErr w:type="spellStart"/>
+      <w:r>
+        <w:rPr>
+          <w:rFonts w:cs="Helvetica"/>
+        </w:rPr>
+        <w:t>cr</w:t>
+      </w:r>
+      <w:proofErr w:type="spellEnd"/>
+      <w:r>
+        <w:rPr>
+          <w:rFonts w:cs="Helvetica"/>
+        </w:rPr>
+        <w:t>&gt;” to save a source file.</w:t>
       </w:r>
     </w:p>
     <w:p>
@@ -18678,7 +19558,21 @@
         <w:rPr>
           <w:rFonts w:cs="Helvetica"/>
         </w:rPr>
-        <w:t>,A&lt;cr&gt;”</w:t>
+        <w:t>,A&lt;</w:t>
+      </w:r>
+      <w:proofErr w:type="spellStart"/>
+      <w:r>
+        <w:rPr>
+          <w:rFonts w:cs="Helvetica"/>
+        </w:rPr>
+        <w:t>cr</w:t>
+      </w:r>
+      <w:proofErr w:type="spellEnd"/>
+      <w:r>
+        <w:rPr>
+          <w:rFonts w:cs="Helvetica"/>
+        </w:rPr>
+        <w:t>&gt;”</w:t>
       </w:r>
     </w:p>
     <w:p>
@@ -18758,7 +19652,21 @@
         <w:rPr>
           <w:rFonts w:cs="Helvetica"/>
         </w:rPr>
-        <w:t xml:space="preserve">FIL to the AC (see step 2), in the assembler, type “FILE name&lt;cr&gt;” where “name” is the </w:t>
+        <w:t>FIL to the AC (see step 2), in the assembler, type “FILE name&lt;</w:t>
+      </w:r>
+      <w:proofErr w:type="spellStart"/>
+      <w:r>
+        <w:rPr>
+          <w:rFonts w:cs="Helvetica"/>
+        </w:rPr>
+        <w:t>cr</w:t>
+      </w:r>
+      <w:proofErr w:type="spellEnd"/>
+      <w:r>
+        <w:rPr>
+          <w:rFonts w:cs="Helvetica"/>
+        </w:rPr>
+        <w:t xml:space="preserve">&gt;” where “name” is the </w:t>
       </w:r>
       <w:proofErr w:type="gramStart"/>
       <w:r>
@@ -23290,12 +24198,20 @@
         </w:rPr>
         <w:t xml:space="preserve">    </w:t>
       </w:r>
+      <w:proofErr w:type="spellStart"/>
       <w:proofErr w:type="gramStart"/>
       <w:r>
         <w:rPr>
           <w:rFonts w:ascii="Courier New" w:hAnsi="Courier New" w:cs="Courier New"/>
         </w:rPr>
-        <w:t>db  =</w:t>
+        <w:t>db</w:t>
+      </w:r>
+      <w:proofErr w:type="spellEnd"/>
+      <w:r>
+        <w:rPr>
+          <w:rFonts w:ascii="Courier New" w:hAnsi="Courier New" w:cs="Courier New"/>
+        </w:rPr>
+        <w:t xml:space="preserve">  =</w:t>
       </w:r>
       <w:proofErr w:type="gramEnd"/>
       <w:r>
@@ -23318,12 +24234,20 @@
         </w:rPr>
         <w:t xml:space="preserve">    </w:t>
       </w:r>
+      <w:proofErr w:type="spellStart"/>
       <w:proofErr w:type="gramStart"/>
       <w:r>
         <w:rPr>
           <w:rFonts w:ascii="Courier New" w:hAnsi="Courier New" w:cs="Courier New"/>
         </w:rPr>
-        <w:t>lb  =</w:t>
+        <w:t>lb</w:t>
+      </w:r>
+      <w:proofErr w:type="spellEnd"/>
+      <w:r>
+        <w:rPr>
+          <w:rFonts w:ascii="Courier New" w:hAnsi="Courier New" w:cs="Courier New"/>
+        </w:rPr>
+        <w:t xml:space="preserve">  =</w:t>
       </w:r>
       <w:proofErr w:type="gramEnd"/>
       <w:r>
@@ -23346,12 +24270,20 @@
         </w:rPr>
         <w:t xml:space="preserve">    </w:t>
       </w:r>
+      <w:proofErr w:type="spellStart"/>
       <w:proofErr w:type="gramStart"/>
       <w:r>
         <w:rPr>
           <w:rFonts w:ascii="Courier New" w:hAnsi="Courier New" w:cs="Courier New"/>
         </w:rPr>
-        <w:t>hb  =</w:t>
+        <w:t>hb</w:t>
+      </w:r>
+      <w:proofErr w:type="spellEnd"/>
+      <w:r>
+        <w:rPr>
+          <w:rFonts w:ascii="Courier New" w:hAnsi="Courier New" w:cs="Courier New"/>
+        </w:rPr>
+        <w:t xml:space="preserve">  =</w:t>
       </w:r>
       <w:proofErr w:type="gramEnd"/>
       <w:r>
@@ -23404,11 +24336,33 @@
           <w:rFonts w:ascii="Courier New" w:hAnsi="Courier New" w:cs="Courier New"/>
         </w:rPr>
       </w:pPr>
-      <w:r>
-        <w:rPr>
-          <w:rFonts w:ascii="Courier New" w:hAnsi="Courier New" w:cs="Courier New"/>
-        </w:rPr>
-        <w:t>Dest and Source reg fields:</w:t>
+      <w:proofErr w:type="spellStart"/>
+      <w:r>
+        <w:rPr>
+          <w:rFonts w:ascii="Courier New" w:hAnsi="Courier New" w:cs="Courier New"/>
+        </w:rPr>
+        <w:t>Dest</w:t>
+      </w:r>
+      <w:proofErr w:type="spellEnd"/>
+      <w:r>
+        <w:rPr>
+          <w:rFonts w:ascii="Courier New" w:hAnsi="Courier New" w:cs="Courier New"/>
+        </w:rPr>
+        <w:t xml:space="preserve"> and Source </w:t>
+      </w:r>
+      <w:proofErr w:type="spellStart"/>
+      <w:r>
+        <w:rPr>
+          <w:rFonts w:ascii="Courier New" w:hAnsi="Courier New" w:cs="Courier New"/>
+        </w:rPr>
+        <w:t>reg</w:t>
+      </w:r>
+      <w:proofErr w:type="spellEnd"/>
+      <w:r>
+        <w:rPr>
+          <w:rFonts w:ascii="Courier New" w:hAnsi="Courier New" w:cs="Courier New"/>
+        </w:rPr>
+        <w:t xml:space="preserve"> fields:</w:t>
       </w:r>
     </w:p>
     <w:p>
@@ -24082,7 +25036,25 @@
           <w:sz w:val="18"/>
           <w:szCs w:val="18"/>
         </w:rPr>
-        <w:t>ACI #     11001110 db       ZSCPA   Add immediate to A with carry</w:t>
+        <w:t xml:space="preserve">ACI #     11001110 </w:t>
+      </w:r>
+      <w:proofErr w:type="spellStart"/>
+      <w:r>
+        <w:rPr>
+          <w:rFonts w:ascii="Courier New" w:hAnsi="Courier New" w:cs="Courier New"/>
+          <w:sz w:val="18"/>
+          <w:szCs w:val="18"/>
+        </w:rPr>
+        <w:t>db</w:t>
+      </w:r>
+      <w:proofErr w:type="spellEnd"/>
+      <w:r>
+        <w:rPr>
+          <w:rFonts w:ascii="Courier New" w:hAnsi="Courier New" w:cs="Courier New"/>
+          <w:sz w:val="18"/>
+          <w:szCs w:val="18"/>
+        </w:rPr>
+        <w:t xml:space="preserve">       ZSCPA   Add immediate to A with carry</w:t>
       </w:r>
       <w:r>
         <w:rPr>
@@ -24144,7 +25116,25 @@
           <w:sz w:val="18"/>
           <w:szCs w:val="18"/>
         </w:rPr>
-        <w:t>ADI #     11000110 db       ZSCPA   Add immediate to A</w:t>
+        <w:t xml:space="preserve">ADI #     11000110 </w:t>
+      </w:r>
+      <w:proofErr w:type="spellStart"/>
+      <w:r>
+        <w:rPr>
+          <w:rFonts w:ascii="Courier New" w:hAnsi="Courier New" w:cs="Courier New"/>
+          <w:sz w:val="18"/>
+          <w:szCs w:val="18"/>
+        </w:rPr>
+        <w:t>db</w:t>
+      </w:r>
+      <w:proofErr w:type="spellEnd"/>
+      <w:r>
+        <w:rPr>
+          <w:rFonts w:ascii="Courier New" w:hAnsi="Courier New" w:cs="Courier New"/>
+          <w:sz w:val="18"/>
+          <w:szCs w:val="18"/>
+        </w:rPr>
+        <w:t xml:space="preserve">       ZSCPA   Add immediate to A</w:t>
       </w:r>
     </w:p>
     <w:p>
@@ -24180,7 +25170,25 @@
           <w:sz w:val="18"/>
           <w:szCs w:val="18"/>
         </w:rPr>
-        <w:t>ANI #     11100110 db       ZSPCA   AND immediate with A</w:t>
+        <w:t xml:space="preserve">ANI #     11100110 </w:t>
+      </w:r>
+      <w:proofErr w:type="spellStart"/>
+      <w:r>
+        <w:rPr>
+          <w:rFonts w:ascii="Courier New" w:hAnsi="Courier New" w:cs="Courier New"/>
+          <w:sz w:val="18"/>
+          <w:szCs w:val="18"/>
+        </w:rPr>
+        <w:t>db</w:t>
+      </w:r>
+      <w:proofErr w:type="spellEnd"/>
+      <w:r>
+        <w:rPr>
+          <w:rFonts w:ascii="Courier New" w:hAnsi="Courier New" w:cs="Courier New"/>
+          <w:sz w:val="18"/>
+          <w:szCs w:val="18"/>
+        </w:rPr>
+        <w:t xml:space="preserve">       ZSPCA   AND immediate with A</w:t>
       </w:r>
     </w:p>
     <w:p>
@@ -24198,7 +25206,43 @@
           <w:sz w:val="18"/>
           <w:szCs w:val="18"/>
         </w:rPr>
-        <w:t>CALL a    11001101 lb hb    -       Unconditional subroutine call</w:t>
+        <w:t xml:space="preserve">CALL a    11001101 </w:t>
+      </w:r>
+      <w:proofErr w:type="spellStart"/>
+      <w:r>
+        <w:rPr>
+          <w:rFonts w:ascii="Courier New" w:hAnsi="Courier New" w:cs="Courier New"/>
+          <w:sz w:val="18"/>
+          <w:szCs w:val="18"/>
+        </w:rPr>
+        <w:t>lb</w:t>
+      </w:r>
+      <w:proofErr w:type="spellEnd"/>
+      <w:r>
+        <w:rPr>
+          <w:rFonts w:ascii="Courier New" w:hAnsi="Courier New" w:cs="Courier New"/>
+          <w:sz w:val="18"/>
+          <w:szCs w:val="18"/>
+        </w:rPr>
+        <w:t xml:space="preserve"> </w:t>
+      </w:r>
+      <w:proofErr w:type="spellStart"/>
+      <w:r>
+        <w:rPr>
+          <w:rFonts w:ascii="Courier New" w:hAnsi="Courier New" w:cs="Courier New"/>
+          <w:sz w:val="18"/>
+          <w:szCs w:val="18"/>
+        </w:rPr>
+        <w:t>hb</w:t>
+      </w:r>
+      <w:proofErr w:type="spellEnd"/>
+      <w:r>
+        <w:rPr>
+          <w:rFonts w:ascii="Courier New" w:hAnsi="Courier New" w:cs="Courier New"/>
+          <w:sz w:val="18"/>
+          <w:szCs w:val="18"/>
+        </w:rPr>
+        <w:t xml:space="preserve">    -       Unconditional subroutine call</w:t>
       </w:r>
     </w:p>
     <w:p>
@@ -24210,13 +25254,59 @@
           <w:szCs w:val="18"/>
         </w:rPr>
       </w:pPr>
-      <w:r>
-        <w:rPr>
-          <w:rFonts w:ascii="Courier New" w:hAnsi="Courier New" w:cs="Courier New"/>
-          <w:sz w:val="18"/>
-          <w:szCs w:val="18"/>
-        </w:rPr>
-        <w:t>Cccc a    11CCC100 lb hb    -       Conditional subroutine call</w:t>
+      <w:proofErr w:type="spellStart"/>
+      <w:r>
+        <w:rPr>
+          <w:rFonts w:ascii="Courier New" w:hAnsi="Courier New" w:cs="Courier New"/>
+          <w:sz w:val="18"/>
+          <w:szCs w:val="18"/>
+        </w:rPr>
+        <w:t>Cccc</w:t>
+      </w:r>
+      <w:proofErr w:type="spellEnd"/>
+      <w:r>
+        <w:rPr>
+          <w:rFonts w:ascii="Courier New" w:hAnsi="Courier New" w:cs="Courier New"/>
+          <w:sz w:val="18"/>
+          <w:szCs w:val="18"/>
+        </w:rPr>
+        <w:t xml:space="preserve"> a    11CCC100 </w:t>
+      </w:r>
+      <w:proofErr w:type="spellStart"/>
+      <w:r>
+        <w:rPr>
+          <w:rFonts w:ascii="Courier New" w:hAnsi="Courier New" w:cs="Courier New"/>
+          <w:sz w:val="18"/>
+          <w:szCs w:val="18"/>
+        </w:rPr>
+        <w:t>lb</w:t>
+      </w:r>
+      <w:proofErr w:type="spellEnd"/>
+      <w:r>
+        <w:rPr>
+          <w:rFonts w:ascii="Courier New" w:hAnsi="Courier New" w:cs="Courier New"/>
+          <w:sz w:val="18"/>
+          <w:szCs w:val="18"/>
+        </w:rPr>
+        <w:t xml:space="preserve"> </w:t>
+      </w:r>
+      <w:proofErr w:type="spellStart"/>
+      <w:r>
+        <w:rPr>
+          <w:rFonts w:ascii="Courier New" w:hAnsi="Courier New" w:cs="Courier New"/>
+          <w:sz w:val="18"/>
+          <w:szCs w:val="18"/>
+        </w:rPr>
+        <w:t>hb</w:t>
+      </w:r>
+      <w:proofErr w:type="spellEnd"/>
+      <w:r>
+        <w:rPr>
+          <w:rFonts w:ascii="Courier New" w:hAnsi="Courier New" w:cs="Courier New"/>
+          <w:sz w:val="18"/>
+          <w:szCs w:val="18"/>
+        </w:rPr>
+        <w:t xml:space="preserve">    -       Conditional subroutine call</w:t>
       </w:r>
     </w:p>
     <w:p>
@@ -24556,13 +25646,59 @@
           <w:szCs w:val="18"/>
         </w:rPr>
       </w:pPr>
-      <w:r>
-        <w:rPr>
-          <w:rFonts w:ascii="Courier New" w:hAnsi="Courier New" w:cs="Courier New"/>
-          <w:sz w:val="18"/>
-          <w:szCs w:val="18"/>
-        </w:rPr>
-        <w:t>Jccc a    11CCC010 lb hb    -       Conditional jump</w:t>
+      <w:proofErr w:type="spellStart"/>
+      <w:r>
+        <w:rPr>
+          <w:rFonts w:ascii="Courier New" w:hAnsi="Courier New" w:cs="Courier New"/>
+          <w:sz w:val="18"/>
+          <w:szCs w:val="18"/>
+        </w:rPr>
+        <w:t>Jccc</w:t>
+      </w:r>
+      <w:proofErr w:type="spellEnd"/>
+      <w:r>
+        <w:rPr>
+          <w:rFonts w:ascii="Courier New" w:hAnsi="Courier New" w:cs="Courier New"/>
+          <w:sz w:val="18"/>
+          <w:szCs w:val="18"/>
+        </w:rPr>
+        <w:t xml:space="preserve"> a    11CCC010 </w:t>
+      </w:r>
+      <w:proofErr w:type="spellStart"/>
+      <w:r>
+        <w:rPr>
+          <w:rFonts w:ascii="Courier New" w:hAnsi="Courier New" w:cs="Courier New"/>
+          <w:sz w:val="18"/>
+          <w:szCs w:val="18"/>
+        </w:rPr>
+        <w:t>lb</w:t>
+      </w:r>
+      <w:proofErr w:type="spellEnd"/>
+      <w:r>
+        <w:rPr>
+          <w:rFonts w:ascii="Courier New" w:hAnsi="Courier New" w:cs="Courier New"/>
+          <w:sz w:val="18"/>
+          <w:szCs w:val="18"/>
+        </w:rPr>
+        <w:t xml:space="preserve"> </w:t>
+      </w:r>
+      <w:proofErr w:type="spellStart"/>
+      <w:r>
+        <w:rPr>
+          <w:rFonts w:ascii="Courier New" w:hAnsi="Courier New" w:cs="Courier New"/>
+          <w:sz w:val="18"/>
+          <w:szCs w:val="18"/>
+        </w:rPr>
+        <w:t>hb</w:t>
+      </w:r>
+      <w:proofErr w:type="spellEnd"/>
+      <w:r>
+        <w:rPr>
+          <w:rFonts w:ascii="Courier New" w:hAnsi="Courier New" w:cs="Courier New"/>
+          <w:sz w:val="18"/>
+          <w:szCs w:val="18"/>
+        </w:rPr>
+        <w:t xml:space="preserve">    -       Conditional jump</w:t>
       </w:r>
       <w:r>
         <w:rPr>
@@ -24588,7 +25724,43 @@
           <w:sz w:val="18"/>
           <w:szCs w:val="18"/>
         </w:rPr>
-        <w:t>JMP a     11000011 lb hb    -       Unconditional jump</w:t>
+        <w:t xml:space="preserve">JMP a     11000011 </w:t>
+      </w:r>
+      <w:proofErr w:type="spellStart"/>
+      <w:r>
+        <w:rPr>
+          <w:rFonts w:ascii="Courier New" w:hAnsi="Courier New" w:cs="Courier New"/>
+          <w:sz w:val="18"/>
+          <w:szCs w:val="18"/>
+        </w:rPr>
+        <w:t>lb</w:t>
+      </w:r>
+      <w:proofErr w:type="spellEnd"/>
+      <w:r>
+        <w:rPr>
+          <w:rFonts w:ascii="Courier New" w:hAnsi="Courier New" w:cs="Courier New"/>
+          <w:sz w:val="18"/>
+          <w:szCs w:val="18"/>
+        </w:rPr>
+        <w:t xml:space="preserve"> </w:t>
+      </w:r>
+      <w:proofErr w:type="spellStart"/>
+      <w:r>
+        <w:rPr>
+          <w:rFonts w:ascii="Courier New" w:hAnsi="Courier New" w:cs="Courier New"/>
+          <w:sz w:val="18"/>
+          <w:szCs w:val="18"/>
+        </w:rPr>
+        <w:t>hb</w:t>
+      </w:r>
+      <w:proofErr w:type="spellEnd"/>
+      <w:r>
+        <w:rPr>
+          <w:rFonts w:ascii="Courier New" w:hAnsi="Courier New" w:cs="Courier New"/>
+          <w:sz w:val="18"/>
+          <w:szCs w:val="18"/>
+        </w:rPr>
+        <w:t xml:space="preserve">    -       Unconditional jump</w:t>
       </w:r>
       <w:r>
         <w:rPr>
@@ -24614,7 +25786,43 @@
           <w:sz w:val="18"/>
           <w:szCs w:val="18"/>
         </w:rPr>
-        <w:t>LDA a     00111010 lb hb    -       Load A from memory</w:t>
+        <w:t xml:space="preserve">LDA a     00111010 </w:t>
+      </w:r>
+      <w:proofErr w:type="spellStart"/>
+      <w:r>
+        <w:rPr>
+          <w:rFonts w:ascii="Courier New" w:hAnsi="Courier New" w:cs="Courier New"/>
+          <w:sz w:val="18"/>
+          <w:szCs w:val="18"/>
+        </w:rPr>
+        <w:t>lb</w:t>
+      </w:r>
+      <w:proofErr w:type="spellEnd"/>
+      <w:r>
+        <w:rPr>
+          <w:rFonts w:ascii="Courier New" w:hAnsi="Courier New" w:cs="Courier New"/>
+          <w:sz w:val="18"/>
+          <w:szCs w:val="18"/>
+        </w:rPr>
+        <w:t xml:space="preserve"> </w:t>
+      </w:r>
+      <w:proofErr w:type="spellStart"/>
+      <w:r>
+        <w:rPr>
+          <w:rFonts w:ascii="Courier New" w:hAnsi="Courier New" w:cs="Courier New"/>
+          <w:sz w:val="18"/>
+          <w:szCs w:val="18"/>
+        </w:rPr>
+        <w:t>hb</w:t>
+      </w:r>
+      <w:proofErr w:type="spellEnd"/>
+      <w:r>
+        <w:rPr>
+          <w:rFonts w:ascii="Courier New" w:hAnsi="Courier New" w:cs="Courier New"/>
+          <w:sz w:val="18"/>
+          <w:szCs w:val="18"/>
+        </w:rPr>
+        <w:t xml:space="preserve">    -       Load A from memory</w:t>
       </w:r>
     </w:p>
     <w:p>
@@ -24650,7 +25858,43 @@
           <w:sz w:val="18"/>
           <w:szCs w:val="18"/>
         </w:rPr>
-        <w:t xml:space="preserve">LHLD a    00101010 lb hb    -       Load </w:t>
+        <w:t xml:space="preserve">LHLD a    00101010 </w:t>
+      </w:r>
+      <w:proofErr w:type="spellStart"/>
+      <w:r>
+        <w:rPr>
+          <w:rFonts w:ascii="Courier New" w:hAnsi="Courier New" w:cs="Courier New"/>
+          <w:sz w:val="18"/>
+          <w:szCs w:val="18"/>
+        </w:rPr>
+        <w:t>lb</w:t>
+      </w:r>
+      <w:proofErr w:type="spellEnd"/>
+      <w:r>
+        <w:rPr>
+          <w:rFonts w:ascii="Courier New" w:hAnsi="Courier New" w:cs="Courier New"/>
+          <w:sz w:val="18"/>
+          <w:szCs w:val="18"/>
+        </w:rPr>
+        <w:t xml:space="preserve"> </w:t>
+      </w:r>
+      <w:proofErr w:type="spellStart"/>
+      <w:r>
+        <w:rPr>
+          <w:rFonts w:ascii="Courier New" w:hAnsi="Courier New" w:cs="Courier New"/>
+          <w:sz w:val="18"/>
+          <w:szCs w:val="18"/>
+        </w:rPr>
+        <w:t>hb</w:t>
+      </w:r>
+      <w:proofErr w:type="spellEnd"/>
+      <w:r>
+        <w:rPr>
+          <w:rFonts w:ascii="Courier New" w:hAnsi="Courier New" w:cs="Courier New"/>
+          <w:sz w:val="18"/>
+          <w:szCs w:val="18"/>
+        </w:rPr>
+        <w:t xml:space="preserve">    -       Load </w:t>
       </w:r>
       <w:proofErr w:type="gramStart"/>
       <w:r>
@@ -24712,7 +25956,43 @@
           <w:sz w:val="18"/>
           <w:szCs w:val="18"/>
         </w:rPr>
-        <w:t xml:space="preserve">  00RP0001 lb hb    -       Load register pair immediate</w:t>
+        <w:t xml:space="preserve">  00RP0001 </w:t>
+      </w:r>
+      <w:proofErr w:type="spellStart"/>
+      <w:r>
+        <w:rPr>
+          <w:rFonts w:ascii="Courier New" w:hAnsi="Courier New" w:cs="Courier New"/>
+          <w:sz w:val="18"/>
+          <w:szCs w:val="18"/>
+        </w:rPr>
+        <w:t>lb</w:t>
+      </w:r>
+      <w:proofErr w:type="spellEnd"/>
+      <w:r>
+        <w:rPr>
+          <w:rFonts w:ascii="Courier New" w:hAnsi="Courier New" w:cs="Courier New"/>
+          <w:sz w:val="18"/>
+          <w:szCs w:val="18"/>
+        </w:rPr>
+        <w:t xml:space="preserve"> </w:t>
+      </w:r>
+      <w:proofErr w:type="spellStart"/>
+      <w:r>
+        <w:rPr>
+          <w:rFonts w:ascii="Courier New" w:hAnsi="Courier New" w:cs="Courier New"/>
+          <w:sz w:val="18"/>
+          <w:szCs w:val="18"/>
+        </w:rPr>
+        <w:t>hb</w:t>
+      </w:r>
+      <w:proofErr w:type="spellEnd"/>
+      <w:r>
+        <w:rPr>
+          <w:rFonts w:ascii="Courier New" w:hAnsi="Courier New" w:cs="Courier New"/>
+          <w:sz w:val="18"/>
+          <w:szCs w:val="18"/>
+        </w:rPr>
+        <w:t xml:space="preserve">    -       Load register pair immediate</w:t>
       </w:r>
       <w:r>
         <w:rPr>
@@ -24800,7 +26080,25 @@
           <w:sz w:val="18"/>
           <w:szCs w:val="18"/>
         </w:rPr>
-        <w:t xml:space="preserve">   00DDD110 db       -       Move immediate to register</w:t>
+        <w:t xml:space="preserve">   00DDD110 </w:t>
+      </w:r>
+      <w:proofErr w:type="spellStart"/>
+      <w:r>
+        <w:rPr>
+          <w:rFonts w:ascii="Courier New" w:hAnsi="Courier New" w:cs="Courier New"/>
+          <w:sz w:val="18"/>
+          <w:szCs w:val="18"/>
+        </w:rPr>
+        <w:t>db</w:t>
+      </w:r>
+      <w:proofErr w:type="spellEnd"/>
+      <w:r>
+        <w:rPr>
+          <w:rFonts w:ascii="Courier New" w:hAnsi="Courier New" w:cs="Courier New"/>
+          <w:sz w:val="18"/>
+          <w:szCs w:val="18"/>
+        </w:rPr>
+        <w:t xml:space="preserve">       -       Move immediate to register</w:t>
       </w:r>
       <w:r>
         <w:rPr>
@@ -25066,13 +26364,23 @@
           <w:szCs w:val="18"/>
         </w:rPr>
       </w:pPr>
-      <w:r>
-        <w:rPr>
-          <w:rFonts w:ascii="Courier New" w:hAnsi="Courier New" w:cs="Courier New"/>
-          <w:sz w:val="18"/>
-          <w:szCs w:val="18"/>
-        </w:rPr>
-        <w:t>Rccc      11CCC000          -       Conditional return from subroutine</w:t>
+      <w:proofErr w:type="spellStart"/>
+      <w:r>
+        <w:rPr>
+          <w:rFonts w:ascii="Courier New" w:hAnsi="Courier New" w:cs="Courier New"/>
+          <w:sz w:val="18"/>
+          <w:szCs w:val="18"/>
+        </w:rPr>
+        <w:t>Rccc</w:t>
+      </w:r>
+      <w:proofErr w:type="spellEnd"/>
+      <w:r>
+        <w:rPr>
+          <w:rFonts w:ascii="Courier New" w:hAnsi="Courier New" w:cs="Courier New"/>
+          <w:sz w:val="18"/>
+          <w:szCs w:val="18"/>
+        </w:rPr>
+        <w:t xml:space="preserve">      11CCC000          -       Conditional return from subroutine</w:t>
       </w:r>
     </w:p>
     <w:p>
@@ -25180,7 +26488,25 @@
           <w:sz w:val="18"/>
           <w:szCs w:val="18"/>
         </w:rPr>
-        <w:t>SBI #     11011110 db       ZSCPA   Subtract immediate from A with borrow</w:t>
+        <w:t xml:space="preserve">SBI #     11011110 </w:t>
+      </w:r>
+      <w:proofErr w:type="spellStart"/>
+      <w:r>
+        <w:rPr>
+          <w:rFonts w:ascii="Courier New" w:hAnsi="Courier New" w:cs="Courier New"/>
+          <w:sz w:val="18"/>
+          <w:szCs w:val="18"/>
+        </w:rPr>
+        <w:t>db</w:t>
+      </w:r>
+      <w:proofErr w:type="spellEnd"/>
+      <w:r>
+        <w:rPr>
+          <w:rFonts w:ascii="Courier New" w:hAnsi="Courier New" w:cs="Courier New"/>
+          <w:sz w:val="18"/>
+          <w:szCs w:val="18"/>
+        </w:rPr>
+        <w:t xml:space="preserve">       ZSCPA   Subtract immediate from A with borrow</w:t>
       </w:r>
     </w:p>
     <w:p>
@@ -25198,7 +26524,43 @@
           <w:sz w:val="18"/>
           <w:szCs w:val="18"/>
         </w:rPr>
-        <w:t xml:space="preserve">SHLD a    00100010 lb hb    -       Store </w:t>
+        <w:t xml:space="preserve">SHLD a    00100010 </w:t>
+      </w:r>
+      <w:proofErr w:type="spellStart"/>
+      <w:r>
+        <w:rPr>
+          <w:rFonts w:ascii="Courier New" w:hAnsi="Courier New" w:cs="Courier New"/>
+          <w:sz w:val="18"/>
+          <w:szCs w:val="18"/>
+        </w:rPr>
+        <w:t>lb</w:t>
+      </w:r>
+      <w:proofErr w:type="spellEnd"/>
+      <w:r>
+        <w:rPr>
+          <w:rFonts w:ascii="Courier New" w:hAnsi="Courier New" w:cs="Courier New"/>
+          <w:sz w:val="18"/>
+          <w:szCs w:val="18"/>
+        </w:rPr>
+        <w:t xml:space="preserve"> </w:t>
+      </w:r>
+      <w:proofErr w:type="spellStart"/>
+      <w:r>
+        <w:rPr>
+          <w:rFonts w:ascii="Courier New" w:hAnsi="Courier New" w:cs="Courier New"/>
+          <w:sz w:val="18"/>
+          <w:szCs w:val="18"/>
+        </w:rPr>
+        <w:t>hb</w:t>
+      </w:r>
+      <w:proofErr w:type="spellEnd"/>
+      <w:r>
+        <w:rPr>
+          <w:rFonts w:ascii="Courier New" w:hAnsi="Courier New" w:cs="Courier New"/>
+          <w:sz w:val="18"/>
+          <w:szCs w:val="18"/>
+        </w:rPr>
+        <w:t xml:space="preserve">    -       Store </w:t>
       </w:r>
       <w:proofErr w:type="gramStart"/>
       <w:r>
@@ -25270,7 +26632,43 @@
           <w:sz w:val="18"/>
           <w:szCs w:val="18"/>
         </w:rPr>
-        <w:t>STA a     00110010 lb hb    -       Store A to memory</w:t>
+        <w:t xml:space="preserve">STA a     00110010 </w:t>
+      </w:r>
+      <w:proofErr w:type="spellStart"/>
+      <w:r>
+        <w:rPr>
+          <w:rFonts w:ascii="Courier New" w:hAnsi="Courier New" w:cs="Courier New"/>
+          <w:sz w:val="18"/>
+          <w:szCs w:val="18"/>
+        </w:rPr>
+        <w:t>lb</w:t>
+      </w:r>
+      <w:proofErr w:type="spellEnd"/>
+      <w:r>
+        <w:rPr>
+          <w:rFonts w:ascii="Courier New" w:hAnsi="Courier New" w:cs="Courier New"/>
+          <w:sz w:val="18"/>
+          <w:szCs w:val="18"/>
+        </w:rPr>
+        <w:t xml:space="preserve"> </w:t>
+      </w:r>
+      <w:proofErr w:type="spellStart"/>
+      <w:r>
+        <w:rPr>
+          <w:rFonts w:ascii="Courier New" w:hAnsi="Courier New" w:cs="Courier New"/>
+          <w:sz w:val="18"/>
+          <w:szCs w:val="18"/>
+        </w:rPr>
+        <w:t>hb</w:t>
+      </w:r>
+      <w:proofErr w:type="spellEnd"/>
+      <w:r>
+        <w:rPr>
+          <w:rFonts w:ascii="Courier New" w:hAnsi="Courier New" w:cs="Courier New"/>
+          <w:sz w:val="18"/>
+          <w:szCs w:val="18"/>
+        </w:rPr>
+        <w:t xml:space="preserve">    -       Store A to memory</w:t>
       </w:r>
     </w:p>
     <w:p>
@@ -25342,7 +26740,25 @@
           <w:sz w:val="18"/>
           <w:szCs w:val="18"/>
         </w:rPr>
-        <w:t>SUI #     11010110 db       ZSCPA   Subtract immediate from A</w:t>
+        <w:t xml:space="preserve">SUI #     11010110 </w:t>
+      </w:r>
+      <w:proofErr w:type="spellStart"/>
+      <w:r>
+        <w:rPr>
+          <w:rFonts w:ascii="Courier New" w:hAnsi="Courier New" w:cs="Courier New"/>
+          <w:sz w:val="18"/>
+          <w:szCs w:val="18"/>
+        </w:rPr>
+        <w:t>db</w:t>
+      </w:r>
+      <w:proofErr w:type="spellEnd"/>
+      <w:r>
+        <w:rPr>
+          <w:rFonts w:ascii="Courier New" w:hAnsi="Courier New" w:cs="Courier New"/>
+          <w:sz w:val="18"/>
+          <w:szCs w:val="18"/>
+        </w:rPr>
+        <w:t xml:space="preserve">       ZSCPA   Subtract immediate from A</w:t>
       </w:r>
     </w:p>
     <w:p>
@@ -25412,7 +26828,25 @@
           <w:sz w:val="18"/>
           <w:szCs w:val="18"/>
         </w:rPr>
-        <w:t>XRI #     11101110 db       ZSPCA   Exclusive</w:t>
+        <w:t xml:space="preserve">XRI #     11101110 </w:t>
+      </w:r>
+      <w:proofErr w:type="spellStart"/>
+      <w:r>
+        <w:rPr>
+          <w:rFonts w:ascii="Courier New" w:hAnsi="Courier New" w:cs="Courier New"/>
+          <w:sz w:val="18"/>
+          <w:szCs w:val="18"/>
+        </w:rPr>
+        <w:t>db</w:t>
+      </w:r>
+      <w:proofErr w:type="spellEnd"/>
+      <w:r>
+        <w:rPr>
+          <w:rFonts w:ascii="Courier New" w:hAnsi="Courier New" w:cs="Courier New"/>
+          <w:sz w:val="18"/>
+          <w:szCs w:val="18"/>
+        </w:rPr>
+        <w:t xml:space="preserve">       ZSPCA   Exclusive</w:t>
       </w:r>
       <w:r>
         <w:rPr>
@@ -25526,7 +26960,25 @@
           <w:sz w:val="18"/>
           <w:szCs w:val="18"/>
         </w:rPr>
-        <w:t xml:space="preserve">     When PSW is POP'd, ALL flags are affected.</w:t>
+        <w:t xml:space="preserve">     When PSW is </w:t>
+      </w:r>
+      <w:proofErr w:type="spellStart"/>
+      <w:r>
+        <w:rPr>
+          <w:rFonts w:ascii="Courier New" w:hAnsi="Courier New" w:cs="Courier New"/>
+          <w:sz w:val="18"/>
+          <w:szCs w:val="18"/>
+        </w:rPr>
+        <w:t>POP'd</w:t>
+      </w:r>
+      <w:proofErr w:type="spellEnd"/>
+      <w:r>
+        <w:rPr>
+          <w:rFonts w:ascii="Courier New" w:hAnsi="Courier New" w:cs="Courier New"/>
+          <w:sz w:val="18"/>
+          <w:szCs w:val="18"/>
+        </w:rPr>
+        <w:t>, ALL flags are affected.</w:t>
       </w:r>
     </w:p>
     <w:p>
@@ -25691,7 +27143,43 @@
           <w:sz w:val="18"/>
           <w:szCs w:val="18"/>
         </w:rPr>
-        <w:t xml:space="preserve">00100010 lb hb    SHLD a    -       Store </w:t>
+        <w:t xml:space="preserve">00100010 </w:t>
+      </w:r>
+      <w:proofErr w:type="spellStart"/>
+      <w:r>
+        <w:rPr>
+          <w:rFonts w:ascii="Courier New" w:hAnsi="Courier New" w:cs="Courier New"/>
+          <w:sz w:val="18"/>
+          <w:szCs w:val="18"/>
+        </w:rPr>
+        <w:t>lb</w:t>
+      </w:r>
+      <w:proofErr w:type="spellEnd"/>
+      <w:r>
+        <w:rPr>
+          <w:rFonts w:ascii="Courier New" w:hAnsi="Courier New" w:cs="Courier New"/>
+          <w:sz w:val="18"/>
+          <w:szCs w:val="18"/>
+        </w:rPr>
+        <w:t xml:space="preserve"> </w:t>
+      </w:r>
+      <w:proofErr w:type="spellStart"/>
+      <w:r>
+        <w:rPr>
+          <w:rFonts w:ascii="Courier New" w:hAnsi="Courier New" w:cs="Courier New"/>
+          <w:sz w:val="18"/>
+          <w:szCs w:val="18"/>
+        </w:rPr>
+        <w:t>hb</w:t>
+      </w:r>
+      <w:proofErr w:type="spellEnd"/>
+      <w:r>
+        <w:rPr>
+          <w:rFonts w:ascii="Courier New" w:hAnsi="Courier New" w:cs="Courier New"/>
+          <w:sz w:val="18"/>
+          <w:szCs w:val="18"/>
+        </w:rPr>
+        <w:t xml:space="preserve">    SHLD a    -       Store </w:t>
       </w:r>
       <w:proofErr w:type="gramStart"/>
       <w:r>
@@ -25745,7 +27233,43 @@
           <w:sz w:val="18"/>
           <w:szCs w:val="18"/>
         </w:rPr>
-        <w:t xml:space="preserve">00101010 lb hb    LHLD a    -       Load </w:t>
+        <w:t xml:space="preserve">00101010 </w:t>
+      </w:r>
+      <w:proofErr w:type="spellStart"/>
+      <w:r>
+        <w:rPr>
+          <w:rFonts w:ascii="Courier New" w:hAnsi="Courier New" w:cs="Courier New"/>
+          <w:sz w:val="18"/>
+          <w:szCs w:val="18"/>
+        </w:rPr>
+        <w:t>lb</w:t>
+      </w:r>
+      <w:proofErr w:type="spellEnd"/>
+      <w:r>
+        <w:rPr>
+          <w:rFonts w:ascii="Courier New" w:hAnsi="Courier New" w:cs="Courier New"/>
+          <w:sz w:val="18"/>
+          <w:szCs w:val="18"/>
+        </w:rPr>
+        <w:t xml:space="preserve"> </w:t>
+      </w:r>
+      <w:proofErr w:type="spellStart"/>
+      <w:r>
+        <w:rPr>
+          <w:rFonts w:ascii="Courier New" w:hAnsi="Courier New" w:cs="Courier New"/>
+          <w:sz w:val="18"/>
+          <w:szCs w:val="18"/>
+        </w:rPr>
+        <w:t>hb</w:t>
+      </w:r>
+      <w:proofErr w:type="spellEnd"/>
+      <w:r>
+        <w:rPr>
+          <w:rFonts w:ascii="Courier New" w:hAnsi="Courier New" w:cs="Courier New"/>
+          <w:sz w:val="18"/>
+          <w:szCs w:val="18"/>
+        </w:rPr>
+        <w:t xml:space="preserve">    LHLD a    -       Load </w:t>
       </w:r>
       <w:proofErr w:type="gramStart"/>
       <w:r>
@@ -25799,7 +27323,43 @@
           <w:sz w:val="18"/>
           <w:szCs w:val="18"/>
         </w:rPr>
-        <w:t>00110010 lb hb    STA a     -       Store A to memory</w:t>
+        <w:t xml:space="preserve">00110010 </w:t>
+      </w:r>
+      <w:proofErr w:type="spellStart"/>
+      <w:r>
+        <w:rPr>
+          <w:rFonts w:ascii="Courier New" w:hAnsi="Courier New" w:cs="Courier New"/>
+          <w:sz w:val="18"/>
+          <w:szCs w:val="18"/>
+        </w:rPr>
+        <w:t>lb</w:t>
+      </w:r>
+      <w:proofErr w:type="spellEnd"/>
+      <w:r>
+        <w:rPr>
+          <w:rFonts w:ascii="Courier New" w:hAnsi="Courier New" w:cs="Courier New"/>
+          <w:sz w:val="18"/>
+          <w:szCs w:val="18"/>
+        </w:rPr>
+        <w:t xml:space="preserve"> </w:t>
+      </w:r>
+      <w:proofErr w:type="spellStart"/>
+      <w:r>
+        <w:rPr>
+          <w:rFonts w:ascii="Courier New" w:hAnsi="Courier New" w:cs="Courier New"/>
+          <w:sz w:val="18"/>
+          <w:szCs w:val="18"/>
+        </w:rPr>
+        <w:t>hb</w:t>
+      </w:r>
+      <w:proofErr w:type="spellEnd"/>
+      <w:r>
+        <w:rPr>
+          <w:rFonts w:ascii="Courier New" w:hAnsi="Courier New" w:cs="Courier New"/>
+          <w:sz w:val="18"/>
+          <w:szCs w:val="18"/>
+        </w:rPr>
+        <w:t xml:space="preserve">    STA a     -       Store A to memory</w:t>
       </w:r>
     </w:p>
     <w:p>
@@ -25835,7 +27395,43 @@
           <w:sz w:val="18"/>
           <w:szCs w:val="18"/>
         </w:rPr>
-        <w:t>00111010 lb hb    LDA a     -       Load A from memory</w:t>
+        <w:t xml:space="preserve">00111010 </w:t>
+      </w:r>
+      <w:proofErr w:type="spellStart"/>
+      <w:r>
+        <w:rPr>
+          <w:rFonts w:ascii="Courier New" w:hAnsi="Courier New" w:cs="Courier New"/>
+          <w:sz w:val="18"/>
+          <w:szCs w:val="18"/>
+        </w:rPr>
+        <w:t>lb</w:t>
+      </w:r>
+      <w:proofErr w:type="spellEnd"/>
+      <w:r>
+        <w:rPr>
+          <w:rFonts w:ascii="Courier New" w:hAnsi="Courier New" w:cs="Courier New"/>
+          <w:sz w:val="18"/>
+          <w:szCs w:val="18"/>
+        </w:rPr>
+        <w:t xml:space="preserve"> </w:t>
+      </w:r>
+      <w:proofErr w:type="spellStart"/>
+      <w:r>
+        <w:rPr>
+          <w:rFonts w:ascii="Courier New" w:hAnsi="Courier New" w:cs="Courier New"/>
+          <w:sz w:val="18"/>
+          <w:szCs w:val="18"/>
+        </w:rPr>
+        <w:t>hb</w:t>
+      </w:r>
+      <w:proofErr w:type="spellEnd"/>
+      <w:r>
+        <w:rPr>
+          <w:rFonts w:ascii="Courier New" w:hAnsi="Courier New" w:cs="Courier New"/>
+          <w:sz w:val="18"/>
+          <w:szCs w:val="18"/>
+        </w:rPr>
+        <w:t xml:space="preserve">    LDA a     -       Load A from memory</w:t>
       </w:r>
     </w:p>
     <w:p>
@@ -25907,7 +27503,25 @@
           <w:sz w:val="18"/>
           <w:szCs w:val="18"/>
         </w:rPr>
-        <w:t xml:space="preserve">00DDD110 db       MVI </w:t>
+        <w:t xml:space="preserve">00DDD110 </w:t>
+      </w:r>
+      <w:proofErr w:type="spellStart"/>
+      <w:r>
+        <w:rPr>
+          <w:rFonts w:ascii="Courier New" w:hAnsi="Courier New" w:cs="Courier New"/>
+          <w:sz w:val="18"/>
+          <w:szCs w:val="18"/>
+        </w:rPr>
+        <w:t>db</w:t>
+      </w:r>
+      <w:proofErr w:type="spellEnd"/>
+      <w:r>
+        <w:rPr>
+          <w:rFonts w:ascii="Courier New" w:hAnsi="Courier New" w:cs="Courier New"/>
+          <w:sz w:val="18"/>
+          <w:szCs w:val="18"/>
+        </w:rPr>
+        <w:t xml:space="preserve">       MVI </w:t>
       </w:r>
       <w:proofErr w:type="gramStart"/>
       <w:r>
@@ -25943,7 +27557,43 @@
           <w:sz w:val="18"/>
           <w:szCs w:val="18"/>
         </w:rPr>
-        <w:t xml:space="preserve">00RP0001 lb hb    LXI </w:t>
+        <w:t xml:space="preserve">00RP0001 </w:t>
+      </w:r>
+      <w:proofErr w:type="spellStart"/>
+      <w:r>
+        <w:rPr>
+          <w:rFonts w:ascii="Courier New" w:hAnsi="Courier New" w:cs="Courier New"/>
+          <w:sz w:val="18"/>
+          <w:szCs w:val="18"/>
+        </w:rPr>
+        <w:t>lb</w:t>
+      </w:r>
+      <w:proofErr w:type="spellEnd"/>
+      <w:r>
+        <w:rPr>
+          <w:rFonts w:ascii="Courier New" w:hAnsi="Courier New" w:cs="Courier New"/>
+          <w:sz w:val="18"/>
+          <w:szCs w:val="18"/>
+        </w:rPr>
+        <w:t xml:space="preserve"> </w:t>
+      </w:r>
+      <w:proofErr w:type="spellStart"/>
+      <w:r>
+        <w:rPr>
+          <w:rFonts w:ascii="Courier New" w:hAnsi="Courier New" w:cs="Courier New"/>
+          <w:sz w:val="18"/>
+          <w:szCs w:val="18"/>
+        </w:rPr>
+        <w:t>hb</w:t>
+      </w:r>
+      <w:proofErr w:type="spellEnd"/>
+      <w:r>
+        <w:rPr>
+          <w:rFonts w:ascii="Courier New" w:hAnsi="Courier New" w:cs="Courier New"/>
+          <w:sz w:val="18"/>
+          <w:szCs w:val="18"/>
+        </w:rPr>
+        <w:t xml:space="preserve">    LXI </w:t>
       </w:r>
       <w:proofErr w:type="gramStart"/>
       <w:r>
@@ -26277,7 +27927,43 @@
           <w:sz w:val="18"/>
           <w:szCs w:val="18"/>
         </w:rPr>
-        <w:t>11000011 lb hb    JMP a     -       Unconditional jump*</w:t>
+        <w:t xml:space="preserve">11000011 </w:t>
+      </w:r>
+      <w:proofErr w:type="spellStart"/>
+      <w:r>
+        <w:rPr>
+          <w:rFonts w:ascii="Courier New" w:hAnsi="Courier New" w:cs="Courier New"/>
+          <w:sz w:val="18"/>
+          <w:szCs w:val="18"/>
+        </w:rPr>
+        <w:t>lb</w:t>
+      </w:r>
+      <w:proofErr w:type="spellEnd"/>
+      <w:r>
+        <w:rPr>
+          <w:rFonts w:ascii="Courier New" w:hAnsi="Courier New" w:cs="Courier New"/>
+          <w:sz w:val="18"/>
+          <w:szCs w:val="18"/>
+        </w:rPr>
+        <w:t xml:space="preserve"> </w:t>
+      </w:r>
+      <w:proofErr w:type="spellStart"/>
+      <w:r>
+        <w:rPr>
+          <w:rFonts w:ascii="Courier New" w:hAnsi="Courier New" w:cs="Courier New"/>
+          <w:sz w:val="18"/>
+          <w:szCs w:val="18"/>
+        </w:rPr>
+        <w:t>hb</w:t>
+      </w:r>
+      <w:proofErr w:type="spellEnd"/>
+      <w:r>
+        <w:rPr>
+          <w:rFonts w:ascii="Courier New" w:hAnsi="Courier New" w:cs="Courier New"/>
+          <w:sz w:val="18"/>
+          <w:szCs w:val="18"/>
+        </w:rPr>
+        <w:t xml:space="preserve">    JMP a     -       Unconditional jump*</w:t>
       </w:r>
     </w:p>
     <w:p>
@@ -26295,7 +27981,25 @@
           <w:sz w:val="18"/>
           <w:szCs w:val="18"/>
         </w:rPr>
-        <w:t>11000110 db       ADI #     ZSCPA   Add immediate to A</w:t>
+        <w:t xml:space="preserve">11000110 </w:t>
+      </w:r>
+      <w:proofErr w:type="spellStart"/>
+      <w:r>
+        <w:rPr>
+          <w:rFonts w:ascii="Courier New" w:hAnsi="Courier New" w:cs="Courier New"/>
+          <w:sz w:val="18"/>
+          <w:szCs w:val="18"/>
+        </w:rPr>
+        <w:t>db</w:t>
+      </w:r>
+      <w:proofErr w:type="spellEnd"/>
+      <w:r>
+        <w:rPr>
+          <w:rFonts w:ascii="Courier New" w:hAnsi="Courier New" w:cs="Courier New"/>
+          <w:sz w:val="18"/>
+          <w:szCs w:val="18"/>
+        </w:rPr>
+        <w:t xml:space="preserve">       ADI #     ZSCPA   Add immediate to A</w:t>
       </w:r>
     </w:p>
     <w:p>
@@ -26331,7 +28035,43 @@
           <w:sz w:val="18"/>
           <w:szCs w:val="18"/>
         </w:rPr>
-        <w:t>11001101 lb hb    CALL a    -       Unconditional subroutine call</w:t>
+        <w:t xml:space="preserve">11001101 </w:t>
+      </w:r>
+      <w:proofErr w:type="spellStart"/>
+      <w:r>
+        <w:rPr>
+          <w:rFonts w:ascii="Courier New" w:hAnsi="Courier New" w:cs="Courier New"/>
+          <w:sz w:val="18"/>
+          <w:szCs w:val="18"/>
+        </w:rPr>
+        <w:t>lb</w:t>
+      </w:r>
+      <w:proofErr w:type="spellEnd"/>
+      <w:r>
+        <w:rPr>
+          <w:rFonts w:ascii="Courier New" w:hAnsi="Courier New" w:cs="Courier New"/>
+          <w:sz w:val="18"/>
+          <w:szCs w:val="18"/>
+        </w:rPr>
+        <w:t xml:space="preserve"> </w:t>
+      </w:r>
+      <w:proofErr w:type="spellStart"/>
+      <w:r>
+        <w:rPr>
+          <w:rFonts w:ascii="Courier New" w:hAnsi="Courier New" w:cs="Courier New"/>
+          <w:sz w:val="18"/>
+          <w:szCs w:val="18"/>
+        </w:rPr>
+        <w:t>hb</w:t>
+      </w:r>
+      <w:proofErr w:type="spellEnd"/>
+      <w:r>
+        <w:rPr>
+          <w:rFonts w:ascii="Courier New" w:hAnsi="Courier New" w:cs="Courier New"/>
+          <w:sz w:val="18"/>
+          <w:szCs w:val="18"/>
+        </w:rPr>
+        <w:t xml:space="preserve">    CALL a    -       Unconditional subroutine call</w:t>
       </w:r>
     </w:p>
     <w:p>
@@ -26349,7 +28089,25 @@
           <w:sz w:val="18"/>
           <w:szCs w:val="18"/>
         </w:rPr>
-        <w:t>11001110 db       ACI #     ZSCPA   Add immediate to A with carry*</w:t>
+        <w:t xml:space="preserve">11001110 </w:t>
+      </w:r>
+      <w:proofErr w:type="spellStart"/>
+      <w:r>
+        <w:rPr>
+          <w:rFonts w:ascii="Courier New" w:hAnsi="Courier New" w:cs="Courier New"/>
+          <w:sz w:val="18"/>
+          <w:szCs w:val="18"/>
+        </w:rPr>
+        <w:t>db</w:t>
+      </w:r>
+      <w:proofErr w:type="spellEnd"/>
+      <w:r>
+        <w:rPr>
+          <w:rFonts w:ascii="Courier New" w:hAnsi="Courier New" w:cs="Courier New"/>
+          <w:sz w:val="18"/>
+          <w:szCs w:val="18"/>
+        </w:rPr>
+        <w:t xml:space="preserve">       ACI #     ZSCPA   Add immediate to A with carry*</w:t>
       </w:r>
     </w:p>
     <w:p>
@@ -26403,7 +28161,25 @@
           <w:sz w:val="18"/>
           <w:szCs w:val="18"/>
         </w:rPr>
-        <w:t>11010110 db       SUI #     ZSCPA   Subtract immediate from A</w:t>
+        <w:t xml:space="preserve">11010110 </w:t>
+      </w:r>
+      <w:proofErr w:type="spellStart"/>
+      <w:r>
+        <w:rPr>
+          <w:rFonts w:ascii="Courier New" w:hAnsi="Courier New" w:cs="Courier New"/>
+          <w:sz w:val="18"/>
+          <w:szCs w:val="18"/>
+        </w:rPr>
+        <w:t>db</w:t>
+      </w:r>
+      <w:proofErr w:type="spellEnd"/>
+      <w:r>
+        <w:rPr>
+          <w:rFonts w:ascii="Courier New" w:hAnsi="Courier New" w:cs="Courier New"/>
+          <w:sz w:val="18"/>
+          <w:szCs w:val="18"/>
+        </w:rPr>
+        <w:t xml:space="preserve">       SUI #     ZSCPA   Subtract immediate from A</w:t>
       </w:r>
     </w:p>
     <w:p>
@@ -26457,7 +28233,25 @@
           <w:sz w:val="18"/>
           <w:szCs w:val="18"/>
         </w:rPr>
-        <w:t>11011110 db       SBI #     ZSCPA   Subtract immediate from A with borrow</w:t>
+        <w:t xml:space="preserve">11011110 </w:t>
+      </w:r>
+      <w:proofErr w:type="spellStart"/>
+      <w:r>
+        <w:rPr>
+          <w:rFonts w:ascii="Courier New" w:hAnsi="Courier New" w:cs="Courier New"/>
+          <w:sz w:val="18"/>
+          <w:szCs w:val="18"/>
+        </w:rPr>
+        <w:t>db</w:t>
+      </w:r>
+      <w:proofErr w:type="spellEnd"/>
+      <w:r>
+        <w:rPr>
+          <w:rFonts w:ascii="Courier New" w:hAnsi="Courier New" w:cs="Courier New"/>
+          <w:sz w:val="18"/>
+          <w:szCs w:val="18"/>
+        </w:rPr>
+        <w:t xml:space="preserve">       SBI #     ZSCPA   Subtract immediate from A with borrow</w:t>
       </w:r>
     </w:p>
     <w:p>
@@ -26511,7 +28305,25 @@
           <w:sz w:val="18"/>
           <w:szCs w:val="18"/>
         </w:rPr>
-        <w:t>11100110 db       ANI #     ZSPCA   AND immediate with A</w:t>
+        <w:t xml:space="preserve">11100110 </w:t>
+      </w:r>
+      <w:proofErr w:type="spellStart"/>
+      <w:r>
+        <w:rPr>
+          <w:rFonts w:ascii="Courier New" w:hAnsi="Courier New" w:cs="Courier New"/>
+          <w:sz w:val="18"/>
+          <w:szCs w:val="18"/>
+        </w:rPr>
+        <w:t>db</w:t>
+      </w:r>
+      <w:proofErr w:type="spellEnd"/>
+      <w:r>
+        <w:rPr>
+          <w:rFonts w:ascii="Courier New" w:hAnsi="Courier New" w:cs="Courier New"/>
+          <w:sz w:val="18"/>
+          <w:szCs w:val="18"/>
+        </w:rPr>
+        <w:t xml:space="preserve">       ANI #     ZSPCA   AND immediate with A</w:t>
       </w:r>
     </w:p>
     <w:p>
@@ -26575,7 +28387,25 @@
           <w:sz w:val="18"/>
           <w:szCs w:val="18"/>
         </w:rPr>
-        <w:t>11101110 db       XRI #     ZSPCA   Exclusive OR immediate with A</w:t>
+        <w:t xml:space="preserve">11101110 </w:t>
+      </w:r>
+      <w:proofErr w:type="spellStart"/>
+      <w:r>
+        <w:rPr>
+          <w:rFonts w:ascii="Courier New" w:hAnsi="Courier New" w:cs="Courier New"/>
+          <w:sz w:val="18"/>
+          <w:szCs w:val="18"/>
+        </w:rPr>
+        <w:t>db</w:t>
+      </w:r>
+      <w:proofErr w:type="spellEnd"/>
+      <w:r>
+        <w:rPr>
+          <w:rFonts w:ascii="Courier New" w:hAnsi="Courier New" w:cs="Courier New"/>
+          <w:sz w:val="18"/>
+          <w:szCs w:val="18"/>
+        </w:rPr>
+        <w:t xml:space="preserve">       XRI #     ZSPCA   Exclusive OR immediate with A</w:t>
       </w:r>
     </w:p>
     <w:p>
@@ -26693,7 +28523,25 @@
           <w:sz w:val="18"/>
           <w:szCs w:val="18"/>
         </w:rPr>
-        <w:t>11CCC000          Rccc      -       Conditional return from subroutine</w:t>
+        <w:t xml:space="preserve">11CCC000          </w:t>
+      </w:r>
+      <w:proofErr w:type="spellStart"/>
+      <w:r>
+        <w:rPr>
+          <w:rFonts w:ascii="Courier New" w:hAnsi="Courier New" w:cs="Courier New"/>
+          <w:sz w:val="18"/>
+          <w:szCs w:val="18"/>
+        </w:rPr>
+        <w:t>Rccc</w:t>
+      </w:r>
+      <w:proofErr w:type="spellEnd"/>
+      <w:r>
+        <w:rPr>
+          <w:rFonts w:ascii="Courier New" w:hAnsi="Courier New" w:cs="Courier New"/>
+          <w:sz w:val="18"/>
+          <w:szCs w:val="18"/>
+        </w:rPr>
+        <w:t xml:space="preserve">      -       Conditional return from subroutine</w:t>
       </w:r>
     </w:p>
     <w:p>
@@ -26711,7 +28559,61 @@
           <w:sz w:val="18"/>
           <w:szCs w:val="18"/>
         </w:rPr>
-        <w:t>11CCC010 lb hb    Jccc a    -       Conditional jump*</w:t>
+        <w:t xml:space="preserve">11CCC010 </w:t>
+      </w:r>
+      <w:proofErr w:type="spellStart"/>
+      <w:r>
+        <w:rPr>
+          <w:rFonts w:ascii="Courier New" w:hAnsi="Courier New" w:cs="Courier New"/>
+          <w:sz w:val="18"/>
+          <w:szCs w:val="18"/>
+        </w:rPr>
+        <w:t>lb</w:t>
+      </w:r>
+      <w:proofErr w:type="spellEnd"/>
+      <w:r>
+        <w:rPr>
+          <w:rFonts w:ascii="Courier New" w:hAnsi="Courier New" w:cs="Courier New"/>
+          <w:sz w:val="18"/>
+          <w:szCs w:val="18"/>
+        </w:rPr>
+        <w:t xml:space="preserve"> </w:t>
+      </w:r>
+      <w:proofErr w:type="spellStart"/>
+      <w:r>
+        <w:rPr>
+          <w:rFonts w:ascii="Courier New" w:hAnsi="Courier New" w:cs="Courier New"/>
+          <w:sz w:val="18"/>
+          <w:szCs w:val="18"/>
+        </w:rPr>
+        <w:t>hb</w:t>
+      </w:r>
+      <w:proofErr w:type="spellEnd"/>
+      <w:r>
+        <w:rPr>
+          <w:rFonts w:ascii="Courier New" w:hAnsi="Courier New" w:cs="Courier New"/>
+          <w:sz w:val="18"/>
+          <w:szCs w:val="18"/>
+        </w:rPr>
+        <w:t xml:space="preserve">    </w:t>
+      </w:r>
+      <w:proofErr w:type="spellStart"/>
+      <w:r>
+        <w:rPr>
+          <w:rFonts w:ascii="Courier New" w:hAnsi="Courier New" w:cs="Courier New"/>
+          <w:sz w:val="18"/>
+          <w:szCs w:val="18"/>
+        </w:rPr>
+        <w:t>Jccc</w:t>
+      </w:r>
+      <w:proofErr w:type="spellEnd"/>
+      <w:r>
+        <w:rPr>
+          <w:rFonts w:ascii="Courier New" w:hAnsi="Courier New" w:cs="Courier New"/>
+          <w:sz w:val="18"/>
+          <w:szCs w:val="18"/>
+        </w:rPr>
+        <w:t xml:space="preserve"> a    -       Conditional jump*</w:t>
       </w:r>
     </w:p>
     <w:p>
@@ -26729,7 +28631,61 @@
           <w:sz w:val="18"/>
           <w:szCs w:val="18"/>
         </w:rPr>
-        <w:t>11CCC100 lb hb    Cccc a    -       Conditional subroutine call</w:t>
+        <w:t xml:space="preserve">11CCC100 </w:t>
+      </w:r>
+      <w:proofErr w:type="spellStart"/>
+      <w:r>
+        <w:rPr>
+          <w:rFonts w:ascii="Courier New" w:hAnsi="Courier New" w:cs="Courier New"/>
+          <w:sz w:val="18"/>
+          <w:szCs w:val="18"/>
+        </w:rPr>
+        <w:t>lb</w:t>
+      </w:r>
+      <w:proofErr w:type="spellEnd"/>
+      <w:r>
+        <w:rPr>
+          <w:rFonts w:ascii="Courier New" w:hAnsi="Courier New" w:cs="Courier New"/>
+          <w:sz w:val="18"/>
+          <w:szCs w:val="18"/>
+        </w:rPr>
+        <w:t xml:space="preserve"> </w:t>
+      </w:r>
+      <w:proofErr w:type="spellStart"/>
+      <w:r>
+        <w:rPr>
+          <w:rFonts w:ascii="Courier New" w:hAnsi="Courier New" w:cs="Courier New"/>
+          <w:sz w:val="18"/>
+          <w:szCs w:val="18"/>
+        </w:rPr>
+        <w:t>hb</w:t>
+      </w:r>
+      <w:proofErr w:type="spellEnd"/>
+      <w:r>
+        <w:rPr>
+          <w:rFonts w:ascii="Courier New" w:hAnsi="Courier New" w:cs="Courier New"/>
+          <w:sz w:val="18"/>
+          <w:szCs w:val="18"/>
+        </w:rPr>
+        <w:t xml:space="preserve">    </w:t>
+      </w:r>
+      <w:proofErr w:type="spellStart"/>
+      <w:r>
+        <w:rPr>
+          <w:rFonts w:ascii="Courier New" w:hAnsi="Courier New" w:cs="Courier New"/>
+          <w:sz w:val="18"/>
+          <w:szCs w:val="18"/>
+        </w:rPr>
+        <w:t>Cccc</w:t>
+      </w:r>
+      <w:proofErr w:type="spellEnd"/>
+      <w:r>
+        <w:rPr>
+          <w:rFonts w:ascii="Courier New" w:hAnsi="Courier New" w:cs="Courier New"/>
+          <w:sz w:val="18"/>
+          <w:szCs w:val="18"/>
+        </w:rPr>
+        <w:t xml:space="preserve"> a    -       Conditional subroutine call</w:t>
       </w:r>
     </w:p>
     <w:p>
@@ -26845,7 +28801,25 @@
           <w:sz w:val="18"/>
           <w:szCs w:val="18"/>
         </w:rPr>
-        <w:t xml:space="preserve">     When PSW is POP'd, ALL flags are affected.</w:t>
+        <w:t xml:space="preserve">     When PSW is </w:t>
+      </w:r>
+      <w:proofErr w:type="spellStart"/>
+      <w:r>
+        <w:rPr>
+          <w:rFonts w:ascii="Courier New" w:hAnsi="Courier New" w:cs="Courier New"/>
+          <w:sz w:val="18"/>
+          <w:szCs w:val="18"/>
+        </w:rPr>
+        <w:t>POP'd</w:t>
+      </w:r>
+      <w:proofErr w:type="spellEnd"/>
+      <w:r>
+        <w:rPr>
+          <w:rFonts w:ascii="Courier New" w:hAnsi="Courier New" w:cs="Courier New"/>
+          <w:sz w:val="18"/>
+          <w:szCs w:val="18"/>
+        </w:rPr>
+        <w:t>, ALL flags are affected.</w:t>
       </w:r>
     </w:p>
     <w:p>
@@ -38828,7 +40802,23 @@
           <w:sz w:val="24"/>
           <w:szCs w:val="24"/>
         </w:rPr>
-        <w:t xml:space="preserve"> just like digital inputs, including the ability to switch on an internal pullup resistor. That slightly simplifies the setup for the SW0-SW15 switches as we do not have to connect Vcc to the switches</w:t>
+        <w:t xml:space="preserve"> just like digital inputs, including the ability to switch on an internal pullup resistor. That slightly simplifies the setup for the SW0-SW15 switches as we do not have to connect </w:t>
+      </w:r>
+      <w:proofErr w:type="spellStart"/>
+      <w:r>
+        <w:rPr>
+          <w:sz w:val="24"/>
+          <w:szCs w:val="24"/>
+        </w:rPr>
+        <w:t>Vcc</w:t>
+      </w:r>
+      <w:proofErr w:type="spellEnd"/>
+      <w:r>
+        <w:rPr>
+          <w:sz w:val="24"/>
+          <w:szCs w:val="24"/>
+        </w:rPr>
+        <w:t xml:space="preserve"> to the switches</w:t>
       </w:r>
       <w:r>
         <w:rPr>
@@ -50177,8 +52167,13 @@
         </w:rPr>
         <w:t xml:space="preserve">There are commercial products such as the </w:t>
       </w:r>
-      <w:r>
-        <w:t xml:space="preserve">SparkFun Level Shifting </w:t>
+      <w:proofErr w:type="spellStart"/>
+      <w:r>
+        <w:t>SparkFun</w:t>
+      </w:r>
+      <w:proofErr w:type="spellEnd"/>
+      <w:r>
+        <w:t xml:space="preserve"> Level Shifting </w:t>
       </w:r>
       <w:proofErr w:type="gramStart"/>
       <w:r>
@@ -50276,7 +52271,15 @@
         <w:t>directly to GND, so the SD card is always selected. That saves us from having to find another I/O pin on the Arduino to use for chip select.</w:t>
       </w:r>
       <w:r>
-        <w:t xml:space="preserve"> The SD library on the Arduino requires to specify a Chip Select output pin but the simulator software sets that to the HLDA light output pin which as a side effect gives a “sd card active” visual indicator.</w:t>
+        <w:t xml:space="preserve"> The SD library on the Arduino requires to specify a Chip Select output pin but the simulator software sets that to the HLDA light output pin which as a side effect gives a “</w:t>
+      </w:r>
+      <w:proofErr w:type="spellStart"/>
+      <w:r>
+        <w:t>sd</w:t>
+      </w:r>
+      <w:proofErr w:type="spellEnd"/>
+      <w:r>
+        <w:t xml:space="preserve"> card active” visual indicator.</w:t>
       </w:r>
     </w:p>
     <w:p>
@@ -50355,7 +52358,7 @@
           <w:rPr>
             <w:noProof/>
           </w:rPr>
-          <w:t>- 8 -</w:t>
+          <w:t>- 22 -</w:t>
         </w:r>
         <w:r>
           <w:rPr>
@@ -57147,7 +59150,7 @@
 </file>
 
 <file path=customXml/itemProps1.xml><?xml version="1.0" encoding="utf-8"?>
-<ds:datastoreItem xmlns:ds="http://schemas.openxmlformats.org/officeDocument/2006/customXml" ds:itemID="{E70C34A8-DC45-4C22-B0C0-5A8381B760B0}">
+<ds:datastoreItem xmlns:ds="http://schemas.openxmlformats.org/officeDocument/2006/customXml" ds:itemID="{87631A7D-E076-478B-A428-950E32D8C1AD}">
   <ds:schemaRefs>
     <ds:schemaRef ds:uri="http://schemas.openxmlformats.org/officeDocument/2006/bibliography"/>
   </ds:schemaRefs>

</xml_diff>

<commit_message>
Added SD card file manager including XMODEM file transfer
</commit_message>
<xml_diff>
--- a/Documentation.docx
+++ b/Documentation.docx
@@ -4,7 +4,6 @@
   <w:body>
     <w:p>
       <w:pPr>
-        <w:jc w:val="center"/>
         <w:rPr>
           <w:rFonts w:ascii="Arial" w:hAnsi="Arial" w:cs="Arial"/>
           <w:sz w:val="128"/>
@@ -6927,8 +6926,6 @@
       <w:r>
         <w:t>converting back from underscore to backspace, the simulator actually sends a backspace-space-backspace sequence to delete the character left of the cursor even if the connected terminal does not do a destructive backspace.</w:t>
       </w:r>
-      <w:bookmarkStart w:id="7" w:name="_GoBack"/>
-      <w:bookmarkEnd w:id="7"/>
     </w:p>
     <w:p>
       <w:r>
@@ -7198,11 +7195,11 @@
       <w:pPr>
         <w:pStyle w:val="Heading1"/>
       </w:pPr>
-      <w:bookmarkStart w:id="8" w:name="_Toc497414116"/>
+      <w:bookmarkStart w:id="7" w:name="_Toc497414116"/>
       <w:r>
         <w:t>Printer Emulation</w:t>
       </w:r>
-      <w:bookmarkEnd w:id="8"/>
+      <w:bookmarkEnd w:id="7"/>
     </w:p>
     <w:p>
       <w:pPr>
@@ -7281,12 +7278,12 @@
       <w:pPr>
         <w:pStyle w:val="Heading1"/>
       </w:pPr>
-      <w:bookmarkStart w:id="9" w:name="_Toc497414117"/>
+      <w:bookmarkStart w:id="8" w:name="_Toc497414117"/>
       <w:r>
         <w:lastRenderedPageBreak/>
         <w:t>Disk Drive Support</w:t>
       </w:r>
-      <w:bookmarkEnd w:id="9"/>
+      <w:bookmarkEnd w:id="8"/>
     </w:p>
     <w:p>
       <w:r>
@@ -7671,12 +7668,12 @@
       <w:pPr>
         <w:pStyle w:val="Heading1"/>
       </w:pPr>
-      <w:bookmarkStart w:id="10" w:name="_Toc497414118"/>
+      <w:bookmarkStart w:id="9" w:name="_Toc497414118"/>
       <w:r>
         <w:lastRenderedPageBreak/>
         <w:t>Hard Disk Support</w:t>
       </w:r>
-      <w:bookmarkEnd w:id="10"/>
+      <w:bookmarkEnd w:id="9"/>
     </w:p>
     <w:p>
       <w:r>
@@ -8275,16 +8272,12 @@
       <w:pPr>
         <w:pStyle w:val="Heading1"/>
       </w:pPr>
-    </w:p>
-    <w:p>
-      <w:pPr>
-        <w:pStyle w:val="Heading1"/>
-      </w:pPr>
-      <w:bookmarkStart w:id="11" w:name="_Toc497414119"/>
-      <w:r>
+      <w:bookmarkStart w:id="10" w:name="_Toc497414119"/>
+      <w:r>
+        <w:lastRenderedPageBreak/>
         <w:t>Configuration Menu</w:t>
       </w:r>
-      <w:bookmarkEnd w:id="11"/>
+      <w:bookmarkEnd w:id="10"/>
     </w:p>
     <w:p>
       <w:r>
@@ -8716,17 +8709,20 @@
         <w:rPr>
           <w:i/>
         </w:rPr>
-        <w:t>C</w:t>
-      </w:r>
-      <w:r>
-        <w:rPr>
-          <w:i/>
-        </w:rPr>
-        <w:t>lear memory</w:t>
-      </w:r>
-      <w:r>
-        <w:br/>
-        <w:t>Clear the memory of the simulator (set all to 0)</w:t>
+        <w:t>File System manager for SD card</w:t>
+      </w:r>
+    </w:p>
+    <w:p>
+      <w:pPr>
+        <w:pStyle w:val="ListParagraph"/>
+      </w:pPr>
+      <w:r>
+        <w:t>Starts a file system manager to mo</w:t>
+      </w:r>
+      <w:bookmarkStart w:id="11" w:name="_GoBack"/>
+      <w:bookmarkEnd w:id="11"/>
+      <w:r>
+        <w:t>dify the contents of the SD card (if attached). The file manager also allows transferring files from and to the card via XMODEM protocol.</w:t>
       </w:r>
     </w:p>
     <w:p>
@@ -8741,22 +8737,17 @@
         <w:rPr>
           <w:i/>
         </w:rPr>
-        <w:lastRenderedPageBreak/>
-        <w:t>S</w:t>
+        <w:t>C</w:t>
       </w:r>
       <w:r>
         <w:rPr>
           <w:i/>
         </w:rPr>
-        <w:t>ave configuration</w:t>
+        <w:t>lear memory</w:t>
       </w:r>
       <w:r>
         <w:br/>
-        <w:t xml:space="preserve">Saves the configuration. Up to 256 different configurations can be saved. </w:t>
-      </w:r>
-      <w:r>
-        <w:br/>
-        <w:t>Configuration #0 is automatically loaded when the simulator starts.</w:t>
+        <w:t>Clear the memory of the simulator (set all to 0)</w:t>
       </w:r>
     </w:p>
     <w:p>
@@ -8771,17 +8762,22 @@
         <w:rPr>
           <w:i/>
         </w:rPr>
-        <w:t>L</w:t>
+        <w:lastRenderedPageBreak/>
+        <w:t>S</w:t>
       </w:r>
       <w:r>
         <w:rPr>
           <w:i/>
         </w:rPr>
-        <w:t>oad configuration</w:t>
+        <w:t>ave configuration</w:t>
       </w:r>
       <w:r>
         <w:br/>
-        <w:t xml:space="preserve">Loads a saved configuration </w:t>
+        <w:t xml:space="preserve">Saves the configuration. Up to 256 different configurations can be saved. </w:t>
+      </w:r>
+      <w:r>
+        <w:br/>
+        <w:t>Configuration #0 is automatically loaded when the simulator starts.</w:t>
       </w:r>
     </w:p>
     <w:p>
@@ -8796,6 +8792,31 @@
         <w:rPr>
           <w:i/>
         </w:rPr>
+        <w:t>L</w:t>
+      </w:r>
+      <w:r>
+        <w:rPr>
+          <w:i/>
+        </w:rPr>
+        <w:t>oad configuration</w:t>
+      </w:r>
+      <w:r>
+        <w:br/>
+        <w:t xml:space="preserve">Loads a saved configuration </w:t>
+      </w:r>
+    </w:p>
+    <w:p>
+      <w:pPr>
+        <w:pStyle w:val="ListParagraph"/>
+        <w:numPr>
+          <w:ilvl w:val="0"/>
+          <w:numId w:val="37"/>
+        </w:numPr>
+      </w:pPr>
+      <w:r>
+        <w:rPr>
+          <w:i/>
+        </w:rPr>
         <w:t>R</w:t>
       </w:r>
       <w:r>
@@ -8833,11 +8854,6 @@
         </w:rPr>
         <w:t>Host serial interface configuration</w:t>
       </w:r>
-    </w:p>
-    <w:p>
-      <w:pPr>
-        <w:pStyle w:val="ListParagraph"/>
-      </w:pPr>
     </w:p>
     <w:p>
       <w:pPr>
@@ -52358,7 +52374,7 @@
           <w:rPr>
             <w:noProof/>
           </w:rPr>
-          <w:t>- 22 -</w:t>
+          <w:t>- 25 -</w:t>
         </w:r>
         <w:r>
           <w:rPr>
@@ -59150,7 +59166,7 @@
 </file>
 
 <file path=customXml/itemProps1.xml><?xml version="1.0" encoding="utf-8"?>
-<ds:datastoreItem xmlns:ds="http://schemas.openxmlformats.org/officeDocument/2006/customXml" ds:itemID="{87631A7D-E076-478B-A428-950E32D8C1AD}">
+<ds:datastoreItem xmlns:ds="http://schemas.openxmlformats.org/officeDocument/2006/customXml" ds:itemID="{E2A3233A-BC58-4589-B0EE-5977634AD393}">
   <ds:schemaRefs>
     <ds:schemaRef ds:uri="http://schemas.openxmlformats.org/officeDocument/2006/bibliography"/>
   </ds:schemaRefs>

</xml_diff>

<commit_message>
- fit config screen on 80x24 displays without scrolling or wrapping - allow going backward for "u" and "t" options by using SHIFT-u and SHIFT-t - added visual feedback to clear memory option
</commit_message>
<xml_diff>
--- a/Documentation.docx
+++ b/Documentation.docx
@@ -198,7 +198,7 @@
         </w:rPr>
         <w:fldChar w:fldCharType="separate"/>
       </w:r>
-      <w:hyperlink w:anchor="_Toc509952169" w:history="1">
+      <w:hyperlink w:anchor="_Toc511941993" w:history="1">
         <w:r>
           <w:rPr>
             <w:rStyle w:val="Hyperlink"/>
@@ -225,7 +225,7 @@
             <w:noProof/>
             <w:webHidden/>
           </w:rPr>
-          <w:instrText xml:space="preserve"> PAGEREF _Toc509952169 \h </w:instrText>
+          <w:instrText xml:space="preserve"> PAGEREF _Toc511941993 \h </w:instrText>
         </w:r>
         <w:r>
           <w:rPr>
@@ -267,7 +267,7 @@
           <w:noProof/>
         </w:rPr>
       </w:pPr>
-      <w:hyperlink w:anchor="_Toc509952170" w:history="1">
+      <w:hyperlink w:anchor="_Toc511941994" w:history="1">
         <w:r>
           <w:rPr>
             <w:rStyle w:val="Hyperlink"/>
@@ -294,7 +294,7 @@
             <w:noProof/>
             <w:webHidden/>
           </w:rPr>
-          <w:instrText xml:space="preserve"> PAGEREF _Toc509952170 \h </w:instrText>
+          <w:instrText xml:space="preserve"> PAGEREF _Toc511941994 \h </w:instrText>
         </w:r>
         <w:r>
           <w:rPr>
@@ -336,7 +336,7 @@
           <w:noProof/>
         </w:rPr>
       </w:pPr>
-      <w:hyperlink w:anchor="_Toc509952171" w:history="1">
+      <w:hyperlink w:anchor="_Toc511941995" w:history="1">
         <w:r>
           <w:rPr>
             <w:rStyle w:val="Hyperlink"/>
@@ -363,7 +363,7 @@
             <w:noProof/>
             <w:webHidden/>
           </w:rPr>
-          <w:instrText xml:space="preserve"> PAGEREF _Toc509952171 \h </w:instrText>
+          <w:instrText xml:space="preserve"> PAGEREF _Toc511941995 \h </w:instrText>
         </w:r>
         <w:r>
           <w:rPr>
@@ -405,7 +405,7 @@
           <w:noProof/>
         </w:rPr>
       </w:pPr>
-      <w:hyperlink w:anchor="_Toc509952172" w:history="1">
+      <w:hyperlink w:anchor="_Toc511941996" w:history="1">
         <w:r>
           <w:rPr>
             <w:rStyle w:val="Hyperlink"/>
@@ -432,7 +432,7 @@
             <w:noProof/>
             <w:webHidden/>
           </w:rPr>
-          <w:instrText xml:space="preserve"> PAGEREF _Toc509952172 \h </w:instrText>
+          <w:instrText xml:space="preserve"> PAGEREF _Toc511941996 \h </w:instrText>
         </w:r>
         <w:r>
           <w:rPr>
@@ -474,7 +474,7 @@
           <w:noProof/>
         </w:rPr>
       </w:pPr>
-      <w:hyperlink w:anchor="_Toc509952173" w:history="1">
+      <w:hyperlink w:anchor="_Toc511941997" w:history="1">
         <w:r>
           <w:rPr>
             <w:rStyle w:val="Hyperlink"/>
@@ -501,7 +501,7 @@
             <w:noProof/>
             <w:webHidden/>
           </w:rPr>
-          <w:instrText xml:space="preserve"> PAGEREF _Toc509952173 \h </w:instrText>
+          <w:instrText xml:space="preserve"> PAGEREF _Toc511941997 \h </w:instrText>
         </w:r>
         <w:r>
           <w:rPr>
@@ -543,7 +543,7 @@
           <w:noProof/>
         </w:rPr>
       </w:pPr>
-      <w:hyperlink w:anchor="_Toc509952174" w:history="1">
+      <w:hyperlink w:anchor="_Toc511941998" w:history="1">
         <w:r>
           <w:rPr>
             <w:rStyle w:val="Hyperlink"/>
@@ -570,7 +570,7 @@
             <w:noProof/>
             <w:webHidden/>
           </w:rPr>
-          <w:instrText xml:space="preserve"> PAGEREF _Toc509952174 \h </w:instrText>
+          <w:instrText xml:space="preserve"> PAGEREF _Toc511941998 \h </w:instrText>
         </w:r>
         <w:r>
           <w:rPr>
@@ -612,7 +612,7 @@
           <w:noProof/>
         </w:rPr>
       </w:pPr>
-      <w:hyperlink w:anchor="_Toc509952175" w:history="1">
+      <w:hyperlink w:anchor="_Toc511941999" w:history="1">
         <w:r>
           <w:rPr>
             <w:rStyle w:val="Hyperlink"/>
@@ -639,7 +639,7 @@
             <w:noProof/>
             <w:webHidden/>
           </w:rPr>
-          <w:instrText xml:space="preserve"> PAGEREF _Toc509952175 \h </w:instrText>
+          <w:instrText xml:space="preserve"> PAGEREF _Toc511941999 \h </w:instrText>
         </w:r>
         <w:r>
           <w:rPr>
@@ -681,7 +681,7 @@
           <w:noProof/>
         </w:rPr>
       </w:pPr>
-      <w:hyperlink w:anchor="_Toc509952176" w:history="1">
+      <w:hyperlink w:anchor="_Toc511942000" w:history="1">
         <w:r>
           <w:rPr>
             <w:rStyle w:val="Hyperlink"/>
@@ -708,7 +708,7 @@
             <w:noProof/>
             <w:webHidden/>
           </w:rPr>
-          <w:instrText xml:space="preserve"> PAGEREF _Toc509952176 \h </w:instrText>
+          <w:instrText xml:space="preserve"> PAGEREF _Toc511942000 \h </w:instrText>
         </w:r>
         <w:r>
           <w:rPr>
@@ -750,7 +750,7 @@
           <w:noProof/>
         </w:rPr>
       </w:pPr>
-      <w:hyperlink w:anchor="_Toc509952177" w:history="1">
+      <w:hyperlink w:anchor="_Toc511942001" w:history="1">
         <w:r>
           <w:rPr>
             <w:rStyle w:val="Hyperlink"/>
@@ -777,7 +777,7 @@
             <w:noProof/>
             <w:webHidden/>
           </w:rPr>
-          <w:instrText xml:space="preserve"> PAGEREF _Toc509952177 \h </w:instrText>
+          <w:instrText xml:space="preserve"> PAGEREF _Toc511942001 \h </w:instrText>
         </w:r>
         <w:r>
           <w:rPr>
@@ -819,7 +819,7 @@
           <w:noProof/>
         </w:rPr>
       </w:pPr>
-      <w:hyperlink w:anchor="_Toc509952178" w:history="1">
+      <w:hyperlink w:anchor="_Toc511942002" w:history="1">
         <w:r>
           <w:rPr>
             <w:rStyle w:val="Hyperlink"/>
@@ -846,7 +846,7 @@
             <w:noProof/>
             <w:webHidden/>
           </w:rPr>
-          <w:instrText xml:space="preserve"> PAGEREF _Toc509952178 \h </w:instrText>
+          <w:instrText xml:space="preserve"> PAGEREF _Toc511942002 \h </w:instrText>
         </w:r>
         <w:r>
           <w:rPr>
@@ -888,7 +888,7 @@
           <w:noProof/>
         </w:rPr>
       </w:pPr>
-      <w:hyperlink w:anchor="_Toc509952179" w:history="1">
+      <w:hyperlink w:anchor="_Toc511942003" w:history="1">
         <w:r>
           <w:rPr>
             <w:rStyle w:val="Hyperlink"/>
@@ -915,7 +915,7 @@
             <w:noProof/>
             <w:webHidden/>
           </w:rPr>
-          <w:instrText xml:space="preserve"> PAGEREF _Toc509952179 \h </w:instrText>
+          <w:instrText xml:space="preserve"> PAGEREF _Toc511942003 \h </w:instrText>
         </w:r>
         <w:r>
           <w:rPr>
@@ -957,7 +957,7 @@
           <w:noProof/>
         </w:rPr>
       </w:pPr>
-      <w:hyperlink w:anchor="_Toc509952180" w:history="1">
+      <w:hyperlink w:anchor="_Toc511942004" w:history="1">
         <w:r>
           <w:rPr>
             <w:rStyle w:val="Hyperlink"/>
@@ -984,7 +984,7 @@
             <w:noProof/>
             <w:webHidden/>
           </w:rPr>
-          <w:instrText xml:space="preserve"> PAGEREF _Toc509952180 \h </w:instrText>
+          <w:instrText xml:space="preserve"> PAGEREF _Toc511942004 \h </w:instrText>
         </w:r>
         <w:r>
           <w:rPr>
@@ -1026,7 +1026,7 @@
           <w:noProof/>
         </w:rPr>
       </w:pPr>
-      <w:hyperlink w:anchor="_Toc509952181" w:history="1">
+      <w:hyperlink w:anchor="_Toc511942005" w:history="1">
         <w:r>
           <w:rPr>
             <w:rStyle w:val="Hyperlink"/>
@@ -1053,7 +1053,7 @@
             <w:noProof/>
             <w:webHidden/>
           </w:rPr>
-          <w:instrText xml:space="preserve"> PAGEREF _Toc509952181 \h </w:instrText>
+          <w:instrText xml:space="preserve"> PAGEREF _Toc511942005 \h </w:instrText>
         </w:r>
         <w:r>
           <w:rPr>
@@ -1095,7 +1095,7 @@
           <w:noProof/>
         </w:rPr>
       </w:pPr>
-      <w:hyperlink w:anchor="_Toc509952182" w:history="1">
+      <w:hyperlink w:anchor="_Toc511942006" w:history="1">
         <w:r>
           <w:rPr>
             <w:rStyle w:val="Hyperlink"/>
@@ -1122,7 +1122,7 @@
             <w:noProof/>
             <w:webHidden/>
           </w:rPr>
-          <w:instrText xml:space="preserve"> PAGEREF _Toc509952182 \h </w:instrText>
+          <w:instrText xml:space="preserve"> PAGEREF _Toc511942006 \h </w:instrText>
         </w:r>
         <w:r>
           <w:rPr>
@@ -1164,7 +1164,7 @@
           <w:noProof/>
         </w:rPr>
       </w:pPr>
-      <w:hyperlink w:anchor="_Toc509952183" w:history="1">
+      <w:hyperlink w:anchor="_Toc511942007" w:history="1">
         <w:r>
           <w:rPr>
             <w:rStyle w:val="Hyperlink"/>
@@ -1191,7 +1191,7 @@
             <w:noProof/>
             <w:webHidden/>
           </w:rPr>
-          <w:instrText xml:space="preserve"> PAGEREF _Toc509952183 \h </w:instrText>
+          <w:instrText xml:space="preserve"> PAGEREF _Toc511942007 \h </w:instrText>
         </w:r>
         <w:r>
           <w:rPr>
@@ -1233,7 +1233,7 @@
           <w:noProof/>
         </w:rPr>
       </w:pPr>
-      <w:hyperlink w:anchor="_Toc509952184" w:history="1">
+      <w:hyperlink w:anchor="_Toc511942008" w:history="1">
         <w:r>
           <w:rPr>
             <w:rStyle w:val="Hyperlink"/>
@@ -1260,7 +1260,7 @@
             <w:noProof/>
             <w:webHidden/>
           </w:rPr>
-          <w:instrText xml:space="preserve"> PAGEREF _Toc509952184 \h </w:instrText>
+          <w:instrText xml:space="preserve"> PAGEREF _Toc511942008 \h </w:instrText>
         </w:r>
         <w:r>
           <w:rPr>
@@ -1302,7 +1302,7 @@
           <w:noProof/>
         </w:rPr>
       </w:pPr>
-      <w:hyperlink w:anchor="_Toc509952185" w:history="1">
+      <w:hyperlink w:anchor="_Toc511942009" w:history="1">
         <w:r>
           <w:rPr>
             <w:rStyle w:val="Hyperlink"/>
@@ -1329,7 +1329,7 @@
             <w:noProof/>
             <w:webHidden/>
           </w:rPr>
-          <w:instrText xml:space="preserve"> PAGEREF _Toc509952185 \h </w:instrText>
+          <w:instrText xml:space="preserve"> PAGEREF _Toc511942009 \h </w:instrText>
         </w:r>
         <w:r>
           <w:rPr>
@@ -1371,7 +1371,7 @@
           <w:noProof/>
         </w:rPr>
       </w:pPr>
-      <w:hyperlink w:anchor="_Toc509952186" w:history="1">
+      <w:hyperlink w:anchor="_Toc511942010" w:history="1">
         <w:r>
           <w:rPr>
             <w:rStyle w:val="Hyperlink"/>
@@ -1398,7 +1398,7 @@
             <w:noProof/>
             <w:webHidden/>
           </w:rPr>
-          <w:instrText xml:space="preserve"> PAGEREF _Toc509952186 \h </w:instrText>
+          <w:instrText xml:space="preserve"> PAGEREF _Toc511942010 \h </w:instrText>
         </w:r>
         <w:r>
           <w:rPr>
@@ -1440,7 +1440,7 @@
           <w:noProof/>
         </w:rPr>
       </w:pPr>
-      <w:hyperlink w:anchor="_Toc509952187" w:history="1">
+      <w:hyperlink w:anchor="_Toc511942011" w:history="1">
         <w:r>
           <w:rPr>
             <w:rStyle w:val="Hyperlink"/>
@@ -1467,7 +1467,7 @@
             <w:noProof/>
             <w:webHidden/>
           </w:rPr>
-          <w:instrText xml:space="preserve"> PAGEREF _Toc509952187 \h </w:instrText>
+          <w:instrText xml:space="preserve"> PAGEREF _Toc511942011 \h </w:instrText>
         </w:r>
         <w:r>
           <w:rPr>
@@ -1509,7 +1509,7 @@
           <w:noProof/>
         </w:rPr>
       </w:pPr>
-      <w:hyperlink w:anchor="_Toc509952188" w:history="1">
+      <w:hyperlink w:anchor="_Toc511942012" w:history="1">
         <w:r>
           <w:rPr>
             <w:rStyle w:val="Hyperlink"/>
@@ -1536,7 +1536,7 @@
             <w:noProof/>
             <w:webHidden/>
           </w:rPr>
-          <w:instrText xml:space="preserve"> PAGEREF _Toc509952188 \h </w:instrText>
+          <w:instrText xml:space="preserve"> PAGEREF _Toc511942012 \h </w:instrText>
         </w:r>
         <w:r>
           <w:rPr>
@@ -1578,7 +1578,7 @@
           <w:noProof/>
         </w:rPr>
       </w:pPr>
-      <w:hyperlink w:anchor="_Toc509952189" w:history="1">
+      <w:hyperlink w:anchor="_Toc511942013" w:history="1">
         <w:r>
           <w:rPr>
             <w:rStyle w:val="Hyperlink"/>
@@ -1605,7 +1605,7 @@
             <w:noProof/>
             <w:webHidden/>
           </w:rPr>
-          <w:instrText xml:space="preserve"> PAGEREF _Toc509952189 \h </w:instrText>
+          <w:instrText xml:space="preserve"> PAGEREF _Toc511942013 \h </w:instrText>
         </w:r>
         <w:r>
           <w:rPr>
@@ -1647,7 +1647,7 @@
           <w:noProof/>
         </w:rPr>
       </w:pPr>
-      <w:hyperlink w:anchor="_Toc509952190" w:history="1">
+      <w:hyperlink w:anchor="_Toc511942014" w:history="1">
         <w:r>
           <w:rPr>
             <w:rStyle w:val="Hyperlink"/>
@@ -1674,7 +1674,7 @@
             <w:noProof/>
             <w:webHidden/>
           </w:rPr>
-          <w:instrText xml:space="preserve"> PAGEREF _Toc509952190 \h </w:instrText>
+          <w:instrText xml:space="preserve"> PAGEREF _Toc511942014 \h </w:instrText>
         </w:r>
         <w:r>
           <w:rPr>
@@ -1716,7 +1716,7 @@
           <w:noProof/>
         </w:rPr>
       </w:pPr>
-      <w:hyperlink w:anchor="_Toc509952191" w:history="1">
+      <w:hyperlink w:anchor="_Toc511942015" w:history="1">
         <w:r>
           <w:rPr>
             <w:rStyle w:val="Hyperlink"/>
@@ -1743,7 +1743,7 @@
             <w:noProof/>
             <w:webHidden/>
           </w:rPr>
-          <w:instrText xml:space="preserve"> PAGEREF _Toc509952191 \h </w:instrText>
+          <w:instrText xml:space="preserve"> PAGEREF _Toc511942015 \h </w:instrText>
         </w:r>
         <w:r>
           <w:rPr>
@@ -1785,7 +1785,7 @@
           <w:noProof/>
         </w:rPr>
       </w:pPr>
-      <w:hyperlink w:anchor="_Toc509952192" w:history="1">
+      <w:hyperlink w:anchor="_Toc511942016" w:history="1">
         <w:r>
           <w:rPr>
             <w:rStyle w:val="Hyperlink"/>
@@ -1812,7 +1812,7 @@
             <w:noProof/>
             <w:webHidden/>
           </w:rPr>
-          <w:instrText xml:space="preserve"> PAGEREF _Toc509952192 \h </w:instrText>
+          <w:instrText xml:space="preserve"> PAGEREF _Toc511942016 \h </w:instrText>
         </w:r>
         <w:r>
           <w:rPr>
@@ -1889,7 +1889,7 @@
       <w:pPr>
         <w:pStyle w:val="Heading1"/>
       </w:pPr>
-      <w:bookmarkStart w:id="0" w:name="_Toc509952169"/>
+      <w:bookmarkStart w:id="0" w:name="_Toc511941993"/>
       <w:r>
         <w:lastRenderedPageBreak/>
         <w:t>Acknowledgements</w:t>
@@ -1966,7 +1966,7 @@
       <w:pPr>
         <w:pStyle w:val="Heading1"/>
       </w:pPr>
-      <w:bookmarkStart w:id="1" w:name="_Toc509952170"/>
+      <w:bookmarkStart w:id="1" w:name="_Toc511941994"/>
       <w:r>
         <w:t>Highlights</w:t>
       </w:r>
@@ -2206,10 +2206,18 @@
         <w:t>on serial devices to</w:t>
       </w:r>
       <w:r>
-        <w:t xml:space="preserve"> deal with 7/8</w:t>
-      </w:r>
-      <w:r>
-        <w:t xml:space="preserve"> bit output, upper-case input and backspace</w:t>
+        <w:t xml:space="preserve"> deal with </w:t>
+      </w:r>
+      <w:proofErr w:type="gramStart"/>
+      <w:r>
+        <w:t>7/8</w:t>
+      </w:r>
+      <w:r>
+        <w:t xml:space="preserve"> bit</w:t>
+      </w:r>
+      <w:proofErr w:type="gramEnd"/>
+      <w:r>
+        <w:t xml:space="preserve"> output, upper-case input and backspace</w:t>
       </w:r>
       <w:r>
         <w:t>.</w:t>
@@ -2313,7 +2321,7 @@
       <w:pPr>
         <w:pStyle w:val="Heading1"/>
       </w:pPr>
-      <w:bookmarkStart w:id="2" w:name="_Toc509952171"/>
+      <w:bookmarkStart w:id="2" w:name="_Toc511941995"/>
       <w:r>
         <w:t>Front Panel Elements</w:t>
       </w:r>
@@ -2619,7 +2627,7 @@
       <w:pPr>
         <w:pStyle w:val="Heading1"/>
       </w:pPr>
-      <w:bookmarkStart w:id="3" w:name="_Toc509952172"/>
+      <w:bookmarkStart w:id="3" w:name="_Toc511941996"/>
       <w:r>
         <w:lastRenderedPageBreak/>
         <w:t>Auxiliary Switch Functions</w:t>
@@ -3053,7 +3061,23 @@
           <w:sz w:val="20"/>
           <w:szCs w:val="20"/>
         </w:rPr>
-        <w:t>Needs terminal connected to serial interface. Terminal must understand escape sequences for cursor movement (“ESC-[“)</w:t>
+        <w:t>Needs terminal connected to serial interface. Terminal must understand escape sequences for cursor movement (“ESC</w:t>
+      </w:r>
+      <w:proofErr w:type="gramStart"/>
+      <w:r>
+        <w:rPr>
+          <w:sz w:val="20"/>
+          <w:szCs w:val="20"/>
+        </w:rPr>
+        <w:t>-[</w:t>
+      </w:r>
+      <w:proofErr w:type="gramEnd"/>
+      <w:r>
+        <w:rPr>
+          <w:sz w:val="20"/>
+          <w:szCs w:val="20"/>
+        </w:rPr>
+        <w:t>“)</w:t>
       </w:r>
     </w:p>
     <w:p>
@@ -3643,10 +3667,18 @@
       </w:r>
       <w:proofErr w:type="spellEnd"/>
       <w:r>
-        <w:t xml:space="preserve">, 1975) </w:t>
-      </w:r>
-      <w:r>
-        <w:t xml:space="preserve"> (Due only)</w:t>
+        <w:t>, 1975</w:t>
+      </w:r>
+      <w:proofErr w:type="gramStart"/>
+      <w:r>
+        <w:t xml:space="preserve">) </w:t>
+      </w:r>
+      <w:r>
+        <w:t xml:space="preserve"> (</w:t>
+      </w:r>
+      <w:proofErr w:type="gramEnd"/>
+      <w:r>
+        <w:t>Due only)</w:t>
       </w:r>
     </w:p>
     <w:p>
@@ -3934,13 +3966,23 @@
         <w:t xml:space="preserve"> &lt;</w:t>
       </w:r>
       <w:proofErr w:type="spellStart"/>
+      <w:proofErr w:type="gramStart"/>
       <w:r>
         <w:rPr>
           <w:rFonts w:eastAsia="Times New Roman" w:cs="Courier New"/>
           <w:sz w:val="20"/>
           <w:szCs w:val="20"/>
         </w:rPr>
-        <w:t>b,c,d,e,h,l,m,a</w:t>
+        <w:t>b,c</w:t>
+      </w:r>
+      <w:proofErr w:type="gramEnd"/>
+      <w:r>
+        <w:rPr>
+          <w:rFonts w:eastAsia="Times New Roman" w:cs="Courier New"/>
+          <w:sz w:val="20"/>
+          <w:szCs w:val="20"/>
+        </w:rPr>
+        <w:t>,d,e,h,l,m,a</w:t>
       </w:r>
       <w:proofErr w:type="spellEnd"/>
       <w:r>
@@ -5157,7 +5199,7 @@
       <w:r>
         <w:br w:type="page"/>
       </w:r>
-      <w:bookmarkStart w:id="4" w:name="_Toc509952173"/>
+      <w:bookmarkStart w:id="4" w:name="_Toc511941997"/>
       <w:r>
         <w:lastRenderedPageBreak/>
         <w:t>Serial ports</w:t>
@@ -5309,7 +5351,15 @@
         <w:rPr>
           <w:rFonts w:eastAsia="Times New Roman" w:cs="Times New Roman"/>
         </w:rPr>
-        <w:t xml:space="preserve"> single serial port can be accessed either by plugging in the USB cable or by connecting a serial device to pins 0 (RX) and 1 (TX). Note that these pins use 5V levels, not the +12V/-12V used by real serial hardware. However, the levels can be boosted to proper </w:t>
+        <w:t xml:space="preserve"> single serial port can be accessed either by plugging in the USB cable or by connecting a serial device to pins 0 (RX) and 1 (TX). Note that these pins use 5V levels, not the +12V/-12V used by real serial hardware. However, the levels can be boosted to prope</w:t>
+      </w:r>
+      <w:bookmarkStart w:id="5" w:name="_GoBack"/>
+      <w:bookmarkEnd w:id="5"/>
+      <w:r>
+        <w:rPr>
+          <w:rFonts w:eastAsia="Times New Roman" w:cs="Times New Roman"/>
+        </w:rPr>
+        <w:t xml:space="preserve">r </w:t>
       </w:r>
       <w:r>
         <w:rPr>
@@ -6660,8 +6710,8 @@
       <w:pPr>
         <w:pStyle w:val="Heading1"/>
       </w:pPr>
-      <w:bookmarkStart w:id="5" w:name="_Hlk496476229"/>
-      <w:bookmarkStart w:id="6" w:name="_Toc509952174"/>
+      <w:bookmarkStart w:id="6" w:name="_Hlk496476229"/>
+      <w:bookmarkStart w:id="7" w:name="_Toc511941998"/>
       <w:r>
         <w:lastRenderedPageBreak/>
         <w:t xml:space="preserve">Interacting with </w:t>
@@ -6672,9 +6722,9 @@
       <w:r>
         <w:t xml:space="preserve"> via a terminal</w:t>
       </w:r>
-      <w:bookmarkEnd w:id="6"/>
-    </w:p>
-    <w:bookmarkEnd w:id="5"/>
+      <w:bookmarkEnd w:id="7"/>
+    </w:p>
+    <w:bookmarkEnd w:id="6"/>
     <w:p>
       <w:r>
         <w:t xml:space="preserve">The main way to interact with programs on the Altair is via a </w:t>
@@ -6785,7 +6835,15 @@
         <w:t>both</w:t>
       </w:r>
       <w:r>
-        <w:t xml:space="preserve"> the 88-SIO and the first port of the 88-2SIO are mapped to the Arduino’s main serial port, i.e. any output that goes to either one will show up on a terminal connected to the Arduino and inputs coming from the terminal will be sent to both cards. This was not possible in reality (it would mean to hook up one terminal to two serial ports) but in the simulated environment it works just fine. It allows </w:t>
+        <w:t xml:space="preserve"> the 88-SIO and the first port of the 88-2SIO are mapped to the Arduino’s main serial port, i.e. any output that goes to either one will show up on a terminal connected to the Arduino and inputs coming from the terminal will be sent to both cards. This was not </w:t>
+      </w:r>
+      <w:proofErr w:type="gramStart"/>
+      <w:r>
+        <w:t>possible in realit</w:t>
+      </w:r>
+      <w:proofErr w:type="gramEnd"/>
+      <w:r>
+        <w:t xml:space="preserve">y (it would mean to hook up one terminal to two serial ports) but in the simulated environment it works just fine. It allows </w:t>
       </w:r>
       <w:r>
         <w:t>users</w:t>
@@ -6828,7 +6886,15 @@
         <w:t xml:space="preserve">7-bit vs 8-bit characters. </w:t>
       </w:r>
       <w:r>
-        <w:t>Early terminals used only 7-bit characters and a number of Altair programs (such as 4k BASIC) use the 8</w:t>
+        <w:t xml:space="preserve">Early terminals used only 7-bit characters and </w:t>
+      </w:r>
+      <w:proofErr w:type="gramStart"/>
+      <w:r>
+        <w:t>a number of</w:t>
+      </w:r>
+      <w:proofErr w:type="gramEnd"/>
+      <w:r>
+        <w:t xml:space="preserve"> Altair programs (such as 4k BASIC) use the 8</w:t>
       </w:r>
       <w:r>
         <w:rPr>
@@ -6959,7 +7025,15 @@
         <w:t xml:space="preserve">When </w:t>
       </w:r>
       <w:r>
-        <w:t>converting back from underscore to backspace, the simulator actually sends a backspace-space-backspace sequence to delete the character left of the cursor even if the connected terminal does not do a destructive backspace.</w:t>
+        <w:t xml:space="preserve">converting back from underscore to backspace, the simulator </w:t>
+      </w:r>
+      <w:proofErr w:type="gramStart"/>
+      <w:r>
+        <w:t>actually sends</w:t>
+      </w:r>
+      <w:proofErr w:type="gramEnd"/>
+      <w:r>
+        <w:t xml:space="preserve"> a backspace-space-backspace sequence to delete the character left of the cursor even if the connected terminal does not do a destructive backspace.</w:t>
       </w:r>
     </w:p>
     <w:p>
@@ -6994,7 +7068,15 @@
         <w:t>the</w:t>
       </w:r>
       <w:r>
-        <w:t xml:space="preserve"> terminal program usually sends that text at the given baud rate. So if </w:t>
+        <w:t xml:space="preserve"> terminal program usually sends that text at the given baud rate. </w:t>
+      </w:r>
+      <w:proofErr w:type="gramStart"/>
+      <w:r>
+        <w:t>So</w:t>
+      </w:r>
+      <w:proofErr w:type="gramEnd"/>
+      <w:r>
+        <w:t xml:space="preserve"> if </w:t>
       </w:r>
       <w:r>
         <w:t>the connection is</w:t>
@@ -7222,11 +7304,11 @@
       <w:pPr>
         <w:pStyle w:val="Heading1"/>
       </w:pPr>
-      <w:bookmarkStart w:id="7" w:name="_Toc509952175"/>
+      <w:bookmarkStart w:id="8" w:name="_Toc511941999"/>
       <w:r>
         <w:t>Printer Emulation</w:t>
       </w:r>
-      <w:bookmarkEnd w:id="7"/>
+      <w:bookmarkEnd w:id="8"/>
     </w:p>
     <w:p>
       <w:pPr>
@@ -7305,12 +7387,12 @@
       <w:pPr>
         <w:pStyle w:val="Heading1"/>
       </w:pPr>
-      <w:bookmarkStart w:id="8" w:name="_Toc509952176"/>
+      <w:bookmarkStart w:id="9" w:name="_Toc511942000"/>
       <w:r>
         <w:lastRenderedPageBreak/>
         <w:t>Disk Drive Support</w:t>
       </w:r>
-      <w:bookmarkEnd w:id="8"/>
+      <w:bookmarkEnd w:id="9"/>
     </w:p>
     <w:p>
       <w:r>
@@ -7343,7 +7425,15 @@
         <w:t>not</w:t>
       </w:r>
       <w:r>
-        <w:t xml:space="preserve"> available in the Arduino Mega build, mainly for two reasons: 1. The SPI pins on the Mega are directly connected to some general I/O pins which are already used for the front panel and 2. The Mega only provides 6k of emulated RAM. Most disk based programs require more than that.</w:t>
+        <w:t xml:space="preserve"> available in the Arduino Mega build, mainly for two reasons: 1. The SPI pins on the Mega are directly connected to some general I/O pins which are already used for the front panel and 2. The Mega only provides 6k of emulated RAM. Most </w:t>
+      </w:r>
+      <w:proofErr w:type="gramStart"/>
+      <w:r>
+        <w:t>disk based</w:t>
+      </w:r>
+      <w:proofErr w:type="gramEnd"/>
+      <w:r>
+        <w:t xml:space="preserve"> programs require more than that.</w:t>
       </w:r>
     </w:p>
     <w:p>
@@ -7574,7 +7664,15 @@
         </w:numPr>
       </w:pPr>
       <w:r>
-        <w:t>If the disk file does not exist, it is like inserting an empty disk in the drive. If the operating system writes to the disk, the selected disk file will be created. So inserting a non-existent disk and then formatting that disk via the operating system (e.g. CP/M) will create a new empty disk.</w:t>
+        <w:t xml:space="preserve">If the disk file does not exist, it is like inserting an empty disk in the drive. If the operating system writes to the disk, the selected disk file will be created. </w:t>
+      </w:r>
+      <w:proofErr w:type="gramStart"/>
+      <w:r>
+        <w:t>So</w:t>
+      </w:r>
+      <w:proofErr w:type="gramEnd"/>
+      <w:r>
+        <w:t xml:space="preserve"> inserting a non-existent disk and then formatting that disk via the operating system (e.g. CP/M) will create a new empty disk.</w:t>
       </w:r>
     </w:p>
     <w:p>
@@ -7586,7 +7684,15 @@
         </w:numPr>
       </w:pPr>
       <w:r>
-        <w:t>It is possible to mount the same disk in multiple drives. The simulator has no problem with that but the running operating system may get confused.</w:t>
+        <w:t xml:space="preserve">It is possible to mount the same disk in multiple drives. The simulator has no problem with </w:t>
+      </w:r>
+      <w:proofErr w:type="gramStart"/>
+      <w:r>
+        <w:t>that</w:t>
+      </w:r>
+      <w:proofErr w:type="gramEnd"/>
+      <w:r>
+        <w:t xml:space="preserve"> but the running operating system may get confused.</w:t>
       </w:r>
     </w:p>
     <w:p>
@@ -7679,12 +7785,12 @@
       <w:pPr>
         <w:pStyle w:val="Heading1"/>
       </w:pPr>
-      <w:bookmarkStart w:id="9" w:name="_Toc509952177"/>
+      <w:bookmarkStart w:id="10" w:name="_Toc511942001"/>
       <w:r>
         <w:lastRenderedPageBreak/>
         <w:t>Hard Disk Support</w:t>
       </w:r>
-      <w:bookmarkEnd w:id="9"/>
+      <w:bookmarkEnd w:id="10"/>
     </w:p>
     <w:p>
       <w:r>
@@ -8109,7 +8215,15 @@
         <w:t>image</w:t>
       </w:r>
       <w:r>
-        <w:t xml:space="preserve"> in multiple drives. The simulator has no problem with that but the running operating system may get confused.</w:t>
+        <w:t xml:space="preserve"> in multiple drives. The simulator has no problem with </w:t>
+      </w:r>
+      <w:proofErr w:type="gramStart"/>
+      <w:r>
+        <w:t>that</w:t>
+      </w:r>
+      <w:proofErr w:type="gramEnd"/>
+      <w:r>
+        <w:t xml:space="preserve"> but the running operating system may get confused.</w:t>
       </w:r>
     </w:p>
     <w:p>
@@ -8246,7 +8360,7 @@
           <w:numId w:val="35"/>
         </w:numPr>
       </w:pPr>
-      <w:bookmarkStart w:id="10" w:name="_Hlk509950764"/>
+      <w:bookmarkStart w:id="11" w:name="_Hlk509950764"/>
       <w:r>
         <w:t xml:space="preserve">This will install the </w:t>
       </w:r>
@@ -8276,8 +8390,8 @@
       <w:pPr>
         <w:pStyle w:val="Heading1"/>
       </w:pPr>
-      <w:bookmarkStart w:id="11" w:name="_Toc509952178"/>
-      <w:bookmarkEnd w:id="10"/>
+      <w:bookmarkStart w:id="12" w:name="_Toc511942002"/>
+      <w:bookmarkEnd w:id="11"/>
       <w:proofErr w:type="spellStart"/>
       <w:r>
         <w:lastRenderedPageBreak/>
@@ -8285,12 +8399,9 @@
       </w:r>
       <w:proofErr w:type="spellEnd"/>
       <w:r>
-        <w:t xml:space="preserve"> Dazzler</w:t>
-      </w:r>
-      <w:r>
-        <w:t xml:space="preserve"> Support</w:t>
-      </w:r>
-      <w:bookmarkEnd w:id="11"/>
+        <w:t xml:space="preserve"> Dazzler Support</w:t>
+      </w:r>
+      <w:bookmarkEnd w:id="12"/>
     </w:p>
     <w:p>
       <w:r>
@@ -8326,19 +8437,7 @@
           <w:rPr>
             <w:rStyle w:val="Hyperlink"/>
           </w:rPr>
-          <w:t>https://www.hackster.io/david-hansel/</w:t>
-        </w:r>
-        <w:r>
-          <w:rPr>
-            <w:rStyle w:val="Hyperlink"/>
-          </w:rPr>
-          <w:t>d</w:t>
-        </w:r>
-        <w:r>
-          <w:rPr>
-            <w:rStyle w:val="Hyperlink"/>
-          </w:rPr>
-          <w:t>azzler-display-for-altair-simulator-3febc6</w:t>
+          <w:t>https://www.hackster.io/david-hansel/dazzler-display-for-altair-simulator-3febc6</w:t>
         </w:r>
       </w:hyperlink>
     </w:p>
@@ -8378,8 +8477,6 @@
       <w:r>
         <w:t xml:space="preserve"> from 0 to 1</w:t>
       </w:r>
-      <w:bookmarkStart w:id="12" w:name="_GoBack"/>
-      <w:bookmarkEnd w:id="12"/>
     </w:p>
     <w:p>
       <w:pPr>
@@ -8424,7 +8521,21 @@
         <w:rPr>
           <w:rFonts w:cstheme="minorHAnsi"/>
         </w:rPr>
-        <w:t>After enabling support for the Dazzler, a number of new programs will be available for the “AUX1 down”</w:t>
+        <w:t xml:space="preserve">After enabling support for the Dazzler, </w:t>
+      </w:r>
+      <w:proofErr w:type="gramStart"/>
+      <w:r>
+        <w:rPr>
+          <w:rFonts w:cstheme="minorHAnsi"/>
+        </w:rPr>
+        <w:t>a number of</w:t>
+      </w:r>
+      <w:proofErr w:type="gramEnd"/>
+      <w:r>
+        <w:rPr>
+          <w:rFonts w:cstheme="minorHAnsi"/>
+        </w:rPr>
+        <w:t xml:space="preserve"> new programs will be available for the “AUX1 down”</w:t>
       </w:r>
       <w:r>
         <w:rPr>
@@ -8800,7 +8911,7 @@
       <w:pPr>
         <w:pStyle w:val="Heading1"/>
       </w:pPr>
-      <w:bookmarkStart w:id="13" w:name="_Toc509952179"/>
+      <w:bookmarkStart w:id="13" w:name="_Toc511942003"/>
       <w:r>
         <w:lastRenderedPageBreak/>
         <w:t>Configuration Menu</w:t>
@@ -9070,25 +9181,13 @@
         <w:rPr>
           <w:i/>
         </w:rPr>
-        <w:t>Configure SIO/</w:t>
+        <w:t xml:space="preserve">Configure </w:t>
       </w:r>
       <w:r>
         <w:rPr>
           <w:i/>
         </w:rPr>
-        <w:t>ACR</w:t>
-      </w:r>
-      <w:r>
-        <w:rPr>
-          <w:i/>
-        </w:rPr>
-        <w:t xml:space="preserve">/2SIO port 1/2SIO port </w:t>
-      </w:r>
-      <w:r>
-        <w:rPr>
-          <w:i/>
-        </w:rPr>
-        <w:t>2</w:t>
+        <w:t>serial cards</w:t>
       </w:r>
       <w:r>
         <w:br/>
@@ -9119,24 +9218,14 @@
         <w:rPr>
           <w:i/>
         </w:rPr>
-        <w:t>Configure Disk Drives</w:t>
-      </w:r>
-      <w:r>
-        <w:t xml:space="preserve"> (</w:t>
-      </w:r>
-      <w:r>
-        <w:t>o</w:t>
-      </w:r>
-      <w:r>
-        <w:t>nly if disk drive emulation is enabled)</w:t>
-      </w:r>
-    </w:p>
-    <w:p>
-      <w:pPr>
-        <w:pStyle w:val="ListParagraph"/>
-      </w:pPr>
-      <w:r>
-        <w:t>See “Disk Drive configuration” section below.</w:t>
+        <w:t>Configure printer</w:t>
+      </w:r>
+      <w:r>
+        <w:rPr>
+          <w:i/>
+        </w:rPr>
+        <w:br/>
+        <w:t>See “Printer configuration” section below.</w:t>
       </w:r>
     </w:p>
     <w:p>
@@ -9151,13 +9240,7 @@
         <w:rPr>
           <w:i/>
         </w:rPr>
-        <w:t>Configure Hard Disk</w:t>
-      </w:r>
-      <w:r>
-        <w:rPr>
-          <w:i/>
-        </w:rPr>
-        <w:t>s</w:t>
+        <w:t>Configure Disk Drives</w:t>
       </w:r>
       <w:r>
         <w:t xml:space="preserve"> (</w:t>
@@ -9166,13 +9249,7 @@
         <w:t>o</w:t>
       </w:r>
       <w:r>
-        <w:t xml:space="preserve">nly if </w:t>
-      </w:r>
-      <w:r>
-        <w:t>hard disk</w:t>
-      </w:r>
-      <w:r>
-        <w:t xml:space="preserve"> emulation is enabled)</w:t>
+        <w:t>nly if disk drive emulation is enabled)</w:t>
       </w:r>
     </w:p>
     <w:p>
@@ -9180,13 +9257,7 @@
         <w:pStyle w:val="ListParagraph"/>
       </w:pPr>
       <w:r>
-        <w:t>See “</w:t>
-      </w:r>
-      <w:r>
-        <w:t>Hard Disk</w:t>
-      </w:r>
-      <w:r>
-        <w:t xml:space="preserve"> configuration” section below.</w:t>
+        <w:t>See “Disk Drive configuration” section below.</w:t>
       </w:r>
     </w:p>
     <w:p>
@@ -9201,10 +9272,28 @@
         <w:rPr>
           <w:i/>
         </w:rPr>
-        <w:t>Configure Dazzler</w:t>
-      </w:r>
-      <w:r>
-        <w:t xml:space="preserve"> (only if Dazzler emulation is enabled)</w:t>
+        <w:t>Configure Hard Disk</w:t>
+      </w:r>
+      <w:r>
+        <w:rPr>
+          <w:i/>
+        </w:rPr>
+        <w:t>s</w:t>
+      </w:r>
+      <w:r>
+        <w:t xml:space="preserve"> (</w:t>
+      </w:r>
+      <w:r>
+        <w:t>o</w:t>
+      </w:r>
+      <w:r>
+        <w:t xml:space="preserve">nly if </w:t>
+      </w:r>
+      <w:r>
+        <w:t>hard disk</w:t>
+      </w:r>
+      <w:r>
+        <w:t xml:space="preserve"> emulation is enabled)</w:t>
       </w:r>
     </w:p>
     <w:p>
@@ -9214,13 +9303,11 @@
       <w:r>
         <w:t>See “</w:t>
       </w:r>
-      <w:proofErr w:type="spellStart"/>
-      <w:r>
-        <w:t>Cromemco</w:t>
-      </w:r>
-      <w:proofErr w:type="spellEnd"/>
-      <w:r>
-        <w:t xml:space="preserve"> Dazzler support” section.</w:t>
+      <w:r>
+        <w:t>Hard Disk</w:t>
+      </w:r>
+      <w:r>
+        <w:t xml:space="preserve"> configuration” section below.</w:t>
       </w:r>
     </w:p>
     <w:p>
@@ -9235,7 +9322,10 @@
         <w:rPr>
           <w:i/>
         </w:rPr>
-        <w:t>Configure Interrupts</w:t>
+        <w:t>Configure Dazzler</w:t>
+      </w:r>
+      <w:r>
+        <w:t xml:space="preserve"> (only if Dazzler emulation is enabled)</w:t>
       </w:r>
     </w:p>
     <w:p>
@@ -9243,7 +9333,15 @@
         <w:pStyle w:val="ListParagraph"/>
       </w:pPr>
       <w:r>
-        <w:t>See “Interrupts configuration” section below.</w:t>
+        <w:t>See “</w:t>
+      </w:r>
+      <w:proofErr w:type="spellStart"/>
+      <w:r>
+        <w:t>Cromemco</w:t>
+      </w:r>
+      <w:proofErr w:type="spellEnd"/>
+      <w:r>
+        <w:t xml:space="preserve"> Dazzler support” section.</w:t>
       </w:r>
     </w:p>
     <w:p>
@@ -9258,17 +9356,15 @@
         <w:rPr>
           <w:i/>
         </w:rPr>
-        <w:t>M</w:t>
-      </w:r>
-      <w:r>
-        <w:rPr>
-          <w:i/>
-        </w:rPr>
-        <w:t>anage Filesystem</w:t>
-      </w:r>
-      <w:r>
-        <w:br/>
-        <w:t>Starts file system manager (see File System Manager section below).</w:t>
+        <w:t>Configure Interrupts</w:t>
+      </w:r>
+    </w:p>
+    <w:p>
+      <w:pPr>
+        <w:pStyle w:val="ListParagraph"/>
+      </w:pPr>
+      <w:r>
+        <w:t>See “Interrupts configuration” section below.</w:t>
       </w:r>
     </w:p>
     <w:p>
@@ -9283,15 +9379,20 @@
         <w:rPr>
           <w:i/>
         </w:rPr>
-        <w:t>File System manager for SD card</w:t>
-      </w:r>
-    </w:p>
-    <w:p>
-      <w:pPr>
-        <w:pStyle w:val="ListParagraph"/>
-      </w:pPr>
-      <w:r>
-        <w:t>Starts a file system manager to modify the contents of the SD card (if attached). The file manager also allows transferring files from and to the card via XMODEM protocol.</w:t>
+        <w:t>M</w:t>
+      </w:r>
+      <w:r>
+        <w:rPr>
+          <w:i/>
+        </w:rPr>
+        <w:t>anage Filesystem</w:t>
+      </w:r>
+      <w:r>
+        <w:br/>
+        <w:t>Starts file system manager (see File System Manager section below).</w:t>
+      </w:r>
+      <w:r>
+        <w:br/>
       </w:r>
     </w:p>
     <w:p>
@@ -9307,17 +9408,15 @@
           <w:i/>
         </w:rPr>
         <w:lastRenderedPageBreak/>
-        <w:t>C</w:t>
-      </w:r>
-      <w:r>
-        <w:rPr>
-          <w:i/>
-        </w:rPr>
-        <w:t>lear memory</w:t>
-      </w:r>
-      <w:r>
-        <w:br/>
-        <w:t>Clear the memory of the simulator (set all to 0)</w:t>
+        <w:t>File System manager for SD card</w:t>
+      </w:r>
+    </w:p>
+    <w:p>
+      <w:pPr>
+        <w:pStyle w:val="ListParagraph"/>
+      </w:pPr>
+      <w:r>
+        <w:t>Starts a file system manager to modify the contents of the SD card (if attached). The file manager also allows transferring files from and to the card via XMODEM protocol.</w:t>
       </w:r>
     </w:p>
     <w:p>
@@ -9332,21 +9431,17 @@
         <w:rPr>
           <w:i/>
         </w:rPr>
-        <w:t>S</w:t>
+        <w:t>C</w:t>
       </w:r>
       <w:r>
         <w:rPr>
           <w:i/>
         </w:rPr>
-        <w:t>ave configuration</w:t>
+        <w:t>lear memory</w:t>
       </w:r>
       <w:r>
         <w:br/>
-        <w:t xml:space="preserve">Saves the configuration. Up to 256 different configurations can be saved. </w:t>
-      </w:r>
-      <w:r>
-        <w:br/>
-        <w:t>Configuration #0 is automatically loaded when the simulator starts.</w:t>
+        <w:t>Clear the memory of the simulator (set all to 0)</w:t>
       </w:r>
     </w:p>
     <w:p>
@@ -9361,17 +9456,21 @@
         <w:rPr>
           <w:i/>
         </w:rPr>
-        <w:t>L</w:t>
+        <w:t>S</w:t>
       </w:r>
       <w:r>
         <w:rPr>
           <w:i/>
         </w:rPr>
-        <w:t>oad configuration</w:t>
+        <w:t>ave configuration</w:t>
       </w:r>
       <w:r>
         <w:br/>
-        <w:t xml:space="preserve">Loads a saved configuration </w:t>
+        <w:t xml:space="preserve">Saves the configuration. Up to 256 different configurations can be saved. </w:t>
+      </w:r>
+      <w:r>
+        <w:br/>
+        <w:t>Configuration #0 is automatically loaded when the simulator starts.</w:t>
       </w:r>
     </w:p>
     <w:p>
@@ -9386,42 +9485,17 @@
         <w:rPr>
           <w:i/>
         </w:rPr>
-        <w:t>R</w:t>
+        <w:t>L</w:t>
       </w:r>
       <w:r>
         <w:rPr>
           <w:i/>
         </w:rPr>
-        <w:t>eset to defaults</w:t>
+        <w:t>oad configuration</w:t>
       </w:r>
       <w:r>
         <w:br/>
-        <w:t>Resets all settings to their default values. This can also be done by holding RESET up during power-up of the Simulator.</w:t>
-      </w:r>
-    </w:p>
-    <w:p>
-      <w:pPr>
-        <w:pStyle w:val="ListParagraph"/>
-      </w:pPr>
-    </w:p>
-    <w:p>
-      <w:pPr>
-        <w:jc w:val="center"/>
-        <w:rPr>
-          <w:b/>
-          <w:sz w:val="24"/>
-          <w:szCs w:val="24"/>
-          <w:u w:val="single"/>
-        </w:rPr>
-      </w:pPr>
-      <w:r>
-        <w:rPr>
-          <w:b/>
-          <w:sz w:val="24"/>
-          <w:szCs w:val="24"/>
-          <w:u w:val="single"/>
-        </w:rPr>
-        <w:t>Host serial interface configuration</w:t>
+        <w:t xml:space="preserve">Loads a saved configuration </w:t>
       </w:r>
     </w:p>
     <w:p>
@@ -9436,65 +9510,42 @@
         <w:rPr>
           <w:i/>
         </w:rPr>
-        <w:t xml:space="preserve">Host Serial </w:t>
+        <w:t>R</w:t>
       </w:r>
       <w:r>
         <w:rPr>
           <w:i/>
         </w:rPr>
-        <w:t xml:space="preserve">… </w:t>
-      </w:r>
-      <w:r>
-        <w:rPr>
-          <w:i/>
-        </w:rPr>
-        <w:t>settings</w:t>
+        <w:t>eset to defaults</w:t>
       </w:r>
       <w:r>
         <w:br/>
-      </w:r>
-      <w:r>
-        <w:t xml:space="preserve">For serial ports that support configuration settings other than baud rate, this opens a sub-menu to </w:t>
-      </w:r>
-      <w:r>
-        <w:br/>
-        <w:t>configure baud rate, number of bits, parity and number of stop bits. Otherwise it toggles the baud</w:t>
-      </w:r>
-      <w:r>
-        <w:br/>
-      </w:r>
-      <w:r>
-        <w:t xml:space="preserve">rate </w:t>
-      </w:r>
-      <w:r>
-        <w:t xml:space="preserve">used </w:t>
-      </w:r>
-      <w:r>
-        <w:t>for</w:t>
-      </w:r>
-      <w:r>
-        <w:t xml:space="preserve"> the </w:t>
-      </w:r>
-      <w:r>
-        <w:t>port</w:t>
-      </w:r>
-      <w:r>
-        <w:t xml:space="preserve"> (those ports always use 8N1 configuration)</w:t>
-      </w:r>
-      <w:r>
-        <w:t>.</w:t>
-      </w:r>
-      <w:r>
-        <w:t xml:space="preserve"> Note that different </w:t>
-      </w:r>
-      <w:r>
-        <w:t>ports</w:t>
-      </w:r>
-      <w:r>
-        <w:t xml:space="preserve"> may have different ranges of possible baud rates.</w:t>
-      </w:r>
-      <w:r>
-        <w:t xml:space="preserve"> See “Serial ports” section above.</w:t>
+        <w:t>Resets all settings to their default values. This can also be done by holding RESET up during power-up of the Simulator.</w:t>
+      </w:r>
+    </w:p>
+    <w:p>
+      <w:pPr>
+        <w:pStyle w:val="ListParagraph"/>
+      </w:pPr>
+    </w:p>
+    <w:p>
+      <w:pPr>
+        <w:jc w:val="center"/>
+        <w:rPr>
+          <w:b/>
+          <w:sz w:val="24"/>
+          <w:szCs w:val="24"/>
+          <w:u w:val="single"/>
+        </w:rPr>
+      </w:pPr>
+      <w:r>
+        <w:rPr>
+          <w:b/>
+          <w:sz w:val="24"/>
+          <w:szCs w:val="24"/>
+          <w:u w:val="single"/>
+        </w:rPr>
+        <w:t>Host serial interface configuration</w:t>
       </w:r>
     </w:p>
     <w:p>
@@ -9509,32 +9560,65 @@
         <w:rPr>
           <w:i/>
         </w:rPr>
-        <w:t>Primary host serial</w:t>
-      </w:r>
-      <w:r>
-        <w:t xml:space="preserve"> (Arduino Due only)</w:t>
+        <w:t xml:space="preserve">Host Serial </w:t>
+      </w:r>
+      <w:r>
+        <w:rPr>
+          <w:i/>
+        </w:rPr>
+        <w:t xml:space="preserve">… </w:t>
+      </w:r>
+      <w:r>
+        <w:rPr>
+          <w:i/>
+        </w:rPr>
+        <w:t>settings</w:t>
       </w:r>
       <w:r>
         <w:br/>
-        <w:t>Selects which serial interface is used as the p</w:t>
-      </w:r>
-      <w:r>
-        <w:t xml:space="preserve">rimary interface. All simulator </w:t>
-      </w:r>
-      <w:r>
-        <w:t xml:space="preserve">related output (such as the configuration menu) is sent to the </w:t>
-      </w:r>
-      <w:r>
-        <w:t xml:space="preserve">primary serial interface. Also, </w:t>
-      </w:r>
-      <w:r>
-        <w:t>when auto-detecting the serial device for capturing/replaying d</w:t>
-      </w:r>
-      <w:r>
-        <w:t xml:space="preserve">ata, only devices mapped to the </w:t>
-      </w:r>
-      <w:r>
-        <w:t>primary serial interface are considered.</w:t>
+      </w:r>
+      <w:r>
+        <w:t xml:space="preserve">For serial ports that support configuration settings other than baud rate, this opens a sub-menu to </w:t>
+      </w:r>
+      <w:r>
+        <w:br/>
+        <w:t>configure baud rate, number of bits, parity and number of stop bits. Otherwise it toggles the baud</w:t>
+      </w:r>
+      <w:r>
+        <w:br/>
+      </w:r>
+      <w:r>
+        <w:t xml:space="preserve">rate </w:t>
+      </w:r>
+      <w:r>
+        <w:t xml:space="preserve">used </w:t>
+      </w:r>
+      <w:r>
+        <w:t>for</w:t>
+      </w:r>
+      <w:r>
+        <w:t xml:space="preserve"> the </w:t>
+      </w:r>
+      <w:r>
+        <w:t>port</w:t>
+      </w:r>
+      <w:r>
+        <w:t xml:space="preserve"> (those ports always use 8N1 configuration)</w:t>
+      </w:r>
+      <w:r>
+        <w:t>.</w:t>
+      </w:r>
+      <w:r>
+        <w:t xml:space="preserve"> Note that different </w:t>
+      </w:r>
+      <w:r>
+        <w:t>ports</w:t>
+      </w:r>
+      <w:r>
+        <w:t xml:space="preserve"> may have different ranges of possible baud rates.</w:t>
+      </w:r>
+      <w:r>
+        <w:t xml:space="preserve"> See “Serial ports” section above.</w:t>
       </w:r>
     </w:p>
     <w:p>
@@ -9549,22 +9633,52 @@
         <w:rPr>
           <w:i/>
         </w:rPr>
+        <w:t>Primary host serial</w:t>
+      </w:r>
+      <w:r>
+        <w:t xml:space="preserve"> (Arduino Due only)</w:t>
+      </w:r>
+      <w:r>
+        <w:br/>
+        <w:t>Selects which serial interface is used as the p</w:t>
+      </w:r>
+      <w:r>
+        <w:t xml:space="preserve">rimary interface. All simulator </w:t>
+      </w:r>
+      <w:r>
+        <w:t xml:space="preserve">related output (such as the configuration menu) is sent to the </w:t>
+      </w:r>
+      <w:r>
+        <w:t xml:space="preserve">primary serial interface. Also, </w:t>
+      </w:r>
+      <w:r>
+        <w:t>when auto-detecting the serial device for capturing/replaying d</w:t>
+      </w:r>
+      <w:r>
+        <w:t xml:space="preserve">ata, only devices mapped to the </w:t>
+      </w:r>
+      <w:r>
+        <w:t>primary serial interface are considered.</w:t>
+      </w:r>
+    </w:p>
+    <w:p>
+      <w:pPr>
+        <w:pStyle w:val="ListParagraph"/>
+        <w:numPr>
+          <w:ilvl w:val="0"/>
+          <w:numId w:val="37"/>
+        </w:numPr>
+      </w:pPr>
+      <w:r>
+        <w:rPr>
+          <w:i/>
+        </w:rPr>
         <w:t>Apply host serial settings</w:t>
       </w:r>
       <w:r>
         <w:br/>
         <w:t>When making changes to the host serial settings (baud rate, primary interface), those are not applied immediately. Select this option to apply the modified settings.</w:t>
       </w:r>
-    </w:p>
-    <w:p>
-      <w:pPr>
-        <w:pStyle w:val="ListParagraph"/>
-      </w:pPr>
-    </w:p>
-    <w:p>
-      <w:pPr>
-        <w:pStyle w:val="ListParagraph"/>
-      </w:pPr>
     </w:p>
     <w:p>
       <w:pPr>
@@ -9597,7 +9711,15 @@
     </w:p>
     <w:p>
       <w:r>
-        <w:t>The simulator can emulate a 88-RTC-VI board which provides a real-time clock and vector interrupt capability</w:t>
+        <w:t xml:space="preserve">The simulator can emulate </w:t>
+      </w:r>
+      <w:proofErr w:type="gramStart"/>
+      <w:r>
+        <w:t>a</w:t>
+      </w:r>
+      <w:proofErr w:type="gramEnd"/>
+      <w:r>
+        <w:t xml:space="preserve"> 88-RTC-VI board which provides a real-time clock and vector interrupt capability</w:t>
       </w:r>
       <w:r>
         <w:br/>
@@ -10176,7 +10298,15 @@
       </w:r>
       <w:r>
         <w:br/>
-        <w:t>If enabled, the printer emulation will enforce timing similar to a real printer (although not necessarily matching the actual emulated printer model). Provides a printer-like effect when watching the output.</w:t>
+        <w:t xml:space="preserve">If enabled, the printer emulation will enforce timing </w:t>
+      </w:r>
+      <w:proofErr w:type="gramStart"/>
+      <w:r>
+        <w:t>similar to</w:t>
+      </w:r>
+      <w:proofErr w:type="gramEnd"/>
+      <w:r>
+        <w:t xml:space="preserve"> a real printer (although not necessarily matching the actual emulated printer model). Provides a printer-like effect when watching the output.</w:t>
       </w:r>
     </w:p>
     <w:p>
@@ -10209,7 +10339,13 @@
     </w:p>
     <w:p>
       <w:r>
-        <w:t>The simulator emulates four serial devices connected to the Altair:</w:t>
+        <w:t xml:space="preserve">The simulator emulates </w:t>
+      </w:r>
+      <w:r>
+        <w:t>up to six</w:t>
+      </w:r>
+      <w:r>
+        <w:t xml:space="preserve"> serial devices connected to the Altair:</w:t>
       </w:r>
     </w:p>
     <w:p>
@@ -10427,7 +10563,15 @@
         <w:t>110 baud</w:t>
       </w:r>
       <w:r>
-        <w:t xml:space="preserve"> may actually look more like 25 baud in real time</w:t>
+        <w:t xml:space="preserve"> may </w:t>
+      </w:r>
+      <w:proofErr w:type="gramStart"/>
+      <w:r>
+        <w:t>actually look</w:t>
+      </w:r>
+      <w:proofErr w:type="gramEnd"/>
+      <w:r>
+        <w:t xml:space="preserve"> more like 25 baud in real time</w:t>
       </w:r>
       <w:r>
         <w:t>.</w:t>
@@ -10485,7 +10629,15 @@
       </w:r>
       <w:r>
         <w:br/>
-        <w:t>When playing back data to the running program (e.g. the AM2 assembler), the program may need some extra processing time after a carriage return to process the previous line. This is done (as it would have been on the original) by sending a number of NUL (0) bytes after a carriage return. Note that this setting only affects the case when playing back examples stored in the simulator, not for captured data being played back. For captured data, make sure to set the program from which you are capturing to produce the proper number of NULs.</w:t>
+        <w:t xml:space="preserve">When playing back data to the running program (e.g. the AM2 assembler), the program may need some extra processing time after a carriage return to process the previous line. This is done (as it would have been on the original) by sending </w:t>
+      </w:r>
+      <w:proofErr w:type="gramStart"/>
+      <w:r>
+        <w:t>a number of</w:t>
+      </w:r>
+      <w:proofErr w:type="gramEnd"/>
+      <w:r>
+        <w:t xml:space="preserve"> NUL (0) bytes after a carriage return. Note that this setting only affects the case when playing back examples stored in the simulator, not for captured data being played back. For captured data, make sure to set the program from which you are capturing to produce the proper number of NULs.</w:t>
       </w:r>
     </w:p>
     <w:p>
@@ -10513,7 +10665,15 @@
         <w:t>th</w:t>
       </w:r>
       <w:r>
-        <w:t xml:space="preserve"> bit of a character to signal end-of-string, assuming that the output device only uses 7 bits. </w:t>
+        <w:t xml:space="preserve"> bit of a character to signal end-of-string, </w:t>
+      </w:r>
+      <w:proofErr w:type="gramStart"/>
+      <w:r>
+        <w:t>assuming that</w:t>
+      </w:r>
+      <w:proofErr w:type="gramEnd"/>
+      <w:r>
+        <w:t xml:space="preserve"> the output device only uses 7 bits. </w:t>
       </w:r>
       <w:r>
         <w:t xml:space="preserve">If this is the </w:t>
@@ -10550,8 +10710,16 @@
         <w:rPr>
           <w:i/>
         </w:rPr>
-        <w:t>Serial input uppercase</w:t>
-      </w:r>
+        <w:t xml:space="preserve">Serial input </w:t>
+      </w:r>
+      <w:proofErr w:type="gramStart"/>
+      <w:r>
+        <w:rPr>
+          <w:i/>
+        </w:rPr>
+        <w:t>uppercase</w:t>
+      </w:r>
+      <w:proofErr w:type="gramEnd"/>
       <w:r>
         <w:br/>
         <w:t>Some Altair programs (e.g. 4k BASIC) only display uppercase characters and expect all input to be uppercase characters. If this option is enabled, the simulator will translate any incoming lower-case character to upper-case.</w:t>
@@ -10790,7 +10958,7 @@
       <w:pPr>
         <w:pStyle w:val="Heading1"/>
       </w:pPr>
-      <w:bookmarkStart w:id="14" w:name="_Toc509952180"/>
+      <w:bookmarkStart w:id="14" w:name="_Toc511942004"/>
       <w:r>
         <w:lastRenderedPageBreak/>
         <w:t>File System Manager</w:t>
@@ -10798,67 +10966,27 @@
       <w:bookmarkEnd w:id="14"/>
     </w:p>
     <w:p>
-      <w:pPr>
-        <w:rPr>
-          <w:sz w:val="24"/>
-          <w:szCs w:val="24"/>
-        </w:rPr>
-      </w:pPr>
-      <w:r>
-        <w:rPr>
-          <w:sz w:val="24"/>
-          <w:szCs w:val="24"/>
-        </w:rPr>
+      <w:r>
         <w:t xml:space="preserve">The emulator includes a very simple mini file system to store the different types of data that can be saved/captured. </w:t>
       </w:r>
       <w:r>
-        <w:rPr>
-          <w:sz w:val="24"/>
-          <w:szCs w:val="24"/>
-        </w:rPr>
         <w:t>The</w:t>
       </w:r>
       <w:r>
-        <w:rPr>
-          <w:sz w:val="24"/>
-          <w:szCs w:val="24"/>
-        </w:rPr>
         <w:t xml:space="preserve"> file system manager can be invoked </w:t>
       </w:r>
       <w:r>
-        <w:rPr>
-          <w:sz w:val="24"/>
-          <w:szCs w:val="24"/>
-        </w:rPr>
         <w:t>by selecting (M) in</w:t>
       </w:r>
       <w:r>
-        <w:rPr>
-          <w:sz w:val="24"/>
-          <w:szCs w:val="24"/>
-        </w:rPr>
         <w:t xml:space="preserve"> the configuration menu</w:t>
       </w:r>
       <w:r>
-        <w:rPr>
-          <w:sz w:val="24"/>
-          <w:szCs w:val="24"/>
-        </w:rPr>
         <w:t>.</w:t>
       </w:r>
     </w:p>
     <w:p>
-      <w:pPr>
-        <w:rPr>
-          <w:sz w:val="24"/>
-          <w:szCs w:val="24"/>
-        </w:rPr>
-      </w:pPr>
-      <w:r>
-        <w:rPr>
-          <w:sz w:val="24"/>
-          <w:szCs w:val="24"/>
-        </w:rPr>
+      <w:r>
         <w:t>The file system manager supports the following commands:</w:t>
       </w:r>
     </w:p>
@@ -10869,24 +10997,14 @@
           <w:ilvl w:val="0"/>
           <w:numId w:val="21"/>
         </w:numPr>
-        <w:rPr>
-          <w:sz w:val="24"/>
-          <w:szCs w:val="24"/>
-        </w:rPr>
       </w:pPr>
       <w:r>
         <w:rPr>
           <w:b/>
-          <w:sz w:val="24"/>
-          <w:szCs w:val="24"/>
         </w:rPr>
         <w:t>F</w:t>
       </w:r>
       <w:r>
-        <w:rPr>
-          <w:sz w:val="24"/>
-          <w:szCs w:val="24"/>
-        </w:rPr>
         <w:t>: Format file system (erases all files)</w:t>
       </w:r>
     </w:p>
@@ -10897,24 +11015,14 @@
           <w:ilvl w:val="0"/>
           <w:numId w:val="21"/>
         </w:numPr>
-        <w:rPr>
-          <w:sz w:val="24"/>
-          <w:szCs w:val="24"/>
-        </w:rPr>
       </w:pPr>
       <w:r>
         <w:rPr>
           <w:b/>
-          <w:sz w:val="24"/>
-          <w:szCs w:val="24"/>
         </w:rPr>
         <w:t>d</w:t>
       </w:r>
       <w:r>
-        <w:rPr>
-          <w:sz w:val="24"/>
-          <w:szCs w:val="24"/>
-        </w:rPr>
         <w:t>: Delete a file from the file system</w:t>
       </w:r>
     </w:p>
@@ -10925,24 +11033,14 @@
           <w:ilvl w:val="0"/>
           <w:numId w:val="21"/>
         </w:numPr>
-        <w:rPr>
-          <w:sz w:val="24"/>
-          <w:szCs w:val="24"/>
-        </w:rPr>
       </w:pPr>
       <w:r>
         <w:rPr>
           <w:b/>
-          <w:sz w:val="24"/>
-          <w:szCs w:val="24"/>
         </w:rPr>
         <w:t>r</w:t>
       </w:r>
       <w:r>
-        <w:rPr>
-          <w:sz w:val="24"/>
-          <w:szCs w:val="24"/>
-        </w:rPr>
         <w:t>: Read a file and show contents on screen</w:t>
       </w:r>
     </w:p>
@@ -10961,7 +11059,7 @@
       <w:pPr>
         <w:pStyle w:val="Heading1"/>
       </w:pPr>
-      <w:bookmarkStart w:id="15" w:name="_Toc509952181"/>
+      <w:bookmarkStart w:id="15" w:name="_Toc511942005"/>
       <w:r>
         <w:t>Debugging Capabilities</w:t>
       </w:r>
@@ -11019,7 +11117,15 @@
         <w:ind w:left="720"/>
       </w:pPr>
       <w:r>
-        <w:t>0-9,a-f</w:t>
+        <w:t>0-</w:t>
+      </w:r>
+      <w:proofErr w:type="gramStart"/>
+      <w:r>
+        <w:t>9,a</w:t>
+      </w:r>
+      <w:proofErr w:type="gramEnd"/>
+      <w:r>
+        <w:t>-f</w:t>
       </w:r>
       <w:r>
         <w:tab/>
@@ -11490,7 +11596,7 @@
       <w:pPr>
         <w:pStyle w:val="Heading1"/>
       </w:pPr>
-      <w:bookmarkStart w:id="16" w:name="_Toc509952182"/>
+      <w:bookmarkStart w:id="16" w:name="_Toc511942006"/>
       <w:r>
         <w:lastRenderedPageBreak/>
         <w:t>Example program: Kill-the-bit game</w:t>
@@ -11960,6 +12066,7 @@
         </w:rPr>
         <w:tab/>
       </w:r>
+      <w:proofErr w:type="gramStart"/>
       <w:r>
         <w:rPr>
           <w:rFonts w:ascii="Courier New" w:hAnsi="Courier New" w:cs="Courier New"/>
@@ -11974,7 +12081,16 @@
           <w:sz w:val="18"/>
           <w:szCs w:val="18"/>
         </w:rPr>
-        <w:t xml:space="preserve">        </w:t>
+        <w:t xml:space="preserve">  </w:t>
+      </w:r>
+      <w:proofErr w:type="gramEnd"/>
+      <w:r>
+        <w:rPr>
+          <w:rFonts w:ascii="Courier New" w:hAnsi="Courier New" w:cs="Courier New"/>
+          <w:sz w:val="18"/>
+          <w:szCs w:val="18"/>
+        </w:rPr>
+        <w:t xml:space="preserve">      </w:t>
       </w:r>
       <w:r>
         <w:rPr>
@@ -12017,6 +12133,7 @@
         </w:rPr>
         <w:tab/>
       </w:r>
+      <w:proofErr w:type="gramStart"/>
       <w:r>
         <w:rPr>
           <w:rFonts w:ascii="Courier New" w:hAnsi="Courier New" w:cs="Courier New"/>
@@ -12031,7 +12148,16 @@
           <w:sz w:val="18"/>
           <w:szCs w:val="18"/>
         </w:rPr>
-        <w:t xml:space="preserve">        </w:t>
+        <w:t xml:space="preserve">  </w:t>
+      </w:r>
+      <w:proofErr w:type="gramEnd"/>
+      <w:r>
+        <w:rPr>
+          <w:rFonts w:ascii="Courier New" w:hAnsi="Courier New" w:cs="Courier New"/>
+          <w:sz w:val="18"/>
+          <w:szCs w:val="18"/>
+        </w:rPr>
+        <w:t xml:space="preserve">      </w:t>
       </w:r>
       <w:r>
         <w:rPr>
@@ -12074,6 +12200,7 @@
         </w:rPr>
         <w:tab/>
       </w:r>
+      <w:proofErr w:type="gramStart"/>
       <w:r>
         <w:rPr>
           <w:rFonts w:ascii="Courier New" w:hAnsi="Courier New" w:cs="Courier New"/>
@@ -12088,7 +12215,16 @@
           <w:sz w:val="18"/>
           <w:szCs w:val="18"/>
         </w:rPr>
-        <w:t xml:space="preserve">        </w:t>
+        <w:t xml:space="preserve">  </w:t>
+      </w:r>
+      <w:proofErr w:type="gramEnd"/>
+      <w:r>
+        <w:rPr>
+          <w:rFonts w:ascii="Courier New" w:hAnsi="Courier New" w:cs="Courier New"/>
+          <w:sz w:val="18"/>
+          <w:szCs w:val="18"/>
+        </w:rPr>
+        <w:t xml:space="preserve">      </w:t>
       </w:r>
       <w:r>
         <w:rPr>
@@ -12131,6 +12267,7 @@
         </w:rPr>
         <w:tab/>
       </w:r>
+      <w:proofErr w:type="gramStart"/>
       <w:r>
         <w:rPr>
           <w:rFonts w:ascii="Courier New" w:hAnsi="Courier New" w:cs="Courier New"/>
@@ -12145,7 +12282,16 @@
           <w:sz w:val="18"/>
           <w:szCs w:val="18"/>
         </w:rPr>
-        <w:t xml:space="preserve">        </w:t>
+        <w:t xml:space="preserve">  </w:t>
+      </w:r>
+      <w:proofErr w:type="gramEnd"/>
+      <w:r>
+        <w:rPr>
+          <w:rFonts w:ascii="Courier New" w:hAnsi="Courier New" w:cs="Courier New"/>
+          <w:sz w:val="18"/>
+          <w:szCs w:val="18"/>
+        </w:rPr>
+        <w:t xml:space="preserve">      </w:t>
       </w:r>
       <w:r>
         <w:rPr>
@@ -13497,6 +13643,7 @@
         <w:tab/>
       </w:r>
       <w:proofErr w:type="spellStart"/>
+      <w:proofErr w:type="gramStart"/>
       <w:r>
         <w:rPr>
           <w:rFonts w:ascii="Courier New" w:hAnsi="Courier New" w:cs="Courier New"/>
@@ -13506,6 +13653,7 @@
         <w:t>d,a</w:t>
       </w:r>
       <w:proofErr w:type="spellEnd"/>
+      <w:proofErr w:type="gramEnd"/>
       <w:r>
         <w:rPr>
           <w:rFonts w:ascii="Courier New" w:hAnsi="Courier New" w:cs="Courier New"/>
@@ -13706,6 +13854,7 @@
         </w:rPr>
         <w:tab/>
       </w:r>
+      <w:proofErr w:type="gramStart"/>
       <w:r>
         <w:rPr>
           <w:rFonts w:ascii="Courier New" w:hAnsi="Courier New" w:cs="Courier New"/>
@@ -13714,6 +13863,7 @@
         </w:rPr>
         <w:t>end</w:t>
       </w:r>
+      <w:proofErr w:type="gramEnd"/>
     </w:p>
     <w:p>
       <w:pPr>
@@ -13844,7 +13994,7 @@
       <w:pPr>
         <w:pStyle w:val="Heading1"/>
       </w:pPr>
-      <w:bookmarkStart w:id="17" w:name="_Toc509952183"/>
+      <w:bookmarkStart w:id="17" w:name="_Toc511942007"/>
       <w:r>
         <w:lastRenderedPageBreak/>
         <w:t>Loading 4k BASIC the old-school way</w:t>
@@ -14108,7 +14258,21 @@
         <w:rPr>
           <w:rFonts w:cs="Helvetica"/>
         </w:rPr>
-        <w:t xml:space="preserve"> you can choose other baud rates here but 110 baud is the speed at which a typical </w:t>
+        <w:t xml:space="preserve"> you can choose other baud rates here but 110 baud </w:t>
+      </w:r>
+      <w:proofErr w:type="gramStart"/>
+      <w:r>
+        <w:rPr>
+          <w:rFonts w:cs="Helvetica"/>
+        </w:rPr>
+        <w:t>is</w:t>
+      </w:r>
+      <w:proofErr w:type="gramEnd"/>
+      <w:r>
+        <w:rPr>
+          <w:rFonts w:cs="Helvetica"/>
+        </w:rPr>
+        <w:t xml:space="preserve"> the speed at which a typical </w:t>
       </w:r>
       <w:proofErr w:type="spellStart"/>
       <w:r>
@@ -14273,7 +14437,21 @@
         <w:rPr>
           <w:rFonts w:cs="Helvetica"/>
         </w:rPr>
-        <w:t>You may want to save the bootloader to a file so you can reuse it later</w:t>
+        <w:t xml:space="preserve">You may want to save the bootloader to a </w:t>
+      </w:r>
+      <w:proofErr w:type="gramStart"/>
+      <w:r>
+        <w:rPr>
+          <w:rFonts w:cs="Helvetica"/>
+        </w:rPr>
+        <w:t>file</w:t>
+      </w:r>
+      <w:proofErr w:type="gramEnd"/>
+      <w:r>
+        <w:rPr>
+          <w:rFonts w:cs="Helvetica"/>
+        </w:rPr>
+        <w:t xml:space="preserve"> so you can reuse it later</w:t>
       </w:r>
       <w:r>
         <w:rPr>
@@ -14726,7 +14904,7 @@
       <w:pPr>
         <w:pStyle w:val="Heading1"/>
       </w:pPr>
-      <w:bookmarkStart w:id="18" w:name="_Toc509952184"/>
+      <w:bookmarkStart w:id="18" w:name="_Toc511942008"/>
       <w:r>
         <w:lastRenderedPageBreak/>
         <w:t>Altair Time Sharing BASIC</w:t>
@@ -15262,7 +15440,21 @@
         <w:rPr>
           <w:rFonts w:cs="Helvetica"/>
         </w:rPr>
-        <w:t>After everything is set, you may want to save the configuration so you can later just load it.</w:t>
+        <w:t xml:space="preserve">After everything is set, you may want to save the </w:t>
+      </w:r>
+      <w:proofErr w:type="gramStart"/>
+      <w:r>
+        <w:rPr>
+          <w:rFonts w:cs="Helvetica"/>
+        </w:rPr>
+        <w:t>configuration</w:t>
+      </w:r>
+      <w:proofErr w:type="gramEnd"/>
+      <w:r>
+        <w:rPr>
+          <w:rFonts w:cs="Helvetica"/>
+        </w:rPr>
+        <w:t xml:space="preserve"> so you can later just load it.</w:t>
       </w:r>
     </w:p>
     <w:p>
@@ -15869,7 +16061,7 @@
       <w:pPr>
         <w:pStyle w:val="Heading1"/>
       </w:pPr>
-      <w:bookmarkStart w:id="20" w:name="_Toc509952185"/>
+      <w:bookmarkStart w:id="20" w:name="_Toc511942009"/>
       <w:r>
         <w:lastRenderedPageBreak/>
         <w:t>Music System</w:t>
@@ -15960,7 +16152,21 @@
         <w:rPr>
           <w:rFonts w:cs="Helvetica"/>
         </w:rPr>
-        <w:t xml:space="preserve">You can run the music system on the simulator without any changes but in order to get any actual sound you will need to add just a minimal </w:t>
+        <w:t xml:space="preserve">You can run the music system on the simulator without any changes but </w:t>
+      </w:r>
+      <w:proofErr w:type="gramStart"/>
+      <w:r>
+        <w:rPr>
+          <w:rFonts w:cs="Helvetica"/>
+        </w:rPr>
+        <w:t>in order to</w:t>
+      </w:r>
+      <w:proofErr w:type="gramEnd"/>
+      <w:r>
+        <w:rPr>
+          <w:rFonts w:cs="Helvetica"/>
+        </w:rPr>
+        <w:t xml:space="preserve"> get any actual sound you will need to add just a minimal </w:t>
       </w:r>
       <w:r>
         <w:rPr>
@@ -16096,7 +16302,21 @@
         <w:rPr>
           <w:rFonts w:cs="Helvetica"/>
         </w:rPr>
-        <w:t>. The output is a line level mono signal that can be connected to the input of any amplified speaker system. It is not strong enough to drive headphones although but some mini earphones do produce a (not very loud) sound when plugged in.</w:t>
+        <w:t xml:space="preserve">. The output is a line level mono signal that can be connected to the input of any amplified speaker system. It is not strong enough to drive headphones </w:t>
+      </w:r>
+      <w:proofErr w:type="gramStart"/>
+      <w:r>
+        <w:rPr>
+          <w:rFonts w:cs="Helvetica"/>
+        </w:rPr>
+        <w:t>although</w:t>
+      </w:r>
+      <w:proofErr w:type="gramEnd"/>
+      <w:r>
+        <w:rPr>
+          <w:rFonts w:cs="Helvetica"/>
+        </w:rPr>
+        <w:t xml:space="preserve"> but some mini earphones do produce a (not very loud) sound when plugged in.</w:t>
       </w:r>
     </w:p>
     <w:p>
@@ -16588,13 +16808,27 @@
         <w:rPr>
           <w:rFonts w:cs="Helvetica"/>
         </w:rPr>
-        <w:t>Now we need to get some music into the system. Mike Douglas has collected a n</w:t>
-      </w:r>
-      <w:r>
-        <w:rPr>
-          <w:rFonts w:cs="Helvetica"/>
-        </w:rPr>
-        <w:t>umber of music examples for</w:t>
+        <w:t xml:space="preserve">Now we need to get some music into the system. Mike Douglas has collected </w:t>
+      </w:r>
+      <w:proofErr w:type="gramStart"/>
+      <w:r>
+        <w:rPr>
+          <w:rFonts w:cs="Helvetica"/>
+        </w:rPr>
+        <w:t>a n</w:t>
+      </w:r>
+      <w:r>
+        <w:rPr>
+          <w:rFonts w:cs="Helvetica"/>
+        </w:rPr>
+        <w:t>umber of</w:t>
+      </w:r>
+      <w:proofErr w:type="gramEnd"/>
+      <w:r>
+        <w:rPr>
+          <w:rFonts w:cs="Helvetica"/>
+        </w:rPr>
+        <w:t xml:space="preserve"> music examples for</w:t>
       </w:r>
       <w:r>
         <w:rPr>
@@ -17947,7 +18181,7 @@
       <w:pPr>
         <w:pStyle w:val="Heading1"/>
       </w:pPr>
-      <w:bookmarkStart w:id="22" w:name="_Toc509952186"/>
+      <w:bookmarkStart w:id="22" w:name="_Toc511942010"/>
       <w:r>
         <w:lastRenderedPageBreak/>
         <w:t>MITS Programming System II</w:t>
@@ -18539,7 +18773,21 @@
         <w:rPr>
           <w:rFonts w:cs="Helvetica"/>
         </w:rPr>
-        <w:t>: "OPN ABS,AC&lt;</w:t>
+        <w:t xml:space="preserve">: "OPN </w:t>
+      </w:r>
+      <w:proofErr w:type="gramStart"/>
+      <w:r>
+        <w:rPr>
+          <w:rFonts w:cs="Helvetica"/>
+        </w:rPr>
+        <w:t>ABS,AC</w:t>
+      </w:r>
+      <w:proofErr w:type="gramEnd"/>
+      <w:r>
+        <w:rPr>
+          <w:rFonts w:cs="Helvetica"/>
+        </w:rPr>
+        <w:t>&lt;</w:t>
       </w:r>
       <w:proofErr w:type="spellStart"/>
       <w:r>
@@ -19069,7 +19317,21 @@
         <w:rPr>
           <w:rFonts w:cs="Helvetica"/>
         </w:rPr>
-        <w:t>with line numbers. “W” displays the file without line numbers. “D line[,line]” deletes line(s). “R</w:t>
+        <w:t>with line numbers. “W” displays the file without line numbers. “D line</w:t>
+      </w:r>
+      <w:proofErr w:type="gramStart"/>
+      <w:r>
+        <w:rPr>
+          <w:rFonts w:cs="Helvetica"/>
+        </w:rPr>
+        <w:t>[,line</w:t>
+      </w:r>
+      <w:proofErr w:type="gramEnd"/>
+      <w:r>
+        <w:rPr>
+          <w:rFonts w:cs="Helvetica"/>
+        </w:rPr>
+        <w:t>]” deletes line(s). “R</w:t>
       </w:r>
       <w:r>
         <w:rPr>
@@ -19199,7 +19461,21 @@
         <w:rPr>
           <w:rFonts w:cs="Helvetica"/>
         </w:rPr>
-        <w:t>Where “start label” is the program entry point, “program name” is a three character program</w:t>
+        <w:t xml:space="preserve">Where “start label” is the program entry point, “program name” is a </w:t>
+      </w:r>
+      <w:proofErr w:type="gramStart"/>
+      <w:r>
+        <w:rPr>
+          <w:rFonts w:cs="Helvetica"/>
+        </w:rPr>
+        <w:t>three character</w:t>
+      </w:r>
+      <w:proofErr w:type="gramEnd"/>
+      <w:r>
+        <w:rPr>
+          <w:rFonts w:cs="Helvetica"/>
+        </w:rPr>
+        <w:t xml:space="preserve"> program</w:t>
       </w:r>
     </w:p>
     <w:p>
@@ -19251,7 +19527,21 @@
         <w:rPr>
           <w:rFonts w:cs="Helvetica"/>
         </w:rPr>
-        <w:t>ASCII (text file): Type, “OPN FIL,EB,A&lt;</w:t>
+        <w:t xml:space="preserve">ASCII (text file): Type, “OPN </w:t>
+      </w:r>
+      <w:proofErr w:type="gramStart"/>
+      <w:r>
+        <w:rPr>
+          <w:rFonts w:cs="Helvetica"/>
+        </w:rPr>
+        <w:t>FIL,EB</w:t>
+      </w:r>
+      <w:proofErr w:type="gramEnd"/>
+      <w:r>
+        <w:rPr>
+          <w:rFonts w:cs="Helvetica"/>
+        </w:rPr>
+        <w:t>,A&lt;</w:t>
       </w:r>
       <w:proofErr w:type="spellStart"/>
       <w:r>
@@ -19519,7 +19809,21 @@
         <w:rPr>
           <w:rFonts w:cs="Helvetica"/>
         </w:rPr>
-        <w:t>&gt;” where name is the three character name for the program. The program</w:t>
+        <w:t xml:space="preserve">&gt;” where name is the </w:t>
+      </w:r>
+      <w:proofErr w:type="gramStart"/>
+      <w:r>
+        <w:rPr>
+          <w:rFonts w:cs="Helvetica"/>
+        </w:rPr>
+        <w:t>three character</w:t>
+      </w:r>
+      <w:proofErr w:type="gramEnd"/>
+      <w:r>
+        <w:rPr>
+          <w:rFonts w:cs="Helvetica"/>
+        </w:rPr>
+        <w:t xml:space="preserve"> name for the program. The program</w:t>
       </w:r>
       <w:r>
         <w:rPr>
@@ -19679,6 +19983,7 @@
         <w:t xml:space="preserve">Two versions of the assembler are available. Each are about 3K in length. ASM (assembler version 1) loads at the same address as the editor (0xA40). This is inconvenient for the iterative cycle of edit, assemble and test. As an alternative, AM2 (assembler version 2) loads just above the editor at 0x1350 – 0x1D78. The assembler’s symbol table grows up from 0x1D78. Note that the default location of the edit buffer conflicts with the load address of AM2 as the edit buffer grows. Before using the editor for longer programs, the location of the edit buffer should </w:t>
       </w:r>
       <w:proofErr w:type="spellStart"/>
+      <w:proofErr w:type="gramStart"/>
       <w:r>
         <w:rPr>
           <w:rFonts w:cs="Helvetica"/>
@@ -19686,6 +19991,7 @@
         <w:t>moved</w:t>
       </w:r>
       <w:proofErr w:type="spellEnd"/>
+      <w:proofErr w:type="gramEnd"/>
       <w:r>
         <w:rPr>
           <w:rFonts w:cs="Helvetica"/>
@@ -19737,6 +20043,7 @@
         <w:t xml:space="preserve">The debugger is </w:t>
       </w:r>
       <w:proofErr w:type="spellStart"/>
+      <w:proofErr w:type="gramStart"/>
       <w:r>
         <w:rPr>
           <w:rFonts w:cs="Helvetica"/>
@@ -19744,6 +20051,7 @@
         <w:t>is</w:t>
       </w:r>
       <w:proofErr w:type="spellEnd"/>
+      <w:proofErr w:type="gramEnd"/>
       <w:r>
         <w:rPr>
           <w:rFonts w:cs="Helvetica"/>
@@ -19826,11 +20134,19 @@
         <w:br/>
         <w:t xml:space="preserve">Type “OPN </w:t>
       </w:r>
-      <w:r>
-        <w:rPr>
-          <w:rFonts w:cs="Helvetica"/>
-        </w:rPr>
-        <w:t>FIL,AC,A&lt;</w:t>
+      <w:proofErr w:type="gramStart"/>
+      <w:r>
+        <w:rPr>
+          <w:rFonts w:cs="Helvetica"/>
+        </w:rPr>
+        <w:t>FIL,AC</w:t>
+      </w:r>
+      <w:proofErr w:type="gramEnd"/>
+      <w:r>
+        <w:rPr>
+          <w:rFonts w:cs="Helvetica"/>
+        </w:rPr>
+        <w:t>,A&lt;</w:t>
       </w:r>
       <w:proofErr w:type="spellStart"/>
       <w:r>
@@ -19928,7 +20244,21 @@
         <w:rPr>
           <w:rFonts w:cs="Helvetica"/>
         </w:rPr>
-        <w:t>assembler input: Type “OPN FIL,EB,A&lt;</w:t>
+        <w:t xml:space="preserve">assembler input: Type “OPN </w:t>
+      </w:r>
+      <w:proofErr w:type="gramStart"/>
+      <w:r>
+        <w:rPr>
+          <w:rFonts w:cs="Helvetica"/>
+        </w:rPr>
+        <w:t>FIL,EB</w:t>
+      </w:r>
+      <w:proofErr w:type="gramEnd"/>
+      <w:r>
+        <w:rPr>
+          <w:rFonts w:cs="Helvetica"/>
+        </w:rPr>
+        <w:t>,A&lt;</w:t>
       </w:r>
       <w:proofErr w:type="spellStart"/>
       <w:r>
@@ -20036,7 +20366,14 @@
         <w:rPr>
           <w:rFonts w:cs="Helvetica"/>
         </w:rPr>
-        <w:t>&gt;” where “name” is the three</w:t>
+        <w:t xml:space="preserve">&gt;” where “name” is the </w:t>
+      </w:r>
+      <w:proofErr w:type="gramStart"/>
+      <w:r>
+        <w:rPr>
+          <w:rFonts w:cs="Helvetica"/>
+        </w:rPr>
+        <w:t>three</w:t>
       </w:r>
       <w:r>
         <w:rPr>
@@ -20048,7 +20385,14 @@
         <w:rPr>
           <w:rFonts w:cs="Helvetica"/>
         </w:rPr>
-        <w:t>character source file name for the assembler to read. The source file is then read directly from</w:t>
+        <w:t>character</w:t>
+      </w:r>
+      <w:proofErr w:type="gramEnd"/>
+      <w:r>
+        <w:rPr>
+          <w:rFonts w:cs="Helvetica"/>
+        </w:rPr>
+        <w:t xml:space="preserve"> source file name for the assembler to read. The source file is then read directly from</w:t>
       </w:r>
       <w:r>
         <w:rPr>
@@ -20584,8 +20928,18 @@
           <w:sz w:val="20"/>
           <w:szCs w:val="20"/>
         </w:rPr>
-        <w:t>OPN ABS,AC</w:t>
-      </w:r>
+        <w:t xml:space="preserve">OPN </w:t>
+      </w:r>
+      <w:proofErr w:type="gramStart"/>
+      <w:r>
+        <w:rPr>
+          <w:rFonts w:cs="Helvetica"/>
+          <w:sz w:val="20"/>
+          <w:szCs w:val="20"/>
+        </w:rPr>
+        <w:t>ABS,AC</w:t>
+      </w:r>
+      <w:proofErr w:type="gramEnd"/>
       <w:r>
         <w:rPr>
           <w:rFonts w:cs="Helvetica"/>
@@ -21226,8 +21580,18 @@
           <w:sz w:val="20"/>
           <w:szCs w:val="20"/>
         </w:rPr>
-        <w:t>OPN ABS,AC</w:t>
-      </w:r>
+        <w:t xml:space="preserve">OPN </w:t>
+      </w:r>
+      <w:proofErr w:type="gramStart"/>
+      <w:r>
+        <w:rPr>
+          <w:rFonts w:cs="Helvetica"/>
+          <w:sz w:val="20"/>
+          <w:szCs w:val="20"/>
+        </w:rPr>
+        <w:t>ABS,AC</w:t>
+      </w:r>
+      <w:proofErr w:type="gramEnd"/>
       <w:r>
         <w:rPr>
           <w:rFonts w:cs="Helvetica"/>
@@ -22267,7 +22631,25 @@
           <w:sz w:val="20"/>
           <w:szCs w:val="20"/>
         </w:rPr>
-        <w:t>OPN FIL,EB,A</w:t>
+        <w:t xml:space="preserve">OPN </w:t>
+      </w:r>
+      <w:proofErr w:type="gramStart"/>
+      <w:r>
+        <w:rPr>
+          <w:rFonts w:cs="Helvetica"/>
+          <w:sz w:val="20"/>
+          <w:szCs w:val="20"/>
+        </w:rPr>
+        <w:t>FIL,EB</w:t>
+      </w:r>
+      <w:proofErr w:type="gramEnd"/>
+      <w:r>
+        <w:rPr>
+          <w:rFonts w:cs="Helvetica"/>
+          <w:sz w:val="20"/>
+          <w:szCs w:val="20"/>
+        </w:rPr>
+        <w:t>,A</w:t>
       </w:r>
       <w:r>
         <w:rPr>
@@ -22771,8 +23153,18 @@
           <w:sz w:val="20"/>
           <w:szCs w:val="20"/>
         </w:rPr>
-        <w:t>OPN ABS,AC</w:t>
-      </w:r>
+        <w:t xml:space="preserve">OPN </w:t>
+      </w:r>
+      <w:proofErr w:type="gramStart"/>
+      <w:r>
+        <w:rPr>
+          <w:rFonts w:cs="Helvetica"/>
+          <w:sz w:val="20"/>
+          <w:szCs w:val="20"/>
+        </w:rPr>
+        <w:t>ABS,AC</w:t>
+      </w:r>
+      <w:proofErr w:type="gramEnd"/>
       <w:r>
         <w:rPr>
           <w:rFonts w:cs="Helvetica"/>
@@ -23680,7 +24072,25 @@
           <w:sz w:val="20"/>
           <w:szCs w:val="20"/>
         </w:rPr>
-        <w:t>OPN FIL,EB,A</w:t>
+        <w:t xml:space="preserve">OPN </w:t>
+      </w:r>
+      <w:proofErr w:type="gramStart"/>
+      <w:r>
+        <w:rPr>
+          <w:rFonts w:cs="Helvetica"/>
+          <w:sz w:val="20"/>
+          <w:szCs w:val="20"/>
+        </w:rPr>
+        <w:t>FIL,EB</w:t>
+      </w:r>
+      <w:proofErr w:type="gramEnd"/>
+      <w:r>
+        <w:rPr>
+          <w:rFonts w:cs="Helvetica"/>
+          <w:sz w:val="20"/>
+          <w:szCs w:val="20"/>
+        </w:rPr>
+        <w:t>,A</w:t>
       </w:r>
       <w:r>
         <w:rPr>
@@ -23718,16 +24128,26 @@
           <w:sz w:val="20"/>
           <w:szCs w:val="20"/>
         </w:rPr>
-        <w:t>AM2(S</w:t>
-      </w:r>
+        <w:t>AM2(</w:t>
+      </w:r>
+      <w:proofErr w:type="gramStart"/>
       <w:r>
         <w:rPr>
           <w:rFonts w:cs="Helvetica"/>
           <w:sz w:val="20"/>
           <w:szCs w:val="20"/>
         </w:rPr>
+        <w:t>S</w:t>
+      </w:r>
+      <w:r>
+        <w:rPr>
+          <w:rFonts w:cs="Helvetica"/>
+          <w:sz w:val="20"/>
+          <w:szCs w:val="20"/>
+        </w:rPr>
         <w:t>,A</w:t>
       </w:r>
+      <w:proofErr w:type="gramEnd"/>
       <w:r>
         <w:rPr>
           <w:rFonts w:cs="Helvetica"/>
@@ -24248,7 +24668,7 @@
       <w:pPr>
         <w:pStyle w:val="Heading1"/>
       </w:pPr>
-      <w:bookmarkStart w:id="23" w:name="_Toc509952187"/>
+      <w:bookmarkStart w:id="23" w:name="_Toc511942011"/>
       <w:r>
         <w:lastRenderedPageBreak/>
         <w:t>8080 Instruction Set</w:t>
@@ -24328,7 +24748,21 @@
         <w:rPr>
           <w:rFonts w:ascii="Courier New" w:hAnsi="Courier New" w:cs="Courier New"/>
         </w:rPr>
-        <w:t xml:space="preserve">    RP  = Register pair (16 bit)</w:t>
+        <w:t xml:space="preserve">    </w:t>
+      </w:r>
+      <w:proofErr w:type="gramStart"/>
+      <w:r>
+        <w:rPr>
+          <w:rFonts w:ascii="Courier New" w:hAnsi="Courier New" w:cs="Courier New"/>
+        </w:rPr>
+        <w:t>RP  =</w:t>
+      </w:r>
+      <w:proofErr w:type="gramEnd"/>
+      <w:r>
+        <w:rPr>
+          <w:rFonts w:ascii="Courier New" w:hAnsi="Courier New" w:cs="Courier New"/>
+        </w:rPr>
+        <w:t xml:space="preserve"> Register pair (16 bit)</w:t>
       </w:r>
     </w:p>
     <w:p>
@@ -24342,7 +24776,21 @@
         <w:rPr>
           <w:rFonts w:ascii="Courier New" w:hAnsi="Courier New" w:cs="Courier New"/>
         </w:rPr>
-        <w:t xml:space="preserve">    #   = 8 or 16 bit immediate operand</w:t>
+        <w:t xml:space="preserve">    #   = 8 or </w:t>
+      </w:r>
+      <w:proofErr w:type="gramStart"/>
+      <w:r>
+        <w:rPr>
+          <w:rFonts w:ascii="Courier New" w:hAnsi="Courier New" w:cs="Courier New"/>
+        </w:rPr>
+        <w:t>16 bit</w:t>
+      </w:r>
+      <w:proofErr w:type="gramEnd"/>
+      <w:r>
+        <w:rPr>
+          <w:rFonts w:ascii="Courier New" w:hAnsi="Courier New" w:cs="Courier New"/>
+        </w:rPr>
+        <w:t xml:space="preserve"> immediate operand</w:t>
       </w:r>
     </w:p>
     <w:p>
@@ -24356,7 +24804,21 @@
         <w:rPr>
           <w:rFonts w:ascii="Courier New" w:hAnsi="Courier New" w:cs="Courier New"/>
         </w:rPr>
-        <w:t xml:space="preserve">    a   = 16 bit Memory address</w:t>
+        <w:t xml:space="preserve">    a   = </w:t>
+      </w:r>
+      <w:proofErr w:type="gramStart"/>
+      <w:r>
+        <w:rPr>
+          <w:rFonts w:ascii="Courier New" w:hAnsi="Courier New" w:cs="Courier New"/>
+        </w:rPr>
+        <w:t>16 bit</w:t>
+      </w:r>
+      <w:proofErr w:type="gramEnd"/>
+      <w:r>
+        <w:rPr>
+          <w:rFonts w:ascii="Courier New" w:hAnsi="Courier New" w:cs="Courier New"/>
+        </w:rPr>
+        <w:t xml:space="preserve"> Memory address</w:t>
       </w:r>
     </w:p>
     <w:p>
@@ -24370,7 +24832,21 @@
         <w:rPr>
           <w:rFonts w:ascii="Courier New" w:hAnsi="Courier New" w:cs="Courier New"/>
         </w:rPr>
-        <w:t xml:space="preserve">    p   = 8 bit port address</w:t>
+        <w:t xml:space="preserve">    p   = </w:t>
+      </w:r>
+      <w:proofErr w:type="gramStart"/>
+      <w:r>
+        <w:rPr>
+          <w:rFonts w:ascii="Courier New" w:hAnsi="Courier New" w:cs="Courier New"/>
+        </w:rPr>
+        <w:t>8 bit</w:t>
+      </w:r>
+      <w:proofErr w:type="gramEnd"/>
+      <w:r>
+        <w:rPr>
+          <w:rFonts w:ascii="Courier New" w:hAnsi="Courier New" w:cs="Courier New"/>
+        </w:rPr>
+        <w:t xml:space="preserve"> port address</w:t>
       </w:r>
     </w:p>
     <w:p>
@@ -24423,6 +24899,7 @@
         <w:t xml:space="preserve">    </w:t>
       </w:r>
       <w:proofErr w:type="spellStart"/>
+      <w:proofErr w:type="gramStart"/>
       <w:r>
         <w:rPr>
           <w:rFonts w:ascii="Courier New" w:hAnsi="Courier New" w:cs="Courier New"/>
@@ -24434,7 +24911,14 @@
         <w:rPr>
           <w:rFonts w:ascii="Courier New" w:hAnsi="Courier New" w:cs="Courier New"/>
         </w:rPr>
-        <w:t xml:space="preserve">  = Data byte (8 bit)</w:t>
+        <w:t xml:space="preserve">  =</w:t>
+      </w:r>
+      <w:proofErr w:type="gramEnd"/>
+      <w:r>
+        <w:rPr>
+          <w:rFonts w:ascii="Courier New" w:hAnsi="Courier New" w:cs="Courier New"/>
+        </w:rPr>
+        <w:t xml:space="preserve"> Data byte (8 bit)</w:t>
       </w:r>
     </w:p>
     <w:p>
@@ -24451,6 +24935,7 @@
         <w:t xml:space="preserve">    </w:t>
       </w:r>
       <w:proofErr w:type="spellStart"/>
+      <w:proofErr w:type="gramStart"/>
       <w:r>
         <w:rPr>
           <w:rFonts w:ascii="Courier New" w:hAnsi="Courier New" w:cs="Courier New"/>
@@ -24462,7 +24947,14 @@
         <w:rPr>
           <w:rFonts w:ascii="Courier New" w:hAnsi="Courier New" w:cs="Courier New"/>
         </w:rPr>
-        <w:t xml:space="preserve">  = Low byte of 16 bit value</w:t>
+        <w:t xml:space="preserve">  =</w:t>
+      </w:r>
+      <w:proofErr w:type="gramEnd"/>
+      <w:r>
+        <w:rPr>
+          <w:rFonts w:ascii="Courier New" w:hAnsi="Courier New" w:cs="Courier New"/>
+        </w:rPr>
+        <w:t xml:space="preserve"> Low byte of 16 bit value</w:t>
       </w:r>
     </w:p>
     <w:p>
@@ -24479,6 +24971,7 @@
         <w:t xml:space="preserve">    </w:t>
       </w:r>
       <w:proofErr w:type="spellStart"/>
+      <w:proofErr w:type="gramStart"/>
       <w:r>
         <w:rPr>
           <w:rFonts w:ascii="Courier New" w:hAnsi="Courier New" w:cs="Courier New"/>
@@ -24490,7 +24983,14 @@
         <w:rPr>
           <w:rFonts w:ascii="Courier New" w:hAnsi="Courier New" w:cs="Courier New"/>
         </w:rPr>
-        <w:t xml:space="preserve">  = High byte of 16 bit value</w:t>
+        <w:t xml:space="preserve">  =</w:t>
+      </w:r>
+      <w:proofErr w:type="gramEnd"/>
+      <w:r>
+        <w:rPr>
+          <w:rFonts w:ascii="Courier New" w:hAnsi="Courier New" w:cs="Courier New"/>
+        </w:rPr>
+        <w:t xml:space="preserve"> High byte of 16 bit value</w:t>
       </w:r>
     </w:p>
     <w:p>
@@ -24504,7 +25004,21 @@
         <w:rPr>
           <w:rFonts w:ascii="Courier New" w:hAnsi="Courier New" w:cs="Courier New"/>
         </w:rPr>
-        <w:t xml:space="preserve">    pa  = Port address (8 bit)</w:t>
+        <w:t xml:space="preserve">    </w:t>
+      </w:r>
+      <w:proofErr w:type="gramStart"/>
+      <w:r>
+        <w:rPr>
+          <w:rFonts w:ascii="Courier New" w:hAnsi="Courier New" w:cs="Courier New"/>
+        </w:rPr>
+        <w:t>pa  =</w:t>
+      </w:r>
+      <w:proofErr w:type="gramEnd"/>
+      <w:r>
+        <w:rPr>
+          <w:rFonts w:ascii="Courier New" w:hAnsi="Courier New" w:cs="Courier New"/>
+        </w:rPr>
+        <w:t xml:space="preserve"> Port address (8 bit)</w:t>
       </w:r>
     </w:p>
     <w:p>
@@ -24562,7 +25076,21 @@
         <w:rPr>
           <w:rFonts w:ascii="Courier New" w:hAnsi="Courier New" w:cs="Courier New"/>
         </w:rPr>
-        <w:t xml:space="preserve">    111=A   (Accumulator)</w:t>
+        <w:t xml:space="preserve">    111=A</w:t>
+      </w:r>
+      <w:proofErr w:type="gramStart"/>
+      <w:r>
+        <w:rPr>
+          <w:rFonts w:ascii="Courier New" w:hAnsi="Courier New" w:cs="Courier New"/>
+        </w:rPr>
+        <w:t xml:space="preserve">   (</w:t>
+      </w:r>
+      <w:proofErr w:type="gramEnd"/>
+      <w:r>
+        <w:rPr>
+          <w:rFonts w:ascii="Courier New" w:hAnsi="Courier New" w:cs="Courier New"/>
+        </w:rPr>
+        <w:t>Accumulator)</w:t>
       </w:r>
     </w:p>
     <w:p>
@@ -24660,7 +25188,21 @@
         <w:rPr>
           <w:rFonts w:ascii="Courier New" w:hAnsi="Courier New" w:cs="Courier New"/>
         </w:rPr>
-        <w:t xml:space="preserve">    110=M   (Memory reference through address in H:L)</w:t>
+        <w:t xml:space="preserve">    110=M</w:t>
+      </w:r>
+      <w:proofErr w:type="gramStart"/>
+      <w:r>
+        <w:rPr>
+          <w:rFonts w:ascii="Courier New" w:hAnsi="Courier New" w:cs="Courier New"/>
+        </w:rPr>
+        <w:t xml:space="preserve">   (</w:t>
+      </w:r>
+      <w:proofErr w:type="gramEnd"/>
+      <w:r>
+        <w:rPr>
+          <w:rFonts w:ascii="Courier New" w:hAnsi="Courier New" w:cs="Courier New"/>
+        </w:rPr>
+        <w:t>Memory reference through address in H:L)</w:t>
       </w:r>
     </w:p>
     <w:p>
@@ -24696,7 +25238,21 @@
         <w:rPr>
           <w:rFonts w:ascii="Courier New" w:hAnsi="Courier New" w:cs="Courier New"/>
         </w:rPr>
-        <w:t xml:space="preserve">    00=BC   (B:C as 16 bit register)</w:t>
+        <w:t xml:space="preserve">    00=BC</w:t>
+      </w:r>
+      <w:proofErr w:type="gramStart"/>
+      <w:r>
+        <w:rPr>
+          <w:rFonts w:ascii="Courier New" w:hAnsi="Courier New" w:cs="Courier New"/>
+        </w:rPr>
+        <w:t xml:space="preserve">   (</w:t>
+      </w:r>
+      <w:proofErr w:type="gramEnd"/>
+      <w:r>
+        <w:rPr>
+          <w:rFonts w:ascii="Courier New" w:hAnsi="Courier New" w:cs="Courier New"/>
+        </w:rPr>
+        <w:t>B:C as 16 bit register)</w:t>
       </w:r>
     </w:p>
     <w:p>
@@ -24710,7 +25266,21 @@
         <w:rPr>
           <w:rFonts w:ascii="Courier New" w:hAnsi="Courier New" w:cs="Courier New"/>
         </w:rPr>
-        <w:t xml:space="preserve">    01=DE   (D:E as 16 bit register)</w:t>
+        <w:t xml:space="preserve">    01=DE</w:t>
+      </w:r>
+      <w:proofErr w:type="gramStart"/>
+      <w:r>
+        <w:rPr>
+          <w:rFonts w:ascii="Courier New" w:hAnsi="Courier New" w:cs="Courier New"/>
+        </w:rPr>
+        <w:t xml:space="preserve">   (</w:t>
+      </w:r>
+      <w:proofErr w:type="gramEnd"/>
+      <w:r>
+        <w:rPr>
+          <w:rFonts w:ascii="Courier New" w:hAnsi="Courier New" w:cs="Courier New"/>
+        </w:rPr>
+        <w:t>D:E as 16 bit register)</w:t>
       </w:r>
     </w:p>
     <w:p>
@@ -24724,7 +25294,21 @@
         <w:rPr>
           <w:rFonts w:ascii="Courier New" w:hAnsi="Courier New" w:cs="Courier New"/>
         </w:rPr>
-        <w:t xml:space="preserve">    10=HL   (H:L as 16 bit register)</w:t>
+        <w:t xml:space="preserve">    10=HL</w:t>
+      </w:r>
+      <w:proofErr w:type="gramStart"/>
+      <w:r>
+        <w:rPr>
+          <w:rFonts w:ascii="Courier New" w:hAnsi="Courier New" w:cs="Courier New"/>
+        </w:rPr>
+        <w:t xml:space="preserve">   (</w:t>
+      </w:r>
+      <w:proofErr w:type="gramEnd"/>
+      <w:r>
+        <w:rPr>
+          <w:rFonts w:ascii="Courier New" w:hAnsi="Courier New" w:cs="Courier New"/>
+        </w:rPr>
+        <w:t>H:L as 16 bit register)</w:t>
       </w:r>
     </w:p>
     <w:p>
@@ -24738,7 +25322,21 @@
         <w:rPr>
           <w:rFonts w:ascii="Courier New" w:hAnsi="Courier New" w:cs="Courier New"/>
         </w:rPr>
-        <w:t xml:space="preserve">    11=SP   (Stack pointer, refers to PSW (FLAGS:A) for PUSH/POP)</w:t>
+        <w:t xml:space="preserve">    11=SP</w:t>
+      </w:r>
+      <w:proofErr w:type="gramStart"/>
+      <w:r>
+        <w:rPr>
+          <w:rFonts w:ascii="Courier New" w:hAnsi="Courier New" w:cs="Courier New"/>
+        </w:rPr>
+        <w:t xml:space="preserve">   (</w:t>
+      </w:r>
+      <w:proofErr w:type="gramEnd"/>
+      <w:r>
+        <w:rPr>
+          <w:rFonts w:ascii="Courier New" w:hAnsi="Courier New" w:cs="Courier New"/>
+        </w:rPr>
+        <w:t>Stack pointer, refers to PSW (FLAGS:A) for PUSH/POP)</w:t>
       </w:r>
     </w:p>
     <w:p>
@@ -24760,7 +25358,21 @@
         <w:rPr>
           <w:rFonts w:ascii="Courier New" w:hAnsi="Courier New" w:cs="Courier New"/>
         </w:rPr>
-        <w:t>Condition code 'CCC' fields: (FLAGS: S Z x A x P x C)</w:t>
+        <w:t xml:space="preserve">Condition code 'CCC' fields: (FLAGS: S Z </w:t>
+      </w:r>
+      <w:proofErr w:type="gramStart"/>
+      <w:r>
+        <w:rPr>
+          <w:rFonts w:ascii="Courier New" w:hAnsi="Courier New" w:cs="Courier New"/>
+        </w:rPr>
+        <w:t>x</w:t>
+      </w:r>
+      <w:proofErr w:type="gramEnd"/>
+      <w:r>
+        <w:rPr>
+          <w:rFonts w:ascii="Courier New" w:hAnsi="Courier New" w:cs="Courier New"/>
+        </w:rPr>
+        <w:t xml:space="preserve"> A x P x C)</w:t>
       </w:r>
     </w:p>
     <w:p>
@@ -24774,8 +25386,16 @@
         <w:rPr>
           <w:rFonts w:ascii="Courier New" w:hAnsi="Courier New" w:cs="Courier New"/>
         </w:rPr>
-        <w:t xml:space="preserve">    000=NZ  (</w:t>
-      </w:r>
+        <w:t xml:space="preserve">    000=</w:t>
+      </w:r>
+      <w:proofErr w:type="gramStart"/>
+      <w:r>
+        <w:rPr>
+          <w:rFonts w:ascii="Courier New" w:hAnsi="Courier New" w:cs="Courier New"/>
+        </w:rPr>
+        <w:t>NZ  (</w:t>
+      </w:r>
+      <w:proofErr w:type="gramEnd"/>
       <w:r>
         <w:rPr>
           <w:rFonts w:ascii="Courier New" w:hAnsi="Courier New" w:cs="Courier New"/>
@@ -24801,8 +25421,16 @@
         <w:rPr>
           <w:rFonts w:ascii="Courier New" w:hAnsi="Courier New" w:cs="Courier New"/>
         </w:rPr>
-        <w:t xml:space="preserve">    001=Z   (</w:t>
-      </w:r>
+        <w:t xml:space="preserve">    001=Z</w:t>
+      </w:r>
+      <w:proofErr w:type="gramStart"/>
+      <w:r>
+        <w:rPr>
+          <w:rFonts w:ascii="Courier New" w:hAnsi="Courier New" w:cs="Courier New"/>
+        </w:rPr>
+        <w:t xml:space="preserve">   (</w:t>
+      </w:r>
+      <w:proofErr w:type="gramEnd"/>
       <w:r>
         <w:rPr>
           <w:rFonts w:ascii="Courier New" w:hAnsi="Courier New" w:cs="Courier New"/>
@@ -24828,8 +25456,16 @@
         <w:rPr>
           <w:rFonts w:ascii="Courier New" w:hAnsi="Courier New" w:cs="Courier New"/>
         </w:rPr>
-        <w:t xml:space="preserve">    010=NC  (</w:t>
-      </w:r>
+        <w:t xml:space="preserve">    010=</w:t>
+      </w:r>
+      <w:proofErr w:type="gramStart"/>
+      <w:r>
+        <w:rPr>
+          <w:rFonts w:ascii="Courier New" w:hAnsi="Courier New" w:cs="Courier New"/>
+        </w:rPr>
+        <w:t>NC  (</w:t>
+      </w:r>
+      <w:proofErr w:type="gramEnd"/>
       <w:r>
         <w:rPr>
           <w:rFonts w:ascii="Courier New" w:hAnsi="Courier New" w:cs="Courier New"/>
@@ -24855,8 +25491,16 @@
         <w:rPr>
           <w:rFonts w:ascii="Courier New" w:hAnsi="Courier New" w:cs="Courier New"/>
         </w:rPr>
-        <w:t xml:space="preserve">    011=C   (</w:t>
-      </w:r>
+        <w:t xml:space="preserve">    011=C</w:t>
+      </w:r>
+      <w:proofErr w:type="gramStart"/>
+      <w:r>
+        <w:rPr>
+          <w:rFonts w:ascii="Courier New" w:hAnsi="Courier New" w:cs="Courier New"/>
+        </w:rPr>
+        <w:t xml:space="preserve">   (</w:t>
+      </w:r>
+      <w:proofErr w:type="gramEnd"/>
       <w:r>
         <w:rPr>
           <w:rFonts w:ascii="Courier New" w:hAnsi="Courier New" w:cs="Courier New"/>
@@ -24882,8 +25526,16 @@
         <w:rPr>
           <w:rFonts w:ascii="Courier New" w:hAnsi="Courier New" w:cs="Courier New"/>
         </w:rPr>
-        <w:t xml:space="preserve">    100=PO  (</w:t>
-      </w:r>
+        <w:t xml:space="preserve">    100=</w:t>
+      </w:r>
+      <w:proofErr w:type="gramStart"/>
+      <w:r>
+        <w:rPr>
+          <w:rFonts w:ascii="Courier New" w:hAnsi="Courier New" w:cs="Courier New"/>
+        </w:rPr>
+        <w:t>PO  (</w:t>
+      </w:r>
+      <w:proofErr w:type="gramEnd"/>
       <w:r>
         <w:rPr>
           <w:rFonts w:ascii="Courier New" w:hAnsi="Courier New" w:cs="Courier New"/>
@@ -24909,8 +25561,16 @@
         <w:rPr>
           <w:rFonts w:ascii="Courier New" w:hAnsi="Courier New" w:cs="Courier New"/>
         </w:rPr>
-        <w:t xml:space="preserve">    101=PE  (</w:t>
-      </w:r>
+        <w:t xml:space="preserve">    101=</w:t>
+      </w:r>
+      <w:proofErr w:type="gramStart"/>
+      <w:r>
+        <w:rPr>
+          <w:rFonts w:ascii="Courier New" w:hAnsi="Courier New" w:cs="Courier New"/>
+        </w:rPr>
+        <w:t>PE  (</w:t>
+      </w:r>
+      <w:proofErr w:type="gramEnd"/>
       <w:r>
         <w:rPr>
           <w:rFonts w:ascii="Courier New" w:hAnsi="Courier New" w:cs="Courier New"/>
@@ -24936,8 +25596,16 @@
         <w:rPr>
           <w:rFonts w:ascii="Courier New" w:hAnsi="Courier New" w:cs="Courier New"/>
         </w:rPr>
-        <w:t xml:space="preserve">    110=P   (</w:t>
-      </w:r>
+        <w:t xml:space="preserve">    110=P</w:t>
+      </w:r>
+      <w:proofErr w:type="gramStart"/>
+      <w:r>
+        <w:rPr>
+          <w:rFonts w:ascii="Courier New" w:hAnsi="Courier New" w:cs="Courier New"/>
+        </w:rPr>
+        <w:t xml:space="preserve">   (</w:t>
+      </w:r>
+      <w:proofErr w:type="gramEnd"/>
       <w:r>
         <w:rPr>
           <w:rFonts w:ascii="Courier New" w:hAnsi="Courier New" w:cs="Courier New"/>
@@ -24969,8 +25637,16 @@
         <w:rPr>
           <w:rFonts w:ascii="Courier New" w:hAnsi="Courier New" w:cs="Courier New"/>
         </w:rPr>
-        <w:t xml:space="preserve">   111=M   (</w:t>
-      </w:r>
+        <w:t xml:space="preserve">   111=M</w:t>
+      </w:r>
+      <w:proofErr w:type="gramStart"/>
+      <w:r>
+        <w:rPr>
+          <w:rFonts w:ascii="Courier New" w:hAnsi="Courier New" w:cs="Courier New"/>
+        </w:rPr>
+        <w:t xml:space="preserve">   (</w:t>
+      </w:r>
+      <w:proofErr w:type="gramEnd"/>
       <w:r>
         <w:rPr>
           <w:rFonts w:ascii="Courier New" w:hAnsi="Courier New" w:cs="Courier New"/>
@@ -25470,7 +26146,16 @@
           <w:sz w:val="18"/>
           <w:szCs w:val="18"/>
         </w:rPr>
-        <w:t>DAD RP    00RP1001          C       Add register pair to HL (16 bit add)</w:t>
+        <w:t xml:space="preserve">DAD RP    00RP1001          C       Add register pair to HL (16 bit </w:t>
+      </w:r>
+      <w:proofErr w:type="gramStart"/>
+      <w:r>
+        <w:rPr>
+          <w:rFonts w:ascii="Courier New" w:hAnsi="Courier New" w:cs="Courier New"/>
+          <w:sz w:val="18"/>
+          <w:szCs w:val="18"/>
+        </w:rPr>
+        <w:t>add)</w:t>
       </w:r>
       <w:r>
         <w:rPr>
@@ -25480,6 +26165,7 @@
         </w:rPr>
         <w:t>*</w:t>
       </w:r>
+      <w:proofErr w:type="gramEnd"/>
     </w:p>
     <w:p>
       <w:pPr>
@@ -25890,7 +26576,25 @@
           <w:sz w:val="18"/>
           <w:szCs w:val="18"/>
         </w:rPr>
-        <w:t xml:space="preserve">    -       Load H:L from memory</w:t>
+        <w:t xml:space="preserve">    -       Load </w:t>
+      </w:r>
+      <w:proofErr w:type="gramStart"/>
+      <w:r>
+        <w:rPr>
+          <w:rFonts w:ascii="Courier New" w:hAnsi="Courier New" w:cs="Courier New"/>
+          <w:sz w:val="18"/>
+          <w:szCs w:val="18"/>
+        </w:rPr>
+        <w:t>H:L</w:t>
+      </w:r>
+      <w:proofErr w:type="gramEnd"/>
+      <w:r>
+        <w:rPr>
+          <w:rFonts w:ascii="Courier New" w:hAnsi="Courier New" w:cs="Courier New"/>
+          <w:sz w:val="18"/>
+          <w:szCs w:val="18"/>
+        </w:rPr>
+        <w:t xml:space="preserve"> from memory</w:t>
       </w:r>
       <w:r>
         <w:rPr>
@@ -25916,7 +26620,25 @@
           <w:sz w:val="18"/>
           <w:szCs w:val="18"/>
         </w:rPr>
-        <w:t xml:space="preserve">LXI RP,#  00RP0001 </w:t>
+        <w:t xml:space="preserve">LXI </w:t>
+      </w:r>
+      <w:proofErr w:type="gramStart"/>
+      <w:r>
+        <w:rPr>
+          <w:rFonts w:ascii="Courier New" w:hAnsi="Courier New" w:cs="Courier New"/>
+          <w:sz w:val="18"/>
+          <w:szCs w:val="18"/>
+        </w:rPr>
+        <w:t>RP,#</w:t>
+      </w:r>
+      <w:proofErr w:type="gramEnd"/>
+      <w:r>
+        <w:rPr>
+          <w:rFonts w:ascii="Courier New" w:hAnsi="Courier New" w:cs="Courier New"/>
+          <w:sz w:val="18"/>
+          <w:szCs w:val="18"/>
+        </w:rPr>
+        <w:t xml:space="preserve">  00RP0001 </w:t>
       </w:r>
       <w:proofErr w:type="spellStart"/>
       <w:r>
@@ -25978,7 +26700,25 @@
           <w:sz w:val="18"/>
           <w:szCs w:val="18"/>
         </w:rPr>
-        <w:t>MOV D,S   01DDDSSS          -       Move register to register</w:t>
+        <w:t xml:space="preserve">MOV </w:t>
+      </w:r>
+      <w:proofErr w:type="gramStart"/>
+      <w:r>
+        <w:rPr>
+          <w:rFonts w:ascii="Courier New" w:hAnsi="Courier New" w:cs="Courier New"/>
+          <w:sz w:val="18"/>
+          <w:szCs w:val="18"/>
+        </w:rPr>
+        <w:t>D,S</w:t>
+      </w:r>
+      <w:proofErr w:type="gramEnd"/>
+      <w:r>
+        <w:rPr>
+          <w:rFonts w:ascii="Courier New" w:hAnsi="Courier New" w:cs="Courier New"/>
+          <w:sz w:val="18"/>
+          <w:szCs w:val="18"/>
+        </w:rPr>
+        <w:t xml:space="preserve">   01DDDSSS          -       Move register to register</w:t>
       </w:r>
       <w:r>
         <w:rPr>
@@ -26004,7 +26744,25 @@
           <w:sz w:val="18"/>
           <w:szCs w:val="18"/>
         </w:rPr>
-        <w:t xml:space="preserve">MVI D,#   00DDD110 </w:t>
+        <w:t xml:space="preserve">MVI </w:t>
+      </w:r>
+      <w:proofErr w:type="gramStart"/>
+      <w:r>
+        <w:rPr>
+          <w:rFonts w:ascii="Courier New" w:hAnsi="Courier New" w:cs="Courier New"/>
+          <w:sz w:val="18"/>
+          <w:szCs w:val="18"/>
+        </w:rPr>
+        <w:t>D,#</w:t>
+      </w:r>
+      <w:proofErr w:type="gramEnd"/>
+      <w:r>
+        <w:rPr>
+          <w:rFonts w:ascii="Courier New" w:hAnsi="Courier New" w:cs="Courier New"/>
+          <w:sz w:val="18"/>
+          <w:szCs w:val="18"/>
+        </w:rPr>
+        <w:t xml:space="preserve">   00DDD110 </w:t>
       </w:r>
       <w:proofErr w:type="spellStart"/>
       <w:r>
@@ -26152,8 +26910,18 @@
           <w:sz w:val="18"/>
           <w:szCs w:val="18"/>
         </w:rPr>
-        <w:t>PCHL      11101001          -       Jump to address in H:L</w:t>
-      </w:r>
+        <w:t xml:space="preserve">PCHL      11101001          -       Jump to address in </w:t>
+      </w:r>
+      <w:proofErr w:type="gramStart"/>
+      <w:r>
+        <w:rPr>
+          <w:rFonts w:ascii="Courier New" w:hAnsi="Courier New" w:cs="Courier New"/>
+          <w:sz w:val="18"/>
+          <w:szCs w:val="18"/>
+        </w:rPr>
+        <w:t>H:L</w:t>
+      </w:r>
+      <w:proofErr w:type="gramEnd"/>
     </w:p>
     <w:p>
       <w:pPr>
@@ -26456,7 +27224,25 @@
           <w:sz w:val="18"/>
           <w:szCs w:val="18"/>
         </w:rPr>
-        <w:t xml:space="preserve">    -       Store H:L to memory</w:t>
+        <w:t xml:space="preserve">    -       Store </w:t>
+      </w:r>
+      <w:proofErr w:type="gramStart"/>
+      <w:r>
+        <w:rPr>
+          <w:rFonts w:ascii="Courier New" w:hAnsi="Courier New" w:cs="Courier New"/>
+          <w:sz w:val="18"/>
+          <w:szCs w:val="18"/>
+        </w:rPr>
+        <w:t>H:L</w:t>
+      </w:r>
+      <w:proofErr w:type="gramEnd"/>
+      <w:r>
+        <w:rPr>
+          <w:rFonts w:ascii="Courier New" w:hAnsi="Courier New" w:cs="Courier New"/>
+          <w:sz w:val="18"/>
+          <w:szCs w:val="18"/>
+        </w:rPr>
+        <w:t xml:space="preserve"> to memory</w:t>
       </w:r>
       <w:r>
         <w:rPr>
@@ -26482,8 +27268,18 @@
           <w:sz w:val="18"/>
           <w:szCs w:val="18"/>
         </w:rPr>
-        <w:t>SPHL      11111001          -       Set SP to content of H:L</w:t>
-      </w:r>
+        <w:t xml:space="preserve">SPHL      11111001          -       Set SP to content of </w:t>
+      </w:r>
+      <w:proofErr w:type="gramStart"/>
+      <w:r>
+        <w:rPr>
+          <w:rFonts w:ascii="Courier New" w:hAnsi="Courier New" w:cs="Courier New"/>
+          <w:sz w:val="18"/>
+          <w:szCs w:val="18"/>
+        </w:rPr>
+        <w:t>H:L</w:t>
+      </w:r>
+      <w:proofErr w:type="gramEnd"/>
     </w:p>
     <w:p>
       <w:pPr>
@@ -26748,7 +27544,25 @@
           <w:sz w:val="18"/>
           <w:szCs w:val="18"/>
         </w:rPr>
-        <w:t>XTHL      11100011          -       Swap H:L with top word on stack</w:t>
+        <w:t xml:space="preserve">XTHL      11100011          -       Swap </w:t>
+      </w:r>
+      <w:proofErr w:type="gramStart"/>
+      <w:r>
+        <w:rPr>
+          <w:rFonts w:ascii="Courier New" w:hAnsi="Courier New" w:cs="Courier New"/>
+          <w:sz w:val="18"/>
+          <w:szCs w:val="18"/>
+        </w:rPr>
+        <w:t>H:L</w:t>
+      </w:r>
+      <w:proofErr w:type="gramEnd"/>
+      <w:r>
+        <w:rPr>
+          <w:rFonts w:ascii="Courier New" w:hAnsi="Courier New" w:cs="Courier New"/>
+          <w:sz w:val="18"/>
+          <w:szCs w:val="18"/>
+        </w:rPr>
+        <w:t xml:space="preserve"> with top word on stack</w:t>
       </w:r>
     </w:p>
     <w:p>
@@ -27029,7 +27843,25 @@
           <w:sz w:val="18"/>
           <w:szCs w:val="18"/>
         </w:rPr>
-        <w:t xml:space="preserve">    SHLD a    -       Store H:L to memory*</w:t>
+        <w:t xml:space="preserve">    SHLD a    -       Store </w:t>
+      </w:r>
+      <w:proofErr w:type="gramStart"/>
+      <w:r>
+        <w:rPr>
+          <w:rFonts w:ascii="Courier New" w:hAnsi="Courier New" w:cs="Courier New"/>
+          <w:sz w:val="18"/>
+          <w:szCs w:val="18"/>
+        </w:rPr>
+        <w:t>H:L</w:t>
+      </w:r>
+      <w:proofErr w:type="gramEnd"/>
+      <w:r>
+        <w:rPr>
+          <w:rFonts w:ascii="Courier New" w:hAnsi="Courier New" w:cs="Courier New"/>
+          <w:sz w:val="18"/>
+          <w:szCs w:val="18"/>
+        </w:rPr>
+        <w:t xml:space="preserve"> to memory*</w:t>
       </w:r>
     </w:p>
     <w:p>
@@ -27101,7 +27933,25 @@
           <w:sz w:val="18"/>
           <w:szCs w:val="18"/>
         </w:rPr>
-        <w:t xml:space="preserve">    LHLD a    -       Load H:L from memory*</w:t>
+        <w:t xml:space="preserve">    LHLD a    -       Load </w:t>
+      </w:r>
+      <w:proofErr w:type="gramStart"/>
+      <w:r>
+        <w:rPr>
+          <w:rFonts w:ascii="Courier New" w:hAnsi="Courier New" w:cs="Courier New"/>
+          <w:sz w:val="18"/>
+          <w:szCs w:val="18"/>
+        </w:rPr>
+        <w:t>H:L</w:t>
+      </w:r>
+      <w:proofErr w:type="gramEnd"/>
+      <w:r>
+        <w:rPr>
+          <w:rFonts w:ascii="Courier New" w:hAnsi="Courier New" w:cs="Courier New"/>
+          <w:sz w:val="18"/>
+          <w:szCs w:val="18"/>
+        </w:rPr>
+        <w:t xml:space="preserve"> from memory*</w:t>
       </w:r>
     </w:p>
     <w:p>
@@ -27335,7 +28185,25 @@
           <w:sz w:val="18"/>
           <w:szCs w:val="18"/>
         </w:rPr>
-        <w:t xml:space="preserve">       MVI D,#   -       Move immediate to register*</w:t>
+        <w:t xml:space="preserve">       MVI </w:t>
+      </w:r>
+      <w:proofErr w:type="gramStart"/>
+      <w:r>
+        <w:rPr>
+          <w:rFonts w:ascii="Courier New" w:hAnsi="Courier New" w:cs="Courier New"/>
+          <w:sz w:val="18"/>
+          <w:szCs w:val="18"/>
+        </w:rPr>
+        <w:t>D,#</w:t>
+      </w:r>
+      <w:proofErr w:type="gramEnd"/>
+      <w:r>
+        <w:rPr>
+          <w:rFonts w:ascii="Courier New" w:hAnsi="Courier New" w:cs="Courier New"/>
+          <w:sz w:val="18"/>
+          <w:szCs w:val="18"/>
+        </w:rPr>
+        <w:t xml:space="preserve">   -       Move immediate to register*</w:t>
       </w:r>
     </w:p>
     <w:p>
@@ -27389,7 +28257,25 @@
           <w:sz w:val="18"/>
           <w:szCs w:val="18"/>
         </w:rPr>
-        <w:t xml:space="preserve">    LXI RP,#  -       Load register pair immediate*</w:t>
+        <w:t xml:space="preserve">    LXI </w:t>
+      </w:r>
+      <w:proofErr w:type="gramStart"/>
+      <w:r>
+        <w:rPr>
+          <w:rFonts w:ascii="Courier New" w:hAnsi="Courier New" w:cs="Courier New"/>
+          <w:sz w:val="18"/>
+          <w:szCs w:val="18"/>
+        </w:rPr>
+        <w:t>RP,#</w:t>
+      </w:r>
+      <w:proofErr w:type="gramEnd"/>
+      <w:r>
+        <w:rPr>
+          <w:rFonts w:ascii="Courier New" w:hAnsi="Courier New" w:cs="Courier New"/>
+          <w:sz w:val="18"/>
+          <w:szCs w:val="18"/>
+        </w:rPr>
+        <w:t xml:space="preserve">  -       Load register pair immediate*</w:t>
       </w:r>
     </w:p>
     <w:p>
@@ -27443,8 +28329,18 @@
           <w:sz w:val="18"/>
           <w:szCs w:val="18"/>
         </w:rPr>
-        <w:t>00RP1001          DAD RP    C       Add register pair to HL (16 bit add)*</w:t>
-      </w:r>
+        <w:t xml:space="preserve">00RP1001          DAD RP    C       Add register pair to HL (16 bit </w:t>
+      </w:r>
+      <w:proofErr w:type="gramStart"/>
+      <w:r>
+        <w:rPr>
+          <w:rFonts w:ascii="Courier New" w:hAnsi="Courier New" w:cs="Courier New"/>
+          <w:sz w:val="18"/>
+          <w:szCs w:val="18"/>
+        </w:rPr>
+        <w:t>add)*</w:t>
+      </w:r>
+      <w:proofErr w:type="gramEnd"/>
     </w:p>
     <w:p>
       <w:pPr>
@@ -27515,7 +28411,25 @@
           <w:sz w:val="18"/>
           <w:szCs w:val="18"/>
         </w:rPr>
-        <w:t>01DDDSSS          MOV D,S   -       Move register to register*</w:t>
+        <w:t xml:space="preserve">01DDDSSS          MOV </w:t>
+      </w:r>
+      <w:proofErr w:type="gramStart"/>
+      <w:r>
+        <w:rPr>
+          <w:rFonts w:ascii="Courier New" w:hAnsi="Courier New" w:cs="Courier New"/>
+          <w:sz w:val="18"/>
+          <w:szCs w:val="18"/>
+        </w:rPr>
+        <w:t>D,S</w:t>
+      </w:r>
+      <w:proofErr w:type="gramEnd"/>
+      <w:r>
+        <w:rPr>
+          <w:rFonts w:ascii="Courier New" w:hAnsi="Courier New" w:cs="Courier New"/>
+          <w:sz w:val="18"/>
+          <w:szCs w:val="18"/>
+        </w:rPr>
+        <w:t xml:space="preserve">   -       Move register to register*</w:t>
       </w:r>
     </w:p>
     <w:p>
@@ -27875,7 +28789,25 @@
           <w:sz w:val="18"/>
           <w:szCs w:val="18"/>
         </w:rPr>
-        <w:t>11010011 pa       OUT p     -       Write A to output port</w:t>
+        <w:t xml:space="preserve">11010011 </w:t>
+      </w:r>
+      <w:proofErr w:type="gramStart"/>
+      <w:r>
+        <w:rPr>
+          <w:rFonts w:ascii="Courier New" w:hAnsi="Courier New" w:cs="Courier New"/>
+          <w:sz w:val="18"/>
+          <w:szCs w:val="18"/>
+        </w:rPr>
+        <w:t>pa</w:t>
+      </w:r>
+      <w:proofErr w:type="gramEnd"/>
+      <w:r>
+        <w:rPr>
+          <w:rFonts w:ascii="Courier New" w:hAnsi="Courier New" w:cs="Courier New"/>
+          <w:sz w:val="18"/>
+          <w:szCs w:val="18"/>
+        </w:rPr>
+        <w:t xml:space="preserve">       OUT p     -       Write A to output port</w:t>
       </w:r>
     </w:p>
     <w:p>
@@ -27929,7 +28861,25 @@
           <w:sz w:val="18"/>
           <w:szCs w:val="18"/>
         </w:rPr>
-        <w:t>11011011 pa       IN p      -       Read input port into A</w:t>
+        <w:t xml:space="preserve">11011011 </w:t>
+      </w:r>
+      <w:proofErr w:type="gramStart"/>
+      <w:r>
+        <w:rPr>
+          <w:rFonts w:ascii="Courier New" w:hAnsi="Courier New" w:cs="Courier New"/>
+          <w:sz w:val="18"/>
+          <w:szCs w:val="18"/>
+        </w:rPr>
+        <w:t>pa</w:t>
+      </w:r>
+      <w:proofErr w:type="gramEnd"/>
+      <w:r>
+        <w:rPr>
+          <w:rFonts w:ascii="Courier New" w:hAnsi="Courier New" w:cs="Courier New"/>
+          <w:sz w:val="18"/>
+          <w:szCs w:val="18"/>
+        </w:rPr>
+        <w:t xml:space="preserve">       IN p      -       Read input port into A</w:t>
       </w:r>
     </w:p>
     <w:p>
@@ -27983,7 +28933,25 @@
           <w:sz w:val="18"/>
           <w:szCs w:val="18"/>
         </w:rPr>
-        <w:t>11100011          XTHL      -       Swap H:L with top word on stack</w:t>
+        <w:t xml:space="preserve">11100011          XTHL      -       Swap </w:t>
+      </w:r>
+      <w:proofErr w:type="gramStart"/>
+      <w:r>
+        <w:rPr>
+          <w:rFonts w:ascii="Courier New" w:hAnsi="Courier New" w:cs="Courier New"/>
+          <w:sz w:val="18"/>
+          <w:szCs w:val="18"/>
+        </w:rPr>
+        <w:t>H:L</w:t>
+      </w:r>
+      <w:proofErr w:type="gramEnd"/>
+      <w:r>
+        <w:rPr>
+          <w:rFonts w:ascii="Courier New" w:hAnsi="Courier New" w:cs="Courier New"/>
+          <w:sz w:val="18"/>
+          <w:szCs w:val="18"/>
+        </w:rPr>
+        <w:t xml:space="preserve"> with top word on stack</w:t>
       </w:r>
     </w:p>
     <w:p>
@@ -28037,8 +29005,18 @@
           <w:sz w:val="18"/>
           <w:szCs w:val="18"/>
         </w:rPr>
-        <w:t>11101001          PCHL      -       Jump to address in H:L</w:t>
-      </w:r>
+        <w:t xml:space="preserve">11101001          PCHL      -       Jump to address in </w:t>
+      </w:r>
+      <w:proofErr w:type="gramStart"/>
+      <w:r>
+        <w:rPr>
+          <w:rFonts w:ascii="Courier New" w:hAnsi="Courier New" w:cs="Courier New"/>
+          <w:sz w:val="18"/>
+          <w:szCs w:val="18"/>
+        </w:rPr>
+        <w:t>H:L</w:t>
+      </w:r>
+      <w:proofErr w:type="gramEnd"/>
     </w:p>
     <w:p>
       <w:pPr>
@@ -28145,8 +29123,18 @@
           <w:sz w:val="18"/>
           <w:szCs w:val="18"/>
         </w:rPr>
-        <w:t>11111001          SPHL      -       Set SP to content of H:L</w:t>
-      </w:r>
+        <w:t xml:space="preserve">11111001          SPHL      -       Set SP to content of </w:t>
+      </w:r>
+      <w:proofErr w:type="gramStart"/>
+      <w:r>
+        <w:rPr>
+          <w:rFonts w:ascii="Courier New" w:hAnsi="Courier New" w:cs="Courier New"/>
+          <w:sz w:val="18"/>
+          <w:szCs w:val="18"/>
+        </w:rPr>
+        <w:t>H:L</w:t>
+      </w:r>
+      <w:proofErr w:type="gramEnd"/>
     </w:p>
     <w:p>
       <w:pPr>
@@ -28512,7 +29500,7 @@
       <w:pPr>
         <w:pStyle w:val="Heading1"/>
       </w:pPr>
-      <w:bookmarkStart w:id="24" w:name="_Toc509952188"/>
+      <w:bookmarkStart w:id="24" w:name="_Toc511942012"/>
       <w:r>
         <w:lastRenderedPageBreak/>
         <w:t>Hardware setup for Arduino Mega 2560</w:t>
@@ -28666,7 +29654,23 @@
           <w:sz w:val="16"/>
           <w:szCs w:val="16"/>
         </w:rPr>
-        <w:t>(INT,WO,STACK,HLTA,OUT,M1,INP,MEMR,PROT,INTE,WAIT,HLDA)</w:t>
+        <w:t>(</w:t>
+      </w:r>
+      <w:proofErr w:type="gramStart"/>
+      <w:r>
+        <w:rPr>
+          <w:sz w:val="16"/>
+          <w:szCs w:val="16"/>
+        </w:rPr>
+        <w:t>INT,WO</w:t>
+      </w:r>
+      <w:proofErr w:type="gramEnd"/>
+      <w:r>
+        <w:rPr>
+          <w:sz w:val="16"/>
+          <w:szCs w:val="16"/>
+        </w:rPr>
+        <w:t>,STACK,HLTA,OUT,M1,INP,MEMR,PROT,INTE,WAIT,HLDA)</w:t>
       </w:r>
     </w:p>
     <w:p>
@@ -28855,7 +29859,23 @@
           <w:sz w:val="16"/>
           <w:szCs w:val="16"/>
         </w:rPr>
-        <w:t xml:space="preserve">(RUN,STOP,EXAMINE,EXAMINE NEXT,DEPOSIT,DEPOSIT </w:t>
+        <w:t>(</w:t>
+      </w:r>
+      <w:proofErr w:type="gramStart"/>
+      <w:r>
+        <w:rPr>
+          <w:sz w:val="16"/>
+          <w:szCs w:val="16"/>
+        </w:rPr>
+        <w:t>RUN,STOP</w:t>
+      </w:r>
+      <w:proofErr w:type="gramEnd"/>
+      <w:r>
+        <w:rPr>
+          <w:sz w:val="16"/>
+          <w:szCs w:val="16"/>
+        </w:rPr>
+        <w:t xml:space="preserve">,EXAMINE,EXAMINE NEXT,DEPOSIT,DEPOSIT </w:t>
       </w:r>
     </w:p>
     <w:p>
@@ -28884,12 +29904,21 @@
         </w:rPr>
         <w:tab/>
       </w:r>
+      <w:proofErr w:type="gramStart"/>
       <w:r>
         <w:rPr>
           <w:sz w:val="16"/>
           <w:szCs w:val="16"/>
         </w:rPr>
-        <w:t>NEXT,RESET,CLR,PROTECT,UNPROTECT,AUX1 UP/DOWN,AUX2 UP/DOWN)</w:t>
+        <w:t>NEXT,RESET</w:t>
+      </w:r>
+      <w:proofErr w:type="gramEnd"/>
+      <w:r>
+        <w:rPr>
+          <w:sz w:val="16"/>
+          <w:szCs w:val="16"/>
+        </w:rPr>
+        <w:t>,CLR,PROTECT,UNPROTECT,AUX1 UP/DOWN,AUX2 UP/DOWN)</w:t>
       </w:r>
     </w:p>
     <w:p>
@@ -29384,7 +30413,23 @@
           <w:sz w:val="24"/>
           <w:szCs w:val="24"/>
         </w:rPr>
-        <w:t>To drive the output LEDs we just use a simple transistor switch circuit</w:t>
+        <w:t xml:space="preserve">To drive the output </w:t>
+      </w:r>
+      <w:proofErr w:type="gramStart"/>
+      <w:r>
+        <w:rPr>
+          <w:sz w:val="24"/>
+          <w:szCs w:val="24"/>
+        </w:rPr>
+        <w:t>LEDs</w:t>
+      </w:r>
+      <w:proofErr w:type="gramEnd"/>
+      <w:r>
+        <w:rPr>
+          <w:sz w:val="24"/>
+          <w:szCs w:val="24"/>
+        </w:rPr>
+        <w:t xml:space="preserve"> we just use a simple transistor switch circuit</w:t>
       </w:r>
       <w:r>
         <w:rPr>
@@ -29492,7 +30537,7 @@
       <w:pPr>
         <w:pStyle w:val="Heading1"/>
       </w:pPr>
-      <w:bookmarkStart w:id="25" w:name="_Toc509952189"/>
+      <w:bookmarkStart w:id="25" w:name="_Toc511942013"/>
       <w:r>
         <w:lastRenderedPageBreak/>
         <w:t>Pin Mapping for Arduino Mega 2560</w:t>
@@ -40250,7 +41295,7 @@
       <w:pPr>
         <w:pStyle w:val="Heading1"/>
       </w:pPr>
-      <w:bookmarkStart w:id="26" w:name="_Toc509952190"/>
+      <w:bookmarkStart w:id="26" w:name="_Toc511942014"/>
       <w:r>
         <w:lastRenderedPageBreak/>
         <w:t>Hardware setup for Arduino Due</w:t>
@@ -40284,7 +41329,23 @@
           <w:sz w:val="24"/>
           <w:szCs w:val="24"/>
         </w:rPr>
-        <w:t>The setup for the Arduino Due is similar to the Arduino Mega</w:t>
+        <w:t xml:space="preserve">The setup for the Arduino Due is </w:t>
+      </w:r>
+      <w:proofErr w:type="gramStart"/>
+      <w:r>
+        <w:rPr>
+          <w:sz w:val="24"/>
+          <w:szCs w:val="24"/>
+        </w:rPr>
+        <w:t>similar to</w:t>
+      </w:r>
+      <w:proofErr w:type="gramEnd"/>
+      <w:r>
+        <w:rPr>
+          <w:sz w:val="24"/>
+          <w:szCs w:val="24"/>
+        </w:rPr>
+        <w:t xml:space="preserve"> the Arduino Mega</w:t>
       </w:r>
       <w:r>
         <w:rPr>
@@ -40720,7 +41781,7 @@
       <w:pPr>
         <w:pStyle w:val="Heading1"/>
       </w:pPr>
-      <w:bookmarkStart w:id="27" w:name="_Toc509952191"/>
+      <w:bookmarkStart w:id="27" w:name="_Toc511942015"/>
       <w:r>
         <w:t>Pin Mapping for Arduino Due</w:t>
       </w:r>
@@ -51672,7 +52733,7 @@
       <w:pPr>
         <w:pStyle w:val="Heading1"/>
       </w:pPr>
-      <w:bookmarkStart w:id="28" w:name="_Toc509952192"/>
+      <w:bookmarkStart w:id="28" w:name="_Toc511942016"/>
       <w:r>
         <w:lastRenderedPageBreak/>
         <w:t>Wiring an SD card to the Arduino Due</w:t>
@@ -51776,7 +52837,15 @@
       </w:r>
       <w:proofErr w:type="spellEnd"/>
       <w:r>
-        <w:t xml:space="preserve"> Level Shifting microSD Breakout</w:t>
+        <w:t xml:space="preserve"> Level Shifting </w:t>
+      </w:r>
+      <w:proofErr w:type="gramStart"/>
+      <w:r>
+        <w:t>microSD</w:t>
+      </w:r>
+      <w:proofErr w:type="gramEnd"/>
+      <w:r>
+        <w:t xml:space="preserve"> Breakout</w:t>
       </w:r>
       <w:r>
         <w:t xml:space="preserve"> board that provide an SD card slot. That board is certainly works but is overkill since the Arduino DUE (like the SD cards) operates on 3.3V so no level shifting is required.</w:t>
@@ -58783,7 +59852,7 @@
 </file>
 
 <file path=customXml/itemProps1.xml><?xml version="1.0" encoding="utf-8"?>
-<ds:datastoreItem xmlns:ds="http://schemas.openxmlformats.org/officeDocument/2006/customXml" ds:itemID="{ECCC6A79-6CC6-42CF-84BA-F8DE5228E9C8}">
+<ds:datastoreItem xmlns:ds="http://schemas.openxmlformats.org/officeDocument/2006/customXml" ds:itemID="{DDDA39E0-A8CC-4D84-824B-9B2F5560C970}">
   <ds:schemaRefs>
     <ds:schemaRef ds:uri="http://schemas.openxmlformats.org/officeDocument/2006/bibliography"/>
   </ds:schemaRefs>

</xml_diff>

<commit_message>
Added support for Zilog Z80 emulation. Current limitations: - Performance   The Z80 ran at 4MHz and the Arduino Due is not fast enogh to emulate   the processor at that speed.
- Interrupts
  The Z80 introduced new interrupt modes which are currently not simulated.
  Any "IM 0/1/2" instructions will be ignored and the processor always behaves
  as if operating in mode 0 (the I8080 compatible mode). This should not matter
  much as the simulator does not emulate any devices using the advanced interrupt
  mode 2, and as long as the vector interrupt board is not enabled mode 0 and 1
  are identical. Furthermore, RETI and RETN instructions just behave like RET.

- Compatibility
  Although the Z80 is mostly compatible with the I8080, there are some differences
  which means that some software won't work when using the Z80. I found that
  4k Basic does not work, it just hangs after the initial questions. 16k Basic does work.
</commit_message>
<xml_diff>
--- a/Documentation.docx
+++ b/Documentation.docx
@@ -10,6 +10,8 @@
           <w:szCs w:val="128"/>
         </w:rPr>
       </w:pPr>
+      <w:bookmarkStart w:id="0" w:name="_GoBack"/>
+      <w:bookmarkEnd w:id="0"/>
     </w:p>
     <w:p>
       <w:pPr>
@@ -79,7 +81,25 @@
           <w:sz w:val="32"/>
           <w:szCs w:val="32"/>
         </w:rPr>
-        <w:t>© 2017 David Hansel</w:t>
+        <w:t>© 2017</w:t>
+      </w:r>
+      <w:r>
+        <w:rPr>
+          <w:rFonts w:asciiTheme="majorHAnsi" w:hAnsiTheme="majorHAnsi"/>
+          <w:b/>
+          <w:sz w:val="32"/>
+          <w:szCs w:val="32"/>
+        </w:rPr>
+        <w:t>-2018</w:t>
+      </w:r>
+      <w:r>
+        <w:rPr>
+          <w:rFonts w:asciiTheme="majorHAnsi" w:hAnsiTheme="majorHAnsi"/>
+          <w:b/>
+          <w:sz w:val="32"/>
+          <w:szCs w:val="32"/>
+        </w:rPr>
+        <w:t xml:space="preserve"> David Hansel</w:t>
       </w:r>
     </w:p>
     <w:p>
@@ -198,7 +218,7 @@
         </w:rPr>
         <w:fldChar w:fldCharType="separate"/>
       </w:r>
-      <w:hyperlink w:anchor="_Toc511941993" w:history="1">
+      <w:hyperlink w:anchor="_Toc518836779" w:history="1">
         <w:r>
           <w:rPr>
             <w:rStyle w:val="Hyperlink"/>
@@ -225,7 +245,7 @@
             <w:noProof/>
             <w:webHidden/>
           </w:rPr>
-          <w:instrText xml:space="preserve"> PAGEREF _Toc511941993 \h </w:instrText>
+          <w:instrText xml:space="preserve"> PAGEREF _Toc518836779 \h </w:instrText>
         </w:r>
         <w:r>
           <w:rPr>
@@ -267,7 +287,7 @@
           <w:noProof/>
         </w:rPr>
       </w:pPr>
-      <w:hyperlink w:anchor="_Toc511941994" w:history="1">
+      <w:hyperlink w:anchor="_Toc518836780" w:history="1">
         <w:r>
           <w:rPr>
             <w:rStyle w:val="Hyperlink"/>
@@ -294,7 +314,7 @@
             <w:noProof/>
             <w:webHidden/>
           </w:rPr>
-          <w:instrText xml:space="preserve"> PAGEREF _Toc511941994 \h </w:instrText>
+          <w:instrText xml:space="preserve"> PAGEREF _Toc518836780 \h </w:instrText>
         </w:r>
         <w:r>
           <w:rPr>
@@ -336,7 +356,7 @@
           <w:noProof/>
         </w:rPr>
       </w:pPr>
-      <w:hyperlink w:anchor="_Toc511941995" w:history="1">
+      <w:hyperlink w:anchor="_Toc518836781" w:history="1">
         <w:r>
           <w:rPr>
             <w:rStyle w:val="Hyperlink"/>
@@ -363,7 +383,7 @@
             <w:noProof/>
             <w:webHidden/>
           </w:rPr>
-          <w:instrText xml:space="preserve"> PAGEREF _Toc511941995 \h </w:instrText>
+          <w:instrText xml:space="preserve"> PAGEREF _Toc518836781 \h </w:instrText>
         </w:r>
         <w:r>
           <w:rPr>
@@ -405,7 +425,7 @@
           <w:noProof/>
         </w:rPr>
       </w:pPr>
-      <w:hyperlink w:anchor="_Toc511941996" w:history="1">
+      <w:hyperlink w:anchor="_Toc518836782" w:history="1">
         <w:r>
           <w:rPr>
             <w:rStyle w:val="Hyperlink"/>
@@ -432,7 +452,7 @@
             <w:noProof/>
             <w:webHidden/>
           </w:rPr>
-          <w:instrText xml:space="preserve"> PAGEREF _Toc511941996 \h </w:instrText>
+          <w:instrText xml:space="preserve"> PAGEREF _Toc518836782 \h </w:instrText>
         </w:r>
         <w:r>
           <w:rPr>
@@ -474,7 +494,7 @@
           <w:noProof/>
         </w:rPr>
       </w:pPr>
-      <w:hyperlink w:anchor="_Toc511941997" w:history="1">
+      <w:hyperlink w:anchor="_Toc518836783" w:history="1">
         <w:r>
           <w:rPr>
             <w:rStyle w:val="Hyperlink"/>
@@ -501,7 +521,7 @@
             <w:noProof/>
             <w:webHidden/>
           </w:rPr>
-          <w:instrText xml:space="preserve"> PAGEREF _Toc511941997 \h </w:instrText>
+          <w:instrText xml:space="preserve"> PAGEREF _Toc518836783 \h </w:instrText>
         </w:r>
         <w:r>
           <w:rPr>
@@ -543,7 +563,7 @@
           <w:noProof/>
         </w:rPr>
       </w:pPr>
-      <w:hyperlink w:anchor="_Toc511941998" w:history="1">
+      <w:hyperlink w:anchor="_Toc518836784" w:history="1">
         <w:r>
           <w:rPr>
             <w:rStyle w:val="Hyperlink"/>
@@ -570,7 +590,7 @@
             <w:noProof/>
             <w:webHidden/>
           </w:rPr>
-          <w:instrText xml:space="preserve"> PAGEREF _Toc511941998 \h </w:instrText>
+          <w:instrText xml:space="preserve"> PAGEREF _Toc518836784 \h </w:instrText>
         </w:r>
         <w:r>
           <w:rPr>
@@ -612,7 +632,7 @@
           <w:noProof/>
         </w:rPr>
       </w:pPr>
-      <w:hyperlink w:anchor="_Toc511941999" w:history="1">
+      <w:hyperlink w:anchor="_Toc518836785" w:history="1">
         <w:r>
           <w:rPr>
             <w:rStyle w:val="Hyperlink"/>
@@ -639,7 +659,7 @@
             <w:noProof/>
             <w:webHidden/>
           </w:rPr>
-          <w:instrText xml:space="preserve"> PAGEREF _Toc511941999 \h </w:instrText>
+          <w:instrText xml:space="preserve"> PAGEREF _Toc518836785 \h </w:instrText>
         </w:r>
         <w:r>
           <w:rPr>
@@ -681,7 +701,7 @@
           <w:noProof/>
         </w:rPr>
       </w:pPr>
-      <w:hyperlink w:anchor="_Toc511942000" w:history="1">
+      <w:hyperlink w:anchor="_Toc518836786" w:history="1">
         <w:r>
           <w:rPr>
             <w:rStyle w:val="Hyperlink"/>
@@ -708,7 +728,7 @@
             <w:noProof/>
             <w:webHidden/>
           </w:rPr>
-          <w:instrText xml:space="preserve"> PAGEREF _Toc511942000 \h </w:instrText>
+          <w:instrText xml:space="preserve"> PAGEREF _Toc518836786 \h </w:instrText>
         </w:r>
         <w:r>
           <w:rPr>
@@ -750,7 +770,7 @@
           <w:noProof/>
         </w:rPr>
       </w:pPr>
-      <w:hyperlink w:anchor="_Toc511942001" w:history="1">
+      <w:hyperlink w:anchor="_Toc518836787" w:history="1">
         <w:r>
           <w:rPr>
             <w:rStyle w:val="Hyperlink"/>
@@ -777,7 +797,7 @@
             <w:noProof/>
             <w:webHidden/>
           </w:rPr>
-          <w:instrText xml:space="preserve"> PAGEREF _Toc511942001 \h </w:instrText>
+          <w:instrText xml:space="preserve"> PAGEREF _Toc518836787 \h </w:instrText>
         </w:r>
         <w:r>
           <w:rPr>
@@ -819,7 +839,7 @@
           <w:noProof/>
         </w:rPr>
       </w:pPr>
-      <w:hyperlink w:anchor="_Toc511942002" w:history="1">
+      <w:hyperlink w:anchor="_Toc518836788" w:history="1">
         <w:r>
           <w:rPr>
             <w:rStyle w:val="Hyperlink"/>
@@ -846,7 +866,7 @@
             <w:noProof/>
             <w:webHidden/>
           </w:rPr>
-          <w:instrText xml:space="preserve"> PAGEREF _Toc511942002 \h </w:instrText>
+          <w:instrText xml:space="preserve"> PAGEREF _Toc518836788 \h </w:instrText>
         </w:r>
         <w:r>
           <w:rPr>
@@ -888,13 +908,13 @@
           <w:noProof/>
         </w:rPr>
       </w:pPr>
-      <w:hyperlink w:anchor="_Toc511942003" w:history="1">
+      <w:hyperlink w:anchor="_Toc518836789" w:history="1">
         <w:r>
           <w:rPr>
             <w:rStyle w:val="Hyperlink"/>
             <w:noProof/>
           </w:rPr>
-          <w:t>Configuration Menu</w:t>
+          <w:t>Processor Technology VDM-1 Support</w:t>
         </w:r>
         <w:r>
           <w:rPr>
@@ -915,7 +935,7 @@
             <w:noProof/>
             <w:webHidden/>
           </w:rPr>
-          <w:instrText xml:space="preserve"> PAGEREF _Toc511942003 \h </w:instrText>
+          <w:instrText xml:space="preserve"> PAGEREF _Toc518836789 \h </w:instrText>
         </w:r>
         <w:r>
           <w:rPr>
@@ -957,7 +977,76 @@
           <w:noProof/>
         </w:rPr>
       </w:pPr>
-      <w:hyperlink w:anchor="_Toc511942004" w:history="1">
+      <w:hyperlink w:anchor="_Toc518836790" w:history="1">
+        <w:r>
+          <w:rPr>
+            <w:rStyle w:val="Hyperlink"/>
+            <w:noProof/>
+          </w:rPr>
+          <w:t>Configuration Menu</w:t>
+        </w:r>
+        <w:r>
+          <w:rPr>
+            <w:noProof/>
+            <w:webHidden/>
+          </w:rPr>
+          <w:tab/>
+        </w:r>
+        <w:r>
+          <w:rPr>
+            <w:noProof/>
+            <w:webHidden/>
+          </w:rPr>
+          <w:fldChar w:fldCharType="begin"/>
+        </w:r>
+        <w:r>
+          <w:rPr>
+            <w:noProof/>
+            <w:webHidden/>
+          </w:rPr>
+          <w:instrText xml:space="preserve"> PAGEREF _Toc518836790 \h </w:instrText>
+        </w:r>
+        <w:r>
+          <w:rPr>
+            <w:noProof/>
+            <w:webHidden/>
+          </w:rPr>
+        </w:r>
+        <w:r>
+          <w:rPr>
+            <w:noProof/>
+            <w:webHidden/>
+          </w:rPr>
+          <w:fldChar w:fldCharType="separate"/>
+        </w:r>
+        <w:r>
+          <w:rPr>
+            <w:noProof/>
+            <w:webHidden/>
+          </w:rPr>
+          <w:t>- 16 -</w:t>
+        </w:r>
+        <w:r>
+          <w:rPr>
+            <w:noProof/>
+            <w:webHidden/>
+          </w:rPr>
+          <w:fldChar w:fldCharType="end"/>
+        </w:r>
+      </w:hyperlink>
+    </w:p>
+    <w:p>
+      <w:pPr>
+        <w:pStyle w:val="TOC1"/>
+        <w:tabs>
+          <w:tab w:val="right" w:leader="dot" w:pos="10070"/>
+        </w:tabs>
+        <w:rPr>
+          <w:rFonts w:eastAsiaTheme="minorEastAsia"/>
+          <w:noProof/>
+        </w:rPr>
+      </w:pPr>
+      <w:hyperlink w:anchor="_Toc518836791" w:history="1">
         <w:r>
           <w:rPr>
             <w:rStyle w:val="Hyperlink"/>
@@ -984,145 +1073,7 @@
             <w:noProof/>
             <w:webHidden/>
           </w:rPr>
-          <w:instrText xml:space="preserve"> PAGEREF _Toc511942004 \h </w:instrText>
-        </w:r>
-        <w:r>
-          <w:rPr>
-            <w:noProof/>
-            <w:webHidden/>
-          </w:rPr>
-        </w:r>
-        <w:r>
-          <w:rPr>
-            <w:noProof/>
-            <w:webHidden/>
-          </w:rPr>
-          <w:fldChar w:fldCharType="separate"/>
-        </w:r>
-        <w:r>
-          <w:rPr>
-            <w:noProof/>
-            <w:webHidden/>
-          </w:rPr>
-          <w:t>- 20 -</w:t>
-        </w:r>
-        <w:r>
-          <w:rPr>
-            <w:noProof/>
-            <w:webHidden/>
-          </w:rPr>
-          <w:fldChar w:fldCharType="end"/>
-        </w:r>
-      </w:hyperlink>
-    </w:p>
-    <w:p>
-      <w:pPr>
-        <w:pStyle w:val="TOC1"/>
-        <w:tabs>
-          <w:tab w:val="right" w:leader="dot" w:pos="10070"/>
-        </w:tabs>
-        <w:rPr>
-          <w:rFonts w:eastAsiaTheme="minorEastAsia"/>
-          <w:noProof/>
-        </w:rPr>
-      </w:pPr>
-      <w:hyperlink w:anchor="_Toc511942005" w:history="1">
-        <w:r>
-          <w:rPr>
-            <w:rStyle w:val="Hyperlink"/>
-            <w:noProof/>
-          </w:rPr>
-          <w:t>Debugging Capabilities</w:t>
-        </w:r>
-        <w:r>
-          <w:rPr>
-            <w:noProof/>
-            <w:webHidden/>
-          </w:rPr>
-          <w:tab/>
-        </w:r>
-        <w:r>
-          <w:rPr>
-            <w:noProof/>
-            <w:webHidden/>
-          </w:rPr>
-          <w:fldChar w:fldCharType="begin"/>
-        </w:r>
-        <w:r>
-          <w:rPr>
-            <w:noProof/>
-            <w:webHidden/>
-          </w:rPr>
-          <w:instrText xml:space="preserve"> PAGEREF _Toc511942005 \h </w:instrText>
-        </w:r>
-        <w:r>
-          <w:rPr>
-            <w:noProof/>
-            <w:webHidden/>
-          </w:rPr>
-        </w:r>
-        <w:r>
-          <w:rPr>
-            <w:noProof/>
-            <w:webHidden/>
-          </w:rPr>
-          <w:fldChar w:fldCharType="separate"/>
-        </w:r>
-        <w:r>
-          <w:rPr>
-            <w:noProof/>
-            <w:webHidden/>
-          </w:rPr>
-          <w:t>- 20 -</w:t>
-        </w:r>
-        <w:r>
-          <w:rPr>
-            <w:noProof/>
-            <w:webHidden/>
-          </w:rPr>
-          <w:fldChar w:fldCharType="end"/>
-        </w:r>
-      </w:hyperlink>
-    </w:p>
-    <w:p>
-      <w:pPr>
-        <w:pStyle w:val="TOC1"/>
-        <w:tabs>
-          <w:tab w:val="right" w:leader="dot" w:pos="10070"/>
-        </w:tabs>
-        <w:rPr>
-          <w:rFonts w:eastAsiaTheme="minorEastAsia"/>
-          <w:noProof/>
-        </w:rPr>
-      </w:pPr>
-      <w:hyperlink w:anchor="_Toc511942006" w:history="1">
-        <w:r>
-          <w:rPr>
-            <w:rStyle w:val="Hyperlink"/>
-            <w:noProof/>
-          </w:rPr>
-          <w:t>Example program: Kill-the-bit game</w:t>
-        </w:r>
-        <w:r>
-          <w:rPr>
-            <w:noProof/>
-            <w:webHidden/>
-          </w:rPr>
-          <w:tab/>
-        </w:r>
-        <w:r>
-          <w:rPr>
-            <w:noProof/>
-            <w:webHidden/>
-          </w:rPr>
-          <w:fldChar w:fldCharType="begin"/>
-        </w:r>
-        <w:r>
-          <w:rPr>
-            <w:noProof/>
-            <w:webHidden/>
-          </w:rPr>
-          <w:instrText xml:space="preserve"> PAGEREF _Toc511942006 \h </w:instrText>
+          <w:instrText xml:space="preserve"> PAGEREF _Toc518836791 \h </w:instrText>
         </w:r>
         <w:r>
           <w:rPr>
@@ -1164,13 +1115,13 @@
           <w:noProof/>
         </w:rPr>
       </w:pPr>
-      <w:hyperlink w:anchor="_Toc511942007" w:history="1">
+      <w:hyperlink w:anchor="_Toc518836792" w:history="1">
         <w:r>
           <w:rPr>
             <w:rStyle w:val="Hyperlink"/>
             <w:noProof/>
           </w:rPr>
-          <w:t>Loading 4k BASIC the old-school way</w:t>
+          <w:t>Debugging Capabilities</w:t>
         </w:r>
         <w:r>
           <w:rPr>
@@ -1191,7 +1142,76 @@
             <w:noProof/>
             <w:webHidden/>
           </w:rPr>
-          <w:instrText xml:space="preserve"> PAGEREF _Toc511942007 \h </w:instrText>
+          <w:instrText xml:space="preserve"> PAGEREF _Toc518836792 \h </w:instrText>
+        </w:r>
+        <w:r>
+          <w:rPr>
+            <w:noProof/>
+            <w:webHidden/>
+          </w:rPr>
+        </w:r>
+        <w:r>
+          <w:rPr>
+            <w:noProof/>
+            <w:webHidden/>
+          </w:rPr>
+          <w:fldChar w:fldCharType="separate"/>
+        </w:r>
+        <w:r>
+          <w:rPr>
+            <w:noProof/>
+            <w:webHidden/>
+          </w:rPr>
+          <w:t>- 21 -</w:t>
+        </w:r>
+        <w:r>
+          <w:rPr>
+            <w:noProof/>
+            <w:webHidden/>
+          </w:rPr>
+          <w:fldChar w:fldCharType="end"/>
+        </w:r>
+      </w:hyperlink>
+    </w:p>
+    <w:p>
+      <w:pPr>
+        <w:pStyle w:val="TOC1"/>
+        <w:tabs>
+          <w:tab w:val="right" w:leader="dot" w:pos="10070"/>
+        </w:tabs>
+        <w:rPr>
+          <w:rFonts w:eastAsiaTheme="minorEastAsia"/>
+          <w:noProof/>
+        </w:rPr>
+      </w:pPr>
+      <w:hyperlink w:anchor="_Toc518836793" w:history="1">
+        <w:r>
+          <w:rPr>
+            <w:rStyle w:val="Hyperlink"/>
+            <w:noProof/>
+          </w:rPr>
+          <w:t>Example program: Kill-the-bit game</w:t>
+        </w:r>
+        <w:r>
+          <w:rPr>
+            <w:noProof/>
+            <w:webHidden/>
+          </w:rPr>
+          <w:tab/>
+        </w:r>
+        <w:r>
+          <w:rPr>
+            <w:noProof/>
+            <w:webHidden/>
+          </w:rPr>
+          <w:fldChar w:fldCharType="begin"/>
+        </w:r>
+        <w:r>
+          <w:rPr>
+            <w:noProof/>
+            <w:webHidden/>
+          </w:rPr>
+          <w:instrText xml:space="preserve"> PAGEREF _Toc518836793 \h </w:instrText>
         </w:r>
         <w:r>
           <w:rPr>
@@ -1233,13 +1253,13 @@
           <w:noProof/>
         </w:rPr>
       </w:pPr>
-      <w:hyperlink w:anchor="_Toc511942008" w:history="1">
+      <w:hyperlink w:anchor="_Toc518836794" w:history="1">
         <w:r>
           <w:rPr>
             <w:rStyle w:val="Hyperlink"/>
             <w:noProof/>
           </w:rPr>
-          <w:t>Altair Time Sharing BASIC</w:t>
+          <w:t>Loading 4k BASIC the old-school way</w:t>
         </w:r>
         <w:r>
           <w:rPr>
@@ -1260,7 +1280,7 @@
             <w:noProof/>
             <w:webHidden/>
           </w:rPr>
-          <w:instrText xml:space="preserve"> PAGEREF _Toc511942008 \h </w:instrText>
+          <w:instrText xml:space="preserve"> PAGEREF _Toc518836794 \h </w:instrText>
         </w:r>
         <w:r>
           <w:rPr>
@@ -1302,7 +1322,76 @@
           <w:noProof/>
         </w:rPr>
       </w:pPr>
-      <w:hyperlink w:anchor="_Toc511942009" w:history="1">
+      <w:hyperlink w:anchor="_Toc518836795" w:history="1">
+        <w:r>
+          <w:rPr>
+            <w:rStyle w:val="Hyperlink"/>
+            <w:noProof/>
+          </w:rPr>
+          <w:t>Altair Time Sharing BASIC</w:t>
+        </w:r>
+        <w:r>
+          <w:rPr>
+            <w:noProof/>
+            <w:webHidden/>
+          </w:rPr>
+          <w:tab/>
+        </w:r>
+        <w:r>
+          <w:rPr>
+            <w:noProof/>
+            <w:webHidden/>
+          </w:rPr>
+          <w:fldChar w:fldCharType="begin"/>
+        </w:r>
+        <w:r>
+          <w:rPr>
+            <w:noProof/>
+            <w:webHidden/>
+          </w:rPr>
+          <w:instrText xml:space="preserve"> PAGEREF _Toc518836795 \h </w:instrText>
+        </w:r>
+        <w:r>
+          <w:rPr>
+            <w:noProof/>
+            <w:webHidden/>
+          </w:rPr>
+        </w:r>
+        <w:r>
+          <w:rPr>
+            <w:noProof/>
+            <w:webHidden/>
+          </w:rPr>
+          <w:fldChar w:fldCharType="separate"/>
+        </w:r>
+        <w:r>
+          <w:rPr>
+            <w:noProof/>
+            <w:webHidden/>
+          </w:rPr>
+          <w:t>- 24 -</w:t>
+        </w:r>
+        <w:r>
+          <w:rPr>
+            <w:noProof/>
+            <w:webHidden/>
+          </w:rPr>
+          <w:fldChar w:fldCharType="end"/>
+        </w:r>
+      </w:hyperlink>
+    </w:p>
+    <w:p>
+      <w:pPr>
+        <w:pStyle w:val="TOC1"/>
+        <w:tabs>
+          <w:tab w:val="right" w:leader="dot" w:pos="10070"/>
+        </w:tabs>
+        <w:rPr>
+          <w:rFonts w:eastAsiaTheme="minorEastAsia"/>
+          <w:noProof/>
+        </w:rPr>
+      </w:pPr>
+      <w:hyperlink w:anchor="_Toc518836796" w:history="1">
         <w:r>
           <w:rPr>
             <w:rStyle w:val="Hyperlink"/>
@@ -1329,7 +1418,7 @@
             <w:noProof/>
             <w:webHidden/>
           </w:rPr>
-          <w:instrText xml:space="preserve"> PAGEREF _Toc511942009 \h </w:instrText>
+          <w:instrText xml:space="preserve"> PAGEREF _Toc518836796 \h </w:instrText>
         </w:r>
         <w:r>
           <w:rPr>
@@ -1349,7 +1438,7 @@
             <w:noProof/>
             <w:webHidden/>
           </w:rPr>
-          <w:t>- 25 -</w:t>
+          <w:t>- 26 -</w:t>
         </w:r>
         <w:r>
           <w:rPr>
@@ -1371,7 +1460,7 @@
           <w:noProof/>
         </w:rPr>
       </w:pPr>
-      <w:hyperlink w:anchor="_Toc511942010" w:history="1">
+      <w:hyperlink w:anchor="_Toc518836797" w:history="1">
         <w:r>
           <w:rPr>
             <w:rStyle w:val="Hyperlink"/>
@@ -1398,7 +1487,7 @@
             <w:noProof/>
             <w:webHidden/>
           </w:rPr>
-          <w:instrText xml:space="preserve"> PAGEREF _Toc511942010 \h </w:instrText>
+          <w:instrText xml:space="preserve"> PAGEREF _Toc518836797 \h </w:instrText>
         </w:r>
         <w:r>
           <w:rPr>
@@ -1418,7 +1507,7 @@
             <w:noProof/>
             <w:webHidden/>
           </w:rPr>
-          <w:t>- 27 -</w:t>
+          <w:t>- 28 -</w:t>
         </w:r>
         <w:r>
           <w:rPr>
@@ -1440,7 +1529,7 @@
           <w:noProof/>
         </w:rPr>
       </w:pPr>
-      <w:hyperlink w:anchor="_Toc511942011" w:history="1">
+      <w:hyperlink w:anchor="_Toc518836798" w:history="1">
         <w:r>
           <w:rPr>
             <w:rStyle w:val="Hyperlink"/>
@@ -1467,7 +1556,7 @@
             <w:noProof/>
             <w:webHidden/>
           </w:rPr>
-          <w:instrText xml:space="preserve"> PAGEREF _Toc511942011 \h </w:instrText>
+          <w:instrText xml:space="preserve"> PAGEREF _Toc518836798 \h </w:instrText>
         </w:r>
         <w:r>
           <w:rPr>
@@ -1487,7 +1576,7 @@
             <w:noProof/>
             <w:webHidden/>
           </w:rPr>
-          <w:t>- 31 -</w:t>
+          <w:t>- 32 -</w:t>
         </w:r>
         <w:r>
           <w:rPr>
@@ -1509,7 +1598,7 @@
           <w:noProof/>
         </w:rPr>
       </w:pPr>
-      <w:hyperlink w:anchor="_Toc511942012" w:history="1">
+      <w:hyperlink w:anchor="_Toc518836799" w:history="1">
         <w:r>
           <w:rPr>
             <w:rStyle w:val="Hyperlink"/>
@@ -1536,76 +1625,7 @@
             <w:noProof/>
             <w:webHidden/>
           </w:rPr>
-          <w:instrText xml:space="preserve"> PAGEREF _Toc511942012 \h </w:instrText>
-        </w:r>
-        <w:r>
-          <w:rPr>
-            <w:noProof/>
-            <w:webHidden/>
-          </w:rPr>
-        </w:r>
-        <w:r>
-          <w:rPr>
-            <w:noProof/>
-            <w:webHidden/>
-          </w:rPr>
-          <w:fldChar w:fldCharType="separate"/>
-        </w:r>
-        <w:r>
-          <w:rPr>
-            <w:noProof/>
-            <w:webHidden/>
-          </w:rPr>
-          <w:t>- 34 -</w:t>
-        </w:r>
-        <w:r>
-          <w:rPr>
-            <w:noProof/>
-            <w:webHidden/>
-          </w:rPr>
-          <w:fldChar w:fldCharType="end"/>
-        </w:r>
-      </w:hyperlink>
-    </w:p>
-    <w:p>
-      <w:pPr>
-        <w:pStyle w:val="TOC1"/>
-        <w:tabs>
-          <w:tab w:val="right" w:leader="dot" w:pos="10070"/>
-        </w:tabs>
-        <w:rPr>
-          <w:rFonts w:eastAsiaTheme="minorEastAsia"/>
-          <w:noProof/>
-        </w:rPr>
-      </w:pPr>
-      <w:hyperlink w:anchor="_Toc511942013" w:history="1">
-        <w:r>
-          <w:rPr>
-            <w:rStyle w:val="Hyperlink"/>
-            <w:noProof/>
-          </w:rPr>
-          <w:t>Pin Mapping for Arduino Mega 2560</w:t>
-        </w:r>
-        <w:r>
-          <w:rPr>
-            <w:noProof/>
-            <w:webHidden/>
-          </w:rPr>
-          <w:tab/>
-        </w:r>
-        <w:r>
-          <w:rPr>
-            <w:noProof/>
-            <w:webHidden/>
-          </w:rPr>
-          <w:fldChar w:fldCharType="begin"/>
-        </w:r>
-        <w:r>
-          <w:rPr>
-            <w:noProof/>
-            <w:webHidden/>
-          </w:rPr>
-          <w:instrText xml:space="preserve"> PAGEREF _Toc511942013 \h </w:instrText>
+          <w:instrText xml:space="preserve"> PAGEREF _Toc518836799 \h </w:instrText>
         </w:r>
         <w:r>
           <w:rPr>
@@ -1647,7 +1667,76 @@
           <w:noProof/>
         </w:rPr>
       </w:pPr>
-      <w:hyperlink w:anchor="_Toc511942014" w:history="1">
+      <w:hyperlink w:anchor="_Toc518836800" w:history="1">
+        <w:r>
+          <w:rPr>
+            <w:rStyle w:val="Hyperlink"/>
+            <w:noProof/>
+          </w:rPr>
+          <w:t>Pin Mapping for Arduino Mega 2560</w:t>
+        </w:r>
+        <w:r>
+          <w:rPr>
+            <w:noProof/>
+            <w:webHidden/>
+          </w:rPr>
+          <w:tab/>
+        </w:r>
+        <w:r>
+          <w:rPr>
+            <w:noProof/>
+            <w:webHidden/>
+          </w:rPr>
+          <w:fldChar w:fldCharType="begin"/>
+        </w:r>
+        <w:r>
+          <w:rPr>
+            <w:noProof/>
+            <w:webHidden/>
+          </w:rPr>
+          <w:instrText xml:space="preserve"> PAGEREF _Toc518836800 \h </w:instrText>
+        </w:r>
+        <w:r>
+          <w:rPr>
+            <w:noProof/>
+            <w:webHidden/>
+          </w:rPr>
+        </w:r>
+        <w:r>
+          <w:rPr>
+            <w:noProof/>
+            <w:webHidden/>
+          </w:rPr>
+          <w:fldChar w:fldCharType="separate"/>
+        </w:r>
+        <w:r>
+          <w:rPr>
+            <w:noProof/>
+            <w:webHidden/>
+          </w:rPr>
+          <w:t>- 36 -</w:t>
+        </w:r>
+        <w:r>
+          <w:rPr>
+            <w:noProof/>
+            <w:webHidden/>
+          </w:rPr>
+          <w:fldChar w:fldCharType="end"/>
+        </w:r>
+      </w:hyperlink>
+    </w:p>
+    <w:p>
+      <w:pPr>
+        <w:pStyle w:val="TOC1"/>
+        <w:tabs>
+          <w:tab w:val="right" w:leader="dot" w:pos="10070"/>
+        </w:tabs>
+        <w:rPr>
+          <w:rFonts w:eastAsiaTheme="minorEastAsia"/>
+          <w:noProof/>
+        </w:rPr>
+      </w:pPr>
+      <w:hyperlink w:anchor="_Toc518836801" w:history="1">
         <w:r>
           <w:rPr>
             <w:rStyle w:val="Hyperlink"/>
@@ -1674,76 +1763,7 @@
             <w:noProof/>
             <w:webHidden/>
           </w:rPr>
-          <w:instrText xml:space="preserve"> PAGEREF _Toc511942014 \h </w:instrText>
-        </w:r>
-        <w:r>
-          <w:rPr>
-            <w:noProof/>
-            <w:webHidden/>
-          </w:rPr>
-        </w:r>
-        <w:r>
-          <w:rPr>
-            <w:noProof/>
-            <w:webHidden/>
-          </w:rPr>
-          <w:fldChar w:fldCharType="separate"/>
-        </w:r>
-        <w:r>
-          <w:rPr>
-            <w:noProof/>
-            <w:webHidden/>
-          </w:rPr>
-          <w:t>- 37 -</w:t>
-        </w:r>
-        <w:r>
-          <w:rPr>
-            <w:noProof/>
-            <w:webHidden/>
-          </w:rPr>
-          <w:fldChar w:fldCharType="end"/>
-        </w:r>
-      </w:hyperlink>
-    </w:p>
-    <w:p>
-      <w:pPr>
-        <w:pStyle w:val="TOC1"/>
-        <w:tabs>
-          <w:tab w:val="right" w:leader="dot" w:pos="10070"/>
-        </w:tabs>
-        <w:rPr>
-          <w:rFonts w:eastAsiaTheme="minorEastAsia"/>
-          <w:noProof/>
-        </w:rPr>
-      </w:pPr>
-      <w:hyperlink w:anchor="_Toc511942015" w:history="1">
-        <w:r>
-          <w:rPr>
-            <w:rStyle w:val="Hyperlink"/>
-            <w:noProof/>
-          </w:rPr>
-          <w:t>Pin Mapping for Arduino Due</w:t>
-        </w:r>
-        <w:r>
-          <w:rPr>
-            <w:noProof/>
-            <w:webHidden/>
-          </w:rPr>
-          <w:tab/>
-        </w:r>
-        <w:r>
-          <w:rPr>
-            <w:noProof/>
-            <w:webHidden/>
-          </w:rPr>
-          <w:fldChar w:fldCharType="begin"/>
-        </w:r>
-        <w:r>
-          <w:rPr>
-            <w:noProof/>
-            <w:webHidden/>
-          </w:rPr>
-          <w:instrText xml:space="preserve"> PAGEREF _Toc511942015 \h </w:instrText>
+          <w:instrText xml:space="preserve"> PAGEREF _Toc518836801 \h </w:instrText>
         </w:r>
         <w:r>
           <w:rPr>
@@ -1785,7 +1805,76 @@
           <w:noProof/>
         </w:rPr>
       </w:pPr>
-      <w:hyperlink w:anchor="_Toc511942016" w:history="1">
+      <w:hyperlink w:anchor="_Toc518836802" w:history="1">
+        <w:r>
+          <w:rPr>
+            <w:rStyle w:val="Hyperlink"/>
+            <w:noProof/>
+          </w:rPr>
+          <w:t>Pin Mapping for Arduino Due</w:t>
+        </w:r>
+        <w:r>
+          <w:rPr>
+            <w:noProof/>
+            <w:webHidden/>
+          </w:rPr>
+          <w:tab/>
+        </w:r>
+        <w:r>
+          <w:rPr>
+            <w:noProof/>
+            <w:webHidden/>
+          </w:rPr>
+          <w:fldChar w:fldCharType="begin"/>
+        </w:r>
+        <w:r>
+          <w:rPr>
+            <w:noProof/>
+            <w:webHidden/>
+          </w:rPr>
+          <w:instrText xml:space="preserve"> PAGEREF _Toc518836802 \h </w:instrText>
+        </w:r>
+        <w:r>
+          <w:rPr>
+            <w:noProof/>
+            <w:webHidden/>
+          </w:rPr>
+        </w:r>
+        <w:r>
+          <w:rPr>
+            <w:noProof/>
+            <w:webHidden/>
+          </w:rPr>
+          <w:fldChar w:fldCharType="separate"/>
+        </w:r>
+        <w:r>
+          <w:rPr>
+            <w:noProof/>
+            <w:webHidden/>
+          </w:rPr>
+          <w:t>- 39 -</w:t>
+        </w:r>
+        <w:r>
+          <w:rPr>
+            <w:noProof/>
+            <w:webHidden/>
+          </w:rPr>
+          <w:fldChar w:fldCharType="end"/>
+        </w:r>
+      </w:hyperlink>
+    </w:p>
+    <w:p>
+      <w:pPr>
+        <w:pStyle w:val="TOC1"/>
+        <w:tabs>
+          <w:tab w:val="right" w:leader="dot" w:pos="10070"/>
+        </w:tabs>
+        <w:rPr>
+          <w:rFonts w:eastAsiaTheme="minorEastAsia"/>
+          <w:noProof/>
+        </w:rPr>
+      </w:pPr>
+      <w:hyperlink w:anchor="_Toc518836803" w:history="1">
         <w:r>
           <w:rPr>
             <w:rStyle w:val="Hyperlink"/>
@@ -1812,7 +1901,7 @@
             <w:noProof/>
             <w:webHidden/>
           </w:rPr>
-          <w:instrText xml:space="preserve"> PAGEREF _Toc511942016 \h </w:instrText>
+          <w:instrText xml:space="preserve"> PAGEREF _Toc518836803 \h </w:instrText>
         </w:r>
         <w:r>
           <w:rPr>
@@ -1832,7 +1921,7 @@
             <w:noProof/>
             <w:webHidden/>
           </w:rPr>
-          <w:t>- 40 -</w:t>
+          <w:t>- 41 -</w:t>
         </w:r>
         <w:r>
           <w:rPr>
@@ -1889,12 +1978,12 @@
       <w:pPr>
         <w:pStyle w:val="Heading1"/>
       </w:pPr>
-      <w:bookmarkStart w:id="0" w:name="_Toc511941993"/>
+      <w:bookmarkStart w:id="1" w:name="_Toc518836779"/>
       <w:r>
         <w:lastRenderedPageBreak/>
         <w:t>Acknowledgements</w:t>
       </w:r>
-      <w:bookmarkEnd w:id="0"/>
+      <w:bookmarkEnd w:id="1"/>
     </w:p>
     <w:p>
       <w:pPr>
@@ -1966,11 +2055,11 @@
       <w:pPr>
         <w:pStyle w:val="Heading1"/>
       </w:pPr>
-      <w:bookmarkStart w:id="1" w:name="_Toc511941994"/>
+      <w:bookmarkStart w:id="2" w:name="_Toc518836780"/>
       <w:r>
         <w:t>Highlights</w:t>
       </w:r>
-      <w:bookmarkEnd w:id="1"/>
+      <w:bookmarkEnd w:id="2"/>
     </w:p>
     <w:p>
       <w:pPr>
@@ -2017,25 +2106,19 @@
         </w:numPr>
       </w:pPr>
       <w:r>
-        <w:t>ALTAIR extended</w:t>
-      </w:r>
-      <w:r>
-        <w:t xml:space="preserve"> BASIC ROM </w:t>
-      </w:r>
-      <w:r>
-        <w:t xml:space="preserve">(16k) </w:t>
-      </w:r>
-      <w:r>
-        <w:t xml:space="preserve">can </w:t>
-      </w:r>
-      <w:r>
-        <w:t xml:space="preserve">be </w:t>
-      </w:r>
-      <w:r>
-        <w:t>mapped to</w:t>
-      </w:r>
-      <w:r>
-        <w:t xml:space="preserve"> addresses 0xC000-0xFFFF</w:t>
+        <w:t>Can emulate I8080 and Z80 processor</w:t>
+      </w:r>
+      <w:r>
+        <w:t xml:space="preserve"> (Z80 emulation runs at reduced </w:t>
+      </w:r>
+      <w:r>
+        <w:t xml:space="preserve">clock rate of </w:t>
+      </w:r>
+      <w:r>
+        <w:t xml:space="preserve">about </w:t>
+      </w:r>
+      <w:r>
+        <w:t>2.6MHz)</w:t>
       </w:r>
     </w:p>
     <w:p>
@@ -2047,40 +2130,25 @@
         </w:numPr>
       </w:pPr>
       <w:r>
-        <w:t>Emulates</w:t>
-      </w:r>
-      <w:r>
-        <w:t xml:space="preserve"> </w:t>
-      </w:r>
-      <w:r>
-        <w:t xml:space="preserve">one ALTAIR 88-SIO, 88-ACR and </w:t>
-      </w:r>
-      <w:r>
-        <w:t xml:space="preserve">one or two </w:t>
-      </w:r>
-      <w:r>
-        <w:t>88-2SIO board</w:t>
-      </w:r>
-      <w:r>
-        <w:t>(s)</w:t>
-      </w:r>
-      <w:r>
-        <w:t xml:space="preserve">. Each device can be mapped to the Arduino’s serial </w:t>
-      </w:r>
-      <w:r>
-        <w:t>port(s)</w:t>
-      </w:r>
-      <w:r>
-        <w:t>.</w:t>
-      </w:r>
-      <w:r>
-        <w:t xml:space="preserve"> Data sent to </w:t>
-      </w:r>
-      <w:r>
-        <w:t>each device</w:t>
-      </w:r>
-      <w:r>
-        <w:t xml:space="preserve"> can be captured and replayed.</w:t>
+        <w:t>ALTAIR extended</w:t>
+      </w:r>
+      <w:r>
+        <w:t xml:space="preserve"> BASIC ROM </w:t>
+      </w:r>
+      <w:r>
+        <w:t xml:space="preserve">(16k) </w:t>
+      </w:r>
+      <w:r>
+        <w:t xml:space="preserve">can </w:t>
+      </w:r>
+      <w:r>
+        <w:t xml:space="preserve">be </w:t>
+      </w:r>
+      <w:r>
+        <w:t>mapped to</w:t>
+      </w:r>
+      <w:r>
+        <w:t xml:space="preserve"> addresses 0xC000-0xFFFF</w:t>
       </w:r>
     </w:p>
     <w:p>
@@ -2092,31 +2160,40 @@
         </w:numPr>
       </w:pPr>
       <w:r>
-        <w:t xml:space="preserve">The ACR device also supports using the CSAVE/CLOAD commands in extended BASIC. </w:t>
-      </w:r>
-      <w:r>
-        <w:t xml:space="preserve">When invoking CSAVE, the </w:t>
-      </w:r>
-      <w:r>
-        <w:t>program</w:t>
-      </w:r>
-      <w:r>
-        <w:t xml:space="preserve"> will automatically be saved to a file specified by the file name in the CSAVE command. For CLOAD, all </w:t>
-      </w:r>
-      <w:r>
-        <w:t>programs saved with</w:t>
-      </w:r>
-      <w:r>
-        <w:t xml:space="preserve"> CSAVE</w:t>
-      </w:r>
-      <w:r>
-        <w:t xml:space="preserve"> will automatically be played back until the </w:t>
-      </w:r>
-      <w:r>
-        <w:t>program specified by the file name</w:t>
-      </w:r>
-      <w:r>
-        <w:t xml:space="preserve"> is found (or not).</w:t>
+        <w:t>Emulates</w:t>
+      </w:r>
+      <w:r>
+        <w:t xml:space="preserve"> </w:t>
+      </w:r>
+      <w:r>
+        <w:t xml:space="preserve">one ALTAIR 88-SIO, 88-ACR and </w:t>
+      </w:r>
+      <w:r>
+        <w:t xml:space="preserve">one or two </w:t>
+      </w:r>
+      <w:r>
+        <w:t>88-2SIO board</w:t>
+      </w:r>
+      <w:r>
+        <w:t>(s)</w:t>
+      </w:r>
+      <w:r>
+        <w:t xml:space="preserve">. Each device can be mapped to the Arduino’s serial </w:t>
+      </w:r>
+      <w:r>
+        <w:t>port(s)</w:t>
+      </w:r>
+      <w:r>
+        <w:t>.</w:t>
+      </w:r>
+      <w:r>
+        <w:t xml:space="preserve"> Data sent to </w:t>
+      </w:r>
+      <w:r>
+        <w:t>each device</w:t>
+      </w:r>
+      <w:r>
+        <w:t xml:space="preserve"> can be captured and replayed.</w:t>
       </w:r>
     </w:p>
     <w:p>
@@ -2128,58 +2205,31 @@
         </w:numPr>
       </w:pPr>
       <w:r>
-        <w:t xml:space="preserve">By </w:t>
-      </w:r>
-      <w:r>
-        <w:t>default,</w:t>
-      </w:r>
-      <w:r>
-        <w:t xml:space="preserve"> both the 88-SIO and 88-2SIO boards are mapped to the Arduino’s </w:t>
-      </w:r>
-      <w:r>
-        <w:t>main s</w:t>
-      </w:r>
-      <w:r>
-        <w:t>erial interface</w:t>
-      </w:r>
-      <w:r>
-        <w:t xml:space="preserve"> which is </w:t>
-      </w:r>
-      <w:r>
-        <w:t xml:space="preserve">configured </w:t>
-      </w:r>
-      <w:r>
-        <w:t>to 115200 baud</w:t>
-      </w:r>
-      <w:r>
-        <w:t xml:space="preserve"> 8n1</w:t>
-      </w:r>
-      <w:r>
-        <w:t>.</w:t>
-      </w:r>
-      <w:r>
-        <w:t xml:space="preserve"> </w:t>
-      </w:r>
-      <w:r>
-        <w:t>That interface</w:t>
-      </w:r>
-      <w:r>
-        <w:t xml:space="preserve"> be accessed via </w:t>
-      </w:r>
-      <w:r>
-        <w:t>pins 0/1 or the</w:t>
-      </w:r>
-      <w:r>
-        <w:t xml:space="preserve"> Arduino’s USB</w:t>
-      </w:r>
-      <w:r>
-        <w:t xml:space="preserve"> cable (o</w:t>
-      </w:r>
-      <w:r>
-        <w:t>n the Due</w:t>
-      </w:r>
-      <w:r>
-        <w:t xml:space="preserve"> make sure to connect the USB cable to the programming USB port, not the native port).</w:t>
+        <w:t xml:space="preserve">The ACR device also supports using the CSAVE/CLOAD commands in extended BASIC. </w:t>
+      </w:r>
+      <w:r>
+        <w:t xml:space="preserve">When invoking CSAVE, the </w:t>
+      </w:r>
+      <w:r>
+        <w:t>program</w:t>
+      </w:r>
+      <w:r>
+        <w:t xml:space="preserve"> will automatically be saved to a file specified by the file name in the CSAVE command. For CLOAD, all </w:t>
+      </w:r>
+      <w:r>
+        <w:t>programs saved with</w:t>
+      </w:r>
+      <w:r>
+        <w:t xml:space="preserve"> CSAVE</w:t>
+      </w:r>
+      <w:r>
+        <w:t xml:space="preserve"> will automatically be played back until the </w:t>
+      </w:r>
+      <w:r>
+        <w:t>program specified by the file name</w:t>
+      </w:r>
+      <w:r>
+        <w:t xml:space="preserve"> is found (or not).</w:t>
       </w:r>
     </w:p>
     <w:p>
@@ -2191,36 +2241,58 @@
         </w:numPr>
       </w:pPr>
       <w:r>
-        <w:t>Process</w:t>
-      </w:r>
-      <w:r>
-        <w:t>es</w:t>
+        <w:t xml:space="preserve">By </w:t>
+      </w:r>
+      <w:r>
+        <w:t>default,</w:t>
+      </w:r>
+      <w:r>
+        <w:t xml:space="preserve"> both the 88-SIO and 88-2SIO boards are mapped to the Arduino’s </w:t>
+      </w:r>
+      <w:r>
+        <w:t>main s</w:t>
+      </w:r>
+      <w:r>
+        <w:t>erial interface</w:t>
+      </w:r>
+      <w:r>
+        <w:t xml:space="preserve"> which is </w:t>
+      </w:r>
+      <w:r>
+        <w:t xml:space="preserve">configured </w:t>
+      </w:r>
+      <w:r>
+        <w:t>to 115200 baud</w:t>
+      </w:r>
+      <w:r>
+        <w:t xml:space="preserve"> 8n1</w:t>
+      </w:r>
+      <w:r>
+        <w:t>.</w:t>
       </w:r>
       <w:r>
         <w:t xml:space="preserve"> </w:t>
       </w:r>
       <w:r>
-        <w:t xml:space="preserve">input/output </w:t>
-      </w:r>
-      <w:r>
-        <w:t>on serial devices to</w:t>
-      </w:r>
-      <w:r>
-        <w:t xml:space="preserve"> deal with </w:t>
-      </w:r>
-      <w:proofErr w:type="gramStart"/>
-      <w:r>
-        <w:t>7/8</w:t>
-      </w:r>
-      <w:r>
-        <w:t xml:space="preserve"> bit</w:t>
-      </w:r>
-      <w:proofErr w:type="gramEnd"/>
-      <w:r>
-        <w:t xml:space="preserve"> output, upper-case input and backspace</w:t>
-      </w:r>
-      <w:r>
-        <w:t>.</w:t>
+        <w:t>That interface</w:t>
+      </w:r>
+      <w:r>
+        <w:t xml:space="preserve"> be accessed via </w:t>
+      </w:r>
+      <w:r>
+        <w:t>pins 0/1 or the</w:t>
+      </w:r>
+      <w:r>
+        <w:t xml:space="preserve"> Arduino’s USB</w:t>
+      </w:r>
+      <w:r>
+        <w:t xml:space="preserve"> cable (o</w:t>
+      </w:r>
+      <w:r>
+        <w:t>n the Due</w:t>
+      </w:r>
+      <w:r>
+        <w:t xml:space="preserve"> make sure to connect the USB cable to the programming USB port, not the native port).</w:t>
       </w:r>
     </w:p>
     <w:p>
@@ -2232,13 +2304,36 @@
         </w:numPr>
       </w:pPr>
       <w:r>
-        <w:t xml:space="preserve">Emulates 4 </w:t>
-      </w:r>
-      <w:r>
-        <w:t xml:space="preserve">(can be configured to up to 16) </w:t>
-      </w:r>
-      <w:r>
-        <w:t xml:space="preserve">Altair 88-DCDD disk drives </w:t>
+        <w:t>Process</w:t>
+      </w:r>
+      <w:r>
+        <w:t>es</w:t>
+      </w:r>
+      <w:r>
+        <w:t xml:space="preserve"> </w:t>
+      </w:r>
+      <w:r>
+        <w:t xml:space="preserve">input/output </w:t>
+      </w:r>
+      <w:r>
+        <w:t>on serial devices to</w:t>
+      </w:r>
+      <w:r>
+        <w:t xml:space="preserve"> deal with </w:t>
+      </w:r>
+      <w:proofErr w:type="gramStart"/>
+      <w:r>
+        <w:t>7/8</w:t>
+      </w:r>
+      <w:r>
+        <w:t xml:space="preserve"> bit</w:t>
+      </w:r>
+      <w:proofErr w:type="gramEnd"/>
+      <w:r>
+        <w:t xml:space="preserve"> output, upper-case input and backspace</w:t>
+      </w:r>
+      <w:r>
+        <w:t>.</w:t>
       </w:r>
     </w:p>
     <w:p>
@@ -2250,13 +2345,13 @@
         </w:numPr>
       </w:pPr>
       <w:r>
-        <w:t xml:space="preserve">Emulates an 88-HDSK hard disks </w:t>
-      </w:r>
-      <w:r>
-        <w:t xml:space="preserve">drive </w:t>
-      </w:r>
-      <w:r>
-        <w:t>with one unit (can be configured up to 4) and 4 platters.</w:t>
+        <w:t xml:space="preserve">Emulates 4 </w:t>
+      </w:r>
+      <w:r>
+        <w:t xml:space="preserve">(can be configured to up to 16) </w:t>
+      </w:r>
+      <w:r>
+        <w:t xml:space="preserve">Altair 88-DCDD disk drives </w:t>
       </w:r>
     </w:p>
     <w:p>
@@ -2268,7 +2363,13 @@
         </w:numPr>
       </w:pPr>
       <w:r>
-        <w:t>Emulates the 88-RTC-VI board which makes it possible to run ALTAIR Time Sharing BASIC.</w:t>
+        <w:t xml:space="preserve">Emulates an 88-HDSK hard disks </w:t>
+      </w:r>
+      <w:r>
+        <w:t xml:space="preserve">drive </w:t>
+      </w:r>
+      <w:r>
+        <w:t>with one unit (can be configured up to 4) and 4 platters.</w:t>
       </w:r>
     </w:p>
     <w:p>
@@ -2280,19 +2381,7 @@
         </w:numPr>
       </w:pPr>
       <w:r>
-        <w:t xml:space="preserve">Many settings can be modified via a </w:t>
-      </w:r>
-      <w:r>
-        <w:t>c</w:t>
-      </w:r>
-      <w:r>
-        <w:t xml:space="preserve">onfiguration editor (invoke </w:t>
-      </w:r>
-      <w:r>
-        <w:t>by holding STOP and raising AUX1</w:t>
-      </w:r>
-      <w:r>
-        <w:t>)</w:t>
+        <w:t>Emulates the 88-RTC-VI board which makes it possible to run ALTAIR Time Sharing BASIC.</w:t>
       </w:r>
     </w:p>
     <w:p>
@@ -2304,6 +2393,30 @@
         </w:numPr>
       </w:pPr>
       <w:r>
+        <w:t xml:space="preserve">Many settings can be modified via a </w:t>
+      </w:r>
+      <w:r>
+        <w:t>c</w:t>
+      </w:r>
+      <w:r>
+        <w:t xml:space="preserve">onfiguration editor (invoke </w:t>
+      </w:r>
+      <w:r>
+        <w:t>by holding STOP and raising AUX1</w:t>
+      </w:r>
+      <w:r>
+        <w:t>)</w:t>
+      </w:r>
+    </w:p>
+    <w:p>
+      <w:pPr>
+        <w:pStyle w:val="ListParagraph"/>
+        <w:numPr>
+          <w:ilvl w:val="0"/>
+          <w:numId w:val="1"/>
+        </w:numPr>
+      </w:pPr>
+      <w:r>
         <w:t>Above specs apply when running on an Arduino Due. The simulator can also work when running on an Arduino Mega 2560. In that case, it runs at about 25% original speed and has 6k emulated RAM. Disk drive emulation is not supported on the Mega.</w:t>
       </w:r>
     </w:p>
@@ -2321,11 +2434,11 @@
       <w:pPr>
         <w:pStyle w:val="Heading1"/>
       </w:pPr>
-      <w:bookmarkStart w:id="2" w:name="_Toc511941995"/>
+      <w:bookmarkStart w:id="3" w:name="_Toc518836781"/>
       <w:r>
         <w:t>Front Panel Elements</w:t>
       </w:r>
-      <w:bookmarkEnd w:id="2"/>
+      <w:bookmarkEnd w:id="3"/>
     </w:p>
     <w:p>
       <w:pPr>
@@ -2428,14 +2541,7 @@
       </w:r>
       <w:r>
         <w:tab/>
-      </w:r>
-      <w:proofErr w:type="spellStart"/>
-      <w:r>
-        <w:t>Stop</w:t>
-      </w:r>
-      <w:proofErr w:type="spellEnd"/>
-      <w:r>
-        <w:t xml:space="preserve"> program execution</w:t>
+        <w:t>Stop program execution</w:t>
       </w:r>
     </w:p>
     <w:p>
@@ -2509,6 +2615,20 @@
         <w:tab/>
         <w:t>Store value of D7-0 at current PC address</w:t>
       </w:r>
+      <w:r>
+        <w:br/>
+      </w:r>
+      <w:r>
+        <w:tab/>
+        <w:t>(If held down during power-up the simulator will load the configuration selected</w:t>
+      </w:r>
+      <w:r>
+        <w:br/>
+      </w:r>
+      <w:r>
+        <w:tab/>
+        <w:t xml:space="preserve"> with the SW0-7 switches instead of configuration 0)</w:t>
+      </w:r>
     </w:p>
     <w:p>
       <w:pPr>
@@ -2559,14 +2679,14 @@
       </w:r>
       <w:r>
         <w:tab/>
-      </w:r>
-      <w:proofErr w:type="spellStart"/>
-      <w:r>
-        <w:t>Reset</w:t>
-      </w:r>
-      <w:proofErr w:type="spellEnd"/>
-      <w:r>
-        <w:t xml:space="preserve"> processor (set PC to 0)</w:t>
+        <w:t>Reset processor (set PC to 0)</w:t>
+      </w:r>
+      <w:r>
+        <w:br/>
+      </w:r>
+      <w:r>
+        <w:tab/>
+        <w:t>(If held up during power-up the simulator will start up with default settings)</w:t>
       </w:r>
     </w:p>
     <w:p>
@@ -2627,12 +2747,12 @@
       <w:pPr>
         <w:pStyle w:val="Heading1"/>
       </w:pPr>
-      <w:bookmarkStart w:id="3" w:name="_Toc511941996"/>
+      <w:bookmarkStart w:id="4" w:name="_Toc518836782"/>
       <w:r>
         <w:lastRenderedPageBreak/>
         <w:t>Auxiliary Switch Functions</w:t>
       </w:r>
-      <w:bookmarkEnd w:id="3"/>
+      <w:bookmarkEnd w:id="4"/>
     </w:p>
     <w:p>
       <w:pPr>
@@ -4314,6 +4434,9 @@
       </w:r>
     </w:p>
     <w:p>
+      <w:pPr>
+        <w:spacing w:after="0"/>
+      </w:pPr>
       <w:r>
         <w:t xml:space="preserve">If SW12 is </w:t>
       </w:r>
@@ -4363,11 +4486,9 @@
       <w:r>
         <w:t xml:space="preserve"> section below).</w:t>
       </w:r>
-    </w:p>
-    <w:p>
-      <w:pPr>
-        <w:spacing w:after="0"/>
-      </w:pPr>
+      <w:r>
+        <w:br/>
+      </w:r>
       <w:r>
         <w:t>Otherwise, p</w:t>
       </w:r>
@@ -4503,13 +4624,14 @@
         <w:t>Loading BASIC</w:t>
       </w:r>
       <w:r>
-        <w:t>/</w:t>
-      </w:r>
-      <w:proofErr w:type="spellStart"/>
-      <w:r>
-        <w:t>assemly</w:t>
-      </w:r>
-      <w:proofErr w:type="spellEnd"/>
+        <w:t>/assem</w:t>
+      </w:r>
+      <w:r>
+        <w:t>b</w:t>
+      </w:r>
+      <w:r>
+        <w:t>ly</w:t>
+      </w:r>
       <w:r>
         <w:t xml:space="preserve"> examples:</w:t>
       </w:r>
@@ -4586,21 +4708,21 @@
         </w:numPr>
       </w:pPr>
       <w:r>
+        <w:t xml:space="preserve">Playback can be stopped by pushing CLR or by pushing AUX2 </w:t>
+      </w:r>
+      <w:r>
+        <w:t>DOWN</w:t>
+      </w:r>
+      <w:r>
+        <w:t xml:space="preserve"> again</w:t>
+      </w:r>
+    </w:p>
+    <w:p>
+      <w:pPr>
+        <w:spacing w:after="0"/>
+      </w:pPr>
+      <w:r>
         <w:lastRenderedPageBreak/>
-        <w:t xml:space="preserve">Playback can be stopped by pushing CLR or by pushing AUX2 </w:t>
-      </w:r>
-      <w:r>
-        <w:t>DOWN</w:t>
-      </w:r>
-      <w:r>
-        <w:t xml:space="preserve"> again</w:t>
-      </w:r>
-    </w:p>
-    <w:p>
-      <w:pPr>
-        <w:spacing w:after="0"/>
-      </w:pPr>
-      <w:r>
         <w:t>Playing back captured data:</w:t>
       </w:r>
     </w:p>
@@ -5199,12 +5321,12 @@
       <w:r>
         <w:br w:type="page"/>
       </w:r>
-      <w:bookmarkStart w:id="4" w:name="_Toc511941997"/>
+      <w:bookmarkStart w:id="5" w:name="_Toc518836783"/>
       <w:r>
         <w:lastRenderedPageBreak/>
         <w:t>Serial ports</w:t>
       </w:r>
-      <w:bookmarkEnd w:id="4"/>
+      <w:bookmarkEnd w:id="5"/>
     </w:p>
     <w:p>
       <w:pPr>
@@ -5351,15 +5473,7 @@
         <w:rPr>
           <w:rFonts w:eastAsia="Times New Roman" w:cs="Times New Roman"/>
         </w:rPr>
-        <w:t xml:space="preserve"> single serial port can be accessed either by plugging in the USB cable or by connecting a serial device to pins 0 (RX) and 1 (TX). Note that these pins use 5V levels, not the +12V/-12V used by real serial hardware. However, the levels can be boosted to prope</w:t>
-      </w:r>
-      <w:bookmarkStart w:id="5" w:name="_GoBack"/>
-      <w:bookmarkEnd w:id="5"/>
-      <w:r>
-        <w:rPr>
-          <w:rFonts w:eastAsia="Times New Roman" w:cs="Times New Roman"/>
-        </w:rPr>
-        <w:t xml:space="preserve">r </w:t>
+        <w:t xml:space="preserve"> single serial port can be accessed either by plugging in the USB cable or by connecting a serial device to pins 0 (RX) and 1 (TX). Note that these pins use 5V levels, not the +12V/-12V used by real serial hardware. However, the levels can be boosted to proper </w:t>
       </w:r>
       <w:r>
         <w:rPr>
@@ -6711,7 +6825,7 @@
         <w:pStyle w:val="Heading1"/>
       </w:pPr>
       <w:bookmarkStart w:id="6" w:name="_Hlk496476229"/>
-      <w:bookmarkStart w:id="7" w:name="_Toc511941998"/>
+      <w:bookmarkStart w:id="7" w:name="_Toc518836784"/>
       <w:r>
         <w:lastRenderedPageBreak/>
         <w:t xml:space="preserve">Interacting with </w:t>
@@ -7304,7 +7418,7 @@
       <w:pPr>
         <w:pStyle w:val="Heading1"/>
       </w:pPr>
-      <w:bookmarkStart w:id="8" w:name="_Toc511941999"/>
+      <w:bookmarkStart w:id="8" w:name="_Toc518836785"/>
       <w:r>
         <w:t>Printer Emulation</w:t>
       </w:r>
@@ -7387,7 +7501,7 @@
       <w:pPr>
         <w:pStyle w:val="Heading1"/>
       </w:pPr>
-      <w:bookmarkStart w:id="9" w:name="_Toc511942000"/>
+      <w:bookmarkStart w:id="9" w:name="_Toc518836786"/>
       <w:r>
         <w:lastRenderedPageBreak/>
         <w:t>Disk Drive Support</w:t>
@@ -7785,7 +7899,7 @@
       <w:pPr>
         <w:pStyle w:val="Heading1"/>
       </w:pPr>
-      <w:bookmarkStart w:id="10" w:name="_Toc511942001"/>
+      <w:bookmarkStart w:id="10" w:name="_Toc518836787"/>
       <w:r>
         <w:lastRenderedPageBreak/>
         <w:t>Hard Disk Support</w:t>
@@ -8390,16 +8504,11 @@
       <w:pPr>
         <w:pStyle w:val="Heading1"/>
       </w:pPr>
-      <w:bookmarkStart w:id="12" w:name="_Toc511942002"/>
+      <w:bookmarkStart w:id="12" w:name="_Toc518836788"/>
       <w:bookmarkEnd w:id="11"/>
-      <w:proofErr w:type="spellStart"/>
       <w:r>
         <w:lastRenderedPageBreak/>
-        <w:t>Cromemco</w:t>
-      </w:r>
-      <w:proofErr w:type="spellEnd"/>
-      <w:r>
-        <w:t xml:space="preserve"> Dazzler Support</w:t>
+        <w:t>Cromemco Dazzler Support</w:t>
       </w:r>
       <w:bookmarkEnd w:id="12"/>
     </w:p>
@@ -8408,15 +8517,7 @@
         <w:t xml:space="preserve">In 1976 </w:t>
       </w:r>
       <w:r>
-        <w:t xml:space="preserve">the </w:t>
-      </w:r>
-      <w:proofErr w:type="spellStart"/>
-      <w:r>
-        <w:t>Cromemco</w:t>
-      </w:r>
-      <w:proofErr w:type="spellEnd"/>
-      <w:r>
-        <w:t xml:space="preserve"> Dazzler graphics card for the Altair was released. The card accesses the Altair’s memory via DMA to read pixel data and produces a picture of 32x32, 64x64 or 128x128 pixels, depending on memory configuration and color mode. While these resolutions seem almost laughable today, back in 1976 this was a major accomplishment.</w:t>
+        <w:t>the Cromemco Dazzler graphics card for the Altair was released. The card accesses the Altair’s memory via DMA to read pixel data and produces a picture of 32x32, 64x64 or 128x128 pixels, depending on memory configuration and color mode. While these resolutions seem almost laughable today, back in 1976 this was a major accomplishment.</w:t>
       </w:r>
     </w:p>
     <w:p>
@@ -8548,21 +8649,7 @@
         <w:rPr>
           <w:rFonts w:cstheme="minorHAnsi"/>
         </w:rPr>
-        <w:t xml:space="preserve">. All of these are (as far as I know) copyright </w:t>
-      </w:r>
-      <w:proofErr w:type="spellStart"/>
-      <w:r>
-        <w:rPr>
-          <w:rFonts w:cstheme="minorHAnsi"/>
-        </w:rPr>
-        <w:t>Cromemco</w:t>
-      </w:r>
-      <w:proofErr w:type="spellEnd"/>
-      <w:r>
-        <w:rPr>
-          <w:rFonts w:cstheme="minorHAnsi"/>
-        </w:rPr>
-        <w:t xml:space="preserve"> 1976:</w:t>
+        <w:t>. All of these are (as far as I know) copyright Cromemco 1976:</w:t>
       </w:r>
     </w:p>
     <w:p>
@@ -8648,19 +8735,11 @@
         </w:rPr>
         <w:t xml:space="preserve"> (basic animation program, needs </w:t>
       </w:r>
-      <w:proofErr w:type="spellStart"/>
       <w:r>
         <w:rPr>
           <w:rFonts w:eastAsia="Times New Roman" w:cstheme="minorHAnsi"/>
         </w:rPr>
-        <w:t>Cromemco</w:t>
-      </w:r>
-      <w:proofErr w:type="spellEnd"/>
-      <w:r>
-        <w:rPr>
-          <w:rFonts w:eastAsia="Times New Roman" w:cstheme="minorHAnsi"/>
-        </w:rPr>
-        <w:t xml:space="preserve"> serial card</w:t>
+        <w:t>Cromemco serial card</w:t>
       </w:r>
       <w:r>
         <w:rPr>
@@ -8704,21 +8783,7 @@
         <w:rPr>
           <w:rFonts w:eastAsia="Times New Roman" w:cstheme="minorHAnsi"/>
         </w:rPr>
-        <w:t xml:space="preserve">needs </w:t>
-      </w:r>
-      <w:proofErr w:type="spellStart"/>
-      <w:r>
-        <w:rPr>
-          <w:rFonts w:eastAsia="Times New Roman" w:cstheme="minorHAnsi"/>
-        </w:rPr>
-        <w:t>Cromemco</w:t>
-      </w:r>
-      <w:proofErr w:type="spellEnd"/>
-      <w:r>
-        <w:rPr>
-          <w:rFonts w:eastAsia="Times New Roman" w:cstheme="minorHAnsi"/>
-        </w:rPr>
-        <w:t xml:space="preserve"> serial card</w:t>
+        <w:t>needs Cromemco serial card</w:t>
       </w:r>
       <w:r>
         <w:rPr>
@@ -8870,40 +8935,437 @@
         <w:rPr>
           <w:rFonts w:cstheme="minorHAnsi"/>
         </w:rPr>
-        <w:t xml:space="preserve">For programs that need a </w:t>
+        <w:t>For programs that need a Cromemco serial card, make sure the “SIO revision” setting in the SIO card configuration is set to “Cromemco”.</w:t>
+      </w:r>
+    </w:p>
+    <w:p/>
+    <w:p>
+      <w:r>
+        <w:br w:type="page"/>
+      </w:r>
+    </w:p>
+    <w:p>
+      <w:pPr>
+        <w:pStyle w:val="Heading1"/>
+      </w:pPr>
+      <w:bookmarkStart w:id="13" w:name="_Toc518836789"/>
+      <w:r>
+        <w:lastRenderedPageBreak/>
+        <w:t>Processor Technolo</w:t>
+      </w:r>
+      <w:r>
+        <w:t>g</w:t>
+      </w:r>
+      <w:r>
+        <w:t>y VDM-1</w:t>
+      </w:r>
+      <w:r>
+        <w:t xml:space="preserve"> Support</w:t>
+      </w:r>
+      <w:bookmarkEnd w:id="13"/>
+    </w:p>
+    <w:p>
+      <w:pPr>
+        <w:rPr>
+          <w:rFonts w:cstheme="minorHAnsi"/>
+        </w:rPr>
+      </w:pPr>
+      <w:r>
+        <w:rPr>
+          <w:rFonts w:cstheme="minorHAnsi"/>
+        </w:rPr>
+        <w:t xml:space="preserve">The VDM-1 card, created </w:t>
+      </w:r>
+      <w:r>
+        <w:rPr>
+          <w:rFonts w:cstheme="minorHAnsi"/>
+        </w:rPr>
+        <w:t>i</w:t>
+      </w:r>
+      <w:r>
+        <w:rPr>
+          <w:rFonts w:cstheme="minorHAnsi"/>
+        </w:rPr>
+        <w:t xml:space="preserve">n 1975 by Processor Technology, was the first video card for the Altair. </w:t>
+      </w:r>
+      <w:r>
+        <w:rPr>
+          <w:rFonts w:cstheme="minorHAnsi"/>
+        </w:rPr>
+        <w:t>It could be directly connected to a monitor (or a modified TV) and produced a display of 16 lines with 64 characters each.</w:t>
+      </w:r>
+      <w:r>
+        <w:rPr>
+          <w:rFonts w:cstheme="minorHAnsi"/>
+        </w:rPr>
+        <w:br/>
+        <w:t>The screen contents could be directly modified by writing to a 1k region of main memory which allowed for much faster screen compared to a serial terminal.</w:t>
+      </w:r>
+    </w:p>
+    <w:p>
+      <w:pPr>
+        <w:rPr>
+          <w:rFonts w:cstheme="minorHAnsi"/>
+        </w:rPr>
+      </w:pPr>
+      <w:r>
+        <w:rPr>
+          <w:rFonts w:cstheme="minorHAnsi"/>
+        </w:rPr>
+        <w:t xml:space="preserve">To emulate the VDM-1, the simulator must be paired with a client to display the picture. The client can either be a Windows computer or one of </w:t>
+      </w:r>
+      <w:hyperlink r:id="rId13" w:history="1">
+        <w:r>
+          <w:rPr>
+            <w:rStyle w:val="Hyperlink"/>
+            <w:rFonts w:cstheme="minorHAnsi"/>
+          </w:rPr>
+          <w:t>Geoff Graham’s ASCII Video Terminals</w:t>
+        </w:r>
+      </w:hyperlink>
+      <w:r>
+        <w:rPr>
+          <w:rFonts w:cstheme="minorHAnsi"/>
+        </w:rPr>
+        <w:t xml:space="preserve"> updated with a modified firmware. For more information see: </w:t>
+      </w:r>
+      <w:hyperlink r:id="rId14" w:history="1">
+        <w:r>
+          <w:rPr>
+            <w:rStyle w:val="Hyperlink"/>
+            <w:rFonts w:cstheme="minorHAnsi"/>
+          </w:rPr>
+          <w:t>https://github.com/dhansel/VDM1</w:t>
+        </w:r>
+      </w:hyperlink>
+    </w:p>
+    <w:p>
+      <w:r>
+        <w:t xml:space="preserve">To enable support for the </w:t>
+      </w:r>
+      <w:r>
+        <w:t>VDM-1</w:t>
+      </w:r>
+      <w:r>
+        <w:t xml:space="preserve"> in the Simulator, do the following:</w:t>
+      </w:r>
+    </w:p>
+    <w:p>
+      <w:pPr>
+        <w:pStyle w:val="ListParagraph"/>
+        <w:numPr>
+          <w:ilvl w:val="0"/>
+          <w:numId w:val="51"/>
+        </w:numPr>
+      </w:pPr>
+      <w:r>
+        <w:t>Download the latest release of the Simulator firmware</w:t>
+      </w:r>
+    </w:p>
+    <w:p>
+      <w:pPr>
+        <w:pStyle w:val="ListParagraph"/>
+        <w:numPr>
+          <w:ilvl w:val="0"/>
+          <w:numId w:val="51"/>
+        </w:numPr>
+      </w:pPr>
+      <w:r>
+        <w:t>Change the USE_</w:t>
+      </w:r>
+      <w:r>
+        <w:t>VDM1</w:t>
+      </w:r>
+      <w:r>
+        <w:t xml:space="preserve"> setting in </w:t>
       </w:r>
       <w:proofErr w:type="spellStart"/>
       <w:r>
+        <w:t>config.h</w:t>
+      </w:r>
+      <w:proofErr w:type="spellEnd"/>
+      <w:r>
+        <w:t xml:space="preserve"> from 0 to 1</w:t>
+      </w:r>
+    </w:p>
+    <w:p>
+      <w:pPr>
+        <w:pStyle w:val="ListParagraph"/>
+        <w:numPr>
+          <w:ilvl w:val="0"/>
+          <w:numId w:val="51"/>
+        </w:numPr>
+      </w:pPr>
+      <w:r>
+        <w:t>Re-upload the modified firmware to the Arduino</w:t>
+      </w:r>
+    </w:p>
+    <w:p>
+      <w:pPr>
+        <w:pStyle w:val="ListParagraph"/>
+        <w:numPr>
+          <w:ilvl w:val="0"/>
+          <w:numId w:val="51"/>
+        </w:numPr>
         <w:rPr>
           <w:rFonts w:cstheme="minorHAnsi"/>
         </w:rPr>
-        <w:t>Cromemco</w:t>
-      </w:r>
-      <w:proofErr w:type="spellEnd"/>
-      <w:r>
+      </w:pPr>
+      <w:r>
+        <w:t xml:space="preserve">In the configuration menu, there should now be a “Configure </w:t>
+      </w:r>
+      <w:r>
+        <w:t>VDM-1</w:t>
+      </w:r>
+      <w:r>
+        <w:t xml:space="preserve">” </w:t>
+      </w:r>
+      <w:r>
+        <w:t>sub-menu.</w:t>
+      </w:r>
+      <w:r>
+        <w:t xml:space="preserve"> </w:t>
+      </w:r>
+    </w:p>
+    <w:p>
+      <w:pPr>
+        <w:pStyle w:val="ListParagraph"/>
+        <w:numPr>
+          <w:ilvl w:val="0"/>
+          <w:numId w:val="51"/>
+        </w:numPr>
         <w:rPr>
           <w:rFonts w:cstheme="minorHAnsi"/>
         </w:rPr>
-        <w:t xml:space="preserve"> serial card, make sure the “SIO revision” setting in the SIO card configuration is set to “</w:t>
-      </w:r>
-      <w:proofErr w:type="spellStart"/>
+      </w:pPr>
       <w:r>
         <w:rPr>
           <w:rFonts w:cstheme="minorHAnsi"/>
         </w:rPr>
-        <w:t>Cromemco</w:t>
-      </w:r>
-      <w:proofErr w:type="spellEnd"/>
-      <w:r>
+        <w:t xml:space="preserve">Within the VDM-1 sub-menu, change the “Map to interface” setting to the interface that the VDM-1 client is connected to. For more information on how to connect a VDM-1 client, see </w:t>
+      </w:r>
+      <w:hyperlink r:id="rId15" w:history="1">
+        <w:r>
+          <w:rPr>
+            <w:rStyle w:val="Hyperlink"/>
+            <w:rFonts w:cstheme="minorHAnsi"/>
+          </w:rPr>
+          <w:t>https://github.com/dhansel/VDM1/blob/master/README.md</w:t>
+        </w:r>
+      </w:hyperlink>
+    </w:p>
+    <w:p>
+      <w:pPr>
         <w:rPr>
           <w:rFonts w:cstheme="minorHAnsi"/>
         </w:rPr>
-        <w:t>”.</w:t>
-      </w:r>
-    </w:p>
-    <w:p/>
-    <w:p>
-      <w:r>
+      </w:pPr>
+      <w:r>
+        <w:rPr>
+          <w:rFonts w:cstheme="minorHAnsi"/>
+        </w:rPr>
+        <w:t>The VDM-1 card had several jumpers that could be used to change certain settings. Within the VDM-1 sub-menu of the simulator’s configuration menu you will find options that mirror those jumpers:</w:t>
+      </w:r>
+    </w:p>
+    <w:p>
+      <w:pPr>
+        <w:pStyle w:val="ListParagraph"/>
+        <w:numPr>
+          <w:ilvl w:val="0"/>
+          <w:numId w:val="53"/>
+        </w:numPr>
+        <w:rPr>
+          <w:rFonts w:cstheme="minorHAnsi"/>
+          <w:i/>
+        </w:rPr>
+      </w:pPr>
+      <w:r>
+        <w:rPr>
+          <w:rFonts w:cstheme="minorHAnsi"/>
+          <w:i/>
+        </w:rPr>
+        <w:t>Memory address</w:t>
+      </w:r>
+      <w:r>
+        <w:rPr>
+          <w:rFonts w:cstheme="minorHAnsi"/>
+          <w:i/>
+        </w:rPr>
+        <w:br/>
+      </w:r>
+      <w:r>
+        <w:rPr>
+          <w:rFonts w:cstheme="minorHAnsi"/>
+        </w:rPr>
+        <w:t>The base address of the RAM that the VDM-1 uses as its screen memory can be configured in 1k steps. Note that most programs assume the screen memory is at CC00 (the default).</w:t>
+      </w:r>
+    </w:p>
+    <w:p>
+      <w:pPr>
+        <w:pStyle w:val="ListParagraph"/>
+        <w:numPr>
+          <w:ilvl w:val="0"/>
+          <w:numId w:val="53"/>
+        </w:numPr>
+        <w:rPr>
+          <w:rFonts w:cstheme="minorHAnsi"/>
+        </w:rPr>
+      </w:pPr>
+      <w:r>
+        <w:rPr>
+          <w:rFonts w:cstheme="minorHAnsi"/>
+          <w:i/>
+        </w:rPr>
+        <w:t>DIP switch 1+2</w:t>
+      </w:r>
+      <w:r>
+        <w:rPr>
+          <w:rFonts w:cstheme="minorHAnsi"/>
+          <w:i/>
+        </w:rPr>
+        <w:br/>
+      </w:r>
+      <w:r>
+        <w:rPr>
+          <w:rFonts w:cstheme="minorHAnsi"/>
+        </w:rPr>
+        <w:t>Switches between regular display, inverted display and display off.</w:t>
+      </w:r>
+    </w:p>
+    <w:p>
+      <w:pPr>
+        <w:pStyle w:val="ListParagraph"/>
+        <w:numPr>
+          <w:ilvl w:val="0"/>
+          <w:numId w:val="53"/>
+        </w:numPr>
+        <w:rPr>
+          <w:rFonts w:cstheme="minorHAnsi"/>
+        </w:rPr>
+      </w:pPr>
+      <w:r>
+        <w:rPr>
+          <w:rFonts w:cstheme="minorHAnsi"/>
+          <w:i/>
+        </w:rPr>
+        <w:t>DIP switch 3+4</w:t>
+      </w:r>
+      <w:r>
+        <w:rPr>
+          <w:rFonts w:cstheme="minorHAnsi"/>
+          <w:i/>
+        </w:rPr>
+        <w:br/>
+      </w:r>
+      <w:r>
+        <w:rPr>
+          <w:rFonts w:cstheme="minorHAnsi"/>
+        </w:rPr>
+        <w:t>Changes display behavior of cursor characters (characters with ASCII code &gt;127).</w:t>
+      </w:r>
+    </w:p>
+    <w:p>
+      <w:pPr>
+        <w:pStyle w:val="ListParagraph"/>
+        <w:numPr>
+          <w:ilvl w:val="0"/>
+          <w:numId w:val="53"/>
+        </w:numPr>
+        <w:rPr>
+          <w:rFonts w:cstheme="minorHAnsi"/>
+        </w:rPr>
+      </w:pPr>
+      <w:r>
+        <w:rPr>
+          <w:rFonts w:cstheme="minorHAnsi"/>
+          <w:i/>
+        </w:rPr>
+        <w:t>DIP switch 4+5</w:t>
+      </w:r>
+      <w:r>
+        <w:rPr>
+          <w:rFonts w:cstheme="minorHAnsi"/>
+          <w:i/>
+        </w:rPr>
+        <w:br/>
+      </w:r>
+      <w:r>
+        <w:rPr>
+          <w:rFonts w:cstheme="minorHAnsi"/>
+        </w:rPr>
+        <w:t>Controls blanking behavior for CR (0x0d) and VT (0x0B) characters.</w:t>
+      </w:r>
+    </w:p>
+    <w:p>
+      <w:pPr>
+        <w:rPr>
+          <w:rFonts w:cstheme="minorHAnsi"/>
+        </w:rPr>
+      </w:pPr>
+      <w:r>
+        <w:rPr>
+          <w:rFonts w:cstheme="minorHAnsi"/>
+        </w:rPr>
+        <w:t xml:space="preserve">For more information on the specifics of the DIP switch settings please consult the </w:t>
+      </w:r>
+      <w:r>
+        <w:rPr>
+          <w:rFonts w:cstheme="minorHAnsi"/>
+        </w:rPr>
+        <w:t xml:space="preserve">original </w:t>
+      </w:r>
+      <w:r>
+        <w:rPr>
+          <w:rFonts w:cstheme="minorHAnsi"/>
+        </w:rPr>
+        <w:t>VDM-1 manual:</w:t>
+      </w:r>
+      <w:r>
+        <w:rPr>
+          <w:rFonts w:cstheme="minorHAnsi"/>
+        </w:rPr>
+        <w:br/>
+      </w:r>
+      <w:hyperlink r:id="rId16" w:history="1">
+        <w:r>
+          <w:rPr>
+            <w:rStyle w:val="Hyperlink"/>
+            <w:rFonts w:cstheme="minorHAnsi"/>
+          </w:rPr>
+          <w:t>https://github.com/dhansel/VDM1/raw/master/doc/vdm1.pdf</w:t>
+        </w:r>
+      </w:hyperlink>
+      <w:r>
+        <w:rPr>
+          <w:rFonts w:cstheme="minorHAnsi"/>
+        </w:rPr>
+        <w:t xml:space="preserve"> (mostly section 3 - theory of operation)</w:t>
+      </w:r>
+    </w:p>
+    <w:p>
+      <w:pPr>
+        <w:rPr>
+          <w:rFonts w:cstheme="minorHAnsi"/>
+          <w:i/>
+        </w:rPr>
+      </w:pPr>
+    </w:p>
+    <w:p>
+      <w:pPr>
+        <w:rPr>
+          <w:b/>
+          <w:sz w:val="32"/>
+          <w:szCs w:val="32"/>
+          <w:u w:val="single"/>
+        </w:rPr>
+      </w:pPr>
+      <w:r>
+        <w:rPr>
+          <w:b/>
+          <w:sz w:val="32"/>
+          <w:szCs w:val="32"/>
+          <w:u w:val="single"/>
+        </w:rPr>
         <w:br w:type="page"/>
       </w:r>
     </w:p>
@@ -8911,12 +9373,12 @@
       <w:pPr>
         <w:pStyle w:val="Heading1"/>
       </w:pPr>
-      <w:bookmarkStart w:id="13" w:name="_Toc511942003"/>
+      <w:bookmarkStart w:id="14" w:name="_Toc518836790"/>
       <w:r>
         <w:lastRenderedPageBreak/>
         <w:t>Configuration Menu</w:t>
       </w:r>
-      <w:bookmarkEnd w:id="13"/>
+      <w:bookmarkEnd w:id="14"/>
     </w:p>
     <w:p>
       <w:r>
@@ -8929,10 +9391,7 @@
         <w:t>.</w:t>
       </w:r>
       <w:r>
-        <w:br/>
-      </w:r>
-      <w:r>
-        <w:t>The following settings/actions are available:</w:t>
+        <w:t xml:space="preserve"> Settings are:</w:t>
       </w:r>
     </w:p>
     <w:p>
@@ -9084,31 +9543,25 @@
         <w:rPr>
           <w:i/>
         </w:rPr>
-        <w:t>RAM size</w:t>
-      </w:r>
-      <w:r>
-        <w:rPr>
-          <w:i/>
-        </w:rPr>
+        <w:t xml:space="preserve">Processor </w:t>
+      </w:r>
+      <w:r>
+        <w:t xml:space="preserve">(only </w:t>
+      </w:r>
+      <w:r>
+        <w:t xml:space="preserve">if processor switching is enabled in </w:t>
+      </w:r>
+      <w:proofErr w:type="spellStart"/>
+      <w:r>
+        <w:t>config.h</w:t>
+      </w:r>
+      <w:proofErr w:type="spellEnd"/>
+      <w:r>
+        <w:t>)</w:t>
+      </w:r>
+      <w:r>
         <w:br/>
-      </w:r>
-      <w:r>
-        <w:t>Configure</w:t>
-      </w:r>
-      <w:r>
-        <w:t xml:space="preserve">s the size of the emulated RAM in steps of 1k. The emulated RAM </w:t>
-      </w:r>
-      <w:r>
-        <w:t xml:space="preserve">starts at address 0 and </w:t>
-      </w:r>
-      <w:r>
-        <w:t>is</w:t>
-      </w:r>
-      <w:r>
-        <w:t xml:space="preserve"> contiguous from there</w:t>
-      </w:r>
-      <w:r>
-        <w:t>.</w:t>
+        <w:t>Switch between Intel 8080 and Zilog Z80 processor</w:t>
       </w:r>
     </w:p>
     <w:p>
@@ -9123,7 +9576,7 @@
         <w:rPr>
           <w:i/>
         </w:rPr>
-        <w:t>Aux1 shortcut program</w:t>
+        <w:t>RAM size</w:t>
       </w:r>
       <w:r>
         <w:rPr>
@@ -9132,11 +9585,22 @@
         <w:br/>
       </w:r>
       <w:r>
-        <w:t>Sets the program to be run when the AUX1 switch is raised. This can be any if the built-in programs</w:t>
-      </w:r>
-      <w:r>
-        <w:br/>
-        <w:t>available via AUX1 down or a disk. If a disk is selected, pushing up AUX1 will mount the disk and then install and run the disk boot loader.</w:t>
+        <w:t>Configure</w:t>
+      </w:r>
+      <w:r>
+        <w:t xml:space="preserve">s the size of the emulated RAM in steps of 1k. The emulated RAM </w:t>
+      </w:r>
+      <w:r>
+        <w:t xml:space="preserve">starts at address 0 and </w:t>
+      </w:r>
+      <w:r>
+        <w:t>is</w:t>
+      </w:r>
+      <w:r>
+        <w:t xml:space="preserve"> contiguous from there</w:t>
+      </w:r>
+      <w:r>
+        <w:t>.</w:t>
       </w:r>
     </w:p>
     <w:p>
@@ -9151,22 +9615,20 @@
         <w:rPr>
           <w:i/>
         </w:rPr>
-        <w:t xml:space="preserve">Configure </w:t>
+        <w:t>Aux1 shortcut program</w:t>
       </w:r>
       <w:r>
         <w:rPr>
           <w:i/>
         </w:rPr>
-        <w:t>host serial</w:t>
-      </w:r>
-      <w:r>
-        <w:rPr>
-          <w:i/>
-        </w:rPr>
         <w:br/>
       </w:r>
       <w:r>
-        <w:t>See “Host serial interface configuration” below.</w:t>
+        <w:t>Sets the program to be run when the AUX1 switch is raised. This can be any if the built-in programs</w:t>
+      </w:r>
+      <w:r>
+        <w:br/>
+        <w:t>available via AUX1 down or a disk. If a disk is selected, pushing up AUX1 will mount the disk and then install and run the disk boot loader.</w:t>
       </w:r>
     </w:p>
     <w:p>
@@ -9187,23 +9649,16 @@
         <w:rPr>
           <w:i/>
         </w:rPr>
-        <w:t>serial cards</w:t>
-      </w:r>
-      <w:r>
+        <w:t>host serial</w:t>
+      </w:r>
+      <w:r>
+        <w:rPr>
+          <w:i/>
+        </w:rPr>
         <w:br/>
-        <w:t>See “S</w:t>
-      </w:r>
-      <w:r>
-        <w:t>erial device configuration</w:t>
-      </w:r>
-      <w:r>
-        <w:t>”</w:t>
-      </w:r>
-      <w:r>
-        <w:t xml:space="preserve"> section below</w:t>
-      </w:r>
-      <w:r>
-        <w:t>.</w:t>
+      </w:r>
+      <w:r>
+        <w:t>See “Host serial interface configuration” below.</w:t>
       </w:r>
     </w:p>
     <w:p>
@@ -9218,14 +9673,29 @@
         <w:rPr>
           <w:i/>
         </w:rPr>
-        <w:t>Configure printer</w:t>
+        <w:t xml:space="preserve">Configure </w:t>
       </w:r>
       <w:r>
         <w:rPr>
           <w:i/>
         </w:rPr>
+        <w:t>serial cards</w:t>
+      </w:r>
+      <w:r>
         <w:br/>
-        <w:t>See “Printer configuration” section below.</w:t>
+        <w:t>See “S</w:t>
+      </w:r>
+      <w:r>
+        <w:t>erial device configuration</w:t>
+      </w:r>
+      <w:r>
+        <w:t>”</w:t>
+      </w:r>
+      <w:r>
+        <w:t xml:space="preserve"> section below</w:t>
+      </w:r>
+      <w:r>
+        <w:t>.</w:t>
       </w:r>
     </w:p>
     <w:p>
@@ -9240,24 +9710,14 @@
         <w:rPr>
           <w:i/>
         </w:rPr>
-        <w:t>Configure Disk Drives</w:t>
-      </w:r>
-      <w:r>
-        <w:t xml:space="preserve"> (</w:t>
-      </w:r>
-      <w:r>
-        <w:t>o</w:t>
-      </w:r>
-      <w:r>
-        <w:t>nly if disk drive emulation is enabled)</w:t>
-      </w:r>
-    </w:p>
-    <w:p>
-      <w:pPr>
-        <w:pStyle w:val="ListParagraph"/>
-      </w:pPr>
-      <w:r>
-        <w:t>See “Disk Drive configuration” section below.</w:t>
+        <w:t>Configure printer</w:t>
+      </w:r>
+      <w:r>
+        <w:rPr>
+          <w:i/>
+        </w:rPr>
+        <w:br/>
+        <w:t>See “Printer configuration” section below.</w:t>
       </w:r>
     </w:p>
     <w:p>
@@ -9272,13 +9732,7 @@
         <w:rPr>
           <w:i/>
         </w:rPr>
-        <w:t>Configure Hard Disk</w:t>
-      </w:r>
-      <w:r>
-        <w:rPr>
-          <w:i/>
-        </w:rPr>
-        <w:t>s</w:t>
+        <w:t>Configure Disk Drives</w:t>
       </w:r>
       <w:r>
         <w:t xml:space="preserve"> (</w:t>
@@ -9287,13 +9741,18 @@
         <w:t>o</w:t>
       </w:r>
       <w:r>
-        <w:t xml:space="preserve">nly if </w:t>
-      </w:r>
-      <w:r>
-        <w:t>hard disk</w:t>
-      </w:r>
-      <w:r>
-        <w:t xml:space="preserve"> emulation is enabled)</w:t>
+        <w:t>nly if disk drive emulation is enabled</w:t>
+      </w:r>
+      <w:r>
+        <w:t xml:space="preserve"> in </w:t>
+      </w:r>
+      <w:proofErr w:type="spellStart"/>
+      <w:r>
+        <w:t>config.h</w:t>
+      </w:r>
+      <w:proofErr w:type="spellEnd"/>
+      <w:r>
+        <w:t>)</w:t>
       </w:r>
     </w:p>
     <w:p>
@@ -9301,13 +9760,7 @@
         <w:pStyle w:val="ListParagraph"/>
       </w:pPr>
       <w:r>
-        <w:t>See “</w:t>
-      </w:r>
-      <w:r>
-        <w:t>Hard Disk</w:t>
-      </w:r>
-      <w:r>
-        <w:t xml:space="preserve"> configuration” section below.</w:t>
+        <w:t>See “Disk Drive configuration” section below.</w:t>
       </w:r>
     </w:p>
     <w:p>
@@ -9322,10 +9775,39 @@
         <w:rPr>
           <w:i/>
         </w:rPr>
-        <w:t>Configure Dazzler</w:t>
-      </w:r>
-      <w:r>
-        <w:t xml:space="preserve"> (only if Dazzler emulation is enabled)</w:t>
+        <w:t>Configure Hard Disk</w:t>
+      </w:r>
+      <w:r>
+        <w:rPr>
+          <w:i/>
+        </w:rPr>
+        <w:t>s</w:t>
+      </w:r>
+      <w:r>
+        <w:t xml:space="preserve"> (</w:t>
+      </w:r>
+      <w:r>
+        <w:t>o</w:t>
+      </w:r>
+      <w:r>
+        <w:t xml:space="preserve">nly if </w:t>
+      </w:r>
+      <w:r>
+        <w:t>hard disk</w:t>
+      </w:r>
+      <w:r>
+        <w:t xml:space="preserve"> emulation is enabled</w:t>
+      </w:r>
+      <w:r>
+        <w:t xml:space="preserve"> </w:t>
+      </w:r>
+      <w:proofErr w:type="spellStart"/>
+      <w:r>
+        <w:t>config.h</w:t>
+      </w:r>
+      <w:proofErr w:type="spellEnd"/>
+      <w:r>
+        <w:t>)</w:t>
       </w:r>
     </w:p>
     <w:p>
@@ -9335,13 +9817,11 @@
       <w:r>
         <w:t>See “</w:t>
       </w:r>
-      <w:proofErr w:type="spellStart"/>
-      <w:r>
-        <w:t>Cromemco</w:t>
-      </w:r>
-      <w:proofErr w:type="spellEnd"/>
-      <w:r>
-        <w:t xml:space="preserve"> Dazzler support” section.</w:t>
+      <w:r>
+        <w:t>Hard Disk</w:t>
+      </w:r>
+      <w:r>
+        <w:t xml:space="preserve"> configuration” section below.</w:t>
       </w:r>
     </w:p>
     <w:p>
@@ -9356,7 +9836,18 @@
         <w:rPr>
           <w:i/>
         </w:rPr>
-        <w:t>Configure Interrupts</w:t>
+        <w:t>Configure Dazzler</w:t>
+      </w:r>
+      <w:r>
+        <w:t xml:space="preserve"> (only if Dazzler emulation is enabled in </w:t>
+      </w:r>
+      <w:proofErr w:type="spellStart"/>
+      <w:r>
+        <w:t>config.h</w:t>
+      </w:r>
+      <w:proofErr w:type="spellEnd"/>
+      <w:r>
+        <w:t>)</w:t>
       </w:r>
     </w:p>
     <w:p>
@@ -9364,7 +9855,7 @@
         <w:pStyle w:val="ListParagraph"/>
       </w:pPr>
       <w:r>
-        <w:t>See “Interrupts configuration” section below.</w:t>
+        <w:t>See “Cromemco Dazzler support” section.</w:t>
       </w:r>
     </w:p>
     <w:p>
@@ -9379,20 +9870,32 @@
         <w:rPr>
           <w:i/>
         </w:rPr>
-        <w:t>M</w:t>
-      </w:r>
-      <w:r>
-        <w:rPr>
-          <w:i/>
-        </w:rPr>
-        <w:t>anage Filesystem</w:t>
-      </w:r>
-      <w:r>
-        <w:br/>
-        <w:t>Starts file system manager (see File System Manager section below).</w:t>
-      </w:r>
-      <w:r>
-        <w:br/>
+        <w:t>Configure VDM-1</w:t>
+      </w:r>
+      <w:r>
+        <w:t xml:space="preserve"> (only if VDM-1 emulation is enabled in </w:t>
+      </w:r>
+      <w:proofErr w:type="spellStart"/>
+      <w:r>
+        <w:t>config.h</w:t>
+      </w:r>
+      <w:proofErr w:type="spellEnd"/>
+      <w:r>
+        <w:t>)</w:t>
+      </w:r>
+    </w:p>
+    <w:p>
+      <w:pPr>
+        <w:pStyle w:val="ListParagraph"/>
+      </w:pPr>
+      <w:r>
+        <w:t>See “</w:t>
+      </w:r>
+      <w:r>
+        <w:t>VDM-1</w:t>
+      </w:r>
+      <w:r>
+        <w:t xml:space="preserve"> support” section.</w:t>
       </w:r>
     </w:p>
     <w:p>
@@ -9407,8 +9910,7 @@
         <w:rPr>
           <w:i/>
         </w:rPr>
-        <w:lastRenderedPageBreak/>
-        <w:t>File System manager for SD card</w:t>
+        <w:t>Configure Interrupts</w:t>
       </w:r>
     </w:p>
     <w:p>
@@ -9416,7 +9918,7 @@
         <w:pStyle w:val="ListParagraph"/>
       </w:pPr>
       <w:r>
-        <w:t>Starts a file system manager to modify the contents of the SD card (if attached). The file manager also allows transferring files from and to the card via XMODEM protocol.</w:t>
+        <w:t>See “Interrupts configuration” section below.</w:t>
       </w:r>
     </w:p>
     <w:p>
@@ -9431,17 +9933,18 @@
         <w:rPr>
           <w:i/>
         </w:rPr>
-        <w:t>C</w:t>
+        <w:lastRenderedPageBreak/>
+        <w:t>M</w:t>
       </w:r>
       <w:r>
         <w:rPr>
           <w:i/>
         </w:rPr>
-        <w:t>lear memory</w:t>
+        <w:t>anage Filesystem</w:t>
       </w:r>
       <w:r>
         <w:br/>
-        <w:t>Clear the memory of the simulator (set all to 0)</w:t>
+        <w:t>Starts file system manager (see File System Manager section below).</w:t>
       </w:r>
     </w:p>
     <w:p>
@@ -9456,21 +9959,30 @@
         <w:rPr>
           <w:i/>
         </w:rPr>
-        <w:t>S</w:t>
+        <w:t>File System manager for SD card</w:t>
       </w:r>
       <w:r>
         <w:rPr>
           <w:i/>
         </w:rPr>
-        <w:t>ave configuration</w:t>
-      </w:r>
-      <w:r>
-        <w:br/>
-        <w:t xml:space="preserve">Saves the configuration. Up to 256 different configurations can be saved. </w:t>
-      </w:r>
-      <w:r>
-        <w:br/>
-        <w:t>Configuration #0 is automatically loaded when the simulator starts.</w:t>
+        <w:t xml:space="preserve"> </w:t>
+      </w:r>
+      <w:r>
+        <w:t>(only if SD card is attached)</w:t>
+      </w:r>
+    </w:p>
+    <w:p>
+      <w:pPr>
+        <w:pStyle w:val="ListParagraph"/>
+      </w:pPr>
+      <w:r>
+        <w:t>Starts a file system manager to modify the contents of the SD card</w:t>
+      </w:r>
+      <w:r>
+        <w:t>.</w:t>
+      </w:r>
+      <w:r>
+        <w:t xml:space="preserve"> The file manager also allows transferring files from and to the card via XMODEM protocol.</w:t>
       </w:r>
     </w:p>
     <w:p>
@@ -9485,17 +9997,17 @@
         <w:rPr>
           <w:i/>
         </w:rPr>
-        <w:t>L</w:t>
+        <w:t>C</w:t>
       </w:r>
       <w:r>
         <w:rPr>
           <w:i/>
         </w:rPr>
-        <w:t>oad configuration</w:t>
+        <w:t>lear memory</w:t>
       </w:r>
       <w:r>
         <w:br/>
-        <w:t xml:space="preserve">Loads a saved configuration </w:t>
+        <w:t>Clear the memory of the simulator (set all to 0)</w:t>
       </w:r>
     </w:p>
     <w:p>
@@ -9510,42 +10022,27 @@
         <w:rPr>
           <w:i/>
         </w:rPr>
-        <w:t>R</w:t>
+        <w:t>S</w:t>
       </w:r>
       <w:r>
         <w:rPr>
           <w:i/>
         </w:rPr>
-        <w:t>eset to defaults</w:t>
+        <w:t>ave configuration</w:t>
       </w:r>
       <w:r>
         <w:br/>
-        <w:t>Resets all settings to their default values. This can also be done by holding RESET up during power-up of the Simulator.</w:t>
-      </w:r>
-    </w:p>
-    <w:p>
-      <w:pPr>
-        <w:pStyle w:val="ListParagraph"/>
-      </w:pPr>
-    </w:p>
-    <w:p>
-      <w:pPr>
-        <w:jc w:val="center"/>
-        <w:rPr>
-          <w:b/>
-          <w:sz w:val="24"/>
-          <w:szCs w:val="24"/>
-          <w:u w:val="single"/>
-        </w:rPr>
-      </w:pPr>
-      <w:r>
-        <w:rPr>
-          <w:b/>
-          <w:sz w:val="24"/>
-          <w:szCs w:val="24"/>
-          <w:u w:val="single"/>
-        </w:rPr>
-        <w:t>Host serial interface configuration</w:t>
+        <w:t xml:space="preserve">Saves the </w:t>
+      </w:r>
+      <w:r>
+        <w:t xml:space="preserve">current </w:t>
+      </w:r>
+      <w:r>
+        <w:t xml:space="preserve">configuration. Up to 256 different configurations can be saved. </w:t>
+      </w:r>
+      <w:r>
+        <w:br/>
+        <w:t>Configuration #0 is automatically loaded when the simulator starts.</w:t>
       </w:r>
     </w:p>
     <w:p>
@@ -9560,65 +10057,17 @@
         <w:rPr>
           <w:i/>
         </w:rPr>
-        <w:t xml:space="preserve">Host Serial </w:t>
+        <w:t>L</w:t>
       </w:r>
       <w:r>
         <w:rPr>
           <w:i/>
         </w:rPr>
-        <w:t xml:space="preserve">… </w:t>
-      </w:r>
-      <w:r>
-        <w:rPr>
-          <w:i/>
-        </w:rPr>
-        <w:t>settings</w:t>
+        <w:t>oad configuration</w:t>
       </w:r>
       <w:r>
         <w:br/>
-      </w:r>
-      <w:r>
-        <w:t xml:space="preserve">For serial ports that support configuration settings other than baud rate, this opens a sub-menu to </w:t>
-      </w:r>
-      <w:r>
-        <w:br/>
-        <w:t>configure baud rate, number of bits, parity and number of stop bits. Otherwise it toggles the baud</w:t>
-      </w:r>
-      <w:r>
-        <w:br/>
-      </w:r>
-      <w:r>
-        <w:t xml:space="preserve">rate </w:t>
-      </w:r>
-      <w:r>
-        <w:t xml:space="preserve">used </w:t>
-      </w:r>
-      <w:r>
-        <w:t>for</w:t>
-      </w:r>
-      <w:r>
-        <w:t xml:space="preserve"> the </w:t>
-      </w:r>
-      <w:r>
-        <w:t>port</w:t>
-      </w:r>
-      <w:r>
-        <w:t xml:space="preserve"> (those ports always use 8N1 configuration)</w:t>
-      </w:r>
-      <w:r>
-        <w:t>.</w:t>
-      </w:r>
-      <w:r>
-        <w:t xml:space="preserve"> Note that different </w:t>
-      </w:r>
-      <w:r>
-        <w:t>ports</w:t>
-      </w:r>
-      <w:r>
-        <w:t xml:space="preserve"> may have different ranges of possible baud rates.</w:t>
-      </w:r>
-      <w:r>
-        <w:t xml:space="preserve"> See “Serial ports” section above.</w:t>
+        <w:t xml:space="preserve">Loads a saved configuration </w:t>
       </w:r>
     </w:p>
     <w:p>
@@ -9633,32 +10082,40 @@
         <w:rPr>
           <w:i/>
         </w:rPr>
-        <w:t>Primary host serial</w:t>
-      </w:r>
-      <w:r>
-        <w:t xml:space="preserve"> (Arduino Due only)</w:t>
+        <w:t>R</w:t>
+      </w:r>
+      <w:r>
+        <w:rPr>
+          <w:i/>
+        </w:rPr>
+        <w:t>eset to defaults</w:t>
       </w:r>
       <w:r>
         <w:br/>
-        <w:t>Selects which serial interface is used as the p</w:t>
-      </w:r>
-      <w:r>
-        <w:t xml:space="preserve">rimary interface. All simulator </w:t>
-      </w:r>
-      <w:r>
-        <w:t xml:space="preserve">related output (such as the configuration menu) is sent to the </w:t>
-      </w:r>
-      <w:r>
-        <w:t xml:space="preserve">primary serial interface. Also, </w:t>
-      </w:r>
-      <w:r>
-        <w:t>when auto-detecting the serial device for capturing/replaying d</w:t>
-      </w:r>
-      <w:r>
-        <w:t xml:space="preserve">ata, only devices mapped to the </w:t>
-      </w:r>
-      <w:r>
-        <w:t>primary serial interface are considered.</w:t>
+        <w:t>Resets all settings to their default values</w:t>
+      </w:r>
+      <w:r>
+        <w:t>.</w:t>
+      </w:r>
+    </w:p>
+    <w:p>
+      <w:pPr>
+        <w:jc w:val="center"/>
+        <w:rPr>
+          <w:b/>
+          <w:sz w:val="24"/>
+          <w:szCs w:val="24"/>
+          <w:u w:val="single"/>
+        </w:rPr>
+      </w:pPr>
+      <w:r>
+        <w:rPr>
+          <w:b/>
+          <w:sz w:val="24"/>
+          <w:szCs w:val="24"/>
+          <w:u w:val="single"/>
+        </w:rPr>
+        <w:t>Host serial interface configuration</w:t>
       </w:r>
     </w:p>
     <w:p>
@@ -9673,6 +10130,119 @@
         <w:rPr>
           <w:i/>
         </w:rPr>
+        <w:t xml:space="preserve">Host Serial </w:t>
+      </w:r>
+      <w:r>
+        <w:rPr>
+          <w:i/>
+        </w:rPr>
+        <w:t xml:space="preserve">… </w:t>
+      </w:r>
+      <w:r>
+        <w:rPr>
+          <w:i/>
+        </w:rPr>
+        <w:t>settings</w:t>
+      </w:r>
+      <w:r>
+        <w:br/>
+      </w:r>
+      <w:r>
+        <w:t xml:space="preserve">For serial ports that support configuration settings other than baud rate, this opens a sub-menu to </w:t>
+      </w:r>
+      <w:r>
+        <w:br/>
+        <w:t>configure baud rate, number of bits, parity and number of stop bits. Otherwise it toggles the baud</w:t>
+      </w:r>
+      <w:r>
+        <w:br/>
+      </w:r>
+      <w:r>
+        <w:t xml:space="preserve">rate </w:t>
+      </w:r>
+      <w:r>
+        <w:t xml:space="preserve">used </w:t>
+      </w:r>
+      <w:r>
+        <w:t>for</w:t>
+      </w:r>
+      <w:r>
+        <w:t xml:space="preserve"> the </w:t>
+      </w:r>
+      <w:r>
+        <w:t>port</w:t>
+      </w:r>
+      <w:r>
+        <w:t xml:space="preserve"> (those ports always use 8N1 configuration)</w:t>
+      </w:r>
+      <w:r>
+        <w:t>.</w:t>
+      </w:r>
+      <w:r>
+        <w:t xml:space="preserve"> Note that different </w:t>
+      </w:r>
+      <w:r>
+        <w:t>ports</w:t>
+      </w:r>
+      <w:r>
+        <w:t xml:space="preserve"> may have different ranges of possible baud rates.</w:t>
+      </w:r>
+      <w:r>
+        <w:t xml:space="preserve"> See “Serial ports” section above.</w:t>
+      </w:r>
+    </w:p>
+    <w:p>
+      <w:pPr>
+        <w:pStyle w:val="ListParagraph"/>
+        <w:numPr>
+          <w:ilvl w:val="0"/>
+          <w:numId w:val="37"/>
+        </w:numPr>
+      </w:pPr>
+      <w:r>
+        <w:rPr>
+          <w:i/>
+        </w:rPr>
+        <w:t>Primary host serial</w:t>
+      </w:r>
+      <w:r>
+        <w:t xml:space="preserve"> (Arduino Due only)</w:t>
+      </w:r>
+      <w:r>
+        <w:br/>
+        <w:t>Selects which serial interface is used as the p</w:t>
+      </w:r>
+      <w:r>
+        <w:t xml:space="preserve">rimary interface. All simulator </w:t>
+      </w:r>
+      <w:r>
+        <w:t xml:space="preserve">related output (such as the configuration menu) is sent to the </w:t>
+      </w:r>
+      <w:r>
+        <w:t xml:space="preserve">primary serial interface. Also, </w:t>
+      </w:r>
+      <w:r>
+        <w:t>when auto-detecting the serial device for capturing/replaying d</w:t>
+      </w:r>
+      <w:r>
+        <w:t xml:space="preserve">ata, only devices mapped to the </w:t>
+      </w:r>
+      <w:r>
+        <w:t>primary serial interface are considered.</w:t>
+      </w:r>
+    </w:p>
+    <w:p>
+      <w:pPr>
+        <w:pStyle w:val="ListParagraph"/>
+        <w:numPr>
+          <w:ilvl w:val="0"/>
+          <w:numId w:val="37"/>
+        </w:numPr>
+      </w:pPr>
+      <w:r>
+        <w:rPr>
+          <w:i/>
+        </w:rPr>
         <w:t>Apply host serial settings</w:t>
       </w:r>
       <w:r>
@@ -9792,6 +10362,9 @@
         <w:t>In that case, the device interrupt settings below can only be changed between “connected” or “not connected”. Note that the simulator (unlike the original) allows to connect multiple devices to the CPU’s interrupt line</w:t>
       </w:r>
       <w:r>
+        <w:t>.</w:t>
+      </w:r>
+      <w:r>
         <w:br/>
         <w:t>If this is set to “Use Vector Interrupt Board” then each device interrupt can be assigned a level/priority according to the 88-RTC-VI board</w:t>
       </w:r>
@@ -10909,34 +11482,10 @@
         <w:pStyle w:val="ListParagraph"/>
       </w:pPr>
       <w:r>
-        <w:t>The setting also allows to switch the SIO card into “</w:t>
-      </w:r>
-      <w:proofErr w:type="spellStart"/>
-      <w:r>
-        <w:t>Cromemco</w:t>
-      </w:r>
-      <w:proofErr w:type="spellEnd"/>
-      <w:r>
-        <w:t xml:space="preserve">” mode which emulates a </w:t>
-      </w:r>
-      <w:proofErr w:type="spellStart"/>
-      <w:r>
-        <w:t>Cromemco</w:t>
-      </w:r>
-      <w:proofErr w:type="spellEnd"/>
-      <w:r>
-        <w:t xml:space="preserve"> serial card used by some of the </w:t>
-      </w:r>
-      <w:r>
-        <w:t>Dazzler programs. See “</w:t>
-      </w:r>
-      <w:proofErr w:type="spellStart"/>
-      <w:r>
-        <w:t>Cromemco</w:t>
-      </w:r>
-      <w:proofErr w:type="spellEnd"/>
-      <w:r>
-        <w:t xml:space="preserve"> Dazzler support” below.</w:t>
+        <w:t xml:space="preserve">The setting also allows to switch the SIO card into “Cromemco” mode which emulates a Cromemco serial card used by some of the </w:t>
+      </w:r>
+      <w:r>
+        <w:t>Dazzler programs. See “Cromemco Dazzler support” below.</w:t>
       </w:r>
     </w:p>
     <w:p>
@@ -10958,12 +11507,12 @@
       <w:pPr>
         <w:pStyle w:val="Heading1"/>
       </w:pPr>
-      <w:bookmarkStart w:id="14" w:name="_Toc511942004"/>
+      <w:bookmarkStart w:id="15" w:name="_Toc518836791"/>
       <w:r>
         <w:lastRenderedPageBreak/>
         <w:t>File System Manager</w:t>
       </w:r>
-      <w:bookmarkEnd w:id="14"/>
+      <w:bookmarkEnd w:id="15"/>
     </w:p>
     <w:p>
       <w:r>
@@ -11059,11 +11608,11 @@
       <w:pPr>
         <w:pStyle w:val="Heading1"/>
       </w:pPr>
-      <w:bookmarkStart w:id="15" w:name="_Toc511942005"/>
+      <w:bookmarkStart w:id="16" w:name="_Toc518836792"/>
       <w:r>
         <w:t>Debugging Capabilities</w:t>
       </w:r>
-      <w:bookmarkEnd w:id="15"/>
+      <w:bookmarkEnd w:id="16"/>
     </w:p>
     <w:p>
       <w:pPr>
@@ -11186,11 +11735,9 @@
       <w:r>
         <w:br/>
       </w:r>
-      <w:proofErr w:type="spellStart"/>
       <w:r>
         <w:t>o</w:t>
       </w:r>
-      <w:proofErr w:type="spellEnd"/>
       <w:r>
         <w:tab/>
       </w:r>
@@ -11564,7 +12111,7 @@
       <w:r>
         <w:tab/>
       </w:r>
-      <w:hyperlink r:id="rId13" w:history="1">
+      <w:hyperlink r:id="rId17" w:history="1">
         <w:r>
           <w:rPr>
             <w:rStyle w:val="Hyperlink"/>
@@ -11596,12 +12143,12 @@
       <w:pPr>
         <w:pStyle w:val="Heading1"/>
       </w:pPr>
-      <w:bookmarkStart w:id="16" w:name="_Toc511942006"/>
+      <w:bookmarkStart w:id="17" w:name="_Toc518836793"/>
       <w:r>
         <w:lastRenderedPageBreak/>
         <w:t>Example program: Kill-the-bit game</w:t>
       </w:r>
-      <w:bookmarkEnd w:id="16"/>
+      <w:bookmarkEnd w:id="17"/>
     </w:p>
     <w:p>
       <w:pPr>
@@ -13616,23 +14163,13 @@
         </w:rPr>
         <w:tab/>
       </w:r>
-      <w:proofErr w:type="spellStart"/>
-      <w:r>
-        <w:rPr>
-          <w:rFonts w:ascii="Courier New" w:hAnsi="Courier New" w:cs="Courier New"/>
-          <w:sz w:val="18"/>
-          <w:szCs w:val="18"/>
-        </w:rPr>
-        <w:t>mov</w:t>
-      </w:r>
-      <w:proofErr w:type="spellEnd"/>
-      <w:r>
-        <w:rPr>
-          <w:rFonts w:ascii="Courier New" w:hAnsi="Courier New" w:cs="Courier New"/>
-          <w:sz w:val="18"/>
-          <w:szCs w:val="18"/>
-        </w:rPr>
-        <w:t xml:space="preserve"> </w:t>
+      <w:r>
+        <w:rPr>
+          <w:rFonts w:ascii="Courier New" w:hAnsi="Courier New" w:cs="Courier New"/>
+          <w:sz w:val="18"/>
+          <w:szCs w:val="18"/>
+        </w:rPr>
+        <w:t xml:space="preserve">mov </w:t>
       </w:r>
       <w:r>
         <w:rPr>
@@ -13684,18 +14221,8 @@
           <w:sz w:val="18"/>
           <w:szCs w:val="18"/>
         </w:rPr>
-        <w:t xml:space="preserve">move data to display </w:t>
-      </w:r>
-      <w:proofErr w:type="spellStart"/>
-      <w:r>
-        <w:rPr>
-          <w:rFonts w:ascii="Courier New" w:hAnsi="Courier New" w:cs="Courier New"/>
-          <w:sz w:val="18"/>
-          <w:szCs w:val="18"/>
-        </w:rPr>
-        <w:t>reg</w:t>
-      </w:r>
-      <w:proofErr w:type="spellEnd"/>
+        <w:t>move data to display reg</w:t>
+      </w:r>
     </w:p>
     <w:p>
       <w:pPr>
@@ -13994,12 +14521,12 @@
       <w:pPr>
         <w:pStyle w:val="Heading1"/>
       </w:pPr>
-      <w:bookmarkStart w:id="17" w:name="_Toc511942007"/>
+      <w:bookmarkStart w:id="18" w:name="_Toc518836794"/>
       <w:r>
         <w:lastRenderedPageBreak/>
         <w:t>Loading 4k BASIC the old-school way</w:t>
       </w:r>
-      <w:bookmarkEnd w:id="17"/>
+      <w:bookmarkEnd w:id="18"/>
     </w:p>
     <w:p>
       <w:pPr>
@@ -14904,12 +15431,12 @@
       <w:pPr>
         <w:pStyle w:val="Heading1"/>
       </w:pPr>
-      <w:bookmarkStart w:id="18" w:name="_Toc511942008"/>
+      <w:bookmarkStart w:id="19" w:name="_Toc518836795"/>
       <w:r>
         <w:lastRenderedPageBreak/>
         <w:t>Altair Time Sharing BASIC</w:t>
       </w:r>
-      <w:bookmarkEnd w:id="18"/>
+      <w:bookmarkEnd w:id="19"/>
     </w:p>
     <w:p>
       <w:pPr>
@@ -15905,7 +16432,7 @@
       <w:r>
         <w:t xml:space="preserve">Change </w:t>
       </w:r>
-      <w:bookmarkStart w:id="19" w:name="_Hlk496951127"/>
+      <w:bookmarkStart w:id="20" w:name="_Hlk496951127"/>
       <w:r>
         <w:t>“</w:t>
       </w:r>
@@ -15918,7 +16445,7 @@
       <w:r>
         <w:t xml:space="preserve">” </w:t>
       </w:r>
-      <w:bookmarkEnd w:id="19"/>
+      <w:bookmarkEnd w:id="20"/>
       <w:r>
         <w:t>to “</w:t>
       </w:r>
@@ -16061,12 +16588,12 @@
       <w:pPr>
         <w:pStyle w:val="Heading1"/>
       </w:pPr>
-      <w:bookmarkStart w:id="20" w:name="_Toc511942009"/>
+      <w:bookmarkStart w:id="21" w:name="_Toc518836796"/>
       <w:r>
         <w:lastRenderedPageBreak/>
         <w:t>Music System</w:t>
       </w:r>
-      <w:bookmarkEnd w:id="20"/>
+      <w:bookmarkEnd w:id="21"/>
     </w:p>
     <w:p>
       <w:pPr>
@@ -16098,7 +16625,7 @@
         </w:rPr>
         <w:t xml:space="preserve"> minimal hardware addition. To learn more about the Music System and how it ran on the original Altair, head over to </w:t>
       </w:r>
-      <w:hyperlink r:id="rId14" w:history="1">
+      <w:hyperlink r:id="rId18" w:history="1">
         <w:r>
           <w:rPr>
             <w:rStyle w:val="Hyperlink"/>
@@ -16112,14 +16639,14 @@
         </w:rPr>
         <w:t xml:space="preserve"> where Mike Douglas has </w:t>
       </w:r>
-      <w:bookmarkStart w:id="21" w:name="_Hlk492757119"/>
+      <w:bookmarkStart w:id="22" w:name="_Hlk492757119"/>
       <w:r>
         <w:rPr>
           <w:rFonts w:cs="Helvetica"/>
         </w:rPr>
         <w:t xml:space="preserve">put </w:t>
       </w:r>
-      <w:bookmarkEnd w:id="21"/>
+      <w:bookmarkEnd w:id="22"/>
       <w:r>
         <w:rPr>
           <w:rFonts w:cs="Helvetica"/>
@@ -16186,7 +16713,7 @@
         </w:rPr>
         <w:t xml:space="preserve">he schematic (taken from page 7 of the Music System </w:t>
       </w:r>
-      <w:hyperlink r:id="rId15" w:history="1">
+      <w:hyperlink r:id="rId19" w:history="1">
         <w:r>
           <w:rPr>
             <w:rStyle w:val="Hyperlink"/>
@@ -16244,7 +16771,7 @@
                     <pic:cNvPicPr/>
                   </pic:nvPicPr>
                   <pic:blipFill>
-                    <a:blip r:embed="rId16"/>
+                    <a:blip r:embed="rId20"/>
                     <a:stretch>
                       <a:fillRect/>
                     </a:stretch>
@@ -16386,7 +16913,7 @@
         </w:rPr>
         <w:t xml:space="preserve"> (see </w:t>
       </w:r>
-      <w:hyperlink r:id="rId17" w:history="1">
+      <w:hyperlink r:id="rId21" w:history="1">
         <w:r>
           <w:rPr>
             <w:rStyle w:val="Hyperlink"/>
@@ -16441,7 +16968,7 @@
         </w:rPr>
         <w:t xml:space="preserve"> (see </w:t>
       </w:r>
-      <w:hyperlink r:id="rId18" w:history="1">
+      <w:hyperlink r:id="rId22" w:history="1">
         <w:r>
           <w:rPr>
             <w:rStyle w:val="Hyperlink"/>
@@ -16842,7 +17369,7 @@
         </w:rPr>
         <w:t xml:space="preserve">he system. Follow this </w:t>
       </w:r>
-      <w:hyperlink r:id="rId19" w:history="1">
+      <w:hyperlink r:id="rId23" w:history="1">
         <w:r>
           <w:rPr>
             <w:rStyle w:val="Hyperlink"/>
@@ -17187,7 +17714,7 @@
         </w:rPr>
         <w:t xml:space="preserve">For a detailed description of the ACUTER and music system commands refer to their User manuals: </w:t>
       </w:r>
-      <w:hyperlink r:id="rId20" w:history="1">
+      <w:hyperlink r:id="rId24" w:history="1">
         <w:r>
           <w:rPr>
             <w:rStyle w:val="Hyperlink"/>
@@ -17202,7 +17729,7 @@
         </w:rPr>
         <w:t xml:space="preserve"> </w:t>
       </w:r>
-      <w:hyperlink r:id="rId21" w:history="1">
+      <w:hyperlink r:id="rId25" w:history="1">
         <w:r>
           <w:rPr>
             <w:rStyle w:val="Hyperlink"/>
@@ -18181,12 +18708,12 @@
       <w:pPr>
         <w:pStyle w:val="Heading1"/>
       </w:pPr>
-      <w:bookmarkStart w:id="22" w:name="_Toc511942010"/>
+      <w:bookmarkStart w:id="23" w:name="_Toc518836797"/>
       <w:r>
         <w:lastRenderedPageBreak/>
         <w:t>MITS Programming System II</w:t>
       </w:r>
-      <w:bookmarkEnd w:id="22"/>
+      <w:bookmarkEnd w:id="23"/>
     </w:p>
     <w:p>
       <w:pPr>
@@ -24668,12 +25195,12 @@
       <w:pPr>
         <w:pStyle w:val="Heading1"/>
       </w:pPr>
-      <w:bookmarkStart w:id="23" w:name="_Toc511942011"/>
+      <w:bookmarkStart w:id="24" w:name="_Toc518836798"/>
       <w:r>
         <w:lastRenderedPageBreak/>
         <w:t>8080 Instruction Set</w:t>
       </w:r>
-      <w:bookmarkEnd w:id="23"/>
+      <w:bookmarkEnd w:id="24"/>
     </w:p>
     <w:p>
       <w:pPr>
@@ -25048,21 +25575,7 @@
         <w:rPr>
           <w:rFonts w:ascii="Courier New" w:hAnsi="Courier New" w:cs="Courier New"/>
         </w:rPr>
-        <w:t xml:space="preserve"> and Source </w:t>
-      </w:r>
-      <w:proofErr w:type="spellStart"/>
-      <w:r>
-        <w:rPr>
-          <w:rFonts w:ascii="Courier New" w:hAnsi="Courier New" w:cs="Courier New"/>
-        </w:rPr>
-        <w:t>reg</w:t>
-      </w:r>
-      <w:proofErr w:type="spellEnd"/>
-      <w:r>
-        <w:rPr>
-          <w:rFonts w:ascii="Courier New" w:hAnsi="Courier New" w:cs="Courier New"/>
-        </w:rPr>
-        <w:t xml:space="preserve"> fields:</w:t>
+        <w:t xml:space="preserve"> and Source reg fields:</w:t>
       </w:r>
     </w:p>
     <w:p>
@@ -25358,21 +25871,42 @@
         <w:rPr>
           <w:rFonts w:ascii="Courier New" w:hAnsi="Courier New" w:cs="Courier New"/>
         </w:rPr>
-        <w:t xml:space="preserve">Condition code 'CCC' fields: (FLAGS: S Z </w:t>
+        <w:t>Condition code 'CCC' fields: (FLAGS: S Z x A x P x C)</w:t>
+      </w:r>
+    </w:p>
+    <w:p>
+      <w:pPr>
+        <w:spacing w:after="0"/>
+        <w:rPr>
+          <w:rFonts w:ascii="Courier New" w:hAnsi="Courier New" w:cs="Courier New"/>
+        </w:rPr>
+      </w:pPr>
+      <w:r>
+        <w:rPr>
+          <w:rFonts w:ascii="Courier New" w:hAnsi="Courier New" w:cs="Courier New"/>
+        </w:rPr>
+        <w:t xml:space="preserve">    000=</w:t>
       </w:r>
       <w:proofErr w:type="gramStart"/>
       <w:r>
         <w:rPr>
           <w:rFonts w:ascii="Courier New" w:hAnsi="Courier New" w:cs="Courier New"/>
         </w:rPr>
-        <w:t>x</w:t>
+        <w:t>NZ  (</w:t>
       </w:r>
       <w:proofErr w:type="gramEnd"/>
       <w:r>
         <w:rPr>
           <w:rFonts w:ascii="Courier New" w:hAnsi="Courier New" w:cs="Courier New"/>
-        </w:rPr>
-        <w:t xml:space="preserve"> A x P x C)</w:t>
+          <w:b/>
+        </w:rPr>
+        <w:t>Z</w:t>
+      </w:r>
+      <w:r>
+        <w:rPr>
+          <w:rFonts w:ascii="Courier New" w:hAnsi="Courier New" w:cs="Courier New"/>
+        </w:rPr>
+        <w:t>ero flag not set)</w:t>
       </w:r>
     </w:p>
     <w:p>
@@ -25386,14 +25920,14 @@
         <w:rPr>
           <w:rFonts w:ascii="Courier New" w:hAnsi="Courier New" w:cs="Courier New"/>
         </w:rPr>
-        <w:t xml:space="preserve">    000=</w:t>
+        <w:t xml:space="preserve">    001=Z</w:t>
       </w:r>
       <w:proofErr w:type="gramStart"/>
       <w:r>
         <w:rPr>
           <w:rFonts w:ascii="Courier New" w:hAnsi="Courier New" w:cs="Courier New"/>
         </w:rPr>
-        <w:t>NZ  (</w:t>
+        <w:t xml:space="preserve">   (</w:t>
       </w:r>
       <w:proofErr w:type="gramEnd"/>
       <w:r>
@@ -25407,7 +25941,7 @@
         <w:rPr>
           <w:rFonts w:ascii="Courier New" w:hAnsi="Courier New" w:cs="Courier New"/>
         </w:rPr>
-        <w:t>ero flag not set)</w:t>
+        <w:t>ero flag set)</w:t>
       </w:r>
     </w:p>
     <w:p>
@@ -25421,13 +25955,48 @@
         <w:rPr>
           <w:rFonts w:ascii="Courier New" w:hAnsi="Courier New" w:cs="Courier New"/>
         </w:rPr>
-        <w:t xml:space="preserve">    001=Z</w:t>
+        <w:t xml:space="preserve">    010=</w:t>
       </w:r>
       <w:proofErr w:type="gramStart"/>
       <w:r>
         <w:rPr>
           <w:rFonts w:ascii="Courier New" w:hAnsi="Courier New" w:cs="Courier New"/>
         </w:rPr>
+        <w:t>NC  (</w:t>
+      </w:r>
+      <w:proofErr w:type="gramEnd"/>
+      <w:r>
+        <w:rPr>
+          <w:rFonts w:ascii="Courier New" w:hAnsi="Courier New" w:cs="Courier New"/>
+          <w:b/>
+        </w:rPr>
+        <w:t>C</w:t>
+      </w:r>
+      <w:r>
+        <w:rPr>
+          <w:rFonts w:ascii="Courier New" w:hAnsi="Courier New" w:cs="Courier New"/>
+        </w:rPr>
+        <w:t>arry flag not set)</w:t>
+      </w:r>
+    </w:p>
+    <w:p>
+      <w:pPr>
+        <w:spacing w:after="0"/>
+        <w:rPr>
+          <w:rFonts w:ascii="Courier New" w:hAnsi="Courier New" w:cs="Courier New"/>
+        </w:rPr>
+      </w:pPr>
+      <w:r>
+        <w:rPr>
+          <w:rFonts w:ascii="Courier New" w:hAnsi="Courier New" w:cs="Courier New"/>
+        </w:rPr>
+        <w:t xml:space="preserve">    011=C</w:t>
+      </w:r>
+      <w:proofErr w:type="gramStart"/>
+      <w:r>
+        <w:rPr>
+          <w:rFonts w:ascii="Courier New" w:hAnsi="Courier New" w:cs="Courier New"/>
+        </w:rPr>
         <w:t xml:space="preserve">   (</w:t>
       </w:r>
       <w:proofErr w:type="gramEnd"/>
@@ -25436,13 +26005,13 @@
           <w:rFonts w:ascii="Courier New" w:hAnsi="Courier New" w:cs="Courier New"/>
           <w:b/>
         </w:rPr>
-        <w:t>Z</w:t>
-      </w:r>
-      <w:r>
-        <w:rPr>
-          <w:rFonts w:ascii="Courier New" w:hAnsi="Courier New" w:cs="Courier New"/>
-        </w:rPr>
-        <w:t>ero flag set)</w:t>
+        <w:t>C</w:t>
+      </w:r>
+      <w:r>
+        <w:rPr>
+          <w:rFonts w:ascii="Courier New" w:hAnsi="Courier New" w:cs="Courier New"/>
+        </w:rPr>
+        <w:t>arry flag set)</w:t>
       </w:r>
     </w:p>
     <w:p>
@@ -25456,14 +26025,14 @@
         <w:rPr>
           <w:rFonts w:ascii="Courier New" w:hAnsi="Courier New" w:cs="Courier New"/>
         </w:rPr>
-        <w:t xml:space="preserve">    010=</w:t>
+        <w:t xml:space="preserve">    100=</w:t>
       </w:r>
       <w:proofErr w:type="gramStart"/>
       <w:r>
         <w:rPr>
           <w:rFonts w:ascii="Courier New" w:hAnsi="Courier New" w:cs="Courier New"/>
         </w:rPr>
-        <w:t>NC  (</w:t>
+        <w:t>PO  (</w:t>
       </w:r>
       <w:proofErr w:type="gramEnd"/>
       <w:r>
@@ -25471,13 +26040,13 @@
           <w:rFonts w:ascii="Courier New" w:hAnsi="Courier New" w:cs="Courier New"/>
           <w:b/>
         </w:rPr>
-        <w:t>C</w:t>
-      </w:r>
-      <w:r>
-        <w:rPr>
-          <w:rFonts w:ascii="Courier New" w:hAnsi="Courier New" w:cs="Courier New"/>
-        </w:rPr>
-        <w:t>arry flag not set)</w:t>
+        <w:t>P</w:t>
+      </w:r>
+      <w:r>
+        <w:rPr>
+          <w:rFonts w:ascii="Courier New" w:hAnsi="Courier New" w:cs="Courier New"/>
+        </w:rPr>
+        <w:t>arity flag not set - ODD)</w:t>
       </w:r>
     </w:p>
     <w:p>
@@ -25491,13 +26060,48 @@
         <w:rPr>
           <w:rFonts w:ascii="Courier New" w:hAnsi="Courier New" w:cs="Courier New"/>
         </w:rPr>
-        <w:t xml:space="preserve">    011=C</w:t>
+        <w:t xml:space="preserve">    101=</w:t>
       </w:r>
       <w:proofErr w:type="gramStart"/>
       <w:r>
         <w:rPr>
           <w:rFonts w:ascii="Courier New" w:hAnsi="Courier New" w:cs="Courier New"/>
         </w:rPr>
+        <w:t>PE  (</w:t>
+      </w:r>
+      <w:proofErr w:type="gramEnd"/>
+      <w:r>
+        <w:rPr>
+          <w:rFonts w:ascii="Courier New" w:hAnsi="Courier New" w:cs="Courier New"/>
+          <w:b/>
+        </w:rPr>
+        <w:t>P</w:t>
+      </w:r>
+      <w:r>
+        <w:rPr>
+          <w:rFonts w:ascii="Courier New" w:hAnsi="Courier New" w:cs="Courier New"/>
+        </w:rPr>
+        <w:t>arity flag set - EVEN)</w:t>
+      </w:r>
+    </w:p>
+    <w:p>
+      <w:pPr>
+        <w:spacing w:after="0"/>
+        <w:rPr>
+          <w:rFonts w:ascii="Courier New" w:hAnsi="Courier New" w:cs="Courier New"/>
+        </w:rPr>
+      </w:pPr>
+      <w:r>
+        <w:rPr>
+          <w:rFonts w:ascii="Courier New" w:hAnsi="Courier New" w:cs="Courier New"/>
+        </w:rPr>
+        <w:t xml:space="preserve">    110=P</w:t>
+      </w:r>
+      <w:proofErr w:type="gramStart"/>
+      <w:r>
+        <w:rPr>
+          <w:rFonts w:ascii="Courier New" w:hAnsi="Courier New" w:cs="Courier New"/>
+        </w:rPr>
         <w:t xml:space="preserve">   (</w:t>
       </w:r>
       <w:proofErr w:type="gramEnd"/>
@@ -25506,13 +26110,13 @@
           <w:rFonts w:ascii="Courier New" w:hAnsi="Courier New" w:cs="Courier New"/>
           <w:b/>
         </w:rPr>
-        <w:t>C</w:t>
-      </w:r>
-      <w:r>
-        <w:rPr>
-          <w:rFonts w:ascii="Courier New" w:hAnsi="Courier New" w:cs="Courier New"/>
-        </w:rPr>
-        <w:t>arry flag set)</w:t>
+        <w:t>S</w:t>
+      </w:r>
+      <w:r>
+        <w:rPr>
+          <w:rFonts w:ascii="Courier New" w:hAnsi="Courier New" w:cs="Courier New"/>
+        </w:rPr>
+        <w:t>ign flag not set - POSITIVE)</w:t>
       </w:r>
     </w:p>
     <w:p>
@@ -25526,14 +26130,20 @@
         <w:rPr>
           <w:rFonts w:ascii="Courier New" w:hAnsi="Courier New" w:cs="Courier New"/>
         </w:rPr>
-        <w:t xml:space="preserve">    100=</w:t>
+        <w:t xml:space="preserve"> </w:t>
+      </w:r>
+      <w:r>
+        <w:rPr>
+          <w:rFonts w:ascii="Courier New" w:hAnsi="Courier New" w:cs="Courier New"/>
+        </w:rPr>
+        <w:t xml:space="preserve">   111=M</w:t>
       </w:r>
       <w:proofErr w:type="gramStart"/>
       <w:r>
         <w:rPr>
           <w:rFonts w:ascii="Courier New" w:hAnsi="Courier New" w:cs="Courier New"/>
         </w:rPr>
-        <w:t>PO  (</w:t>
+        <w:t xml:space="preserve">   (</w:t>
       </w:r>
       <w:proofErr w:type="gramEnd"/>
       <w:r>
@@ -25541,13 +26151,18 @@
           <w:rFonts w:ascii="Courier New" w:hAnsi="Courier New" w:cs="Courier New"/>
           <w:b/>
         </w:rPr>
-        <w:t>P</w:t>
-      </w:r>
-      <w:r>
-        <w:rPr>
-          <w:rFonts w:ascii="Courier New" w:hAnsi="Courier New" w:cs="Courier New"/>
-        </w:rPr>
-        <w:t>arity flag not set - ODD)</w:t>
+        <w:t>S</w:t>
+      </w:r>
+      <w:r>
+        <w:rPr>
+          <w:rFonts w:ascii="Courier New" w:hAnsi="Courier New" w:cs="Courier New"/>
+        </w:rPr>
+        <w:t>ign flag set - MINUS)</w:t>
+      </w:r>
+    </w:p>
+    <w:p>
+      <w:r>
+        <w:br w:type="page"/>
       </w:r>
     </w:p>
     <w:p>
@@ -25555,127 +26170,11 @@
         <w:spacing w:after="0"/>
         <w:rPr>
           <w:rFonts w:ascii="Courier New" w:hAnsi="Courier New" w:cs="Courier New"/>
-        </w:rPr>
-      </w:pPr>
-      <w:r>
-        <w:rPr>
-          <w:rFonts w:ascii="Courier New" w:hAnsi="Courier New" w:cs="Courier New"/>
-        </w:rPr>
-        <w:t xml:space="preserve">    101=</w:t>
-      </w:r>
-      <w:proofErr w:type="gramStart"/>
-      <w:r>
-        <w:rPr>
-          <w:rFonts w:ascii="Courier New" w:hAnsi="Courier New" w:cs="Courier New"/>
-        </w:rPr>
-        <w:t>PE  (</w:t>
-      </w:r>
-      <w:proofErr w:type="gramEnd"/>
-      <w:r>
-        <w:rPr>
-          <w:rFonts w:ascii="Courier New" w:hAnsi="Courier New" w:cs="Courier New"/>
-          <w:b/>
-        </w:rPr>
-        <w:t>P</w:t>
-      </w:r>
-      <w:r>
-        <w:rPr>
-          <w:rFonts w:ascii="Courier New" w:hAnsi="Courier New" w:cs="Courier New"/>
-        </w:rPr>
-        <w:t>arity flag set - EVEN)</w:t>
-      </w:r>
-    </w:p>
-    <w:p>
-      <w:pPr>
-        <w:spacing w:after="0"/>
-        <w:rPr>
-          <w:rFonts w:ascii="Courier New" w:hAnsi="Courier New" w:cs="Courier New"/>
-        </w:rPr>
-      </w:pPr>
-      <w:r>
-        <w:rPr>
-          <w:rFonts w:ascii="Courier New" w:hAnsi="Courier New" w:cs="Courier New"/>
-        </w:rPr>
-        <w:t xml:space="preserve">    110=P</w:t>
-      </w:r>
-      <w:proofErr w:type="gramStart"/>
-      <w:r>
-        <w:rPr>
-          <w:rFonts w:ascii="Courier New" w:hAnsi="Courier New" w:cs="Courier New"/>
-        </w:rPr>
-        <w:t xml:space="preserve">   (</w:t>
-      </w:r>
-      <w:proofErr w:type="gramEnd"/>
-      <w:r>
-        <w:rPr>
-          <w:rFonts w:ascii="Courier New" w:hAnsi="Courier New" w:cs="Courier New"/>
-          <w:b/>
-        </w:rPr>
-        <w:t>S</w:t>
-      </w:r>
-      <w:r>
-        <w:rPr>
-          <w:rFonts w:ascii="Courier New" w:hAnsi="Courier New" w:cs="Courier New"/>
-        </w:rPr>
-        <w:t>ign flag not set - POSITIVE)</w:t>
-      </w:r>
-    </w:p>
-    <w:p>
-      <w:pPr>
-        <w:spacing w:after="0"/>
-        <w:rPr>
-          <w:rFonts w:ascii="Courier New" w:hAnsi="Courier New" w:cs="Courier New"/>
-        </w:rPr>
-      </w:pPr>
-      <w:r>
-        <w:rPr>
-          <w:rFonts w:ascii="Courier New" w:hAnsi="Courier New" w:cs="Courier New"/>
-        </w:rPr>
-        <w:t xml:space="preserve"> </w:t>
-      </w:r>
-      <w:r>
-        <w:rPr>
-          <w:rFonts w:ascii="Courier New" w:hAnsi="Courier New" w:cs="Courier New"/>
-        </w:rPr>
-        <w:t xml:space="preserve">   111=M</w:t>
-      </w:r>
-      <w:proofErr w:type="gramStart"/>
-      <w:r>
-        <w:rPr>
-          <w:rFonts w:ascii="Courier New" w:hAnsi="Courier New" w:cs="Courier New"/>
-        </w:rPr>
-        <w:t xml:space="preserve">   (</w:t>
-      </w:r>
-      <w:proofErr w:type="gramEnd"/>
-      <w:r>
-        <w:rPr>
-          <w:rFonts w:ascii="Courier New" w:hAnsi="Courier New" w:cs="Courier New"/>
-          <w:b/>
-        </w:rPr>
-        <w:t>S</w:t>
-      </w:r>
-      <w:r>
-        <w:rPr>
-          <w:rFonts w:ascii="Courier New" w:hAnsi="Courier New" w:cs="Courier New"/>
-        </w:rPr>
-        <w:t>ign flag set - MINUS)</w:t>
-      </w:r>
-    </w:p>
-    <w:p>
-      <w:r>
-        <w:br w:type="page"/>
-      </w:r>
-    </w:p>
-    <w:p>
-      <w:pPr>
-        <w:spacing w:after="0"/>
-        <w:rPr>
-          <w:rFonts w:ascii="Courier New" w:hAnsi="Courier New" w:cs="Courier New"/>
           <w:sz w:val="18"/>
           <w:szCs w:val="18"/>
         </w:rPr>
         <w:sectPr>
-          <w:footerReference w:type="default" r:id="rId22"/>
+          <w:footerReference w:type="default" r:id="rId26"/>
           <w:pgSz w:w="12240" w:h="15840"/>
           <w:pgMar w:top="720" w:right="1440" w:bottom="720" w:left="720" w:header="144" w:footer="144" w:gutter="0"/>
           <w:pgNumType w:fmt="numberInDash"/>
@@ -29500,12 +29999,12 @@
       <w:pPr>
         <w:pStyle w:val="Heading1"/>
       </w:pPr>
-      <w:bookmarkStart w:id="24" w:name="_Toc511942012"/>
+      <w:bookmarkStart w:id="25" w:name="_Toc518836799"/>
       <w:r>
         <w:lastRenderedPageBreak/>
         <w:t>Hardware setup for Arduino Mega 2560</w:t>
       </w:r>
-      <w:bookmarkEnd w:id="24"/>
+      <w:bookmarkEnd w:id="25"/>
     </w:p>
     <w:p>
       <w:pPr>
@@ -30272,7 +30771,7 @@
                     <pic:cNvPicPr/>
                   </pic:nvPicPr>
                   <pic:blipFill>
-                    <a:blip r:embed="rId23"/>
+                    <a:blip r:embed="rId27"/>
                     <a:stretch>
                       <a:fillRect/>
                     </a:stretch>
@@ -30379,7 +30878,7 @@
                     <pic:cNvPicPr/>
                   </pic:nvPicPr>
                   <pic:blipFill>
-                    <a:blip r:embed="rId24"/>
+                    <a:blip r:embed="rId28"/>
                     <a:stretch>
                       <a:fillRect/>
                     </a:stretch>
@@ -30490,7 +30989,7 @@
                     <pic:cNvPicPr/>
                   </pic:nvPicPr>
                   <pic:blipFill>
-                    <a:blip r:embed="rId25"/>
+                    <a:blip r:embed="rId29"/>
                     <a:stretch>
                       <a:fillRect/>
                     </a:stretch>
@@ -30537,12 +31036,12 @@
       <w:pPr>
         <w:pStyle w:val="Heading1"/>
       </w:pPr>
-      <w:bookmarkStart w:id="25" w:name="_Toc511942013"/>
+      <w:bookmarkStart w:id="26" w:name="_Toc518836800"/>
       <w:r>
         <w:lastRenderedPageBreak/>
         <w:t>Pin Mapping for Arduino Mega 2560</w:t>
       </w:r>
-      <w:bookmarkEnd w:id="25"/>
+      <w:bookmarkEnd w:id="26"/>
     </w:p>
     <w:p>
       <w:pPr>
@@ -41295,12 +41794,12 @@
       <w:pPr>
         <w:pStyle w:val="Heading1"/>
       </w:pPr>
-      <w:bookmarkStart w:id="26" w:name="_Toc511942014"/>
+      <w:bookmarkStart w:id="27" w:name="_Toc518836801"/>
       <w:r>
         <w:lastRenderedPageBreak/>
         <w:t>Hardware setup for Arduino Due</w:t>
       </w:r>
-      <w:bookmarkEnd w:id="26"/>
+      <w:bookmarkEnd w:id="27"/>
     </w:p>
     <w:p>
       <w:pPr>
@@ -41523,7 +42022,7 @@
                     <pic:cNvPicPr/>
                   </pic:nvPicPr>
                   <pic:blipFill>
-                    <a:blip r:embed="rId26"/>
+                    <a:blip r:embed="rId30"/>
                     <a:stretch>
                       <a:fillRect/>
                     </a:stretch>
@@ -41708,7 +42207,7 @@
                     <pic:cNvPicPr/>
                   </pic:nvPicPr>
                   <pic:blipFill>
-                    <a:blip r:embed="rId27"/>
+                    <a:blip r:embed="rId31"/>
                     <a:stretch>
                       <a:fillRect/>
                     </a:stretch>
@@ -41781,11 +42280,11 @@
       <w:pPr>
         <w:pStyle w:val="Heading1"/>
       </w:pPr>
-      <w:bookmarkStart w:id="27" w:name="_Toc511942015"/>
+      <w:bookmarkStart w:id="28" w:name="_Toc518836802"/>
       <w:r>
         <w:t>Pin Mapping for Arduino Due</w:t>
       </w:r>
-      <w:bookmarkEnd w:id="27"/>
+      <w:bookmarkEnd w:id="28"/>
     </w:p>
     <w:p>
       <w:pPr>
@@ -52733,12 +53232,12 @@
       <w:pPr>
         <w:pStyle w:val="Heading1"/>
       </w:pPr>
-      <w:bookmarkStart w:id="28" w:name="_Toc511942016"/>
+      <w:bookmarkStart w:id="29" w:name="_Toc518836803"/>
       <w:r>
         <w:lastRenderedPageBreak/>
         <w:t>Wiring an SD card to the Arduino Due</w:t>
       </w:r>
-      <w:bookmarkEnd w:id="28"/>
+      <w:bookmarkEnd w:id="29"/>
     </w:p>
     <w:p>
       <w:pPr>
@@ -52837,15 +53336,7 @@
       </w:r>
       <w:proofErr w:type="spellEnd"/>
       <w:r>
-        <w:t xml:space="preserve"> Level Shifting </w:t>
-      </w:r>
-      <w:proofErr w:type="gramStart"/>
-      <w:r>
-        <w:t>microSD</w:t>
-      </w:r>
-      <w:proofErr w:type="gramEnd"/>
-      <w:r>
-        <w:t xml:space="preserve"> Breakout</w:t>
+        <w:t xml:space="preserve"> Level Shifting microSD Breakout</w:t>
       </w:r>
       <w:r>
         <w:t xml:space="preserve"> board that provide an SD card slot. That board is certainly works but is overkill since the Arduino DUE (like the SD cards) operates on 3.3V so no level shifting is required.</w:t>
@@ -52883,7 +53374,7 @@
                     <pic:cNvPicPr/>
                   </pic:nvPicPr>
                   <pic:blipFill>
-                    <a:blip r:embed="rId28"/>
+                    <a:blip r:embed="rId32"/>
                     <a:stretch>
                       <a:fillRect/>
                     </a:stretch>
@@ -52952,7 +53443,7 @@
       </w:r>
     </w:p>
     <w:sectPr>
-      <w:footerReference w:type="default" r:id="rId29"/>
+      <w:footerReference w:type="default" r:id="rId33"/>
       <w:pgSz w:w="12240" w:h="15840"/>
       <w:pgMar w:top="720" w:right="1440" w:bottom="720" w:left="720" w:header="144" w:footer="144" w:gutter="0"/>
       <w:pgNumType w:fmt="numberInDash"/>
@@ -54637,9 +55128,9 @@
     </w:lvl>
   </w:abstractNum>
   <w:abstractNum w:abstractNumId="15" w15:restartNumberingAfterBreak="0">
-    <w:nsid w:val="18482C53"/>
+    <w:nsid w:val="162F3AC0"/>
     <w:multiLevelType w:val="hybridMultilevel"/>
-    <w:tmpl w:val="60CE1430"/>
+    <w:tmpl w:val="492222C6"/>
     <w:lvl w:ilvl="0" w:tplc="04090001">
       <w:start w:val="1"/>
       <w:numFmt w:val="bullet"/>
@@ -54750,6 +55241,119 @@
     </w:lvl>
   </w:abstractNum>
   <w:abstractNum w:abstractNumId="16" w15:restartNumberingAfterBreak="0">
+    <w:nsid w:val="18482C53"/>
+    <w:multiLevelType w:val="hybridMultilevel"/>
+    <w:tmpl w:val="60CE1430"/>
+    <w:lvl w:ilvl="0" w:tplc="04090001">
+      <w:start w:val="1"/>
+      <w:numFmt w:val="bullet"/>
+      <w:lvlText w:val=""/>
+      <w:lvlJc w:val="left"/>
+      <w:pPr>
+        <w:ind w:left="720" w:hanging="360"/>
+      </w:pPr>
+      <w:rPr>
+        <w:rFonts w:ascii="Symbol" w:hAnsi="Symbol" w:hint="default"/>
+      </w:rPr>
+    </w:lvl>
+    <w:lvl w:ilvl="1" w:tplc="04090003" w:tentative="1">
+      <w:start w:val="1"/>
+      <w:numFmt w:val="bullet"/>
+      <w:lvlText w:val="o"/>
+      <w:lvlJc w:val="left"/>
+      <w:pPr>
+        <w:ind w:left="1440" w:hanging="360"/>
+      </w:pPr>
+      <w:rPr>
+        <w:rFonts w:ascii="Courier New" w:hAnsi="Courier New" w:cs="Courier New" w:hint="default"/>
+      </w:rPr>
+    </w:lvl>
+    <w:lvl w:ilvl="2" w:tplc="04090005" w:tentative="1">
+      <w:start w:val="1"/>
+      <w:numFmt w:val="bullet"/>
+      <w:lvlText w:val=""/>
+      <w:lvlJc w:val="left"/>
+      <w:pPr>
+        <w:ind w:left="2160" w:hanging="360"/>
+      </w:pPr>
+      <w:rPr>
+        <w:rFonts w:ascii="Wingdings" w:hAnsi="Wingdings" w:hint="default"/>
+      </w:rPr>
+    </w:lvl>
+    <w:lvl w:ilvl="3" w:tplc="04090001" w:tentative="1">
+      <w:start w:val="1"/>
+      <w:numFmt w:val="bullet"/>
+      <w:lvlText w:val=""/>
+      <w:lvlJc w:val="left"/>
+      <w:pPr>
+        <w:ind w:left="2880" w:hanging="360"/>
+      </w:pPr>
+      <w:rPr>
+        <w:rFonts w:ascii="Symbol" w:hAnsi="Symbol" w:hint="default"/>
+      </w:rPr>
+    </w:lvl>
+    <w:lvl w:ilvl="4" w:tplc="04090003" w:tentative="1">
+      <w:start w:val="1"/>
+      <w:numFmt w:val="bullet"/>
+      <w:lvlText w:val="o"/>
+      <w:lvlJc w:val="left"/>
+      <w:pPr>
+        <w:ind w:left="3600" w:hanging="360"/>
+      </w:pPr>
+      <w:rPr>
+        <w:rFonts w:ascii="Courier New" w:hAnsi="Courier New" w:cs="Courier New" w:hint="default"/>
+      </w:rPr>
+    </w:lvl>
+    <w:lvl w:ilvl="5" w:tplc="04090005" w:tentative="1">
+      <w:start w:val="1"/>
+      <w:numFmt w:val="bullet"/>
+      <w:lvlText w:val=""/>
+      <w:lvlJc w:val="left"/>
+      <w:pPr>
+        <w:ind w:left="4320" w:hanging="360"/>
+      </w:pPr>
+      <w:rPr>
+        <w:rFonts w:ascii="Wingdings" w:hAnsi="Wingdings" w:hint="default"/>
+      </w:rPr>
+    </w:lvl>
+    <w:lvl w:ilvl="6" w:tplc="04090001" w:tentative="1">
+      <w:start w:val="1"/>
+      <w:numFmt w:val="bullet"/>
+      <w:lvlText w:val=""/>
+      <w:lvlJc w:val="left"/>
+      <w:pPr>
+        <w:ind w:left="5040" w:hanging="360"/>
+      </w:pPr>
+      <w:rPr>
+        <w:rFonts w:ascii="Symbol" w:hAnsi="Symbol" w:hint="default"/>
+      </w:rPr>
+    </w:lvl>
+    <w:lvl w:ilvl="7" w:tplc="04090003" w:tentative="1">
+      <w:start w:val="1"/>
+      <w:numFmt w:val="bullet"/>
+      <w:lvlText w:val="o"/>
+      <w:lvlJc w:val="left"/>
+      <w:pPr>
+        <w:ind w:left="5760" w:hanging="360"/>
+      </w:pPr>
+      <w:rPr>
+        <w:rFonts w:ascii="Courier New" w:hAnsi="Courier New" w:cs="Courier New" w:hint="default"/>
+      </w:rPr>
+    </w:lvl>
+    <w:lvl w:ilvl="8" w:tplc="04090005" w:tentative="1">
+      <w:start w:val="1"/>
+      <w:numFmt w:val="bullet"/>
+      <w:lvlText w:val=""/>
+      <w:lvlJc w:val="left"/>
+      <w:pPr>
+        <w:ind w:left="6480" w:hanging="360"/>
+      </w:pPr>
+      <w:rPr>
+        <w:rFonts w:ascii="Wingdings" w:hAnsi="Wingdings" w:hint="default"/>
+      </w:rPr>
+    </w:lvl>
+  </w:abstractNum>
+  <w:abstractNum w:abstractNumId="17" w15:restartNumberingAfterBreak="0">
     <w:nsid w:val="21E86B88"/>
     <w:multiLevelType w:val="hybridMultilevel"/>
     <w:tmpl w:val="2F400B2A"/>
@@ -54862,7 +55466,7 @@
       </w:rPr>
     </w:lvl>
   </w:abstractNum>
-  <w:abstractNum w:abstractNumId="17" w15:restartNumberingAfterBreak="0">
+  <w:abstractNum w:abstractNumId="18" w15:restartNumberingAfterBreak="0">
     <w:nsid w:val="24BC7970"/>
     <w:multiLevelType w:val="hybridMultilevel"/>
     <w:tmpl w:val="F732ECBC"/>
@@ -54951,7 +55555,7 @@
       </w:pPr>
     </w:lvl>
   </w:abstractNum>
-  <w:abstractNum w:abstractNumId="18" w15:restartNumberingAfterBreak="0">
+  <w:abstractNum w:abstractNumId="19" w15:restartNumberingAfterBreak="0">
     <w:nsid w:val="25F85614"/>
     <w:multiLevelType w:val="hybridMultilevel"/>
     <w:tmpl w:val="186A2380"/>
@@ -55040,7 +55644,7 @@
       </w:pPr>
     </w:lvl>
   </w:abstractNum>
-  <w:abstractNum w:abstractNumId="19" w15:restartNumberingAfterBreak="0">
+  <w:abstractNum w:abstractNumId="20" w15:restartNumberingAfterBreak="0">
     <w:nsid w:val="27D30877"/>
     <w:multiLevelType w:val="hybridMultilevel"/>
     <w:tmpl w:val="EA185D52"/>
@@ -55153,7 +55757,7 @@
       </w:rPr>
     </w:lvl>
   </w:abstractNum>
-  <w:abstractNum w:abstractNumId="20" w15:restartNumberingAfterBreak="0">
+  <w:abstractNum w:abstractNumId="21" w15:restartNumberingAfterBreak="0">
     <w:nsid w:val="2A537026"/>
     <w:multiLevelType w:val="hybridMultilevel"/>
     <w:tmpl w:val="5576161E"/>
@@ -55266,7 +55870,7 @@
       </w:rPr>
     </w:lvl>
   </w:abstractNum>
-  <w:abstractNum w:abstractNumId="21" w15:restartNumberingAfterBreak="0">
+  <w:abstractNum w:abstractNumId="22" w15:restartNumberingAfterBreak="0">
     <w:nsid w:val="2DB41C1D"/>
     <w:multiLevelType w:val="hybridMultilevel"/>
     <w:tmpl w:val="CE4009FA"/>
@@ -55355,7 +55959,7 @@
       </w:pPr>
     </w:lvl>
   </w:abstractNum>
-  <w:abstractNum w:abstractNumId="22" w15:restartNumberingAfterBreak="0">
+  <w:abstractNum w:abstractNumId="23" w15:restartNumberingAfterBreak="0">
     <w:nsid w:val="331E33F6"/>
     <w:multiLevelType w:val="hybridMultilevel"/>
     <w:tmpl w:val="49E09006"/>
@@ -55468,7 +56072,7 @@
       </w:rPr>
     </w:lvl>
   </w:abstractNum>
-  <w:abstractNum w:abstractNumId="23" w15:restartNumberingAfterBreak="0">
+  <w:abstractNum w:abstractNumId="24" w15:restartNumberingAfterBreak="0">
     <w:nsid w:val="342C4785"/>
     <w:multiLevelType w:val="hybridMultilevel"/>
     <w:tmpl w:val="EED05C92"/>
@@ -55581,7 +56185,7 @@
       </w:rPr>
     </w:lvl>
   </w:abstractNum>
-  <w:abstractNum w:abstractNumId="24" w15:restartNumberingAfterBreak="0">
+  <w:abstractNum w:abstractNumId="25" w15:restartNumberingAfterBreak="0">
     <w:nsid w:val="3EA175AC"/>
     <w:multiLevelType w:val="hybridMultilevel"/>
     <w:tmpl w:val="86722FAE"/>
@@ -55694,7 +56298,7 @@
       </w:rPr>
     </w:lvl>
   </w:abstractNum>
-  <w:abstractNum w:abstractNumId="25" w15:restartNumberingAfterBreak="0">
+  <w:abstractNum w:abstractNumId="26" w15:restartNumberingAfterBreak="0">
     <w:nsid w:val="4613169E"/>
     <w:multiLevelType w:val="hybridMultilevel"/>
     <w:tmpl w:val="DFBA8296"/>
@@ -55807,7 +56411,7 @@
       </w:rPr>
     </w:lvl>
   </w:abstractNum>
-  <w:abstractNum w:abstractNumId="26" w15:restartNumberingAfterBreak="0">
+  <w:abstractNum w:abstractNumId="27" w15:restartNumberingAfterBreak="0">
     <w:nsid w:val="46502D78"/>
     <w:multiLevelType w:val="hybridMultilevel"/>
     <w:tmpl w:val="28F23FA0"/>
@@ -55920,7 +56524,7 @@
       </w:rPr>
     </w:lvl>
   </w:abstractNum>
-  <w:abstractNum w:abstractNumId="27" w15:restartNumberingAfterBreak="0">
+  <w:abstractNum w:abstractNumId="28" w15:restartNumberingAfterBreak="0">
     <w:nsid w:val="4CD42019"/>
     <w:multiLevelType w:val="hybridMultilevel"/>
     <w:tmpl w:val="4628C3F2"/>
@@ -56033,7 +56637,7 @@
       </w:rPr>
     </w:lvl>
   </w:abstractNum>
-  <w:abstractNum w:abstractNumId="28" w15:restartNumberingAfterBreak="0">
+  <w:abstractNum w:abstractNumId="29" w15:restartNumberingAfterBreak="0">
     <w:nsid w:val="50AE7314"/>
     <w:multiLevelType w:val="hybridMultilevel"/>
     <w:tmpl w:val="2F3C9C36"/>
@@ -56146,7 +56750,7 @@
       </w:rPr>
     </w:lvl>
   </w:abstractNum>
-  <w:abstractNum w:abstractNumId="29" w15:restartNumberingAfterBreak="0">
+  <w:abstractNum w:abstractNumId="30" w15:restartNumberingAfterBreak="0">
     <w:nsid w:val="58144D14"/>
     <w:multiLevelType w:val="hybridMultilevel"/>
     <w:tmpl w:val="C2D4D848"/>
@@ -56232,7 +56836,7 @@
       </w:pPr>
     </w:lvl>
   </w:abstractNum>
-  <w:abstractNum w:abstractNumId="30" w15:restartNumberingAfterBreak="0">
+  <w:abstractNum w:abstractNumId="31" w15:restartNumberingAfterBreak="0">
     <w:nsid w:val="5AB473F7"/>
     <w:multiLevelType w:val="hybridMultilevel"/>
     <w:tmpl w:val="2F96F2A4"/>
@@ -56345,7 +56949,7 @@
       </w:rPr>
     </w:lvl>
   </w:abstractNum>
-  <w:abstractNum w:abstractNumId="31" w15:restartNumberingAfterBreak="0">
+  <w:abstractNum w:abstractNumId="32" w15:restartNumberingAfterBreak="0">
     <w:nsid w:val="5BD423B3"/>
     <w:multiLevelType w:val="hybridMultilevel"/>
     <w:tmpl w:val="7E2CE152"/>
@@ -56458,7 +57062,7 @@
       </w:rPr>
     </w:lvl>
   </w:abstractNum>
-  <w:abstractNum w:abstractNumId="32" w15:restartNumberingAfterBreak="0">
+  <w:abstractNum w:abstractNumId="33" w15:restartNumberingAfterBreak="0">
     <w:nsid w:val="5D2935B7"/>
     <w:multiLevelType w:val="hybridMultilevel"/>
     <w:tmpl w:val="ECA8827A"/>
@@ -56571,7 +57175,7 @@
       </w:rPr>
     </w:lvl>
   </w:abstractNum>
-  <w:abstractNum w:abstractNumId="33" w15:restartNumberingAfterBreak="0">
+  <w:abstractNum w:abstractNumId="34" w15:restartNumberingAfterBreak="0">
     <w:nsid w:val="62DE3101"/>
     <w:multiLevelType w:val="hybridMultilevel"/>
     <w:tmpl w:val="824E553E"/>
@@ -56684,7 +57288,7 @@
       </w:rPr>
     </w:lvl>
   </w:abstractNum>
-  <w:abstractNum w:abstractNumId="34" w15:restartNumberingAfterBreak="0">
+  <w:abstractNum w:abstractNumId="35" w15:restartNumberingAfterBreak="0">
     <w:nsid w:val="62E36E35"/>
     <w:multiLevelType w:val="hybridMultilevel"/>
     <w:tmpl w:val="8962DE7E"/>
@@ -56797,7 +57401,7 @@
       </w:rPr>
     </w:lvl>
   </w:abstractNum>
-  <w:abstractNum w:abstractNumId="35" w15:restartNumberingAfterBreak="0">
+  <w:abstractNum w:abstractNumId="36" w15:restartNumberingAfterBreak="0">
     <w:nsid w:val="63323DB7"/>
     <w:multiLevelType w:val="hybridMultilevel"/>
     <w:tmpl w:val="8F5649FA"/>
@@ -56910,7 +57514,7 @@
       </w:rPr>
     </w:lvl>
   </w:abstractNum>
-  <w:abstractNum w:abstractNumId="36" w15:restartNumberingAfterBreak="0">
+  <w:abstractNum w:abstractNumId="37" w15:restartNumberingAfterBreak="0">
     <w:nsid w:val="6A1F6484"/>
     <w:multiLevelType w:val="hybridMultilevel"/>
     <w:tmpl w:val="4628C3F2"/>
@@ -57023,7 +57627,7 @@
       </w:rPr>
     </w:lvl>
   </w:abstractNum>
-  <w:abstractNum w:abstractNumId="37" w15:restartNumberingAfterBreak="0">
+  <w:abstractNum w:abstractNumId="38" w15:restartNumberingAfterBreak="0">
     <w:nsid w:val="6A74229F"/>
     <w:multiLevelType w:val="hybridMultilevel"/>
     <w:tmpl w:val="AB6854C6"/>
@@ -57136,7 +57740,7 @@
       </w:rPr>
     </w:lvl>
   </w:abstractNum>
-  <w:abstractNum w:abstractNumId="38" w15:restartNumberingAfterBreak="0">
+  <w:abstractNum w:abstractNumId="39" w15:restartNumberingAfterBreak="0">
     <w:nsid w:val="6AA46715"/>
     <w:multiLevelType w:val="hybridMultilevel"/>
     <w:tmpl w:val="FF809DEC"/>
@@ -57249,7 +57853,7 @@
       </w:rPr>
     </w:lvl>
   </w:abstractNum>
-  <w:abstractNum w:abstractNumId="39" w15:restartNumberingAfterBreak="0">
+  <w:abstractNum w:abstractNumId="40" w15:restartNumberingAfterBreak="0">
     <w:nsid w:val="6B1C6654"/>
     <w:multiLevelType w:val="hybridMultilevel"/>
     <w:tmpl w:val="F7A8ABCE"/>
@@ -57362,7 +57966,7 @@
       </w:rPr>
     </w:lvl>
   </w:abstractNum>
-  <w:abstractNum w:abstractNumId="40" w15:restartNumberingAfterBreak="0">
+  <w:abstractNum w:abstractNumId="41" w15:restartNumberingAfterBreak="0">
     <w:nsid w:val="6BEF7D55"/>
     <w:multiLevelType w:val="hybridMultilevel"/>
     <w:tmpl w:val="E0E2FDD2"/>
@@ -57448,7 +58052,7 @@
       </w:pPr>
     </w:lvl>
   </w:abstractNum>
-  <w:abstractNum w:abstractNumId="41" w15:restartNumberingAfterBreak="0">
+  <w:abstractNum w:abstractNumId="42" w15:restartNumberingAfterBreak="0">
     <w:nsid w:val="705E0D80"/>
     <w:multiLevelType w:val="hybridMultilevel"/>
     <w:tmpl w:val="36B422A0"/>
@@ -57561,7 +58165,7 @@
       </w:rPr>
     </w:lvl>
   </w:abstractNum>
-  <w:abstractNum w:abstractNumId="42" w15:restartNumberingAfterBreak="0">
+  <w:abstractNum w:abstractNumId="43" w15:restartNumberingAfterBreak="0">
     <w:nsid w:val="77067D9E"/>
     <w:multiLevelType w:val="hybridMultilevel"/>
     <w:tmpl w:val="EDEE5D48"/>
@@ -57674,7 +58278,7 @@
       </w:rPr>
     </w:lvl>
   </w:abstractNum>
-  <w:abstractNum w:abstractNumId="43" w15:restartNumberingAfterBreak="0">
+  <w:abstractNum w:abstractNumId="44" w15:restartNumberingAfterBreak="0">
     <w:nsid w:val="777E5D8D"/>
     <w:multiLevelType w:val="hybridMultilevel"/>
     <w:tmpl w:val="8AEABAA0"/>
@@ -57787,7 +58391,7 @@
       </w:rPr>
     </w:lvl>
   </w:abstractNum>
-  <w:abstractNum w:abstractNumId="44" w15:restartNumberingAfterBreak="0">
+  <w:abstractNum w:abstractNumId="45" w15:restartNumberingAfterBreak="0">
     <w:nsid w:val="77C92D05"/>
     <w:multiLevelType w:val="hybridMultilevel"/>
     <w:tmpl w:val="8B4C5C62"/>
@@ -57900,7 +58504,7 @@
       </w:rPr>
     </w:lvl>
   </w:abstractNum>
-  <w:abstractNum w:abstractNumId="45" w15:restartNumberingAfterBreak="0">
+  <w:abstractNum w:abstractNumId="46" w15:restartNumberingAfterBreak="0">
     <w:nsid w:val="78327620"/>
     <w:multiLevelType w:val="hybridMultilevel"/>
     <w:tmpl w:val="047A26FE"/>
@@ -58013,7 +58617,7 @@
       </w:rPr>
     </w:lvl>
   </w:abstractNum>
-  <w:abstractNum w:abstractNumId="46" w15:restartNumberingAfterBreak="0">
+  <w:abstractNum w:abstractNumId="47" w15:restartNumberingAfterBreak="0">
     <w:nsid w:val="787B4972"/>
     <w:multiLevelType w:val="hybridMultilevel"/>
     <w:tmpl w:val="C2D4D848"/>
@@ -58099,7 +58703,7 @@
       </w:pPr>
     </w:lvl>
   </w:abstractNum>
-  <w:abstractNum w:abstractNumId="47" w15:restartNumberingAfterBreak="0">
+  <w:abstractNum w:abstractNumId="48" w15:restartNumberingAfterBreak="0">
     <w:nsid w:val="78E2380D"/>
     <w:multiLevelType w:val="hybridMultilevel"/>
     <w:tmpl w:val="100CEE22"/>
@@ -58212,7 +58816,7 @@
       </w:rPr>
     </w:lvl>
   </w:abstractNum>
-  <w:abstractNum w:abstractNumId="48" w15:restartNumberingAfterBreak="0">
+  <w:abstractNum w:abstractNumId="49" w15:restartNumberingAfterBreak="0">
     <w:nsid w:val="7B460465"/>
     <w:multiLevelType w:val="hybridMultilevel"/>
     <w:tmpl w:val="6922BB96"/>
@@ -58325,7 +58929,7 @@
       </w:rPr>
     </w:lvl>
   </w:abstractNum>
-  <w:abstractNum w:abstractNumId="49" w15:restartNumberingAfterBreak="0">
+  <w:abstractNum w:abstractNumId="50" w15:restartNumberingAfterBreak="0">
     <w:nsid w:val="7B93057A"/>
     <w:multiLevelType w:val="hybridMultilevel"/>
     <w:tmpl w:val="CBE6EDC6"/>
@@ -58414,7 +59018,7 @@
       </w:pPr>
     </w:lvl>
   </w:abstractNum>
-  <w:abstractNum w:abstractNumId="50" w15:restartNumberingAfterBreak="0">
+  <w:abstractNum w:abstractNumId="51" w15:restartNumberingAfterBreak="0">
     <w:nsid w:val="7CA52378"/>
     <w:multiLevelType w:val="hybridMultilevel"/>
     <w:tmpl w:val="F11097CA"/>
@@ -58527,7 +59131,7 @@
       </w:rPr>
     </w:lvl>
   </w:abstractNum>
-  <w:abstractNum w:abstractNumId="51" w15:restartNumberingAfterBreak="0">
+  <w:abstractNum w:abstractNumId="52" w15:restartNumberingAfterBreak="0">
     <w:nsid w:val="7D630522"/>
     <w:multiLevelType w:val="hybridMultilevel"/>
     <w:tmpl w:val="3EB2AB16"/>
@@ -58641,76 +59245,76 @@
     </w:lvl>
   </w:abstractNum>
   <w:num w:numId="1">
-    <w:abstractNumId w:val="33"/>
+    <w:abstractNumId w:val="34"/>
   </w:num>
   <w:num w:numId="2">
-    <w:abstractNumId w:val="16"/>
+    <w:abstractNumId w:val="17"/>
   </w:num>
   <w:num w:numId="3">
-    <w:abstractNumId w:val="35"/>
+    <w:abstractNumId w:val="36"/>
   </w:num>
   <w:num w:numId="4">
-    <w:abstractNumId w:val="46"/>
+    <w:abstractNumId w:val="47"/>
   </w:num>
   <w:num w:numId="5">
-    <w:abstractNumId w:val="27"/>
+    <w:abstractNumId w:val="28"/>
   </w:num>
   <w:num w:numId="6">
-    <w:abstractNumId w:val="36"/>
+    <w:abstractNumId w:val="37"/>
   </w:num>
   <w:num w:numId="7">
-    <w:abstractNumId w:val="40"/>
+    <w:abstractNumId w:val="41"/>
   </w:num>
   <w:num w:numId="8">
     <w:abstractNumId w:val="2"/>
   </w:num>
   <w:num w:numId="9">
-    <w:abstractNumId w:val="30"/>
+    <w:abstractNumId w:val="31"/>
   </w:num>
   <w:num w:numId="10">
     <w:abstractNumId w:val="9"/>
   </w:num>
   <w:num w:numId="11">
-    <w:abstractNumId w:val="39"/>
+    <w:abstractNumId w:val="40"/>
   </w:num>
   <w:num w:numId="12">
-    <w:abstractNumId w:val="42"/>
+    <w:abstractNumId w:val="43"/>
   </w:num>
   <w:num w:numId="13">
-    <w:abstractNumId w:val="26"/>
+    <w:abstractNumId w:val="27"/>
   </w:num>
   <w:num w:numId="14">
     <w:abstractNumId w:val="6"/>
   </w:num>
   <w:num w:numId="15">
-    <w:abstractNumId w:val="38"/>
+    <w:abstractNumId w:val="39"/>
   </w:num>
   <w:num w:numId="16">
-    <w:abstractNumId w:val="22"/>
+    <w:abstractNumId w:val="23"/>
   </w:num>
   <w:num w:numId="17">
-    <w:abstractNumId w:val="51"/>
+    <w:abstractNumId w:val="52"/>
   </w:num>
   <w:num w:numId="18">
-    <w:abstractNumId w:val="48"/>
+    <w:abstractNumId w:val="49"/>
   </w:num>
   <w:num w:numId="19">
-    <w:abstractNumId w:val="29"/>
+    <w:abstractNumId w:val="30"/>
   </w:num>
   <w:num w:numId="20">
     <w:abstractNumId w:val="13"/>
   </w:num>
   <w:num w:numId="21">
-    <w:abstractNumId w:val="25"/>
+    <w:abstractNumId w:val="26"/>
   </w:num>
   <w:num w:numId="22">
-    <w:abstractNumId w:val="41"/>
+    <w:abstractNumId w:val="42"/>
   </w:num>
   <w:num w:numId="23">
-    <w:abstractNumId w:val="23"/>
+    <w:abstractNumId w:val="24"/>
   </w:num>
   <w:num w:numId="24">
-    <w:abstractNumId w:val="21"/>
+    <w:abstractNumId w:val="22"/>
   </w:num>
   <w:num w:numId="25">
     <w:abstractNumId w:val="14"/>
@@ -58725,25 +59329,25 @@
     <w:abstractNumId w:val="7"/>
   </w:num>
   <w:num w:numId="29">
-    <w:abstractNumId w:val="24"/>
+    <w:abstractNumId w:val="25"/>
   </w:num>
   <w:num w:numId="30">
     <w:abstractNumId w:val="3"/>
   </w:num>
   <w:num w:numId="31">
-    <w:abstractNumId w:val="49"/>
+    <w:abstractNumId w:val="50"/>
   </w:num>
   <w:num w:numId="32">
-    <w:abstractNumId w:val="17"/>
+    <w:abstractNumId w:val="18"/>
   </w:num>
   <w:num w:numId="33">
-    <w:abstractNumId w:val="43"/>
+    <w:abstractNumId w:val="44"/>
   </w:num>
   <w:num w:numId="34">
-    <w:abstractNumId w:val="31"/>
+    <w:abstractNumId w:val="32"/>
   </w:num>
   <w:num w:numId="35">
-    <w:abstractNumId w:val="34"/>
+    <w:abstractNumId w:val="35"/>
   </w:num>
   <w:num w:numId="36">
     <w:abstractNumId w:val="4"/>
@@ -58752,22 +59356,22 @@
     <w:abstractNumId w:val="1"/>
   </w:num>
   <w:num w:numId="38">
-    <w:abstractNumId w:val="50"/>
+    <w:abstractNumId w:val="51"/>
   </w:num>
   <w:num w:numId="39">
-    <w:abstractNumId w:val="32"/>
+    <w:abstractNumId w:val="33"/>
   </w:num>
   <w:num w:numId="40">
-    <w:abstractNumId w:val="44"/>
+    <w:abstractNumId w:val="45"/>
   </w:num>
   <w:num w:numId="41">
-    <w:abstractNumId w:val="47"/>
+    <w:abstractNumId w:val="48"/>
   </w:num>
   <w:num w:numId="42">
-    <w:abstractNumId w:val="45"/>
+    <w:abstractNumId w:val="46"/>
   </w:num>
   <w:num w:numId="43">
-    <w:abstractNumId w:val="20"/>
+    <w:abstractNumId w:val="21"/>
   </w:num>
   <w:num w:numId="44">
     <w:abstractNumId w:val="10"/>
@@ -58782,19 +59386,22 @@
     <w:abstractNumId w:val="12"/>
   </w:num>
   <w:num w:numId="48">
-    <w:abstractNumId w:val="15"/>
+    <w:abstractNumId w:val="16"/>
   </w:num>
   <w:num w:numId="49">
-    <w:abstractNumId w:val="18"/>
+    <w:abstractNumId w:val="19"/>
   </w:num>
   <w:num w:numId="50">
-    <w:abstractNumId w:val="28"/>
+    <w:abstractNumId w:val="29"/>
   </w:num>
   <w:num w:numId="51">
-    <w:abstractNumId w:val="19"/>
+    <w:abstractNumId w:val="20"/>
   </w:num>
   <w:num w:numId="52">
-    <w:abstractNumId w:val="37"/>
+    <w:abstractNumId w:val="38"/>
+  </w:num>
+  <w:num w:numId="53">
+    <w:abstractNumId w:val="15"/>
   </w:num>
   <w:numIdMacAtCleanup w:val="52"/>
 </w:numbering>
@@ -59852,7 +60459,7 @@
 </file>
 
 <file path=customXml/itemProps1.xml><?xml version="1.0" encoding="utf-8"?>
-<ds:datastoreItem xmlns:ds="http://schemas.openxmlformats.org/officeDocument/2006/customXml" ds:itemID="{DDDA39E0-A8CC-4D84-824B-9B2F5560C970}">
+<ds:datastoreItem xmlns:ds="http://schemas.openxmlformats.org/officeDocument/2006/customXml" ds:itemID="{0066F755-3EAD-495E-A105-291E95CCEC4E}">
   <ds:schemaRefs>
     <ds:schemaRef ds:uri="http://schemas.openxmlformats.org/officeDocument/2006/bibliography"/>
   </ds:schemaRefs>

</xml_diff>

<commit_message>
Moved Dazzler examples from program memory to a disk image. Also added some more Dazzler examples (using Z80 processor).
</commit_message>
<xml_diff>
--- a/Documentation.docx
+++ b/Documentation.docx
@@ -10,8 +10,6 @@
           <w:szCs w:val="128"/>
         </w:rPr>
       </w:pPr>
-      <w:bookmarkStart w:id="0" w:name="_GoBack"/>
-      <w:bookmarkEnd w:id="0"/>
     </w:p>
     <w:p>
       <w:pPr>
@@ -1978,88 +1976,88 @@
       <w:pPr>
         <w:pStyle w:val="Heading1"/>
       </w:pPr>
-      <w:bookmarkStart w:id="1" w:name="_Toc518836779"/>
+      <w:bookmarkStart w:id="0" w:name="_Toc518836779"/>
       <w:r>
         <w:lastRenderedPageBreak/>
         <w:t>Acknowledgements</w:t>
       </w:r>
+      <w:bookmarkEnd w:id="0"/>
+    </w:p>
+    <w:p>
+      <w:pPr>
+        <w:ind w:left="360"/>
+      </w:pPr>
+      <w:r>
+        <w:br/>
+      </w:r>
+      <w:r>
+        <w:t xml:space="preserve">I must give many credits to Mike Douglas of altairclone.com who has spent countless hours collecting information about the Altair and made it all available on his web site for the community to use. </w:t>
+      </w:r>
+      <w:r>
+        <w:t>Additionally</w:t>
+      </w:r>
+      <w:r>
+        <w:t>, most of the software included in this simulator was collected, put in</w:t>
+      </w:r>
+      <w:r>
+        <w:t>to</w:t>
+      </w:r>
+      <w:r>
+        <w:t xml:space="preserve"> working condition and in many cases amended with additional functionality by Mike. Without his work, this project would have been significantly more complicated to put together</w:t>
+      </w:r>
+      <w:r>
+        <w:t>, way less fun and would probably not happened at all.</w:t>
+      </w:r>
+    </w:p>
+    <w:p>
+      <w:pPr>
+        <w:ind w:left="360"/>
+      </w:pPr>
+      <w:r>
+        <w:t xml:space="preserve">Another big thanks to Martin Eberhard who has written many tools </w:t>
+      </w:r>
+      <w:r>
+        <w:t xml:space="preserve">for the Altair community, for example the combo disk boot loader </w:t>
+      </w:r>
+      <w:r>
+        <w:t>and hard disk loader which are</w:t>
+      </w:r>
+      <w:r>
+        <w:t xml:space="preserve"> used by the simulator. His ADEXER tool was invaluable for debugging the </w:t>
+      </w:r>
+      <w:r>
+        <w:t xml:space="preserve">hard disk </w:t>
+      </w:r>
+      <w:r>
+        <w:t>support.</w:t>
+      </w:r>
+      <w:r>
+        <w:t xml:space="preserve"> </w:t>
+      </w:r>
+      <w:r>
+        <w:t xml:space="preserve">Thanks also for helping me sort through various issues with </w:t>
+      </w:r>
+      <w:r>
+        <w:t xml:space="preserve">the </w:t>
+      </w:r>
+      <w:r>
+        <w:t>hard disk emulation.</w:t>
+      </w:r>
+    </w:p>
+    <w:p>
+      <w:pPr>
+        <w:pStyle w:val="Heading1"/>
+      </w:pPr>
+    </w:p>
+    <w:p>
+      <w:pPr>
+        <w:pStyle w:val="Heading1"/>
+      </w:pPr>
+      <w:bookmarkStart w:id="1" w:name="_Toc518836780"/>
+      <w:r>
+        <w:t>Highlights</w:t>
+      </w:r>
       <w:bookmarkEnd w:id="1"/>
-    </w:p>
-    <w:p>
-      <w:pPr>
-        <w:ind w:left="360"/>
-      </w:pPr>
-      <w:r>
-        <w:br/>
-      </w:r>
-      <w:r>
-        <w:t xml:space="preserve">I must give many credits to Mike Douglas of altairclone.com who has spent countless hours collecting information about the Altair and made it all available on his web site for the community to use. </w:t>
-      </w:r>
-      <w:r>
-        <w:t>Additionally</w:t>
-      </w:r>
-      <w:r>
-        <w:t>, most of the software included in this simulator was collected, put in</w:t>
-      </w:r>
-      <w:r>
-        <w:t>to</w:t>
-      </w:r>
-      <w:r>
-        <w:t xml:space="preserve"> working condition and in many cases amended with additional functionality by Mike. Without his work, this project would have been significantly more complicated to put together</w:t>
-      </w:r>
-      <w:r>
-        <w:t>, way less fun and would probably not happened at all.</w:t>
-      </w:r>
-    </w:p>
-    <w:p>
-      <w:pPr>
-        <w:ind w:left="360"/>
-      </w:pPr>
-      <w:r>
-        <w:t xml:space="preserve">Another big thanks to Martin Eberhard who has written many tools </w:t>
-      </w:r>
-      <w:r>
-        <w:t xml:space="preserve">for the Altair community, for example the combo disk boot loader </w:t>
-      </w:r>
-      <w:r>
-        <w:t>and hard disk loader which are</w:t>
-      </w:r>
-      <w:r>
-        <w:t xml:space="preserve"> used by the simulator. His ADEXER tool was invaluable for debugging the </w:t>
-      </w:r>
-      <w:r>
-        <w:t xml:space="preserve">hard disk </w:t>
-      </w:r>
-      <w:r>
-        <w:t>support.</w:t>
-      </w:r>
-      <w:r>
-        <w:t xml:space="preserve"> </w:t>
-      </w:r>
-      <w:r>
-        <w:t xml:space="preserve">Thanks also for helping me sort through various issues with </w:t>
-      </w:r>
-      <w:r>
-        <w:t xml:space="preserve">the </w:t>
-      </w:r>
-      <w:r>
-        <w:t>hard disk emulation.</w:t>
-      </w:r>
-    </w:p>
-    <w:p>
-      <w:pPr>
-        <w:pStyle w:val="Heading1"/>
-      </w:pPr>
-    </w:p>
-    <w:p>
-      <w:pPr>
-        <w:pStyle w:val="Heading1"/>
-      </w:pPr>
-      <w:bookmarkStart w:id="2" w:name="_Toc518836780"/>
-      <w:r>
-        <w:t>Highlights</w:t>
-      </w:r>
-      <w:bookmarkEnd w:id="2"/>
     </w:p>
     <w:p>
       <w:pPr>
@@ -2434,11 +2432,11 @@
       <w:pPr>
         <w:pStyle w:val="Heading1"/>
       </w:pPr>
-      <w:bookmarkStart w:id="3" w:name="_Toc518836781"/>
+      <w:bookmarkStart w:id="2" w:name="_Toc518836781"/>
       <w:r>
         <w:t>Front Panel Elements</w:t>
       </w:r>
-      <w:bookmarkEnd w:id="3"/>
+      <w:bookmarkEnd w:id="2"/>
     </w:p>
     <w:p>
       <w:pPr>
@@ -2747,12 +2745,12 @@
       <w:pPr>
         <w:pStyle w:val="Heading1"/>
       </w:pPr>
-      <w:bookmarkStart w:id="4" w:name="_Toc518836782"/>
+      <w:bookmarkStart w:id="3" w:name="_Toc518836782"/>
       <w:r>
         <w:lastRenderedPageBreak/>
         <w:t>Auxiliary Switch Functions</w:t>
       </w:r>
-      <w:bookmarkEnd w:id="4"/>
+      <w:bookmarkEnd w:id="3"/>
     </w:p>
     <w:p>
       <w:pPr>
@@ -5321,12 +5319,12 @@
       <w:r>
         <w:br w:type="page"/>
       </w:r>
-      <w:bookmarkStart w:id="5" w:name="_Toc518836783"/>
+      <w:bookmarkStart w:id="4" w:name="_Toc518836783"/>
       <w:r>
         <w:lastRenderedPageBreak/>
         <w:t>Serial ports</w:t>
       </w:r>
-      <w:bookmarkEnd w:id="5"/>
+      <w:bookmarkEnd w:id="4"/>
     </w:p>
     <w:p>
       <w:pPr>
@@ -6824,8 +6822,8 @@
       <w:pPr>
         <w:pStyle w:val="Heading1"/>
       </w:pPr>
+      <w:bookmarkStart w:id="5" w:name="_Toc518836784"/>
       <w:bookmarkStart w:id="6" w:name="_Hlk496476229"/>
-      <w:bookmarkStart w:id="7" w:name="_Toc518836784"/>
       <w:r>
         <w:lastRenderedPageBreak/>
         <w:t xml:space="preserve">Interacting with </w:t>
@@ -6836,7 +6834,7 @@
       <w:r>
         <w:t xml:space="preserve"> via a terminal</w:t>
       </w:r>
-      <w:bookmarkEnd w:id="7"/>
+      <w:bookmarkEnd w:id="5"/>
     </w:p>
     <w:bookmarkEnd w:id="6"/>
     <w:p>
@@ -7418,11 +7416,11 @@
       <w:pPr>
         <w:pStyle w:val="Heading1"/>
       </w:pPr>
-      <w:bookmarkStart w:id="8" w:name="_Toc518836785"/>
+      <w:bookmarkStart w:id="7" w:name="_Toc518836785"/>
       <w:r>
         <w:t>Printer Emulation</w:t>
       </w:r>
-      <w:bookmarkEnd w:id="8"/>
+      <w:bookmarkEnd w:id="7"/>
     </w:p>
     <w:p>
       <w:pPr>
@@ -7501,12 +7499,12 @@
       <w:pPr>
         <w:pStyle w:val="Heading1"/>
       </w:pPr>
-      <w:bookmarkStart w:id="9" w:name="_Toc518836786"/>
+      <w:bookmarkStart w:id="8" w:name="_Toc518836786"/>
       <w:r>
         <w:lastRenderedPageBreak/>
         <w:t>Disk Drive Support</w:t>
       </w:r>
-      <w:bookmarkEnd w:id="9"/>
+      <w:bookmarkEnd w:id="8"/>
     </w:p>
     <w:p>
       <w:r>
@@ -7899,12 +7897,12 @@
       <w:pPr>
         <w:pStyle w:val="Heading1"/>
       </w:pPr>
-      <w:bookmarkStart w:id="10" w:name="_Toc518836787"/>
+      <w:bookmarkStart w:id="9" w:name="_Toc518836787"/>
       <w:r>
         <w:lastRenderedPageBreak/>
         <w:t>Hard Disk Support</w:t>
       </w:r>
-      <w:bookmarkEnd w:id="10"/>
+      <w:bookmarkEnd w:id="9"/>
     </w:p>
     <w:p>
       <w:r>
@@ -8474,7 +8472,7 @@
           <w:numId w:val="35"/>
         </w:numPr>
       </w:pPr>
-      <w:bookmarkStart w:id="11" w:name="_Hlk509950764"/>
+      <w:bookmarkStart w:id="10" w:name="_Hlk509950764"/>
       <w:r>
         <w:t xml:space="preserve">This will install the </w:t>
       </w:r>
@@ -8504,13 +8502,13 @@
       <w:pPr>
         <w:pStyle w:val="Heading1"/>
       </w:pPr>
-      <w:bookmarkStart w:id="12" w:name="_Toc518836788"/>
-      <w:bookmarkEnd w:id="11"/>
+      <w:bookmarkStart w:id="11" w:name="_Toc518836788"/>
+      <w:bookmarkEnd w:id="10"/>
       <w:r>
         <w:lastRenderedPageBreak/>
         <w:t>Cromemco Dazzler Support</w:t>
       </w:r>
-      <w:bookmarkEnd w:id="12"/>
+      <w:bookmarkEnd w:id="11"/>
     </w:p>
     <w:p>
       <w:r>
@@ -8622,7 +8620,7 @@
         <w:rPr>
           <w:rFonts w:cstheme="minorHAnsi"/>
         </w:rPr>
-        <w:t xml:space="preserve">After enabling support for the Dazzler, </w:t>
+        <w:t xml:space="preserve">There are </w:t>
       </w:r>
       <w:proofErr w:type="gramStart"/>
       <w:r>
@@ -8636,20 +8634,31 @@
         <w:rPr>
           <w:rFonts w:cstheme="minorHAnsi"/>
         </w:rPr>
-        <w:t xml:space="preserve"> new programs will be available for the “AUX1 down”</w:t>
+        <w:t xml:space="preserve"> Dazzler example programs provided on DISK10. To use them, mount DISK10 in drive 0 and start the disk boot loader. This will boot CP/M. You can now start the different programs on the disk from within CP/M. Note that none of these programs has any </w:t>
       </w:r>
       <w:r>
         <w:rPr>
           <w:rFonts w:cstheme="minorHAnsi"/>
         </w:rPr>
-        <w:br/>
-        <w:t>function</w:t>
+        <w:t xml:space="preserve">exit </w:t>
       </w:r>
       <w:r>
         <w:rPr>
           <w:rFonts w:cstheme="minorHAnsi"/>
         </w:rPr>
-        <w:t>. All of these are (as far as I know) copyright Cromemco 1976:</w:t>
+        <w:t xml:space="preserve">mechanism, so to run a different program you will have to </w:t>
+      </w:r>
+      <w:r>
+        <w:rPr>
+          <w:rFonts w:cstheme="minorHAnsi"/>
+        </w:rPr>
+        <w:t>stop and reset the Altair</w:t>
+      </w:r>
+      <w:r>
+        <w:rPr>
+          <w:rFonts w:cstheme="minorHAnsi"/>
+        </w:rPr>
+        <w:t xml:space="preserve"> and boot into CP/M again.</w:t>
       </w:r>
     </w:p>
     <w:p>
@@ -8669,6 +8678,12 @@
         </w:rPr>
         <w:t>Kaleidoscope</w:t>
       </w:r>
+      <w:r>
+        <w:rPr>
+          <w:rFonts w:eastAsia="Times New Roman" w:cstheme="minorHAnsi"/>
+        </w:rPr>
+        <w:t xml:space="preserve"> (also available via AUX1 down)</w:t>
+      </w:r>
     </w:p>
     <w:p>
       <w:pPr>
@@ -8891,11 +8906,157 @@
         <w:rPr>
           <w:rFonts w:eastAsia="Times New Roman" w:cstheme="minorHAnsi"/>
         </w:rPr>
+        <w:t xml:space="preserve">Tank War! (needs </w:t>
+      </w:r>
+      <w:r>
+        <w:rPr>
+          <w:rFonts w:eastAsia="Times New Roman" w:cstheme="minorHAnsi"/>
+        </w:rPr>
+        <w:t xml:space="preserve">z80 processor and </w:t>
+      </w:r>
+      <w:r>
+        <w:rPr>
+          <w:rFonts w:eastAsia="Times New Roman" w:cstheme="minorHAnsi"/>
+        </w:rPr>
+        <w:t>two joysticks)</w:t>
+      </w:r>
+    </w:p>
+    <w:p>
+      <w:pPr>
+        <w:pStyle w:val="ListParagraph"/>
+        <w:numPr>
+          <w:ilvl w:val="0"/>
+          <w:numId w:val="52"/>
+        </w:numPr>
+        <w:rPr>
+          <w:rFonts w:eastAsia="Times New Roman" w:cstheme="minorHAnsi"/>
+        </w:rPr>
+      </w:pPr>
+      <w:r>
+        <w:rPr>
+          <w:rFonts w:eastAsia="Times New Roman" w:cstheme="minorHAnsi"/>
+        </w:rPr>
+        <w:t xml:space="preserve">Ambush (needs </w:t>
+      </w:r>
+      <w:r>
+        <w:rPr>
+          <w:rFonts w:eastAsia="Times New Roman" w:cstheme="minorHAnsi"/>
+        </w:rPr>
+        <w:t xml:space="preserve">Z80 processor and </w:t>
+      </w:r>
+      <w:r>
+        <w:rPr>
+          <w:rFonts w:eastAsia="Times New Roman" w:cstheme="minorHAnsi"/>
+        </w:rPr>
+        <w:t>one</w:t>
+      </w:r>
+      <w:r>
+        <w:rPr>
+          <w:rFonts w:eastAsia="Times New Roman" w:cstheme="minorHAnsi"/>
+        </w:rPr>
+        <w:t xml:space="preserve"> joystick)</w:t>
+      </w:r>
+    </w:p>
+    <w:p>
+      <w:pPr>
+        <w:pStyle w:val="ListParagraph"/>
+        <w:numPr>
+          <w:ilvl w:val="0"/>
+          <w:numId w:val="52"/>
+        </w:numPr>
+        <w:rPr>
+          <w:rFonts w:eastAsia="Times New Roman" w:cstheme="minorHAnsi"/>
+        </w:rPr>
+      </w:pPr>
+      <w:r>
+        <w:rPr>
+          <w:rFonts w:eastAsia="Times New Roman" w:cstheme="minorHAnsi"/>
+        </w:rPr>
+        <w:t xml:space="preserve">Dogfight (needs </w:t>
+      </w:r>
+      <w:r>
+        <w:rPr>
+          <w:rFonts w:eastAsia="Times New Roman" w:cstheme="minorHAnsi"/>
+        </w:rPr>
+        <w:t xml:space="preserve">Z80 processor and </w:t>
+      </w:r>
+      <w:r>
+        <w:rPr>
+          <w:rFonts w:eastAsia="Times New Roman" w:cstheme="minorHAnsi"/>
+        </w:rPr>
+        <w:t>two joysticks)</w:t>
+      </w:r>
+    </w:p>
+    <w:p>
+      <w:pPr>
+        <w:pStyle w:val="ListParagraph"/>
+        <w:numPr>
+          <w:ilvl w:val="0"/>
+          <w:numId w:val="52"/>
+        </w:numPr>
+        <w:rPr>
+          <w:rFonts w:eastAsia="Times New Roman" w:cstheme="minorHAnsi"/>
+        </w:rPr>
+      </w:pPr>
+      <w:r>
+        <w:rPr>
+          <w:rFonts w:eastAsia="Times New Roman" w:cstheme="minorHAnsi"/>
+        </w:rPr>
         <w:t>Gotcha! (needs two joysticks)</w:t>
       </w:r>
     </w:p>
     <w:p>
       <w:pPr>
+        <w:pStyle w:val="ListParagraph"/>
+        <w:numPr>
+          <w:ilvl w:val="0"/>
+          <w:numId w:val="52"/>
+        </w:numPr>
+        <w:rPr>
+          <w:rFonts w:eastAsia="Times New Roman" w:cstheme="minorHAnsi"/>
+        </w:rPr>
+      </w:pPr>
+      <w:r>
+        <w:rPr>
+          <w:rFonts w:eastAsia="Times New Roman" w:cstheme="minorHAnsi"/>
+        </w:rPr>
+        <w:t>4-d Tic-Tac-Toe</w:t>
+      </w:r>
+    </w:p>
+    <w:p>
+      <w:pPr>
+        <w:pStyle w:val="ListParagraph"/>
+        <w:numPr>
+          <w:ilvl w:val="0"/>
+          <w:numId w:val="52"/>
+        </w:numPr>
+        <w:rPr>
+          <w:rFonts w:eastAsia="Times New Roman" w:cstheme="minorHAnsi"/>
+        </w:rPr>
+      </w:pPr>
+      <w:r>
+        <w:rPr>
+          <w:rFonts w:eastAsia="Times New Roman" w:cstheme="minorHAnsi"/>
+        </w:rPr>
+        <w:t>Chess (</w:t>
+      </w:r>
+      <w:proofErr w:type="spellStart"/>
+      <w:r>
+        <w:rPr>
+          <w:rFonts w:eastAsia="Times New Roman" w:cstheme="minorHAnsi"/>
+        </w:rPr>
+        <w:t>Microchess</w:t>
+      </w:r>
+      <w:proofErr w:type="spellEnd"/>
+      <w:r>
+        <w:rPr>
+          <w:rFonts w:eastAsia="Times New Roman" w:cstheme="minorHAnsi"/>
+        </w:rPr>
+        <w:t xml:space="preserve"> using the Dazzler as a graphics display)</w:t>
+      </w:r>
+    </w:p>
+    <w:p>
+      <w:pPr>
         <w:rPr>
           <w:rFonts w:cstheme="minorHAnsi"/>
         </w:rPr>
@@ -8936,6 +9097,33 @@
           <w:rFonts w:cstheme="minorHAnsi"/>
         </w:rPr>
         <w:t>For programs that need a Cromemco serial card, make sure the “SIO revision” setting in the SIO card configuration is set to “Cromemco”.</w:t>
+      </w:r>
+    </w:p>
+    <w:p>
+      <w:pPr>
+        <w:rPr>
+          <w:rFonts w:cstheme="minorHAnsi"/>
+        </w:rPr>
+      </w:pPr>
+      <w:r>
+        <w:rPr>
+          <w:rFonts w:cstheme="minorHAnsi"/>
+        </w:rPr>
+        <w:t xml:space="preserve">For programs requiring a Z80 processor, make sure </w:t>
+      </w:r>
+      <w:r>
+        <w:rPr>
+          <w:rFonts w:cstheme="minorHAnsi"/>
+        </w:rPr>
+        <w:t>the simulator is properly configured to emulate a Z80 processor</w:t>
+      </w:r>
+      <w:bookmarkStart w:id="12" w:name="_GoBack"/>
+      <w:bookmarkEnd w:id="12"/>
+      <w:r>
+        <w:rPr>
+          <w:rFonts w:cstheme="minorHAnsi"/>
+        </w:rPr>
+        <w:t>.</w:t>
       </w:r>
     </w:p>
     <w:p/>
@@ -8957,10 +9145,7 @@
         <w:t>g</w:t>
       </w:r>
       <w:r>
-        <w:t>y VDM-1</w:t>
-      </w:r>
-      <w:r>
-        <w:t xml:space="preserve"> Support</w:t>
+        <w:t>y VDM-1 Support</w:t>
       </w:r>
       <w:bookmarkEnd w:id="13"/>
     </w:p>
@@ -9041,13 +9226,7 @@
     </w:p>
     <w:p>
       <w:r>
-        <w:t xml:space="preserve">To enable support for the </w:t>
-      </w:r>
-      <w:r>
-        <w:t>VDM-1</w:t>
-      </w:r>
-      <w:r>
-        <w:t xml:space="preserve"> in the Simulator, do the following:</w:t>
+        <w:t>To enable support for the VDM-1 in the Simulator, do the following:</w:t>
       </w:r>
     </w:p>
     <w:p>
@@ -9071,13 +9250,7 @@
         </w:numPr>
       </w:pPr>
       <w:r>
-        <w:t>Change the USE_</w:t>
-      </w:r>
-      <w:r>
-        <w:t>VDM1</w:t>
-      </w:r>
-      <w:r>
-        <w:t xml:space="preserve"> setting in </w:t>
+        <w:t xml:space="preserve">Change the USE_VDM1 setting in </w:t>
       </w:r>
       <w:proofErr w:type="spellStart"/>
       <w:r>
@@ -9112,19 +9285,7 @@
         </w:rPr>
       </w:pPr>
       <w:r>
-        <w:t xml:space="preserve">In the configuration menu, there should now be a “Configure </w:t>
-      </w:r>
-      <w:r>
-        <w:t>VDM-1</w:t>
-      </w:r>
-      <w:r>
-        <w:t xml:space="preserve">” </w:t>
-      </w:r>
-      <w:r>
-        <w:t>sub-menu.</w:t>
-      </w:r>
-      <w:r>
-        <w:t xml:space="preserve"> </w:t>
+        <w:t xml:space="preserve">In the configuration menu, there should now be a “Configure VDM-1” sub-menu. </w:t>
       </w:r>
     </w:p>
     <w:p>
@@ -11735,9 +11896,11 @@
       <w:r>
         <w:br/>
       </w:r>
+      <w:proofErr w:type="spellStart"/>
       <w:r>
         <w:t>o</w:t>
       </w:r>
+      <w:proofErr w:type="spellEnd"/>
       <w:r>
         <w:tab/>
       </w:r>
@@ -60459,7 +60622,7 @@
 </file>
 
 <file path=customXml/itemProps1.xml><?xml version="1.0" encoding="utf-8"?>
-<ds:datastoreItem xmlns:ds="http://schemas.openxmlformats.org/officeDocument/2006/customXml" ds:itemID="{0066F755-3EAD-495E-A105-291E95CCEC4E}">
+<ds:datastoreItem xmlns:ds="http://schemas.openxmlformats.org/officeDocument/2006/customXml" ds:itemID="{AF9019AA-6AFD-4185-BB2F-3AA0F23787A2}">
   <ds:schemaRefs>
     <ds:schemaRef ds:uri="http://schemas.openxmlformats.org/officeDocument/2006/bibliography"/>
   </ds:schemaRefs>

</xml_diff>

<commit_message>
Added disk containing VDM-1 example programs.
</commit_message>
<xml_diff>
--- a/Documentation.docx
+++ b/Documentation.docx
@@ -9117,8 +9117,6 @@
         </w:rPr>
         <w:t>the simulator is properly configured to emulate a Z80 processor</w:t>
       </w:r>
-      <w:bookmarkStart w:id="12" w:name="_GoBack"/>
-      <w:bookmarkEnd w:id="12"/>
       <w:r>
         <w:rPr>
           <w:rFonts w:cstheme="minorHAnsi"/>
@@ -9136,7 +9134,7 @@
       <w:pPr>
         <w:pStyle w:val="Heading1"/>
       </w:pPr>
-      <w:bookmarkStart w:id="13" w:name="_Toc518836789"/>
+      <w:bookmarkStart w:id="12" w:name="_Toc518836789"/>
       <w:r>
         <w:lastRenderedPageBreak/>
         <w:t>Processor Technolo</w:t>
@@ -9147,7 +9145,7 @@
       <w:r>
         <w:t>y VDM-1 Support</w:t>
       </w:r>
-      <w:bookmarkEnd w:id="13"/>
+      <w:bookmarkEnd w:id="12"/>
     </w:p>
     <w:p>
       <w:pPr>
@@ -9502,6 +9500,184 @@
         </w:rPr>
         <w:t xml:space="preserve"> (mostly section 3 - theory of operation)</w:t>
       </w:r>
+      <w:r>
+        <w:rPr>
+          <w:rFonts w:cstheme="minorHAnsi"/>
+        </w:rPr>
+        <w:t>.</w:t>
+      </w:r>
+    </w:p>
+    <w:p>
+      <w:pPr>
+        <w:rPr>
+          <w:rFonts w:cstheme="minorHAnsi"/>
+        </w:rPr>
+      </w:pPr>
+      <w:r>
+        <w:rPr>
+          <w:rFonts w:cstheme="minorHAnsi"/>
+        </w:rPr>
+        <w:t xml:space="preserve">The VDM-1 GIT repository contains </w:t>
+      </w:r>
+      <w:proofErr w:type="gramStart"/>
+      <w:r>
+        <w:rPr>
+          <w:rFonts w:cstheme="minorHAnsi"/>
+        </w:rPr>
+        <w:t>a number of</w:t>
+      </w:r>
+      <w:proofErr w:type="gramEnd"/>
+      <w:r>
+        <w:rPr>
+          <w:rFonts w:cstheme="minorHAnsi"/>
+        </w:rPr>
+        <w:t xml:space="preserve"> programs </w:t>
+      </w:r>
+      <w:r>
+        <w:rPr>
+          <w:rFonts w:cstheme="minorHAnsi"/>
+        </w:rPr>
+        <w:t>that make use of the VDM-1</w:t>
+      </w:r>
+      <w:r>
+        <w:rPr>
+          <w:rFonts w:cstheme="minorHAnsi"/>
+        </w:rPr>
+        <w:t>:</w:t>
+      </w:r>
+      <w:r>
+        <w:rPr>
+          <w:rFonts w:cstheme="minorHAnsi"/>
+        </w:rPr>
+        <w:br/>
+      </w:r>
+      <w:hyperlink r:id="rId17" w:history="1">
+        <w:r>
+          <w:rPr>
+            <w:rStyle w:val="Hyperlink"/>
+            <w:rFonts w:cstheme="minorHAnsi"/>
+          </w:rPr>
+          <w:t>https://github.com/dhansel/VDM1/tree/master/programs</w:t>
+        </w:r>
+      </w:hyperlink>
+    </w:p>
+    <w:p>
+      <w:pPr>
+        <w:rPr>
+          <w:rFonts w:cstheme="minorHAnsi"/>
+        </w:rPr>
+      </w:pPr>
+      <w:r>
+        <w:rPr>
+          <w:rFonts w:cstheme="minorHAnsi"/>
+        </w:rPr>
+        <w:t xml:space="preserve">Alternatively, </w:t>
+      </w:r>
+      <w:r>
+        <w:rPr>
+          <w:rFonts w:cstheme="minorHAnsi"/>
+        </w:rPr>
+        <w:t xml:space="preserve">the included </w:t>
+      </w:r>
+      <w:r>
+        <w:rPr>
+          <w:rFonts w:cstheme="minorHAnsi"/>
+        </w:rPr>
+        <w:t>DISK11 contains those programs (and some more). DISK11 contains a specialized CP/M that outputs to the VDM-1. To use this disk, do the following:</w:t>
+      </w:r>
+    </w:p>
+    <w:p>
+      <w:pPr>
+        <w:pStyle w:val="ListParagraph"/>
+        <w:numPr>
+          <w:ilvl w:val="0"/>
+          <w:numId w:val="54"/>
+        </w:numPr>
+        <w:rPr>
+          <w:rFonts w:cstheme="minorHAnsi"/>
+        </w:rPr>
+      </w:pPr>
+      <w:r>
+        <w:rPr>
+          <w:rFonts w:cstheme="minorHAnsi"/>
+        </w:rPr>
+        <w:t xml:space="preserve">In the VDM-1 configuration menu, set “Map keyboard to” </w:t>
+      </w:r>
+      <w:bookmarkStart w:id="13" w:name="_GoBack"/>
+      <w:bookmarkEnd w:id="13"/>
+      <w:r>
+        <w:rPr>
+          <w:rFonts w:cstheme="minorHAnsi"/>
+        </w:rPr>
+        <w:t xml:space="preserve">to </w:t>
+      </w:r>
+      <w:r>
+        <w:rPr>
+          <w:rFonts w:cstheme="minorHAnsi"/>
+        </w:rPr>
+        <w:t>2SIO port 1.</w:t>
+      </w:r>
+    </w:p>
+    <w:p>
+      <w:pPr>
+        <w:pStyle w:val="ListParagraph"/>
+        <w:numPr>
+          <w:ilvl w:val="0"/>
+          <w:numId w:val="54"/>
+        </w:numPr>
+        <w:rPr>
+          <w:rFonts w:cstheme="minorHAnsi"/>
+        </w:rPr>
+      </w:pPr>
+      <w:r>
+        <w:rPr>
+          <w:rFonts w:cstheme="minorHAnsi"/>
+        </w:rPr>
+        <w:t>R</w:t>
+      </w:r>
+      <w:r>
+        <w:rPr>
+          <w:rFonts w:cstheme="minorHAnsi"/>
+        </w:rPr>
+        <w:t xml:space="preserve">un the “Cuter for VDM-1” </w:t>
+      </w:r>
+      <w:r>
+        <w:rPr>
+          <w:rFonts w:cstheme="minorHAnsi"/>
+        </w:rPr>
+        <w:t>program by setting switches SW7-0 to 00010000 and pressing AUX1 down</w:t>
+      </w:r>
+    </w:p>
+    <w:p>
+      <w:pPr>
+        <w:pStyle w:val="ListParagraph"/>
+        <w:numPr>
+          <w:ilvl w:val="0"/>
+          <w:numId w:val="54"/>
+        </w:numPr>
+        <w:rPr>
+          <w:rFonts w:cstheme="minorHAnsi"/>
+        </w:rPr>
+      </w:pPr>
+      <w:r>
+        <w:rPr>
+          <w:rFonts w:cstheme="minorHAnsi"/>
+        </w:rPr>
+        <w:t>Mount DISK11 and run the boot loader</w:t>
+      </w:r>
+    </w:p>
+    <w:p>
+      <w:pPr>
+        <w:rPr>
+          <w:rFonts w:cstheme="minorHAnsi"/>
+        </w:rPr>
+      </w:pPr>
+      <w:r>
+        <w:rPr>
+          <w:rFonts w:cstheme="minorHAnsi"/>
+        </w:rPr>
+        <w:t>This should show a CP/M boot prompt on the VDM-1 and accept keyboard input from the VDM-1 keyboard</w:t>
+      </w:r>
     </w:p>
     <w:p>
       <w:pPr>
@@ -12274,7 +12450,7 @@
       <w:r>
         <w:tab/>
       </w:r>
-      <w:hyperlink r:id="rId17" w:history="1">
+      <w:hyperlink r:id="rId18" w:history="1">
         <w:r>
           <w:rPr>
             <w:rStyle w:val="Hyperlink"/>
@@ -16788,7 +16964,7 @@
         </w:rPr>
         <w:t xml:space="preserve"> minimal hardware addition. To learn more about the Music System and how it ran on the original Altair, head over to </w:t>
       </w:r>
-      <w:hyperlink r:id="rId18" w:history="1">
+      <w:hyperlink r:id="rId19" w:history="1">
         <w:r>
           <w:rPr>
             <w:rStyle w:val="Hyperlink"/>
@@ -16876,7 +17052,7 @@
         </w:rPr>
         <w:t xml:space="preserve">he schematic (taken from page 7 of the Music System </w:t>
       </w:r>
-      <w:hyperlink r:id="rId19" w:history="1">
+      <w:hyperlink r:id="rId20" w:history="1">
         <w:r>
           <w:rPr>
             <w:rStyle w:val="Hyperlink"/>
@@ -16934,7 +17110,7 @@
                     <pic:cNvPicPr/>
                   </pic:nvPicPr>
                   <pic:blipFill>
-                    <a:blip r:embed="rId20"/>
+                    <a:blip r:embed="rId21"/>
                     <a:stretch>
                       <a:fillRect/>
                     </a:stretch>
@@ -17076,7 +17252,7 @@
         </w:rPr>
         <w:t xml:space="preserve"> (see </w:t>
       </w:r>
-      <w:hyperlink r:id="rId21" w:history="1">
+      <w:hyperlink r:id="rId22" w:history="1">
         <w:r>
           <w:rPr>
             <w:rStyle w:val="Hyperlink"/>
@@ -17131,7 +17307,7 @@
         </w:rPr>
         <w:t xml:space="preserve"> (see </w:t>
       </w:r>
-      <w:hyperlink r:id="rId22" w:history="1">
+      <w:hyperlink r:id="rId23" w:history="1">
         <w:r>
           <w:rPr>
             <w:rStyle w:val="Hyperlink"/>
@@ -17532,7 +17708,7 @@
         </w:rPr>
         <w:t xml:space="preserve">he system. Follow this </w:t>
       </w:r>
-      <w:hyperlink r:id="rId23" w:history="1">
+      <w:hyperlink r:id="rId24" w:history="1">
         <w:r>
           <w:rPr>
             <w:rStyle w:val="Hyperlink"/>
@@ -17877,7 +18053,7 @@
         </w:rPr>
         <w:t xml:space="preserve">For a detailed description of the ACUTER and music system commands refer to their User manuals: </w:t>
       </w:r>
-      <w:hyperlink r:id="rId24" w:history="1">
+      <w:hyperlink r:id="rId25" w:history="1">
         <w:r>
           <w:rPr>
             <w:rStyle w:val="Hyperlink"/>
@@ -17892,7 +18068,7 @@
         </w:rPr>
         <w:t xml:space="preserve"> </w:t>
       </w:r>
-      <w:hyperlink r:id="rId25" w:history="1">
+      <w:hyperlink r:id="rId26" w:history="1">
         <w:r>
           <w:rPr>
             <w:rStyle w:val="Hyperlink"/>
@@ -26337,7 +26513,7 @@
           <w:szCs w:val="18"/>
         </w:rPr>
         <w:sectPr>
-          <w:footerReference w:type="default" r:id="rId26"/>
+          <w:footerReference w:type="default" r:id="rId27"/>
           <w:pgSz w:w="12240" w:h="15840"/>
           <w:pgMar w:top="720" w:right="1440" w:bottom="720" w:left="720" w:header="144" w:footer="144" w:gutter="0"/>
           <w:pgNumType w:fmt="numberInDash"/>
@@ -30923,113 +31099,6 @@
             <wp:extent cx="1066800" cy="762000"/>
             <wp:effectExtent l="0" t="0" r="0" b="0"/>
             <wp:docPr id="2" name="Picture 2"/>
-            <wp:cNvGraphicFramePr>
-              <a:graphicFrameLocks xmlns:a="http://schemas.openxmlformats.org/drawingml/2006/main" noChangeAspect="1"/>
-            </wp:cNvGraphicFramePr>
-            <a:graphic xmlns:a="http://schemas.openxmlformats.org/drawingml/2006/main">
-              <a:graphicData uri="http://schemas.openxmlformats.org/drawingml/2006/picture">
-                <pic:pic xmlns:pic="http://schemas.openxmlformats.org/drawingml/2006/picture">
-                  <pic:nvPicPr>
-                    <pic:cNvPr id="1" name=""/>
-                    <pic:cNvPicPr/>
-                  </pic:nvPicPr>
-                  <pic:blipFill>
-                    <a:blip r:embed="rId27"/>
-                    <a:stretch>
-                      <a:fillRect/>
-                    </a:stretch>
-                  </pic:blipFill>
-                  <pic:spPr>
-                    <a:xfrm>
-                      <a:off x="0" y="0"/>
-                      <a:ext cx="1066800" cy="762000"/>
-                    </a:xfrm>
-                    <a:prstGeom prst="rect">
-                      <a:avLst/>
-                    </a:prstGeom>
-                  </pic:spPr>
-                </pic:pic>
-              </a:graphicData>
-            </a:graphic>
-          </wp:inline>
-        </w:drawing>
-      </w:r>
-    </w:p>
-    <w:p>
-      <w:pPr>
-        <w:spacing w:after="0"/>
-        <w:rPr>
-          <w:sz w:val="24"/>
-          <w:szCs w:val="24"/>
-        </w:rPr>
-      </w:pPr>
-      <w:r>
-        <w:rPr>
-          <w:sz w:val="24"/>
-          <w:szCs w:val="24"/>
-        </w:rPr>
-        <w:t>For t</w:t>
-      </w:r>
-      <w:r>
-        <w:rPr>
-          <w:sz w:val="24"/>
-          <w:szCs w:val="24"/>
-        </w:rPr>
-        <w:t>he function switches</w:t>
-      </w:r>
-      <w:r>
-        <w:rPr>
-          <w:sz w:val="24"/>
-          <w:szCs w:val="24"/>
-        </w:rPr>
-        <w:t xml:space="preserve"> we use the Arduino’s internal pull-up resistors and just switch GND to the appropriate digital input</w:t>
-      </w:r>
-      <w:r>
-        <w:rPr>
-          <w:sz w:val="24"/>
-          <w:szCs w:val="24"/>
-        </w:rPr>
-        <w:t>. These are momentary SPDT (On)-Off-(On) switches</w:t>
-      </w:r>
-      <w:r>
-        <w:rPr>
-          <w:sz w:val="24"/>
-          <w:szCs w:val="24"/>
-        </w:rPr>
-        <w:t xml:space="preserve">. For example, the EXAMINE/EXAMINE </w:t>
-      </w:r>
-      <w:r>
-        <w:rPr>
-          <w:sz w:val="24"/>
-          <w:szCs w:val="24"/>
-        </w:rPr>
-        <w:t>NEXT</w:t>
-      </w:r>
-      <w:r>
-        <w:rPr>
-          <w:sz w:val="24"/>
-          <w:szCs w:val="24"/>
-        </w:rPr>
-        <w:t xml:space="preserve"> switch is connected like this:</w:t>
-      </w:r>
-    </w:p>
-    <w:p>
-      <w:pPr>
-        <w:jc w:val="center"/>
-        <w:rPr>
-          <w:sz w:val="24"/>
-          <w:szCs w:val="24"/>
-        </w:rPr>
-      </w:pPr>
-      <w:r>
-        <w:rPr>
-          <w:noProof/>
-        </w:rPr>
-        <w:drawing>
-          <wp:inline distT="0" distB="0" distL="0" distR="0" wp14:anchorId="2C17BE60" wp14:editId="40A7E46B">
-            <wp:extent cx="1145521" cy="552450"/>
-            <wp:effectExtent l="0" t="0" r="0" b="0"/>
-            <wp:docPr id="4" name="Picture 4"/>
             <wp:cNvGraphicFramePr>
               <a:graphicFrameLocks xmlns:a="http://schemas.openxmlformats.org/drawingml/2006/main" noChangeAspect="1"/>
             </wp:cNvGraphicFramePr>
@@ -31049,6 +31118,113 @@
                   <pic:spPr>
                     <a:xfrm>
                       <a:off x="0" y="0"/>
+                      <a:ext cx="1066800" cy="762000"/>
+                    </a:xfrm>
+                    <a:prstGeom prst="rect">
+                      <a:avLst/>
+                    </a:prstGeom>
+                  </pic:spPr>
+                </pic:pic>
+              </a:graphicData>
+            </a:graphic>
+          </wp:inline>
+        </w:drawing>
+      </w:r>
+    </w:p>
+    <w:p>
+      <w:pPr>
+        <w:spacing w:after="0"/>
+        <w:rPr>
+          <w:sz w:val="24"/>
+          <w:szCs w:val="24"/>
+        </w:rPr>
+      </w:pPr>
+      <w:r>
+        <w:rPr>
+          <w:sz w:val="24"/>
+          <w:szCs w:val="24"/>
+        </w:rPr>
+        <w:t>For t</w:t>
+      </w:r>
+      <w:r>
+        <w:rPr>
+          <w:sz w:val="24"/>
+          <w:szCs w:val="24"/>
+        </w:rPr>
+        <w:t>he function switches</w:t>
+      </w:r>
+      <w:r>
+        <w:rPr>
+          <w:sz w:val="24"/>
+          <w:szCs w:val="24"/>
+        </w:rPr>
+        <w:t xml:space="preserve"> we use the Arduino’s internal pull-up resistors and just switch GND to the appropriate digital input</w:t>
+      </w:r>
+      <w:r>
+        <w:rPr>
+          <w:sz w:val="24"/>
+          <w:szCs w:val="24"/>
+        </w:rPr>
+        <w:t>. These are momentary SPDT (On)-Off-(On) switches</w:t>
+      </w:r>
+      <w:r>
+        <w:rPr>
+          <w:sz w:val="24"/>
+          <w:szCs w:val="24"/>
+        </w:rPr>
+        <w:t xml:space="preserve">. For example, the EXAMINE/EXAMINE </w:t>
+      </w:r>
+      <w:r>
+        <w:rPr>
+          <w:sz w:val="24"/>
+          <w:szCs w:val="24"/>
+        </w:rPr>
+        <w:t>NEXT</w:t>
+      </w:r>
+      <w:r>
+        <w:rPr>
+          <w:sz w:val="24"/>
+          <w:szCs w:val="24"/>
+        </w:rPr>
+        <w:t xml:space="preserve"> switch is connected like this:</w:t>
+      </w:r>
+    </w:p>
+    <w:p>
+      <w:pPr>
+        <w:jc w:val="center"/>
+        <w:rPr>
+          <w:sz w:val="24"/>
+          <w:szCs w:val="24"/>
+        </w:rPr>
+      </w:pPr>
+      <w:r>
+        <w:rPr>
+          <w:noProof/>
+        </w:rPr>
+        <w:drawing>
+          <wp:inline distT="0" distB="0" distL="0" distR="0" wp14:anchorId="2C17BE60" wp14:editId="40A7E46B">
+            <wp:extent cx="1145521" cy="552450"/>
+            <wp:effectExtent l="0" t="0" r="0" b="0"/>
+            <wp:docPr id="4" name="Picture 4"/>
+            <wp:cNvGraphicFramePr>
+              <a:graphicFrameLocks xmlns:a="http://schemas.openxmlformats.org/drawingml/2006/main" noChangeAspect="1"/>
+            </wp:cNvGraphicFramePr>
+            <a:graphic xmlns:a="http://schemas.openxmlformats.org/drawingml/2006/main">
+              <a:graphicData uri="http://schemas.openxmlformats.org/drawingml/2006/picture">
+                <pic:pic xmlns:pic="http://schemas.openxmlformats.org/drawingml/2006/picture">
+                  <pic:nvPicPr>
+                    <pic:cNvPr id="1" name=""/>
+                    <pic:cNvPicPr/>
+                  </pic:nvPicPr>
+                  <pic:blipFill>
+                    <a:blip r:embed="rId29"/>
+                    <a:stretch>
+                      <a:fillRect/>
+                    </a:stretch>
+                  </pic:blipFill>
+                  <pic:spPr>
+                    <a:xfrm>
+                      <a:off x="0" y="0"/>
                       <a:ext cx="1150142" cy="554679"/>
                     </a:xfrm>
                     <a:prstGeom prst="rect">
@@ -31152,7 +31328,7 @@
                     <pic:cNvPicPr/>
                   </pic:nvPicPr>
                   <pic:blipFill>
-                    <a:blip r:embed="rId29"/>
+                    <a:blip r:embed="rId30"/>
                     <a:stretch>
                       <a:fillRect/>
                     </a:stretch>
@@ -42185,7 +42361,7 @@
                     <pic:cNvPicPr/>
                   </pic:nvPicPr>
                   <pic:blipFill>
-                    <a:blip r:embed="rId30"/>
+                    <a:blip r:embed="rId31"/>
                     <a:stretch>
                       <a:fillRect/>
                     </a:stretch>
@@ -42370,7 +42546,7 @@
                     <pic:cNvPicPr/>
                   </pic:nvPicPr>
                   <pic:blipFill>
-                    <a:blip r:embed="rId31"/>
+                    <a:blip r:embed="rId32"/>
                     <a:stretch>
                       <a:fillRect/>
                     </a:stretch>
@@ -53537,7 +53713,7 @@
                     <pic:cNvPicPr/>
                   </pic:nvPicPr>
                   <pic:blipFill>
-                    <a:blip r:embed="rId32"/>
+                    <a:blip r:embed="rId33"/>
                     <a:stretch>
                       <a:fillRect/>
                     </a:stretch>
@@ -53606,7 +53782,7 @@
       </w:r>
     </w:p>
     <w:sectPr>
-      <w:footerReference w:type="default" r:id="rId33"/>
+      <w:footerReference w:type="default" r:id="rId34"/>
       <w:pgSz w:w="12240" w:h="15840"/>
       <w:pgMar w:top="720" w:right="1440" w:bottom="720" w:left="720" w:header="144" w:footer="144" w:gutter="0"/>
       <w:pgNumType w:fmt="numberInDash"/>
@@ -56349,9 +56525,9 @@
     </w:lvl>
   </w:abstractNum>
   <w:abstractNum w:abstractNumId="25" w15:restartNumberingAfterBreak="0">
-    <w:nsid w:val="3EA175AC"/>
+    <w:nsid w:val="36842CAA"/>
     <w:multiLevelType w:val="hybridMultilevel"/>
-    <w:tmpl w:val="86722FAE"/>
+    <w:tmpl w:val="5260BE5E"/>
     <w:lvl w:ilvl="0" w:tplc="04090001">
       <w:start w:val="1"/>
       <w:numFmt w:val="bullet"/>
@@ -56462,9 +56638,9 @@
     </w:lvl>
   </w:abstractNum>
   <w:abstractNum w:abstractNumId="26" w15:restartNumberingAfterBreak="0">
-    <w:nsid w:val="4613169E"/>
+    <w:nsid w:val="3EA175AC"/>
     <w:multiLevelType w:val="hybridMultilevel"/>
-    <w:tmpl w:val="DFBA8296"/>
+    <w:tmpl w:val="86722FAE"/>
     <w:lvl w:ilvl="0" w:tplc="04090001">
       <w:start w:val="1"/>
       <w:numFmt w:val="bullet"/>
@@ -56575,16 +56751,16 @@
     </w:lvl>
   </w:abstractNum>
   <w:abstractNum w:abstractNumId="27" w15:restartNumberingAfterBreak="0">
-    <w:nsid w:val="46502D78"/>
+    <w:nsid w:val="4613169E"/>
     <w:multiLevelType w:val="hybridMultilevel"/>
-    <w:tmpl w:val="28F23FA0"/>
+    <w:tmpl w:val="DFBA8296"/>
     <w:lvl w:ilvl="0" w:tplc="04090001">
       <w:start w:val="1"/>
       <w:numFmt w:val="bullet"/>
       <w:lvlText w:val=""/>
       <w:lvlJc w:val="left"/>
       <w:pPr>
-        <w:ind w:left="1080" w:hanging="360"/>
+        <w:ind w:left="720" w:hanging="360"/>
       </w:pPr>
       <w:rPr>
         <w:rFonts w:ascii="Symbol" w:hAnsi="Symbol" w:hint="default"/>
@@ -56596,7 +56772,7 @@
       <w:lvlText w:val="o"/>
       <w:lvlJc w:val="left"/>
       <w:pPr>
-        <w:ind w:left="1800" w:hanging="360"/>
+        <w:ind w:left="1440" w:hanging="360"/>
       </w:pPr>
       <w:rPr>
         <w:rFonts w:ascii="Courier New" w:hAnsi="Courier New" w:cs="Courier New" w:hint="default"/>
@@ -56608,7 +56784,7 @@
       <w:lvlText w:val=""/>
       <w:lvlJc w:val="left"/>
       <w:pPr>
-        <w:ind w:left="2520" w:hanging="360"/>
+        <w:ind w:left="2160" w:hanging="360"/>
       </w:pPr>
       <w:rPr>
         <w:rFonts w:ascii="Wingdings" w:hAnsi="Wingdings" w:hint="default"/>
@@ -56620,7 +56796,7 @@
       <w:lvlText w:val=""/>
       <w:lvlJc w:val="left"/>
       <w:pPr>
-        <w:ind w:left="3240" w:hanging="360"/>
+        <w:ind w:left="2880" w:hanging="360"/>
       </w:pPr>
       <w:rPr>
         <w:rFonts w:ascii="Symbol" w:hAnsi="Symbol" w:hint="default"/>
@@ -56632,7 +56808,7 @@
       <w:lvlText w:val="o"/>
       <w:lvlJc w:val="left"/>
       <w:pPr>
-        <w:ind w:left="3960" w:hanging="360"/>
+        <w:ind w:left="3600" w:hanging="360"/>
       </w:pPr>
       <w:rPr>
         <w:rFonts w:ascii="Courier New" w:hAnsi="Courier New" w:cs="Courier New" w:hint="default"/>
@@ -56644,7 +56820,7 @@
       <w:lvlText w:val=""/>
       <w:lvlJc w:val="left"/>
       <w:pPr>
-        <w:ind w:left="4680" w:hanging="360"/>
+        <w:ind w:left="4320" w:hanging="360"/>
       </w:pPr>
       <w:rPr>
         <w:rFonts w:ascii="Wingdings" w:hAnsi="Wingdings" w:hint="default"/>
@@ -56656,7 +56832,7 @@
       <w:lvlText w:val=""/>
       <w:lvlJc w:val="left"/>
       <w:pPr>
-        <w:ind w:left="5400" w:hanging="360"/>
+        <w:ind w:left="5040" w:hanging="360"/>
       </w:pPr>
       <w:rPr>
         <w:rFonts w:ascii="Symbol" w:hAnsi="Symbol" w:hint="default"/>
@@ -56668,7 +56844,7 @@
       <w:lvlText w:val="o"/>
       <w:lvlJc w:val="left"/>
       <w:pPr>
-        <w:ind w:left="6120" w:hanging="360"/>
+        <w:ind w:left="5760" w:hanging="360"/>
       </w:pPr>
       <w:rPr>
         <w:rFonts w:ascii="Courier New" w:hAnsi="Courier New" w:cs="Courier New" w:hint="default"/>
@@ -56680,7 +56856,7 @@
       <w:lvlText w:val=""/>
       <w:lvlJc w:val="left"/>
       <w:pPr>
-        <w:ind w:left="6840" w:hanging="360"/>
+        <w:ind w:left="6480" w:hanging="360"/>
       </w:pPr>
       <w:rPr>
         <w:rFonts w:ascii="Wingdings" w:hAnsi="Wingdings" w:hint="default"/>
@@ -56688,6 +56864,119 @@
     </w:lvl>
   </w:abstractNum>
   <w:abstractNum w:abstractNumId="28" w15:restartNumberingAfterBreak="0">
+    <w:nsid w:val="46502D78"/>
+    <w:multiLevelType w:val="hybridMultilevel"/>
+    <w:tmpl w:val="28F23FA0"/>
+    <w:lvl w:ilvl="0" w:tplc="04090001">
+      <w:start w:val="1"/>
+      <w:numFmt w:val="bullet"/>
+      <w:lvlText w:val=""/>
+      <w:lvlJc w:val="left"/>
+      <w:pPr>
+        <w:ind w:left="1080" w:hanging="360"/>
+      </w:pPr>
+      <w:rPr>
+        <w:rFonts w:ascii="Symbol" w:hAnsi="Symbol" w:hint="default"/>
+      </w:rPr>
+    </w:lvl>
+    <w:lvl w:ilvl="1" w:tplc="04090003" w:tentative="1">
+      <w:start w:val="1"/>
+      <w:numFmt w:val="bullet"/>
+      <w:lvlText w:val="o"/>
+      <w:lvlJc w:val="left"/>
+      <w:pPr>
+        <w:ind w:left="1800" w:hanging="360"/>
+      </w:pPr>
+      <w:rPr>
+        <w:rFonts w:ascii="Courier New" w:hAnsi="Courier New" w:cs="Courier New" w:hint="default"/>
+      </w:rPr>
+    </w:lvl>
+    <w:lvl w:ilvl="2" w:tplc="04090005" w:tentative="1">
+      <w:start w:val="1"/>
+      <w:numFmt w:val="bullet"/>
+      <w:lvlText w:val=""/>
+      <w:lvlJc w:val="left"/>
+      <w:pPr>
+        <w:ind w:left="2520" w:hanging="360"/>
+      </w:pPr>
+      <w:rPr>
+        <w:rFonts w:ascii="Wingdings" w:hAnsi="Wingdings" w:hint="default"/>
+      </w:rPr>
+    </w:lvl>
+    <w:lvl w:ilvl="3" w:tplc="04090001" w:tentative="1">
+      <w:start w:val="1"/>
+      <w:numFmt w:val="bullet"/>
+      <w:lvlText w:val=""/>
+      <w:lvlJc w:val="left"/>
+      <w:pPr>
+        <w:ind w:left="3240" w:hanging="360"/>
+      </w:pPr>
+      <w:rPr>
+        <w:rFonts w:ascii="Symbol" w:hAnsi="Symbol" w:hint="default"/>
+      </w:rPr>
+    </w:lvl>
+    <w:lvl w:ilvl="4" w:tplc="04090003" w:tentative="1">
+      <w:start w:val="1"/>
+      <w:numFmt w:val="bullet"/>
+      <w:lvlText w:val="o"/>
+      <w:lvlJc w:val="left"/>
+      <w:pPr>
+        <w:ind w:left="3960" w:hanging="360"/>
+      </w:pPr>
+      <w:rPr>
+        <w:rFonts w:ascii="Courier New" w:hAnsi="Courier New" w:cs="Courier New" w:hint="default"/>
+      </w:rPr>
+    </w:lvl>
+    <w:lvl w:ilvl="5" w:tplc="04090005" w:tentative="1">
+      <w:start w:val="1"/>
+      <w:numFmt w:val="bullet"/>
+      <w:lvlText w:val=""/>
+      <w:lvlJc w:val="left"/>
+      <w:pPr>
+        <w:ind w:left="4680" w:hanging="360"/>
+      </w:pPr>
+      <w:rPr>
+        <w:rFonts w:ascii="Wingdings" w:hAnsi="Wingdings" w:hint="default"/>
+      </w:rPr>
+    </w:lvl>
+    <w:lvl w:ilvl="6" w:tplc="04090001" w:tentative="1">
+      <w:start w:val="1"/>
+      <w:numFmt w:val="bullet"/>
+      <w:lvlText w:val=""/>
+      <w:lvlJc w:val="left"/>
+      <w:pPr>
+        <w:ind w:left="5400" w:hanging="360"/>
+      </w:pPr>
+      <w:rPr>
+        <w:rFonts w:ascii="Symbol" w:hAnsi="Symbol" w:hint="default"/>
+      </w:rPr>
+    </w:lvl>
+    <w:lvl w:ilvl="7" w:tplc="04090003" w:tentative="1">
+      <w:start w:val="1"/>
+      <w:numFmt w:val="bullet"/>
+      <w:lvlText w:val="o"/>
+      <w:lvlJc w:val="left"/>
+      <w:pPr>
+        <w:ind w:left="6120" w:hanging="360"/>
+      </w:pPr>
+      <w:rPr>
+        <w:rFonts w:ascii="Courier New" w:hAnsi="Courier New" w:cs="Courier New" w:hint="default"/>
+      </w:rPr>
+    </w:lvl>
+    <w:lvl w:ilvl="8" w:tplc="04090005" w:tentative="1">
+      <w:start w:val="1"/>
+      <w:numFmt w:val="bullet"/>
+      <w:lvlText w:val=""/>
+      <w:lvlJc w:val="left"/>
+      <w:pPr>
+        <w:ind w:left="6840" w:hanging="360"/>
+      </w:pPr>
+      <w:rPr>
+        <w:rFonts w:ascii="Wingdings" w:hAnsi="Wingdings" w:hint="default"/>
+      </w:rPr>
+    </w:lvl>
+  </w:abstractNum>
+  <w:abstractNum w:abstractNumId="29" w15:restartNumberingAfterBreak="0">
     <w:nsid w:val="4CD42019"/>
     <w:multiLevelType w:val="hybridMultilevel"/>
     <w:tmpl w:val="4628C3F2"/>
@@ -56800,7 +57089,7 @@
       </w:rPr>
     </w:lvl>
   </w:abstractNum>
-  <w:abstractNum w:abstractNumId="29" w15:restartNumberingAfterBreak="0">
+  <w:abstractNum w:abstractNumId="30" w15:restartNumberingAfterBreak="0">
     <w:nsid w:val="50AE7314"/>
     <w:multiLevelType w:val="hybridMultilevel"/>
     <w:tmpl w:val="2F3C9C36"/>
@@ -56913,7 +57202,7 @@
       </w:rPr>
     </w:lvl>
   </w:abstractNum>
-  <w:abstractNum w:abstractNumId="30" w15:restartNumberingAfterBreak="0">
+  <w:abstractNum w:abstractNumId="31" w15:restartNumberingAfterBreak="0">
     <w:nsid w:val="58144D14"/>
     <w:multiLevelType w:val="hybridMultilevel"/>
     <w:tmpl w:val="C2D4D848"/>
@@ -56999,7 +57288,7 @@
       </w:pPr>
     </w:lvl>
   </w:abstractNum>
-  <w:abstractNum w:abstractNumId="31" w15:restartNumberingAfterBreak="0">
+  <w:abstractNum w:abstractNumId="32" w15:restartNumberingAfterBreak="0">
     <w:nsid w:val="5AB473F7"/>
     <w:multiLevelType w:val="hybridMultilevel"/>
     <w:tmpl w:val="2F96F2A4"/>
@@ -57112,7 +57401,7 @@
       </w:rPr>
     </w:lvl>
   </w:abstractNum>
-  <w:abstractNum w:abstractNumId="32" w15:restartNumberingAfterBreak="0">
+  <w:abstractNum w:abstractNumId="33" w15:restartNumberingAfterBreak="0">
     <w:nsid w:val="5BD423B3"/>
     <w:multiLevelType w:val="hybridMultilevel"/>
     <w:tmpl w:val="7E2CE152"/>
@@ -57225,7 +57514,7 @@
       </w:rPr>
     </w:lvl>
   </w:abstractNum>
-  <w:abstractNum w:abstractNumId="33" w15:restartNumberingAfterBreak="0">
+  <w:abstractNum w:abstractNumId="34" w15:restartNumberingAfterBreak="0">
     <w:nsid w:val="5D2935B7"/>
     <w:multiLevelType w:val="hybridMultilevel"/>
     <w:tmpl w:val="ECA8827A"/>
@@ -57338,7 +57627,7 @@
       </w:rPr>
     </w:lvl>
   </w:abstractNum>
-  <w:abstractNum w:abstractNumId="34" w15:restartNumberingAfterBreak="0">
+  <w:abstractNum w:abstractNumId="35" w15:restartNumberingAfterBreak="0">
     <w:nsid w:val="62DE3101"/>
     <w:multiLevelType w:val="hybridMultilevel"/>
     <w:tmpl w:val="824E553E"/>
@@ -57451,7 +57740,7 @@
       </w:rPr>
     </w:lvl>
   </w:abstractNum>
-  <w:abstractNum w:abstractNumId="35" w15:restartNumberingAfterBreak="0">
+  <w:abstractNum w:abstractNumId="36" w15:restartNumberingAfterBreak="0">
     <w:nsid w:val="62E36E35"/>
     <w:multiLevelType w:val="hybridMultilevel"/>
     <w:tmpl w:val="8962DE7E"/>
@@ -57564,7 +57853,7 @@
       </w:rPr>
     </w:lvl>
   </w:abstractNum>
-  <w:abstractNum w:abstractNumId="36" w15:restartNumberingAfterBreak="0">
+  <w:abstractNum w:abstractNumId="37" w15:restartNumberingAfterBreak="0">
     <w:nsid w:val="63323DB7"/>
     <w:multiLevelType w:val="hybridMultilevel"/>
     <w:tmpl w:val="8F5649FA"/>
@@ -57677,7 +57966,7 @@
       </w:rPr>
     </w:lvl>
   </w:abstractNum>
-  <w:abstractNum w:abstractNumId="37" w15:restartNumberingAfterBreak="0">
+  <w:abstractNum w:abstractNumId="38" w15:restartNumberingAfterBreak="0">
     <w:nsid w:val="6A1F6484"/>
     <w:multiLevelType w:val="hybridMultilevel"/>
     <w:tmpl w:val="4628C3F2"/>
@@ -57790,7 +58079,7 @@
       </w:rPr>
     </w:lvl>
   </w:abstractNum>
-  <w:abstractNum w:abstractNumId="38" w15:restartNumberingAfterBreak="0">
+  <w:abstractNum w:abstractNumId="39" w15:restartNumberingAfterBreak="0">
     <w:nsid w:val="6A74229F"/>
     <w:multiLevelType w:val="hybridMultilevel"/>
     <w:tmpl w:val="AB6854C6"/>
@@ -57903,7 +58192,7 @@
       </w:rPr>
     </w:lvl>
   </w:abstractNum>
-  <w:abstractNum w:abstractNumId="39" w15:restartNumberingAfterBreak="0">
+  <w:abstractNum w:abstractNumId="40" w15:restartNumberingAfterBreak="0">
     <w:nsid w:val="6AA46715"/>
     <w:multiLevelType w:val="hybridMultilevel"/>
     <w:tmpl w:val="FF809DEC"/>
@@ -58016,7 +58305,7 @@
       </w:rPr>
     </w:lvl>
   </w:abstractNum>
-  <w:abstractNum w:abstractNumId="40" w15:restartNumberingAfterBreak="0">
+  <w:abstractNum w:abstractNumId="41" w15:restartNumberingAfterBreak="0">
     <w:nsid w:val="6B1C6654"/>
     <w:multiLevelType w:val="hybridMultilevel"/>
     <w:tmpl w:val="F7A8ABCE"/>
@@ -58129,7 +58418,7 @@
       </w:rPr>
     </w:lvl>
   </w:abstractNum>
-  <w:abstractNum w:abstractNumId="41" w15:restartNumberingAfterBreak="0">
+  <w:abstractNum w:abstractNumId="42" w15:restartNumberingAfterBreak="0">
     <w:nsid w:val="6BEF7D55"/>
     <w:multiLevelType w:val="hybridMultilevel"/>
     <w:tmpl w:val="E0E2FDD2"/>
@@ -58215,7 +58504,7 @@
       </w:pPr>
     </w:lvl>
   </w:abstractNum>
-  <w:abstractNum w:abstractNumId="42" w15:restartNumberingAfterBreak="0">
+  <w:abstractNum w:abstractNumId="43" w15:restartNumberingAfterBreak="0">
     <w:nsid w:val="705E0D80"/>
     <w:multiLevelType w:val="hybridMultilevel"/>
     <w:tmpl w:val="36B422A0"/>
@@ -58328,7 +58617,7 @@
       </w:rPr>
     </w:lvl>
   </w:abstractNum>
-  <w:abstractNum w:abstractNumId="43" w15:restartNumberingAfterBreak="0">
+  <w:abstractNum w:abstractNumId="44" w15:restartNumberingAfterBreak="0">
     <w:nsid w:val="77067D9E"/>
     <w:multiLevelType w:val="hybridMultilevel"/>
     <w:tmpl w:val="EDEE5D48"/>
@@ -58441,7 +58730,7 @@
       </w:rPr>
     </w:lvl>
   </w:abstractNum>
-  <w:abstractNum w:abstractNumId="44" w15:restartNumberingAfterBreak="0">
+  <w:abstractNum w:abstractNumId="45" w15:restartNumberingAfterBreak="0">
     <w:nsid w:val="777E5D8D"/>
     <w:multiLevelType w:val="hybridMultilevel"/>
     <w:tmpl w:val="8AEABAA0"/>
@@ -58554,7 +58843,7 @@
       </w:rPr>
     </w:lvl>
   </w:abstractNum>
-  <w:abstractNum w:abstractNumId="45" w15:restartNumberingAfterBreak="0">
+  <w:abstractNum w:abstractNumId="46" w15:restartNumberingAfterBreak="0">
     <w:nsid w:val="77C92D05"/>
     <w:multiLevelType w:val="hybridMultilevel"/>
     <w:tmpl w:val="8B4C5C62"/>
@@ -58667,7 +58956,7 @@
       </w:rPr>
     </w:lvl>
   </w:abstractNum>
-  <w:abstractNum w:abstractNumId="46" w15:restartNumberingAfterBreak="0">
+  <w:abstractNum w:abstractNumId="47" w15:restartNumberingAfterBreak="0">
     <w:nsid w:val="78327620"/>
     <w:multiLevelType w:val="hybridMultilevel"/>
     <w:tmpl w:val="047A26FE"/>
@@ -58780,7 +59069,7 @@
       </w:rPr>
     </w:lvl>
   </w:abstractNum>
-  <w:abstractNum w:abstractNumId="47" w15:restartNumberingAfterBreak="0">
+  <w:abstractNum w:abstractNumId="48" w15:restartNumberingAfterBreak="0">
     <w:nsid w:val="787B4972"/>
     <w:multiLevelType w:val="hybridMultilevel"/>
     <w:tmpl w:val="C2D4D848"/>
@@ -58866,7 +59155,7 @@
       </w:pPr>
     </w:lvl>
   </w:abstractNum>
-  <w:abstractNum w:abstractNumId="48" w15:restartNumberingAfterBreak="0">
+  <w:abstractNum w:abstractNumId="49" w15:restartNumberingAfterBreak="0">
     <w:nsid w:val="78E2380D"/>
     <w:multiLevelType w:val="hybridMultilevel"/>
     <w:tmpl w:val="100CEE22"/>
@@ -58979,7 +59268,7 @@
       </w:rPr>
     </w:lvl>
   </w:abstractNum>
-  <w:abstractNum w:abstractNumId="49" w15:restartNumberingAfterBreak="0">
+  <w:abstractNum w:abstractNumId="50" w15:restartNumberingAfterBreak="0">
     <w:nsid w:val="7B460465"/>
     <w:multiLevelType w:val="hybridMultilevel"/>
     <w:tmpl w:val="6922BB96"/>
@@ -59092,7 +59381,7 @@
       </w:rPr>
     </w:lvl>
   </w:abstractNum>
-  <w:abstractNum w:abstractNumId="50" w15:restartNumberingAfterBreak="0">
+  <w:abstractNum w:abstractNumId="51" w15:restartNumberingAfterBreak="0">
     <w:nsid w:val="7B93057A"/>
     <w:multiLevelType w:val="hybridMultilevel"/>
     <w:tmpl w:val="CBE6EDC6"/>
@@ -59181,7 +59470,7 @@
       </w:pPr>
     </w:lvl>
   </w:abstractNum>
-  <w:abstractNum w:abstractNumId="51" w15:restartNumberingAfterBreak="0">
+  <w:abstractNum w:abstractNumId="52" w15:restartNumberingAfterBreak="0">
     <w:nsid w:val="7CA52378"/>
     <w:multiLevelType w:val="hybridMultilevel"/>
     <w:tmpl w:val="F11097CA"/>
@@ -59294,7 +59583,7 @@
       </w:rPr>
     </w:lvl>
   </w:abstractNum>
-  <w:abstractNum w:abstractNumId="52" w15:restartNumberingAfterBreak="0">
+  <w:abstractNum w:abstractNumId="53" w15:restartNumberingAfterBreak="0">
     <w:nsid w:val="7D630522"/>
     <w:multiLevelType w:val="hybridMultilevel"/>
     <w:tmpl w:val="3EB2AB16"/>
@@ -59408,70 +59697,70 @@
     </w:lvl>
   </w:abstractNum>
   <w:num w:numId="1">
-    <w:abstractNumId w:val="34"/>
+    <w:abstractNumId w:val="35"/>
   </w:num>
   <w:num w:numId="2">
     <w:abstractNumId w:val="17"/>
   </w:num>
   <w:num w:numId="3">
-    <w:abstractNumId w:val="36"/>
+    <w:abstractNumId w:val="37"/>
   </w:num>
   <w:num w:numId="4">
-    <w:abstractNumId w:val="47"/>
+    <w:abstractNumId w:val="48"/>
   </w:num>
   <w:num w:numId="5">
-    <w:abstractNumId w:val="28"/>
+    <w:abstractNumId w:val="29"/>
   </w:num>
   <w:num w:numId="6">
-    <w:abstractNumId w:val="37"/>
+    <w:abstractNumId w:val="38"/>
   </w:num>
   <w:num w:numId="7">
-    <w:abstractNumId w:val="41"/>
+    <w:abstractNumId w:val="42"/>
   </w:num>
   <w:num w:numId="8">
     <w:abstractNumId w:val="2"/>
   </w:num>
   <w:num w:numId="9">
-    <w:abstractNumId w:val="31"/>
+    <w:abstractNumId w:val="32"/>
   </w:num>
   <w:num w:numId="10">
     <w:abstractNumId w:val="9"/>
   </w:num>
   <w:num w:numId="11">
-    <w:abstractNumId w:val="40"/>
+    <w:abstractNumId w:val="41"/>
   </w:num>
   <w:num w:numId="12">
-    <w:abstractNumId w:val="43"/>
+    <w:abstractNumId w:val="44"/>
   </w:num>
   <w:num w:numId="13">
-    <w:abstractNumId w:val="27"/>
+    <w:abstractNumId w:val="28"/>
   </w:num>
   <w:num w:numId="14">
     <w:abstractNumId w:val="6"/>
   </w:num>
   <w:num w:numId="15">
-    <w:abstractNumId w:val="39"/>
+    <w:abstractNumId w:val="40"/>
   </w:num>
   <w:num w:numId="16">
     <w:abstractNumId w:val="23"/>
   </w:num>
   <w:num w:numId="17">
-    <w:abstractNumId w:val="52"/>
+    <w:abstractNumId w:val="53"/>
   </w:num>
   <w:num w:numId="18">
-    <w:abstractNumId w:val="49"/>
+    <w:abstractNumId w:val="50"/>
   </w:num>
   <w:num w:numId="19">
-    <w:abstractNumId w:val="30"/>
+    <w:abstractNumId w:val="31"/>
   </w:num>
   <w:num w:numId="20">
     <w:abstractNumId w:val="13"/>
   </w:num>
   <w:num w:numId="21">
-    <w:abstractNumId w:val="26"/>
+    <w:abstractNumId w:val="27"/>
   </w:num>
   <w:num w:numId="22">
-    <w:abstractNumId w:val="42"/>
+    <w:abstractNumId w:val="43"/>
   </w:num>
   <w:num w:numId="23">
     <w:abstractNumId w:val="24"/>
@@ -59492,25 +59781,25 @@
     <w:abstractNumId w:val="7"/>
   </w:num>
   <w:num w:numId="29">
-    <w:abstractNumId w:val="25"/>
+    <w:abstractNumId w:val="26"/>
   </w:num>
   <w:num w:numId="30">
     <w:abstractNumId w:val="3"/>
   </w:num>
   <w:num w:numId="31">
-    <w:abstractNumId w:val="50"/>
+    <w:abstractNumId w:val="51"/>
   </w:num>
   <w:num w:numId="32">
     <w:abstractNumId w:val="18"/>
   </w:num>
   <w:num w:numId="33">
-    <w:abstractNumId w:val="44"/>
+    <w:abstractNumId w:val="45"/>
   </w:num>
   <w:num w:numId="34">
-    <w:abstractNumId w:val="32"/>
+    <w:abstractNumId w:val="33"/>
   </w:num>
   <w:num w:numId="35">
-    <w:abstractNumId w:val="35"/>
+    <w:abstractNumId w:val="36"/>
   </w:num>
   <w:num w:numId="36">
     <w:abstractNumId w:val="4"/>
@@ -59519,19 +59808,19 @@
     <w:abstractNumId w:val="1"/>
   </w:num>
   <w:num w:numId="38">
-    <w:abstractNumId w:val="51"/>
+    <w:abstractNumId w:val="52"/>
   </w:num>
   <w:num w:numId="39">
-    <w:abstractNumId w:val="33"/>
+    <w:abstractNumId w:val="34"/>
   </w:num>
   <w:num w:numId="40">
-    <w:abstractNumId w:val="45"/>
+    <w:abstractNumId w:val="46"/>
   </w:num>
   <w:num w:numId="41">
-    <w:abstractNumId w:val="48"/>
+    <w:abstractNumId w:val="49"/>
   </w:num>
   <w:num w:numId="42">
-    <w:abstractNumId w:val="46"/>
+    <w:abstractNumId w:val="47"/>
   </w:num>
   <w:num w:numId="43">
     <w:abstractNumId w:val="21"/>
@@ -59555,16 +59844,19 @@
     <w:abstractNumId w:val="19"/>
   </w:num>
   <w:num w:numId="50">
-    <w:abstractNumId w:val="29"/>
+    <w:abstractNumId w:val="30"/>
   </w:num>
   <w:num w:numId="51">
     <w:abstractNumId w:val="20"/>
   </w:num>
   <w:num w:numId="52">
-    <w:abstractNumId w:val="38"/>
+    <w:abstractNumId w:val="39"/>
   </w:num>
   <w:num w:numId="53">
     <w:abstractNumId w:val="15"/>
+  </w:num>
+  <w:num w:numId="54">
+    <w:abstractNumId w:val="25"/>
   </w:num>
   <w:numIdMacAtCleanup w:val="52"/>
 </w:numbering>
@@ -60622,7 +60914,7 @@
 </file>
 
 <file path=customXml/itemProps1.xml><?xml version="1.0" encoding="utf-8"?>
-<ds:datastoreItem xmlns:ds="http://schemas.openxmlformats.org/officeDocument/2006/customXml" ds:itemID="{AF9019AA-6AFD-4185-BB2F-3AA0F23787A2}">
+<ds:datastoreItem xmlns:ds="http://schemas.openxmlformats.org/officeDocument/2006/customXml" ds:itemID="{B3A0ABB3-8AF4-4453-AB8B-9139A77FF36A}">
   <ds:schemaRefs>
     <ds:schemaRef ds:uri="http://schemas.openxmlformats.org/officeDocument/2006/bibliography"/>
   </ds:schemaRefs>

</xml_diff>

<commit_message>
Updated documentation for using VDM-1 examples disk
</commit_message>
<xml_diff>
--- a/Documentation.docx
+++ b/Documentation.docx
@@ -104,8 +104,8 @@
       <w:pPr>
         <w:jc w:val="center"/>
         <w:rPr>
+          <w:rStyle w:val="Hyperlink"/>
           <w:rFonts w:asciiTheme="majorHAnsi" w:hAnsiTheme="majorHAnsi"/>
-          <w:b/>
           <w:sz w:val="24"/>
           <w:szCs w:val="24"/>
         </w:rPr>
@@ -119,6 +119,27 @@
             <w:szCs w:val="24"/>
           </w:rPr>
           <w:t>https://www.hackster.io/david-hansel/arduino-altair-8800-simulator-3594a6</w:t>
+        </w:r>
+      </w:hyperlink>
+    </w:p>
+    <w:p>
+      <w:pPr>
+        <w:jc w:val="center"/>
+        <w:rPr>
+          <w:rFonts w:asciiTheme="majorHAnsi" w:hAnsiTheme="majorHAnsi"/>
+          <w:sz w:val="24"/>
+          <w:szCs w:val="24"/>
+        </w:rPr>
+      </w:pPr>
+      <w:hyperlink r:id="rId9" w:history="1">
+        <w:r>
+          <w:rPr>
+            <w:rStyle w:val="Hyperlink"/>
+            <w:rFonts w:asciiTheme="majorHAnsi" w:hAnsiTheme="majorHAnsi"/>
+            <w:sz w:val="24"/>
+            <w:szCs w:val="24"/>
+          </w:rPr>
+          <w:t>https://github.com/dhansel/Altair8800</w:t>
         </w:r>
       </w:hyperlink>
     </w:p>
@@ -5604,7 +5625,7 @@
         </w:rPr>
         <w:t xml:space="preserve">see here: </w:t>
       </w:r>
-      <w:hyperlink r:id="rId9" w:history="1">
+      <w:hyperlink r:id="rId10" w:history="1">
         <w:r>
           <w:rPr>
             <w:rStyle w:val="Hyperlink"/>
@@ -5717,7 +5738,7 @@
         </w:rPr>
         <w:t xml:space="preserve">does not support them: </w:t>
       </w:r>
-      <w:hyperlink r:id="rId10" w:history="1">
+      <w:hyperlink r:id="rId11" w:history="1">
         <w:r>
           <w:rPr>
             <w:rStyle w:val="Hyperlink"/>
@@ -6458,7 +6479,7 @@
                     </pic:cNvPicPr>
                   </pic:nvPicPr>
                   <pic:blipFill>
-                    <a:blip r:embed="rId11">
+                    <a:blip r:embed="rId12">
                       <a:extLst>
                         <a:ext uri="{28A0092B-C50C-407E-A947-70E740481C1C}">
                           <a14:useLocalDpi xmlns:a14="http://schemas.microsoft.com/office/drawing/2010/main" val="0"/>
@@ -8531,7 +8552,7 @@
       <w:r>
         <w:br/>
       </w:r>
-      <w:hyperlink r:id="rId12" w:history="1">
+      <w:hyperlink r:id="rId13" w:history="1">
         <w:r>
           <w:rPr>
             <w:rStyle w:val="Hyperlink"/>
@@ -9197,7 +9218,7 @@
         </w:rPr>
         <w:t xml:space="preserve">To emulate the VDM-1, the simulator must be paired with a client to display the picture. The client can either be a Windows computer or one of </w:t>
       </w:r>
-      <w:hyperlink r:id="rId13" w:history="1">
+      <w:hyperlink r:id="rId14" w:history="1">
         <w:r>
           <w:rPr>
             <w:rStyle w:val="Hyperlink"/>
@@ -9212,7 +9233,7 @@
         </w:rPr>
         <w:t xml:space="preserve"> updated with a modified firmware. For more information see: </w:t>
       </w:r>
-      <w:hyperlink r:id="rId14" w:history="1">
+      <w:hyperlink r:id="rId15" w:history="1">
         <w:r>
           <w:rPr>
             <w:rStyle w:val="Hyperlink"/>
@@ -9303,7 +9324,7 @@
         </w:rPr>
         <w:t xml:space="preserve">Within the VDM-1 sub-menu, change the “Map to interface” setting to the interface that the VDM-1 client is connected to. For more information on how to connect a VDM-1 client, see </w:t>
       </w:r>
-      <w:hyperlink r:id="rId15" w:history="1">
+      <w:hyperlink r:id="rId16" w:history="1">
         <w:r>
           <w:rPr>
             <w:rStyle w:val="Hyperlink"/>
@@ -9485,7 +9506,7 @@
         </w:rPr>
         <w:br/>
       </w:r>
-      <w:hyperlink r:id="rId16" w:history="1">
+      <w:hyperlink r:id="rId17" w:history="1">
         <w:r>
           <w:rPr>
             <w:rStyle w:val="Hyperlink"/>
@@ -9519,14 +9540,12 @@
         </w:rPr>
         <w:t xml:space="preserve">The VDM-1 GIT repository contains </w:t>
       </w:r>
-      <w:proofErr w:type="gramStart"/>
       <w:r>
         <w:rPr>
           <w:rFonts w:cstheme="minorHAnsi"/>
         </w:rPr>
-        <w:t>a number of</w:t>
-      </w:r>
-      <w:proofErr w:type="gramEnd"/>
+        <w:t>some</w:t>
+      </w:r>
       <w:r>
         <w:rPr>
           <w:rFonts w:cstheme="minorHAnsi"/>
@@ -9537,7 +9556,7 @@
         <w:rPr>
           <w:rFonts w:cstheme="minorHAnsi"/>
         </w:rPr>
-        <w:t>that make use of the VDM-1</w:t>
+        <w:t>that use the VDM-1</w:t>
       </w:r>
       <w:r>
         <w:rPr>
@@ -9551,7 +9570,7 @@
         </w:rPr>
         <w:br/>
       </w:r>
-      <w:hyperlink r:id="rId17" w:history="1">
+      <w:hyperlink r:id="rId18" w:history="1">
         <w:r>
           <w:rPr>
             <w:rStyle w:val="Hyperlink"/>
@@ -9603,8 +9622,6 @@
         </w:rPr>
         <w:t xml:space="preserve">In the VDM-1 configuration menu, set “Map keyboard to” </w:t>
       </w:r>
-      <w:bookmarkStart w:id="13" w:name="_GoBack"/>
-      <w:bookmarkEnd w:id="13"/>
       <w:r>
         <w:rPr>
           <w:rFonts w:cstheme="minorHAnsi"/>
@@ -9663,11 +9680,16 @@
         <w:rPr>
           <w:rFonts w:cstheme="minorHAnsi"/>
         </w:rPr>
-        <w:t>Mount DISK11 and run the boot loader</w:t>
-      </w:r>
-    </w:p>
-    <w:p>
-      <w:pPr>
+        <w:t>Press STOP (not actually using CUTER, it just needs to be in RAM for CP/M to use its output routines)</w:t>
+      </w:r>
+    </w:p>
+    <w:p>
+      <w:pPr>
+        <w:pStyle w:val="ListParagraph"/>
+        <w:numPr>
+          <w:ilvl w:val="0"/>
+          <w:numId w:val="54"/>
+        </w:numPr>
         <w:rPr>
           <w:rFonts w:cstheme="minorHAnsi"/>
         </w:rPr>
@@ -9676,35 +9698,99 @@
         <w:rPr>
           <w:rFonts w:cstheme="minorHAnsi"/>
         </w:rPr>
-        <w:t>This should show a CP/M boot prompt on the VDM-1 and accept keyboard input from the VDM-1 keyboard</w:t>
-      </w:r>
-    </w:p>
-    <w:p>
-      <w:pPr>
+        <w:t xml:space="preserve">Mount DISK11 </w:t>
+      </w:r>
+      <w:r>
         <w:rPr>
           <w:rFonts w:cstheme="minorHAnsi"/>
-          <w:i/>
-        </w:rPr>
-      </w:pPr>
-    </w:p>
-    <w:p>
-      <w:pPr>
-        <w:rPr>
-          <w:b/>
-          <w:sz w:val="32"/>
-          <w:szCs w:val="32"/>
-          <w:u w:val="single"/>
-        </w:rPr>
-      </w:pPr>
-      <w:r>
-        <w:rPr>
-          <w:b/>
-          <w:sz w:val="32"/>
-          <w:szCs w:val="32"/>
-          <w:u w:val="single"/>
-        </w:rPr>
-        <w:br w:type="page"/>
-      </w:r>
+        </w:rPr>
+        <w:t xml:space="preserve">by setting </w:t>
+      </w:r>
+      <w:r>
+        <w:t>SW12, SW4, SW1 up (all others down) and pressing AUX2 down</w:t>
+      </w:r>
+    </w:p>
+    <w:p>
+      <w:pPr>
+        <w:pStyle w:val="ListParagraph"/>
+        <w:numPr>
+          <w:ilvl w:val="0"/>
+          <w:numId w:val="54"/>
+        </w:numPr>
+        <w:rPr>
+          <w:rFonts w:cstheme="minorHAnsi"/>
+        </w:rPr>
+      </w:pPr>
+      <w:r>
+        <w:rPr>
+          <w:rFonts w:cstheme="minorHAnsi"/>
+        </w:rPr>
+        <w:t>R</w:t>
+      </w:r>
+      <w:r>
+        <w:rPr>
+          <w:rFonts w:cstheme="minorHAnsi"/>
+        </w:rPr>
+        <w:t xml:space="preserve">un the </w:t>
+      </w:r>
+      <w:r>
+        <w:rPr>
+          <w:rFonts w:cstheme="minorHAnsi"/>
+        </w:rPr>
+        <w:t xml:space="preserve">disk </w:t>
+      </w:r>
+      <w:r>
+        <w:rPr>
+          <w:rFonts w:cstheme="minorHAnsi"/>
+        </w:rPr>
+        <w:t xml:space="preserve">boot </w:t>
+      </w:r>
+      <w:r>
+        <w:rPr>
+          <w:rFonts w:cstheme="minorHAnsi"/>
+        </w:rPr>
+        <w:t>ROM by setting SW7-0 to 00001000 and pressing AUX1 down</w:t>
+      </w:r>
+    </w:p>
+    <w:p>
+      <w:pPr>
+        <w:rPr>
+          <w:rFonts w:cstheme="minorHAnsi"/>
+        </w:rPr>
+      </w:pPr>
+      <w:r>
+        <w:rPr>
+          <w:rFonts w:cstheme="minorHAnsi"/>
+        </w:rPr>
+        <w:t xml:space="preserve">This should show a CP/M boot prompt on the VDM-1 and accept input from the </w:t>
+      </w:r>
+      <w:r>
+        <w:rPr>
+          <w:rFonts w:cstheme="minorHAnsi"/>
+        </w:rPr>
+        <w:t xml:space="preserve">keyboard connected to the </w:t>
+      </w:r>
+      <w:bookmarkStart w:id="13" w:name="_GoBack"/>
+      <w:bookmarkEnd w:id="13"/>
+      <w:r>
+        <w:rPr>
+          <w:rFonts w:cstheme="minorHAnsi"/>
+        </w:rPr>
+        <w:t>VDM-1</w:t>
+      </w:r>
+      <w:r>
+        <w:rPr>
+          <w:rFonts w:cstheme="minorHAnsi"/>
+        </w:rPr>
+        <w:t>.</w:t>
+      </w:r>
+    </w:p>
+    <w:p>
+      <w:pPr>
+        <w:rPr>
+          <w:rFonts w:cstheme="minorHAnsi"/>
+        </w:rPr>
+      </w:pPr>
     </w:p>
     <w:p>
       <w:pPr>
@@ -12450,7 +12536,7 @@
       <w:r>
         <w:tab/>
       </w:r>
-      <w:hyperlink r:id="rId18" w:history="1">
+      <w:hyperlink r:id="rId19" w:history="1">
         <w:r>
           <w:rPr>
             <w:rStyle w:val="Hyperlink"/>
@@ -16964,7 +17050,7 @@
         </w:rPr>
         <w:t xml:space="preserve"> minimal hardware addition. To learn more about the Music System and how it ran on the original Altair, head over to </w:t>
       </w:r>
-      <w:hyperlink r:id="rId19" w:history="1">
+      <w:hyperlink r:id="rId20" w:history="1">
         <w:r>
           <w:rPr>
             <w:rStyle w:val="Hyperlink"/>
@@ -17052,7 +17138,7 @@
         </w:rPr>
         <w:t xml:space="preserve">he schematic (taken from page 7 of the Music System </w:t>
       </w:r>
-      <w:hyperlink r:id="rId20" w:history="1">
+      <w:hyperlink r:id="rId21" w:history="1">
         <w:r>
           <w:rPr>
             <w:rStyle w:val="Hyperlink"/>
@@ -17110,7 +17196,7 @@
                     <pic:cNvPicPr/>
                   </pic:nvPicPr>
                   <pic:blipFill>
-                    <a:blip r:embed="rId21"/>
+                    <a:blip r:embed="rId22"/>
                     <a:stretch>
                       <a:fillRect/>
                     </a:stretch>
@@ -17252,7 +17338,7 @@
         </w:rPr>
         <w:t xml:space="preserve"> (see </w:t>
       </w:r>
-      <w:hyperlink r:id="rId22" w:history="1">
+      <w:hyperlink r:id="rId23" w:history="1">
         <w:r>
           <w:rPr>
             <w:rStyle w:val="Hyperlink"/>
@@ -17307,7 +17393,7 @@
         </w:rPr>
         <w:t xml:space="preserve"> (see </w:t>
       </w:r>
-      <w:hyperlink r:id="rId23" w:history="1">
+      <w:hyperlink r:id="rId24" w:history="1">
         <w:r>
           <w:rPr>
             <w:rStyle w:val="Hyperlink"/>
@@ -17708,7 +17794,7 @@
         </w:rPr>
         <w:t xml:space="preserve">he system. Follow this </w:t>
       </w:r>
-      <w:hyperlink r:id="rId24" w:history="1">
+      <w:hyperlink r:id="rId25" w:history="1">
         <w:r>
           <w:rPr>
             <w:rStyle w:val="Hyperlink"/>
@@ -18053,7 +18139,7 @@
         </w:rPr>
         <w:t xml:space="preserve">For a detailed description of the ACUTER and music system commands refer to their User manuals: </w:t>
       </w:r>
-      <w:hyperlink r:id="rId25" w:history="1">
+      <w:hyperlink r:id="rId26" w:history="1">
         <w:r>
           <w:rPr>
             <w:rStyle w:val="Hyperlink"/>
@@ -18068,7 +18154,7 @@
         </w:rPr>
         <w:t xml:space="preserve"> </w:t>
       </w:r>
-      <w:hyperlink r:id="rId26" w:history="1">
+      <w:hyperlink r:id="rId27" w:history="1">
         <w:r>
           <w:rPr>
             <w:rStyle w:val="Hyperlink"/>
@@ -18311,7 +18397,7 @@
           <w:rFonts w:ascii="Courier New" w:hAnsi="Courier New" w:cs="Courier New"/>
           <w:sz w:val="20"/>
           <w:szCs w:val="20"/>
-          <w:lang w:val="de-DE"/>
+          <w:lang w:val="es-ES"/>
         </w:rPr>
       </w:pPr>
       <w:r>
@@ -18319,7 +18405,7 @@
           <w:rFonts w:ascii="Courier New" w:hAnsi="Courier New" w:cs="Courier New"/>
           <w:sz w:val="20"/>
           <w:szCs w:val="20"/>
-          <w:lang w:val="de-DE"/>
+          <w:lang w:val="es-ES"/>
         </w:rPr>
         <w:t>08D3</w:t>
       </w:r>
@@ -18334,7 +18420,7 @@
           <w:rFonts w:ascii="Courier New" w:hAnsi="Courier New" w:cs="Courier New"/>
           <w:sz w:val="20"/>
           <w:szCs w:val="20"/>
-          <w:lang w:val="de-DE"/>
+          <w:lang w:val="es-ES"/>
         </w:rPr>
       </w:pPr>
       <w:r>
@@ -18342,7 +18428,7 @@
           <w:rFonts w:ascii="Courier New" w:hAnsi="Courier New" w:cs="Courier New"/>
           <w:sz w:val="20"/>
           <w:szCs w:val="20"/>
-          <w:lang w:val="de-DE"/>
+          <w:lang w:val="es-ES"/>
         </w:rPr>
         <w:t>08E3</w:t>
       </w:r>
@@ -18357,7 +18443,7 @@
           <w:rFonts w:ascii="Courier New" w:hAnsi="Courier New" w:cs="Courier New"/>
           <w:sz w:val="20"/>
           <w:szCs w:val="20"/>
-          <w:lang w:val="de-DE"/>
+          <w:lang w:val="es-ES"/>
         </w:rPr>
       </w:pPr>
       <w:r>
@@ -18365,7 +18451,7 @@
           <w:rFonts w:ascii="Courier New" w:hAnsi="Courier New" w:cs="Courier New"/>
           <w:sz w:val="20"/>
           <w:szCs w:val="20"/>
-          <w:lang w:val="de-DE"/>
+          <w:lang w:val="es-ES"/>
         </w:rPr>
         <w:t>08F3</w:t>
       </w:r>
@@ -18374,7 +18460,7 @@
           <w:rFonts w:ascii="Courier New" w:hAnsi="Courier New" w:cs="Courier New"/>
           <w:sz w:val="20"/>
           <w:szCs w:val="20"/>
-          <w:lang w:val="de-DE"/>
+          <w:lang w:val="es-ES"/>
         </w:rPr>
         <w:br/>
         <w:t>[…]</w:t>
@@ -18390,7 +18476,7 @@
           <w:rFonts w:ascii="Courier New" w:hAnsi="Courier New" w:cs="Courier New"/>
           <w:sz w:val="20"/>
           <w:szCs w:val="20"/>
-          <w:lang w:val="de-DE"/>
+          <w:lang w:val="es-ES"/>
         </w:rPr>
       </w:pPr>
       <w:r>
@@ -18398,7 +18484,7 @@
           <w:rFonts w:ascii="Courier New" w:hAnsi="Courier New" w:cs="Courier New"/>
           <w:sz w:val="20"/>
           <w:szCs w:val="20"/>
-          <w:lang w:val="de-DE"/>
+          <w:lang w:val="es-ES"/>
         </w:rPr>
         <w:t>10E3</w:t>
       </w:r>
@@ -18413,7 +18499,7 @@
           <w:rFonts w:ascii="Courier New" w:hAnsi="Courier New" w:cs="Courier New"/>
           <w:sz w:val="20"/>
           <w:szCs w:val="20"/>
-          <w:lang w:val="de-DE"/>
+          <w:lang w:val="es-ES"/>
         </w:rPr>
       </w:pPr>
       <w:r>
@@ -18421,7 +18507,7 @@
           <w:rFonts w:ascii="Courier New" w:hAnsi="Courier New" w:cs="Courier New"/>
           <w:sz w:val="20"/>
           <w:szCs w:val="20"/>
-          <w:lang w:val="de-DE"/>
+          <w:lang w:val="es-ES"/>
         </w:rPr>
         <w:t>&gt;</w:t>
       </w:r>
@@ -18432,7 +18518,7 @@
           <w:i/>
           <w:sz w:val="20"/>
           <w:szCs w:val="20"/>
-          <w:lang w:val="de-DE"/>
+          <w:lang w:val="es-ES"/>
         </w:rPr>
         <w:t>EX 0</w:t>
       </w:r>
@@ -18449,7 +18535,7 @@
           <w:i/>
           <w:sz w:val="20"/>
           <w:szCs w:val="20"/>
-          <w:lang w:val="de-DE"/>
+          <w:lang w:val="es-ES"/>
         </w:rPr>
       </w:pPr>
       <w:r>
@@ -18459,7 +18545,7 @@
           <w:i/>
           <w:sz w:val="20"/>
           <w:szCs w:val="20"/>
-          <w:lang w:val="de-DE"/>
+          <w:lang w:val="es-ES"/>
         </w:rPr>
         <w:t>FILE</w:t>
       </w:r>
@@ -18474,7 +18560,7 @@
           <w:rFonts w:ascii="Courier New" w:hAnsi="Courier New" w:cs="Courier New"/>
           <w:sz w:val="20"/>
           <w:szCs w:val="20"/>
-          <w:lang w:val="de-DE"/>
+          <w:lang w:val="es-ES"/>
         </w:rPr>
       </w:pPr>
       <w:r>
@@ -18482,7 +18568,7 @@
           <w:rFonts w:ascii="Courier New" w:hAnsi="Courier New" w:cs="Courier New"/>
           <w:sz w:val="20"/>
           <w:szCs w:val="20"/>
-          <w:lang w:val="de-DE"/>
+          <w:lang w:val="es-ES"/>
         </w:rPr>
         <w:t>08D3 10F0</w:t>
       </w:r>
@@ -25922,27 +26008,46 @@
         <w:spacing w:after="0"/>
         <w:rPr>
           <w:rFonts w:ascii="Courier New" w:hAnsi="Courier New" w:cs="Courier New"/>
-        </w:rPr>
-      </w:pPr>
-      <w:r>
-        <w:rPr>
-          <w:rFonts w:ascii="Courier New" w:hAnsi="Courier New" w:cs="Courier New"/>
-        </w:rPr>
-        <w:t xml:space="preserve">    111=A</w:t>
+          <w:lang w:val="es-ES"/>
+        </w:rPr>
+      </w:pPr>
+      <w:r>
+        <w:rPr>
+          <w:rFonts w:ascii="Courier New" w:hAnsi="Courier New" w:cs="Courier New"/>
+        </w:rPr>
+        <w:t xml:space="preserve">    </w:t>
+      </w:r>
+      <w:r>
+        <w:rPr>
+          <w:rFonts w:ascii="Courier New" w:hAnsi="Courier New" w:cs="Courier New"/>
+          <w:lang w:val="es-ES"/>
+        </w:rPr>
+        <w:t>111=A</w:t>
       </w:r>
       <w:proofErr w:type="gramStart"/>
       <w:r>
         <w:rPr>
           <w:rFonts w:ascii="Courier New" w:hAnsi="Courier New" w:cs="Courier New"/>
+          <w:lang w:val="es-ES"/>
         </w:rPr>
         <w:t xml:space="preserve">   (</w:t>
       </w:r>
+      <w:proofErr w:type="spellStart"/>
       <w:proofErr w:type="gramEnd"/>
       <w:r>
         <w:rPr>
           <w:rFonts w:ascii="Courier New" w:hAnsi="Courier New" w:cs="Courier New"/>
-        </w:rPr>
-        <w:t>Accumulator)</w:t>
+          <w:lang w:val="es-ES"/>
+        </w:rPr>
+        <w:t>Accumulator</w:t>
+      </w:r>
+      <w:proofErr w:type="spellEnd"/>
+      <w:r>
+        <w:rPr>
+          <w:rFonts w:ascii="Courier New" w:hAnsi="Courier New" w:cs="Courier New"/>
+          <w:lang w:val="es-ES"/>
+        </w:rPr>
+        <w:t>)</w:t>
       </w:r>
     </w:p>
     <w:p>
@@ -25950,11 +26055,13 @@
         <w:spacing w:after="0"/>
         <w:rPr>
           <w:rFonts w:ascii="Courier New" w:hAnsi="Courier New" w:cs="Courier New"/>
-        </w:rPr>
-      </w:pPr>
-      <w:r>
-        <w:rPr>
-          <w:rFonts w:ascii="Courier New" w:hAnsi="Courier New" w:cs="Courier New"/>
+          <w:lang w:val="es-ES"/>
+        </w:rPr>
+      </w:pPr>
+      <w:r>
+        <w:rPr>
+          <w:rFonts w:ascii="Courier New" w:hAnsi="Courier New" w:cs="Courier New"/>
+          <w:lang w:val="es-ES"/>
         </w:rPr>
         <w:t xml:space="preserve">    000=B</w:t>
       </w:r>
@@ -25964,11 +26071,13 @@
         <w:spacing w:after="0"/>
         <w:rPr>
           <w:rFonts w:ascii="Courier New" w:hAnsi="Courier New" w:cs="Courier New"/>
-        </w:rPr>
-      </w:pPr>
-      <w:r>
-        <w:rPr>
-          <w:rFonts w:ascii="Courier New" w:hAnsi="Courier New" w:cs="Courier New"/>
+          <w:lang w:val="es-ES"/>
+        </w:rPr>
+      </w:pPr>
+      <w:r>
+        <w:rPr>
+          <w:rFonts w:ascii="Courier New" w:hAnsi="Courier New" w:cs="Courier New"/>
+          <w:lang w:val="es-ES"/>
         </w:rPr>
         <w:t xml:space="preserve">    001=C</w:t>
       </w:r>
@@ -25978,11 +26087,13 @@
         <w:spacing w:after="0"/>
         <w:rPr>
           <w:rFonts w:ascii="Courier New" w:hAnsi="Courier New" w:cs="Courier New"/>
-        </w:rPr>
-      </w:pPr>
-      <w:r>
-        <w:rPr>
-          <w:rFonts w:ascii="Courier New" w:hAnsi="Courier New" w:cs="Courier New"/>
+          <w:lang w:val="es-ES"/>
+        </w:rPr>
+      </w:pPr>
+      <w:r>
+        <w:rPr>
+          <w:rFonts w:ascii="Courier New" w:hAnsi="Courier New" w:cs="Courier New"/>
+          <w:lang w:val="es-ES"/>
         </w:rPr>
         <w:t xml:space="preserve">    010=D</w:t>
       </w:r>
@@ -25992,11 +26103,13 @@
         <w:spacing w:after="0"/>
         <w:rPr>
           <w:rFonts w:ascii="Courier New" w:hAnsi="Courier New" w:cs="Courier New"/>
-        </w:rPr>
-      </w:pPr>
-      <w:r>
-        <w:rPr>
-          <w:rFonts w:ascii="Courier New" w:hAnsi="Courier New" w:cs="Courier New"/>
+          <w:lang w:val="es-ES"/>
+        </w:rPr>
+      </w:pPr>
+      <w:r>
+        <w:rPr>
+          <w:rFonts w:ascii="Courier New" w:hAnsi="Courier New" w:cs="Courier New"/>
+          <w:lang w:val="es-ES"/>
         </w:rPr>
         <w:t xml:space="preserve">    011=E</w:t>
       </w:r>
@@ -26011,8 +26124,15 @@
       <w:r>
         <w:rPr>
           <w:rFonts w:ascii="Courier New" w:hAnsi="Courier New" w:cs="Courier New"/>
-        </w:rPr>
-        <w:t xml:space="preserve">    100=H</w:t>
+          <w:lang w:val="es-ES"/>
+        </w:rPr>
+        <w:t xml:space="preserve">    </w:t>
+      </w:r>
+      <w:r>
+        <w:rPr>
+          <w:rFonts w:ascii="Courier New" w:hAnsi="Courier New" w:cs="Courier New"/>
+        </w:rPr>
+        <w:t>100=H</w:t>
       </w:r>
     </w:p>
     <w:p>
@@ -26513,7 +26633,7 @@
           <w:szCs w:val="18"/>
         </w:rPr>
         <w:sectPr>
-          <w:footerReference w:type="default" r:id="rId27"/>
+          <w:footerReference w:type="default" r:id="rId28"/>
           <w:pgSz w:w="12240" w:h="15840"/>
           <w:pgMar w:top="720" w:right="1440" w:bottom="720" w:left="720" w:header="144" w:footer="144" w:gutter="0"/>
           <w:pgNumType w:fmt="numberInDash"/>
@@ -27056,16 +27176,49 @@
           <w:rFonts w:ascii="Courier New" w:hAnsi="Courier New" w:cs="Courier New"/>
           <w:sz w:val="18"/>
           <w:szCs w:val="18"/>
-        </w:rPr>
-      </w:pPr>
-      <w:r>
-        <w:rPr>
-          <w:rFonts w:ascii="Courier New" w:hAnsi="Courier New" w:cs="Courier New"/>
-          <w:sz w:val="18"/>
-          <w:szCs w:val="18"/>
-        </w:rPr>
-        <w:t>DI        11110011          -       Disable interrupts</w:t>
-      </w:r>
+          <w:lang w:val="fr-FR"/>
+        </w:rPr>
+      </w:pPr>
+      <w:r>
+        <w:rPr>
+          <w:rFonts w:ascii="Courier New" w:hAnsi="Courier New" w:cs="Courier New"/>
+          <w:sz w:val="18"/>
+          <w:szCs w:val="18"/>
+          <w:lang w:val="fr-FR"/>
+        </w:rPr>
+        <w:t xml:space="preserve">DI        11110011          -       </w:t>
+      </w:r>
+      <w:proofErr w:type="spellStart"/>
+      <w:r>
+        <w:rPr>
+          <w:rFonts w:ascii="Courier New" w:hAnsi="Courier New" w:cs="Courier New"/>
+          <w:sz w:val="18"/>
+          <w:szCs w:val="18"/>
+          <w:lang w:val="fr-FR"/>
+        </w:rPr>
+        <w:t>Disable</w:t>
+      </w:r>
+      <w:proofErr w:type="spellEnd"/>
+      <w:r>
+        <w:rPr>
+          <w:rFonts w:ascii="Courier New" w:hAnsi="Courier New" w:cs="Courier New"/>
+          <w:sz w:val="18"/>
+          <w:szCs w:val="18"/>
+          <w:lang w:val="fr-FR"/>
+        </w:rPr>
+        <w:t xml:space="preserve"> </w:t>
+      </w:r>
+      <w:proofErr w:type="spellStart"/>
+      <w:r>
+        <w:rPr>
+          <w:rFonts w:ascii="Courier New" w:hAnsi="Courier New" w:cs="Courier New"/>
+          <w:sz w:val="18"/>
+          <w:szCs w:val="18"/>
+          <w:lang w:val="fr-FR"/>
+        </w:rPr>
+        <w:t>interrupts</w:t>
+      </w:r>
+      <w:proofErr w:type="spellEnd"/>
     </w:p>
     <w:p>
       <w:pPr>
@@ -27074,16 +27227,29 @@
           <w:rFonts w:ascii="Courier New" w:hAnsi="Courier New" w:cs="Courier New"/>
           <w:sz w:val="18"/>
           <w:szCs w:val="18"/>
-        </w:rPr>
-      </w:pPr>
-      <w:r>
-        <w:rPr>
-          <w:rFonts w:ascii="Courier New" w:hAnsi="Courier New" w:cs="Courier New"/>
-          <w:sz w:val="18"/>
-          <w:szCs w:val="18"/>
-        </w:rPr>
-        <w:t>EI        11111011          -       Enable interrupts</w:t>
-      </w:r>
+          <w:lang w:val="fr-FR"/>
+        </w:rPr>
+      </w:pPr>
+      <w:r>
+        <w:rPr>
+          <w:rFonts w:ascii="Courier New" w:hAnsi="Courier New" w:cs="Courier New"/>
+          <w:sz w:val="18"/>
+          <w:szCs w:val="18"/>
+          <w:lang w:val="fr-FR"/>
+        </w:rPr>
+        <w:t xml:space="preserve">EI        11111011          -       Enable </w:t>
+      </w:r>
+      <w:proofErr w:type="spellStart"/>
+      <w:r>
+        <w:rPr>
+          <w:rFonts w:ascii="Courier New" w:hAnsi="Courier New" w:cs="Courier New"/>
+          <w:sz w:val="18"/>
+          <w:szCs w:val="18"/>
+          <w:lang w:val="fr-FR"/>
+        </w:rPr>
+        <w:t>interrupts</w:t>
+      </w:r>
+      <w:proofErr w:type="spellEnd"/>
     </w:p>
     <w:p>
       <w:pPr>
@@ -28270,13 +28436,15 @@
           <w:rFonts w:ascii="Courier New" w:hAnsi="Courier New" w:cs="Courier New"/>
           <w:sz w:val="18"/>
           <w:szCs w:val="18"/>
-        </w:rPr>
-      </w:pPr>
-      <w:r>
-        <w:rPr>
-          <w:rFonts w:ascii="Courier New" w:hAnsi="Courier New" w:cs="Courier New"/>
-          <w:sz w:val="18"/>
-          <w:szCs w:val="18"/>
+          <w:lang w:val="fr-FR"/>
+        </w:rPr>
+      </w:pPr>
+      <w:r>
+        <w:rPr>
+          <w:rFonts w:ascii="Courier New" w:hAnsi="Courier New" w:cs="Courier New"/>
+          <w:sz w:val="18"/>
+          <w:szCs w:val="18"/>
+          <w:lang w:val="fr-FR"/>
         </w:rPr>
         <w:t>XCHG      11101011          -       Exchange DE and HL content</w:t>
       </w:r>
@@ -29863,13 +30031,15 @@
           <w:rFonts w:ascii="Courier New" w:hAnsi="Courier New" w:cs="Courier New"/>
           <w:sz w:val="18"/>
           <w:szCs w:val="18"/>
-        </w:rPr>
-      </w:pPr>
-      <w:r>
-        <w:rPr>
-          <w:rFonts w:ascii="Courier New" w:hAnsi="Courier New" w:cs="Courier New"/>
-          <w:sz w:val="18"/>
-          <w:szCs w:val="18"/>
+          <w:lang w:val="fr-FR"/>
+        </w:rPr>
+      </w:pPr>
+      <w:r>
+        <w:rPr>
+          <w:rFonts w:ascii="Courier New" w:hAnsi="Courier New" w:cs="Courier New"/>
+          <w:sz w:val="18"/>
+          <w:szCs w:val="18"/>
+          <w:lang w:val="fr-FR"/>
         </w:rPr>
         <w:t>11101011          XCHG      -       Exchange DE and HL content</w:t>
       </w:r>
@@ -30869,12 +31039,14 @@
         <w:rPr>
           <w:sz w:val="24"/>
           <w:szCs w:val="24"/>
+          <w:lang w:val="es-ES"/>
         </w:rPr>
       </w:pPr>
       <w:r>
         <w:rPr>
           <w:sz w:val="24"/>
           <w:szCs w:val="24"/>
+          <w:lang w:val="es-ES"/>
         </w:rPr>
         <w:t>Arduino Mega 2560</w:t>
       </w:r>
@@ -30882,6 +31054,7 @@
         <w:rPr>
           <w:sz w:val="24"/>
           <w:szCs w:val="24"/>
+          <w:lang w:val="es-ES"/>
         </w:rPr>
         <w:t>:</w:t>
       </w:r>
@@ -30889,6 +31062,7 @@
         <w:rPr>
           <w:sz w:val="24"/>
           <w:szCs w:val="24"/>
+          <w:lang w:val="es-ES"/>
         </w:rPr>
         <w:tab/>
       </w:r>
@@ -30896,6 +31070,7 @@
         <w:rPr>
           <w:sz w:val="24"/>
           <w:szCs w:val="24"/>
+          <w:lang w:val="es-ES"/>
         </w:rPr>
         <w:t xml:space="preserve">54 </w:t>
       </w:r>
@@ -30903,6 +31078,7 @@
         <w:rPr>
           <w:sz w:val="24"/>
           <w:szCs w:val="24"/>
+          <w:lang w:val="es-ES"/>
         </w:rPr>
         <w:tab/>
       </w:r>
@@ -30910,6 +31086,7 @@
         <w:rPr>
           <w:sz w:val="24"/>
           <w:szCs w:val="24"/>
+          <w:lang w:val="es-ES"/>
         </w:rPr>
         <w:t>D</w:t>
       </w:r>
@@ -30917,9 +31094,20 @@
         <w:rPr>
           <w:sz w:val="24"/>
           <w:szCs w:val="24"/>
-        </w:rPr>
-        <w:t>igital I/O pins</w:t>
-      </w:r>
+          <w:lang w:val="es-ES"/>
+        </w:rPr>
+        <w:t xml:space="preserve">igital I/O </w:t>
+      </w:r>
+      <w:proofErr w:type="spellStart"/>
+      <w:r>
+        <w:rPr>
+          <w:sz w:val="24"/>
+          <w:szCs w:val="24"/>
+          <w:lang w:val="es-ES"/>
+        </w:rPr>
+        <w:t>pins</w:t>
+      </w:r>
+      <w:proofErr w:type="spellEnd"/>
     </w:p>
     <w:p>
       <w:pPr>
@@ -30937,8 +31125,15 @@
         <w:rPr>
           <w:sz w:val="24"/>
           <w:szCs w:val="24"/>
+          <w:lang w:val="es-ES"/>
         </w:rPr>
         <w:tab/>
+      </w:r>
+      <w:r>
+        <w:rPr>
+          <w:sz w:val="24"/>
+          <w:szCs w:val="24"/>
+        </w:rPr>
         <w:t>16</w:t>
       </w:r>
       <w:r>
@@ -31099,113 +31294,6 @@
             <wp:extent cx="1066800" cy="762000"/>
             <wp:effectExtent l="0" t="0" r="0" b="0"/>
             <wp:docPr id="2" name="Picture 2"/>
-            <wp:cNvGraphicFramePr>
-              <a:graphicFrameLocks xmlns:a="http://schemas.openxmlformats.org/drawingml/2006/main" noChangeAspect="1"/>
-            </wp:cNvGraphicFramePr>
-            <a:graphic xmlns:a="http://schemas.openxmlformats.org/drawingml/2006/main">
-              <a:graphicData uri="http://schemas.openxmlformats.org/drawingml/2006/picture">
-                <pic:pic xmlns:pic="http://schemas.openxmlformats.org/drawingml/2006/picture">
-                  <pic:nvPicPr>
-                    <pic:cNvPr id="1" name=""/>
-                    <pic:cNvPicPr/>
-                  </pic:nvPicPr>
-                  <pic:blipFill>
-                    <a:blip r:embed="rId28"/>
-                    <a:stretch>
-                      <a:fillRect/>
-                    </a:stretch>
-                  </pic:blipFill>
-                  <pic:spPr>
-                    <a:xfrm>
-                      <a:off x="0" y="0"/>
-                      <a:ext cx="1066800" cy="762000"/>
-                    </a:xfrm>
-                    <a:prstGeom prst="rect">
-                      <a:avLst/>
-                    </a:prstGeom>
-                  </pic:spPr>
-                </pic:pic>
-              </a:graphicData>
-            </a:graphic>
-          </wp:inline>
-        </w:drawing>
-      </w:r>
-    </w:p>
-    <w:p>
-      <w:pPr>
-        <w:spacing w:after="0"/>
-        <w:rPr>
-          <w:sz w:val="24"/>
-          <w:szCs w:val="24"/>
-        </w:rPr>
-      </w:pPr>
-      <w:r>
-        <w:rPr>
-          <w:sz w:val="24"/>
-          <w:szCs w:val="24"/>
-        </w:rPr>
-        <w:t>For t</w:t>
-      </w:r>
-      <w:r>
-        <w:rPr>
-          <w:sz w:val="24"/>
-          <w:szCs w:val="24"/>
-        </w:rPr>
-        <w:t>he function switches</w:t>
-      </w:r>
-      <w:r>
-        <w:rPr>
-          <w:sz w:val="24"/>
-          <w:szCs w:val="24"/>
-        </w:rPr>
-        <w:t xml:space="preserve"> we use the Arduino’s internal pull-up resistors and just switch GND to the appropriate digital input</w:t>
-      </w:r>
-      <w:r>
-        <w:rPr>
-          <w:sz w:val="24"/>
-          <w:szCs w:val="24"/>
-        </w:rPr>
-        <w:t>. These are momentary SPDT (On)-Off-(On) switches</w:t>
-      </w:r>
-      <w:r>
-        <w:rPr>
-          <w:sz w:val="24"/>
-          <w:szCs w:val="24"/>
-        </w:rPr>
-        <w:t xml:space="preserve">. For example, the EXAMINE/EXAMINE </w:t>
-      </w:r>
-      <w:r>
-        <w:rPr>
-          <w:sz w:val="24"/>
-          <w:szCs w:val="24"/>
-        </w:rPr>
-        <w:t>NEXT</w:t>
-      </w:r>
-      <w:r>
-        <w:rPr>
-          <w:sz w:val="24"/>
-          <w:szCs w:val="24"/>
-        </w:rPr>
-        <w:t xml:space="preserve"> switch is connected like this:</w:t>
-      </w:r>
-    </w:p>
-    <w:p>
-      <w:pPr>
-        <w:jc w:val="center"/>
-        <w:rPr>
-          <w:sz w:val="24"/>
-          <w:szCs w:val="24"/>
-        </w:rPr>
-      </w:pPr>
-      <w:r>
-        <w:rPr>
-          <w:noProof/>
-        </w:rPr>
-        <w:drawing>
-          <wp:inline distT="0" distB="0" distL="0" distR="0" wp14:anchorId="2C17BE60" wp14:editId="40A7E46B">
-            <wp:extent cx="1145521" cy="552450"/>
-            <wp:effectExtent l="0" t="0" r="0" b="0"/>
-            <wp:docPr id="4" name="Picture 4"/>
             <wp:cNvGraphicFramePr>
               <a:graphicFrameLocks xmlns:a="http://schemas.openxmlformats.org/drawingml/2006/main" noChangeAspect="1"/>
             </wp:cNvGraphicFramePr>
@@ -31225,6 +31313,113 @@
                   <pic:spPr>
                     <a:xfrm>
                       <a:off x="0" y="0"/>
+                      <a:ext cx="1066800" cy="762000"/>
+                    </a:xfrm>
+                    <a:prstGeom prst="rect">
+                      <a:avLst/>
+                    </a:prstGeom>
+                  </pic:spPr>
+                </pic:pic>
+              </a:graphicData>
+            </a:graphic>
+          </wp:inline>
+        </w:drawing>
+      </w:r>
+    </w:p>
+    <w:p>
+      <w:pPr>
+        <w:spacing w:after="0"/>
+        <w:rPr>
+          <w:sz w:val="24"/>
+          <w:szCs w:val="24"/>
+        </w:rPr>
+      </w:pPr>
+      <w:r>
+        <w:rPr>
+          <w:sz w:val="24"/>
+          <w:szCs w:val="24"/>
+        </w:rPr>
+        <w:t>For t</w:t>
+      </w:r>
+      <w:r>
+        <w:rPr>
+          <w:sz w:val="24"/>
+          <w:szCs w:val="24"/>
+        </w:rPr>
+        <w:t>he function switches</w:t>
+      </w:r>
+      <w:r>
+        <w:rPr>
+          <w:sz w:val="24"/>
+          <w:szCs w:val="24"/>
+        </w:rPr>
+        <w:t xml:space="preserve"> we use the Arduino’s internal pull-up resistors and just switch GND to the appropriate digital input</w:t>
+      </w:r>
+      <w:r>
+        <w:rPr>
+          <w:sz w:val="24"/>
+          <w:szCs w:val="24"/>
+        </w:rPr>
+        <w:t>. These are momentary SPDT (On)-Off-(On) switches</w:t>
+      </w:r>
+      <w:r>
+        <w:rPr>
+          <w:sz w:val="24"/>
+          <w:szCs w:val="24"/>
+        </w:rPr>
+        <w:t xml:space="preserve">. For example, the EXAMINE/EXAMINE </w:t>
+      </w:r>
+      <w:r>
+        <w:rPr>
+          <w:sz w:val="24"/>
+          <w:szCs w:val="24"/>
+        </w:rPr>
+        <w:t>NEXT</w:t>
+      </w:r>
+      <w:r>
+        <w:rPr>
+          <w:sz w:val="24"/>
+          <w:szCs w:val="24"/>
+        </w:rPr>
+        <w:t xml:space="preserve"> switch is connected like this:</w:t>
+      </w:r>
+    </w:p>
+    <w:p>
+      <w:pPr>
+        <w:jc w:val="center"/>
+        <w:rPr>
+          <w:sz w:val="24"/>
+          <w:szCs w:val="24"/>
+        </w:rPr>
+      </w:pPr>
+      <w:r>
+        <w:rPr>
+          <w:noProof/>
+        </w:rPr>
+        <w:drawing>
+          <wp:inline distT="0" distB="0" distL="0" distR="0" wp14:anchorId="2C17BE60" wp14:editId="40A7E46B">
+            <wp:extent cx="1145521" cy="552450"/>
+            <wp:effectExtent l="0" t="0" r="0" b="0"/>
+            <wp:docPr id="4" name="Picture 4"/>
+            <wp:cNvGraphicFramePr>
+              <a:graphicFrameLocks xmlns:a="http://schemas.openxmlformats.org/drawingml/2006/main" noChangeAspect="1"/>
+            </wp:cNvGraphicFramePr>
+            <a:graphic xmlns:a="http://schemas.openxmlformats.org/drawingml/2006/main">
+              <a:graphicData uri="http://schemas.openxmlformats.org/drawingml/2006/picture">
+                <pic:pic xmlns:pic="http://schemas.openxmlformats.org/drawingml/2006/picture">
+                  <pic:nvPicPr>
+                    <pic:cNvPr id="1" name=""/>
+                    <pic:cNvPicPr/>
+                  </pic:nvPicPr>
+                  <pic:blipFill>
+                    <a:blip r:embed="rId30"/>
+                    <a:stretch>
+                      <a:fillRect/>
+                    </a:stretch>
+                  </pic:blipFill>
+                  <pic:spPr>
+                    <a:xfrm>
+                      <a:off x="0" y="0"/>
                       <a:ext cx="1150142" cy="554679"/>
                     </a:xfrm>
                     <a:prstGeom prst="rect">
@@ -31328,7 +31523,7 @@
                     <pic:cNvPicPr/>
                   </pic:nvPicPr>
                   <pic:blipFill>
-                    <a:blip r:embed="rId30"/>
+                    <a:blip r:embed="rId31"/>
                     <a:stretch>
                       <a:fillRect/>
                     </a:stretch>
@@ -42361,7 +42556,7 @@
                     <pic:cNvPicPr/>
                   </pic:nvPicPr>
                   <pic:blipFill>
-                    <a:blip r:embed="rId31"/>
+                    <a:blip r:embed="rId32"/>
                     <a:stretch>
                       <a:fillRect/>
                     </a:stretch>
@@ -42546,7 +42741,7 @@
                     <pic:cNvPicPr/>
                   </pic:nvPicPr>
                   <pic:blipFill>
-                    <a:blip r:embed="rId32"/>
+                    <a:blip r:embed="rId33"/>
                     <a:stretch>
                       <a:fillRect/>
                     </a:stretch>
@@ -53713,7 +53908,7 @@
                     <pic:cNvPicPr/>
                   </pic:nvPicPr>
                   <pic:blipFill>
-                    <a:blip r:embed="rId33"/>
+                    <a:blip r:embed="rId34"/>
                     <a:stretch>
                       <a:fillRect/>
                     </a:stretch>
@@ -53782,7 +53977,7 @@
       </w:r>
     </w:p>
     <w:sectPr>
-      <w:footerReference w:type="default" r:id="rId34"/>
+      <w:footerReference w:type="default" r:id="rId35"/>
       <w:pgSz w:w="12240" w:h="15840"/>
       <w:pgMar w:top="720" w:right="1440" w:bottom="720" w:left="720" w:header="144" w:footer="144" w:gutter="0"/>
       <w:pgNumType w:fmt="numberInDash"/>
@@ -60914,7 +61109,7 @@
 </file>
 
 <file path=customXml/itemProps1.xml><?xml version="1.0" encoding="utf-8"?>
-<ds:datastoreItem xmlns:ds="http://schemas.openxmlformats.org/officeDocument/2006/customXml" ds:itemID="{B3A0ABB3-8AF4-4453-AB8B-9139A77FF36A}">
+<ds:datastoreItem xmlns:ds="http://schemas.openxmlformats.org/officeDocument/2006/customXml" ds:itemID="{4BA76070-9ADC-4CC4-B410-4461B467EA9E}">
   <ds:schemaRefs>
     <ds:schemaRef ds:uri="http://schemas.openxmlformats.org/officeDocument/2006/bibliography"/>
   </ds:schemaRefs>

</xml_diff>

<commit_message>
Fixed typo, added note that assembly examples not included if Z80 support it enabled.
</commit_message>
<xml_diff>
--- a/Documentation.docx
+++ b/Documentation.docx
@@ -4652,7 +4652,30 @@
         <w:t>ly</w:t>
       </w:r>
       <w:r>
-        <w:t xml:space="preserve"> examples:</w:t>
+        <w:t xml:space="preserve"> examples</w:t>
+      </w:r>
+      <w:r>
+        <w:t xml:space="preserve"> </w:t>
+      </w:r>
+      <w:r>
+        <w:t>(</w:t>
+      </w:r>
+      <w:r>
+        <w:t xml:space="preserve">assembly examples </w:t>
+      </w:r>
+      <w:bookmarkStart w:id="4" w:name="_GoBack"/>
+      <w:bookmarkEnd w:id="4"/>
+      <w:r>
+        <w:rPr>
+          <w:b/>
+        </w:rPr>
+        <w:t>not</w:t>
+      </w:r>
+      <w:r>
+        <w:t xml:space="preserve"> included if Z80 support is enabled)</w:t>
+      </w:r>
+      <w:r>
+        <w:t>:</w:t>
       </w:r>
     </w:p>
     <w:p>
@@ -4667,13 +4690,22 @@
         <w:t xml:space="preserve">SW7 </w:t>
       </w:r>
       <w:r>
-        <w:t>up: BASIC</w:t>
+        <w:t>down</w:t>
+      </w:r>
+      <w:r>
+        <w:t>: BASIC</w:t>
       </w:r>
       <w:r>
         <w:t xml:space="preserve"> example</w:t>
       </w:r>
       <w:r>
-        <w:t>, SW7 down assembly</w:t>
+        <w:t xml:space="preserve">, SW7 </w:t>
+      </w:r>
+      <w:r>
+        <w:t>up</w:t>
+      </w:r>
+      <w:r>
+        <w:t xml:space="preserve"> assembly</w:t>
       </w:r>
       <w:r>
         <w:t xml:space="preserve"> example</w:t>
@@ -5340,12 +5372,12 @@
       <w:r>
         <w:br w:type="page"/>
       </w:r>
-      <w:bookmarkStart w:id="4" w:name="_Toc518836783"/>
+      <w:bookmarkStart w:id="5" w:name="_Toc518836783"/>
       <w:r>
         <w:lastRenderedPageBreak/>
         <w:t>Serial ports</w:t>
       </w:r>
-      <w:bookmarkEnd w:id="4"/>
+      <w:bookmarkEnd w:id="5"/>
     </w:p>
     <w:p>
       <w:pPr>
@@ -6843,8 +6875,8 @@
       <w:pPr>
         <w:pStyle w:val="Heading1"/>
       </w:pPr>
-      <w:bookmarkStart w:id="5" w:name="_Toc518836784"/>
-      <w:bookmarkStart w:id="6" w:name="_Hlk496476229"/>
+      <w:bookmarkStart w:id="6" w:name="_Toc518836784"/>
+      <w:bookmarkStart w:id="7" w:name="_Hlk496476229"/>
       <w:r>
         <w:lastRenderedPageBreak/>
         <w:t xml:space="preserve">Interacting with </w:t>
@@ -6855,9 +6887,9 @@
       <w:r>
         <w:t xml:space="preserve"> via a terminal</w:t>
       </w:r>
-      <w:bookmarkEnd w:id="5"/>
-    </w:p>
-    <w:bookmarkEnd w:id="6"/>
+      <w:bookmarkEnd w:id="6"/>
+    </w:p>
+    <w:bookmarkEnd w:id="7"/>
     <w:p>
       <w:r>
         <w:t xml:space="preserve">The main way to interact with programs on the Altair is via a </w:t>
@@ -7437,11 +7469,11 @@
       <w:pPr>
         <w:pStyle w:val="Heading1"/>
       </w:pPr>
-      <w:bookmarkStart w:id="7" w:name="_Toc518836785"/>
+      <w:bookmarkStart w:id="8" w:name="_Toc518836785"/>
       <w:r>
         <w:t>Printer Emulation</w:t>
       </w:r>
-      <w:bookmarkEnd w:id="7"/>
+      <w:bookmarkEnd w:id="8"/>
     </w:p>
     <w:p>
       <w:pPr>
@@ -7520,12 +7552,12 @@
       <w:pPr>
         <w:pStyle w:val="Heading1"/>
       </w:pPr>
-      <w:bookmarkStart w:id="8" w:name="_Toc518836786"/>
+      <w:bookmarkStart w:id="9" w:name="_Toc518836786"/>
       <w:r>
         <w:lastRenderedPageBreak/>
         <w:t>Disk Drive Support</w:t>
       </w:r>
-      <w:bookmarkEnd w:id="8"/>
+      <w:bookmarkEnd w:id="9"/>
     </w:p>
     <w:p>
       <w:r>
@@ -7918,12 +7950,12 @@
       <w:pPr>
         <w:pStyle w:val="Heading1"/>
       </w:pPr>
-      <w:bookmarkStart w:id="9" w:name="_Toc518836787"/>
+      <w:bookmarkStart w:id="10" w:name="_Toc518836787"/>
       <w:r>
         <w:lastRenderedPageBreak/>
         <w:t>Hard Disk Support</w:t>
       </w:r>
-      <w:bookmarkEnd w:id="9"/>
+      <w:bookmarkEnd w:id="10"/>
     </w:p>
     <w:p>
       <w:r>
@@ -8493,7 +8525,7 @@
           <w:numId w:val="35"/>
         </w:numPr>
       </w:pPr>
-      <w:bookmarkStart w:id="10" w:name="_Hlk509950764"/>
+      <w:bookmarkStart w:id="11" w:name="_Hlk509950764"/>
       <w:r>
         <w:t xml:space="preserve">This will install the </w:t>
       </w:r>
@@ -8523,13 +8555,13 @@
       <w:pPr>
         <w:pStyle w:val="Heading1"/>
       </w:pPr>
-      <w:bookmarkStart w:id="11" w:name="_Toc518836788"/>
-      <w:bookmarkEnd w:id="10"/>
+      <w:bookmarkStart w:id="12" w:name="_Toc518836788"/>
+      <w:bookmarkEnd w:id="11"/>
       <w:r>
         <w:lastRenderedPageBreak/>
         <w:t>Cromemco Dazzler Support</w:t>
       </w:r>
-      <w:bookmarkEnd w:id="11"/>
+      <w:bookmarkEnd w:id="12"/>
     </w:p>
     <w:p>
       <w:r>
@@ -9155,7 +9187,7 @@
       <w:pPr>
         <w:pStyle w:val="Heading1"/>
       </w:pPr>
-      <w:bookmarkStart w:id="12" w:name="_Toc518836789"/>
+      <w:bookmarkStart w:id="13" w:name="_Toc518836789"/>
       <w:r>
         <w:lastRenderedPageBreak/>
         <w:t>Processor Technolo</w:t>
@@ -9166,7 +9198,7 @@
       <w:r>
         <w:t>y VDM-1 Support</w:t>
       </w:r>
-      <w:bookmarkEnd w:id="12"/>
+      <w:bookmarkEnd w:id="13"/>
     </w:p>
     <w:p>
       <w:pPr>
@@ -9770,8 +9802,6 @@
         </w:rPr>
         <w:t xml:space="preserve">keyboard connected to the </w:t>
       </w:r>
-      <w:bookmarkStart w:id="13" w:name="_GoBack"/>
-      <w:bookmarkEnd w:id="13"/>
       <w:r>
         <w:rPr>
           <w:rFonts w:cstheme="minorHAnsi"/>
@@ -18889,9 +18919,8 @@
           <w:szCs w:val="20"/>
         </w:rPr>
         <w:br/>
-        <w:t xml:space="preserve">[AUX2 up =&gt; start </w:t>
-      </w:r>
-      <w:proofErr w:type="spellStart"/>
+        <w:t>[AUX2 up =&gt; start captur</w:t>
+      </w:r>
       <w:r>
         <w:rPr>
           <w:rFonts w:cs="Helvetica"/>
@@ -18900,9 +18929,8 @@
           <w:sz w:val="20"/>
           <w:szCs w:val="20"/>
         </w:rPr>
-        <w:t>captur</w:t>
-      </w:r>
-      <w:proofErr w:type="spellEnd"/>
+        <w:t>e</w:t>
+      </w:r>
       <w:r>
         <w:rPr>
           <w:rFonts w:cs="Helvetica"/>
@@ -21397,6 +21425,28 @@
           <w:szCs w:val="28"/>
         </w:rPr>
         <w:t>Additional Notes</w:t>
+      </w:r>
+    </w:p>
+    <w:p>
+      <w:pPr>
+        <w:pStyle w:val="ListParagraph"/>
+        <w:numPr>
+          <w:ilvl w:val="0"/>
+          <w:numId w:val="29"/>
+        </w:numPr>
+        <w:autoSpaceDE w:val="0"/>
+        <w:autoSpaceDN w:val="0"/>
+        <w:adjustRightInd w:val="0"/>
+        <w:spacing w:after="0" w:line="240" w:lineRule="auto"/>
+        <w:rPr>
+          <w:rFonts w:cs="Helvetica"/>
+        </w:rPr>
+      </w:pPr>
+      <w:r>
+        <w:rPr>
+          <w:rFonts w:cs="Helvetica"/>
+        </w:rPr>
+        <w:t>For space reasons the assembly examples (see below) are NOT included if Z80 support is enabled.</w:t>
       </w:r>
     </w:p>
     <w:p>
@@ -22174,7 +22224,23 @@
           <w:sz w:val="20"/>
           <w:szCs w:val="20"/>
         </w:rPr>
-        <w:t>runs DMP example directly from assembler</w:t>
+        <w:t>runs D</w:t>
+      </w:r>
+      <w:r>
+        <w:rPr>
+          <w:rFonts w:cs="Helvetica"/>
+          <w:sz w:val="20"/>
+          <w:szCs w:val="20"/>
+        </w:rPr>
+        <w:t>U</w:t>
+      </w:r>
+      <w:r>
+        <w:rPr>
+          <w:rFonts w:cs="Helvetica"/>
+          <w:sz w:val="20"/>
+          <w:szCs w:val="20"/>
+        </w:rPr>
+        <w:t>MP example directly from assembler</w:t>
       </w:r>
     </w:p>
     <w:p>
@@ -23044,6 +23110,7 @@
           <w:sz w:val="20"/>
           <w:szCs w:val="20"/>
         </w:rPr>
+        <w:lastRenderedPageBreak/>
         <w:t>14</w:t>
       </w:r>
       <w:r>
@@ -23082,7 +23149,6 @@
           <w:sz w:val="20"/>
           <w:szCs w:val="20"/>
         </w:rPr>
-        <w:lastRenderedPageBreak/>
         <w:t>[CTRL-Z</w:t>
       </w:r>
       <w:r>
@@ -61109,7 +61175,7 @@
 </file>
 
 <file path=customXml/itemProps1.xml><?xml version="1.0" encoding="utf-8"?>
-<ds:datastoreItem xmlns:ds="http://schemas.openxmlformats.org/officeDocument/2006/customXml" ds:itemID="{4BA76070-9ADC-4CC4-B410-4461B467EA9E}">
+<ds:datastoreItem xmlns:ds="http://schemas.openxmlformats.org/officeDocument/2006/customXml" ds:itemID="{8D5DB040-C5CB-4F91-8C23-94D625A2995F}">
   <ds:schemaRefs>
     <ds:schemaRef ds:uri="http://schemas.openxmlformats.org/officeDocument/2006/bibliography"/>
   </ds:schemaRefs>

</xml_diff>

<commit_message>
Added compile time switches to change the simulator's behavior slightly in order to allow using the address/data bus to connect external devices. For more information see the documentation. This does NOT provide S100 bus compatibility (not possible for the simulator).
</commit_message>
<xml_diff>
--- a/Documentation.docx
+++ b/Documentation.docx
@@ -237,7 +237,7 @@
         </w:rPr>
         <w:fldChar w:fldCharType="separate"/>
       </w:r>
-      <w:hyperlink w:anchor="_Toc518836779" w:history="1">
+      <w:hyperlink w:anchor="_Toc522810714" w:history="1">
         <w:r>
           <w:rPr>
             <w:rStyle w:val="Hyperlink"/>
@@ -264,7 +264,7 @@
             <w:noProof/>
             <w:webHidden/>
           </w:rPr>
-          <w:instrText xml:space="preserve"> PAGEREF _Toc518836779 \h </w:instrText>
+          <w:instrText xml:space="preserve"> PAGEREF _Toc522810714 \h </w:instrText>
         </w:r>
         <w:r>
           <w:rPr>
@@ -306,7 +306,7 @@
           <w:noProof/>
         </w:rPr>
       </w:pPr>
-      <w:hyperlink w:anchor="_Toc518836780" w:history="1">
+      <w:hyperlink w:anchor="_Toc522810715" w:history="1">
         <w:r>
           <w:rPr>
             <w:rStyle w:val="Hyperlink"/>
@@ -333,7 +333,7 @@
             <w:noProof/>
             <w:webHidden/>
           </w:rPr>
-          <w:instrText xml:space="preserve"> PAGEREF _Toc518836780 \h </w:instrText>
+          <w:instrText xml:space="preserve"> PAGEREF _Toc522810715 \h </w:instrText>
         </w:r>
         <w:r>
           <w:rPr>
@@ -375,7 +375,7 @@
           <w:noProof/>
         </w:rPr>
       </w:pPr>
-      <w:hyperlink w:anchor="_Toc518836781" w:history="1">
+      <w:hyperlink w:anchor="_Toc522810716" w:history="1">
         <w:r>
           <w:rPr>
             <w:rStyle w:val="Hyperlink"/>
@@ -402,7 +402,7 @@
             <w:noProof/>
             <w:webHidden/>
           </w:rPr>
-          <w:instrText xml:space="preserve"> PAGEREF _Toc518836781 \h </w:instrText>
+          <w:instrText xml:space="preserve"> PAGEREF _Toc522810716 \h </w:instrText>
         </w:r>
         <w:r>
           <w:rPr>
@@ -444,7 +444,7 @@
           <w:noProof/>
         </w:rPr>
       </w:pPr>
-      <w:hyperlink w:anchor="_Toc518836782" w:history="1">
+      <w:hyperlink w:anchor="_Toc522810717" w:history="1">
         <w:r>
           <w:rPr>
             <w:rStyle w:val="Hyperlink"/>
@@ -471,7 +471,7 @@
             <w:noProof/>
             <w:webHidden/>
           </w:rPr>
-          <w:instrText xml:space="preserve"> PAGEREF _Toc518836782 \h </w:instrText>
+          <w:instrText xml:space="preserve"> PAGEREF _Toc522810717 \h </w:instrText>
         </w:r>
         <w:r>
           <w:rPr>
@@ -513,7 +513,7 @@
           <w:noProof/>
         </w:rPr>
       </w:pPr>
-      <w:hyperlink w:anchor="_Toc518836783" w:history="1">
+      <w:hyperlink w:anchor="_Toc522810718" w:history="1">
         <w:r>
           <w:rPr>
             <w:rStyle w:val="Hyperlink"/>
@@ -540,7 +540,7 @@
             <w:noProof/>
             <w:webHidden/>
           </w:rPr>
-          <w:instrText xml:space="preserve"> PAGEREF _Toc518836783 \h </w:instrText>
+          <w:instrText xml:space="preserve"> PAGEREF _Toc522810718 \h </w:instrText>
         </w:r>
         <w:r>
           <w:rPr>
@@ -582,7 +582,7 @@
           <w:noProof/>
         </w:rPr>
       </w:pPr>
-      <w:hyperlink w:anchor="_Toc518836784" w:history="1">
+      <w:hyperlink w:anchor="_Toc522810719" w:history="1">
         <w:r>
           <w:rPr>
             <w:rStyle w:val="Hyperlink"/>
@@ -609,7 +609,7 @@
             <w:noProof/>
             <w:webHidden/>
           </w:rPr>
-          <w:instrText xml:space="preserve"> PAGEREF _Toc518836784 \h </w:instrText>
+          <w:instrText xml:space="preserve"> PAGEREF _Toc522810719 \h </w:instrText>
         </w:r>
         <w:r>
           <w:rPr>
@@ -651,7 +651,7 @@
           <w:noProof/>
         </w:rPr>
       </w:pPr>
-      <w:hyperlink w:anchor="_Toc518836785" w:history="1">
+      <w:hyperlink w:anchor="_Toc522810720" w:history="1">
         <w:r>
           <w:rPr>
             <w:rStyle w:val="Hyperlink"/>
@@ -678,7 +678,7 @@
             <w:noProof/>
             <w:webHidden/>
           </w:rPr>
-          <w:instrText xml:space="preserve"> PAGEREF _Toc518836785 \h </w:instrText>
+          <w:instrText xml:space="preserve"> PAGEREF _Toc522810720 \h </w:instrText>
         </w:r>
         <w:r>
           <w:rPr>
@@ -720,7 +720,7 @@
           <w:noProof/>
         </w:rPr>
       </w:pPr>
-      <w:hyperlink w:anchor="_Toc518836786" w:history="1">
+      <w:hyperlink w:anchor="_Toc522810721" w:history="1">
         <w:r>
           <w:rPr>
             <w:rStyle w:val="Hyperlink"/>
@@ -747,7 +747,7 @@
             <w:noProof/>
             <w:webHidden/>
           </w:rPr>
-          <w:instrText xml:space="preserve"> PAGEREF _Toc518836786 \h </w:instrText>
+          <w:instrText xml:space="preserve"> PAGEREF _Toc522810721 \h </w:instrText>
         </w:r>
         <w:r>
           <w:rPr>
@@ -789,7 +789,7 @@
           <w:noProof/>
         </w:rPr>
       </w:pPr>
-      <w:hyperlink w:anchor="_Toc518836787" w:history="1">
+      <w:hyperlink w:anchor="_Toc522810722" w:history="1">
         <w:r>
           <w:rPr>
             <w:rStyle w:val="Hyperlink"/>
@@ -816,7 +816,7 @@
             <w:noProof/>
             <w:webHidden/>
           </w:rPr>
-          <w:instrText xml:space="preserve"> PAGEREF _Toc518836787 \h </w:instrText>
+          <w:instrText xml:space="preserve"> PAGEREF _Toc522810722 \h </w:instrText>
         </w:r>
         <w:r>
           <w:rPr>
@@ -858,7 +858,7 @@
           <w:noProof/>
         </w:rPr>
       </w:pPr>
-      <w:hyperlink w:anchor="_Toc518836788" w:history="1">
+      <w:hyperlink w:anchor="_Toc522810723" w:history="1">
         <w:r>
           <w:rPr>
             <w:rStyle w:val="Hyperlink"/>
@@ -885,7 +885,7 @@
             <w:noProof/>
             <w:webHidden/>
           </w:rPr>
-          <w:instrText xml:space="preserve"> PAGEREF _Toc518836788 \h </w:instrText>
+          <w:instrText xml:space="preserve"> PAGEREF _Toc522810723 \h </w:instrText>
         </w:r>
         <w:r>
           <w:rPr>
@@ -927,7 +927,7 @@
           <w:noProof/>
         </w:rPr>
       </w:pPr>
-      <w:hyperlink w:anchor="_Toc518836789" w:history="1">
+      <w:hyperlink w:anchor="_Toc522810724" w:history="1">
         <w:r>
           <w:rPr>
             <w:rStyle w:val="Hyperlink"/>
@@ -954,7 +954,7 @@
             <w:noProof/>
             <w:webHidden/>
           </w:rPr>
-          <w:instrText xml:space="preserve"> PAGEREF _Toc518836789 \h </w:instrText>
+          <w:instrText xml:space="preserve"> PAGEREF _Toc522810724 \h </w:instrText>
         </w:r>
         <w:r>
           <w:rPr>
@@ -996,7 +996,7 @@
           <w:noProof/>
         </w:rPr>
       </w:pPr>
-      <w:hyperlink w:anchor="_Toc518836790" w:history="1">
+      <w:hyperlink w:anchor="_Toc522810725" w:history="1">
         <w:r>
           <w:rPr>
             <w:rStyle w:val="Hyperlink"/>
@@ -1023,7 +1023,7 @@
             <w:noProof/>
             <w:webHidden/>
           </w:rPr>
-          <w:instrText xml:space="preserve"> PAGEREF _Toc518836790 \h </w:instrText>
+          <w:instrText xml:space="preserve"> PAGEREF _Toc522810725 \h </w:instrText>
         </w:r>
         <w:r>
           <w:rPr>
@@ -1065,7 +1065,7 @@
           <w:noProof/>
         </w:rPr>
       </w:pPr>
-      <w:hyperlink w:anchor="_Toc518836791" w:history="1">
+      <w:hyperlink w:anchor="_Toc522810726" w:history="1">
         <w:r>
           <w:rPr>
             <w:rStyle w:val="Hyperlink"/>
@@ -1092,7 +1092,7 @@
             <w:noProof/>
             <w:webHidden/>
           </w:rPr>
-          <w:instrText xml:space="preserve"> PAGEREF _Toc518836791 \h </w:instrText>
+          <w:instrText xml:space="preserve"> PAGEREF _Toc522810726 \h </w:instrText>
         </w:r>
         <w:r>
           <w:rPr>
@@ -1134,7 +1134,7 @@
           <w:noProof/>
         </w:rPr>
       </w:pPr>
-      <w:hyperlink w:anchor="_Toc518836792" w:history="1">
+      <w:hyperlink w:anchor="_Toc522810727" w:history="1">
         <w:r>
           <w:rPr>
             <w:rStyle w:val="Hyperlink"/>
@@ -1161,7 +1161,7 @@
             <w:noProof/>
             <w:webHidden/>
           </w:rPr>
-          <w:instrText xml:space="preserve"> PAGEREF _Toc518836792 \h </w:instrText>
+          <w:instrText xml:space="preserve"> PAGEREF _Toc522810727 \h </w:instrText>
         </w:r>
         <w:r>
           <w:rPr>
@@ -1203,7 +1203,7 @@
           <w:noProof/>
         </w:rPr>
       </w:pPr>
-      <w:hyperlink w:anchor="_Toc518836793" w:history="1">
+      <w:hyperlink w:anchor="_Toc522810728" w:history="1">
         <w:r>
           <w:rPr>
             <w:rStyle w:val="Hyperlink"/>
@@ -1230,7 +1230,7 @@
             <w:noProof/>
             <w:webHidden/>
           </w:rPr>
-          <w:instrText xml:space="preserve"> PAGEREF _Toc518836793 \h </w:instrText>
+          <w:instrText xml:space="preserve"> PAGEREF _Toc522810728 \h </w:instrText>
         </w:r>
         <w:r>
           <w:rPr>
@@ -1272,7 +1272,7 @@
           <w:noProof/>
         </w:rPr>
       </w:pPr>
-      <w:hyperlink w:anchor="_Toc518836794" w:history="1">
+      <w:hyperlink w:anchor="_Toc522810729" w:history="1">
         <w:r>
           <w:rPr>
             <w:rStyle w:val="Hyperlink"/>
@@ -1299,7 +1299,7 @@
             <w:noProof/>
             <w:webHidden/>
           </w:rPr>
-          <w:instrText xml:space="preserve"> PAGEREF _Toc518836794 \h </w:instrText>
+          <w:instrText xml:space="preserve"> PAGEREF _Toc522810729 \h </w:instrText>
         </w:r>
         <w:r>
           <w:rPr>
@@ -1341,7 +1341,7 @@
           <w:noProof/>
         </w:rPr>
       </w:pPr>
-      <w:hyperlink w:anchor="_Toc518836795" w:history="1">
+      <w:hyperlink w:anchor="_Toc522810730" w:history="1">
         <w:r>
           <w:rPr>
             <w:rStyle w:val="Hyperlink"/>
@@ -1368,7 +1368,7 @@
             <w:noProof/>
             <w:webHidden/>
           </w:rPr>
-          <w:instrText xml:space="preserve"> PAGEREF _Toc518836795 \h </w:instrText>
+          <w:instrText xml:space="preserve"> PAGEREF _Toc522810730 \h </w:instrText>
         </w:r>
         <w:r>
           <w:rPr>
@@ -1410,7 +1410,7 @@
           <w:noProof/>
         </w:rPr>
       </w:pPr>
-      <w:hyperlink w:anchor="_Toc518836796" w:history="1">
+      <w:hyperlink w:anchor="_Toc522810731" w:history="1">
         <w:r>
           <w:rPr>
             <w:rStyle w:val="Hyperlink"/>
@@ -1437,7 +1437,7 @@
             <w:noProof/>
             <w:webHidden/>
           </w:rPr>
-          <w:instrText xml:space="preserve"> PAGEREF _Toc518836796 \h </w:instrText>
+          <w:instrText xml:space="preserve"> PAGEREF _Toc522810731 \h </w:instrText>
         </w:r>
         <w:r>
           <w:rPr>
@@ -1479,7 +1479,7 @@
           <w:noProof/>
         </w:rPr>
       </w:pPr>
-      <w:hyperlink w:anchor="_Toc518836797" w:history="1">
+      <w:hyperlink w:anchor="_Toc522810732" w:history="1">
         <w:r>
           <w:rPr>
             <w:rStyle w:val="Hyperlink"/>
@@ -1506,7 +1506,7 @@
             <w:noProof/>
             <w:webHidden/>
           </w:rPr>
-          <w:instrText xml:space="preserve"> PAGEREF _Toc518836797 \h </w:instrText>
+          <w:instrText xml:space="preserve"> PAGEREF _Toc522810732 \h </w:instrText>
         </w:r>
         <w:r>
           <w:rPr>
@@ -1548,13 +1548,13 @@
           <w:noProof/>
         </w:rPr>
       </w:pPr>
-      <w:hyperlink w:anchor="_Toc518836798" w:history="1">
+      <w:hyperlink w:anchor="_Toc522810733" w:history="1">
         <w:r>
           <w:rPr>
             <w:rStyle w:val="Hyperlink"/>
             <w:noProof/>
           </w:rPr>
-          <w:t>8080 Instruction Set</w:t>
+          <w:t>Interfacing external hardware via data/address buses</w:t>
         </w:r>
         <w:r>
           <w:rPr>
@@ -1575,7 +1575,7 @@
             <w:noProof/>
             <w:webHidden/>
           </w:rPr>
-          <w:instrText xml:space="preserve"> PAGEREF _Toc518836798 \h </w:instrText>
+          <w:instrText xml:space="preserve"> PAGEREF _Toc522810733 \h </w:instrText>
         </w:r>
         <w:r>
           <w:rPr>
@@ -1617,7 +1617,76 @@
           <w:noProof/>
         </w:rPr>
       </w:pPr>
-      <w:hyperlink w:anchor="_Toc518836799" w:history="1">
+      <w:hyperlink w:anchor="_Toc522810734" w:history="1">
+        <w:r>
+          <w:rPr>
+            <w:rStyle w:val="Hyperlink"/>
+            <w:noProof/>
+          </w:rPr>
+          <w:t>8080 Instruction Set</w:t>
+        </w:r>
+        <w:r>
+          <w:rPr>
+            <w:noProof/>
+            <w:webHidden/>
+          </w:rPr>
+          <w:tab/>
+        </w:r>
+        <w:r>
+          <w:rPr>
+            <w:noProof/>
+            <w:webHidden/>
+          </w:rPr>
+          <w:fldChar w:fldCharType="begin"/>
+        </w:r>
+        <w:r>
+          <w:rPr>
+            <w:noProof/>
+            <w:webHidden/>
+          </w:rPr>
+          <w:instrText xml:space="preserve"> PAGEREF _Toc522810734 \h </w:instrText>
+        </w:r>
+        <w:r>
+          <w:rPr>
+            <w:noProof/>
+            <w:webHidden/>
+          </w:rPr>
+        </w:r>
+        <w:r>
+          <w:rPr>
+            <w:noProof/>
+            <w:webHidden/>
+          </w:rPr>
+          <w:fldChar w:fldCharType="separate"/>
+        </w:r>
+        <w:r>
+          <w:rPr>
+            <w:noProof/>
+            <w:webHidden/>
+          </w:rPr>
+          <w:t>- 33 -</w:t>
+        </w:r>
+        <w:r>
+          <w:rPr>
+            <w:noProof/>
+            <w:webHidden/>
+          </w:rPr>
+          <w:fldChar w:fldCharType="end"/>
+        </w:r>
+      </w:hyperlink>
+    </w:p>
+    <w:p>
+      <w:pPr>
+        <w:pStyle w:val="TOC1"/>
+        <w:tabs>
+          <w:tab w:val="right" w:leader="dot" w:pos="10070"/>
+        </w:tabs>
+        <w:rPr>
+          <w:rFonts w:eastAsiaTheme="minorEastAsia"/>
+          <w:noProof/>
+        </w:rPr>
+      </w:pPr>
+      <w:hyperlink w:anchor="_Toc522810735" w:history="1">
         <w:r>
           <w:rPr>
             <w:rStyle w:val="Hyperlink"/>
@@ -1644,76 +1713,7 @@
             <w:noProof/>
             <w:webHidden/>
           </w:rPr>
-          <w:instrText xml:space="preserve"> PAGEREF _Toc518836799 \h </w:instrText>
-        </w:r>
-        <w:r>
-          <w:rPr>
-            <w:noProof/>
-            <w:webHidden/>
-          </w:rPr>
-        </w:r>
-        <w:r>
-          <w:rPr>
-            <w:noProof/>
-            <w:webHidden/>
-          </w:rPr>
-          <w:fldChar w:fldCharType="separate"/>
-        </w:r>
-        <w:r>
-          <w:rPr>
-            <w:noProof/>
-            <w:webHidden/>
-          </w:rPr>
-          <w:t>- 35 -</w:t>
-        </w:r>
-        <w:r>
-          <w:rPr>
-            <w:noProof/>
-            <w:webHidden/>
-          </w:rPr>
-          <w:fldChar w:fldCharType="end"/>
-        </w:r>
-      </w:hyperlink>
-    </w:p>
-    <w:p>
-      <w:pPr>
-        <w:pStyle w:val="TOC1"/>
-        <w:tabs>
-          <w:tab w:val="right" w:leader="dot" w:pos="10070"/>
-        </w:tabs>
-        <w:rPr>
-          <w:rFonts w:eastAsiaTheme="minorEastAsia"/>
-          <w:noProof/>
-        </w:rPr>
-      </w:pPr>
-      <w:hyperlink w:anchor="_Toc518836800" w:history="1">
-        <w:r>
-          <w:rPr>
-            <w:rStyle w:val="Hyperlink"/>
-            <w:noProof/>
-          </w:rPr>
-          <w:t>Pin Mapping for Arduino Mega 2560</w:t>
-        </w:r>
-        <w:r>
-          <w:rPr>
-            <w:noProof/>
-            <w:webHidden/>
-          </w:rPr>
-          <w:tab/>
-        </w:r>
-        <w:r>
-          <w:rPr>
-            <w:noProof/>
-            <w:webHidden/>
-          </w:rPr>
-          <w:fldChar w:fldCharType="begin"/>
-        </w:r>
-        <w:r>
-          <w:rPr>
-            <w:noProof/>
-            <w:webHidden/>
-          </w:rPr>
-          <w:instrText xml:space="preserve"> PAGEREF _Toc518836800 \h </w:instrText>
+          <w:instrText xml:space="preserve"> PAGEREF _Toc522810735 \h </w:instrText>
         </w:r>
         <w:r>
           <w:rPr>
@@ -1755,7 +1755,76 @@
           <w:noProof/>
         </w:rPr>
       </w:pPr>
-      <w:hyperlink w:anchor="_Toc518836801" w:history="1">
+      <w:hyperlink w:anchor="_Toc522810736" w:history="1">
+        <w:r>
+          <w:rPr>
+            <w:rStyle w:val="Hyperlink"/>
+            <w:noProof/>
+          </w:rPr>
+          <w:t>Pin Mapping for Arduino Mega 2560</w:t>
+        </w:r>
+        <w:r>
+          <w:rPr>
+            <w:noProof/>
+            <w:webHidden/>
+          </w:rPr>
+          <w:tab/>
+        </w:r>
+        <w:r>
+          <w:rPr>
+            <w:noProof/>
+            <w:webHidden/>
+          </w:rPr>
+          <w:fldChar w:fldCharType="begin"/>
+        </w:r>
+        <w:r>
+          <w:rPr>
+            <w:noProof/>
+            <w:webHidden/>
+          </w:rPr>
+          <w:instrText xml:space="preserve"> PAGEREF _Toc522810736 \h </w:instrText>
+        </w:r>
+        <w:r>
+          <w:rPr>
+            <w:noProof/>
+            <w:webHidden/>
+          </w:rPr>
+        </w:r>
+        <w:r>
+          <w:rPr>
+            <w:noProof/>
+            <w:webHidden/>
+          </w:rPr>
+          <w:fldChar w:fldCharType="separate"/>
+        </w:r>
+        <w:r>
+          <w:rPr>
+            <w:noProof/>
+            <w:webHidden/>
+          </w:rPr>
+          <w:t>- 37 -</w:t>
+        </w:r>
+        <w:r>
+          <w:rPr>
+            <w:noProof/>
+            <w:webHidden/>
+          </w:rPr>
+          <w:fldChar w:fldCharType="end"/>
+        </w:r>
+      </w:hyperlink>
+    </w:p>
+    <w:p>
+      <w:pPr>
+        <w:pStyle w:val="TOC1"/>
+        <w:tabs>
+          <w:tab w:val="right" w:leader="dot" w:pos="10070"/>
+        </w:tabs>
+        <w:rPr>
+          <w:rFonts w:eastAsiaTheme="minorEastAsia"/>
+          <w:noProof/>
+        </w:rPr>
+      </w:pPr>
+      <w:hyperlink w:anchor="_Toc522810737" w:history="1">
         <w:r>
           <w:rPr>
             <w:rStyle w:val="Hyperlink"/>
@@ -1782,76 +1851,7 @@
             <w:noProof/>
             <w:webHidden/>
           </w:rPr>
-          <w:instrText xml:space="preserve"> PAGEREF _Toc518836801 \h </w:instrText>
-        </w:r>
-        <w:r>
-          <w:rPr>
-            <w:noProof/>
-            <w:webHidden/>
-          </w:rPr>
-        </w:r>
-        <w:r>
-          <w:rPr>
-            <w:noProof/>
-            <w:webHidden/>
-          </w:rPr>
-          <w:fldChar w:fldCharType="separate"/>
-        </w:r>
-        <w:r>
-          <w:rPr>
-            <w:noProof/>
-            <w:webHidden/>
-          </w:rPr>
-          <w:t>- 38 -</w:t>
-        </w:r>
-        <w:r>
-          <w:rPr>
-            <w:noProof/>
-            <w:webHidden/>
-          </w:rPr>
-          <w:fldChar w:fldCharType="end"/>
-        </w:r>
-      </w:hyperlink>
-    </w:p>
-    <w:p>
-      <w:pPr>
-        <w:pStyle w:val="TOC1"/>
-        <w:tabs>
-          <w:tab w:val="right" w:leader="dot" w:pos="10070"/>
-        </w:tabs>
-        <w:rPr>
-          <w:rFonts w:eastAsiaTheme="minorEastAsia"/>
-          <w:noProof/>
-        </w:rPr>
-      </w:pPr>
-      <w:hyperlink w:anchor="_Toc518836802" w:history="1">
-        <w:r>
-          <w:rPr>
-            <w:rStyle w:val="Hyperlink"/>
-            <w:noProof/>
-          </w:rPr>
-          <w:t>Pin Mapping for Arduino Due</w:t>
-        </w:r>
-        <w:r>
-          <w:rPr>
-            <w:noProof/>
-            <w:webHidden/>
-          </w:rPr>
-          <w:tab/>
-        </w:r>
-        <w:r>
-          <w:rPr>
-            <w:noProof/>
-            <w:webHidden/>
-          </w:rPr>
-          <w:fldChar w:fldCharType="begin"/>
-        </w:r>
-        <w:r>
-          <w:rPr>
-            <w:noProof/>
-            <w:webHidden/>
-          </w:rPr>
-          <w:instrText xml:space="preserve"> PAGEREF _Toc518836802 \h </w:instrText>
+          <w:instrText xml:space="preserve"> PAGEREF _Toc522810737 \h </w:instrText>
         </w:r>
         <w:r>
           <w:rPr>
@@ -1893,7 +1893,76 @@
           <w:noProof/>
         </w:rPr>
       </w:pPr>
-      <w:hyperlink w:anchor="_Toc518836803" w:history="1">
+      <w:hyperlink w:anchor="_Toc522810738" w:history="1">
+        <w:r>
+          <w:rPr>
+            <w:rStyle w:val="Hyperlink"/>
+            <w:noProof/>
+          </w:rPr>
+          <w:t>Pin Mapping for Arduino Due</w:t>
+        </w:r>
+        <w:r>
+          <w:rPr>
+            <w:noProof/>
+            <w:webHidden/>
+          </w:rPr>
+          <w:tab/>
+        </w:r>
+        <w:r>
+          <w:rPr>
+            <w:noProof/>
+            <w:webHidden/>
+          </w:rPr>
+          <w:fldChar w:fldCharType="begin"/>
+        </w:r>
+        <w:r>
+          <w:rPr>
+            <w:noProof/>
+            <w:webHidden/>
+          </w:rPr>
+          <w:instrText xml:space="preserve"> PAGEREF _Toc522810738 \h </w:instrText>
+        </w:r>
+        <w:r>
+          <w:rPr>
+            <w:noProof/>
+            <w:webHidden/>
+          </w:rPr>
+        </w:r>
+        <w:r>
+          <w:rPr>
+            <w:noProof/>
+            <w:webHidden/>
+          </w:rPr>
+          <w:fldChar w:fldCharType="separate"/>
+        </w:r>
+        <w:r>
+          <w:rPr>
+            <w:noProof/>
+            <w:webHidden/>
+          </w:rPr>
+          <w:t>- 40 -</w:t>
+        </w:r>
+        <w:r>
+          <w:rPr>
+            <w:noProof/>
+            <w:webHidden/>
+          </w:rPr>
+          <w:fldChar w:fldCharType="end"/>
+        </w:r>
+      </w:hyperlink>
+    </w:p>
+    <w:p>
+      <w:pPr>
+        <w:pStyle w:val="TOC1"/>
+        <w:tabs>
+          <w:tab w:val="right" w:leader="dot" w:pos="10070"/>
+        </w:tabs>
+        <w:rPr>
+          <w:rFonts w:eastAsiaTheme="minorEastAsia"/>
+          <w:noProof/>
+        </w:rPr>
+      </w:pPr>
+      <w:hyperlink w:anchor="_Toc522810739" w:history="1">
         <w:r>
           <w:rPr>
             <w:rStyle w:val="Hyperlink"/>
@@ -1920,7 +1989,7 @@
             <w:noProof/>
             <w:webHidden/>
           </w:rPr>
-          <w:instrText xml:space="preserve"> PAGEREF _Toc518836803 \h </w:instrText>
+          <w:instrText xml:space="preserve"> PAGEREF _Toc522810739 \h </w:instrText>
         </w:r>
         <w:r>
           <w:rPr>
@@ -1940,7 +2009,7 @@
             <w:noProof/>
             <w:webHidden/>
           </w:rPr>
-          <w:t>- 41 -</w:t>
+          <w:t>- 42 -</w:t>
         </w:r>
         <w:r>
           <w:rPr>
@@ -1997,7 +2066,7 @@
       <w:pPr>
         <w:pStyle w:val="Heading1"/>
       </w:pPr>
-      <w:bookmarkStart w:id="0" w:name="_Toc518836779"/>
+      <w:bookmarkStart w:id="0" w:name="_Toc522810714"/>
       <w:r>
         <w:lastRenderedPageBreak/>
         <w:t>Acknowledgements</w:t>
@@ -2074,7 +2143,7 @@
       <w:pPr>
         <w:pStyle w:val="Heading1"/>
       </w:pPr>
-      <w:bookmarkStart w:id="1" w:name="_Toc518836780"/>
+      <w:bookmarkStart w:id="1" w:name="_Toc522810715"/>
       <w:r>
         <w:t>Highlights</w:t>
       </w:r>
@@ -2453,7 +2522,7 @@
       <w:pPr>
         <w:pStyle w:val="Heading1"/>
       </w:pPr>
-      <w:bookmarkStart w:id="2" w:name="_Toc518836781"/>
+      <w:bookmarkStart w:id="2" w:name="_Toc522810716"/>
       <w:r>
         <w:t>Front Panel Elements</w:t>
       </w:r>
@@ -2766,7 +2835,7 @@
       <w:pPr>
         <w:pStyle w:val="Heading1"/>
       </w:pPr>
-      <w:bookmarkStart w:id="3" w:name="_Toc518836782"/>
+      <w:bookmarkStart w:id="3" w:name="_Toc522810717"/>
       <w:r>
         <w:lastRenderedPageBreak/>
         <w:t>Auxiliary Switch Functions</w:t>
@@ -4655,16 +4724,8 @@
         <w:t xml:space="preserve"> examples</w:t>
       </w:r>
       <w:r>
-        <w:t xml:space="preserve"> </w:t>
-      </w:r>
-      <w:r>
-        <w:t>(</w:t>
-      </w:r>
-      <w:r>
-        <w:t xml:space="preserve">assembly examples </w:t>
-      </w:r>
-      <w:bookmarkStart w:id="4" w:name="_GoBack"/>
-      <w:bookmarkEnd w:id="4"/>
+        <w:t xml:space="preserve"> (assembly examples </w:t>
+      </w:r>
       <w:r>
         <w:rPr>
           <w:b/>
@@ -5372,12 +5433,12 @@
       <w:r>
         <w:br w:type="page"/>
       </w:r>
-      <w:bookmarkStart w:id="5" w:name="_Toc518836783"/>
+      <w:bookmarkStart w:id="4" w:name="_Toc522810718"/>
       <w:r>
         <w:lastRenderedPageBreak/>
         <w:t>Serial ports</w:t>
       </w:r>
-      <w:bookmarkEnd w:id="5"/>
+      <w:bookmarkEnd w:id="4"/>
     </w:p>
     <w:p>
       <w:pPr>
@@ -6875,8 +6936,8 @@
       <w:pPr>
         <w:pStyle w:val="Heading1"/>
       </w:pPr>
-      <w:bookmarkStart w:id="6" w:name="_Toc518836784"/>
-      <w:bookmarkStart w:id="7" w:name="_Hlk496476229"/>
+      <w:bookmarkStart w:id="5" w:name="_Hlk496476229"/>
+      <w:bookmarkStart w:id="6" w:name="_Toc522810719"/>
       <w:r>
         <w:lastRenderedPageBreak/>
         <w:t xml:space="preserve">Interacting with </w:t>
@@ -6889,7 +6950,7 @@
       </w:r>
       <w:bookmarkEnd w:id="6"/>
     </w:p>
-    <w:bookmarkEnd w:id="7"/>
+    <w:bookmarkEnd w:id="5"/>
     <w:p>
       <w:r>
         <w:t xml:space="preserve">The main way to interact with programs on the Altair is via a </w:t>
@@ -7004,11 +7065,11 @@
       </w:r>
       <w:proofErr w:type="gramStart"/>
       <w:r>
-        <w:t>possible in realit</w:t>
+        <w:t>possible in reality</w:t>
       </w:r>
       <w:proofErr w:type="gramEnd"/>
       <w:r>
-        <w:t xml:space="preserve">y (it would mean to hook up one terminal to two serial ports) but in the simulated environment it works just fine. It allows </w:t>
+        <w:t xml:space="preserve"> (it would mean to hook up one terminal to two serial ports) but in the simulated environment it works just fine. It allows </w:t>
       </w:r>
       <w:r>
         <w:t>users</w:t>
@@ -7469,11 +7530,11 @@
       <w:pPr>
         <w:pStyle w:val="Heading1"/>
       </w:pPr>
-      <w:bookmarkStart w:id="8" w:name="_Toc518836785"/>
+      <w:bookmarkStart w:id="7" w:name="_Toc522810720"/>
       <w:r>
         <w:t>Printer Emulation</w:t>
       </w:r>
-      <w:bookmarkEnd w:id="8"/>
+      <w:bookmarkEnd w:id="7"/>
     </w:p>
     <w:p>
       <w:pPr>
@@ -7552,12 +7613,12 @@
       <w:pPr>
         <w:pStyle w:val="Heading1"/>
       </w:pPr>
-      <w:bookmarkStart w:id="9" w:name="_Toc518836786"/>
+      <w:bookmarkStart w:id="8" w:name="_Toc522810721"/>
       <w:r>
         <w:lastRenderedPageBreak/>
         <w:t>Disk Drive Support</w:t>
       </w:r>
-      <w:bookmarkEnd w:id="9"/>
+      <w:bookmarkEnd w:id="8"/>
     </w:p>
     <w:p>
       <w:r>
@@ -7950,12 +8011,12 @@
       <w:pPr>
         <w:pStyle w:val="Heading1"/>
       </w:pPr>
-      <w:bookmarkStart w:id="10" w:name="_Toc518836787"/>
+      <w:bookmarkStart w:id="9" w:name="_Toc522810722"/>
       <w:r>
         <w:lastRenderedPageBreak/>
         <w:t>Hard Disk Support</w:t>
       </w:r>
-      <w:bookmarkEnd w:id="10"/>
+      <w:bookmarkEnd w:id="9"/>
     </w:p>
     <w:p>
       <w:r>
@@ -8525,7 +8586,7 @@
           <w:numId w:val="35"/>
         </w:numPr>
       </w:pPr>
-      <w:bookmarkStart w:id="11" w:name="_Hlk509950764"/>
+      <w:bookmarkStart w:id="10" w:name="_Hlk509950764"/>
       <w:r>
         <w:t xml:space="preserve">This will install the </w:t>
       </w:r>
@@ -8555,13 +8616,13 @@
       <w:pPr>
         <w:pStyle w:val="Heading1"/>
       </w:pPr>
-      <w:bookmarkStart w:id="12" w:name="_Toc518836788"/>
-      <w:bookmarkEnd w:id="11"/>
+      <w:bookmarkStart w:id="11" w:name="_Toc522810723"/>
+      <w:bookmarkEnd w:id="10"/>
       <w:r>
         <w:lastRenderedPageBreak/>
         <w:t>Cromemco Dazzler Support</w:t>
       </w:r>
-      <w:bookmarkEnd w:id="12"/>
+      <w:bookmarkEnd w:id="11"/>
     </w:p>
     <w:p>
       <w:r>
@@ -9187,7 +9248,7 @@
       <w:pPr>
         <w:pStyle w:val="Heading1"/>
       </w:pPr>
-      <w:bookmarkStart w:id="13" w:name="_Toc518836789"/>
+      <w:bookmarkStart w:id="12" w:name="_Toc522810724"/>
       <w:r>
         <w:lastRenderedPageBreak/>
         <w:t>Processor Technolo</w:t>
@@ -9198,7 +9259,7 @@
       <w:r>
         <w:t>y VDM-1 Support</w:t>
       </w:r>
-      <w:bookmarkEnd w:id="13"/>
+      <w:bookmarkEnd w:id="12"/>
     </w:p>
     <w:p>
       <w:pPr>
@@ -9826,12 +9887,12 @@
       <w:pPr>
         <w:pStyle w:val="Heading1"/>
       </w:pPr>
-      <w:bookmarkStart w:id="14" w:name="_Toc518836790"/>
+      <w:bookmarkStart w:id="13" w:name="_Toc522810725"/>
       <w:r>
         <w:lastRenderedPageBreak/>
         <w:t>Configuration Menu</w:t>
       </w:r>
-      <w:bookmarkEnd w:id="14"/>
+      <w:bookmarkEnd w:id="13"/>
     </w:p>
     <w:p>
       <w:r>
@@ -11960,12 +12021,12 @@
       <w:pPr>
         <w:pStyle w:val="Heading1"/>
       </w:pPr>
-      <w:bookmarkStart w:id="15" w:name="_Toc518836791"/>
+      <w:bookmarkStart w:id="14" w:name="_Toc522810726"/>
       <w:r>
         <w:lastRenderedPageBreak/>
         <w:t>File System Manager</w:t>
       </w:r>
-      <w:bookmarkEnd w:id="15"/>
+      <w:bookmarkEnd w:id="14"/>
     </w:p>
     <w:p>
       <w:r>
@@ -12061,11 +12122,11 @@
       <w:pPr>
         <w:pStyle w:val="Heading1"/>
       </w:pPr>
-      <w:bookmarkStart w:id="16" w:name="_Toc518836792"/>
+      <w:bookmarkStart w:id="15" w:name="_Toc522810727"/>
       <w:r>
         <w:t>Debugging Capabilities</w:t>
       </w:r>
-      <w:bookmarkEnd w:id="16"/>
+      <w:bookmarkEnd w:id="15"/>
     </w:p>
     <w:p>
       <w:pPr>
@@ -12598,12 +12659,12 @@
       <w:pPr>
         <w:pStyle w:val="Heading1"/>
       </w:pPr>
-      <w:bookmarkStart w:id="17" w:name="_Toc518836793"/>
+      <w:bookmarkStart w:id="16" w:name="_Toc522810728"/>
       <w:r>
         <w:lastRenderedPageBreak/>
         <w:t>Example program: Kill-the-bit game</w:t>
       </w:r>
-      <w:bookmarkEnd w:id="17"/>
+      <w:bookmarkEnd w:id="16"/>
     </w:p>
     <w:p>
       <w:pPr>
@@ -14836,7 +14897,6 @@
         </w:rPr>
         <w:tab/>
       </w:r>
-      <w:proofErr w:type="gramStart"/>
       <w:r>
         <w:rPr>
           <w:rFonts w:ascii="Courier New" w:hAnsi="Courier New" w:cs="Courier New"/>
@@ -14845,7 +14905,6 @@
         </w:rPr>
         <w:t>end</w:t>
       </w:r>
-      <w:proofErr w:type="gramEnd"/>
     </w:p>
     <w:p>
       <w:pPr>
@@ -14976,12 +15035,12 @@
       <w:pPr>
         <w:pStyle w:val="Heading1"/>
       </w:pPr>
-      <w:bookmarkStart w:id="18" w:name="_Toc518836794"/>
+      <w:bookmarkStart w:id="17" w:name="_Toc522810729"/>
       <w:r>
         <w:lastRenderedPageBreak/>
         <w:t>Loading 4k BASIC the old-school way</w:t>
       </w:r>
-      <w:bookmarkEnd w:id="18"/>
+      <w:bookmarkEnd w:id="17"/>
     </w:p>
     <w:p>
       <w:pPr>
@@ -15886,12 +15945,12 @@
       <w:pPr>
         <w:pStyle w:val="Heading1"/>
       </w:pPr>
-      <w:bookmarkStart w:id="19" w:name="_Toc518836795"/>
+      <w:bookmarkStart w:id="18" w:name="_Toc522810730"/>
       <w:r>
         <w:lastRenderedPageBreak/>
         <w:t>Altair Time Sharing BASIC</w:t>
       </w:r>
-      <w:bookmarkEnd w:id="19"/>
+      <w:bookmarkEnd w:id="18"/>
     </w:p>
     <w:p>
       <w:pPr>
@@ -16887,7 +16946,7 @@
       <w:r>
         <w:t xml:space="preserve">Change </w:t>
       </w:r>
-      <w:bookmarkStart w:id="20" w:name="_Hlk496951127"/>
+      <w:bookmarkStart w:id="19" w:name="_Hlk496951127"/>
       <w:r>
         <w:t>“</w:t>
       </w:r>
@@ -16900,7 +16959,7 @@
       <w:r>
         <w:t xml:space="preserve">” </w:t>
       </w:r>
-      <w:bookmarkEnd w:id="20"/>
+      <w:bookmarkEnd w:id="19"/>
       <w:r>
         <w:t>to “</w:t>
       </w:r>
@@ -17043,12 +17102,12 @@
       <w:pPr>
         <w:pStyle w:val="Heading1"/>
       </w:pPr>
-      <w:bookmarkStart w:id="21" w:name="_Toc518836796"/>
+      <w:bookmarkStart w:id="20" w:name="_Toc522810731"/>
       <w:r>
         <w:lastRenderedPageBreak/>
         <w:t>Music System</w:t>
       </w:r>
-      <w:bookmarkEnd w:id="21"/>
+      <w:bookmarkEnd w:id="20"/>
     </w:p>
     <w:p>
       <w:pPr>
@@ -17094,14 +17153,14 @@
         </w:rPr>
         <w:t xml:space="preserve"> where Mike Douglas has </w:t>
       </w:r>
-      <w:bookmarkStart w:id="22" w:name="_Hlk492757119"/>
+      <w:bookmarkStart w:id="21" w:name="_Hlk492757119"/>
       <w:r>
         <w:rPr>
           <w:rFonts w:cs="Helvetica"/>
         </w:rPr>
         <w:t xml:space="preserve">put </w:t>
       </w:r>
-      <w:bookmarkEnd w:id="22"/>
+      <w:bookmarkEnd w:id="21"/>
       <w:r>
         <w:rPr>
           <w:rFonts w:cs="Helvetica"/>
@@ -19161,12 +19220,12 @@
       <w:pPr>
         <w:pStyle w:val="Heading1"/>
       </w:pPr>
-      <w:bookmarkStart w:id="23" w:name="_Toc518836797"/>
+      <w:bookmarkStart w:id="22" w:name="_Toc522810732"/>
       <w:r>
         <w:lastRenderedPageBreak/>
         <w:t>MITS Programming System II</w:t>
       </w:r>
-      <w:bookmarkEnd w:id="23"/>
+      <w:bookmarkEnd w:id="22"/>
     </w:p>
     <w:p>
       <w:pPr>
@@ -21023,7 +21082,6 @@
         <w:t xml:space="preserve">The debugger is </w:t>
       </w:r>
       <w:proofErr w:type="spellStart"/>
-      <w:proofErr w:type="gramStart"/>
       <w:r>
         <w:rPr>
           <w:rFonts w:cs="Helvetica"/>
@@ -21031,7 +21089,6 @@
         <w:t>is</w:t>
       </w:r>
       <w:proofErr w:type="spellEnd"/>
-      <w:proofErr w:type="gramEnd"/>
       <w:r>
         <w:rPr>
           <w:rFonts w:cs="Helvetica"/>
@@ -25686,12 +25743,1007 @@
       <w:pPr>
         <w:pStyle w:val="Heading1"/>
       </w:pPr>
-      <w:bookmarkStart w:id="24" w:name="_Toc518836798"/>
+      <w:bookmarkStart w:id="23" w:name="_Toc522810733"/>
+      <w:r>
+        <w:lastRenderedPageBreak/>
+        <w:t>Interfacing external hardware via data/address buses</w:t>
+      </w:r>
+      <w:bookmarkEnd w:id="23"/>
+    </w:p>
+    <w:p>
+      <w:pPr>
+        <w:autoSpaceDE w:val="0"/>
+        <w:autoSpaceDN w:val="0"/>
+        <w:adjustRightInd w:val="0"/>
+        <w:spacing w:after="0" w:line="240" w:lineRule="auto"/>
+        <w:rPr>
+          <w:rFonts w:cs="Helvetica"/>
+        </w:rPr>
+      </w:pPr>
+      <w:r>
+        <w:rPr>
+          <w:rFonts w:cs="Helvetica"/>
+        </w:rPr>
+        <w:t>While the Simulator does not (and cannot) provide a full S-100 bus, it is possible to use the connections to address LEDS (A15-0) and data LEDs (D7-0) together with the as the INP/OUT/WO status LEDs to interface external hardware.</w:t>
+      </w:r>
+    </w:p>
+    <w:p>
+      <w:pPr>
+        <w:autoSpaceDE w:val="0"/>
+        <w:autoSpaceDN w:val="0"/>
+        <w:adjustRightInd w:val="0"/>
+        <w:spacing w:after="0" w:line="240" w:lineRule="auto"/>
+        <w:rPr>
+          <w:rFonts w:cs="Helvetica"/>
+        </w:rPr>
+      </w:pPr>
+    </w:p>
+    <w:p>
+      <w:pPr>
+        <w:autoSpaceDE w:val="0"/>
+        <w:autoSpaceDN w:val="0"/>
+        <w:adjustRightInd w:val="0"/>
+        <w:spacing w:after="0" w:line="240" w:lineRule="auto"/>
+        <w:rPr>
+          <w:rFonts w:cs="Helvetica"/>
+        </w:rPr>
+      </w:pPr>
+      <w:r>
+        <w:rPr>
+          <w:rFonts w:cs="Helvetica"/>
+        </w:rPr>
+        <w:t>Although this is not enough to connect</w:t>
+      </w:r>
+      <w:r>
+        <w:rPr>
+          <w:rFonts w:cs="Helvetica"/>
+        </w:rPr>
+        <w:t xml:space="preserve"> vintage S-100 cards to the Simulator, it is possible to create new hardware that interfaces via those signals. Note that all signals can be picked up directly at the Arduino’s pins, making it possible to place such external hardware on an Arduino “shield”.</w:t>
+      </w:r>
+    </w:p>
+    <w:p>
+      <w:pPr>
+        <w:autoSpaceDE w:val="0"/>
+        <w:autoSpaceDN w:val="0"/>
+        <w:adjustRightInd w:val="0"/>
+        <w:spacing w:after="0" w:line="240" w:lineRule="auto"/>
+        <w:rPr>
+          <w:rFonts w:cs="Helvetica"/>
+        </w:rPr>
+      </w:pPr>
+    </w:p>
+    <w:p>
+      <w:pPr>
+        <w:autoSpaceDE w:val="0"/>
+        <w:autoSpaceDN w:val="0"/>
+        <w:adjustRightInd w:val="0"/>
+        <w:spacing w:after="0" w:line="240" w:lineRule="auto"/>
+        <w:rPr>
+          <w:rFonts w:cs="Helvetica"/>
+        </w:rPr>
+      </w:pPr>
+      <w:r>
+        <w:rPr>
+          <w:rFonts w:cs="Helvetica"/>
+        </w:rPr>
+        <w:t xml:space="preserve">The Simulator software changes the state of the status LEDs </w:t>
+      </w:r>
+      <w:r>
+        <w:rPr>
+          <w:rFonts w:cs="Helvetica"/>
+          <w:b/>
+        </w:rPr>
+        <w:t>after</w:t>
+      </w:r>
+      <w:r>
+        <w:rPr>
+          <w:rFonts w:cs="Helvetica"/>
+        </w:rPr>
+        <w:t xml:space="preserve"> setting the address/data LEDs to their</w:t>
+      </w:r>
+      <w:r>
+        <w:rPr>
+          <w:rFonts w:cs="Helvetica"/>
+        </w:rPr>
+        <w:t xml:space="preserve"> respective values, so </w:t>
+      </w:r>
+      <w:r>
+        <w:rPr>
+          <w:rFonts w:cs="Helvetica"/>
+        </w:rPr>
+        <w:t>external hardware can intercept</w:t>
+      </w:r>
+    </w:p>
+    <w:p>
+      <w:pPr>
+        <w:pStyle w:val="ListParagraph"/>
+        <w:numPr>
+          <w:ilvl w:val="0"/>
+          <w:numId w:val="56"/>
+        </w:numPr>
+        <w:autoSpaceDE w:val="0"/>
+        <w:autoSpaceDN w:val="0"/>
+        <w:adjustRightInd w:val="0"/>
+        <w:spacing w:after="0" w:line="240" w:lineRule="auto"/>
+        <w:rPr>
+          <w:rFonts w:cs="Helvetica"/>
+        </w:rPr>
+      </w:pPr>
+      <w:r>
+        <w:rPr>
+          <w:rFonts w:cs="Helvetica"/>
+        </w:rPr>
+        <w:t>OUT operations by reacting to a low-&gt;high edge of the OUT signal</w:t>
+      </w:r>
+    </w:p>
+    <w:p>
+      <w:pPr>
+        <w:pStyle w:val="ListParagraph"/>
+        <w:numPr>
+          <w:ilvl w:val="0"/>
+          <w:numId w:val="56"/>
+        </w:numPr>
+        <w:autoSpaceDE w:val="0"/>
+        <w:autoSpaceDN w:val="0"/>
+        <w:adjustRightInd w:val="0"/>
+        <w:spacing w:after="0" w:line="240" w:lineRule="auto"/>
+        <w:rPr>
+          <w:rFonts w:cs="Helvetica"/>
+        </w:rPr>
+      </w:pPr>
+      <w:r>
+        <w:rPr>
+          <w:rFonts w:cs="Helvetica"/>
+        </w:rPr>
+        <w:t>IN operations by reacting to a low-&gt;high edge of the IN</w:t>
+      </w:r>
+      <w:r>
+        <w:rPr>
+          <w:rFonts w:cs="Helvetica"/>
+        </w:rPr>
+        <w:t>P</w:t>
+      </w:r>
+      <w:r>
+        <w:rPr>
+          <w:rFonts w:cs="Helvetica"/>
+        </w:rPr>
+        <w:t xml:space="preserve"> signal</w:t>
+      </w:r>
+    </w:p>
+    <w:p>
+      <w:pPr>
+        <w:pStyle w:val="ListParagraph"/>
+        <w:numPr>
+          <w:ilvl w:val="0"/>
+          <w:numId w:val="56"/>
+        </w:numPr>
+        <w:autoSpaceDE w:val="0"/>
+        <w:autoSpaceDN w:val="0"/>
+        <w:adjustRightInd w:val="0"/>
+        <w:spacing w:after="0" w:line="240" w:lineRule="auto"/>
+        <w:rPr>
+          <w:rFonts w:cs="Helvetica"/>
+        </w:rPr>
+      </w:pPr>
+      <w:r>
+        <w:rPr>
+          <w:rFonts w:cs="Helvetica"/>
+        </w:rPr>
+        <w:t xml:space="preserve">Memory WRITE operations by </w:t>
+      </w:r>
+      <w:r>
+        <w:rPr>
+          <w:rFonts w:cs="Helvetica"/>
+        </w:rPr>
+        <w:t>reacting to a high-&gt;low edge (negative logic) of the WO signal.</w:t>
+      </w:r>
+    </w:p>
+    <w:p>
+      <w:pPr>
+        <w:autoSpaceDE w:val="0"/>
+        <w:autoSpaceDN w:val="0"/>
+        <w:adjustRightInd w:val="0"/>
+        <w:spacing w:after="0" w:line="240" w:lineRule="auto"/>
+        <w:rPr>
+          <w:rFonts w:cs="Helvetica"/>
+        </w:rPr>
+      </w:pPr>
+      <w:r>
+        <w:rPr>
+          <w:rFonts w:cs="Helvetica"/>
+        </w:rPr>
+        <w:t>Read below for details on how to handle each operation.</w:t>
+      </w:r>
+      <w:r>
+        <w:rPr>
+          <w:rFonts w:cs="Helvetica"/>
+        </w:rPr>
+        <w:br/>
+        <w:t>Note that it is currently not possible to intercept Memory READ operations as the Simulator software has no way of knowing whether to read from the emulated RAM or from data bus.</w:t>
+      </w:r>
+    </w:p>
+    <w:p>
+      <w:pPr>
+        <w:autoSpaceDE w:val="0"/>
+        <w:autoSpaceDN w:val="0"/>
+        <w:adjustRightInd w:val="0"/>
+        <w:spacing w:after="0" w:line="240" w:lineRule="auto"/>
+        <w:rPr>
+          <w:rFonts w:cs="Helvetica"/>
+        </w:rPr>
+      </w:pPr>
+    </w:p>
+    <w:p>
+      <w:pPr>
+        <w:autoSpaceDE w:val="0"/>
+        <w:autoSpaceDN w:val="0"/>
+        <w:adjustRightInd w:val="0"/>
+        <w:spacing w:after="0" w:line="240" w:lineRule="auto"/>
+        <w:rPr>
+          <w:rFonts w:cs="Helvetica"/>
+        </w:rPr>
+      </w:pPr>
+      <w:r>
+        <w:rPr>
+          <w:rFonts w:cs="Helvetica"/>
+        </w:rPr>
+        <w:t>For all operations,</w:t>
+      </w:r>
+      <w:r>
+        <w:rPr>
+          <w:rFonts w:cs="Helvetica"/>
+        </w:rPr>
+        <w:t xml:space="preserve"> address and data signals are updated just before the </w:t>
+      </w:r>
+      <w:r>
+        <w:rPr>
+          <w:rFonts w:cs="Helvetica"/>
+        </w:rPr>
+        <w:t>signal</w:t>
+      </w:r>
+      <w:r>
+        <w:rPr>
+          <w:rFonts w:cs="Helvetica"/>
+        </w:rPr>
+        <w:t xml:space="preserve"> LED </w:t>
+      </w:r>
+      <w:r>
+        <w:rPr>
+          <w:rFonts w:cs="Helvetica"/>
+        </w:rPr>
+        <w:t>changes state</w:t>
+      </w:r>
+      <w:r>
+        <w:rPr>
+          <w:rFonts w:cs="Helvetica"/>
+        </w:rPr>
+        <w:t xml:space="preserve"> and </w:t>
+      </w:r>
+      <w:r>
+        <w:rPr>
+          <w:rFonts w:cs="Helvetica"/>
+        </w:rPr>
+        <w:t xml:space="preserve">the signal should be </w:t>
+      </w:r>
+      <w:r>
+        <w:rPr>
+          <w:rFonts w:cs="Helvetica"/>
+        </w:rPr>
+        <w:t xml:space="preserve">stable at </w:t>
+      </w:r>
+      <w:r>
+        <w:rPr>
+          <w:rFonts w:cs="Helvetica"/>
+        </w:rPr>
+        <w:t>that</w:t>
+      </w:r>
+      <w:r>
+        <w:rPr>
+          <w:rFonts w:cs="Helvetica"/>
+        </w:rPr>
+        <w:t xml:space="preserve"> point</w:t>
+      </w:r>
+      <w:r>
+        <w:rPr>
+          <w:rFonts w:cs="Helvetica"/>
+        </w:rPr>
+        <w:t>.</w:t>
+      </w:r>
+    </w:p>
+    <w:p>
+      <w:pPr>
+        <w:autoSpaceDE w:val="0"/>
+        <w:autoSpaceDN w:val="0"/>
+        <w:adjustRightInd w:val="0"/>
+        <w:spacing w:after="0" w:line="240" w:lineRule="auto"/>
+        <w:rPr>
+          <w:rFonts w:cs="Helvetica"/>
+        </w:rPr>
+      </w:pPr>
+    </w:p>
+    <w:p>
+      <w:pPr>
+        <w:autoSpaceDE w:val="0"/>
+        <w:autoSpaceDN w:val="0"/>
+        <w:adjustRightInd w:val="0"/>
+        <w:spacing w:after="0" w:line="240" w:lineRule="auto"/>
+        <w:rPr>
+          <w:rFonts w:cs="Helvetica"/>
+        </w:rPr>
+      </w:pPr>
+      <w:r>
+        <w:rPr>
+          <w:rFonts w:cs="Helvetica"/>
+        </w:rPr>
+        <w:t xml:space="preserve">Note that the Simulator timings are not precise. </w:t>
+      </w:r>
+      <w:r>
+        <w:rPr>
+          <w:rFonts w:cs="Helvetica"/>
+        </w:rPr>
+        <w:t xml:space="preserve">The actual length of an OUT/INP/WO operation can vary greatly, </w:t>
+      </w:r>
+      <w:r>
+        <w:rPr>
+          <w:rFonts w:cs="Helvetica"/>
+        </w:rPr>
+        <w:t>depending on many conditions such as the Simulator configuration, compiler optimization and others.</w:t>
+      </w:r>
+      <w:r>
+        <w:rPr>
+          <w:rFonts w:cs="Helvetica"/>
+        </w:rPr>
+        <w:t xml:space="preserve"> Not all cycles will have a consistent length</w:t>
+      </w:r>
+      <w:r>
+        <w:rPr>
+          <w:rFonts w:cs="Helvetica"/>
+        </w:rPr>
+        <w:t>, t</w:t>
+      </w:r>
+      <w:r>
+        <w:rPr>
+          <w:rFonts w:cs="Helvetica"/>
+        </w:rPr>
+        <w:t xml:space="preserve">herefore </w:t>
+      </w:r>
+      <w:r>
+        <w:rPr>
+          <w:rFonts w:cs="Helvetica"/>
+        </w:rPr>
+        <w:t xml:space="preserve">only </w:t>
+      </w:r>
+      <w:r>
+        <w:rPr>
+          <w:rFonts w:cs="Helvetica"/>
+        </w:rPr>
+        <w:t xml:space="preserve">minimum </w:t>
+      </w:r>
+      <w:r>
+        <w:rPr>
+          <w:rFonts w:cs="Helvetica"/>
+        </w:rPr>
+        <w:t>lengths</w:t>
+      </w:r>
+      <w:bookmarkStart w:id="24" w:name="_GoBack"/>
+      <w:bookmarkEnd w:id="24"/>
+      <w:r>
+        <w:rPr>
+          <w:rFonts w:cs="Helvetica"/>
+        </w:rPr>
+        <w:t xml:space="preserve"> </w:t>
+      </w:r>
+      <w:r>
+        <w:rPr>
+          <w:rFonts w:cs="Helvetica"/>
+        </w:rPr>
+        <w:t>for the operations</w:t>
+      </w:r>
+      <w:r>
+        <w:rPr>
+          <w:rFonts w:cs="Helvetica"/>
+        </w:rPr>
+        <w:t xml:space="preserve"> are given below.</w:t>
+      </w:r>
+    </w:p>
+    <w:p>
+      <w:pPr>
+        <w:autoSpaceDE w:val="0"/>
+        <w:autoSpaceDN w:val="0"/>
+        <w:adjustRightInd w:val="0"/>
+        <w:spacing w:after="0" w:line="240" w:lineRule="auto"/>
+        <w:rPr>
+          <w:rFonts w:cs="Helvetica"/>
+        </w:rPr>
+      </w:pPr>
+    </w:p>
+    <w:p>
+      <w:pPr>
+        <w:autoSpaceDE w:val="0"/>
+        <w:autoSpaceDN w:val="0"/>
+        <w:adjustRightInd w:val="0"/>
+        <w:spacing w:after="0" w:line="240" w:lineRule="auto"/>
+        <w:rPr>
+          <w:rFonts w:cs="Helvetica"/>
+          <w:b/>
+          <w:u w:val="single"/>
+        </w:rPr>
+      </w:pPr>
+      <w:r>
+        <w:rPr>
+          <w:rFonts w:cs="Helvetica"/>
+          <w:b/>
+          <w:u w:val="single"/>
+        </w:rPr>
+        <w:t>Intercepting OUT operations</w:t>
+      </w:r>
+    </w:p>
+    <w:p>
+      <w:pPr>
+        <w:autoSpaceDE w:val="0"/>
+        <w:autoSpaceDN w:val="0"/>
+        <w:adjustRightInd w:val="0"/>
+        <w:spacing w:after="0" w:line="240" w:lineRule="auto"/>
+        <w:rPr>
+          <w:rFonts w:cs="Helvetica"/>
+          <w:b/>
+          <w:u w:val="single"/>
+        </w:rPr>
+      </w:pPr>
+    </w:p>
+    <w:p>
+      <w:pPr>
+        <w:autoSpaceDE w:val="0"/>
+        <w:autoSpaceDN w:val="0"/>
+        <w:adjustRightInd w:val="0"/>
+        <w:spacing w:after="0" w:line="240" w:lineRule="auto"/>
+        <w:rPr>
+          <w:rFonts w:cs="Helvetica"/>
+        </w:rPr>
+      </w:pPr>
+      <w:r>
+        <w:rPr>
+          <w:rFonts w:cs="Helvetica"/>
+        </w:rPr>
+        <w:t xml:space="preserve">The D7-0 LEDs in the Altair 8800 were connected to the S-100 </w:t>
+      </w:r>
+      <w:proofErr w:type="spellStart"/>
+      <w:r>
+        <w:rPr>
+          <w:rFonts w:cs="Helvetica"/>
+        </w:rPr>
+        <w:t>bus’</w:t>
+      </w:r>
+      <w:proofErr w:type="spellEnd"/>
+      <w:r>
+        <w:rPr>
+          <w:rFonts w:cs="Helvetica"/>
+        </w:rPr>
+        <w:t xml:space="preserve"> DI7-0 lines, meaning they would show the state of the data bus going </w:t>
+      </w:r>
+      <w:r>
+        <w:rPr>
+          <w:rFonts w:cs="Helvetica"/>
+          <w:i/>
+        </w:rPr>
+        <w:t>into</w:t>
+      </w:r>
+      <w:r>
+        <w:rPr>
+          <w:rFonts w:cs="Helvetica"/>
+        </w:rPr>
+        <w:t xml:space="preserve"> the CPU. During OUT and memory WRITE operations,</w:t>
+      </w:r>
+      <w:r>
+        <w:rPr>
+          <w:rFonts w:cs="Helvetica"/>
+        </w:rPr>
+        <w:t xml:space="preserve"> data was put on the DO7-0 lines and</w:t>
+      </w:r>
+      <w:r>
+        <w:rPr>
+          <w:rFonts w:cs="Helvetica"/>
+        </w:rPr>
+        <w:t xml:space="preserve"> the DI7-0 lines were left floating, so the D7-0 LEDs would all be on no matter what value was output.</w:t>
+      </w:r>
+    </w:p>
+    <w:p>
+      <w:pPr>
+        <w:autoSpaceDE w:val="0"/>
+        <w:autoSpaceDN w:val="0"/>
+        <w:adjustRightInd w:val="0"/>
+        <w:spacing w:after="0" w:line="240" w:lineRule="auto"/>
+        <w:rPr>
+          <w:rFonts w:cs="Helvetica"/>
+        </w:rPr>
+      </w:pPr>
+      <w:r>
+        <w:rPr>
+          <w:rFonts w:cs="Helvetica"/>
+        </w:rPr>
+        <w:t xml:space="preserve">In its default configuration, the Simulator emulates this behavior, so external hardware monitoring the D7-0 LEDs would not be able to see the actual data values. </w:t>
+      </w:r>
+      <w:r>
+        <w:rPr>
+          <w:rFonts w:cs="Helvetica"/>
+        </w:rPr>
+        <w:t xml:space="preserve">A setting in </w:t>
+      </w:r>
+      <w:proofErr w:type="spellStart"/>
+      <w:r>
+        <w:rPr>
+          <w:rFonts w:cs="Helvetica"/>
+        </w:rPr>
+        <w:t>config.h</w:t>
+      </w:r>
+      <w:proofErr w:type="spellEnd"/>
+      <w:r>
+        <w:rPr>
+          <w:rFonts w:cs="Helvetica"/>
+        </w:rPr>
+        <w:t xml:space="preserve"> provides a means to change the behavior such that the D7-0 LEDs show the proper values for OUT and memory WRITE operations</w:t>
+      </w:r>
+      <w:r>
+        <w:rPr>
+          <w:rFonts w:cs="Helvetica"/>
+        </w:rPr>
+        <w:t>:</w:t>
+      </w:r>
+    </w:p>
+    <w:p>
+      <w:pPr>
+        <w:autoSpaceDE w:val="0"/>
+        <w:autoSpaceDN w:val="0"/>
+        <w:adjustRightInd w:val="0"/>
+        <w:spacing w:after="0" w:line="240" w:lineRule="auto"/>
+        <w:rPr>
+          <w:rFonts w:eastAsia="Times New Roman" w:cs="Times New Roman"/>
+        </w:rPr>
+      </w:pPr>
+      <w:r>
+        <w:rPr>
+          <w:rFonts w:eastAsia="Times New Roman" w:cs="Times New Roman"/>
+        </w:rPr>
+        <w:t xml:space="preserve">In </w:t>
+      </w:r>
+      <w:proofErr w:type="spellStart"/>
+      <w:r>
+        <w:rPr>
+          <w:rFonts w:eastAsia="Times New Roman" w:cs="Times New Roman"/>
+        </w:rPr>
+        <w:t>config.h</w:t>
+      </w:r>
+      <w:proofErr w:type="spellEnd"/>
+      <w:r>
+        <w:rPr>
+          <w:rFonts w:eastAsia="Times New Roman" w:cs="Times New Roman"/>
+        </w:rPr>
+        <w:t xml:space="preserve"> change </w:t>
+      </w:r>
+      <w:r>
+        <w:rPr>
+          <w:rFonts w:eastAsia="Times New Roman" w:cs="Times New Roman"/>
+        </w:rPr>
+        <w:t>“</w:t>
+      </w:r>
+      <w:r>
+        <w:rPr>
+          <w:rFonts w:ascii="Courier New" w:eastAsia="Times New Roman" w:hAnsi="Courier New" w:cs="Courier New"/>
+        </w:rPr>
+        <w:t xml:space="preserve">#define </w:t>
+      </w:r>
+      <w:r>
+        <w:rPr>
+          <w:rFonts w:ascii="Courier New" w:eastAsia="Times New Roman" w:hAnsi="Courier New" w:cs="Courier New"/>
+        </w:rPr>
+        <w:t>SHOW_BUS_OUTPUT</w:t>
+      </w:r>
+      <w:r>
+        <w:rPr>
+          <w:rFonts w:ascii="Courier New" w:eastAsia="Times New Roman" w:hAnsi="Courier New" w:cs="Courier New"/>
+        </w:rPr>
+        <w:t xml:space="preserve"> 0</w:t>
+      </w:r>
+      <w:r>
+        <w:rPr>
+          <w:rFonts w:eastAsia="Times New Roman" w:cs="Times New Roman"/>
+        </w:rPr>
+        <w:t>” to “</w:t>
+      </w:r>
+      <w:r>
+        <w:rPr>
+          <w:rFonts w:ascii="Courier New" w:eastAsia="Times New Roman" w:hAnsi="Courier New" w:cs="Courier New"/>
+        </w:rPr>
+        <w:t xml:space="preserve">#define </w:t>
+      </w:r>
+      <w:r>
+        <w:rPr>
+          <w:rFonts w:ascii="Courier New" w:eastAsia="Times New Roman" w:hAnsi="Courier New" w:cs="Courier New"/>
+        </w:rPr>
+        <w:t>SHOW_BUS_OUTPUT</w:t>
+      </w:r>
+      <w:r>
+        <w:rPr>
+          <w:rFonts w:ascii="Courier New" w:eastAsia="Times New Roman" w:hAnsi="Courier New" w:cs="Courier New"/>
+        </w:rPr>
+        <w:t xml:space="preserve"> 1</w:t>
+      </w:r>
+      <w:r>
+        <w:rPr>
+          <w:rFonts w:eastAsia="Times New Roman" w:cs="Times New Roman"/>
+        </w:rPr>
+        <w:t>”</w:t>
+      </w:r>
+    </w:p>
+    <w:p>
+      <w:pPr>
+        <w:autoSpaceDE w:val="0"/>
+        <w:autoSpaceDN w:val="0"/>
+        <w:adjustRightInd w:val="0"/>
+        <w:spacing w:after="0" w:line="240" w:lineRule="auto"/>
+        <w:rPr>
+          <w:rFonts w:cs="Helvetica"/>
+        </w:rPr>
+      </w:pPr>
+      <w:r>
+        <w:rPr>
+          <w:rFonts w:cs="Helvetica"/>
+        </w:rPr>
+        <w:t xml:space="preserve">The </w:t>
+      </w:r>
+      <w:r>
+        <w:rPr>
+          <w:rFonts w:cs="Helvetica"/>
+        </w:rPr>
+        <w:t>“</w:t>
+      </w:r>
+      <w:r>
+        <w:rPr>
+          <w:rFonts w:cs="Helvetica"/>
+        </w:rPr>
+        <w:t>OUT</w:t>
+      </w:r>
+      <w:r>
+        <w:rPr>
+          <w:rFonts w:cs="Helvetica"/>
+        </w:rPr>
+        <w:t>”</w:t>
+      </w:r>
+      <w:r>
+        <w:rPr>
+          <w:rFonts w:cs="Helvetica"/>
+        </w:rPr>
+        <w:t xml:space="preserve"> pulse lasts 500 nanoseconds or longer.</w:t>
+      </w:r>
+    </w:p>
+    <w:p>
+      <w:pPr>
+        <w:autoSpaceDE w:val="0"/>
+        <w:autoSpaceDN w:val="0"/>
+        <w:adjustRightInd w:val="0"/>
+        <w:spacing w:after="0" w:line="240" w:lineRule="auto"/>
+        <w:rPr>
+          <w:rFonts w:cs="Helvetica"/>
+        </w:rPr>
+      </w:pPr>
+    </w:p>
+    <w:p>
+      <w:pPr>
+        <w:autoSpaceDE w:val="0"/>
+        <w:autoSpaceDN w:val="0"/>
+        <w:adjustRightInd w:val="0"/>
+        <w:spacing w:after="0" w:line="240" w:lineRule="auto"/>
+        <w:rPr>
+          <w:rFonts w:cs="Helvetica"/>
+          <w:b/>
+          <w:u w:val="single"/>
+        </w:rPr>
+      </w:pPr>
+      <w:r>
+        <w:rPr>
+          <w:rFonts w:cs="Helvetica"/>
+          <w:b/>
+          <w:u w:val="single"/>
+        </w:rPr>
+        <w:t>Intercepting IN operations</w:t>
+      </w:r>
+    </w:p>
+    <w:p>
+      <w:pPr>
+        <w:autoSpaceDE w:val="0"/>
+        <w:autoSpaceDN w:val="0"/>
+        <w:adjustRightInd w:val="0"/>
+        <w:spacing w:after="0" w:line="240" w:lineRule="auto"/>
+        <w:rPr>
+          <w:rFonts w:cs="Helvetica"/>
+          <w:b/>
+          <w:u w:val="single"/>
+        </w:rPr>
+      </w:pPr>
+    </w:p>
+    <w:p>
+      <w:pPr>
+        <w:autoSpaceDE w:val="0"/>
+        <w:autoSpaceDN w:val="0"/>
+        <w:adjustRightInd w:val="0"/>
+        <w:spacing w:after="0" w:line="240" w:lineRule="auto"/>
+        <w:rPr>
+          <w:rFonts w:cs="Helvetica"/>
+        </w:rPr>
+      </w:pPr>
+      <w:r>
+        <w:rPr>
+          <w:rFonts w:cs="Helvetica"/>
+        </w:rPr>
+        <w:t xml:space="preserve">The Simulator software emulates </w:t>
+      </w:r>
+      <w:proofErr w:type="gramStart"/>
+      <w:r>
+        <w:rPr>
+          <w:rFonts w:cs="Helvetica"/>
+        </w:rPr>
+        <w:t>a number of</w:t>
+      </w:r>
+      <w:proofErr w:type="gramEnd"/>
+      <w:r>
+        <w:rPr>
+          <w:rFonts w:cs="Helvetica"/>
+        </w:rPr>
+        <w:t xml:space="preserve"> hardware devices (disk drive, hard disk, serial cards). If an IN instruction is executed that requests data from a port that is not emulated, the input value will be 0xFF (as it would be in the original). However, there is a setting in </w:t>
+      </w:r>
+      <w:proofErr w:type="spellStart"/>
+      <w:r>
+        <w:rPr>
+          <w:rFonts w:cs="Helvetica"/>
+        </w:rPr>
+        <w:t>config.h</w:t>
+      </w:r>
+      <w:proofErr w:type="spellEnd"/>
+      <w:r>
+        <w:rPr>
+          <w:rFonts w:cs="Helvetica"/>
+        </w:rPr>
+        <w:t xml:space="preserve"> that changes the behavior when inputting data from a port that is not emulated. Setting </w:t>
+      </w:r>
+      <w:r>
+        <w:rPr>
+          <w:rFonts w:eastAsia="Times New Roman" w:cs="Times New Roman"/>
+        </w:rPr>
+        <w:t>“</w:t>
+      </w:r>
+      <w:r>
+        <w:rPr>
+          <w:rFonts w:ascii="Courier New" w:eastAsia="Times New Roman" w:hAnsi="Courier New" w:cs="Courier New"/>
+        </w:rPr>
+        <w:t xml:space="preserve">#define </w:t>
+      </w:r>
+      <w:r>
+        <w:rPr>
+          <w:rFonts w:ascii="Courier New" w:eastAsia="Times New Roman" w:hAnsi="Courier New" w:cs="Courier New"/>
+        </w:rPr>
+        <w:t>READ_UNUSED_PORTS_EXT</w:t>
+      </w:r>
+      <w:r>
+        <w:rPr>
+          <w:rFonts w:ascii="Courier New" w:eastAsia="Times New Roman" w:hAnsi="Courier New" w:cs="Courier New"/>
+        </w:rPr>
+        <w:t xml:space="preserve"> 1</w:t>
+      </w:r>
+      <w:r>
+        <w:rPr>
+          <w:rFonts w:eastAsia="Times New Roman" w:cs="Times New Roman"/>
+        </w:rPr>
+        <w:t>”</w:t>
+      </w:r>
+      <w:r>
+        <w:rPr>
+          <w:rFonts w:eastAsia="Times New Roman" w:cs="Times New Roman"/>
+        </w:rPr>
+        <w:t xml:space="preserve"> in </w:t>
+      </w:r>
+      <w:proofErr w:type="spellStart"/>
+      <w:r>
+        <w:rPr>
+          <w:rFonts w:eastAsia="Times New Roman" w:cs="Times New Roman"/>
+        </w:rPr>
+        <w:t>config.h</w:t>
+      </w:r>
+      <w:proofErr w:type="spellEnd"/>
+      <w:r>
+        <w:rPr>
+          <w:rFonts w:eastAsia="Times New Roman" w:cs="Times New Roman"/>
+        </w:rPr>
+        <w:t xml:space="preserve"> will make the Simulator read the status of the SW15-8 input lines in that case (instead of just returning 0xFF). The </w:t>
+      </w:r>
+      <w:r>
+        <w:rPr>
+          <w:rFonts w:eastAsia="Times New Roman" w:cs="Times New Roman"/>
+        </w:rPr>
+        <w:t xml:space="preserve">input </w:t>
+      </w:r>
+      <w:r>
+        <w:rPr>
+          <w:rFonts w:eastAsia="Times New Roman" w:cs="Times New Roman"/>
+        </w:rPr>
+        <w:t xml:space="preserve">value will be read </w:t>
+      </w:r>
+      <w:r>
+        <w:rPr>
+          <w:rFonts w:eastAsia="Times New Roman" w:cs="Times New Roman"/>
+        </w:rPr>
+        <w:t>7</w:t>
+      </w:r>
+      <w:r>
+        <w:rPr>
+          <w:rFonts w:eastAsia="Times New Roman" w:cs="Times New Roman"/>
+        </w:rPr>
+        <w:t>0</w:t>
+      </w:r>
+      <w:r>
+        <w:rPr>
+          <w:rFonts w:eastAsia="Times New Roman" w:cs="Times New Roman"/>
+        </w:rPr>
+        <w:t xml:space="preserve">0 nanoseconds </w:t>
+      </w:r>
+      <w:r>
+        <w:rPr>
+          <w:rFonts w:eastAsia="Times New Roman" w:cs="Times New Roman"/>
+        </w:rPr>
+        <w:t xml:space="preserve">(or later) </w:t>
+      </w:r>
+      <w:r>
+        <w:rPr>
+          <w:rFonts w:eastAsia="Times New Roman" w:cs="Times New Roman"/>
+        </w:rPr>
+        <w:t>after the low-high edge on the IN</w:t>
+      </w:r>
+      <w:r>
+        <w:rPr>
+          <w:rFonts w:eastAsia="Times New Roman" w:cs="Times New Roman"/>
+        </w:rPr>
+        <w:t>P</w:t>
+      </w:r>
+      <w:r>
+        <w:rPr>
+          <w:rFonts w:eastAsia="Times New Roman" w:cs="Times New Roman"/>
+        </w:rPr>
+        <w:t xml:space="preserve"> signal</w:t>
+      </w:r>
+      <w:r>
+        <w:rPr>
+          <w:rFonts w:eastAsia="Times New Roman" w:cs="Times New Roman"/>
+        </w:rPr>
+        <w:t xml:space="preserve">. The whole </w:t>
+      </w:r>
+      <w:r>
+        <w:rPr>
+          <w:rFonts w:eastAsia="Times New Roman" w:cs="Times New Roman"/>
+        </w:rPr>
+        <w:t xml:space="preserve">“INP” </w:t>
+      </w:r>
+      <w:r>
+        <w:rPr>
+          <w:rFonts w:eastAsia="Times New Roman" w:cs="Times New Roman"/>
+        </w:rPr>
+        <w:t>pulse lasts 1500 nanoseconds or longer.</w:t>
+      </w:r>
+      <w:r>
+        <w:rPr>
+          <w:rFonts w:eastAsia="Times New Roman" w:cs="Times New Roman"/>
+        </w:rPr>
+        <w:br/>
+      </w:r>
+    </w:p>
+    <w:p>
+      <w:pPr>
+        <w:autoSpaceDE w:val="0"/>
+        <w:autoSpaceDN w:val="0"/>
+        <w:adjustRightInd w:val="0"/>
+        <w:spacing w:after="0" w:line="240" w:lineRule="auto"/>
+        <w:rPr>
+          <w:rFonts w:cs="Helvetica"/>
+          <w:b/>
+          <w:u w:val="single"/>
+        </w:rPr>
+      </w:pPr>
+      <w:r>
+        <w:rPr>
+          <w:rFonts w:cs="Helvetica"/>
+          <w:b/>
+          <w:u w:val="single"/>
+        </w:rPr>
+        <w:t>Intercepting memory WRITE operations</w:t>
+      </w:r>
+    </w:p>
+    <w:p>
+      <w:pPr>
+        <w:autoSpaceDE w:val="0"/>
+        <w:autoSpaceDN w:val="0"/>
+        <w:adjustRightInd w:val="0"/>
+        <w:spacing w:after="0" w:line="240" w:lineRule="auto"/>
+        <w:rPr>
+          <w:rFonts w:cs="Helvetica"/>
+          <w:b/>
+          <w:u w:val="single"/>
+        </w:rPr>
+      </w:pPr>
+    </w:p>
+    <w:p>
+      <w:pPr>
+        <w:autoSpaceDE w:val="0"/>
+        <w:autoSpaceDN w:val="0"/>
+        <w:adjustRightInd w:val="0"/>
+        <w:spacing w:after="0" w:line="240" w:lineRule="auto"/>
+        <w:rPr>
+          <w:rFonts w:cs="Helvetica"/>
+        </w:rPr>
+      </w:pPr>
+      <w:r>
+        <w:rPr>
+          <w:rFonts w:cs="Helvetica"/>
+        </w:rPr>
+        <w:t xml:space="preserve">As during the OUT operation, memory WRITE operations would also not show the output value on the D7-0 LEDs. The same </w:t>
+      </w:r>
+      <w:proofErr w:type="spellStart"/>
+      <w:r>
+        <w:rPr>
+          <w:rFonts w:cs="Helvetica"/>
+        </w:rPr>
+        <w:t>config.h</w:t>
+      </w:r>
+      <w:proofErr w:type="spellEnd"/>
+      <w:r>
+        <w:rPr>
+          <w:rFonts w:cs="Helvetica"/>
+        </w:rPr>
+        <w:t xml:space="preserve"> switch as in the “OUT” section above will cause the Simulator software to show the </w:t>
+      </w:r>
+      <w:r>
+        <w:rPr>
+          <w:rFonts w:cs="Helvetica"/>
+        </w:rPr>
+        <w:t xml:space="preserve">output </w:t>
+      </w:r>
+      <w:proofErr w:type="gramStart"/>
+      <w:r>
+        <w:rPr>
+          <w:rFonts w:cs="Helvetica"/>
+        </w:rPr>
+        <w:t>values</w:t>
+      </w:r>
+      <w:proofErr w:type="gramEnd"/>
+      <w:r>
+        <w:rPr>
+          <w:rFonts w:cs="Helvetica"/>
+        </w:rPr>
+        <w:t xml:space="preserve"> so they can be visible to external hardware. The “WO” pulses last </w:t>
+      </w:r>
+      <w:r>
+        <w:rPr>
+          <w:rFonts w:cs="Helvetica"/>
+        </w:rPr>
+        <w:t>200</w:t>
+      </w:r>
+      <w:r>
+        <w:rPr>
+          <w:rFonts w:cs="Helvetica"/>
+        </w:rPr>
+        <w:t xml:space="preserve"> nanoseconds or longer.</w:t>
+      </w:r>
+      <w:r>
+        <w:br w:type="page"/>
+      </w:r>
+    </w:p>
+    <w:p>
+      <w:pPr>
+        <w:pStyle w:val="Heading1"/>
+      </w:pPr>
+      <w:bookmarkStart w:id="25" w:name="_Toc522810734"/>
       <w:r>
         <w:lastRenderedPageBreak/>
         <w:t>8080 Instruction Set</w:t>
       </w:r>
-      <w:bookmarkEnd w:id="24"/>
+      <w:bookmarkEnd w:id="25"/>
     </w:p>
     <w:p>
       <w:pPr>
@@ -30574,12 +31626,12 @@
       <w:pPr>
         <w:pStyle w:val="Heading1"/>
       </w:pPr>
-      <w:bookmarkStart w:id="25" w:name="_Toc518836799"/>
+      <w:bookmarkStart w:id="26" w:name="_Toc522810735"/>
       <w:r>
         <w:lastRenderedPageBreak/>
         <w:t>Hardware setup for Arduino Mega 2560</w:t>
       </w:r>
-      <w:bookmarkEnd w:id="25"/>
+      <w:bookmarkEnd w:id="26"/>
     </w:p>
     <w:p>
       <w:pPr>
@@ -31636,12 +32688,12 @@
       <w:pPr>
         <w:pStyle w:val="Heading1"/>
       </w:pPr>
-      <w:bookmarkStart w:id="26" w:name="_Toc518836800"/>
+      <w:bookmarkStart w:id="27" w:name="_Toc522810736"/>
       <w:r>
         <w:lastRenderedPageBreak/>
         <w:t>Pin Mapping for Arduino Mega 2560</w:t>
       </w:r>
-      <w:bookmarkEnd w:id="26"/>
+      <w:bookmarkEnd w:id="27"/>
     </w:p>
     <w:p>
       <w:pPr>
@@ -42394,12 +43446,12 @@
       <w:pPr>
         <w:pStyle w:val="Heading1"/>
       </w:pPr>
-      <w:bookmarkStart w:id="27" w:name="_Toc518836801"/>
+      <w:bookmarkStart w:id="28" w:name="_Toc522810737"/>
       <w:r>
         <w:lastRenderedPageBreak/>
         <w:t>Hardware setup for Arduino Due</w:t>
       </w:r>
-      <w:bookmarkEnd w:id="27"/>
+      <w:bookmarkEnd w:id="28"/>
     </w:p>
     <w:p>
       <w:pPr>
@@ -42428,30 +43480,30 @@
           <w:sz w:val="24"/>
           <w:szCs w:val="24"/>
         </w:rPr>
-        <w:t xml:space="preserve">The setup for the Arduino Due is </w:t>
-      </w:r>
-      <w:proofErr w:type="gramStart"/>
+        <w:t>The setup for the Arduino Due is similar to the Arduino Mega</w:t>
+      </w:r>
       <w:r>
         <w:rPr>
           <w:sz w:val="24"/>
           <w:szCs w:val="24"/>
         </w:rPr>
-        <w:t>similar to</w:t>
-      </w:r>
-      <w:proofErr w:type="gramEnd"/>
+        <w:t xml:space="preserve"> (</w:t>
+      </w:r>
+      <w:proofErr w:type="gramStart"/>
       <w:r>
         <w:rPr>
           <w:sz w:val="24"/>
           <w:szCs w:val="24"/>
         </w:rPr>
-        <w:t xml:space="preserve"> the Arduino Mega</w:t>
-      </w:r>
+        <w:t>see</w:t>
+      </w:r>
+      <w:proofErr w:type="gramEnd"/>
       <w:r>
         <w:rPr>
           <w:sz w:val="24"/>
           <w:szCs w:val="24"/>
         </w:rPr>
-        <w:t xml:space="preserve"> (see above)</w:t>
+        <w:t xml:space="preserve"> above)</w:t>
       </w:r>
       <w:r>
         <w:rPr>
@@ -42880,11 +43932,11 @@
       <w:pPr>
         <w:pStyle w:val="Heading1"/>
       </w:pPr>
-      <w:bookmarkStart w:id="28" w:name="_Toc518836802"/>
+      <w:bookmarkStart w:id="29" w:name="_Toc522810738"/>
       <w:r>
         <w:t>Pin Mapping for Arduino Due</w:t>
       </w:r>
-      <w:bookmarkEnd w:id="28"/>
+      <w:bookmarkEnd w:id="29"/>
     </w:p>
     <w:p>
       <w:pPr>
@@ -53832,12 +54884,12 @@
       <w:pPr>
         <w:pStyle w:val="Heading1"/>
       </w:pPr>
-      <w:bookmarkStart w:id="29" w:name="_Toc518836803"/>
+      <w:bookmarkStart w:id="30" w:name="_Toc522810739"/>
       <w:r>
         <w:lastRenderedPageBreak/>
         <w:t>Wiring an SD card to the Arduino Due</w:t>
       </w:r>
-      <w:bookmarkEnd w:id="29"/>
+      <w:bookmarkEnd w:id="30"/>
     </w:p>
     <w:p>
       <w:pPr>
@@ -56899,6 +57951,118 @@
     </w:lvl>
   </w:abstractNum>
   <w:abstractNum w:abstractNumId="26" w15:restartNumberingAfterBreak="0">
+    <w:nsid w:val="37050866"/>
+    <w:multiLevelType w:val="hybridMultilevel"/>
+    <w:tmpl w:val="1DEC4B88"/>
+    <w:lvl w:ilvl="0" w:tplc="E894378A">
+      <w:numFmt w:val="bullet"/>
+      <w:lvlText w:val="-"/>
+      <w:lvlJc w:val="left"/>
+      <w:pPr>
+        <w:ind w:left="720" w:hanging="360"/>
+      </w:pPr>
+      <w:rPr>
+        <w:rFonts w:ascii="Calibri" w:eastAsiaTheme="minorHAnsi" w:hAnsi="Calibri" w:cs="Calibri" w:hint="default"/>
+      </w:rPr>
+    </w:lvl>
+    <w:lvl w:ilvl="1" w:tplc="04090003" w:tentative="1">
+      <w:start w:val="1"/>
+      <w:numFmt w:val="bullet"/>
+      <w:lvlText w:val="o"/>
+      <w:lvlJc w:val="left"/>
+      <w:pPr>
+        <w:ind w:left="1440" w:hanging="360"/>
+      </w:pPr>
+      <w:rPr>
+        <w:rFonts w:ascii="Courier New" w:hAnsi="Courier New" w:cs="Courier New" w:hint="default"/>
+      </w:rPr>
+    </w:lvl>
+    <w:lvl w:ilvl="2" w:tplc="04090005" w:tentative="1">
+      <w:start w:val="1"/>
+      <w:numFmt w:val="bullet"/>
+      <w:lvlText w:val=""/>
+      <w:lvlJc w:val="left"/>
+      <w:pPr>
+        <w:ind w:left="2160" w:hanging="360"/>
+      </w:pPr>
+      <w:rPr>
+        <w:rFonts w:ascii="Wingdings" w:hAnsi="Wingdings" w:hint="default"/>
+      </w:rPr>
+    </w:lvl>
+    <w:lvl w:ilvl="3" w:tplc="04090001" w:tentative="1">
+      <w:start w:val="1"/>
+      <w:numFmt w:val="bullet"/>
+      <w:lvlText w:val=""/>
+      <w:lvlJc w:val="left"/>
+      <w:pPr>
+        <w:ind w:left="2880" w:hanging="360"/>
+      </w:pPr>
+      <w:rPr>
+        <w:rFonts w:ascii="Symbol" w:hAnsi="Symbol" w:hint="default"/>
+      </w:rPr>
+    </w:lvl>
+    <w:lvl w:ilvl="4" w:tplc="04090003" w:tentative="1">
+      <w:start w:val="1"/>
+      <w:numFmt w:val="bullet"/>
+      <w:lvlText w:val="o"/>
+      <w:lvlJc w:val="left"/>
+      <w:pPr>
+        <w:ind w:left="3600" w:hanging="360"/>
+      </w:pPr>
+      <w:rPr>
+        <w:rFonts w:ascii="Courier New" w:hAnsi="Courier New" w:cs="Courier New" w:hint="default"/>
+      </w:rPr>
+    </w:lvl>
+    <w:lvl w:ilvl="5" w:tplc="04090005" w:tentative="1">
+      <w:start w:val="1"/>
+      <w:numFmt w:val="bullet"/>
+      <w:lvlText w:val=""/>
+      <w:lvlJc w:val="left"/>
+      <w:pPr>
+        <w:ind w:left="4320" w:hanging="360"/>
+      </w:pPr>
+      <w:rPr>
+        <w:rFonts w:ascii="Wingdings" w:hAnsi="Wingdings" w:hint="default"/>
+      </w:rPr>
+    </w:lvl>
+    <w:lvl w:ilvl="6" w:tplc="04090001" w:tentative="1">
+      <w:start w:val="1"/>
+      <w:numFmt w:val="bullet"/>
+      <w:lvlText w:val=""/>
+      <w:lvlJc w:val="left"/>
+      <w:pPr>
+        <w:ind w:left="5040" w:hanging="360"/>
+      </w:pPr>
+      <w:rPr>
+        <w:rFonts w:ascii="Symbol" w:hAnsi="Symbol" w:hint="default"/>
+      </w:rPr>
+    </w:lvl>
+    <w:lvl w:ilvl="7" w:tplc="04090003" w:tentative="1">
+      <w:start w:val="1"/>
+      <w:numFmt w:val="bullet"/>
+      <w:lvlText w:val="o"/>
+      <w:lvlJc w:val="left"/>
+      <w:pPr>
+        <w:ind w:left="5760" w:hanging="360"/>
+      </w:pPr>
+      <w:rPr>
+        <w:rFonts w:ascii="Courier New" w:hAnsi="Courier New" w:cs="Courier New" w:hint="default"/>
+      </w:rPr>
+    </w:lvl>
+    <w:lvl w:ilvl="8" w:tplc="04090005" w:tentative="1">
+      <w:start w:val="1"/>
+      <w:numFmt w:val="bullet"/>
+      <w:lvlText w:val=""/>
+      <w:lvlJc w:val="left"/>
+      <w:pPr>
+        <w:ind w:left="6480" w:hanging="360"/>
+      </w:pPr>
+      <w:rPr>
+        <w:rFonts w:ascii="Wingdings" w:hAnsi="Wingdings" w:hint="default"/>
+      </w:rPr>
+    </w:lvl>
+  </w:abstractNum>
+  <w:abstractNum w:abstractNumId="27" w15:restartNumberingAfterBreak="0">
     <w:nsid w:val="3EA175AC"/>
     <w:multiLevelType w:val="hybridMultilevel"/>
     <w:tmpl w:val="86722FAE"/>
@@ -57011,7 +58175,7 @@
       </w:rPr>
     </w:lvl>
   </w:abstractNum>
-  <w:abstractNum w:abstractNumId="27" w15:restartNumberingAfterBreak="0">
+  <w:abstractNum w:abstractNumId="28" w15:restartNumberingAfterBreak="0">
     <w:nsid w:val="4613169E"/>
     <w:multiLevelType w:val="hybridMultilevel"/>
     <w:tmpl w:val="DFBA8296"/>
@@ -57124,7 +58288,7 @@
       </w:rPr>
     </w:lvl>
   </w:abstractNum>
-  <w:abstractNum w:abstractNumId="28" w15:restartNumberingAfterBreak="0">
+  <w:abstractNum w:abstractNumId="29" w15:restartNumberingAfterBreak="0">
     <w:nsid w:val="46502D78"/>
     <w:multiLevelType w:val="hybridMultilevel"/>
     <w:tmpl w:val="28F23FA0"/>
@@ -57237,7 +58401,7 @@
       </w:rPr>
     </w:lvl>
   </w:abstractNum>
-  <w:abstractNum w:abstractNumId="29" w15:restartNumberingAfterBreak="0">
+  <w:abstractNum w:abstractNumId="30" w15:restartNumberingAfterBreak="0">
     <w:nsid w:val="4CD42019"/>
     <w:multiLevelType w:val="hybridMultilevel"/>
     <w:tmpl w:val="4628C3F2"/>
@@ -57350,7 +58514,7 @@
       </w:rPr>
     </w:lvl>
   </w:abstractNum>
-  <w:abstractNum w:abstractNumId="30" w15:restartNumberingAfterBreak="0">
+  <w:abstractNum w:abstractNumId="31" w15:restartNumberingAfterBreak="0">
     <w:nsid w:val="50AE7314"/>
     <w:multiLevelType w:val="hybridMultilevel"/>
     <w:tmpl w:val="2F3C9C36"/>
@@ -57463,7 +58627,7 @@
       </w:rPr>
     </w:lvl>
   </w:abstractNum>
-  <w:abstractNum w:abstractNumId="31" w15:restartNumberingAfterBreak="0">
+  <w:abstractNum w:abstractNumId="32" w15:restartNumberingAfterBreak="0">
     <w:nsid w:val="58144D14"/>
     <w:multiLevelType w:val="hybridMultilevel"/>
     <w:tmpl w:val="C2D4D848"/>
@@ -57549,7 +58713,7 @@
       </w:pPr>
     </w:lvl>
   </w:abstractNum>
-  <w:abstractNum w:abstractNumId="32" w15:restartNumberingAfterBreak="0">
+  <w:abstractNum w:abstractNumId="33" w15:restartNumberingAfterBreak="0">
     <w:nsid w:val="5AB473F7"/>
     <w:multiLevelType w:val="hybridMultilevel"/>
     <w:tmpl w:val="2F96F2A4"/>
@@ -57662,7 +58826,7 @@
       </w:rPr>
     </w:lvl>
   </w:abstractNum>
-  <w:abstractNum w:abstractNumId="33" w15:restartNumberingAfterBreak="0">
+  <w:abstractNum w:abstractNumId="34" w15:restartNumberingAfterBreak="0">
     <w:nsid w:val="5BD423B3"/>
     <w:multiLevelType w:val="hybridMultilevel"/>
     <w:tmpl w:val="7E2CE152"/>
@@ -57775,7 +58939,7 @@
       </w:rPr>
     </w:lvl>
   </w:abstractNum>
-  <w:abstractNum w:abstractNumId="34" w15:restartNumberingAfterBreak="0">
+  <w:abstractNum w:abstractNumId="35" w15:restartNumberingAfterBreak="0">
     <w:nsid w:val="5D2935B7"/>
     <w:multiLevelType w:val="hybridMultilevel"/>
     <w:tmpl w:val="ECA8827A"/>
@@ -57888,7 +59052,7 @@
       </w:rPr>
     </w:lvl>
   </w:abstractNum>
-  <w:abstractNum w:abstractNumId="35" w15:restartNumberingAfterBreak="0">
+  <w:abstractNum w:abstractNumId="36" w15:restartNumberingAfterBreak="0">
     <w:nsid w:val="62DE3101"/>
     <w:multiLevelType w:val="hybridMultilevel"/>
     <w:tmpl w:val="824E553E"/>
@@ -58001,7 +59165,7 @@
       </w:rPr>
     </w:lvl>
   </w:abstractNum>
-  <w:abstractNum w:abstractNumId="36" w15:restartNumberingAfterBreak="0">
+  <w:abstractNum w:abstractNumId="37" w15:restartNumberingAfterBreak="0">
     <w:nsid w:val="62E36E35"/>
     <w:multiLevelType w:val="hybridMultilevel"/>
     <w:tmpl w:val="8962DE7E"/>
@@ -58114,7 +59278,7 @@
       </w:rPr>
     </w:lvl>
   </w:abstractNum>
-  <w:abstractNum w:abstractNumId="37" w15:restartNumberingAfterBreak="0">
+  <w:abstractNum w:abstractNumId="38" w15:restartNumberingAfterBreak="0">
     <w:nsid w:val="63323DB7"/>
     <w:multiLevelType w:val="hybridMultilevel"/>
     <w:tmpl w:val="8F5649FA"/>
@@ -58227,7 +59391,7 @@
       </w:rPr>
     </w:lvl>
   </w:abstractNum>
-  <w:abstractNum w:abstractNumId="38" w15:restartNumberingAfterBreak="0">
+  <w:abstractNum w:abstractNumId="39" w15:restartNumberingAfterBreak="0">
     <w:nsid w:val="6A1F6484"/>
     <w:multiLevelType w:val="hybridMultilevel"/>
     <w:tmpl w:val="4628C3F2"/>
@@ -58340,7 +59504,7 @@
       </w:rPr>
     </w:lvl>
   </w:abstractNum>
-  <w:abstractNum w:abstractNumId="39" w15:restartNumberingAfterBreak="0">
+  <w:abstractNum w:abstractNumId="40" w15:restartNumberingAfterBreak="0">
     <w:nsid w:val="6A74229F"/>
     <w:multiLevelType w:val="hybridMultilevel"/>
     <w:tmpl w:val="AB6854C6"/>
@@ -58453,7 +59617,7 @@
       </w:rPr>
     </w:lvl>
   </w:abstractNum>
-  <w:abstractNum w:abstractNumId="40" w15:restartNumberingAfterBreak="0">
+  <w:abstractNum w:abstractNumId="41" w15:restartNumberingAfterBreak="0">
     <w:nsid w:val="6AA46715"/>
     <w:multiLevelType w:val="hybridMultilevel"/>
     <w:tmpl w:val="FF809DEC"/>
@@ -58566,7 +59730,7 @@
       </w:rPr>
     </w:lvl>
   </w:abstractNum>
-  <w:abstractNum w:abstractNumId="41" w15:restartNumberingAfterBreak="0">
+  <w:abstractNum w:abstractNumId="42" w15:restartNumberingAfterBreak="0">
     <w:nsid w:val="6B1C6654"/>
     <w:multiLevelType w:val="hybridMultilevel"/>
     <w:tmpl w:val="F7A8ABCE"/>
@@ -58679,7 +59843,7 @@
       </w:rPr>
     </w:lvl>
   </w:abstractNum>
-  <w:abstractNum w:abstractNumId="42" w15:restartNumberingAfterBreak="0">
+  <w:abstractNum w:abstractNumId="43" w15:restartNumberingAfterBreak="0">
     <w:nsid w:val="6BEF7D55"/>
     <w:multiLevelType w:val="hybridMultilevel"/>
     <w:tmpl w:val="E0E2FDD2"/>
@@ -58765,7 +59929,119 @@
       </w:pPr>
     </w:lvl>
   </w:abstractNum>
-  <w:abstractNum w:abstractNumId="43" w15:restartNumberingAfterBreak="0">
+  <w:abstractNum w:abstractNumId="44" w15:restartNumberingAfterBreak="0">
+    <w:nsid w:val="6FE2054C"/>
+    <w:multiLevelType w:val="hybridMultilevel"/>
+    <w:tmpl w:val="7DDAB462"/>
+    <w:lvl w:ilvl="0" w:tplc="6716258A">
+      <w:numFmt w:val="bullet"/>
+      <w:lvlText w:val="-"/>
+      <w:lvlJc w:val="left"/>
+      <w:pPr>
+        <w:ind w:left="720" w:hanging="360"/>
+      </w:pPr>
+      <w:rPr>
+        <w:rFonts w:ascii="Calibri" w:eastAsiaTheme="minorHAnsi" w:hAnsi="Calibri" w:cs="Calibri" w:hint="default"/>
+      </w:rPr>
+    </w:lvl>
+    <w:lvl w:ilvl="1" w:tplc="04090003" w:tentative="1">
+      <w:start w:val="1"/>
+      <w:numFmt w:val="bullet"/>
+      <w:lvlText w:val="o"/>
+      <w:lvlJc w:val="left"/>
+      <w:pPr>
+        <w:ind w:left="1440" w:hanging="360"/>
+      </w:pPr>
+      <w:rPr>
+        <w:rFonts w:ascii="Courier New" w:hAnsi="Courier New" w:cs="Courier New" w:hint="default"/>
+      </w:rPr>
+    </w:lvl>
+    <w:lvl w:ilvl="2" w:tplc="04090005" w:tentative="1">
+      <w:start w:val="1"/>
+      <w:numFmt w:val="bullet"/>
+      <w:lvlText w:val=""/>
+      <w:lvlJc w:val="left"/>
+      <w:pPr>
+        <w:ind w:left="2160" w:hanging="360"/>
+      </w:pPr>
+      <w:rPr>
+        <w:rFonts w:ascii="Wingdings" w:hAnsi="Wingdings" w:hint="default"/>
+      </w:rPr>
+    </w:lvl>
+    <w:lvl w:ilvl="3" w:tplc="04090001" w:tentative="1">
+      <w:start w:val="1"/>
+      <w:numFmt w:val="bullet"/>
+      <w:lvlText w:val=""/>
+      <w:lvlJc w:val="left"/>
+      <w:pPr>
+        <w:ind w:left="2880" w:hanging="360"/>
+      </w:pPr>
+      <w:rPr>
+        <w:rFonts w:ascii="Symbol" w:hAnsi="Symbol" w:hint="default"/>
+      </w:rPr>
+    </w:lvl>
+    <w:lvl w:ilvl="4" w:tplc="04090003" w:tentative="1">
+      <w:start w:val="1"/>
+      <w:numFmt w:val="bullet"/>
+      <w:lvlText w:val="o"/>
+      <w:lvlJc w:val="left"/>
+      <w:pPr>
+        <w:ind w:left="3600" w:hanging="360"/>
+      </w:pPr>
+      <w:rPr>
+        <w:rFonts w:ascii="Courier New" w:hAnsi="Courier New" w:cs="Courier New" w:hint="default"/>
+      </w:rPr>
+    </w:lvl>
+    <w:lvl w:ilvl="5" w:tplc="04090005" w:tentative="1">
+      <w:start w:val="1"/>
+      <w:numFmt w:val="bullet"/>
+      <w:lvlText w:val=""/>
+      <w:lvlJc w:val="left"/>
+      <w:pPr>
+        <w:ind w:left="4320" w:hanging="360"/>
+      </w:pPr>
+      <w:rPr>
+        <w:rFonts w:ascii="Wingdings" w:hAnsi="Wingdings" w:hint="default"/>
+      </w:rPr>
+    </w:lvl>
+    <w:lvl w:ilvl="6" w:tplc="04090001" w:tentative="1">
+      <w:start w:val="1"/>
+      <w:numFmt w:val="bullet"/>
+      <w:lvlText w:val=""/>
+      <w:lvlJc w:val="left"/>
+      <w:pPr>
+        <w:ind w:left="5040" w:hanging="360"/>
+      </w:pPr>
+      <w:rPr>
+        <w:rFonts w:ascii="Symbol" w:hAnsi="Symbol" w:hint="default"/>
+      </w:rPr>
+    </w:lvl>
+    <w:lvl w:ilvl="7" w:tplc="04090003" w:tentative="1">
+      <w:start w:val="1"/>
+      <w:numFmt w:val="bullet"/>
+      <w:lvlText w:val="o"/>
+      <w:lvlJc w:val="left"/>
+      <w:pPr>
+        <w:ind w:left="5760" w:hanging="360"/>
+      </w:pPr>
+      <w:rPr>
+        <w:rFonts w:ascii="Courier New" w:hAnsi="Courier New" w:cs="Courier New" w:hint="default"/>
+      </w:rPr>
+    </w:lvl>
+    <w:lvl w:ilvl="8" w:tplc="04090005" w:tentative="1">
+      <w:start w:val="1"/>
+      <w:numFmt w:val="bullet"/>
+      <w:lvlText w:val=""/>
+      <w:lvlJc w:val="left"/>
+      <w:pPr>
+        <w:ind w:left="6480" w:hanging="360"/>
+      </w:pPr>
+      <w:rPr>
+        <w:rFonts w:ascii="Wingdings" w:hAnsi="Wingdings" w:hint="default"/>
+      </w:rPr>
+    </w:lvl>
+  </w:abstractNum>
+  <w:abstractNum w:abstractNumId="45" w15:restartNumberingAfterBreak="0">
     <w:nsid w:val="705E0D80"/>
     <w:multiLevelType w:val="hybridMultilevel"/>
     <w:tmpl w:val="36B422A0"/>
@@ -58878,7 +60154,7 @@
       </w:rPr>
     </w:lvl>
   </w:abstractNum>
-  <w:abstractNum w:abstractNumId="44" w15:restartNumberingAfterBreak="0">
+  <w:abstractNum w:abstractNumId="46" w15:restartNumberingAfterBreak="0">
     <w:nsid w:val="77067D9E"/>
     <w:multiLevelType w:val="hybridMultilevel"/>
     <w:tmpl w:val="EDEE5D48"/>
@@ -58991,7 +60267,7 @@
       </w:rPr>
     </w:lvl>
   </w:abstractNum>
-  <w:abstractNum w:abstractNumId="45" w15:restartNumberingAfterBreak="0">
+  <w:abstractNum w:abstractNumId="47" w15:restartNumberingAfterBreak="0">
     <w:nsid w:val="777E5D8D"/>
     <w:multiLevelType w:val="hybridMultilevel"/>
     <w:tmpl w:val="8AEABAA0"/>
@@ -59104,7 +60380,7 @@
       </w:rPr>
     </w:lvl>
   </w:abstractNum>
-  <w:abstractNum w:abstractNumId="46" w15:restartNumberingAfterBreak="0">
+  <w:abstractNum w:abstractNumId="48" w15:restartNumberingAfterBreak="0">
     <w:nsid w:val="77C92D05"/>
     <w:multiLevelType w:val="hybridMultilevel"/>
     <w:tmpl w:val="8B4C5C62"/>
@@ -59217,7 +60493,7 @@
       </w:rPr>
     </w:lvl>
   </w:abstractNum>
-  <w:abstractNum w:abstractNumId="47" w15:restartNumberingAfterBreak="0">
+  <w:abstractNum w:abstractNumId="49" w15:restartNumberingAfterBreak="0">
     <w:nsid w:val="78327620"/>
     <w:multiLevelType w:val="hybridMultilevel"/>
     <w:tmpl w:val="047A26FE"/>
@@ -59330,7 +60606,7 @@
       </w:rPr>
     </w:lvl>
   </w:abstractNum>
-  <w:abstractNum w:abstractNumId="48" w15:restartNumberingAfterBreak="0">
+  <w:abstractNum w:abstractNumId="50" w15:restartNumberingAfterBreak="0">
     <w:nsid w:val="787B4972"/>
     <w:multiLevelType w:val="hybridMultilevel"/>
     <w:tmpl w:val="C2D4D848"/>
@@ -59416,7 +60692,7 @@
       </w:pPr>
     </w:lvl>
   </w:abstractNum>
-  <w:abstractNum w:abstractNumId="49" w15:restartNumberingAfterBreak="0">
+  <w:abstractNum w:abstractNumId="51" w15:restartNumberingAfterBreak="0">
     <w:nsid w:val="78E2380D"/>
     <w:multiLevelType w:val="hybridMultilevel"/>
     <w:tmpl w:val="100CEE22"/>
@@ -59529,7 +60805,7 @@
       </w:rPr>
     </w:lvl>
   </w:abstractNum>
-  <w:abstractNum w:abstractNumId="50" w15:restartNumberingAfterBreak="0">
+  <w:abstractNum w:abstractNumId="52" w15:restartNumberingAfterBreak="0">
     <w:nsid w:val="7B460465"/>
     <w:multiLevelType w:val="hybridMultilevel"/>
     <w:tmpl w:val="6922BB96"/>
@@ -59642,7 +60918,7 @@
       </w:rPr>
     </w:lvl>
   </w:abstractNum>
-  <w:abstractNum w:abstractNumId="51" w15:restartNumberingAfterBreak="0">
+  <w:abstractNum w:abstractNumId="53" w15:restartNumberingAfterBreak="0">
     <w:nsid w:val="7B93057A"/>
     <w:multiLevelType w:val="hybridMultilevel"/>
     <w:tmpl w:val="CBE6EDC6"/>
@@ -59731,7 +61007,7 @@
       </w:pPr>
     </w:lvl>
   </w:abstractNum>
-  <w:abstractNum w:abstractNumId="52" w15:restartNumberingAfterBreak="0">
+  <w:abstractNum w:abstractNumId="54" w15:restartNumberingAfterBreak="0">
     <w:nsid w:val="7CA52378"/>
     <w:multiLevelType w:val="hybridMultilevel"/>
     <w:tmpl w:val="F11097CA"/>
@@ -59844,7 +61120,7 @@
       </w:rPr>
     </w:lvl>
   </w:abstractNum>
-  <w:abstractNum w:abstractNumId="53" w15:restartNumberingAfterBreak="0">
+  <w:abstractNum w:abstractNumId="55" w15:restartNumberingAfterBreak="0">
     <w:nsid w:val="7D630522"/>
     <w:multiLevelType w:val="hybridMultilevel"/>
     <w:tmpl w:val="3EB2AB16"/>
@@ -59958,70 +61234,70 @@
     </w:lvl>
   </w:abstractNum>
   <w:num w:numId="1">
-    <w:abstractNumId w:val="35"/>
+    <w:abstractNumId w:val="36"/>
   </w:num>
   <w:num w:numId="2">
     <w:abstractNumId w:val="17"/>
   </w:num>
   <w:num w:numId="3">
-    <w:abstractNumId w:val="37"/>
+    <w:abstractNumId w:val="38"/>
   </w:num>
   <w:num w:numId="4">
-    <w:abstractNumId w:val="48"/>
+    <w:abstractNumId w:val="50"/>
   </w:num>
   <w:num w:numId="5">
-    <w:abstractNumId w:val="29"/>
+    <w:abstractNumId w:val="30"/>
   </w:num>
   <w:num w:numId="6">
-    <w:abstractNumId w:val="38"/>
+    <w:abstractNumId w:val="39"/>
   </w:num>
   <w:num w:numId="7">
-    <w:abstractNumId w:val="42"/>
+    <w:abstractNumId w:val="43"/>
   </w:num>
   <w:num w:numId="8">
     <w:abstractNumId w:val="2"/>
   </w:num>
   <w:num w:numId="9">
-    <w:abstractNumId w:val="32"/>
+    <w:abstractNumId w:val="33"/>
   </w:num>
   <w:num w:numId="10">
     <w:abstractNumId w:val="9"/>
   </w:num>
   <w:num w:numId="11">
-    <w:abstractNumId w:val="41"/>
+    <w:abstractNumId w:val="42"/>
   </w:num>
   <w:num w:numId="12">
-    <w:abstractNumId w:val="44"/>
+    <w:abstractNumId w:val="46"/>
   </w:num>
   <w:num w:numId="13">
-    <w:abstractNumId w:val="28"/>
+    <w:abstractNumId w:val="29"/>
   </w:num>
   <w:num w:numId="14">
     <w:abstractNumId w:val="6"/>
   </w:num>
   <w:num w:numId="15">
-    <w:abstractNumId w:val="40"/>
+    <w:abstractNumId w:val="41"/>
   </w:num>
   <w:num w:numId="16">
     <w:abstractNumId w:val="23"/>
   </w:num>
   <w:num w:numId="17">
-    <w:abstractNumId w:val="53"/>
+    <w:abstractNumId w:val="55"/>
   </w:num>
   <w:num w:numId="18">
-    <w:abstractNumId w:val="50"/>
+    <w:abstractNumId w:val="52"/>
   </w:num>
   <w:num w:numId="19">
-    <w:abstractNumId w:val="31"/>
+    <w:abstractNumId w:val="32"/>
   </w:num>
   <w:num w:numId="20">
     <w:abstractNumId w:val="13"/>
   </w:num>
   <w:num w:numId="21">
-    <w:abstractNumId w:val="27"/>
+    <w:abstractNumId w:val="28"/>
   </w:num>
   <w:num w:numId="22">
-    <w:abstractNumId w:val="43"/>
+    <w:abstractNumId w:val="45"/>
   </w:num>
   <w:num w:numId="23">
     <w:abstractNumId w:val="24"/>
@@ -60042,25 +61318,25 @@
     <w:abstractNumId w:val="7"/>
   </w:num>
   <w:num w:numId="29">
-    <w:abstractNumId w:val="26"/>
+    <w:abstractNumId w:val="27"/>
   </w:num>
   <w:num w:numId="30">
     <w:abstractNumId w:val="3"/>
   </w:num>
   <w:num w:numId="31">
-    <w:abstractNumId w:val="51"/>
+    <w:abstractNumId w:val="53"/>
   </w:num>
   <w:num w:numId="32">
     <w:abstractNumId w:val="18"/>
   </w:num>
   <w:num w:numId="33">
-    <w:abstractNumId w:val="45"/>
+    <w:abstractNumId w:val="47"/>
   </w:num>
   <w:num w:numId="34">
-    <w:abstractNumId w:val="33"/>
+    <w:abstractNumId w:val="34"/>
   </w:num>
   <w:num w:numId="35">
-    <w:abstractNumId w:val="36"/>
+    <w:abstractNumId w:val="37"/>
   </w:num>
   <w:num w:numId="36">
     <w:abstractNumId w:val="4"/>
@@ -60069,19 +61345,19 @@
     <w:abstractNumId w:val="1"/>
   </w:num>
   <w:num w:numId="38">
-    <w:abstractNumId w:val="52"/>
+    <w:abstractNumId w:val="54"/>
   </w:num>
   <w:num w:numId="39">
-    <w:abstractNumId w:val="34"/>
+    <w:abstractNumId w:val="35"/>
   </w:num>
   <w:num w:numId="40">
-    <w:abstractNumId w:val="46"/>
+    <w:abstractNumId w:val="48"/>
   </w:num>
   <w:num w:numId="41">
-    <w:abstractNumId w:val="49"/>
+    <w:abstractNumId w:val="51"/>
   </w:num>
   <w:num w:numId="42">
-    <w:abstractNumId w:val="47"/>
+    <w:abstractNumId w:val="49"/>
   </w:num>
   <w:num w:numId="43">
     <w:abstractNumId w:val="21"/>
@@ -60105,19 +61381,25 @@
     <w:abstractNumId w:val="19"/>
   </w:num>
   <w:num w:numId="50">
-    <w:abstractNumId w:val="30"/>
+    <w:abstractNumId w:val="31"/>
   </w:num>
   <w:num w:numId="51">
     <w:abstractNumId w:val="20"/>
   </w:num>
   <w:num w:numId="52">
-    <w:abstractNumId w:val="39"/>
+    <w:abstractNumId w:val="40"/>
   </w:num>
   <w:num w:numId="53">
     <w:abstractNumId w:val="15"/>
   </w:num>
   <w:num w:numId="54">
     <w:abstractNumId w:val="25"/>
+  </w:num>
+  <w:num w:numId="55">
+    <w:abstractNumId w:val="44"/>
+  </w:num>
+  <w:num w:numId="56">
+    <w:abstractNumId w:val="26"/>
   </w:num>
   <w:numIdMacAtCleanup w:val="52"/>
 </w:numbering>
@@ -61175,7 +62457,7 @@
 </file>
 
 <file path=customXml/itemProps1.xml><?xml version="1.0" encoding="utf-8"?>
-<ds:datastoreItem xmlns:ds="http://schemas.openxmlformats.org/officeDocument/2006/customXml" ds:itemID="{8D5DB040-C5CB-4F91-8C23-94D625A2995F}">
+<ds:datastoreItem xmlns:ds="http://schemas.openxmlformats.org/officeDocument/2006/customXml" ds:itemID="{76A3D270-8338-4455-8A18-E1A3FB175BCD}">
   <ds:schemaRefs>
     <ds:schemaRef ds:uri="http://schemas.openxmlformats.org/officeDocument/2006/bibliography"/>
   </ds:schemaRefs>

</xml_diff>

<commit_message>
Added description for 'm' key in "Debuggubg Capabilities" section
</commit_message>
<xml_diff>
--- a/Documentation.docx
+++ b/Documentation.docx
@@ -88,7 +88,16 @@
           <w:sz w:val="32"/>
           <w:szCs w:val="32"/>
         </w:rPr>
-        <w:t>-2018</w:t>
+        <w:t>-201</w:t>
+      </w:r>
+      <w:r>
+        <w:rPr>
+          <w:rFonts w:asciiTheme="majorHAnsi" w:hAnsiTheme="majorHAnsi"/>
+          <w:b/>
+          <w:sz w:val="32"/>
+          <w:szCs w:val="32"/>
+        </w:rPr>
+        <w:t>9</w:t>
       </w:r>
       <w:r>
         <w:rPr>
@@ -2629,7 +2638,14 @@
       </w:r>
       <w:r>
         <w:tab/>
-        <w:t>Stop program execution</w:t>
+      </w:r>
+      <w:proofErr w:type="spellStart"/>
+      <w:r>
+        <w:t>Stop</w:t>
+      </w:r>
+      <w:proofErr w:type="spellEnd"/>
+      <w:r>
+        <w:t xml:space="preserve"> program execution</w:t>
       </w:r>
     </w:p>
     <w:p>
@@ -2767,7 +2783,14 @@
       </w:r>
       <w:r>
         <w:tab/>
-        <w:t>Reset processor (set PC to 0)</w:t>
+      </w:r>
+      <w:proofErr w:type="spellStart"/>
+      <w:r>
+        <w:t>Reset</w:t>
+      </w:r>
+      <w:proofErr w:type="spellEnd"/>
+      <w:r>
+        <w:t xml:space="preserve"> processor (set PC to 0)</w:t>
       </w:r>
       <w:r>
         <w:br/>
@@ -6936,8 +6959,8 @@
       <w:pPr>
         <w:pStyle w:val="Heading1"/>
       </w:pPr>
-      <w:bookmarkStart w:id="5" w:name="_Hlk496476229"/>
-      <w:bookmarkStart w:id="6" w:name="_Toc522810719"/>
+      <w:bookmarkStart w:id="5" w:name="_Toc522810719"/>
+      <w:bookmarkStart w:id="6" w:name="_Hlk496476229"/>
       <w:r>
         <w:lastRenderedPageBreak/>
         <w:t xml:space="preserve">Interacting with </w:t>
@@ -6948,9 +6971,9 @@
       <w:r>
         <w:t xml:space="preserve"> via a terminal</w:t>
       </w:r>
-      <w:bookmarkEnd w:id="6"/>
-    </w:p>
-    <w:bookmarkEnd w:id="5"/>
+      <w:bookmarkEnd w:id="5"/>
+    </w:p>
+    <w:bookmarkEnd w:id="6"/>
     <w:p>
       <w:r>
         <w:t xml:space="preserve">The main way to interact with programs on the Altair is via a </w:t>
@@ -7496,7 +7519,15 @@
         <w:t>nd 25</w:t>
       </w:r>
       <w:r>
-        <w:t xml:space="preserve">msec/line should be sufficient. These are just some basic benchmarks. The optimum setting (not too </w:t>
+        <w:t xml:space="preserve">msec/line should be </w:t>
+      </w:r>
+      <w:proofErr w:type="gramStart"/>
+      <w:r>
+        <w:t>sufficient</w:t>
+      </w:r>
+      <w:proofErr w:type="gramEnd"/>
+      <w:r>
+        <w:t xml:space="preserve">. These are just some basic benchmarks. The optimum setting (not too </w:t>
       </w:r>
       <w:r>
         <w:br/>
@@ -7996,10 +8027,18 @@
         </w:numPr>
       </w:pPr>
       <w:r>
-        <w:t>This will install the Disk Boot ROM at 0xFF00 and immediately start it. If a bootable disk has been moun</w:t>
-      </w:r>
-      <w:r>
-        <w:t>ted it should automatically start now</w:t>
+        <w:t xml:space="preserve">This will install the Disk Boot ROM at 0xFF00 and immediately start it. If a bootable disk has been </w:t>
+      </w:r>
+      <w:proofErr w:type="gramStart"/>
+      <w:r>
+        <w:t>moun</w:t>
+      </w:r>
+      <w:r>
+        <w:t>ted</w:t>
+      </w:r>
+      <w:proofErr w:type="gramEnd"/>
+      <w:r>
+        <w:t xml:space="preserve"> it should automatically start now</w:t>
       </w:r>
     </w:p>
     <w:p>
@@ -8040,7 +8079,15 @@
         <w:t xml:space="preserve">The 88-HDSK controller could handle up to 4 units, each holding up to 4 platters. </w:t>
       </w:r>
       <w:r>
-        <w:t xml:space="preserve">In its default configuration, only one unit is enabled, which should be sufficient for most cases. Change the NUM_HDSK_UNITS setting in the </w:t>
+        <w:t xml:space="preserve">In its default configuration, only one unit is enabled, which should be </w:t>
+      </w:r>
+      <w:proofErr w:type="gramStart"/>
+      <w:r>
+        <w:t>sufficient</w:t>
+      </w:r>
+      <w:proofErr w:type="gramEnd"/>
+      <w:r>
+        <w:t xml:space="preserve"> for most cases. Change the NUM_HDSK_UNITS setting in the </w:t>
       </w:r>
       <w:proofErr w:type="spellStart"/>
       <w:r>
@@ -8603,7 +8650,15 @@
         <w:t>image</w:t>
       </w:r>
       <w:r>
-        <w:t xml:space="preserve"> has been mounted it should automatically start now</w:t>
+        <w:t xml:space="preserve"> has been </w:t>
+      </w:r>
+      <w:proofErr w:type="gramStart"/>
+      <w:r>
+        <w:t>mounted</w:t>
+      </w:r>
+      <w:proofErr w:type="gramEnd"/>
+      <w:r>
+        <w:t xml:space="preserve"> it should automatically start now</w:t>
       </w:r>
       <w:r>
         <w:t>.</w:t>
@@ -12156,7 +12211,30 @@
         <w:t xml:space="preserve"> (i.e. the WAIT LED is on) and the “Serial debug” option is enabled in the configuration menu</w:t>
       </w:r>
       <w:r>
-        <w:t>, the following keys have a function:</w:t>
+        <w:t>, the following keys have a function</w:t>
+      </w:r>
+      <w:r>
+        <w:t xml:space="preserve"> (those marked as STANDALONE only work if</w:t>
+      </w:r>
+      <w:r>
+        <w:br/>
+      </w:r>
+      <w:r>
+        <w:t xml:space="preserve">stand-alone mode </w:t>
+      </w:r>
+      <w:r>
+        <w:t xml:space="preserve">is </w:t>
+      </w:r>
+      <w:r>
+        <w:t xml:space="preserve">enabled in </w:t>
+      </w:r>
+      <w:proofErr w:type="spellStart"/>
+      <w:r>
+        <w:t>setup.h</w:t>
+      </w:r>
+      <w:proofErr w:type="spellEnd"/>
+      <w:r>
+        <w:t>):</w:t>
       </w:r>
     </w:p>
     <w:p>
@@ -12192,27 +12270,15 @@
       </w:r>
       <w:r>
         <w:tab/>
+      </w:r>
+      <w:r>
+        <w:t xml:space="preserve">STANDALONE only: </w:t>
+      </w:r>
+      <w:r>
         <w:t xml:space="preserve">Toggle </w:t>
       </w:r>
       <w:r>
-        <w:t xml:space="preserve">SW0-15 (only </w:t>
-      </w:r>
-      <w:r>
-        <w:t xml:space="preserve">if </w:t>
-      </w:r>
-      <w:r>
-        <w:t>stand-alone mode</w:t>
-      </w:r>
-      <w:r>
-        <w:t xml:space="preserve"> enabled in </w:t>
-      </w:r>
-      <w:proofErr w:type="spellStart"/>
-      <w:r>
-        <w:t>setup.h</w:t>
-      </w:r>
-      <w:proofErr w:type="spellEnd"/>
-      <w:r>
-        <w:t>)</w:t>
+        <w:t>SW0-15</w:t>
       </w:r>
       <w:r>
         <w:br/>
@@ -12220,18 +12286,12 @@
       </w:r>
       <w:r>
         <w:tab/>
-        <w:t xml:space="preserve">Prompt for value to set SW0-15 (only </w:t>
-      </w:r>
-      <w:r>
-        <w:t xml:space="preserve">if stand-alone mode enabled in </w:t>
-      </w:r>
-      <w:proofErr w:type="spellStart"/>
-      <w:r>
-        <w:t>setup.h</w:t>
-      </w:r>
-      <w:proofErr w:type="spellEnd"/>
-      <w:r>
-        <w:t>)</w:t>
+      </w:r>
+      <w:r>
+        <w:t xml:space="preserve">STANDALONE only: </w:t>
+      </w:r>
+      <w:r>
+        <w:t>Prompt for value to set SW0-15</w:t>
       </w:r>
       <w:r>
         <w:br/>
@@ -12273,6 +12333,8 @@
         <w:tab/>
         <w:t>Step</w:t>
       </w:r>
+      <w:bookmarkStart w:id="16" w:name="_GoBack"/>
+      <w:bookmarkEnd w:id="16"/>
       <w:r>
         <w:br/>
       </w:r>
@@ -12365,7 +12427,30 @@
       </w:r>
       <w:r>
         <w:tab/>
-        <w:t>AUX2 up</w:t>
+      </w:r>
+      <w:r>
+        <w:t>STANDALONE</w:t>
+      </w:r>
+      <w:r>
+        <w:t xml:space="preserve"> only</w:t>
+      </w:r>
+      <w:r>
+        <w:t xml:space="preserve">: </w:t>
+      </w:r>
+      <w:r>
+        <w:t>Capture serial data</w:t>
+      </w:r>
+      <w:r>
+        <w:t xml:space="preserve"> (AUX</w:t>
+      </w:r>
+      <w:r>
+        <w:t>2</w:t>
+      </w:r>
+      <w:r>
+        <w:t xml:space="preserve"> up)</w:t>
+      </w:r>
+      <w:r>
+        <w:tab/>
       </w:r>
       <w:r>
         <w:br/>
@@ -12378,7 +12463,70 @@
       </w:r>
       <w:r>
         <w:tab/>
-        <w:t>AUX2 down</w:t>
+      </w:r>
+      <w:r>
+        <w:t>STANDALONE</w:t>
+      </w:r>
+      <w:r>
+        <w:t xml:space="preserve"> only</w:t>
+      </w:r>
+      <w:r>
+        <w:t xml:space="preserve">: </w:t>
+      </w:r>
+      <w:r>
+        <w:t xml:space="preserve">Play back captured serial data or </w:t>
+      </w:r>
+      <w:r>
+        <w:t>BASIC</w:t>
+      </w:r>
+      <w:r>
+        <w:t xml:space="preserve"> example</w:t>
+      </w:r>
+      <w:r>
+        <w:t xml:space="preserve"> (AUX</w:t>
+      </w:r>
+      <w:r>
+        <w:t>2</w:t>
+      </w:r>
+      <w:r>
+        <w:t xml:space="preserve"> down)</w:t>
+      </w:r>
+    </w:p>
+    <w:p>
+      <w:pPr>
+        <w:tabs>
+          <w:tab w:val="left" w:pos="720"/>
+          <w:tab w:val="left" w:pos="1800"/>
+        </w:tabs>
+        <w:spacing w:after="0"/>
+        <w:ind w:left="720"/>
+      </w:pPr>
+      <w:r>
+        <w:t>m</w:t>
+      </w:r>
+      <w:r>
+        <w:tab/>
+      </w:r>
+      <w:r>
+        <w:t>STANDALONE</w:t>
+      </w:r>
+      <w:r>
+        <w:t xml:space="preserve"> only</w:t>
+      </w:r>
+      <w:r>
+        <w:t xml:space="preserve">: </w:t>
+      </w:r>
+      <w:r>
+        <w:t>Mount (hard) disk image</w:t>
+      </w:r>
+      <w:r>
+        <w:t xml:space="preserve"> (AUX</w:t>
+      </w:r>
+      <w:r>
+        <w:t>2</w:t>
+      </w:r>
+      <w:r>
+        <w:t xml:space="preserve"> down)</w:t>
       </w:r>
       <w:r>
         <w:br/>
@@ -12659,12 +12807,12 @@
       <w:pPr>
         <w:pStyle w:val="Heading1"/>
       </w:pPr>
-      <w:bookmarkStart w:id="16" w:name="_Toc522810728"/>
+      <w:bookmarkStart w:id="17" w:name="_Toc522810728"/>
       <w:r>
         <w:lastRenderedPageBreak/>
         <w:t>Example program: Kill-the-bit game</w:t>
       </w:r>
-      <w:bookmarkEnd w:id="16"/>
+      <w:bookmarkEnd w:id="17"/>
     </w:p>
     <w:p>
       <w:pPr>
@@ -15035,12 +15183,12 @@
       <w:pPr>
         <w:pStyle w:val="Heading1"/>
       </w:pPr>
-      <w:bookmarkStart w:id="17" w:name="_Toc522810729"/>
+      <w:bookmarkStart w:id="18" w:name="_Toc522810729"/>
       <w:r>
         <w:lastRenderedPageBreak/>
         <w:t>Loading 4k BASIC the old-school way</w:t>
       </w:r>
-      <w:bookmarkEnd w:id="17"/>
+      <w:bookmarkEnd w:id="18"/>
     </w:p>
     <w:p>
       <w:pPr>
@@ -15478,21 +15626,7 @@
         <w:rPr>
           <w:rFonts w:cs="Helvetica"/>
         </w:rPr>
-        <w:t xml:space="preserve">You may want to save the bootloader to a </w:t>
-      </w:r>
-      <w:proofErr w:type="gramStart"/>
-      <w:r>
-        <w:rPr>
-          <w:rFonts w:cs="Helvetica"/>
-        </w:rPr>
-        <w:t>file</w:t>
-      </w:r>
-      <w:proofErr w:type="gramEnd"/>
-      <w:r>
-        <w:rPr>
-          <w:rFonts w:cs="Helvetica"/>
-        </w:rPr>
-        <w:t xml:space="preserve"> so you can reuse it later</w:t>
+        <w:t>You may want to save the bootloader to a file so you can reuse it later</w:t>
       </w:r>
       <w:r>
         <w:rPr>
@@ -15945,12 +16079,12 @@
       <w:pPr>
         <w:pStyle w:val="Heading1"/>
       </w:pPr>
-      <w:bookmarkStart w:id="18" w:name="_Toc522810730"/>
+      <w:bookmarkStart w:id="19" w:name="_Toc522810730"/>
       <w:r>
         <w:lastRenderedPageBreak/>
         <w:t>Altair Time Sharing BASIC</w:t>
       </w:r>
-      <w:bookmarkEnd w:id="18"/>
+      <w:bookmarkEnd w:id="19"/>
     </w:p>
     <w:p>
       <w:pPr>
@@ -16481,21 +16615,7 @@
         <w:rPr>
           <w:rFonts w:cs="Helvetica"/>
         </w:rPr>
-        <w:t xml:space="preserve">After everything is set, you may want to save the </w:t>
-      </w:r>
-      <w:proofErr w:type="gramStart"/>
-      <w:r>
-        <w:rPr>
-          <w:rFonts w:cs="Helvetica"/>
-        </w:rPr>
-        <w:t>configuration</w:t>
-      </w:r>
-      <w:proofErr w:type="gramEnd"/>
-      <w:r>
-        <w:rPr>
-          <w:rFonts w:cs="Helvetica"/>
-        </w:rPr>
-        <w:t xml:space="preserve"> so you can later just load it.</w:t>
+        <w:t>After everything is set, you may want to save the configuration so you can later just load it.</w:t>
       </w:r>
     </w:p>
     <w:p>
@@ -16946,7 +17066,7 @@
       <w:r>
         <w:t xml:space="preserve">Change </w:t>
       </w:r>
-      <w:bookmarkStart w:id="19" w:name="_Hlk496951127"/>
+      <w:bookmarkStart w:id="20" w:name="_Hlk496951127"/>
       <w:r>
         <w:t>“</w:t>
       </w:r>
@@ -16959,7 +17079,7 @@
       <w:r>
         <w:t xml:space="preserve">” </w:t>
       </w:r>
-      <w:bookmarkEnd w:id="19"/>
+      <w:bookmarkEnd w:id="20"/>
       <w:r>
         <w:t>to “</w:t>
       </w:r>
@@ -17102,12 +17222,12 @@
       <w:pPr>
         <w:pStyle w:val="Heading1"/>
       </w:pPr>
-      <w:bookmarkStart w:id="20" w:name="_Toc522810731"/>
+      <w:bookmarkStart w:id="21" w:name="_Toc522810731"/>
       <w:r>
         <w:lastRenderedPageBreak/>
         <w:t>Music System</w:t>
       </w:r>
-      <w:bookmarkEnd w:id="20"/>
+      <w:bookmarkEnd w:id="21"/>
     </w:p>
     <w:p>
       <w:pPr>
@@ -17153,14 +17273,14 @@
         </w:rPr>
         <w:t xml:space="preserve"> where Mike Douglas has </w:t>
       </w:r>
-      <w:bookmarkStart w:id="21" w:name="_Hlk492757119"/>
+      <w:bookmarkStart w:id="22" w:name="_Hlk492757119"/>
       <w:r>
         <w:rPr>
           <w:rFonts w:cs="Helvetica"/>
         </w:rPr>
         <w:t xml:space="preserve">put </w:t>
       </w:r>
-      <w:bookmarkEnd w:id="21"/>
+      <w:bookmarkEnd w:id="22"/>
       <w:r>
         <w:rPr>
           <w:rFonts w:cs="Helvetica"/>
@@ -17193,21 +17313,7 @@
         <w:rPr>
           <w:rFonts w:cs="Helvetica"/>
         </w:rPr>
-        <w:t xml:space="preserve">You can run the music system on the simulator without any changes but </w:t>
-      </w:r>
-      <w:proofErr w:type="gramStart"/>
-      <w:r>
-        <w:rPr>
-          <w:rFonts w:cs="Helvetica"/>
-        </w:rPr>
-        <w:t>in order to</w:t>
-      </w:r>
-      <w:proofErr w:type="gramEnd"/>
-      <w:r>
-        <w:rPr>
-          <w:rFonts w:cs="Helvetica"/>
-        </w:rPr>
-        <w:t xml:space="preserve"> get any actual sound you will need to add just a minimal </w:t>
+        <w:t xml:space="preserve">You can run the music system on the simulator without any changes but in order to get any actual sound you will need to add just a minimal </w:t>
       </w:r>
       <w:r>
         <w:rPr>
@@ -19220,12 +19326,12 @@
       <w:pPr>
         <w:pStyle w:val="Heading1"/>
       </w:pPr>
-      <w:bookmarkStart w:id="22" w:name="_Toc522810732"/>
+      <w:bookmarkStart w:id="23" w:name="_Toc522810732"/>
       <w:r>
         <w:lastRenderedPageBreak/>
         <w:t>MITS Programming System II</w:t>
       </w:r>
-      <w:bookmarkEnd w:id="22"/>
+      <w:bookmarkEnd w:id="23"/>
     </w:p>
     <w:p>
       <w:pPr>
@@ -25743,12 +25849,12 @@
       <w:pPr>
         <w:pStyle w:val="Heading1"/>
       </w:pPr>
-      <w:bookmarkStart w:id="23" w:name="_Toc522810733"/>
+      <w:bookmarkStart w:id="24" w:name="_Toc522810733"/>
       <w:r>
         <w:lastRenderedPageBreak/>
         <w:t>Interfacing external hardware via data/address buses</w:t>
       </w:r>
-      <w:bookmarkEnd w:id="23"/>
+      <w:bookmarkEnd w:id="24"/>
     </w:p>
     <w:p>
       <w:pPr>
@@ -25987,37 +26093,7 @@
         <w:rPr>
           <w:rFonts w:cs="Helvetica"/>
         </w:rPr>
-        <w:t>For all operations,</w:t>
-      </w:r>
-      <w:r>
-        <w:rPr>
-          <w:rFonts w:cs="Helvetica"/>
-        </w:rPr>
-        <w:t xml:space="preserve"> address and data signals are updated just before the </w:t>
-      </w:r>
-      <w:r>
-        <w:rPr>
-          <w:rFonts w:cs="Helvetica"/>
-        </w:rPr>
-        <w:t>signal</w:t>
-      </w:r>
-      <w:r>
-        <w:rPr>
-          <w:rFonts w:cs="Helvetica"/>
-        </w:rPr>
-        <w:t xml:space="preserve"> LED </w:t>
-      </w:r>
-      <w:r>
-        <w:rPr>
-          <w:rFonts w:cs="Helvetica"/>
-        </w:rPr>
-        <w:t>changes state</w:t>
-      </w:r>
-      <w:r>
-        <w:rPr>
-          <w:rFonts w:cs="Helvetica"/>
-        </w:rPr>
-        <w:t xml:space="preserve"> and </w:t>
+        <w:t xml:space="preserve">For all operations, address and data signals are updated just before the signal LED changes state and </w:t>
       </w:r>
       <w:r>
         <w:rPr>
@@ -26075,25 +26151,7 @@
         <w:rPr>
           <w:rFonts w:cs="Helvetica"/>
         </w:rPr>
-        <w:t xml:space="preserve">Note that the Simulator timings are not precise. </w:t>
-      </w:r>
-      <w:r>
-        <w:rPr>
-          <w:rFonts w:cs="Helvetica"/>
-        </w:rPr>
-        <w:t xml:space="preserve">The actual length of an OUT/INP/WO operation can vary greatly, </w:t>
-      </w:r>
-      <w:r>
-        <w:rPr>
-          <w:rFonts w:cs="Helvetica"/>
-        </w:rPr>
-        <w:t>depending on many conditions such as the Simulator configuration, compiler optimization and others.</w:t>
-      </w:r>
-      <w:r>
-        <w:rPr>
-          <w:rFonts w:cs="Helvetica"/>
-        </w:rPr>
-        <w:t xml:space="preserve"> Not all cycles will have a consistent length</w:t>
+        <w:t>Note that the Simulator timings are not precise. The actual length of an OUT/INP/WO operation can vary greatly, depending on many conditions such as the Simulator configuration, compiler optimization and others. Not all cycles will have a consistent length</w:t>
       </w:r>
       <w:r>
         <w:rPr>
@@ -26125,8 +26183,6 @@
         </w:rPr>
         <w:t>lengths</w:t>
       </w:r>
-      <w:bookmarkStart w:id="24" w:name="_GoBack"/>
-      <w:bookmarkEnd w:id="24"/>
       <w:r>
         <w:rPr>
           <w:rFonts w:cs="Helvetica"/>
@@ -26318,13 +26374,7 @@
         <w:rPr>
           <w:rFonts w:eastAsia="Times New Roman" w:cs="Times New Roman"/>
         </w:rPr>
-        <w:t xml:space="preserve"> change </w:t>
-      </w:r>
-      <w:r>
-        <w:rPr>
-          <w:rFonts w:eastAsia="Times New Roman" w:cs="Times New Roman"/>
-        </w:rPr>
-        <w:t>“</w:t>
+        <w:t xml:space="preserve"> change “</w:t>
       </w:r>
       <w:r>
         <w:rPr>
@@ -26533,13 +26583,7 @@
         <w:rPr>
           <w:rFonts w:eastAsia="Times New Roman" w:cs="Times New Roman"/>
         </w:rPr>
-        <w:t>”</w:t>
-      </w:r>
-      <w:r>
-        <w:rPr>
-          <w:rFonts w:eastAsia="Times New Roman" w:cs="Times New Roman"/>
-        </w:rPr>
-        <w:t xml:space="preserve"> in </w:t>
+        <w:t xml:space="preserve">” in </w:t>
       </w:r>
       <w:proofErr w:type="spellStart"/>
       <w:r>
@@ -26702,21 +26746,7 @@
         <w:rPr>
           <w:rFonts w:cs="Helvetica"/>
         </w:rPr>
-        <w:t xml:space="preserve">output </w:t>
-      </w:r>
-      <w:proofErr w:type="gramStart"/>
-      <w:r>
-        <w:rPr>
-          <w:rFonts w:cs="Helvetica"/>
-        </w:rPr>
-        <w:t>values</w:t>
-      </w:r>
-      <w:proofErr w:type="gramEnd"/>
-      <w:r>
-        <w:rPr>
-          <w:rFonts w:cs="Helvetica"/>
-        </w:rPr>
-        <w:t xml:space="preserve"> so they can be visible to external hardware. The “WO” pulses last </w:t>
+        <w:t xml:space="preserve">output values so they can be visible to external hardware. The “WO” pulses last </w:t>
       </w:r>
       <w:r>
         <w:rPr>
@@ -26846,14 +26876,14 @@
         <w:rPr>
           <w:rFonts w:ascii="Courier New" w:hAnsi="Courier New" w:cs="Courier New"/>
         </w:rPr>
-        <w:t xml:space="preserve">    #   = 8 or </w:t>
+        <w:t xml:space="preserve">    #   = </w:t>
       </w:r>
       <w:proofErr w:type="gramStart"/>
       <w:r>
         <w:rPr>
           <w:rFonts w:ascii="Courier New" w:hAnsi="Courier New" w:cs="Courier New"/>
         </w:rPr>
-        <w:t>16 bit</w:t>
+        <w:t>8 or 16 bit</w:t>
       </w:r>
       <w:proofErr w:type="gramEnd"/>
       <w:r>
@@ -54991,7 +55021,15 @@
         <w:t xml:space="preserve"> Level Shifting microSD Breakout</w:t>
       </w:r>
       <w:r>
-        <w:t xml:space="preserve"> board that provide an SD card slot. That board is certainly works but is overkill since the Arduino DUE (like the SD cards) operates on 3.3V so no level shifting is required.</w:t>
+        <w:t xml:space="preserve"> board that provide an SD card slot. That board is certainly </w:t>
+      </w:r>
+      <w:proofErr w:type="gramStart"/>
+      <w:r>
+        <w:t>works</w:t>
+      </w:r>
+      <w:proofErr w:type="gramEnd"/>
+      <w:r>
+        <w:t xml:space="preserve"> but is overkill since the Arduino DUE (like the SD cards) operates on 3.3V so no level shifting is required.</w:t>
       </w:r>
     </w:p>
     <w:p>
@@ -62457,7 +62495,7 @@
 </file>
 
 <file path=customXml/itemProps1.xml><?xml version="1.0" encoding="utf-8"?>
-<ds:datastoreItem xmlns:ds="http://schemas.openxmlformats.org/officeDocument/2006/customXml" ds:itemID="{76A3D270-8338-4455-8A18-E1A3FB175BCD}">
+<ds:datastoreItem xmlns:ds="http://schemas.openxmlformats.org/officeDocument/2006/customXml" ds:itemID="{1F6B6D73-7137-4BA2-811D-43194F473640}">
   <ds:schemaRefs>
     <ds:schemaRef ds:uri="http://schemas.openxmlformats.org/officeDocument/2006/bibliography"/>
   </ds:schemaRefs>

</xml_diff>

<commit_message>
Allow to add ROMs (via "memory" submenu in configuration) to the emulated machine. ROMs can be set to auto-start when the simulator starts up. Also reorganized memory write access handling.
</commit_message>
<xml_diff>
--- a/Documentation.docx
+++ b/Documentation.docx
@@ -1121,7 +1121,7 @@
             <w:noProof/>
             <w:webHidden/>
           </w:rPr>
-          <w:t>- 21 -</w:t>
+          <w:t>- 22 -</w:t>
         </w:r>
         <w:r>
           <w:rPr>
@@ -1190,7 +1190,7 @@
             <w:noProof/>
             <w:webHidden/>
           </w:rPr>
-          <w:t>- 21 -</w:t>
+          <w:t>- 22 -</w:t>
         </w:r>
         <w:r>
           <w:rPr>
@@ -1259,7 +1259,7 @@
             <w:noProof/>
             <w:webHidden/>
           </w:rPr>
-          <w:t>- 22 -</w:t>
+          <w:t>- 23 -</w:t>
         </w:r>
         <w:r>
           <w:rPr>
@@ -1328,7 +1328,7 @@
             <w:noProof/>
             <w:webHidden/>
           </w:rPr>
-          <w:t>- 23 -</w:t>
+          <w:t>- 24 -</w:t>
         </w:r>
         <w:r>
           <w:rPr>
@@ -1397,7 +1397,7 @@
             <w:noProof/>
             <w:webHidden/>
           </w:rPr>
-          <w:t>- 24 -</w:t>
+          <w:t>- 25 -</w:t>
         </w:r>
         <w:r>
           <w:rPr>
@@ -1466,7 +1466,7 @@
             <w:noProof/>
             <w:webHidden/>
           </w:rPr>
-          <w:t>- 26 -</w:t>
+          <w:t>- 27 -</w:t>
         </w:r>
         <w:r>
           <w:rPr>
@@ -1535,7 +1535,7 @@
             <w:noProof/>
             <w:webHidden/>
           </w:rPr>
-          <w:t>- 28 -</w:t>
+          <w:t>- 29 -</w:t>
         </w:r>
         <w:r>
           <w:rPr>
@@ -1604,7 +1604,7 @@
             <w:noProof/>
             <w:webHidden/>
           </w:rPr>
-          <w:t>- 32 -</w:t>
+          <w:t>- 33 -</w:t>
         </w:r>
         <w:r>
           <w:rPr>
@@ -1673,7 +1673,7 @@
             <w:noProof/>
             <w:webHidden/>
           </w:rPr>
-          <w:t>- 33 -</w:t>
+          <w:t>- 34 -</w:t>
         </w:r>
         <w:r>
           <w:rPr>
@@ -1742,7 +1742,7 @@
             <w:noProof/>
             <w:webHidden/>
           </w:rPr>
-          <w:t>- 36 -</w:t>
+          <w:t>- 37 -</w:t>
         </w:r>
         <w:r>
           <w:rPr>
@@ -1811,7 +1811,7 @@
             <w:noProof/>
             <w:webHidden/>
           </w:rPr>
-          <w:t>- 37 -</w:t>
+          <w:t>- 38 -</w:t>
         </w:r>
         <w:r>
           <w:rPr>
@@ -1880,7 +1880,7 @@
             <w:noProof/>
             <w:webHidden/>
           </w:rPr>
-          <w:t>- 39 -</w:t>
+          <w:t>- 40 -</w:t>
         </w:r>
         <w:r>
           <w:rPr>
@@ -1949,7 +1949,7 @@
             <w:noProof/>
             <w:webHidden/>
           </w:rPr>
-          <w:t>- 40 -</w:t>
+          <w:t>- 41 -</w:t>
         </w:r>
         <w:r>
           <w:rPr>
@@ -2018,7 +2018,7 @@
             <w:noProof/>
             <w:webHidden/>
           </w:rPr>
-          <w:t>- 42 -</w:t>
+          <w:t>- 43 -</w:t>
         </w:r>
         <w:r>
           <w:rPr>
@@ -6369,115 +6369,27 @@
         <w:rPr>
           <w:rFonts w:eastAsia="Times New Roman" w:cs="Times New Roman"/>
         </w:rPr>
-        <w:t>, do the following</w:t>
+        <w:t xml:space="preserve">, </w:t>
       </w:r>
       <w:r>
         <w:rPr>
           <w:rFonts w:eastAsia="Times New Roman" w:cs="Times New Roman"/>
         </w:rPr>
-        <w:t xml:space="preserve"> before uploading the sketch to the Arduino</w:t>
-      </w:r>
+        <w:t xml:space="preserve">change the following in </w:t>
+      </w:r>
+      <w:proofErr w:type="spellStart"/>
       <w:r>
         <w:rPr>
           <w:rFonts w:eastAsia="Times New Roman" w:cs="Times New Roman"/>
         </w:rPr>
+        <w:t>host_due.h</w:t>
+      </w:r>
+      <w:proofErr w:type="spellEnd"/>
+      <w:r>
+        <w:rPr>
+          <w:rFonts w:eastAsia="Times New Roman" w:cs="Times New Roman"/>
+        </w:rPr>
         <w:t>:</w:t>
-      </w:r>
-    </w:p>
-    <w:p>
-      <w:pPr>
-        <w:pStyle w:val="ListParagraph"/>
-        <w:numPr>
-          <w:ilvl w:val="1"/>
-          <w:numId w:val="49"/>
-        </w:numPr>
-        <w:spacing w:after="0" w:line="240" w:lineRule="auto"/>
-        <w:rPr>
-          <w:rFonts w:eastAsia="Times New Roman" w:cs="Times New Roman"/>
-        </w:rPr>
-      </w:pPr>
-      <w:r>
-        <w:rPr>
-          <w:rFonts w:eastAsia="Times New Roman" w:cs="Times New Roman"/>
-        </w:rPr>
-        <w:t xml:space="preserve">In </w:t>
-      </w:r>
-      <w:proofErr w:type="spellStart"/>
-      <w:r>
-        <w:rPr>
-          <w:rFonts w:eastAsia="Times New Roman" w:cs="Times New Roman"/>
-        </w:rPr>
-        <w:t>config.h</w:t>
-      </w:r>
-      <w:proofErr w:type="spellEnd"/>
-      <w:r>
-        <w:rPr>
-          <w:rFonts w:eastAsia="Times New Roman" w:cs="Times New Roman"/>
-        </w:rPr>
-        <w:t xml:space="preserve">, change </w:t>
-      </w:r>
-      <w:r>
-        <w:rPr>
-          <w:rFonts w:eastAsia="Times New Roman" w:cs="Times New Roman"/>
-        </w:rPr>
-        <w:br/>
-      </w:r>
-      <w:r>
-        <w:rPr>
-          <w:rFonts w:ascii="Courier New" w:eastAsia="Times New Roman" w:hAnsi="Courier New" w:cs="Courier New"/>
-        </w:rPr>
-        <w:t>“#define USE_PROTECT 1</w:t>
-      </w:r>
-      <w:r>
-        <w:rPr>
-          <w:rFonts w:eastAsia="Times New Roman" w:cs="Times New Roman"/>
-        </w:rPr>
-        <w:t>” to “</w:t>
-      </w:r>
-      <w:r>
-        <w:rPr>
-          <w:rFonts w:ascii="Courier New" w:eastAsia="Times New Roman" w:hAnsi="Courier New" w:cs="Courier New"/>
-        </w:rPr>
-        <w:t>#define USE_PROTECT 0</w:t>
-      </w:r>
-      <w:r>
-        <w:rPr>
-          <w:rFonts w:eastAsia="Times New Roman" w:cs="Times New Roman"/>
-        </w:rPr>
-        <w:t>”</w:t>
-      </w:r>
-    </w:p>
-    <w:p>
-      <w:pPr>
-        <w:pStyle w:val="ListParagraph"/>
-        <w:numPr>
-          <w:ilvl w:val="1"/>
-          <w:numId w:val="49"/>
-        </w:numPr>
-        <w:spacing w:after="0" w:line="240" w:lineRule="auto"/>
-        <w:rPr>
-          <w:rFonts w:eastAsia="Times New Roman" w:cs="Times New Roman"/>
-        </w:rPr>
-      </w:pPr>
-      <w:r>
-        <w:rPr>
-          <w:rFonts w:eastAsia="Times New Roman" w:cs="Times New Roman"/>
-        </w:rPr>
-        <w:t xml:space="preserve">In </w:t>
-      </w:r>
-      <w:proofErr w:type="spellStart"/>
-      <w:r>
-        <w:rPr>
-          <w:rFonts w:eastAsia="Times New Roman" w:cs="Times New Roman"/>
-        </w:rPr>
-        <w:t>host_due.h</w:t>
-      </w:r>
-      <w:proofErr w:type="spellEnd"/>
-      <w:r>
-        <w:rPr>
-          <w:rFonts w:eastAsia="Times New Roman" w:cs="Times New Roman"/>
-        </w:rPr>
-        <w:t xml:space="preserve">, change </w:t>
       </w:r>
       <w:r>
         <w:rPr>
@@ -8027,18 +7939,10 @@
         </w:numPr>
       </w:pPr>
       <w:r>
-        <w:t xml:space="preserve">This will install the Disk Boot ROM at 0xFF00 and immediately start it. If a bootable disk has been </w:t>
-      </w:r>
-      <w:proofErr w:type="gramStart"/>
-      <w:r>
-        <w:t>moun</w:t>
-      </w:r>
-      <w:r>
-        <w:t>ted</w:t>
-      </w:r>
-      <w:proofErr w:type="gramEnd"/>
-      <w:r>
-        <w:t xml:space="preserve"> it should automatically start now</w:t>
+        <w:t>This will install the Disk Boot ROM at 0xFF00 and immediately start it. If a bootable disk has been moun</w:t>
+      </w:r>
+      <w:r>
+        <w:t>ted it should automatically start now</w:t>
       </w:r>
     </w:p>
     <w:p>
@@ -8650,15 +8554,7 @@
         <w:t>image</w:t>
       </w:r>
       <w:r>
-        <w:t xml:space="preserve"> has been </w:t>
-      </w:r>
-      <w:proofErr w:type="gramStart"/>
-      <w:r>
-        <w:t>mounted</w:t>
-      </w:r>
-      <w:proofErr w:type="gramEnd"/>
-      <w:r>
-        <w:t xml:space="preserve"> it should automatically start now</w:t>
+        <w:t xml:space="preserve"> has been mounted it should automatically start now</w:t>
       </w:r>
       <w:r>
         <w:t>.</w:t>
@@ -10083,21 +9979,25 @@
         <w:rPr>
           <w:i/>
         </w:rPr>
-        <w:t>C</w:t>
-      </w:r>
-      <w:r>
-        <w:rPr>
-          <w:i/>
-        </w:rPr>
-        <w:t>lear memory on powerup</w:t>
+        <w:t xml:space="preserve">Processor </w:t>
+      </w:r>
+      <w:r>
+        <w:t xml:space="preserve">(only </w:t>
+      </w:r>
+      <w:r>
+        <w:t xml:space="preserve">if processor switching is enabled in </w:t>
+      </w:r>
+      <w:proofErr w:type="spellStart"/>
+      <w:r>
+        <w:t>config.h</w:t>
+      </w:r>
+      <w:proofErr w:type="spellEnd"/>
+      <w:r>
+        <w:t>)</w:t>
       </w:r>
       <w:r>
         <w:br/>
-        <w:t>If enabled, the simulated memory will be cleared (set to 0) when the simulator starts up.</w:t>
-      </w:r>
-      <w:r>
-        <w:br/>
-        <w:t xml:space="preserve">Otherwise, memory content is random (as with the original). </w:t>
+        <w:t>Switch between Intel 8080 and Zilog Z80 processor</w:t>
       </w:r>
     </w:p>
     <w:p>
@@ -10112,25 +10012,16 @@
         <w:rPr>
           <w:i/>
         </w:rPr>
-        <w:t xml:space="preserve">Processor </w:t>
-      </w:r>
-      <w:r>
-        <w:t xml:space="preserve">(only </w:t>
-      </w:r>
-      <w:r>
-        <w:t xml:space="preserve">if processor switching is enabled in </w:t>
-      </w:r>
-      <w:proofErr w:type="spellStart"/>
-      <w:r>
-        <w:t>config.h</w:t>
-      </w:r>
-      <w:proofErr w:type="spellEnd"/>
-      <w:r>
-        <w:t>)</w:t>
-      </w:r>
-      <w:r>
+        <w:t>Configure memory</w:t>
+      </w:r>
+      <w:r>
+        <w:rPr>
+          <w:i/>
+        </w:rPr>
         <w:br/>
-        <w:t>Switch between Intel 8080 and Zilog Z80 processor</w:t>
+      </w:r>
+      <w:r>
+        <w:t>See “Memory configuration” section below.</w:t>
       </w:r>
     </w:p>
     <w:p>
@@ -10145,7 +10036,7 @@
         <w:rPr>
           <w:i/>
         </w:rPr>
-        <w:t>RAM size</w:t>
+        <w:t>Aux1 shortcut program</w:t>
       </w:r>
       <w:r>
         <w:rPr>
@@ -10154,22 +10045,11 @@
         <w:br/>
       </w:r>
       <w:r>
-        <w:t>Configure</w:t>
-      </w:r>
-      <w:r>
-        <w:t xml:space="preserve">s the size of the emulated RAM in steps of 1k. The emulated RAM </w:t>
-      </w:r>
-      <w:r>
-        <w:t xml:space="preserve">starts at address 0 and </w:t>
-      </w:r>
-      <w:r>
-        <w:t>is</w:t>
-      </w:r>
-      <w:r>
-        <w:t xml:space="preserve"> contiguous from there</w:t>
-      </w:r>
-      <w:r>
-        <w:t>.</w:t>
+        <w:t>Sets the program to be run when the AUX1 switch is raised. This can be any if the built-in programs</w:t>
+      </w:r>
+      <w:r>
+        <w:br/>
+        <w:t>available via AUX1 down or a disk. If a disk is selected, pushing up AUX1 will mount the disk and then install and run the disk boot loader.</w:t>
       </w:r>
     </w:p>
     <w:p>
@@ -10184,20 +10064,28 @@
         <w:rPr>
           <w:i/>
         </w:rPr>
-        <w:t>Aux1 shortcut program</w:t>
+        <w:t xml:space="preserve">Configure </w:t>
       </w:r>
       <w:r>
         <w:rPr>
           <w:i/>
         </w:rPr>
+        <w:t>host serial</w:t>
+      </w:r>
+      <w:r>
+        <w:rPr>
+          <w:i/>
+        </w:rPr>
         <w:br/>
       </w:r>
       <w:r>
-        <w:t>Sets the program to be run when the AUX1 switch is raised. This can be any if the built-in programs</w:t>
-      </w:r>
-      <w:r>
-        <w:br/>
-        <w:t>available via AUX1 down or a disk. If a disk is selected, pushing up AUX1 will mount the disk and then install and run the disk boot loader.</w:t>
+        <w:t xml:space="preserve">See “Host serial interface configuration” </w:t>
+      </w:r>
+      <w:r>
+        <w:t xml:space="preserve">section </w:t>
+      </w:r>
+      <w:r>
+        <w:t>below.</w:t>
       </w:r>
     </w:p>
     <w:p>
@@ -10218,16 +10106,23 @@
         <w:rPr>
           <w:i/>
         </w:rPr>
-        <w:t>host serial</w:t>
-      </w:r>
-      <w:r>
-        <w:rPr>
-          <w:i/>
-        </w:rPr>
+        <w:t>serial cards</w:t>
+      </w:r>
+      <w:r>
         <w:br/>
-      </w:r>
-      <w:r>
-        <w:t>See “Host serial interface configuration” below.</w:t>
+        <w:t>See “S</w:t>
+      </w:r>
+      <w:r>
+        <w:t>erial device configuration</w:t>
+      </w:r>
+      <w:r>
+        <w:t>”</w:t>
+      </w:r>
+      <w:r>
+        <w:t xml:space="preserve"> section below</w:t>
+      </w:r>
+      <w:r>
+        <w:t>.</w:t>
       </w:r>
     </w:p>
     <w:p>
@@ -10242,29 +10137,14 @@
         <w:rPr>
           <w:i/>
         </w:rPr>
-        <w:t xml:space="preserve">Configure </w:t>
+        <w:t>Configure printer</w:t>
       </w:r>
       <w:r>
         <w:rPr>
           <w:i/>
         </w:rPr>
-        <w:t>serial cards</w:t>
-      </w:r>
-      <w:r>
         <w:br/>
-        <w:t>See “S</w:t>
-      </w:r>
-      <w:r>
-        <w:t>erial device configuration</w:t>
-      </w:r>
-      <w:r>
-        <w:t>”</w:t>
-      </w:r>
-      <w:r>
-        <w:t xml:space="preserve"> section below</w:t>
-      </w:r>
-      <w:r>
-        <w:t>.</w:t>
+        <w:t>See “Printer configuration” section below.</w:t>
       </w:r>
     </w:p>
     <w:p>
@@ -10279,14 +10159,35 @@
         <w:rPr>
           <w:i/>
         </w:rPr>
-        <w:t>Configure printer</w:t>
-      </w:r>
-      <w:r>
-        <w:rPr>
-          <w:i/>
-        </w:rPr>
-        <w:br/>
-        <w:t>See “Printer configuration” section below.</w:t>
+        <w:t>Configure Disk Drives</w:t>
+      </w:r>
+      <w:r>
+        <w:t xml:space="preserve"> (</w:t>
+      </w:r>
+      <w:r>
+        <w:t>o</w:t>
+      </w:r>
+      <w:r>
+        <w:t>nly if disk drive emulation is enabled</w:t>
+      </w:r>
+      <w:r>
+        <w:t xml:space="preserve"> in </w:t>
+      </w:r>
+      <w:proofErr w:type="spellStart"/>
+      <w:r>
+        <w:t>config.h</w:t>
+      </w:r>
+      <w:proofErr w:type="spellEnd"/>
+      <w:r>
+        <w:t>)</w:t>
+      </w:r>
+    </w:p>
+    <w:p>
+      <w:pPr>
+        <w:pStyle w:val="ListParagraph"/>
+      </w:pPr>
+      <w:r>
+        <w:t>See “Disk Drive configuration” section below.</w:t>
       </w:r>
     </w:p>
     <w:p>
@@ -10301,7 +10202,13 @@
         <w:rPr>
           <w:i/>
         </w:rPr>
-        <w:t>Configure Disk Drives</w:t>
+        <w:t>Configure Hard Disk</w:t>
+      </w:r>
+      <w:r>
+        <w:rPr>
+          <w:i/>
+        </w:rPr>
+        <w:t>s</w:t>
       </w:r>
       <w:r>
         <w:t xml:space="preserve"> (</w:t>
@@ -10310,10 +10217,16 @@
         <w:t>o</w:t>
       </w:r>
       <w:r>
-        <w:t>nly if disk drive emulation is enabled</w:t>
-      </w:r>
-      <w:r>
-        <w:t xml:space="preserve"> in </w:t>
+        <w:t xml:space="preserve">nly if </w:t>
+      </w:r>
+      <w:r>
+        <w:t>hard disk</w:t>
+      </w:r>
+      <w:r>
+        <w:t xml:space="preserve"> emulation is enabled</w:t>
+      </w:r>
+      <w:r>
+        <w:t xml:space="preserve"> </w:t>
       </w:r>
       <w:proofErr w:type="spellStart"/>
       <w:r>
@@ -10329,7 +10242,13 @@
         <w:pStyle w:val="ListParagraph"/>
       </w:pPr>
       <w:r>
-        <w:t>See “Disk Drive configuration” section below.</w:t>
+        <w:t>See “</w:t>
+      </w:r>
+      <w:r>
+        <w:t>Hard Disk</w:t>
+      </w:r>
+      <w:r>
+        <w:t xml:space="preserve"> configuration” section below.</w:t>
       </w:r>
     </w:p>
     <w:p>
@@ -10344,31 +10263,10 @@
         <w:rPr>
           <w:i/>
         </w:rPr>
-        <w:t>Configure Hard Disk</w:t>
-      </w:r>
-      <w:r>
-        <w:rPr>
-          <w:i/>
-        </w:rPr>
-        <w:t>s</w:t>
-      </w:r>
-      <w:r>
-        <w:t xml:space="preserve"> (</w:t>
-      </w:r>
-      <w:r>
-        <w:t>o</w:t>
-      </w:r>
-      <w:r>
-        <w:t xml:space="preserve">nly if </w:t>
-      </w:r>
-      <w:r>
-        <w:t>hard disk</w:t>
-      </w:r>
-      <w:r>
-        <w:t xml:space="preserve"> emulation is enabled</w:t>
-      </w:r>
-      <w:r>
-        <w:t xml:space="preserve"> </w:t>
+        <w:t>Configure Dazzler</w:t>
+      </w:r>
+      <w:r>
+        <w:t xml:space="preserve"> (only if Dazzler emulation is enabled in </w:t>
       </w:r>
       <w:proofErr w:type="spellStart"/>
       <w:r>
@@ -10384,13 +10282,7 @@
         <w:pStyle w:val="ListParagraph"/>
       </w:pPr>
       <w:r>
-        <w:t>See “</w:t>
-      </w:r>
-      <w:r>
-        <w:t>Hard Disk</w:t>
-      </w:r>
-      <w:r>
-        <w:t xml:space="preserve"> configuration” section below.</w:t>
+        <w:t>See “Cromemco Dazzler support” section.</w:t>
       </w:r>
     </w:p>
     <w:p>
@@ -10405,10 +10297,10 @@
         <w:rPr>
           <w:i/>
         </w:rPr>
-        <w:t>Configure Dazzler</w:t>
-      </w:r>
-      <w:r>
-        <w:t xml:space="preserve"> (only if Dazzler emulation is enabled in </w:t>
+        <w:t>Configure VDM-1</w:t>
+      </w:r>
+      <w:r>
+        <w:t xml:space="preserve"> (only if VDM-1 emulation is enabled in </w:t>
       </w:r>
       <w:proofErr w:type="spellStart"/>
       <w:r>
@@ -10424,7 +10316,13 @@
         <w:pStyle w:val="ListParagraph"/>
       </w:pPr>
       <w:r>
-        <w:t>See “Cromemco Dazzler support” section.</w:t>
+        <w:t>See “</w:t>
+      </w:r>
+      <w:r>
+        <w:t>VDM-1</w:t>
+      </w:r>
+      <w:r>
+        <w:t xml:space="preserve"> support” section.</w:t>
       </w:r>
     </w:p>
     <w:p>
@@ -10439,18 +10337,7 @@
         <w:rPr>
           <w:i/>
         </w:rPr>
-        <w:t>Configure VDM-1</w:t>
-      </w:r>
-      <w:r>
-        <w:t xml:space="preserve"> (only if VDM-1 emulation is enabled in </w:t>
-      </w:r>
-      <w:proofErr w:type="spellStart"/>
-      <w:r>
-        <w:t>config.h</w:t>
-      </w:r>
-      <w:proofErr w:type="spellEnd"/>
-      <w:r>
-        <w:t>)</w:t>
+        <w:t>Configure Interrupts</w:t>
       </w:r>
     </w:p>
     <w:p>
@@ -10458,13 +10345,7 @@
         <w:pStyle w:val="ListParagraph"/>
       </w:pPr>
       <w:r>
-        <w:t>See “</w:t>
-      </w:r>
-      <w:r>
-        <w:t>VDM-1</w:t>
-      </w:r>
-      <w:r>
-        <w:t xml:space="preserve"> support” section.</w:t>
+        <w:t>See “Interrupts configuration” section below.</w:t>
       </w:r>
     </w:p>
     <w:p>
@@ -10479,15 +10360,17 @@
         <w:rPr>
           <w:i/>
         </w:rPr>
-        <w:t>Configure Interrupts</w:t>
-      </w:r>
-    </w:p>
-    <w:p>
-      <w:pPr>
-        <w:pStyle w:val="ListParagraph"/>
-      </w:pPr>
-      <w:r>
-        <w:t>See “Interrupts configuration” section below.</w:t>
+        <w:t>M</w:t>
+      </w:r>
+      <w:r>
+        <w:rPr>
+          <w:i/>
+        </w:rPr>
+        <w:t>anage Filesystem</w:t>
+      </w:r>
+      <w:r>
+        <w:br/>
+        <w:t>Starts file system manager (see File System Manager section below).</w:t>
       </w:r>
     </w:p>
     <w:p>
@@ -10502,18 +10385,31 @@
         <w:rPr>
           <w:i/>
         </w:rPr>
+        <w:t>File System manager for SD card</w:t>
+      </w:r>
+      <w:r>
+        <w:rPr>
+          <w:i/>
+        </w:rPr>
+        <w:t xml:space="preserve"> </w:t>
+      </w:r>
+      <w:r>
+        <w:t>(only if SD card is attached)</w:t>
+      </w:r>
+    </w:p>
+    <w:p>
+      <w:pPr>
+        <w:pStyle w:val="ListParagraph"/>
+      </w:pPr>
+      <w:r>
         <w:lastRenderedPageBreak/>
-        <w:t>M</w:t>
-      </w:r>
-      <w:r>
-        <w:rPr>
-          <w:i/>
-        </w:rPr>
-        <w:t>anage Filesystem</w:t>
-      </w:r>
-      <w:r>
-        <w:br/>
-        <w:t>Starts file system manager (see File System Manager section below).</w:t>
+        <w:t>Starts a file system manager to modify the contents of the SD card</w:t>
+      </w:r>
+      <w:r>
+        <w:t>.</w:t>
+      </w:r>
+      <w:r>
+        <w:t xml:space="preserve"> The file manager also allows transferring files from and to the card via XMODEM protocol.</w:t>
       </w:r>
     </w:p>
     <w:p>
@@ -10528,30 +10424,27 @@
         <w:rPr>
           <w:i/>
         </w:rPr>
-        <w:t>File System manager for SD card</w:t>
+        <w:t>S</w:t>
       </w:r>
       <w:r>
         <w:rPr>
           <w:i/>
         </w:rPr>
-        <w:t xml:space="preserve"> </w:t>
-      </w:r>
-      <w:r>
-        <w:t>(only if SD card is attached)</w:t>
-      </w:r>
-    </w:p>
-    <w:p>
-      <w:pPr>
-        <w:pStyle w:val="ListParagraph"/>
-      </w:pPr>
-      <w:r>
-        <w:t>Starts a file system manager to modify the contents of the SD card</w:t>
-      </w:r>
-      <w:r>
-        <w:t>.</w:t>
-      </w:r>
-      <w:r>
-        <w:t xml:space="preserve"> The file manager also allows transferring files from and to the card via XMODEM protocol.</w:t>
+        <w:t>ave configuration</w:t>
+      </w:r>
+      <w:r>
+        <w:br/>
+        <w:t xml:space="preserve">Saves the </w:t>
+      </w:r>
+      <w:r>
+        <w:t xml:space="preserve">current </w:t>
+      </w:r>
+      <w:r>
+        <w:t xml:space="preserve">configuration. Up to 256 different configurations can be saved. </w:t>
+      </w:r>
+      <w:r>
+        <w:br/>
+        <w:t>Configuration #0 is automatically loaded when the simulator starts.</w:t>
       </w:r>
     </w:p>
     <w:p>
@@ -10566,17 +10459,17 @@
         <w:rPr>
           <w:i/>
         </w:rPr>
-        <w:t>C</w:t>
+        <w:t>L</w:t>
       </w:r>
       <w:r>
         <w:rPr>
           <w:i/>
         </w:rPr>
-        <w:t>lear memory</w:t>
+        <w:t>oad configuration</w:t>
       </w:r>
       <w:r>
         <w:br/>
-        <w:t>Clear the memory of the simulator (set all to 0)</w:t>
+        <w:t xml:space="preserve">Loads a saved configuration </w:t>
       </w:r>
     </w:p>
     <w:p>
@@ -10591,27 +10484,60 @@
         <w:rPr>
           <w:i/>
         </w:rPr>
-        <w:t>S</w:t>
+        <w:t>R</w:t>
       </w:r>
       <w:r>
         <w:rPr>
           <w:i/>
         </w:rPr>
-        <w:t>ave configuration</w:t>
+        <w:t>eset to defaults</w:t>
       </w:r>
       <w:r>
         <w:br/>
-        <w:t xml:space="preserve">Saves the </w:t>
-      </w:r>
-      <w:r>
-        <w:t xml:space="preserve">current </w:t>
-      </w:r>
-      <w:r>
-        <w:t xml:space="preserve">configuration. Up to 256 different configurations can be saved. </w:t>
-      </w:r>
-      <w:r>
-        <w:br/>
-        <w:t>Configuration #0 is automatically loaded when the simulator starts.</w:t>
+        <w:t>Resets all settings to their default values</w:t>
+      </w:r>
+      <w:r>
+        <w:t>.</w:t>
+      </w:r>
+    </w:p>
+    <w:p>
+      <w:pPr>
+        <w:jc w:val="center"/>
+        <w:rPr>
+          <w:b/>
+          <w:sz w:val="24"/>
+          <w:szCs w:val="24"/>
+          <w:u w:val="single"/>
+        </w:rPr>
+      </w:pPr>
+    </w:p>
+    <w:p>
+      <w:pPr>
+        <w:jc w:val="center"/>
+        <w:rPr>
+          <w:b/>
+          <w:sz w:val="24"/>
+          <w:szCs w:val="24"/>
+          <w:u w:val="single"/>
+        </w:rPr>
+      </w:pPr>
+      <w:r>
+        <w:rPr>
+          <w:b/>
+          <w:sz w:val="24"/>
+          <w:szCs w:val="24"/>
+          <w:u w:val="single"/>
+        </w:rPr>
+        <w:t xml:space="preserve">Memory </w:t>
+      </w:r>
+      <w:r>
+        <w:rPr>
+          <w:b/>
+          <w:sz w:val="24"/>
+          <w:szCs w:val="24"/>
+          <w:u w:val="single"/>
+        </w:rPr>
+        <w:t>configuration</w:t>
       </w:r>
     </w:p>
     <w:p>
@@ -10626,17 +10552,16 @@
         <w:rPr>
           <w:i/>
         </w:rPr>
-        <w:t>L</w:t>
+        <w:t>RAM size</w:t>
       </w:r>
       <w:r>
         <w:rPr>
           <w:i/>
         </w:rPr>
-        <w:t>oad configuration</w:t>
-      </w:r>
-      <w:r>
         <w:br/>
-        <w:t xml:space="preserve">Loads a saved configuration </w:t>
+      </w:r>
+      <w:r>
+        <w:t>Configures the size of the emulated RAM in steps of 1k. The emulated RAM starts at address 0 and is contiguous from there.</w:t>
       </w:r>
     </w:p>
     <w:p>
@@ -10651,40 +10576,21 @@
         <w:rPr>
           <w:i/>
         </w:rPr>
-        <w:t>R</w:t>
-      </w:r>
-      <w:r>
-        <w:rPr>
-          <w:i/>
-        </w:rPr>
-        <w:t>eset to defaults</w:t>
+        <w:t>Clear memory on powerup</w:t>
       </w:r>
       <w:r>
         <w:br/>
-        <w:t>Resets all settings to their default values</w:t>
-      </w:r>
-      <w:r>
-        <w:t>.</w:t>
-      </w:r>
-    </w:p>
-    <w:p>
-      <w:pPr>
-        <w:jc w:val="center"/>
-        <w:rPr>
-          <w:b/>
-          <w:sz w:val="24"/>
-          <w:szCs w:val="24"/>
-          <w:u w:val="single"/>
-        </w:rPr>
-      </w:pPr>
-      <w:r>
-        <w:rPr>
-          <w:b/>
-          <w:sz w:val="24"/>
-          <w:szCs w:val="24"/>
-          <w:u w:val="single"/>
-        </w:rPr>
-        <w:t>Host serial interface configuration</w:t>
+        <w:t xml:space="preserve">If enabled, the </w:t>
+      </w:r>
+      <w:r>
+        <w:t>emulated RAM</w:t>
+      </w:r>
+      <w:r>
+        <w:t xml:space="preserve"> memory will be cleared (set to 0) when the simulator starts up.</w:t>
+      </w:r>
+      <w:r>
+        <w:br/>
+        <w:t xml:space="preserve">Otherwise, memory content is random (as with the original). </w:t>
       </w:r>
     </w:p>
     <w:p>
@@ -10699,65 +10605,29 @@
         <w:rPr>
           <w:i/>
         </w:rPr>
-        <w:t xml:space="preserve">Host Serial </w:t>
+        <w:t>Clear memory</w:t>
       </w:r>
       <w:r>
         <w:rPr>
           <w:i/>
         </w:rPr>
-        <w:t xml:space="preserve">… </w:t>
-      </w:r>
-      <w:r>
-        <w:rPr>
-          <w:i/>
-        </w:rPr>
-        <w:t>settings</w:t>
+        <w:t xml:space="preserve"> now</w:t>
       </w:r>
       <w:r>
         <w:br/>
-      </w:r>
-      <w:r>
-        <w:t xml:space="preserve">For serial ports that support configuration settings other than baud rate, this opens a sub-menu to </w:t>
-      </w:r>
-      <w:r>
-        <w:br/>
-        <w:t>configure baud rate, number of bits, parity and number of stop bits. Otherwise it toggles the baud</w:t>
-      </w:r>
-      <w:r>
-        <w:br/>
-      </w:r>
-      <w:r>
-        <w:t xml:space="preserve">rate </w:t>
-      </w:r>
-      <w:r>
-        <w:t xml:space="preserve">used </w:t>
-      </w:r>
-      <w:r>
-        <w:t>for</w:t>
-      </w:r>
-      <w:r>
-        <w:t xml:space="preserve"> the </w:t>
-      </w:r>
-      <w:r>
-        <w:t>port</w:t>
-      </w:r>
-      <w:r>
-        <w:t xml:space="preserve"> (those ports always use 8N1 configuration)</w:t>
-      </w:r>
-      <w:r>
-        <w:t>.</w:t>
-      </w:r>
-      <w:r>
-        <w:t xml:space="preserve"> Note that different </w:t>
-      </w:r>
-      <w:r>
-        <w:t>ports</w:t>
-      </w:r>
-      <w:r>
-        <w:t xml:space="preserve"> may have different ranges of possible baud rates.</w:t>
-      </w:r>
-      <w:r>
-        <w:t xml:space="preserve"> See “Serial ports” section above.</w:t>
+        <w:t xml:space="preserve">Clear the </w:t>
+      </w:r>
+      <w:r>
+        <w:t xml:space="preserve">emulated RAM </w:t>
+      </w:r>
+      <w:r>
+        <w:t xml:space="preserve">memory (set </w:t>
+      </w:r>
+      <w:r>
+        <w:t xml:space="preserve">to </w:t>
+      </w:r>
+      <w:r>
+        <w:t>all 0)</w:t>
       </w:r>
     </w:p>
     <w:p>
@@ -10772,32 +10642,30 @@
         <w:rPr>
           <w:i/>
         </w:rPr>
-        <w:t>Primary host serial</w:t>
-      </w:r>
-      <w:r>
-        <w:t xml:space="preserve"> (Arduino Due only)</w:t>
-      </w:r>
-      <w:r>
+        <w:t>Add ROM</w:t>
+      </w:r>
+      <w:r>
+        <w:rPr>
+          <w:i/>
+        </w:rPr>
         <w:br/>
-        <w:t>Selects which serial interface is used as the p</w:t>
-      </w:r>
-      <w:r>
-        <w:t xml:space="preserve">rimary interface. All simulator </w:t>
-      </w:r>
-      <w:r>
-        <w:t xml:space="preserve">related output (such as the configuration menu) is sent to the </w:t>
-      </w:r>
-      <w:r>
-        <w:t xml:space="preserve">primary serial interface. Also, </w:t>
-      </w:r>
-      <w:r>
-        <w:t>when auto-detecting the serial device for capturing/replaying d</w:t>
-      </w:r>
-      <w:r>
-        <w:t xml:space="preserve">ata, only devices mapped to the </w:t>
-      </w:r>
-      <w:r>
-        <w:t>primary serial interface are considered.</w:t>
+      </w:r>
+      <w:r>
+        <w:t xml:space="preserve">Adds a new ROM into the emulator. The ROM </w:t>
+      </w:r>
+      <w:r>
+        <w:t xml:space="preserve">content must be sent in Intel HEX format. A name can be specified </w:t>
+      </w:r>
+      <w:r>
+        <w:t xml:space="preserve">to make it easier to identify </w:t>
+      </w:r>
+      <w:r>
+        <w:t xml:space="preserve">the ROM </w:t>
+      </w:r>
+      <w:bookmarkStart w:id="14" w:name="_GoBack"/>
+      <w:bookmarkEnd w:id="14"/>
+      <w:r>
+        <w:t>later.</w:t>
       </w:r>
     </w:p>
     <w:p>
@@ -10807,16 +10675,72 @@
           <w:ilvl w:val="0"/>
           <w:numId w:val="37"/>
         </w:numPr>
-      </w:pPr>
-      <w:r>
         <w:rPr>
           <w:i/>
         </w:rPr>
-        <w:t>Apply host serial settings</w:t>
-      </w:r>
-      <w:r>
+      </w:pPr>
+      <w:r>
+        <w:rPr>
+          <w:i/>
+        </w:rPr>
+        <w:t>Remove ROM</w:t>
+      </w:r>
+      <w:r>
+        <w:rPr>
+          <w:i/>
+        </w:rPr>
         <w:br/>
-        <w:t>When making changes to the host serial settings (baud rate, primary interface), those are not applied immediately. Select this option to apply the modified settings.</w:t>
+      </w:r>
+      <w:r>
+        <w:t>Remove a previously added ROM</w:t>
+      </w:r>
+    </w:p>
+    <w:p>
+      <w:pPr>
+        <w:pStyle w:val="ListParagraph"/>
+        <w:numPr>
+          <w:ilvl w:val="0"/>
+          <w:numId w:val="37"/>
+        </w:numPr>
+        <w:rPr>
+          <w:i/>
+        </w:rPr>
+      </w:pPr>
+      <w:r>
+        <w:rPr>
+          <w:i/>
+        </w:rPr>
+        <w:t>Auto-start ROM</w:t>
+      </w:r>
+      <w:r>
+        <w:rPr>
+          <w:i/>
+        </w:rPr>
+        <w:br/>
+      </w:r>
+      <w:r>
+        <w:t xml:space="preserve">Choose a </w:t>
+      </w:r>
+      <w:r>
+        <w:t>R</w:t>
+      </w:r>
+      <w:r>
+        <w:t>OM to auto-start</w:t>
+      </w:r>
+      <w:r>
+        <w:t xml:space="preserve"> (or enter 0 to disable auto-start)</w:t>
+      </w:r>
+      <w:r>
+        <w:t xml:space="preserve">. When the Altair </w:t>
+      </w:r>
+      <w:r>
+        <w:t xml:space="preserve">is turned on </w:t>
+      </w:r>
+      <w:r>
+        <w:t xml:space="preserve">or the RESET button is pressed, the program counter (PC) will be set to the first address of the selected ROM. </w:t>
+      </w:r>
+      <w:r>
+        <w:t>Additionally, if auto-start is enabled then the Altair will automatically enter RUN mode on startup.</w:t>
       </w:r>
     </w:p>
     <w:p>
@@ -10829,13 +10753,190 @@
           <w:u w:val="single"/>
         </w:rPr>
       </w:pPr>
-      <w:r>
+    </w:p>
+    <w:p>
+      <w:pPr>
+        <w:jc w:val="center"/>
         <w:rPr>
           <w:b/>
           <w:sz w:val="24"/>
           <w:szCs w:val="24"/>
           <w:u w:val="single"/>
         </w:rPr>
+      </w:pPr>
+      <w:r>
+        <w:rPr>
+          <w:b/>
+          <w:sz w:val="24"/>
+          <w:szCs w:val="24"/>
+          <w:u w:val="single"/>
+        </w:rPr>
+        <w:t>Host serial interface configuration</w:t>
+      </w:r>
+    </w:p>
+    <w:p>
+      <w:pPr>
+        <w:pStyle w:val="ListParagraph"/>
+        <w:numPr>
+          <w:ilvl w:val="0"/>
+          <w:numId w:val="37"/>
+        </w:numPr>
+      </w:pPr>
+      <w:r>
+        <w:rPr>
+          <w:i/>
+        </w:rPr>
+        <w:t xml:space="preserve">Host Serial </w:t>
+      </w:r>
+      <w:r>
+        <w:rPr>
+          <w:i/>
+        </w:rPr>
+        <w:t xml:space="preserve">… </w:t>
+      </w:r>
+      <w:r>
+        <w:rPr>
+          <w:i/>
+        </w:rPr>
+        <w:t>settings</w:t>
+      </w:r>
+      <w:r>
+        <w:br/>
+      </w:r>
+      <w:r>
+        <w:t xml:space="preserve">For serial ports that support configuration settings other than baud rate, this opens a sub-menu to </w:t>
+      </w:r>
+      <w:r>
+        <w:br/>
+        <w:t>configure baud rate, number of bits, parity and number of stop bits. Otherwise it toggles the baud</w:t>
+      </w:r>
+      <w:r>
+        <w:br/>
+      </w:r>
+      <w:r>
+        <w:t xml:space="preserve">rate </w:t>
+      </w:r>
+      <w:r>
+        <w:t xml:space="preserve">used </w:t>
+      </w:r>
+      <w:r>
+        <w:t>for</w:t>
+      </w:r>
+      <w:r>
+        <w:t xml:space="preserve"> the </w:t>
+      </w:r>
+      <w:r>
+        <w:t>port</w:t>
+      </w:r>
+      <w:r>
+        <w:t xml:space="preserve"> (those ports always use 8N1 configuration)</w:t>
+      </w:r>
+      <w:r>
+        <w:t>.</w:t>
+      </w:r>
+      <w:r>
+        <w:t xml:space="preserve"> Note that different </w:t>
+      </w:r>
+      <w:r>
+        <w:t>ports</w:t>
+      </w:r>
+      <w:r>
+        <w:t xml:space="preserve"> may have different ranges of possible baud rates.</w:t>
+      </w:r>
+      <w:r>
+        <w:t xml:space="preserve"> See “Serial ports” section above.</w:t>
+      </w:r>
+    </w:p>
+    <w:p>
+      <w:pPr>
+        <w:pStyle w:val="ListParagraph"/>
+        <w:numPr>
+          <w:ilvl w:val="0"/>
+          <w:numId w:val="37"/>
+        </w:numPr>
+      </w:pPr>
+      <w:r>
+        <w:rPr>
+          <w:i/>
+        </w:rPr>
+        <w:t>Primary host serial</w:t>
+      </w:r>
+      <w:r>
+        <w:t xml:space="preserve"> (Arduino Due only)</w:t>
+      </w:r>
+      <w:r>
+        <w:br/>
+        <w:t>Selects which serial interface is used as the p</w:t>
+      </w:r>
+      <w:r>
+        <w:t xml:space="preserve">rimary interface. All simulator </w:t>
+      </w:r>
+      <w:r>
+        <w:t xml:space="preserve">related output (such as the configuration menu) is sent to the </w:t>
+      </w:r>
+      <w:r>
+        <w:t xml:space="preserve">primary serial interface. Also, </w:t>
+      </w:r>
+      <w:r>
+        <w:t>when auto-detecting the serial device for capturing/replaying d</w:t>
+      </w:r>
+      <w:r>
+        <w:t xml:space="preserve">ata, only devices mapped to the </w:t>
+      </w:r>
+      <w:r>
+        <w:t>primary serial interface are considered.</w:t>
+      </w:r>
+    </w:p>
+    <w:p>
+      <w:pPr>
+        <w:pStyle w:val="ListParagraph"/>
+        <w:numPr>
+          <w:ilvl w:val="0"/>
+          <w:numId w:val="37"/>
+        </w:numPr>
+      </w:pPr>
+      <w:r>
+        <w:rPr>
+          <w:i/>
+        </w:rPr>
+        <w:t>Apply host serial settings</w:t>
+      </w:r>
+      <w:r>
+        <w:br/>
+        <w:t>When making changes to the host serial settings (baud rate, primary interface), those are not applied immediately. Select this option to apply the modified settings.</w:t>
+      </w:r>
+    </w:p>
+    <w:p>
+      <w:pPr>
+        <w:pStyle w:val="ListParagraph"/>
+        <w:rPr>
+          <w:i/>
+        </w:rPr>
+      </w:pPr>
+    </w:p>
+    <w:p>
+      <w:pPr>
+        <w:pStyle w:val="ListParagraph"/>
+      </w:pPr>
+    </w:p>
+    <w:p>
+      <w:pPr>
+        <w:jc w:val="center"/>
+        <w:rPr>
+          <w:b/>
+          <w:sz w:val="24"/>
+          <w:szCs w:val="24"/>
+          <w:u w:val="single"/>
+        </w:rPr>
+      </w:pPr>
+      <w:r>
+        <w:rPr>
+          <w:b/>
+          <w:sz w:val="24"/>
+          <w:szCs w:val="24"/>
+          <w:u w:val="single"/>
+        </w:rPr>
+        <w:lastRenderedPageBreak/>
         <w:t>Interrupt</w:t>
       </w:r>
       <w:r>
@@ -10986,14 +11087,24 @@
           <w:u w:val="single"/>
         </w:rPr>
       </w:pPr>
-      <w:r>
+    </w:p>
+    <w:p>
+      <w:pPr>
+        <w:jc w:val="center"/>
         <w:rPr>
           <w:b/>
           <w:sz w:val="24"/>
           <w:szCs w:val="24"/>
           <w:u w:val="single"/>
         </w:rPr>
-        <w:lastRenderedPageBreak/>
+      </w:pPr>
+      <w:r>
+        <w:rPr>
+          <w:b/>
+          <w:sz w:val="24"/>
+          <w:szCs w:val="24"/>
+          <w:u w:val="single"/>
+        </w:rPr>
         <w:t>Disk drive</w:t>
       </w:r>
       <w:r>
@@ -11224,6 +11335,7 @@
         <w:rPr>
           <w:i/>
         </w:rPr>
+        <w:lastRenderedPageBreak/>
         <w:t>Hard disk [unit n] platter m image</w:t>
       </w:r>
       <w:r>
@@ -12076,12 +12188,12 @@
       <w:pPr>
         <w:pStyle w:val="Heading1"/>
       </w:pPr>
-      <w:bookmarkStart w:id="14" w:name="_Toc522810726"/>
+      <w:bookmarkStart w:id="15" w:name="_Toc522810726"/>
       <w:r>
         <w:lastRenderedPageBreak/>
         <w:t>File System Manager</w:t>
       </w:r>
-      <w:bookmarkEnd w:id="14"/>
+      <w:bookmarkEnd w:id="15"/>
     </w:p>
     <w:p>
       <w:r>
@@ -12177,11 +12289,11 @@
       <w:pPr>
         <w:pStyle w:val="Heading1"/>
       </w:pPr>
-      <w:bookmarkStart w:id="15" w:name="_Toc522810727"/>
+      <w:bookmarkStart w:id="16" w:name="_Toc522810727"/>
       <w:r>
         <w:t>Debugging Capabilities</w:t>
       </w:r>
-      <w:bookmarkEnd w:id="15"/>
+      <w:bookmarkEnd w:id="16"/>
     </w:p>
     <w:p>
       <w:pPr>
@@ -12218,15 +12330,7 @@
       </w:r>
       <w:r>
         <w:br/>
-      </w:r>
-      <w:r>
-        <w:t xml:space="preserve">stand-alone mode </w:t>
-      </w:r>
-      <w:r>
-        <w:t xml:space="preserve">is </w:t>
-      </w:r>
-      <w:r>
-        <w:t xml:space="preserve">enabled in </w:t>
+        <w:t xml:space="preserve">stand-alone mode is enabled in </w:t>
       </w:r>
       <w:proofErr w:type="spellStart"/>
       <w:r>
@@ -12333,8 +12437,6 @@
         <w:tab/>
         <w:t>Step</w:t>
       </w:r>
-      <w:bookmarkStart w:id="16" w:name="_GoBack"/>
-      <w:bookmarkEnd w:id="16"/>
       <w:r>
         <w:br/>
       </w:r>
@@ -12799,8 +12901,20 @@
       </w:r>
     </w:p>
     <w:p>
-      <w:r>
-        <w:br w:type="page"/>
+      <w:pPr>
+        <w:tabs>
+          <w:tab w:val="left" w:pos="720"/>
+          <w:tab w:val="left" w:pos="1800"/>
+        </w:tabs>
+        <w:spacing w:after="0"/>
+        <w:ind w:left="720"/>
+      </w:pPr>
+      <w:r>
+        <w:t>h</w:t>
+      </w:r>
+      <w:r>
+        <w:tab/>
+        <w:t>Dump memory in Intel HEX format through serial output.</w:t>
       </w:r>
     </w:p>
     <w:p>
@@ -62495,7 +62609,7 @@
 </file>
 
 <file path=customXml/itemProps1.xml><?xml version="1.0" encoding="utf-8"?>
-<ds:datastoreItem xmlns:ds="http://schemas.openxmlformats.org/officeDocument/2006/customXml" ds:itemID="{1F6B6D73-7137-4BA2-811D-43194F473640}">
+<ds:datastoreItem xmlns:ds="http://schemas.openxmlformats.org/officeDocument/2006/customXml" ds:itemID="{5BBD3849-8381-4EC5-AB9A-91F1B38347B7}">
   <ds:schemaRefs>
     <ds:schemaRef ds:uri="http://schemas.openxmlformats.org/officeDocument/2006/bibliography"/>
   </ds:schemaRefs>

</xml_diff>

<commit_message>
Added support for Tarbell single density disk controller with up to 4 drives.
</commit_message>
<xml_diff>
--- a/Documentation.docx
+++ b/Documentation.docx
@@ -246,7 +246,7 @@
         </w:rPr>
         <w:fldChar w:fldCharType="separate"/>
       </w:r>
-      <w:hyperlink w:anchor="_Toc522810714" w:history="1">
+      <w:hyperlink w:anchor="_Toc2622438" w:history="1">
         <w:r>
           <w:rPr>
             <w:rStyle w:val="Hyperlink"/>
@@ -273,7 +273,7 @@
             <w:noProof/>
             <w:webHidden/>
           </w:rPr>
-          <w:instrText xml:space="preserve"> PAGEREF _Toc522810714 \h </w:instrText>
+          <w:instrText xml:space="preserve"> PAGEREF _Toc2622438 \h </w:instrText>
         </w:r>
         <w:r>
           <w:rPr>
@@ -315,7 +315,7 @@
           <w:noProof/>
         </w:rPr>
       </w:pPr>
-      <w:hyperlink w:anchor="_Toc522810715" w:history="1">
+      <w:hyperlink w:anchor="_Toc2622439" w:history="1">
         <w:r>
           <w:rPr>
             <w:rStyle w:val="Hyperlink"/>
@@ -342,7 +342,7 @@
             <w:noProof/>
             <w:webHidden/>
           </w:rPr>
-          <w:instrText xml:space="preserve"> PAGEREF _Toc522810715 \h </w:instrText>
+          <w:instrText xml:space="preserve"> PAGEREF _Toc2622439 \h </w:instrText>
         </w:r>
         <w:r>
           <w:rPr>
@@ -384,7 +384,7 @@
           <w:noProof/>
         </w:rPr>
       </w:pPr>
-      <w:hyperlink w:anchor="_Toc522810716" w:history="1">
+      <w:hyperlink w:anchor="_Toc2622440" w:history="1">
         <w:r>
           <w:rPr>
             <w:rStyle w:val="Hyperlink"/>
@@ -411,7 +411,7 @@
             <w:noProof/>
             <w:webHidden/>
           </w:rPr>
-          <w:instrText xml:space="preserve"> PAGEREF _Toc522810716 \h </w:instrText>
+          <w:instrText xml:space="preserve"> PAGEREF _Toc2622440 \h </w:instrText>
         </w:r>
         <w:r>
           <w:rPr>
@@ -453,7 +453,7 @@
           <w:noProof/>
         </w:rPr>
       </w:pPr>
-      <w:hyperlink w:anchor="_Toc522810717" w:history="1">
+      <w:hyperlink w:anchor="_Toc2622441" w:history="1">
         <w:r>
           <w:rPr>
             <w:rStyle w:val="Hyperlink"/>
@@ -480,7 +480,7 @@
             <w:noProof/>
             <w:webHidden/>
           </w:rPr>
-          <w:instrText xml:space="preserve"> PAGEREF _Toc522810717 \h </w:instrText>
+          <w:instrText xml:space="preserve"> PAGEREF _Toc2622441 \h </w:instrText>
         </w:r>
         <w:r>
           <w:rPr>
@@ -522,7 +522,7 @@
           <w:noProof/>
         </w:rPr>
       </w:pPr>
-      <w:hyperlink w:anchor="_Toc522810718" w:history="1">
+      <w:hyperlink w:anchor="_Toc2622442" w:history="1">
         <w:r>
           <w:rPr>
             <w:rStyle w:val="Hyperlink"/>
@@ -549,7 +549,7 @@
             <w:noProof/>
             <w:webHidden/>
           </w:rPr>
-          <w:instrText xml:space="preserve"> PAGEREF _Toc522810718 \h </w:instrText>
+          <w:instrText xml:space="preserve"> PAGEREF _Toc2622442 \h </w:instrText>
         </w:r>
         <w:r>
           <w:rPr>
@@ -569,7 +569,7 @@
             <w:noProof/>
             <w:webHidden/>
           </w:rPr>
-          <w:t>- 8 -</w:t>
+          <w:t>- 9 -</w:t>
         </w:r>
         <w:r>
           <w:rPr>
@@ -591,7 +591,7 @@
           <w:noProof/>
         </w:rPr>
       </w:pPr>
-      <w:hyperlink w:anchor="_Toc522810719" w:history="1">
+      <w:hyperlink w:anchor="_Toc2622443" w:history="1">
         <w:r>
           <w:rPr>
             <w:rStyle w:val="Hyperlink"/>
@@ -618,76 +618,7 @@
             <w:noProof/>
             <w:webHidden/>
           </w:rPr>
-          <w:instrText xml:space="preserve"> PAGEREF _Toc522810719 \h </w:instrText>
-        </w:r>
-        <w:r>
-          <w:rPr>
-            <w:noProof/>
-            <w:webHidden/>
-          </w:rPr>
-        </w:r>
-        <w:r>
-          <w:rPr>
-            <w:noProof/>
-            <w:webHidden/>
-          </w:rPr>
-          <w:fldChar w:fldCharType="separate"/>
-        </w:r>
-        <w:r>
-          <w:rPr>
-            <w:noProof/>
-            <w:webHidden/>
-          </w:rPr>
-          <w:t>- 10 -</w:t>
-        </w:r>
-        <w:r>
-          <w:rPr>
-            <w:noProof/>
-            <w:webHidden/>
-          </w:rPr>
-          <w:fldChar w:fldCharType="end"/>
-        </w:r>
-      </w:hyperlink>
-    </w:p>
-    <w:p>
-      <w:pPr>
-        <w:pStyle w:val="TOC1"/>
-        <w:tabs>
-          <w:tab w:val="right" w:leader="dot" w:pos="10070"/>
-        </w:tabs>
-        <w:rPr>
-          <w:rFonts w:eastAsiaTheme="minorEastAsia"/>
-          <w:noProof/>
-        </w:rPr>
-      </w:pPr>
-      <w:hyperlink w:anchor="_Toc522810720" w:history="1">
-        <w:r>
-          <w:rPr>
-            <w:rStyle w:val="Hyperlink"/>
-            <w:noProof/>
-          </w:rPr>
-          <w:t>Printer Emulation</w:t>
-        </w:r>
-        <w:r>
-          <w:rPr>
-            <w:noProof/>
-            <w:webHidden/>
-          </w:rPr>
-          <w:tab/>
-        </w:r>
-        <w:r>
-          <w:rPr>
-            <w:noProof/>
-            <w:webHidden/>
-          </w:rPr>
-          <w:fldChar w:fldCharType="begin"/>
-        </w:r>
-        <w:r>
-          <w:rPr>
-            <w:noProof/>
-            <w:webHidden/>
-          </w:rPr>
-          <w:instrText xml:space="preserve"> PAGEREF _Toc522810720 \h </w:instrText>
+          <w:instrText xml:space="preserve"> PAGEREF _Toc2622443 \h </w:instrText>
         </w:r>
         <w:r>
           <w:rPr>
@@ -729,13 +660,13 @@
           <w:noProof/>
         </w:rPr>
       </w:pPr>
-      <w:hyperlink w:anchor="_Toc522810721" w:history="1">
+      <w:hyperlink w:anchor="_Toc2622444" w:history="1">
         <w:r>
           <w:rPr>
             <w:rStyle w:val="Hyperlink"/>
             <w:noProof/>
           </w:rPr>
-          <w:t>Disk Drive Support</w:t>
+          <w:t>Printer Emulation</w:t>
         </w:r>
         <w:r>
           <w:rPr>
@@ -756,7 +687,7 @@
             <w:noProof/>
             <w:webHidden/>
           </w:rPr>
-          <w:instrText xml:space="preserve"> PAGEREF _Toc522810721 \h </w:instrText>
+          <w:instrText xml:space="preserve"> PAGEREF _Toc2622444 \h </w:instrText>
         </w:r>
         <w:r>
           <w:rPr>
@@ -798,13 +729,13 @@
           <w:noProof/>
         </w:rPr>
       </w:pPr>
-      <w:hyperlink w:anchor="_Toc522810722" w:history="1">
+      <w:hyperlink w:anchor="_Toc2622445" w:history="1">
         <w:r>
           <w:rPr>
             <w:rStyle w:val="Hyperlink"/>
             <w:noProof/>
           </w:rPr>
-          <w:t>Hard Disk Support</w:t>
+          <w:t>MITS Disk Controller Support</w:t>
         </w:r>
         <w:r>
           <w:rPr>
@@ -825,7 +756,7 @@
             <w:noProof/>
             <w:webHidden/>
           </w:rPr>
-          <w:instrText xml:space="preserve"> PAGEREF _Toc522810722 \h </w:instrText>
+          <w:instrText xml:space="preserve"> PAGEREF _Toc2622445 \h </w:instrText>
         </w:r>
         <w:r>
           <w:rPr>
@@ -867,13 +798,13 @@
           <w:noProof/>
         </w:rPr>
       </w:pPr>
-      <w:hyperlink w:anchor="_Toc522810723" w:history="1">
+      <w:hyperlink w:anchor="_Toc2622446" w:history="1">
         <w:r>
           <w:rPr>
             <w:rStyle w:val="Hyperlink"/>
             <w:noProof/>
           </w:rPr>
-          <w:t>Cromemco Dazzler Support</w:t>
+          <w:t>Tarbell Disk Controller Support</w:t>
         </w:r>
         <w:r>
           <w:rPr>
@@ -894,7 +825,7 @@
             <w:noProof/>
             <w:webHidden/>
           </w:rPr>
-          <w:instrText xml:space="preserve"> PAGEREF _Toc522810723 \h </w:instrText>
+          <w:instrText xml:space="preserve"> PAGEREF _Toc2622446 \h </w:instrText>
         </w:r>
         <w:r>
           <w:rPr>
@@ -936,13 +867,13 @@
           <w:noProof/>
         </w:rPr>
       </w:pPr>
-      <w:hyperlink w:anchor="_Toc522810724" w:history="1">
+      <w:hyperlink w:anchor="_Toc2622447" w:history="1">
         <w:r>
           <w:rPr>
             <w:rStyle w:val="Hyperlink"/>
             <w:noProof/>
           </w:rPr>
-          <w:t>Processor Technology VDM-1 Support</w:t>
+          <w:t>Hard Disk Support</w:t>
         </w:r>
         <w:r>
           <w:rPr>
@@ -963,7 +894,7 @@
             <w:noProof/>
             <w:webHidden/>
           </w:rPr>
-          <w:instrText xml:space="preserve"> PAGEREF _Toc522810724 \h </w:instrText>
+          <w:instrText xml:space="preserve"> PAGEREF _Toc2622447 \h </w:instrText>
         </w:r>
         <w:r>
           <w:rPr>
@@ -1005,13 +936,13 @@
           <w:noProof/>
         </w:rPr>
       </w:pPr>
-      <w:hyperlink w:anchor="_Toc522810725" w:history="1">
+      <w:hyperlink w:anchor="_Toc2622448" w:history="1">
         <w:r>
           <w:rPr>
             <w:rStyle w:val="Hyperlink"/>
             <w:noProof/>
           </w:rPr>
-          <w:t>Configuration Menu</w:t>
+          <w:t>Cromemco Dazzler Support</w:t>
         </w:r>
         <w:r>
           <w:rPr>
@@ -1032,7 +963,7 @@
             <w:noProof/>
             <w:webHidden/>
           </w:rPr>
-          <w:instrText xml:space="preserve"> PAGEREF _Toc522810725 \h </w:instrText>
+          <w:instrText xml:space="preserve"> PAGEREF _Toc2622448 \h </w:instrText>
         </w:r>
         <w:r>
           <w:rPr>
@@ -1074,7 +1005,145 @@
           <w:noProof/>
         </w:rPr>
       </w:pPr>
-      <w:hyperlink w:anchor="_Toc522810726" w:history="1">
+      <w:hyperlink w:anchor="_Toc2622449" w:history="1">
+        <w:r>
+          <w:rPr>
+            <w:rStyle w:val="Hyperlink"/>
+            <w:noProof/>
+          </w:rPr>
+          <w:t>Processor Technology VDM-1 Support</w:t>
+        </w:r>
+        <w:r>
+          <w:rPr>
+            <w:noProof/>
+            <w:webHidden/>
+          </w:rPr>
+          <w:tab/>
+        </w:r>
+        <w:r>
+          <w:rPr>
+            <w:noProof/>
+            <w:webHidden/>
+          </w:rPr>
+          <w:fldChar w:fldCharType="begin"/>
+        </w:r>
+        <w:r>
+          <w:rPr>
+            <w:noProof/>
+            <w:webHidden/>
+          </w:rPr>
+          <w:instrText xml:space="preserve"> PAGEREF _Toc2622449 \h </w:instrText>
+        </w:r>
+        <w:r>
+          <w:rPr>
+            <w:noProof/>
+            <w:webHidden/>
+          </w:rPr>
+        </w:r>
+        <w:r>
+          <w:rPr>
+            <w:noProof/>
+            <w:webHidden/>
+          </w:rPr>
+          <w:fldChar w:fldCharType="separate"/>
+        </w:r>
+        <w:r>
+          <w:rPr>
+            <w:noProof/>
+            <w:webHidden/>
+          </w:rPr>
+          <w:t>- 17 -</w:t>
+        </w:r>
+        <w:r>
+          <w:rPr>
+            <w:noProof/>
+            <w:webHidden/>
+          </w:rPr>
+          <w:fldChar w:fldCharType="end"/>
+        </w:r>
+      </w:hyperlink>
+    </w:p>
+    <w:p>
+      <w:pPr>
+        <w:pStyle w:val="TOC1"/>
+        <w:tabs>
+          <w:tab w:val="right" w:leader="dot" w:pos="10070"/>
+        </w:tabs>
+        <w:rPr>
+          <w:rFonts w:eastAsiaTheme="minorEastAsia"/>
+          <w:noProof/>
+        </w:rPr>
+      </w:pPr>
+      <w:hyperlink w:anchor="_Toc2622450" w:history="1">
+        <w:r>
+          <w:rPr>
+            <w:rStyle w:val="Hyperlink"/>
+            <w:noProof/>
+          </w:rPr>
+          <w:t>Configuration Menu</w:t>
+        </w:r>
+        <w:r>
+          <w:rPr>
+            <w:noProof/>
+            <w:webHidden/>
+          </w:rPr>
+          <w:tab/>
+        </w:r>
+        <w:r>
+          <w:rPr>
+            <w:noProof/>
+            <w:webHidden/>
+          </w:rPr>
+          <w:fldChar w:fldCharType="begin"/>
+        </w:r>
+        <w:r>
+          <w:rPr>
+            <w:noProof/>
+            <w:webHidden/>
+          </w:rPr>
+          <w:instrText xml:space="preserve"> PAGEREF _Toc2622450 \h </w:instrText>
+        </w:r>
+        <w:r>
+          <w:rPr>
+            <w:noProof/>
+            <w:webHidden/>
+          </w:rPr>
+        </w:r>
+        <w:r>
+          <w:rPr>
+            <w:noProof/>
+            <w:webHidden/>
+          </w:rPr>
+          <w:fldChar w:fldCharType="separate"/>
+        </w:r>
+        <w:r>
+          <w:rPr>
+            <w:noProof/>
+            <w:webHidden/>
+          </w:rPr>
+          <w:t>- 18 -</w:t>
+        </w:r>
+        <w:r>
+          <w:rPr>
+            <w:noProof/>
+            <w:webHidden/>
+          </w:rPr>
+          <w:fldChar w:fldCharType="end"/>
+        </w:r>
+      </w:hyperlink>
+    </w:p>
+    <w:p>
+      <w:pPr>
+        <w:pStyle w:val="TOC1"/>
+        <w:tabs>
+          <w:tab w:val="right" w:leader="dot" w:pos="10070"/>
+        </w:tabs>
+        <w:rPr>
+          <w:rFonts w:eastAsiaTheme="minorEastAsia"/>
+          <w:noProof/>
+        </w:rPr>
+      </w:pPr>
+      <w:hyperlink w:anchor="_Toc2622451" w:history="1">
         <w:r>
           <w:rPr>
             <w:rStyle w:val="Hyperlink"/>
@@ -1101,214 +1170,7 @@
             <w:noProof/>
             <w:webHidden/>
           </w:rPr>
-          <w:instrText xml:space="preserve"> PAGEREF _Toc522810726 \h </w:instrText>
-        </w:r>
-        <w:r>
-          <w:rPr>
-            <w:noProof/>
-            <w:webHidden/>
-          </w:rPr>
-        </w:r>
-        <w:r>
-          <w:rPr>
-            <w:noProof/>
-            <w:webHidden/>
-          </w:rPr>
-          <w:fldChar w:fldCharType="separate"/>
-        </w:r>
-        <w:r>
-          <w:rPr>
-            <w:noProof/>
-            <w:webHidden/>
-          </w:rPr>
-          <w:t>- 22 -</w:t>
-        </w:r>
-        <w:r>
-          <w:rPr>
-            <w:noProof/>
-            <w:webHidden/>
-          </w:rPr>
-          <w:fldChar w:fldCharType="end"/>
-        </w:r>
-      </w:hyperlink>
-    </w:p>
-    <w:p>
-      <w:pPr>
-        <w:pStyle w:val="TOC1"/>
-        <w:tabs>
-          <w:tab w:val="right" w:leader="dot" w:pos="10070"/>
-        </w:tabs>
-        <w:rPr>
-          <w:rFonts w:eastAsiaTheme="minorEastAsia"/>
-          <w:noProof/>
-        </w:rPr>
-      </w:pPr>
-      <w:hyperlink w:anchor="_Toc522810727" w:history="1">
-        <w:r>
-          <w:rPr>
-            <w:rStyle w:val="Hyperlink"/>
-            <w:noProof/>
-          </w:rPr>
-          <w:t>Debugging Capabilities</w:t>
-        </w:r>
-        <w:r>
-          <w:rPr>
-            <w:noProof/>
-            <w:webHidden/>
-          </w:rPr>
-          <w:tab/>
-        </w:r>
-        <w:r>
-          <w:rPr>
-            <w:noProof/>
-            <w:webHidden/>
-          </w:rPr>
-          <w:fldChar w:fldCharType="begin"/>
-        </w:r>
-        <w:r>
-          <w:rPr>
-            <w:noProof/>
-            <w:webHidden/>
-          </w:rPr>
-          <w:instrText xml:space="preserve"> PAGEREF _Toc522810727 \h </w:instrText>
-        </w:r>
-        <w:r>
-          <w:rPr>
-            <w:noProof/>
-            <w:webHidden/>
-          </w:rPr>
-        </w:r>
-        <w:r>
-          <w:rPr>
-            <w:noProof/>
-            <w:webHidden/>
-          </w:rPr>
-          <w:fldChar w:fldCharType="separate"/>
-        </w:r>
-        <w:r>
-          <w:rPr>
-            <w:noProof/>
-            <w:webHidden/>
-          </w:rPr>
-          <w:t>- 22 -</w:t>
-        </w:r>
-        <w:r>
-          <w:rPr>
-            <w:noProof/>
-            <w:webHidden/>
-          </w:rPr>
-          <w:fldChar w:fldCharType="end"/>
-        </w:r>
-      </w:hyperlink>
-    </w:p>
-    <w:p>
-      <w:pPr>
-        <w:pStyle w:val="TOC1"/>
-        <w:tabs>
-          <w:tab w:val="right" w:leader="dot" w:pos="10070"/>
-        </w:tabs>
-        <w:rPr>
-          <w:rFonts w:eastAsiaTheme="minorEastAsia"/>
-          <w:noProof/>
-        </w:rPr>
-      </w:pPr>
-      <w:hyperlink w:anchor="_Toc522810728" w:history="1">
-        <w:r>
-          <w:rPr>
-            <w:rStyle w:val="Hyperlink"/>
-            <w:noProof/>
-          </w:rPr>
-          <w:t>Example program: Kill-the-bit game</w:t>
-        </w:r>
-        <w:r>
-          <w:rPr>
-            <w:noProof/>
-            <w:webHidden/>
-          </w:rPr>
-          <w:tab/>
-        </w:r>
-        <w:r>
-          <w:rPr>
-            <w:noProof/>
-            <w:webHidden/>
-          </w:rPr>
-          <w:fldChar w:fldCharType="begin"/>
-        </w:r>
-        <w:r>
-          <w:rPr>
-            <w:noProof/>
-            <w:webHidden/>
-          </w:rPr>
-          <w:instrText xml:space="preserve"> PAGEREF _Toc522810728 \h </w:instrText>
-        </w:r>
-        <w:r>
-          <w:rPr>
-            <w:noProof/>
-            <w:webHidden/>
-          </w:rPr>
-        </w:r>
-        <w:r>
-          <w:rPr>
-            <w:noProof/>
-            <w:webHidden/>
-          </w:rPr>
-          <w:fldChar w:fldCharType="separate"/>
-        </w:r>
-        <w:r>
-          <w:rPr>
-            <w:noProof/>
-            <w:webHidden/>
-          </w:rPr>
-          <w:t>- 23 -</w:t>
-        </w:r>
-        <w:r>
-          <w:rPr>
-            <w:noProof/>
-            <w:webHidden/>
-          </w:rPr>
-          <w:fldChar w:fldCharType="end"/>
-        </w:r>
-      </w:hyperlink>
-    </w:p>
-    <w:p>
-      <w:pPr>
-        <w:pStyle w:val="TOC1"/>
-        <w:tabs>
-          <w:tab w:val="right" w:leader="dot" w:pos="10070"/>
-        </w:tabs>
-        <w:rPr>
-          <w:rFonts w:eastAsiaTheme="minorEastAsia"/>
-          <w:noProof/>
-        </w:rPr>
-      </w:pPr>
-      <w:hyperlink w:anchor="_Toc522810729" w:history="1">
-        <w:r>
-          <w:rPr>
-            <w:rStyle w:val="Hyperlink"/>
-            <w:noProof/>
-          </w:rPr>
-          <w:t>Loading 4k BASIC the old-school way</w:t>
-        </w:r>
-        <w:r>
-          <w:rPr>
-            <w:noProof/>
-            <w:webHidden/>
-          </w:rPr>
-          <w:tab/>
-        </w:r>
-        <w:r>
-          <w:rPr>
-            <w:noProof/>
-            <w:webHidden/>
-          </w:rPr>
-          <w:fldChar w:fldCharType="begin"/>
-        </w:r>
-        <w:r>
-          <w:rPr>
-            <w:noProof/>
-            <w:webHidden/>
-          </w:rPr>
-          <w:instrText xml:space="preserve"> PAGEREF _Toc522810729 \h </w:instrText>
+          <w:instrText xml:space="preserve"> PAGEREF _Toc2622451 \h </w:instrText>
         </w:r>
         <w:r>
           <w:rPr>
@@ -1350,13 +1212,13 @@
           <w:noProof/>
         </w:rPr>
       </w:pPr>
-      <w:hyperlink w:anchor="_Toc522810730" w:history="1">
+      <w:hyperlink w:anchor="_Toc2622452" w:history="1">
         <w:r>
           <w:rPr>
             <w:rStyle w:val="Hyperlink"/>
             <w:noProof/>
           </w:rPr>
-          <w:t>Altair Time Sharing BASIC</w:t>
+          <w:t>Debugging Capabilities</w:t>
         </w:r>
         <w:r>
           <w:rPr>
@@ -1377,7 +1239,76 @@
             <w:noProof/>
             <w:webHidden/>
           </w:rPr>
-          <w:instrText xml:space="preserve"> PAGEREF _Toc522810730 \h </w:instrText>
+          <w:instrText xml:space="preserve"> PAGEREF _Toc2622452 \h </w:instrText>
+        </w:r>
+        <w:r>
+          <w:rPr>
+            <w:noProof/>
+            <w:webHidden/>
+          </w:rPr>
+        </w:r>
+        <w:r>
+          <w:rPr>
+            <w:noProof/>
+            <w:webHidden/>
+          </w:rPr>
+          <w:fldChar w:fldCharType="separate"/>
+        </w:r>
+        <w:r>
+          <w:rPr>
+            <w:noProof/>
+            <w:webHidden/>
+          </w:rPr>
+          <w:t>- 24 -</w:t>
+        </w:r>
+        <w:r>
+          <w:rPr>
+            <w:noProof/>
+            <w:webHidden/>
+          </w:rPr>
+          <w:fldChar w:fldCharType="end"/>
+        </w:r>
+      </w:hyperlink>
+    </w:p>
+    <w:p>
+      <w:pPr>
+        <w:pStyle w:val="TOC1"/>
+        <w:tabs>
+          <w:tab w:val="right" w:leader="dot" w:pos="10070"/>
+        </w:tabs>
+        <w:rPr>
+          <w:rFonts w:eastAsiaTheme="minorEastAsia"/>
+          <w:noProof/>
+        </w:rPr>
+      </w:pPr>
+      <w:hyperlink w:anchor="_Toc2622453" w:history="1">
+        <w:r>
+          <w:rPr>
+            <w:rStyle w:val="Hyperlink"/>
+            <w:noProof/>
+          </w:rPr>
+          <w:t>Example program: Kill-the-bit game</w:t>
+        </w:r>
+        <w:r>
+          <w:rPr>
+            <w:noProof/>
+            <w:webHidden/>
+          </w:rPr>
+          <w:tab/>
+        </w:r>
+        <w:r>
+          <w:rPr>
+            <w:noProof/>
+            <w:webHidden/>
+          </w:rPr>
+          <w:fldChar w:fldCharType="begin"/>
+        </w:r>
+        <w:r>
+          <w:rPr>
+            <w:noProof/>
+            <w:webHidden/>
+          </w:rPr>
+          <w:instrText xml:space="preserve"> PAGEREF _Toc2622453 \h </w:instrText>
         </w:r>
         <w:r>
           <w:rPr>
@@ -1419,13 +1350,13 @@
           <w:noProof/>
         </w:rPr>
       </w:pPr>
-      <w:hyperlink w:anchor="_Toc522810731" w:history="1">
+      <w:hyperlink w:anchor="_Toc2622454" w:history="1">
         <w:r>
           <w:rPr>
             <w:rStyle w:val="Hyperlink"/>
             <w:noProof/>
           </w:rPr>
-          <w:t>Music System</w:t>
+          <w:t>Loading 4k BASIC the old-school way</w:t>
         </w:r>
         <w:r>
           <w:rPr>
@@ -1446,7 +1377,76 @@
             <w:noProof/>
             <w:webHidden/>
           </w:rPr>
-          <w:instrText xml:space="preserve"> PAGEREF _Toc522810731 \h </w:instrText>
+          <w:instrText xml:space="preserve"> PAGEREF _Toc2622454 \h </w:instrText>
+        </w:r>
+        <w:r>
+          <w:rPr>
+            <w:noProof/>
+            <w:webHidden/>
+          </w:rPr>
+        </w:r>
+        <w:r>
+          <w:rPr>
+            <w:noProof/>
+            <w:webHidden/>
+          </w:rPr>
+          <w:fldChar w:fldCharType="separate"/>
+        </w:r>
+        <w:r>
+          <w:rPr>
+            <w:noProof/>
+            <w:webHidden/>
+          </w:rPr>
+          <w:t>- 26 -</w:t>
+        </w:r>
+        <w:r>
+          <w:rPr>
+            <w:noProof/>
+            <w:webHidden/>
+          </w:rPr>
+          <w:fldChar w:fldCharType="end"/>
+        </w:r>
+      </w:hyperlink>
+    </w:p>
+    <w:p>
+      <w:pPr>
+        <w:pStyle w:val="TOC1"/>
+        <w:tabs>
+          <w:tab w:val="right" w:leader="dot" w:pos="10070"/>
+        </w:tabs>
+        <w:rPr>
+          <w:rFonts w:eastAsiaTheme="minorEastAsia"/>
+          <w:noProof/>
+        </w:rPr>
+      </w:pPr>
+      <w:hyperlink w:anchor="_Toc2622455" w:history="1">
+        <w:r>
+          <w:rPr>
+            <w:rStyle w:val="Hyperlink"/>
+            <w:noProof/>
+          </w:rPr>
+          <w:t>Altair Time Sharing BASIC</w:t>
+        </w:r>
+        <w:r>
+          <w:rPr>
+            <w:noProof/>
+            <w:webHidden/>
+          </w:rPr>
+          <w:tab/>
+        </w:r>
+        <w:r>
+          <w:rPr>
+            <w:noProof/>
+            <w:webHidden/>
+          </w:rPr>
+          <w:fldChar w:fldCharType="begin"/>
+        </w:r>
+        <w:r>
+          <w:rPr>
+            <w:noProof/>
+            <w:webHidden/>
+          </w:rPr>
+          <w:instrText xml:space="preserve"> PAGEREF _Toc2622455 \h </w:instrText>
         </w:r>
         <w:r>
           <w:rPr>
@@ -1488,13 +1488,13 @@
           <w:noProof/>
         </w:rPr>
       </w:pPr>
-      <w:hyperlink w:anchor="_Toc522810732" w:history="1">
+      <w:hyperlink w:anchor="_Toc2622456" w:history="1">
         <w:r>
           <w:rPr>
             <w:rStyle w:val="Hyperlink"/>
             <w:noProof/>
           </w:rPr>
-          <w:t>MITS Programming System II</w:t>
+          <w:t>Music System</w:t>
         </w:r>
         <w:r>
           <w:rPr>
@@ -1515,7 +1515,7 @@
             <w:noProof/>
             <w:webHidden/>
           </w:rPr>
-          <w:instrText xml:space="preserve"> PAGEREF _Toc522810732 \h </w:instrText>
+          <w:instrText xml:space="preserve"> PAGEREF _Toc2622456 \h </w:instrText>
         </w:r>
         <w:r>
           <w:rPr>
@@ -1557,7 +1557,76 @@
           <w:noProof/>
         </w:rPr>
       </w:pPr>
-      <w:hyperlink w:anchor="_Toc522810733" w:history="1">
+      <w:hyperlink w:anchor="_Toc2622457" w:history="1">
+        <w:r>
+          <w:rPr>
+            <w:rStyle w:val="Hyperlink"/>
+            <w:noProof/>
+          </w:rPr>
+          <w:t>MITS Programming System II</w:t>
+        </w:r>
+        <w:r>
+          <w:rPr>
+            <w:noProof/>
+            <w:webHidden/>
+          </w:rPr>
+          <w:tab/>
+        </w:r>
+        <w:r>
+          <w:rPr>
+            <w:noProof/>
+            <w:webHidden/>
+          </w:rPr>
+          <w:fldChar w:fldCharType="begin"/>
+        </w:r>
+        <w:r>
+          <w:rPr>
+            <w:noProof/>
+            <w:webHidden/>
+          </w:rPr>
+          <w:instrText xml:space="preserve"> PAGEREF _Toc2622457 \h </w:instrText>
+        </w:r>
+        <w:r>
+          <w:rPr>
+            <w:noProof/>
+            <w:webHidden/>
+          </w:rPr>
+        </w:r>
+        <w:r>
+          <w:rPr>
+            <w:noProof/>
+            <w:webHidden/>
+          </w:rPr>
+          <w:fldChar w:fldCharType="separate"/>
+        </w:r>
+        <w:r>
+          <w:rPr>
+            <w:noProof/>
+            <w:webHidden/>
+          </w:rPr>
+          <w:t>- 31 -</w:t>
+        </w:r>
+        <w:r>
+          <w:rPr>
+            <w:noProof/>
+            <w:webHidden/>
+          </w:rPr>
+          <w:fldChar w:fldCharType="end"/>
+        </w:r>
+      </w:hyperlink>
+    </w:p>
+    <w:p>
+      <w:pPr>
+        <w:pStyle w:val="TOC1"/>
+        <w:tabs>
+          <w:tab w:val="right" w:leader="dot" w:pos="10070"/>
+        </w:tabs>
+        <w:rPr>
+          <w:rFonts w:eastAsiaTheme="minorEastAsia"/>
+          <w:noProof/>
+        </w:rPr>
+      </w:pPr>
+      <w:hyperlink w:anchor="_Toc2622458" w:history="1">
         <w:r>
           <w:rPr>
             <w:rStyle w:val="Hyperlink"/>
@@ -1584,7 +1653,7 @@
             <w:noProof/>
             <w:webHidden/>
           </w:rPr>
-          <w:instrText xml:space="preserve"> PAGEREF _Toc522810733 \h </w:instrText>
+          <w:instrText xml:space="preserve"> PAGEREF _Toc2622458 \h </w:instrText>
         </w:r>
         <w:r>
           <w:rPr>
@@ -1604,7 +1673,7 @@
             <w:noProof/>
             <w:webHidden/>
           </w:rPr>
-          <w:t>- 33 -</w:t>
+          <w:t>- 35 -</w:t>
         </w:r>
         <w:r>
           <w:rPr>
@@ -1626,7 +1695,7 @@
           <w:noProof/>
         </w:rPr>
       </w:pPr>
-      <w:hyperlink w:anchor="_Toc522810734" w:history="1">
+      <w:hyperlink w:anchor="_Toc2622459" w:history="1">
         <w:r>
           <w:rPr>
             <w:rStyle w:val="Hyperlink"/>
@@ -1653,7 +1722,7 @@
             <w:noProof/>
             <w:webHidden/>
           </w:rPr>
-          <w:instrText xml:space="preserve"> PAGEREF _Toc522810734 \h </w:instrText>
+          <w:instrText xml:space="preserve"> PAGEREF _Toc2622459 \h </w:instrText>
         </w:r>
         <w:r>
           <w:rPr>
@@ -1673,7 +1742,7 @@
             <w:noProof/>
             <w:webHidden/>
           </w:rPr>
-          <w:t>- 34 -</w:t>
+          <w:t>- 36 -</w:t>
         </w:r>
         <w:r>
           <w:rPr>
@@ -1695,7 +1764,7 @@
           <w:noProof/>
         </w:rPr>
       </w:pPr>
-      <w:hyperlink w:anchor="_Toc522810735" w:history="1">
+      <w:hyperlink w:anchor="_Toc2622460" w:history="1">
         <w:r>
           <w:rPr>
             <w:rStyle w:val="Hyperlink"/>
@@ -1722,7 +1791,7 @@
             <w:noProof/>
             <w:webHidden/>
           </w:rPr>
-          <w:instrText xml:space="preserve"> PAGEREF _Toc522810735 \h </w:instrText>
+          <w:instrText xml:space="preserve"> PAGEREF _Toc2622460 \h </w:instrText>
         </w:r>
         <w:r>
           <w:rPr>
@@ -1742,7 +1811,7 @@
             <w:noProof/>
             <w:webHidden/>
           </w:rPr>
-          <w:t>- 37 -</w:t>
+          <w:t>- 39 -</w:t>
         </w:r>
         <w:r>
           <w:rPr>
@@ -1764,7 +1833,7 @@
           <w:noProof/>
         </w:rPr>
       </w:pPr>
-      <w:hyperlink w:anchor="_Toc522810736" w:history="1">
+      <w:hyperlink w:anchor="_Toc2622461" w:history="1">
         <w:r>
           <w:rPr>
             <w:rStyle w:val="Hyperlink"/>
@@ -1791,76 +1860,7 @@
             <w:noProof/>
             <w:webHidden/>
           </w:rPr>
-          <w:instrText xml:space="preserve"> PAGEREF _Toc522810736 \h </w:instrText>
-        </w:r>
-        <w:r>
-          <w:rPr>
-            <w:noProof/>
-            <w:webHidden/>
-          </w:rPr>
-        </w:r>
-        <w:r>
-          <w:rPr>
-            <w:noProof/>
-            <w:webHidden/>
-          </w:rPr>
-          <w:fldChar w:fldCharType="separate"/>
-        </w:r>
-        <w:r>
-          <w:rPr>
-            <w:noProof/>
-            <w:webHidden/>
-          </w:rPr>
-          <w:t>- 38 -</w:t>
-        </w:r>
-        <w:r>
-          <w:rPr>
-            <w:noProof/>
-            <w:webHidden/>
-          </w:rPr>
-          <w:fldChar w:fldCharType="end"/>
-        </w:r>
-      </w:hyperlink>
-    </w:p>
-    <w:p>
-      <w:pPr>
-        <w:pStyle w:val="TOC1"/>
-        <w:tabs>
-          <w:tab w:val="right" w:leader="dot" w:pos="10070"/>
-        </w:tabs>
-        <w:rPr>
-          <w:rFonts w:eastAsiaTheme="minorEastAsia"/>
-          <w:noProof/>
-        </w:rPr>
-      </w:pPr>
-      <w:hyperlink w:anchor="_Toc522810737" w:history="1">
-        <w:r>
-          <w:rPr>
-            <w:rStyle w:val="Hyperlink"/>
-            <w:noProof/>
-          </w:rPr>
-          <w:t>Hardware setup for Arduino Due</w:t>
-        </w:r>
-        <w:r>
-          <w:rPr>
-            <w:noProof/>
-            <w:webHidden/>
-          </w:rPr>
-          <w:tab/>
-        </w:r>
-        <w:r>
-          <w:rPr>
-            <w:noProof/>
-            <w:webHidden/>
-          </w:rPr>
-          <w:fldChar w:fldCharType="begin"/>
-        </w:r>
-        <w:r>
-          <w:rPr>
-            <w:noProof/>
-            <w:webHidden/>
-          </w:rPr>
-          <w:instrText xml:space="preserve"> PAGEREF _Toc522810737 \h </w:instrText>
+          <w:instrText xml:space="preserve"> PAGEREF _Toc2622461 \h </w:instrText>
         </w:r>
         <w:r>
           <w:rPr>
@@ -1902,7 +1902,76 @@
           <w:noProof/>
         </w:rPr>
       </w:pPr>
-      <w:hyperlink w:anchor="_Toc522810738" w:history="1">
+      <w:hyperlink w:anchor="_Toc2622462" w:history="1">
+        <w:r>
+          <w:rPr>
+            <w:rStyle w:val="Hyperlink"/>
+            <w:noProof/>
+          </w:rPr>
+          <w:t>Hardware setup for Arduino Due</w:t>
+        </w:r>
+        <w:r>
+          <w:rPr>
+            <w:noProof/>
+            <w:webHidden/>
+          </w:rPr>
+          <w:tab/>
+        </w:r>
+        <w:r>
+          <w:rPr>
+            <w:noProof/>
+            <w:webHidden/>
+          </w:rPr>
+          <w:fldChar w:fldCharType="begin"/>
+        </w:r>
+        <w:r>
+          <w:rPr>
+            <w:noProof/>
+            <w:webHidden/>
+          </w:rPr>
+          <w:instrText xml:space="preserve"> PAGEREF _Toc2622462 \h </w:instrText>
+        </w:r>
+        <w:r>
+          <w:rPr>
+            <w:noProof/>
+            <w:webHidden/>
+          </w:rPr>
+        </w:r>
+        <w:r>
+          <w:rPr>
+            <w:noProof/>
+            <w:webHidden/>
+          </w:rPr>
+          <w:fldChar w:fldCharType="separate"/>
+        </w:r>
+        <w:r>
+          <w:rPr>
+            <w:noProof/>
+            <w:webHidden/>
+          </w:rPr>
+          <w:t>- 42 -</w:t>
+        </w:r>
+        <w:r>
+          <w:rPr>
+            <w:noProof/>
+            <w:webHidden/>
+          </w:rPr>
+          <w:fldChar w:fldCharType="end"/>
+        </w:r>
+      </w:hyperlink>
+    </w:p>
+    <w:p>
+      <w:pPr>
+        <w:pStyle w:val="TOC1"/>
+        <w:tabs>
+          <w:tab w:val="right" w:leader="dot" w:pos="10070"/>
+        </w:tabs>
+        <w:rPr>
+          <w:rFonts w:eastAsiaTheme="minorEastAsia"/>
+          <w:noProof/>
+        </w:rPr>
+      </w:pPr>
+      <w:hyperlink w:anchor="_Toc2622463" w:history="1">
         <w:r>
           <w:rPr>
             <w:rStyle w:val="Hyperlink"/>
@@ -1929,76 +1998,7 @@
             <w:noProof/>
             <w:webHidden/>
           </w:rPr>
-          <w:instrText xml:space="preserve"> PAGEREF _Toc522810738 \h </w:instrText>
-        </w:r>
-        <w:r>
-          <w:rPr>
-            <w:noProof/>
-            <w:webHidden/>
-          </w:rPr>
-        </w:r>
-        <w:r>
-          <w:rPr>
-            <w:noProof/>
-            <w:webHidden/>
-          </w:rPr>
-          <w:fldChar w:fldCharType="separate"/>
-        </w:r>
-        <w:r>
-          <w:rPr>
-            <w:noProof/>
-            <w:webHidden/>
-          </w:rPr>
-          <w:t>- 41 -</w:t>
-        </w:r>
-        <w:r>
-          <w:rPr>
-            <w:noProof/>
-            <w:webHidden/>
-          </w:rPr>
-          <w:fldChar w:fldCharType="end"/>
-        </w:r>
-      </w:hyperlink>
-    </w:p>
-    <w:p>
-      <w:pPr>
-        <w:pStyle w:val="TOC1"/>
-        <w:tabs>
-          <w:tab w:val="right" w:leader="dot" w:pos="10070"/>
-        </w:tabs>
-        <w:rPr>
-          <w:rFonts w:eastAsiaTheme="minorEastAsia"/>
-          <w:noProof/>
-        </w:rPr>
-      </w:pPr>
-      <w:hyperlink w:anchor="_Toc522810739" w:history="1">
-        <w:r>
-          <w:rPr>
-            <w:rStyle w:val="Hyperlink"/>
-            <w:noProof/>
-          </w:rPr>
-          <w:t>Wiring an SD card to the Arduino Due</w:t>
-        </w:r>
-        <w:r>
-          <w:rPr>
-            <w:noProof/>
-            <w:webHidden/>
-          </w:rPr>
-          <w:tab/>
-        </w:r>
-        <w:r>
-          <w:rPr>
-            <w:noProof/>
-            <w:webHidden/>
-          </w:rPr>
-          <w:fldChar w:fldCharType="begin"/>
-        </w:r>
-        <w:r>
-          <w:rPr>
-            <w:noProof/>
-            <w:webHidden/>
-          </w:rPr>
-          <w:instrText xml:space="preserve"> PAGEREF _Toc522810739 \h </w:instrText>
+          <w:instrText xml:space="preserve"> PAGEREF _Toc2622463 \h </w:instrText>
         </w:r>
         <w:r>
           <w:rPr>
@@ -2031,6 +2031,75 @@
     </w:p>
     <w:p>
       <w:pPr>
+        <w:pStyle w:val="TOC1"/>
+        <w:tabs>
+          <w:tab w:val="right" w:leader="dot" w:pos="10070"/>
+        </w:tabs>
+        <w:rPr>
+          <w:rFonts w:eastAsiaTheme="minorEastAsia"/>
+          <w:noProof/>
+        </w:rPr>
+      </w:pPr>
+      <w:hyperlink w:anchor="_Toc2622464" w:history="1">
+        <w:r>
+          <w:rPr>
+            <w:rStyle w:val="Hyperlink"/>
+            <w:noProof/>
+          </w:rPr>
+          <w:t>Wiring an SD card to the Arduino Due</w:t>
+        </w:r>
+        <w:r>
+          <w:rPr>
+            <w:noProof/>
+            <w:webHidden/>
+          </w:rPr>
+          <w:tab/>
+        </w:r>
+        <w:r>
+          <w:rPr>
+            <w:noProof/>
+            <w:webHidden/>
+          </w:rPr>
+          <w:fldChar w:fldCharType="begin"/>
+        </w:r>
+        <w:r>
+          <w:rPr>
+            <w:noProof/>
+            <w:webHidden/>
+          </w:rPr>
+          <w:instrText xml:space="preserve"> PAGEREF _Toc2622464 \h </w:instrText>
+        </w:r>
+        <w:r>
+          <w:rPr>
+            <w:noProof/>
+            <w:webHidden/>
+          </w:rPr>
+        </w:r>
+        <w:r>
+          <w:rPr>
+            <w:noProof/>
+            <w:webHidden/>
+          </w:rPr>
+          <w:fldChar w:fldCharType="separate"/>
+        </w:r>
+        <w:r>
+          <w:rPr>
+            <w:noProof/>
+            <w:webHidden/>
+          </w:rPr>
+          <w:t>- 45 -</w:t>
+        </w:r>
+        <w:r>
+          <w:rPr>
+            <w:noProof/>
+            <w:webHidden/>
+          </w:rPr>
+          <w:fldChar w:fldCharType="end"/>
+        </w:r>
+      </w:hyperlink>
+    </w:p>
+    <w:p>
+      <w:pPr>
         <w:rPr>
           <w:rFonts w:asciiTheme="majorHAnsi" w:hAnsiTheme="majorHAnsi"/>
           <w:b/>
@@ -2075,7 +2144,7 @@
       <w:pPr>
         <w:pStyle w:val="Heading1"/>
       </w:pPr>
-      <w:bookmarkStart w:id="0" w:name="_Toc522810714"/>
+      <w:bookmarkStart w:id="0" w:name="_Toc2622438"/>
       <w:r>
         <w:lastRenderedPageBreak/>
         <w:t>Acknowledgements</w:t>
@@ -2152,7 +2221,7 @@
       <w:pPr>
         <w:pStyle w:val="Heading1"/>
       </w:pPr>
-      <w:bookmarkStart w:id="1" w:name="_Toc522810715"/>
+      <w:bookmarkStart w:id="1" w:name="_Toc2622439"/>
       <w:r>
         <w:t>Highlights</w:t>
       </w:r>
@@ -2442,13 +2511,28 @@
         </w:numPr>
       </w:pPr>
       <w:r>
-        <w:t xml:space="preserve">Emulates 4 </w:t>
+        <w:t xml:space="preserve">Emulates </w:t>
+      </w:r>
+      <w:r>
+        <w:t>a MITS 88-DCDD disk control</w:t>
+      </w:r>
+      <w:r>
+        <w:t>ler</w:t>
+      </w:r>
+      <w:r>
+        <w:t xml:space="preserve"> with </w:t>
+      </w:r>
+      <w:r>
+        <w:t xml:space="preserve">4 </w:t>
       </w:r>
       <w:r>
         <w:t xml:space="preserve">(can be configured to up to 16) </w:t>
       </w:r>
       <w:r>
-        <w:t xml:space="preserve">Altair 88-DCDD disk drives </w:t>
+        <w:t xml:space="preserve">disk drives </w:t>
+      </w:r>
+      <w:r>
+        <w:t>attached.</w:t>
       </w:r>
     </w:p>
     <w:p>
@@ -2460,13 +2544,19 @@
         </w:numPr>
       </w:pPr>
       <w:r>
-        <w:t xml:space="preserve">Emulates an 88-HDSK hard disks </w:t>
-      </w:r>
-      <w:r>
-        <w:t xml:space="preserve">drive </w:t>
-      </w:r>
-      <w:r>
-        <w:t>with one unit (can be configured up to 4) and 4 platters.</w:t>
+        <w:t xml:space="preserve">Emulates a </w:t>
+      </w:r>
+      <w:r>
+        <w:t>Tarbell SD</w:t>
+      </w:r>
+      <w:r>
+        <w:t xml:space="preserve"> disk control</w:t>
+      </w:r>
+      <w:r>
+        <w:t>ler</w:t>
+      </w:r>
+      <w:r>
+        <w:t xml:space="preserve"> with 4 disk drives attached.</w:t>
       </w:r>
     </w:p>
     <w:p>
@@ -2478,7 +2568,19 @@
         </w:numPr>
       </w:pPr>
       <w:r>
-        <w:t>Emulates the 88-RTC-VI board which makes it possible to run ALTAIR Time Sharing BASIC.</w:t>
+        <w:t>Emulates a</w:t>
+      </w:r>
+      <w:r>
+        <w:t xml:space="preserve"> MITS</w:t>
+      </w:r>
+      <w:r>
+        <w:t xml:space="preserve"> 88-HDSK hard disks </w:t>
+      </w:r>
+      <w:r>
+        <w:t xml:space="preserve">drive </w:t>
+      </w:r>
+      <w:r>
+        <w:t>with one unit (can be configured up to 4) and 4 platters.</w:t>
       </w:r>
     </w:p>
     <w:p>
@@ -2490,19 +2592,7 @@
         </w:numPr>
       </w:pPr>
       <w:r>
-        <w:t xml:space="preserve">Many settings can be modified via a </w:t>
-      </w:r>
-      <w:r>
-        <w:t>c</w:t>
-      </w:r>
-      <w:r>
-        <w:t xml:space="preserve">onfiguration editor (invoke </w:t>
-      </w:r>
-      <w:r>
-        <w:t>by holding STOP and raising AUX1</w:t>
-      </w:r>
-      <w:r>
-        <w:t>)</w:t>
+        <w:t>Emulates the 88-RTC-VI board which makes it possible to run ALTAIR Time Sharing BASIC.</w:t>
       </w:r>
     </w:p>
     <w:p>
@@ -2514,6 +2604,33 @@
         </w:numPr>
       </w:pPr>
       <w:r>
+        <w:t>All</w:t>
+      </w:r>
+      <w:r>
+        <w:t xml:space="preserve"> settings can be modified via a </w:t>
+      </w:r>
+      <w:r>
+        <w:t>c</w:t>
+      </w:r>
+      <w:r>
+        <w:t xml:space="preserve">onfiguration editor (invoke </w:t>
+      </w:r>
+      <w:r>
+        <w:t>by holding STOP and raising AUX1</w:t>
+      </w:r>
+      <w:r>
+        <w:t>)</w:t>
+      </w:r>
+    </w:p>
+    <w:p>
+      <w:pPr>
+        <w:pStyle w:val="ListParagraph"/>
+        <w:numPr>
+          <w:ilvl w:val="0"/>
+          <w:numId w:val="1"/>
+        </w:numPr>
+      </w:pPr>
+      <w:r>
         <w:t>Above specs apply when running on an Arduino Due. The simulator can also work when running on an Arduino Mega 2560. In that case, it runs at about 25% original speed and has 6k emulated RAM. Disk drive emulation is not supported on the Mega.</w:t>
       </w:r>
     </w:p>
@@ -2531,7 +2648,7 @@
       <w:pPr>
         <w:pStyle w:val="Heading1"/>
       </w:pPr>
-      <w:bookmarkStart w:id="2" w:name="_Toc522810716"/>
+      <w:bookmarkStart w:id="2" w:name="_Toc2622440"/>
       <w:r>
         <w:t>Front Panel Elements</w:t>
       </w:r>
@@ -2858,7 +2975,7 @@
       <w:pPr>
         <w:pStyle w:val="Heading1"/>
       </w:pPr>
-      <w:bookmarkStart w:id="3" w:name="_Toc522810717"/>
+      <w:bookmarkStart w:id="3" w:name="_Toc2622441"/>
       <w:r>
         <w:lastRenderedPageBreak/>
         <w:t>Auxiliary Switch Functions</w:t>
@@ -2872,9 +2989,21 @@
           <w:b/>
         </w:rPr>
       </w:pPr>
-      <w:r>
+    </w:p>
+    <w:p>
+      <w:pPr>
+        <w:spacing w:after="80"/>
         <w:rPr>
           <w:b/>
+          <w:sz w:val="28"/>
+          <w:szCs w:val="28"/>
+        </w:rPr>
+      </w:pPr>
+      <w:r>
+        <w:rPr>
+          <w:b/>
+          <w:sz w:val="28"/>
+          <w:szCs w:val="28"/>
         </w:rPr>
         <w:t>AUX1 down:</w:t>
       </w:r>
@@ -3007,7 +3136,6 @@
           <w:ilvl w:val="0"/>
           <w:numId w:val="9"/>
         </w:numPr>
-        <w:spacing w:after="80"/>
         <w:rPr>
           <w:sz w:val="20"/>
           <w:szCs w:val="20"/>
@@ -3788,7 +3916,23 @@
       <w:pPr>
         <w:spacing w:after="80"/>
       </w:pPr>
-      <w:r>
+    </w:p>
+    <w:p>
+      <w:pPr>
+        <w:spacing w:after="80"/>
+      </w:pPr>
+    </w:p>
+    <w:p>
+      <w:pPr>
+        <w:spacing w:after="80"/>
+      </w:pPr>
+    </w:p>
+    <w:p>
+      <w:pPr>
+        <w:spacing w:after="80"/>
+      </w:pPr>
+      <w:r>
+        <w:lastRenderedPageBreak/>
         <w:t xml:space="preserve">    0…1000: </w:t>
       </w:r>
       <w:r>
@@ -3837,7 +3981,35 @@
           <w:sz w:val="20"/>
           <w:szCs w:val="20"/>
         </w:rPr>
-        <w:t>See Disk Drive Support section below</w:t>
+        <w:t xml:space="preserve">See </w:t>
+      </w:r>
+      <w:r>
+        <w:rPr>
+          <w:sz w:val="20"/>
+          <w:szCs w:val="20"/>
+        </w:rPr>
+        <w:t xml:space="preserve">MITS </w:t>
+      </w:r>
+      <w:r>
+        <w:rPr>
+          <w:sz w:val="20"/>
+          <w:szCs w:val="20"/>
+        </w:rPr>
+        <w:t xml:space="preserve">Disk </w:t>
+      </w:r>
+      <w:r>
+        <w:rPr>
+          <w:sz w:val="20"/>
+          <w:szCs w:val="20"/>
+        </w:rPr>
+        <w:t>Controller</w:t>
+      </w:r>
+      <w:r>
+        <w:rPr>
+          <w:sz w:val="20"/>
+          <w:szCs w:val="20"/>
+        </w:rPr>
+        <w:t xml:space="preserve"> Support section below</w:t>
       </w:r>
     </w:p>
     <w:p>
@@ -3877,7 +4049,6 @@
         <w:spacing w:after="80"/>
       </w:pPr>
       <w:r>
-        <w:lastRenderedPageBreak/>
         <w:t xml:space="preserve">   </w:t>
       </w:r>
       <w:r>
@@ -4379,28 +4550,7 @@
         <w:spacing w:after="0"/>
       </w:pPr>
       <w:r>
-        <w:t xml:space="preserve">    0…1111</w:t>
-      </w:r>
-      <w:r>
-        <w:t xml:space="preserve">: </w:t>
-      </w:r>
-      <w:r>
-        <w:t xml:space="preserve">Enhanced </w:t>
-      </w:r>
-      <w:r>
-        <w:t xml:space="preserve">Multi boot loader V3.0 </w:t>
-      </w:r>
-      <w:r>
-        <w:t>(</w:t>
-      </w:r>
-      <w:r>
-        <w:t>Martin Eberhard, Mike Douglas, 2016</w:t>
-      </w:r>
-      <w:r>
-        <w:t>)</w:t>
-      </w:r>
-      <w:r>
-        <w:t xml:space="preserve"> (Due only)</w:t>
+        <w:t xml:space="preserve">    0…1111: Enhanced Multi boot loader V3.0 (Martin Eberhard, Mike Douglas, 2016) (Due only)</w:t>
       </w:r>
     </w:p>
     <w:p>
@@ -4410,6 +4560,7 @@
           <w:ilvl w:val="0"/>
           <w:numId w:val="14"/>
         </w:numPr>
+        <w:spacing w:after="80"/>
         <w:rPr>
           <w:sz w:val="20"/>
           <w:szCs w:val="20"/>
@@ -4436,6 +4587,34 @@
         <w:spacing w:after="0"/>
       </w:pPr>
       <w:r>
+        <w:t xml:space="preserve">    0…10000: Tarbell disk boot loader (Due only)</w:t>
+      </w:r>
+    </w:p>
+    <w:p>
+      <w:pPr>
+        <w:pStyle w:val="ListParagraph"/>
+        <w:numPr>
+          <w:ilvl w:val="0"/>
+          <w:numId w:val="14"/>
+        </w:numPr>
+        <w:rPr>
+          <w:sz w:val="20"/>
+          <w:szCs w:val="20"/>
+        </w:rPr>
+      </w:pPr>
+      <w:r>
+        <w:rPr>
+          <w:sz w:val="20"/>
+          <w:szCs w:val="20"/>
+        </w:rPr>
+        <w:t>Runs at FF00h (unlike the original, which ran at 0h)</w:t>
+      </w:r>
+    </w:p>
+    <w:p>
+      <w:pPr>
+        <w:spacing w:after="0"/>
+      </w:pPr>
+      <w:r>
         <w:t xml:space="preserve"> </w:t>
       </w:r>
       <w:r>
@@ -4505,9 +4684,45 @@
           <w:b/>
         </w:rPr>
       </w:pPr>
-      <w:r>
+    </w:p>
+    <w:p>
+      <w:pPr>
+        <w:spacing w:after="0"/>
         <w:rPr>
           <w:b/>
+        </w:rPr>
+      </w:pPr>
+    </w:p>
+    <w:p>
+      <w:pPr>
+        <w:spacing w:after="0"/>
+        <w:rPr>
+          <w:b/>
+        </w:rPr>
+      </w:pPr>
+    </w:p>
+    <w:p>
+      <w:pPr>
+        <w:spacing w:after="0"/>
+        <w:rPr>
+          <w:b/>
+        </w:rPr>
+      </w:pPr>
+    </w:p>
+    <w:p>
+      <w:pPr>
+        <w:spacing w:after="0"/>
+        <w:rPr>
+          <w:b/>
+          <w:sz w:val="28"/>
+          <w:szCs w:val="28"/>
+        </w:rPr>
+      </w:pPr>
+      <w:r>
+        <w:rPr>
+          <w:b/>
+          <w:sz w:val="28"/>
+          <w:szCs w:val="28"/>
         </w:rPr>
         <w:t>AUX1 up:</w:t>
       </w:r>
@@ -4532,60 +4747,124 @@
     </w:p>
     <w:p>
       <w:pPr>
+        <w:rPr>
+          <w:b/>
+        </w:rPr>
+      </w:pPr>
+      <w:r>
+        <w:rPr>
+          <w:b/>
+        </w:rPr>
+        <w:br w:type="page"/>
+      </w:r>
+    </w:p>
+    <w:p>
+      <w:pPr>
         <w:spacing w:after="0"/>
         <w:rPr>
           <w:b/>
+          <w:sz w:val="28"/>
+          <w:szCs w:val="28"/>
         </w:rPr>
       </w:pPr>
       <w:r>
         <w:rPr>
           <w:b/>
-        </w:rPr>
+          <w:sz w:val="28"/>
+          <w:szCs w:val="28"/>
+        </w:rPr>
+        <w:lastRenderedPageBreak/>
         <w:t>AUX2 down:</w:t>
       </w:r>
     </w:p>
     <w:p>
       <w:pPr>
         <w:spacing w:after="0"/>
-      </w:pPr>
-      <w:r>
-        <w:t xml:space="preserve">If SW12 is </w:t>
-      </w:r>
-      <w:r>
-        <w:t>up</w:t>
-      </w:r>
-      <w:r>
-        <w:t xml:space="preserve"> and SW13 is down</w:t>
-      </w:r>
-      <w:r>
-        <w:t>,</w:t>
-      </w:r>
-      <w:r>
-        <w:t xml:space="preserve"> then mount disk in </w:t>
-      </w:r>
-      <w:r>
-        <w:t xml:space="preserve">emulated </w:t>
-      </w:r>
-      <w:r>
-        <w:t xml:space="preserve">disk drive (see </w:t>
+        <w:rPr>
+          <w:b/>
+          <w:sz w:val="28"/>
+          <w:szCs w:val="28"/>
+        </w:rPr>
+      </w:pPr>
+    </w:p>
+    <w:p>
+      <w:pPr>
+        <w:rPr>
+          <w:b/>
+        </w:rPr>
+      </w:pPr>
+      <w:r>
+        <w:t xml:space="preserve">If SW14-12 are set to 001 then mount disk in MITS disk drive (see </w:t>
       </w:r>
       <w:r>
         <w:rPr>
           <w:i/>
         </w:rPr>
-        <w:t>Disk Drive Support</w:t>
+        <w:t>MITS</w:t>
+      </w:r>
+      <w:r>
+        <w:t xml:space="preserve"> </w:t>
+      </w:r>
+      <w:r>
+        <w:rPr>
+          <w:i/>
+        </w:rPr>
+        <w:t xml:space="preserve">Disk </w:t>
+      </w:r>
+      <w:r>
+        <w:rPr>
+          <w:i/>
+        </w:rPr>
+        <w:t>Controller</w:t>
+      </w:r>
+      <w:r>
+        <w:rPr>
+          <w:i/>
+        </w:rPr>
+        <w:t xml:space="preserve"> Support</w:t>
       </w:r>
       <w:r>
         <w:t xml:space="preserve"> section below).</w:t>
       </w:r>
       <w:r>
+        <w:t xml:space="preserve"> </w:t>
+      </w:r>
+      <w:r>
         <w:br/>
-        <w:t xml:space="preserve">If SW12 is up and SW13 is up, then mount image in emulated hard disk (see </w:t>
+        <w:t xml:space="preserve">If SW14-12 are set to 101 then mount disk in Tarbell disk drive (see Tarbell </w:t>
       </w:r>
       <w:r>
         <w:rPr>
           <w:i/>
         </w:rPr>
+        <w:t xml:space="preserve">Disk </w:t>
+      </w:r>
+      <w:r>
+        <w:rPr>
+          <w:i/>
+        </w:rPr>
+        <w:t>Controller</w:t>
+      </w:r>
+      <w:r>
+        <w:rPr>
+          <w:i/>
+        </w:rPr>
+        <w:t xml:space="preserve"> </w:t>
+      </w:r>
+      <w:r>
+        <w:t>section below).</w:t>
+      </w:r>
+      <w:r>
+        <w:t xml:space="preserve"> </w:t>
+      </w:r>
+      <w:r>
+        <w:br/>
+        <w:t xml:space="preserve">If SW14-12 are set to 011 then mount image in hard disk (see </w:t>
+      </w:r>
+      <w:r>
+        <w:rPr>
+          <w:i/>
+        </w:rPr>
         <w:t>Hard Disk</w:t>
       </w:r>
       <w:r>
@@ -4597,9 +4876,11 @@
       <w:r>
         <w:t xml:space="preserve"> section below).</w:t>
       </w:r>
-      <w:r>
-        <w:br/>
-      </w:r>
+    </w:p>
+    <w:p>
+      <w:pPr>
+        <w:spacing w:after="0"/>
+      </w:pPr>
       <w:r>
         <w:t>Otherwise, p</w:t>
       </w:r>
@@ -4857,7 +5138,6 @@
         <w:spacing w:after="0"/>
       </w:pPr>
       <w:r>
-        <w:lastRenderedPageBreak/>
         <w:t>Playing back captured data:</w:t>
       </w:r>
     </w:p>
@@ -4916,18 +5196,44 @@
         <w:rPr>
           <w:b/>
         </w:rPr>
+        <w:br w:type="page"/>
+      </w:r>
+    </w:p>
+    <w:p>
+      <w:pPr>
+        <w:rPr>
+          <w:b/>
+          <w:sz w:val="28"/>
+          <w:szCs w:val="28"/>
+        </w:rPr>
+      </w:pPr>
+      <w:r>
+        <w:rPr>
+          <w:b/>
+          <w:sz w:val="28"/>
+          <w:szCs w:val="28"/>
+        </w:rPr>
+        <w:lastRenderedPageBreak/>
         <w:t>AUX2 up:</w:t>
       </w:r>
     </w:p>
     <w:p>
-      <w:r>
-        <w:t>If SW12 is up</w:t>
-      </w:r>
-      <w:r>
-        <w:t xml:space="preserve"> and SW13 is down</w:t>
-      </w:r>
-      <w:r>
-        <w:t>,</w:t>
+      <w:pPr>
+        <w:rPr>
+          <w:b/>
+        </w:rPr>
+      </w:pPr>
+      <w:r>
+        <w:rPr>
+          <w:b/>
+        </w:rPr>
+        <w:br/>
+      </w:r>
+      <w:r>
+        <w:t>If</w:t>
+      </w:r>
+      <w:r>
+        <w:t xml:space="preserve"> SW14-12 are set to 001</w:t>
       </w:r>
       <w:r>
         <w:t xml:space="preserve"> then unmount disk from disk drive (see </w:t>
@@ -4936,7 +5242,28 @@
         <w:rPr>
           <w:i/>
         </w:rPr>
-        <w:t>Disk Drive Support</w:t>
+        <w:t>MITS</w:t>
+      </w:r>
+      <w:r>
+        <w:t xml:space="preserve"> </w:t>
+      </w:r>
+      <w:r>
+        <w:rPr>
+          <w:i/>
+        </w:rPr>
+        <w:t xml:space="preserve">Disk </w:t>
+      </w:r>
+      <w:r>
+        <w:rPr>
+          <w:i/>
+        </w:rPr>
+        <w:t>Controller</w:t>
+      </w:r>
+      <w:r>
+        <w:rPr>
+          <w:i/>
+        </w:rPr>
+        <w:t xml:space="preserve"> Support</w:t>
       </w:r>
       <w:r>
         <w:t xml:space="preserve"> section below).</w:t>
@@ -4946,7 +5273,38 @@
       </w:r>
       <w:r>
         <w:br/>
-        <w:t xml:space="preserve">If SW12 is up and SW13 is up, then unmount image from hard disk (see </w:t>
+        <w:t xml:space="preserve">If SW14-12 are set to 101 then unmount disk from Tarbell disk drive (see Tarbell </w:t>
+      </w:r>
+      <w:r>
+        <w:rPr>
+          <w:i/>
+        </w:rPr>
+        <w:t xml:space="preserve">Disk </w:t>
+      </w:r>
+      <w:r>
+        <w:rPr>
+          <w:i/>
+        </w:rPr>
+        <w:t>Controller</w:t>
+      </w:r>
+      <w:r>
+        <w:rPr>
+          <w:i/>
+        </w:rPr>
+        <w:t xml:space="preserve"> </w:t>
+      </w:r>
+      <w:r>
+        <w:t>section below).</w:t>
+      </w:r>
+      <w:r>
+        <w:t xml:space="preserve"> </w:t>
+      </w:r>
+      <w:r>
+        <w:br/>
+        <w:t xml:space="preserve">If SW14-12 are set to 011 then </w:t>
+      </w:r>
+      <w:r>
+        <w:t xml:space="preserve">unmount image from hard disk (see </w:t>
       </w:r>
       <w:r>
         <w:rPr>
@@ -5456,7 +5814,7 @@
       <w:r>
         <w:br w:type="page"/>
       </w:r>
-      <w:bookmarkStart w:id="4" w:name="_Toc522810718"/>
+      <w:bookmarkStart w:id="4" w:name="_Toc2622442"/>
       <w:r>
         <w:lastRenderedPageBreak/>
         <w:t>Serial ports</w:t>
@@ -6871,7 +7229,7 @@
       <w:pPr>
         <w:pStyle w:val="Heading1"/>
       </w:pPr>
-      <w:bookmarkStart w:id="5" w:name="_Toc522810719"/>
+      <w:bookmarkStart w:id="5" w:name="_Toc2622443"/>
       <w:bookmarkStart w:id="6" w:name="_Hlk496476229"/>
       <w:r>
         <w:lastRenderedPageBreak/>
@@ -6891,7 +7249,7 @@
         <w:t xml:space="preserve">The main way to interact with programs on the Altair is via a </w:t>
       </w:r>
       <w:r>
-        <w:t xml:space="preserve">terminal that is </w:t>
+        <w:t xml:space="preserve">terminal </w:t>
       </w:r>
       <w:r>
         <w:t>connected</w:t>
@@ -7120,15 +7478,7 @@
         <w:t>Uppercase input.</w:t>
       </w:r>
       <w:r>
-        <w:t xml:space="preserve"> Early terminals only had upper case characters and so early Altair programs (4k BASIC again) </w:t>
-      </w:r>
-      <w:proofErr w:type="spellStart"/>
-      <w:r>
-        <w:t>can not</w:t>
-      </w:r>
-      <w:proofErr w:type="spellEnd"/>
-      <w:r>
-        <w:t xml:space="preserve"> handle lower-case characters. The simulator offers a serial device setting (“Serial input uppercase”) that will automatically covert incoming lower-case characters to upper case.</w:t>
+        <w:t xml:space="preserve"> Early terminals only had upper case characters and so early Altair programs (4k BASIC again) cannot handle lower-case characters. The simulator offers a serial device setting (“Serial input uppercase”) that will automatically covert incoming lower-case characters to upper case.</w:t>
       </w:r>
     </w:p>
     <w:p>
@@ -7231,19 +7581,23 @@
       <w:r>
         <w:t xml:space="preserve"> terminal program usually sends that text at the given baud rate. </w:t>
       </w:r>
-      <w:proofErr w:type="gramStart"/>
-      <w:r>
-        <w:t>So</w:t>
-      </w:r>
-      <w:proofErr w:type="gramEnd"/>
-      <w:r>
-        <w:t xml:space="preserve"> if </w:t>
+      <w:r>
+        <w:t>I</w:t>
+      </w:r>
+      <w:r>
+        <w:t xml:space="preserve">f </w:t>
       </w:r>
       <w:r>
         <w:t>the connection is</w:t>
       </w:r>
       <w:r>
-        <w:t xml:space="preserve"> using 9600 baud then a new character will arrive at the simulator about </w:t>
+        <w:t xml:space="preserve"> using 9600 </w:t>
+      </w:r>
+      <w:r>
+        <w:t>baud,</w:t>
+      </w:r>
+      <w:r>
+        <w:t xml:space="preserve"> then a new character will arrive at the simulator about </w:t>
       </w:r>
       <w:r>
         <w:t xml:space="preserve">every </w:t>
@@ -7255,15 +7609,7 @@
         <w:t>illisecond</w:t>
       </w:r>
       <w:r>
-        <w:t xml:space="preserve">. With many simulated programs (and especially when running the simulator on the Arduino Mega) this can cause characters to get lost because the simulated program </w:t>
-      </w:r>
-      <w:proofErr w:type="spellStart"/>
-      <w:r>
-        <w:t>can not</w:t>
-      </w:r>
-      <w:proofErr w:type="spellEnd"/>
-      <w:r>
-        <w:t xml:space="preserve"> keep up processing the characters at t</w:t>
+        <w:t>. With many simulated programs (and especially when running the simulator on the Arduino Mega) this can cause characters to get lost because the simulated program cannot keep up processing the characters at t</w:t>
       </w:r>
       <w:r>
         <w:t>he rate that they arrive.</w:t>
@@ -7473,7 +7819,17 @@
       <w:pPr>
         <w:pStyle w:val="Heading1"/>
       </w:pPr>
-      <w:bookmarkStart w:id="7" w:name="_Toc522810720"/>
+      <w:bookmarkStart w:id="7" w:name="_Toc2622444"/>
+    </w:p>
+    <w:p>
+      <w:pPr>
+        <w:pStyle w:val="Heading1"/>
+      </w:pPr>
+    </w:p>
+    <w:p>
+      <w:pPr>
+        <w:pStyle w:val="Heading1"/>
+      </w:pPr>
       <w:r>
         <w:t>Printer Emulation</w:t>
       </w:r>
@@ -7556,10 +7912,19 @@
       <w:pPr>
         <w:pStyle w:val="Heading1"/>
       </w:pPr>
-      <w:bookmarkStart w:id="8" w:name="_Toc522810721"/>
+      <w:bookmarkStart w:id="8" w:name="_Toc2622445"/>
       <w:r>
         <w:lastRenderedPageBreak/>
-        <w:t>Disk Drive Support</w:t>
+        <w:t xml:space="preserve">MITS </w:t>
+      </w:r>
+      <w:r>
+        <w:t xml:space="preserve">Disk </w:t>
+      </w:r>
+      <w:r>
+        <w:t>Controller</w:t>
+      </w:r>
+      <w:r>
+        <w:t xml:space="preserve"> Support</w:t>
       </w:r>
       <w:bookmarkEnd w:id="8"/>
     </w:p>
@@ -7603,6 +7968,11 @@
       <w:proofErr w:type="gramEnd"/>
       <w:r>
         <w:t xml:space="preserve"> programs require more than that.</w:t>
+      </w:r>
+    </w:p>
+    <w:p>
+      <w:r>
+        <w:t>Disk drive support emulates a MITS 88-DCDD disk drive controller with up to 16 drives attached.</w:t>
       </w:r>
     </w:p>
     <w:p>
@@ -7954,44 +8324,53 @@
       <w:pPr>
         <w:pStyle w:val="Heading1"/>
       </w:pPr>
-      <w:bookmarkStart w:id="9" w:name="_Toc522810722"/>
+      <w:bookmarkStart w:id="9" w:name="_Toc2622446"/>
       <w:r>
         <w:lastRenderedPageBreak/>
-        <w:t>Hard Disk Support</w:t>
+        <w:t xml:space="preserve">Tarbell Disk </w:t>
+      </w:r>
+      <w:r>
+        <w:t>Controller</w:t>
+      </w:r>
+      <w:r>
+        <w:t xml:space="preserve"> Support</w:t>
       </w:r>
       <w:bookmarkEnd w:id="9"/>
     </w:p>
     <w:p>
       <w:r>
-        <w:t>Just like disk drive support, h</w:t>
-      </w:r>
-      <w:r>
-        <w:t xml:space="preserve">ard disk (88-HDSK) support </w:t>
-      </w:r>
-      <w:r>
-        <w:t xml:space="preserve">requires a SD card and is not available on the Arduino Mega build. See the first </w:t>
-      </w:r>
-      <w:r>
-        <w:t xml:space="preserve">two </w:t>
-      </w:r>
-      <w:r>
-        <w:t>paragraphs of the “Disk Drive Support” section above for more details.</w:t>
-      </w:r>
-    </w:p>
-    <w:p>
-      <w:r>
-        <w:t xml:space="preserve">The 88-HDSK controller could handle up to 4 units, each holding up to 4 platters. </w:t>
-      </w:r>
-      <w:r>
-        <w:t xml:space="preserve">In its default configuration, only one unit is enabled, which should be </w:t>
-      </w:r>
-      <w:proofErr w:type="gramStart"/>
-      <w:r>
-        <w:t>sufficient</w:t>
-      </w:r>
-      <w:proofErr w:type="gramEnd"/>
-      <w:r>
-        <w:t xml:space="preserve"> for most cases. Change the NUM_HDSK_UNITS setting in the </w:t>
+        <w:t xml:space="preserve">In addition to the </w:t>
+      </w:r>
+      <w:r>
+        <w:t xml:space="preserve">MITS </w:t>
+      </w:r>
+      <w:r>
+        <w:t xml:space="preserve">88-DCDD disk </w:t>
+      </w:r>
+      <w:r>
+        <w:t xml:space="preserve">controller, the simulator can also emulate the Tarbell single density FDC with up to 4 drives attached to the controller. </w:t>
+      </w:r>
+    </w:p>
+    <w:p>
+      <w:r>
+        <w:t xml:space="preserve">Tarbell disk controller support is optional and requires a SD card attached to the Arduino Due’s SPI header (the 2-row, 6-pin header marked “SPI”). See the </w:t>
+      </w:r>
+      <w:r>
+        <w:rPr>
+          <w:i/>
+        </w:rPr>
+        <w:t>Wiring SD card to Arduino DUE</w:t>
+      </w:r>
+      <w:r>
+        <w:t xml:space="preserve"> section at the end of this document about how to physically hook up the card.</w:t>
+      </w:r>
+    </w:p>
+    <w:p>
+      <w:r>
+        <w:t>To enable Tarbell disk controller support in the firmware, set the “#define NUM_TDRIVES n” setting in</w:t>
+      </w:r>
+      <w:r>
+        <w:br/>
       </w:r>
       <w:proofErr w:type="spellStart"/>
       <w:r>
@@ -7999,15 +8378,14 @@
       </w:r>
       <w:proofErr w:type="spellEnd"/>
       <w:r>
-        <w:t xml:space="preserve"> file to enable more (at most 4) units.</w:t>
-      </w:r>
-    </w:p>
-    <w:p>
-      <w:r>
-        <w:t>T</w:t>
-      </w:r>
-      <w:r>
-        <w:t xml:space="preserve">he following files are expected to be found in the root directory of the (FAT format) card (the </w:t>
+        <w:t xml:space="preserve"> to a value of n between 1 and 4.</w:t>
+      </w:r>
+      <w:bookmarkStart w:id="10" w:name="_GoBack"/>
+      <w:bookmarkEnd w:id="10"/>
+    </w:p>
+    <w:p>
+      <w:r>
+        <w:t xml:space="preserve">The following files are expected to be found in the root directory of the (FAT format) card (the </w:t>
       </w:r>
       <w:r>
         <w:rPr>
@@ -8019,25 +8397,10 @@
         <w:t xml:space="preserve"> subdirectory in the source archive contains </w:t>
       </w:r>
       <w:r>
-        <w:t>some</w:t>
-      </w:r>
-      <w:r>
-        <w:t xml:space="preserve"> </w:t>
-      </w:r>
-      <w:r>
-        <w:t>hard disk images</w:t>
-      </w:r>
-      <w:r>
-        <w:t xml:space="preserve"> including </w:t>
-      </w:r>
-      <w:r>
-        <w:t>the</w:t>
-      </w:r>
-      <w:r>
-        <w:t xml:space="preserve"> Altair </w:t>
-      </w:r>
-      <w:r>
-        <w:t>Accounting System</w:t>
+        <w:t>two different versions of CP/</w:t>
+      </w:r>
+      <w:r>
+        <w:t>M</w:t>
       </w:r>
       <w:r>
         <w:t>):</w:t>
@@ -8056,13 +8419,13 @@
         <w:rPr>
           <w:b/>
         </w:rPr>
-        <w:t>HDSK</w:t>
+        <w:t>T</w:t>
       </w:r>
       <w:r>
         <w:rPr>
           <w:b/>
         </w:rPr>
-        <w:t>xx.DSK</w:t>
+        <w:t>DISKxx.DSK</w:t>
       </w:r>
       <w:proofErr w:type="spellEnd"/>
       <w:r>
@@ -8081,29 +8444,26 @@
         <w:rPr>
           <w:b/>
         </w:rPr>
-        <w:t>HDSK</w:t>
+        <w:t>T</w:t>
       </w:r>
       <w:r>
         <w:rPr>
           <w:b/>
         </w:rPr>
-        <w:t>DIR.TXT</w:t>
-      </w:r>
-      <w:r>
-        <w:t>: A text file whose contents will be sent to the serial connection (i.e. shown to the user) if fro</w:t>
-      </w:r>
-      <w:r>
-        <w:t>nt panel switches are set to 001</w:t>
-      </w:r>
-      <w:r>
-        <w:t xml:space="preserve">1xxxx00000000 and the AUX2 switch is pressed down. This should contain information about each of the </w:t>
+        <w:t>DISKDIR.TXT</w:t>
+      </w:r>
+      <w:r>
+        <w:t>: A text file whose contents will be sent to the serial connection (i.e. shown to the user) if front panel switches are set to 0</w:t>
+      </w:r>
+      <w:r>
+        <w:t>1</w:t>
+      </w:r>
+      <w:r>
+        <w:t xml:space="preserve">01xxxx00000000 and the AUX2 switch is pressed down. This should contain information about each of the </w:t>
       </w:r>
       <w:proofErr w:type="spellStart"/>
       <w:r>
-        <w:t>HDSK</w:t>
-      </w:r>
-      <w:r>
-        <w:t>xx.DSK</w:t>
+        <w:t>DISKxx.DSK</w:t>
       </w:r>
       <w:proofErr w:type="spellEnd"/>
       <w:r>
@@ -8112,13 +8472,7 @@
     </w:p>
     <w:p>
       <w:r>
-        <w:t xml:space="preserve">To mount </w:t>
-      </w:r>
-      <w:r>
-        <w:t>hard disk images on a unit/platter</w:t>
-      </w:r>
-      <w:r>
-        <w:t>, use the AUX2 down switch:</w:t>
+        <w:t>To mount disks in the drive, use the AUX2 down switch:</w:t>
       </w:r>
     </w:p>
     <w:p>
@@ -8130,45 +8484,39 @@
         </w:numPr>
       </w:pPr>
       <w:r>
-        <w:t>Set SW15-0 to: 0011uupp</w:t>
-      </w:r>
-      <w:r>
-        <w:t xml:space="preserve">DDDDDDDD where </w:t>
+        <w:t>Set SW15-0 to: 0</w:t>
+      </w:r>
+      <w:r>
+        <w:t>1</w:t>
+      </w:r>
+      <w:r>
+        <w:t>01</w:t>
+      </w:r>
+      <w:r>
+        <w:t>xx</w:t>
+      </w:r>
+      <w:r>
+        <w:t xml:space="preserve">nnDDDDDDDD where </w:t>
       </w:r>
       <w:proofErr w:type="spellStart"/>
       <w:r>
-        <w:rPr>
-          <w:i/>
-        </w:rPr>
-        <w:t>uu</w:t>
+        <w:t>nn</w:t>
       </w:r>
       <w:proofErr w:type="spellEnd"/>
       <w:r>
-        <w:t xml:space="preserve"> is the hard disk unit (2-bit, 0-3) and </w:t>
-      </w:r>
-      <w:r>
-        <w:rPr>
-          <w:i/>
-        </w:rPr>
-        <w:t>pp</w:t>
-      </w:r>
-      <w:r>
-        <w:t xml:space="preserve"> is the platter number within that unit (2-bit, 0-3). </w:t>
-      </w:r>
-      <w:r>
-        <w:t xml:space="preserve">DDDDDDDD is an 8-bit number selecting the </w:t>
-      </w:r>
-      <w:r>
-        <w:t>hard disk image</w:t>
-      </w:r>
-      <w:r>
-        <w:t xml:space="preserve"> number</w:t>
-      </w:r>
-      <w:r>
-        <w:t>. Then</w:t>
-      </w:r>
-      <w:r>
-        <w:t xml:space="preserve"> press AUX2 down.</w:t>
+        <w:t xml:space="preserve"> is a </w:t>
+      </w:r>
+      <w:r>
+        <w:t>2</w:t>
+      </w:r>
+      <w:r>
+        <w:t>-bit number selecting the drive (i.e. drive 0-</w:t>
+      </w:r>
+      <w:r>
+        <w:t>3</w:t>
+      </w:r>
+      <w:r>
+        <w:t>) and DDDDDDDD is an 8-bit number selecting the disk number and press AUX2 down.</w:t>
       </w:r>
     </w:p>
     <w:p>
@@ -8180,20 +8528,14 @@
         </w:numPr>
       </w:pPr>
       <w:r>
-        <w:t xml:space="preserve">The 8-bit disk </w:t>
-      </w:r>
-      <w:r>
-        <w:t xml:space="preserve">image </w:t>
-      </w:r>
-      <w:r>
-        <w:t xml:space="preserve">number corresponds to the xx in the </w:t>
+        <w:t xml:space="preserve">The 8-bit disk number corresponds to the xx in the </w:t>
       </w:r>
       <w:proofErr w:type="spellStart"/>
       <w:r>
-        <w:t>HDSK</w:t>
-      </w:r>
-      <w:r>
-        <w:t>xx.DSK</w:t>
+        <w:t>T</w:t>
+      </w:r>
+      <w:r>
+        <w:t>DISKxx.DSK</w:t>
       </w:r>
       <w:proofErr w:type="spellEnd"/>
       <w:r>
@@ -8209,22 +8551,31 @@
         </w:numPr>
       </w:pPr>
       <w:r>
-        <w:t>Fo</w:t>
-      </w:r>
-      <w:r>
-        <w:t>r example, setting SW15-0 to 0011 0001 0001100</w:t>
-      </w:r>
-      <w:r>
-        <w:t xml:space="preserve"> and pressing AU</w:t>
-      </w:r>
-      <w:r>
-        <w:t xml:space="preserve">X2 down will mount </w:t>
-      </w:r>
-      <w:r>
-        <w:t>HDSK0C.DSK on platter 1 of unit 0</w:t>
-      </w:r>
-      <w:r>
-        <w:t>.</w:t>
+        <w:t>For example, setting SW15-0 to 0</w:t>
+      </w:r>
+      <w:r>
+        <w:t>1</w:t>
+      </w:r>
+      <w:r>
+        <w:t>01 0010 0000</w:t>
+      </w:r>
+      <w:r>
+        <w:t>0</w:t>
+      </w:r>
+      <w:r>
+        <w:t xml:space="preserve">01 and pressing AUX2 down will mount </w:t>
+      </w:r>
+      <w:r>
+        <w:t xml:space="preserve">Tarbell </w:t>
+      </w:r>
+      <w:r>
+        <w:t xml:space="preserve">disk number </w:t>
+      </w:r>
+      <w:r>
+        <w:t>1</w:t>
+      </w:r>
+      <w:r>
+        <w:t xml:space="preserve"> in drive 2.</w:t>
       </w:r>
     </w:p>
     <w:p>
@@ -8236,49 +8587,23 @@
         </w:numPr>
       </w:pPr>
       <w:r>
-        <w:t xml:space="preserve">Selecting </w:t>
-      </w:r>
-      <w:r>
-        <w:t xml:space="preserve">hard </w:t>
-      </w:r>
-      <w:r>
-        <w:t xml:space="preserve">disk </w:t>
-      </w:r>
-      <w:r>
-        <w:t xml:space="preserve">image </w:t>
-      </w:r>
-      <w:r>
-        <w:t xml:space="preserve">number 0 is a special case. If disk </w:t>
-      </w:r>
-      <w:r>
-        <w:t xml:space="preserve">image </w:t>
-      </w:r>
-      <w:r>
-        <w:t xml:space="preserve">0 is selected for mounting, it will not be mounted but instead the contents of the </w:t>
-      </w:r>
-      <w:r>
-        <w:t>HDSKDIR</w:t>
-      </w:r>
-      <w:r>
-        <w:t>.TXT file will be sent to the serial output (i.e. shown to the user).</w:t>
+        <w:t xml:space="preserve">Selecting disk number 0 is a special case. If disk 0 is selected for mounting, it will not be mounted but instead the contents of the </w:t>
+      </w:r>
+      <w:r>
+        <w:t>T</w:t>
+      </w:r>
+      <w:r>
+        <w:t>DISKDIR.TXT file will be sent to the serial output (i.e. shown to the user).</w:t>
       </w:r>
       <w:r>
         <w:br/>
         <w:t xml:space="preserve">Note that that means a file named </w:t>
       </w:r>
       <w:r>
-        <w:t>HDSK</w:t>
-      </w:r>
-      <w:r>
-        <w:t xml:space="preserve">00.DSK </w:t>
-      </w:r>
-      <w:proofErr w:type="spellStart"/>
-      <w:r>
-        <w:t>can not</w:t>
-      </w:r>
-      <w:proofErr w:type="spellEnd"/>
-      <w:r>
-        <w:t xml:space="preserve"> be mounted.</w:t>
+        <w:t>T</w:t>
+      </w:r>
+      <w:r>
+        <w:t>DISK00.DSK cannot be mounted.</w:t>
       </w:r>
     </w:p>
     <w:p>
@@ -8290,19 +8615,7 @@
         </w:numPr>
       </w:pPr>
       <w:r>
-        <w:t xml:space="preserve">If a </w:t>
-      </w:r>
-      <w:r>
-        <w:t xml:space="preserve">hard </w:t>
-      </w:r>
-      <w:r>
-        <w:t xml:space="preserve">disk </w:t>
-      </w:r>
-      <w:r>
-        <w:t xml:space="preserve">image </w:t>
-      </w:r>
-      <w:r>
-        <w:t>is already mounted in the drive the mounted disk will be unmounted before mounting the new disk</w:t>
+        <w:t>If a disk is already mounted in the drive the mounted disk will be unmounted before mounting the new disk</w:t>
       </w:r>
     </w:p>
     <w:p>
@@ -8314,67 +8627,15 @@
         </w:numPr>
       </w:pPr>
       <w:r>
-        <w:t xml:space="preserve">If the </w:t>
-      </w:r>
-      <w:r>
-        <w:t xml:space="preserve">hard </w:t>
-      </w:r>
-      <w:r>
-        <w:t xml:space="preserve">disk </w:t>
-      </w:r>
-      <w:r>
-        <w:t>image file</w:t>
-      </w:r>
-      <w:r>
-        <w:t xml:space="preserve"> does not exist, it is like inserting a</w:t>
-      </w:r>
-      <w:r>
-        <w:t xml:space="preserve"> new platter</w:t>
-      </w:r>
-      <w:r>
-        <w:t xml:space="preserve"> in the </w:t>
-      </w:r>
-      <w:r>
-        <w:t>hard disk</w:t>
-      </w:r>
-      <w:r>
-        <w:t xml:space="preserve">. If the operating system writes to the </w:t>
-      </w:r>
-      <w:r>
-        <w:t xml:space="preserve">hard </w:t>
-      </w:r>
-      <w:r>
-        <w:t xml:space="preserve">disk, the selected </w:t>
-      </w:r>
-      <w:r>
-        <w:t>image</w:t>
-      </w:r>
-      <w:r>
-        <w:t xml:space="preserve"> file will be created. </w:t>
-      </w:r>
-      <w:r>
-        <w:t>I</w:t>
-      </w:r>
-      <w:r>
-        <w:t xml:space="preserve">nserting a non-existent </w:t>
-      </w:r>
-      <w:r>
-        <w:t>image</w:t>
-      </w:r>
-      <w:r>
-        <w:t xml:space="preserve"> and then formatting via the operating system (e.g. </w:t>
-      </w:r>
-      <w:r>
-        <w:t xml:space="preserve">using ADEXER in </w:t>
-      </w:r>
-      <w:r>
-        <w:t>CP</w:t>
-      </w:r>
-      <w:r>
-        <w:t>/M) will create a new empty image</w:t>
-      </w:r>
-      <w:r>
-        <w:t>.</w:t>
+        <w:t xml:space="preserve">If the disk file does not exist, it is like inserting an empty disk in the drive. If the operating system writes to the disk, the selected disk file will be created. </w:t>
+      </w:r>
+      <w:proofErr w:type="gramStart"/>
+      <w:r>
+        <w:t>So</w:t>
+      </w:r>
+      <w:proofErr w:type="gramEnd"/>
+      <w:r>
+        <w:t xml:space="preserve"> inserting a non-existent disk and then formatting that disk via the operating system (e.g. CP/M) will create a new empty disk.</w:t>
       </w:r>
     </w:p>
     <w:p>
@@ -8386,13 +8647,7 @@
         </w:numPr>
       </w:pPr>
       <w:r>
-        <w:t xml:space="preserve">It is possible to mount the same </w:t>
-      </w:r>
-      <w:r>
-        <w:t>image</w:t>
-      </w:r>
-      <w:r>
-        <w:t xml:space="preserve"> in multiple drives. The simulator has no problem with </w:t>
+        <w:t xml:space="preserve">It is possible to mount the same disk in multiple drives. The simulator has no problem with </w:t>
       </w:r>
       <w:proofErr w:type="gramStart"/>
       <w:r>
@@ -8405,22 +8660,16 @@
     </w:p>
     <w:p>
       <w:r>
-        <w:t>To unmount a</w:t>
-      </w:r>
-      <w:r>
-        <w:t>n image</w:t>
-      </w:r>
-      <w:r>
-        <w:t xml:space="preserve"> from a </w:t>
-      </w:r>
-      <w:r>
-        <w:t>unit/</w:t>
-      </w:r>
-      <w:r>
-        <w:t>platter</w:t>
-      </w:r>
-      <w:r>
-        <w:t>, use the AUX2 up switch:</w:t>
+        <w:t xml:space="preserve">To unmount a disk from a </w:t>
+      </w:r>
+      <w:r>
+        <w:t>T</w:t>
+      </w:r>
+      <w:r>
+        <w:t xml:space="preserve">arbell </w:t>
+      </w:r>
+      <w:r>
+        <w:t>drive, use the AUX2 up switch:</w:t>
       </w:r>
     </w:p>
     <w:p>
@@ -8432,27 +8681,21 @@
         </w:numPr>
       </w:pPr>
       <w:r>
-        <w:t xml:space="preserve">Set SW15-0 to: 0011uuppxxxxxxxx where </w:t>
+        <w:t>Set SW15-0 to: 0</w:t>
+      </w:r>
+      <w:r>
+        <w:t>1</w:t>
+      </w:r>
+      <w:r>
+        <w:t xml:space="preserve">01nnnnxxxxxxxx where </w:t>
       </w:r>
       <w:proofErr w:type="spellStart"/>
       <w:r>
-        <w:rPr>
-          <w:i/>
-        </w:rPr>
-        <w:t>uu</w:t>
+        <w:t>nnnn</w:t>
       </w:r>
       <w:proofErr w:type="spellEnd"/>
       <w:r>
-        <w:t xml:space="preserve"> is the hard disk unit (2-bit, 0-3) and </w:t>
-      </w:r>
-      <w:r>
-        <w:rPr>
-          <w:i/>
-        </w:rPr>
-        <w:t>pp</w:t>
-      </w:r>
-      <w:r>
-        <w:t xml:space="preserve"> is the platter number within that unit (2-bit, 0-3). Then press AUX2 up.</w:t>
+        <w:t xml:space="preserve"> is a 4-bit number selecting the drive (i.e. drive 0-15) and press AUX2 up.</w:t>
       </w:r>
     </w:p>
     <w:p>
@@ -8464,36 +8707,18 @@
         </w:numPr>
       </w:pPr>
       <w:r>
-        <w:t xml:space="preserve">It is not necessary to unmount </w:t>
-      </w:r>
-      <w:r>
-        <w:t>images</w:t>
-      </w:r>
-      <w:r>
-        <w:t xml:space="preserve"> before turning off the comp</w:t>
-      </w:r>
-      <w:r>
-        <w:t xml:space="preserve">uter. Each write operation to an image </w:t>
-      </w:r>
-      <w:r>
-        <w:t>gets flushed to the SD card immediately so turning the computer off with disks mounted will not lose data.</w:t>
-      </w:r>
-    </w:p>
-    <w:p>
-      <w:r>
-        <w:t xml:space="preserve">To run a bootable </w:t>
-      </w:r>
-      <w:r>
-        <w:t xml:space="preserve">hard </w:t>
-      </w:r>
-      <w:r>
-        <w:t xml:space="preserve">disk image, first mount the </w:t>
-      </w:r>
-      <w:r>
-        <w:t>image</w:t>
-      </w:r>
-      <w:r>
-        <w:t xml:space="preserve"> and then start the Disk Boot ROM:</w:t>
+        <w:t>It is not necessary to unmount disks before turning off the computer. Each write operation to a disk gets flushed to the SD card immediately so turning the computer off with disks mounted will not lose data.</w:t>
+      </w:r>
+    </w:p>
+    <w:p>
+      <w:r>
+        <w:t xml:space="preserve">To run a bootable disk image, first mount the disk and then start the </w:t>
+      </w:r>
+      <w:r>
+        <w:t xml:space="preserve">Tarbell </w:t>
+      </w:r>
+      <w:r>
+        <w:t>Disk Boot ROM:</w:t>
       </w:r>
     </w:p>
     <w:p>
@@ -8505,13 +8730,16 @@
         </w:numPr>
       </w:pPr>
       <w:r>
-        <w:t>Set SW0-7 to 0000111</w:t>
-      </w:r>
-      <w:r>
-        <w:t xml:space="preserve">0 (to select </w:t>
-      </w:r>
-      <w:r>
-        <w:t xml:space="preserve">Hard </w:t>
+        <w:t>Set SW0-7 to 0001</w:t>
+      </w:r>
+      <w:r>
+        <w:t>0</w:t>
+      </w:r>
+      <w:r>
+        <w:t xml:space="preserve">000 (to select </w:t>
+      </w:r>
+      <w:r>
+        <w:t xml:space="preserve">Tarbell </w:t>
       </w:r>
       <w:r>
         <w:t>Disk Boot ROM)</w:t>
@@ -8537,14 +8765,628 @@
           <w:numId w:val="35"/>
         </w:numPr>
       </w:pPr>
-      <w:bookmarkStart w:id="10" w:name="_Hlk509950764"/>
       <w:r>
         <w:t xml:space="preserve">This will install the </w:t>
       </w:r>
       <w:r>
+        <w:t xml:space="preserve">Tarbell </w:t>
+      </w:r>
+      <w:r>
+        <w:t>Disk Boot ROM at 0xFF00 and immediately start it. If a bootable disk has been mounted it should automatically start now</w:t>
+      </w:r>
+    </w:p>
+    <w:p>
+      <w:r>
+        <w:br w:type="page"/>
+      </w:r>
+    </w:p>
+    <w:p>
+      <w:pPr>
+        <w:pStyle w:val="Heading1"/>
+      </w:pPr>
+      <w:bookmarkStart w:id="11" w:name="_Toc2622447"/>
+      <w:r>
+        <w:lastRenderedPageBreak/>
+        <w:t>Hard Disk Support</w:t>
+      </w:r>
+      <w:bookmarkEnd w:id="11"/>
+    </w:p>
+    <w:p>
+      <w:r>
+        <w:t>Just like disk drive support, h</w:t>
+      </w:r>
+      <w:r>
+        <w:t xml:space="preserve">ard disk (88-HDSK) support </w:t>
+      </w:r>
+      <w:r>
+        <w:t xml:space="preserve">requires a SD card and is not available on the Arduino Mega build. See the first </w:t>
+      </w:r>
+      <w:r>
+        <w:t xml:space="preserve">two </w:t>
+      </w:r>
+      <w:r>
+        <w:t>paragraphs of the “</w:t>
+      </w:r>
+      <w:r>
+        <w:t xml:space="preserve">MITS </w:t>
+      </w:r>
+      <w:r>
+        <w:t xml:space="preserve">Disk </w:t>
+      </w:r>
+      <w:r>
+        <w:t>Controller</w:t>
+      </w:r>
+      <w:r>
+        <w:t xml:space="preserve"> Support” section above for more details.</w:t>
+      </w:r>
+    </w:p>
+    <w:p>
+      <w:r>
+        <w:t xml:space="preserve">The 88-HDSK controller could handle up to 4 units, each holding up to 4 platters. </w:t>
+      </w:r>
+      <w:r>
+        <w:t xml:space="preserve">In its default configuration, only one unit is enabled, which should be </w:t>
+      </w:r>
+      <w:proofErr w:type="gramStart"/>
+      <w:r>
+        <w:t>sufficient</w:t>
+      </w:r>
+      <w:proofErr w:type="gramEnd"/>
+      <w:r>
+        <w:t xml:space="preserve"> for most cases. Change the NUM_HDSK_UNITS setting in the </w:t>
+      </w:r>
+      <w:proofErr w:type="spellStart"/>
+      <w:r>
+        <w:t>config.h</w:t>
+      </w:r>
+      <w:proofErr w:type="spellEnd"/>
+      <w:r>
+        <w:t xml:space="preserve"> file to enable more (at most 4) units.</w:t>
+      </w:r>
+    </w:p>
+    <w:p>
+      <w:r>
+        <w:t>T</w:t>
+      </w:r>
+      <w:r>
+        <w:t xml:space="preserve">he following files are expected to be found in the root directory of the (FAT format) card (the </w:t>
+      </w:r>
+      <w:r>
+        <w:rPr>
+          <w:rFonts w:ascii="Courier New" w:hAnsi="Courier New" w:cs="Courier New"/>
+        </w:rPr>
+        <w:t>disks</w:t>
+      </w:r>
+      <w:r>
+        <w:t xml:space="preserve"> subdirectory in the source archive contains </w:t>
+      </w:r>
+      <w:r>
+        <w:t>some</w:t>
+      </w:r>
+      <w:r>
+        <w:t xml:space="preserve"> </w:t>
+      </w:r>
+      <w:r>
+        <w:t>hard disk images</w:t>
+      </w:r>
+      <w:r>
+        <w:t xml:space="preserve"> including </w:t>
+      </w:r>
+      <w:r>
+        <w:t>the</w:t>
+      </w:r>
+      <w:r>
+        <w:t xml:space="preserve"> Altair </w:t>
+      </w:r>
+      <w:r>
+        <w:t>Accounting System</w:t>
+      </w:r>
+      <w:r>
+        <w:t>):</w:t>
+      </w:r>
+    </w:p>
+    <w:p>
+      <w:pPr>
+        <w:pStyle w:val="ListParagraph"/>
+        <w:numPr>
+          <w:ilvl w:val="0"/>
+          <w:numId w:val="33"/>
+        </w:numPr>
+      </w:pPr>
+      <w:proofErr w:type="spellStart"/>
+      <w:r>
+        <w:rPr>
+          <w:b/>
+        </w:rPr>
+        <w:t>HDSK</w:t>
+      </w:r>
+      <w:r>
+        <w:rPr>
+          <w:b/>
+        </w:rPr>
+        <w:t>xx.DSK</w:t>
+      </w:r>
+      <w:proofErr w:type="spellEnd"/>
+      <w:r>
+        <w:t xml:space="preserve"> (where xx is a 2-digit hexadecimal number): Disk images that the simulator can mount.</w:t>
+      </w:r>
+    </w:p>
+    <w:p>
+      <w:pPr>
+        <w:pStyle w:val="ListParagraph"/>
+        <w:numPr>
+          <w:ilvl w:val="0"/>
+          <w:numId w:val="33"/>
+        </w:numPr>
+      </w:pPr>
+      <w:r>
+        <w:rPr>
+          <w:b/>
+        </w:rPr>
+        <w:t>HDSK</w:t>
+      </w:r>
+      <w:r>
+        <w:rPr>
+          <w:b/>
+        </w:rPr>
+        <w:t>DIR.TXT</w:t>
+      </w:r>
+      <w:r>
+        <w:t>: A text file whose contents will be sent to the serial connection (i.e. shown to the user) if fro</w:t>
+      </w:r>
+      <w:r>
+        <w:t>nt panel switches are set to 001</w:t>
+      </w:r>
+      <w:r>
+        <w:t xml:space="preserve">1xxxx00000000 and the AUX2 switch is pressed down. This should contain information about each of the </w:t>
+      </w:r>
+      <w:proofErr w:type="spellStart"/>
+      <w:r>
+        <w:t>HDSK</w:t>
+      </w:r>
+      <w:r>
+        <w:t>xx.DSK</w:t>
+      </w:r>
+      <w:proofErr w:type="spellEnd"/>
+      <w:r>
+        <w:t xml:space="preserve"> files</w:t>
+      </w:r>
+    </w:p>
+    <w:p>
+      <w:r>
+        <w:t xml:space="preserve">To mount </w:t>
+      </w:r>
+      <w:r>
+        <w:t>hard disk images on a unit/platter</w:t>
+      </w:r>
+      <w:r>
+        <w:t>, use the AUX2 down switch:</w:t>
+      </w:r>
+    </w:p>
+    <w:p>
+      <w:pPr>
+        <w:pStyle w:val="ListParagraph"/>
+        <w:numPr>
+          <w:ilvl w:val="0"/>
+          <w:numId w:val="34"/>
+        </w:numPr>
+      </w:pPr>
+      <w:r>
+        <w:t>Set SW15-0 to: 0011uupp</w:t>
+      </w:r>
+      <w:r>
+        <w:t xml:space="preserve">DDDDDDDD where </w:t>
+      </w:r>
+      <w:proofErr w:type="spellStart"/>
+      <w:r>
+        <w:rPr>
+          <w:i/>
+        </w:rPr>
+        <w:t>uu</w:t>
+      </w:r>
+      <w:proofErr w:type="spellEnd"/>
+      <w:r>
+        <w:t xml:space="preserve"> is the hard disk unit (2-bit, 0-3) and </w:t>
+      </w:r>
+      <w:r>
+        <w:rPr>
+          <w:i/>
+        </w:rPr>
+        <w:t>pp</w:t>
+      </w:r>
+      <w:r>
+        <w:t xml:space="preserve"> is the platter number within that unit (2-bit, 0-3). </w:t>
+      </w:r>
+      <w:r>
+        <w:t xml:space="preserve">DDDDDDDD is an 8-bit number selecting the </w:t>
+      </w:r>
+      <w:r>
+        <w:t>hard disk image</w:t>
+      </w:r>
+      <w:r>
+        <w:t xml:space="preserve"> number</w:t>
+      </w:r>
+      <w:r>
+        <w:t>. Then</w:t>
+      </w:r>
+      <w:r>
+        <w:t xml:space="preserve"> press AUX2 down.</w:t>
+      </w:r>
+    </w:p>
+    <w:p>
+      <w:pPr>
+        <w:pStyle w:val="ListParagraph"/>
+        <w:numPr>
+          <w:ilvl w:val="0"/>
+          <w:numId w:val="34"/>
+        </w:numPr>
+      </w:pPr>
+      <w:r>
+        <w:t xml:space="preserve">The 8-bit disk </w:t>
+      </w:r>
+      <w:r>
+        <w:t xml:space="preserve">image </w:t>
+      </w:r>
+      <w:r>
+        <w:t xml:space="preserve">number corresponds to the xx in the </w:t>
+      </w:r>
+      <w:proofErr w:type="spellStart"/>
+      <w:r>
+        <w:t>HDSK</w:t>
+      </w:r>
+      <w:r>
+        <w:t>xx.DSK</w:t>
+      </w:r>
+      <w:proofErr w:type="spellEnd"/>
+      <w:r>
+        <w:t xml:space="preserve"> files on the SD card.</w:t>
+      </w:r>
+    </w:p>
+    <w:p>
+      <w:pPr>
+        <w:pStyle w:val="ListParagraph"/>
+        <w:numPr>
+          <w:ilvl w:val="0"/>
+          <w:numId w:val="34"/>
+        </w:numPr>
+      </w:pPr>
+      <w:r>
+        <w:t>Fo</w:t>
+      </w:r>
+      <w:r>
+        <w:t>r example, setting SW15-0 to 0011 0001 0001100</w:t>
+      </w:r>
+      <w:r>
+        <w:t xml:space="preserve"> and pressing AU</w:t>
+      </w:r>
+      <w:r>
+        <w:t xml:space="preserve">X2 down will mount </w:t>
+      </w:r>
+      <w:r>
+        <w:t>HDSK0C.DSK on platter 1 of unit 0</w:t>
+      </w:r>
+      <w:r>
+        <w:t>.</w:t>
+      </w:r>
+    </w:p>
+    <w:p>
+      <w:pPr>
+        <w:pStyle w:val="ListParagraph"/>
+        <w:numPr>
+          <w:ilvl w:val="0"/>
+          <w:numId w:val="34"/>
+        </w:numPr>
+      </w:pPr>
+      <w:r>
+        <w:t xml:space="preserve">Selecting </w:t>
+      </w:r>
+      <w:r>
+        <w:t xml:space="preserve">hard </w:t>
+      </w:r>
+      <w:r>
+        <w:t xml:space="preserve">disk </w:t>
+      </w:r>
+      <w:r>
+        <w:t xml:space="preserve">image </w:t>
+      </w:r>
+      <w:r>
+        <w:t xml:space="preserve">number 0 is a special case. If disk </w:t>
+      </w:r>
+      <w:r>
+        <w:t xml:space="preserve">image </w:t>
+      </w:r>
+      <w:r>
+        <w:t xml:space="preserve">0 is selected for mounting, it will not be mounted but instead the contents of the </w:t>
+      </w:r>
+      <w:r>
+        <w:t>HDSKDIR</w:t>
+      </w:r>
+      <w:r>
+        <w:t>.TXT file will be sent to the serial output (i.e. shown to the user).</w:t>
+      </w:r>
+      <w:r>
+        <w:br/>
+        <w:t xml:space="preserve">Note that that means a file named </w:t>
+      </w:r>
+      <w:r>
+        <w:t>HDSK</w:t>
+      </w:r>
+      <w:r>
+        <w:t xml:space="preserve">00.DSK </w:t>
+      </w:r>
+      <w:proofErr w:type="spellStart"/>
+      <w:r>
+        <w:t>can not</w:t>
+      </w:r>
+      <w:proofErr w:type="spellEnd"/>
+      <w:r>
+        <w:t xml:space="preserve"> be mounted.</w:t>
+      </w:r>
+    </w:p>
+    <w:p>
+      <w:pPr>
+        <w:pStyle w:val="ListParagraph"/>
+        <w:numPr>
+          <w:ilvl w:val="0"/>
+          <w:numId w:val="34"/>
+        </w:numPr>
+      </w:pPr>
+      <w:r>
+        <w:t xml:space="preserve">If a </w:t>
+      </w:r>
+      <w:r>
+        <w:t xml:space="preserve">hard </w:t>
+      </w:r>
+      <w:r>
+        <w:t xml:space="preserve">disk </w:t>
+      </w:r>
+      <w:r>
+        <w:t xml:space="preserve">image </w:t>
+      </w:r>
+      <w:r>
+        <w:t>is already mounted in the drive the mounted disk will be unmounted before mounting the new disk</w:t>
+      </w:r>
+    </w:p>
+    <w:p>
+      <w:pPr>
+        <w:pStyle w:val="ListParagraph"/>
+        <w:numPr>
+          <w:ilvl w:val="0"/>
+          <w:numId w:val="34"/>
+        </w:numPr>
+      </w:pPr>
+      <w:r>
+        <w:t xml:space="preserve">If the </w:t>
+      </w:r>
+      <w:r>
+        <w:t xml:space="preserve">hard </w:t>
+      </w:r>
+      <w:r>
+        <w:t xml:space="preserve">disk </w:t>
+      </w:r>
+      <w:r>
+        <w:t>image file</w:t>
+      </w:r>
+      <w:r>
+        <w:t xml:space="preserve"> does not exist, it is like inserting a</w:t>
+      </w:r>
+      <w:r>
+        <w:t xml:space="preserve"> new platter</w:t>
+      </w:r>
+      <w:r>
+        <w:t xml:space="preserve"> in the </w:t>
+      </w:r>
+      <w:r>
+        <w:t>hard disk</w:t>
+      </w:r>
+      <w:r>
+        <w:t xml:space="preserve">. If the operating system writes to the </w:t>
+      </w:r>
+      <w:r>
+        <w:t xml:space="preserve">hard </w:t>
+      </w:r>
+      <w:r>
+        <w:t xml:space="preserve">disk, the selected </w:t>
+      </w:r>
+      <w:r>
+        <w:t>image</w:t>
+      </w:r>
+      <w:r>
+        <w:t xml:space="preserve"> file will be created. </w:t>
+      </w:r>
+      <w:r>
+        <w:t>I</w:t>
+      </w:r>
+      <w:r>
+        <w:t xml:space="preserve">nserting a non-existent </w:t>
+      </w:r>
+      <w:r>
+        <w:t>image</w:t>
+      </w:r>
+      <w:r>
+        <w:t xml:space="preserve"> and then formatting via the operating system (e.g. </w:t>
+      </w:r>
+      <w:r>
+        <w:t xml:space="preserve">using ADEXER in </w:t>
+      </w:r>
+      <w:r>
+        <w:t>CP</w:t>
+      </w:r>
+      <w:r>
+        <w:t>/M) will create a new empty image</w:t>
+      </w:r>
+      <w:r>
+        <w:t>.</w:t>
+      </w:r>
+    </w:p>
+    <w:p>
+      <w:pPr>
+        <w:pStyle w:val="ListParagraph"/>
+        <w:numPr>
+          <w:ilvl w:val="0"/>
+          <w:numId w:val="34"/>
+        </w:numPr>
+      </w:pPr>
+      <w:r>
+        <w:t xml:space="preserve">It is possible to mount the same </w:t>
+      </w:r>
+      <w:r>
+        <w:t>image</w:t>
+      </w:r>
+      <w:r>
+        <w:t xml:space="preserve"> in multiple drives. The simulator has no problem with </w:t>
+      </w:r>
+      <w:proofErr w:type="gramStart"/>
+      <w:r>
+        <w:t>that</w:t>
+      </w:r>
+      <w:proofErr w:type="gramEnd"/>
+      <w:r>
+        <w:t xml:space="preserve"> but the running operating system may get confused.</w:t>
+      </w:r>
+    </w:p>
+    <w:p>
+      <w:r>
+        <w:t>To unmount a</w:t>
+      </w:r>
+      <w:r>
+        <w:t>n image</w:t>
+      </w:r>
+      <w:r>
+        <w:t xml:space="preserve"> from a </w:t>
+      </w:r>
+      <w:r>
+        <w:t>unit/</w:t>
+      </w:r>
+      <w:r>
+        <w:t>platter</w:t>
+      </w:r>
+      <w:r>
+        <w:t>, use the AUX2 up switch:</w:t>
+      </w:r>
+    </w:p>
+    <w:p>
+      <w:pPr>
+        <w:pStyle w:val="ListParagraph"/>
+        <w:numPr>
+          <w:ilvl w:val="0"/>
+          <w:numId w:val="34"/>
+        </w:numPr>
+      </w:pPr>
+      <w:r>
+        <w:t xml:space="preserve">Set SW15-0 to: 0011uuppxxxxxxxx where </w:t>
+      </w:r>
+      <w:proofErr w:type="spellStart"/>
+      <w:r>
+        <w:rPr>
+          <w:i/>
+        </w:rPr>
+        <w:t>uu</w:t>
+      </w:r>
+      <w:proofErr w:type="spellEnd"/>
+      <w:r>
+        <w:t xml:space="preserve"> is the hard disk unit (2-bit, 0-3) and </w:t>
+      </w:r>
+      <w:r>
+        <w:rPr>
+          <w:i/>
+        </w:rPr>
+        <w:t>pp</w:t>
+      </w:r>
+      <w:r>
+        <w:t xml:space="preserve"> is the platter number within that unit (2-bit, 0-3). Then press AUX2 up.</w:t>
+      </w:r>
+    </w:p>
+    <w:p>
+      <w:pPr>
+        <w:pStyle w:val="ListParagraph"/>
+        <w:numPr>
+          <w:ilvl w:val="0"/>
+          <w:numId w:val="34"/>
+        </w:numPr>
+      </w:pPr>
+      <w:r>
+        <w:t xml:space="preserve">It is not necessary to unmount </w:t>
+      </w:r>
+      <w:r>
+        <w:t>images</w:t>
+      </w:r>
+      <w:r>
+        <w:t xml:space="preserve"> before turning off the comp</w:t>
+      </w:r>
+      <w:r>
+        <w:t xml:space="preserve">uter. Each write operation to an image </w:t>
+      </w:r>
+      <w:r>
+        <w:t>gets flushed to the SD card immediately so turning the computer off with disks mounted will not lose data.</w:t>
+      </w:r>
+    </w:p>
+    <w:p>
+      <w:r>
+        <w:t xml:space="preserve">To run a bootable </w:t>
+      </w:r>
+      <w:r>
+        <w:t xml:space="preserve">hard </w:t>
+      </w:r>
+      <w:r>
+        <w:t xml:space="preserve">disk image, first mount the </w:t>
+      </w:r>
+      <w:r>
+        <w:t>image</w:t>
+      </w:r>
+      <w:r>
+        <w:t xml:space="preserve"> and then start the Disk Boot ROM:</w:t>
+      </w:r>
+    </w:p>
+    <w:p>
+      <w:pPr>
+        <w:pStyle w:val="ListParagraph"/>
+        <w:numPr>
+          <w:ilvl w:val="0"/>
+          <w:numId w:val="35"/>
+        </w:numPr>
+      </w:pPr>
+      <w:r>
+        <w:t>Set SW0-7 to 0000111</w:t>
+      </w:r>
+      <w:r>
+        <w:t xml:space="preserve">0 (to select </w:t>
+      </w:r>
+      <w:r>
         <w:t xml:space="preserve">Hard </w:t>
       </w:r>
       <w:r>
+        <w:t>Disk Boot ROM)</w:t>
+      </w:r>
+    </w:p>
+    <w:p>
+      <w:pPr>
+        <w:pStyle w:val="ListParagraph"/>
+        <w:numPr>
+          <w:ilvl w:val="0"/>
+          <w:numId w:val="35"/>
+        </w:numPr>
+      </w:pPr>
+      <w:r>
+        <w:t>Press AUX1 down</w:t>
+      </w:r>
+    </w:p>
+    <w:p>
+      <w:pPr>
+        <w:pStyle w:val="ListParagraph"/>
+        <w:numPr>
+          <w:ilvl w:val="0"/>
+          <w:numId w:val="35"/>
+        </w:numPr>
+      </w:pPr>
+      <w:bookmarkStart w:id="12" w:name="_Hlk509950764"/>
+      <w:r>
+        <w:t xml:space="preserve">This will install the </w:t>
+      </w:r>
+      <w:r>
+        <w:t xml:space="preserve">Hard </w:t>
+      </w:r>
+      <w:r>
         <w:t>Disk Boot ROM at 0xFC</w:t>
       </w:r>
       <w:r>
@@ -8567,13 +9409,13 @@
       <w:pPr>
         <w:pStyle w:val="Heading1"/>
       </w:pPr>
-      <w:bookmarkStart w:id="11" w:name="_Toc522810723"/>
-      <w:bookmarkEnd w:id="10"/>
+      <w:bookmarkStart w:id="13" w:name="_Toc2622448"/>
+      <w:bookmarkEnd w:id="12"/>
       <w:r>
         <w:lastRenderedPageBreak/>
         <w:t>Cromemco Dazzler Support</w:t>
       </w:r>
-      <w:bookmarkEnd w:id="11"/>
+      <w:bookmarkEnd w:id="13"/>
     </w:p>
     <w:p>
       <w:r>
@@ -9199,7 +10041,7 @@
       <w:pPr>
         <w:pStyle w:val="Heading1"/>
       </w:pPr>
-      <w:bookmarkStart w:id="12" w:name="_Toc522810724"/>
+      <w:bookmarkStart w:id="14" w:name="_Toc2622449"/>
       <w:r>
         <w:lastRenderedPageBreak/>
         <w:t>Processor Technolo</w:t>
@@ -9210,7 +10052,7 @@
       <w:r>
         <w:t>y VDM-1 Support</w:t>
       </w:r>
-      <w:bookmarkEnd w:id="12"/>
+      <w:bookmarkEnd w:id="14"/>
     </w:p>
     <w:p>
       <w:pPr>
@@ -9838,12 +10680,12 @@
       <w:pPr>
         <w:pStyle w:val="Heading1"/>
       </w:pPr>
-      <w:bookmarkStart w:id="13" w:name="_Toc522810725"/>
+      <w:bookmarkStart w:id="15" w:name="_Toc2622450"/>
       <w:r>
         <w:lastRenderedPageBreak/>
         <w:t>Configuration Menu</w:t>
       </w:r>
-      <w:bookmarkEnd w:id="13"/>
+      <w:bookmarkEnd w:id="15"/>
     </w:p>
     <w:p>
       <w:r>
@@ -10660,12 +11502,7 @@
         <w:t xml:space="preserve">to make it easier to identify </w:t>
       </w:r>
       <w:r>
-        <w:t xml:space="preserve">the ROM </w:t>
-      </w:r>
-      <w:bookmarkStart w:id="14" w:name="_GoBack"/>
-      <w:bookmarkEnd w:id="14"/>
-      <w:r>
-        <w:t>later.</w:t>
+        <w:t>the ROM later.</w:t>
       </w:r>
     </w:p>
     <w:p>
@@ -11119,7 +11956,19 @@
     </w:p>
     <w:p>
       <w:r>
-        <w:t xml:space="preserve">If disk drive support is enabled, </w:t>
+        <w:t xml:space="preserve">If </w:t>
+      </w:r>
+      <w:r>
+        <w:t xml:space="preserve">MITS </w:t>
+      </w:r>
+      <w:r>
+        <w:t xml:space="preserve">disk </w:t>
+      </w:r>
+      <w:r>
+        <w:t>controller</w:t>
+      </w:r>
+      <w:r>
+        <w:t xml:space="preserve"> support is enabled, </w:t>
       </w:r>
       <w:r>
         <w:t>this menu allows to modify drive related settings:</w:t>
@@ -11225,10 +12074,11 @@
     <w:p>
       <w:pPr>
         <w:pStyle w:val="ListParagraph"/>
-        <w:rPr>
-          <w:sz w:val="16"/>
-          <w:szCs w:val="16"/>
-        </w:rPr>
+      </w:pPr>
+    </w:p>
+    <w:p>
+      <w:pPr>
+        <w:pStyle w:val="ListParagraph"/>
       </w:pPr>
     </w:p>
     <w:p>
@@ -11248,7 +12098,7 @@
           <w:szCs w:val="24"/>
           <w:u w:val="single"/>
         </w:rPr>
-        <w:t>Hard disk</w:t>
+        <w:t>Tarbell disk drive</w:t>
       </w:r>
       <w:r>
         <w:rPr>
@@ -11262,7 +12112,13 @@
     </w:p>
     <w:p>
       <w:r>
-        <w:t>If hard disk support is enabled, this menu allows to modify drive related settings:</w:t>
+        <w:t xml:space="preserve">If Tarbell disk </w:t>
+      </w:r>
+      <w:r>
+        <w:t>controller</w:t>
+      </w:r>
+      <w:r>
+        <w:t xml:space="preserve"> support is enabled, this menu allows to modify drive related settings:</w:t>
       </w:r>
     </w:p>
     <w:p>
@@ -11273,54 +12129,93 @@
           <w:numId w:val="38"/>
         </w:numPr>
       </w:pPr>
+      <w:proofErr w:type="spellStart"/>
       <w:r>
         <w:rPr>
           <w:i/>
         </w:rPr>
-        <w:t>Force real-time mode</w:t>
-      </w:r>
+        <w:t>Drive n</w:t>
+      </w:r>
+      <w:proofErr w:type="spellEnd"/>
       <w:r>
         <w:rPr>
           <w:i/>
         </w:rPr>
-        <w:br/>
-      </w:r>
-      <w:r>
-        <w:t xml:space="preserve">If a running program that interacts with the </w:t>
-      </w:r>
-      <w:r>
-        <w:t>hard disk</w:t>
-      </w:r>
-      <w:r>
-        <w:t xml:space="preserve"> does not enable interrupts for the drive then the drive emulation works in a rapid mode in which new data is presented to the program every time it checks if new data is available. This makes for very fast </w:t>
-      </w:r>
-      <w:r>
-        <w:t xml:space="preserve">hard </w:t>
-      </w:r>
-      <w:r>
-        <w:t xml:space="preserve">disk emulation. If interrupts are enabled for the </w:t>
-      </w:r>
-      <w:r>
-        <w:t>hard disk</w:t>
-      </w:r>
-      <w:r>
-        <w:t xml:space="preserve"> then it operates in real-time mode, only producing interrupts when new data would be available on a real drive.</w:t>
-      </w:r>
-      <w:r>
-        <w:br/>
-        <w:t>Enabling the “Force real-time mode” option will always operate the drive in the slower real-time mode, makin</w:t>
-      </w:r>
-      <w:r>
-        <w:t>g for a more realistic LED blink</w:t>
-      </w:r>
-      <w:r>
-        <w:t xml:space="preserve">ing pattern while interacting with the </w:t>
-      </w:r>
-      <w:r>
-        <w:t>hard disk</w:t>
-      </w:r>
-      <w:r>
-        <w:t>.</w:t>
+        <w:t xml:space="preserve"> mounted disk image</w:t>
+      </w:r>
+    </w:p>
+    <w:p>
+      <w:pPr>
+        <w:pStyle w:val="ListParagraph"/>
+      </w:pPr>
+      <w:r>
+        <w:t>Shows which disk image (</w:t>
+      </w:r>
+      <w:proofErr w:type="spellStart"/>
+      <w:r>
+        <w:t>TDISKxx.DSK</w:t>
+      </w:r>
+      <w:proofErr w:type="spellEnd"/>
+      <w:r>
+        <w:t>) is currently mounted in which drive and cycles through the available images.</w:t>
+      </w:r>
+    </w:p>
+    <w:p>
+      <w:r>
+        <w:t>Note that Tarbell disk emulation currently does not support interrupts and does not have a real-time mode.</w:t>
+      </w:r>
+    </w:p>
+    <w:p>
+      <w:pPr>
+        <w:pStyle w:val="ListParagraph"/>
+      </w:pPr>
+    </w:p>
+    <w:p>
+      <w:pPr>
+        <w:pStyle w:val="ListParagraph"/>
+      </w:pPr>
+    </w:p>
+    <w:p>
+      <w:pPr>
+        <w:pStyle w:val="ListParagraph"/>
+        <w:rPr>
+          <w:sz w:val="16"/>
+          <w:szCs w:val="16"/>
+        </w:rPr>
+      </w:pPr>
+    </w:p>
+    <w:p>
+      <w:pPr>
+        <w:jc w:val="center"/>
+        <w:rPr>
+          <w:b/>
+          <w:sz w:val="24"/>
+          <w:szCs w:val="24"/>
+          <w:u w:val="single"/>
+        </w:rPr>
+      </w:pPr>
+      <w:r>
+        <w:rPr>
+          <w:b/>
+          <w:sz w:val="24"/>
+          <w:szCs w:val="24"/>
+          <w:u w:val="single"/>
+        </w:rPr>
+        <w:t>Hard disk</w:t>
+      </w:r>
+      <w:r>
+        <w:rPr>
+          <w:b/>
+          <w:sz w:val="24"/>
+          <w:szCs w:val="24"/>
+          <w:u w:val="single"/>
+        </w:rPr>
+        <w:t xml:space="preserve"> configuration</w:t>
+      </w:r>
+    </w:p>
+    <w:p>
+      <w:r>
+        <w:t>If hard disk support is enabled, this menu allows to modify drive related settings:</w:t>
       </w:r>
     </w:p>
     <w:p>
@@ -11335,8 +12230,7 @@
         <w:rPr>
           <w:i/>
         </w:rPr>
-        <w:lastRenderedPageBreak/>
-        <w:t>Hard disk [unit n] platter m image</w:t>
+        <w:t>Force real-time mode</w:t>
       </w:r>
       <w:r>
         <w:rPr>
@@ -11345,60 +12239,41 @@
         <w:br/>
       </w:r>
       <w:r>
-        <w:t xml:space="preserve">Shows which </w:t>
-      </w:r>
-      <w:r>
-        <w:t>image</w:t>
-      </w:r>
-      <w:r>
-        <w:t xml:space="preserve"> </w:t>
-      </w:r>
-      <w:r>
-        <w:t>(</w:t>
-      </w:r>
-      <w:proofErr w:type="spellStart"/>
-      <w:r>
-        <w:t>HDSKxx.DSK</w:t>
-      </w:r>
-      <w:proofErr w:type="spellEnd"/>
-      <w:r>
-        <w:t xml:space="preserve">) </w:t>
-      </w:r>
-      <w:r>
-        <w:t xml:space="preserve">is currently mounted in which </w:t>
-      </w:r>
-      <w:r>
-        <w:t>unit/platter</w:t>
-      </w:r>
-      <w:r>
-        <w:t xml:space="preserve"> and cycles through </w:t>
-      </w:r>
-      <w:r>
-        <w:t xml:space="preserve">the </w:t>
-      </w:r>
-      <w:r>
-        <w:t xml:space="preserve">available </w:t>
-      </w:r>
-      <w:r>
-        <w:t>images</w:t>
+        <w:t xml:space="preserve">If a running program that interacts with the </w:t>
+      </w:r>
+      <w:r>
+        <w:t>hard disk</w:t>
+      </w:r>
+      <w:r>
+        <w:t xml:space="preserve"> does not enable interrupts for the drive then the drive emulation works in a rapid mode in which new data is presented to the program every time it checks if new data is available. This makes for very fast </w:t>
+      </w:r>
+      <w:r>
+        <w:t xml:space="preserve">hard </w:t>
+      </w:r>
+      <w:r>
+        <w:t xml:space="preserve">disk emulation. If interrupts are enabled for the </w:t>
+      </w:r>
+      <w:r>
+        <w:t>hard disk</w:t>
+      </w:r>
+      <w:r>
+        <w:t xml:space="preserve"> then it operates in real-time mode, only producing interrupts when new data would be available on a real drive.</w:t>
+      </w:r>
+      <w:r>
+        <w:br/>
+        <w:t>Enabling the “Force real-time mode” option will always operate the drive in the slower real-time mode, makin</w:t>
+      </w:r>
+      <w:r>
+        <w:t>g for a more realistic LED blink</w:t>
+      </w:r>
+      <w:r>
+        <w:t xml:space="preserve">ing pattern while interacting with the </w:t>
+      </w:r>
+      <w:r>
+        <w:t>hard disk</w:t>
       </w:r>
       <w:r>
         <w:t>.</w:t>
-      </w:r>
-      <w:r>
-        <w:t xml:space="preserve"> The [unit n] is only shown if the simulator is set up to emulate more than one unit</w:t>
-      </w:r>
-      <w:r>
-        <w:br/>
-        <w:t xml:space="preserve">(NUM_HDSK_UNITS setting in </w:t>
-      </w:r>
-      <w:proofErr w:type="spellStart"/>
-      <w:r>
-        <w:t>config.h</w:t>
-      </w:r>
-      <w:proofErr w:type="spellEnd"/>
-      <w:r>
-        <w:t>).</w:t>
       </w:r>
     </w:p>
     <w:p>
@@ -11413,6 +12288,83 @@
         <w:rPr>
           <w:i/>
         </w:rPr>
+        <w:t>Hard disk [unit n] platter m image</w:t>
+      </w:r>
+      <w:r>
+        <w:rPr>
+          <w:i/>
+        </w:rPr>
+        <w:br/>
+      </w:r>
+      <w:r>
+        <w:t xml:space="preserve">Shows which </w:t>
+      </w:r>
+      <w:r>
+        <w:t>image</w:t>
+      </w:r>
+      <w:r>
+        <w:t xml:space="preserve"> </w:t>
+      </w:r>
+      <w:r>
+        <w:t>(</w:t>
+      </w:r>
+      <w:proofErr w:type="spellStart"/>
+      <w:r>
+        <w:t>HDSKxx.DSK</w:t>
+      </w:r>
+      <w:proofErr w:type="spellEnd"/>
+      <w:r>
+        <w:t xml:space="preserve">) </w:t>
+      </w:r>
+      <w:r>
+        <w:t xml:space="preserve">is currently mounted in which </w:t>
+      </w:r>
+      <w:r>
+        <w:t>unit/platter</w:t>
+      </w:r>
+      <w:r>
+        <w:t xml:space="preserve"> and cycles through </w:t>
+      </w:r>
+      <w:r>
+        <w:t xml:space="preserve">the </w:t>
+      </w:r>
+      <w:r>
+        <w:t xml:space="preserve">available </w:t>
+      </w:r>
+      <w:r>
+        <w:t>images</w:t>
+      </w:r>
+      <w:r>
+        <w:t>.</w:t>
+      </w:r>
+      <w:r>
+        <w:t xml:space="preserve"> The [unit n] is only shown if the simulator is set up to emulate more than one unit</w:t>
+      </w:r>
+      <w:r>
+        <w:br/>
+        <w:t xml:space="preserve">(NUM_HDSK_UNITS setting in </w:t>
+      </w:r>
+      <w:proofErr w:type="spellStart"/>
+      <w:r>
+        <w:t>config.h</w:t>
+      </w:r>
+      <w:proofErr w:type="spellEnd"/>
+      <w:r>
+        <w:t>).</w:t>
+      </w:r>
+    </w:p>
+    <w:p>
+      <w:pPr>
+        <w:pStyle w:val="ListParagraph"/>
+        <w:numPr>
+          <w:ilvl w:val="0"/>
+          <w:numId w:val="38"/>
+        </w:numPr>
+      </w:pPr>
+      <w:r>
+        <w:rPr>
+          <w:i/>
+        </w:rPr>
         <w:t>Reset hard disk controller</w:t>
       </w:r>
       <w:r>
@@ -12188,12 +13140,12 @@
       <w:pPr>
         <w:pStyle w:val="Heading1"/>
       </w:pPr>
-      <w:bookmarkStart w:id="15" w:name="_Toc522810726"/>
+      <w:bookmarkStart w:id="16" w:name="_Toc2622451"/>
       <w:r>
         <w:lastRenderedPageBreak/>
         <w:t>File System Manager</w:t>
       </w:r>
-      <w:bookmarkEnd w:id="15"/>
+      <w:bookmarkEnd w:id="16"/>
     </w:p>
     <w:p>
       <w:r>
@@ -12289,11 +13241,11 @@
       <w:pPr>
         <w:pStyle w:val="Heading1"/>
       </w:pPr>
-      <w:bookmarkStart w:id="16" w:name="_Toc522810727"/>
+      <w:bookmarkStart w:id="17" w:name="_Toc2622452"/>
       <w:r>
         <w:t>Debugging Capabilities</w:t>
       </w:r>
-      <w:bookmarkEnd w:id="16"/>
+      <w:bookmarkEnd w:id="17"/>
     </w:p>
     <w:p>
       <w:pPr>
@@ -12921,12 +13873,12 @@
       <w:pPr>
         <w:pStyle w:val="Heading1"/>
       </w:pPr>
-      <w:bookmarkStart w:id="17" w:name="_Toc522810728"/>
+      <w:bookmarkStart w:id="18" w:name="_Toc2622453"/>
       <w:r>
         <w:lastRenderedPageBreak/>
         <w:t>Example program: Kill-the-bit game</w:t>
       </w:r>
-      <w:bookmarkEnd w:id="17"/>
+      <w:bookmarkEnd w:id="18"/>
     </w:p>
     <w:p>
       <w:pPr>
@@ -15297,12 +16249,12 @@
       <w:pPr>
         <w:pStyle w:val="Heading1"/>
       </w:pPr>
-      <w:bookmarkStart w:id="18" w:name="_Toc522810729"/>
+      <w:bookmarkStart w:id="19" w:name="_Toc2622454"/>
       <w:r>
         <w:lastRenderedPageBreak/>
         <w:t>Loading 4k BASIC the old-school way</w:t>
       </w:r>
-      <w:bookmarkEnd w:id="18"/>
+      <w:bookmarkEnd w:id="19"/>
     </w:p>
     <w:p>
       <w:pPr>
@@ -16193,12 +17145,12 @@
       <w:pPr>
         <w:pStyle w:val="Heading1"/>
       </w:pPr>
-      <w:bookmarkStart w:id="19" w:name="_Toc522810730"/>
+      <w:bookmarkStart w:id="20" w:name="_Toc2622455"/>
       <w:r>
         <w:lastRenderedPageBreak/>
         <w:t>Altair Time Sharing BASIC</w:t>
       </w:r>
-      <w:bookmarkEnd w:id="19"/>
+      <w:bookmarkEnd w:id="20"/>
     </w:p>
     <w:p>
       <w:pPr>
@@ -16827,7 +17779,31 @@
         <w:rPr>
           <w:rFonts w:cs="Helvetica"/>
         </w:rPr>
-        <w:t>ither press AUX1 UP (if you have configured it) or mount the Time-Sharing BASIC disk and run the disk boot loader (see the Disk Drive Suppor</w:t>
+        <w:t xml:space="preserve">ither press AUX1 UP (if you have configured it) or mount the Time-Sharing BASIC disk and run the disk boot loader (see the </w:t>
+      </w:r>
+      <w:r>
+        <w:rPr>
+          <w:rFonts w:cs="Helvetica"/>
+        </w:rPr>
+        <w:t xml:space="preserve">MITS </w:t>
+      </w:r>
+      <w:r>
+        <w:rPr>
+          <w:rFonts w:cs="Helvetica"/>
+        </w:rPr>
+        <w:t xml:space="preserve">Disk </w:t>
+      </w:r>
+      <w:r>
+        <w:rPr>
+          <w:rFonts w:cs="Helvetica"/>
+        </w:rPr>
+        <w:t>Controller</w:t>
+      </w:r>
+      <w:r>
+        <w:rPr>
+          <w:rFonts w:cs="Helvetica"/>
+        </w:rPr>
+        <w:t xml:space="preserve"> Suppor</w:t>
       </w:r>
       <w:r>
         <w:rPr>
@@ -17180,7 +18156,7 @@
       <w:r>
         <w:t xml:space="preserve">Change </w:t>
       </w:r>
-      <w:bookmarkStart w:id="20" w:name="_Hlk496951127"/>
+      <w:bookmarkStart w:id="21" w:name="_Hlk496951127"/>
       <w:r>
         <w:t>“</w:t>
       </w:r>
@@ -17193,7 +18169,7 @@
       <w:r>
         <w:t xml:space="preserve">” </w:t>
       </w:r>
-      <w:bookmarkEnd w:id="20"/>
+      <w:bookmarkEnd w:id="21"/>
       <w:r>
         <w:t>to “</w:t>
       </w:r>
@@ -17336,12 +18312,12 @@
       <w:pPr>
         <w:pStyle w:val="Heading1"/>
       </w:pPr>
-      <w:bookmarkStart w:id="21" w:name="_Toc522810731"/>
+      <w:bookmarkStart w:id="22" w:name="_Toc2622456"/>
       <w:r>
         <w:lastRenderedPageBreak/>
         <w:t>Music System</w:t>
       </w:r>
-      <w:bookmarkEnd w:id="21"/>
+      <w:bookmarkEnd w:id="22"/>
     </w:p>
     <w:p>
       <w:pPr>
@@ -17387,14 +18363,14 @@
         </w:rPr>
         <w:t xml:space="preserve"> where Mike Douglas has </w:t>
       </w:r>
-      <w:bookmarkStart w:id="22" w:name="_Hlk492757119"/>
+      <w:bookmarkStart w:id="23" w:name="_Hlk492757119"/>
       <w:r>
         <w:rPr>
           <w:rFonts w:cs="Helvetica"/>
         </w:rPr>
         <w:t xml:space="preserve">put </w:t>
       </w:r>
-      <w:bookmarkEnd w:id="22"/>
+      <w:bookmarkEnd w:id="23"/>
       <w:r>
         <w:rPr>
           <w:rFonts w:cs="Helvetica"/>
@@ -19440,12 +20416,12 @@
       <w:pPr>
         <w:pStyle w:val="Heading1"/>
       </w:pPr>
-      <w:bookmarkStart w:id="23" w:name="_Toc522810732"/>
+      <w:bookmarkStart w:id="24" w:name="_Toc2622457"/>
       <w:r>
         <w:lastRenderedPageBreak/>
         <w:t>MITS Programming System II</w:t>
       </w:r>
-      <w:bookmarkEnd w:id="23"/>
+      <w:bookmarkEnd w:id="24"/>
     </w:p>
     <w:p>
       <w:pPr>
@@ -25963,12 +26939,12 @@
       <w:pPr>
         <w:pStyle w:val="Heading1"/>
       </w:pPr>
-      <w:bookmarkStart w:id="24" w:name="_Toc522810733"/>
+      <w:bookmarkStart w:id="25" w:name="_Toc2622458"/>
       <w:r>
         <w:lastRenderedPageBreak/>
         <w:t>Interfacing external hardware via data/address buses</w:t>
       </w:r>
-      <w:bookmarkEnd w:id="24"/>
+      <w:bookmarkEnd w:id="25"/>
     </w:p>
     <w:p>
       <w:pPr>
@@ -26882,12 +27858,12 @@
       <w:pPr>
         <w:pStyle w:val="Heading1"/>
       </w:pPr>
-      <w:bookmarkStart w:id="25" w:name="_Toc522810734"/>
+      <w:bookmarkStart w:id="26" w:name="_Toc2622459"/>
       <w:r>
         <w:lastRenderedPageBreak/>
         <w:t>8080 Instruction Set</w:t>
       </w:r>
-      <w:bookmarkEnd w:id="25"/>
+      <w:bookmarkEnd w:id="26"/>
     </w:p>
     <w:p>
       <w:pPr>
@@ -31770,12 +32746,12 @@
       <w:pPr>
         <w:pStyle w:val="Heading1"/>
       </w:pPr>
-      <w:bookmarkStart w:id="26" w:name="_Toc522810735"/>
+      <w:bookmarkStart w:id="27" w:name="_Toc2622460"/>
       <w:r>
         <w:lastRenderedPageBreak/>
         <w:t>Hardware setup for Arduino Mega 2560</w:t>
       </w:r>
-      <w:bookmarkEnd w:id="26"/>
+      <w:bookmarkEnd w:id="27"/>
     </w:p>
     <w:p>
       <w:pPr>
@@ -32832,12 +33808,12 @@
       <w:pPr>
         <w:pStyle w:val="Heading1"/>
       </w:pPr>
-      <w:bookmarkStart w:id="27" w:name="_Toc522810736"/>
+      <w:bookmarkStart w:id="28" w:name="_Toc2622461"/>
       <w:r>
         <w:lastRenderedPageBreak/>
         <w:t>Pin Mapping for Arduino Mega 2560</w:t>
       </w:r>
-      <w:bookmarkEnd w:id="27"/>
+      <w:bookmarkEnd w:id="28"/>
     </w:p>
     <w:p>
       <w:pPr>
@@ -43590,12 +44566,12 @@
       <w:pPr>
         <w:pStyle w:val="Heading1"/>
       </w:pPr>
-      <w:bookmarkStart w:id="28" w:name="_Toc522810737"/>
+      <w:bookmarkStart w:id="29" w:name="_Toc2622462"/>
       <w:r>
         <w:lastRenderedPageBreak/>
         <w:t>Hardware setup for Arduino Due</w:t>
       </w:r>
-      <w:bookmarkEnd w:id="28"/>
+      <w:bookmarkEnd w:id="29"/>
     </w:p>
     <w:p>
       <w:pPr>
@@ -44076,11 +45052,11 @@
       <w:pPr>
         <w:pStyle w:val="Heading1"/>
       </w:pPr>
-      <w:bookmarkStart w:id="29" w:name="_Toc522810738"/>
+      <w:bookmarkStart w:id="30" w:name="_Toc2622463"/>
       <w:r>
         <w:t>Pin Mapping for Arduino Due</w:t>
       </w:r>
-      <w:bookmarkEnd w:id="29"/>
+      <w:bookmarkEnd w:id="30"/>
     </w:p>
     <w:p>
       <w:pPr>
@@ -55028,12 +56004,12 @@
       <w:pPr>
         <w:pStyle w:val="Heading1"/>
       </w:pPr>
-      <w:bookmarkStart w:id="30" w:name="_Toc522810739"/>
+      <w:bookmarkStart w:id="31" w:name="_Toc2622464"/>
       <w:r>
         <w:lastRenderedPageBreak/>
         <w:t>Wiring an SD card to the Arduino Due</w:t>
       </w:r>
-      <w:bookmarkEnd w:id="30"/>
+      <w:bookmarkEnd w:id="31"/>
     </w:p>
     <w:p>
       <w:pPr>
@@ -62609,7 +63585,7 @@
 </file>
 
 <file path=customXml/itemProps1.xml><?xml version="1.0" encoding="utf-8"?>
-<ds:datastoreItem xmlns:ds="http://schemas.openxmlformats.org/officeDocument/2006/customXml" ds:itemID="{5BBD3849-8381-4EC5-AB9A-91F1B38347B7}">
+<ds:datastoreItem xmlns:ds="http://schemas.openxmlformats.org/officeDocument/2006/customXml" ds:itemID="{E23E9432-2F66-425B-B3B3-E5BA371D20F4}">
   <ds:schemaRefs>
     <ds:schemaRef ds:uri="http://schemas.openxmlformats.org/officeDocument/2006/bibliography"/>
   </ds:schemaRefs>

</xml_diff>

<commit_message>
Added "Generic" printer option. This should be used when printing in CP/M.
</commit_message>
<xml_diff>
--- a/Documentation.docx
+++ b/Documentation.docx
@@ -6840,7 +6840,7 @@
         </w:rPr>
         <w:lastRenderedPageBreak/>
         <w:drawing>
-          <wp:anchor distT="0" distB="0" distL="114300" distR="114300" simplePos="0" relativeHeight="251658240" behindDoc="0" locked="0" layoutInCell="1" allowOverlap="1">
+          <wp:anchor distT="0" distB="0" distL="114300" distR="114300" simplePos="0" relativeHeight="251658240" behindDoc="0" locked="0" layoutInCell="1" allowOverlap="1" wp14:anchorId="3B33F784" wp14:editId="53AB5599">
             <wp:simplePos x="0" y="0"/>
             <wp:positionH relativeFrom="column">
               <wp:posOffset>4343400</wp:posOffset>
@@ -7809,21 +7809,11 @@
         <w:br/>
         <w:t>Unfortunately it appears that Putty does not support a transmit delay.</w:t>
       </w:r>
+      <w:bookmarkStart w:id="7" w:name="_Toc2622444"/>
     </w:p>
     <w:p>
       <w:pPr>
         <w:pStyle w:val="ListParagraph"/>
-      </w:pPr>
-    </w:p>
-    <w:p>
-      <w:pPr>
-        <w:pStyle w:val="Heading1"/>
-      </w:pPr>
-      <w:bookmarkStart w:id="7" w:name="_Toc2622444"/>
-    </w:p>
-    <w:p>
-      <w:pPr>
-        <w:pStyle w:val="Heading1"/>
       </w:pPr>
     </w:p>
     <w:p>
@@ -7858,15 +7848,13 @@
       </w:r>
       <w:proofErr w:type="spellEnd"/>
       <w:r>
-        <w:t xml:space="preserve">” printer or “Centronics C700”. Most of the included software (e.g. BASIC) support both (enter “O” or “C” at the LINEPRINTER prompt). Support for the Centronics printer is more complete since documentation for that printer exists on the Internet. The </w:t>
-      </w:r>
-      <w:proofErr w:type="spellStart"/>
-      <w:r>
-        <w:t>Okidata</w:t>
-      </w:r>
-      <w:proofErr w:type="spellEnd"/>
-      <w:r>
-        <w:t xml:space="preserve"> printer emulation was mostly put together by looking at other Altair system emulators.</w:t>
+        <w:t xml:space="preserve">” </w:t>
+      </w:r>
+      <w:r>
+        <w:t xml:space="preserve">(88-LP) </w:t>
+      </w:r>
+      <w:r>
+        <w:t xml:space="preserve">printer or “Centronics C700”. Most of the included software (e.g. BASIC) support both (enter “O” or “C” at the LINEPRINTER prompt). </w:t>
       </w:r>
     </w:p>
     <w:p>
@@ -7883,7 +7871,15 @@
         <w:jc w:val="both"/>
       </w:pPr>
       <w:r>
-        <w:t>Printer emulation does support interrupts. If interrupts are enabled by the software then the printer emulation automatically switches to real-time mode, i.e. it roughly simulates the time it would take the printer to print. This is necessary because otherwise (in an interrupt driven software system such as Time-Sharing BASIC) the printer would rapidly produce interrupts, disrupting access to other devices. Real-time operation can be forced even if interrupts are not enabled by enabling the “Force real-time mode” option in the configuration menu.</w:t>
+        <w:t xml:space="preserve">In addition to the </w:t>
+      </w:r>
+      <w:proofErr w:type="spellStart"/>
+      <w:r>
+        <w:t>Okidata</w:t>
+      </w:r>
+      <w:proofErr w:type="spellEnd"/>
+      <w:r>
+        <w:t xml:space="preserve"> and Centronics printers, a “generic” printer option is available. The generic printer does not perform any processing of input data for formatting or linefeeds/carriage returns. It forwards all data directly to the configured serial port. The generic printer option also allows to specify values for the printer control port (port address 02h) if the printer (i.e. serial port) is busy and not busy. The default values support using a printer in CP/M.</w:t>
       </w:r>
     </w:p>
     <w:p>
@@ -7900,7 +7896,60 @@
         <w:jc w:val="both"/>
       </w:pPr>
       <w:r>
-        <w:t xml:space="preserve">The printer output can be directed to either the host’s primary or secondary serial port. </w:t>
+        <w:t>Note that in prior versions of the firmware, the “</w:t>
+      </w:r>
+      <w:proofErr w:type="spellStart"/>
+      <w:r>
+        <w:t>Okidata</w:t>
+      </w:r>
+      <w:proofErr w:type="spellEnd"/>
+      <w:r>
+        <w:t xml:space="preserve">” printer emulation included some workarounds to allow that printer to be used in CP/M (although flow control via the status register did not work properly). With the addition of the “generic” printer which works perfectly in CP/M those have been removed, i.e. the </w:t>
+      </w:r>
+      <w:proofErr w:type="spellStart"/>
+      <w:r>
+        <w:t>Okidata</w:t>
+      </w:r>
+      <w:proofErr w:type="spellEnd"/>
+      <w:r>
+        <w:t xml:space="preserve"> printer no longer works with the CP/M version included on the disks. Use the “generic” printer instead.</w:t>
+      </w:r>
+    </w:p>
+    <w:p>
+      <w:pPr>
+        <w:pStyle w:val="ListParagraph"/>
+        <w:ind w:left="0"/>
+        <w:jc w:val="both"/>
+      </w:pPr>
+    </w:p>
+    <w:p>
+      <w:pPr>
+        <w:pStyle w:val="ListParagraph"/>
+        <w:ind w:left="0"/>
+        <w:jc w:val="both"/>
+      </w:pPr>
+      <w:r>
+        <w:t>Printer emulation does support interrupts. If interrupts are enabled by the software then the printer emulation automatically switches to real-time mode, i.e. it roughly simulates the time it would take the printer to print. This is necessary because otherwise (in an interrupt driven software system such as Time-Sharing BASIC) the printer would rapidly produce interrupts, disrupting access to other devices. Real-time operation can be forced even if interrupts are not enabled by enabling the “Force real-time mode” option in the configuration menu.</w:t>
+      </w:r>
+    </w:p>
+    <w:p>
+      <w:pPr>
+        <w:pStyle w:val="ListParagraph"/>
+        <w:ind w:left="0"/>
+        <w:jc w:val="both"/>
+      </w:pPr>
+    </w:p>
+    <w:p>
+      <w:pPr>
+        <w:pStyle w:val="ListParagraph"/>
+        <w:ind w:left="0"/>
+        <w:jc w:val="both"/>
+      </w:pPr>
+      <w:r>
+        <w:t xml:space="preserve">The printer output can be directed to either </w:t>
+      </w:r>
+      <w:r>
+        <w:t>one of the host’s serial ports.</w:t>
       </w:r>
     </w:p>
     <w:p>
@@ -8380,8 +8429,6 @@
       <w:r>
         <w:t xml:space="preserve"> to a value of n between 1 and 4.</w:t>
       </w:r>
-      <w:bookmarkStart w:id="10" w:name="_GoBack"/>
-      <w:bookmarkEnd w:id="10"/>
     </w:p>
     <w:p>
       <w:r>
@@ -8784,12 +8831,12 @@
       <w:pPr>
         <w:pStyle w:val="Heading1"/>
       </w:pPr>
-      <w:bookmarkStart w:id="11" w:name="_Toc2622447"/>
+      <w:bookmarkStart w:id="10" w:name="_Toc2622447"/>
       <w:r>
         <w:lastRenderedPageBreak/>
         <w:t>Hard Disk Support</w:t>
       </w:r>
-      <w:bookmarkEnd w:id="11"/>
+      <w:bookmarkEnd w:id="10"/>
     </w:p>
     <w:p>
       <w:r>
@@ -9379,7 +9426,7 @@
           <w:numId w:val="35"/>
         </w:numPr>
       </w:pPr>
-      <w:bookmarkStart w:id="12" w:name="_Hlk509950764"/>
+      <w:bookmarkStart w:id="11" w:name="_Hlk509950764"/>
       <w:r>
         <w:t xml:space="preserve">This will install the </w:t>
       </w:r>
@@ -9409,13 +9456,13 @@
       <w:pPr>
         <w:pStyle w:val="Heading1"/>
       </w:pPr>
-      <w:bookmarkStart w:id="13" w:name="_Toc2622448"/>
-      <w:bookmarkEnd w:id="12"/>
+      <w:bookmarkStart w:id="12" w:name="_Toc2622448"/>
+      <w:bookmarkEnd w:id="11"/>
       <w:r>
         <w:lastRenderedPageBreak/>
         <w:t>Cromemco Dazzler Support</w:t>
       </w:r>
-      <w:bookmarkEnd w:id="13"/>
+      <w:bookmarkEnd w:id="12"/>
     </w:p>
     <w:p>
       <w:r>
@@ -10041,7 +10088,7 @@
       <w:pPr>
         <w:pStyle w:val="Heading1"/>
       </w:pPr>
-      <w:bookmarkStart w:id="14" w:name="_Toc2622449"/>
+      <w:bookmarkStart w:id="13" w:name="_Toc2622449"/>
       <w:r>
         <w:lastRenderedPageBreak/>
         <w:t>Processor Technolo</w:t>
@@ -10052,7 +10099,7 @@
       <w:r>
         <w:t>y VDM-1 Support</w:t>
       </w:r>
-      <w:bookmarkEnd w:id="14"/>
+      <w:bookmarkEnd w:id="13"/>
     </w:p>
     <w:p>
       <w:pPr>
@@ -10680,12 +10727,12 @@
       <w:pPr>
         <w:pStyle w:val="Heading1"/>
       </w:pPr>
-      <w:bookmarkStart w:id="15" w:name="_Toc2622450"/>
+      <w:bookmarkStart w:id="14" w:name="_Toc2622450"/>
       <w:r>
         <w:lastRenderedPageBreak/>
         <w:t>Configuration Menu</w:t>
       </w:r>
-      <w:bookmarkEnd w:id="15"/>
+      <w:bookmarkEnd w:id="14"/>
     </w:p>
     <w:p>
       <w:r>
@@ -12450,6 +12497,10 @@
       </w:r>
       <w:proofErr w:type="spellStart"/>
       <w:r>
+        <w:rPr>
+          <w:i/>
+          <w:iCs/>
+        </w:rPr>
         <w:t>Okidata</w:t>
       </w:r>
       <w:proofErr w:type="spellEnd"/>
@@ -12462,11 +12513,50 @@
       </w:r>
       <w:proofErr w:type="spellEnd"/>
       <w:r>
-        <w:t xml:space="preserve"> printer at I/O ports 2/3</w:t>
+        <w:t xml:space="preserve"> </w:t>
+      </w:r>
+      <w:r>
+        <w:t>(</w:t>
+      </w:r>
+      <w:r>
+        <w:t xml:space="preserve">88-LPC) </w:t>
+      </w:r>
+      <w:r>
+        <w:t>printer at I/O ports 2/3</w:t>
       </w:r>
       <w:r>
         <w:br/>
-        <w:t>C700 – emulates a Centronics C700 printer at I/O ports 2/3</w:t>
+      </w:r>
+      <w:r>
+        <w:rPr>
+          <w:i/>
+          <w:iCs/>
+        </w:rPr>
+        <w:t>C700</w:t>
+      </w:r>
+      <w:r>
+        <w:t xml:space="preserve"> – emulates a Centronics C700 printer at I/O ports 2/3</w:t>
+      </w:r>
+      <w:r>
+        <w:br/>
+      </w:r>
+      <w:r>
+        <w:rPr>
+          <w:i/>
+          <w:iCs/>
+        </w:rPr>
+        <w:t>Generic</w:t>
+      </w:r>
+      <w:r>
+        <w:t xml:space="preserve"> – generic printer at I/O ports 2/3. </w:t>
+      </w:r>
+      <w:proofErr w:type="gramStart"/>
+      <w:r>
+        <w:t>This forwards</w:t>
+      </w:r>
+      <w:proofErr w:type="gramEnd"/>
+      <w:r>
+        <w:t xml:space="preserve"> all data sent to the printer directly to the configured serial port.</w:t>
       </w:r>
     </w:p>
     <w:p>
@@ -12508,11 +12598,94 @@
       </w:r>
       <w:proofErr w:type="gramStart"/>
       <w:r>
-        <w:t>similar to</w:t>
+        <w:t>simil</w:t>
+      </w:r>
+      <w:bookmarkStart w:id="15" w:name="_GoBack"/>
+      <w:bookmarkEnd w:id="15"/>
+      <w:r>
+        <w:t>ar to</w:t>
       </w:r>
       <w:proofErr w:type="gramEnd"/>
       <w:r>
         <w:t xml:space="preserve"> a real printer (although not necessarily matching the actual emulated printer model). Provides a printer-like effect when watching the output.</w:t>
+      </w:r>
+    </w:p>
+    <w:p>
+      <w:pPr>
+        <w:pStyle w:val="ListParagraph"/>
+        <w:numPr>
+          <w:ilvl w:val="0"/>
+          <w:numId w:val="45"/>
+        </w:numPr>
+      </w:pPr>
+      <w:r>
+        <w:rPr>
+          <w:i/>
+        </w:rPr>
+        <w:t>Status register busy value</w:t>
+      </w:r>
+      <w:r>
+        <w:rPr>
+          <w:iCs/>
+        </w:rPr>
+        <w:t xml:space="preserve"> (only for Generic printer type)</w:t>
+      </w:r>
+      <w:r>
+        <w:rPr>
+          <w:iCs/>
+        </w:rPr>
+        <w:br/>
+      </w:r>
+      <w:r>
+        <w:rPr>
+          <w:iCs/>
+        </w:rPr>
+        <w:t>Value that the printer status register (I/O port 2) should show when the printer (i.e. the serial port) is busy and cannot accept more data.</w:t>
+      </w:r>
+    </w:p>
+    <w:p>
+      <w:pPr>
+        <w:pStyle w:val="ListParagraph"/>
+        <w:numPr>
+          <w:ilvl w:val="0"/>
+          <w:numId w:val="45"/>
+        </w:numPr>
+      </w:pPr>
+      <w:r>
+        <w:rPr>
+          <w:i/>
+        </w:rPr>
+        <w:t xml:space="preserve">Status register ready value </w:t>
+      </w:r>
+      <w:r>
+        <w:rPr>
+          <w:iCs/>
+        </w:rPr>
+        <w:t>(only for Generic printer type)</w:t>
+      </w:r>
+      <w:r>
+        <w:rPr>
+          <w:iCs/>
+        </w:rPr>
+        <w:br/>
+      </w:r>
+      <w:r>
+        <w:rPr>
+          <w:iCs/>
+        </w:rPr>
+        <w:t xml:space="preserve">Value that the printer status register (I/O port 2) should show when the printer (i.e. the serial port) is </w:t>
+      </w:r>
+      <w:r>
+        <w:rPr>
+          <w:iCs/>
+        </w:rPr>
+        <w:t>ready to</w:t>
+      </w:r>
+      <w:r>
+        <w:rPr>
+          <w:iCs/>
+        </w:rPr>
+        <w:t xml:space="preserve"> accept more data.</w:t>
       </w:r>
     </w:p>
     <w:p>
@@ -18466,7 +18639,7 @@
           <w:noProof/>
         </w:rPr>
         <w:drawing>
-          <wp:inline distT="0" distB="0" distL="0" distR="0" wp14:anchorId="11AD84AC" wp14:editId="734AE50E">
+          <wp:inline distT="0" distB="0" distL="0" distR="0" wp14:anchorId="6EFFB5D5" wp14:editId="62EF91C1">
             <wp:extent cx="4829175" cy="1485900"/>
             <wp:effectExtent l="0" t="0" r="9525" b="0"/>
             <wp:docPr id="6" name="Picture 6"/>
@@ -21762,21 +21935,7 @@
         <w:rPr>
           <w:rFonts w:cs="Helvetica"/>
         </w:rPr>
-        <w:t xml:space="preserve">ASCII (text file): Type, “OPN </w:t>
-      </w:r>
-      <w:proofErr w:type="gramStart"/>
-      <w:r>
-        <w:rPr>
-          <w:rFonts w:cs="Helvetica"/>
-        </w:rPr>
-        <w:t>FIL,EB</w:t>
-      </w:r>
-      <w:proofErr w:type="gramEnd"/>
-      <w:r>
-        <w:rPr>
-          <w:rFonts w:cs="Helvetica"/>
-        </w:rPr>
-        <w:t>,A&lt;</w:t>
+        <w:t>ASCII (text file): Type, “OPN FIL,EB,A&lt;</w:t>
       </w:r>
       <w:proofErr w:type="spellStart"/>
       <w:r>
@@ -31159,7 +31318,61 @@
           <w:sz w:val="18"/>
           <w:szCs w:val="18"/>
         </w:rPr>
-        <w:t xml:space="preserve"> </w:t>
+        <w:t xml:space="preserve"> hb    LHLD a    -       Load </w:t>
+      </w:r>
+      <w:proofErr w:type="gramStart"/>
+      <w:r>
+        <w:rPr>
+          <w:rFonts w:ascii="Courier New" w:hAnsi="Courier New" w:cs="Courier New"/>
+          <w:sz w:val="18"/>
+          <w:szCs w:val="18"/>
+        </w:rPr>
+        <w:t>H:L</w:t>
+      </w:r>
+      <w:proofErr w:type="gramEnd"/>
+      <w:r>
+        <w:rPr>
+          <w:rFonts w:ascii="Courier New" w:hAnsi="Courier New" w:cs="Courier New"/>
+          <w:sz w:val="18"/>
+          <w:szCs w:val="18"/>
+        </w:rPr>
+        <w:t xml:space="preserve"> from memory*</w:t>
+      </w:r>
+    </w:p>
+    <w:p>
+      <w:pPr>
+        <w:spacing w:after="0"/>
+        <w:rPr>
+          <w:rFonts w:ascii="Courier New" w:hAnsi="Courier New" w:cs="Courier New"/>
+          <w:sz w:val="18"/>
+          <w:szCs w:val="18"/>
+        </w:rPr>
+      </w:pPr>
+      <w:r>
+        <w:rPr>
+          <w:rFonts w:ascii="Courier New" w:hAnsi="Courier New" w:cs="Courier New"/>
+          <w:sz w:val="18"/>
+          <w:szCs w:val="18"/>
+        </w:rPr>
+        <w:t>00101111          CMA       -       Complement A</w:t>
+      </w:r>
+    </w:p>
+    <w:p>
+      <w:pPr>
+        <w:spacing w:after="0"/>
+        <w:rPr>
+          <w:rFonts w:ascii="Courier New" w:hAnsi="Courier New" w:cs="Courier New"/>
+          <w:sz w:val="18"/>
+          <w:szCs w:val="18"/>
+        </w:rPr>
+      </w:pPr>
+      <w:r>
+        <w:rPr>
+          <w:rFonts w:ascii="Courier New" w:hAnsi="Courier New" w:cs="Courier New"/>
+          <w:sz w:val="18"/>
+          <w:szCs w:val="18"/>
+        </w:rPr>
+        <w:t xml:space="preserve">00110010 </w:t>
       </w:r>
       <w:proofErr w:type="spellStart"/>
       <w:r>
@@ -31168,7 +31381,7 @@
           <w:sz w:val="18"/>
           <w:szCs w:val="18"/>
         </w:rPr>
-        <w:t>hb</w:t>
+        <w:t>lb</w:t>
       </w:r>
       <w:proofErr w:type="spellEnd"/>
       <w:r>
@@ -31177,7 +31390,151 @@
           <w:sz w:val="18"/>
           <w:szCs w:val="18"/>
         </w:rPr>
-        <w:t xml:space="preserve">    LHLD a    -       Load </w:t>
+        <w:t xml:space="preserve"> hb    STA a     -       Store A to memory</w:t>
+      </w:r>
+    </w:p>
+    <w:p>
+      <w:pPr>
+        <w:spacing w:after="0"/>
+        <w:rPr>
+          <w:rFonts w:ascii="Courier New" w:hAnsi="Courier New" w:cs="Courier New"/>
+          <w:sz w:val="18"/>
+          <w:szCs w:val="18"/>
+        </w:rPr>
+      </w:pPr>
+      <w:r>
+        <w:rPr>
+          <w:rFonts w:ascii="Courier New" w:hAnsi="Courier New" w:cs="Courier New"/>
+          <w:sz w:val="18"/>
+          <w:szCs w:val="18"/>
+        </w:rPr>
+        <w:t>00110111          STC       C       Set Carry flag</w:t>
+      </w:r>
+    </w:p>
+    <w:p>
+      <w:pPr>
+        <w:spacing w:after="0"/>
+        <w:rPr>
+          <w:rFonts w:ascii="Courier New" w:hAnsi="Courier New" w:cs="Courier New"/>
+          <w:sz w:val="18"/>
+          <w:szCs w:val="18"/>
+        </w:rPr>
+      </w:pPr>
+      <w:r>
+        <w:rPr>
+          <w:rFonts w:ascii="Courier New" w:hAnsi="Courier New" w:cs="Courier New"/>
+          <w:sz w:val="18"/>
+          <w:szCs w:val="18"/>
+        </w:rPr>
+        <w:t xml:space="preserve">00111010 </w:t>
+      </w:r>
+      <w:proofErr w:type="spellStart"/>
+      <w:r>
+        <w:rPr>
+          <w:rFonts w:ascii="Courier New" w:hAnsi="Courier New" w:cs="Courier New"/>
+          <w:sz w:val="18"/>
+          <w:szCs w:val="18"/>
+        </w:rPr>
+        <w:t>lb</w:t>
+      </w:r>
+      <w:proofErr w:type="spellEnd"/>
+      <w:r>
+        <w:rPr>
+          <w:rFonts w:ascii="Courier New" w:hAnsi="Courier New" w:cs="Courier New"/>
+          <w:sz w:val="18"/>
+          <w:szCs w:val="18"/>
+        </w:rPr>
+        <w:t xml:space="preserve"> hb    LDA a     -       Load A from memory</w:t>
+      </w:r>
+    </w:p>
+    <w:p>
+      <w:pPr>
+        <w:spacing w:after="0"/>
+        <w:rPr>
+          <w:rFonts w:ascii="Courier New" w:hAnsi="Courier New" w:cs="Courier New"/>
+          <w:sz w:val="18"/>
+          <w:szCs w:val="18"/>
+        </w:rPr>
+      </w:pPr>
+      <w:r>
+        <w:rPr>
+          <w:rFonts w:ascii="Courier New" w:hAnsi="Courier New" w:cs="Courier New"/>
+          <w:sz w:val="18"/>
+          <w:szCs w:val="18"/>
+        </w:rPr>
+        <w:t>00111111          CMC       C       Complement Carry flag</w:t>
+      </w:r>
+    </w:p>
+    <w:p>
+      <w:pPr>
+        <w:spacing w:after="0"/>
+        <w:rPr>
+          <w:rFonts w:ascii="Courier New" w:hAnsi="Courier New" w:cs="Courier New"/>
+          <w:sz w:val="18"/>
+          <w:szCs w:val="18"/>
+        </w:rPr>
+      </w:pPr>
+      <w:r>
+        <w:rPr>
+          <w:rFonts w:ascii="Courier New" w:hAnsi="Courier New" w:cs="Courier New"/>
+          <w:sz w:val="18"/>
+          <w:szCs w:val="18"/>
+        </w:rPr>
+        <w:t>00DDD100          INR D     ZSPA    Increment register</w:t>
+      </w:r>
+    </w:p>
+    <w:p>
+      <w:pPr>
+        <w:spacing w:after="0"/>
+        <w:rPr>
+          <w:rFonts w:ascii="Courier New" w:hAnsi="Courier New" w:cs="Courier New"/>
+          <w:sz w:val="18"/>
+          <w:szCs w:val="18"/>
+        </w:rPr>
+      </w:pPr>
+      <w:r>
+        <w:rPr>
+          <w:rFonts w:ascii="Courier New" w:hAnsi="Courier New" w:cs="Courier New"/>
+          <w:sz w:val="18"/>
+          <w:szCs w:val="18"/>
+        </w:rPr>
+        <w:t>00DDD101          DCR D     ZSPA    Decrement register*</w:t>
+      </w:r>
+    </w:p>
+    <w:p>
+      <w:pPr>
+        <w:spacing w:after="0"/>
+        <w:rPr>
+          <w:rFonts w:ascii="Courier New" w:hAnsi="Courier New" w:cs="Courier New"/>
+          <w:sz w:val="18"/>
+          <w:szCs w:val="18"/>
+        </w:rPr>
+      </w:pPr>
+      <w:r>
+        <w:rPr>
+          <w:rFonts w:ascii="Courier New" w:hAnsi="Courier New" w:cs="Courier New"/>
+          <w:sz w:val="18"/>
+          <w:szCs w:val="18"/>
+        </w:rPr>
+        <w:t xml:space="preserve">00DDD110 </w:t>
+      </w:r>
+      <w:proofErr w:type="spellStart"/>
+      <w:r>
+        <w:rPr>
+          <w:rFonts w:ascii="Courier New" w:hAnsi="Courier New" w:cs="Courier New"/>
+          <w:sz w:val="18"/>
+          <w:szCs w:val="18"/>
+        </w:rPr>
+        <w:t>db</w:t>
+      </w:r>
+      <w:proofErr w:type="spellEnd"/>
+      <w:r>
+        <w:rPr>
+          <w:rFonts w:ascii="Courier New" w:hAnsi="Courier New" w:cs="Courier New"/>
+          <w:sz w:val="18"/>
+          <w:szCs w:val="18"/>
+        </w:rPr>
+        <w:t xml:space="preserve">       MVI </w:t>
       </w:r>
       <w:proofErr w:type="gramStart"/>
       <w:r>
@@ -31186,6 +31543,700 @@
           <w:sz w:val="18"/>
           <w:szCs w:val="18"/>
         </w:rPr>
+        <w:t>D,#</w:t>
+      </w:r>
+      <w:proofErr w:type="gramEnd"/>
+      <w:r>
+        <w:rPr>
+          <w:rFonts w:ascii="Courier New" w:hAnsi="Courier New" w:cs="Courier New"/>
+          <w:sz w:val="18"/>
+          <w:szCs w:val="18"/>
+        </w:rPr>
+        <w:t xml:space="preserve">   -       Move immediate to register*</w:t>
+      </w:r>
+    </w:p>
+    <w:p>
+      <w:pPr>
+        <w:spacing w:after="0"/>
+        <w:rPr>
+          <w:rFonts w:ascii="Courier New" w:hAnsi="Courier New" w:cs="Courier New"/>
+          <w:sz w:val="18"/>
+          <w:szCs w:val="18"/>
+        </w:rPr>
+      </w:pPr>
+      <w:r>
+        <w:rPr>
+          <w:rFonts w:ascii="Courier New" w:hAnsi="Courier New" w:cs="Courier New"/>
+          <w:sz w:val="18"/>
+          <w:szCs w:val="18"/>
+        </w:rPr>
+        <w:t xml:space="preserve">00RP0001 </w:t>
+      </w:r>
+      <w:proofErr w:type="spellStart"/>
+      <w:r>
+        <w:rPr>
+          <w:rFonts w:ascii="Courier New" w:hAnsi="Courier New" w:cs="Courier New"/>
+          <w:sz w:val="18"/>
+          <w:szCs w:val="18"/>
+        </w:rPr>
+        <w:t>lb</w:t>
+      </w:r>
+      <w:proofErr w:type="spellEnd"/>
+      <w:r>
+        <w:rPr>
+          <w:rFonts w:ascii="Courier New" w:hAnsi="Courier New" w:cs="Courier New"/>
+          <w:sz w:val="18"/>
+          <w:szCs w:val="18"/>
+        </w:rPr>
+        <w:t xml:space="preserve"> hb    LXI </w:t>
+      </w:r>
+      <w:proofErr w:type="gramStart"/>
+      <w:r>
+        <w:rPr>
+          <w:rFonts w:ascii="Courier New" w:hAnsi="Courier New" w:cs="Courier New"/>
+          <w:sz w:val="18"/>
+          <w:szCs w:val="18"/>
+        </w:rPr>
+        <w:t>RP,#</w:t>
+      </w:r>
+      <w:proofErr w:type="gramEnd"/>
+      <w:r>
+        <w:rPr>
+          <w:rFonts w:ascii="Courier New" w:hAnsi="Courier New" w:cs="Courier New"/>
+          <w:sz w:val="18"/>
+          <w:szCs w:val="18"/>
+        </w:rPr>
+        <w:t xml:space="preserve">  -       Load register pair immediate*</w:t>
+      </w:r>
+    </w:p>
+    <w:p>
+      <w:pPr>
+        <w:spacing w:after="0"/>
+        <w:rPr>
+          <w:rFonts w:ascii="Courier New" w:hAnsi="Courier New" w:cs="Courier New"/>
+          <w:sz w:val="18"/>
+          <w:szCs w:val="18"/>
+        </w:rPr>
+      </w:pPr>
+      <w:r>
+        <w:rPr>
+          <w:rFonts w:ascii="Courier New" w:hAnsi="Courier New" w:cs="Courier New"/>
+          <w:sz w:val="18"/>
+          <w:szCs w:val="18"/>
+        </w:rPr>
+        <w:t>00RP0010 *1       STAX RP   -       Store indirect through BC or DE</w:t>
+      </w:r>
+    </w:p>
+    <w:p>
+      <w:pPr>
+        <w:spacing w:after="0"/>
+        <w:rPr>
+          <w:rFonts w:ascii="Courier New" w:hAnsi="Courier New" w:cs="Courier New"/>
+          <w:sz w:val="18"/>
+          <w:szCs w:val="18"/>
+        </w:rPr>
+      </w:pPr>
+      <w:r>
+        <w:rPr>
+          <w:rFonts w:ascii="Courier New" w:hAnsi="Courier New" w:cs="Courier New"/>
+          <w:sz w:val="18"/>
+          <w:szCs w:val="18"/>
+        </w:rPr>
+        <w:t>00RP0011          INX RP    -       Increment register pair</w:t>
+      </w:r>
+    </w:p>
+    <w:p>
+      <w:pPr>
+        <w:spacing w:after="0"/>
+        <w:rPr>
+          <w:rFonts w:ascii="Courier New" w:hAnsi="Courier New" w:cs="Courier New"/>
+          <w:sz w:val="18"/>
+          <w:szCs w:val="18"/>
+        </w:rPr>
+      </w:pPr>
+      <w:r>
+        <w:rPr>
+          <w:rFonts w:ascii="Courier New" w:hAnsi="Courier New" w:cs="Courier New"/>
+          <w:sz w:val="18"/>
+          <w:szCs w:val="18"/>
+        </w:rPr>
+        <w:t xml:space="preserve">00RP1001          DAD RP    C       Add register pair to HL (16 bit </w:t>
+      </w:r>
+      <w:proofErr w:type="gramStart"/>
+      <w:r>
+        <w:rPr>
+          <w:rFonts w:ascii="Courier New" w:hAnsi="Courier New" w:cs="Courier New"/>
+          <w:sz w:val="18"/>
+          <w:szCs w:val="18"/>
+        </w:rPr>
+        <w:t>add)*</w:t>
+      </w:r>
+      <w:proofErr w:type="gramEnd"/>
+    </w:p>
+    <w:p>
+      <w:pPr>
+        <w:spacing w:after="0"/>
+        <w:rPr>
+          <w:rFonts w:ascii="Courier New" w:hAnsi="Courier New" w:cs="Courier New"/>
+          <w:sz w:val="18"/>
+          <w:szCs w:val="18"/>
+        </w:rPr>
+      </w:pPr>
+      <w:r>
+        <w:rPr>
+          <w:rFonts w:ascii="Courier New" w:hAnsi="Courier New" w:cs="Courier New"/>
+          <w:sz w:val="18"/>
+          <w:szCs w:val="18"/>
+        </w:rPr>
+        <w:t>00RP1010 *1       LDAX RP   -       Load indirect through BC or DE</w:t>
+      </w:r>
+    </w:p>
+    <w:p>
+      <w:pPr>
+        <w:spacing w:after="0"/>
+        <w:rPr>
+          <w:rFonts w:ascii="Courier New" w:hAnsi="Courier New" w:cs="Courier New"/>
+          <w:sz w:val="18"/>
+          <w:szCs w:val="18"/>
+        </w:rPr>
+      </w:pPr>
+      <w:r>
+        <w:rPr>
+          <w:rFonts w:ascii="Courier New" w:hAnsi="Courier New" w:cs="Courier New"/>
+          <w:sz w:val="18"/>
+          <w:szCs w:val="18"/>
+        </w:rPr>
+        <w:t>00RP1011          DCX RP    -       Decrement register pair</w:t>
+      </w:r>
+    </w:p>
+    <w:p>
+      <w:pPr>
+        <w:spacing w:after="0"/>
+        <w:rPr>
+          <w:rFonts w:ascii="Courier New" w:hAnsi="Courier New" w:cs="Courier New"/>
+          <w:sz w:val="18"/>
+          <w:szCs w:val="18"/>
+        </w:rPr>
+      </w:pPr>
+      <w:r>
+        <w:rPr>
+          <w:rFonts w:ascii="Courier New" w:hAnsi="Courier New" w:cs="Courier New"/>
+          <w:sz w:val="18"/>
+          <w:szCs w:val="18"/>
+        </w:rPr>
+        <w:t>01110110          HLT       -       Halt processor</w:t>
+      </w:r>
+    </w:p>
+    <w:p>
+      <w:pPr>
+        <w:spacing w:after="0"/>
+        <w:rPr>
+          <w:rFonts w:ascii="Courier New" w:hAnsi="Courier New" w:cs="Courier New"/>
+          <w:sz w:val="18"/>
+          <w:szCs w:val="18"/>
+        </w:rPr>
+      </w:pPr>
+      <w:r>
+        <w:rPr>
+          <w:rFonts w:ascii="Courier New" w:hAnsi="Courier New" w:cs="Courier New"/>
+          <w:sz w:val="18"/>
+          <w:szCs w:val="18"/>
+        </w:rPr>
+        <w:t xml:space="preserve">01DDDSSS          MOV </w:t>
+      </w:r>
+      <w:proofErr w:type="gramStart"/>
+      <w:r>
+        <w:rPr>
+          <w:rFonts w:ascii="Courier New" w:hAnsi="Courier New" w:cs="Courier New"/>
+          <w:sz w:val="18"/>
+          <w:szCs w:val="18"/>
+        </w:rPr>
+        <w:t>D,S</w:t>
+      </w:r>
+      <w:proofErr w:type="gramEnd"/>
+      <w:r>
+        <w:rPr>
+          <w:rFonts w:ascii="Courier New" w:hAnsi="Courier New" w:cs="Courier New"/>
+          <w:sz w:val="18"/>
+          <w:szCs w:val="18"/>
+        </w:rPr>
+        <w:t xml:space="preserve">   -       Move register to register*</w:t>
+      </w:r>
+    </w:p>
+    <w:p>
+      <w:pPr>
+        <w:spacing w:after="0"/>
+        <w:rPr>
+          <w:rFonts w:ascii="Courier New" w:hAnsi="Courier New" w:cs="Courier New"/>
+          <w:sz w:val="18"/>
+          <w:szCs w:val="18"/>
+        </w:rPr>
+      </w:pPr>
+      <w:r>
+        <w:rPr>
+          <w:rFonts w:ascii="Courier New" w:hAnsi="Courier New" w:cs="Courier New"/>
+          <w:sz w:val="18"/>
+          <w:szCs w:val="18"/>
+        </w:rPr>
+        <w:t>10000SSS          ADD S     ZSPCA   Add register to A</w:t>
+      </w:r>
+    </w:p>
+    <w:p>
+      <w:pPr>
+        <w:spacing w:after="0"/>
+        <w:rPr>
+          <w:rFonts w:ascii="Courier New" w:hAnsi="Courier New" w:cs="Courier New"/>
+          <w:sz w:val="18"/>
+          <w:szCs w:val="18"/>
+        </w:rPr>
+      </w:pPr>
+      <w:r>
+        <w:rPr>
+          <w:rFonts w:ascii="Courier New" w:hAnsi="Courier New" w:cs="Courier New"/>
+          <w:sz w:val="18"/>
+          <w:szCs w:val="18"/>
+        </w:rPr>
+        <w:t>10001SSS          ADC S     ZSCPA   Add register to A with carry</w:t>
+      </w:r>
+    </w:p>
+    <w:p>
+      <w:pPr>
+        <w:spacing w:after="0"/>
+        <w:rPr>
+          <w:rFonts w:ascii="Courier New" w:hAnsi="Courier New" w:cs="Courier New"/>
+          <w:sz w:val="18"/>
+          <w:szCs w:val="18"/>
+        </w:rPr>
+      </w:pPr>
+      <w:r>
+        <w:rPr>
+          <w:rFonts w:ascii="Courier New" w:hAnsi="Courier New" w:cs="Courier New"/>
+          <w:sz w:val="18"/>
+          <w:szCs w:val="18"/>
+        </w:rPr>
+        <w:t>10010SSS          SUB S     ZSCPA   Subtract register from A</w:t>
+      </w:r>
+    </w:p>
+    <w:p>
+      <w:pPr>
+        <w:spacing w:after="0"/>
+        <w:rPr>
+          <w:rFonts w:ascii="Courier New" w:hAnsi="Courier New" w:cs="Courier New"/>
+          <w:sz w:val="18"/>
+          <w:szCs w:val="18"/>
+        </w:rPr>
+      </w:pPr>
+      <w:r>
+        <w:rPr>
+          <w:rFonts w:ascii="Courier New" w:hAnsi="Courier New" w:cs="Courier New"/>
+          <w:sz w:val="18"/>
+          <w:szCs w:val="18"/>
+        </w:rPr>
+        <w:t>10011SSS          SBB S     ZSCPA   Subtract register from A with borrow</w:t>
+      </w:r>
+    </w:p>
+    <w:p>
+      <w:pPr>
+        <w:spacing w:after="0"/>
+        <w:rPr>
+          <w:rFonts w:ascii="Courier New" w:hAnsi="Courier New" w:cs="Courier New"/>
+          <w:sz w:val="18"/>
+          <w:szCs w:val="18"/>
+        </w:rPr>
+      </w:pPr>
+      <w:r>
+        <w:rPr>
+          <w:rFonts w:ascii="Courier New" w:hAnsi="Courier New" w:cs="Courier New"/>
+          <w:sz w:val="18"/>
+          <w:szCs w:val="18"/>
+        </w:rPr>
+        <w:t>10100SSS          ANA S     ZSCPA   AND register with A</w:t>
+      </w:r>
+    </w:p>
+    <w:p>
+      <w:pPr>
+        <w:spacing w:after="0"/>
+        <w:rPr>
+          <w:rFonts w:ascii="Courier New" w:hAnsi="Courier New" w:cs="Courier New"/>
+          <w:sz w:val="18"/>
+          <w:szCs w:val="18"/>
+        </w:rPr>
+      </w:pPr>
+      <w:r>
+        <w:rPr>
+          <w:rFonts w:ascii="Courier New" w:hAnsi="Courier New" w:cs="Courier New"/>
+          <w:sz w:val="18"/>
+          <w:szCs w:val="18"/>
+        </w:rPr>
+        <w:t>10101SSS          XRA S     ZSPCA   Exclusive OR register with A</w:t>
+      </w:r>
+    </w:p>
+    <w:p>
+      <w:pPr>
+        <w:spacing w:after="0"/>
+        <w:rPr>
+          <w:rFonts w:ascii="Courier New" w:hAnsi="Courier New" w:cs="Courier New"/>
+          <w:sz w:val="18"/>
+          <w:szCs w:val="18"/>
+        </w:rPr>
+      </w:pPr>
+      <w:r>
+        <w:rPr>
+          <w:rFonts w:ascii="Courier New" w:hAnsi="Courier New" w:cs="Courier New"/>
+          <w:sz w:val="18"/>
+          <w:szCs w:val="18"/>
+        </w:rPr>
+        <w:t>10110SSS          ORA S     ZSPCA   OR register with A</w:t>
+      </w:r>
+    </w:p>
+    <w:p>
+      <w:pPr>
+        <w:spacing w:after="0"/>
+        <w:rPr>
+          <w:rFonts w:ascii="Courier New" w:hAnsi="Courier New" w:cs="Courier New"/>
+          <w:sz w:val="18"/>
+          <w:szCs w:val="18"/>
+        </w:rPr>
+      </w:pPr>
+      <w:r>
+        <w:rPr>
+          <w:rFonts w:ascii="Courier New" w:hAnsi="Courier New" w:cs="Courier New"/>
+          <w:sz w:val="18"/>
+          <w:szCs w:val="18"/>
+        </w:rPr>
+        <w:t>10111SSS          CMP S     ZSPCA   Compare register with A</w:t>
+      </w:r>
+    </w:p>
+    <w:p>
+      <w:pPr>
+        <w:spacing w:after="0"/>
+        <w:rPr>
+          <w:rFonts w:ascii="Courier New" w:hAnsi="Courier New" w:cs="Courier New"/>
+          <w:sz w:val="18"/>
+          <w:szCs w:val="18"/>
+        </w:rPr>
+      </w:pPr>
+      <w:r>
+        <w:rPr>
+          <w:rFonts w:ascii="Courier New" w:hAnsi="Courier New" w:cs="Courier New"/>
+          <w:sz w:val="18"/>
+          <w:szCs w:val="18"/>
+        </w:rPr>
+        <w:t xml:space="preserve">11000011 </w:t>
+      </w:r>
+      <w:proofErr w:type="spellStart"/>
+      <w:r>
+        <w:rPr>
+          <w:rFonts w:ascii="Courier New" w:hAnsi="Courier New" w:cs="Courier New"/>
+          <w:sz w:val="18"/>
+          <w:szCs w:val="18"/>
+        </w:rPr>
+        <w:t>lb</w:t>
+      </w:r>
+      <w:proofErr w:type="spellEnd"/>
+      <w:r>
+        <w:rPr>
+          <w:rFonts w:ascii="Courier New" w:hAnsi="Courier New" w:cs="Courier New"/>
+          <w:sz w:val="18"/>
+          <w:szCs w:val="18"/>
+        </w:rPr>
+        <w:t xml:space="preserve"> hb    JMP a     -       Unconditional jump*</w:t>
+      </w:r>
+    </w:p>
+    <w:p>
+      <w:pPr>
+        <w:spacing w:after="0"/>
+        <w:rPr>
+          <w:rFonts w:ascii="Courier New" w:hAnsi="Courier New" w:cs="Courier New"/>
+          <w:sz w:val="18"/>
+          <w:szCs w:val="18"/>
+        </w:rPr>
+      </w:pPr>
+      <w:r>
+        <w:rPr>
+          <w:rFonts w:ascii="Courier New" w:hAnsi="Courier New" w:cs="Courier New"/>
+          <w:sz w:val="18"/>
+          <w:szCs w:val="18"/>
+        </w:rPr>
+        <w:t xml:space="preserve">11000110 </w:t>
+      </w:r>
+      <w:proofErr w:type="spellStart"/>
+      <w:r>
+        <w:rPr>
+          <w:rFonts w:ascii="Courier New" w:hAnsi="Courier New" w:cs="Courier New"/>
+          <w:sz w:val="18"/>
+          <w:szCs w:val="18"/>
+        </w:rPr>
+        <w:t>db</w:t>
+      </w:r>
+      <w:proofErr w:type="spellEnd"/>
+      <w:r>
+        <w:rPr>
+          <w:rFonts w:ascii="Courier New" w:hAnsi="Courier New" w:cs="Courier New"/>
+          <w:sz w:val="18"/>
+          <w:szCs w:val="18"/>
+        </w:rPr>
+        <w:t xml:space="preserve">       ADI #     ZSCPA   Add immediate to A</w:t>
+      </w:r>
+    </w:p>
+    <w:p>
+      <w:pPr>
+        <w:spacing w:after="0"/>
+        <w:rPr>
+          <w:rFonts w:ascii="Courier New" w:hAnsi="Courier New" w:cs="Courier New"/>
+          <w:sz w:val="18"/>
+          <w:szCs w:val="18"/>
+        </w:rPr>
+      </w:pPr>
+      <w:r>
+        <w:rPr>
+          <w:rFonts w:ascii="Courier New" w:hAnsi="Courier New" w:cs="Courier New"/>
+          <w:sz w:val="18"/>
+          <w:szCs w:val="18"/>
+        </w:rPr>
+        <w:t>11001001          RET       -       Unconditional return from subroutine</w:t>
+      </w:r>
+    </w:p>
+    <w:p>
+      <w:pPr>
+        <w:spacing w:after="0"/>
+        <w:rPr>
+          <w:rFonts w:ascii="Courier New" w:hAnsi="Courier New" w:cs="Courier New"/>
+          <w:sz w:val="18"/>
+          <w:szCs w:val="18"/>
+        </w:rPr>
+      </w:pPr>
+      <w:r>
+        <w:rPr>
+          <w:rFonts w:ascii="Courier New" w:hAnsi="Courier New" w:cs="Courier New"/>
+          <w:sz w:val="18"/>
+          <w:szCs w:val="18"/>
+        </w:rPr>
+        <w:t xml:space="preserve">11001101 </w:t>
+      </w:r>
+      <w:proofErr w:type="spellStart"/>
+      <w:r>
+        <w:rPr>
+          <w:rFonts w:ascii="Courier New" w:hAnsi="Courier New" w:cs="Courier New"/>
+          <w:sz w:val="18"/>
+          <w:szCs w:val="18"/>
+        </w:rPr>
+        <w:t>lb</w:t>
+      </w:r>
+      <w:proofErr w:type="spellEnd"/>
+      <w:r>
+        <w:rPr>
+          <w:rFonts w:ascii="Courier New" w:hAnsi="Courier New" w:cs="Courier New"/>
+          <w:sz w:val="18"/>
+          <w:szCs w:val="18"/>
+        </w:rPr>
+        <w:t xml:space="preserve"> hb    CALL a    -       Unconditional subroutine call</w:t>
+      </w:r>
+    </w:p>
+    <w:p>
+      <w:pPr>
+        <w:spacing w:after="0"/>
+        <w:rPr>
+          <w:rFonts w:ascii="Courier New" w:hAnsi="Courier New" w:cs="Courier New"/>
+          <w:sz w:val="18"/>
+          <w:szCs w:val="18"/>
+        </w:rPr>
+      </w:pPr>
+      <w:r>
+        <w:rPr>
+          <w:rFonts w:ascii="Courier New" w:hAnsi="Courier New" w:cs="Courier New"/>
+          <w:sz w:val="18"/>
+          <w:szCs w:val="18"/>
+        </w:rPr>
+        <w:t xml:space="preserve">11001110 </w:t>
+      </w:r>
+      <w:proofErr w:type="spellStart"/>
+      <w:r>
+        <w:rPr>
+          <w:rFonts w:ascii="Courier New" w:hAnsi="Courier New" w:cs="Courier New"/>
+          <w:sz w:val="18"/>
+          <w:szCs w:val="18"/>
+        </w:rPr>
+        <w:t>db</w:t>
+      </w:r>
+      <w:proofErr w:type="spellEnd"/>
+      <w:r>
+        <w:rPr>
+          <w:rFonts w:ascii="Courier New" w:hAnsi="Courier New" w:cs="Courier New"/>
+          <w:sz w:val="18"/>
+          <w:szCs w:val="18"/>
+        </w:rPr>
+        <w:t xml:space="preserve">       ACI #     ZSCPA   Add immediate to A with carry*</w:t>
+      </w:r>
+    </w:p>
+    <w:p>
+      <w:pPr>
+        <w:spacing w:after="0"/>
+        <w:rPr>
+          <w:rFonts w:ascii="Courier New" w:hAnsi="Courier New" w:cs="Courier New"/>
+          <w:sz w:val="18"/>
+          <w:szCs w:val="18"/>
+        </w:rPr>
+      </w:pPr>
+      <w:r>
+        <w:rPr>
+          <w:rFonts w:ascii="Courier New" w:hAnsi="Courier New" w:cs="Courier New"/>
+          <w:sz w:val="18"/>
+          <w:szCs w:val="18"/>
+        </w:rPr>
+        <w:t xml:space="preserve">11010011 </w:t>
+      </w:r>
+      <w:proofErr w:type="gramStart"/>
+      <w:r>
+        <w:rPr>
+          <w:rFonts w:ascii="Courier New" w:hAnsi="Courier New" w:cs="Courier New"/>
+          <w:sz w:val="18"/>
+          <w:szCs w:val="18"/>
+        </w:rPr>
+        <w:t>pa</w:t>
+      </w:r>
+      <w:proofErr w:type="gramEnd"/>
+      <w:r>
+        <w:rPr>
+          <w:rFonts w:ascii="Courier New" w:hAnsi="Courier New" w:cs="Courier New"/>
+          <w:sz w:val="18"/>
+          <w:szCs w:val="18"/>
+        </w:rPr>
+        <w:t xml:space="preserve">       OUT p     -       Write A to output port</w:t>
+      </w:r>
+    </w:p>
+    <w:p>
+      <w:pPr>
+        <w:spacing w:after="0"/>
+        <w:rPr>
+          <w:rFonts w:ascii="Courier New" w:hAnsi="Courier New" w:cs="Courier New"/>
+          <w:sz w:val="18"/>
+          <w:szCs w:val="18"/>
+        </w:rPr>
+      </w:pPr>
+      <w:r>
+        <w:rPr>
+          <w:rFonts w:ascii="Courier New" w:hAnsi="Courier New" w:cs="Courier New"/>
+          <w:sz w:val="18"/>
+          <w:szCs w:val="18"/>
+        </w:rPr>
+        <w:t xml:space="preserve">11010110 </w:t>
+      </w:r>
+      <w:proofErr w:type="spellStart"/>
+      <w:r>
+        <w:rPr>
+          <w:rFonts w:ascii="Courier New" w:hAnsi="Courier New" w:cs="Courier New"/>
+          <w:sz w:val="18"/>
+          <w:szCs w:val="18"/>
+        </w:rPr>
+        <w:t>db</w:t>
+      </w:r>
+      <w:proofErr w:type="spellEnd"/>
+      <w:r>
+        <w:rPr>
+          <w:rFonts w:ascii="Courier New" w:hAnsi="Courier New" w:cs="Courier New"/>
+          <w:sz w:val="18"/>
+          <w:szCs w:val="18"/>
+        </w:rPr>
+        <w:t xml:space="preserve">       SUI #     ZSCPA   Subtract immediate from A</w:t>
+      </w:r>
+    </w:p>
+    <w:p>
+      <w:pPr>
+        <w:spacing w:after="0"/>
+        <w:rPr>
+          <w:rFonts w:ascii="Courier New" w:hAnsi="Courier New" w:cs="Courier New"/>
+          <w:sz w:val="18"/>
+          <w:szCs w:val="18"/>
+        </w:rPr>
+      </w:pPr>
+      <w:r>
+        <w:rPr>
+          <w:rFonts w:ascii="Courier New" w:hAnsi="Courier New" w:cs="Courier New"/>
+          <w:sz w:val="18"/>
+          <w:szCs w:val="18"/>
+        </w:rPr>
+        <w:t xml:space="preserve">11011011 </w:t>
+      </w:r>
+      <w:proofErr w:type="gramStart"/>
+      <w:r>
+        <w:rPr>
+          <w:rFonts w:ascii="Courier New" w:hAnsi="Courier New" w:cs="Courier New"/>
+          <w:sz w:val="18"/>
+          <w:szCs w:val="18"/>
+        </w:rPr>
+        <w:t>pa</w:t>
+      </w:r>
+      <w:proofErr w:type="gramEnd"/>
+      <w:r>
+        <w:rPr>
+          <w:rFonts w:ascii="Courier New" w:hAnsi="Courier New" w:cs="Courier New"/>
+          <w:sz w:val="18"/>
+          <w:szCs w:val="18"/>
+        </w:rPr>
+        <w:t xml:space="preserve">       IN p      -       Read input port into A</w:t>
+      </w:r>
+    </w:p>
+    <w:p>
+      <w:pPr>
+        <w:spacing w:after="0"/>
+        <w:rPr>
+          <w:rFonts w:ascii="Courier New" w:hAnsi="Courier New" w:cs="Courier New"/>
+          <w:sz w:val="18"/>
+          <w:szCs w:val="18"/>
+        </w:rPr>
+      </w:pPr>
+      <w:r>
+        <w:rPr>
+          <w:rFonts w:ascii="Courier New" w:hAnsi="Courier New" w:cs="Courier New"/>
+          <w:sz w:val="18"/>
+          <w:szCs w:val="18"/>
+        </w:rPr>
+        <w:t xml:space="preserve">11011110 </w:t>
+      </w:r>
+      <w:proofErr w:type="spellStart"/>
+      <w:r>
+        <w:rPr>
+          <w:rFonts w:ascii="Courier New" w:hAnsi="Courier New" w:cs="Courier New"/>
+          <w:sz w:val="18"/>
+          <w:szCs w:val="18"/>
+        </w:rPr>
+        <w:t>db</w:t>
+      </w:r>
+      <w:proofErr w:type="spellEnd"/>
+      <w:r>
+        <w:rPr>
+          <w:rFonts w:ascii="Courier New" w:hAnsi="Courier New" w:cs="Courier New"/>
+          <w:sz w:val="18"/>
+          <w:szCs w:val="18"/>
+        </w:rPr>
+        <w:t xml:space="preserve">       SBI #     ZSCPA   Subtract immediate from A with borrow</w:t>
+      </w:r>
+    </w:p>
+    <w:p>
+      <w:pPr>
+        <w:spacing w:after="0"/>
+        <w:rPr>
+          <w:rFonts w:ascii="Courier New" w:hAnsi="Courier New" w:cs="Courier New"/>
+          <w:sz w:val="18"/>
+          <w:szCs w:val="18"/>
+        </w:rPr>
+      </w:pPr>
+      <w:r>
+        <w:rPr>
+          <w:rFonts w:ascii="Courier New" w:hAnsi="Courier New" w:cs="Courier New"/>
+          <w:sz w:val="18"/>
+          <w:szCs w:val="18"/>
+        </w:rPr>
+        <w:t xml:space="preserve">11100011          XTHL      -       Swap </w:t>
+      </w:r>
+      <w:proofErr w:type="gramStart"/>
+      <w:r>
+        <w:rPr>
+          <w:rFonts w:ascii="Courier New" w:hAnsi="Courier New" w:cs="Courier New"/>
+          <w:sz w:val="18"/>
+          <w:szCs w:val="18"/>
+        </w:rPr>
         <w:t>H:L</w:t>
       </w:r>
       <w:proofErr w:type="gramEnd"/>
@@ -31195,7 +32246,7 @@
           <w:sz w:val="18"/>
           <w:szCs w:val="18"/>
         </w:rPr>
-        <w:t xml:space="preserve"> from memory*</w:t>
+        <w:t xml:space="preserve"> with top word on stack</w:t>
       </w:r>
     </w:p>
     <w:p>
@@ -31213,7 +32264,25 @@
           <w:sz w:val="18"/>
           <w:szCs w:val="18"/>
         </w:rPr>
-        <w:t>00101111          CMA       -       Complement A</w:t>
+        <w:t xml:space="preserve">11100110 </w:t>
+      </w:r>
+      <w:proofErr w:type="spellStart"/>
+      <w:r>
+        <w:rPr>
+          <w:rFonts w:ascii="Courier New" w:hAnsi="Courier New" w:cs="Courier New"/>
+          <w:sz w:val="18"/>
+          <w:szCs w:val="18"/>
+        </w:rPr>
+        <w:t>db</w:t>
+      </w:r>
+      <w:proofErr w:type="spellEnd"/>
+      <w:r>
+        <w:rPr>
+          <w:rFonts w:ascii="Courier New" w:hAnsi="Courier New" w:cs="Courier New"/>
+          <w:sz w:val="18"/>
+          <w:szCs w:val="18"/>
+        </w:rPr>
+        <w:t xml:space="preserve">       ANI #     ZSPCA   AND immediate with A</w:t>
       </w:r>
     </w:p>
     <w:p>
@@ -31231,7 +32300,55 @@
           <w:sz w:val="18"/>
           <w:szCs w:val="18"/>
         </w:rPr>
-        <w:t xml:space="preserve">00110010 </w:t>
+        <w:t xml:space="preserve">11101001          PCHL      -       Jump to address in </w:t>
+      </w:r>
+      <w:proofErr w:type="gramStart"/>
+      <w:r>
+        <w:rPr>
+          <w:rFonts w:ascii="Courier New" w:hAnsi="Courier New" w:cs="Courier New"/>
+          <w:sz w:val="18"/>
+          <w:szCs w:val="18"/>
+        </w:rPr>
+        <w:t>H:L</w:t>
+      </w:r>
+      <w:proofErr w:type="gramEnd"/>
+    </w:p>
+    <w:p>
+      <w:pPr>
+        <w:spacing w:after="0"/>
+        <w:rPr>
+          <w:rFonts w:ascii="Courier New" w:hAnsi="Courier New" w:cs="Courier New"/>
+          <w:sz w:val="18"/>
+          <w:szCs w:val="18"/>
+          <w:lang w:val="fr-FR"/>
+        </w:rPr>
+      </w:pPr>
+      <w:r>
+        <w:rPr>
+          <w:rFonts w:ascii="Courier New" w:hAnsi="Courier New" w:cs="Courier New"/>
+          <w:sz w:val="18"/>
+          <w:szCs w:val="18"/>
+          <w:lang w:val="fr-FR"/>
+        </w:rPr>
+        <w:t>11101011          XCHG      -       Exchange DE and HL content</w:t>
+      </w:r>
+    </w:p>
+    <w:p>
+      <w:pPr>
+        <w:spacing w:after="0"/>
+        <w:rPr>
+          <w:rFonts w:ascii="Courier New" w:hAnsi="Courier New" w:cs="Courier New"/>
+          <w:sz w:val="18"/>
+          <w:szCs w:val="18"/>
+        </w:rPr>
+      </w:pPr>
+      <w:r>
+        <w:rPr>
+          <w:rFonts w:ascii="Courier New" w:hAnsi="Courier New" w:cs="Courier New"/>
+          <w:sz w:val="18"/>
+          <w:szCs w:val="18"/>
+        </w:rPr>
+        <w:t xml:space="preserve">11101110 </w:t>
       </w:r>
       <w:proofErr w:type="spellStart"/>
       <w:r>
@@ -31240,6 +32357,178 @@
           <w:sz w:val="18"/>
           <w:szCs w:val="18"/>
         </w:rPr>
+        <w:t>db</w:t>
+      </w:r>
+      <w:proofErr w:type="spellEnd"/>
+      <w:r>
+        <w:rPr>
+          <w:rFonts w:ascii="Courier New" w:hAnsi="Courier New" w:cs="Courier New"/>
+          <w:sz w:val="18"/>
+          <w:szCs w:val="18"/>
+        </w:rPr>
+        <w:t xml:space="preserve">       XRI #     ZSPCA   Exclusive OR immediate with A</w:t>
+      </w:r>
+    </w:p>
+    <w:p>
+      <w:pPr>
+        <w:spacing w:after="0"/>
+        <w:rPr>
+          <w:rFonts w:ascii="Courier New" w:hAnsi="Courier New" w:cs="Courier New"/>
+          <w:sz w:val="18"/>
+          <w:szCs w:val="18"/>
+        </w:rPr>
+      </w:pPr>
+      <w:r>
+        <w:rPr>
+          <w:rFonts w:ascii="Courier New" w:hAnsi="Courier New" w:cs="Courier New"/>
+          <w:sz w:val="18"/>
+          <w:szCs w:val="18"/>
+        </w:rPr>
+        <w:t>11110011          DI        -       Disable interrupts</w:t>
+      </w:r>
+    </w:p>
+    <w:p>
+      <w:pPr>
+        <w:spacing w:after="0"/>
+        <w:rPr>
+          <w:rFonts w:ascii="Courier New" w:hAnsi="Courier New" w:cs="Courier New"/>
+          <w:sz w:val="18"/>
+          <w:szCs w:val="18"/>
+        </w:rPr>
+      </w:pPr>
+      <w:r>
+        <w:rPr>
+          <w:rFonts w:ascii="Courier New" w:hAnsi="Courier New" w:cs="Courier New"/>
+          <w:sz w:val="18"/>
+          <w:szCs w:val="18"/>
+        </w:rPr>
+        <w:t>11110110          ORI #     ZSPCA   OR immediate with A</w:t>
+      </w:r>
+    </w:p>
+    <w:p>
+      <w:pPr>
+        <w:spacing w:after="0"/>
+        <w:rPr>
+          <w:rFonts w:ascii="Courier New" w:hAnsi="Courier New" w:cs="Courier New"/>
+          <w:sz w:val="18"/>
+          <w:szCs w:val="18"/>
+        </w:rPr>
+      </w:pPr>
+      <w:r>
+        <w:rPr>
+          <w:rFonts w:ascii="Courier New" w:hAnsi="Courier New" w:cs="Courier New"/>
+          <w:sz w:val="18"/>
+          <w:szCs w:val="18"/>
+        </w:rPr>
+        <w:t xml:space="preserve">11111001          SPHL      -       Set SP to content of </w:t>
+      </w:r>
+      <w:proofErr w:type="gramStart"/>
+      <w:r>
+        <w:rPr>
+          <w:rFonts w:ascii="Courier New" w:hAnsi="Courier New" w:cs="Courier New"/>
+          <w:sz w:val="18"/>
+          <w:szCs w:val="18"/>
+        </w:rPr>
+        <w:t>H:L</w:t>
+      </w:r>
+      <w:proofErr w:type="gramEnd"/>
+    </w:p>
+    <w:p>
+      <w:pPr>
+        <w:spacing w:after="0"/>
+        <w:rPr>
+          <w:rFonts w:ascii="Courier New" w:hAnsi="Courier New" w:cs="Courier New"/>
+          <w:sz w:val="18"/>
+          <w:szCs w:val="18"/>
+        </w:rPr>
+      </w:pPr>
+      <w:r>
+        <w:rPr>
+          <w:rFonts w:ascii="Courier New" w:hAnsi="Courier New" w:cs="Courier New"/>
+          <w:sz w:val="18"/>
+          <w:szCs w:val="18"/>
+        </w:rPr>
+        <w:t>11111011          EI        -       Enable interrupts</w:t>
+      </w:r>
+    </w:p>
+    <w:p>
+      <w:pPr>
+        <w:spacing w:after="0"/>
+        <w:rPr>
+          <w:rFonts w:ascii="Courier New" w:hAnsi="Courier New" w:cs="Courier New"/>
+          <w:sz w:val="18"/>
+          <w:szCs w:val="18"/>
+        </w:rPr>
+      </w:pPr>
+      <w:r>
+        <w:rPr>
+          <w:rFonts w:ascii="Courier New" w:hAnsi="Courier New" w:cs="Courier New"/>
+          <w:sz w:val="18"/>
+          <w:szCs w:val="18"/>
+        </w:rPr>
+        <w:t>11111110          CPI #     ZSPCA   Compare immediate with A</w:t>
+      </w:r>
+    </w:p>
+    <w:p>
+      <w:pPr>
+        <w:spacing w:after="0"/>
+        <w:rPr>
+          <w:rFonts w:ascii="Courier New" w:hAnsi="Courier New" w:cs="Courier New"/>
+          <w:sz w:val="18"/>
+          <w:szCs w:val="18"/>
+        </w:rPr>
+      </w:pPr>
+      <w:r>
+        <w:rPr>
+          <w:rFonts w:ascii="Courier New" w:hAnsi="Courier New" w:cs="Courier New"/>
+          <w:sz w:val="18"/>
+          <w:szCs w:val="18"/>
+        </w:rPr>
+        <w:t xml:space="preserve">11CCC000          </w:t>
+      </w:r>
+      <w:proofErr w:type="spellStart"/>
+      <w:r>
+        <w:rPr>
+          <w:rFonts w:ascii="Courier New" w:hAnsi="Courier New" w:cs="Courier New"/>
+          <w:sz w:val="18"/>
+          <w:szCs w:val="18"/>
+        </w:rPr>
+        <w:t>Rccc</w:t>
+      </w:r>
+      <w:proofErr w:type="spellEnd"/>
+      <w:r>
+        <w:rPr>
+          <w:rFonts w:ascii="Courier New" w:hAnsi="Courier New" w:cs="Courier New"/>
+          <w:sz w:val="18"/>
+          <w:szCs w:val="18"/>
+        </w:rPr>
+        <w:t xml:space="preserve">      -       Conditional return from subroutine</w:t>
+      </w:r>
+    </w:p>
+    <w:p>
+      <w:pPr>
+        <w:spacing w:after="0"/>
+        <w:rPr>
+          <w:rFonts w:ascii="Courier New" w:hAnsi="Courier New" w:cs="Courier New"/>
+          <w:sz w:val="18"/>
+          <w:szCs w:val="18"/>
+        </w:rPr>
+      </w:pPr>
+      <w:r>
+        <w:rPr>
+          <w:rFonts w:ascii="Courier New" w:hAnsi="Courier New" w:cs="Courier New"/>
+          <w:sz w:val="18"/>
+          <w:szCs w:val="18"/>
+        </w:rPr>
+        <w:t xml:space="preserve">11CCC010 </w:t>
+      </w:r>
+      <w:proofErr w:type="spellStart"/>
+      <w:r>
+        <w:rPr>
+          <w:rFonts w:ascii="Courier New" w:hAnsi="Courier New" w:cs="Courier New"/>
+          <w:sz w:val="18"/>
+          <w:szCs w:val="18"/>
+        </w:rPr>
         <w:t>lb</w:t>
       </w:r>
       <w:proofErr w:type="spellEnd"/>
@@ -31249,7 +32538,7 @@
           <w:sz w:val="18"/>
           <w:szCs w:val="18"/>
         </w:rPr>
-        <w:t xml:space="preserve"> </w:t>
+        <w:t xml:space="preserve"> hb    </w:t>
       </w:r>
       <w:proofErr w:type="spellStart"/>
       <w:r>
@@ -31258,7 +32547,7 @@
           <w:sz w:val="18"/>
           <w:szCs w:val="18"/>
         </w:rPr>
-        <w:t>hb</w:t>
+        <w:t>Jccc</w:t>
       </w:r>
       <w:proofErr w:type="spellEnd"/>
       <w:r>
@@ -31267,7 +32556,7 @@
           <w:sz w:val="18"/>
           <w:szCs w:val="18"/>
         </w:rPr>
-        <w:t xml:space="preserve">    STA a     -       Store A to memory</w:t>
+        <w:t xml:space="preserve"> a    -       Conditional jump*</w:t>
       </w:r>
     </w:p>
     <w:p>
@@ -31285,25 +32574,7 @@
           <w:sz w:val="18"/>
           <w:szCs w:val="18"/>
         </w:rPr>
-        <w:t>00110111          STC       C       Set Carry flag</w:t>
-      </w:r>
-    </w:p>
-    <w:p>
-      <w:pPr>
-        <w:spacing w:after="0"/>
-        <w:rPr>
-          <w:rFonts w:ascii="Courier New" w:hAnsi="Courier New" w:cs="Courier New"/>
-          <w:sz w:val="18"/>
-          <w:szCs w:val="18"/>
-        </w:rPr>
-      </w:pPr>
-      <w:r>
-        <w:rPr>
-          <w:rFonts w:ascii="Courier New" w:hAnsi="Courier New" w:cs="Courier New"/>
-          <w:sz w:val="18"/>
-          <w:szCs w:val="18"/>
-        </w:rPr>
-        <w:t xml:space="preserve">00111010 </w:t>
+        <w:t xml:space="preserve">11CCC100 </w:t>
       </w:r>
       <w:proofErr w:type="spellStart"/>
       <w:r>
@@ -31321,1263 +32592,7 @@
           <w:sz w:val="18"/>
           <w:szCs w:val="18"/>
         </w:rPr>
-        <w:t xml:space="preserve"> </w:t>
-      </w:r>
-      <w:proofErr w:type="spellStart"/>
-      <w:r>
-        <w:rPr>
-          <w:rFonts w:ascii="Courier New" w:hAnsi="Courier New" w:cs="Courier New"/>
-          <w:sz w:val="18"/>
-          <w:szCs w:val="18"/>
-        </w:rPr>
-        <w:t>hb</w:t>
-      </w:r>
-      <w:proofErr w:type="spellEnd"/>
-      <w:r>
-        <w:rPr>
-          <w:rFonts w:ascii="Courier New" w:hAnsi="Courier New" w:cs="Courier New"/>
-          <w:sz w:val="18"/>
-          <w:szCs w:val="18"/>
-        </w:rPr>
-        <w:t xml:space="preserve">    LDA a     -       Load A from memory</w:t>
-      </w:r>
-    </w:p>
-    <w:p>
-      <w:pPr>
-        <w:spacing w:after="0"/>
-        <w:rPr>
-          <w:rFonts w:ascii="Courier New" w:hAnsi="Courier New" w:cs="Courier New"/>
-          <w:sz w:val="18"/>
-          <w:szCs w:val="18"/>
-        </w:rPr>
-      </w:pPr>
-      <w:r>
-        <w:rPr>
-          <w:rFonts w:ascii="Courier New" w:hAnsi="Courier New" w:cs="Courier New"/>
-          <w:sz w:val="18"/>
-          <w:szCs w:val="18"/>
-        </w:rPr>
-        <w:t>00111111          CMC       C       Complement Carry flag</w:t>
-      </w:r>
-    </w:p>
-    <w:p>
-      <w:pPr>
-        <w:spacing w:after="0"/>
-        <w:rPr>
-          <w:rFonts w:ascii="Courier New" w:hAnsi="Courier New" w:cs="Courier New"/>
-          <w:sz w:val="18"/>
-          <w:szCs w:val="18"/>
-        </w:rPr>
-      </w:pPr>
-      <w:r>
-        <w:rPr>
-          <w:rFonts w:ascii="Courier New" w:hAnsi="Courier New" w:cs="Courier New"/>
-          <w:sz w:val="18"/>
-          <w:szCs w:val="18"/>
-        </w:rPr>
-        <w:t>00DDD100          INR D     ZSPA    Increment register</w:t>
-      </w:r>
-    </w:p>
-    <w:p>
-      <w:pPr>
-        <w:spacing w:after="0"/>
-        <w:rPr>
-          <w:rFonts w:ascii="Courier New" w:hAnsi="Courier New" w:cs="Courier New"/>
-          <w:sz w:val="18"/>
-          <w:szCs w:val="18"/>
-        </w:rPr>
-      </w:pPr>
-      <w:r>
-        <w:rPr>
-          <w:rFonts w:ascii="Courier New" w:hAnsi="Courier New" w:cs="Courier New"/>
-          <w:sz w:val="18"/>
-          <w:szCs w:val="18"/>
-        </w:rPr>
-        <w:t>00DDD101          DCR D     ZSPA    Decrement register*</w:t>
-      </w:r>
-    </w:p>
-    <w:p>
-      <w:pPr>
-        <w:spacing w:after="0"/>
-        <w:rPr>
-          <w:rFonts w:ascii="Courier New" w:hAnsi="Courier New" w:cs="Courier New"/>
-          <w:sz w:val="18"/>
-          <w:szCs w:val="18"/>
-        </w:rPr>
-      </w:pPr>
-      <w:r>
-        <w:rPr>
-          <w:rFonts w:ascii="Courier New" w:hAnsi="Courier New" w:cs="Courier New"/>
-          <w:sz w:val="18"/>
-          <w:szCs w:val="18"/>
-        </w:rPr>
-        <w:t xml:space="preserve">00DDD110 </w:t>
-      </w:r>
-      <w:proofErr w:type="spellStart"/>
-      <w:r>
-        <w:rPr>
-          <w:rFonts w:ascii="Courier New" w:hAnsi="Courier New" w:cs="Courier New"/>
-          <w:sz w:val="18"/>
-          <w:szCs w:val="18"/>
-        </w:rPr>
-        <w:t>db</w:t>
-      </w:r>
-      <w:proofErr w:type="spellEnd"/>
-      <w:r>
-        <w:rPr>
-          <w:rFonts w:ascii="Courier New" w:hAnsi="Courier New" w:cs="Courier New"/>
-          <w:sz w:val="18"/>
-          <w:szCs w:val="18"/>
-        </w:rPr>
-        <w:t xml:space="preserve">       MVI </w:t>
-      </w:r>
-      <w:proofErr w:type="gramStart"/>
-      <w:r>
-        <w:rPr>
-          <w:rFonts w:ascii="Courier New" w:hAnsi="Courier New" w:cs="Courier New"/>
-          <w:sz w:val="18"/>
-          <w:szCs w:val="18"/>
-        </w:rPr>
-        <w:t>D,#</w:t>
-      </w:r>
-      <w:proofErr w:type="gramEnd"/>
-      <w:r>
-        <w:rPr>
-          <w:rFonts w:ascii="Courier New" w:hAnsi="Courier New" w:cs="Courier New"/>
-          <w:sz w:val="18"/>
-          <w:szCs w:val="18"/>
-        </w:rPr>
-        <w:t xml:space="preserve">   -       Move immediate to register*</w:t>
-      </w:r>
-    </w:p>
-    <w:p>
-      <w:pPr>
-        <w:spacing w:after="0"/>
-        <w:rPr>
-          <w:rFonts w:ascii="Courier New" w:hAnsi="Courier New" w:cs="Courier New"/>
-          <w:sz w:val="18"/>
-          <w:szCs w:val="18"/>
-        </w:rPr>
-      </w:pPr>
-      <w:r>
-        <w:rPr>
-          <w:rFonts w:ascii="Courier New" w:hAnsi="Courier New" w:cs="Courier New"/>
-          <w:sz w:val="18"/>
-          <w:szCs w:val="18"/>
-        </w:rPr>
-        <w:t xml:space="preserve">00RP0001 </w:t>
-      </w:r>
-      <w:proofErr w:type="spellStart"/>
-      <w:r>
-        <w:rPr>
-          <w:rFonts w:ascii="Courier New" w:hAnsi="Courier New" w:cs="Courier New"/>
-          <w:sz w:val="18"/>
-          <w:szCs w:val="18"/>
-        </w:rPr>
-        <w:t>lb</w:t>
-      </w:r>
-      <w:proofErr w:type="spellEnd"/>
-      <w:r>
-        <w:rPr>
-          <w:rFonts w:ascii="Courier New" w:hAnsi="Courier New" w:cs="Courier New"/>
-          <w:sz w:val="18"/>
-          <w:szCs w:val="18"/>
-        </w:rPr>
-        <w:t xml:space="preserve"> </w:t>
-      </w:r>
-      <w:proofErr w:type="spellStart"/>
-      <w:r>
-        <w:rPr>
-          <w:rFonts w:ascii="Courier New" w:hAnsi="Courier New" w:cs="Courier New"/>
-          <w:sz w:val="18"/>
-          <w:szCs w:val="18"/>
-        </w:rPr>
-        <w:t>hb</w:t>
-      </w:r>
-      <w:proofErr w:type="spellEnd"/>
-      <w:r>
-        <w:rPr>
-          <w:rFonts w:ascii="Courier New" w:hAnsi="Courier New" w:cs="Courier New"/>
-          <w:sz w:val="18"/>
-          <w:szCs w:val="18"/>
-        </w:rPr>
-        <w:t xml:space="preserve">    LXI </w:t>
-      </w:r>
-      <w:proofErr w:type="gramStart"/>
-      <w:r>
-        <w:rPr>
-          <w:rFonts w:ascii="Courier New" w:hAnsi="Courier New" w:cs="Courier New"/>
-          <w:sz w:val="18"/>
-          <w:szCs w:val="18"/>
-        </w:rPr>
-        <w:t>RP,#</w:t>
-      </w:r>
-      <w:proofErr w:type="gramEnd"/>
-      <w:r>
-        <w:rPr>
-          <w:rFonts w:ascii="Courier New" w:hAnsi="Courier New" w:cs="Courier New"/>
-          <w:sz w:val="18"/>
-          <w:szCs w:val="18"/>
-        </w:rPr>
-        <w:t xml:space="preserve">  -       Load register pair immediate*</w:t>
-      </w:r>
-    </w:p>
-    <w:p>
-      <w:pPr>
-        <w:spacing w:after="0"/>
-        <w:rPr>
-          <w:rFonts w:ascii="Courier New" w:hAnsi="Courier New" w:cs="Courier New"/>
-          <w:sz w:val="18"/>
-          <w:szCs w:val="18"/>
-        </w:rPr>
-      </w:pPr>
-      <w:r>
-        <w:rPr>
-          <w:rFonts w:ascii="Courier New" w:hAnsi="Courier New" w:cs="Courier New"/>
-          <w:sz w:val="18"/>
-          <w:szCs w:val="18"/>
-        </w:rPr>
-        <w:t>00RP0010 *1       STAX RP   -       Store indirect through BC or DE</w:t>
-      </w:r>
-    </w:p>
-    <w:p>
-      <w:pPr>
-        <w:spacing w:after="0"/>
-        <w:rPr>
-          <w:rFonts w:ascii="Courier New" w:hAnsi="Courier New" w:cs="Courier New"/>
-          <w:sz w:val="18"/>
-          <w:szCs w:val="18"/>
-        </w:rPr>
-      </w:pPr>
-      <w:r>
-        <w:rPr>
-          <w:rFonts w:ascii="Courier New" w:hAnsi="Courier New" w:cs="Courier New"/>
-          <w:sz w:val="18"/>
-          <w:szCs w:val="18"/>
-        </w:rPr>
-        <w:t>00RP0011          INX RP    -       Increment register pair</w:t>
-      </w:r>
-    </w:p>
-    <w:p>
-      <w:pPr>
-        <w:spacing w:after="0"/>
-        <w:rPr>
-          <w:rFonts w:ascii="Courier New" w:hAnsi="Courier New" w:cs="Courier New"/>
-          <w:sz w:val="18"/>
-          <w:szCs w:val="18"/>
-        </w:rPr>
-      </w:pPr>
-      <w:r>
-        <w:rPr>
-          <w:rFonts w:ascii="Courier New" w:hAnsi="Courier New" w:cs="Courier New"/>
-          <w:sz w:val="18"/>
-          <w:szCs w:val="18"/>
-        </w:rPr>
-        <w:t xml:space="preserve">00RP1001          DAD RP    C       Add register pair to HL (16 bit </w:t>
-      </w:r>
-      <w:proofErr w:type="gramStart"/>
-      <w:r>
-        <w:rPr>
-          <w:rFonts w:ascii="Courier New" w:hAnsi="Courier New" w:cs="Courier New"/>
-          <w:sz w:val="18"/>
-          <w:szCs w:val="18"/>
-        </w:rPr>
-        <w:t>add)*</w:t>
-      </w:r>
-      <w:proofErr w:type="gramEnd"/>
-    </w:p>
-    <w:p>
-      <w:pPr>
-        <w:spacing w:after="0"/>
-        <w:rPr>
-          <w:rFonts w:ascii="Courier New" w:hAnsi="Courier New" w:cs="Courier New"/>
-          <w:sz w:val="18"/>
-          <w:szCs w:val="18"/>
-        </w:rPr>
-      </w:pPr>
-      <w:r>
-        <w:rPr>
-          <w:rFonts w:ascii="Courier New" w:hAnsi="Courier New" w:cs="Courier New"/>
-          <w:sz w:val="18"/>
-          <w:szCs w:val="18"/>
-        </w:rPr>
-        <w:t>00RP1010 *1       LDAX RP   -       Load indirect through BC or DE</w:t>
-      </w:r>
-    </w:p>
-    <w:p>
-      <w:pPr>
-        <w:spacing w:after="0"/>
-        <w:rPr>
-          <w:rFonts w:ascii="Courier New" w:hAnsi="Courier New" w:cs="Courier New"/>
-          <w:sz w:val="18"/>
-          <w:szCs w:val="18"/>
-        </w:rPr>
-      </w:pPr>
-      <w:r>
-        <w:rPr>
-          <w:rFonts w:ascii="Courier New" w:hAnsi="Courier New" w:cs="Courier New"/>
-          <w:sz w:val="18"/>
-          <w:szCs w:val="18"/>
-        </w:rPr>
-        <w:t>00RP1011          DCX RP    -       Decrement register pair</w:t>
-      </w:r>
-    </w:p>
-    <w:p>
-      <w:pPr>
-        <w:spacing w:after="0"/>
-        <w:rPr>
-          <w:rFonts w:ascii="Courier New" w:hAnsi="Courier New" w:cs="Courier New"/>
-          <w:sz w:val="18"/>
-          <w:szCs w:val="18"/>
-        </w:rPr>
-      </w:pPr>
-      <w:r>
-        <w:rPr>
-          <w:rFonts w:ascii="Courier New" w:hAnsi="Courier New" w:cs="Courier New"/>
-          <w:sz w:val="18"/>
-          <w:szCs w:val="18"/>
-        </w:rPr>
-        <w:t>01110110          HLT       -       Halt processor</w:t>
-      </w:r>
-    </w:p>
-    <w:p>
-      <w:pPr>
-        <w:spacing w:after="0"/>
-        <w:rPr>
-          <w:rFonts w:ascii="Courier New" w:hAnsi="Courier New" w:cs="Courier New"/>
-          <w:sz w:val="18"/>
-          <w:szCs w:val="18"/>
-        </w:rPr>
-      </w:pPr>
-      <w:r>
-        <w:rPr>
-          <w:rFonts w:ascii="Courier New" w:hAnsi="Courier New" w:cs="Courier New"/>
-          <w:sz w:val="18"/>
-          <w:szCs w:val="18"/>
-        </w:rPr>
-        <w:t xml:space="preserve">01DDDSSS          MOV </w:t>
-      </w:r>
-      <w:proofErr w:type="gramStart"/>
-      <w:r>
-        <w:rPr>
-          <w:rFonts w:ascii="Courier New" w:hAnsi="Courier New" w:cs="Courier New"/>
-          <w:sz w:val="18"/>
-          <w:szCs w:val="18"/>
-        </w:rPr>
-        <w:t>D,S</w:t>
-      </w:r>
-      <w:proofErr w:type="gramEnd"/>
-      <w:r>
-        <w:rPr>
-          <w:rFonts w:ascii="Courier New" w:hAnsi="Courier New" w:cs="Courier New"/>
-          <w:sz w:val="18"/>
-          <w:szCs w:val="18"/>
-        </w:rPr>
-        <w:t xml:space="preserve">   -       Move register to register*</w:t>
-      </w:r>
-    </w:p>
-    <w:p>
-      <w:pPr>
-        <w:spacing w:after="0"/>
-        <w:rPr>
-          <w:rFonts w:ascii="Courier New" w:hAnsi="Courier New" w:cs="Courier New"/>
-          <w:sz w:val="18"/>
-          <w:szCs w:val="18"/>
-        </w:rPr>
-      </w:pPr>
-      <w:r>
-        <w:rPr>
-          <w:rFonts w:ascii="Courier New" w:hAnsi="Courier New" w:cs="Courier New"/>
-          <w:sz w:val="18"/>
-          <w:szCs w:val="18"/>
-        </w:rPr>
-        <w:t>10000SSS          ADD S     ZSPCA   Add register to A</w:t>
-      </w:r>
-    </w:p>
-    <w:p>
-      <w:pPr>
-        <w:spacing w:after="0"/>
-        <w:rPr>
-          <w:rFonts w:ascii="Courier New" w:hAnsi="Courier New" w:cs="Courier New"/>
-          <w:sz w:val="18"/>
-          <w:szCs w:val="18"/>
-        </w:rPr>
-      </w:pPr>
-      <w:r>
-        <w:rPr>
-          <w:rFonts w:ascii="Courier New" w:hAnsi="Courier New" w:cs="Courier New"/>
-          <w:sz w:val="18"/>
-          <w:szCs w:val="18"/>
-        </w:rPr>
-        <w:t>10001SSS          ADC S     ZSCPA   Add register to A with carry</w:t>
-      </w:r>
-    </w:p>
-    <w:p>
-      <w:pPr>
-        <w:spacing w:after="0"/>
-        <w:rPr>
-          <w:rFonts w:ascii="Courier New" w:hAnsi="Courier New" w:cs="Courier New"/>
-          <w:sz w:val="18"/>
-          <w:szCs w:val="18"/>
-        </w:rPr>
-      </w:pPr>
-      <w:r>
-        <w:rPr>
-          <w:rFonts w:ascii="Courier New" w:hAnsi="Courier New" w:cs="Courier New"/>
-          <w:sz w:val="18"/>
-          <w:szCs w:val="18"/>
-        </w:rPr>
-        <w:t>10010SSS          SUB S     ZSCPA   Subtract register from A</w:t>
-      </w:r>
-    </w:p>
-    <w:p>
-      <w:pPr>
-        <w:spacing w:after="0"/>
-        <w:rPr>
-          <w:rFonts w:ascii="Courier New" w:hAnsi="Courier New" w:cs="Courier New"/>
-          <w:sz w:val="18"/>
-          <w:szCs w:val="18"/>
-        </w:rPr>
-      </w:pPr>
-      <w:r>
-        <w:rPr>
-          <w:rFonts w:ascii="Courier New" w:hAnsi="Courier New" w:cs="Courier New"/>
-          <w:sz w:val="18"/>
-          <w:szCs w:val="18"/>
-        </w:rPr>
-        <w:t>10011SSS          SBB S     ZSCPA   Subtract register from A with borrow</w:t>
-      </w:r>
-    </w:p>
-    <w:p>
-      <w:pPr>
-        <w:spacing w:after="0"/>
-        <w:rPr>
-          <w:rFonts w:ascii="Courier New" w:hAnsi="Courier New" w:cs="Courier New"/>
-          <w:sz w:val="18"/>
-          <w:szCs w:val="18"/>
-        </w:rPr>
-      </w:pPr>
-      <w:r>
-        <w:rPr>
-          <w:rFonts w:ascii="Courier New" w:hAnsi="Courier New" w:cs="Courier New"/>
-          <w:sz w:val="18"/>
-          <w:szCs w:val="18"/>
-        </w:rPr>
-        <w:t>10100SSS          ANA S     ZSCPA   AND register with A</w:t>
-      </w:r>
-    </w:p>
-    <w:p>
-      <w:pPr>
-        <w:spacing w:after="0"/>
-        <w:rPr>
-          <w:rFonts w:ascii="Courier New" w:hAnsi="Courier New" w:cs="Courier New"/>
-          <w:sz w:val="18"/>
-          <w:szCs w:val="18"/>
-        </w:rPr>
-      </w:pPr>
-      <w:r>
-        <w:rPr>
-          <w:rFonts w:ascii="Courier New" w:hAnsi="Courier New" w:cs="Courier New"/>
-          <w:sz w:val="18"/>
-          <w:szCs w:val="18"/>
-        </w:rPr>
-        <w:t>10101SSS          XRA S     ZSPCA   Exclusive OR register with A</w:t>
-      </w:r>
-    </w:p>
-    <w:p>
-      <w:pPr>
-        <w:spacing w:after="0"/>
-        <w:rPr>
-          <w:rFonts w:ascii="Courier New" w:hAnsi="Courier New" w:cs="Courier New"/>
-          <w:sz w:val="18"/>
-          <w:szCs w:val="18"/>
-        </w:rPr>
-      </w:pPr>
-      <w:r>
-        <w:rPr>
-          <w:rFonts w:ascii="Courier New" w:hAnsi="Courier New" w:cs="Courier New"/>
-          <w:sz w:val="18"/>
-          <w:szCs w:val="18"/>
-        </w:rPr>
-        <w:t>10110SSS          ORA S     ZSPCA   OR register with A</w:t>
-      </w:r>
-    </w:p>
-    <w:p>
-      <w:pPr>
-        <w:spacing w:after="0"/>
-        <w:rPr>
-          <w:rFonts w:ascii="Courier New" w:hAnsi="Courier New" w:cs="Courier New"/>
-          <w:sz w:val="18"/>
-          <w:szCs w:val="18"/>
-        </w:rPr>
-      </w:pPr>
-      <w:r>
-        <w:rPr>
-          <w:rFonts w:ascii="Courier New" w:hAnsi="Courier New" w:cs="Courier New"/>
-          <w:sz w:val="18"/>
-          <w:szCs w:val="18"/>
-        </w:rPr>
-        <w:t>10111SSS          CMP S     ZSPCA   Compare register with A</w:t>
-      </w:r>
-    </w:p>
-    <w:p>
-      <w:pPr>
-        <w:spacing w:after="0"/>
-        <w:rPr>
-          <w:rFonts w:ascii="Courier New" w:hAnsi="Courier New" w:cs="Courier New"/>
-          <w:sz w:val="18"/>
-          <w:szCs w:val="18"/>
-        </w:rPr>
-      </w:pPr>
-      <w:r>
-        <w:rPr>
-          <w:rFonts w:ascii="Courier New" w:hAnsi="Courier New" w:cs="Courier New"/>
-          <w:sz w:val="18"/>
-          <w:szCs w:val="18"/>
-        </w:rPr>
-        <w:t xml:space="preserve">11000011 </w:t>
-      </w:r>
-      <w:proofErr w:type="spellStart"/>
-      <w:r>
-        <w:rPr>
-          <w:rFonts w:ascii="Courier New" w:hAnsi="Courier New" w:cs="Courier New"/>
-          <w:sz w:val="18"/>
-          <w:szCs w:val="18"/>
-        </w:rPr>
-        <w:t>lb</w:t>
-      </w:r>
-      <w:proofErr w:type="spellEnd"/>
-      <w:r>
-        <w:rPr>
-          <w:rFonts w:ascii="Courier New" w:hAnsi="Courier New" w:cs="Courier New"/>
-          <w:sz w:val="18"/>
-          <w:szCs w:val="18"/>
-        </w:rPr>
-        <w:t xml:space="preserve"> </w:t>
-      </w:r>
-      <w:proofErr w:type="spellStart"/>
-      <w:r>
-        <w:rPr>
-          <w:rFonts w:ascii="Courier New" w:hAnsi="Courier New" w:cs="Courier New"/>
-          <w:sz w:val="18"/>
-          <w:szCs w:val="18"/>
-        </w:rPr>
-        <w:t>hb</w:t>
-      </w:r>
-      <w:proofErr w:type="spellEnd"/>
-      <w:r>
-        <w:rPr>
-          <w:rFonts w:ascii="Courier New" w:hAnsi="Courier New" w:cs="Courier New"/>
-          <w:sz w:val="18"/>
-          <w:szCs w:val="18"/>
-        </w:rPr>
-        <w:t xml:space="preserve">    JMP a     -       Unconditional jump*</w:t>
-      </w:r>
-    </w:p>
-    <w:p>
-      <w:pPr>
-        <w:spacing w:after="0"/>
-        <w:rPr>
-          <w:rFonts w:ascii="Courier New" w:hAnsi="Courier New" w:cs="Courier New"/>
-          <w:sz w:val="18"/>
-          <w:szCs w:val="18"/>
-        </w:rPr>
-      </w:pPr>
-      <w:r>
-        <w:rPr>
-          <w:rFonts w:ascii="Courier New" w:hAnsi="Courier New" w:cs="Courier New"/>
-          <w:sz w:val="18"/>
-          <w:szCs w:val="18"/>
-        </w:rPr>
-        <w:t xml:space="preserve">11000110 </w:t>
-      </w:r>
-      <w:proofErr w:type="spellStart"/>
-      <w:r>
-        <w:rPr>
-          <w:rFonts w:ascii="Courier New" w:hAnsi="Courier New" w:cs="Courier New"/>
-          <w:sz w:val="18"/>
-          <w:szCs w:val="18"/>
-        </w:rPr>
-        <w:t>db</w:t>
-      </w:r>
-      <w:proofErr w:type="spellEnd"/>
-      <w:r>
-        <w:rPr>
-          <w:rFonts w:ascii="Courier New" w:hAnsi="Courier New" w:cs="Courier New"/>
-          <w:sz w:val="18"/>
-          <w:szCs w:val="18"/>
-        </w:rPr>
-        <w:t xml:space="preserve">       ADI #     ZSCPA   Add immediate to A</w:t>
-      </w:r>
-    </w:p>
-    <w:p>
-      <w:pPr>
-        <w:spacing w:after="0"/>
-        <w:rPr>
-          <w:rFonts w:ascii="Courier New" w:hAnsi="Courier New" w:cs="Courier New"/>
-          <w:sz w:val="18"/>
-          <w:szCs w:val="18"/>
-        </w:rPr>
-      </w:pPr>
-      <w:r>
-        <w:rPr>
-          <w:rFonts w:ascii="Courier New" w:hAnsi="Courier New" w:cs="Courier New"/>
-          <w:sz w:val="18"/>
-          <w:szCs w:val="18"/>
-        </w:rPr>
-        <w:t>11001001          RET       -       Unconditional return from subroutine</w:t>
-      </w:r>
-    </w:p>
-    <w:p>
-      <w:pPr>
-        <w:spacing w:after="0"/>
-        <w:rPr>
-          <w:rFonts w:ascii="Courier New" w:hAnsi="Courier New" w:cs="Courier New"/>
-          <w:sz w:val="18"/>
-          <w:szCs w:val="18"/>
-        </w:rPr>
-      </w:pPr>
-      <w:r>
-        <w:rPr>
-          <w:rFonts w:ascii="Courier New" w:hAnsi="Courier New" w:cs="Courier New"/>
-          <w:sz w:val="18"/>
-          <w:szCs w:val="18"/>
-        </w:rPr>
-        <w:t xml:space="preserve">11001101 </w:t>
-      </w:r>
-      <w:proofErr w:type="spellStart"/>
-      <w:r>
-        <w:rPr>
-          <w:rFonts w:ascii="Courier New" w:hAnsi="Courier New" w:cs="Courier New"/>
-          <w:sz w:val="18"/>
-          <w:szCs w:val="18"/>
-        </w:rPr>
-        <w:t>lb</w:t>
-      </w:r>
-      <w:proofErr w:type="spellEnd"/>
-      <w:r>
-        <w:rPr>
-          <w:rFonts w:ascii="Courier New" w:hAnsi="Courier New" w:cs="Courier New"/>
-          <w:sz w:val="18"/>
-          <w:szCs w:val="18"/>
-        </w:rPr>
-        <w:t xml:space="preserve"> </w:t>
-      </w:r>
-      <w:proofErr w:type="spellStart"/>
-      <w:r>
-        <w:rPr>
-          <w:rFonts w:ascii="Courier New" w:hAnsi="Courier New" w:cs="Courier New"/>
-          <w:sz w:val="18"/>
-          <w:szCs w:val="18"/>
-        </w:rPr>
-        <w:t>hb</w:t>
-      </w:r>
-      <w:proofErr w:type="spellEnd"/>
-      <w:r>
-        <w:rPr>
-          <w:rFonts w:ascii="Courier New" w:hAnsi="Courier New" w:cs="Courier New"/>
-          <w:sz w:val="18"/>
-          <w:szCs w:val="18"/>
-        </w:rPr>
-        <w:t xml:space="preserve">    CALL a    -       Unconditional subroutine call</w:t>
-      </w:r>
-    </w:p>
-    <w:p>
-      <w:pPr>
-        <w:spacing w:after="0"/>
-        <w:rPr>
-          <w:rFonts w:ascii="Courier New" w:hAnsi="Courier New" w:cs="Courier New"/>
-          <w:sz w:val="18"/>
-          <w:szCs w:val="18"/>
-        </w:rPr>
-      </w:pPr>
-      <w:r>
-        <w:rPr>
-          <w:rFonts w:ascii="Courier New" w:hAnsi="Courier New" w:cs="Courier New"/>
-          <w:sz w:val="18"/>
-          <w:szCs w:val="18"/>
-        </w:rPr>
-        <w:t xml:space="preserve">11001110 </w:t>
-      </w:r>
-      <w:proofErr w:type="spellStart"/>
-      <w:r>
-        <w:rPr>
-          <w:rFonts w:ascii="Courier New" w:hAnsi="Courier New" w:cs="Courier New"/>
-          <w:sz w:val="18"/>
-          <w:szCs w:val="18"/>
-        </w:rPr>
-        <w:t>db</w:t>
-      </w:r>
-      <w:proofErr w:type="spellEnd"/>
-      <w:r>
-        <w:rPr>
-          <w:rFonts w:ascii="Courier New" w:hAnsi="Courier New" w:cs="Courier New"/>
-          <w:sz w:val="18"/>
-          <w:szCs w:val="18"/>
-        </w:rPr>
-        <w:t xml:space="preserve">       ACI #     ZSCPA   Add immediate to A with carry*</w:t>
-      </w:r>
-    </w:p>
-    <w:p>
-      <w:pPr>
-        <w:spacing w:after="0"/>
-        <w:rPr>
-          <w:rFonts w:ascii="Courier New" w:hAnsi="Courier New" w:cs="Courier New"/>
-          <w:sz w:val="18"/>
-          <w:szCs w:val="18"/>
-        </w:rPr>
-      </w:pPr>
-      <w:r>
-        <w:rPr>
-          <w:rFonts w:ascii="Courier New" w:hAnsi="Courier New" w:cs="Courier New"/>
-          <w:sz w:val="18"/>
-          <w:szCs w:val="18"/>
-        </w:rPr>
-        <w:t xml:space="preserve">11010011 </w:t>
-      </w:r>
-      <w:proofErr w:type="gramStart"/>
-      <w:r>
-        <w:rPr>
-          <w:rFonts w:ascii="Courier New" w:hAnsi="Courier New" w:cs="Courier New"/>
-          <w:sz w:val="18"/>
-          <w:szCs w:val="18"/>
-        </w:rPr>
-        <w:t>pa</w:t>
-      </w:r>
-      <w:proofErr w:type="gramEnd"/>
-      <w:r>
-        <w:rPr>
-          <w:rFonts w:ascii="Courier New" w:hAnsi="Courier New" w:cs="Courier New"/>
-          <w:sz w:val="18"/>
-          <w:szCs w:val="18"/>
-        </w:rPr>
-        <w:t xml:space="preserve">       OUT p     -       Write A to output port</w:t>
-      </w:r>
-    </w:p>
-    <w:p>
-      <w:pPr>
-        <w:spacing w:after="0"/>
-        <w:rPr>
-          <w:rFonts w:ascii="Courier New" w:hAnsi="Courier New" w:cs="Courier New"/>
-          <w:sz w:val="18"/>
-          <w:szCs w:val="18"/>
-        </w:rPr>
-      </w:pPr>
-      <w:r>
-        <w:rPr>
-          <w:rFonts w:ascii="Courier New" w:hAnsi="Courier New" w:cs="Courier New"/>
-          <w:sz w:val="18"/>
-          <w:szCs w:val="18"/>
-        </w:rPr>
-        <w:t xml:space="preserve">11010110 </w:t>
-      </w:r>
-      <w:proofErr w:type="spellStart"/>
-      <w:r>
-        <w:rPr>
-          <w:rFonts w:ascii="Courier New" w:hAnsi="Courier New" w:cs="Courier New"/>
-          <w:sz w:val="18"/>
-          <w:szCs w:val="18"/>
-        </w:rPr>
-        <w:t>db</w:t>
-      </w:r>
-      <w:proofErr w:type="spellEnd"/>
-      <w:r>
-        <w:rPr>
-          <w:rFonts w:ascii="Courier New" w:hAnsi="Courier New" w:cs="Courier New"/>
-          <w:sz w:val="18"/>
-          <w:szCs w:val="18"/>
-        </w:rPr>
-        <w:t xml:space="preserve">       SUI #     ZSCPA   Subtract immediate from A</w:t>
-      </w:r>
-    </w:p>
-    <w:p>
-      <w:pPr>
-        <w:spacing w:after="0"/>
-        <w:rPr>
-          <w:rFonts w:ascii="Courier New" w:hAnsi="Courier New" w:cs="Courier New"/>
-          <w:sz w:val="18"/>
-          <w:szCs w:val="18"/>
-        </w:rPr>
-      </w:pPr>
-      <w:r>
-        <w:rPr>
-          <w:rFonts w:ascii="Courier New" w:hAnsi="Courier New" w:cs="Courier New"/>
-          <w:sz w:val="18"/>
-          <w:szCs w:val="18"/>
-        </w:rPr>
-        <w:t xml:space="preserve">11011011 </w:t>
-      </w:r>
-      <w:proofErr w:type="gramStart"/>
-      <w:r>
-        <w:rPr>
-          <w:rFonts w:ascii="Courier New" w:hAnsi="Courier New" w:cs="Courier New"/>
-          <w:sz w:val="18"/>
-          <w:szCs w:val="18"/>
-        </w:rPr>
-        <w:t>pa</w:t>
-      </w:r>
-      <w:proofErr w:type="gramEnd"/>
-      <w:r>
-        <w:rPr>
-          <w:rFonts w:ascii="Courier New" w:hAnsi="Courier New" w:cs="Courier New"/>
-          <w:sz w:val="18"/>
-          <w:szCs w:val="18"/>
-        </w:rPr>
-        <w:t xml:space="preserve">       IN p      -       Read input port into A</w:t>
-      </w:r>
-    </w:p>
-    <w:p>
-      <w:pPr>
-        <w:spacing w:after="0"/>
-        <w:rPr>
-          <w:rFonts w:ascii="Courier New" w:hAnsi="Courier New" w:cs="Courier New"/>
-          <w:sz w:val="18"/>
-          <w:szCs w:val="18"/>
-        </w:rPr>
-      </w:pPr>
-      <w:r>
-        <w:rPr>
-          <w:rFonts w:ascii="Courier New" w:hAnsi="Courier New" w:cs="Courier New"/>
-          <w:sz w:val="18"/>
-          <w:szCs w:val="18"/>
-        </w:rPr>
-        <w:t xml:space="preserve">11011110 </w:t>
-      </w:r>
-      <w:proofErr w:type="spellStart"/>
-      <w:r>
-        <w:rPr>
-          <w:rFonts w:ascii="Courier New" w:hAnsi="Courier New" w:cs="Courier New"/>
-          <w:sz w:val="18"/>
-          <w:szCs w:val="18"/>
-        </w:rPr>
-        <w:t>db</w:t>
-      </w:r>
-      <w:proofErr w:type="spellEnd"/>
-      <w:r>
-        <w:rPr>
-          <w:rFonts w:ascii="Courier New" w:hAnsi="Courier New" w:cs="Courier New"/>
-          <w:sz w:val="18"/>
-          <w:szCs w:val="18"/>
-        </w:rPr>
-        <w:t xml:space="preserve">       SBI #     ZSCPA   Subtract immediate from A with borrow</w:t>
-      </w:r>
-    </w:p>
-    <w:p>
-      <w:pPr>
-        <w:spacing w:after="0"/>
-        <w:rPr>
-          <w:rFonts w:ascii="Courier New" w:hAnsi="Courier New" w:cs="Courier New"/>
-          <w:sz w:val="18"/>
-          <w:szCs w:val="18"/>
-        </w:rPr>
-      </w:pPr>
-      <w:r>
-        <w:rPr>
-          <w:rFonts w:ascii="Courier New" w:hAnsi="Courier New" w:cs="Courier New"/>
-          <w:sz w:val="18"/>
-          <w:szCs w:val="18"/>
-        </w:rPr>
-        <w:t xml:space="preserve">11100011          XTHL      -       Swap </w:t>
-      </w:r>
-      <w:proofErr w:type="gramStart"/>
-      <w:r>
-        <w:rPr>
-          <w:rFonts w:ascii="Courier New" w:hAnsi="Courier New" w:cs="Courier New"/>
-          <w:sz w:val="18"/>
-          <w:szCs w:val="18"/>
-        </w:rPr>
-        <w:t>H:L</w:t>
-      </w:r>
-      <w:proofErr w:type="gramEnd"/>
-      <w:r>
-        <w:rPr>
-          <w:rFonts w:ascii="Courier New" w:hAnsi="Courier New" w:cs="Courier New"/>
-          <w:sz w:val="18"/>
-          <w:szCs w:val="18"/>
-        </w:rPr>
-        <w:t xml:space="preserve"> with top word on stack</w:t>
-      </w:r>
-    </w:p>
-    <w:p>
-      <w:pPr>
-        <w:spacing w:after="0"/>
-        <w:rPr>
-          <w:rFonts w:ascii="Courier New" w:hAnsi="Courier New" w:cs="Courier New"/>
-          <w:sz w:val="18"/>
-          <w:szCs w:val="18"/>
-        </w:rPr>
-      </w:pPr>
-      <w:r>
-        <w:rPr>
-          <w:rFonts w:ascii="Courier New" w:hAnsi="Courier New" w:cs="Courier New"/>
-          <w:sz w:val="18"/>
-          <w:szCs w:val="18"/>
-        </w:rPr>
-        <w:t xml:space="preserve">11100110 </w:t>
-      </w:r>
-      <w:proofErr w:type="spellStart"/>
-      <w:r>
-        <w:rPr>
-          <w:rFonts w:ascii="Courier New" w:hAnsi="Courier New" w:cs="Courier New"/>
-          <w:sz w:val="18"/>
-          <w:szCs w:val="18"/>
-        </w:rPr>
-        <w:t>db</w:t>
-      </w:r>
-      <w:proofErr w:type="spellEnd"/>
-      <w:r>
-        <w:rPr>
-          <w:rFonts w:ascii="Courier New" w:hAnsi="Courier New" w:cs="Courier New"/>
-          <w:sz w:val="18"/>
-          <w:szCs w:val="18"/>
-        </w:rPr>
-        <w:t xml:space="preserve">       ANI #     ZSPCA   AND immediate with A</w:t>
-      </w:r>
-    </w:p>
-    <w:p>
-      <w:pPr>
-        <w:spacing w:after="0"/>
-        <w:rPr>
-          <w:rFonts w:ascii="Courier New" w:hAnsi="Courier New" w:cs="Courier New"/>
-          <w:sz w:val="18"/>
-          <w:szCs w:val="18"/>
-        </w:rPr>
-      </w:pPr>
-      <w:r>
-        <w:rPr>
-          <w:rFonts w:ascii="Courier New" w:hAnsi="Courier New" w:cs="Courier New"/>
-          <w:sz w:val="18"/>
-          <w:szCs w:val="18"/>
-        </w:rPr>
-        <w:t xml:space="preserve">11101001          PCHL      -       Jump to address in </w:t>
-      </w:r>
-      <w:proofErr w:type="gramStart"/>
-      <w:r>
-        <w:rPr>
-          <w:rFonts w:ascii="Courier New" w:hAnsi="Courier New" w:cs="Courier New"/>
-          <w:sz w:val="18"/>
-          <w:szCs w:val="18"/>
-        </w:rPr>
-        <w:t>H:L</w:t>
-      </w:r>
-      <w:proofErr w:type="gramEnd"/>
-    </w:p>
-    <w:p>
-      <w:pPr>
-        <w:spacing w:after="0"/>
-        <w:rPr>
-          <w:rFonts w:ascii="Courier New" w:hAnsi="Courier New" w:cs="Courier New"/>
-          <w:sz w:val="18"/>
-          <w:szCs w:val="18"/>
-          <w:lang w:val="fr-FR"/>
-        </w:rPr>
-      </w:pPr>
-      <w:r>
-        <w:rPr>
-          <w:rFonts w:ascii="Courier New" w:hAnsi="Courier New" w:cs="Courier New"/>
-          <w:sz w:val="18"/>
-          <w:szCs w:val="18"/>
-          <w:lang w:val="fr-FR"/>
-        </w:rPr>
-        <w:t>11101011          XCHG      -       Exchange DE and HL content</w:t>
-      </w:r>
-    </w:p>
-    <w:p>
-      <w:pPr>
-        <w:spacing w:after="0"/>
-        <w:rPr>
-          <w:rFonts w:ascii="Courier New" w:hAnsi="Courier New" w:cs="Courier New"/>
-          <w:sz w:val="18"/>
-          <w:szCs w:val="18"/>
-        </w:rPr>
-      </w:pPr>
-      <w:r>
-        <w:rPr>
-          <w:rFonts w:ascii="Courier New" w:hAnsi="Courier New" w:cs="Courier New"/>
-          <w:sz w:val="18"/>
-          <w:szCs w:val="18"/>
-        </w:rPr>
-        <w:t xml:space="preserve">11101110 </w:t>
-      </w:r>
-      <w:proofErr w:type="spellStart"/>
-      <w:r>
-        <w:rPr>
-          <w:rFonts w:ascii="Courier New" w:hAnsi="Courier New" w:cs="Courier New"/>
-          <w:sz w:val="18"/>
-          <w:szCs w:val="18"/>
-        </w:rPr>
-        <w:t>db</w:t>
-      </w:r>
-      <w:proofErr w:type="spellEnd"/>
-      <w:r>
-        <w:rPr>
-          <w:rFonts w:ascii="Courier New" w:hAnsi="Courier New" w:cs="Courier New"/>
-          <w:sz w:val="18"/>
-          <w:szCs w:val="18"/>
-        </w:rPr>
-        <w:t xml:space="preserve">       XRI #     ZSPCA   Exclusive OR immediate with A</w:t>
-      </w:r>
-    </w:p>
-    <w:p>
-      <w:pPr>
-        <w:spacing w:after="0"/>
-        <w:rPr>
-          <w:rFonts w:ascii="Courier New" w:hAnsi="Courier New" w:cs="Courier New"/>
-          <w:sz w:val="18"/>
-          <w:szCs w:val="18"/>
-        </w:rPr>
-      </w:pPr>
-      <w:r>
-        <w:rPr>
-          <w:rFonts w:ascii="Courier New" w:hAnsi="Courier New" w:cs="Courier New"/>
-          <w:sz w:val="18"/>
-          <w:szCs w:val="18"/>
-        </w:rPr>
-        <w:t>11110011          DI        -       Disable interrupts</w:t>
-      </w:r>
-    </w:p>
-    <w:p>
-      <w:pPr>
-        <w:spacing w:after="0"/>
-        <w:rPr>
-          <w:rFonts w:ascii="Courier New" w:hAnsi="Courier New" w:cs="Courier New"/>
-          <w:sz w:val="18"/>
-          <w:szCs w:val="18"/>
-        </w:rPr>
-      </w:pPr>
-      <w:r>
-        <w:rPr>
-          <w:rFonts w:ascii="Courier New" w:hAnsi="Courier New" w:cs="Courier New"/>
-          <w:sz w:val="18"/>
-          <w:szCs w:val="18"/>
-        </w:rPr>
-        <w:t>11110110          ORI #     ZSPCA   OR immediate with A</w:t>
-      </w:r>
-    </w:p>
-    <w:p>
-      <w:pPr>
-        <w:spacing w:after="0"/>
-        <w:rPr>
-          <w:rFonts w:ascii="Courier New" w:hAnsi="Courier New" w:cs="Courier New"/>
-          <w:sz w:val="18"/>
-          <w:szCs w:val="18"/>
-        </w:rPr>
-      </w:pPr>
-      <w:r>
-        <w:rPr>
-          <w:rFonts w:ascii="Courier New" w:hAnsi="Courier New" w:cs="Courier New"/>
-          <w:sz w:val="18"/>
-          <w:szCs w:val="18"/>
-        </w:rPr>
-        <w:t xml:space="preserve">11111001          SPHL      -       Set SP to content of </w:t>
-      </w:r>
-      <w:proofErr w:type="gramStart"/>
-      <w:r>
-        <w:rPr>
-          <w:rFonts w:ascii="Courier New" w:hAnsi="Courier New" w:cs="Courier New"/>
-          <w:sz w:val="18"/>
-          <w:szCs w:val="18"/>
-        </w:rPr>
-        <w:t>H:L</w:t>
-      </w:r>
-      <w:proofErr w:type="gramEnd"/>
-    </w:p>
-    <w:p>
-      <w:pPr>
-        <w:spacing w:after="0"/>
-        <w:rPr>
-          <w:rFonts w:ascii="Courier New" w:hAnsi="Courier New" w:cs="Courier New"/>
-          <w:sz w:val="18"/>
-          <w:szCs w:val="18"/>
-        </w:rPr>
-      </w:pPr>
-      <w:r>
-        <w:rPr>
-          <w:rFonts w:ascii="Courier New" w:hAnsi="Courier New" w:cs="Courier New"/>
-          <w:sz w:val="18"/>
-          <w:szCs w:val="18"/>
-        </w:rPr>
-        <w:t>11111011          EI        -       Enable interrupts</w:t>
-      </w:r>
-    </w:p>
-    <w:p>
-      <w:pPr>
-        <w:spacing w:after="0"/>
-        <w:rPr>
-          <w:rFonts w:ascii="Courier New" w:hAnsi="Courier New" w:cs="Courier New"/>
-          <w:sz w:val="18"/>
-          <w:szCs w:val="18"/>
-        </w:rPr>
-      </w:pPr>
-      <w:r>
-        <w:rPr>
-          <w:rFonts w:ascii="Courier New" w:hAnsi="Courier New" w:cs="Courier New"/>
-          <w:sz w:val="18"/>
-          <w:szCs w:val="18"/>
-        </w:rPr>
-        <w:t>11111110          CPI #     ZSPCA   Compare immediate with A</w:t>
-      </w:r>
-    </w:p>
-    <w:p>
-      <w:pPr>
-        <w:spacing w:after="0"/>
-        <w:rPr>
-          <w:rFonts w:ascii="Courier New" w:hAnsi="Courier New" w:cs="Courier New"/>
-          <w:sz w:val="18"/>
-          <w:szCs w:val="18"/>
-        </w:rPr>
-      </w:pPr>
-      <w:r>
-        <w:rPr>
-          <w:rFonts w:ascii="Courier New" w:hAnsi="Courier New" w:cs="Courier New"/>
-          <w:sz w:val="18"/>
-          <w:szCs w:val="18"/>
-        </w:rPr>
-        <w:t xml:space="preserve">11CCC000          </w:t>
-      </w:r>
-      <w:proofErr w:type="spellStart"/>
-      <w:r>
-        <w:rPr>
-          <w:rFonts w:ascii="Courier New" w:hAnsi="Courier New" w:cs="Courier New"/>
-          <w:sz w:val="18"/>
-          <w:szCs w:val="18"/>
-        </w:rPr>
-        <w:t>Rccc</w:t>
-      </w:r>
-      <w:proofErr w:type="spellEnd"/>
-      <w:r>
-        <w:rPr>
-          <w:rFonts w:ascii="Courier New" w:hAnsi="Courier New" w:cs="Courier New"/>
-          <w:sz w:val="18"/>
-          <w:szCs w:val="18"/>
-        </w:rPr>
-        <w:t xml:space="preserve">      -       Conditional return from subroutine</w:t>
-      </w:r>
-    </w:p>
-    <w:p>
-      <w:pPr>
-        <w:spacing w:after="0"/>
-        <w:rPr>
-          <w:rFonts w:ascii="Courier New" w:hAnsi="Courier New" w:cs="Courier New"/>
-          <w:sz w:val="18"/>
-          <w:szCs w:val="18"/>
-        </w:rPr>
-      </w:pPr>
-      <w:r>
-        <w:rPr>
-          <w:rFonts w:ascii="Courier New" w:hAnsi="Courier New" w:cs="Courier New"/>
-          <w:sz w:val="18"/>
-          <w:szCs w:val="18"/>
-        </w:rPr>
-        <w:t xml:space="preserve">11CCC010 </w:t>
-      </w:r>
-      <w:proofErr w:type="spellStart"/>
-      <w:r>
-        <w:rPr>
-          <w:rFonts w:ascii="Courier New" w:hAnsi="Courier New" w:cs="Courier New"/>
-          <w:sz w:val="18"/>
-          <w:szCs w:val="18"/>
-        </w:rPr>
-        <w:t>lb</w:t>
-      </w:r>
-      <w:proofErr w:type="spellEnd"/>
-      <w:r>
-        <w:rPr>
-          <w:rFonts w:ascii="Courier New" w:hAnsi="Courier New" w:cs="Courier New"/>
-          <w:sz w:val="18"/>
-          <w:szCs w:val="18"/>
-        </w:rPr>
-        <w:t xml:space="preserve"> </w:t>
-      </w:r>
-      <w:proofErr w:type="spellStart"/>
-      <w:r>
-        <w:rPr>
-          <w:rFonts w:ascii="Courier New" w:hAnsi="Courier New" w:cs="Courier New"/>
-          <w:sz w:val="18"/>
-          <w:szCs w:val="18"/>
-        </w:rPr>
-        <w:t>hb</w:t>
-      </w:r>
-      <w:proofErr w:type="spellEnd"/>
-      <w:r>
-        <w:rPr>
-          <w:rFonts w:ascii="Courier New" w:hAnsi="Courier New" w:cs="Courier New"/>
-          <w:sz w:val="18"/>
-          <w:szCs w:val="18"/>
-        </w:rPr>
-        <w:t xml:space="preserve">    </w:t>
-      </w:r>
-      <w:proofErr w:type="spellStart"/>
-      <w:r>
-        <w:rPr>
-          <w:rFonts w:ascii="Courier New" w:hAnsi="Courier New" w:cs="Courier New"/>
-          <w:sz w:val="18"/>
-          <w:szCs w:val="18"/>
-        </w:rPr>
-        <w:t>Jccc</w:t>
-      </w:r>
-      <w:proofErr w:type="spellEnd"/>
-      <w:r>
-        <w:rPr>
-          <w:rFonts w:ascii="Courier New" w:hAnsi="Courier New" w:cs="Courier New"/>
-          <w:sz w:val="18"/>
-          <w:szCs w:val="18"/>
-        </w:rPr>
-        <w:t xml:space="preserve"> a    -       Conditional jump*</w:t>
-      </w:r>
-    </w:p>
-    <w:p>
-      <w:pPr>
-        <w:spacing w:after="0"/>
-        <w:rPr>
-          <w:rFonts w:ascii="Courier New" w:hAnsi="Courier New" w:cs="Courier New"/>
-          <w:sz w:val="18"/>
-          <w:szCs w:val="18"/>
-        </w:rPr>
-      </w:pPr>
-      <w:r>
-        <w:rPr>
-          <w:rFonts w:ascii="Courier New" w:hAnsi="Courier New" w:cs="Courier New"/>
-          <w:sz w:val="18"/>
-          <w:szCs w:val="18"/>
-        </w:rPr>
-        <w:t xml:space="preserve">11CCC100 </w:t>
-      </w:r>
-      <w:proofErr w:type="spellStart"/>
-      <w:r>
-        <w:rPr>
-          <w:rFonts w:ascii="Courier New" w:hAnsi="Courier New" w:cs="Courier New"/>
-          <w:sz w:val="18"/>
-          <w:szCs w:val="18"/>
-        </w:rPr>
-        <w:t>lb</w:t>
-      </w:r>
-      <w:proofErr w:type="spellEnd"/>
-      <w:r>
-        <w:rPr>
-          <w:rFonts w:ascii="Courier New" w:hAnsi="Courier New" w:cs="Courier New"/>
-          <w:sz w:val="18"/>
-          <w:szCs w:val="18"/>
-        </w:rPr>
-        <w:t xml:space="preserve"> </w:t>
-      </w:r>
-      <w:proofErr w:type="spellStart"/>
-      <w:r>
-        <w:rPr>
-          <w:rFonts w:ascii="Courier New" w:hAnsi="Courier New" w:cs="Courier New"/>
-          <w:sz w:val="18"/>
-          <w:szCs w:val="18"/>
-        </w:rPr>
-        <w:t>hb</w:t>
-      </w:r>
-      <w:proofErr w:type="spellEnd"/>
-      <w:r>
-        <w:rPr>
-          <w:rFonts w:ascii="Courier New" w:hAnsi="Courier New" w:cs="Courier New"/>
-          <w:sz w:val="18"/>
-          <w:szCs w:val="18"/>
-        </w:rPr>
-        <w:t xml:space="preserve">    </w:t>
+        <w:t xml:space="preserve"> hb    </w:t>
       </w:r>
       <w:proofErr w:type="spellStart"/>
       <w:r>
@@ -33528,7 +33543,7 @@
           <w:noProof/>
         </w:rPr>
         <w:drawing>
-          <wp:inline distT="0" distB="0" distL="0" distR="0" wp14:anchorId="049DDF4E" wp14:editId="1E62A17B">
+          <wp:inline distT="0" distB="0" distL="0" distR="0" wp14:anchorId="1BB7902D" wp14:editId="6C22D9DF">
             <wp:extent cx="1066800" cy="762000"/>
             <wp:effectExtent l="0" t="0" r="0" b="0"/>
             <wp:docPr id="2" name="Picture 2"/>
@@ -33635,7 +33650,7 @@
           <w:noProof/>
         </w:rPr>
         <w:drawing>
-          <wp:inline distT="0" distB="0" distL="0" distR="0" wp14:anchorId="2C17BE60" wp14:editId="40A7E46B">
+          <wp:inline distT="0" distB="0" distL="0" distR="0" wp14:anchorId="100D43D0" wp14:editId="67EF4984">
             <wp:extent cx="1145521" cy="552450"/>
             <wp:effectExtent l="0" t="0" r="0" b="0"/>
             <wp:docPr id="4" name="Picture 4"/>
@@ -33746,7 +33761,7 @@
           <w:noProof/>
         </w:rPr>
         <w:drawing>
-          <wp:inline distT="0" distB="0" distL="0" distR="0" wp14:anchorId="246463E9" wp14:editId="4B603E2D">
+          <wp:inline distT="0" distB="0" distL="0" distR="0" wp14:anchorId="61E44DAE" wp14:editId="0E84E84D">
             <wp:extent cx="2206427" cy="1914525"/>
             <wp:effectExtent l="0" t="0" r="3810" b="0"/>
             <wp:docPr id="1" name="Picture 1"/>
@@ -44600,30 +44615,30 @@
           <w:sz w:val="24"/>
           <w:szCs w:val="24"/>
         </w:rPr>
-        <w:t>The setup for the Arduino Due is similar to the Arduino Mega</w:t>
-      </w:r>
+        <w:t xml:space="preserve">The setup for the Arduino Due is </w:t>
+      </w:r>
+      <w:proofErr w:type="gramStart"/>
       <w:r>
         <w:rPr>
           <w:sz w:val="24"/>
           <w:szCs w:val="24"/>
         </w:rPr>
-        <w:t xml:space="preserve"> (</w:t>
-      </w:r>
-      <w:proofErr w:type="gramStart"/>
+        <w:t>similar to</w:t>
+      </w:r>
+      <w:proofErr w:type="gramEnd"/>
       <w:r>
         <w:rPr>
           <w:sz w:val="24"/>
           <w:szCs w:val="24"/>
         </w:rPr>
-        <w:t>see</w:t>
-      </w:r>
-      <w:proofErr w:type="gramEnd"/>
+        <w:t xml:space="preserve"> the Arduino Mega</w:t>
+      </w:r>
       <w:r>
         <w:rPr>
           <w:sz w:val="24"/>
           <w:szCs w:val="24"/>
         </w:rPr>
-        <w:t xml:space="preserve"> above)</w:t>
+        <w:t xml:space="preserve"> (see above)</w:t>
       </w:r>
       <w:r>
         <w:rPr>
@@ -44779,7 +44794,7 @@
           <w:noProof/>
         </w:rPr>
         <w:drawing>
-          <wp:inline distT="0" distB="0" distL="0" distR="0" wp14:anchorId="3DA57091" wp14:editId="6B2CF2E1">
+          <wp:inline distT="0" distB="0" distL="0" distR="0" wp14:anchorId="1BD08E84" wp14:editId="2AF82ECD">
             <wp:extent cx="1666875" cy="642216"/>
             <wp:effectExtent l="0" t="0" r="0" b="5715"/>
             <wp:docPr id="8" name="Picture 8"/>
@@ -44964,7 +44979,7 @@
           <w:noProof/>
         </w:rPr>
         <w:drawing>
-          <wp:inline distT="0" distB="0" distL="0" distR="0" wp14:anchorId="1479DA28" wp14:editId="65C27F54">
+          <wp:inline distT="0" distB="0" distL="0" distR="0" wp14:anchorId="0E2847F1" wp14:editId="3A5C9762">
             <wp:extent cx="1981200" cy="704850"/>
             <wp:effectExtent l="0" t="0" r="0" b="0"/>
             <wp:docPr id="7" name="Picture 7"/>
@@ -56139,7 +56154,7 @@
           <w:noProof/>
         </w:rPr>
         <w:drawing>
-          <wp:inline distT="0" distB="0" distL="0" distR="0" wp14:anchorId="29782DAF" wp14:editId="14B8A845">
+          <wp:inline distT="0" distB="0" distL="0" distR="0" wp14:anchorId="0D28523D" wp14:editId="5EE79426">
             <wp:extent cx="5943600" cy="2378710"/>
             <wp:effectExtent l="0" t="0" r="0" b="2540"/>
             <wp:docPr id="5" name="Picture 5"/>
@@ -62550,7 +62565,7 @@
       </w:pPr>
     </w:pPrDefault>
   </w:docDefaults>
-  <w:latentStyles w:defLockedState="0" w:defUIPriority="99" w:defSemiHidden="0" w:defUnhideWhenUsed="0" w:defQFormat="0" w:count="375">
+  <w:latentStyles w:defLockedState="0" w:defUIPriority="99" w:defSemiHidden="0" w:defUnhideWhenUsed="0" w:defQFormat="0" w:count="376">
     <w:lsdException w:name="Normal" w:uiPriority="0" w:qFormat="1"/>
     <w:lsdException w:name="heading 1" w:uiPriority="9" w:qFormat="1"/>
     <w:lsdException w:name="heading 2" w:semiHidden="1" w:uiPriority="9" w:unhideWhenUsed="1" w:qFormat="1"/>
@@ -62656,7 +62671,6 @@
     <w:lsdException w:name="HTML Sample" w:semiHidden="1" w:unhideWhenUsed="1"/>
     <w:lsdException w:name="HTML Typewriter" w:semiHidden="1" w:unhideWhenUsed="1"/>
     <w:lsdException w:name="HTML Variable" w:semiHidden="1" w:unhideWhenUsed="1"/>
-    <w:lsdException w:name="Normal Table" w:semiHidden="1" w:unhideWhenUsed="1"/>
     <w:lsdException w:name="annotation subject" w:semiHidden="1" w:unhideWhenUsed="1"/>
     <w:lsdException w:name="No List" w:semiHidden="1" w:unhideWhenUsed="1"/>
     <w:lsdException w:name="Outline List 1" w:semiHidden="1" w:unhideWhenUsed="1"/>
@@ -62703,10 +62717,8 @@
     <w:lsdException w:name="Table Subtle 2" w:semiHidden="1" w:unhideWhenUsed="1"/>
     <w:lsdException w:name="Table Web 1" w:semiHidden="1" w:unhideWhenUsed="1"/>
     <w:lsdException w:name="Table Web 2" w:semiHidden="1" w:unhideWhenUsed="1"/>
-    <w:lsdException w:name="Table Web 3" w:semiHidden="1" w:unhideWhenUsed="1"/>
     <w:lsdException w:name="Balloon Text" w:semiHidden="1" w:unhideWhenUsed="1"/>
     <w:lsdException w:name="Table Grid" w:uiPriority="39"/>
-    <w:lsdException w:name="Table Theme" w:semiHidden="1" w:unhideWhenUsed="1"/>
     <w:lsdException w:name="Placeholder Text" w:semiHidden="1"/>
     <w:lsdException w:name="No Spacing" w:uiPriority="1" w:qFormat="1"/>
     <w:lsdException w:name="Light Shading" w:uiPriority="60"/>
@@ -62926,6 +62938,7 @@
     <w:lsdException w:name="Smart Hyperlink" w:semiHidden="1" w:unhideWhenUsed="1"/>
     <w:lsdException w:name="Hashtag" w:semiHidden="1" w:unhideWhenUsed="1"/>
     <w:lsdException w:name="Unresolved Mention" w:semiHidden="1" w:unhideWhenUsed="1"/>
+    <w:lsdException w:name="Smart Link" w:semiHidden="1" w:unhideWhenUsed="1"/>
   </w:latentStyles>
   <w:style w:type="paragraph" w:default="1" w:styleId="Normal">
     <w:name w:val="Normal"/>
@@ -63585,7 +63598,7 @@
 </file>
 
 <file path=customXml/itemProps1.xml><?xml version="1.0" encoding="utf-8"?>
-<ds:datastoreItem xmlns:ds="http://schemas.openxmlformats.org/officeDocument/2006/customXml" ds:itemID="{E23E9432-2F66-425B-B3B3-E5BA371D20F4}">
+<ds:datastoreItem xmlns:ds="http://schemas.openxmlformats.org/officeDocument/2006/customXml" ds:itemID="{260B4CF8-03EA-4C25-BDD7-90D7C9521551}">
   <ds:schemaRefs>
     <ds:schemaRef ds:uri="http://schemas.openxmlformats.org/officeDocument/2006/bibliography"/>
   </ds:schemaRefs>

</xml_diff>

<commit_message>
Reworked I/O handling, now using call tables for I/O ports. Also introduced USE_IO_BUS setting to communicate with external devices via the address bus, data bus and INP/OUT signals.
</commit_message>
<xml_diff>
--- a/Documentation.docx
+++ b/Documentation.docx
@@ -7142,8 +7142,8 @@
       <w:pPr>
         <w:pStyle w:val="Heading1"/>
       </w:pPr>
-      <w:bookmarkStart w:id="5" w:name="_Hlk496476229"/>
-      <w:bookmarkStart w:id="6" w:name="_Toc51409570"/>
+      <w:bookmarkStart w:id="5" w:name="_Toc51409570"/>
+      <w:bookmarkStart w:id="6" w:name="_Hlk496476229"/>
       <w:r>
         <w:lastRenderedPageBreak/>
         <w:t xml:space="preserve">Interacting with </w:t>
@@ -7154,9 +7154,9 @@
       <w:r>
         <w:t xml:space="preserve"> via a terminal</w:t>
       </w:r>
-      <w:bookmarkEnd w:id="6"/>
-    </w:p>
-    <w:bookmarkEnd w:id="5"/>
+      <w:bookmarkEnd w:id="5"/>
+    </w:p>
+    <w:bookmarkEnd w:id="6"/>
     <w:p>
       <w:r>
         <w:t xml:space="preserve">The main way to interact with programs on the Altair is via a </w:t>
@@ -8543,25 +8543,13 @@
       <w:bookmarkStart w:id="10" w:name="_Toc51409574"/>
       <w:r>
         <w:lastRenderedPageBreak/>
-        <w:t>Cromemco</w:t>
-      </w:r>
-      <w:r>
-        <w:t xml:space="preserve"> Disk Controller Support</w:t>
+        <w:t>Cromemco Disk Controller Support</w:t>
       </w:r>
       <w:bookmarkEnd w:id="10"/>
     </w:p>
     <w:p>
       <w:r>
-        <w:t>T</w:t>
-      </w:r>
-      <w:r>
-        <w:t xml:space="preserve">he simulator can also emulate the </w:t>
-      </w:r>
-      <w:r>
-        <w:t>Cromemco</w:t>
-      </w:r>
-      <w:r>
-        <w:t xml:space="preserve"> </w:t>
+        <w:t xml:space="preserve">The simulator can also emulate the Cromemco </w:t>
       </w:r>
       <w:r>
         <w:t>4</w:t>
@@ -12157,16 +12145,7 @@
           <w:szCs w:val="24"/>
           <w:u w:val="single"/>
         </w:rPr>
-        <w:t>Cromemco</w:t>
-      </w:r>
-      <w:r>
-        <w:rPr>
-          <w:b/>
-          <w:sz w:val="24"/>
-          <w:szCs w:val="24"/>
-          <w:u w:val="single"/>
-        </w:rPr>
-        <w:t xml:space="preserve"> disk drive</w:t>
+        <w:t>Cromemco disk drive</w:t>
       </w:r>
       <w:r>
         <w:rPr>
@@ -26435,38 +26414,149 @@
         <w:spacing w:after="0" w:line="240" w:lineRule="auto"/>
         <w:rPr>
           <w:rFonts w:cs="Helvetica"/>
-        </w:rPr>
-      </w:pPr>
-      <w:r>
-        <w:rPr>
-          <w:rFonts w:cs="Helvetica"/>
-        </w:rPr>
-        <w:t xml:space="preserve">The Simulator software changes the state of the status LEDs </w:t>
-      </w:r>
-      <w:r>
-        <w:rPr>
-          <w:rFonts w:cs="Helvetica"/>
           <w:b/>
-        </w:rPr>
-        <w:t>after</w:t>
-      </w:r>
-      <w:r>
-        <w:rPr>
-          <w:rFonts w:cs="Helvetica"/>
-        </w:rPr>
-        <w:t xml:space="preserve"> setting the address/data LEDs to their</w:t>
-      </w:r>
-      <w:r>
-        <w:rPr>
-          <w:rFonts w:cs="Helvetica"/>
-        </w:rPr>
-        <w:t xml:space="preserve"> respective values, so </w:t>
-      </w:r>
-      <w:r>
-        <w:rPr>
-          <w:rFonts w:cs="Helvetica"/>
-        </w:rPr>
-        <w:t>external hardware can intercept</w:t>
+          <w:bCs/>
+          <w:u w:val="single"/>
+        </w:rPr>
+      </w:pPr>
+      <w:r>
+        <w:rPr>
+          <w:rFonts w:cs="Helvetica"/>
+          <w:b/>
+          <w:bCs/>
+          <w:u w:val="single"/>
+        </w:rPr>
+        <w:t>IN/OUT operations</w:t>
+      </w:r>
+    </w:p>
+    <w:p>
+      <w:pPr>
+        <w:autoSpaceDE w:val="0"/>
+        <w:autoSpaceDN w:val="0"/>
+        <w:adjustRightInd w:val="0"/>
+        <w:spacing w:after="0" w:line="240" w:lineRule="auto"/>
+        <w:rPr>
+          <w:rFonts w:cs="Helvetica"/>
+        </w:rPr>
+      </w:pPr>
+    </w:p>
+    <w:p>
+      <w:pPr>
+        <w:autoSpaceDE w:val="0"/>
+        <w:autoSpaceDN w:val="0"/>
+        <w:adjustRightInd w:val="0"/>
+        <w:spacing w:after="0" w:line="240" w:lineRule="auto"/>
+        <w:rPr>
+          <w:rFonts w:eastAsia="Times New Roman" w:cs="Times New Roman"/>
+        </w:rPr>
+      </w:pPr>
+      <w:r>
+        <w:rPr>
+          <w:rFonts w:cs="Helvetica"/>
+        </w:rPr>
+        <w:t>To talk to external hardware via the processor’s IN/OUT operations</w:t>
+      </w:r>
+      <w:r>
+        <w:rPr>
+          <w:rFonts w:cs="Helvetica"/>
+        </w:rPr>
+        <w:t xml:space="preserve">, change </w:t>
+      </w:r>
+      <w:r>
+        <w:rPr>
+          <w:rFonts w:eastAsia="Times New Roman" w:cs="Times New Roman"/>
+        </w:rPr>
+        <w:t>“</w:t>
+      </w:r>
+      <w:r>
+        <w:rPr>
+          <w:rFonts w:ascii="Courier New" w:eastAsia="Times New Roman" w:hAnsi="Courier New" w:cs="Courier New"/>
+        </w:rPr>
+        <w:t>#define USE_IO_BUS 0</w:t>
+      </w:r>
+      <w:r>
+        <w:rPr>
+          <w:rFonts w:eastAsia="Times New Roman" w:cs="Times New Roman"/>
+        </w:rPr>
+        <w:t>”</w:t>
+      </w:r>
+      <w:r>
+        <w:rPr>
+          <w:rFonts w:eastAsia="Times New Roman" w:cs="Times New Roman"/>
+        </w:rPr>
+        <w:br/>
+        <w:t>in config.h to “</w:t>
+      </w:r>
+      <w:r>
+        <w:rPr>
+          <w:rFonts w:ascii="Courier New" w:eastAsia="Times New Roman" w:hAnsi="Courier New" w:cs="Courier New"/>
+        </w:rPr>
+        <w:t>#define USE_IO_BUS 1</w:t>
+      </w:r>
+      <w:r>
+        <w:rPr>
+          <w:rFonts w:eastAsia="Times New Roman" w:cs="Times New Roman"/>
+        </w:rPr>
+        <w:t xml:space="preserve">”. </w:t>
+      </w:r>
+    </w:p>
+    <w:p>
+      <w:pPr>
+        <w:autoSpaceDE w:val="0"/>
+        <w:autoSpaceDN w:val="0"/>
+        <w:adjustRightInd w:val="0"/>
+        <w:spacing w:after="0" w:line="240" w:lineRule="auto"/>
+        <w:ind w:left="360"/>
+        <w:rPr>
+          <w:rFonts w:eastAsia="Times New Roman" w:cs="Times New Roman"/>
+        </w:rPr>
+      </w:pPr>
+    </w:p>
+    <w:p>
+      <w:pPr>
+        <w:autoSpaceDE w:val="0"/>
+        <w:autoSpaceDN w:val="0"/>
+        <w:adjustRightInd w:val="0"/>
+        <w:spacing w:after="0" w:line="240" w:lineRule="auto"/>
+        <w:rPr>
+          <w:rFonts w:eastAsia="Times New Roman" w:cs="Times New Roman"/>
+        </w:rPr>
+      </w:pPr>
+      <w:r>
+        <w:rPr>
+          <w:rFonts w:eastAsia="Times New Roman" w:cs="Times New Roman"/>
+        </w:rPr>
+        <w:t>When</w:t>
+      </w:r>
+      <w:r>
+        <w:rPr>
+          <w:rFonts w:eastAsia="Times New Roman" w:cs="Times New Roman"/>
+        </w:rPr>
+        <w:t xml:space="preserve"> the </w:t>
+      </w:r>
+      <w:r>
+        <w:rPr>
+          <w:rFonts w:ascii="Courier New" w:eastAsia="Times New Roman" w:hAnsi="Courier New" w:cs="Courier New"/>
+        </w:rPr>
+        <w:t>USE_IO_BUS</w:t>
+      </w:r>
+      <w:r>
+        <w:rPr>
+          <w:rFonts w:eastAsia="Times New Roman" w:cs="Times New Roman"/>
+        </w:rPr>
+        <w:t xml:space="preserve"> setting </w:t>
+      </w:r>
+      <w:r>
+        <w:rPr>
+          <w:rFonts w:eastAsia="Times New Roman" w:cs="Times New Roman"/>
+        </w:rPr>
+        <w:t xml:space="preserve">is </w:t>
+      </w:r>
+      <w:r>
+        <w:rPr>
+          <w:rFonts w:eastAsia="Times New Roman" w:cs="Times New Roman"/>
+        </w:rPr>
+        <w:t>enabled, IN/OUT operations work as follows:</w:t>
       </w:r>
     </w:p>
     <w:p>
@@ -26474,21 +26564,33 @@
         <w:pStyle w:val="ListParagraph"/>
         <w:numPr>
           <w:ilvl w:val="0"/>
-          <w:numId w:val="56"/>
+          <w:numId w:val="57"/>
         </w:numPr>
         <w:autoSpaceDE w:val="0"/>
         <w:autoSpaceDN w:val="0"/>
         <w:adjustRightInd w:val="0"/>
         <w:spacing w:after="0" w:line="240" w:lineRule="auto"/>
         <w:rPr>
-          <w:rFonts w:cs="Helvetica"/>
-        </w:rPr>
-      </w:pPr>
-      <w:r>
-        <w:rPr>
-          <w:rFonts w:cs="Helvetica"/>
-        </w:rPr>
-        <w:t>OUT operations by reacting to a low-&gt;high edge of the OUT signal</w:t>
+          <w:rFonts w:eastAsia="Times New Roman" w:cs="Times New Roman"/>
+        </w:rPr>
+      </w:pPr>
+      <w:r>
+        <w:rPr>
+          <w:rFonts w:eastAsia="Times New Roman" w:cs="Times New Roman"/>
+        </w:rPr>
+        <w:t xml:space="preserve">The port number </w:t>
+      </w:r>
+      <w:r>
+        <w:rPr>
+          <w:rFonts w:eastAsia="Times New Roman" w:cs="Times New Roman"/>
+        </w:rPr>
+        <w:t>is</w:t>
+      </w:r>
+      <w:r>
+        <w:rPr>
+          <w:rFonts w:eastAsia="Times New Roman" w:cs="Times New Roman"/>
+        </w:rPr>
+        <w:t xml:space="preserve"> placed on the A0-7 and A8-15 lines.</w:t>
       </w:r>
     </w:p>
     <w:p>
@@ -26496,33 +26598,57 @@
         <w:pStyle w:val="ListParagraph"/>
         <w:numPr>
           <w:ilvl w:val="0"/>
-          <w:numId w:val="56"/>
+          <w:numId w:val="57"/>
         </w:numPr>
         <w:autoSpaceDE w:val="0"/>
         <w:autoSpaceDN w:val="0"/>
         <w:adjustRightInd w:val="0"/>
         <w:spacing w:after="0" w:line="240" w:lineRule="auto"/>
         <w:rPr>
-          <w:rFonts w:cs="Helvetica"/>
-        </w:rPr>
-      </w:pPr>
-      <w:r>
-        <w:rPr>
-          <w:rFonts w:cs="Helvetica"/>
-        </w:rPr>
-        <w:t>IN operations by reacting to a low-&gt;high edge of the IN</w:t>
-      </w:r>
-      <w:r>
-        <w:rPr>
-          <w:rFonts w:cs="Helvetica"/>
-        </w:rPr>
-        <w:t>P</w:t>
-      </w:r>
-      <w:r>
-        <w:rPr>
-          <w:rFonts w:cs="Helvetica"/>
-        </w:rPr>
-        <w:t xml:space="preserve"> signal</w:t>
+          <w:rFonts w:eastAsia="Times New Roman" w:cs="Times New Roman"/>
+        </w:rPr>
+      </w:pPr>
+      <w:r>
+        <w:rPr>
+          <w:rFonts w:eastAsia="Times New Roman" w:cs="Times New Roman"/>
+        </w:rPr>
+        <w:t xml:space="preserve">For OUT operations, the output value </w:t>
+      </w:r>
+      <w:r>
+        <w:rPr>
+          <w:rFonts w:eastAsia="Times New Roman" w:cs="Times New Roman"/>
+        </w:rPr>
+        <w:t>is</w:t>
+      </w:r>
+      <w:r>
+        <w:rPr>
+          <w:rFonts w:eastAsia="Times New Roman" w:cs="Times New Roman"/>
+        </w:rPr>
+        <w:t xml:space="preserve"> placed on the D0-7 lines</w:t>
+      </w:r>
+      <w:r>
+        <w:rPr>
+          <w:rFonts w:eastAsia="Times New Roman" w:cs="Times New Roman"/>
+        </w:rPr>
+        <w:t>, f</w:t>
+      </w:r>
+      <w:r>
+        <w:rPr>
+          <w:rFonts w:eastAsia="Times New Roman" w:cs="Times New Roman"/>
+        </w:rPr>
+        <w:t xml:space="preserve">or IN operations, the D0-7 lines </w:t>
+      </w:r>
+      <w:r>
+        <w:rPr>
+          <w:rFonts w:eastAsia="Times New Roman" w:cs="Times New Roman"/>
+        </w:rPr>
+        <w:t>are</w:t>
+      </w:r>
+      <w:r>
+        <w:rPr>
+          <w:rFonts w:eastAsia="Times New Roman" w:cs="Times New Roman"/>
+        </w:rPr>
+        <w:t xml:space="preserve"> switched to input</w:t>
       </w:r>
     </w:p>
     <w:p>
@@ -26530,197 +26656,250 @@
         <w:pStyle w:val="ListParagraph"/>
         <w:numPr>
           <w:ilvl w:val="0"/>
-          <w:numId w:val="56"/>
+          <w:numId w:val="57"/>
         </w:numPr>
         <w:autoSpaceDE w:val="0"/>
         <w:autoSpaceDN w:val="0"/>
         <w:adjustRightInd w:val="0"/>
         <w:spacing w:after="0" w:line="240" w:lineRule="auto"/>
         <w:rPr>
-          <w:rFonts w:cs="Helvetica"/>
-        </w:rPr>
-      </w:pPr>
-      <w:r>
-        <w:rPr>
-          <w:rFonts w:cs="Helvetica"/>
-        </w:rPr>
-        <w:t xml:space="preserve">Memory WRITE operations by </w:t>
-      </w:r>
-      <w:r>
-        <w:rPr>
-          <w:rFonts w:cs="Helvetica"/>
-        </w:rPr>
-        <w:t>reacting to a high-&gt;low edge (negative logic) of the WO signal.</w:t>
-      </w:r>
-    </w:p>
-    <w:p>
-      <w:pPr>
+          <w:rFonts w:eastAsia="Times New Roman" w:cs="Times New Roman"/>
+        </w:rPr>
+      </w:pPr>
+      <w:r>
+        <w:rPr>
+          <w:rFonts w:eastAsia="Times New Roman" w:cs="Times New Roman"/>
+        </w:rPr>
+        <w:t>The WAIT pin is switched to input.</w:t>
+      </w:r>
+    </w:p>
+    <w:p>
+      <w:pPr>
+        <w:pStyle w:val="ListParagraph"/>
+        <w:numPr>
+          <w:ilvl w:val="0"/>
+          <w:numId w:val="57"/>
+        </w:numPr>
         <w:autoSpaceDE w:val="0"/>
         <w:autoSpaceDN w:val="0"/>
         <w:adjustRightInd w:val="0"/>
         <w:spacing w:after="0" w:line="240" w:lineRule="auto"/>
         <w:rPr>
-          <w:rFonts w:cs="Helvetica"/>
-        </w:rPr>
-      </w:pPr>
-      <w:r>
-        <w:rPr>
-          <w:rFonts w:cs="Helvetica"/>
-        </w:rPr>
-        <w:t>Read below for details on how to handle each operation.</w:t>
-      </w:r>
-      <w:r>
-        <w:rPr>
-          <w:rFonts w:cs="Helvetica"/>
-        </w:rPr>
-        <w:br/>
-        <w:t>Note that it is currently not possible to intercept Memory READ operations as the Simulator software has no way of knowing whether to read from the emulated RAM or from data bus.</w:t>
-      </w:r>
-    </w:p>
-    <w:p>
-      <w:pPr>
+          <w:rFonts w:eastAsia="Times New Roman" w:cs="Times New Roman"/>
+        </w:rPr>
+      </w:pPr>
+      <w:r>
+        <w:rPr>
+          <w:rFonts w:eastAsia="Times New Roman" w:cs="Times New Roman"/>
+        </w:rPr>
+        <w:t>The IN/OUT LEDs are turned on according to the operation.</w:t>
+      </w:r>
+    </w:p>
+    <w:p>
+      <w:pPr>
+        <w:pStyle w:val="ListParagraph"/>
+        <w:numPr>
+          <w:ilvl w:val="0"/>
+          <w:numId w:val="57"/>
+        </w:numPr>
         <w:autoSpaceDE w:val="0"/>
         <w:autoSpaceDN w:val="0"/>
         <w:adjustRightInd w:val="0"/>
         <w:spacing w:after="0" w:line="240" w:lineRule="auto"/>
         <w:rPr>
-          <w:rFonts w:cs="Helvetica"/>
-        </w:rPr>
-      </w:pPr>
-    </w:p>
-    <w:p>
-      <w:pPr>
+          <w:rFonts w:eastAsia="Times New Roman" w:cs="Times New Roman"/>
+        </w:rPr>
+      </w:pPr>
+      <w:r>
+        <w:rPr>
+          <w:rFonts w:eastAsia="Times New Roman" w:cs="Times New Roman"/>
+        </w:rPr>
+        <w:t>I</w:t>
+      </w:r>
+      <w:r>
+        <w:rPr>
+          <w:rFonts w:eastAsia="Times New Roman" w:cs="Times New Roman"/>
+        </w:rPr>
+        <w:t xml:space="preserve">f the </w:t>
+      </w:r>
+      <w:r>
+        <w:rPr>
+          <w:rFonts w:eastAsia="Times New Roman" w:cs="Times New Roman"/>
+        </w:rPr>
+        <w:t xml:space="preserve">WAIT </w:t>
+      </w:r>
+      <w:r>
+        <w:rPr>
+          <w:rFonts w:eastAsia="Times New Roman" w:cs="Times New Roman"/>
+        </w:rPr>
+        <w:t>pin reads as “1”</w:t>
+      </w:r>
+      <w:r>
+        <w:rPr>
+          <w:rFonts w:eastAsia="Times New Roman" w:cs="Times New Roman"/>
+        </w:rPr>
+        <w:t xml:space="preserve"> then the Simulator waits until it reads “0"</w:t>
+      </w:r>
+      <w:r>
+        <w:rPr>
+          <w:rFonts w:eastAsia="Times New Roman" w:cs="Times New Roman"/>
+        </w:rPr>
+        <w:t>. This allows slower hardware to force a WAIT state until it is ready for the IN/OUT operation to complete.</w:t>
+      </w:r>
+      <w:r>
+        <w:rPr>
+          <w:rFonts w:eastAsia="Times New Roman" w:cs="Times New Roman"/>
+        </w:rPr>
+        <w:t xml:space="preserve"> Note that if the pin is not connected to external hardware then </w:t>
+      </w:r>
+      <w:r>
+        <w:rPr>
+          <w:rFonts w:eastAsia="Times New Roman" w:cs="Times New Roman"/>
+        </w:rPr>
+        <w:t xml:space="preserve">it </w:t>
+      </w:r>
+      <w:r>
+        <w:rPr>
+          <w:rFonts w:eastAsia="Times New Roman" w:cs="Times New Roman"/>
+        </w:rPr>
+        <w:t xml:space="preserve">will automatically read </w:t>
+      </w:r>
+      <w:r>
+        <w:rPr>
+          <w:rFonts w:eastAsia="Times New Roman" w:cs="Times New Roman"/>
+        </w:rPr>
+        <w:t xml:space="preserve">as </w:t>
+      </w:r>
+      <w:r>
+        <w:rPr>
+          <w:rFonts w:eastAsia="Times New Roman" w:cs="Times New Roman"/>
+        </w:rPr>
+        <w:t>“0”.</w:t>
+      </w:r>
+    </w:p>
+    <w:p>
+      <w:pPr>
+        <w:pStyle w:val="ListParagraph"/>
+        <w:numPr>
+          <w:ilvl w:val="0"/>
+          <w:numId w:val="57"/>
+        </w:numPr>
         <w:autoSpaceDE w:val="0"/>
         <w:autoSpaceDN w:val="0"/>
         <w:adjustRightInd w:val="0"/>
         <w:spacing w:after="0" w:line="240" w:lineRule="auto"/>
         <w:rPr>
-          <w:rFonts w:cs="Helvetica"/>
-        </w:rPr>
-      </w:pPr>
-      <w:r>
-        <w:rPr>
-          <w:rFonts w:cs="Helvetica"/>
-        </w:rPr>
-        <w:t xml:space="preserve">For all operations, address and data signals are updated just before the signal LED changes state and </w:t>
-      </w:r>
-      <w:r>
-        <w:rPr>
-          <w:rFonts w:cs="Helvetica"/>
-        </w:rPr>
-        <w:t xml:space="preserve">the signal should be </w:t>
-      </w:r>
-      <w:r>
-        <w:rPr>
-          <w:rFonts w:cs="Helvetica"/>
-        </w:rPr>
-        <w:t xml:space="preserve">stable at </w:t>
-      </w:r>
-      <w:r>
-        <w:rPr>
-          <w:rFonts w:cs="Helvetica"/>
-        </w:rPr>
-        <w:t>that</w:t>
-      </w:r>
-      <w:r>
-        <w:rPr>
-          <w:rFonts w:cs="Helvetica"/>
-        </w:rPr>
-        <w:t xml:space="preserve"> point</w:t>
-      </w:r>
-      <w:r>
-        <w:rPr>
-          <w:rFonts w:cs="Helvetica"/>
-        </w:rPr>
-        <w:t>.</w:t>
-      </w:r>
-    </w:p>
-    <w:p>
-      <w:pPr>
+          <w:rFonts w:eastAsia="Times New Roman" w:cs="Times New Roman"/>
+        </w:rPr>
+      </w:pPr>
+      <w:r>
+        <w:rPr>
+          <w:rFonts w:eastAsia="Times New Roman" w:cs="Times New Roman"/>
+        </w:rPr>
+        <w:t xml:space="preserve">For IN operations, </w:t>
+      </w:r>
+      <w:r>
+        <w:rPr>
+          <w:rFonts w:eastAsia="Times New Roman" w:cs="Times New Roman"/>
+        </w:rPr>
+        <w:t xml:space="preserve">if the port is not emulated within the Simulator, </w:t>
+      </w:r>
+      <w:r>
+        <w:rPr>
+          <w:rFonts w:eastAsia="Times New Roman" w:cs="Times New Roman"/>
+        </w:rPr>
+        <w:t>the value</w:t>
+      </w:r>
+      <w:r>
+        <w:rPr>
+          <w:rFonts w:eastAsia="Times New Roman" w:cs="Times New Roman"/>
+        </w:rPr>
+        <w:t xml:space="preserve"> from the D0-7 data lines will be read as the result of the IN operation.</w:t>
+      </w:r>
+    </w:p>
+    <w:p>
+      <w:pPr>
+        <w:pStyle w:val="ListParagraph"/>
+        <w:numPr>
+          <w:ilvl w:val="0"/>
+          <w:numId w:val="57"/>
+        </w:numPr>
         <w:autoSpaceDE w:val="0"/>
         <w:autoSpaceDN w:val="0"/>
         <w:adjustRightInd w:val="0"/>
         <w:spacing w:after="0" w:line="240" w:lineRule="auto"/>
         <w:rPr>
-          <w:rFonts w:cs="Helvetica"/>
-        </w:rPr>
-      </w:pPr>
-    </w:p>
-    <w:p>
-      <w:pPr>
+          <w:rFonts w:eastAsia="Times New Roman" w:cs="Times New Roman"/>
+        </w:rPr>
+      </w:pPr>
+      <w:r>
+        <w:rPr>
+          <w:rFonts w:eastAsia="Times New Roman" w:cs="Times New Roman"/>
+        </w:rPr>
+        <w:t>The IN/OUT LEDs are turned off.</w:t>
+      </w:r>
+    </w:p>
+    <w:p>
+      <w:pPr>
+        <w:pStyle w:val="ListParagraph"/>
+        <w:numPr>
+          <w:ilvl w:val="0"/>
+          <w:numId w:val="57"/>
+        </w:numPr>
         <w:autoSpaceDE w:val="0"/>
         <w:autoSpaceDN w:val="0"/>
         <w:adjustRightInd w:val="0"/>
         <w:spacing w:after="0" w:line="240" w:lineRule="auto"/>
         <w:rPr>
-          <w:rFonts w:cs="Helvetica"/>
-        </w:rPr>
-      </w:pPr>
-      <w:r>
-        <w:rPr>
-          <w:rFonts w:cs="Helvetica"/>
-        </w:rPr>
-        <w:t>Note that the Simulator timings are not precise. The actual length of an OUT/INP/WO operation can vary greatly, depending on many conditions such as the Simulator configuration, compiler optimization and others. Not all cycles will have a consistent length</w:t>
-      </w:r>
-      <w:r>
-        <w:rPr>
-          <w:rFonts w:cs="Helvetica"/>
-        </w:rPr>
-        <w:t>, t</w:t>
-      </w:r>
-      <w:r>
-        <w:rPr>
-          <w:rFonts w:cs="Helvetica"/>
-        </w:rPr>
-        <w:t xml:space="preserve">herefore </w:t>
-      </w:r>
-      <w:r>
-        <w:rPr>
-          <w:rFonts w:cs="Helvetica"/>
-        </w:rPr>
-        <w:t xml:space="preserve">only </w:t>
-      </w:r>
-      <w:r>
-        <w:rPr>
-          <w:rFonts w:cs="Helvetica"/>
-        </w:rPr>
-        <w:t xml:space="preserve">minimum </w:t>
-      </w:r>
-      <w:r>
-        <w:rPr>
-          <w:rFonts w:cs="Helvetica"/>
-        </w:rPr>
-        <w:t>lengths</w:t>
-      </w:r>
-      <w:r>
-        <w:rPr>
-          <w:rFonts w:cs="Helvetica"/>
-        </w:rPr>
-        <w:t xml:space="preserve"> </w:t>
-      </w:r>
-      <w:r>
-        <w:rPr>
-          <w:rFonts w:cs="Helvetica"/>
-        </w:rPr>
-        <w:t>for the operations</w:t>
-      </w:r>
-      <w:r>
-        <w:rPr>
-          <w:rFonts w:cs="Helvetica"/>
-        </w:rPr>
-        <w:t xml:space="preserve"> are given below.</w:t>
-      </w:r>
-    </w:p>
-    <w:p>
-      <w:pPr>
+          <w:rFonts w:eastAsia="Times New Roman" w:cs="Times New Roman"/>
+        </w:rPr>
+      </w:pPr>
+      <w:r>
+        <w:rPr>
+          <w:rFonts w:eastAsia="Times New Roman" w:cs="Times New Roman"/>
+        </w:rPr>
+        <w:t xml:space="preserve">The WAIT pin and (for IN operations) the D0-7 lines are switched back to </w:t>
+      </w:r>
+      <w:r>
+        <w:rPr>
+          <w:rFonts w:eastAsia="Times New Roman" w:cs="Times New Roman"/>
+        </w:rPr>
+        <w:t>output mode.</w:t>
+      </w:r>
+    </w:p>
+    <w:p>
+      <w:pPr>
+        <w:pStyle w:val="ListParagraph"/>
+        <w:numPr>
+          <w:ilvl w:val="0"/>
+          <w:numId w:val="57"/>
+        </w:numPr>
         <w:autoSpaceDE w:val="0"/>
         <w:autoSpaceDN w:val="0"/>
         <w:adjustRightInd w:val="0"/>
         <w:spacing w:after="0" w:line="240" w:lineRule="auto"/>
         <w:rPr>
-          <w:rFonts w:cs="Helvetica"/>
-        </w:rPr>
-      </w:pPr>
+          <w:rFonts w:eastAsia="Times New Roman" w:cs="Times New Roman"/>
+        </w:rPr>
+      </w:pPr>
+      <w:r>
+        <w:rPr>
+          <w:rFonts w:eastAsia="Times New Roman" w:cs="Times New Roman"/>
+        </w:rPr>
+        <w:t xml:space="preserve">For IN operations, the value just read from D0-7 is </w:t>
+      </w:r>
+      <w:r>
+        <w:rPr>
+          <w:rFonts w:eastAsia="Times New Roman" w:cs="Times New Roman"/>
+        </w:rPr>
+        <w:t>output</w:t>
+      </w:r>
+      <w:r>
+        <w:rPr>
+          <w:rFonts w:eastAsia="Times New Roman" w:cs="Times New Roman"/>
+        </w:rPr>
+        <w:t xml:space="preserve"> on the D0-7 lines.</w:t>
+      </w:r>
     </w:p>
     <w:p>
       <w:pPr>
@@ -26729,19 +26908,9 @@
         <w:adjustRightInd w:val="0"/>
         <w:spacing w:after="0" w:line="240" w:lineRule="auto"/>
         <w:rPr>
-          <w:rFonts w:cs="Helvetica"/>
-          <w:b/>
-          <w:u w:val="single"/>
-        </w:rPr>
-      </w:pPr>
-      <w:r>
-        <w:rPr>
-          <w:rFonts w:cs="Helvetica"/>
-          <w:b/>
-          <w:u w:val="single"/>
-        </w:rPr>
-        <w:t>Intercepting OUT operations</w:t>
-      </w:r>
+          <w:rFonts w:eastAsia="Times New Roman" w:cs="Times New Roman"/>
+        </w:rPr>
+      </w:pPr>
     </w:p>
     <w:p>
       <w:pPr>
@@ -26750,11 +26919,57 @@
         <w:adjustRightInd w:val="0"/>
         <w:spacing w:after="0" w:line="240" w:lineRule="auto"/>
         <w:rPr>
-          <w:rFonts w:cs="Helvetica"/>
-          <w:b/>
-          <w:u w:val="single"/>
-        </w:rPr>
-      </w:pPr>
+          <w:rFonts w:eastAsia="Times New Roman" w:cs="Times New Roman"/>
+        </w:rPr>
+      </w:pPr>
+      <w:r>
+        <w:rPr>
+          <w:rFonts w:eastAsia="Times New Roman" w:cs="Times New Roman"/>
+        </w:rPr>
+        <w:t xml:space="preserve">The LOW-HIGH-LOW pulse on the IN/OUT signals in </w:t>
+      </w:r>
+      <w:r>
+        <w:rPr>
+          <w:rFonts w:eastAsia="Times New Roman" w:cs="Times New Roman"/>
+        </w:rPr>
+        <w:t>s</w:t>
+      </w:r>
+      <w:r>
+        <w:rPr>
+          <w:rFonts w:eastAsia="Times New Roman" w:cs="Times New Roman"/>
+        </w:rPr>
+        <w:t>teps 4-7 take</w:t>
+      </w:r>
+      <w:r>
+        <w:rPr>
+          <w:rFonts w:eastAsia="Times New Roman" w:cs="Times New Roman"/>
+        </w:rPr>
+        <w:t>s</w:t>
+      </w:r>
+      <w:r>
+        <w:rPr>
+          <w:rFonts w:eastAsia="Times New Roman" w:cs="Times New Roman"/>
+        </w:rPr>
+        <w:t xml:space="preserve"> </w:t>
+      </w:r>
+      <w:r>
+        <w:rPr>
+          <w:rFonts w:eastAsia="Times New Roman" w:cs="Times New Roman"/>
+        </w:rPr>
+        <w:t>between 750 and 1500 nanoseconds</w:t>
+      </w:r>
+      <w:r>
+        <w:rPr>
+          <w:rFonts w:eastAsia="Times New Roman" w:cs="Times New Roman"/>
+        </w:rPr>
+        <w:t>. E</w:t>
+      </w:r>
+      <w:r>
+        <w:rPr>
+          <w:rFonts w:eastAsia="Times New Roman" w:cs="Times New Roman"/>
+        </w:rPr>
+        <w:t>xternal hardware needs to be able to process outputs and provide input values in that time frame. If the hardware needs more time it should set the WAIT line to “1”.</w:t>
+      </w:r>
     </w:p>
     <w:p>
       <w:pPr>
@@ -26766,37 +26981,6 @@
           <w:rFonts w:cs="Helvetica"/>
         </w:rPr>
       </w:pPr>
-      <w:r>
-        <w:rPr>
-          <w:rFonts w:cs="Helvetica"/>
-        </w:rPr>
-        <w:t xml:space="preserve">The D7-0 LEDs in the Altair 8800 were connected to the S-100 bus’ DI7-0 lines, meaning they would show the state of the data bus going </w:t>
-      </w:r>
-      <w:r>
-        <w:rPr>
-          <w:rFonts w:cs="Helvetica"/>
-          <w:i/>
-        </w:rPr>
-        <w:t>into</w:t>
-      </w:r>
-      <w:r>
-        <w:rPr>
-          <w:rFonts w:cs="Helvetica"/>
-        </w:rPr>
-        <w:t xml:space="preserve"> the CPU. During OUT and memory WRITE operations,</w:t>
-      </w:r>
-      <w:r>
-        <w:rPr>
-          <w:rFonts w:cs="Helvetica"/>
-        </w:rPr>
-        <w:t xml:space="preserve"> data was put on the DO7-0 lines and</w:t>
-      </w:r>
-      <w:r>
-        <w:rPr>
-          <w:rFonts w:cs="Helvetica"/>
-        </w:rPr>
-        <w:t xml:space="preserve"> the DI7-0 lines were left floating, so the D7-0 LEDs would all be on no matter what value was output.</w:t>
-      </w:r>
     </w:p>
     <w:p>
       <w:pPr>
@@ -26806,25 +26990,25 @@
         <w:spacing w:after="0" w:line="240" w:lineRule="auto"/>
         <w:rPr>
           <w:rFonts w:cs="Helvetica"/>
-        </w:rPr>
-      </w:pPr>
-      <w:r>
-        <w:rPr>
-          <w:rFonts w:cs="Helvetica"/>
-        </w:rPr>
-        <w:t xml:space="preserve">In its default configuration, the Simulator emulates this behavior, so external hardware monitoring the D7-0 LEDs would not be able to see the actual data values. </w:t>
-      </w:r>
-      <w:r>
-        <w:rPr>
-          <w:rFonts w:cs="Helvetica"/>
-        </w:rPr>
-        <w:t>A setting in config.h provides a means to change the behavior such that the D7-0 LEDs show the proper values for OUT and memory WRITE operations</w:t>
-      </w:r>
-      <w:r>
-        <w:rPr>
-          <w:rFonts w:cs="Helvetica"/>
-        </w:rPr>
-        <w:t>:</w:t>
+          <w:b/>
+          <w:u w:val="single"/>
+        </w:rPr>
+      </w:pPr>
+      <w:r>
+        <w:rPr>
+          <w:rFonts w:cs="Helvetica"/>
+          <w:b/>
+          <w:u w:val="single"/>
+        </w:rPr>
+        <w:t>M</w:t>
+      </w:r>
+      <w:r>
+        <w:rPr>
+          <w:rFonts w:cs="Helvetica"/>
+          <w:b/>
+          <w:u w:val="single"/>
+        </w:rPr>
+        <w:t>emory WRITE operations</w:t>
       </w:r>
     </w:p>
     <w:p>
@@ -26834,63 +27018,9 @@
         <w:adjustRightInd w:val="0"/>
         <w:spacing w:after="0" w:line="240" w:lineRule="auto"/>
         <w:rPr>
-          <w:rFonts w:eastAsia="Times New Roman" w:cs="Times New Roman"/>
-        </w:rPr>
-      </w:pPr>
-      <w:r>
-        <w:rPr>
-          <w:rFonts w:eastAsia="Times New Roman" w:cs="Times New Roman"/>
-        </w:rPr>
-        <w:t>In config.h change “</w:t>
-      </w:r>
-      <w:r>
-        <w:rPr>
-          <w:rFonts w:ascii="Courier New" w:eastAsia="Times New Roman" w:hAnsi="Courier New" w:cs="Courier New"/>
-        </w:rPr>
-        <w:t xml:space="preserve">#define </w:t>
-      </w:r>
-      <w:r>
-        <w:rPr>
-          <w:rFonts w:ascii="Courier New" w:eastAsia="Times New Roman" w:hAnsi="Courier New" w:cs="Courier New"/>
-        </w:rPr>
-        <w:t>SHOW_BUS_OUTPUT</w:t>
-      </w:r>
-      <w:r>
-        <w:rPr>
-          <w:rFonts w:ascii="Courier New" w:eastAsia="Times New Roman" w:hAnsi="Courier New" w:cs="Courier New"/>
-        </w:rPr>
-        <w:t xml:space="preserve"> 0</w:t>
-      </w:r>
-      <w:r>
-        <w:rPr>
-          <w:rFonts w:eastAsia="Times New Roman" w:cs="Times New Roman"/>
-        </w:rPr>
-        <w:t>” to “</w:t>
-      </w:r>
-      <w:r>
-        <w:rPr>
-          <w:rFonts w:ascii="Courier New" w:eastAsia="Times New Roman" w:hAnsi="Courier New" w:cs="Courier New"/>
-        </w:rPr>
-        <w:t xml:space="preserve">#define </w:t>
-      </w:r>
-      <w:r>
-        <w:rPr>
-          <w:rFonts w:ascii="Courier New" w:eastAsia="Times New Roman" w:hAnsi="Courier New" w:cs="Courier New"/>
-        </w:rPr>
-        <w:t>SHOW_BUS_OUTPUT</w:t>
-      </w:r>
-      <w:r>
-        <w:rPr>
-          <w:rFonts w:ascii="Courier New" w:eastAsia="Times New Roman" w:hAnsi="Courier New" w:cs="Courier New"/>
-        </w:rPr>
-        <w:t xml:space="preserve"> 1</w:t>
-      </w:r>
-      <w:r>
-        <w:rPr>
-          <w:rFonts w:eastAsia="Times New Roman" w:cs="Times New Roman"/>
-        </w:rPr>
-        <w:t>”</w:t>
-      </w:r>
+          <w:rFonts w:cs="Helvetica"/>
+        </w:rPr>
+      </w:pPr>
     </w:p>
     <w:p>
       <w:pPr>
@@ -26906,31 +27036,37 @@
         <w:rPr>
           <w:rFonts w:cs="Helvetica"/>
         </w:rPr>
-        <w:t xml:space="preserve">The </w:t>
-      </w:r>
-      <w:r>
-        <w:rPr>
-          <w:rFonts w:cs="Helvetica"/>
-        </w:rPr>
-        <w:t>“</w:t>
-      </w:r>
-      <w:r>
-        <w:rPr>
-          <w:rFonts w:cs="Helvetica"/>
-        </w:rPr>
-        <w:t>OUT</w:t>
-      </w:r>
-      <w:r>
-        <w:rPr>
-          <w:rFonts w:cs="Helvetica"/>
-        </w:rPr>
-        <w:t>”</w:t>
-      </w:r>
-      <w:r>
-        <w:rPr>
-          <w:rFonts w:cs="Helvetica"/>
-        </w:rPr>
-        <w:t xml:space="preserve"> pulse lasts 500 nanoseconds or longer.</w:t>
+        <w:t>External hardware can intercept memory write operations. Change “</w:t>
+      </w:r>
+      <w:r>
+        <w:rPr>
+          <w:rFonts w:ascii="Courier New" w:hAnsi="Courier New" w:cs="Courier New"/>
+        </w:rPr>
+        <w:t>#define SHOW_MWRITE_OUTPUT 0</w:t>
+      </w:r>
+      <w:r>
+        <w:rPr>
+          <w:rFonts w:cs="Helvetica"/>
+        </w:rPr>
+        <w:t>” to “</w:t>
+      </w:r>
+      <w:r>
+        <w:rPr>
+          <w:rFonts w:ascii="Courier New" w:hAnsi="Courier New" w:cs="Courier New"/>
+        </w:rPr>
+        <w:t xml:space="preserve">#define SHOW_MWRITE_OUTPUT </w:t>
+      </w:r>
+      <w:r>
+        <w:rPr>
+          <w:rFonts w:ascii="Courier New" w:hAnsi="Courier New" w:cs="Courier New"/>
+        </w:rPr>
+        <w:t>1</w:t>
+      </w:r>
+      <w:r>
+        <w:rPr>
+          <w:rFonts w:cs="Helvetica"/>
+        </w:rPr>
+        <w:t>” to ensure the proper values are visible.</w:t>
       </w:r>
     </w:p>
     <w:p>
@@ -26943,6 +27079,24 @@
           <w:rFonts w:cs="Helvetica"/>
         </w:rPr>
       </w:pPr>
+      <w:r>
+        <w:rPr>
+          <w:rFonts w:cs="Helvetica"/>
+        </w:rPr>
+        <w:t xml:space="preserve">When </w:t>
+      </w:r>
+      <w:r>
+        <w:rPr>
+          <w:rFonts w:ascii="Courier New" w:hAnsi="Courier New" w:cs="Courier New"/>
+        </w:rPr>
+        <w:t>SHOW_MWRITE_OUTPUT</w:t>
+      </w:r>
+      <w:r>
+        <w:rPr>
+          <w:rFonts w:cs="Helvetica"/>
+        </w:rPr>
+        <w:t xml:space="preserve"> is enabled, a memory write works as follows:</w:t>
+      </w:r>
     </w:p>
     <w:p>
       <w:pPr>
@@ -26952,34 +27106,38 @@
         <w:spacing w:after="0" w:line="240" w:lineRule="auto"/>
         <w:rPr>
           <w:rFonts w:cs="Helvetica"/>
-          <w:b/>
-          <w:u w:val="single"/>
-        </w:rPr>
-      </w:pPr>
-      <w:r>
-        <w:rPr>
-          <w:rFonts w:cs="Helvetica"/>
-          <w:b/>
-          <w:u w:val="single"/>
-        </w:rPr>
-        <w:t>Intercepting IN operations</w:t>
-      </w:r>
-    </w:p>
-    <w:p>
-      <w:pPr>
+        </w:rPr>
+      </w:pPr>
+    </w:p>
+    <w:p>
+      <w:pPr>
+        <w:pStyle w:val="ListParagraph"/>
+        <w:numPr>
+          <w:ilvl w:val="0"/>
+          <w:numId w:val="58"/>
+        </w:numPr>
         <w:autoSpaceDE w:val="0"/>
         <w:autoSpaceDN w:val="0"/>
         <w:adjustRightInd w:val="0"/>
         <w:spacing w:after="0" w:line="240" w:lineRule="auto"/>
         <w:rPr>
           <w:rFonts w:cs="Helvetica"/>
-          <w:b/>
-          <w:u w:val="single"/>
-        </w:rPr>
-      </w:pPr>
-    </w:p>
-    <w:p>
-      <w:pPr>
+        </w:rPr>
+      </w:pPr>
+      <w:r>
+        <w:rPr>
+          <w:rFonts w:cs="Helvetica"/>
+        </w:rPr>
+        <w:t>The destination address is placed on the A0-15 lines.</w:t>
+      </w:r>
+    </w:p>
+    <w:p>
+      <w:pPr>
+        <w:pStyle w:val="ListParagraph"/>
+        <w:numPr>
+          <w:ilvl w:val="0"/>
+          <w:numId w:val="58"/>
+        </w:numPr>
         <w:autoSpaceDE w:val="0"/>
         <w:autoSpaceDN w:val="0"/>
         <w:adjustRightInd w:val="0"/>
@@ -26992,150 +27150,52 @@
         <w:rPr>
           <w:rFonts w:cs="Helvetica"/>
         </w:rPr>
-        <w:t xml:space="preserve">The Simulator software emulates a number of hardware devices (disk drive, hard disk, serial cards). If an IN instruction is executed that requests data from a port that is not emulated, the input value will be 0xFF (as it would be in the original). However, there is a setting in config.h that changes the behavior when inputting data from a port that is not emulated. Setting </w:t>
-      </w:r>
-      <w:r>
-        <w:rPr>
-          <w:rFonts w:eastAsia="Times New Roman" w:cs="Times New Roman"/>
-        </w:rPr>
-        <w:t>“</w:t>
-      </w:r>
-      <w:r>
-        <w:rPr>
-          <w:rFonts w:ascii="Courier New" w:eastAsia="Times New Roman" w:hAnsi="Courier New" w:cs="Courier New"/>
-        </w:rPr>
-        <w:t xml:space="preserve">#define </w:t>
-      </w:r>
-      <w:r>
-        <w:rPr>
-          <w:rFonts w:ascii="Courier New" w:eastAsia="Times New Roman" w:hAnsi="Courier New" w:cs="Courier New"/>
-        </w:rPr>
-        <w:t>READ_UNUSED_PORTS_EXT</w:t>
-      </w:r>
-      <w:r>
-        <w:rPr>
-          <w:rFonts w:ascii="Courier New" w:eastAsia="Times New Roman" w:hAnsi="Courier New" w:cs="Courier New"/>
-        </w:rPr>
-        <w:t xml:space="preserve"> 1</w:t>
-      </w:r>
-      <w:r>
-        <w:rPr>
-          <w:rFonts w:eastAsia="Times New Roman" w:cs="Times New Roman"/>
-        </w:rPr>
-        <w:t xml:space="preserve">” in config.h will make the Simulator read the status of the SW15-8 input lines in that case (instead of just returning 0xFF). The </w:t>
-      </w:r>
-      <w:r>
-        <w:rPr>
-          <w:rFonts w:eastAsia="Times New Roman" w:cs="Times New Roman"/>
-        </w:rPr>
-        <w:t xml:space="preserve">input </w:t>
-      </w:r>
-      <w:r>
-        <w:rPr>
-          <w:rFonts w:eastAsia="Times New Roman" w:cs="Times New Roman"/>
-        </w:rPr>
-        <w:t xml:space="preserve">value will be read </w:t>
-      </w:r>
-      <w:r>
-        <w:rPr>
-          <w:rFonts w:eastAsia="Times New Roman" w:cs="Times New Roman"/>
-        </w:rPr>
-        <w:t>7</w:t>
-      </w:r>
-      <w:r>
-        <w:rPr>
-          <w:rFonts w:eastAsia="Times New Roman" w:cs="Times New Roman"/>
-        </w:rPr>
-        <w:t>0</w:t>
-      </w:r>
-      <w:r>
-        <w:rPr>
-          <w:rFonts w:eastAsia="Times New Roman" w:cs="Times New Roman"/>
-        </w:rPr>
-        <w:t xml:space="preserve">0 nanoseconds </w:t>
-      </w:r>
-      <w:r>
-        <w:rPr>
-          <w:rFonts w:eastAsia="Times New Roman" w:cs="Times New Roman"/>
-        </w:rPr>
-        <w:t xml:space="preserve">(or later) </w:t>
-      </w:r>
-      <w:r>
-        <w:rPr>
-          <w:rFonts w:eastAsia="Times New Roman" w:cs="Times New Roman"/>
-        </w:rPr>
-        <w:t>after the low-high edge on the IN</w:t>
-      </w:r>
-      <w:r>
-        <w:rPr>
-          <w:rFonts w:eastAsia="Times New Roman" w:cs="Times New Roman"/>
-        </w:rPr>
-        <w:t>P</w:t>
-      </w:r>
-      <w:r>
-        <w:rPr>
-          <w:rFonts w:eastAsia="Times New Roman" w:cs="Times New Roman"/>
-        </w:rPr>
-        <w:t xml:space="preserve"> signal</w:t>
-      </w:r>
-      <w:r>
-        <w:rPr>
-          <w:rFonts w:eastAsia="Times New Roman" w:cs="Times New Roman"/>
-        </w:rPr>
-        <w:t xml:space="preserve">. The whole </w:t>
-      </w:r>
-      <w:r>
-        <w:rPr>
-          <w:rFonts w:eastAsia="Times New Roman" w:cs="Times New Roman"/>
-        </w:rPr>
-        <w:t xml:space="preserve">“INP” </w:t>
-      </w:r>
-      <w:r>
-        <w:rPr>
-          <w:rFonts w:eastAsia="Times New Roman" w:cs="Times New Roman"/>
-        </w:rPr>
-        <w:t>pulse lasts 1500 nanoseconds or longer.</w:t>
-      </w:r>
-      <w:r>
-        <w:rPr>
-          <w:rFonts w:eastAsia="Times New Roman" w:cs="Times New Roman"/>
-        </w:rPr>
-        <w:br/>
-      </w:r>
-    </w:p>
-    <w:p>
-      <w:pPr>
+        <w:t>The output value is placed on the D0-D7 lines.</w:t>
+      </w:r>
+    </w:p>
+    <w:p>
+      <w:pPr>
+        <w:pStyle w:val="ListParagraph"/>
+        <w:numPr>
+          <w:ilvl w:val="0"/>
+          <w:numId w:val="58"/>
+        </w:numPr>
         <w:autoSpaceDE w:val="0"/>
         <w:autoSpaceDN w:val="0"/>
         <w:adjustRightInd w:val="0"/>
         <w:spacing w:after="0" w:line="240" w:lineRule="auto"/>
         <w:rPr>
           <w:rFonts w:cs="Helvetica"/>
-          <w:b/>
-          <w:u w:val="single"/>
-        </w:rPr>
-      </w:pPr>
-      <w:r>
-        <w:rPr>
-          <w:rFonts w:cs="Helvetica"/>
-          <w:b/>
-          <w:u w:val="single"/>
-        </w:rPr>
-        <w:t>Intercepting memory WRITE operations</w:t>
-      </w:r>
-    </w:p>
-    <w:p>
-      <w:pPr>
+        </w:rPr>
+      </w:pPr>
+      <w:r>
+        <w:rPr>
+          <w:rFonts w:cs="Helvetica"/>
+        </w:rPr>
+        <w:t>The WO LED is turned off.</w:t>
+      </w:r>
+    </w:p>
+    <w:p>
+      <w:pPr>
+        <w:pStyle w:val="ListParagraph"/>
+        <w:numPr>
+          <w:ilvl w:val="0"/>
+          <w:numId w:val="58"/>
+        </w:numPr>
         <w:autoSpaceDE w:val="0"/>
         <w:autoSpaceDN w:val="0"/>
         <w:adjustRightInd w:val="0"/>
         <w:spacing w:after="0" w:line="240" w:lineRule="auto"/>
         <w:rPr>
           <w:rFonts w:cs="Helvetica"/>
-          <w:b/>
-          <w:u w:val="single"/>
-        </w:rPr>
-      </w:pPr>
+        </w:rPr>
+      </w:pPr>
+      <w:r>
+        <w:rPr>
+          <w:rFonts w:cs="Helvetica"/>
+        </w:rPr>
+        <w:t>The WO LED is turned on.</w:t>
+      </w:r>
     </w:p>
     <w:p>
       <w:pPr>
@@ -27147,33 +27207,213 @@
           <w:rFonts w:cs="Helvetica"/>
         </w:rPr>
       </w:pPr>
-      <w:r>
-        <w:rPr>
-          <w:rFonts w:cs="Helvetica"/>
-        </w:rPr>
-        <w:t xml:space="preserve">As during the OUT operation, memory WRITE operations would also not show the output value on the D7-0 LEDs. The same config.h switch as in the “OUT” section above will cause the Simulator software to show the </w:t>
-      </w:r>
-      <w:r>
-        <w:rPr>
-          <w:rFonts w:cs="Helvetica"/>
-        </w:rPr>
-        <w:t xml:space="preserve">output values so they can be visible to external hardware. The “WO” pulses last </w:t>
-      </w:r>
-      <w:r>
-        <w:rPr>
-          <w:rFonts w:cs="Helvetica"/>
-        </w:rPr>
-        <w:t>200</w:t>
-      </w:r>
-      <w:r>
-        <w:rPr>
-          <w:rFonts w:cs="Helvetica"/>
-        </w:rPr>
-        <w:t xml:space="preserve"> nanoseconds or longer.</w:t>
-      </w:r>
-      <w:r>
-        <w:br w:type="page"/>
-      </w:r>
+    </w:p>
+    <w:p>
+      <w:pPr>
+        <w:autoSpaceDE w:val="0"/>
+        <w:autoSpaceDN w:val="0"/>
+        <w:adjustRightInd w:val="0"/>
+        <w:spacing w:after="0" w:line="240" w:lineRule="auto"/>
+        <w:rPr>
+          <w:rFonts w:cs="Helvetica"/>
+        </w:rPr>
+      </w:pPr>
+      <w:r>
+        <w:rPr>
+          <w:rFonts w:cs="Helvetica"/>
+        </w:rPr>
+        <w:t xml:space="preserve">The HIGH-LOW-HIGH pulse created by steps 3 and </w:t>
+      </w:r>
+      <w:r>
+        <w:rPr>
+          <w:rFonts w:cs="Helvetica"/>
+        </w:rPr>
+        <w:t>4</w:t>
+      </w:r>
+      <w:r>
+        <w:rPr>
+          <w:rFonts w:cs="Helvetica"/>
+        </w:rPr>
+        <w:t xml:space="preserve"> lasts for </w:t>
+      </w:r>
+      <w:r>
+        <w:rPr>
+          <w:rFonts w:cs="Helvetica"/>
+        </w:rPr>
+        <w:t>approximately</w:t>
+      </w:r>
+      <w:r>
+        <w:rPr>
+          <w:rFonts w:cs="Helvetica"/>
+        </w:rPr>
+        <w:t xml:space="preserve"> 200 nanoseconds.</w:t>
+      </w:r>
+    </w:p>
+    <w:p>
+      <w:pPr>
+        <w:autoSpaceDE w:val="0"/>
+        <w:autoSpaceDN w:val="0"/>
+        <w:adjustRightInd w:val="0"/>
+        <w:spacing w:after="0" w:line="240" w:lineRule="auto"/>
+        <w:rPr>
+          <w:rFonts w:cs="Helvetica"/>
+        </w:rPr>
+      </w:pPr>
+    </w:p>
+    <w:p>
+      <w:pPr>
+        <w:autoSpaceDE w:val="0"/>
+        <w:autoSpaceDN w:val="0"/>
+        <w:adjustRightInd w:val="0"/>
+        <w:spacing w:after="0" w:line="240" w:lineRule="auto"/>
+        <w:rPr>
+          <w:rFonts w:cs="Helvetica"/>
+          <w:b/>
+          <w:u w:val="single"/>
+        </w:rPr>
+      </w:pPr>
+      <w:r>
+        <w:rPr>
+          <w:rFonts w:cs="Helvetica"/>
+          <w:b/>
+          <w:u w:val="single"/>
+        </w:rPr>
+        <w:t>M</w:t>
+      </w:r>
+      <w:r>
+        <w:rPr>
+          <w:rFonts w:cs="Helvetica"/>
+          <w:b/>
+          <w:u w:val="single"/>
+        </w:rPr>
+        <w:t xml:space="preserve">emory </w:t>
+      </w:r>
+      <w:r>
+        <w:rPr>
+          <w:rFonts w:cs="Helvetica"/>
+          <w:b/>
+          <w:u w:val="single"/>
+        </w:rPr>
+        <w:t>READ</w:t>
+      </w:r>
+      <w:r>
+        <w:rPr>
+          <w:rFonts w:cs="Helvetica"/>
+          <w:b/>
+          <w:u w:val="single"/>
+        </w:rPr>
+        <w:t xml:space="preserve"> operations</w:t>
+      </w:r>
+    </w:p>
+    <w:p>
+      <w:pPr>
+        <w:autoSpaceDE w:val="0"/>
+        <w:autoSpaceDN w:val="0"/>
+        <w:adjustRightInd w:val="0"/>
+        <w:spacing w:after="0" w:line="240" w:lineRule="auto"/>
+        <w:rPr>
+          <w:rFonts w:cs="Helvetica"/>
+        </w:rPr>
+      </w:pPr>
+    </w:p>
+    <w:p>
+      <w:pPr>
+        <w:autoSpaceDE w:val="0"/>
+        <w:autoSpaceDN w:val="0"/>
+        <w:adjustRightInd w:val="0"/>
+        <w:spacing w:after="0" w:line="240" w:lineRule="auto"/>
+        <w:rPr>
+          <w:rFonts w:cs="Helvetica"/>
+        </w:rPr>
+      </w:pPr>
+      <w:r>
+        <w:rPr>
+          <w:rFonts w:cs="Helvetica"/>
+        </w:rPr>
+        <w:t>I</w:t>
+      </w:r>
+      <w:r>
+        <w:rPr>
+          <w:rFonts w:cs="Helvetica"/>
+        </w:rPr>
+        <w:t xml:space="preserve">t is currently not possible to </w:t>
+      </w:r>
+      <w:r>
+        <w:rPr>
+          <w:rFonts w:cs="Helvetica"/>
+        </w:rPr>
+        <w:t>read</w:t>
+      </w:r>
+      <w:r>
+        <w:rPr>
+          <w:rFonts w:cs="Helvetica"/>
+        </w:rPr>
+        <w:t xml:space="preserve"> </w:t>
+      </w:r>
+      <w:r>
+        <w:rPr>
+          <w:rFonts w:cs="Helvetica"/>
+        </w:rPr>
+        <w:t xml:space="preserve">memory from external devices </w:t>
+      </w:r>
+      <w:r>
+        <w:rPr>
+          <w:rFonts w:cs="Helvetica"/>
+        </w:rPr>
+        <w:t xml:space="preserve">as the Simulator software </w:t>
+      </w:r>
+      <w:r>
+        <w:rPr>
+          <w:rFonts w:cs="Helvetica"/>
+        </w:rPr>
+        <w:t>cannot determine whether</w:t>
+      </w:r>
+      <w:r>
+        <w:rPr>
+          <w:rFonts w:cs="Helvetica"/>
+        </w:rPr>
+        <w:t xml:space="preserve"> to read from the emulated RAM or </w:t>
+      </w:r>
+      <w:r>
+        <w:rPr>
+          <w:rFonts w:cs="Helvetica"/>
+        </w:rPr>
+        <w:t>the</w:t>
+      </w:r>
+      <w:r>
+        <w:rPr>
+          <w:rFonts w:cs="Helvetica"/>
+        </w:rPr>
+        <w:t xml:space="preserve"> data bus.</w:t>
+      </w:r>
+      <w:r>
+        <w:rPr>
+          <w:rFonts w:cs="Helvetica"/>
+        </w:rPr>
+        <w:t xml:space="preserve"> Memory read operations make up the vast majority of operations so any additional time needed to determine the source would cause significant performance penalties.</w:t>
+      </w:r>
+    </w:p>
+    <w:p>
+      <w:pPr>
+        <w:autoSpaceDE w:val="0"/>
+        <w:autoSpaceDN w:val="0"/>
+        <w:adjustRightInd w:val="0"/>
+        <w:spacing w:after="0" w:line="240" w:lineRule="auto"/>
+        <w:rPr>
+          <w:rFonts w:cs="Helvetica"/>
+        </w:rPr>
+      </w:pPr>
+    </w:p>
+    <w:p>
+      <w:pPr>
+        <w:autoSpaceDE w:val="0"/>
+        <w:autoSpaceDN w:val="0"/>
+        <w:adjustRightInd w:val="0"/>
+        <w:spacing w:after="0" w:line="240" w:lineRule="auto"/>
+        <w:rPr>
+          <w:rFonts w:cs="Helvetica"/>
+        </w:rPr>
+      </w:pPr>
     </w:p>
     <w:p>
       <w:pPr>
@@ -27181,7 +27421,6 @@
       </w:pPr>
       <w:bookmarkStart w:id="26" w:name="_Toc51409587"/>
       <w:r>
-        <w:lastRenderedPageBreak/>
         <w:t>8080 Instruction Set</w:t>
       </w:r>
       <w:bookmarkEnd w:id="26"/>
@@ -55036,7 +55275,7 @@
   <w:abstractNum w:abstractNumId="11" w15:restartNumberingAfterBreak="0">
     <w:nsid w:val="13EF65FE"/>
     <w:multiLevelType w:val="hybridMultilevel"/>
-    <w:tmpl w:val="2C5AFAA8"/>
+    <w:tmpl w:val="36721CE8"/>
     <w:lvl w:ilvl="0" w:tplc="0409000F">
       <w:start w:val="1"/>
       <w:numFmt w:val="decimal"/>
@@ -55949,6 +56188,92 @@
     </w:lvl>
   </w:abstractNum>
   <w:abstractNum w:abstractNumId="20" w15:restartNumberingAfterBreak="0">
+    <w:nsid w:val="26C33C02"/>
+    <w:multiLevelType w:val="hybridMultilevel"/>
+    <w:tmpl w:val="A7804C90"/>
+    <w:lvl w:ilvl="0" w:tplc="0409000F">
+      <w:start w:val="1"/>
+      <w:numFmt w:val="decimal"/>
+      <w:lvlText w:val="%1."/>
+      <w:lvlJc w:val="left"/>
+      <w:pPr>
+        <w:ind w:left="720" w:hanging="360"/>
+      </w:pPr>
+    </w:lvl>
+    <w:lvl w:ilvl="1" w:tplc="04090019" w:tentative="1">
+      <w:start w:val="1"/>
+      <w:numFmt w:val="lowerLetter"/>
+      <w:lvlText w:val="%2."/>
+      <w:lvlJc w:val="left"/>
+      <w:pPr>
+        <w:ind w:left="1440" w:hanging="360"/>
+      </w:pPr>
+    </w:lvl>
+    <w:lvl w:ilvl="2" w:tplc="0409001B" w:tentative="1">
+      <w:start w:val="1"/>
+      <w:numFmt w:val="lowerRoman"/>
+      <w:lvlText w:val="%3."/>
+      <w:lvlJc w:val="right"/>
+      <w:pPr>
+        <w:ind w:left="2160" w:hanging="180"/>
+      </w:pPr>
+    </w:lvl>
+    <w:lvl w:ilvl="3" w:tplc="0409000F" w:tentative="1">
+      <w:start w:val="1"/>
+      <w:numFmt w:val="decimal"/>
+      <w:lvlText w:val="%4."/>
+      <w:lvlJc w:val="left"/>
+      <w:pPr>
+        <w:ind w:left="2880" w:hanging="360"/>
+      </w:pPr>
+    </w:lvl>
+    <w:lvl w:ilvl="4" w:tplc="04090019" w:tentative="1">
+      <w:start w:val="1"/>
+      <w:numFmt w:val="lowerLetter"/>
+      <w:lvlText w:val="%5."/>
+      <w:lvlJc w:val="left"/>
+      <w:pPr>
+        <w:ind w:left="3600" w:hanging="360"/>
+      </w:pPr>
+    </w:lvl>
+    <w:lvl w:ilvl="5" w:tplc="0409001B" w:tentative="1">
+      <w:start w:val="1"/>
+      <w:numFmt w:val="lowerRoman"/>
+      <w:lvlText w:val="%6."/>
+      <w:lvlJc w:val="right"/>
+      <w:pPr>
+        <w:ind w:left="4320" w:hanging="180"/>
+      </w:pPr>
+    </w:lvl>
+    <w:lvl w:ilvl="6" w:tplc="0409000F" w:tentative="1">
+      <w:start w:val="1"/>
+      <w:numFmt w:val="decimal"/>
+      <w:lvlText w:val="%7."/>
+      <w:lvlJc w:val="left"/>
+      <w:pPr>
+        <w:ind w:left="5040" w:hanging="360"/>
+      </w:pPr>
+    </w:lvl>
+    <w:lvl w:ilvl="7" w:tplc="04090019" w:tentative="1">
+      <w:start w:val="1"/>
+      <w:numFmt w:val="lowerLetter"/>
+      <w:lvlText w:val="%8."/>
+      <w:lvlJc w:val="left"/>
+      <w:pPr>
+        <w:ind w:left="5760" w:hanging="360"/>
+      </w:pPr>
+    </w:lvl>
+    <w:lvl w:ilvl="8" w:tplc="0409001B" w:tentative="1">
+      <w:start w:val="1"/>
+      <w:numFmt w:val="lowerRoman"/>
+      <w:lvlText w:val="%9."/>
+      <w:lvlJc w:val="right"/>
+      <w:pPr>
+        <w:ind w:left="6480" w:hanging="180"/>
+      </w:pPr>
+    </w:lvl>
+  </w:abstractNum>
+  <w:abstractNum w:abstractNumId="21" w15:restartNumberingAfterBreak="0">
     <w:nsid w:val="27D30877"/>
     <w:multiLevelType w:val="hybridMultilevel"/>
     <w:tmpl w:val="EA185D52"/>
@@ -56061,7 +56386,7 @@
       </w:rPr>
     </w:lvl>
   </w:abstractNum>
-  <w:abstractNum w:abstractNumId="21" w15:restartNumberingAfterBreak="0">
+  <w:abstractNum w:abstractNumId="22" w15:restartNumberingAfterBreak="0">
     <w:nsid w:val="2A537026"/>
     <w:multiLevelType w:val="hybridMultilevel"/>
     <w:tmpl w:val="5576161E"/>
@@ -56174,7 +56499,7 @@
       </w:rPr>
     </w:lvl>
   </w:abstractNum>
-  <w:abstractNum w:abstractNumId="22" w15:restartNumberingAfterBreak="0">
+  <w:abstractNum w:abstractNumId="23" w15:restartNumberingAfterBreak="0">
     <w:nsid w:val="2DB41C1D"/>
     <w:multiLevelType w:val="hybridMultilevel"/>
     <w:tmpl w:val="CE4009FA"/>
@@ -56263,7 +56588,7 @@
       </w:pPr>
     </w:lvl>
   </w:abstractNum>
-  <w:abstractNum w:abstractNumId="23" w15:restartNumberingAfterBreak="0">
+  <w:abstractNum w:abstractNumId="24" w15:restartNumberingAfterBreak="0">
     <w:nsid w:val="331E33F6"/>
     <w:multiLevelType w:val="hybridMultilevel"/>
     <w:tmpl w:val="49E09006"/>
@@ -56376,7 +56701,7 @@
       </w:rPr>
     </w:lvl>
   </w:abstractNum>
-  <w:abstractNum w:abstractNumId="24" w15:restartNumberingAfterBreak="0">
+  <w:abstractNum w:abstractNumId="25" w15:restartNumberingAfterBreak="0">
     <w:nsid w:val="342C4785"/>
     <w:multiLevelType w:val="hybridMultilevel"/>
     <w:tmpl w:val="EED05C92"/>
@@ -56489,7 +56814,7 @@
       </w:rPr>
     </w:lvl>
   </w:abstractNum>
-  <w:abstractNum w:abstractNumId="25" w15:restartNumberingAfterBreak="0">
+  <w:abstractNum w:abstractNumId="26" w15:restartNumberingAfterBreak="0">
     <w:nsid w:val="36842CAA"/>
     <w:multiLevelType w:val="hybridMultilevel"/>
     <w:tmpl w:val="5260BE5E"/>
@@ -56602,7 +56927,7 @@
       </w:rPr>
     </w:lvl>
   </w:abstractNum>
-  <w:abstractNum w:abstractNumId="26" w15:restartNumberingAfterBreak="0">
+  <w:abstractNum w:abstractNumId="27" w15:restartNumberingAfterBreak="0">
     <w:nsid w:val="37050866"/>
     <w:multiLevelType w:val="hybridMultilevel"/>
     <w:tmpl w:val="1DEC4B88"/>
@@ -56714,10 +57039,10 @@
       </w:rPr>
     </w:lvl>
   </w:abstractNum>
-  <w:abstractNum w:abstractNumId="27" w15:restartNumberingAfterBreak="0">
+  <w:abstractNum w:abstractNumId="28" w15:restartNumberingAfterBreak="0">
     <w:nsid w:val="3EA175AC"/>
     <w:multiLevelType w:val="hybridMultilevel"/>
-    <w:tmpl w:val="86722FAE"/>
+    <w:tmpl w:val="441A08C2"/>
     <w:lvl w:ilvl="0" w:tplc="04090001">
       <w:start w:val="1"/>
       <w:numFmt w:val="bullet"/>
@@ -56827,7 +57152,7 @@
       </w:rPr>
     </w:lvl>
   </w:abstractNum>
-  <w:abstractNum w:abstractNumId="28" w15:restartNumberingAfterBreak="0">
+  <w:abstractNum w:abstractNumId="29" w15:restartNumberingAfterBreak="0">
     <w:nsid w:val="4613169E"/>
     <w:multiLevelType w:val="hybridMultilevel"/>
     <w:tmpl w:val="DFBA8296"/>
@@ -56940,7 +57265,7 @@
       </w:rPr>
     </w:lvl>
   </w:abstractNum>
-  <w:abstractNum w:abstractNumId="29" w15:restartNumberingAfterBreak="0">
+  <w:abstractNum w:abstractNumId="30" w15:restartNumberingAfterBreak="0">
     <w:nsid w:val="46502D78"/>
     <w:multiLevelType w:val="hybridMultilevel"/>
     <w:tmpl w:val="28F23FA0"/>
@@ -57053,7 +57378,7 @@
       </w:rPr>
     </w:lvl>
   </w:abstractNum>
-  <w:abstractNum w:abstractNumId="30" w15:restartNumberingAfterBreak="0">
+  <w:abstractNum w:abstractNumId="31" w15:restartNumberingAfterBreak="0">
     <w:nsid w:val="4CD42019"/>
     <w:multiLevelType w:val="hybridMultilevel"/>
     <w:tmpl w:val="4628C3F2"/>
@@ -57166,7 +57491,7 @@
       </w:rPr>
     </w:lvl>
   </w:abstractNum>
-  <w:abstractNum w:abstractNumId="31" w15:restartNumberingAfterBreak="0">
+  <w:abstractNum w:abstractNumId="32" w15:restartNumberingAfterBreak="0">
     <w:nsid w:val="50AE7314"/>
     <w:multiLevelType w:val="hybridMultilevel"/>
     <w:tmpl w:val="2F3C9C36"/>
@@ -57279,7 +57604,7 @@
       </w:rPr>
     </w:lvl>
   </w:abstractNum>
-  <w:abstractNum w:abstractNumId="32" w15:restartNumberingAfterBreak="0">
+  <w:abstractNum w:abstractNumId="33" w15:restartNumberingAfterBreak="0">
     <w:nsid w:val="58144D14"/>
     <w:multiLevelType w:val="hybridMultilevel"/>
     <w:tmpl w:val="C2D4D848"/>
@@ -57365,7 +57690,7 @@
       </w:pPr>
     </w:lvl>
   </w:abstractNum>
-  <w:abstractNum w:abstractNumId="33" w15:restartNumberingAfterBreak="0">
+  <w:abstractNum w:abstractNumId="34" w15:restartNumberingAfterBreak="0">
     <w:nsid w:val="5AB473F7"/>
     <w:multiLevelType w:val="hybridMultilevel"/>
     <w:tmpl w:val="2F96F2A4"/>
@@ -57478,7 +57803,7 @@
       </w:rPr>
     </w:lvl>
   </w:abstractNum>
-  <w:abstractNum w:abstractNumId="34" w15:restartNumberingAfterBreak="0">
+  <w:abstractNum w:abstractNumId="35" w15:restartNumberingAfterBreak="0">
     <w:nsid w:val="5BD423B3"/>
     <w:multiLevelType w:val="hybridMultilevel"/>
     <w:tmpl w:val="7E2CE152"/>
@@ -57591,7 +57916,7 @@
       </w:rPr>
     </w:lvl>
   </w:abstractNum>
-  <w:abstractNum w:abstractNumId="35" w15:restartNumberingAfterBreak="0">
+  <w:abstractNum w:abstractNumId="36" w15:restartNumberingAfterBreak="0">
     <w:nsid w:val="5D2935B7"/>
     <w:multiLevelType w:val="hybridMultilevel"/>
     <w:tmpl w:val="ECA8827A"/>
@@ -57704,7 +58029,7 @@
       </w:rPr>
     </w:lvl>
   </w:abstractNum>
-  <w:abstractNum w:abstractNumId="36" w15:restartNumberingAfterBreak="0">
+  <w:abstractNum w:abstractNumId="37" w15:restartNumberingAfterBreak="0">
     <w:nsid w:val="62DE3101"/>
     <w:multiLevelType w:val="hybridMultilevel"/>
     <w:tmpl w:val="824E553E"/>
@@ -57817,7 +58142,7 @@
       </w:rPr>
     </w:lvl>
   </w:abstractNum>
-  <w:abstractNum w:abstractNumId="37" w15:restartNumberingAfterBreak="0">
+  <w:abstractNum w:abstractNumId="38" w15:restartNumberingAfterBreak="0">
     <w:nsid w:val="62E36E35"/>
     <w:multiLevelType w:val="hybridMultilevel"/>
     <w:tmpl w:val="8962DE7E"/>
@@ -57930,7 +58255,7 @@
       </w:rPr>
     </w:lvl>
   </w:abstractNum>
-  <w:abstractNum w:abstractNumId="38" w15:restartNumberingAfterBreak="0">
+  <w:abstractNum w:abstractNumId="39" w15:restartNumberingAfterBreak="0">
     <w:nsid w:val="63323DB7"/>
     <w:multiLevelType w:val="hybridMultilevel"/>
     <w:tmpl w:val="8F5649FA"/>
@@ -58043,7 +58368,7 @@
       </w:rPr>
     </w:lvl>
   </w:abstractNum>
-  <w:abstractNum w:abstractNumId="39" w15:restartNumberingAfterBreak="0">
+  <w:abstractNum w:abstractNumId="40" w15:restartNumberingAfterBreak="0">
     <w:nsid w:val="6A1F6484"/>
     <w:multiLevelType w:val="hybridMultilevel"/>
     <w:tmpl w:val="4628C3F2"/>
@@ -58156,7 +58481,7 @@
       </w:rPr>
     </w:lvl>
   </w:abstractNum>
-  <w:abstractNum w:abstractNumId="40" w15:restartNumberingAfterBreak="0">
+  <w:abstractNum w:abstractNumId="41" w15:restartNumberingAfterBreak="0">
     <w:nsid w:val="6A74229F"/>
     <w:multiLevelType w:val="hybridMultilevel"/>
     <w:tmpl w:val="AB6854C6"/>
@@ -58269,7 +58594,7 @@
       </w:rPr>
     </w:lvl>
   </w:abstractNum>
-  <w:abstractNum w:abstractNumId="41" w15:restartNumberingAfterBreak="0">
+  <w:abstractNum w:abstractNumId="42" w15:restartNumberingAfterBreak="0">
     <w:nsid w:val="6AA46715"/>
     <w:multiLevelType w:val="hybridMultilevel"/>
     <w:tmpl w:val="FF809DEC"/>
@@ -58382,7 +58707,7 @@
       </w:rPr>
     </w:lvl>
   </w:abstractNum>
-  <w:abstractNum w:abstractNumId="42" w15:restartNumberingAfterBreak="0">
+  <w:abstractNum w:abstractNumId="43" w15:restartNumberingAfterBreak="0">
     <w:nsid w:val="6B1C6654"/>
     <w:multiLevelType w:val="hybridMultilevel"/>
     <w:tmpl w:val="F7A8ABCE"/>
@@ -58495,7 +58820,7 @@
       </w:rPr>
     </w:lvl>
   </w:abstractNum>
-  <w:abstractNum w:abstractNumId="43" w15:restartNumberingAfterBreak="0">
+  <w:abstractNum w:abstractNumId="44" w15:restartNumberingAfterBreak="0">
     <w:nsid w:val="6BEF7D55"/>
     <w:multiLevelType w:val="hybridMultilevel"/>
     <w:tmpl w:val="E0E2FDD2"/>
@@ -58581,7 +58906,7 @@
       </w:pPr>
     </w:lvl>
   </w:abstractNum>
-  <w:abstractNum w:abstractNumId="44" w15:restartNumberingAfterBreak="0">
+  <w:abstractNum w:abstractNumId="45" w15:restartNumberingAfterBreak="0">
     <w:nsid w:val="6FE2054C"/>
     <w:multiLevelType w:val="hybridMultilevel"/>
     <w:tmpl w:val="7DDAB462"/>
@@ -58693,7 +59018,7 @@
       </w:rPr>
     </w:lvl>
   </w:abstractNum>
-  <w:abstractNum w:abstractNumId="45" w15:restartNumberingAfterBreak="0">
+  <w:abstractNum w:abstractNumId="46" w15:restartNumberingAfterBreak="0">
     <w:nsid w:val="705E0D80"/>
     <w:multiLevelType w:val="hybridMultilevel"/>
     <w:tmpl w:val="36B422A0"/>
@@ -58806,7 +59131,7 @@
       </w:rPr>
     </w:lvl>
   </w:abstractNum>
-  <w:abstractNum w:abstractNumId="46" w15:restartNumberingAfterBreak="0">
+  <w:abstractNum w:abstractNumId="47" w15:restartNumberingAfterBreak="0">
     <w:nsid w:val="77067D9E"/>
     <w:multiLevelType w:val="hybridMultilevel"/>
     <w:tmpl w:val="EDEE5D48"/>
@@ -58919,7 +59244,7 @@
       </w:rPr>
     </w:lvl>
   </w:abstractNum>
-  <w:abstractNum w:abstractNumId="47" w15:restartNumberingAfterBreak="0">
+  <w:abstractNum w:abstractNumId="48" w15:restartNumberingAfterBreak="0">
     <w:nsid w:val="777E5D8D"/>
     <w:multiLevelType w:val="hybridMultilevel"/>
     <w:tmpl w:val="8AEABAA0"/>
@@ -59032,7 +59357,7 @@
       </w:rPr>
     </w:lvl>
   </w:abstractNum>
-  <w:abstractNum w:abstractNumId="48" w15:restartNumberingAfterBreak="0">
+  <w:abstractNum w:abstractNumId="49" w15:restartNumberingAfterBreak="0">
     <w:nsid w:val="77C92D05"/>
     <w:multiLevelType w:val="hybridMultilevel"/>
     <w:tmpl w:val="8B4C5C62"/>
@@ -59145,7 +59470,7 @@
       </w:rPr>
     </w:lvl>
   </w:abstractNum>
-  <w:abstractNum w:abstractNumId="49" w15:restartNumberingAfterBreak="0">
+  <w:abstractNum w:abstractNumId="50" w15:restartNumberingAfterBreak="0">
     <w:nsid w:val="78327620"/>
     <w:multiLevelType w:val="hybridMultilevel"/>
     <w:tmpl w:val="047A26FE"/>
@@ -59258,7 +59583,7 @@
       </w:rPr>
     </w:lvl>
   </w:abstractNum>
-  <w:abstractNum w:abstractNumId="50" w15:restartNumberingAfterBreak="0">
+  <w:abstractNum w:abstractNumId="51" w15:restartNumberingAfterBreak="0">
     <w:nsid w:val="787B4972"/>
     <w:multiLevelType w:val="hybridMultilevel"/>
     <w:tmpl w:val="C2D4D848"/>
@@ -59344,7 +59669,7 @@
       </w:pPr>
     </w:lvl>
   </w:abstractNum>
-  <w:abstractNum w:abstractNumId="51" w15:restartNumberingAfterBreak="0">
+  <w:abstractNum w:abstractNumId="52" w15:restartNumberingAfterBreak="0">
     <w:nsid w:val="78E2380D"/>
     <w:multiLevelType w:val="hybridMultilevel"/>
     <w:tmpl w:val="100CEE22"/>
@@ -59457,7 +59782,7 @@
       </w:rPr>
     </w:lvl>
   </w:abstractNum>
-  <w:abstractNum w:abstractNumId="52" w15:restartNumberingAfterBreak="0">
+  <w:abstractNum w:abstractNumId="53" w15:restartNumberingAfterBreak="0">
     <w:nsid w:val="7B460465"/>
     <w:multiLevelType w:val="hybridMultilevel"/>
     <w:tmpl w:val="6922BB96"/>
@@ -59570,7 +59895,7 @@
       </w:rPr>
     </w:lvl>
   </w:abstractNum>
-  <w:abstractNum w:abstractNumId="53" w15:restartNumberingAfterBreak="0">
+  <w:abstractNum w:abstractNumId="54" w15:restartNumberingAfterBreak="0">
     <w:nsid w:val="7B93057A"/>
     <w:multiLevelType w:val="hybridMultilevel"/>
     <w:tmpl w:val="CBE6EDC6"/>
@@ -59659,7 +59984,7 @@
       </w:pPr>
     </w:lvl>
   </w:abstractNum>
-  <w:abstractNum w:abstractNumId="54" w15:restartNumberingAfterBreak="0">
+  <w:abstractNum w:abstractNumId="55" w15:restartNumberingAfterBreak="0">
     <w:nsid w:val="7CA52378"/>
     <w:multiLevelType w:val="hybridMultilevel"/>
     <w:tmpl w:val="F11097CA"/>
@@ -59772,7 +60097,7 @@
       </w:rPr>
     </w:lvl>
   </w:abstractNum>
-  <w:abstractNum w:abstractNumId="55" w15:restartNumberingAfterBreak="0">
+  <w:abstractNum w:abstractNumId="56" w15:restartNumberingAfterBreak="0">
     <w:nsid w:val="7D630522"/>
     <w:multiLevelType w:val="hybridMultilevel"/>
     <w:tmpl w:val="3EB2AB16"/>
@@ -59885,77 +60210,163 @@
       </w:rPr>
     </w:lvl>
   </w:abstractNum>
+  <w:abstractNum w:abstractNumId="57" w15:restartNumberingAfterBreak="0">
+    <w:nsid w:val="7E0C5C90"/>
+    <w:multiLevelType w:val="hybridMultilevel"/>
+    <w:tmpl w:val="36721CE8"/>
+    <w:lvl w:ilvl="0" w:tplc="0409000F">
+      <w:start w:val="1"/>
+      <w:numFmt w:val="decimal"/>
+      <w:lvlText w:val="%1."/>
+      <w:lvlJc w:val="left"/>
+      <w:pPr>
+        <w:ind w:left="360" w:hanging="360"/>
+      </w:pPr>
+    </w:lvl>
+    <w:lvl w:ilvl="1" w:tplc="04090019" w:tentative="1">
+      <w:start w:val="1"/>
+      <w:numFmt w:val="lowerLetter"/>
+      <w:lvlText w:val="%2."/>
+      <w:lvlJc w:val="left"/>
+      <w:pPr>
+        <w:ind w:left="1080" w:hanging="360"/>
+      </w:pPr>
+    </w:lvl>
+    <w:lvl w:ilvl="2" w:tplc="0409001B" w:tentative="1">
+      <w:start w:val="1"/>
+      <w:numFmt w:val="lowerRoman"/>
+      <w:lvlText w:val="%3."/>
+      <w:lvlJc w:val="right"/>
+      <w:pPr>
+        <w:ind w:left="1800" w:hanging="180"/>
+      </w:pPr>
+    </w:lvl>
+    <w:lvl w:ilvl="3" w:tplc="0409000F" w:tentative="1">
+      <w:start w:val="1"/>
+      <w:numFmt w:val="decimal"/>
+      <w:lvlText w:val="%4."/>
+      <w:lvlJc w:val="left"/>
+      <w:pPr>
+        <w:ind w:left="2520" w:hanging="360"/>
+      </w:pPr>
+    </w:lvl>
+    <w:lvl w:ilvl="4" w:tplc="04090019" w:tentative="1">
+      <w:start w:val="1"/>
+      <w:numFmt w:val="lowerLetter"/>
+      <w:lvlText w:val="%5."/>
+      <w:lvlJc w:val="left"/>
+      <w:pPr>
+        <w:ind w:left="3240" w:hanging="360"/>
+      </w:pPr>
+    </w:lvl>
+    <w:lvl w:ilvl="5" w:tplc="0409001B" w:tentative="1">
+      <w:start w:val="1"/>
+      <w:numFmt w:val="lowerRoman"/>
+      <w:lvlText w:val="%6."/>
+      <w:lvlJc w:val="right"/>
+      <w:pPr>
+        <w:ind w:left="3960" w:hanging="180"/>
+      </w:pPr>
+    </w:lvl>
+    <w:lvl w:ilvl="6" w:tplc="0409000F" w:tentative="1">
+      <w:start w:val="1"/>
+      <w:numFmt w:val="decimal"/>
+      <w:lvlText w:val="%7."/>
+      <w:lvlJc w:val="left"/>
+      <w:pPr>
+        <w:ind w:left="4680" w:hanging="360"/>
+      </w:pPr>
+    </w:lvl>
+    <w:lvl w:ilvl="7" w:tplc="04090019" w:tentative="1">
+      <w:start w:val="1"/>
+      <w:numFmt w:val="lowerLetter"/>
+      <w:lvlText w:val="%8."/>
+      <w:lvlJc w:val="left"/>
+      <w:pPr>
+        <w:ind w:left="5400" w:hanging="360"/>
+      </w:pPr>
+    </w:lvl>
+    <w:lvl w:ilvl="8" w:tplc="0409001B" w:tentative="1">
+      <w:start w:val="1"/>
+      <w:numFmt w:val="lowerRoman"/>
+      <w:lvlText w:val="%9."/>
+      <w:lvlJc w:val="right"/>
+      <w:pPr>
+        <w:ind w:left="6120" w:hanging="180"/>
+      </w:pPr>
+    </w:lvl>
+  </w:abstractNum>
   <w:num w:numId="1">
-    <w:abstractNumId w:val="36"/>
+    <w:abstractNumId w:val="37"/>
   </w:num>
   <w:num w:numId="2">
     <w:abstractNumId w:val="17"/>
   </w:num>
   <w:num w:numId="3">
-    <w:abstractNumId w:val="38"/>
+    <w:abstractNumId w:val="39"/>
   </w:num>
   <w:num w:numId="4">
-    <w:abstractNumId w:val="50"/>
+    <w:abstractNumId w:val="51"/>
   </w:num>
   <w:num w:numId="5">
-    <w:abstractNumId w:val="30"/>
+    <w:abstractNumId w:val="31"/>
   </w:num>
   <w:num w:numId="6">
-    <w:abstractNumId w:val="39"/>
+    <w:abstractNumId w:val="40"/>
   </w:num>
   <w:num w:numId="7">
-    <w:abstractNumId w:val="43"/>
+    <w:abstractNumId w:val="44"/>
   </w:num>
   <w:num w:numId="8">
     <w:abstractNumId w:val="2"/>
   </w:num>
   <w:num w:numId="9">
-    <w:abstractNumId w:val="33"/>
+    <w:abstractNumId w:val="34"/>
   </w:num>
   <w:num w:numId="10">
     <w:abstractNumId w:val="9"/>
   </w:num>
   <w:num w:numId="11">
-    <w:abstractNumId w:val="42"/>
+    <w:abstractNumId w:val="43"/>
   </w:num>
   <w:num w:numId="12">
-    <w:abstractNumId w:val="46"/>
+    <w:abstractNumId w:val="47"/>
   </w:num>
   <w:num w:numId="13">
-    <w:abstractNumId w:val="29"/>
+    <w:abstractNumId w:val="30"/>
   </w:num>
   <w:num w:numId="14">
     <w:abstractNumId w:val="6"/>
   </w:num>
   <w:num w:numId="15">
-    <w:abstractNumId w:val="41"/>
+    <w:abstractNumId w:val="42"/>
   </w:num>
   <w:num w:numId="16">
-    <w:abstractNumId w:val="23"/>
+    <w:abstractNumId w:val="24"/>
   </w:num>
   <w:num w:numId="17">
-    <w:abstractNumId w:val="55"/>
+    <w:abstractNumId w:val="56"/>
   </w:num>
   <w:num w:numId="18">
-    <w:abstractNumId w:val="52"/>
+    <w:abstractNumId w:val="53"/>
   </w:num>
   <w:num w:numId="19">
-    <w:abstractNumId w:val="32"/>
+    <w:abstractNumId w:val="33"/>
   </w:num>
   <w:num w:numId="20">
     <w:abstractNumId w:val="13"/>
   </w:num>
   <w:num w:numId="21">
-    <w:abstractNumId w:val="28"/>
+    <w:abstractNumId w:val="29"/>
   </w:num>
   <w:num w:numId="22">
-    <w:abstractNumId w:val="45"/>
+    <w:abstractNumId w:val="46"/>
   </w:num>
   <w:num w:numId="23">
-    <w:abstractNumId w:val="24"/>
+    <w:abstractNumId w:val="25"/>
   </w:num>
   <w:num w:numId="24">
-    <w:abstractNumId w:val="22"/>
+    <w:abstractNumId w:val="23"/>
   </w:num>
   <w:num w:numId="25">
     <w:abstractNumId w:val="14"/>
@@ -59970,25 +60381,25 @@
     <w:abstractNumId w:val="7"/>
   </w:num>
   <w:num w:numId="29">
-    <w:abstractNumId w:val="27"/>
+    <w:abstractNumId w:val="28"/>
   </w:num>
   <w:num w:numId="30">
     <w:abstractNumId w:val="3"/>
   </w:num>
   <w:num w:numId="31">
-    <w:abstractNumId w:val="53"/>
+    <w:abstractNumId w:val="54"/>
   </w:num>
   <w:num w:numId="32">
     <w:abstractNumId w:val="18"/>
   </w:num>
   <w:num w:numId="33">
-    <w:abstractNumId w:val="47"/>
+    <w:abstractNumId w:val="48"/>
   </w:num>
   <w:num w:numId="34">
-    <w:abstractNumId w:val="34"/>
+    <w:abstractNumId w:val="35"/>
   </w:num>
   <w:num w:numId="35">
-    <w:abstractNumId w:val="37"/>
+    <w:abstractNumId w:val="38"/>
   </w:num>
   <w:num w:numId="36">
     <w:abstractNumId w:val="4"/>
@@ -59997,22 +60408,22 @@
     <w:abstractNumId w:val="1"/>
   </w:num>
   <w:num w:numId="38">
-    <w:abstractNumId w:val="54"/>
+    <w:abstractNumId w:val="55"/>
   </w:num>
   <w:num w:numId="39">
-    <w:abstractNumId w:val="35"/>
+    <w:abstractNumId w:val="36"/>
   </w:num>
   <w:num w:numId="40">
-    <w:abstractNumId w:val="48"/>
+    <w:abstractNumId w:val="49"/>
   </w:num>
   <w:num w:numId="41">
-    <w:abstractNumId w:val="51"/>
+    <w:abstractNumId w:val="52"/>
   </w:num>
   <w:num w:numId="42">
-    <w:abstractNumId w:val="49"/>
+    <w:abstractNumId w:val="50"/>
   </w:num>
   <w:num w:numId="43">
-    <w:abstractNumId w:val="21"/>
+    <w:abstractNumId w:val="22"/>
   </w:num>
   <w:num w:numId="44">
     <w:abstractNumId w:val="10"/>
@@ -60033,25 +60444,31 @@
     <w:abstractNumId w:val="19"/>
   </w:num>
   <w:num w:numId="50">
-    <w:abstractNumId w:val="31"/>
+    <w:abstractNumId w:val="32"/>
   </w:num>
   <w:num w:numId="51">
-    <w:abstractNumId w:val="20"/>
+    <w:abstractNumId w:val="21"/>
   </w:num>
   <w:num w:numId="52">
-    <w:abstractNumId w:val="40"/>
+    <w:abstractNumId w:val="41"/>
   </w:num>
   <w:num w:numId="53">
     <w:abstractNumId w:val="15"/>
   </w:num>
   <w:num w:numId="54">
-    <w:abstractNumId w:val="25"/>
+    <w:abstractNumId w:val="26"/>
   </w:num>
   <w:num w:numId="55">
-    <w:abstractNumId w:val="44"/>
+    <w:abstractNumId w:val="45"/>
   </w:num>
   <w:num w:numId="56">
-    <w:abstractNumId w:val="26"/>
+    <w:abstractNumId w:val="27"/>
+  </w:num>
+  <w:num w:numId="57">
+    <w:abstractNumId w:val="57"/>
+  </w:num>
+  <w:num w:numId="58">
+    <w:abstractNumId w:val="20"/>
   </w:num>
   <w:numIdMacAtCleanup w:val="52"/>
 </w:numbering>

</xml_diff>